<commit_message>
Abgabedatum und erste Ideen
</commit_message>
<xml_diff>
--- a/Masterthesis_RMST_Steve_Lohr_MSC_WI2016.docx
+++ b/Masterthesis_RMST_Steve_Lohr_MSC_WI2016.docx
@@ -164,8 +164,6 @@
       <w:pPr>
         <w:pStyle w:val="DIoderDII"/>
       </w:pPr>
-      <w:bookmarkStart w:id="2" w:name="_GoBack"/>
-      <w:bookmarkEnd w:id="2"/>
     </w:p>
     <w:p>
       <w:pPr>
@@ -388,7 +386,7 @@
           </w:ffData>
         </w:fldChar>
       </w:r>
-      <w:bookmarkStart w:id="3" w:name="Text3"/>
+      <w:bookmarkStart w:id="2" w:name="Text3"/>
       <w:r>
         <w:instrText xml:space="preserve"> FORMTEXT </w:instrText>
       </w:r>
@@ -404,7 +402,7 @@
       <w:r>
         <w:fldChar w:fldCharType="end"/>
       </w:r>
-      <w:bookmarkEnd w:id="3"/>
+      <w:bookmarkEnd w:id="2"/>
     </w:p>
     <w:p>
       <w:r>
@@ -425,7 +423,7 @@
           </w:ffData>
         </w:fldChar>
       </w:r>
-      <w:bookmarkStart w:id="4" w:name="Text4"/>
+      <w:bookmarkStart w:id="3" w:name="Text4"/>
       <w:r>
         <w:instrText xml:space="preserve"> FORMTEXT </w:instrText>
       </w:r>
@@ -441,7 +439,7 @@
       <w:r>
         <w:fldChar w:fldCharType="end"/>
       </w:r>
-      <w:bookmarkEnd w:id="4"/>
+      <w:bookmarkEnd w:id="3"/>
     </w:p>
     <w:p>
       <w:r>
@@ -462,7 +460,7 @@
           </w:ffData>
         </w:fldChar>
       </w:r>
-      <w:bookmarkStart w:id="5" w:name="Text5"/>
+      <w:bookmarkStart w:id="4" w:name="Text5"/>
       <w:r>
         <w:instrText xml:space="preserve"> FORMTEXT </w:instrText>
       </w:r>
@@ -478,7 +476,7 @@
       <w:r>
         <w:fldChar w:fldCharType="end"/>
       </w:r>
-      <w:bookmarkEnd w:id="5"/>
+      <w:bookmarkEnd w:id="4"/>
     </w:p>
     <w:p>
       <w:r>
@@ -503,7 +501,7 @@
           </w:ffData>
         </w:fldChar>
       </w:r>
-      <w:bookmarkStart w:id="6" w:name="Text6"/>
+      <w:bookmarkStart w:id="5" w:name="Text6"/>
       <w:r>
         <w:instrText xml:space="preserve"> FORMTEXT </w:instrText>
       </w:r>
@@ -519,7 +517,7 @@
       <w:r>
         <w:fldChar w:fldCharType="end"/>
       </w:r>
-      <w:bookmarkEnd w:id="6"/>
+      <w:bookmarkEnd w:id="5"/>
     </w:p>
     <w:p/>
     <w:p/>
@@ -557,7 +555,7 @@
           </w:ffData>
         </w:fldChar>
       </w:r>
-      <w:bookmarkStart w:id="7" w:name="Text7"/>
+      <w:bookmarkStart w:id="6" w:name="Text7"/>
       <w:r>
         <w:instrText xml:space="preserve"> FORMTEXT </w:instrText>
       </w:r>
@@ -573,7 +571,7 @@
       <w:r>
         <w:fldChar w:fldCharType="end"/>
       </w:r>
-      <w:bookmarkEnd w:id="7"/>
+      <w:bookmarkEnd w:id="6"/>
     </w:p>
     <w:p>
       <w:pPr>
@@ -597,12 +595,12 @@
             <w:enabled/>
             <w:calcOnExit w:val="0"/>
             <w:textInput>
-              <w:default w:val="TT.08.2016"/>
+              <w:default w:val="09.08.2016"/>
             </w:textInput>
           </w:ffData>
         </w:fldChar>
       </w:r>
-      <w:bookmarkStart w:id="8" w:name="Text8"/>
+      <w:bookmarkStart w:id="7" w:name="Text8"/>
       <w:r>
         <w:instrText xml:space="preserve"> FORMTEXT </w:instrText>
       </w:r>
@@ -613,12 +611,12 @@
         <w:rPr>
           <w:noProof/>
         </w:rPr>
-        <w:t>TT.08.2016</w:t>
+        <w:t>09.08.2016</w:t>
       </w:r>
       <w:r>
         <w:fldChar w:fldCharType="end"/>
       </w:r>
-      <w:bookmarkEnd w:id="8"/>
+      <w:bookmarkEnd w:id="7"/>
     </w:p>
     <w:p>
       <w:pPr>
@@ -655,7 +653,7 @@
           </w:ffData>
         </w:fldChar>
       </w:r>
-      <w:bookmarkStart w:id="9" w:name="Text9"/>
+      <w:bookmarkStart w:id="8" w:name="Text9"/>
       <w:r>
         <w:instrText xml:space="preserve"> FORMTEXT </w:instrText>
       </w:r>
@@ -671,7 +669,7 @@
       <w:r>
         <w:fldChar w:fldCharType="end"/>
       </w:r>
-      <w:bookmarkEnd w:id="9"/>
+      <w:bookmarkEnd w:id="8"/>
       <w:r>
         <w:t xml:space="preserve">, </w:t>
       </w:r>
@@ -687,7 +685,7 @@
           </w:ffData>
         </w:fldChar>
       </w:r>
-      <w:bookmarkStart w:id="10" w:name="Text10"/>
+      <w:bookmarkStart w:id="9" w:name="Text10"/>
       <w:r>
         <w:instrText xml:space="preserve"> FORMTEXT </w:instrText>
       </w:r>
@@ -703,7 +701,7 @@
       <w:r>
         <w:fldChar w:fldCharType="end"/>
       </w:r>
-      <w:bookmarkEnd w:id="10"/>
+      <w:bookmarkEnd w:id="9"/>
       <w:r>
         <w:t>. Studiensemester</w:t>
       </w:r>
@@ -734,7 +732,7 @@
           <w:szCs w:val="28"/>
         </w:rPr>
       </w:pPr>
-      <w:bookmarkStart w:id="11" w:name="Sperrvermerk"/>
+      <w:bookmarkStart w:id="10" w:name="Sperrvermerk"/>
       <w:r>
         <w:rPr>
           <w:rFonts w:ascii="Verdana" w:hAnsi="Verdana" w:cs="Arial"/>
@@ -745,7 +743,7 @@
         <w:lastRenderedPageBreak/>
         <w:t>Sperrvermerk</w:t>
       </w:r>
-      <w:bookmarkEnd w:id="11"/>
+      <w:bookmarkEnd w:id="10"/>
     </w:p>
     <w:p>
       <w:pPr>
@@ -777,7 +775,7 @@
           </w:ffData>
         </w:fldChar>
       </w:r>
-      <w:bookmarkStart w:id="12" w:name="Text11"/>
+      <w:bookmarkStart w:id="11" w:name="Text11"/>
       <w:r>
         <w:rPr>
           <w:rFonts w:cs="Arial"/>
@@ -808,7 +806,7 @@
         </w:rPr>
         <w:fldChar w:fldCharType="end"/>
       </w:r>
-      <w:bookmarkEnd w:id="12"/>
+      <w:bookmarkEnd w:id="11"/>
       <w:r>
         <w:rPr>
           <w:rFonts w:cs="Arial"/>
@@ -830,7 +828,7 @@
           </w:ffData>
         </w:fldChar>
       </w:r>
-      <w:bookmarkStart w:id="13" w:name="Text12"/>
+      <w:bookmarkStart w:id="12" w:name="Text12"/>
       <w:r>
         <w:rPr>
           <w:rFonts w:cs="Arial"/>
@@ -861,7 +859,7 @@
         </w:rPr>
         <w:fldChar w:fldCharType="end"/>
       </w:r>
-      <w:bookmarkEnd w:id="13"/>
+      <w:bookmarkEnd w:id="12"/>
       <w:r>
         <w:rPr>
           <w:rFonts w:cs="Arial"/>
@@ -883,7 +881,7 @@
           </w:ffData>
         </w:fldChar>
       </w:r>
-      <w:bookmarkStart w:id="14" w:name="Text13"/>
+      <w:bookmarkStart w:id="13" w:name="Text13"/>
       <w:r>
         <w:rPr>
           <w:rFonts w:cs="Arial"/>
@@ -914,7 +912,7 @@
         </w:rPr>
         <w:fldChar w:fldCharType="end"/>
       </w:r>
-      <w:bookmarkEnd w:id="14"/>
+      <w:bookmarkEnd w:id="13"/>
       <w:r>
         <w:rPr>
           <w:rFonts w:cs="Arial"/>
@@ -3178,12 +3176,12 @@
       <w:pPr>
         <w:pStyle w:val="berschrift1ohneNummerierung"/>
       </w:pPr>
-      <w:bookmarkStart w:id="15" w:name="_Toc442627333"/>
+      <w:bookmarkStart w:id="14" w:name="_Toc442627333"/>
       <w:r>
         <w:lastRenderedPageBreak/>
         <w:t>Abbildungsverzeichnis</w:t>
       </w:r>
-      <w:bookmarkEnd w:id="15"/>
+      <w:bookmarkEnd w:id="14"/>
     </w:p>
     <w:p>
       <w:pPr>
@@ -3227,8 +3225,7 @@
           <w:sz w:val="22"/>
         </w:rPr>
         <w:br/>
-        <w:t xml:space="preserve">Dies ist ein automatisches Inhaltsverzeichnis. Um es zu verwenden, wenden Sie Überschriftenformate (auf der Registerkarte "Start") auf den Text an, der in Ihrem Inhaltsverzeichnis erscheinen soll, und aktualisieren dann diese Tabelle.
-</w:t>
+        <w:t xml:space="preserve">Dies ist ein automatisches Inhaltsverzeichnis. Um es zu verwenden, wenden Sie Überschriftenformate (auf der Registerkarte "Start") auf den Text an, der in Ihrem Inhaltsverzeichnis erscheinen soll, und aktualisieren dann diese Tabelle. </w:t>
       </w:r>
       <w:r>
         <w:rPr>
@@ -3238,8 +3235,7 @@
           <w:sz w:val="22"/>
         </w:rPr>
         <w:cr/>
-        <w:t xml:space="preserve">
-</w:t>
+        <w:t xml:space="preserve"> </w:t>
       </w:r>
       <w:r>
         <w:rPr>
@@ -3271,12 +3267,12 @@
       <w:pPr>
         <w:pStyle w:val="berschrift1ohneNummerierung"/>
       </w:pPr>
-      <w:bookmarkStart w:id="16" w:name="_Toc442627334"/>
+      <w:bookmarkStart w:id="15" w:name="_Toc442627334"/>
       <w:r>
         <w:lastRenderedPageBreak/>
         <w:t>Tabellenverzeichnis</w:t>
       </w:r>
-      <w:bookmarkEnd w:id="16"/>
+      <w:bookmarkEnd w:id="15"/>
     </w:p>
     <w:p>
       <w:pPr>
@@ -3308,8 +3304,7 @@
           <w:noProof/>
         </w:rPr>
         <w:br/>
-        <w:t xml:space="preserve">Dies ist ein automatisches Inhaltsverzeichnis. Um es zu verwenden, wenden Sie Überschriftenformate (auf der Registerkarte "Start") auf den Text an, der in Ihrem Inhaltsverzeichnis erscheinen soll, und aktualisieren dann diese Tabelle.
-</w:t>
+        <w:t xml:space="preserve">Dies ist ein automatisches Inhaltsverzeichnis. Um es zu verwenden, wenden Sie Überschriftenformate (auf der Registerkarte "Start") auf den Text an, der in Ihrem Inhaltsverzeichnis erscheinen soll, und aktualisieren dann diese Tabelle. </w:t>
       </w:r>
       <w:r>
         <w:rPr>
@@ -3317,8 +3312,7 @@
           <w:noProof/>
         </w:rPr>
         <w:cr/>
-        <w:t xml:space="preserve">
-</w:t>
+        <w:t xml:space="preserve"> </w:t>
       </w:r>
       <w:r>
         <w:rPr>
@@ -3336,7 +3330,7 @@
       <w:pPr>
         <w:pStyle w:val="berschrift1ohneNummerierung"/>
         <w:rPr>
-          <w:rPrChange w:id="17" w:author="Unknown">
+          <w:rPrChange w:id="16" w:author="Unknown">
             <w:rPr>
               <w:lang w:val="en-GB"/>
             </w:rPr>
@@ -3358,7 +3352,7 @@
           <w:lang w:val="en-US"/>
         </w:rPr>
       </w:pPr>
-      <w:bookmarkStart w:id="18" w:name="_Toc442627335"/>
+      <w:bookmarkStart w:id="17" w:name="_Toc442627335"/>
       <w:proofErr w:type="spellStart"/>
       <w:r>
         <w:rPr>
@@ -3367,7 +3361,7 @@
         <w:lastRenderedPageBreak/>
         <w:t>Abkürzungsverzeichnis</w:t>
       </w:r>
-      <w:bookmarkEnd w:id="18"/>
+      <w:bookmarkEnd w:id="17"/>
       <w:proofErr w:type="spellEnd"/>
     </w:p>
     <w:p>
@@ -3466,42 +3460,490 @@
       <w:pPr>
         <w:pStyle w:val="berschrift1"/>
       </w:pPr>
-      <w:bookmarkStart w:id="19" w:name="_Toc442627336"/>
+      <w:bookmarkStart w:id="18" w:name="_Toc442627336"/>
       <w:r>
         <w:lastRenderedPageBreak/>
         <w:t>Einleitung</w:t>
       </w:r>
-      <w:bookmarkEnd w:id="19"/>
+      <w:bookmarkEnd w:id="18"/>
     </w:p>
     <w:p>
       <w:pPr>
         <w:pStyle w:val="NurText"/>
       </w:pPr>
       <w:r>
-        <w:t>Problemstellung, Zielsetzung, Vorgehensweis</w:t>
-      </w:r>
-      <w:r>
-        <w:t>e</w:t>
+        <w:t>Problemstellung</w:t>
+      </w:r>
+    </w:p>
+    <w:p>
+      <w:pPr>
+        <w:pStyle w:val="NurText"/>
+      </w:pPr>
+      <w:r>
+        <w:t>Unternehmen konkurrieren auf einem freien Markt um Kunden. Um sich von der Konkurrenz abzuheben und dadurch Kunden zu gewinnen, sind Wettbewerbsvorteile unumgänglich</w:t>
+      </w:r>
+      <w:sdt>
+        <w:sdtPr>
+          <w:id w:val="463317536"/>
+          <w:citation/>
+        </w:sdtPr>
+        <w:sdtContent>
+          <w:r>
+            <w:fldChar w:fldCharType="begin"/>
+          </w:r>
+          <w:r>
+            <w:instrText xml:space="preserve"> CITATION Hor15 \l 1031 </w:instrText>
+          </w:r>
+          <w:r>
+            <w:fldChar w:fldCharType="separate"/>
+          </w:r>
+          <w:r>
+            <w:rPr>
+              <w:noProof/>
+            </w:rPr>
+            <w:t xml:space="preserve"> (Horton kein Datum)</w:t>
+          </w:r>
+          <w:r>
+            <w:fldChar w:fldCharType="end"/>
+          </w:r>
+        </w:sdtContent>
+      </w:sdt>
+      <w:sdt>
+        <w:sdtPr>
+          <w:id w:val="261112000"/>
+          <w:citation/>
+        </w:sdtPr>
+        <w:sdtContent>
+          <w:r>
+            <w:fldChar w:fldCharType="begin"/>
+          </w:r>
+          <w:r>
+            <w:instrText xml:space="preserve">CITATION Kim \p 4411 \l 1031 </w:instrText>
+          </w:r>
+          <w:r>
+            <w:fldChar w:fldCharType="separate"/>
+          </w:r>
+          <w:r>
+            <w:rPr>
+              <w:noProof/>
+            </w:rPr>
+            <w:t xml:space="preserve"> (Kim, Behr und Spafford, The Phoenix Project 2013, 4411)</w:t>
+          </w:r>
+          <w:r>
+            <w:fldChar w:fldCharType="end"/>
+          </w:r>
+        </w:sdtContent>
+      </w:sdt>
+      <w:r>
+        <w:t>. Dafür sind Unternehmen und deren Produkte in einem ständigen Wandel, welcher durch Innovation angetrieben wird. Aber auch die Umwelt, in der die Unternehmen agieren, untersteht einer kontinuierlichen Veränderung und verlangt Innovation</w:t>
+      </w:r>
+      <w:sdt>
+        <w:sdtPr>
+          <w:id w:val="225728298"/>
+          <w:citation/>
+        </w:sdtPr>
+        <w:sdtContent>
+          <w:r>
+            <w:fldChar w:fldCharType="begin"/>
+          </w:r>
+          <w:r>
+            <w:instrText xml:space="preserve"> CITATION Hor15 \l 1031 </w:instrText>
+          </w:r>
+          <w:r>
+            <w:fldChar w:fldCharType="separate"/>
+          </w:r>
+          <w:r>
+            <w:rPr>
+              <w:noProof/>
+            </w:rPr>
+            <w:t xml:space="preserve"> (Horton kein Datum)</w:t>
+          </w:r>
+          <w:r>
+            <w:fldChar w:fldCharType="end"/>
+          </w:r>
+        </w:sdtContent>
+      </w:sdt>
+      <w:r>
+        <w:t>. Nur mittels Investitionen können diese Innovationen umgesetzt werden, wobei der Zeitpunkt, zu dem die Neuerung ihre Wirkung entfalten kann, von entscheidender Bedeutung ist</w:t>
+      </w:r>
+      <w:sdt>
+        <w:sdtPr>
+          <w:id w:val="263423665"/>
+          <w:citation/>
+        </w:sdtPr>
+        <w:sdtContent>
+          <w:r>
+            <w:fldChar w:fldCharType="begin"/>
+          </w:r>
+          <w:r>
+            <w:instrText xml:space="preserve">CITATION Kim \p 4067 \l 1031 </w:instrText>
+          </w:r>
+          <w:r>
+            <w:fldChar w:fldCharType="separate"/>
+          </w:r>
+          <w:r>
+            <w:rPr>
+              <w:noProof/>
+            </w:rPr>
+            <w:t xml:space="preserve"> (Kim, Behr und Spafford, The Phoenix Project 2013, 4067)</w:t>
+          </w:r>
+          <w:r>
+            <w:fldChar w:fldCharType="end"/>
+          </w:r>
+        </w:sdtContent>
+      </w:sdt>
+      <w:r>
+        <w:t xml:space="preserve">. Eine gezielte Steuerung der Innovation erfolgt innerhalb des Produktmanagements. Die benötigte Zeit zwischen Idee und Produktveröffentlichung- bzw. </w:t>
+      </w:r>
+      <w:proofErr w:type="spellStart"/>
+      <w:r>
+        <w:t>anpassung</w:t>
+      </w:r>
+      <w:proofErr w:type="spellEnd"/>
+      <w:r>
+        <w:t xml:space="preserve"> wird auch als „time </w:t>
+      </w:r>
+      <w:proofErr w:type="spellStart"/>
+      <w:r>
+        <w:t>to</w:t>
+      </w:r>
+      <w:proofErr w:type="spellEnd"/>
+      <w:r>
+        <w:t xml:space="preserve"> </w:t>
+      </w:r>
+      <w:proofErr w:type="spellStart"/>
+      <w:r>
+        <w:t>market</w:t>
+      </w:r>
+      <w:proofErr w:type="spellEnd"/>
+      <w:r>
+        <w:t xml:space="preserve">“ bezeichnet </w:t>
+      </w:r>
+      <w:sdt>
+        <w:sdtPr>
+          <w:id w:val="1623197985"/>
+          <w:citation/>
+        </w:sdtPr>
+        <w:sdtContent>
+          <w:r>
+            <w:fldChar w:fldCharType="begin"/>
+          </w:r>
+          <w:r>
+            <w:instrText xml:space="preserve">CITATION Kim \p 4064 \l 1031 </w:instrText>
+          </w:r>
+          <w:r>
+            <w:fldChar w:fldCharType="separate"/>
+          </w:r>
+          <w:r>
+            <w:rPr>
+              <w:noProof/>
+            </w:rPr>
+            <w:t>(Kim, Behr und Spafford, The Phoenix Project 2013, 4064)</w:t>
+          </w:r>
+          <w:r>
+            <w:fldChar w:fldCharType="end"/>
+          </w:r>
+        </w:sdtContent>
+      </w:sdt>
+      <w:r>
+        <w:t xml:space="preserve">. Demnach ist es das Ziel, die „time </w:t>
+      </w:r>
+      <w:proofErr w:type="spellStart"/>
+      <w:r>
+        <w:t>to</w:t>
+      </w:r>
+      <w:proofErr w:type="spellEnd"/>
+      <w:r>
+        <w:t xml:space="preserve"> </w:t>
+      </w:r>
+      <w:proofErr w:type="spellStart"/>
+      <w:r>
+        <w:t>market</w:t>
+      </w:r>
+      <w:proofErr w:type="spellEnd"/>
+      <w:r>
+        <w:t xml:space="preserve">“ so kurz wie möglich zu gestalten und damit einen besseren Return on Investment zu realisieren. Die Informationstechnik spielt hierbei eine wichtige Rolle, da sie oft das Vehikel für die Umsetzung von Veränderungen ist. Kritische Faktoren für die Einführungszeit innerhalb der Informationstechnik sind die Entwicklung, die Tests sowie die Prozesse zur Überführung der Änderungen. Innerhalb der Softwareentwicklung haben aufgrund dieser Prämisse agile Projektvorgehen wie z. B. </w:t>
+      </w:r>
+      <w:proofErr w:type="spellStart"/>
+      <w:r>
+        <w:t>Scrum</w:t>
+      </w:r>
+      <w:proofErr w:type="spellEnd"/>
+      <w:r>
+        <w:t xml:space="preserve"> an Bedeutung gewonnen und sind mittlerweile etabliert </w:t>
+      </w:r>
+      <w:sdt>
+        <w:sdtPr>
+          <w:id w:val="80795501"/>
+          <w:citation/>
+        </w:sdtPr>
+        <w:sdtContent>
+          <w:r>
+            <w:fldChar w:fldCharType="begin"/>
+          </w:r>
+          <w:r>
+            <w:instrText xml:space="preserve">CITATION Kim131 \p "4; 13-15" \l 1031 </w:instrText>
+          </w:r>
+          <w:r>
+            <w:fldChar w:fldCharType="separate"/>
+          </w:r>
+          <w:r>
+            <w:rPr>
+              <w:noProof/>
+            </w:rPr>
+            <w:t>(D. Kim 2013, 4; 13-15)</w:t>
+          </w:r>
+          <w:r>
+            <w:fldChar w:fldCharType="end"/>
+          </w:r>
+        </w:sdtContent>
+      </w:sdt>
+      <w:sdt>
+        <w:sdtPr>
+          <w:id w:val="-203868762"/>
+          <w:citation/>
+        </w:sdtPr>
+        <w:sdtContent>
+          <w:r>
+            <w:fldChar w:fldCharType="begin"/>
+          </w:r>
+          <w:r>
+            <w:instrText xml:space="preserve"> CITATION Ham10 \l 1031 </w:instrText>
+          </w:r>
+          <w:r>
+            <w:fldChar w:fldCharType="separate"/>
+          </w:r>
+          <w:r>
+            <w:rPr>
+              <w:noProof/>
+            </w:rPr>
+            <w:t xml:space="preserve"> (Hammond 2010)</w:t>
+          </w:r>
+          <w:r>
+            <w:fldChar w:fldCharType="end"/>
+          </w:r>
+        </w:sdtContent>
+      </w:sdt>
+      <w:sdt>
+        <w:sdtPr>
+          <w:id w:val="1260172094"/>
+          <w:citation/>
+        </w:sdtPr>
+        <w:sdtContent>
+          <w:r>
+            <w:fldChar w:fldCharType="begin"/>
+          </w:r>
+          <w:r>
+            <w:instrText xml:space="preserve"> CITATION Lan15 \l 1031 </w:instrText>
+          </w:r>
+          <w:r>
+            <w:fldChar w:fldCharType="separate"/>
+          </w:r>
+          <w:r>
+            <w:rPr>
+              <w:noProof/>
+            </w:rPr>
+            <w:t xml:space="preserve"> (Lange und Diercks 2015)</w:t>
+          </w:r>
+          <w:r>
+            <w:fldChar w:fldCharType="end"/>
+          </w:r>
+        </w:sdtContent>
+      </w:sdt>
+      <w:r>
+        <w:t>. Die anderen beiden zeitlichen Faktoren können unter dem Begriff Release Management zusammengefasst werden. Wichtig ist hierbei die Betrachtung der Balance von Kosten (Aufwände) und Nutzen (Risikosenkung). In welchen Szenarien sind Tests notwendig, wann lohnt es sich diese automatisiert durchzuführen und wann kann auf eine Testdurchführung verzichtet werden? Für welche Änderungen sind Freigabeprozesse notwendig und für welche nicht? Kann jedes Release mittels der selben standardisierten Verfahren abgewickelt werden oder bedarf es Individualprozesse? Standardrahmenwerke wie ITIL und Normen wie die ISO/IEC 20000 sind diesbezüglich zu generisch. Dadurch entsteht Unternehmen bei der Umsetzung von konkreten Release Management Prozessen ein erhöhter Aufwand.</w:t>
+      </w:r>
+    </w:p>
+    <w:p>
+      <w:pPr>
+        <w:pStyle w:val="NurText"/>
+      </w:pPr>
+    </w:p>
+    <w:p>
+      <w:pPr>
+        <w:pStyle w:val="NurText"/>
+      </w:pPr>
+      <w:r>
+        <w:t>Durch die Konzeption von Standardtypen für Release Management Prozesse kann diese Umsetzung für Unternehmen vereinfacht werden. Zudem können diese Standardtypen auch für Unternehmen mit etablierten Prozessen einen Mehrwert durch die Identifizierung von Optimierungspotentialen bieten.</w:t>
+      </w:r>
+    </w:p>
+    <w:p>
+      <w:pPr>
+        <w:pStyle w:val="NurText"/>
+      </w:pPr>
+    </w:p>
+    <w:p>
+      <w:pPr>
+        <w:pStyle w:val="NurText"/>
+      </w:pPr>
+      <w:r>
+        <w:t>Zielsetzung</w:t>
+      </w:r>
+    </w:p>
+    <w:p>
+      <w:pPr>
+        <w:pStyle w:val="NurText"/>
+      </w:pPr>
+      <w:r>
+        <w:t>Zi</w:t>
+      </w:r>
+      <w:r>
+        <w:t>el ist es anhand der Phasen des Produktlebenszyklus Risiken abzuleiten und dazu passende Standardtypen für die Umsetzung von Release Management Prozessen herauszuarbeiten. Diese Standardtypen reduzieren den Aufwand eigene Ableitungsmodelle zu entwickeln bzw. bieten die Möglichkeit bestehende Prozesse zu überprüfen. Dies führt zu einer weiteren Standardisierung der Release Management Prozesse in der Wirtschaft.</w:t>
+      </w:r>
+    </w:p>
+    <w:p>
+      <w:pPr>
+        <w:pStyle w:val="NurText"/>
+      </w:pPr>
+    </w:p>
+    <w:p>
+      <w:pPr>
+        <w:pStyle w:val="NurText"/>
+      </w:pPr>
+      <w:r>
+        <w:t>Welche Standardtypen lassen sich abgeleitet aus den Risiken der einzelnen Produktlebenszyklusphasen mit den Methoden des Release Managements konzipieren?</w:t>
+      </w:r>
+    </w:p>
+    <w:p>
+      <w:pPr>
+        <w:pStyle w:val="NurText"/>
+      </w:pPr>
+    </w:p>
+    <w:p>
+      <w:pPr>
+        <w:pStyle w:val="NurText"/>
+      </w:pPr>
+      <w:proofErr w:type="spellStart"/>
+      <w:r>
+        <w:t>Abgenzung</w:t>
+      </w:r>
+      <w:proofErr w:type="spellEnd"/>
+      <w:r>
+        <w:t xml:space="preserve">: umfangreiches Themengebiet mit verschiedenen Einflussfaktoren z. B. Branche, Unternehmensgröße, etc. (s. erstes </w:t>
+      </w:r>
+      <w:proofErr w:type="spellStart"/>
+      <w:r>
+        <w:t>Expose</w:t>
+      </w:r>
+      <w:proofErr w:type="spellEnd"/>
+      <w:r>
+        <w:t xml:space="preserve">) -&gt; Fokussierung auf Lebenszyklus da in jeder Firma vorhanden und am </w:t>
+      </w:r>
+      <w:proofErr w:type="spellStart"/>
+      <w:r>
+        <w:t>vielversprechensten</w:t>
+      </w:r>
+      <w:proofErr w:type="spellEnd"/>
+      <w:r>
+        <w:t xml:space="preserve"> für Ergebnisse</w:t>
+      </w:r>
+    </w:p>
+    <w:p>
+      <w:pPr>
+        <w:pStyle w:val="NurText"/>
+      </w:pPr>
+    </w:p>
+    <w:p>
+      <w:pPr>
+        <w:pStyle w:val="NurText"/>
+      </w:pPr>
+      <w:r>
+        <w:lastRenderedPageBreak/>
+        <w:t>Vorgehensweise</w:t>
+      </w:r>
+    </w:p>
+    <w:p>
+      <w:pPr>
+        <w:pStyle w:val="NurText"/>
+      </w:pPr>
+      <w:r>
+        <w:t>Ableitung allgemeingültigen Produktlebenszyklus</w:t>
+      </w:r>
+    </w:p>
+    <w:p>
+      <w:pPr>
+        <w:pStyle w:val="NurText"/>
+      </w:pPr>
+      <w:r>
+        <w:t>Analyse der Risiken innerhalb der einzelnen Produktlebenszyklusphasen</w:t>
+      </w:r>
+    </w:p>
+    <w:p>
+      <w:pPr>
+        <w:pStyle w:val="NurText"/>
+      </w:pPr>
+      <w:r>
+        <w:t>Beschreibung der Methoden/Möglichkeiten des Release Managements</w:t>
+      </w:r>
+    </w:p>
+    <w:p>
+      <w:pPr>
+        <w:pStyle w:val="NurText"/>
+      </w:pPr>
+      <w:r>
+        <w:t>Ableitung passender Methoden für die einzelnen Risiken und Kombination zu Standardtypen</w:t>
+      </w:r>
+    </w:p>
+    <w:p>
+      <w:pPr>
+        <w:pStyle w:val="NurText"/>
+      </w:pPr>
+      <w:r>
+        <w:t>Kritische Würdigung dieser Typen</w:t>
+      </w:r>
+    </w:p>
+    <w:p>
+      <w:pPr>
+        <w:pStyle w:val="NurText"/>
+      </w:pPr>
+      <w:r>
+        <w:t xml:space="preserve">Demonstration an einem Praxisbeispiel (entweder Gegenüberstellung oder nur </w:t>
+      </w:r>
+      <w:proofErr w:type="spellStart"/>
+      <w:r>
+        <w:t>Devops</w:t>
+      </w:r>
+      <w:proofErr w:type="spellEnd"/>
+      <w:r>
+        <w:t>)</w:t>
+      </w:r>
+    </w:p>
+    <w:p>
+      <w:pPr>
+        <w:pStyle w:val="NurText"/>
+      </w:pPr>
+      <w:r>
+        <w:t>Fazit</w:t>
       </w:r>
     </w:p>
     <w:p>
       <w:pPr>
         <w:pStyle w:val="berschrift1"/>
       </w:pPr>
-      <w:bookmarkStart w:id="20" w:name="_Toc442627337"/>
+      <w:bookmarkStart w:id="19" w:name="_Toc442627337"/>
       <w:r>
         <w:lastRenderedPageBreak/>
         <w:t>Grundlagen</w:t>
       </w:r>
+      <w:bookmarkEnd w:id="19"/>
+    </w:p>
+    <w:p>
+      <w:pPr>
+        <w:pStyle w:val="berschrift2"/>
+      </w:pPr>
+      <w:bookmarkStart w:id="20" w:name="_Toc442627338"/>
+      <w:r>
+        <w:t>Innovationen für Wettbewerbsvorteile und zur Umweltanpassung</w:t>
+      </w:r>
       <w:bookmarkEnd w:id="20"/>
     </w:p>
     <w:p>
       <w:pPr>
         <w:pStyle w:val="berschrift2"/>
       </w:pPr>
-      <w:bookmarkStart w:id="21" w:name="_Toc442627338"/>
-      <w:r>
-        <w:t>Innovationen für Wettbewerbsvorteile und zur Umweltanpassung</w:t>
+      <w:bookmarkStart w:id="21" w:name="_Toc442627339"/>
+      <w:r>
+        <w:t>Produktmanagement zur Steuerung der Innovation</w:t>
       </w:r>
       <w:bookmarkEnd w:id="21"/>
     </w:p>
@@ -3509,183 +3951,453 @@
       <w:pPr>
         <w:pStyle w:val="berschrift2"/>
       </w:pPr>
-      <w:bookmarkStart w:id="22" w:name="_Toc442627339"/>
-      <w:r>
-        <w:t>Produktmanagement zur Steuerung der Innovation</w:t>
+      <w:bookmarkStart w:id="22" w:name="_Toc442627340"/>
+      <w:r>
+        <w:t>Der Produktlebenszyklus eines Produkts</w:t>
       </w:r>
       <w:bookmarkEnd w:id="22"/>
     </w:p>
     <w:p>
+      <w:r>
+        <w:t>Zusammenhang zum Produktmanagement?</w:t>
+      </w:r>
+    </w:p>
+    <w:p>
+      <w:r>
+        <w:t>Welche verschiedenen Ansätze zu Produktlebenszyklen gibt es?</w:t>
+      </w:r>
+    </w:p>
+    <w:p>
+      <w:r>
+        <w:t>Ableitung allgemeingültigen für diese Untersuchung</w:t>
+      </w:r>
+    </w:p>
+    <w:p>
       <w:pPr>
         <w:pStyle w:val="berschrift2"/>
       </w:pPr>
-      <w:bookmarkStart w:id="23" w:name="_Toc442627340"/>
-      <w:r>
-        <w:t>Der Produktlebenszyklus eines Produkts</w:t>
+      <w:bookmarkStart w:id="23" w:name="_Toc442627341"/>
+      <w:r>
+        <w:t>Steuerung der Produktveröffentlichung durch Standards im Release Management</w:t>
       </w:r>
       <w:bookmarkEnd w:id="23"/>
     </w:p>
     <w:p>
-      <w:pPr>
-        <w:pStyle w:val="berschrift2"/>
-      </w:pPr>
-      <w:bookmarkStart w:id="24" w:name="_Toc442627341"/>
-      <w:r>
-        <w:t>Steuerung der Produktveröffentlichung durch Standards im Release Management</w:t>
-      </w:r>
-      <w:bookmarkEnd w:id="24"/>
+      <w:r>
+        <w:t>Standards im Release Management beschreiben:</w:t>
+      </w:r>
+    </w:p>
+    <w:p>
+      <w:r>
+        <w:t>ISO 20000</w:t>
+      </w:r>
+    </w:p>
+    <w:p>
+      <w:r>
+        <w:t>ITIL v3</w:t>
+      </w:r>
+    </w:p>
+    <w:p>
+      <w:r>
+        <w:t>Weitere?</w:t>
+      </w:r>
     </w:p>
     <w:p>
       <w:pPr>
         <w:pStyle w:val="berschrift1"/>
       </w:pPr>
-      <w:bookmarkStart w:id="25" w:name="_Toc442627342"/>
+      <w:bookmarkStart w:id="24" w:name="_Toc442627342"/>
       <w:r>
         <w:lastRenderedPageBreak/>
         <w:t>Entwurfsaspekte der Release Management Standardtypen</w:t>
       </w:r>
+      <w:bookmarkEnd w:id="24"/>
+    </w:p>
+    <w:p>
+      <w:pPr>
+        <w:pStyle w:val="berschrift2"/>
+      </w:pPr>
+      <w:bookmarkStart w:id="25" w:name="_Toc442627343"/>
+      <w:r>
+        <w:t>Risiken innerhalb der Produktlebenszyklusphasen</w:t>
+      </w:r>
       <w:bookmarkEnd w:id="25"/>
     </w:p>
     <w:p>
       <w:pPr>
+        <w:pStyle w:val="berschrift3"/>
+      </w:pPr>
+      <w:bookmarkStart w:id="26" w:name="_Toc442627344"/>
+      <w:r>
+        <w:t>Einführung</w:t>
+      </w:r>
+      <w:bookmarkEnd w:id="26"/>
+    </w:p>
+    <w:p>
+      <w:r>
+        <w:t>Risiko: zu spät</w:t>
+      </w:r>
+    </w:p>
+    <w:p>
+      <w:r>
+        <w:t xml:space="preserve">Risiko: zu teuer -&gt; </w:t>
+      </w:r>
+      <w:proofErr w:type="spellStart"/>
+      <w:r>
+        <w:t>minimum</w:t>
+      </w:r>
+      <w:proofErr w:type="spellEnd"/>
+      <w:r>
+        <w:t xml:space="preserve"> </w:t>
+      </w:r>
+      <w:proofErr w:type="spellStart"/>
+      <w:r>
+        <w:t>viable</w:t>
+      </w:r>
+      <w:proofErr w:type="spellEnd"/>
+      <w:r>
+        <w:t xml:space="preserve"> </w:t>
+      </w:r>
+      <w:proofErr w:type="spellStart"/>
+      <w:r>
+        <w:t>product</w:t>
+      </w:r>
+      <w:proofErr w:type="spellEnd"/>
+    </w:p>
+    <w:p>
+      <w:r>
+        <w:t xml:space="preserve">Risiko: das falsche -&gt; A/B </w:t>
+      </w:r>
+      <w:proofErr w:type="spellStart"/>
+      <w:r>
+        <w:t>Testing</w:t>
+      </w:r>
+      <w:proofErr w:type="spellEnd"/>
+      <w:r>
+        <w:t>, schneller Feedbackzyklus</w:t>
+      </w:r>
+    </w:p>
+    <w:p>
+      <w:pPr>
+        <w:pStyle w:val="berschrift3"/>
+      </w:pPr>
+      <w:bookmarkStart w:id="27" w:name="_Toc442627345"/>
+      <w:r>
+        <w:t>Wachstum</w:t>
+      </w:r>
+      <w:bookmarkEnd w:id="27"/>
+    </w:p>
+    <w:p>
+      <w:pPr>
+        <w:pStyle w:val="berschrift3"/>
+      </w:pPr>
+      <w:bookmarkStart w:id="28" w:name="_Toc442627346"/>
+      <w:r>
+        <w:t>Reife</w:t>
+      </w:r>
+      <w:bookmarkEnd w:id="28"/>
+    </w:p>
+    <w:p>
+      <w:pPr>
+        <w:pStyle w:val="berschrift3"/>
+      </w:pPr>
+      <w:bookmarkStart w:id="29" w:name="_Toc442627347"/>
+      <w:r>
+        <w:t>Sättigung</w:t>
+      </w:r>
+      <w:bookmarkEnd w:id="29"/>
+    </w:p>
+    <w:p>
+      <w:r>
+        <w:t>Risiko: Ausfall oder andere Qualitätsmängel -&gt; Kundenverlust</w:t>
+      </w:r>
+    </w:p>
+    <w:p>
+      <w:r>
+        <w:t>Risiko: Anpassung an Umwelt</w:t>
+      </w:r>
+    </w:p>
+    <w:p>
+      <w:pPr>
+        <w:pStyle w:val="berschrift3"/>
+      </w:pPr>
+      <w:bookmarkStart w:id="30" w:name="_Toc442627348"/>
+      <w:r>
+        <w:t>Degeneration</w:t>
+      </w:r>
+      <w:bookmarkEnd w:id="30"/>
+    </w:p>
+    <w:p>
+      <w:r>
+        <w:t>Risiko: Aufwand für Änderungen -&gt; Tests</w:t>
+      </w:r>
+    </w:p>
+    <w:p>
+      <w:pPr>
         <w:pStyle w:val="berschrift2"/>
       </w:pPr>
-      <w:bookmarkStart w:id="26" w:name="_Toc442627343"/>
-      <w:r>
-        <w:t>Risiken innerhalb der Produktlebenszyklusphasen</w:t>
-      </w:r>
-      <w:bookmarkEnd w:id="26"/>
+      <w:bookmarkStart w:id="31" w:name="_Toc442627349"/>
+      <w:r>
+        <w:t>Methoden des Release Managements zum Umgang mit Risiken</w:t>
+      </w:r>
+      <w:bookmarkEnd w:id="31"/>
     </w:p>
     <w:p>
       <w:pPr>
         <w:pStyle w:val="berschrift3"/>
       </w:pPr>
-      <w:bookmarkStart w:id="27" w:name="_Toc442627344"/>
-      <w:r>
-        <w:t>Einführung</w:t>
-      </w:r>
-      <w:bookmarkEnd w:id="27"/>
+      <w:bookmarkStart w:id="32" w:name="_Toc442627350"/>
+      <w:r>
+        <w:t>Formalisierung</w:t>
+      </w:r>
+      <w:bookmarkEnd w:id="32"/>
+    </w:p>
+    <w:p>
+      <w:r>
+        <w:t>Richtlinien</w:t>
+      </w:r>
+    </w:p>
+    <w:p>
+      <w:r>
+        <w:t xml:space="preserve">z.B. betriebliche Freigabe, BA, Webfreigabe, </w:t>
+      </w:r>
+      <w:proofErr w:type="spellStart"/>
+      <w:r>
+        <w:t>Abahme</w:t>
+      </w:r>
+      <w:proofErr w:type="spellEnd"/>
+      <w:r>
+        <w:t xml:space="preserve"> Systeme -&gt; Übersetzung in allgemeine Begriffe</w:t>
+      </w:r>
+    </w:p>
+    <w:p>
+      <w:r>
+        <w:t>Freigabestufen (abhängig von Richtlinien)</w:t>
+      </w:r>
+    </w:p>
+    <w:p>
+      <w:pPr>
+        <w:pStyle w:val="Listenabsatz"/>
+        <w:numPr>
+          <w:ilvl w:val="0"/>
+          <w:numId w:val="37"/>
+        </w:numPr>
+      </w:pPr>
+      <w:r>
+        <w:t>Externe QS</w:t>
+      </w:r>
+    </w:p>
+    <w:p>
+      <w:pPr>
+        <w:pStyle w:val="Listenabsatz"/>
+        <w:numPr>
+          <w:ilvl w:val="0"/>
+          <w:numId w:val="37"/>
+        </w:numPr>
+      </w:pPr>
+      <w:r>
+        <w:t>Externer PL</w:t>
+      </w:r>
+    </w:p>
+    <w:p>
+      <w:pPr>
+        <w:pStyle w:val="Listenabsatz"/>
+        <w:numPr>
+          <w:ilvl w:val="0"/>
+          <w:numId w:val="37"/>
+        </w:numPr>
+      </w:pPr>
+      <w:r>
+        <w:t xml:space="preserve">Interner </w:t>
+      </w:r>
+      <w:proofErr w:type="spellStart"/>
+      <w:r>
+        <w:t>TMg</w:t>
+      </w:r>
+      <w:proofErr w:type="spellEnd"/>
+    </w:p>
+    <w:p>
+      <w:pPr>
+        <w:pStyle w:val="Listenabsatz"/>
+        <w:numPr>
+          <w:ilvl w:val="0"/>
+          <w:numId w:val="37"/>
+        </w:numPr>
+      </w:pPr>
+      <w:r>
+        <w:t>Interner PL</w:t>
+      </w:r>
+    </w:p>
+    <w:p>
+      <w:pPr>
+        <w:pStyle w:val="Listenabsatz"/>
+        <w:numPr>
+          <w:ilvl w:val="0"/>
+          <w:numId w:val="37"/>
+        </w:numPr>
+      </w:pPr>
+      <w:r>
+        <w:t>Interner PO</w:t>
+      </w:r>
+    </w:p>
+    <w:p>
+      <w:pPr>
+        <w:pStyle w:val="Listenabsatz"/>
+        <w:numPr>
+          <w:ilvl w:val="0"/>
+          <w:numId w:val="37"/>
+        </w:numPr>
+      </w:pPr>
+      <w:r>
+        <w:t>Security</w:t>
+      </w:r>
+    </w:p>
+    <w:p>
+      <w:pPr>
+        <w:pStyle w:val="Listenabsatz"/>
+        <w:numPr>
+          <w:ilvl w:val="0"/>
+          <w:numId w:val="37"/>
+        </w:numPr>
+      </w:pPr>
+      <w:r>
+        <w:t>Betriebsrat</w:t>
+      </w:r>
+    </w:p>
+    <w:p>
+      <w:pPr>
+        <w:pStyle w:val="Listenabsatz"/>
+        <w:numPr>
+          <w:ilvl w:val="0"/>
+          <w:numId w:val="37"/>
+        </w:numPr>
+      </w:pPr>
+      <w:r>
+        <w:t>Servicemanagement -&gt; CCAB</w:t>
+      </w:r>
+    </w:p>
+    <w:p>
+      <w:pPr>
+        <w:pStyle w:val="Listenabsatz"/>
+        <w:numPr>
+          <w:ilvl w:val="0"/>
+          <w:numId w:val="37"/>
+        </w:numPr>
+      </w:pPr>
+      <w:r>
+        <w:lastRenderedPageBreak/>
+        <w:t>Externer BDL</w:t>
+      </w:r>
+    </w:p>
+    <w:p>
+      <w:pPr>
+        <w:pStyle w:val="Listenabsatz"/>
+        <w:numPr>
+          <w:ilvl w:val="0"/>
+          <w:numId w:val="37"/>
+        </w:numPr>
+      </w:pPr>
+      <w:r>
+        <w:t>Externer WDL</w:t>
+      </w:r>
+    </w:p>
+    <w:p>
+      <w:pPr>
+        <w:pStyle w:val="Listenabsatz"/>
+        <w:numPr>
+          <w:ilvl w:val="0"/>
+          <w:numId w:val="37"/>
+        </w:numPr>
+      </w:pPr>
+      <w:r>
+        <w:t>Externer SDL</w:t>
+      </w:r>
+    </w:p>
+    <w:p>
+      <w:r>
+        <w:t>Vorlaufzeiten (abhängig von Freigabestufen)</w:t>
+      </w:r>
+    </w:p>
+    <w:p>
+      <w:r>
+        <w:t>Je nach Änderungsumfang, meist 1-5 AT</w:t>
+      </w:r>
     </w:p>
     <w:p>
       <w:pPr>
         <w:pStyle w:val="berschrift3"/>
       </w:pPr>
-      <w:bookmarkStart w:id="28" w:name="_Toc442627345"/>
-      <w:r>
-        <w:t>Wachstum</w:t>
-      </w:r>
-      <w:bookmarkEnd w:id="28"/>
+      <w:bookmarkStart w:id="33" w:name="_Toc442627351"/>
+      <w:r>
+        <w:t>Standardisierung</w:t>
+      </w:r>
+      <w:bookmarkEnd w:id="33"/>
+    </w:p>
+    <w:p>
+      <w:r>
+        <w:t>Prozess (abhängig von Freigabestufen)</w:t>
+      </w:r>
+    </w:p>
+    <w:p>
+      <w:r>
+        <w:t>Werkzeuge</w:t>
+      </w:r>
+      <w:r>
+        <w:t xml:space="preserve"> (abhängig von Prozess)</w:t>
+      </w:r>
     </w:p>
     <w:p>
       <w:pPr>
         <w:pStyle w:val="berschrift3"/>
       </w:pPr>
-      <w:bookmarkStart w:id="29" w:name="_Toc442627346"/>
-      <w:r>
-        <w:t>Reife</w:t>
-      </w:r>
-      <w:bookmarkEnd w:id="29"/>
-    </w:p>
-    <w:p>
-      <w:pPr>
-        <w:pStyle w:val="berschrift3"/>
-      </w:pPr>
-      <w:bookmarkStart w:id="30" w:name="_Toc442627347"/>
-      <w:r>
-        <w:t>Sättigung</w:t>
-      </w:r>
-      <w:bookmarkEnd w:id="30"/>
-    </w:p>
-    <w:p>
-      <w:pPr>
-        <w:pStyle w:val="berschrift3"/>
-      </w:pPr>
-      <w:bookmarkStart w:id="31" w:name="_Toc442627348"/>
-      <w:r>
-        <w:t>Degeneration</w:t>
-      </w:r>
-      <w:bookmarkEnd w:id="31"/>
-    </w:p>
-    <w:p>
-      <w:pPr>
-        <w:pStyle w:val="berschrift2"/>
-      </w:pPr>
-      <w:bookmarkStart w:id="32" w:name="_Toc442627349"/>
-      <w:r>
-        <w:t>Methoden des Release Managements zum Umgang mit Risiken</w:t>
-      </w:r>
-      <w:bookmarkEnd w:id="32"/>
-    </w:p>
-    <w:p>
-      <w:pPr>
-        <w:pStyle w:val="berschrift3"/>
-      </w:pPr>
-      <w:bookmarkStart w:id="33" w:name="_Toc442627350"/>
-      <w:r>
-        <w:t>Formalisierung</w:t>
-      </w:r>
-      <w:bookmarkEnd w:id="33"/>
-    </w:p>
-    <w:p>
-      <w:r>
-        <w:t>Freigabestu</w:t>
-      </w:r>
-      <w:r>
-        <w:t>fen, Vorlaufzeiten, Richtlinien</w:t>
-      </w:r>
-    </w:p>
-    <w:p>
-      <w:pPr>
-        <w:pStyle w:val="berschrift3"/>
-      </w:pPr>
-      <w:bookmarkStart w:id="34" w:name="_Toc442627351"/>
-      <w:r>
-        <w:t>Standardisierung</w:t>
+      <w:bookmarkStart w:id="34" w:name="_Toc442627352"/>
+      <w:r>
+        <w:t>Automatisierung</w:t>
       </w:r>
       <w:bookmarkEnd w:id="34"/>
     </w:p>
     <w:p>
       <w:r>
-        <w:t>Prozess, Werkzeuge</w:t>
-      </w:r>
-    </w:p>
-    <w:p>
-      <w:pPr>
-        <w:pStyle w:val="berschrift3"/>
-      </w:pPr>
-      <w:bookmarkStart w:id="35" w:name="_Toc442627352"/>
-      <w:r>
-        <w:t>Automatisierung</w:t>
-      </w:r>
-      <w:bookmarkEnd w:id="35"/>
+        <w:t>Alle Schritte innerhalb Software Entwicklung nach Programmierung sind automatisierbar</w:t>
+      </w:r>
     </w:p>
     <w:p>
       <w:proofErr w:type="spellStart"/>
       <w:r>
         <w:t>Provisionierung</w:t>
       </w:r>
+    </w:p>
+    <w:p>
+      <w:r>
+        <w:t>Build</w:t>
+      </w:r>
+    </w:p>
+    <w:p>
       <w:proofErr w:type="spellEnd"/>
       <w:r>
-        <w:t xml:space="preserve">, </w:t>
-      </w:r>
+        <w:t>Review</w:t>
+      </w:r>
+    </w:p>
+    <w:p>
       <w:proofErr w:type="spellStart"/>
       <w:r>
-        <w:t>Build</w:t>
+        <w:t>Deployment</w:t>
       </w:r>
       <w:proofErr w:type="spellEnd"/>
-      <w:r>
-        <w:t xml:space="preserve">, </w:t>
-      </w:r>
-      <w:proofErr w:type="spellStart"/>
-      <w:r>
-        <w:t>Deployment</w:t>
-      </w:r>
-      <w:proofErr w:type="spellEnd"/>
-      <w:r>
-        <w:t xml:space="preserve">, Konfiguration, </w:t>
-      </w:r>
-      <w:r>
-        <w:t>Test, Bewertung</w:t>
+    </w:p>
+    <w:p>
+      <w:r>
+        <w:t>Konfiguration</w:t>
+      </w:r>
+    </w:p>
+    <w:p>
+      <w:r>
+        <w:t>Tests</w:t>
+      </w:r>
+    </w:p>
+    <w:p>
+      <w:r>
+        <w:t>Bewertung</w:t>
       </w:r>
     </w:p>
     <w:p>
@@ -3697,77 +4409,102 @@
           <w:szCs w:val="22"/>
         </w:rPr>
       </w:pPr>
-      <w:bookmarkStart w:id="36" w:name="_Toc442627353"/>
+      <w:bookmarkStart w:id="35" w:name="_Toc442627353"/>
       <w:r>
         <w:lastRenderedPageBreak/>
         <w:t>Konstruktion der Standardtypen zur Behandlung der Risiken der Produktlebenszyklusphasen</w:t>
       </w:r>
+      <w:bookmarkEnd w:id="35"/>
+    </w:p>
+    <w:p>
+      <w:pPr>
+        <w:pStyle w:val="berschrift2"/>
+      </w:pPr>
+      <w:bookmarkStart w:id="36" w:name="_Toc442627354"/>
+      <w:proofErr w:type="spellStart"/>
+      <w:r>
+        <w:t>DevOps</w:t>
+      </w:r>
       <w:bookmarkEnd w:id="36"/>
+      <w:proofErr w:type="spellEnd"/>
+    </w:p>
+    <w:p>
+      <w:r>
+        <w:t>Risiko hoch, Zeitdruck hoch</w:t>
+      </w:r>
     </w:p>
     <w:p>
       <w:pPr>
         <w:pStyle w:val="berschrift2"/>
       </w:pPr>
-      <w:bookmarkStart w:id="37" w:name="_Toc442627354"/>
-      <w:proofErr w:type="spellStart"/>
-      <w:r>
-        <w:t>DevOps</w:t>
+      <w:bookmarkStart w:id="37" w:name="_Toc442627355"/>
+      <w:r>
+        <w:t>Formell</w:t>
       </w:r>
       <w:bookmarkEnd w:id="37"/>
-      <w:proofErr w:type="spellEnd"/>
+    </w:p>
+    <w:p>
+      <w:r>
+        <w:t>Risiko hoch, Zeitdruck niedrig</w:t>
+      </w:r>
     </w:p>
     <w:p>
       <w:pPr>
         <w:pStyle w:val="berschrift2"/>
       </w:pPr>
-      <w:bookmarkStart w:id="38" w:name="_Toc442627355"/>
-      <w:r>
-        <w:t>Formell</w:t>
+      <w:bookmarkStart w:id="38" w:name="_Toc442627356"/>
+      <w:r>
+        <w:t>Individuell</w:t>
       </w:r>
       <w:bookmarkEnd w:id="38"/>
     </w:p>
     <w:p>
-      <w:pPr>
-        <w:pStyle w:val="berschrift2"/>
-      </w:pPr>
-      <w:bookmarkStart w:id="39" w:name="_Toc442627356"/>
-      <w:r>
-        <w:t>Individuell</w:t>
-      </w:r>
-      <w:bookmarkEnd w:id="39"/>
+      <w:r>
+        <w:t>Risiko niedrig, Zeitdruck niedrig</w:t>
+      </w:r>
     </w:p>
     <w:p>
       <w:pPr>
         <w:pStyle w:val="berschrift1"/>
       </w:pPr>
-      <w:bookmarkStart w:id="40" w:name="_Toc442627357"/>
+      <w:bookmarkStart w:id="39" w:name="_Toc442627357"/>
       <w:r>
         <w:lastRenderedPageBreak/>
         <w:t>Kritische Würdigung der Standardtypen</w:t>
       </w:r>
-      <w:bookmarkEnd w:id="40"/>
+      <w:bookmarkEnd w:id="39"/>
     </w:p>
     <w:p>
       <w:pPr>
         <w:pStyle w:val="berschrift1"/>
       </w:pPr>
-      <w:bookmarkStart w:id="41" w:name="_Toc442627358"/>
+      <w:bookmarkStart w:id="40" w:name="_Toc442627358"/>
       <w:r>
         <w:lastRenderedPageBreak/>
         <w:t>Demonstration der Standardtypen am Fallbeispiel DPDHL Group</w:t>
       </w:r>
-      <w:bookmarkEnd w:id="41"/>
+      <w:bookmarkEnd w:id="40"/>
+    </w:p>
+    <w:p>
+      <w:proofErr w:type="spellStart"/>
+      <w:r>
+        <w:t>DevOps</w:t>
+      </w:r>
+      <w:proofErr w:type="spellEnd"/>
+      <w:r>
+        <w:t xml:space="preserve"> bei Postident</w:t>
+      </w:r>
     </w:p>
     <w:p>
       <w:pPr>
         <w:pStyle w:val="berschrift1"/>
       </w:pPr>
-      <w:bookmarkStart w:id="42" w:name="_Toc442627359"/>
+      <w:bookmarkStart w:id="41" w:name="_Toc442627359"/>
       <w:r>
         <w:lastRenderedPageBreak/>
         <w:t>Evaluation der Zielerreichung und Ausblick</w:t>
       </w:r>
-      <w:bookmarkEnd w:id="42"/>
+      <w:bookmarkEnd w:id="41"/>
     </w:p>
     <w:p>
       <w:pPr>
@@ -3784,16 +4521,15 @@
           <w:cols w:space="708"/>
         </w:sectPr>
       </w:pPr>
-      <w:bookmarkStart w:id="43" w:name="_Toc410799361"/>
-      <w:bookmarkStart w:id="44" w:name="_Toc410799446"/>
-      <w:bookmarkStart w:id="45" w:name="_Toc410799366"/>
+      <w:bookmarkStart w:id="42" w:name="_Toc415465643"/>
+      <w:bookmarkStart w:id="43" w:name="_Ref414785387"/>
+      <w:bookmarkStart w:id="44" w:name="_Ref418325438"/>
+      <w:bookmarkStart w:id="45" w:name="_Toc415465661"/>
       <w:bookmarkStart w:id="46" w:name="_Toc410799451"/>
-      <w:bookmarkStart w:id="47" w:name="_Toc415465661"/>
-      <w:bookmarkStart w:id="48" w:name="_Ref418325438"/>
-      <w:bookmarkStart w:id="49" w:name="_Ref414785387"/>
-      <w:bookmarkStart w:id="50" w:name="_Toc415465643"/>
-    </w:p>
-    <w:bookmarkEnd w:id="50" w:displacedByCustomXml="next"/>
+      <w:bookmarkStart w:id="47" w:name="_Toc410799366"/>
+      <w:bookmarkStart w:id="48" w:name="_Toc410799446"/>
+      <w:bookmarkStart w:id="49" w:name="_Toc410799361"/>
+    </w:p>
     <w:bookmarkEnd w:id="49" w:displacedByCustomXml="next"/>
     <w:bookmarkEnd w:id="48" w:displacedByCustomXml="next"/>
     <w:bookmarkEnd w:id="47" w:displacedByCustomXml="next"/>
@@ -3801,22 +4537,22 @@
     <w:bookmarkEnd w:id="45" w:displacedByCustomXml="next"/>
     <w:bookmarkEnd w:id="44" w:displacedByCustomXml="next"/>
     <w:bookmarkEnd w:id="43" w:displacedByCustomXml="next"/>
-    <w:bookmarkStart w:id="51" w:name="_Toc442627360" w:displacedByCustomXml="next"/>
+    <w:bookmarkEnd w:id="42" w:displacedByCustomXml="next"/>
+    <w:bookmarkStart w:id="50" w:name="_Toc442627360" w:displacedByCustomXml="next"/>
     <w:sdt>
       <w:sdtPr>
+        <w:rPr>
+          <w:b w:val="0"/>
+          <w:kern w:val="0"/>
+          <w:sz w:val="20"/>
+        </w:rPr>
         <w:id w:val="1513423826"/>
         <w:docPartObj>
           <w:docPartGallery w:val="Bibliographies"/>
           <w:docPartUnique/>
         </w:docPartObj>
       </w:sdtPr>
-      <w:sdtEndPr>
-        <w:rPr>
-          <w:b w:val="0"/>
-          <w:kern w:val="0"/>
-          <w:sz w:val="20"/>
-        </w:rPr>
-      </w:sdtEndPr>
+      <w:sdtEndPr/>
       <w:sdtContent>
         <w:p>
           <w:pPr>
@@ -3825,13 +4561,14 @@
           <w:r>
             <w:t>Literaturverzeichnis</w:t>
           </w:r>
-          <w:bookmarkEnd w:id="51"/>
+          <w:bookmarkEnd w:id="50"/>
         </w:p>
         <w:sdt>
           <w:sdtPr>
             <w:id w:val="111145805"/>
             <w:bibliography/>
           </w:sdtPr>
+          <w:sdtEndPr/>
           <w:sdtContent>
             <w:p>
               <w:pPr>
@@ -4178,12 +4915,12 @@
       <w:pPr>
         <w:pStyle w:val="berschrift1ohneNummerierung"/>
       </w:pPr>
-      <w:bookmarkStart w:id="52" w:name="_Toc442627361"/>
+      <w:bookmarkStart w:id="51" w:name="_Toc442627361"/>
       <w:r>
         <w:lastRenderedPageBreak/>
         <w:t>Erklärung</w:t>
       </w:r>
-      <w:bookmarkEnd w:id="52"/>
+      <w:bookmarkEnd w:id="51"/>
     </w:p>
     <w:p>
       <w:pPr>
@@ -4216,7 +4953,7 @@
           </w:ffData>
         </w:fldChar>
       </w:r>
-      <w:bookmarkStart w:id="53" w:name="Text15"/>
+      <w:bookmarkStart w:id="52" w:name="Text15"/>
       <w:r>
         <w:instrText xml:space="preserve"> FORMTEXT </w:instrText>
       </w:r>
@@ -4232,7 +4969,7 @@
       <w:r>
         <w:fldChar w:fldCharType="end"/>
       </w:r>
-      <w:bookmarkEnd w:id="53"/>
+      <w:bookmarkEnd w:id="52"/>
     </w:p>
     <w:p>
       <w:pPr>
@@ -4265,7 +5002,7 @@
           </w:ffData>
         </w:fldChar>
       </w:r>
-      <w:bookmarkStart w:id="54" w:name="Text16"/>
+      <w:bookmarkStart w:id="53" w:name="Text16"/>
       <w:r>
         <w:instrText xml:space="preserve"> FORMTEXT </w:instrText>
       </w:r>
@@ -4281,7 +5018,7 @@
       <w:r>
         <w:fldChar w:fldCharType="end"/>
       </w:r>
-      <w:bookmarkEnd w:id="54"/>
+      <w:bookmarkEnd w:id="53"/>
     </w:p>
     <w:p>
       <w:pPr>
@@ -4311,7 +5048,7 @@
           </w:ffData>
         </w:fldChar>
       </w:r>
-      <w:bookmarkStart w:id="55" w:name="Text17"/>
+      <w:bookmarkStart w:id="54" w:name="Text17"/>
       <w:r>
         <w:instrText xml:space="preserve"> FORMTEXT </w:instrText>
       </w:r>
@@ -4327,7 +5064,7 @@
       <w:r>
         <w:fldChar w:fldCharType="end"/>
       </w:r>
-      <w:bookmarkEnd w:id="55"/>
+      <w:bookmarkEnd w:id="54"/>
     </w:p>
     <w:p>
       <w:pPr>
@@ -4368,7 +5105,7 @@
           <w:rFonts w:cs="Arial"/>
           <w:u w:val="single"/>
         </w:rPr>
-        <w:tab/>
+        <w:t>Dresden</w:t>
       </w:r>
       <w:r>
         <w:rPr>
@@ -4377,6 +5114,8 @@
         </w:rPr>
         <w:tab/>
       </w:r>
+      <w:bookmarkStart w:id="55" w:name="_GoBack"/>
+      <w:bookmarkEnd w:id="55"/>
       <w:r>
         <w:rPr>
           <w:rFonts w:cs="Arial"/>
@@ -4708,7 +5447,7 @@
       <w:rPr>
         <w:noProof/>
       </w:rPr>
-      <w:t>8</w:t>
+      <w:t>10</w:t>
     </w:r>
     <w:r>
       <w:fldChar w:fldCharType="end"/>
@@ -4760,7 +5499,7 @@
       <w:rPr>
         <w:noProof/>
       </w:rPr>
-      <w:t>9</w:t>
+      <w:t>11</w:t>
     </w:r>
     <w:r>
       <w:fldChar w:fldCharType="end"/>
@@ -5047,27 +5786,14 @@
         <w:tab w:val="right" w:pos="8222"/>
       </w:tabs>
     </w:pPr>
-    <w:r>
-      <w:fldChar w:fldCharType="begin"/>
-    </w:r>
-    <w:r>
-      <w:instrText xml:space="preserve"> STYLEREF  "Überschrift 1" </w:instrText>
-    </w:r>
-    <w:r>
-      <w:fldChar w:fldCharType="separate"/>
-    </w:r>
-    <w:r>
-      <w:rPr>
-        <w:noProof/>
-      </w:rPr>
-      <w:t>Einleitung</w:t>
-    </w:r>
-    <w:r>
-      <w:rPr>
-        <w:noProof/>
-      </w:rPr>
-      <w:fldChar w:fldCharType="end"/>
-    </w:r>
+    <w:fldSimple w:instr=" STYLEREF  &quot;Überschrift 1&quot; ">
+      <w:r>
+        <w:rPr>
+          <w:noProof/>
+        </w:rPr>
+        <w:t>Konstruktion der Standardtypen zur Behandlung der Risiken der Produktlebenszyklusphasen</w:t>
+      </w:r>
+    </w:fldSimple>
     <w:r>
       <w:tab/>
     </w:r>
@@ -5087,7 +5813,7 @@
       <w:rPr>
         <w:noProof/>
       </w:rPr>
-      <w:t>1</w:t>
+      <w:t>6</w:t>
     </w:r>
     <w:r>
       <w:fldChar w:fldCharType="end"/>
@@ -7750,6 +8476,118 @@
     </w:lvl>
   </w:abstractNum>
   <w:abstractNum w:abstractNumId="28">
+    <w:nsid w:val="5A437365"/>
+    <w:multiLevelType w:val="hybridMultilevel"/>
+    <w:tmpl w:val="12DA9416"/>
+    <w:lvl w:ilvl="0" w:tplc="9528A9DE">
+      <w:numFmt w:val="bullet"/>
+      <w:lvlText w:val="-"/>
+      <w:lvlJc w:val="left"/>
+      <w:pPr>
+        <w:ind w:left="720" w:hanging="360"/>
+      </w:pPr>
+      <w:rPr>
+        <w:rFonts w:ascii="Verdana" w:eastAsia="Times" w:hAnsi="Verdana" w:cs="Times New Roman" w:hint="default"/>
+      </w:rPr>
+    </w:lvl>
+    <w:lvl w:ilvl="1" w:tplc="04070003" w:tentative="1">
+      <w:start w:val="1"/>
+      <w:numFmt w:val="bullet"/>
+      <w:lvlText w:val="o"/>
+      <w:lvlJc w:val="left"/>
+      <w:pPr>
+        <w:ind w:left="1440" w:hanging="360"/>
+      </w:pPr>
+      <w:rPr>
+        <w:rFonts w:ascii="Courier New" w:hAnsi="Courier New" w:cs="Courier New" w:hint="default"/>
+      </w:rPr>
+    </w:lvl>
+    <w:lvl w:ilvl="2" w:tplc="04070005" w:tentative="1">
+      <w:start w:val="1"/>
+      <w:numFmt w:val="bullet"/>
+      <w:lvlText w:val=""/>
+      <w:lvlJc w:val="left"/>
+      <w:pPr>
+        <w:ind w:left="2160" w:hanging="360"/>
+      </w:pPr>
+      <w:rPr>
+        <w:rFonts w:ascii="Wingdings" w:hAnsi="Wingdings" w:hint="default"/>
+      </w:rPr>
+    </w:lvl>
+    <w:lvl w:ilvl="3" w:tplc="04070001" w:tentative="1">
+      <w:start w:val="1"/>
+      <w:numFmt w:val="bullet"/>
+      <w:lvlText w:val=""/>
+      <w:lvlJc w:val="left"/>
+      <w:pPr>
+        <w:ind w:left="2880" w:hanging="360"/>
+      </w:pPr>
+      <w:rPr>
+        <w:rFonts w:ascii="Symbol" w:hAnsi="Symbol" w:hint="default"/>
+      </w:rPr>
+    </w:lvl>
+    <w:lvl w:ilvl="4" w:tplc="04070003" w:tentative="1">
+      <w:start w:val="1"/>
+      <w:numFmt w:val="bullet"/>
+      <w:lvlText w:val="o"/>
+      <w:lvlJc w:val="left"/>
+      <w:pPr>
+        <w:ind w:left="3600" w:hanging="360"/>
+      </w:pPr>
+      <w:rPr>
+        <w:rFonts w:ascii="Courier New" w:hAnsi="Courier New" w:cs="Courier New" w:hint="default"/>
+      </w:rPr>
+    </w:lvl>
+    <w:lvl w:ilvl="5" w:tplc="04070005" w:tentative="1">
+      <w:start w:val="1"/>
+      <w:numFmt w:val="bullet"/>
+      <w:lvlText w:val=""/>
+      <w:lvlJc w:val="left"/>
+      <w:pPr>
+        <w:ind w:left="4320" w:hanging="360"/>
+      </w:pPr>
+      <w:rPr>
+        <w:rFonts w:ascii="Wingdings" w:hAnsi="Wingdings" w:hint="default"/>
+      </w:rPr>
+    </w:lvl>
+    <w:lvl w:ilvl="6" w:tplc="04070001" w:tentative="1">
+      <w:start w:val="1"/>
+      <w:numFmt w:val="bullet"/>
+      <w:lvlText w:val=""/>
+      <w:lvlJc w:val="left"/>
+      <w:pPr>
+        <w:ind w:left="5040" w:hanging="360"/>
+      </w:pPr>
+      <w:rPr>
+        <w:rFonts w:ascii="Symbol" w:hAnsi="Symbol" w:hint="default"/>
+      </w:rPr>
+    </w:lvl>
+    <w:lvl w:ilvl="7" w:tplc="04070003" w:tentative="1">
+      <w:start w:val="1"/>
+      <w:numFmt w:val="bullet"/>
+      <w:lvlText w:val="o"/>
+      <w:lvlJc w:val="left"/>
+      <w:pPr>
+        <w:ind w:left="5760" w:hanging="360"/>
+      </w:pPr>
+      <w:rPr>
+        <w:rFonts w:ascii="Courier New" w:hAnsi="Courier New" w:cs="Courier New" w:hint="default"/>
+      </w:rPr>
+    </w:lvl>
+    <w:lvl w:ilvl="8" w:tplc="04070005" w:tentative="1">
+      <w:start w:val="1"/>
+      <w:numFmt w:val="bullet"/>
+      <w:lvlText w:val=""/>
+      <w:lvlJc w:val="left"/>
+      <w:pPr>
+        <w:ind w:left="6480" w:hanging="360"/>
+      </w:pPr>
+      <w:rPr>
+        <w:rFonts w:ascii="Wingdings" w:hAnsi="Wingdings" w:hint="default"/>
+      </w:rPr>
+    </w:lvl>
+  </w:abstractNum>
+  <w:abstractNum w:abstractNumId="29">
     <w:nsid w:val="699B3133"/>
     <w:multiLevelType w:val="multilevel"/>
     <w:tmpl w:val="485E8B74"/>
@@ -7866,7 +8704,7 @@
       </w:pPr>
     </w:lvl>
   </w:abstractNum>
-  <w:abstractNum w:abstractNumId="29">
+  <w:abstractNum w:abstractNumId="30">
     <w:nsid w:val="724C2F4A"/>
     <w:multiLevelType w:val="multilevel"/>
     <w:tmpl w:val="86CCA40A"/>
@@ -8006,7 +8844,7 @@
       </w:rPr>
     </w:lvl>
   </w:abstractNum>
-  <w:abstractNum w:abstractNumId="30">
+  <w:abstractNum w:abstractNumId="31">
     <w:nsid w:val="73BD7D23"/>
     <w:multiLevelType w:val="multilevel"/>
     <w:tmpl w:val="0407001D"/>
@@ -8125,7 +8963,7 @@
       </w:pPr>
     </w:lvl>
   </w:abstractNum>
-  <w:abstractNum w:abstractNumId="31">
+  <w:abstractNum w:abstractNumId="32">
     <w:nsid w:val="78A1021E"/>
     <w:multiLevelType w:val="multilevel"/>
     <w:tmpl w:val="31D4EC00"/>
@@ -8323,13 +9161,13 @@
     <w:abstractNumId w:val="10"/>
   </w:num>
   <w:num w:numId="20">
-    <w:abstractNumId w:val="31"/>
+    <w:abstractNumId w:val="32"/>
   </w:num>
   <w:num w:numId="21">
     <w:abstractNumId w:val="27"/>
   </w:num>
   <w:num w:numId="22">
-    <w:abstractNumId w:val="29"/>
+    <w:abstractNumId w:val="30"/>
   </w:num>
   <w:num w:numId="23">
     <w:abstractNumId w:val="19"/>
@@ -8341,7 +9179,7 @@
     <w:abstractNumId w:val="21"/>
   </w:num>
   <w:num w:numId="26">
-    <w:abstractNumId w:val="30"/>
+    <w:abstractNumId w:val="31"/>
   </w:num>
   <w:num w:numId="27">
     <w:abstractNumId w:val="13"/>
@@ -8350,7 +9188,7 @@
     <w:abstractNumId w:val="12"/>
   </w:num>
   <w:num w:numId="29">
-    <w:abstractNumId w:val="28"/>
+    <w:abstractNumId w:val="29"/>
     <w:lvlOverride w:ilvl="0"/>
     <w:lvlOverride w:ilvl="1">
       <w:startOverride w:val="1"/>
@@ -8451,6 +9289,9 @@
   </w:num>
   <w:num w:numId="36">
     <w:abstractNumId w:val="11"/>
+  </w:num>
+  <w:num w:numId="37">
+    <w:abstractNumId w:val="28"/>
   </w:num>
 </w:numbering>
 </file>
@@ -9793,6 +10634,17 @@
       <w:lang w:eastAsia="en-US"/>
     </w:rPr>
   </w:style>
+  <w:style w:type="paragraph" w:styleId="Listenabsatz">
+    <w:name w:val="List Paragraph"/>
+    <w:basedOn w:val="Standard"/>
+    <w:uiPriority w:val="34"/>
+    <w:qFormat/>
+    <w:rsid w:val="00E8229F"/>
+    <w:pPr>
+      <w:ind w:left="720"/>
+      <w:contextualSpacing/>
+    </w:pPr>
+  </w:style>
 </w:styles>
 </file>
 
@@ -10123,7 +10975,7 @@
         </b:NameList>
       </b:BookAuthor>
     </b:Author>
-    <b:RefOrder>1</b:RefOrder>
+    <b:RefOrder>6</b:RefOrder>
   </b:Source>
   <b:Source>
     <b:Tag>CSh99</b:Tag>
@@ -10148,7 +11000,7 @@
         </b:NameList>
       </b:Author>
     </b:Author>
-    <b:RefOrder>2</b:RefOrder>
+    <b:RefOrder>7</b:RefOrder>
   </b:Source>
   <b:Source>
     <b:Tag>WSc06</b:Tag>
@@ -10175,7 +11027,7 @@
     <b:DayAccessed>28</b:DayAccessed>
     <b:URL>http://www.perspektive-blau.de/wissen/0609a/0609a.htm</b:URL>
     <b:InternetSiteTitle>Perspektive Blau</b:InternetSiteTitle>
-    <b:RefOrder>3</b:RefOrder>
+    <b:RefOrder>8</b:RefOrder>
   </b:Source>
   <b:Source>
     <b:Tag>AWS92</b:Tag>
@@ -10195,7 +11047,7 @@
     <b:Year>1992</b:Year>
     <b:City>2. Aufl. Berlin</b:City>
     <b:Publisher>Springer</b:Publisher>
-    <b:RefOrder>4</b:RefOrder>
+    <b:RefOrder>9</b:RefOrder>
   </b:Source>
   <b:Source>
     <b:Tag>Rot98</b:Tag>
@@ -10225,7 +11077,7 @@
         </b:NameList>
       </b:Editor>
     </b:Author>
-    <b:RefOrder>5</b:RefOrder>
+    <b:RefOrder>10</b:RefOrder>
   </b:Source>
   <b:Source>
     <b:Tag>ORe05</b:Tag>
@@ -10247,7 +11099,7 @@
     <b:MonthAccessed>April</b:MonthAccessed>
     <b:DayAccessed>22</b:DayAccessed>
     <b:URL>http://www.oreilly.de/artikel/web20.html</b:URL>
-    <b:RefOrder>6</b:RefOrder>
+    <b:RefOrder>11</b:RefOrder>
   </b:Source>
   <b:Source>
     <b:Tag>TWM10</b:Tag>
@@ -10277,7 +11129,7 @@
     <b:Year>2010</b:Year>
     <b:Issue>3</b:Issue>
     <b:Pages>21-31</b:Pages>
-    <b:RefOrder>7</b:RefOrder>
+    <b:RefOrder>12</b:RefOrder>
   </b:Source>
   <b:Source>
     <b:Tag>KME89</b:Tag>
@@ -10299,7 +11151,7 @@
     <b:PeriodicalTitle>Acadamy of Management Review, Vol. 14, No. 4</b:PeriodicalTitle>
     <b:Pages>532-550</b:Pages>
     <b:JournalName>Acadamy of Management Review</b:JournalName>
-    <b:RefOrder>8</b:RefOrder>
+    <b:RefOrder>13</b:RefOrder>
   </b:Source>
   <b:Source>
     <b:Tag>UBa08</b:Tag>
@@ -10320,7 +11172,7 @@
     </b:Author>
     <b:Publisher>Gabler</b:Publisher>
     <b:Pages>15-36</b:Pages>
-    <b:RefOrder>9</b:RefOrder>
+    <b:RefOrder>14</b:RefOrder>
   </b:Source>
   <b:Source>
     <b:Tag>Bau09</b:Tag>
@@ -10354,7 +11206,7 @@
     <b:ConferenceName>Proceedings of the 42nd Annual Hawaii International Conference on System Sciences</b:ConferenceName>
     <b:City>Waikoloa, Hawaii</b:City>
     <b:Publisher>Computer Society Press</b:Publisher>
-    <b:RefOrder>10</b:RefOrder>
+    <b:RefOrder>15</b:RefOrder>
   </b:Source>
   <b:Source>
     <b:Tag>Pef06</b:Tag>
@@ -10383,13 +11235,501 @@
     <b:PeriodicalTitle>DESRIST</b:PeriodicalTitle>
     <b:Issue>03</b:Issue>
     <b:Pages>45-77</b:Pages>
-    <b:RefOrder>11</b:RefOrder>
+    <b:RefOrder>16</b:RefOrder>
+  </b:Source>
+  <b:Source>
+    <b:Tag>Hor15</b:Tag>
+    <b:SourceType>InternetSite</b:SourceType>
+    <b:Guid>{B9856F19-1AC5-9043-A91F-4DD3705FD273}</b:Guid>
+    <b:Author>
+      <b:Author>
+        <b:NameList>
+          <b:Person>
+            <b:Last>Horton</b:Last>
+            <b:First>G.</b:First>
+          </b:Person>
+        </b:NameList>
+      </b:Author>
+    </b:Author>
+    <b:URL>http://www.zephram.de/blog/innovationsstrategie/wettbewerbsvorteile-durch-innovation/</b:URL>
+    <b:YearAccessed>2015</b:YearAccessed>
+    <b:MonthAccessed>10</b:MonthAccessed>
+    <b:DayAccessed>24</b:DayAccessed>
+    <b:RefOrder>1</b:RefOrder>
+  </b:Source>
+  <b:Source>
+    <b:Tag>Kim</b:Tag>
+    <b:SourceType>Book</b:SourceType>
+    <b:Guid>{AB9B25BC-126F-4F45-9AC9-1E20C8BDD2A3}</b:Guid>
+    <b:Title>The Phoenix Project</b:Title>
+    <b:Author>
+      <b:Author>
+        <b:NameList>
+          <b:Person>
+            <b:Last>Kim</b:Last>
+            <b:First>G.</b:First>
+          </b:Person>
+          <b:Person>
+            <b:Last>Behr</b:Last>
+            <b:First>K.</b:First>
+          </b:Person>
+          <b:Person>
+            <b:Last>Spafford</b:Last>
+            <b:First>G.</b:First>
+          </b:Person>
+        </b:NameList>
+      </b:Author>
+    </b:Author>
+    <b:City>eBook</b:City>
+    <b:Publisher>IT Revolution Press</b:Publisher>
+    <b:Year>2013</b:Year>
+    <b:RefOrder>2</b:RefOrder>
+  </b:Source>
+  <b:Source>
+    <b:Tag>Kim131</b:Tag>
+    <b:SourceType>Report</b:SourceType>
+    <b:Guid>{98A91583-DD7C-E546-A829-40E2779B5940}</b:Guid>
+    <b:Year>2013</b:Year>
+    <b:Publisher>Scrumalliance</b:Publisher>
+    <b:Author>
+      <b:Author>
+        <b:NameList>
+          <b:Person>
+            <b:Last>Kim</b:Last>
+            <b:First>D.</b:First>
+          </b:Person>
+        </b:NameList>
+      </b:Author>
+    </b:Author>
+    <b:ThesisType>State of Scrum</b:ThesisType>
+    <b:Title>The State of Scrum</b:Title>
+    <b:RefOrder>3</b:RefOrder>
+  </b:Source>
+  <b:Source>
+    <b:Tag>Ham10</b:Tag>
+    <b:SourceType>InternetSite</b:SourceType>
+    <b:Guid>{24B6CABF-6C96-9542-9A95-6F4AF75A9C9D}</b:Guid>
+    <b:Title>The Forrester Wave</b:Title>
+    <b:Year>2010</b:Year>
+    <b:Author>
+      <b:Author>
+        <b:NameList>
+          <b:Person>
+            <b:Last>Hammond</b:Last>
+            <b:First>J.</b:First>
+            <b:Middle>S.</b:Middle>
+          </b:Person>
+        </b:NameList>
+      </b:Author>
+    </b:Author>
+    <b:URL>https://www.forrester.com/The+Forrester+Wave+Agile+Development+Management+Tools+Q2+2010/fulltext/-/E-RES48153</b:URL>
+    <b:Month>05</b:Month>
+    <b:Day>05</b:Day>
+    <b:YearAccessed>2015</b:YearAccessed>
+    <b:MonthAccessed>10</b:MonthAccessed>
+    <b:DayAccessed>24</b:DayAccessed>
+    <b:RefOrder>4</b:RefOrder>
+  </b:Source>
+  <b:Source>
+    <b:Tag>Lan15</b:Tag>
+    <b:SourceType>ArticleInAPeriodical</b:SourceType>
+    <b:Guid>{3557DE57-E5CE-814E-9D5A-1E3E90781ADF}</b:Guid>
+    <b:Title>In 28 Artikeln: So gelingen agile IT-Projekte</b:Title>
+    <b:Year>2015</b:Year>
+    <b:Pages>8-12</b:Pages>
+    <b:Author>
+      <b:Author>
+        <b:NameList>
+          <b:Person>
+            <b:Last>Lange</b:Last>
+            <b:First>B.</b:First>
+          </b:Person>
+          <b:Person>
+            <b:Last>Diercks</b:Last>
+            <b:First>J.</b:First>
+          </b:Person>
+        </b:NameList>
+      </b:Author>
+    </b:Author>
+    <b:PeriodicalTitle>Agil Software entwickeln</b:PeriodicalTitle>
+    <b:Month>04</b:Month>
+    <b:RefOrder>5</b:RefOrder>
+  </b:Source>
+  <b:Source>
+    <b:Tag>Sch97</b:Tag>
+    <b:SourceType>Book</b:SourceType>
+    <b:Guid>{50DBABB4-C235-5042-8444-5E1ECA91DE37}</b:Guid>
+    <b:Title>Theorie der wirtschaftlichen Entwicklung.: Eine Untersuchung über Unternehmergewinn, Kapital, Kredit, Zins und den Konjunkturzyklus</b:Title>
+    <b:Publisher>Duncker &amp; Humblot</b:Publisher>
+    <b:City>o. O.</b:City>
+    <b:Year>1997</b:Year>
+    <b:Author>
+      <b:Author>
+        <b:NameList>
+          <b:Person>
+            <b:Last>Schumpeter</b:Last>
+            <b:First>J.</b:First>
+          </b:Person>
+        </b:NameList>
+      </b:Author>
+    </b:Author>
+    <b:RefOrder>17</b:RefOrder>
+  </b:Source>
+  <b:Source>
+    <b:Tag>Hau07</b:Tag>
+    <b:SourceType>Book</b:SourceType>
+    <b:Guid>{A1B34483-890D-BA44-872D-AA1DD78D2F75}</b:Guid>
+    <b:Author>
+      <b:Author>
+        <b:NameList>
+          <b:Person>
+            <b:Last>Hauschildt</b:Last>
+            <b:First>J.</b:First>
+          </b:Person>
+          <b:Person>
+            <b:Last>Salomo</b:Last>
+            <b:First>S.</b:First>
+          </b:Person>
+        </b:NameList>
+      </b:Author>
+    </b:Author>
+    <b:Title>Innovationsmanagement</b:Title>
+    <b:City>o. O.</b:City>
+    <b:Publisher>Vahlen</b:Publisher>
+    <b:Year>2007</b:Year>
+    <b:RefOrder>18</b:RefOrder>
+  </b:Source>
+  <b:Source>
+    <b:Tag>Dru06</b:Tag>
+    <b:SourceType>Book</b:SourceType>
+    <b:Guid>{51841ECD-4799-F84A-AEC9-88816D8573BA}</b:Guid>
+    <b:Author>
+      <b:Author>
+        <b:NameList>
+          <b:Person>
+            <b:Last>Drucker</b:Last>
+            <b:First>P.</b:First>
+            <b:Middle>F.</b:Middle>
+          </b:Person>
+        </b:NameList>
+      </b:Author>
+    </b:Author>
+    <b:Title>Innovation and Entrepreneurship</b:Title>
+    <b:City>o. O.</b:City>
+    <b:Publisher>HarperCollins Publishers</b:Publisher>
+    <b:Year>2006</b:Year>
+    <b:RefOrder>19</b:RefOrder>
+  </b:Source>
+  <b:Source>
+    <b:Tag>Chr00</b:Tag>
+    <b:SourceType>Book</b:SourceType>
+    <b:Guid>{724D2AA9-ABEA-B141-AE0F-85C83B06ACC1}</b:Guid>
+    <b:Author>
+      <b:Author>
+        <b:NameList>
+          <b:Person>
+            <b:Last>Christensen</b:Last>
+            <b:First>C.</b:First>
+            <b:Middle>M.</b:Middle>
+          </b:Person>
+        </b:NameList>
+      </b:Author>
+    </b:Author>
+    <b:Title>The Innovator's Dilemma: When New Technologies Cause Great Firms to Fail</b:Title>
+    <b:City>o. O.</b:City>
+    <b:Publisher>Harvard Business Review Press</b:Publisher>
+    <b:Year>2000</b:Year>
+    <b:RefOrder>20</b:RefOrder>
+  </b:Source>
+  <b:Source>
+    <b:Tag>Len06</b:Tag>
+    <b:SourceType>Book</b:SourceType>
+    <b:Guid>{E1C14B6E-72ED-9B4E-89AA-55F60F7052E0}</b:Guid>
+    <b:Author>
+      <b:Author>
+        <b:NameList>
+          <b:Person>
+            <b:Last>Lennertz</b:Last>
+            <b:First>D.</b:First>
+          </b:Person>
+        </b:NameList>
+      </b:Author>
+    </b:Author>
+    <b:Title>Produktmanagement. Planung - Entwicklung - Vermarktung</b:Title>
+    <b:City>Frankfurt</b:City>
+    <b:Publisher>Frankfurter Allgemeine Buch</b:Publisher>
+    <b:Year>2006</b:Year>
+    <b:RefOrder>21</b:RefOrder>
+  </b:Source>
+  <b:Source>
+    <b:Tag>Kai09</b:Tag>
+    <b:SourceType>Book</b:SourceType>
+    <b:Guid>{4131F49B-B0A3-EB4D-BBC0-86E7FB4E7E44}</b:Guid>
+    <b:Author>
+      <b:Author>
+        <b:NameList>
+          <b:Person>
+            <b:Last>Kairies</b:Last>
+            <b:First>P.</b:First>
+          </b:Person>
+        </b:NameList>
+      </b:Author>
+    </b:Author>
+    <b:Title>Professionelles Produktmanagement für die Investitionsgüterindustrie</b:Title>
+    <b:City>Renningen</b:City>
+    <b:Publisher>expert Verlag</b:Publisher>
+    <b:Year>2009</b:Year>
+    <b:RefOrder>22</b:RefOrder>
+  </b:Source>
+  <b:Source>
+    <b:Tag>Aum09</b:Tag>
+    <b:SourceType>Book</b:SourceType>
+    <b:Guid>{7467E7BC-6D34-E948-8E4D-4FD94133DC25}</b:Guid>
+    <b:Author>
+      <b:Author>
+        <b:NameList>
+          <b:Person>
+            <b:Last>Aumayr</b:Last>
+            <b:First>K.</b:First>
+            <b:Middle>J.</b:Middle>
+          </b:Person>
+        </b:NameList>
+      </b:Author>
+    </b:Author>
+    <b:Title>Erfolreiches Produktmanagement. Tool-Box für da professionelle Produktmanagement und Produktmartketing</b:Title>
+    <b:City>Wiesbaden</b:City>
+    <b:Publisher>Gabler</b:Publisher>
+    <b:Year>2009</b:Year>
+    <b:RefOrder>23</b:RefOrder>
+  </b:Source>
+  <b:Source>
+    <b:Tag>Pic14</b:Tag>
+    <b:SourceType>Book</b:SourceType>
+    <b:Guid>{A065C665-E260-C44D-BAD7-736A532B9689}</b:Guid>
+    <b:Author>
+      <b:Author>
+        <b:NameList>
+          <b:Person>
+            <b:Last>Pichler</b:Last>
+            <b:First>R.</b:First>
+          </b:Person>
+        </b:NameList>
+      </b:Author>
+    </b:Author>
+    <b:Title>Agiles Produktmanagement mit Scrum: Erfolgreich als Product Owner arbeiten</b:Title>
+    <b:City>Heidelberg</b:City>
+    <b:Publisher>dpunkt.verlag</b:Publisher>
+    <b:Year>2014</b:Year>
+    <b:RefOrder>24</b:RefOrder>
+  </b:Source>
+  <b:Source>
+    <b:Tag>ISO11</b:Tag>
+    <b:SourceType>ElectronicSource</b:SourceType>
+    <b:Guid>{D9D58182-27A7-C643-B103-38F685B74DC6}</b:Guid>
+    <b:Title>ISO/IEC 20000-1</b:Title>
+    <b:City>o. O.</b:City>
+    <b:Year>2011</b:Year>
+    <b:Comments>http://www.iso.org/iso/catalogue_detail?csnumber=51986</b:Comments>
+    <b:Author>
+      <b:Author>
+        <b:NameList>
+          <b:Person>
+            <b:Last>ISO/IEC</b:Last>
+          </b:Person>
+        </b:NameList>
+      </b:Author>
+    </b:Author>
+    <b:Month>04</b:Month>
+    <b:Day>15</b:Day>
+    <b:RefOrder>25</b:RefOrder>
+  </b:Source>
+  <b:Source>
+    <b:Tag>ISO12</b:Tag>
+    <b:SourceType>ElectronicSource</b:SourceType>
+    <b:Guid>{003401A6-8E67-B34F-B5DE-9DB0F6BDA450}</b:Guid>
+    <b:Author>
+      <b:Author>
+        <b:NameList>
+          <b:Person>
+            <b:Last>ISO/IEC</b:Last>
+          </b:Person>
+        </b:NameList>
+      </b:Author>
+    </b:Author>
+    <b:Title>ISO/IEC 20000-2</b:Title>
+    <b:City>o. O.</b:City>
+    <b:Year>2012</b:Year>
+    <b:Month>02</b:Month>
+    <b:Day>15</b:Day>
+    <b:Comments>http://www.iso.org/iso/home/store/catalogue_tc/catalogue_detail.htm?csnumber=51987</b:Comments>
+    <b:RefOrder>26</b:RefOrder>
+  </b:Source>
+  <b:Source>
+    <b:Tag>AXE11</b:Tag>
+    <b:SourceType>Book</b:SourceType>
+    <b:Guid>{A7730FC3-2A0F-5B4D-BB77-8580CDA534FE}</b:Guid>
+    <b:Title>ITIL Service Transition</b:Title>
+    <b:City>o. O.</b:City>
+    <b:Year>2011</b:Year>
+    <b:Publisher>TSO</b:Publisher>
+    <b:Author>
+      <b:Author>
+        <b:NameList>
+          <b:Person>
+            <b:Last>AXELOS</b:Last>
+          </b:Person>
+        </b:NameList>
+      </b:Author>
+    </b:Author>
+    <b:RefOrder>27</b:RefOrder>
+  </b:Source>
+  <b:Source>
+    <b:Tag>Har09</b:Tag>
+    <b:SourceType>Book</b:SourceType>
+    <b:Guid>{00E870C7-427C-344E-8580-586EF8455FA6}</b:Guid>
+    <b:Author>
+      <b:Author>
+        <b:NameList>
+          <b:Person>
+            <b:Last>Hartlieb</b:Last>
+            <b:First>B</b:First>
+          </b:Person>
+          <b:Person>
+            <b:Last>Kiehl</b:Last>
+            <b:First>P.</b:First>
+          </b:Person>
+          <b:Person>
+            <b:Last>Müller</b:Last>
+            <b:First>N.</b:First>
+          </b:Person>
+        </b:NameList>
+      </b:Author>
+    </b:Author>
+    <b:Title>Normen und Standardisierung: Grundlagen</b:Title>
+    <b:City>o. O.</b:City>
+    <b:Publisher>Beuth</b:Publisher>
+    <b:Year>2009</b:Year>
+    <b:RefOrder>28</b:RefOrder>
+  </b:Source>
+  <b:Source>
+    <b:Tag>Bah02</b:Tag>
+    <b:SourceType>Book</b:SourceType>
+    <b:Guid>{3BB719DD-E696-E947-A32B-C6AA5150B88D}</b:Guid>
+    <b:Author>
+      <b:Author>
+        <b:NameList>
+          <b:Person>
+            <b:Last>Bahke</b:Last>
+            <b:First>T.</b:First>
+          </b:Person>
+        </b:NameList>
+      </b:Author>
+    </b:Author>
+    <b:Title>Normen und Wettberwerb</b:Title>
+    <b:City>Berlin</b:City>
+    <b:Publisher>Beuth</b:Publisher>
+    <b:Year>2002</b:Year>
+    <b:RefOrder>29</b:RefOrder>
+  </b:Source>
+  <b:Source>
+    <b:Tag>Hum10</b:Tag>
+    <b:SourceType>Book</b:SourceType>
+    <b:Guid>{98DC0BFF-DF25-D846-9904-A6DAF1EBC51A}</b:Guid>
+    <b:Author>
+      <b:Author>
+        <b:NameList>
+          <b:Person>
+            <b:Last>Humble</b:Last>
+            <b:First>J.</b:First>
+          </b:Person>
+          <b:Person>
+            <b:Last>Farley</b:Last>
+            <b:First>D.</b:First>
+          </b:Person>
+        </b:NameList>
+      </b:Author>
+    </b:Author>
+    <b:Title>Continuous Delivery: Reliable Software Releases Through Build, Test, and Deployment Automation</b:Title>
+    <b:City>Upper Saddle River</b:City>
+    <b:Publisher>Addison Wesley</b:Publisher>
+    <b:Year>2010</b:Year>
+    <b:RefOrder>30</b:RefOrder>
+  </b:Source>
+  <b:Source>
+    <b:Tag>Kim132</b:Tag>
+    <b:SourceType>Book</b:SourceType>
+    <b:Guid>{7B709F07-9682-594E-8FB4-08A1FAA50D89}</b:Guid>
+    <b:Author>
+      <b:Author>
+        <b:NameList>
+          <b:Person>
+            <b:Last>Kim</b:Last>
+            <b:First>G.</b:First>
+          </b:Person>
+          <b:Person>
+            <b:Last>Behr</b:Last>
+            <b:First>K.</b:First>
+          </b:Person>
+          <b:Person>
+            <b:Last>Spafford</b:Last>
+            <b:First>G.</b:First>
+          </b:Person>
+        </b:NameList>
+      </b:Author>
+    </b:Author>
+    <b:Title>The Phoenix Project: A Novel About IT, DevOps, and Helping Your Business Win</b:Title>
+    <b:City>o. O.</b:City>
+    <b:Publisher>It Revolution Press</b:Publisher>
+    <b:Year>2013</b:Year>
+    <b:RefOrder>31</b:RefOrder>
+  </b:Source>
+  <b:Source>
+    <b:Tag>Bau15</b:Tag>
+    <b:SourceType>ArticleInAPeriodical</b:SourceType>
+    <b:Guid>{6CD59A0A-4C3B-3B48-A3C8-8051840CCC70}</b:Guid>
+    <b:Author>
+      <b:Author>
+        <b:NameList>
+          <b:Person>
+            <b:Last>Baumann</b:Last>
+            <b:First>J.</b:First>
+          </b:Person>
+        </b:NameList>
+      </b:Author>
+    </b:Author>
+    <b:Title>DevOps light</b:Title>
+    <b:Year>2015</b:Year>
+    <b:Pages>42-45</b:Pages>
+    <b:PeriodicalTitle>OBJEKTspektrum</b:PeriodicalTitle>
+    <b:Month>02</b:Month>
+    <b:Day>27</b:Day>
+    <b:Issue>02</b:Issue>
+    <b:RefOrder>32</b:RefOrder>
+  </b:Source>
+  <b:Source>
+    <b:Tag>Omn15</b:Tag>
+    <b:SourceType>InternetSite</b:SourceType>
+    <b:Guid>{D6F7744E-898E-F74B-B01B-2C61A6431AA1}</b:Guid>
+    <b:Title>devopsdictionary.com</b:Title>
+    <b:Year>2015</b:Year>
+    <b:Month>03</b:Month>
+    <b:Day>03</b:Day>
+    <b:Author>
+      <b:Author>
+        <b:Corporate>OmniTI</b:Corporate>
+      </b:Author>
+    </b:Author>
+    <b:URL>http://devopsdictionary.com/wiki/CAMS</b:URL>
+    <b:YearAccessed>2016</b:YearAccessed>
+    <b:MonthAccessed>01</b:MonthAccessed>
+    <b:DayAccessed>07</b:DayAccessed>
+    <b:RefOrder>33</b:RefOrder>
   </b:Source>
 </b:Sources>
 </file>
 
 <file path=customXml/itemProps1.xml><?xml version="1.0" encoding="utf-8"?>
-<ds:datastoreItem xmlns:ds="http://schemas.openxmlformats.org/officeDocument/2006/customXml" ds:itemID="{6E715FE2-EB21-F549-9B49-EC2AA7423BB9}">
+<ds:datastoreItem xmlns:ds="http://schemas.openxmlformats.org/officeDocument/2006/customXml" ds:itemID="{DE2EC50A-E482-9241-AFC6-C29F659E0556}">
   <ds:schemaRefs>
     <ds:schemaRef ds:uri="http://schemas.openxmlformats.org/officeDocument/2006/bibliography"/>
   </ds:schemaRefs>

</xml_diff>

<commit_message>
Einleitung überarbeitet, Zielsetzung und Vorgehensweise ergänzt
</commit_message>
<xml_diff>
--- a/Masterthesis_RMST_Steve_Lohr_MSC_WI2016.docx
+++ b/Masterthesis_RMST_Steve_Lohr_MSC_WI2016.docx
@@ -1079,7 +1079,7 @@
       <w:r>
         <w:fldChar w:fldCharType="separate"/>
       </w:r>
-      <w:hyperlink w:anchor="_Toc442627333" w:history="1">
+      <w:hyperlink w:anchor="_Toc442967033" w:history="1">
         <w:r>
           <w:rPr>
             <w:rStyle w:val="Link"/>
@@ -1102,7 +1102,7 @@
           <w:rPr>
             <w:webHidden/>
           </w:rPr>
-          <w:instrText xml:space="preserve"> PAGEREF _Toc442627333 \h </w:instrText>
+          <w:instrText xml:space="preserve"> PAGEREF _Toc442967033 \h </w:instrText>
         </w:r>
         <w:r>
           <w:rPr>
@@ -1139,7 +1139,7 @@
           <w:szCs w:val="24"/>
         </w:rPr>
       </w:pPr>
-      <w:hyperlink w:anchor="_Toc442627334" w:history="1">
+      <w:hyperlink w:anchor="_Toc442967034" w:history="1">
         <w:r>
           <w:rPr>
             <w:rStyle w:val="Link"/>
@@ -1162,7 +1162,7 @@
           <w:rPr>
             <w:webHidden/>
           </w:rPr>
-          <w:instrText xml:space="preserve"> PAGEREF _Toc442627334 \h </w:instrText>
+          <w:instrText xml:space="preserve"> PAGEREF _Toc442967034 \h </w:instrText>
         </w:r>
         <w:r>
           <w:rPr>
@@ -1199,7 +1199,7 @@
           <w:szCs w:val="24"/>
         </w:rPr>
       </w:pPr>
-      <w:hyperlink w:anchor="_Toc442627335" w:history="1">
+      <w:hyperlink w:anchor="_Toc442967035" w:history="1">
         <w:r>
           <w:rPr>
             <w:rStyle w:val="Link"/>
@@ -1223,7 +1223,7 @@
           <w:rPr>
             <w:webHidden/>
           </w:rPr>
-          <w:instrText xml:space="preserve"> PAGEREF _Toc442627335 \h </w:instrText>
+          <w:instrText xml:space="preserve"> PAGEREF _Toc442967035 \h </w:instrText>
         </w:r>
         <w:r>
           <w:rPr>
@@ -1260,7 +1260,7 @@
           <w:szCs w:val="24"/>
         </w:rPr>
       </w:pPr>
-      <w:hyperlink w:anchor="_Toc442627336" w:history="1">
+      <w:hyperlink w:anchor="_Toc442967036" w:history="1">
         <w:r>
           <w:rPr>
             <w:rStyle w:val="Link"/>
@@ -1298,7 +1298,7 @@
           <w:rPr>
             <w:webHidden/>
           </w:rPr>
-          <w:instrText xml:space="preserve"> PAGEREF _Toc442627336 \h </w:instrText>
+          <w:instrText xml:space="preserve"> PAGEREF _Toc442967036 \h </w:instrText>
         </w:r>
         <w:r>
           <w:rPr>
@@ -1335,7 +1335,7 @@
           <w:szCs w:val="24"/>
         </w:rPr>
       </w:pPr>
-      <w:hyperlink w:anchor="_Toc442627337" w:history="1">
+      <w:hyperlink w:anchor="_Toc442967037" w:history="1">
         <w:r>
           <w:rPr>
             <w:rStyle w:val="Link"/>
@@ -1373,7 +1373,7 @@
           <w:rPr>
             <w:webHidden/>
           </w:rPr>
-          <w:instrText xml:space="preserve"> PAGEREF _Toc442627337 \h </w:instrText>
+          <w:instrText xml:space="preserve"> PAGEREF _Toc442967037 \h </w:instrText>
         </w:r>
         <w:r>
           <w:rPr>
@@ -1390,7 +1390,7 @@
           <w:rPr>
             <w:webHidden/>
           </w:rPr>
-          <w:t>2</w:t>
+          <w:t>3</w:t>
         </w:r>
         <w:r>
           <w:rPr>
@@ -1409,7 +1409,7 @@
           <w:szCs w:val="24"/>
         </w:rPr>
       </w:pPr>
-      <w:hyperlink w:anchor="_Toc442627338" w:history="1">
+      <w:hyperlink w:anchor="_Toc442967038" w:history="1">
         <w:r>
           <w:rPr>
             <w:rStyle w:val="Link"/>
@@ -1428,7 +1428,7 @@
           <w:rPr>
             <w:rStyle w:val="Link"/>
           </w:rPr>
-          <w:t>Innovationen für Wettbewerbsvorteile und zur Umweltanpassung</w:t>
+          <w:t>Innovationen für Wettbewerbsvorteile und zur Anpassung an die Umwelt</w:t>
         </w:r>
         <w:r>
           <w:rPr>
@@ -1446,7 +1446,7 @@
           <w:rPr>
             <w:webHidden/>
           </w:rPr>
-          <w:instrText xml:space="preserve"> PAGEREF _Toc442627338 \h </w:instrText>
+          <w:instrText xml:space="preserve"> PAGEREF _Toc442967038 \h </w:instrText>
         </w:r>
         <w:r>
           <w:rPr>
@@ -1463,7 +1463,7 @@
           <w:rPr>
             <w:webHidden/>
           </w:rPr>
-          <w:t>2</w:t>
+          <w:t>3</w:t>
         </w:r>
         <w:r>
           <w:rPr>
@@ -1482,7 +1482,7 @@
           <w:szCs w:val="24"/>
         </w:rPr>
       </w:pPr>
-      <w:hyperlink w:anchor="_Toc442627339" w:history="1">
+      <w:hyperlink w:anchor="_Toc442967039" w:history="1">
         <w:r>
           <w:rPr>
             <w:rStyle w:val="Link"/>
@@ -1501,7 +1501,7 @@
           <w:rPr>
             <w:rStyle w:val="Link"/>
           </w:rPr>
-          <w:t>Produktmanagement zur Steuerung der Innovation</w:t>
+          <w:t>Steuerung der Innovation mittels Produktmanagement</w:t>
         </w:r>
         <w:r>
           <w:rPr>
@@ -1519,7 +1519,7 @@
           <w:rPr>
             <w:webHidden/>
           </w:rPr>
-          <w:instrText xml:space="preserve"> PAGEREF _Toc442627339 \h </w:instrText>
+          <w:instrText xml:space="preserve"> PAGEREF _Toc442967039 \h </w:instrText>
         </w:r>
         <w:r>
           <w:rPr>
@@ -1536,7 +1536,7 @@
           <w:rPr>
             <w:webHidden/>
           </w:rPr>
-          <w:t>2</w:t>
+          <w:t>3</w:t>
         </w:r>
         <w:r>
           <w:rPr>
@@ -1555,7 +1555,7 @@
           <w:szCs w:val="24"/>
         </w:rPr>
       </w:pPr>
-      <w:hyperlink w:anchor="_Toc442627340" w:history="1">
+      <w:hyperlink w:anchor="_Toc442967040" w:history="1">
         <w:r>
           <w:rPr>
             <w:rStyle w:val="Link"/>
@@ -1592,7 +1592,7 @@
           <w:rPr>
             <w:webHidden/>
           </w:rPr>
-          <w:instrText xml:space="preserve"> PAGEREF _Toc442627340 \h </w:instrText>
+          <w:instrText xml:space="preserve"> PAGEREF _Toc442967040 \h </w:instrText>
         </w:r>
         <w:r>
           <w:rPr>
@@ -1609,7 +1609,7 @@
           <w:rPr>
             <w:webHidden/>
           </w:rPr>
-          <w:t>2</w:t>
+          <w:t>3</w:t>
         </w:r>
         <w:r>
           <w:rPr>
@@ -1628,7 +1628,7 @@
           <w:szCs w:val="24"/>
         </w:rPr>
       </w:pPr>
-      <w:hyperlink w:anchor="_Toc442627341" w:history="1">
+      <w:hyperlink w:anchor="_Toc442967041" w:history="1">
         <w:r>
           <w:rPr>
             <w:rStyle w:val="Link"/>
@@ -1647,7 +1647,7 @@
           <w:rPr>
             <w:rStyle w:val="Link"/>
           </w:rPr>
-          <w:t>Steuerung der Produktveröffentlichung durch Standards im Release Management</w:t>
+          <w:t>Steuerung der Produktveröffentlichung durch Standards im Release-Management</w:t>
         </w:r>
         <w:r>
           <w:rPr>
@@ -1665,7 +1665,7 @@
           <w:rPr>
             <w:webHidden/>
           </w:rPr>
-          <w:instrText xml:space="preserve"> PAGEREF _Toc442627341 \h </w:instrText>
+          <w:instrText xml:space="preserve"> PAGEREF _Toc442967041 \h </w:instrText>
         </w:r>
         <w:r>
           <w:rPr>
@@ -1682,7 +1682,7 @@
           <w:rPr>
             <w:webHidden/>
           </w:rPr>
-          <w:t>2</w:t>
+          <w:t>3</w:t>
         </w:r>
         <w:r>
           <w:rPr>
@@ -1702,7 +1702,7 @@
           <w:szCs w:val="24"/>
         </w:rPr>
       </w:pPr>
-      <w:hyperlink w:anchor="_Toc442627342" w:history="1">
+      <w:hyperlink w:anchor="_Toc442967042" w:history="1">
         <w:r>
           <w:rPr>
             <w:rStyle w:val="Link"/>
@@ -1722,7 +1722,7 @@
           <w:rPr>
             <w:rStyle w:val="Link"/>
           </w:rPr>
-          <w:t>Entwurfsaspekte der Release Management Standardtypen</w:t>
+          <w:t>Entwurfsaspekte der Release-Management Standardtypen</w:t>
         </w:r>
         <w:r>
           <w:rPr>
@@ -1740,7 +1740,7 @@
           <w:rPr>
             <w:webHidden/>
           </w:rPr>
-          <w:instrText xml:space="preserve"> PAGEREF _Toc442627342 \h </w:instrText>
+          <w:instrText xml:space="preserve"> PAGEREF _Toc442967042 \h </w:instrText>
         </w:r>
         <w:r>
           <w:rPr>
@@ -1757,7 +1757,7 @@
           <w:rPr>
             <w:webHidden/>
           </w:rPr>
-          <w:t>3</w:t>
+          <w:t>4</w:t>
         </w:r>
         <w:r>
           <w:rPr>
@@ -1776,7 +1776,7 @@
           <w:szCs w:val="24"/>
         </w:rPr>
       </w:pPr>
-      <w:hyperlink w:anchor="_Toc442627343" w:history="1">
+      <w:hyperlink w:anchor="_Toc442967043" w:history="1">
         <w:r>
           <w:rPr>
             <w:rStyle w:val="Link"/>
@@ -1813,7 +1813,7 @@
           <w:rPr>
             <w:webHidden/>
           </w:rPr>
-          <w:instrText xml:space="preserve"> PAGEREF _Toc442627343 \h </w:instrText>
+          <w:instrText xml:space="preserve"> PAGEREF _Toc442967043 \h </w:instrText>
         </w:r>
         <w:r>
           <w:rPr>
@@ -1830,7 +1830,7 @@
           <w:rPr>
             <w:webHidden/>
           </w:rPr>
-          <w:t>3</w:t>
+          <w:t>4</w:t>
         </w:r>
         <w:r>
           <w:rPr>
@@ -1849,7 +1849,7 @@
           <w:szCs w:val="24"/>
         </w:rPr>
       </w:pPr>
-      <w:hyperlink w:anchor="_Toc442627344" w:history="1">
+      <w:hyperlink w:anchor="_Toc442967044" w:history="1">
         <w:r>
           <w:rPr>
             <w:rStyle w:val="Link"/>
@@ -1886,7 +1886,7 @@
           <w:rPr>
             <w:webHidden/>
           </w:rPr>
-          <w:instrText xml:space="preserve"> PAGEREF _Toc442627344 \h </w:instrText>
+          <w:instrText xml:space="preserve"> PAGEREF _Toc442967044 \h </w:instrText>
         </w:r>
         <w:r>
           <w:rPr>
@@ -1903,7 +1903,7 @@
           <w:rPr>
             <w:webHidden/>
           </w:rPr>
-          <w:t>3</w:t>
+          <w:t>4</w:t>
         </w:r>
         <w:r>
           <w:rPr>
@@ -1922,7 +1922,7 @@
           <w:szCs w:val="24"/>
         </w:rPr>
       </w:pPr>
-      <w:hyperlink w:anchor="_Toc442627345" w:history="1">
+      <w:hyperlink w:anchor="_Toc442967045" w:history="1">
         <w:r>
           <w:rPr>
             <w:rStyle w:val="Link"/>
@@ -1959,7 +1959,7 @@
           <w:rPr>
             <w:webHidden/>
           </w:rPr>
-          <w:instrText xml:space="preserve"> PAGEREF _Toc442627345 \h </w:instrText>
+          <w:instrText xml:space="preserve"> PAGEREF _Toc442967045 \h </w:instrText>
         </w:r>
         <w:r>
           <w:rPr>
@@ -1976,7 +1976,7 @@
           <w:rPr>
             <w:webHidden/>
           </w:rPr>
-          <w:t>3</w:t>
+          <w:t>4</w:t>
         </w:r>
         <w:r>
           <w:rPr>
@@ -1995,7 +1995,7 @@
           <w:szCs w:val="24"/>
         </w:rPr>
       </w:pPr>
-      <w:hyperlink w:anchor="_Toc442627346" w:history="1">
+      <w:hyperlink w:anchor="_Toc442967046" w:history="1">
         <w:r>
           <w:rPr>
             <w:rStyle w:val="Link"/>
@@ -2032,7 +2032,7 @@
           <w:rPr>
             <w:webHidden/>
           </w:rPr>
-          <w:instrText xml:space="preserve"> PAGEREF _Toc442627346 \h </w:instrText>
+          <w:instrText xml:space="preserve"> PAGEREF _Toc442967046 \h </w:instrText>
         </w:r>
         <w:r>
           <w:rPr>
@@ -2049,7 +2049,7 @@
           <w:rPr>
             <w:webHidden/>
           </w:rPr>
-          <w:t>3</w:t>
+          <w:t>4</w:t>
         </w:r>
         <w:r>
           <w:rPr>
@@ -2068,7 +2068,7 @@
           <w:szCs w:val="24"/>
         </w:rPr>
       </w:pPr>
-      <w:hyperlink w:anchor="_Toc442627347" w:history="1">
+      <w:hyperlink w:anchor="_Toc442967047" w:history="1">
         <w:r>
           <w:rPr>
             <w:rStyle w:val="Link"/>
@@ -2105,7 +2105,7 @@
           <w:rPr>
             <w:webHidden/>
           </w:rPr>
-          <w:instrText xml:space="preserve"> PAGEREF _Toc442627347 \h </w:instrText>
+          <w:instrText xml:space="preserve"> PAGEREF _Toc442967047 \h </w:instrText>
         </w:r>
         <w:r>
           <w:rPr>
@@ -2122,7 +2122,7 @@
           <w:rPr>
             <w:webHidden/>
           </w:rPr>
-          <w:t>3</w:t>
+          <w:t>4</w:t>
         </w:r>
         <w:r>
           <w:rPr>
@@ -2141,7 +2141,7 @@
           <w:szCs w:val="24"/>
         </w:rPr>
       </w:pPr>
-      <w:hyperlink w:anchor="_Toc442627348" w:history="1">
+      <w:hyperlink w:anchor="_Toc442967048" w:history="1">
         <w:r>
           <w:rPr>
             <w:rStyle w:val="Link"/>
@@ -2178,7 +2178,7 @@
           <w:rPr>
             <w:webHidden/>
           </w:rPr>
-          <w:instrText xml:space="preserve"> PAGEREF _Toc442627348 \h </w:instrText>
+          <w:instrText xml:space="preserve"> PAGEREF _Toc442967048 \h </w:instrText>
         </w:r>
         <w:r>
           <w:rPr>
@@ -2195,7 +2195,7 @@
           <w:rPr>
             <w:webHidden/>
           </w:rPr>
-          <w:t>3</w:t>
+          <w:t>4</w:t>
         </w:r>
         <w:r>
           <w:rPr>
@@ -2214,7 +2214,7 @@
           <w:szCs w:val="24"/>
         </w:rPr>
       </w:pPr>
-      <w:hyperlink w:anchor="_Toc442627349" w:history="1">
+      <w:hyperlink w:anchor="_Toc442967049" w:history="1">
         <w:r>
           <w:rPr>
             <w:rStyle w:val="Link"/>
@@ -2233,7 +2233,7 @@
           <w:rPr>
             <w:rStyle w:val="Link"/>
           </w:rPr>
-          <w:t>Methoden des Release Managements zum Umgang mit Risiken</w:t>
+          <w:t>Methoden des Release-Managements zum Umgang mit Risiken</w:t>
         </w:r>
         <w:r>
           <w:rPr>
@@ -2251,7 +2251,7 @@
           <w:rPr>
             <w:webHidden/>
           </w:rPr>
-          <w:instrText xml:space="preserve"> PAGEREF _Toc442627349 \h </w:instrText>
+          <w:instrText xml:space="preserve"> PAGEREF _Toc442967049 \h </w:instrText>
         </w:r>
         <w:r>
           <w:rPr>
@@ -2268,7 +2268,7 @@
           <w:rPr>
             <w:webHidden/>
           </w:rPr>
-          <w:t>3</w:t>
+          <w:t>4</w:t>
         </w:r>
         <w:r>
           <w:rPr>
@@ -2287,7 +2287,7 @@
           <w:szCs w:val="24"/>
         </w:rPr>
       </w:pPr>
-      <w:hyperlink w:anchor="_Toc442627350" w:history="1">
+      <w:hyperlink w:anchor="_Toc442967050" w:history="1">
         <w:r>
           <w:rPr>
             <w:rStyle w:val="Link"/>
@@ -2324,7 +2324,7 @@
           <w:rPr>
             <w:webHidden/>
           </w:rPr>
-          <w:instrText xml:space="preserve"> PAGEREF _Toc442627350 \h </w:instrText>
+          <w:instrText xml:space="preserve"> PAGEREF _Toc442967050 \h </w:instrText>
         </w:r>
         <w:r>
           <w:rPr>
@@ -2341,7 +2341,7 @@
           <w:rPr>
             <w:webHidden/>
           </w:rPr>
-          <w:t>3</w:t>
+          <w:t>4</w:t>
         </w:r>
         <w:r>
           <w:rPr>
@@ -2360,7 +2360,7 @@
           <w:szCs w:val="24"/>
         </w:rPr>
       </w:pPr>
-      <w:hyperlink w:anchor="_Toc442627351" w:history="1">
+      <w:hyperlink w:anchor="_Toc442967051" w:history="1">
         <w:r>
           <w:rPr>
             <w:rStyle w:val="Link"/>
@@ -2397,7 +2397,7 @@
           <w:rPr>
             <w:webHidden/>
           </w:rPr>
-          <w:instrText xml:space="preserve"> PAGEREF _Toc442627351 \h </w:instrText>
+          <w:instrText xml:space="preserve"> PAGEREF _Toc442967051 \h </w:instrText>
         </w:r>
         <w:r>
           <w:rPr>
@@ -2414,7 +2414,7 @@
           <w:rPr>
             <w:webHidden/>
           </w:rPr>
-          <w:t>3</w:t>
+          <w:t>5</w:t>
         </w:r>
         <w:r>
           <w:rPr>
@@ -2433,7 +2433,7 @@
           <w:szCs w:val="24"/>
         </w:rPr>
       </w:pPr>
-      <w:hyperlink w:anchor="_Toc442627352" w:history="1">
+      <w:hyperlink w:anchor="_Toc442967052" w:history="1">
         <w:r>
           <w:rPr>
             <w:rStyle w:val="Link"/>
@@ -2470,7 +2470,7 @@
           <w:rPr>
             <w:webHidden/>
           </w:rPr>
-          <w:instrText xml:space="preserve"> PAGEREF _Toc442627352 \h </w:instrText>
+          <w:instrText xml:space="preserve"> PAGEREF _Toc442967052 \h </w:instrText>
         </w:r>
         <w:r>
           <w:rPr>
@@ -2487,7 +2487,7 @@
           <w:rPr>
             <w:webHidden/>
           </w:rPr>
-          <w:t>3</w:t>
+          <w:t>5</w:t>
         </w:r>
         <w:r>
           <w:rPr>
@@ -2507,7 +2507,7 @@
           <w:szCs w:val="24"/>
         </w:rPr>
       </w:pPr>
-      <w:hyperlink w:anchor="_Toc442627353" w:history="1">
+      <w:hyperlink w:anchor="_Toc442967053" w:history="1">
         <w:r>
           <w:rPr>
             <w:rStyle w:val="Link"/>
@@ -2528,7 +2528,7 @@
           <w:rPr>
             <w:rStyle w:val="Link"/>
           </w:rPr>
-          <w:t>Konstruktion der Standardtypen zur Behandlung der Risiken der Produktlebenszyklusphasen</w:t>
+          <w:t>Konstruktion der Standardtypen zum Umgang mit den Risiken der Produktlebenszyklusphasen</w:t>
         </w:r>
         <w:r>
           <w:rPr>
@@ -2546,7 +2546,7 @@
           <w:rPr>
             <w:webHidden/>
           </w:rPr>
-          <w:instrText xml:space="preserve"> PAGEREF _Toc442627353 \h </w:instrText>
+          <w:instrText xml:space="preserve"> PAGEREF _Toc442967053 \h </w:instrText>
         </w:r>
         <w:r>
           <w:rPr>
@@ -2563,7 +2563,7 @@
           <w:rPr>
             <w:webHidden/>
           </w:rPr>
-          <w:t>4</w:t>
+          <w:t>6</w:t>
         </w:r>
         <w:r>
           <w:rPr>
@@ -2582,7 +2582,7 @@
           <w:szCs w:val="24"/>
         </w:rPr>
       </w:pPr>
-      <w:hyperlink w:anchor="_Toc442627354" w:history="1">
+      <w:hyperlink w:anchor="_Toc442967054" w:history="1">
         <w:r>
           <w:rPr>
             <w:rStyle w:val="Link"/>
@@ -2619,7 +2619,7 @@
           <w:rPr>
             <w:webHidden/>
           </w:rPr>
-          <w:instrText xml:space="preserve"> PAGEREF _Toc442627354 \h </w:instrText>
+          <w:instrText xml:space="preserve"> PAGEREF _Toc442967054 \h </w:instrText>
         </w:r>
         <w:r>
           <w:rPr>
@@ -2636,7 +2636,7 @@
           <w:rPr>
             <w:webHidden/>
           </w:rPr>
-          <w:t>4</w:t>
+          <w:t>6</w:t>
         </w:r>
         <w:r>
           <w:rPr>
@@ -2655,7 +2655,7 @@
           <w:szCs w:val="24"/>
         </w:rPr>
       </w:pPr>
-      <w:hyperlink w:anchor="_Toc442627355" w:history="1">
+      <w:hyperlink w:anchor="_Toc442967055" w:history="1">
         <w:r>
           <w:rPr>
             <w:rStyle w:val="Link"/>
@@ -2692,7 +2692,7 @@
           <w:rPr>
             <w:webHidden/>
           </w:rPr>
-          <w:instrText xml:space="preserve"> PAGEREF _Toc442627355 \h </w:instrText>
+          <w:instrText xml:space="preserve"> PAGEREF _Toc442967055 \h </w:instrText>
         </w:r>
         <w:r>
           <w:rPr>
@@ -2709,7 +2709,7 @@
           <w:rPr>
             <w:webHidden/>
           </w:rPr>
-          <w:t>4</w:t>
+          <w:t>6</w:t>
         </w:r>
         <w:r>
           <w:rPr>
@@ -2728,7 +2728,7 @@
           <w:szCs w:val="24"/>
         </w:rPr>
       </w:pPr>
-      <w:hyperlink w:anchor="_Toc442627356" w:history="1">
+      <w:hyperlink w:anchor="_Toc442967056" w:history="1">
         <w:r>
           <w:rPr>
             <w:rStyle w:val="Link"/>
@@ -2765,7 +2765,7 @@
           <w:rPr>
             <w:webHidden/>
           </w:rPr>
-          <w:instrText xml:space="preserve"> PAGEREF _Toc442627356 \h </w:instrText>
+          <w:instrText xml:space="preserve"> PAGEREF _Toc442967056 \h </w:instrText>
         </w:r>
         <w:r>
           <w:rPr>
@@ -2782,7 +2782,7 @@
           <w:rPr>
             <w:webHidden/>
           </w:rPr>
-          <w:t>4</w:t>
+          <w:t>6</w:t>
         </w:r>
         <w:r>
           <w:rPr>
@@ -2802,7 +2802,7 @@
           <w:szCs w:val="24"/>
         </w:rPr>
       </w:pPr>
-      <w:hyperlink w:anchor="_Toc442627357" w:history="1">
+      <w:hyperlink w:anchor="_Toc442967057" w:history="1">
         <w:r>
           <w:rPr>
             <w:rStyle w:val="Link"/>
@@ -2840,7 +2840,7 @@
           <w:rPr>
             <w:webHidden/>
           </w:rPr>
-          <w:instrText xml:space="preserve"> PAGEREF _Toc442627357 \h </w:instrText>
+          <w:instrText xml:space="preserve"> PAGEREF _Toc442967057 \h </w:instrText>
         </w:r>
         <w:r>
           <w:rPr>
@@ -2857,7 +2857,7 @@
           <w:rPr>
             <w:webHidden/>
           </w:rPr>
-          <w:t>5</w:t>
+          <w:t>7</w:t>
         </w:r>
         <w:r>
           <w:rPr>
@@ -2877,7 +2877,7 @@
           <w:szCs w:val="24"/>
         </w:rPr>
       </w:pPr>
-      <w:hyperlink w:anchor="_Toc442627358" w:history="1">
+      <w:hyperlink w:anchor="_Toc442967058" w:history="1">
         <w:r>
           <w:rPr>
             <w:rStyle w:val="Link"/>
@@ -2915,7 +2915,7 @@
           <w:rPr>
             <w:webHidden/>
           </w:rPr>
-          <w:instrText xml:space="preserve"> PAGEREF _Toc442627358 \h </w:instrText>
+          <w:instrText xml:space="preserve"> PAGEREF _Toc442967058 \h </w:instrText>
         </w:r>
         <w:r>
           <w:rPr>
@@ -2932,7 +2932,7 @@
           <w:rPr>
             <w:webHidden/>
           </w:rPr>
-          <w:t>6</w:t>
+          <w:t>8</w:t>
         </w:r>
         <w:r>
           <w:rPr>
@@ -2952,7 +2952,7 @@
           <w:szCs w:val="24"/>
         </w:rPr>
       </w:pPr>
-      <w:hyperlink w:anchor="_Toc442627359" w:history="1">
+      <w:hyperlink w:anchor="_Toc442967059" w:history="1">
         <w:r>
           <w:rPr>
             <w:rStyle w:val="Link"/>
@@ -2990,7 +2990,7 @@
           <w:rPr>
             <w:webHidden/>
           </w:rPr>
-          <w:instrText xml:space="preserve"> PAGEREF _Toc442627359 \h </w:instrText>
+          <w:instrText xml:space="preserve"> PAGEREF _Toc442967059 \h </w:instrText>
         </w:r>
         <w:r>
           <w:rPr>
@@ -3007,7 +3007,7 @@
           <w:rPr>
             <w:webHidden/>
           </w:rPr>
-          <w:t>7</w:t>
+          <w:t>9</w:t>
         </w:r>
         <w:r>
           <w:rPr>
@@ -3027,7 +3027,7 @@
           <w:szCs w:val="24"/>
         </w:rPr>
       </w:pPr>
-      <w:hyperlink w:anchor="_Toc442627360" w:history="1">
+      <w:hyperlink w:anchor="_Toc442967060" w:history="1">
         <w:r>
           <w:rPr>
             <w:rStyle w:val="Link"/>
@@ -3065,7 +3065,7 @@
           <w:rPr>
             <w:webHidden/>
           </w:rPr>
-          <w:instrText xml:space="preserve"> PAGEREF _Toc442627360 \h </w:instrText>
+          <w:instrText xml:space="preserve"> PAGEREF _Toc442967060 \h </w:instrText>
         </w:r>
         <w:r>
           <w:rPr>
@@ -3082,7 +3082,7 @@
           <w:rPr>
             <w:webHidden/>
           </w:rPr>
-          <w:t>8</w:t>
+          <w:t>10</w:t>
         </w:r>
         <w:r>
           <w:rPr>
@@ -3102,7 +3102,7 @@
           <w:szCs w:val="24"/>
         </w:rPr>
       </w:pPr>
-      <w:hyperlink w:anchor="_Toc442627361" w:history="1">
+      <w:hyperlink w:anchor="_Toc442967061" w:history="1">
         <w:r>
           <w:rPr>
             <w:rStyle w:val="Link"/>
@@ -3125,7 +3125,7 @@
           <w:rPr>
             <w:webHidden/>
           </w:rPr>
-          <w:instrText xml:space="preserve"> PAGEREF _Toc442627361 \h </w:instrText>
+          <w:instrText xml:space="preserve"> PAGEREF _Toc442967061 \h </w:instrText>
         </w:r>
         <w:r>
           <w:rPr>
@@ -3142,7 +3142,7 @@
           <w:rPr>
             <w:webHidden/>
           </w:rPr>
-          <w:t>9</w:t>
+          <w:t>12</w:t>
         </w:r>
         <w:r>
           <w:rPr>
@@ -3176,7 +3176,7 @@
       <w:pPr>
         <w:pStyle w:val="berschrift1ohneNummerierung"/>
       </w:pPr>
-      <w:bookmarkStart w:id="14" w:name="_Toc442627333"/>
+      <w:bookmarkStart w:id="14" w:name="_Toc442967033"/>
       <w:r>
         <w:lastRenderedPageBreak/>
         <w:t>Abbildungsverzeichnis</w:t>
@@ -3267,7 +3267,7 @@
       <w:pPr>
         <w:pStyle w:val="berschrift1ohneNummerierung"/>
       </w:pPr>
-      <w:bookmarkStart w:id="15" w:name="_Toc442627334"/>
+      <w:bookmarkStart w:id="15" w:name="_Toc442967034"/>
       <w:r>
         <w:lastRenderedPageBreak/>
         <w:t>Tabellenverzeichnis</w:t>
@@ -3352,7 +3352,7 @@
           <w:lang w:val="en-US"/>
         </w:rPr>
       </w:pPr>
-      <w:bookmarkStart w:id="17" w:name="_Toc442627335"/>
+      <w:bookmarkStart w:id="17" w:name="_Toc442967035"/>
       <w:proofErr w:type="spellStart"/>
       <w:r>
         <w:rPr>
@@ -3367,83 +3367,124 @@
     <w:p>
       <w:pPr>
         <w:pStyle w:val="Abkrzungsverzeichnis"/>
-        <w:rPr>
-          <w:lang w:val="en-GB"/>
-        </w:rPr>
-      </w:pPr>
-      <w:r>
-        <w:rPr>
-          <w:lang w:val="en-GB"/>
-        </w:rPr>
-        <w:t>HTTP</w:t>
-      </w:r>
-      <w:r>
-        <w:rPr>
-          <w:lang w:val="en-GB"/>
-        </w:rPr>
+        <w:ind w:left="0" w:firstLine="0"/>
+      </w:pPr>
+      <w:proofErr w:type="spellStart"/>
+      <w:r>
+        <w:t>Dev</w:t>
+      </w:r>
+      <w:proofErr w:type="spellEnd"/>
+      <w:r>
         <w:tab/>
-      </w:r>
-      <w:r>
-        <w:rPr>
-          <w:lang w:val="en-GB"/>
-        </w:rPr>
-        <w:t>Hypertext Transfer Protocol</w:t>
+        <w:t>Development</w:t>
+      </w:r>
+      <w:r>
+        <w:t xml:space="preserve"> (</w:t>
+      </w:r>
+      <w:proofErr w:type="spellStart"/>
+      <w:r>
+        <w:t>deu</w:t>
+      </w:r>
+      <w:proofErr w:type="spellEnd"/>
+      <w:r>
+        <w:t xml:space="preserve">.: </w:t>
+      </w:r>
+      <w:r>
+        <w:t>Entwicklung</w:t>
+      </w:r>
+      <w:r>
+        <w:t>)</w:t>
       </w:r>
     </w:p>
     <w:p>
       <w:pPr>
         <w:pStyle w:val="Abkrzungsverzeichnis"/>
-        <w:rPr>
-          <w:lang w:val="en-GB"/>
-        </w:rPr>
-      </w:pPr>
-      <w:r>
-        <w:rPr>
-          <w:lang w:val="en-GB"/>
-        </w:rPr>
-        <w:t>IEEE</w:t>
-      </w:r>
-      <w:r>
-        <w:rPr>
-          <w:lang w:val="en-GB"/>
-        </w:rPr>
+        <w:ind w:left="0" w:firstLine="0"/>
+      </w:pPr>
+      <w:r>
+        <w:t>IEC</w:t>
+      </w:r>
+      <w:r>
         <w:tab/>
-        <w:t>Institute of Electrical and Electronics Engineers</w:t>
-      </w:r>
+      </w:r>
+      <w:r>
+        <w:t xml:space="preserve">International </w:t>
+      </w:r>
+      <w:proofErr w:type="spellStart"/>
+      <w:r>
+        <w:t>Electrotechnical</w:t>
+      </w:r>
+      <w:proofErr w:type="spellEnd"/>
+      <w:r>
+        <w:t xml:space="preserve"> </w:t>
+      </w:r>
+      <w:proofErr w:type="spellStart"/>
+      <w:r>
+        <w:t>Commision</w:t>
+      </w:r>
+      <w:proofErr w:type="spellEnd"/>
     </w:p>
     <w:p>
       <w:pPr>
         <w:pStyle w:val="Abkrzungsverzeichnis"/>
-      </w:pPr>
-      <w:r>
-        <w:rPr>
-          <w:lang w:val="en-GB"/>
-        </w:rPr>
-        <w:t>WWW</w:t>
-      </w:r>
-      <w:r>
-        <w:rPr>
-          <w:lang w:val="en-GB"/>
-        </w:rPr>
+        <w:ind w:left="0" w:firstLine="0"/>
+      </w:pPr>
+      <w:r>
+        <w:t>ISO</w:t>
+      </w:r>
+      <w:r>
         <w:tab/>
       </w:r>
       <w:r>
-        <w:rPr>
-          <w:lang w:val="en-GB"/>
-        </w:rPr>
-        <w:t>World Wide We</w:t>
-      </w:r>
-      <w:r>
-        <w:t>b</w:t>
+        <w:t xml:space="preserve">International </w:t>
+      </w:r>
+      <w:proofErr w:type="spellStart"/>
+      <w:r>
+        <w:t>Organization</w:t>
+      </w:r>
+      <w:proofErr w:type="spellEnd"/>
+      <w:r>
+        <w:t xml:space="preserve"> </w:t>
+      </w:r>
+      <w:proofErr w:type="spellStart"/>
+      <w:r>
+        <w:t>for</w:t>
+      </w:r>
+      <w:proofErr w:type="spellEnd"/>
+      <w:r>
+        <w:t xml:space="preserve"> Standardisation</w:t>
       </w:r>
     </w:p>
     <w:p>
       <w:pPr>
         <w:pStyle w:val="Abkrzungsverzeichnis"/>
-      </w:pPr>
-    </w:p>
-    <w:p>
-      <w:pPr>
+        <w:ind w:left="0" w:firstLine="0"/>
+      </w:pPr>
+      <w:r>
+        <w:t>IT</w:t>
+      </w:r>
+      <w:r>
+        <w:tab/>
+        <w:t>Informationstechnik (engl.: Information Technology)</w:t>
+      </w:r>
+    </w:p>
+    <w:p>
+      <w:pPr>
+        <w:pStyle w:val="Abkrzungsverzeichnis"/>
+        <w:ind w:left="0" w:firstLine="0"/>
+      </w:pPr>
+      <w:r>
+        <w:t>ITIL</w:t>
+      </w:r>
+      <w:r>
+        <w:tab/>
+        <w:t>IT Infrastructure Library</w:t>
+      </w:r>
+    </w:p>
+    <w:p>
+      <w:pPr>
+        <w:pStyle w:val="Abkrzungsverzeichnis"/>
+        <w:ind w:left="0" w:firstLine="0"/>
         <w:sectPr>
           <w:headerReference w:type="default" r:id="rId19"/>
           <w:footnotePr>
@@ -3455,12 +3496,42 @@
           <w:cols w:space="708"/>
         </w:sectPr>
       </w:pPr>
+      <w:proofErr w:type="spellStart"/>
+      <w:r>
+        <w:t>Ops</w:t>
+      </w:r>
+      <w:proofErr w:type="spellEnd"/>
+      <w:r>
+        <w:tab/>
+      </w:r>
+      <w:proofErr w:type="spellStart"/>
+      <w:r>
+        <w:t>Operations</w:t>
+      </w:r>
+      <w:proofErr w:type="spellEnd"/>
+      <w:r>
+        <w:t xml:space="preserve"> (</w:t>
+      </w:r>
+      <w:proofErr w:type="spellStart"/>
+      <w:r>
+        <w:t>deu</w:t>
+      </w:r>
+      <w:proofErr w:type="spellEnd"/>
+      <w:r>
+        <w:t>.:</w:t>
+      </w:r>
+      <w:r>
+        <w:t xml:space="preserve"> Betrieb</w:t>
+      </w:r>
+      <w:r>
+        <w:t>)</w:t>
+      </w:r>
     </w:p>
     <w:p>
       <w:pPr>
         <w:pStyle w:val="berschrift1"/>
       </w:pPr>
-      <w:bookmarkStart w:id="18" w:name="_Toc442627336"/>
+      <w:bookmarkStart w:id="18" w:name="_Toc442967036"/>
       <w:r>
         <w:lastRenderedPageBreak/>
         <w:t>Einleitung</w:t>
@@ -3468,11 +3539,33 @@
       <w:bookmarkEnd w:id="18"/>
     </w:p>
     <w:p>
-      <w:r>
-        <w:t xml:space="preserve">Unternehmen konkurrieren auf einem freien Markt um Kunden. </w:t>
-      </w:r>
+      <w:commentRangeStart w:id="19"/>
+      <w:r>
+        <w:t>Unternehmen konkurrieren in</w:t>
+      </w:r>
+      <w:r>
+        <w:t xml:space="preserve"> einem freien Markt um Kunden</w:t>
+      </w:r>
+      <w:commentRangeEnd w:id="19"/>
+      <w:r>
+        <w:rPr>
+          <w:rStyle w:val="Kommentarzeichen"/>
+        </w:rPr>
+        <w:commentReference w:id="19"/>
+      </w:r>
+      <w:r>
+        <w:t xml:space="preserve">. </w:t>
+      </w:r>
+      <w:commentRangeStart w:id="20"/>
       <w:r>
         <w:t>Mittels Wettbewerbsvorteilen heben sich Unternehmen von der Konkurrenz ab und gewinnen damit Kunden</w:t>
+      </w:r>
+      <w:commentRangeEnd w:id="20"/>
+      <w:r>
+        <w:rPr>
+          <w:rStyle w:val="Kommentarzeichen"/>
+        </w:rPr>
+        <w:commentReference w:id="20"/>
       </w:r>
       <w:sdt>
         <w:sdtPr>
@@ -3529,11 +3622,23 @@
         </w:sdtContent>
       </w:sdt>
       <w:r>
-        <w:t>. Dazu</w:t>
+        <w:t xml:space="preserve">. </w:t>
+      </w:r>
+      <w:commentRangeStart w:id="21"/>
+      <w:r>
+        <w:t>Dazu</w:t>
       </w:r>
       <w:r>
         <w:t xml:space="preserve"> sind Unternehmen und deren Produkte in einem ständigen Wandel, welcher durch Innovation angetrieben wird. </w:t>
       </w:r>
+      <w:commentRangeEnd w:id="21"/>
+      <w:r>
+        <w:rPr>
+          <w:rStyle w:val="Kommentarzeichen"/>
+        </w:rPr>
+        <w:commentReference w:id="21"/>
+      </w:r>
+      <w:commentRangeStart w:id="22"/>
       <w:r>
         <w:t>Ebenso unterliegt die Umwelt</w:t>
       </w:r>
@@ -3551,6 +3656,13 @@
       </w:r>
       <w:r>
         <w:t>Innovation</w:t>
+      </w:r>
+      <w:commentRangeEnd w:id="22"/>
+      <w:r>
+        <w:rPr>
+          <w:rStyle w:val="Kommentarzeichen"/>
+        </w:rPr>
+        <w:commentReference w:id="22"/>
       </w:r>
       <w:sdt>
         <w:sdtPr>
@@ -3583,25 +3695,76 @@
         <w:t xml:space="preserve">. </w:t>
       </w:r>
       <w:r>
-        <w:t>Diese notwendigen Innovationen werden durch Investitionen ermöglicht und innerhalb des Produktmanagements gesteuert.</w:t>
+        <w:t xml:space="preserve">Diese notwendigen </w:t>
+      </w:r>
+      <w:commentRangeStart w:id="23"/>
+      <w:r>
+        <w:t>Innovationen werden durch Investitionen ermöglicht und innerhalb des Produktmanagements gesteuert</w:t>
+      </w:r>
+      <w:commentRangeEnd w:id="23"/>
+      <w:r>
+        <w:rPr>
+          <w:rStyle w:val="Kommentarzeichen"/>
+        </w:rPr>
+        <w:commentReference w:id="23"/>
+      </w:r>
+      <w:r>
+        <w:t>.</w:t>
       </w:r>
       <w:r>
         <w:t xml:space="preserve"> </w:t>
       </w:r>
-      <w:r>
-        <w:t>Relevante Zielgröße bei jeder Investition ist der Return-on-Investment (ROI), welcher beschreibt, wann der Nutzen einer Investition die Kosten übersteigt. Von entscheidender Bedeutung ist</w:t>
+      <w:commentRangeStart w:id="24"/>
+      <w:r>
+        <w:t xml:space="preserve">Relevante Zielgröße </w:t>
+      </w:r>
+      <w:r>
+        <w:t>einer Investition ist der Return on Investment</w:t>
+      </w:r>
+      <w:r>
+        <w:t>, da er</w:t>
+      </w:r>
+      <w:r>
+        <w:t xml:space="preserve"> beschreibt, wann der Nutzen einer Investition die Kosten übersteigt</w:t>
+      </w:r>
+      <w:commentRangeEnd w:id="24"/>
+      <w:r>
+        <w:rPr>
+          <w:rStyle w:val="Kommentarzeichen"/>
+        </w:rPr>
+        <w:commentReference w:id="24"/>
+      </w:r>
+      <w:r>
+        <w:t xml:space="preserve">. </w:t>
+      </w:r>
+      <w:commentRangeStart w:id="25"/>
+      <w:r>
+        <w:t>Von entscheidender Bedeutung ist</w:t>
       </w:r>
       <w:r>
         <w:t xml:space="preserve"> </w:t>
       </w:r>
       <w:r>
-        <w:t>dabei der Zeitpunkt, zu dem ein Nutzen aus der</w:t>
+        <w:t xml:space="preserve">dabei der Zeitpunkt, zu dem </w:t>
+      </w:r>
+      <w:r>
+        <w:t>der</w:t>
+      </w:r>
+      <w:r>
+        <w:t xml:space="preserve"> Nutzen aus der</w:t>
       </w:r>
       <w:r>
         <w:t xml:space="preserve"> </w:t>
       </w:r>
       <w:r>
         <w:t>Investition gezogen werden kann</w:t>
+      </w:r>
+      <w:commentRangeEnd w:id="25"/>
+      <w:r>
+        <w:rPr>
+          <w:rStyle w:val="Kommentarzeichen"/>
+        </w:rPr>
+        <w:commentReference w:id="25"/>
       </w:r>
       <w:sdt>
         <w:sdtPr>
@@ -3631,10 +3794,20 @@
         </w:sdtContent>
       </w:sdt>
       <w:r>
-        <w:t xml:space="preserve">. Die benötigte Zeit zwischen Idee und </w:t>
-      </w:r>
-      <w:r>
-        <w:t>Nutzen</w:t>
+        <w:t xml:space="preserve">. </w:t>
+      </w:r>
+      <w:commentRangeStart w:id="26"/>
+      <w:r>
+        <w:t>Die</w:t>
+      </w:r>
+      <w:r>
+        <w:t>ser</w:t>
+      </w:r>
+      <w:r>
+        <w:t xml:space="preserve"> Zeit</w:t>
+      </w:r>
+      <w:r>
+        <w:t>raum</w:t>
       </w:r>
       <w:r>
         <w:t xml:space="preserve"> wird auch als „time </w:t>
@@ -3653,7 +3826,17 @@
       </w:r>
       <w:proofErr w:type="spellEnd"/>
       <w:r>
-        <w:t xml:space="preserve">“ bezeichnet </w:t>
+        <w:t>“ bezeichnet</w:t>
+      </w:r>
+      <w:commentRangeEnd w:id="26"/>
+      <w:r>
+        <w:rPr>
+          <w:rStyle w:val="Kommentarzeichen"/>
+        </w:rPr>
+        <w:commentReference w:id="26"/>
+      </w:r>
+      <w:r>
+        <w:t xml:space="preserve"> </w:t>
       </w:r>
       <w:sdt>
         <w:sdtPr>
@@ -3683,15 +3866,100 @@
         </w:sdtContent>
       </w:sdt>
       <w:r>
-        <w:t xml:space="preserve">. Die Informationstechnik </w:t>
-      </w:r>
-      <w:r>
-        <w:t>hat</w:t>
-      </w:r>
-      <w:bookmarkStart w:id="19" w:name="_GoBack"/>
-      <w:bookmarkEnd w:id="19"/>
-      <w:r>
-        <w:t xml:space="preserve"> hierbei eine wichtige Rolle, da sie oft das Vehikel für die Umsetzung von Veränderungen ist. Kritische Faktoren für die Einführungszeit innerhalb der Informationstechnik sind die Entwicklung, die Tests sowie die Prozesse zur Überführung der Änderungen. Innerhalb der Softwareentwicklung haben aufgrund dieser Prämisse agile Projektvorgehen wie z. B. </w:t>
+        <w:t xml:space="preserve">. </w:t>
+      </w:r>
+      <w:commentRangeStart w:id="27"/>
+      <w:r>
+        <w:t xml:space="preserve">Aufgrund der anhaltenden Digitalisierung hat die </w:t>
+      </w:r>
+      <w:r>
+        <w:t>Informationstechnik</w:t>
+      </w:r>
+      <w:r>
+        <w:t xml:space="preserve"> (IT)</w:t>
+      </w:r>
+      <w:r>
+        <w:t xml:space="preserve"> </w:t>
+      </w:r>
+      <w:r>
+        <w:t xml:space="preserve">einen immer größer werdenden </w:t>
+      </w:r>
+      <w:r>
+        <w:t>Einfluss auf diesen Zeitpunkt</w:t>
+      </w:r>
+      <w:commentRangeEnd w:id="27"/>
+      <w:r>
+        <w:rPr>
+          <w:rStyle w:val="Kommentarzeichen"/>
+        </w:rPr>
+        <w:commentReference w:id="27"/>
+      </w:r>
+      <w:r>
+        <w:t>.</w:t>
+      </w:r>
+      <w:r>
+        <w:t xml:space="preserve"> </w:t>
+      </w:r>
+      <w:commentRangeStart w:id="28"/>
+      <w:r>
+        <w:t xml:space="preserve">Kritische </w:t>
+      </w:r>
+      <w:r>
+        <w:t xml:space="preserve">zeitliche </w:t>
+      </w:r>
+      <w:r>
+        <w:t>Faktoren i</w:t>
+      </w:r>
+      <w:r>
+        <w:t>nnerhalb der IT</w:t>
+      </w:r>
+      <w:r>
+        <w:t xml:space="preserve"> sind </w:t>
+      </w:r>
+      <w:r>
+        <w:t xml:space="preserve">dabei </w:t>
+      </w:r>
+      <w:r>
+        <w:t xml:space="preserve">die </w:t>
+      </w:r>
+      <w:r>
+        <w:t xml:space="preserve">Softwareentwicklung und das </w:t>
+      </w:r>
+      <w:r>
+        <w:t>Release-Management</w:t>
+      </w:r>
+      <w:commentRangeEnd w:id="28"/>
+      <w:r>
+        <w:rPr>
+          <w:rStyle w:val="Kommentarzeichen"/>
+        </w:rPr>
+        <w:commentReference w:id="28"/>
+      </w:r>
+      <w:r>
+        <w:t>. A</w:t>
+      </w:r>
+      <w:r>
+        <w:t xml:space="preserve">ufgrund dieser Prämisse </w:t>
+      </w:r>
+      <w:r>
+        <w:t xml:space="preserve">sind </w:t>
+      </w:r>
+      <w:r>
+        <w:t xml:space="preserve">agile </w:t>
+      </w:r>
+      <w:r>
+        <w:t>Vorgehensweisen im Projekt Management der Software</w:t>
+      </w:r>
+      <w:bookmarkStart w:id="29" w:name="_GoBack"/>
+      <w:bookmarkEnd w:id="29"/>
+      <w:r>
+        <w:t>entwicklung,</w:t>
+      </w:r>
+      <w:r>
+        <w:t xml:space="preserve"> wie zum Beispiel</w:t>
+      </w:r>
+      <w:r>
+        <w:t xml:space="preserve"> </w:t>
       </w:r>
       <w:proofErr w:type="spellStart"/>
       <w:r>
@@ -3699,7 +3967,10 @@
       </w:r>
       <w:proofErr w:type="spellEnd"/>
       <w:r>
-        <w:t xml:space="preserve"> an Bedeutung gewonnen und sind mittlerweile etabliert </w:t>
+        <w:t>,</w:t>
+      </w:r>
+      <w:r>
+        <w:t xml:space="preserve"> mittlerweile etabliert </w:t>
       </w:r>
       <w:sdt>
         <w:sdtPr>
@@ -3783,152 +4054,546 @@
         </w:sdtContent>
       </w:sdt>
       <w:r>
-        <w:t>. Die anderen beiden zeitlichen Faktoren können unter dem Begriff Release Management zusammengefasst werden. Wichtig ist hierbei die Betrachtung der Balance von Kosten (Aufwände) und Nutzen (Risikosenkung). In welchen Szenarien sind Tests notwendig, wann lohnt es sich diese automatisiert durchzuführen und wann kann auf eine Testdurchführung verzichtet werden? Für welche Änderungen sind Freigabeprozesse notwendig und für welche nicht? Kann jedes Release mittels der selben standardisierten Verfahren abgewickelt werden oder bedarf es Individualprozesse? Standardrahmenwerke wie ITIL und Normen wie die ISO/IEC 20000 sind diesbezüglich zu generisch. Dadurch entsteht Unternehmen bei der Umsetzung von konkreten Release Management Prozessen ein erhöhter Aufwand.</w:t>
-      </w:r>
-    </w:p>
-    <w:p/>
-    <w:p>
-      <w:r>
-        <w:t xml:space="preserve">Durch die Konzeption von Standardtypen für Release Management Prozesse kann diese Umsetzung für Unternehmen vereinfacht werden. Zudem können </w:t>
+        <w:t xml:space="preserve">. </w:t>
+      </w:r>
+      <w:commentRangeStart w:id="30"/>
+      <w:r>
+        <w:t xml:space="preserve">Die Softwareentwicklung findet in vielen Fällen jedoch isoliert vom IT-Service-Management und damit dem </w:t>
+      </w:r>
+      <w:r>
+        <w:t>Release-Management</w:t>
+      </w:r>
+      <w:r>
+        <w:t xml:space="preserve"> statt, da nicht die Innovation, sondern die Stabilität im Vordergrund steht. </w:t>
+      </w:r>
+      <w:commentRangeEnd w:id="30"/>
+      <w:r>
+        <w:rPr>
+          <w:rStyle w:val="Kommentarzeichen"/>
+        </w:rPr>
+        <w:commentReference w:id="30"/>
+      </w:r>
+      <w:commentRangeStart w:id="31"/>
+      <w:r>
+        <w:t>Daher sind Prozesse und Abläufe im IT-Service-Management typischerweise nicht agil, sondern starr</w:t>
+      </w:r>
+      <w:commentRangeEnd w:id="31"/>
+      <w:r>
+        <w:rPr>
+          <w:rStyle w:val="Kommentarzeichen"/>
+        </w:rPr>
+        <w:commentReference w:id="31"/>
+      </w:r>
+      <w:r>
+        <w:t>. Diese Entkopplung</w:t>
+      </w:r>
+      <w:r>
+        <w:t xml:space="preserve"> und Starre</w:t>
+      </w:r>
+      <w:r>
+        <w:t xml:space="preserve"> führt zu einer höheren „time </w:t>
+      </w:r>
+      <w:proofErr w:type="spellStart"/>
+      <w:r>
+        <w:t>to</w:t>
+      </w:r>
+      <w:proofErr w:type="spellEnd"/>
+      <w:r>
+        <w:t xml:space="preserve"> </w:t>
+      </w:r>
+      <w:proofErr w:type="spellStart"/>
+      <w:r>
+        <w:t>market</w:t>
+      </w:r>
+      <w:proofErr w:type="spellEnd"/>
+      <w:r>
+        <w:t>“ und daher zu einer schlechteren Wettbewerbsfähigkeit</w:t>
+      </w:r>
+      <w:commentRangeStart w:id="32"/>
+      <w:r>
+        <w:t>. Dieses Problem versucht der Ansatz „</w:t>
+      </w:r>
+      <w:proofErr w:type="spellStart"/>
+      <w:r>
+        <w:t>DevOps</w:t>
+      </w:r>
+      <w:proofErr w:type="spellEnd"/>
+      <w:r>
+        <w:t>“ zu lösen, in dem die Isolation zwischen Entwicklung („Development“ – „</w:t>
+      </w:r>
+      <w:proofErr w:type="spellStart"/>
+      <w:r>
+        <w:t>Dev</w:t>
+      </w:r>
+      <w:proofErr w:type="spellEnd"/>
+      <w:r>
+        <w:t>“) und IT-Service-Management („</w:t>
+      </w:r>
+      <w:proofErr w:type="spellStart"/>
+      <w:r>
+        <w:t>Operations</w:t>
+      </w:r>
+      <w:proofErr w:type="spellEnd"/>
+      <w:r>
+        <w:t>“ – „</w:t>
+      </w:r>
+      <w:proofErr w:type="spellStart"/>
+      <w:r>
+        <w:t>Ops</w:t>
+      </w:r>
+      <w:proofErr w:type="spellEnd"/>
+      <w:r>
+        <w:t>“) aufgehoben wird</w:t>
+      </w:r>
+      <w:commentRangeEnd w:id="32"/>
+      <w:r>
+        <w:rPr>
+          <w:rStyle w:val="Kommentarzeichen"/>
+        </w:rPr>
+        <w:commentReference w:id="32"/>
+      </w:r>
+      <w:r>
+        <w:t xml:space="preserve">. </w:t>
+      </w:r>
+      <w:commentRangeStart w:id="33"/>
+      <w:r>
+        <w:t>Neben einer tieferen Zusammenarbeit in einem Team, stehen Standardisierung und Automatisierung sowie der Abbau von Bürokratie im Fokus dieses Ansatzes.</w:t>
+      </w:r>
+      <w:r>
+        <w:t xml:space="preserve"> </w:t>
+      </w:r>
+      <w:commentRangeEnd w:id="33"/>
+      <w:r>
+        <w:rPr>
+          <w:rStyle w:val="Kommentarzeichen"/>
+        </w:rPr>
+        <w:commentReference w:id="33"/>
+      </w:r>
+      <w:r>
+        <w:t xml:space="preserve">Die typischen </w:t>
+      </w:r>
+      <w:r>
+        <w:t>Fragestellungen</w:t>
+      </w:r>
+      <w:r>
+        <w:t xml:space="preserve"> im </w:t>
+      </w:r>
+      <w:r>
+        <w:t>Release-Management</w:t>
+      </w:r>
+      <w:r>
+        <w:t xml:space="preserve"> bleiben jedoch trotzdem bestehen, denn die Balance von Kosten </w:t>
+      </w:r>
+      <w:r>
+        <w:t>und Nutzen (</w:t>
+      </w:r>
+      <w:r>
+        <w:t xml:space="preserve">vor allem </w:t>
+      </w:r>
+      <w:r>
+        <w:t>Risikosenkung)</w:t>
+      </w:r>
+      <w:r>
+        <w:t xml:space="preserve"> ist auch hier entscheidend</w:t>
+      </w:r>
+      <w:r>
+        <w:t xml:space="preserve">. In welchen Szenarien sind </w:t>
+      </w:r>
+      <w:r>
+        <w:t xml:space="preserve">welche </w:t>
+      </w:r>
+      <w:r>
+        <w:t>Tests notwendig, wann lohnt es sich diese automatisiert durchzuführen und wann kann auf eine Testdurchführung verzichtet werden? Für welche Änderungen sind Fre</w:t>
+      </w:r>
+      <w:r>
+        <w:t xml:space="preserve">igabeprozesse notwendig und </w:t>
+      </w:r>
+      <w:r>
+        <w:t xml:space="preserve">welche </w:t>
+      </w:r>
+      <w:r>
+        <w:t>können direkt umgesetzt werden</w:t>
+      </w:r>
+      <w:r>
+        <w:t>? Kann jedes Re</w:t>
       </w:r>
       <w:r>
         <w:lastRenderedPageBreak/>
-        <w:t>diese Standardtypen auch für Unternehmen mit etablierten Prozessen einen Mehrwert durch die Identifizierung von Optimierungspotentialen bieten.</w:t>
-      </w:r>
-    </w:p>
-    <w:p/>
-    <w:p>
-      <w:r>
-        <w:t>Zielsetzung</w:t>
-      </w:r>
-    </w:p>
-    <w:p>
-      <w:r>
-        <w:t>Ziel ist es anhand der Phasen des Produktlebenszyklus Risiken abzuleiten und dazu passende Standardtypen für die Umsetzung von Release Management Prozessen herauszuarbeiten. Diese Standardtypen reduzieren den Aufwand eigene Ableitungsmodelle zu entwickeln bzw. bieten die Möglichkeit bestehende Prozesse zu überprüfen. Dies führt zu einer weiteren Standardisierung der Release Management Prozesse in der Wirtschaft.</w:t>
-      </w:r>
-    </w:p>
-    <w:p/>
-    <w:p>
-      <w:r>
-        <w:t>Welche Standardtypen lassen sich abgeleitet aus den Risiken der einzelnen Produktlebenszyklusphasen mit den Methoden des Release Managements konzipieren?</w:t>
-      </w:r>
-    </w:p>
-    <w:p/>
-    <w:p>
-      <w:proofErr w:type="spellStart"/>
-      <w:r>
-        <w:t>Abgenzung</w:t>
-      </w:r>
-      <w:proofErr w:type="spellEnd"/>
-      <w:r>
-        <w:t xml:space="preserve">: umfangreiches Themengebiet mit verschiedenen Einflussfaktoren z. B. Branche, Unternehmensgröße, etc. (s. erstes </w:t>
-      </w:r>
-      <w:proofErr w:type="spellStart"/>
-      <w:r>
-        <w:t>Expose</w:t>
-      </w:r>
-      <w:proofErr w:type="spellEnd"/>
-      <w:r>
-        <w:t xml:space="preserve">) -&gt; Fokussierung auf Lebenszyklus da in jeder Firma vorhanden und am </w:t>
-      </w:r>
-      <w:proofErr w:type="spellStart"/>
-      <w:r>
-        <w:t>vielversprechensten</w:t>
-      </w:r>
-      <w:proofErr w:type="spellEnd"/>
-      <w:r>
-        <w:t xml:space="preserve"> für Ergebnisse</w:t>
-      </w:r>
-    </w:p>
-    <w:p/>
-    <w:p>
-      <w:r>
-        <w:t>Vorgehensweise</w:t>
-      </w:r>
-    </w:p>
-    <w:p>
-      <w:r>
-        <w:t>Ableitung allgemeingültigen Produktlebenszyklus</w:t>
-      </w:r>
-    </w:p>
-    <w:p>
-      <w:r>
-        <w:t>Analyse der Risiken innerhalb der einzelnen Produktlebenszyklusphasen</w:t>
-      </w:r>
-    </w:p>
-    <w:p>
-      <w:r>
-        <w:t>Beschreibung der Methoden/Möglichkeiten des Release Managements</w:t>
-      </w:r>
-    </w:p>
-    <w:p>
-      <w:r>
-        <w:t>Ableitung passender Methoden für die einzelnen Risiken und Kombination zu Standardtypen</w:t>
-      </w:r>
-    </w:p>
-    <w:p>
-      <w:r>
-        <w:t>Kritische Würdigung dieser Typen</w:t>
-      </w:r>
-    </w:p>
-    <w:p>
-      <w:r>
-        <w:t xml:space="preserve">Demonstration an einem Praxisbeispiel (entweder Gegenüberstellung oder nur </w:t>
-      </w:r>
-      <w:proofErr w:type="spellStart"/>
-      <w:r>
-        <w:t>Devops</w:t>
-      </w:r>
-      <w:proofErr w:type="spellEnd"/>
+        <w:t>lease mittels der selben standardisierten Verfahren abgewickelt werden oder bedarf</w:t>
+      </w:r>
+      <w:r>
+        <w:t xml:space="preserve"> es individue</w:t>
+      </w:r>
+      <w:r>
+        <w:t>l</w:t>
+      </w:r>
+      <w:r>
+        <w:t>ler P</w:t>
+      </w:r>
+      <w:r>
+        <w:t xml:space="preserve">rozesse? </w:t>
+      </w:r>
+      <w:r>
+        <w:t xml:space="preserve">Wenn ja, anhand welcher Kriterien können diese individualisiert werden? </w:t>
+      </w:r>
+      <w:commentRangeStart w:id="34"/>
+      <w:r>
+        <w:t>Das Standardrahmenwerk für das IT-Service-Management</w:t>
+      </w:r>
+      <w:r>
+        <w:t xml:space="preserve"> </w:t>
+      </w:r>
+      <w:r>
+        <w:t>die IT Infrastructure Library (</w:t>
+      </w:r>
+      <w:r>
+        <w:t>ITIL</w:t>
+      </w:r>
       <w:r>
         <w:t>)</w:t>
       </w:r>
-    </w:p>
-    <w:p>
-      <w:r>
-        <w:t>Fazit</w:t>
+      <w:r>
+        <w:t xml:space="preserve"> und </w:t>
+      </w:r>
+      <w:r>
+        <w:t>die internationale Norm</w:t>
+      </w:r>
+      <w:r>
+        <w:t xml:space="preserve"> ISO/IEC 20000 sind diesbezüglich zu generisch</w:t>
+      </w:r>
+      <w:commentRangeEnd w:id="34"/>
+      <w:r>
+        <w:rPr>
+          <w:rStyle w:val="Kommentarzeichen"/>
+        </w:rPr>
+        <w:commentReference w:id="34"/>
+      </w:r>
+      <w:r>
+        <w:t xml:space="preserve">. </w:t>
+      </w:r>
+      <w:commentRangeStart w:id="35"/>
+      <w:r>
+        <w:t xml:space="preserve">Dadurch entsteht Unternehmen bei der Umsetzung von konkreten </w:t>
+      </w:r>
+      <w:r>
+        <w:t>Release-Management</w:t>
+      </w:r>
+      <w:r>
+        <w:t xml:space="preserve"> Prozessen ein erhöhter Aufwand.</w:t>
+      </w:r>
+      <w:commentRangeEnd w:id="35"/>
+      <w:r>
+        <w:rPr>
+          <w:rStyle w:val="Kommentarzeichen"/>
+        </w:rPr>
+        <w:commentReference w:id="35"/>
+      </w:r>
+    </w:p>
+    <w:p>
+      <w:r>
+        <w:t>Durch die Konzeption von</w:t>
+      </w:r>
+      <w:r>
+        <w:t xml:space="preserve"> Standardtypen für </w:t>
+      </w:r>
+      <w:r>
+        <w:t>Release-Management</w:t>
+      </w:r>
+      <w:r>
+        <w:t xml:space="preserve"> Prozesse können die</w:t>
+      </w:r>
+      <w:r>
+        <w:t>se</w:t>
+      </w:r>
+      <w:r>
+        <w:t xml:space="preserve"> Aufwände</w:t>
+      </w:r>
+      <w:r>
+        <w:t xml:space="preserve"> </w:t>
+      </w:r>
+      <w:r>
+        <w:t>reduziert werden. Weiterhin</w:t>
+      </w:r>
+      <w:r>
+        <w:t xml:space="preserve"> können die</w:t>
+      </w:r>
+      <w:r>
+        <w:t xml:space="preserve"> Standardtypen bei der Identifizierung von Optimierungspotentialen für Unternehmen mit etablierten Prozessen </w:t>
+      </w:r>
+      <w:r>
+        <w:t>dienen</w:t>
+      </w:r>
+      <w:r>
+        <w:t xml:space="preserve">. Dies kann zu einer weiteren Standardisierung des </w:t>
+      </w:r>
+      <w:r>
+        <w:t>IT-Service-Management</w:t>
+      </w:r>
+      <w:r>
+        <w:t>s im Allgemeinen führen.</w:t>
+      </w:r>
+      <w:r>
+        <w:t xml:space="preserve"> Die Ableitung der Standardtypen kann von vielen verschiedenen Faktoren</w:t>
+      </w:r>
+      <w:r>
+        <w:t>, wie zum Beispiel</w:t>
+      </w:r>
+      <w:r>
+        <w:t xml:space="preserve"> der Branche des Unternehmens, dem Einfluss des Produkts auf das Kerngeschäft, der Klassifizierung der verarbeitenden Daten oder der aktuellen Phase im Produktlebenszyklus, ausgehen. </w:t>
+      </w:r>
+      <w:commentRangeStart w:id="36"/>
+      <w:r>
+        <w:t>Da zwischen dem Produktlebenszyklus und dem Innovationsbedarf ein direkter Zusammenhang entsteht, scheint dieser Faktor jedoch am bedeutendsten.</w:t>
+      </w:r>
+      <w:commentRangeEnd w:id="36"/>
+      <w:r>
+        <w:rPr>
+          <w:rStyle w:val="Kommentarzeichen"/>
+        </w:rPr>
+        <w:commentReference w:id="36"/>
+      </w:r>
+      <w:r>
+        <w:t xml:space="preserve"> </w:t>
+      </w:r>
+      <w:r>
+        <w:t xml:space="preserve">Ziel </w:t>
+      </w:r>
+      <w:r>
+        <w:t xml:space="preserve">dieser Masterarbeit </w:t>
+      </w:r>
+      <w:r>
+        <w:t>ist es</w:t>
+      </w:r>
+      <w:r>
+        <w:t xml:space="preserve"> daher,</w:t>
+      </w:r>
+      <w:r>
+        <w:t xml:space="preserve"> anhand der Phasen des Produktlebe</w:t>
+      </w:r>
+      <w:r>
+        <w:t xml:space="preserve">nszyklus Risiken abzuleiten, </w:t>
+      </w:r>
+      <w:r>
+        <w:t xml:space="preserve">dazu passende </w:t>
+      </w:r>
+      <w:r>
+        <w:t>Release-Management</w:t>
+      </w:r>
+      <w:r>
+        <w:t xml:space="preserve"> Methoden zu finden und </w:t>
+      </w:r>
+      <w:r>
+        <w:t xml:space="preserve">diese </w:t>
+      </w:r>
+      <w:r>
+        <w:t xml:space="preserve">letztendlich zu </w:t>
+      </w:r>
+      <w:r>
+        <w:t xml:space="preserve">Standardtypen </w:t>
+      </w:r>
+      <w:r>
+        <w:t>zusammen zu fassen</w:t>
+      </w:r>
+      <w:r>
+        <w:t xml:space="preserve">. </w:t>
+      </w:r>
+      <w:r>
+        <w:t xml:space="preserve">Anderen möglichen Faktoren neben dem Produktlebenszyklus finden keine Betrachtung und sollten daher Ziel weiterer wissenschaftlicher Betrachtungen innerhalb des Themenkomplex werden. </w:t>
+      </w:r>
+    </w:p>
+    <w:p>
+      <w:r>
+        <w:t xml:space="preserve">Um dieses Ziel zu erreichen wird folgende Vorgehensweise angewendet. In Kapitel </w:t>
+      </w:r>
+      <w:r>
+        <w:fldChar w:fldCharType="begin"/>
+      </w:r>
+      <w:r>
+        <w:instrText xml:space="preserve"> REF _Ref442963595 \r \h </w:instrText>
+      </w:r>
+      <w:r>
+        <w:fldChar w:fldCharType="separate"/>
+      </w:r>
+      <w:r>
+        <w:t>2</w:t>
+      </w:r>
+      <w:r>
+        <w:fldChar w:fldCharType="end"/>
+      </w:r>
+      <w:r>
+        <w:t xml:space="preserve"> erfolgt die Beschreibung der Grundlagen, damit ein einheitliches Verständnis der Thematik vorliegt. Innerhalb dieser Ausführungen wird auch die Ableitung eines Produktlebenszyklus als Basis für die weitere Bearbeitung </w:t>
+      </w:r>
+      <w:r>
+        <w:t>vorgenommen</w:t>
+      </w:r>
+      <w:r>
+        <w:t xml:space="preserve">. Die Phasen des abgeleiteten Produktlebenszyklus werden in Kapitel </w:t>
+      </w:r>
+      <w:r>
+        <w:fldChar w:fldCharType="begin"/>
+      </w:r>
+      <w:r>
+        <w:instrText xml:space="preserve"> REF _Ref442963836 \r \h </w:instrText>
+      </w:r>
+      <w:r>
+        <w:fldChar w:fldCharType="separate"/>
+      </w:r>
+      <w:r>
+        <w:t>3</w:t>
+      </w:r>
+      <w:r>
+        <w:fldChar w:fldCharType="end"/>
+      </w:r>
+      <w:r>
+        <w:t xml:space="preserve"> auf ihren speziellen Risiken untersucht. Außerdem werden die unterschiedlichen Methoden des Release-Managements vorgestellt. Die passende Zuordnung von Methoden zu Risiken und deren Kombination zu Standardtypen erfolgt dann in Kapitel </w:t>
+      </w:r>
+      <w:r>
+        <w:fldChar w:fldCharType="begin"/>
+      </w:r>
+      <w:r>
+        <w:instrText xml:space="preserve"> REF _Ref442963953 \r \h </w:instrText>
+      </w:r>
+      <w:r>
+        <w:fldChar w:fldCharType="separate"/>
+      </w:r>
+      <w:r>
+        <w:t>4</w:t>
+      </w:r>
+      <w:r>
+        <w:fldChar w:fldCharType="end"/>
+      </w:r>
+      <w:r>
+        <w:t xml:space="preserve">. Im drauffolgenden Kapitel </w:t>
+      </w:r>
+      <w:r>
+        <w:fldChar w:fldCharType="begin"/>
+      </w:r>
+      <w:r>
+        <w:instrText xml:space="preserve"> REF _Ref442964028 \r \h </w:instrText>
+      </w:r>
+      <w:r>
+        <w:fldChar w:fldCharType="separate"/>
+      </w:r>
+      <w:r>
+        <w:t>5</w:t>
+      </w:r>
+      <w:r>
+        <w:fldChar w:fldCharType="end"/>
+      </w:r>
+      <w:r>
+        <w:t xml:space="preserve"> werden die erarbeiteten Standardtypen bezüglich ihres Nutzens untersucht. In Kapitel </w:t>
+      </w:r>
+      <w:r>
+        <w:fldChar w:fldCharType="begin"/>
+      </w:r>
+      <w:r>
+        <w:instrText xml:space="preserve"> REF _Ref442964114 \r \h </w:instrText>
+      </w:r>
+      <w:r>
+        <w:fldChar w:fldCharType="separate"/>
+      </w:r>
+      <w:r>
+        <w:t>6</w:t>
+      </w:r>
+      <w:r>
+        <w:fldChar w:fldCharType="end"/>
+      </w:r>
+      <w:r>
+        <w:t xml:space="preserve"> erfolgt eine Demonstration der Anwendung eines Standardtyps am Praxisbeispiel der Deutschen Post DHL Group. Im letzten Kapitel </w:t>
+      </w:r>
+      <w:r>
+        <w:fldChar w:fldCharType="begin"/>
+      </w:r>
+      <w:r>
+        <w:instrText xml:space="preserve"> REF _Ref442964164 \r \h </w:instrText>
+      </w:r>
+      <w:r>
+        <w:fldChar w:fldCharType="separate"/>
+      </w:r>
+      <w:r>
+        <w:t>7</w:t>
+      </w:r>
+      <w:r>
+        <w:fldChar w:fldCharType="end"/>
+      </w:r>
+      <w:r>
+        <w:t xml:space="preserve"> erfolgt eine Zusammenfassung der Ergebnisse, die Überprüfung der Erreichung der Zielstellung sowie die Beschreibung von möglichen Verbesserungs- und Forschungsansätzen.</w:t>
       </w:r>
     </w:p>
     <w:p>
       <w:pPr>
         <w:pStyle w:val="berschrift1"/>
       </w:pPr>
-      <w:bookmarkStart w:id="20" w:name="_Toc442627337"/>
+      <w:bookmarkStart w:id="37" w:name="_Ref442963595"/>
+      <w:bookmarkStart w:id="38" w:name="_Toc442967037"/>
       <w:r>
         <w:lastRenderedPageBreak/>
         <w:t>Grundlagen</w:t>
       </w:r>
-      <w:bookmarkEnd w:id="20"/>
+      <w:bookmarkEnd w:id="37"/>
+      <w:bookmarkEnd w:id="38"/>
     </w:p>
     <w:p>
       <w:pPr>
         <w:pStyle w:val="berschrift2"/>
       </w:pPr>
-      <w:bookmarkStart w:id="21" w:name="_Toc442627338"/>
-      <w:r>
-        <w:t>Innovationen für Wettbewerbsvorteile und zur Umweltanpassung</w:t>
-      </w:r>
-      <w:bookmarkEnd w:id="21"/>
+      <w:bookmarkStart w:id="39" w:name="_Toc442967038"/>
+      <w:r>
+        <w:t xml:space="preserve">Innovationen für Wettbewerbsvorteile </w:t>
+      </w:r>
+      <w:r>
+        <w:t>und zur A</w:t>
+      </w:r>
+      <w:r>
+        <w:t>npassung</w:t>
+      </w:r>
+      <w:r>
+        <w:t xml:space="preserve"> an die Umwelt</w:t>
+      </w:r>
+      <w:bookmarkEnd w:id="39"/>
+    </w:p>
+    <w:p>
+      <w:r>
+        <w:t>Wettbewerbsvorteile -&gt; Innovation</w:t>
+      </w:r>
+    </w:p>
+    <w:p>
+      <w:r>
+        <w:t>Umwelt bedingt Anpassung -&gt; Veränderung</w:t>
+      </w:r>
     </w:p>
     <w:p>
       <w:pPr>
         <w:pStyle w:val="berschrift2"/>
       </w:pPr>
-      <w:bookmarkStart w:id="22" w:name="_Toc442627339"/>
-      <w:r>
-        <w:t>Produktmanagement zur Steuerung der Innovation</w:t>
-      </w:r>
-      <w:bookmarkEnd w:id="22"/>
+      <w:bookmarkStart w:id="40" w:name="_Toc442967039"/>
+      <w:r>
+        <w:t>Steuerung der Innovation</w:t>
+      </w:r>
+      <w:r>
+        <w:t xml:space="preserve"> mittels Produktmanagement</w:t>
+      </w:r>
+      <w:bookmarkEnd w:id="40"/>
+    </w:p>
+    <w:p>
+      <w:r>
+        <w:t>Zusammenhang Innovation &lt;-&gt; Produktmanagement</w:t>
+      </w:r>
+    </w:p>
+    <w:p>
+      <w:r>
+        <w:t>Was bedeutet Steuerung?</w:t>
+      </w:r>
     </w:p>
     <w:p>
       <w:pPr>
         <w:pStyle w:val="berschrift2"/>
       </w:pPr>
-      <w:bookmarkStart w:id="23" w:name="_Toc442627340"/>
+      <w:bookmarkStart w:id="41" w:name="_Toc442967040"/>
       <w:r>
         <w:t>Der Produktlebenszyklus eines Produkts</w:t>
       </w:r>
-      <w:bookmarkEnd w:id="23"/>
+      <w:bookmarkEnd w:id="41"/>
     </w:p>
     <w:p>
       <w:r>
@@ -3942,22 +4607,37 @@
     </w:p>
     <w:p>
       <w:r>
-        <w:t>Ableitung allgemeingültigen für diese Untersuchung</w:t>
+        <w:t xml:space="preserve">Ableitung </w:t>
+      </w:r>
+      <w:r>
+        <w:t>eines Basiszyklus</w:t>
+      </w:r>
+      <w:r>
+        <w:t xml:space="preserve"> für diese Untersuchung</w:t>
       </w:r>
     </w:p>
     <w:p>
       <w:pPr>
         <w:pStyle w:val="berschrift2"/>
       </w:pPr>
-      <w:bookmarkStart w:id="24" w:name="_Toc442627341"/>
-      <w:r>
-        <w:t>Steuerung der Produktveröffentlichung durch Standards im Release Management</w:t>
-      </w:r>
-      <w:bookmarkEnd w:id="24"/>
-    </w:p>
-    <w:p>
-      <w:r>
-        <w:t>Standards im Release Management beschreiben:</w:t>
+      <w:bookmarkStart w:id="42" w:name="_Toc442967041"/>
+      <w:r>
+        <w:t xml:space="preserve">Steuerung der Produktveröffentlichung durch Standards im </w:t>
+      </w:r>
+      <w:r>
+        <w:t>Release-Management</w:t>
+      </w:r>
+      <w:bookmarkEnd w:id="42"/>
+    </w:p>
+    <w:p>
+      <w:r>
+        <w:t xml:space="preserve">Standards im </w:t>
+      </w:r>
+      <w:r>
+        <w:t>Release-Management</w:t>
+      </w:r>
+      <w:r>
+        <w:t xml:space="preserve"> beschreiben:</w:t>
       </w:r>
     </w:p>
     <w:p>
@@ -3979,32 +4659,40 @@
       <w:pPr>
         <w:pStyle w:val="berschrift1"/>
       </w:pPr>
-      <w:bookmarkStart w:id="25" w:name="_Toc442627342"/>
+      <w:bookmarkStart w:id="43" w:name="_Ref442963836"/>
+      <w:bookmarkStart w:id="44" w:name="_Toc442967042"/>
       <w:r>
         <w:lastRenderedPageBreak/>
-        <w:t>Entwurfsaspekte der Release Management Standardtypen</w:t>
-      </w:r>
-      <w:bookmarkEnd w:id="25"/>
+        <w:t xml:space="preserve">Entwurfsaspekte der </w:t>
+      </w:r>
+      <w:r>
+        <w:t>Release-Management</w:t>
+      </w:r>
+      <w:r>
+        <w:t xml:space="preserve"> Standardtypen</w:t>
+      </w:r>
+      <w:bookmarkEnd w:id="43"/>
+      <w:bookmarkEnd w:id="44"/>
     </w:p>
     <w:p>
       <w:pPr>
         <w:pStyle w:val="berschrift2"/>
       </w:pPr>
-      <w:bookmarkStart w:id="26" w:name="_Toc442627343"/>
+      <w:bookmarkStart w:id="45" w:name="_Toc442967043"/>
       <w:r>
         <w:t>Risiken innerhalb der Produktlebenszyklusphasen</w:t>
       </w:r>
-      <w:bookmarkEnd w:id="26"/>
+      <w:bookmarkEnd w:id="45"/>
     </w:p>
     <w:p>
       <w:pPr>
         <w:pStyle w:val="berschrift3"/>
       </w:pPr>
-      <w:bookmarkStart w:id="27" w:name="_Toc442627344"/>
+      <w:bookmarkStart w:id="46" w:name="_Toc442967044"/>
       <w:r>
         <w:t>Einführung</w:t>
       </w:r>
-      <w:bookmarkEnd w:id="27"/>
+      <w:bookmarkEnd w:id="46"/>
     </w:p>
     <w:p>
       <w:r>
@@ -4054,31 +4742,46 @@
       <w:pPr>
         <w:pStyle w:val="berschrift3"/>
       </w:pPr>
-      <w:bookmarkStart w:id="28" w:name="_Toc442627345"/>
+      <w:bookmarkStart w:id="47" w:name="_Toc442967045"/>
       <w:r>
         <w:t>Wachstum</w:t>
       </w:r>
-      <w:bookmarkEnd w:id="28"/>
+      <w:bookmarkEnd w:id="47"/>
+    </w:p>
+    <w:p>
+      <w:r>
+        <w:t>Risiko: Anpassung zu langsam</w:t>
+      </w:r>
+    </w:p>
+    <w:p>
+      <w:r>
+        <w:t>Generell ähnlich zu Einführung</w:t>
+      </w:r>
     </w:p>
     <w:p>
       <w:pPr>
         <w:pStyle w:val="berschrift3"/>
       </w:pPr>
-      <w:bookmarkStart w:id="29" w:name="_Toc442627346"/>
+      <w:bookmarkStart w:id="48" w:name="_Toc442967046"/>
       <w:r>
         <w:t>Reife</w:t>
       </w:r>
-      <w:bookmarkEnd w:id="29"/>
+      <w:bookmarkEnd w:id="48"/>
+    </w:p>
+    <w:p>
+      <w:r>
+        <w:t>Ähnlich zu Sättigung</w:t>
+      </w:r>
     </w:p>
     <w:p>
       <w:pPr>
         <w:pStyle w:val="berschrift3"/>
       </w:pPr>
-      <w:bookmarkStart w:id="30" w:name="_Toc442627347"/>
+      <w:bookmarkStart w:id="49" w:name="_Toc442967047"/>
       <w:r>
         <w:t>Sättigung</w:t>
       </w:r>
-      <w:bookmarkEnd w:id="30"/>
+      <w:bookmarkEnd w:id="49"/>
     </w:p>
     <w:p>
       <w:r>
@@ -4094,11 +4797,11 @@
       <w:pPr>
         <w:pStyle w:val="berschrift3"/>
       </w:pPr>
-      <w:bookmarkStart w:id="31" w:name="_Toc442627348"/>
+      <w:bookmarkStart w:id="50" w:name="_Toc442967048"/>
       <w:r>
         <w:t>Degeneration</w:t>
       </w:r>
-      <w:bookmarkEnd w:id="31"/>
+      <w:bookmarkEnd w:id="50"/>
     </w:p>
     <w:p>
       <w:r>
@@ -4109,43 +4812,61 @@
       <w:pPr>
         <w:pStyle w:val="berschrift2"/>
       </w:pPr>
-      <w:bookmarkStart w:id="32" w:name="_Toc442627349"/>
-      <w:r>
-        <w:t>Methoden des Release Managements zum Umgang mit Risiken</w:t>
-      </w:r>
-      <w:bookmarkEnd w:id="32"/>
+      <w:bookmarkStart w:id="51" w:name="_Toc442967049"/>
+      <w:r>
+        <w:t xml:space="preserve">Methoden des </w:t>
+      </w:r>
+      <w:r>
+        <w:t>Release-Management</w:t>
+      </w:r>
+      <w:r>
+        <w:t>s zum Umgang mit Risiken</w:t>
+      </w:r>
+      <w:bookmarkEnd w:id="51"/>
     </w:p>
     <w:p>
       <w:pPr>
         <w:pStyle w:val="berschrift3"/>
       </w:pPr>
-      <w:bookmarkStart w:id="33" w:name="_Toc442627350"/>
+      <w:bookmarkStart w:id="52" w:name="_Toc442967050"/>
       <w:r>
         <w:t>Formalisierung</w:t>
       </w:r>
-      <w:bookmarkEnd w:id="33"/>
-    </w:p>
-    <w:p>
-      <w:r>
-        <w:t>Richtlinien</w:t>
-      </w:r>
-    </w:p>
-    <w:p>
-      <w:r>
-        <w:t xml:space="preserve">z.B. betriebliche Freigabe, BA, Webfreigabe, </w:t>
+      <w:bookmarkEnd w:id="52"/>
+    </w:p>
+    <w:p>
+      <w:r>
+        <w:t>Rechtliche Rahmenbedingungen (Gesetze)</w:t>
+      </w:r>
+    </w:p>
+    <w:p>
+      <w:r>
+        <w:t xml:space="preserve">Richtlinien, z. B. betriebliche Freigabe, BA, Webfreigabe, </w:t>
       </w:r>
       <w:proofErr w:type="spellStart"/>
       <w:r>
-        <w:t>Abahme</w:t>
+        <w:t>Phasegate</w:t>
       </w:r>
       <w:proofErr w:type="spellEnd"/>
       <w:r>
-        <w:t xml:space="preserve"> Systeme -&gt; Übersetzung in allgemeine Begriffe</w:t>
-      </w:r>
-    </w:p>
-    <w:p>
-      <w:r>
-        <w:t>Freigabestufen (abhängig von Richtlinien)</w:t>
+        <w:t xml:space="preserve"> (u. U. abhängig von Gesetzen)</w:t>
+      </w:r>
+      <w:r>
+        <w:t xml:space="preserve"> -&gt; Übersetzung in allgemeine Begriffe</w:t>
+      </w:r>
+    </w:p>
+    <w:p>
+      <w:r>
+        <w:t xml:space="preserve">Mögliche </w:t>
+      </w:r>
+      <w:r>
+        <w:t>Freigabestufen (abhängig von Richtlinien</w:t>
+      </w:r>
+      <w:r>
+        <w:t>, Gesetzen, Verantwortungsübergängen</w:t>
+      </w:r>
+      <w:r>
+        <w:t>)</w:t>
       </w:r>
     </w:p>
     <w:p>
@@ -4198,6 +4919,7 @@
         </w:numPr>
       </w:pPr>
       <w:r>
+        <w:lastRenderedPageBreak/>
         <w:t>Interner PL</w:t>
       </w:r>
     </w:p>
@@ -4246,7 +4968,31 @@
         </w:numPr>
       </w:pPr>
       <w:r>
-        <w:t>Servicemanagement -&gt; CCAB</w:t>
+        <w:t>Service-Management</w:t>
+      </w:r>
+    </w:p>
+    <w:p>
+      <w:pPr>
+        <w:pStyle w:val="Listenabsatz"/>
+        <w:numPr>
+          <w:ilvl w:val="1"/>
+          <w:numId w:val="37"/>
+        </w:numPr>
+      </w:pPr>
+      <w:r>
+        <w:t>CCAB</w:t>
+      </w:r>
+    </w:p>
+    <w:p>
+      <w:pPr>
+        <w:pStyle w:val="Listenabsatz"/>
+        <w:numPr>
+          <w:ilvl w:val="1"/>
+          <w:numId w:val="37"/>
+        </w:numPr>
+      </w:pPr>
+      <w:r>
+        <w:t>BFR</w:t>
       </w:r>
     </w:p>
     <w:p>
@@ -4258,32 +5004,46 @@
         </w:numPr>
       </w:pPr>
       <w:r>
-        <w:lastRenderedPageBreak/>
-        <w:t>Externer BDL</w:t>
+        <w:t xml:space="preserve">Externer </w:t>
+      </w:r>
+      <w:r>
+        <w:t xml:space="preserve">Dienstleister: </w:t>
       </w:r>
     </w:p>
     <w:p>
       <w:pPr>
         <w:pStyle w:val="Listenabsatz"/>
         <w:numPr>
-          <w:ilvl w:val="0"/>
+          <w:ilvl w:val="1"/>
           <w:numId w:val="37"/>
         </w:numPr>
       </w:pPr>
       <w:r>
-        <w:t>Externer WDL</w:t>
+        <w:t>BDL</w:t>
       </w:r>
     </w:p>
     <w:p>
       <w:pPr>
         <w:pStyle w:val="Listenabsatz"/>
         <w:numPr>
-          <w:ilvl w:val="0"/>
+          <w:ilvl w:val="1"/>
           <w:numId w:val="37"/>
         </w:numPr>
       </w:pPr>
       <w:r>
-        <w:t>Externer SDL</w:t>
+        <w:t>WDL</w:t>
+      </w:r>
+    </w:p>
+    <w:p>
+      <w:pPr>
+        <w:pStyle w:val="Listenabsatz"/>
+        <w:numPr>
+          <w:ilvl w:val="1"/>
+          <w:numId w:val="37"/>
+        </w:numPr>
+      </w:pPr>
+      <w:r>
+        <w:t>SDL</w:t>
       </w:r>
     </w:p>
     <w:p>
@@ -4300,11 +5060,11 @@
       <w:pPr>
         <w:pStyle w:val="berschrift3"/>
       </w:pPr>
-      <w:bookmarkStart w:id="34" w:name="_Toc442627351"/>
+      <w:bookmarkStart w:id="53" w:name="_Toc442967051"/>
       <w:r>
         <w:t>Standardisierung</w:t>
       </w:r>
-      <w:bookmarkEnd w:id="34"/>
+      <w:bookmarkEnd w:id="53"/>
     </w:p>
     <w:p>
       <w:r>
@@ -4323,15 +5083,18 @@
       <w:pPr>
         <w:pStyle w:val="berschrift3"/>
       </w:pPr>
-      <w:bookmarkStart w:id="35" w:name="_Toc442627352"/>
+      <w:bookmarkStart w:id="54" w:name="_Toc442967052"/>
       <w:r>
         <w:t>Automatisierung</w:t>
       </w:r>
-      <w:bookmarkEnd w:id="35"/>
-    </w:p>
-    <w:p>
-      <w:r>
-        <w:t>Alle Schritte innerhalb Software Entwicklung nach Programmierung sind automatisierbar</w:t>
+      <w:bookmarkEnd w:id="54"/>
+    </w:p>
+    <w:p>
+      <w:r>
+        <w:t>Generell a</w:t>
+      </w:r>
+      <w:r>
+        <w:t>lle Schritte innerhalb Software Entwicklung nach Programmierung sind automatisierbar</w:t>
       </w:r>
     </w:p>
     <w:p>
@@ -4384,23 +5147,31 @@
           <w:szCs w:val="22"/>
         </w:rPr>
       </w:pPr>
-      <w:bookmarkStart w:id="36" w:name="_Toc442627353"/>
+      <w:bookmarkStart w:id="55" w:name="_Ref442963953"/>
+      <w:bookmarkStart w:id="56" w:name="_Toc442967053"/>
       <w:r>
         <w:lastRenderedPageBreak/>
-        <w:t>Konstruktion der Standardtypen zur Behandlung der Risiken der Produktlebenszyklusphasen</w:t>
-      </w:r>
-      <w:bookmarkEnd w:id="36"/>
+        <w:t>Ko</w:t>
+      </w:r>
+      <w:r>
+        <w:t>nstruktion der Standardtypen zum Umgang mit den</w:t>
+      </w:r>
+      <w:r>
+        <w:t xml:space="preserve"> Risiken der Produktlebenszyklusphasen</w:t>
+      </w:r>
+      <w:bookmarkEnd w:id="55"/>
+      <w:bookmarkEnd w:id="56"/>
     </w:p>
     <w:p>
       <w:pPr>
         <w:pStyle w:val="berschrift2"/>
       </w:pPr>
-      <w:bookmarkStart w:id="37" w:name="_Toc442627354"/>
+      <w:bookmarkStart w:id="57" w:name="_Toc442967054"/>
       <w:proofErr w:type="spellStart"/>
       <w:r>
         <w:t>DevOps</w:t>
       </w:r>
-      <w:bookmarkEnd w:id="37"/>
+      <w:bookmarkEnd w:id="57"/>
       <w:proofErr w:type="spellEnd"/>
     </w:p>
     <w:p>
@@ -4412,11 +5183,11 @@
       <w:pPr>
         <w:pStyle w:val="berschrift2"/>
       </w:pPr>
-      <w:bookmarkStart w:id="38" w:name="_Toc442627355"/>
+      <w:bookmarkStart w:id="58" w:name="_Toc442967055"/>
       <w:r>
         <w:t>Formell</w:t>
       </w:r>
-      <w:bookmarkEnd w:id="38"/>
+      <w:bookmarkEnd w:id="58"/>
     </w:p>
     <w:p>
       <w:r>
@@ -4427,11 +5198,11 @@
       <w:pPr>
         <w:pStyle w:val="berschrift2"/>
       </w:pPr>
-      <w:bookmarkStart w:id="39" w:name="_Toc442627356"/>
+      <w:bookmarkStart w:id="59" w:name="_Toc442967056"/>
       <w:r>
         <w:t>Individuell</w:t>
       </w:r>
-      <w:bookmarkEnd w:id="39"/>
+      <w:bookmarkEnd w:id="59"/>
     </w:p>
     <w:p>
       <w:r>
@@ -4442,23 +5213,32 @@
       <w:pPr>
         <w:pStyle w:val="berschrift1"/>
       </w:pPr>
-      <w:bookmarkStart w:id="40" w:name="_Toc442627357"/>
+      <w:bookmarkStart w:id="60" w:name="_Ref442964028"/>
+      <w:bookmarkStart w:id="61" w:name="_Toc442967057"/>
       <w:r>
         <w:lastRenderedPageBreak/>
         <w:t>Kritische Würdigung der Standardtypen</w:t>
       </w:r>
-      <w:bookmarkEnd w:id="40"/>
+      <w:bookmarkEnd w:id="60"/>
+      <w:bookmarkEnd w:id="61"/>
+    </w:p>
+    <w:p>
+      <w:r>
+        <w:t>Andere Faktoren relevant, s. Ausblick</w:t>
+      </w:r>
     </w:p>
     <w:p>
       <w:pPr>
         <w:pStyle w:val="berschrift1"/>
       </w:pPr>
-      <w:bookmarkStart w:id="41" w:name="_Toc442627358"/>
+      <w:bookmarkStart w:id="62" w:name="_Ref442964114"/>
+      <w:bookmarkStart w:id="63" w:name="_Toc442967058"/>
       <w:r>
         <w:lastRenderedPageBreak/>
         <w:t>Demonstration der Standardtypen am Fallbeispiel DPDHL Group</w:t>
       </w:r>
-      <w:bookmarkEnd w:id="41"/>
+      <w:bookmarkEnd w:id="62"/>
+      <w:bookmarkEnd w:id="63"/>
     </w:p>
     <w:p>
       <w:proofErr w:type="spellStart"/>
@@ -4474,46 +5254,53 @@
       <w:pPr>
         <w:pStyle w:val="berschrift1"/>
       </w:pPr>
-      <w:bookmarkStart w:id="42" w:name="_Toc442627359"/>
+      <w:bookmarkStart w:id="64" w:name="_Ref442964164"/>
+      <w:bookmarkStart w:id="65" w:name="_Toc442967059"/>
       <w:r>
         <w:lastRenderedPageBreak/>
         <w:t>Evaluation der Zielerreichung und Ausblick</w:t>
       </w:r>
-      <w:bookmarkEnd w:id="42"/>
-    </w:p>
-    <w:p>
-      <w:pPr>
-        <w:pStyle w:val="berschrift1"/>
-        <w:numPr>
-          <w:ilvl w:val="0"/>
-          <w:numId w:val="0"/>
-        </w:numPr>
+      <w:bookmarkEnd w:id="64"/>
+      <w:bookmarkEnd w:id="65"/>
+    </w:p>
+    <w:p>
+      <w:r>
+        <w:t>Ausblick</w:t>
+      </w:r>
+    </w:p>
+    <w:p>
+      <w:r>
+        <w:t>Andere Faktoren untersuchen wie z. B. Branche, Daten etc.</w:t>
+      </w:r>
+    </w:p>
+    <w:p>
+      <w:pPr>
         <w:sectPr>
-          <w:headerReference w:type="default" r:id="rId20"/>
+          <w:headerReference w:type="default" r:id="rId22"/>
           <w:pgSz w:w="11906" w:h="16838"/>
           <w:pgMar w:top="1134" w:right="1418" w:bottom="1134" w:left="2268" w:header="709" w:footer="709" w:gutter="0"/>
           <w:pgNumType w:start="1"/>
           <w:cols w:space="708"/>
         </w:sectPr>
       </w:pPr>
-      <w:bookmarkStart w:id="43" w:name="_Toc410799361"/>
-      <w:bookmarkStart w:id="44" w:name="_Toc410799446"/>
-      <w:bookmarkStart w:id="45" w:name="_Toc410799366"/>
-      <w:bookmarkStart w:id="46" w:name="_Toc410799451"/>
-      <w:bookmarkStart w:id="47" w:name="_Toc415465661"/>
-      <w:bookmarkStart w:id="48" w:name="_Ref418325438"/>
-      <w:bookmarkStart w:id="49" w:name="_Ref414785387"/>
-      <w:bookmarkStart w:id="50" w:name="_Toc415465643"/>
-    </w:p>
-    <w:bookmarkEnd w:id="50" w:displacedByCustomXml="next"/>
-    <w:bookmarkEnd w:id="49" w:displacedByCustomXml="next"/>
-    <w:bookmarkEnd w:id="48" w:displacedByCustomXml="next"/>
-    <w:bookmarkEnd w:id="47" w:displacedByCustomXml="next"/>
-    <w:bookmarkEnd w:id="46" w:displacedByCustomXml="next"/>
-    <w:bookmarkEnd w:id="45" w:displacedByCustomXml="next"/>
-    <w:bookmarkEnd w:id="44" w:displacedByCustomXml="next"/>
-    <w:bookmarkEnd w:id="43" w:displacedByCustomXml="next"/>
-    <w:bookmarkStart w:id="51" w:name="_Toc442627360" w:displacedByCustomXml="next"/>
+      <w:bookmarkStart w:id="66" w:name="_Toc415465643"/>
+      <w:bookmarkStart w:id="67" w:name="_Ref414785387"/>
+      <w:bookmarkStart w:id="68" w:name="_Ref418325438"/>
+      <w:bookmarkStart w:id="69" w:name="_Toc415465661"/>
+      <w:bookmarkStart w:id="70" w:name="_Toc410799451"/>
+      <w:bookmarkStart w:id="71" w:name="_Toc410799366"/>
+      <w:bookmarkStart w:id="72" w:name="_Toc410799446"/>
+      <w:bookmarkStart w:id="73" w:name="_Toc410799361"/>
+    </w:p>
+    <w:bookmarkEnd w:id="73" w:displacedByCustomXml="next"/>
+    <w:bookmarkEnd w:id="72" w:displacedByCustomXml="next"/>
+    <w:bookmarkEnd w:id="71" w:displacedByCustomXml="next"/>
+    <w:bookmarkEnd w:id="70" w:displacedByCustomXml="next"/>
+    <w:bookmarkEnd w:id="69" w:displacedByCustomXml="next"/>
+    <w:bookmarkEnd w:id="68" w:displacedByCustomXml="next"/>
+    <w:bookmarkEnd w:id="67" w:displacedByCustomXml="next"/>
+    <w:bookmarkEnd w:id="66" w:displacedByCustomXml="next"/>
+    <w:bookmarkStart w:id="74" w:name="_Toc442967060" w:displacedByCustomXml="next"/>
     <w:sdt>
       <w:sdtPr>
         <w:rPr>
@@ -4536,7 +5323,7 @@
           <w:r>
             <w:t>Literaturverzeichnis</w:t>
           </w:r>
-          <w:bookmarkEnd w:id="51"/>
+          <w:bookmarkEnd w:id="74"/>
         </w:p>
         <w:sdt>
           <w:sdtPr>
@@ -4563,6 +5350,90 @@
               <w:r>
                 <w:fldChar w:fldCharType="separate"/>
               </w:r>
+              <w:r>
+                <w:rPr>
+                  <w:noProof/>
+                </w:rPr>
+                <w:t xml:space="preserve">Aumayr, K. J. </w:t>
+              </w:r>
+              <w:r>
+                <w:rPr>
+                  <w:i/>
+                  <w:iCs/>
+                  <w:noProof/>
+                </w:rPr>
+                <w:t>Erfolreiches Produktmanagement. Tool-Box für da professionelle Produktmanagement und Produktmartketing.</w:t>
+              </w:r>
+              <w:r>
+                <w:rPr>
+                  <w:noProof/>
+                </w:rPr>
+                <w:t xml:space="preserve"> Wiesbaden: Gabler, 2009.</w:t>
+              </w:r>
+            </w:p>
+            <w:p>
+              <w:pPr>
+                <w:pStyle w:val="Literaturverzeichnis"/>
+                <w:rPr>
+                  <w:noProof/>
+                </w:rPr>
+              </w:pPr>
+              <w:r>
+                <w:rPr>
+                  <w:noProof/>
+                </w:rPr>
+                <w:t xml:space="preserve">AXELOS. </w:t>
+              </w:r>
+              <w:r>
+                <w:rPr>
+                  <w:i/>
+                  <w:iCs/>
+                  <w:noProof/>
+                </w:rPr>
+                <w:t>ITIL Service Transition.</w:t>
+              </w:r>
+              <w:r>
+                <w:rPr>
+                  <w:noProof/>
+                </w:rPr>
+                <w:t xml:space="preserve"> o. O.: TSO, 2011.</w:t>
+              </w:r>
+            </w:p>
+            <w:p>
+              <w:pPr>
+                <w:pStyle w:val="Literaturverzeichnis"/>
+                <w:rPr>
+                  <w:noProof/>
+                </w:rPr>
+              </w:pPr>
+              <w:r>
+                <w:rPr>
+                  <w:noProof/>
+                </w:rPr>
+                <w:t xml:space="preserve">Bahke, T. </w:t>
+              </w:r>
+              <w:r>
+                <w:rPr>
+                  <w:i/>
+                  <w:iCs/>
+                  <w:noProof/>
+                </w:rPr>
+                <w:t>Normen und Wettberwerb.</w:t>
+              </w:r>
+              <w:r>
+                <w:rPr>
+                  <w:noProof/>
+                </w:rPr>
+                <w:t xml:space="preserve"> Berlin: Beuth, 2002.</w:t>
+              </w:r>
+            </w:p>
+            <w:p>
+              <w:pPr>
+                <w:pStyle w:val="Literaturverzeichnis"/>
+                <w:rPr>
+                  <w:noProof/>
+                </w:rPr>
+              </w:pPr>
               <w:r>
                 <w:rPr>
                   <w:noProof/>
@@ -4623,6 +5494,90 @@
                 <w:rPr>
                   <w:noProof/>
                 </w:rPr>
+                <w:t xml:space="preserve">Baumann, J. „DevOps light.“ </w:t>
+              </w:r>
+              <w:r>
+                <w:rPr>
+                  <w:i/>
+                  <w:iCs/>
+                  <w:noProof/>
+                </w:rPr>
+                <w:t>OBJEKTspektrum</w:t>
+              </w:r>
+              <w:r>
+                <w:rPr>
+                  <w:noProof/>
+                </w:rPr>
+                <w:t>, 27. 02 2015: 42-45.</w:t>
+              </w:r>
+            </w:p>
+            <w:p>
+              <w:pPr>
+                <w:pStyle w:val="Literaturverzeichnis"/>
+                <w:rPr>
+                  <w:noProof/>
+                </w:rPr>
+              </w:pPr>
+              <w:r>
+                <w:rPr>
+                  <w:noProof/>
+                </w:rPr>
+                <w:t xml:space="preserve">Christensen, C. M. </w:t>
+              </w:r>
+              <w:r>
+                <w:rPr>
+                  <w:i/>
+                  <w:iCs/>
+                  <w:noProof/>
+                </w:rPr>
+                <w:t>The Innovator's Dilemma: When New Technologies Cause Great Firms to Fail.</w:t>
+              </w:r>
+              <w:r>
+                <w:rPr>
+                  <w:noProof/>
+                </w:rPr>
+                <w:t xml:space="preserve"> o. O.: Harvard Business Review Press, 2000.</w:t>
+              </w:r>
+            </w:p>
+            <w:p>
+              <w:pPr>
+                <w:pStyle w:val="Literaturverzeichnis"/>
+                <w:rPr>
+                  <w:noProof/>
+                </w:rPr>
+              </w:pPr>
+              <w:r>
+                <w:rPr>
+                  <w:noProof/>
+                </w:rPr>
+                <w:t xml:space="preserve">Drucker, P. F. </w:t>
+              </w:r>
+              <w:r>
+                <w:rPr>
+                  <w:i/>
+                  <w:iCs/>
+                  <w:noProof/>
+                </w:rPr>
+                <w:t>Innovation and Entrepreneurship.</w:t>
+              </w:r>
+              <w:r>
+                <w:rPr>
+                  <w:noProof/>
+                </w:rPr>
+                <w:t xml:space="preserve"> o. O.: HarperCollins Publishers, 2006.</w:t>
+              </w:r>
+            </w:p>
+            <w:p>
+              <w:pPr>
+                <w:pStyle w:val="Literaturverzeichnis"/>
+                <w:rPr>
+                  <w:noProof/>
+                </w:rPr>
+              </w:pPr>
+              <w:r>
+                <w:rPr>
+                  <w:noProof/>
+                </w:rPr>
                 <w:t xml:space="preserve">Eisenhardt, Kathleen Marie. „Building Theory form Case Study Research.“ </w:t>
               </w:r>
               <w:r>
@@ -4651,6 +5606,357 @@
                 <w:rPr>
                   <w:noProof/>
                 </w:rPr>
+                <w:t xml:space="preserve">Hammond, J. S. </w:t>
+              </w:r>
+              <w:r>
+                <w:rPr>
+                  <w:i/>
+                  <w:iCs/>
+                  <w:noProof/>
+                </w:rPr>
+                <w:t>The Forrester Wave.</w:t>
+              </w:r>
+              <w:r>
+                <w:rPr>
+                  <w:noProof/>
+                </w:rPr>
+                <w:t xml:space="preserve"> 05. 05 2010. https://www.forrester.com/The+Forrester+Wave+Agile+Development+Management+Tools+Q2+2010/fulltext/-/E-RES48153 (Zugriff am 24. 10 2015).</w:t>
+              </w:r>
+            </w:p>
+            <w:p>
+              <w:pPr>
+                <w:pStyle w:val="Literaturverzeichnis"/>
+                <w:rPr>
+                  <w:noProof/>
+                </w:rPr>
+              </w:pPr>
+              <w:r>
+                <w:rPr>
+                  <w:noProof/>
+                </w:rPr>
+                <w:t xml:space="preserve">Hartlieb, B, P. Kiehl, und N. Müller. </w:t>
+              </w:r>
+              <w:r>
+                <w:rPr>
+                  <w:i/>
+                  <w:iCs/>
+                  <w:noProof/>
+                </w:rPr>
+                <w:t>Normen und Standardisierung: Grundlagen.</w:t>
+              </w:r>
+              <w:r>
+                <w:rPr>
+                  <w:noProof/>
+                </w:rPr>
+                <w:t xml:space="preserve"> o. O.: Beuth, 2009.</w:t>
+              </w:r>
+            </w:p>
+            <w:p>
+              <w:pPr>
+                <w:pStyle w:val="Literaturverzeichnis"/>
+                <w:rPr>
+                  <w:noProof/>
+                </w:rPr>
+              </w:pPr>
+              <w:r>
+                <w:rPr>
+                  <w:noProof/>
+                </w:rPr>
+                <w:t xml:space="preserve">Hauschildt, J., und S. Salomo. </w:t>
+              </w:r>
+              <w:r>
+                <w:rPr>
+                  <w:i/>
+                  <w:iCs/>
+                  <w:noProof/>
+                </w:rPr>
+                <w:t>Innovationsmanagement.</w:t>
+              </w:r>
+              <w:r>
+                <w:rPr>
+                  <w:noProof/>
+                </w:rPr>
+                <w:t xml:space="preserve"> o. O.: Vahlen, 2007.</w:t>
+              </w:r>
+            </w:p>
+            <w:p>
+              <w:pPr>
+                <w:pStyle w:val="Literaturverzeichnis"/>
+                <w:rPr>
+                  <w:noProof/>
+                </w:rPr>
+              </w:pPr>
+              <w:r>
+                <w:rPr>
+                  <w:noProof/>
+                </w:rPr>
+                <w:t>Horton, G. http://www.zephram.de/blog/innovationsstrategie/wettbewerbsvorteile-durch-innovation/ (Zugriff am 24. 10 2015).</w:t>
+              </w:r>
+            </w:p>
+            <w:p>
+              <w:pPr>
+                <w:pStyle w:val="Literaturverzeichnis"/>
+                <w:rPr>
+                  <w:noProof/>
+                </w:rPr>
+              </w:pPr>
+              <w:r>
+                <w:rPr>
+                  <w:noProof/>
+                </w:rPr>
+                <w:t xml:space="preserve">Humble, J., und D. Farley. </w:t>
+              </w:r>
+              <w:r>
+                <w:rPr>
+                  <w:i/>
+                  <w:iCs/>
+                  <w:noProof/>
+                </w:rPr>
+                <w:t>Continuous Delivery: Reliable Software Releases Through Build, Test, and Deployment Automation.</w:t>
+              </w:r>
+              <w:r>
+                <w:rPr>
+                  <w:noProof/>
+                </w:rPr>
+                <w:t xml:space="preserve"> Upper Saddle River: Addison Wesley, 2010.</w:t>
+              </w:r>
+            </w:p>
+            <w:p>
+              <w:pPr>
+                <w:pStyle w:val="Literaturverzeichnis"/>
+                <w:rPr>
+                  <w:noProof/>
+                </w:rPr>
+              </w:pPr>
+              <w:r>
+                <w:rPr>
+                  <w:noProof/>
+                </w:rPr>
+                <w:t xml:space="preserve">ISO/IEC. </w:t>
+              </w:r>
+              <w:r>
+                <w:rPr>
+                  <w:i/>
+                  <w:iCs/>
+                  <w:noProof/>
+                </w:rPr>
+                <w:t>ISO/IEC 20000-1.</w:t>
+              </w:r>
+              <w:r>
+                <w:rPr>
+                  <w:noProof/>
+                </w:rPr>
+                <w:t xml:space="preserve"> o. O., 15. 04 2011.</w:t>
+              </w:r>
+            </w:p>
+            <w:p>
+              <w:pPr>
+                <w:pStyle w:val="Literaturverzeichnis"/>
+                <w:rPr>
+                  <w:noProof/>
+                </w:rPr>
+              </w:pPr>
+              <w:r>
+                <w:rPr>
+                  <w:noProof/>
+                </w:rPr>
+                <w:t xml:space="preserve">ISO/IEC. </w:t>
+              </w:r>
+              <w:r>
+                <w:rPr>
+                  <w:i/>
+                  <w:iCs/>
+                  <w:noProof/>
+                </w:rPr>
+                <w:t>ISO/IEC 20000-2.</w:t>
+              </w:r>
+              <w:r>
+                <w:rPr>
+                  <w:noProof/>
+                </w:rPr>
+                <w:t xml:space="preserve"> o. O., 15. 02 2012.</w:t>
+              </w:r>
+            </w:p>
+            <w:p>
+              <w:pPr>
+                <w:pStyle w:val="Literaturverzeichnis"/>
+                <w:rPr>
+                  <w:noProof/>
+                </w:rPr>
+              </w:pPr>
+              <w:r>
+                <w:rPr>
+                  <w:noProof/>
+                </w:rPr>
+                <w:t xml:space="preserve">Kairies, P. </w:t>
+              </w:r>
+              <w:r>
+                <w:rPr>
+                  <w:i/>
+                  <w:iCs/>
+                  <w:noProof/>
+                </w:rPr>
+                <w:t>Professionelles Produktmanagement für die Investitionsgüterindustrie.</w:t>
+              </w:r>
+              <w:r>
+                <w:rPr>
+                  <w:noProof/>
+                </w:rPr>
+                <w:t xml:space="preserve"> Renningen: expert Verlag, 2009.</w:t>
+              </w:r>
+            </w:p>
+            <w:p>
+              <w:pPr>
+                <w:pStyle w:val="Literaturverzeichnis"/>
+                <w:rPr>
+                  <w:noProof/>
+                </w:rPr>
+              </w:pPr>
+              <w:r>
+                <w:rPr>
+                  <w:noProof/>
+                </w:rPr>
+                <w:t xml:space="preserve">Kim, D. </w:t>
+              </w:r>
+              <w:r>
+                <w:rPr>
+                  <w:i/>
+                  <w:iCs/>
+                  <w:noProof/>
+                </w:rPr>
+                <w:t>The State of Scrum.</w:t>
+              </w:r>
+              <w:r>
+                <w:rPr>
+                  <w:noProof/>
+                </w:rPr>
+                <w:t xml:space="preserve"> State of Scrum, Scrumalliance, 2013.</w:t>
+              </w:r>
+            </w:p>
+            <w:p>
+              <w:pPr>
+                <w:pStyle w:val="Literaturverzeichnis"/>
+                <w:rPr>
+                  <w:noProof/>
+                </w:rPr>
+              </w:pPr>
+              <w:r>
+                <w:rPr>
+                  <w:noProof/>
+                </w:rPr>
+                <w:t xml:space="preserve">Kim, G., K. Behr, und G. Spafford. </w:t>
+              </w:r>
+              <w:r>
+                <w:rPr>
+                  <w:i/>
+                  <w:iCs/>
+                  <w:noProof/>
+                </w:rPr>
+                <w:t>The Phoenix Project.</w:t>
+              </w:r>
+              <w:r>
+                <w:rPr>
+                  <w:noProof/>
+                </w:rPr>
+                <w:t xml:space="preserve"> eBook: IT Revolution Press, 2013.</w:t>
+              </w:r>
+            </w:p>
+            <w:p>
+              <w:pPr>
+                <w:pStyle w:val="Literaturverzeichnis"/>
+                <w:rPr>
+                  <w:noProof/>
+                </w:rPr>
+              </w:pPr>
+              <w:r>
+                <w:rPr>
+                  <w:noProof/>
+                </w:rPr>
+                <w:t xml:space="preserve">—. </w:t>
+              </w:r>
+              <w:r>
+                <w:rPr>
+                  <w:i/>
+                  <w:iCs/>
+                  <w:noProof/>
+                </w:rPr>
+                <w:t>The Phoenix Project: A Novel About IT, DevOps, and Helping Your Business Win.</w:t>
+              </w:r>
+              <w:r>
+                <w:rPr>
+                  <w:noProof/>
+                </w:rPr>
+                <w:t xml:space="preserve"> o. O.: It Revolution Press, 2013.</w:t>
+              </w:r>
+            </w:p>
+            <w:p>
+              <w:pPr>
+                <w:pStyle w:val="Literaturverzeichnis"/>
+                <w:rPr>
+                  <w:noProof/>
+                </w:rPr>
+              </w:pPr>
+              <w:r>
+                <w:rPr>
+                  <w:noProof/>
+                </w:rPr>
+                <w:t xml:space="preserve">Lange, B., und J. Diercks. „In 28 Artikeln: So gelingen agile IT-Projekte.“ </w:t>
+              </w:r>
+              <w:r>
+                <w:rPr>
+                  <w:i/>
+                  <w:iCs/>
+                  <w:noProof/>
+                </w:rPr>
+                <w:t>Agil Software entwickeln</w:t>
+              </w:r>
+              <w:r>
+                <w:rPr>
+                  <w:noProof/>
+                </w:rPr>
+                <w:t>, 04 2015: 8-12.</w:t>
+              </w:r>
+            </w:p>
+            <w:p>
+              <w:pPr>
+                <w:pStyle w:val="Literaturverzeichnis"/>
+                <w:rPr>
+                  <w:noProof/>
+                </w:rPr>
+              </w:pPr>
+              <w:r>
+                <w:rPr>
+                  <w:noProof/>
+                </w:rPr>
+                <w:lastRenderedPageBreak/>
+                <w:t xml:space="preserve">Lennertz, D. </w:t>
+              </w:r>
+              <w:r>
+                <w:rPr>
+                  <w:i/>
+                  <w:iCs/>
+                  <w:noProof/>
+                </w:rPr>
+                <w:t>Produktmanagement. Planung - Entwicklung - Vermarktung.</w:t>
+              </w:r>
+              <w:r>
+                <w:rPr>
+                  <w:noProof/>
+                </w:rPr>
+                <w:t xml:space="preserve"> Frankfurt: Frankfurter Allgemeine Buch, 2006.</w:t>
+              </w:r>
+            </w:p>
+            <w:p>
+              <w:pPr>
+                <w:pStyle w:val="Literaturverzeichnis"/>
+                <w:rPr>
+                  <w:noProof/>
+                </w:rPr>
+              </w:pPr>
+              <w:r>
+                <w:rPr>
+                  <w:noProof/>
+                </w:rPr>
                 <w:t xml:space="preserve">Malone, Thomas W., Robert Laubacher, und Chrysanthos Dellarocas. „The Collective Intelligence Genome.“ </w:t>
               </w:r>
               <w:r>
@@ -4666,6 +5972,34 @@
                   <w:noProof/>
                 </w:rPr>
                 <w:t>, 2010: 21-31.</w:t>
+              </w:r>
+            </w:p>
+            <w:p>
+              <w:pPr>
+                <w:pStyle w:val="Literaturverzeichnis"/>
+                <w:rPr>
+                  <w:noProof/>
+                </w:rPr>
+              </w:pPr>
+              <w:r>
+                <w:rPr>
+                  <w:noProof/>
+                </w:rPr>
+                <w:t xml:space="preserve">OmniTI. </w:t>
+              </w:r>
+              <w:r>
+                <w:rPr>
+                  <w:i/>
+                  <w:iCs/>
+                  <w:noProof/>
+                </w:rPr>
+                <w:t>devopsdictionary.com.</w:t>
+              </w:r>
+              <w:r>
+                <w:rPr>
+                  <w:noProof/>
+                </w:rPr>
+                <w:t xml:space="preserve"> 03. 03 2015. http://devopsdictionary.com/wiki/CAMS (Zugriff am 07. 01 2016).</w:t>
               </w:r>
             </w:p>
             <w:p>
@@ -4708,6 +6042,34 @@
                   <w:noProof/>
                 </w:rPr>
                 <w:t>, 24. 02 2006: 45-77.</w:t>
+              </w:r>
+            </w:p>
+            <w:p>
+              <w:pPr>
+                <w:pStyle w:val="Literaturverzeichnis"/>
+                <w:rPr>
+                  <w:noProof/>
+                </w:rPr>
+              </w:pPr>
+              <w:r>
+                <w:rPr>
+                  <w:noProof/>
+                </w:rPr>
+                <w:t xml:space="preserve">Pichler, R. </w:t>
+              </w:r>
+              <w:r>
+                <w:rPr>
+                  <w:i/>
+                  <w:iCs/>
+                  <w:noProof/>
+                </w:rPr>
+                <w:t>Agiles Produktmanagement mit Scrum: Erfolgreich als Product Owner arbeiten.</w:t>
+              </w:r>
+              <w:r>
+                <w:rPr>
+                  <w:noProof/>
+                </w:rPr>
+                <w:t xml:space="preserve"> Heidelberg: dpunkt.verlag, 2014.</w:t>
               </w:r>
             </w:p>
             <w:p>
@@ -4805,6 +6167,34 @@
                 <w:rPr>
                   <w:noProof/>
                 </w:rPr>
+                <w:t xml:space="preserve">Schumpeter, J. </w:t>
+              </w:r>
+              <w:r>
+                <w:rPr>
+                  <w:i/>
+                  <w:iCs/>
+                  <w:noProof/>
+                </w:rPr>
+                <w:t>Theorie der wirtschaftlichen Entwicklung.: Eine Untersuchung über Unternehmergewinn, Kapital, Kredit, Zins und den Konjunkturzyklus.</w:t>
+              </w:r>
+              <w:r>
+                <w:rPr>
+                  <w:noProof/>
+                </w:rPr>
+                <w:t xml:space="preserve"> o. O.: Duncker &amp; Humblot, 1997.</w:t>
+              </w:r>
+            </w:p>
+            <w:p>
+              <w:pPr>
+                <w:pStyle w:val="Literaturverzeichnis"/>
+                <w:rPr>
+                  <w:noProof/>
+                </w:rPr>
+              </w:pPr>
+              <w:r>
+                <w:rPr>
+                  <w:noProof/>
+                </w:rPr>
                 <w:t xml:space="preserve">Shapiro, Carl, und Hal Ronald Varian. </w:t>
               </w:r>
               <w:r>
@@ -4877,8 +6267,8 @@
       <w:pPr>
         <w:jc w:val="left"/>
         <w:sectPr>
-          <w:headerReference w:type="even" r:id="rId21"/>
-          <w:headerReference w:type="default" r:id="rId22"/>
+          <w:headerReference w:type="even" r:id="rId23"/>
+          <w:headerReference w:type="default" r:id="rId24"/>
           <w:type w:val="continuous"/>
           <w:pgSz w:w="11906" w:h="16838"/>
           <w:pgMar w:top="1134" w:right="1418" w:bottom="1134" w:left="2268" w:header="708" w:footer="708" w:gutter="0"/>
@@ -4890,12 +6280,12 @@
       <w:pPr>
         <w:pStyle w:val="berschrift1ohneNummerierung"/>
       </w:pPr>
-      <w:bookmarkStart w:id="52" w:name="_Toc442627361"/>
+      <w:bookmarkStart w:id="75" w:name="_Toc442967061"/>
       <w:r>
         <w:lastRenderedPageBreak/>
         <w:t>Erklärung</w:t>
       </w:r>
-      <w:bookmarkEnd w:id="52"/>
+      <w:bookmarkEnd w:id="75"/>
     </w:p>
     <w:p>
       <w:pPr>
@@ -4928,7 +6318,7 @@
           </w:ffData>
         </w:fldChar>
       </w:r>
-      <w:bookmarkStart w:id="53" w:name="Text15"/>
+      <w:bookmarkStart w:id="76" w:name="Text15"/>
       <w:r>
         <w:instrText xml:space="preserve"> FORMTEXT </w:instrText>
       </w:r>
@@ -4944,7 +6334,7 @@
       <w:r>
         <w:fldChar w:fldCharType="end"/>
       </w:r>
-      <w:bookmarkEnd w:id="53"/>
+      <w:bookmarkEnd w:id="76"/>
     </w:p>
     <w:p>
       <w:pPr>
@@ -4977,7 +6367,7 @@
           </w:ffData>
         </w:fldChar>
       </w:r>
-      <w:bookmarkStart w:id="54" w:name="Text16"/>
+      <w:bookmarkStart w:id="77" w:name="Text16"/>
       <w:r>
         <w:instrText xml:space="preserve"> FORMTEXT </w:instrText>
       </w:r>
@@ -4993,7 +6383,7 @@
       <w:r>
         <w:fldChar w:fldCharType="end"/>
       </w:r>
-      <w:bookmarkEnd w:id="54"/>
+      <w:bookmarkEnd w:id="77"/>
     </w:p>
     <w:p>
       <w:pPr>
@@ -5023,7 +6413,7 @@
           </w:ffData>
         </w:fldChar>
       </w:r>
-      <w:bookmarkStart w:id="55" w:name="Text17"/>
+      <w:bookmarkStart w:id="78" w:name="Text17"/>
       <w:r>
         <w:instrText xml:space="preserve"> FORMTEXT </w:instrText>
       </w:r>
@@ -5039,7 +6429,7 @@
       <w:r>
         <w:fldChar w:fldCharType="end"/>
       </w:r>
-      <w:bookmarkEnd w:id="55"/>
+      <w:bookmarkEnd w:id="78"/>
     </w:p>
     <w:p>
       <w:pPr>
@@ -5197,13 +6587,312 @@
       </w:r>
     </w:p>
     <w:sectPr>
-      <w:headerReference w:type="default" r:id="rId23"/>
+      <w:headerReference w:type="default" r:id="rId25"/>
       <w:pgSz w:w="11906" w:h="16838"/>
       <w:pgMar w:top="1134" w:right="1418" w:bottom="1134" w:left="2268" w:header="708" w:footer="708" w:gutter="0"/>
       <w:cols w:space="708"/>
     </w:sectPr>
   </w:body>
 </w:document>
+</file>
+
+<file path=word/comments.xml><?xml version="1.0" encoding="utf-8"?>
+<w:comments xmlns:wpc="http://schemas.microsoft.com/office/word/2010/wordprocessingCanvas" xmlns:mo="http://schemas.microsoft.com/office/mac/office/2008/main" xmlns:mc="http://schemas.openxmlformats.org/markup-compatibility/2006" xmlns:mv="urn:schemas-microsoft-com:mac:vml" xmlns:o="urn:schemas-microsoft-com:office:office" xmlns:r="http://schemas.openxmlformats.org/officeDocument/2006/relationships" xmlns:m="http://schemas.openxmlformats.org/officeDocument/2006/math" xmlns:v="urn:schemas-microsoft-com:vml" xmlns:wp14="http://schemas.microsoft.com/office/word/2010/wordprocessingDrawing" xmlns:wp="http://schemas.openxmlformats.org/drawingml/2006/wordprocessingDrawing" xmlns:w10="urn:schemas-microsoft-com:office:word" xmlns:w="http://schemas.openxmlformats.org/wordprocessingml/2006/main" xmlns:w14="http://schemas.microsoft.com/office/word/2010/wordml" xmlns:w15="http://schemas.microsoft.com/office/word/2012/wordml" xmlns:wpg="http://schemas.microsoft.com/office/word/2010/wordprocessingGroup" xmlns:wpi="http://schemas.microsoft.com/office/word/2010/wordprocessingInk" xmlns:wne="http://schemas.microsoft.com/office/word/2006/wordml" xmlns:wps="http://schemas.microsoft.com/office/word/2010/wordprocessingShape" mc:Ignorable="w14 w15 wp14">
+  <w:comment w:id="19" w:author="steve.lohr@gmx.de" w:date="2016-02-11T14:32:00Z" w:initials="s">
+    <w:p>
+      <w:pPr>
+        <w:pStyle w:val="Kommentartext"/>
+      </w:pPr>
+      <w:r>
+        <w:rPr>
+          <w:rStyle w:val="Kommentarzeichen"/>
+        </w:rPr>
+        <w:annotationRef/>
+      </w:r>
+      <w:r>
+        <w:t>Quellen?</w:t>
+      </w:r>
+    </w:p>
+  </w:comment>
+  <w:comment w:id="20" w:author="steve.lohr@gmx.de" w:date="2016-02-11T14:31:00Z" w:initials="s">
+    <w:p>
+      <w:pPr>
+        <w:pStyle w:val="Kommentartext"/>
+      </w:pPr>
+      <w:r>
+        <w:rPr>
+          <w:rStyle w:val="Kommentarzeichen"/>
+        </w:rPr>
+        <w:annotationRef/>
+      </w:r>
+      <w:r>
+        <w:t>Quellen?</w:t>
+      </w:r>
+    </w:p>
+  </w:comment>
+  <w:comment w:id="21" w:author="steve.lohr@gmx.de" w:date="2016-02-11T14:32:00Z" w:initials="s">
+    <w:p>
+      <w:pPr>
+        <w:pStyle w:val="Kommentartext"/>
+      </w:pPr>
+      <w:r>
+        <w:rPr>
+          <w:rStyle w:val="Kommentarzeichen"/>
+        </w:rPr>
+        <w:annotationRef/>
+      </w:r>
+      <w:r>
+        <w:t>Quellen?</w:t>
+      </w:r>
+    </w:p>
+  </w:comment>
+  <w:comment w:id="22" w:author="steve.lohr@gmx.de" w:date="2016-02-11T14:32:00Z" w:initials="s">
+    <w:p>
+      <w:pPr>
+        <w:pStyle w:val="Kommentartext"/>
+      </w:pPr>
+      <w:r>
+        <w:rPr>
+          <w:rStyle w:val="Kommentarzeichen"/>
+        </w:rPr>
+        <w:annotationRef/>
+      </w:r>
+      <w:r>
+        <w:t>Quellen?</w:t>
+      </w:r>
+    </w:p>
+  </w:comment>
+  <w:comment w:id="23" w:author="steve.lohr@gmx.de" w:date="2016-02-11T14:32:00Z" w:initials="s">
+    <w:p>
+      <w:pPr>
+        <w:pStyle w:val="Kommentartext"/>
+      </w:pPr>
+      <w:r>
+        <w:rPr>
+          <w:rStyle w:val="Kommentarzeichen"/>
+        </w:rPr>
+        <w:annotationRef/>
+      </w:r>
+      <w:r>
+        <w:t>Quellen?</w:t>
+      </w:r>
+    </w:p>
+  </w:comment>
+  <w:comment w:id="24" w:author="steve.lohr@gmx.de" w:date="2016-02-11T14:32:00Z" w:initials="s">
+    <w:p>
+      <w:pPr>
+        <w:pStyle w:val="Kommentartext"/>
+      </w:pPr>
+      <w:r>
+        <w:rPr>
+          <w:rStyle w:val="Kommentarzeichen"/>
+        </w:rPr>
+        <w:annotationRef/>
+      </w:r>
+      <w:r>
+        <w:t>Quellen?</w:t>
+      </w:r>
+    </w:p>
+  </w:comment>
+  <w:comment w:id="25" w:author="steve.lohr@gmx.de" w:date="2016-02-11T14:34:00Z" w:initials="s">
+    <w:p>
+      <w:pPr>
+        <w:pStyle w:val="Kommentartext"/>
+      </w:pPr>
+      <w:r>
+        <w:rPr>
+          <w:rStyle w:val="Kommentarzeichen"/>
+        </w:rPr>
+        <w:annotationRef/>
+      </w:r>
+      <w:r>
+        <w:t>Quellen?</w:t>
+      </w:r>
+    </w:p>
+  </w:comment>
+  <w:comment w:id="26" w:author="steve.lohr@gmx.de" w:date="2016-02-11T14:35:00Z" w:initials="s">
+    <w:p>
+      <w:pPr>
+        <w:pStyle w:val="Kommentartext"/>
+      </w:pPr>
+      <w:r>
+        <w:rPr>
+          <w:rStyle w:val="Kommentarzeichen"/>
+        </w:rPr>
+        <w:annotationRef/>
+      </w:r>
+      <w:r>
+        <w:t>Quelle?</w:t>
+      </w:r>
+    </w:p>
+  </w:comment>
+  <w:comment w:id="27" w:author="steve.lohr@gmx.de" w:date="2016-02-11T14:35:00Z" w:initials="s">
+    <w:p>
+      <w:pPr>
+        <w:pStyle w:val="Kommentartext"/>
+      </w:pPr>
+      <w:r>
+        <w:rPr>
+          <w:rStyle w:val="Kommentarzeichen"/>
+        </w:rPr>
+        <w:annotationRef/>
+      </w:r>
+      <w:r>
+        <w:t>Quelle?</w:t>
+      </w:r>
+    </w:p>
+  </w:comment>
+  <w:comment w:id="28" w:author="steve.lohr@gmx.de" w:date="2016-02-11T14:36:00Z" w:initials="s">
+    <w:p>
+      <w:pPr>
+        <w:pStyle w:val="Kommentartext"/>
+      </w:pPr>
+      <w:r>
+        <w:rPr>
+          <w:rStyle w:val="Kommentarzeichen"/>
+        </w:rPr>
+        <w:annotationRef/>
+      </w:r>
+      <w:r>
+        <w:t>Quellen?</w:t>
+      </w:r>
+    </w:p>
+  </w:comment>
+  <w:comment w:id="30" w:author="steve.lohr@gmx.de" w:date="2016-02-11T14:37:00Z" w:initials="s">
+    <w:p>
+      <w:pPr>
+        <w:pStyle w:val="Kommentartext"/>
+      </w:pPr>
+      <w:r>
+        <w:rPr>
+          <w:rStyle w:val="Kommentarzeichen"/>
+        </w:rPr>
+        <w:annotationRef/>
+      </w:r>
+      <w:r>
+        <w:t>Quellen?</w:t>
+      </w:r>
+    </w:p>
+  </w:comment>
+  <w:comment w:id="31" w:author="steve.lohr@gmx.de" w:date="2016-02-11T14:37:00Z" w:initials="s">
+    <w:p>
+      <w:pPr>
+        <w:pStyle w:val="Kommentartext"/>
+      </w:pPr>
+      <w:r>
+        <w:rPr>
+          <w:rStyle w:val="Kommentarzeichen"/>
+        </w:rPr>
+        <w:annotationRef/>
+      </w:r>
+      <w:r>
+        <w:t>Quellen?</w:t>
+      </w:r>
+    </w:p>
+  </w:comment>
+  <w:comment w:id="32" w:author="steve.lohr@gmx.de" w:date="2016-02-11T14:38:00Z" w:initials="s">
+    <w:p>
+      <w:pPr>
+        <w:pStyle w:val="Kommentartext"/>
+      </w:pPr>
+      <w:r>
+        <w:rPr>
+          <w:rStyle w:val="Kommentarzeichen"/>
+        </w:rPr>
+        <w:annotationRef/>
+      </w:r>
+      <w:r>
+        <w:t>Quellen?</w:t>
+      </w:r>
+    </w:p>
+  </w:comment>
+  <w:comment w:id="33" w:author="steve.lohr@gmx.de" w:date="2016-02-11T14:38:00Z" w:initials="s">
+    <w:p>
+      <w:pPr>
+        <w:pStyle w:val="Kommentartext"/>
+      </w:pPr>
+      <w:r>
+        <w:rPr>
+          <w:rStyle w:val="Kommentarzeichen"/>
+        </w:rPr>
+        <w:annotationRef/>
+      </w:r>
+      <w:r>
+        <w:t>Quelle?</w:t>
+      </w:r>
+    </w:p>
+  </w:comment>
+  <w:comment w:id="34" w:author="steve.lohr@gmx.de" w:date="2016-02-11T14:39:00Z" w:initials="s">
+    <w:p>
+      <w:pPr>
+        <w:pStyle w:val="Kommentartext"/>
+      </w:pPr>
+      <w:r>
+        <w:rPr>
+          <w:rStyle w:val="Kommentarzeichen"/>
+        </w:rPr>
+        <w:annotationRef/>
+      </w:r>
+      <w:r>
+        <w:t>Quelle?</w:t>
+      </w:r>
+    </w:p>
+  </w:comment>
+  <w:comment w:id="35" w:author="steve.lohr@gmx.de" w:date="2016-02-11T14:39:00Z" w:initials="s">
+    <w:p>
+      <w:pPr>
+        <w:pStyle w:val="Kommentartext"/>
+      </w:pPr>
+      <w:r>
+        <w:rPr>
+          <w:rStyle w:val="Kommentarzeichen"/>
+        </w:rPr>
+        <w:annotationRef/>
+      </w:r>
+      <w:r>
+        <w:t>Quelle?</w:t>
+      </w:r>
+    </w:p>
+  </w:comment>
+  <w:comment w:id="36" w:author="steve.lohr@gmx.de" w:date="2016-02-11T14:40:00Z" w:initials="s">
+    <w:p>
+      <w:pPr>
+        <w:pStyle w:val="Kommentartext"/>
+      </w:pPr>
+      <w:r>
+        <w:rPr>
+          <w:rStyle w:val="Kommentarzeichen"/>
+        </w:rPr>
+        <w:annotationRef/>
+      </w:r>
+      <w:r>
+        <w:t>Quelle?</w:t>
+      </w:r>
+    </w:p>
+  </w:comment>
+</w:comments>
+</file>
+
+<file path=word/commentsExtended.xml><?xml version="1.0" encoding="utf-8"?>
+<w15:commentsEx xmlns:wpc="http://schemas.microsoft.com/office/word/2010/wordprocessingCanvas" xmlns:mo="http://schemas.microsoft.com/office/mac/office/2008/main" xmlns:mc="http://schemas.openxmlformats.org/markup-compatibility/2006" xmlns:mv="urn:schemas-microsoft-com:mac:vml" xmlns:o="urn:schemas-microsoft-com:office:office" xmlns:r="http://schemas.openxmlformats.org/officeDocument/2006/relationships" xmlns:m="http://schemas.openxmlformats.org/officeDocument/2006/math" xmlns:v="urn:schemas-microsoft-com:vml" xmlns:wp14="http://schemas.microsoft.com/office/word/2010/wordprocessingDrawing" xmlns:wp="http://schemas.openxmlformats.org/drawingml/2006/wordprocessingDrawing" xmlns:w10="urn:schemas-microsoft-com:office:word" xmlns:w="http://schemas.openxmlformats.org/wordprocessingml/2006/main" xmlns:w14="http://schemas.microsoft.com/office/word/2010/wordml" xmlns:w15="http://schemas.microsoft.com/office/word/2012/wordml" xmlns:wpg="http://schemas.microsoft.com/office/word/2010/wordprocessingGroup" xmlns:wpi="http://schemas.microsoft.com/office/word/2010/wordprocessingInk" xmlns:wne="http://schemas.microsoft.com/office/word/2006/wordml" xmlns:wps="http://schemas.microsoft.com/office/word/2010/wordprocessingShape" mc:Ignorable="w14 w15 wp14">
+  <w15:commentEx w15:paraId="70855CED" w15:done="0"/>
+  <w15:commentEx w15:paraId="20E23024" w15:done="0"/>
+  <w15:commentEx w15:paraId="6128E5FA" w15:done="0"/>
+  <w15:commentEx w15:paraId="40B27CBA" w15:done="0"/>
+  <w15:commentEx w15:paraId="38BA8732" w15:done="0"/>
+  <w15:commentEx w15:paraId="0179A1A0" w15:done="0"/>
+  <w15:commentEx w15:paraId="5867A21B" w15:done="0"/>
+  <w15:commentEx w15:paraId="66A7B45B" w15:done="0"/>
+  <w15:commentEx w15:paraId="46DF64F3" w15:done="0"/>
+  <w15:commentEx w15:paraId="250ACCFB" w15:done="0"/>
+  <w15:commentEx w15:paraId="153963AC" w15:done="0"/>
+  <w15:commentEx w15:paraId="2C1CF473" w15:done="0"/>
+  <w15:commentEx w15:paraId="72E4F7F6" w15:done="0"/>
+  <w15:commentEx w15:paraId="6F4407B8" w15:done="0"/>
+  <w15:commentEx w15:paraId="199BDB35" w15:done="0"/>
+  <w15:commentEx w15:paraId="5914F1CE" w15:done="0"/>
+  <w15:commentEx w15:paraId="7FEA2712" w15:done="0"/>
+</w15:commentsEx>
 </file>
 
 <file path=word/endnotes.xml><?xml version="1.0" encoding="utf-8"?>
@@ -5472,7 +7161,7 @@
       <w:rPr>
         <w:noProof/>
       </w:rPr>
-      <w:t>11</w:t>
+      <w:t>12</w:t>
     </w:r>
     <w:r>
       <w:fldChar w:fldCharType="end"/>
@@ -5759,27 +7448,14 @@
         <w:tab w:val="right" w:pos="8222"/>
       </w:tabs>
     </w:pPr>
-    <w:r>
-      <w:fldChar w:fldCharType="begin"/>
-    </w:r>
-    <w:r>
-      <w:instrText xml:space="preserve"> STYLEREF  "Überschrift 1" </w:instrText>
-    </w:r>
-    <w:r>
-      <w:fldChar w:fldCharType="separate"/>
-    </w:r>
-    <w:r>
-      <w:rPr>
-        <w:noProof/>
-      </w:rPr>
-      <w:t>Einleitung</w:t>
-    </w:r>
-    <w:r>
-      <w:rPr>
-        <w:noProof/>
-      </w:rPr>
-      <w:fldChar w:fldCharType="end"/>
-    </w:r>
+    <w:fldSimple w:instr=" STYLEREF  &quot;Überschrift 1&quot; ">
+      <w:r>
+        <w:rPr>
+          <w:noProof/>
+        </w:rPr>
+        <w:t>Einleitung</w:t>
+      </w:r>
+    </w:fldSimple>
     <w:r>
       <w:tab/>
     </w:r>
@@ -8476,7 +10152,7 @@
         <w:rFonts w:ascii="Verdana" w:eastAsia="Times" w:hAnsi="Verdana" w:cs="Times New Roman" w:hint="default"/>
       </w:rPr>
     </w:lvl>
-    <w:lvl w:ilvl="1" w:tplc="04070003" w:tentative="1">
+    <w:lvl w:ilvl="1" w:tplc="04070003">
       <w:start w:val="1"/>
       <w:numFmt w:val="bullet"/>
       <w:lvlText w:val="o"/>
@@ -9280,6 +10956,14 @@
     <w:abstractNumId w:val="28"/>
   </w:num>
 </w:numbering>
+</file>
+
+<file path=word/people.xml><?xml version="1.0" encoding="utf-8"?>
+<w15:people xmlns:wpc="http://schemas.microsoft.com/office/word/2010/wordprocessingCanvas" xmlns:mo="http://schemas.microsoft.com/office/mac/office/2008/main" xmlns:mc="http://schemas.openxmlformats.org/markup-compatibility/2006" xmlns:mv="urn:schemas-microsoft-com:mac:vml" xmlns:o="urn:schemas-microsoft-com:office:office" xmlns:r="http://schemas.openxmlformats.org/officeDocument/2006/relationships" xmlns:m="http://schemas.openxmlformats.org/officeDocument/2006/math" xmlns:v="urn:schemas-microsoft-com:vml" xmlns:wp14="http://schemas.microsoft.com/office/word/2010/wordprocessingDrawing" xmlns:wp="http://schemas.openxmlformats.org/drawingml/2006/wordprocessingDrawing" xmlns:w10="urn:schemas-microsoft-com:office:word" xmlns:w="http://schemas.openxmlformats.org/wordprocessingml/2006/main" xmlns:w14="http://schemas.microsoft.com/office/word/2010/wordml" xmlns:w15="http://schemas.microsoft.com/office/word/2012/wordml" xmlns:wpg="http://schemas.microsoft.com/office/word/2010/wordprocessingGroup" xmlns:wpi="http://schemas.microsoft.com/office/word/2010/wordprocessingInk" xmlns:wne="http://schemas.microsoft.com/office/word/2006/wordml" xmlns:wps="http://schemas.microsoft.com/office/word/2010/wordprocessingShape" mc:Ignorable="w14 w15 wp14">
+  <w15:person w15:author="steve.lohr@gmx.de">
+    <w15:presenceInfo w15:providerId="Windows Live" w15:userId="f525bc2ffc19083d"/>
+  </w15:person>
+</w15:people>
 </file>
 
 <file path=word/styles.xml><?xml version="1.0" encoding="utf-8"?>
@@ -10631,6 +12315,73 @@
       <w:contextualSpacing/>
     </w:pPr>
   </w:style>
+  <w:style w:type="character" w:styleId="Kommentarzeichen">
+    <w:name w:val="annotation reference"/>
+    <w:basedOn w:val="Absatz-Standardschriftart"/>
+    <w:semiHidden/>
+    <w:unhideWhenUsed/>
+    <w:rsid w:val="001F123D"/>
+    <w:rPr>
+      <w:sz w:val="18"/>
+      <w:szCs w:val="18"/>
+    </w:rPr>
+  </w:style>
+  <w:style w:type="paragraph" w:styleId="Kommentartext">
+    <w:name w:val="annotation text"/>
+    <w:basedOn w:val="Standard"/>
+    <w:link w:val="KommentartextZchn"/>
+    <w:semiHidden/>
+    <w:unhideWhenUsed/>
+    <w:rsid w:val="001F123D"/>
+    <w:pPr>
+      <w:spacing w:line="240" w:lineRule="auto"/>
+    </w:pPr>
+    <w:rPr>
+      <w:sz w:val="24"/>
+      <w:szCs w:val="24"/>
+    </w:rPr>
+  </w:style>
+  <w:style w:type="character" w:customStyle="1" w:styleId="KommentartextZchn">
+    <w:name w:val="Kommentartext Zchn"/>
+    <w:basedOn w:val="Absatz-Standardschriftart"/>
+    <w:link w:val="Kommentartext"/>
+    <w:semiHidden/>
+    <w:rsid w:val="001F123D"/>
+    <w:rPr>
+      <w:rFonts w:ascii="Verdana" w:eastAsia="Times" w:hAnsi="Verdana"/>
+      <w:sz w:val="24"/>
+      <w:szCs w:val="24"/>
+    </w:rPr>
+  </w:style>
+  <w:style w:type="paragraph" w:styleId="Kommentarthema">
+    <w:name w:val="annotation subject"/>
+    <w:basedOn w:val="Kommentartext"/>
+    <w:next w:val="Kommentartext"/>
+    <w:link w:val="KommentarthemaZchn"/>
+    <w:semiHidden/>
+    <w:unhideWhenUsed/>
+    <w:rsid w:val="001F123D"/>
+    <w:rPr>
+      <w:b/>
+      <w:bCs/>
+      <w:sz w:val="20"/>
+      <w:szCs w:val="20"/>
+    </w:rPr>
+  </w:style>
+  <w:style w:type="character" w:customStyle="1" w:styleId="KommentarthemaZchn">
+    <w:name w:val="Kommentarthema Zchn"/>
+    <w:basedOn w:val="KommentartextZchn"/>
+    <w:link w:val="Kommentarthema"/>
+    <w:semiHidden/>
+    <w:rsid w:val="001F123D"/>
+    <w:rPr>
+      <w:rFonts w:ascii="Verdana" w:eastAsia="Times" w:hAnsi="Verdana"/>
+      <w:b/>
+      <w:bCs/>
+      <w:sz w:val="24"/>
+      <w:szCs w:val="24"/>
+    </w:rPr>
+  </w:style>
 </w:styles>
 </file>
 
@@ -10920,7 +12671,7 @@
 </file>
 
 <file path=customXml/item1.xml><?xml version="1.0" encoding="utf-8"?>
-<b:Sources xmlns:b="http://schemas.openxmlformats.org/officeDocument/2006/bibliography" xmlns="http://schemas.openxmlformats.org/officeDocument/2006/bibliography" SelectedStyle="\CHICAGO.XSL" StyleName="Chicago">
+<b:Sources xmlns:b="http://schemas.openxmlformats.org/officeDocument/2006/bibliography" xmlns="http://schemas.openxmlformats.org/officeDocument/2006/bibliography" SelectedStyle="/CHICAGO.XSL" StyleName="Chicago">
   <b:Source>
     <b:Tag>Sta08</b:Tag>
     <b:SourceType>BookSection</b:SourceType>
@@ -11715,7 +13466,7 @@
 </file>
 
 <file path=customXml/itemProps1.xml><?xml version="1.0" encoding="utf-8"?>
-<ds:datastoreItem xmlns:ds="http://schemas.openxmlformats.org/officeDocument/2006/customXml" ds:itemID="{384F293E-202F-554C-8FBC-ABCEC1B1D886}">
+<ds:datastoreItem xmlns:ds="http://schemas.openxmlformats.org/officeDocument/2006/customXml" ds:itemID="{0CA6C5DD-46ED-F340-841D-DE6C4342F3E0}">
   <ds:schemaRefs>
     <ds:schemaRef ds:uri="http://schemas.openxmlformats.org/officeDocument/2006/bibliography"/>
   </ds:schemaRefs>

</xml_diff>

<commit_message>
Kleinzeugs und DevOps Light PDF
</commit_message>
<xml_diff>
--- a/Masterthesis_RMST_Steve_Lohr_MSC_WI2016.docx
+++ b/Masterthesis_RMST_Steve_Lohr_MSC_WI2016.docx
@@ -1060,6 +1060,8 @@
         <w:t>Inhaltsverzeichnis</w:t>
       </w:r>
     </w:p>
+    <w:bookmarkStart w:id="14" w:name="_GoBack"/>
+    <w:bookmarkEnd w:id="14"/>
     <w:p>
       <w:pPr>
         <w:pStyle w:val="Verzeichnis1"/>
@@ -1079,7 +1081,7 @@
       <w:r>
         <w:fldChar w:fldCharType="separate"/>
       </w:r>
-      <w:hyperlink w:anchor="_Toc442967033" w:history="1">
+      <w:hyperlink w:anchor="_Toc442973247" w:history="1">
         <w:r>
           <w:rPr>
             <w:rStyle w:val="Link"/>
@@ -1102,7 +1104,7 @@
           <w:rPr>
             <w:webHidden/>
           </w:rPr>
-          <w:instrText xml:space="preserve"> PAGEREF _Toc442967033 \h </w:instrText>
+          <w:instrText xml:space="preserve"> PAGEREF _Toc442973247 \h </w:instrText>
         </w:r>
         <w:r>
           <w:rPr>
@@ -1139,7 +1141,7 @@
           <w:szCs w:val="24"/>
         </w:rPr>
       </w:pPr>
-      <w:hyperlink w:anchor="_Toc442967034" w:history="1">
+      <w:hyperlink w:anchor="_Toc442973248" w:history="1">
         <w:r>
           <w:rPr>
             <w:rStyle w:val="Link"/>
@@ -1162,7 +1164,7 @@
           <w:rPr>
             <w:webHidden/>
           </w:rPr>
-          <w:instrText xml:space="preserve"> PAGEREF _Toc442967034 \h </w:instrText>
+          <w:instrText xml:space="preserve"> PAGEREF _Toc442973248 \h </w:instrText>
         </w:r>
         <w:r>
           <w:rPr>
@@ -1199,7 +1201,7 @@
           <w:szCs w:val="24"/>
         </w:rPr>
       </w:pPr>
-      <w:hyperlink w:anchor="_Toc442967035" w:history="1">
+      <w:hyperlink w:anchor="_Toc442973249" w:history="1">
         <w:r>
           <w:rPr>
             <w:rStyle w:val="Link"/>
@@ -1223,7 +1225,7 @@
           <w:rPr>
             <w:webHidden/>
           </w:rPr>
-          <w:instrText xml:space="preserve"> PAGEREF _Toc442967035 \h </w:instrText>
+          <w:instrText xml:space="preserve"> PAGEREF _Toc442973249 \h </w:instrText>
         </w:r>
         <w:r>
           <w:rPr>
@@ -1260,7 +1262,7 @@
           <w:szCs w:val="24"/>
         </w:rPr>
       </w:pPr>
-      <w:hyperlink w:anchor="_Toc442967036" w:history="1">
+      <w:hyperlink w:anchor="_Toc442973250" w:history="1">
         <w:r>
           <w:rPr>
             <w:rStyle w:val="Link"/>
@@ -1298,7 +1300,7 @@
           <w:rPr>
             <w:webHidden/>
           </w:rPr>
-          <w:instrText xml:space="preserve"> PAGEREF _Toc442967036 \h </w:instrText>
+          <w:instrText xml:space="preserve"> PAGEREF _Toc442973250 \h </w:instrText>
         </w:r>
         <w:r>
           <w:rPr>
@@ -1335,7 +1337,7 @@
           <w:szCs w:val="24"/>
         </w:rPr>
       </w:pPr>
-      <w:hyperlink w:anchor="_Toc442967037" w:history="1">
+      <w:hyperlink w:anchor="_Toc442973251" w:history="1">
         <w:r>
           <w:rPr>
             <w:rStyle w:val="Link"/>
@@ -1373,7 +1375,7 @@
           <w:rPr>
             <w:webHidden/>
           </w:rPr>
-          <w:instrText xml:space="preserve"> PAGEREF _Toc442967037 \h </w:instrText>
+          <w:instrText xml:space="preserve"> PAGEREF _Toc442973251 \h </w:instrText>
         </w:r>
         <w:r>
           <w:rPr>
@@ -1409,7 +1411,7 @@
           <w:szCs w:val="24"/>
         </w:rPr>
       </w:pPr>
-      <w:hyperlink w:anchor="_Toc442967038" w:history="1">
+      <w:hyperlink w:anchor="_Toc442973252" w:history="1">
         <w:r>
           <w:rPr>
             <w:rStyle w:val="Link"/>
@@ -1428,7 +1430,7 @@
           <w:rPr>
             <w:rStyle w:val="Link"/>
           </w:rPr>
-          <w:t>Innovationen für Wettbewerbsvorteile und zur Anpassung an die Umwelt</w:t>
+          <w:t>Innovationen für Wettbewerbsvorteile und Anpassung an die Umwelt</w:t>
         </w:r>
         <w:r>
           <w:rPr>
@@ -1446,7 +1448,7 @@
           <w:rPr>
             <w:webHidden/>
           </w:rPr>
-          <w:instrText xml:space="preserve"> PAGEREF _Toc442967038 \h </w:instrText>
+          <w:instrText xml:space="preserve"> PAGEREF _Toc442973252 \h </w:instrText>
         </w:r>
         <w:r>
           <w:rPr>
@@ -1482,7 +1484,7 @@
           <w:szCs w:val="24"/>
         </w:rPr>
       </w:pPr>
-      <w:hyperlink w:anchor="_Toc442967039" w:history="1">
+      <w:hyperlink w:anchor="_Toc442973253" w:history="1">
         <w:r>
           <w:rPr>
             <w:rStyle w:val="Link"/>
@@ -1519,7 +1521,7 @@
           <w:rPr>
             <w:webHidden/>
           </w:rPr>
-          <w:instrText xml:space="preserve"> PAGEREF _Toc442967039 \h </w:instrText>
+          <w:instrText xml:space="preserve"> PAGEREF _Toc442973253 \h </w:instrText>
         </w:r>
         <w:r>
           <w:rPr>
@@ -1555,7 +1557,7 @@
           <w:szCs w:val="24"/>
         </w:rPr>
       </w:pPr>
-      <w:hyperlink w:anchor="_Toc442967040" w:history="1">
+      <w:hyperlink w:anchor="_Toc442973254" w:history="1">
         <w:r>
           <w:rPr>
             <w:rStyle w:val="Link"/>
@@ -1592,7 +1594,7 @@
           <w:rPr>
             <w:webHidden/>
           </w:rPr>
-          <w:instrText xml:space="preserve"> PAGEREF _Toc442967040 \h </w:instrText>
+          <w:instrText xml:space="preserve"> PAGEREF _Toc442973254 \h </w:instrText>
         </w:r>
         <w:r>
           <w:rPr>
@@ -1628,7 +1630,7 @@
           <w:szCs w:val="24"/>
         </w:rPr>
       </w:pPr>
-      <w:hyperlink w:anchor="_Toc442967041" w:history="1">
+      <w:hyperlink w:anchor="_Toc442973255" w:history="1">
         <w:r>
           <w:rPr>
             <w:rStyle w:val="Link"/>
@@ -1665,7 +1667,7 @@
           <w:rPr>
             <w:webHidden/>
           </w:rPr>
-          <w:instrText xml:space="preserve"> PAGEREF _Toc442967041 \h </w:instrText>
+          <w:instrText xml:space="preserve"> PAGEREF _Toc442973255 \h </w:instrText>
         </w:r>
         <w:r>
           <w:rPr>
@@ -1702,7 +1704,7 @@
           <w:szCs w:val="24"/>
         </w:rPr>
       </w:pPr>
-      <w:hyperlink w:anchor="_Toc442967042" w:history="1">
+      <w:hyperlink w:anchor="_Toc442973256" w:history="1">
         <w:r>
           <w:rPr>
             <w:rStyle w:val="Link"/>
@@ -1740,7 +1742,7 @@
           <w:rPr>
             <w:webHidden/>
           </w:rPr>
-          <w:instrText xml:space="preserve"> PAGEREF _Toc442967042 \h </w:instrText>
+          <w:instrText xml:space="preserve"> PAGEREF _Toc442973256 \h </w:instrText>
         </w:r>
         <w:r>
           <w:rPr>
@@ -1776,7 +1778,7 @@
           <w:szCs w:val="24"/>
         </w:rPr>
       </w:pPr>
-      <w:hyperlink w:anchor="_Toc442967043" w:history="1">
+      <w:hyperlink w:anchor="_Toc442973257" w:history="1">
         <w:r>
           <w:rPr>
             <w:rStyle w:val="Link"/>
@@ -1813,7 +1815,7 @@
           <w:rPr>
             <w:webHidden/>
           </w:rPr>
-          <w:instrText xml:space="preserve"> PAGEREF _Toc442967043 \h </w:instrText>
+          <w:instrText xml:space="preserve"> PAGEREF _Toc442973257 \h </w:instrText>
         </w:r>
         <w:r>
           <w:rPr>
@@ -1849,7 +1851,7 @@
           <w:szCs w:val="24"/>
         </w:rPr>
       </w:pPr>
-      <w:hyperlink w:anchor="_Toc442967044" w:history="1">
+      <w:hyperlink w:anchor="_Toc442973258" w:history="1">
         <w:r>
           <w:rPr>
             <w:rStyle w:val="Link"/>
@@ -1886,7 +1888,7 @@
           <w:rPr>
             <w:webHidden/>
           </w:rPr>
-          <w:instrText xml:space="preserve"> PAGEREF _Toc442967044 \h </w:instrText>
+          <w:instrText xml:space="preserve"> PAGEREF _Toc442973258 \h </w:instrText>
         </w:r>
         <w:r>
           <w:rPr>
@@ -1922,7 +1924,7 @@
           <w:szCs w:val="24"/>
         </w:rPr>
       </w:pPr>
-      <w:hyperlink w:anchor="_Toc442967045" w:history="1">
+      <w:hyperlink w:anchor="_Toc442973259" w:history="1">
         <w:r>
           <w:rPr>
             <w:rStyle w:val="Link"/>
@@ -1959,7 +1961,7 @@
           <w:rPr>
             <w:webHidden/>
           </w:rPr>
-          <w:instrText xml:space="preserve"> PAGEREF _Toc442967045 \h </w:instrText>
+          <w:instrText xml:space="preserve"> PAGEREF _Toc442973259 \h </w:instrText>
         </w:r>
         <w:r>
           <w:rPr>
@@ -1995,7 +1997,7 @@
           <w:szCs w:val="24"/>
         </w:rPr>
       </w:pPr>
-      <w:hyperlink w:anchor="_Toc442967046" w:history="1">
+      <w:hyperlink w:anchor="_Toc442973260" w:history="1">
         <w:r>
           <w:rPr>
             <w:rStyle w:val="Link"/>
@@ -2032,7 +2034,7 @@
           <w:rPr>
             <w:webHidden/>
           </w:rPr>
-          <w:instrText xml:space="preserve"> PAGEREF _Toc442967046 \h </w:instrText>
+          <w:instrText xml:space="preserve"> PAGEREF _Toc442973260 \h </w:instrText>
         </w:r>
         <w:r>
           <w:rPr>
@@ -2068,7 +2070,7 @@
           <w:szCs w:val="24"/>
         </w:rPr>
       </w:pPr>
-      <w:hyperlink w:anchor="_Toc442967047" w:history="1">
+      <w:hyperlink w:anchor="_Toc442973261" w:history="1">
         <w:r>
           <w:rPr>
             <w:rStyle w:val="Link"/>
@@ -2105,7 +2107,7 @@
           <w:rPr>
             <w:webHidden/>
           </w:rPr>
-          <w:instrText xml:space="preserve"> PAGEREF _Toc442967047 \h </w:instrText>
+          <w:instrText xml:space="preserve"> PAGEREF _Toc442973261 \h </w:instrText>
         </w:r>
         <w:r>
           <w:rPr>
@@ -2141,7 +2143,7 @@
           <w:szCs w:val="24"/>
         </w:rPr>
       </w:pPr>
-      <w:hyperlink w:anchor="_Toc442967048" w:history="1">
+      <w:hyperlink w:anchor="_Toc442973262" w:history="1">
         <w:r>
           <w:rPr>
             <w:rStyle w:val="Link"/>
@@ -2178,7 +2180,7 @@
           <w:rPr>
             <w:webHidden/>
           </w:rPr>
-          <w:instrText xml:space="preserve"> PAGEREF _Toc442967048 \h </w:instrText>
+          <w:instrText xml:space="preserve"> PAGEREF _Toc442973262 \h </w:instrText>
         </w:r>
         <w:r>
           <w:rPr>
@@ -2214,7 +2216,7 @@
           <w:szCs w:val="24"/>
         </w:rPr>
       </w:pPr>
-      <w:hyperlink w:anchor="_Toc442967049" w:history="1">
+      <w:hyperlink w:anchor="_Toc442973263" w:history="1">
         <w:r>
           <w:rPr>
             <w:rStyle w:val="Link"/>
@@ -2251,7 +2253,7 @@
           <w:rPr>
             <w:webHidden/>
           </w:rPr>
-          <w:instrText xml:space="preserve"> PAGEREF _Toc442967049 \h </w:instrText>
+          <w:instrText xml:space="preserve"> PAGEREF _Toc442973263 \h </w:instrText>
         </w:r>
         <w:r>
           <w:rPr>
@@ -2287,7 +2289,7 @@
           <w:szCs w:val="24"/>
         </w:rPr>
       </w:pPr>
-      <w:hyperlink w:anchor="_Toc442967050" w:history="1">
+      <w:hyperlink w:anchor="_Toc442973264" w:history="1">
         <w:r>
           <w:rPr>
             <w:rStyle w:val="Link"/>
@@ -2324,7 +2326,7 @@
           <w:rPr>
             <w:webHidden/>
           </w:rPr>
-          <w:instrText xml:space="preserve"> PAGEREF _Toc442967050 \h </w:instrText>
+          <w:instrText xml:space="preserve"> PAGEREF _Toc442973264 \h </w:instrText>
         </w:r>
         <w:r>
           <w:rPr>
@@ -2360,7 +2362,7 @@
           <w:szCs w:val="24"/>
         </w:rPr>
       </w:pPr>
-      <w:hyperlink w:anchor="_Toc442967051" w:history="1">
+      <w:hyperlink w:anchor="_Toc442973265" w:history="1">
         <w:r>
           <w:rPr>
             <w:rStyle w:val="Link"/>
@@ -2397,7 +2399,7 @@
           <w:rPr>
             <w:webHidden/>
           </w:rPr>
-          <w:instrText xml:space="preserve"> PAGEREF _Toc442967051 \h </w:instrText>
+          <w:instrText xml:space="preserve"> PAGEREF _Toc442973265 \h </w:instrText>
         </w:r>
         <w:r>
           <w:rPr>
@@ -2433,7 +2435,7 @@
           <w:szCs w:val="24"/>
         </w:rPr>
       </w:pPr>
-      <w:hyperlink w:anchor="_Toc442967052" w:history="1">
+      <w:hyperlink w:anchor="_Toc442973266" w:history="1">
         <w:r>
           <w:rPr>
             <w:rStyle w:val="Link"/>
@@ -2470,7 +2472,7 @@
           <w:rPr>
             <w:webHidden/>
           </w:rPr>
-          <w:instrText xml:space="preserve"> PAGEREF _Toc442967052 \h </w:instrText>
+          <w:instrText xml:space="preserve"> PAGEREF _Toc442973266 \h </w:instrText>
         </w:r>
         <w:r>
           <w:rPr>
@@ -2507,7 +2509,7 @@
           <w:szCs w:val="24"/>
         </w:rPr>
       </w:pPr>
-      <w:hyperlink w:anchor="_Toc442967053" w:history="1">
+      <w:hyperlink w:anchor="_Toc442973267" w:history="1">
         <w:r>
           <w:rPr>
             <w:rStyle w:val="Link"/>
@@ -2546,7 +2548,7 @@
           <w:rPr>
             <w:webHidden/>
           </w:rPr>
-          <w:instrText xml:space="preserve"> PAGEREF _Toc442967053 \h </w:instrText>
+          <w:instrText xml:space="preserve"> PAGEREF _Toc442973267 \h </w:instrText>
         </w:r>
         <w:r>
           <w:rPr>
@@ -2582,7 +2584,7 @@
           <w:szCs w:val="24"/>
         </w:rPr>
       </w:pPr>
-      <w:hyperlink w:anchor="_Toc442967054" w:history="1">
+      <w:hyperlink w:anchor="_Toc442973268" w:history="1">
         <w:r>
           <w:rPr>
             <w:rStyle w:val="Link"/>
@@ -2619,7 +2621,7 @@
           <w:rPr>
             <w:webHidden/>
           </w:rPr>
-          <w:instrText xml:space="preserve"> PAGEREF _Toc442967054 \h </w:instrText>
+          <w:instrText xml:space="preserve"> PAGEREF _Toc442973268 \h </w:instrText>
         </w:r>
         <w:r>
           <w:rPr>
@@ -2655,7 +2657,7 @@
           <w:szCs w:val="24"/>
         </w:rPr>
       </w:pPr>
-      <w:hyperlink w:anchor="_Toc442967055" w:history="1">
+      <w:hyperlink w:anchor="_Toc442973269" w:history="1">
         <w:r>
           <w:rPr>
             <w:rStyle w:val="Link"/>
@@ -2692,7 +2694,7 @@
           <w:rPr>
             <w:webHidden/>
           </w:rPr>
-          <w:instrText xml:space="preserve"> PAGEREF _Toc442967055 \h </w:instrText>
+          <w:instrText xml:space="preserve"> PAGEREF _Toc442973269 \h </w:instrText>
         </w:r>
         <w:r>
           <w:rPr>
@@ -2728,7 +2730,7 @@
           <w:szCs w:val="24"/>
         </w:rPr>
       </w:pPr>
-      <w:hyperlink w:anchor="_Toc442967056" w:history="1">
+      <w:hyperlink w:anchor="_Toc442973270" w:history="1">
         <w:r>
           <w:rPr>
             <w:rStyle w:val="Link"/>
@@ -2765,7 +2767,7 @@
           <w:rPr>
             <w:webHidden/>
           </w:rPr>
-          <w:instrText xml:space="preserve"> PAGEREF _Toc442967056 \h </w:instrText>
+          <w:instrText xml:space="preserve"> PAGEREF _Toc442973270 \h </w:instrText>
         </w:r>
         <w:r>
           <w:rPr>
@@ -2802,7 +2804,7 @@
           <w:szCs w:val="24"/>
         </w:rPr>
       </w:pPr>
-      <w:hyperlink w:anchor="_Toc442967057" w:history="1">
+      <w:hyperlink w:anchor="_Toc442973271" w:history="1">
         <w:r>
           <w:rPr>
             <w:rStyle w:val="Link"/>
@@ -2840,7 +2842,7 @@
           <w:rPr>
             <w:webHidden/>
           </w:rPr>
-          <w:instrText xml:space="preserve"> PAGEREF _Toc442967057 \h </w:instrText>
+          <w:instrText xml:space="preserve"> PAGEREF _Toc442973271 \h </w:instrText>
         </w:r>
         <w:r>
           <w:rPr>
@@ -2877,7 +2879,7 @@
           <w:szCs w:val="24"/>
         </w:rPr>
       </w:pPr>
-      <w:hyperlink w:anchor="_Toc442967058" w:history="1">
+      <w:hyperlink w:anchor="_Toc442973272" w:history="1">
         <w:r>
           <w:rPr>
             <w:rStyle w:val="Link"/>
@@ -2915,7 +2917,7 @@
           <w:rPr>
             <w:webHidden/>
           </w:rPr>
-          <w:instrText xml:space="preserve"> PAGEREF _Toc442967058 \h </w:instrText>
+          <w:instrText xml:space="preserve"> PAGEREF _Toc442973272 \h </w:instrText>
         </w:r>
         <w:r>
           <w:rPr>
@@ -2952,7 +2954,7 @@
           <w:szCs w:val="24"/>
         </w:rPr>
       </w:pPr>
-      <w:hyperlink w:anchor="_Toc442967059" w:history="1">
+      <w:hyperlink w:anchor="_Toc442973273" w:history="1">
         <w:r>
           <w:rPr>
             <w:rStyle w:val="Link"/>
@@ -2990,7 +2992,7 @@
           <w:rPr>
             <w:webHidden/>
           </w:rPr>
-          <w:instrText xml:space="preserve"> PAGEREF _Toc442967059 \h </w:instrText>
+          <w:instrText xml:space="preserve"> PAGEREF _Toc442973273 \h </w:instrText>
         </w:r>
         <w:r>
           <w:rPr>
@@ -3027,7 +3029,7 @@
           <w:szCs w:val="24"/>
         </w:rPr>
       </w:pPr>
-      <w:hyperlink w:anchor="_Toc442967060" w:history="1">
+      <w:hyperlink w:anchor="_Toc442973274" w:history="1">
         <w:r>
           <w:rPr>
             <w:rStyle w:val="Link"/>
@@ -3065,7 +3067,7 @@
           <w:rPr>
             <w:webHidden/>
           </w:rPr>
-          <w:instrText xml:space="preserve"> PAGEREF _Toc442967060 \h </w:instrText>
+          <w:instrText xml:space="preserve"> PAGEREF _Toc442973274 \h </w:instrText>
         </w:r>
         <w:r>
           <w:rPr>
@@ -3102,7 +3104,7 @@
           <w:szCs w:val="24"/>
         </w:rPr>
       </w:pPr>
-      <w:hyperlink w:anchor="_Toc442967061" w:history="1">
+      <w:hyperlink w:anchor="_Toc442973275" w:history="1">
         <w:r>
           <w:rPr>
             <w:rStyle w:val="Link"/>
@@ -3125,7 +3127,7 @@
           <w:rPr>
             <w:webHidden/>
           </w:rPr>
-          <w:instrText xml:space="preserve"> PAGEREF _Toc442967061 \h </w:instrText>
+          <w:instrText xml:space="preserve"> PAGEREF _Toc442973275 \h </w:instrText>
         </w:r>
         <w:r>
           <w:rPr>
@@ -3176,12 +3178,12 @@
       <w:pPr>
         <w:pStyle w:val="berschrift1ohneNummerierung"/>
       </w:pPr>
-      <w:bookmarkStart w:id="14" w:name="_Toc442967033"/>
+      <w:bookmarkStart w:id="15" w:name="_Toc442973247"/>
       <w:r>
         <w:lastRenderedPageBreak/>
         <w:t>Abbildungsverzeichnis</w:t>
       </w:r>
-      <w:bookmarkEnd w:id="14"/>
+      <w:bookmarkEnd w:id="15"/>
     </w:p>
     <w:p>
       <w:pPr>
@@ -3267,12 +3269,12 @@
       <w:pPr>
         <w:pStyle w:val="berschrift1ohneNummerierung"/>
       </w:pPr>
-      <w:bookmarkStart w:id="15" w:name="_Toc442967034"/>
+      <w:bookmarkStart w:id="16" w:name="_Toc442973248"/>
       <w:r>
         <w:lastRenderedPageBreak/>
         <w:t>Tabellenverzeichnis</w:t>
       </w:r>
-      <w:bookmarkEnd w:id="15"/>
+      <w:bookmarkEnd w:id="16"/>
     </w:p>
     <w:p>
       <w:pPr>
@@ -3330,7 +3332,7 @@
       <w:pPr>
         <w:pStyle w:val="berschrift1ohneNummerierung"/>
         <w:rPr>
-          <w:rPrChange w:id="16" w:author="Unknown">
+          <w:rPrChange w:id="17" w:author="Unknown">
             <w:rPr>
               <w:lang w:val="en-GB"/>
             </w:rPr>
@@ -3352,7 +3354,7 @@
           <w:lang w:val="en-US"/>
         </w:rPr>
       </w:pPr>
-      <w:bookmarkStart w:id="17" w:name="_Toc442967035"/>
+      <w:bookmarkStart w:id="18" w:name="_Toc442973249"/>
       <w:proofErr w:type="spellStart"/>
       <w:r>
         <w:rPr>
@@ -3361,7 +3363,7 @@
         <w:lastRenderedPageBreak/>
         <w:t>Abkürzungsverzeichnis</w:t>
       </w:r>
-      <w:bookmarkEnd w:id="17"/>
+      <w:bookmarkEnd w:id="18"/>
       <w:proofErr w:type="spellEnd"/>
     </w:p>
     <w:p>
@@ -3406,8 +3408,6 @@
       </w:r>
       <w:r>
         <w:tab/>
-      </w:r>
-      <w:r>
         <w:t xml:space="preserve">International </w:t>
       </w:r>
       <w:proofErr w:type="spellStart"/>
@@ -3531,41 +3531,41 @@
       <w:pPr>
         <w:pStyle w:val="berschrift1"/>
       </w:pPr>
-      <w:bookmarkStart w:id="18" w:name="_Toc442967036"/>
+      <w:bookmarkStart w:id="19" w:name="_Toc442973250"/>
       <w:r>
         <w:lastRenderedPageBreak/>
         <w:t>Einleitung</w:t>
       </w:r>
-      <w:bookmarkEnd w:id="18"/>
-    </w:p>
-    <w:p>
-      <w:commentRangeStart w:id="19"/>
+      <w:bookmarkEnd w:id="19"/>
+    </w:p>
+    <w:p>
+      <w:commentRangeStart w:id="20"/>
       <w:r>
         <w:t>Unternehmen konkurrieren in</w:t>
       </w:r>
       <w:r>
         <w:t xml:space="preserve"> einem freien Markt um Kunden</w:t>
       </w:r>
-      <w:commentRangeEnd w:id="19"/>
+      <w:commentRangeEnd w:id="20"/>
       <w:r>
         <w:rPr>
           <w:rStyle w:val="Kommentarzeichen"/>
         </w:rPr>
-        <w:commentReference w:id="19"/>
+        <w:commentReference w:id="20"/>
       </w:r>
       <w:r>
         <w:t xml:space="preserve">. </w:t>
       </w:r>
-      <w:commentRangeStart w:id="20"/>
+      <w:commentRangeStart w:id="21"/>
       <w:r>
         <w:t>Mittels Wettbewerbsvorteilen heben sich Unternehmen von der Konkurrenz ab und gewinnen damit Kunden</w:t>
       </w:r>
-      <w:commentRangeEnd w:id="20"/>
+      <w:commentRangeEnd w:id="21"/>
       <w:r>
         <w:rPr>
           <w:rStyle w:val="Kommentarzeichen"/>
         </w:rPr>
-        <w:commentReference w:id="20"/>
+        <w:commentReference w:id="21"/>
       </w:r>
       <w:sdt>
         <w:sdtPr>
@@ -3624,21 +3624,21 @@
       <w:r>
         <w:t xml:space="preserve">. </w:t>
       </w:r>
-      <w:commentRangeStart w:id="21"/>
+      <w:commentRangeStart w:id="22"/>
       <w:r>
         <w:t>Dazu</w:t>
       </w:r>
       <w:r>
         <w:t xml:space="preserve"> sind Unternehmen und deren Produkte in einem ständigen Wandel, welcher durch Innovation angetrieben wird. </w:t>
       </w:r>
-      <w:commentRangeEnd w:id="21"/>
+      <w:commentRangeEnd w:id="22"/>
       <w:r>
         <w:rPr>
           <w:rStyle w:val="Kommentarzeichen"/>
         </w:rPr>
-        <w:commentReference w:id="21"/>
-      </w:r>
-      <w:commentRangeStart w:id="22"/>
+        <w:commentReference w:id="22"/>
+      </w:r>
+      <w:commentRangeStart w:id="23"/>
       <w:r>
         <w:t>Ebenso unterliegt die Umwelt</w:t>
       </w:r>
@@ -3657,12 +3657,12 @@
       <w:r>
         <w:t>Innovation</w:t>
       </w:r>
-      <w:commentRangeEnd w:id="22"/>
+      <w:commentRangeEnd w:id="23"/>
       <w:r>
         <w:rPr>
           <w:rStyle w:val="Kommentarzeichen"/>
         </w:rPr>
-        <w:commentReference w:id="22"/>
+        <w:commentReference w:id="23"/>
       </w:r>
       <w:sdt>
         <w:sdtPr>
@@ -3697,16 +3697,16 @@
       <w:r>
         <w:t xml:space="preserve">Diese notwendigen </w:t>
       </w:r>
-      <w:commentRangeStart w:id="23"/>
+      <w:commentRangeStart w:id="24"/>
       <w:r>
         <w:t>Innovationen werden durch Investitionen ermöglicht und innerhalb des Produktmanagements gesteuert</w:t>
       </w:r>
-      <w:commentRangeEnd w:id="23"/>
+      <w:commentRangeEnd w:id="24"/>
       <w:r>
         <w:rPr>
           <w:rStyle w:val="Kommentarzeichen"/>
         </w:rPr>
-        <w:commentReference w:id="23"/>
+        <w:commentReference w:id="24"/>
       </w:r>
       <w:r>
         <w:t>.</w:t>
@@ -3714,7 +3714,7 @@
       <w:r>
         <w:t xml:space="preserve"> </w:t>
       </w:r>
-      <w:commentRangeStart w:id="24"/>
+      <w:commentRangeStart w:id="25"/>
       <w:r>
         <w:t xml:space="preserve">Relevante Zielgröße </w:t>
       </w:r>
@@ -3727,17 +3727,17 @@
       <w:r>
         <w:t xml:space="preserve"> beschreibt, wann der Nutzen einer Investition die Kosten übersteigt</w:t>
       </w:r>
-      <w:commentRangeEnd w:id="24"/>
+      <w:commentRangeEnd w:id="25"/>
       <w:r>
         <w:rPr>
           <w:rStyle w:val="Kommentarzeichen"/>
         </w:rPr>
-        <w:commentReference w:id="24"/>
+        <w:commentReference w:id="25"/>
       </w:r>
       <w:r>
         <w:t xml:space="preserve">. </w:t>
       </w:r>
-      <w:commentRangeStart w:id="25"/>
+      <w:commentRangeStart w:id="26"/>
       <w:r>
         <w:t>Von entscheidender Bedeutung ist</w:t>
       </w:r>
@@ -3759,12 +3759,12 @@
       <w:r>
         <w:t>Investition gezogen werden kann</w:t>
       </w:r>
-      <w:commentRangeEnd w:id="25"/>
+      <w:commentRangeEnd w:id="26"/>
       <w:r>
         <w:rPr>
           <w:rStyle w:val="Kommentarzeichen"/>
         </w:rPr>
-        <w:commentReference w:id="25"/>
+        <w:commentReference w:id="26"/>
       </w:r>
       <w:sdt>
         <w:sdtPr>
@@ -3796,7 +3796,7 @@
       <w:r>
         <w:t xml:space="preserve">. </w:t>
       </w:r>
-      <w:commentRangeStart w:id="26"/>
+      <w:commentRangeStart w:id="27"/>
       <w:r>
         <w:t>Die</w:t>
       </w:r>
@@ -3828,12 +3828,12 @@
       <w:r>
         <w:t>“ bezeichnet</w:t>
       </w:r>
-      <w:commentRangeEnd w:id="26"/>
+      <w:commentRangeEnd w:id="27"/>
       <w:r>
         <w:rPr>
           <w:rStyle w:val="Kommentarzeichen"/>
         </w:rPr>
-        <w:commentReference w:id="26"/>
+        <w:commentReference w:id="27"/>
       </w:r>
       <w:r>
         <w:t xml:space="preserve"> </w:t>
@@ -3868,7 +3868,7 @@
       <w:r>
         <w:t xml:space="preserve">. </w:t>
       </w:r>
-      <w:commentRangeStart w:id="27"/>
+      <w:commentRangeStart w:id="28"/>
       <w:r>
         <w:t xml:space="preserve">Aufgrund der anhaltenden Digitalisierung hat die </w:t>
       </w:r>
@@ -3887,12 +3887,12 @@
       <w:r>
         <w:t>Einfluss auf diesen Zeitpunkt</w:t>
       </w:r>
-      <w:commentRangeEnd w:id="27"/>
+      <w:commentRangeEnd w:id="28"/>
       <w:r>
         <w:rPr>
           <w:rStyle w:val="Kommentarzeichen"/>
         </w:rPr>
-        <w:commentReference w:id="27"/>
+        <w:commentReference w:id="28"/>
       </w:r>
       <w:r>
         <w:t>.</w:t>
@@ -3900,7 +3900,7 @@
       <w:r>
         <w:t xml:space="preserve"> </w:t>
       </w:r>
-      <w:commentRangeStart w:id="28"/>
+      <w:commentRangeStart w:id="29"/>
       <w:r>
         <w:t xml:space="preserve">Kritische </w:t>
       </w:r>
@@ -3928,12 +3928,12 @@
       <w:r>
         <w:t>Release-Management</w:t>
       </w:r>
-      <w:commentRangeEnd w:id="28"/>
+      <w:commentRangeEnd w:id="29"/>
       <w:r>
         <w:rPr>
           <w:rStyle w:val="Kommentarzeichen"/>
         </w:rPr>
-        <w:commentReference w:id="28"/>
+        <w:commentReference w:id="29"/>
       </w:r>
       <w:r>
         <w:t>. A</w:t>
@@ -3948,12 +3948,7 @@
         <w:t xml:space="preserve">agile </w:t>
       </w:r>
       <w:r>
-        <w:t>Vorgehensweisen im Projekt Management der Software</w:t>
-      </w:r>
-      <w:bookmarkStart w:id="29" w:name="_GoBack"/>
-      <w:bookmarkEnd w:id="29"/>
-      <w:r>
-        <w:t>entwicklung,</w:t>
+        <w:t>Vorgehensweisen im Projekt Management der Softwareentwicklung,</w:t>
       </w:r>
       <w:r>
         <w:t xml:space="preserve"> wie zum Beispiel</w:t>
@@ -4291,71 +4286,41 @@
     </w:p>
     <w:p>
       <w:r>
-        <w:t>Durch die Konzeption von</w:t>
-      </w:r>
-      <w:r>
-        <w:t xml:space="preserve"> Standardtypen für </w:t>
+        <w:t xml:space="preserve">Durch die Konzeption von Standardtypen für </w:t>
       </w:r>
       <w:r>
         <w:t>Release-Management</w:t>
       </w:r>
       <w:r>
-        <w:t xml:space="preserve"> Prozesse können die</w:t>
-      </w:r>
-      <w:r>
-        <w:t>se</w:t>
-      </w:r>
-      <w:r>
-        <w:t xml:space="preserve"> Aufwände</w:t>
+        <w:t xml:space="preserve"> Prozesse können diese Aufwände reduziert werden. Weiterhin</w:t>
+      </w:r>
+      <w:r>
+        <w:t xml:space="preserve"> können die</w:t>
+      </w:r>
+      <w:r>
+        <w:t xml:space="preserve"> Standardtypen bei der Identifizierung von Optimierungspotentialen für Unternehmen mit etablierten Prozessen dienen. Dies kann zu einer weiteren Standardisierung des IT-Service-Managements im Allgemeinen führen. Die Ableitung der Standardtypen kann von vielen verschiedenen Faktoren</w:t>
+      </w:r>
+      <w:r>
+        <w:t>, wie zum Beispiel</w:t>
+      </w:r>
+      <w:r>
+        <w:t xml:space="preserve"> der Branche des Unternehmens, dem Einfluss des Produkts auf das Kerngeschäft, der Klassifizierung der verarbeitenden Daten oder der aktuellen Phase im Produktlebenszyklus, ausgehen. </w:t>
+      </w:r>
+      <w:commentRangeStart w:id="36"/>
+      <w:r>
+        <w:t>Da zwischen dem Produktlebenszyklus und dem Innovationsbedarf ein direkter Zusammenhang entsteht, scheint dieser Faktor jedoch am bedeutendsten.</w:t>
+      </w:r>
+      <w:commentRangeEnd w:id="36"/>
+      <w:r>
+        <w:rPr>
+          <w:rStyle w:val="Kommentarzeichen"/>
+        </w:rPr>
+        <w:commentReference w:id="36"/>
       </w:r>
       <w:r>
         <w:t xml:space="preserve"> </w:t>
       </w:r>
       <w:r>
-        <w:t>reduziert werden. Weiterhin</w:t>
-      </w:r>
-      <w:r>
-        <w:t xml:space="preserve"> können die</w:t>
-      </w:r>
-      <w:r>
-        <w:t xml:space="preserve"> Standardtypen bei der Identifizierung von Optimierungspotentialen für Unternehmen mit etablierten Prozessen </w:t>
-      </w:r>
-      <w:r>
-        <w:t>dienen</w:t>
-      </w:r>
-      <w:r>
-        <w:t xml:space="preserve">. Dies kann zu einer weiteren Standardisierung des </w:t>
-      </w:r>
-      <w:r>
-        <w:t>IT-Service-Management</w:t>
-      </w:r>
-      <w:r>
-        <w:t>s im Allgemeinen führen.</w:t>
-      </w:r>
-      <w:r>
-        <w:t xml:space="preserve"> Die Ableitung der Standardtypen kann von vielen verschiedenen Faktoren</w:t>
-      </w:r>
-      <w:r>
-        <w:t>, wie zum Beispiel</w:t>
-      </w:r>
-      <w:r>
-        <w:t xml:space="preserve"> der Branche des Unternehmens, dem Einfluss des Produkts auf das Kerngeschäft, der Klassifizierung der verarbeitenden Daten oder der aktuellen Phase im Produktlebenszyklus, ausgehen. </w:t>
-      </w:r>
-      <w:commentRangeStart w:id="36"/>
-      <w:r>
-        <w:t>Da zwischen dem Produktlebenszyklus und dem Innovationsbedarf ein direkter Zusammenhang entsteht, scheint dieser Faktor jedoch am bedeutendsten.</w:t>
-      </w:r>
-      <w:commentRangeEnd w:id="36"/>
-      <w:r>
-        <w:rPr>
-          <w:rStyle w:val="Kommentarzeichen"/>
-        </w:rPr>
-        <w:commentReference w:id="36"/>
-      </w:r>
-      <w:r>
-        <w:t xml:space="preserve"> </w:t>
-      </w:r>
-      <w:r>
         <w:t xml:space="preserve">Ziel </w:t>
       </w:r>
       <w:r>
@@ -4525,7 +4490,7 @@
         <w:pStyle w:val="berschrift1"/>
       </w:pPr>
       <w:bookmarkStart w:id="37" w:name="_Ref442963595"/>
-      <w:bookmarkStart w:id="38" w:name="_Toc442967037"/>
+      <w:bookmarkStart w:id="38" w:name="_Toc442973251"/>
       <w:r>
         <w:lastRenderedPageBreak/>
         <w:t>Grundlagen</w:t>
@@ -4537,12 +4502,15 @@
       <w:pPr>
         <w:pStyle w:val="berschrift2"/>
       </w:pPr>
-      <w:bookmarkStart w:id="39" w:name="_Toc442967038"/>
+      <w:bookmarkStart w:id="39" w:name="_Toc442973252"/>
       <w:r>
         <w:t xml:space="preserve">Innovationen für Wettbewerbsvorteile </w:t>
       </w:r>
       <w:r>
-        <w:t>und zur A</w:t>
+        <w:t>und</w:t>
+      </w:r>
+      <w:r>
+        <w:t xml:space="preserve"> A</w:t>
       </w:r>
       <w:r>
         <w:t>npassung</w:t>
@@ -4566,7 +4534,7 @@
       <w:pPr>
         <w:pStyle w:val="berschrift2"/>
       </w:pPr>
-      <w:bookmarkStart w:id="40" w:name="_Toc442967039"/>
+      <w:bookmarkStart w:id="40" w:name="_Toc442973253"/>
       <w:r>
         <w:t>Steuerung der Innovation</w:t>
       </w:r>
@@ -4589,7 +4557,7 @@
       <w:pPr>
         <w:pStyle w:val="berschrift2"/>
       </w:pPr>
-      <w:bookmarkStart w:id="41" w:name="_Toc442967040"/>
+      <w:bookmarkStart w:id="41" w:name="_Toc442973254"/>
       <w:r>
         <w:t>Der Produktlebenszyklus eines Produkts</w:t>
       </w:r>
@@ -4620,7 +4588,7 @@
       <w:pPr>
         <w:pStyle w:val="berschrift2"/>
       </w:pPr>
-      <w:bookmarkStart w:id="42" w:name="_Toc442967041"/>
+      <w:bookmarkStart w:id="42" w:name="_Toc442973255"/>
       <w:r>
         <w:t xml:space="preserve">Steuerung der Produktveröffentlichung durch Standards im </w:t>
       </w:r>
@@ -4660,7 +4628,7 @@
         <w:pStyle w:val="berschrift1"/>
       </w:pPr>
       <w:bookmarkStart w:id="43" w:name="_Ref442963836"/>
-      <w:bookmarkStart w:id="44" w:name="_Toc442967042"/>
+      <w:bookmarkStart w:id="44" w:name="_Toc442973256"/>
       <w:r>
         <w:lastRenderedPageBreak/>
         <w:t xml:space="preserve">Entwurfsaspekte der </w:t>
@@ -4678,7 +4646,7 @@
       <w:pPr>
         <w:pStyle w:val="berschrift2"/>
       </w:pPr>
-      <w:bookmarkStart w:id="45" w:name="_Toc442967043"/>
+      <w:bookmarkStart w:id="45" w:name="_Toc442973257"/>
       <w:r>
         <w:t>Risiken innerhalb der Produktlebenszyklusphasen</w:t>
       </w:r>
@@ -4688,7 +4656,7 @@
       <w:pPr>
         <w:pStyle w:val="berschrift3"/>
       </w:pPr>
-      <w:bookmarkStart w:id="46" w:name="_Toc442967044"/>
+      <w:bookmarkStart w:id="46" w:name="_Toc442973258"/>
       <w:r>
         <w:t>Einführung</w:t>
       </w:r>
@@ -4742,7 +4710,7 @@
       <w:pPr>
         <w:pStyle w:val="berschrift3"/>
       </w:pPr>
-      <w:bookmarkStart w:id="47" w:name="_Toc442967045"/>
+      <w:bookmarkStart w:id="47" w:name="_Toc442973259"/>
       <w:r>
         <w:t>Wachstum</w:t>
       </w:r>
@@ -4762,7 +4730,7 @@
       <w:pPr>
         <w:pStyle w:val="berschrift3"/>
       </w:pPr>
-      <w:bookmarkStart w:id="48" w:name="_Toc442967046"/>
+      <w:bookmarkStart w:id="48" w:name="_Toc442973260"/>
       <w:r>
         <w:t>Reife</w:t>
       </w:r>
@@ -4777,7 +4745,7 @@
       <w:pPr>
         <w:pStyle w:val="berschrift3"/>
       </w:pPr>
-      <w:bookmarkStart w:id="49" w:name="_Toc442967047"/>
+      <w:bookmarkStart w:id="49" w:name="_Toc442973261"/>
       <w:r>
         <w:t>Sättigung</w:t>
       </w:r>
@@ -4797,7 +4765,7 @@
       <w:pPr>
         <w:pStyle w:val="berschrift3"/>
       </w:pPr>
-      <w:bookmarkStart w:id="50" w:name="_Toc442967048"/>
+      <w:bookmarkStart w:id="50" w:name="_Toc442973262"/>
       <w:r>
         <w:t>Degeneration</w:t>
       </w:r>
@@ -4812,7 +4780,7 @@
       <w:pPr>
         <w:pStyle w:val="berschrift2"/>
       </w:pPr>
-      <w:bookmarkStart w:id="51" w:name="_Toc442967049"/>
+      <w:bookmarkStart w:id="51" w:name="_Toc442973263"/>
       <w:r>
         <w:t xml:space="preserve">Methoden des </w:t>
       </w:r>
@@ -4828,7 +4796,7 @@
       <w:pPr>
         <w:pStyle w:val="berschrift3"/>
       </w:pPr>
-      <w:bookmarkStart w:id="52" w:name="_Toc442967050"/>
+      <w:bookmarkStart w:id="52" w:name="_Toc442973264"/>
       <w:r>
         <w:t>Formalisierung</w:t>
       </w:r>
@@ -4849,10 +4817,7 @@
       </w:r>
       <w:proofErr w:type="spellEnd"/>
       <w:r>
-        <w:t xml:space="preserve"> (u. U. abhängig von Gesetzen)</w:t>
-      </w:r>
-      <w:r>
-        <w:t xml:space="preserve"> -&gt; Übersetzung in allgemeine Begriffe</w:t>
+        <w:t xml:space="preserve"> (u. U. abhängig von Gesetzen) -&gt; Übersetzung in allgemeine Begriffe</w:t>
       </w:r>
     </w:p>
     <w:p>
@@ -5060,7 +5025,7 @@
       <w:pPr>
         <w:pStyle w:val="berschrift3"/>
       </w:pPr>
-      <w:bookmarkStart w:id="53" w:name="_Toc442967051"/>
+      <w:bookmarkStart w:id="53" w:name="_Toc442973265"/>
       <w:r>
         <w:t>Standardisierung</w:t>
       </w:r>
@@ -5083,7 +5048,7 @@
       <w:pPr>
         <w:pStyle w:val="berschrift3"/>
       </w:pPr>
-      <w:bookmarkStart w:id="54" w:name="_Toc442967052"/>
+      <w:bookmarkStart w:id="54" w:name="_Toc442973266"/>
       <w:r>
         <w:t>Automatisierung</w:t>
       </w:r>
@@ -5148,7 +5113,7 @@
         </w:rPr>
       </w:pPr>
       <w:bookmarkStart w:id="55" w:name="_Ref442963953"/>
-      <w:bookmarkStart w:id="56" w:name="_Toc442967053"/>
+      <w:bookmarkStart w:id="56" w:name="_Toc442973267"/>
       <w:r>
         <w:lastRenderedPageBreak/>
         <w:t>Ko</w:t>
@@ -5166,7 +5131,7 @@
       <w:pPr>
         <w:pStyle w:val="berschrift2"/>
       </w:pPr>
-      <w:bookmarkStart w:id="57" w:name="_Toc442967054"/>
+      <w:bookmarkStart w:id="57" w:name="_Toc442973268"/>
       <w:proofErr w:type="spellStart"/>
       <w:r>
         <w:t>DevOps</w:t>
@@ -5183,7 +5148,7 @@
       <w:pPr>
         <w:pStyle w:val="berschrift2"/>
       </w:pPr>
-      <w:bookmarkStart w:id="58" w:name="_Toc442967055"/>
+      <w:bookmarkStart w:id="58" w:name="_Toc442973269"/>
       <w:r>
         <w:t>Formell</w:t>
       </w:r>
@@ -5198,7 +5163,7 @@
       <w:pPr>
         <w:pStyle w:val="berschrift2"/>
       </w:pPr>
-      <w:bookmarkStart w:id="59" w:name="_Toc442967056"/>
+      <w:bookmarkStart w:id="59" w:name="_Toc442973270"/>
       <w:r>
         <w:t>Individuell</w:t>
       </w:r>
@@ -5214,7 +5179,7 @@
         <w:pStyle w:val="berschrift1"/>
       </w:pPr>
       <w:bookmarkStart w:id="60" w:name="_Ref442964028"/>
-      <w:bookmarkStart w:id="61" w:name="_Toc442967057"/>
+      <w:bookmarkStart w:id="61" w:name="_Toc442973271"/>
       <w:r>
         <w:lastRenderedPageBreak/>
         <w:t>Kritische Würdigung der Standardtypen</w:t>
@@ -5232,7 +5197,7 @@
         <w:pStyle w:val="berschrift1"/>
       </w:pPr>
       <w:bookmarkStart w:id="62" w:name="_Ref442964114"/>
-      <w:bookmarkStart w:id="63" w:name="_Toc442967058"/>
+      <w:bookmarkStart w:id="63" w:name="_Toc442973272"/>
       <w:r>
         <w:lastRenderedPageBreak/>
         <w:t>Demonstration der Standardtypen am Fallbeispiel DPDHL Group</w:t>
@@ -5255,7 +5220,7 @@
         <w:pStyle w:val="berschrift1"/>
       </w:pPr>
       <w:bookmarkStart w:id="64" w:name="_Ref442964164"/>
-      <w:bookmarkStart w:id="65" w:name="_Toc442967059"/>
+      <w:bookmarkStart w:id="65" w:name="_Toc442973273"/>
       <w:r>
         <w:lastRenderedPageBreak/>
         <w:t>Evaluation der Zielerreichung und Ausblick</w:t>
@@ -5283,14 +5248,14 @@
           <w:cols w:space="708"/>
         </w:sectPr>
       </w:pPr>
-      <w:bookmarkStart w:id="66" w:name="_Toc415465643"/>
-      <w:bookmarkStart w:id="67" w:name="_Ref414785387"/>
-      <w:bookmarkStart w:id="68" w:name="_Ref418325438"/>
-      <w:bookmarkStart w:id="69" w:name="_Toc415465661"/>
-      <w:bookmarkStart w:id="70" w:name="_Toc410799451"/>
-      <w:bookmarkStart w:id="71" w:name="_Toc410799366"/>
-      <w:bookmarkStart w:id="72" w:name="_Toc410799446"/>
-      <w:bookmarkStart w:id="73" w:name="_Toc410799361"/>
+      <w:bookmarkStart w:id="66" w:name="_Toc410799361"/>
+      <w:bookmarkStart w:id="67" w:name="_Toc410799446"/>
+      <w:bookmarkStart w:id="68" w:name="_Toc410799366"/>
+      <w:bookmarkStart w:id="69" w:name="_Toc410799451"/>
+      <w:bookmarkStart w:id="70" w:name="_Toc415465661"/>
+      <w:bookmarkStart w:id="71" w:name="_Ref418325438"/>
+      <w:bookmarkStart w:id="72" w:name="_Ref414785387"/>
+      <w:bookmarkStart w:id="73" w:name="_Toc415465643"/>
     </w:p>
     <w:bookmarkEnd w:id="73" w:displacedByCustomXml="next"/>
     <w:bookmarkEnd w:id="72" w:displacedByCustomXml="next"/>
@@ -5300,7 +5265,7 @@
     <w:bookmarkEnd w:id="68" w:displacedByCustomXml="next"/>
     <w:bookmarkEnd w:id="67" w:displacedByCustomXml="next"/>
     <w:bookmarkEnd w:id="66" w:displacedByCustomXml="next"/>
-    <w:bookmarkStart w:id="74" w:name="_Toc442967060" w:displacedByCustomXml="next"/>
+    <w:bookmarkStart w:id="74" w:name="_Toc442973274" w:displacedByCustomXml="next"/>
     <w:sdt>
       <w:sdtPr>
         <w:rPr>
@@ -6280,7 +6245,7 @@
       <w:pPr>
         <w:pStyle w:val="berschrift1ohneNummerierung"/>
       </w:pPr>
-      <w:bookmarkStart w:id="75" w:name="_Toc442967061"/>
+      <w:bookmarkStart w:id="75" w:name="_Toc442973275"/>
       <w:r>
         <w:lastRenderedPageBreak/>
         <w:t>Erklärung</w:t>
@@ -6598,7 +6563,7 @@
 
 <file path=word/comments.xml><?xml version="1.0" encoding="utf-8"?>
 <w:comments xmlns:wpc="http://schemas.microsoft.com/office/word/2010/wordprocessingCanvas" xmlns:mo="http://schemas.microsoft.com/office/mac/office/2008/main" xmlns:mc="http://schemas.openxmlformats.org/markup-compatibility/2006" xmlns:mv="urn:schemas-microsoft-com:mac:vml" xmlns:o="urn:schemas-microsoft-com:office:office" xmlns:r="http://schemas.openxmlformats.org/officeDocument/2006/relationships" xmlns:m="http://schemas.openxmlformats.org/officeDocument/2006/math" xmlns:v="urn:schemas-microsoft-com:vml" xmlns:wp14="http://schemas.microsoft.com/office/word/2010/wordprocessingDrawing" xmlns:wp="http://schemas.openxmlformats.org/drawingml/2006/wordprocessingDrawing" xmlns:w10="urn:schemas-microsoft-com:office:word" xmlns:w="http://schemas.openxmlformats.org/wordprocessingml/2006/main" xmlns:w14="http://schemas.microsoft.com/office/word/2010/wordml" xmlns:w15="http://schemas.microsoft.com/office/word/2012/wordml" xmlns:wpg="http://schemas.microsoft.com/office/word/2010/wordprocessingGroup" xmlns:wpi="http://schemas.microsoft.com/office/word/2010/wordprocessingInk" xmlns:wne="http://schemas.microsoft.com/office/word/2006/wordml" xmlns:wps="http://schemas.microsoft.com/office/word/2010/wordprocessingShape" mc:Ignorable="w14 w15 wp14">
-  <w:comment w:id="19" w:author="steve.lohr@gmx.de" w:date="2016-02-11T14:32:00Z" w:initials="s">
+  <w:comment w:id="20" w:author="steve.lohr@gmx.de" w:date="2016-02-11T14:32:00Z" w:initials="s">
     <w:p>
       <w:pPr>
         <w:pStyle w:val="Kommentartext"/>
@@ -6614,23 +6579,7 @@
       </w:r>
     </w:p>
   </w:comment>
-  <w:comment w:id="20" w:author="steve.lohr@gmx.de" w:date="2016-02-11T14:31:00Z" w:initials="s">
-    <w:p>
-      <w:pPr>
-        <w:pStyle w:val="Kommentartext"/>
-      </w:pPr>
-      <w:r>
-        <w:rPr>
-          <w:rStyle w:val="Kommentarzeichen"/>
-        </w:rPr>
-        <w:annotationRef/>
-      </w:r>
-      <w:r>
-        <w:t>Quellen?</w:t>
-      </w:r>
-    </w:p>
-  </w:comment>
-  <w:comment w:id="21" w:author="steve.lohr@gmx.de" w:date="2016-02-11T14:32:00Z" w:initials="s">
+  <w:comment w:id="21" w:author="steve.lohr@gmx.de" w:date="2016-02-11T14:31:00Z" w:initials="s">
     <w:p>
       <w:pPr>
         <w:pStyle w:val="Kommentartext"/>
@@ -6694,7 +6643,7 @@
       </w:r>
     </w:p>
   </w:comment>
-  <w:comment w:id="25" w:author="steve.lohr@gmx.de" w:date="2016-02-11T14:34:00Z" w:initials="s">
+  <w:comment w:id="25" w:author="steve.lohr@gmx.de" w:date="2016-02-11T14:32:00Z" w:initials="s">
     <w:p>
       <w:pPr>
         <w:pStyle w:val="Kommentartext"/>
@@ -6710,7 +6659,7 @@
       </w:r>
     </w:p>
   </w:comment>
-  <w:comment w:id="26" w:author="steve.lohr@gmx.de" w:date="2016-02-11T14:35:00Z" w:initials="s">
+  <w:comment w:id="26" w:author="steve.lohr@gmx.de" w:date="2016-02-11T14:34:00Z" w:initials="s">
     <w:p>
       <w:pPr>
         <w:pStyle w:val="Kommentartext"/>
@@ -6722,7 +6671,7 @@
         <w:annotationRef/>
       </w:r>
       <w:r>
-        <w:t>Quelle?</w:t>
+        <w:t>Quellen?</w:t>
       </w:r>
     </w:p>
   </w:comment>
@@ -6742,7 +6691,23 @@
       </w:r>
     </w:p>
   </w:comment>
-  <w:comment w:id="28" w:author="steve.lohr@gmx.de" w:date="2016-02-11T14:36:00Z" w:initials="s">
+  <w:comment w:id="28" w:author="steve.lohr@gmx.de" w:date="2016-02-11T14:35:00Z" w:initials="s">
+    <w:p>
+      <w:pPr>
+        <w:pStyle w:val="Kommentartext"/>
+      </w:pPr>
+      <w:r>
+        <w:rPr>
+          <w:rStyle w:val="Kommentarzeichen"/>
+        </w:rPr>
+        <w:annotationRef/>
+      </w:r>
+      <w:r>
+        <w:t>Quelle?</w:t>
+      </w:r>
+    </w:p>
+  </w:comment>
+  <w:comment w:id="29" w:author="steve.lohr@gmx.de" w:date="2016-02-11T14:36:00Z" w:initials="s">
     <w:p>
       <w:pPr>
         <w:pStyle w:val="Kommentartext"/>
@@ -7109,7 +7074,7 @@
       <w:rPr>
         <w:noProof/>
       </w:rPr>
-      <w:t>10</w:t>
+      <w:t>11</w:t>
     </w:r>
     <w:r>
       <w:fldChar w:fldCharType="end"/>
@@ -7448,14 +7413,27 @@
         <w:tab w:val="right" w:pos="8222"/>
       </w:tabs>
     </w:pPr>
-    <w:fldSimple w:instr=" STYLEREF  &quot;Überschrift 1&quot; ">
-      <w:r>
-        <w:rPr>
-          <w:noProof/>
-        </w:rPr>
-        <w:t>Einleitung</w:t>
-      </w:r>
-    </w:fldSimple>
+    <w:r>
+      <w:fldChar w:fldCharType="begin"/>
+    </w:r>
+    <w:r>
+      <w:instrText xml:space="preserve"> STYLEREF  "Überschrift 1" </w:instrText>
+    </w:r>
+    <w:r>
+      <w:fldChar w:fldCharType="separate"/>
+    </w:r>
+    <w:r>
+      <w:rPr>
+        <w:noProof/>
+      </w:rPr>
+      <w:t>Einleitung</w:t>
+    </w:r>
+    <w:r>
+      <w:rPr>
+        <w:noProof/>
+      </w:rPr>
+      <w:fldChar w:fldCharType="end"/>
+    </w:r>
     <w:r>
       <w:tab/>
     </w:r>
@@ -13466,7 +13444,7 @@
 </file>
 
 <file path=customXml/itemProps1.xml><?xml version="1.0" encoding="utf-8"?>
-<ds:datastoreItem xmlns:ds="http://schemas.openxmlformats.org/officeDocument/2006/customXml" ds:itemID="{0CA6C5DD-46ED-F340-841D-DE6C4342F3E0}">
+<ds:datastoreItem xmlns:ds="http://schemas.openxmlformats.org/officeDocument/2006/customXml" ds:itemID="{E9428CD6-91C3-4F4E-94A7-C4E44B1A927D}">
   <ds:schemaRefs>
     <ds:schemaRef ds:uri="http://schemas.openxmlformats.org/officeDocument/2006/bibliography"/>
   </ds:schemaRefs>

</xml_diff>

<commit_message>
Einführung Kapitel 2 und digitale Quellen für Grundlagen aus SLUB
</commit_message>
<xml_diff>
--- a/Masterthesis_RMST_Steve_Lohr_MSC_WI2016.docx
+++ b/Masterthesis_RMST_Steve_Lohr_MSC_WI2016.docx
@@ -6,13 +6,8 @@
       <w:pPr>
         <w:pStyle w:val="FUH"/>
       </w:pPr>
-      <w:proofErr w:type="spellStart"/>
-      <w:r>
-        <w:t>FernUniversität</w:t>
-      </w:r>
-      <w:proofErr w:type="spellEnd"/>
-      <w:r>
-        <w:t xml:space="preserve"> </w:t>
+      <w:r>
+        <w:t xml:space="preserve">FernUniversität </w:t>
       </w:r>
       <w:r>
         <w:t xml:space="preserve">in </w:t>
@@ -247,16 +242,11 @@
                             <w:r>
                               <w:t xml:space="preserve">der </w:t>
                             </w:r>
-                            <w:proofErr w:type="spellStart"/>
                             <w:r>
                               <w:t>Fern</w:t>
                             </w:r>
                             <w:r>
-                              <w:t>Universität</w:t>
-                            </w:r>
-                            <w:proofErr w:type="spellEnd"/>
-                            <w:r>
-                              <w:t xml:space="preserve"> </w:t>
+                              <w:t xml:space="preserve">Universität </w:t>
                             </w:r>
                             <w:r>
                               <w:t>in Hagen</w:t>
@@ -1060,8 +1050,6 @@
         <w:t>Inhaltsverzeichnis</w:t>
       </w:r>
     </w:p>
-    <w:bookmarkStart w:id="14" w:name="_GoBack"/>
-    <w:bookmarkEnd w:id="14"/>
     <w:p>
       <w:pPr>
         <w:pStyle w:val="Verzeichnis1"/>
@@ -3178,12 +3166,12 @@
       <w:pPr>
         <w:pStyle w:val="berschrift1ohneNummerierung"/>
       </w:pPr>
-      <w:bookmarkStart w:id="15" w:name="_Toc442973247"/>
+      <w:bookmarkStart w:id="14" w:name="_Toc442973247"/>
       <w:r>
         <w:lastRenderedPageBreak/>
         <w:t>Abbildungsverzeichnis</w:t>
       </w:r>
-      <w:bookmarkEnd w:id="15"/>
+      <w:bookmarkEnd w:id="14"/>
     </w:p>
     <w:p>
       <w:pPr>
@@ -3269,12 +3257,12 @@
       <w:pPr>
         <w:pStyle w:val="berschrift1ohneNummerierung"/>
       </w:pPr>
-      <w:bookmarkStart w:id="16" w:name="_Toc442973248"/>
+      <w:bookmarkStart w:id="15" w:name="_Toc442973248"/>
       <w:r>
         <w:lastRenderedPageBreak/>
         <w:t>Tabellenverzeichnis</w:t>
       </w:r>
-      <w:bookmarkEnd w:id="16"/>
+      <w:bookmarkEnd w:id="15"/>
     </w:p>
     <w:p>
       <w:pPr>
@@ -3332,7 +3320,7 @@
       <w:pPr>
         <w:pStyle w:val="berschrift1ohneNummerierung"/>
         <w:rPr>
-          <w:rPrChange w:id="17" w:author="Unknown">
+          <w:rPrChange w:id="16" w:author="Unknown">
             <w:rPr>
               <w:lang w:val="en-GB"/>
             </w:rPr>
@@ -3354,8 +3342,7 @@
           <w:lang w:val="en-US"/>
         </w:rPr>
       </w:pPr>
-      <w:bookmarkStart w:id="18" w:name="_Toc442973249"/>
-      <w:proofErr w:type="spellStart"/>
+      <w:bookmarkStart w:id="17" w:name="_Toc442973249"/>
       <w:r>
         <w:rPr>
           <w:lang w:val="en-US"/>
@@ -3363,33 +3350,22 @@
         <w:lastRenderedPageBreak/>
         <w:t>Abkürzungsverzeichnis</w:t>
       </w:r>
-      <w:bookmarkEnd w:id="18"/>
-      <w:proofErr w:type="spellEnd"/>
+      <w:bookmarkEnd w:id="17"/>
     </w:p>
     <w:p>
       <w:pPr>
         <w:pStyle w:val="Abkrzungsverzeichnis"/>
         <w:ind w:left="0" w:firstLine="0"/>
       </w:pPr>
-      <w:proofErr w:type="spellStart"/>
       <w:r>
         <w:t>Dev</w:t>
       </w:r>
-      <w:proofErr w:type="spellEnd"/>
       <w:r>
         <w:tab/>
         <w:t>Development</w:t>
       </w:r>
       <w:r>
-        <w:t xml:space="preserve"> (</w:t>
-      </w:r>
-      <w:proofErr w:type="spellStart"/>
-      <w:r>
-        <w:t>deu</w:t>
-      </w:r>
-      <w:proofErr w:type="spellEnd"/>
-      <w:r>
-        <w:t xml:space="preserve">.: </w:t>
+        <w:t xml:space="preserve"> (deu.: </w:t>
       </w:r>
       <w:r>
         <w:t>Entwicklung</w:t>
@@ -3408,21 +3384,8 @@
       </w:r>
       <w:r>
         <w:tab/>
-        <w:t xml:space="preserve">International </w:t>
-      </w:r>
-      <w:proofErr w:type="spellStart"/>
-      <w:r>
-        <w:t>Electrotechnical</w:t>
-      </w:r>
-      <w:proofErr w:type="spellEnd"/>
-      <w:r>
-        <w:t xml:space="preserve"> </w:t>
-      </w:r>
-      <w:proofErr w:type="spellStart"/>
-      <w:r>
-        <w:t>Commision</w:t>
-      </w:r>
-      <w:proofErr w:type="spellEnd"/>
+        <w:t>International Electrotechnical Commision</w:t>
+      </w:r>
     </w:p>
     <w:p>
       <w:pPr>
@@ -3436,23 +3399,7 @@
         <w:tab/>
       </w:r>
       <w:r>
-        <w:t xml:space="preserve">International </w:t>
-      </w:r>
-      <w:proofErr w:type="spellStart"/>
-      <w:r>
-        <w:t>Organization</w:t>
-      </w:r>
-      <w:proofErr w:type="spellEnd"/>
-      <w:r>
-        <w:t xml:space="preserve"> </w:t>
-      </w:r>
-      <w:proofErr w:type="spellStart"/>
-      <w:r>
-        <w:t>for</w:t>
-      </w:r>
-      <w:proofErr w:type="spellEnd"/>
-      <w:r>
-        <w:t xml:space="preserve"> Standardisation</w:t>
+        <w:t>International Organization for Standardisation</w:t>
       </w:r>
     </w:p>
     <w:p>
@@ -3496,29 +3443,15 @@
           <w:cols w:space="708"/>
         </w:sectPr>
       </w:pPr>
-      <w:proofErr w:type="spellStart"/>
       <w:r>
         <w:t>Ops</w:t>
       </w:r>
-      <w:proofErr w:type="spellEnd"/>
       <w:r>
         <w:tab/>
-      </w:r>
-      <w:proofErr w:type="spellStart"/>
-      <w:r>
         <w:t>Operations</w:t>
       </w:r>
-      <w:proofErr w:type="spellEnd"/>
-      <w:r>
-        <w:t xml:space="preserve"> (</w:t>
-      </w:r>
-      <w:proofErr w:type="spellStart"/>
-      <w:r>
-        <w:t>deu</w:t>
-      </w:r>
-      <w:proofErr w:type="spellEnd"/>
-      <w:r>
-        <w:t>.:</w:t>
+      <w:r>
+        <w:t xml:space="preserve"> (deu.:</w:t>
       </w:r>
       <w:r>
         <w:t xml:space="preserve"> Betrieb</w:t>
@@ -3531,20 +3464,34 @@
       <w:pPr>
         <w:pStyle w:val="berschrift1"/>
       </w:pPr>
-      <w:bookmarkStart w:id="19" w:name="_Toc442973250"/>
+      <w:bookmarkStart w:id="18" w:name="_Toc442973250"/>
       <w:r>
         <w:lastRenderedPageBreak/>
         <w:t>Einleitung</w:t>
       </w:r>
-      <w:bookmarkEnd w:id="19"/>
-    </w:p>
-    <w:p>
+      <w:bookmarkEnd w:id="18"/>
+    </w:p>
+    <w:p>
+      <w:commentRangeStart w:id="19"/>
+      <w:r>
+        <w:t>Unternehmen konkurrieren in</w:t>
+      </w:r>
+      <w:r>
+        <w:t xml:space="preserve"> einem freien Markt um Kunden</w:t>
+      </w:r>
+      <w:commentRangeEnd w:id="19"/>
+      <w:r>
+        <w:rPr>
+          <w:rStyle w:val="Kommentarzeichen"/>
+        </w:rPr>
+        <w:commentReference w:id="19"/>
+      </w:r>
+      <w:r>
+        <w:t xml:space="preserve">. </w:t>
+      </w:r>
       <w:commentRangeStart w:id="20"/>
       <w:r>
-        <w:t>Unternehmen konkurrieren in</w:t>
-      </w:r>
-      <w:r>
-        <w:t xml:space="preserve"> einem freien Markt um Kunden</w:t>
+        <w:t>Mittels Wettbewerbsvorteilen heben sich Unternehmen von der Konkurrenz ab und gewinnen damit Kunden</w:t>
       </w:r>
       <w:commentRangeEnd w:id="20"/>
       <w:r>
@@ -3552,20 +3499,6 @@
           <w:rStyle w:val="Kommentarzeichen"/>
         </w:rPr>
         <w:commentReference w:id="20"/>
-      </w:r>
-      <w:r>
-        <w:t xml:space="preserve">. </w:t>
-      </w:r>
-      <w:commentRangeStart w:id="21"/>
-      <w:r>
-        <w:t>Mittels Wettbewerbsvorteilen heben sich Unternehmen von der Konkurrenz ab und gewinnen damit Kunden</w:t>
-      </w:r>
-      <w:commentRangeEnd w:id="21"/>
-      <w:r>
-        <w:rPr>
-          <w:rStyle w:val="Kommentarzeichen"/>
-        </w:rPr>
-        <w:commentReference w:id="21"/>
       </w:r>
       <w:sdt>
         <w:sdtPr>
@@ -3624,12 +3557,38 @@
       <w:r>
         <w:t xml:space="preserve">. </w:t>
       </w:r>
+      <w:commentRangeStart w:id="21"/>
+      <w:r>
+        <w:t>Dazu</w:t>
+      </w:r>
+      <w:r>
+        <w:t xml:space="preserve"> sind Unternehmen und deren Produkte in einem ständigen Wandel, welcher durch Innovation angetrieben wird. </w:t>
+      </w:r>
+      <w:commentRangeEnd w:id="21"/>
+      <w:r>
+        <w:rPr>
+          <w:rStyle w:val="Kommentarzeichen"/>
+        </w:rPr>
+        <w:commentReference w:id="21"/>
+      </w:r>
       <w:commentRangeStart w:id="22"/>
       <w:r>
-        <w:t>Dazu</w:t>
-      </w:r>
-      <w:r>
-        <w:t xml:space="preserve"> sind Unternehmen und deren Produkte in einem ständigen Wandel, welcher durch Innovation angetrieben wird. </w:t>
+        <w:t>Ebenso unterliegt die Umwelt</w:t>
+      </w:r>
+      <w:r>
+        <w:t xml:space="preserve">, in der die Unternehmen agieren, </w:t>
+      </w:r>
+      <w:r>
+        <w:t>einer</w:t>
+      </w:r>
+      <w:r>
+        <w:t xml:space="preserve"> kontinuierlichen Veränderung und verlangt </w:t>
+      </w:r>
+      <w:r>
+        <w:t xml:space="preserve">daher Anpassungen mittels </w:t>
+      </w:r>
+      <w:r>
+        <w:t>Innovation</w:t>
       </w:r>
       <w:commentRangeEnd w:id="22"/>
       <w:r>
@@ -3637,32 +3596,6 @@
           <w:rStyle w:val="Kommentarzeichen"/>
         </w:rPr>
         <w:commentReference w:id="22"/>
-      </w:r>
-      <w:commentRangeStart w:id="23"/>
-      <w:r>
-        <w:t>Ebenso unterliegt die Umwelt</w:t>
-      </w:r>
-      <w:r>
-        <w:t xml:space="preserve">, in der die Unternehmen agieren, </w:t>
-      </w:r>
-      <w:r>
-        <w:t>einer</w:t>
-      </w:r>
-      <w:r>
-        <w:t xml:space="preserve"> kontinuierlichen Veränderung und verlangt </w:t>
-      </w:r>
-      <w:r>
-        <w:t xml:space="preserve">daher Anpassungen mittels </w:t>
-      </w:r>
-      <w:r>
-        <w:t>Innovation</w:t>
-      </w:r>
-      <w:commentRangeEnd w:id="23"/>
-      <w:r>
-        <w:rPr>
-          <w:rStyle w:val="Kommentarzeichen"/>
-        </w:rPr>
-        <w:commentReference w:id="23"/>
       </w:r>
       <w:sdt>
         <w:sdtPr>
@@ -3697,9 +3630,35 @@
       <w:r>
         <w:t xml:space="preserve">Diese notwendigen </w:t>
       </w:r>
+      <w:commentRangeStart w:id="23"/>
+      <w:r>
+        <w:t>Innovationen werden durch Investitionen ermöglicht und innerhalb des Produktmanagements gesteuert</w:t>
+      </w:r>
+      <w:commentRangeEnd w:id="23"/>
+      <w:r>
+        <w:rPr>
+          <w:rStyle w:val="Kommentarzeichen"/>
+        </w:rPr>
+        <w:commentReference w:id="23"/>
+      </w:r>
+      <w:r>
+        <w:t>.</w:t>
+      </w:r>
+      <w:r>
+        <w:t xml:space="preserve"> </w:t>
+      </w:r>
       <w:commentRangeStart w:id="24"/>
       <w:r>
-        <w:t>Innovationen werden durch Investitionen ermöglicht und innerhalb des Produktmanagements gesteuert</w:t>
+        <w:t xml:space="preserve">Relevante Zielgröße </w:t>
+      </w:r>
+      <w:r>
+        <w:t>einer Investition ist der Return on Investment</w:t>
+      </w:r>
+      <w:r>
+        <w:t>, da er</w:t>
+      </w:r>
+      <w:r>
+        <w:t xml:space="preserve"> beschreibt, wann der Nutzen einer Investition die Kosten übersteigt</w:t>
       </w:r>
       <w:commentRangeEnd w:id="24"/>
       <w:r>
@@ -3709,23 +3668,29 @@
         <w:commentReference w:id="24"/>
       </w:r>
       <w:r>
-        <w:t>.</w:t>
+        <w:t xml:space="preserve">. </w:t>
+      </w:r>
+      <w:commentRangeStart w:id="25"/>
+      <w:r>
+        <w:t>Von entscheidender Bedeutung ist</w:t>
       </w:r>
       <w:r>
         <w:t xml:space="preserve"> </w:t>
       </w:r>
-      <w:commentRangeStart w:id="25"/>
-      <w:r>
-        <w:t xml:space="preserve">Relevante Zielgröße </w:t>
-      </w:r>
-      <w:r>
-        <w:t>einer Investition ist der Return on Investment</w:t>
-      </w:r>
-      <w:r>
-        <w:t>, da er</w:t>
-      </w:r>
-      <w:r>
-        <w:t xml:space="preserve"> beschreibt, wann der Nutzen einer Investition die Kosten übersteigt</w:t>
+      <w:r>
+        <w:t xml:space="preserve">dabei der Zeitpunkt, zu dem </w:t>
+      </w:r>
+      <w:r>
+        <w:t>der</w:t>
+      </w:r>
+      <w:r>
+        <w:t xml:space="preserve"> Nutzen aus der</w:t>
+      </w:r>
+      <w:r>
+        <w:t xml:space="preserve"> </w:t>
+      </w:r>
+      <w:r>
+        <w:t>Investition gezogen werden kann</w:t>
       </w:r>
       <w:commentRangeEnd w:id="25"/>
       <w:r>
@@ -3733,38 +3698,6 @@
           <w:rStyle w:val="Kommentarzeichen"/>
         </w:rPr>
         <w:commentReference w:id="25"/>
-      </w:r>
-      <w:r>
-        <w:t xml:space="preserve">. </w:t>
-      </w:r>
-      <w:commentRangeStart w:id="26"/>
-      <w:r>
-        <w:t>Von entscheidender Bedeutung ist</w:t>
-      </w:r>
-      <w:r>
-        <w:t xml:space="preserve"> </w:t>
-      </w:r>
-      <w:r>
-        <w:t xml:space="preserve">dabei der Zeitpunkt, zu dem </w:t>
-      </w:r>
-      <w:r>
-        <w:t>der</w:t>
-      </w:r>
-      <w:r>
-        <w:t xml:space="preserve"> Nutzen aus der</w:t>
-      </w:r>
-      <w:r>
-        <w:t xml:space="preserve"> </w:t>
-      </w:r>
-      <w:r>
-        <w:t>Investition gezogen werden kann</w:t>
-      </w:r>
-      <w:commentRangeEnd w:id="26"/>
-      <w:r>
-        <w:rPr>
-          <w:rStyle w:val="Kommentarzeichen"/>
-        </w:rPr>
-        <w:commentReference w:id="26"/>
       </w:r>
       <w:sdt>
         <w:sdtPr>
@@ -3796,7 +3729,7 @@
       <w:r>
         <w:t xml:space="preserve">. </w:t>
       </w:r>
-      <w:commentRangeStart w:id="27"/>
+      <w:commentRangeStart w:id="26"/>
       <w:r>
         <w:t>Die</w:t>
       </w:r>
@@ -3810,30 +3743,14 @@
         <w:t>raum</w:t>
       </w:r>
       <w:r>
-        <w:t xml:space="preserve"> wird auch als „time </w:t>
-      </w:r>
-      <w:proofErr w:type="spellStart"/>
-      <w:r>
-        <w:t>to</w:t>
-      </w:r>
-      <w:proofErr w:type="spellEnd"/>
-      <w:r>
-        <w:t xml:space="preserve"> </w:t>
-      </w:r>
-      <w:proofErr w:type="spellStart"/>
-      <w:r>
-        <w:t>market</w:t>
-      </w:r>
-      <w:proofErr w:type="spellEnd"/>
-      <w:r>
-        <w:t>“ bezeichnet</w:t>
-      </w:r>
-      <w:commentRangeEnd w:id="27"/>
+        <w:t xml:space="preserve"> wird auch als „time to market“ bezeichnet</w:t>
+      </w:r>
+      <w:commentRangeEnd w:id="26"/>
       <w:r>
         <w:rPr>
           <w:rStyle w:val="Kommentarzeichen"/>
         </w:rPr>
-        <w:commentReference w:id="27"/>
+        <w:commentReference w:id="26"/>
       </w:r>
       <w:r>
         <w:t xml:space="preserve"> </w:t>
@@ -3868,24 +3785,65 @@
       <w:r>
         <w:t xml:space="preserve">. </w:t>
       </w:r>
+      <w:commentRangeStart w:id="27"/>
+      <w:r>
+        <w:t xml:space="preserve">Aufgrund der anhaltenden Digitalisierung hat die </w:t>
+      </w:r>
+      <w:r>
+        <w:t>Informationstechnik</w:t>
+      </w:r>
+      <w:r>
+        <w:t xml:space="preserve"> (IT)</w:t>
+      </w:r>
+      <w:r>
+        <w:t xml:space="preserve"> </w:t>
+      </w:r>
+      <w:r>
+        <w:t xml:space="preserve">einen immer größer werdenden </w:t>
+      </w:r>
+      <w:r>
+        <w:t>Einfluss auf diesen Zeitpunkt</w:t>
+      </w:r>
+      <w:commentRangeEnd w:id="27"/>
+      <w:r>
+        <w:rPr>
+          <w:rStyle w:val="Kommentarzeichen"/>
+        </w:rPr>
+        <w:commentReference w:id="27"/>
+      </w:r>
+      <w:r>
+        <w:t>.</w:t>
+      </w:r>
+      <w:r>
+        <w:t xml:space="preserve"> </w:t>
+      </w:r>
       <w:commentRangeStart w:id="28"/>
       <w:r>
-        <w:t xml:space="preserve">Aufgrund der anhaltenden Digitalisierung hat die </w:t>
-      </w:r>
-      <w:r>
-        <w:t>Informationstechnik</w:t>
-      </w:r>
-      <w:r>
-        <w:t xml:space="preserve"> (IT)</w:t>
-      </w:r>
-      <w:r>
-        <w:t xml:space="preserve"> </w:t>
-      </w:r>
-      <w:r>
-        <w:t xml:space="preserve">einen immer größer werdenden </w:t>
-      </w:r>
-      <w:r>
-        <w:t>Einfluss auf diesen Zeitpunkt</w:t>
+        <w:t xml:space="preserve">Kritische </w:t>
+      </w:r>
+      <w:r>
+        <w:t xml:space="preserve">zeitliche </w:t>
+      </w:r>
+      <w:r>
+        <w:t>Faktoren i</w:t>
+      </w:r>
+      <w:r>
+        <w:t>nnerhalb der IT</w:t>
+      </w:r>
+      <w:r>
+        <w:t xml:space="preserve"> sind </w:t>
+      </w:r>
+      <w:r>
+        <w:t xml:space="preserve">dabei </w:t>
+      </w:r>
+      <w:r>
+        <w:t xml:space="preserve">die </w:t>
+      </w:r>
+      <w:r>
+        <w:t xml:space="preserve">Softwareentwicklung und das </w:t>
+      </w:r>
+      <w:r>
+        <w:t>Release-Management</w:t>
       </w:r>
       <w:commentRangeEnd w:id="28"/>
       <w:r>
@@ -3895,47 +3853,6 @@
         <w:commentReference w:id="28"/>
       </w:r>
       <w:r>
-        <w:t>.</w:t>
-      </w:r>
-      <w:r>
-        <w:t xml:space="preserve"> </w:t>
-      </w:r>
-      <w:commentRangeStart w:id="29"/>
-      <w:r>
-        <w:t xml:space="preserve">Kritische </w:t>
-      </w:r>
-      <w:r>
-        <w:t xml:space="preserve">zeitliche </w:t>
-      </w:r>
-      <w:r>
-        <w:t>Faktoren i</w:t>
-      </w:r>
-      <w:r>
-        <w:t>nnerhalb der IT</w:t>
-      </w:r>
-      <w:r>
-        <w:t xml:space="preserve"> sind </w:t>
-      </w:r>
-      <w:r>
-        <w:t xml:space="preserve">dabei </w:t>
-      </w:r>
-      <w:r>
-        <w:t xml:space="preserve">die </w:t>
-      </w:r>
-      <w:r>
-        <w:t xml:space="preserve">Softwareentwicklung und das </w:t>
-      </w:r>
-      <w:r>
-        <w:t>Release-Management</w:t>
-      </w:r>
-      <w:commentRangeEnd w:id="29"/>
-      <w:r>
-        <w:rPr>
-          <w:rStyle w:val="Kommentarzeichen"/>
-        </w:rPr>
-        <w:commentReference w:id="29"/>
-      </w:r>
-      <w:r>
         <w:t>. A</w:t>
       </w:r>
       <w:r>
@@ -3954,13 +3871,8 @@
         <w:t xml:space="preserve"> wie zum Beispiel</w:t>
       </w:r>
       <w:r>
-        <w:t xml:space="preserve"> </w:t>
-      </w:r>
-      <w:proofErr w:type="spellStart"/>
-      <w:r>
-        <w:t>Scrum</w:t>
-      </w:r>
-      <w:proofErr w:type="spellEnd"/>
+        <w:t xml:space="preserve"> Scrum</w:t>
+      </w:r>
       <w:r>
         <w:t>,</w:t>
       </w:r>
@@ -4051,15 +3963,26 @@
       <w:r>
         <w:t xml:space="preserve">. </w:t>
       </w:r>
+      <w:commentRangeStart w:id="29"/>
+      <w:r>
+        <w:t xml:space="preserve">Die Softwareentwicklung findet in vielen Fällen jedoch isoliert vom IT-Service-Management und damit dem </w:t>
+      </w:r>
+      <w:r>
+        <w:t>Release-Management</w:t>
+      </w:r>
+      <w:r>
+        <w:t xml:space="preserve"> statt, da nicht die Innovation, sondern die Stabilität im Vordergrund steht. </w:t>
+      </w:r>
+      <w:commentRangeEnd w:id="29"/>
+      <w:r>
+        <w:rPr>
+          <w:rStyle w:val="Kommentarzeichen"/>
+        </w:rPr>
+        <w:commentReference w:id="29"/>
+      </w:r>
       <w:commentRangeStart w:id="30"/>
       <w:r>
-        <w:t xml:space="preserve">Die Softwareentwicklung findet in vielen Fällen jedoch isoliert vom IT-Service-Management und damit dem </w:t>
-      </w:r>
-      <w:r>
-        <w:t>Release-Management</w:t>
-      </w:r>
-      <w:r>
-        <w:t xml:space="preserve"> statt, da nicht die Innovation, sondern die Stabilität im Vordergrund steht. </w:t>
+        <w:t>Daher sind Prozesse und Abläufe im IT-Service-Management typischerweise nicht agil, sondern starr</w:t>
       </w:r>
       <w:commentRangeEnd w:id="30"/>
       <w:r>
@@ -4068,9 +3991,18 @@
         </w:rPr>
         <w:commentReference w:id="30"/>
       </w:r>
+      <w:r>
+        <w:t>. Diese Entkopplung</w:t>
+      </w:r>
+      <w:r>
+        <w:t xml:space="preserve"> und Starre</w:t>
+      </w:r>
+      <w:r>
+        <w:t xml:space="preserve"> führt zu einer höheren „time to market“ und daher zu einer schlechteren Wettbewerbsfähigkeit</w:t>
+      </w:r>
       <w:commentRangeStart w:id="31"/>
       <w:r>
-        <w:t>Daher sind Prozesse und Abläufe im IT-Service-Management typischerweise nicht agil, sondern starr</w:t>
+        <w:t>. Dieses Problem versucht der Ansatz „DevOps“ zu lösen, in dem die Isolation zwischen Entwicklung („Development“ – „Dev“) und IT-Service-Management („Operations“ – „Ops“) aufgehoben wird</w:t>
       </w:r>
       <w:commentRangeEnd w:id="31"/>
       <w:r>
@@ -4080,89 +4012,21 @@
         <w:commentReference w:id="31"/>
       </w:r>
       <w:r>
-        <w:t>. Diese Entkopplung</w:t>
-      </w:r>
-      <w:r>
-        <w:t xml:space="preserve"> und Starre</w:t>
-      </w:r>
-      <w:r>
-        <w:t xml:space="preserve"> führt zu einer höheren „time </w:t>
-      </w:r>
-      <w:proofErr w:type="spellStart"/>
-      <w:r>
-        <w:t>to</w:t>
-      </w:r>
-      <w:proofErr w:type="spellEnd"/>
+        <w:t xml:space="preserve">. </w:t>
+      </w:r>
+      <w:commentRangeStart w:id="32"/>
+      <w:r>
+        <w:t>Neben einer tieferen Zusammenarbeit in einem Team, stehen Standardisierung und Automatisierung sowie der Abbau von Bürokratie im Fokus dieses Ansatzes.</w:t>
+      </w:r>
       <w:r>
         <w:t xml:space="preserve"> </w:t>
       </w:r>
-      <w:proofErr w:type="spellStart"/>
-      <w:r>
-        <w:t>market</w:t>
-      </w:r>
-      <w:proofErr w:type="spellEnd"/>
-      <w:r>
-        <w:t>“ und daher zu einer schlechteren Wettbewerbsfähigkeit</w:t>
-      </w:r>
-      <w:commentRangeStart w:id="32"/>
-      <w:r>
-        <w:t>. Dieses Problem versucht der Ansatz „</w:t>
-      </w:r>
-      <w:proofErr w:type="spellStart"/>
-      <w:r>
-        <w:t>DevOps</w:t>
-      </w:r>
-      <w:proofErr w:type="spellEnd"/>
-      <w:r>
-        <w:t>“ zu lösen, in dem die Isolation zwischen Entwicklung („Development“ – „</w:t>
-      </w:r>
-      <w:proofErr w:type="spellStart"/>
-      <w:r>
-        <w:t>Dev</w:t>
-      </w:r>
-      <w:proofErr w:type="spellEnd"/>
-      <w:r>
-        <w:t>“) und IT-Service-Management („</w:t>
-      </w:r>
-      <w:proofErr w:type="spellStart"/>
-      <w:r>
-        <w:t>Operations</w:t>
-      </w:r>
-      <w:proofErr w:type="spellEnd"/>
-      <w:r>
-        <w:t>“ – „</w:t>
-      </w:r>
-      <w:proofErr w:type="spellStart"/>
-      <w:r>
-        <w:t>Ops</w:t>
-      </w:r>
-      <w:proofErr w:type="spellEnd"/>
-      <w:r>
-        <w:t>“) aufgehoben wird</w:t>
-      </w:r>
       <w:commentRangeEnd w:id="32"/>
       <w:r>
         <w:rPr>
           <w:rStyle w:val="Kommentarzeichen"/>
         </w:rPr>
         <w:commentReference w:id="32"/>
-      </w:r>
-      <w:r>
-        <w:t xml:space="preserve">. </w:t>
-      </w:r>
-      <w:commentRangeStart w:id="33"/>
-      <w:r>
-        <w:t>Neben einer tieferen Zusammenarbeit in einem Team, stehen Standardisierung und Automatisierung sowie der Abbau von Bürokratie im Fokus dieses Ansatzes.</w:t>
-      </w:r>
-      <w:r>
-        <w:t xml:space="preserve"> </w:t>
-      </w:r>
-      <w:commentRangeEnd w:id="33"/>
-      <w:r>
-        <w:rPr>
-          <w:rStyle w:val="Kommentarzeichen"/>
-        </w:rPr>
-        <w:commentReference w:id="33"/>
       </w:r>
       <w:r>
         <w:t xml:space="preserve">Die typischen </w:t>
@@ -4231,137 +4095,137 @@
       <w:r>
         <w:t xml:space="preserve">Wenn ja, anhand welcher Kriterien können diese individualisiert werden? </w:t>
       </w:r>
+      <w:commentRangeStart w:id="33"/>
+      <w:r>
+        <w:t>Das Standardrahmenwerk für das IT-Service-Management</w:t>
+      </w:r>
+      <w:r>
+        <w:t xml:space="preserve"> </w:t>
+      </w:r>
+      <w:r>
+        <w:t>die IT Infrastructure Library (</w:t>
+      </w:r>
+      <w:r>
+        <w:t>ITIL</w:t>
+      </w:r>
+      <w:r>
+        <w:t>)</w:t>
+      </w:r>
+      <w:r>
+        <w:t xml:space="preserve"> und </w:t>
+      </w:r>
+      <w:r>
+        <w:t>die internationale Norm</w:t>
+      </w:r>
+      <w:r>
+        <w:t xml:space="preserve"> ISO/IEC 20000 sind diesbezüglich zu generisch</w:t>
+      </w:r>
+      <w:commentRangeEnd w:id="33"/>
+      <w:r>
+        <w:rPr>
+          <w:rStyle w:val="Kommentarzeichen"/>
+        </w:rPr>
+        <w:commentReference w:id="33"/>
+      </w:r>
+      <w:r>
+        <w:t xml:space="preserve">. </w:t>
+      </w:r>
       <w:commentRangeStart w:id="34"/>
       <w:r>
-        <w:t>Das Standardrahmenwerk für das IT-Service-Management</w:t>
+        <w:t xml:space="preserve">Dadurch entsteht Unternehmen bei der Umsetzung von konkreten </w:t>
+      </w:r>
+      <w:r>
+        <w:t>Release-Management</w:t>
+      </w:r>
+      <w:r>
+        <w:t xml:space="preserve"> Prozessen ein erhöhter Aufwand.</w:t>
+      </w:r>
+      <w:commentRangeEnd w:id="34"/>
+      <w:r>
+        <w:rPr>
+          <w:rStyle w:val="Kommentarzeichen"/>
+        </w:rPr>
+        <w:commentReference w:id="34"/>
+      </w:r>
+    </w:p>
+    <w:p>
+      <w:r>
+        <w:t xml:space="preserve">Durch die Konzeption von Standardtypen für </w:t>
+      </w:r>
+      <w:r>
+        <w:t>Release-Management</w:t>
+      </w:r>
+      <w:r>
+        <w:t xml:space="preserve"> Prozesse können diese Aufwände reduziert werden. Weiterhin</w:t>
+      </w:r>
+      <w:r>
+        <w:t xml:space="preserve"> können die</w:t>
+      </w:r>
+      <w:r>
+        <w:t xml:space="preserve"> Standardtypen bei der Identifizierung von Optimierungspotentialen für Unternehmen mit etablierten Prozessen dienen. Dies kann zu einer weiteren Standardisierung des IT-Service-Managements im Allgemeinen führen. Die Ableitung der Standardtypen kann von vielen verschiedenen Faktoren</w:t>
+      </w:r>
+      <w:r>
+        <w:t>, wie zum Beispiel</w:t>
+      </w:r>
+      <w:r>
+        <w:t xml:space="preserve"> der Branche des Unternehmens, dem Einfluss des Produkts auf das Kerngeschäft, der Klassifizierung der verarbeitenden Daten oder der aktuellen Phase im Produktlebenszyklus, ausgehen. </w:t>
+      </w:r>
+      <w:commentRangeStart w:id="35"/>
+      <w:r>
+        <w:t>Da zwischen dem Produktlebenszyklus und dem Innovationsbedarf ein direkter Zusammenhang entsteht, scheint dieser Faktor jedoch am bedeutendsten.</w:t>
+      </w:r>
+      <w:commentRangeEnd w:id="35"/>
+      <w:r>
+        <w:rPr>
+          <w:rStyle w:val="Kommentarzeichen"/>
+        </w:rPr>
+        <w:commentReference w:id="35"/>
       </w:r>
       <w:r>
         <w:t xml:space="preserve"> </w:t>
       </w:r>
       <w:r>
-        <w:t>die IT Infrastructure Library (</w:t>
-      </w:r>
-      <w:r>
-        <w:t>ITIL</w:t>
-      </w:r>
-      <w:r>
-        <w:t>)</w:t>
-      </w:r>
-      <w:r>
-        <w:t xml:space="preserve"> und </w:t>
-      </w:r>
-      <w:r>
-        <w:t>die internationale Norm</w:t>
-      </w:r>
-      <w:r>
-        <w:t xml:space="preserve"> ISO/IEC 20000 sind diesbezüglich zu generisch</w:t>
-      </w:r>
-      <w:commentRangeEnd w:id="34"/>
-      <w:r>
-        <w:rPr>
-          <w:rStyle w:val="Kommentarzeichen"/>
-        </w:rPr>
-        <w:commentReference w:id="34"/>
+        <w:t xml:space="preserve">Ziel </w:t>
+      </w:r>
+      <w:r>
+        <w:t xml:space="preserve">dieser Masterarbeit </w:t>
+      </w:r>
+      <w:r>
+        <w:t>ist es</w:t>
+      </w:r>
+      <w:r>
+        <w:t xml:space="preserve"> daher,</w:t>
+      </w:r>
+      <w:r>
+        <w:t xml:space="preserve"> anhand der Phasen des Produktlebe</w:t>
+      </w:r>
+      <w:r>
+        <w:t xml:space="preserve">nszyklus Risiken abzuleiten, </w:t>
+      </w:r>
+      <w:r>
+        <w:t xml:space="preserve">dazu passende </w:t>
+      </w:r>
+      <w:r>
+        <w:t>Release-Management</w:t>
+      </w:r>
+      <w:r>
+        <w:t xml:space="preserve"> Methoden zu finden und </w:t>
+      </w:r>
+      <w:r>
+        <w:t xml:space="preserve">diese </w:t>
+      </w:r>
+      <w:r>
+        <w:t xml:space="preserve">letztendlich zu </w:t>
+      </w:r>
+      <w:r>
+        <w:t xml:space="preserve">Standardtypen </w:t>
+      </w:r>
+      <w:r>
+        <w:t>zusammen zu fassen</w:t>
       </w:r>
       <w:r>
         <w:t xml:space="preserve">. </w:t>
       </w:r>
-      <w:commentRangeStart w:id="35"/>
-      <w:r>
-        <w:t xml:space="preserve">Dadurch entsteht Unternehmen bei der Umsetzung von konkreten </w:t>
-      </w:r>
-      <w:r>
-        <w:t>Release-Management</w:t>
-      </w:r>
-      <w:r>
-        <w:t xml:space="preserve"> Prozessen ein erhöhter Aufwand.</w:t>
-      </w:r>
-      <w:commentRangeEnd w:id="35"/>
-      <w:r>
-        <w:rPr>
-          <w:rStyle w:val="Kommentarzeichen"/>
-        </w:rPr>
-        <w:commentReference w:id="35"/>
-      </w:r>
-    </w:p>
-    <w:p>
-      <w:r>
-        <w:t xml:space="preserve">Durch die Konzeption von Standardtypen für </w:t>
-      </w:r>
-      <w:r>
-        <w:t>Release-Management</w:t>
-      </w:r>
-      <w:r>
-        <w:t xml:space="preserve"> Prozesse können diese Aufwände reduziert werden. Weiterhin</w:t>
-      </w:r>
-      <w:r>
-        <w:t xml:space="preserve"> können die</w:t>
-      </w:r>
-      <w:r>
-        <w:t xml:space="preserve"> Standardtypen bei der Identifizierung von Optimierungspotentialen für Unternehmen mit etablierten Prozessen dienen. Dies kann zu einer weiteren Standardisierung des IT-Service-Managements im Allgemeinen führen. Die Ableitung der Standardtypen kann von vielen verschiedenen Faktoren</w:t>
-      </w:r>
-      <w:r>
-        <w:t>, wie zum Beispiel</w:t>
-      </w:r>
-      <w:r>
-        <w:t xml:space="preserve"> der Branche des Unternehmens, dem Einfluss des Produkts auf das Kerngeschäft, der Klassifizierung der verarbeitenden Daten oder der aktuellen Phase im Produktlebenszyklus, ausgehen. </w:t>
-      </w:r>
-      <w:commentRangeStart w:id="36"/>
-      <w:r>
-        <w:t>Da zwischen dem Produktlebenszyklus und dem Innovationsbedarf ein direkter Zusammenhang entsteht, scheint dieser Faktor jedoch am bedeutendsten.</w:t>
-      </w:r>
-      <w:commentRangeEnd w:id="36"/>
-      <w:r>
-        <w:rPr>
-          <w:rStyle w:val="Kommentarzeichen"/>
-        </w:rPr>
-        <w:commentReference w:id="36"/>
-      </w:r>
-      <w:r>
-        <w:t xml:space="preserve"> </w:t>
-      </w:r>
-      <w:r>
-        <w:t xml:space="preserve">Ziel </w:t>
-      </w:r>
-      <w:r>
-        <w:t xml:space="preserve">dieser Masterarbeit </w:t>
-      </w:r>
-      <w:r>
-        <w:t>ist es</w:t>
-      </w:r>
-      <w:r>
-        <w:t xml:space="preserve"> daher,</w:t>
-      </w:r>
-      <w:r>
-        <w:t xml:space="preserve"> anhand der Phasen des Produktlebe</w:t>
-      </w:r>
-      <w:r>
-        <w:t xml:space="preserve">nszyklus Risiken abzuleiten, </w:t>
-      </w:r>
-      <w:r>
-        <w:t xml:space="preserve">dazu passende </w:t>
-      </w:r>
-      <w:r>
-        <w:t>Release-Management</w:t>
-      </w:r>
-      <w:r>
-        <w:t xml:space="preserve"> Methoden zu finden und </w:t>
-      </w:r>
-      <w:r>
-        <w:t xml:space="preserve">diese </w:t>
-      </w:r>
-      <w:r>
-        <w:t xml:space="preserve">letztendlich zu </w:t>
-      </w:r>
-      <w:r>
-        <w:t xml:space="preserve">Standardtypen </w:t>
-      </w:r>
-      <w:r>
-        <w:t>zusammen zu fassen</w:t>
-      </w:r>
-      <w:r>
-        <w:t xml:space="preserve">. </w:t>
-      </w:r>
       <w:r>
         <w:t xml:space="preserve">Anderen möglichen Faktoren neben dem Produktlebenszyklus finden keine Betrachtung und sollten daher Ziel weiterer wissenschaftlicher Betrachtungen innerhalb des Themenkomplex werden. </w:t>
       </w:r>
@@ -4489,13 +4353,20 @@
       <w:pPr>
         <w:pStyle w:val="berschrift1"/>
       </w:pPr>
-      <w:bookmarkStart w:id="37" w:name="_Ref442963595"/>
-      <w:bookmarkStart w:id="38" w:name="_Toc442973251"/>
+      <w:bookmarkStart w:id="36" w:name="_Ref442963595"/>
+      <w:bookmarkStart w:id="37" w:name="_Toc442973251"/>
       <w:r>
         <w:lastRenderedPageBreak/>
         <w:t>Grundlagen</w:t>
       </w:r>
+      <w:bookmarkEnd w:id="36"/>
       <w:bookmarkEnd w:id="37"/>
+    </w:p>
+    <w:p>
+      <w:r>
+        <w:t xml:space="preserve">Zur Einführung in die Thematik und zur Etablierung eines einheitlichen Begriffsverständnisses werden in den folgenden Unterkapiteln die Begriffe Innovation, Produktmanagement, Produktlebenszyklus und Release-Management erläutert und in Zusammenhang gebracht. Weiterhin wird der für die spätere Risikoanalyse notwendige Produktlebenszyklus aus den unterschiedlichen vorliegenden Beschreibungen abgeleitet. </w:t>
+      </w:r>
+      <w:bookmarkStart w:id="38" w:name="_GoBack"/>
       <w:bookmarkEnd w:id="38"/>
     </w:p>
     <w:p>
@@ -4522,6 +4393,11 @@
     </w:p>
     <w:p>
       <w:r>
+        <w:t>Definition: Innovation</w:t>
+      </w:r>
+    </w:p>
+    <w:p>
+      <w:r>
         <w:t>Wettbewerbsvorteile -&gt; Innovation</w:t>
       </w:r>
     </w:p>
@@ -4545,6 +4421,11 @@
     </w:p>
     <w:p>
       <w:r>
+        <w:t>Definition: Produkt</w:t>
+      </w:r>
+    </w:p>
+    <w:p>
+      <w:r>
         <w:t>Zusammenhang Innovation &lt;-&gt; Produktmanagement</w:t>
       </w:r>
     </w:p>
@@ -4599,6 +4480,16 @@
     </w:p>
     <w:p>
       <w:r>
+        <w:t>Definition: Release</w:t>
+      </w:r>
+    </w:p>
+    <w:p>
+      <w:r>
+        <w:t>Zusammenhang Produkt &lt;-&gt; Release</w:t>
+      </w:r>
+    </w:p>
+    <w:p>
+      <w:r>
         <w:t xml:space="preserve">Standards im </w:t>
       </w:r>
       <w:r>
@@ -4609,16 +4500,43 @@
       </w:r>
     </w:p>
     <w:p>
+      <w:pPr>
+        <w:pStyle w:val="Listenabsatz"/>
+        <w:numPr>
+          <w:ilvl w:val="0"/>
+          <w:numId w:val="38"/>
+        </w:numPr>
+      </w:pPr>
       <w:r>
         <w:t>ISO 20000</w:t>
       </w:r>
-    </w:p>
-    <w:p>
+      <w:r>
+        <w:t>-1 und -2</w:t>
+      </w:r>
+    </w:p>
+    <w:p>
+      <w:pPr>
+        <w:pStyle w:val="Listenabsatz"/>
+        <w:numPr>
+          <w:ilvl w:val="0"/>
+          <w:numId w:val="38"/>
+        </w:numPr>
+      </w:pPr>
       <w:r>
         <w:t>ITIL v3</w:t>
       </w:r>
-    </w:p>
-    <w:p>
+      <w:r>
+        <w:t xml:space="preserve"> – Service Transition</w:t>
+      </w:r>
+    </w:p>
+    <w:p>
+      <w:pPr>
+        <w:pStyle w:val="Listenabsatz"/>
+        <w:numPr>
+          <w:ilvl w:val="0"/>
+          <w:numId w:val="38"/>
+        </w:numPr>
+      </w:pPr>
       <w:r>
         <w:t>Weitere?</w:t>
       </w:r>
@@ -4669,41 +4587,12 @@
     </w:p>
     <w:p>
       <w:r>
-        <w:t xml:space="preserve">Risiko: zu teuer -&gt; </w:t>
-      </w:r>
-      <w:proofErr w:type="spellStart"/>
-      <w:r>
-        <w:t>minimum</w:t>
-      </w:r>
-      <w:proofErr w:type="spellEnd"/>
-      <w:r>
-        <w:t xml:space="preserve"> </w:t>
-      </w:r>
-      <w:proofErr w:type="spellStart"/>
-      <w:r>
-        <w:t>viable</w:t>
-      </w:r>
-      <w:proofErr w:type="spellEnd"/>
-      <w:r>
-        <w:t xml:space="preserve"> </w:t>
-      </w:r>
-      <w:proofErr w:type="spellStart"/>
-      <w:r>
-        <w:t>product</w:t>
-      </w:r>
-      <w:proofErr w:type="spellEnd"/>
-    </w:p>
-    <w:p>
-      <w:r>
-        <w:t xml:space="preserve">Risiko: das falsche -&gt; A/B </w:t>
-      </w:r>
-      <w:proofErr w:type="spellStart"/>
-      <w:r>
-        <w:t>Testing</w:t>
-      </w:r>
-      <w:proofErr w:type="spellEnd"/>
-      <w:r>
-        <w:t>, schneller Feedbackzyklus</w:t>
+        <w:t>Risiko: zu teuer -&gt; minimum viable product</w:t>
+      </w:r>
+    </w:p>
+    <w:p>
+      <w:r>
+        <w:t>Risiko: das falsche -&gt; A/B Testing, schneller Feedbackzyklus</w:t>
       </w:r>
     </w:p>
     <w:p>
@@ -4809,15 +4698,7 @@
     </w:p>
     <w:p>
       <w:r>
-        <w:t xml:space="preserve">Richtlinien, z. B. betriebliche Freigabe, BA, Webfreigabe, </w:t>
-      </w:r>
-      <w:proofErr w:type="spellStart"/>
-      <w:r>
-        <w:t>Phasegate</w:t>
-      </w:r>
-      <w:proofErr w:type="spellEnd"/>
-      <w:r>
-        <w:t xml:space="preserve"> (u. U. abhängig von Gesetzen) -&gt; Übersetzung in allgemeine Begriffe</w:t>
+        <w:t>Richtlinien, z. B. betriebliche Freigabe, BA, Webfreigabe, Phasegate (u. U. abhängig von Gesetzen) -&gt; Übersetzung in allgemeine Begriffe</w:t>
       </w:r>
     </w:p>
     <w:p>
@@ -4867,13 +4748,8 @@
         </w:numPr>
       </w:pPr>
       <w:r>
-        <w:t xml:space="preserve">Interner </w:t>
-      </w:r>
-      <w:proofErr w:type="spellStart"/>
-      <w:r>
-        <w:t>TMg</w:t>
-      </w:r>
-      <w:proofErr w:type="spellEnd"/>
+        <w:t>Interner TMg</w:t>
+      </w:r>
     </w:p>
     <w:p>
       <w:pPr>
@@ -5063,18 +4939,14 @@
       </w:r>
     </w:p>
     <w:p>
-      <w:proofErr w:type="spellStart"/>
       <w:r>
         <w:t>Provisionierung</w:t>
       </w:r>
-      <w:proofErr w:type="spellEnd"/>
-    </w:p>
-    <w:p>
-      <w:proofErr w:type="spellStart"/>
+    </w:p>
+    <w:p>
       <w:r>
         <w:t>Build</w:t>
       </w:r>
-      <w:proofErr w:type="spellEnd"/>
     </w:p>
     <w:p>
       <w:r>
@@ -5082,11 +4954,9 @@
       </w:r>
     </w:p>
     <w:p>
-      <w:proofErr w:type="spellStart"/>
       <w:r>
         <w:t>Deployment</w:t>
       </w:r>
-      <w:proofErr w:type="spellEnd"/>
     </w:p>
     <w:p>
       <w:r>
@@ -5132,12 +5002,10 @@
         <w:pStyle w:val="berschrift2"/>
       </w:pPr>
       <w:bookmarkStart w:id="57" w:name="_Toc442973268"/>
-      <w:proofErr w:type="spellStart"/>
       <w:r>
         <w:t>DevOps</w:t>
       </w:r>
       <w:bookmarkEnd w:id="57"/>
-      <w:proofErr w:type="spellEnd"/>
     </w:p>
     <w:p>
       <w:r>
@@ -5206,13 +5074,8 @@
       <w:bookmarkEnd w:id="63"/>
     </w:p>
     <w:p>
-      <w:proofErr w:type="spellStart"/>
-      <w:r>
-        <w:t>DevOps</w:t>
-      </w:r>
-      <w:proofErr w:type="spellEnd"/>
-      <w:r>
-        <w:t xml:space="preserve"> bei Postident</w:t>
+      <w:r>
+        <w:t>DevOps bei Postident</w:t>
       </w:r>
     </w:p>
     <w:p>
@@ -5248,14 +5111,14 @@
           <w:cols w:space="708"/>
         </w:sectPr>
       </w:pPr>
-      <w:bookmarkStart w:id="66" w:name="_Toc410799361"/>
-      <w:bookmarkStart w:id="67" w:name="_Toc410799446"/>
-      <w:bookmarkStart w:id="68" w:name="_Toc410799366"/>
-      <w:bookmarkStart w:id="69" w:name="_Toc410799451"/>
-      <w:bookmarkStart w:id="70" w:name="_Toc415465661"/>
-      <w:bookmarkStart w:id="71" w:name="_Ref418325438"/>
-      <w:bookmarkStart w:id="72" w:name="_Ref414785387"/>
-      <w:bookmarkStart w:id="73" w:name="_Toc415465643"/>
+      <w:bookmarkStart w:id="66" w:name="_Toc415465643"/>
+      <w:bookmarkStart w:id="67" w:name="_Ref414785387"/>
+      <w:bookmarkStart w:id="68" w:name="_Ref418325438"/>
+      <w:bookmarkStart w:id="69" w:name="_Toc415465661"/>
+      <w:bookmarkStart w:id="70" w:name="_Toc410799451"/>
+      <w:bookmarkStart w:id="71" w:name="_Toc410799366"/>
+      <w:bookmarkStart w:id="72" w:name="_Toc410799446"/>
+      <w:bookmarkStart w:id="73" w:name="_Toc410799361"/>
     </w:p>
     <w:bookmarkEnd w:id="73" w:displacedByCustomXml="next"/>
     <w:bookmarkEnd w:id="72" w:displacedByCustomXml="next"/>
@@ -6563,7 +6426,7 @@
 
 <file path=word/comments.xml><?xml version="1.0" encoding="utf-8"?>
 <w:comments xmlns:wpc="http://schemas.microsoft.com/office/word/2010/wordprocessingCanvas" xmlns:mo="http://schemas.microsoft.com/office/mac/office/2008/main" xmlns:mc="http://schemas.openxmlformats.org/markup-compatibility/2006" xmlns:mv="urn:schemas-microsoft-com:mac:vml" xmlns:o="urn:schemas-microsoft-com:office:office" xmlns:r="http://schemas.openxmlformats.org/officeDocument/2006/relationships" xmlns:m="http://schemas.openxmlformats.org/officeDocument/2006/math" xmlns:v="urn:schemas-microsoft-com:vml" xmlns:wp14="http://schemas.microsoft.com/office/word/2010/wordprocessingDrawing" xmlns:wp="http://schemas.openxmlformats.org/drawingml/2006/wordprocessingDrawing" xmlns:w10="urn:schemas-microsoft-com:office:word" xmlns:w="http://schemas.openxmlformats.org/wordprocessingml/2006/main" xmlns:w14="http://schemas.microsoft.com/office/word/2010/wordml" xmlns:w15="http://schemas.microsoft.com/office/word/2012/wordml" xmlns:wpg="http://schemas.microsoft.com/office/word/2010/wordprocessingGroup" xmlns:wpi="http://schemas.microsoft.com/office/word/2010/wordprocessingInk" xmlns:wne="http://schemas.microsoft.com/office/word/2006/wordml" xmlns:wps="http://schemas.microsoft.com/office/word/2010/wordprocessingShape" mc:Ignorable="w14 w15 wp14">
-  <w:comment w:id="20" w:author="steve.lohr@gmx.de" w:date="2016-02-11T14:32:00Z" w:initials="s">
+  <w:comment w:id="19" w:author="steve.lohr@gmx.de" w:date="2016-02-11T14:32:00Z" w:initials="s">
     <w:p>
       <w:pPr>
         <w:pStyle w:val="Kommentartext"/>
@@ -6579,7 +6442,23 @@
       </w:r>
     </w:p>
   </w:comment>
-  <w:comment w:id="21" w:author="steve.lohr@gmx.de" w:date="2016-02-11T14:31:00Z" w:initials="s">
+  <w:comment w:id="20" w:author="steve.lohr@gmx.de" w:date="2016-02-11T14:31:00Z" w:initials="s">
+    <w:p>
+      <w:pPr>
+        <w:pStyle w:val="Kommentartext"/>
+      </w:pPr>
+      <w:r>
+        <w:rPr>
+          <w:rStyle w:val="Kommentarzeichen"/>
+        </w:rPr>
+        <w:annotationRef/>
+      </w:r>
+      <w:r>
+        <w:t>Quellen?</w:t>
+      </w:r>
+    </w:p>
+  </w:comment>
+  <w:comment w:id="21" w:author="steve.lohr@gmx.de" w:date="2016-02-11T14:32:00Z" w:initials="s">
     <w:p>
       <w:pPr>
         <w:pStyle w:val="Kommentartext"/>
@@ -6643,7 +6522,7 @@
       </w:r>
     </w:p>
   </w:comment>
-  <w:comment w:id="25" w:author="steve.lohr@gmx.de" w:date="2016-02-11T14:32:00Z" w:initials="s">
+  <w:comment w:id="25" w:author="steve.lohr@gmx.de" w:date="2016-02-11T14:34:00Z" w:initials="s">
     <w:p>
       <w:pPr>
         <w:pStyle w:val="Kommentartext"/>
@@ -6659,7 +6538,7 @@
       </w:r>
     </w:p>
   </w:comment>
-  <w:comment w:id="26" w:author="steve.lohr@gmx.de" w:date="2016-02-11T14:34:00Z" w:initials="s">
+  <w:comment w:id="26" w:author="steve.lohr@gmx.de" w:date="2016-02-11T14:35:00Z" w:initials="s">
     <w:p>
       <w:pPr>
         <w:pStyle w:val="Kommentartext"/>
@@ -6671,7 +6550,7 @@
         <w:annotationRef/>
       </w:r>
       <w:r>
-        <w:t>Quellen?</w:t>
+        <w:t>Quelle?</w:t>
       </w:r>
     </w:p>
   </w:comment>
@@ -6691,7 +6570,7 @@
       </w:r>
     </w:p>
   </w:comment>
-  <w:comment w:id="28" w:author="steve.lohr@gmx.de" w:date="2016-02-11T14:35:00Z" w:initials="s">
+  <w:comment w:id="28" w:author="steve.lohr@gmx.de" w:date="2016-02-11T14:36:00Z" w:initials="s">
     <w:p>
       <w:pPr>
         <w:pStyle w:val="Kommentartext"/>
@@ -6703,11 +6582,11 @@
         <w:annotationRef/>
       </w:r>
       <w:r>
-        <w:t>Quelle?</w:t>
+        <w:t>Quellen?</w:t>
       </w:r>
     </w:p>
   </w:comment>
-  <w:comment w:id="29" w:author="steve.lohr@gmx.de" w:date="2016-02-11T14:36:00Z" w:initials="s">
+  <w:comment w:id="29" w:author="steve.lohr@gmx.de" w:date="2016-02-11T14:37:00Z" w:initials="s">
     <w:p>
       <w:pPr>
         <w:pStyle w:val="Kommentartext"/>
@@ -6739,7 +6618,7 @@
       </w:r>
     </w:p>
   </w:comment>
-  <w:comment w:id="31" w:author="steve.lohr@gmx.de" w:date="2016-02-11T14:37:00Z" w:initials="s">
+  <w:comment w:id="31" w:author="steve.lohr@gmx.de" w:date="2016-02-11T14:38:00Z" w:initials="s">
     <w:p>
       <w:pPr>
         <w:pStyle w:val="Kommentartext"/>
@@ -6767,11 +6646,11 @@
         <w:annotationRef/>
       </w:r>
       <w:r>
-        <w:t>Quellen?</w:t>
+        <w:t>Quelle?</w:t>
       </w:r>
     </w:p>
   </w:comment>
-  <w:comment w:id="33" w:author="steve.lohr@gmx.de" w:date="2016-02-11T14:38:00Z" w:initials="s">
+  <w:comment w:id="33" w:author="steve.lohr@gmx.de" w:date="2016-02-11T14:39:00Z" w:initials="s">
     <w:p>
       <w:pPr>
         <w:pStyle w:val="Kommentartext"/>
@@ -6803,23 +6682,7 @@
       </w:r>
     </w:p>
   </w:comment>
-  <w:comment w:id="35" w:author="steve.lohr@gmx.de" w:date="2016-02-11T14:39:00Z" w:initials="s">
-    <w:p>
-      <w:pPr>
-        <w:pStyle w:val="Kommentartext"/>
-      </w:pPr>
-      <w:r>
-        <w:rPr>
-          <w:rStyle w:val="Kommentarzeichen"/>
-        </w:rPr>
-        <w:annotationRef/>
-      </w:r>
-      <w:r>
-        <w:t>Quelle?</w:t>
-      </w:r>
-    </w:p>
-  </w:comment>
-  <w:comment w:id="36" w:author="steve.lohr@gmx.de" w:date="2016-02-11T14:40:00Z" w:initials="s">
+  <w:comment w:id="35" w:author="steve.lohr@gmx.de" w:date="2016-02-11T14:40:00Z" w:initials="s">
     <w:p>
       <w:pPr>
         <w:pStyle w:val="Kommentartext"/>
@@ -7413,27 +7276,14 @@
         <w:tab w:val="right" w:pos="8222"/>
       </w:tabs>
     </w:pPr>
-    <w:r>
-      <w:fldChar w:fldCharType="begin"/>
-    </w:r>
-    <w:r>
-      <w:instrText xml:space="preserve"> STYLEREF  "Überschrift 1" </w:instrText>
-    </w:r>
-    <w:r>
-      <w:fldChar w:fldCharType="separate"/>
-    </w:r>
-    <w:r>
-      <w:rPr>
-        <w:noProof/>
-      </w:rPr>
-      <w:t>Einleitung</w:t>
-    </w:r>
-    <w:r>
-      <w:rPr>
-        <w:noProof/>
-      </w:rPr>
-      <w:fldChar w:fldCharType="end"/>
-    </w:r>
+    <w:fldSimple w:instr=" STYLEREF  &quot;Überschrift 1&quot; ">
+      <w:r>
+        <w:rPr>
+          <w:noProof/>
+        </w:rPr>
+        <w:t>Einleitung</w:t>
+      </w:r>
+    </w:fldSimple>
     <w:r>
       <w:tab/>
     </w:r>
@@ -8029,6 +7879,119 @@
     </w:lvl>
   </w:abstractNum>
   <w:abstractNum w:abstractNumId="13">
+    <w:nsid w:val="0DFC2B5D"/>
+    <w:multiLevelType w:val="hybridMultilevel"/>
+    <w:tmpl w:val="8430CD76"/>
+    <w:lvl w:ilvl="0" w:tplc="04070001">
+      <w:start w:val="1"/>
+      <w:numFmt w:val="bullet"/>
+      <w:lvlText w:val=""/>
+      <w:lvlJc w:val="left"/>
+      <w:pPr>
+        <w:ind w:left="720" w:hanging="360"/>
+      </w:pPr>
+      <w:rPr>
+        <w:rFonts w:ascii="Symbol" w:hAnsi="Symbol" w:hint="default"/>
+      </w:rPr>
+    </w:lvl>
+    <w:lvl w:ilvl="1" w:tplc="04070003" w:tentative="1">
+      <w:start w:val="1"/>
+      <w:numFmt w:val="bullet"/>
+      <w:lvlText w:val="o"/>
+      <w:lvlJc w:val="left"/>
+      <w:pPr>
+        <w:ind w:left="1440" w:hanging="360"/>
+      </w:pPr>
+      <w:rPr>
+        <w:rFonts w:ascii="Courier New" w:hAnsi="Courier New" w:cs="Courier New" w:hint="default"/>
+      </w:rPr>
+    </w:lvl>
+    <w:lvl w:ilvl="2" w:tplc="04070005" w:tentative="1">
+      <w:start w:val="1"/>
+      <w:numFmt w:val="bullet"/>
+      <w:lvlText w:val=""/>
+      <w:lvlJc w:val="left"/>
+      <w:pPr>
+        <w:ind w:left="2160" w:hanging="360"/>
+      </w:pPr>
+      <w:rPr>
+        <w:rFonts w:ascii="Wingdings" w:hAnsi="Wingdings" w:hint="default"/>
+      </w:rPr>
+    </w:lvl>
+    <w:lvl w:ilvl="3" w:tplc="04070001" w:tentative="1">
+      <w:start w:val="1"/>
+      <w:numFmt w:val="bullet"/>
+      <w:lvlText w:val=""/>
+      <w:lvlJc w:val="left"/>
+      <w:pPr>
+        <w:ind w:left="2880" w:hanging="360"/>
+      </w:pPr>
+      <w:rPr>
+        <w:rFonts w:ascii="Symbol" w:hAnsi="Symbol" w:hint="default"/>
+      </w:rPr>
+    </w:lvl>
+    <w:lvl w:ilvl="4" w:tplc="04070003" w:tentative="1">
+      <w:start w:val="1"/>
+      <w:numFmt w:val="bullet"/>
+      <w:lvlText w:val="o"/>
+      <w:lvlJc w:val="left"/>
+      <w:pPr>
+        <w:ind w:left="3600" w:hanging="360"/>
+      </w:pPr>
+      <w:rPr>
+        <w:rFonts w:ascii="Courier New" w:hAnsi="Courier New" w:cs="Courier New" w:hint="default"/>
+      </w:rPr>
+    </w:lvl>
+    <w:lvl w:ilvl="5" w:tplc="04070005" w:tentative="1">
+      <w:start w:val="1"/>
+      <w:numFmt w:val="bullet"/>
+      <w:lvlText w:val=""/>
+      <w:lvlJc w:val="left"/>
+      <w:pPr>
+        <w:ind w:left="4320" w:hanging="360"/>
+      </w:pPr>
+      <w:rPr>
+        <w:rFonts w:ascii="Wingdings" w:hAnsi="Wingdings" w:hint="default"/>
+      </w:rPr>
+    </w:lvl>
+    <w:lvl w:ilvl="6" w:tplc="04070001" w:tentative="1">
+      <w:start w:val="1"/>
+      <w:numFmt w:val="bullet"/>
+      <w:lvlText w:val=""/>
+      <w:lvlJc w:val="left"/>
+      <w:pPr>
+        <w:ind w:left="5040" w:hanging="360"/>
+      </w:pPr>
+      <w:rPr>
+        <w:rFonts w:ascii="Symbol" w:hAnsi="Symbol" w:hint="default"/>
+      </w:rPr>
+    </w:lvl>
+    <w:lvl w:ilvl="7" w:tplc="04070003" w:tentative="1">
+      <w:start w:val="1"/>
+      <w:numFmt w:val="bullet"/>
+      <w:lvlText w:val="o"/>
+      <w:lvlJc w:val="left"/>
+      <w:pPr>
+        <w:ind w:left="5760" w:hanging="360"/>
+      </w:pPr>
+      <w:rPr>
+        <w:rFonts w:ascii="Courier New" w:hAnsi="Courier New" w:cs="Courier New" w:hint="default"/>
+      </w:rPr>
+    </w:lvl>
+    <w:lvl w:ilvl="8" w:tplc="04070005" w:tentative="1">
+      <w:start w:val="1"/>
+      <w:numFmt w:val="bullet"/>
+      <w:lvlText w:val=""/>
+      <w:lvlJc w:val="left"/>
+      <w:pPr>
+        <w:ind w:left="6480" w:hanging="360"/>
+      </w:pPr>
+      <w:rPr>
+        <w:rFonts w:ascii="Wingdings" w:hAnsi="Wingdings" w:hint="default"/>
+      </w:rPr>
+    </w:lvl>
+  </w:abstractNum>
+  <w:abstractNum w:abstractNumId="14">
     <w:nsid w:val="0FA5588D"/>
     <w:multiLevelType w:val="multilevel"/>
     <w:tmpl w:val="0407001D"/>
@@ -8147,7 +8110,7 @@
       </w:pPr>
     </w:lvl>
   </w:abstractNum>
-  <w:abstractNum w:abstractNumId="14">
+  <w:abstractNum w:abstractNumId="15">
     <w:nsid w:val="1A310D6A"/>
     <w:multiLevelType w:val="multilevel"/>
     <w:tmpl w:val="9C3C1F70"/>
@@ -8287,7 +8250,7 @@
       </w:rPr>
     </w:lvl>
   </w:abstractNum>
-  <w:abstractNum w:abstractNumId="15">
+  <w:abstractNum w:abstractNumId="16">
     <w:nsid w:val="1AC82C01"/>
     <w:multiLevelType w:val="multilevel"/>
     <w:tmpl w:val="6A92E546"/>
@@ -8427,7 +8390,7 @@
       </w:rPr>
     </w:lvl>
   </w:abstractNum>
-  <w:abstractNum w:abstractNumId="16">
+  <w:abstractNum w:abstractNumId="17">
     <w:nsid w:val="1BB06EC5"/>
     <w:multiLevelType w:val="multilevel"/>
     <w:tmpl w:val="67E65744"/>
@@ -8574,7 +8537,7 @@
       </w:rPr>
     </w:lvl>
   </w:abstractNum>
-  <w:abstractNum w:abstractNumId="17">
+  <w:abstractNum w:abstractNumId="18">
     <w:nsid w:val="254D241D"/>
     <w:multiLevelType w:val="multilevel"/>
     <w:tmpl w:val="6A92E546"/>
@@ -8715,7 +8678,7 @@
       </w:rPr>
     </w:lvl>
   </w:abstractNum>
-  <w:abstractNum w:abstractNumId="18">
+  <w:abstractNum w:abstractNumId="19">
     <w:nsid w:val="280F13A1"/>
     <w:multiLevelType w:val="multilevel"/>
     <w:tmpl w:val="9778756E"/>
@@ -8855,7 +8818,7 @@
       </w:rPr>
     </w:lvl>
   </w:abstractNum>
-  <w:abstractNum w:abstractNumId="19">
+  <w:abstractNum w:abstractNumId="20">
     <w:nsid w:val="42DE7CE1"/>
     <w:multiLevelType w:val="multilevel"/>
     <w:tmpl w:val="CBCE5CBC"/>
@@ -8995,7 +8958,7 @@
       </w:rPr>
     </w:lvl>
   </w:abstractNum>
-  <w:abstractNum w:abstractNumId="20">
+  <w:abstractNum w:abstractNumId="21">
     <w:nsid w:val="44C1585F"/>
     <w:multiLevelType w:val="multilevel"/>
     <w:tmpl w:val="2D625D9C"/>
@@ -9136,7 +9099,7 @@
       </w:rPr>
     </w:lvl>
   </w:abstractNum>
-  <w:abstractNum w:abstractNumId="21">
+  <w:abstractNum w:abstractNumId="22">
     <w:nsid w:val="47A71A3E"/>
     <w:multiLevelType w:val="multilevel"/>
     <w:tmpl w:val="59DCD880"/>
@@ -9276,7 +9239,7 @@
       </w:rPr>
     </w:lvl>
   </w:abstractNum>
-  <w:abstractNum w:abstractNumId="22">
+  <w:abstractNum w:abstractNumId="23">
     <w:nsid w:val="48E81DBE"/>
     <w:multiLevelType w:val="multilevel"/>
     <w:tmpl w:val="0F741B24"/>
@@ -9416,7 +9379,7 @@
       </w:rPr>
     </w:lvl>
   </w:abstractNum>
-  <w:abstractNum w:abstractNumId="23">
+  <w:abstractNum w:abstractNumId="24">
     <w:nsid w:val="4ADF1710"/>
     <w:multiLevelType w:val="hybridMultilevel"/>
     <w:tmpl w:val="7FCC4DEA"/>
@@ -9555,7 +9518,7 @@
       </w:rPr>
     </w:lvl>
   </w:abstractNum>
-  <w:abstractNum w:abstractNumId="24">
+  <w:abstractNum w:abstractNumId="25">
     <w:nsid w:val="4CC56692"/>
     <w:multiLevelType w:val="hybridMultilevel"/>
     <w:tmpl w:val="66AE8C6A"/>
@@ -9696,7 +9659,7 @@
       </w:rPr>
     </w:lvl>
   </w:abstractNum>
-  <w:abstractNum w:abstractNumId="25">
+  <w:abstractNum w:abstractNumId="26">
     <w:nsid w:val="4D032B29"/>
     <w:multiLevelType w:val="hybridMultilevel"/>
     <w:tmpl w:val="2C787094"/>
@@ -9835,7 +9798,7 @@
       </w:rPr>
     </w:lvl>
   </w:abstractNum>
-  <w:abstractNum w:abstractNumId="26">
+  <w:abstractNum w:abstractNumId="27">
     <w:nsid w:val="4D8E0500"/>
     <w:multiLevelType w:val="multilevel"/>
     <w:tmpl w:val="8A5C73BE"/>
@@ -9975,7 +9938,7 @@
       </w:rPr>
     </w:lvl>
   </w:abstractNum>
-  <w:abstractNum w:abstractNumId="27">
+  <w:abstractNum w:abstractNumId="28">
     <w:nsid w:val="57F34AA4"/>
     <w:multiLevelType w:val="multilevel"/>
     <w:tmpl w:val="B644D32E"/>
@@ -10115,7 +10078,7 @@
       </w:rPr>
     </w:lvl>
   </w:abstractNum>
-  <w:abstractNum w:abstractNumId="28">
+  <w:abstractNum w:abstractNumId="29">
     <w:nsid w:val="5A437365"/>
     <w:multiLevelType w:val="hybridMultilevel"/>
     <w:tmpl w:val="12DA9416"/>
@@ -10227,7 +10190,7 @@
       </w:rPr>
     </w:lvl>
   </w:abstractNum>
-  <w:abstractNum w:abstractNumId="29">
+  <w:abstractNum w:abstractNumId="30">
     <w:nsid w:val="699B3133"/>
     <w:multiLevelType w:val="multilevel"/>
     <w:tmpl w:val="485E8B74"/>
@@ -10344,7 +10307,7 @@
       </w:pPr>
     </w:lvl>
   </w:abstractNum>
-  <w:abstractNum w:abstractNumId="30">
+  <w:abstractNum w:abstractNumId="31">
     <w:nsid w:val="724C2F4A"/>
     <w:multiLevelType w:val="multilevel"/>
     <w:tmpl w:val="86CCA40A"/>
@@ -10484,7 +10447,7 @@
       </w:rPr>
     </w:lvl>
   </w:abstractNum>
-  <w:abstractNum w:abstractNumId="31">
+  <w:abstractNum w:abstractNumId="32">
     <w:nsid w:val="73BD7D23"/>
     <w:multiLevelType w:val="multilevel"/>
     <w:tmpl w:val="0407001D"/>
@@ -10603,7 +10566,7 @@
       </w:pPr>
     </w:lvl>
   </w:abstractNum>
-  <w:abstractNum w:abstractNumId="32">
+  <w:abstractNum w:abstractNumId="33">
     <w:nsid w:val="78A1021E"/>
     <w:multiLevelType w:val="multilevel"/>
     <w:tmpl w:val="31D4EC00"/>
@@ -10744,16 +10707,16 @@
     </w:lvl>
   </w:abstractNum>
   <w:num w:numId="1">
-    <w:abstractNumId w:val="16"/>
+    <w:abstractNumId w:val="17"/>
   </w:num>
   <w:num w:numId="2">
-    <w:abstractNumId w:val="23"/>
+    <w:abstractNumId w:val="24"/>
   </w:num>
   <w:num w:numId="3">
-    <w:abstractNumId w:val="25"/>
+    <w:abstractNumId w:val="26"/>
   </w:num>
   <w:num w:numId="4">
-    <w:abstractNumId w:val="26"/>
+    <w:abstractNumId w:val="27"/>
   </w:num>
   <w:num w:numId="5">
     <w:abstractNumId w:val="9"/>
@@ -10771,7 +10734,7 @@
     <w:abstractNumId w:val="4"/>
   </w:num>
   <w:num w:numId="10">
-    <w:abstractNumId w:val="20"/>
+    <w:abstractNumId w:val="21"/>
   </w:num>
   <w:num w:numId="11">
     <w:abstractNumId w:val="8"/>
@@ -10789,46 +10752,46 @@
     <w:abstractNumId w:val="0"/>
   </w:num>
   <w:num w:numId="16">
-    <w:abstractNumId w:val="17"/>
+    <w:abstractNumId w:val="18"/>
   </w:num>
   <w:num w:numId="17">
-    <w:abstractNumId w:val="15"/>
+    <w:abstractNumId w:val="16"/>
   </w:num>
   <w:num w:numId="18">
-    <w:abstractNumId w:val="14"/>
+    <w:abstractNumId w:val="15"/>
   </w:num>
   <w:num w:numId="19">
     <w:abstractNumId w:val="10"/>
   </w:num>
   <w:num w:numId="20">
+    <w:abstractNumId w:val="33"/>
+  </w:num>
+  <w:num w:numId="21">
+    <w:abstractNumId w:val="28"/>
+  </w:num>
+  <w:num w:numId="22">
+    <w:abstractNumId w:val="31"/>
+  </w:num>
+  <w:num w:numId="23">
+    <w:abstractNumId w:val="20"/>
+  </w:num>
+  <w:num w:numId="24">
+    <w:abstractNumId w:val="23"/>
+  </w:num>
+  <w:num w:numId="25">
+    <w:abstractNumId w:val="22"/>
+  </w:num>
+  <w:num w:numId="26">
     <w:abstractNumId w:val="32"/>
   </w:num>
-  <w:num w:numId="21">
-    <w:abstractNumId w:val="27"/>
-  </w:num>
-  <w:num w:numId="22">
-    <w:abstractNumId w:val="30"/>
-  </w:num>
-  <w:num w:numId="23">
-    <w:abstractNumId w:val="19"/>
-  </w:num>
-  <w:num w:numId="24">
-    <w:abstractNumId w:val="22"/>
-  </w:num>
-  <w:num w:numId="25">
-    <w:abstractNumId w:val="21"/>
-  </w:num>
-  <w:num w:numId="26">
-    <w:abstractNumId w:val="31"/>
-  </w:num>
   <w:num w:numId="27">
-    <w:abstractNumId w:val="13"/>
+    <w:abstractNumId w:val="14"/>
   </w:num>
   <w:num w:numId="28">
     <w:abstractNumId w:val="12"/>
   </w:num>
   <w:num w:numId="29">
-    <w:abstractNumId w:val="29"/>
+    <w:abstractNumId w:val="30"/>
     <w:lvlOverride w:ilvl="0"/>
     <w:lvlOverride w:ilvl="1">
       <w:startOverride w:val="1"/>
@@ -10856,7 +10819,7 @@
     </w:lvlOverride>
   </w:num>
   <w:num w:numId="30">
-    <w:abstractNumId w:val="16"/>
+    <w:abstractNumId w:val="17"/>
     <w:lvlOverride w:ilvl="0">
       <w:startOverride w:val="1"/>
     </w:lvlOverride>
@@ -10886,19 +10849,19 @@
     </w:lvlOverride>
   </w:num>
   <w:num w:numId="31">
-    <w:abstractNumId w:val="16"/>
+    <w:abstractNumId w:val="17"/>
   </w:num>
   <w:num w:numId="32">
-    <w:abstractNumId w:val="24"/>
+    <w:abstractNumId w:val="25"/>
   </w:num>
   <w:num w:numId="33">
-    <w:abstractNumId w:val="18"/>
+    <w:abstractNumId w:val="19"/>
   </w:num>
   <w:num w:numId="34">
-    <w:abstractNumId w:val="16"/>
+    <w:abstractNumId w:val="17"/>
   </w:num>
   <w:num w:numId="35">
-    <w:abstractNumId w:val="16"/>
+    <w:abstractNumId w:val="17"/>
     <w:lvlOverride w:ilvl="0">
       <w:startOverride w:val="3"/>
     </w:lvlOverride>
@@ -10931,7 +10894,10 @@
     <w:abstractNumId w:val="11"/>
   </w:num>
   <w:num w:numId="37">
-    <w:abstractNumId w:val="28"/>
+    <w:abstractNumId w:val="29"/>
+  </w:num>
+  <w:num w:numId="38">
+    <w:abstractNumId w:val="13"/>
   </w:num>
 </w:numbering>
 </file>
@@ -13444,7 +13410,7 @@
 </file>
 
 <file path=customXml/itemProps1.xml><?xml version="1.0" encoding="utf-8"?>
-<ds:datastoreItem xmlns:ds="http://schemas.openxmlformats.org/officeDocument/2006/customXml" ds:itemID="{E9428CD6-91C3-4F4E-94A7-C4E44B1A927D}">
+<ds:datastoreItem xmlns:ds="http://schemas.openxmlformats.org/officeDocument/2006/customXml" ds:itemID="{B897E5C2-D45A-CA4B-A77E-56F394EB69AD}">
   <ds:schemaRefs>
     <ds:schemaRef ds:uri="http://schemas.openxmlformats.org/officeDocument/2006/bibliography"/>
   </ds:schemaRefs>

</xml_diff>

<commit_message>
Erstellung Abbildung 2.1 und Beschreibung Kapitel 2.1 und 2.2
</commit_message>
<xml_diff>
--- a/Masterthesis_RMST_Steve_Lohr_MSC_WI2016.docx
+++ b/Masterthesis_RMST_Steve_Lohr_MSC_WI2016.docx
@@ -3185,68 +3185,86 @@
     </w:p>
     <w:p>
       <w:pPr>
+        <w:pStyle w:val="Abbildungsverzeichnis"/>
+        <w:rPr>
+          <w:rFonts w:asciiTheme="minorHAnsi" w:eastAsiaTheme="minorEastAsia" w:hAnsiTheme="minorHAnsi" w:cstheme="minorBidi"/>
+          <w:noProof/>
+          <w:sz w:val="24"/>
+          <w:szCs w:val="24"/>
+        </w:rPr>
+      </w:pPr>
+      <w:r>
+        <w:rPr>
+          <w:sz w:val="22"/>
+        </w:rPr>
+        <w:fldChar w:fldCharType="begin"/>
+      </w:r>
+      <w:r>
+        <w:rPr>
+          <w:sz w:val="22"/>
+        </w:rPr>
+        <w:instrText xml:space="preserve"> TOC \c "Abbildung" </w:instrText>
+      </w:r>
+      <w:r>
+        <w:rPr>
+          <w:sz w:val="22"/>
+        </w:rPr>
+        <w:fldChar w:fldCharType="separate"/>
+      </w:r>
+      <w:bookmarkStart w:id="15" w:name="_GoBack"/>
+      <w:bookmarkEnd w:id="15"/>
+      <w:r>
+        <w:rPr>
+          <w:noProof/>
+        </w:rPr>
+        <w:t>Abbildung 2.1: Zusammenhang Time to Market</w:t>
+      </w:r>
+      <w:r>
+        <w:rPr>
+          <w:noProof/>
+        </w:rPr>
+        <w:tab/>
+      </w:r>
+      <w:r>
+        <w:rPr>
+          <w:noProof/>
+        </w:rPr>
+        <w:fldChar w:fldCharType="begin"/>
+      </w:r>
+      <w:r>
+        <w:rPr>
+          <w:noProof/>
+        </w:rPr>
+        <w:instrText xml:space="preserve"> PAGEREF _Toc444943199 \h </w:instrText>
+      </w:r>
+      <w:r>
+        <w:rPr>
+          <w:noProof/>
+        </w:rPr>
+      </w:r>
+      <w:r>
+        <w:rPr>
+          <w:noProof/>
+        </w:rPr>
+        <w:fldChar w:fldCharType="separate"/>
+      </w:r>
+      <w:r>
+        <w:rPr>
+          <w:noProof/>
+        </w:rPr>
+        <w:t>4</w:t>
+      </w:r>
+      <w:r>
+        <w:rPr>
+          <w:noProof/>
+        </w:rPr>
+        <w:fldChar w:fldCharType="end"/>
+      </w:r>
+    </w:p>
+    <w:p>
+      <w:pPr>
         <w:pStyle w:val="FormatvorlageAbbildungsverzeichnisLinks0cmHngend571cm"/>
       </w:pPr>
-      <w:r>
-        <w:rPr>
-          <w:rFonts w:eastAsia="Times"/>
-          <w:sz w:val="22"/>
-        </w:rPr>
-        <w:fldChar w:fldCharType="begin"/>
-      </w:r>
-      <w:r>
-        <w:rPr>
-          <w:sz w:val="22"/>
-        </w:rPr>
-        <w:instrText xml:space="preserve"> TOC \c "Abbildung" </w:instrText>
-      </w:r>
-      <w:r>
-        <w:rPr>
-          <w:rFonts w:eastAsia="Times"/>
-          <w:sz w:val="22"/>
-        </w:rPr>
-        <w:fldChar w:fldCharType="separate"/>
-      </w:r>
-      <w:r>
-        <w:rPr>
-          <w:rFonts w:eastAsia="Times"/>
-          <w:b/>
-          <w:bCs/>
-          <w:noProof/>
-          <w:sz w:val="22"/>
-        </w:rPr>
-        <w:t>Es konnten keine Einträge für ein Abbildungsverzeichnis gefunden werden.</w:t>
-      </w:r>
-      <w:r>
-        <w:rPr>
-          <w:rFonts w:eastAsia="Times"/>
-          <w:bCs/>
-          <w:noProof/>
-          <w:sz w:val="22"/>
-        </w:rPr>
-        <w:br/>
-        <w:t xml:space="preserve">Dies ist ein automatisches Inhaltsverzeichnis. Um es zu verwenden, wenden Sie Überschriftenformate (auf der Registerkarte "Start") auf den Text an, der in Ihrem Inhaltsverzeichnis erscheinen soll, und aktualisieren dann diese Tabelle. </w:t>
-      </w:r>
-      <w:r>
-        <w:rPr>
-          <w:rFonts w:eastAsia="Times"/>
-          <w:bCs/>
-          <w:noProof/>
-          <w:sz w:val="22"/>
-        </w:rPr>
-        <w:cr/>
-        <w:t xml:space="preserve"> </w:t>
-      </w:r>
-      <w:r>
-        <w:rPr>
-          <w:rFonts w:eastAsia="Times"/>
-          <w:bCs/>
-          <w:noProof/>
-          <w:sz w:val="22"/>
-        </w:rPr>
-        <w:cr/>
-        <w:t>Wenn Sie Ihre eigenen Einträge eingeben möchten, verwenden Sie ein manuelles Inhaltsverzeichnis (im gleichen Menü wie das automatische).</w:t>
-      </w:r>
       <w:r>
         <w:fldChar w:fldCharType="end"/>
       </w:r>
@@ -3267,12 +3285,12 @@
       <w:pPr>
         <w:pStyle w:val="berschrift1ohneNummerierung"/>
       </w:pPr>
-      <w:bookmarkStart w:id="15" w:name="_Toc442973248"/>
+      <w:bookmarkStart w:id="16" w:name="_Toc442973248"/>
       <w:r>
         <w:lastRenderedPageBreak/>
         <w:t>Tabellenverzeichnis</w:t>
       </w:r>
-      <w:bookmarkEnd w:id="15"/>
+      <w:bookmarkEnd w:id="16"/>
     </w:p>
     <w:p>
       <w:pPr>
@@ -3330,7 +3348,7 @@
       <w:pPr>
         <w:pStyle w:val="berschrift1ohneNummerierung"/>
         <w:rPr>
-          <w:rPrChange w:id="16" w:author="Unknown">
+          <w:rPrChange w:id="17" w:author="Unknown">
             <w:rPr>
               <w:lang w:val="en-GB"/>
             </w:rPr>
@@ -3352,7 +3370,7 @@
           <w:lang w:val="en-US"/>
         </w:rPr>
       </w:pPr>
-      <w:bookmarkStart w:id="17" w:name="_Toc442973249"/>
+      <w:bookmarkStart w:id="18" w:name="_Toc442973249"/>
       <w:proofErr w:type="spellStart"/>
       <w:r>
         <w:rPr>
@@ -3361,7 +3379,7 @@
         <w:lastRenderedPageBreak/>
         <w:t>Abkürzungsverzeichnis</w:t>
       </w:r>
-      <w:bookmarkEnd w:id="17"/>
+      <w:bookmarkEnd w:id="18"/>
       <w:proofErr w:type="spellEnd"/>
     </w:p>
     <w:p>
@@ -3529,15 +3547,15 @@
       <w:pPr>
         <w:pStyle w:val="berschrift1"/>
       </w:pPr>
-      <w:bookmarkStart w:id="18" w:name="_Toc442973250"/>
+      <w:bookmarkStart w:id="19" w:name="_Toc442973250"/>
       <w:r>
         <w:lastRenderedPageBreak/>
         <w:t>Einleitung</w:t>
       </w:r>
-      <w:bookmarkEnd w:id="18"/>
-    </w:p>
-    <w:p>
-      <w:commentRangeStart w:id="19"/>
+      <w:bookmarkEnd w:id="19"/>
+    </w:p>
+    <w:p>
+      <w:commentRangeStart w:id="20"/>
       <w:r>
         <w:t>„</w:t>
       </w:r>
@@ -3579,52 +3597,51 @@
       <w:r>
         <w:t xml:space="preserve">. </w:t>
       </w:r>
-      <w:commentRangeEnd w:id="19"/>
+      <w:commentRangeEnd w:id="20"/>
       <w:r>
         <w:rPr>
           <w:rStyle w:val="Kommentarzeichen"/>
         </w:rPr>
-        <w:commentReference w:id="19"/>
+        <w:commentReference w:id="20"/>
       </w:r>
     </w:p>
     <w:p>
       <w:r>
         <w:t xml:space="preserve">Jedes Unternehmen hat eine Gewinnerzielungsabsicht. Gewinne lassen sich durch die effiziente Vermarktung von Produkten und Dienstleistungen an Kunden erwirtschaften. Bei der Vermarktung konkurrieren </w:t>
       </w:r>
-      <w:commentRangeStart w:id="20"/>
+      <w:commentRangeStart w:id="21"/>
       <w:r>
         <w:t>Unternehmen in</w:t>
       </w:r>
       <w:r>
         <w:t xml:space="preserve"> einem freien Markt um Kunden</w:t>
       </w:r>
-      <w:commentRangeEnd w:id="20"/>
+      <w:commentRangeEnd w:id="21"/>
       <w:r>
         <w:rPr>
           <w:rStyle w:val="Kommentarzeichen"/>
         </w:rPr>
-        <w:commentReference w:id="20"/>
+        <w:commentReference w:id="21"/>
       </w:r>
       <w:r>
         <w:t xml:space="preserve">. </w:t>
       </w:r>
-      <w:commentRangeStart w:id="21"/>
+      <w:commentRangeStart w:id="22"/>
       <w:r>
         <w:t>Mittels Wettbewerbsvorteilen heben sich Unternehmen von der Konkurrenz ab und gewinnen damit Kunden</w:t>
       </w:r>
-      <w:commentRangeEnd w:id="21"/>
+      <w:commentRangeEnd w:id="22"/>
       <w:r>
         <w:rPr>
           <w:rStyle w:val="Kommentarzeichen"/>
         </w:rPr>
-        <w:commentReference w:id="21"/>
+        <w:commentReference w:id="22"/>
       </w:r>
       <w:sdt>
         <w:sdtPr>
           <w:id w:val="463317536"/>
           <w:citation/>
         </w:sdtPr>
-        <w:sdtEndPr/>
         <w:sdtContent>
           <w:r>
             <w:fldChar w:fldCharType="begin"/>
@@ -3651,7 +3668,6 @@
           <w:id w:val="261112000"/>
           <w:citation/>
         </w:sdtPr>
-        <w:sdtEndPr/>
         <w:sdtContent>
           <w:r>
             <w:fldChar w:fldCharType="begin"/>
@@ -3676,21 +3692,21 @@
       <w:r>
         <w:t xml:space="preserve">. </w:t>
       </w:r>
-      <w:commentRangeStart w:id="22"/>
+      <w:commentRangeStart w:id="23"/>
       <w:r>
         <w:t>Dazu</w:t>
       </w:r>
       <w:r>
         <w:t xml:space="preserve"> sind Unternehmen und deren Produkte in einem ständigen Wandel, welcher durch Innovation angetrieben wird. </w:t>
       </w:r>
-      <w:commentRangeEnd w:id="22"/>
+      <w:commentRangeEnd w:id="23"/>
       <w:r>
         <w:rPr>
           <w:rStyle w:val="Kommentarzeichen"/>
         </w:rPr>
-        <w:commentReference w:id="22"/>
-      </w:r>
-      <w:commentRangeStart w:id="23"/>
+        <w:commentReference w:id="23"/>
+      </w:r>
+      <w:commentRangeStart w:id="24"/>
       <w:r>
         <w:t>Ebenso unterliegt die Umwelt</w:t>
       </w:r>
@@ -3712,7 +3728,7 @@
       <w:r>
         <w:t>Innovation</w:t>
       </w:r>
-      <w:commentRangeEnd w:id="23"/>
+      <w:commentRangeEnd w:id="24"/>
       <w:r>
         <w:t xml:space="preserve"> verlangt</w:t>
       </w:r>
@@ -3720,14 +3736,13 @@
         <w:rPr>
           <w:rStyle w:val="Kommentarzeichen"/>
         </w:rPr>
-        <w:commentReference w:id="23"/>
+        <w:commentReference w:id="24"/>
       </w:r>
       <w:sdt>
         <w:sdtPr>
           <w:id w:val="225728298"/>
           <w:citation/>
         </w:sdtPr>
-        <w:sdtEndPr/>
         <w:sdtContent>
           <w:r>
             <w:fldChar w:fldCharType="begin"/>
@@ -3755,16 +3770,16 @@
       <w:r>
         <w:t xml:space="preserve">Diese notwendigen </w:t>
       </w:r>
-      <w:commentRangeStart w:id="24"/>
+      <w:commentRangeStart w:id="25"/>
       <w:r>
         <w:t>Innovationen werden durch Investitionen ermöglicht und innerhalb des Produktmanagements gesteuert</w:t>
       </w:r>
-      <w:commentRangeEnd w:id="24"/>
+      <w:commentRangeEnd w:id="25"/>
       <w:r>
         <w:rPr>
           <w:rStyle w:val="Kommentarzeichen"/>
         </w:rPr>
-        <w:commentReference w:id="24"/>
+        <w:commentReference w:id="25"/>
       </w:r>
       <w:r>
         <w:t>.</w:t>
@@ -3772,7 +3787,7 @@
       <w:r>
         <w:t xml:space="preserve"> </w:t>
       </w:r>
-      <w:commentRangeStart w:id="25"/>
+      <w:commentRangeStart w:id="26"/>
       <w:r>
         <w:t xml:space="preserve">Relevante Zielgröße </w:t>
       </w:r>
@@ -3785,17 +3800,17 @@
       <w:r>
         <w:t xml:space="preserve"> beschreibt, wann der Nutzen einer Investition die Kosten übersteigt</w:t>
       </w:r>
-      <w:commentRangeEnd w:id="25"/>
+      <w:commentRangeEnd w:id="26"/>
       <w:r>
         <w:rPr>
           <w:rStyle w:val="Kommentarzeichen"/>
         </w:rPr>
-        <w:commentReference w:id="25"/>
+        <w:commentReference w:id="26"/>
       </w:r>
       <w:r>
         <w:t xml:space="preserve">. </w:t>
       </w:r>
-      <w:commentRangeStart w:id="26"/>
+      <w:commentRangeStart w:id="27"/>
       <w:r>
         <w:t>Von entscheidender Bedeutung ist</w:t>
       </w:r>
@@ -3817,19 +3832,18 @@
       <w:r>
         <w:t>Investition gezogen werden kann</w:t>
       </w:r>
-      <w:commentRangeEnd w:id="26"/>
+      <w:commentRangeEnd w:id="27"/>
       <w:r>
         <w:rPr>
           <w:rStyle w:val="Kommentarzeichen"/>
         </w:rPr>
-        <w:commentReference w:id="26"/>
+        <w:commentReference w:id="27"/>
       </w:r>
       <w:sdt>
         <w:sdtPr>
           <w:id w:val="263423665"/>
           <w:citation/>
         </w:sdtPr>
-        <w:sdtEndPr/>
         <w:sdtContent>
           <w:r>
             <w:fldChar w:fldCharType="begin"/>
@@ -3854,7 +3868,7 @@
       <w:r>
         <w:t xml:space="preserve">. </w:t>
       </w:r>
-      <w:commentRangeStart w:id="27"/>
+      <w:commentRangeStart w:id="28"/>
       <w:r>
         <w:t>Die</w:t>
       </w:r>
@@ -3886,12 +3900,12 @@
       <w:r>
         <w:t>“ bezeichnet</w:t>
       </w:r>
-      <w:commentRangeEnd w:id="27"/>
+      <w:commentRangeEnd w:id="28"/>
       <w:r>
         <w:rPr>
           <w:rStyle w:val="Kommentarzeichen"/>
         </w:rPr>
-        <w:commentReference w:id="27"/>
+        <w:commentReference w:id="28"/>
       </w:r>
       <w:r>
         <w:t xml:space="preserve"> </w:t>
@@ -3901,7 +3915,6 @@
           <w:id w:val="1623197985"/>
           <w:citation/>
         </w:sdtPr>
-        <w:sdtEndPr/>
         <w:sdtContent>
           <w:r>
             <w:fldChar w:fldCharType="begin"/>
@@ -3926,7 +3939,7 @@
       <w:r>
         <w:t xml:space="preserve">. </w:t>
       </w:r>
-      <w:commentRangeStart w:id="28"/>
+      <w:commentRangeStart w:id="29"/>
       <w:r>
         <w:t xml:space="preserve">Aufgrund der anhaltenden Digitalisierung hat die </w:t>
       </w:r>
@@ -3945,12 +3958,12 @@
       <w:r>
         <w:t>Einfluss auf diesen Zeitpunkt</w:t>
       </w:r>
-      <w:commentRangeEnd w:id="28"/>
+      <w:commentRangeEnd w:id="29"/>
       <w:r>
         <w:rPr>
           <w:rStyle w:val="Kommentarzeichen"/>
         </w:rPr>
-        <w:commentReference w:id="28"/>
+        <w:commentReference w:id="29"/>
       </w:r>
       <w:r>
         <w:t>.</w:t>
@@ -3958,7 +3971,7 @@
       <w:r>
         <w:t xml:space="preserve"> </w:t>
       </w:r>
-      <w:commentRangeStart w:id="29"/>
+      <w:commentRangeStart w:id="30"/>
       <w:r>
         <w:t xml:space="preserve">Kritische </w:t>
       </w:r>
@@ -3986,12 +3999,12 @@
       <w:r>
         <w:t>Release-Management</w:t>
       </w:r>
-      <w:commentRangeEnd w:id="29"/>
+      <w:commentRangeEnd w:id="30"/>
       <w:r>
         <w:rPr>
           <w:rStyle w:val="Kommentarzeichen"/>
         </w:rPr>
-        <w:commentReference w:id="29"/>
+        <w:commentReference w:id="30"/>
       </w:r>
       <w:r>
         <w:t>. A</w:t>
@@ -4030,7 +4043,6 @@
           <w:id w:val="80795501"/>
           <w:citation/>
         </w:sdtPr>
-        <w:sdtEndPr/>
         <w:sdtContent>
           <w:r>
             <w:fldChar w:fldCharType="begin"/>
@@ -4057,7 +4069,6 @@
           <w:id w:val="-203868762"/>
           <w:citation/>
         </w:sdtPr>
-        <w:sdtEndPr/>
         <w:sdtContent>
           <w:r>
             <w:fldChar w:fldCharType="begin"/>
@@ -4084,7 +4095,6 @@
           <w:id w:val="1260172094"/>
           <w:citation/>
         </w:sdtPr>
-        <w:sdtEndPr/>
         <w:sdtContent>
           <w:r>
             <w:fldChar w:fldCharType="begin"/>
@@ -4109,7 +4119,7 @@
       <w:r>
         <w:t xml:space="preserve">. </w:t>
       </w:r>
-      <w:commentRangeStart w:id="30"/>
+      <w:commentRangeStart w:id="31"/>
       <w:r>
         <w:t xml:space="preserve">Die Softwareentwicklung findet in vielen Fällen jedoch isoliert vom IT-Service-Management und damit dem </w:t>
       </w:r>
@@ -4119,23 +4129,23 @@
       <w:r>
         <w:t xml:space="preserve"> statt, da nicht die Innovation, sondern die Stabilität im Vordergrund steht. </w:t>
       </w:r>
-      <w:commentRangeEnd w:id="30"/>
+      <w:commentRangeEnd w:id="31"/>
       <w:r>
         <w:rPr>
           <w:rStyle w:val="Kommentarzeichen"/>
         </w:rPr>
-        <w:commentReference w:id="30"/>
-      </w:r>
-      <w:commentRangeStart w:id="31"/>
+        <w:commentReference w:id="31"/>
+      </w:r>
+      <w:commentRangeStart w:id="32"/>
       <w:r>
         <w:t>Daher sind Prozesse und Abläufe im IT-Service-Management typischerweise nicht agil, sondern starr</w:t>
       </w:r>
-      <w:commentRangeEnd w:id="31"/>
+      <w:commentRangeEnd w:id="32"/>
       <w:r>
         <w:rPr>
           <w:rStyle w:val="Kommentarzeichen"/>
         </w:rPr>
-        <w:commentReference w:id="31"/>
+        <w:commentReference w:id="32"/>
       </w:r>
       <w:r>
         <w:t>. Diese Entkopplung</w:t>
@@ -4162,7 +4172,7 @@
       <w:r>
         <w:t>“ und daher zu einer schlechteren Wettbewerbsfähigkeit</w:t>
       </w:r>
-      <w:commentRangeStart w:id="32"/>
+      <w:commentRangeStart w:id="33"/>
       <w:r>
         <w:t>. Dieses Problem versucht der Ansatz „</w:t>
       </w:r>
@@ -4198,29 +4208,29 @@
       <w:r>
         <w:t>“) aufgehoben wird</w:t>
       </w:r>
-      <w:commentRangeEnd w:id="32"/>
+      <w:commentRangeEnd w:id="33"/>
       <w:r>
         <w:rPr>
           <w:rStyle w:val="Kommentarzeichen"/>
         </w:rPr>
-        <w:commentReference w:id="32"/>
+        <w:commentReference w:id="33"/>
       </w:r>
       <w:r>
         <w:t xml:space="preserve">. </w:t>
       </w:r>
-      <w:commentRangeStart w:id="33"/>
+      <w:commentRangeStart w:id="34"/>
       <w:r>
         <w:t>Neben einer tieferen Zusammenarbeit in einem Team, stehen Standardisierung und Automatisierung sowie der Abbau von Bürokratie im Fokus dieses Ansatzes.</w:t>
       </w:r>
       <w:r>
         <w:t xml:space="preserve"> </w:t>
       </w:r>
-      <w:commentRangeEnd w:id="33"/>
+      <w:commentRangeEnd w:id="34"/>
       <w:r>
         <w:rPr>
           <w:rStyle w:val="Kommentarzeichen"/>
         </w:rPr>
-        <w:commentReference w:id="33"/>
+        <w:commentReference w:id="34"/>
       </w:r>
       <w:r>
         <w:t xml:space="preserve">Die typischen </w:t>
@@ -4286,7 +4296,7 @@
       <w:r>
         <w:t xml:space="preserve">Wenn ja, anhand welcher Kriterien können diese individualisiert werden? </w:t>
       </w:r>
-      <w:commentRangeStart w:id="34"/>
+      <w:commentRangeStart w:id="35"/>
       <w:r>
         <w:t>Das Standardrahmenwerk für das IT-Service-Management</w:t>
       </w:r>
@@ -4311,17 +4321,17 @@
       <w:r>
         <w:t xml:space="preserve"> ISO/IEC 20000 sind diesbezüglich zu generisch</w:t>
       </w:r>
-      <w:commentRangeEnd w:id="34"/>
+      <w:commentRangeEnd w:id="35"/>
       <w:r>
         <w:rPr>
           <w:rStyle w:val="Kommentarzeichen"/>
         </w:rPr>
-        <w:commentReference w:id="34"/>
+        <w:commentReference w:id="35"/>
       </w:r>
       <w:r>
         <w:t xml:space="preserve">. </w:t>
       </w:r>
-      <w:commentRangeStart w:id="35"/>
+      <w:commentRangeStart w:id="36"/>
       <w:r>
         <w:t xml:space="preserve">Dadurch entsteht Unternehmen bei der Umsetzung von konkreten </w:t>
       </w:r>
@@ -4331,12 +4341,12 @@
       <w:r>
         <w:t xml:space="preserve"> Prozessen ein erhöhter Aufwand.</w:t>
       </w:r>
-      <w:commentRangeEnd w:id="35"/>
+      <w:commentRangeEnd w:id="36"/>
       <w:r>
         <w:rPr>
           <w:rStyle w:val="Kommentarzeichen"/>
         </w:rPr>
-        <w:commentReference w:id="35"/>
+        <w:commentReference w:id="36"/>
       </w:r>
     </w:p>
     <w:p>
@@ -4361,16 +4371,16 @@
       <w:r>
         <w:t xml:space="preserve"> der Branche des Unternehmens, dem Einfluss des Produkts auf das Kerngeschäft, der Klassifizierung der verarbeitenden Daten oder der aktuellen Phase im Produktlebenszyklus, ausgehen. </w:t>
       </w:r>
-      <w:commentRangeStart w:id="36"/>
+      <w:commentRangeStart w:id="37"/>
       <w:r>
         <w:t>Da zwischen dem Produktlebenszyklus und dem Innovationsbedarf ein direkter Zusammenhang entsteht, scheint dieser Faktor jedoch am bedeutendsten.</w:t>
       </w:r>
-      <w:commentRangeEnd w:id="36"/>
+      <w:commentRangeEnd w:id="37"/>
       <w:r>
         <w:rPr>
           <w:rStyle w:val="Kommentarzeichen"/>
         </w:rPr>
-        <w:commentReference w:id="36"/>
+        <w:commentReference w:id="37"/>
       </w:r>
       <w:r>
         <w:t xml:space="preserve"> </w:t>
@@ -4548,21 +4558,19 @@
       <w:pPr>
         <w:pStyle w:val="berschrift1"/>
       </w:pPr>
-      <w:bookmarkStart w:id="37" w:name="_Ref442963595"/>
-      <w:bookmarkStart w:id="38" w:name="_Toc442973251"/>
+      <w:bookmarkStart w:id="38" w:name="_Ref442963595"/>
+      <w:bookmarkStart w:id="39" w:name="_Toc442973251"/>
       <w:r>
         <w:lastRenderedPageBreak/>
         <w:t>Grundlagen</w:t>
       </w:r>
-      <w:bookmarkEnd w:id="37"/>
       <w:bookmarkEnd w:id="38"/>
+      <w:bookmarkEnd w:id="39"/>
     </w:p>
     <w:p>
       <w:r>
         <w:t xml:space="preserve">Zur Einführung in die Thematik und zur Etablierung eines einheitlichen Begriffsverständnisses werden in den folgenden Unterkapiteln die Begriffe Innovation, Produktmanagement, Produktlebenszyklus und Release-Management erläutert und in Zusammenhang gebracht. Weiterhin wird der für die spätere Risikoanalyse notwendige Produktlebenszyklus aus den unterschiedlichen vorliegenden Beschreibungen abgeleitet. </w:t>
       </w:r>
-      <w:bookmarkStart w:id="39" w:name="_GoBack"/>
-      <w:bookmarkEnd w:id="39"/>
     </w:p>
     <w:p>
       <w:pPr>
@@ -4588,86 +4596,1153 @@
     </w:p>
     <w:p>
       <w:r>
-        <w:t>Definition: Innovation</w:t>
-      </w:r>
-    </w:p>
-    <w:p>
-      <w:r>
-        <w:t>Wettbewerbsvorteile -&gt; Innovation</w:t>
-      </w:r>
-      <w:r>
-        <w:t xml:space="preserve"> -&gt; Grafik zu Pay off </w:t>
+        <w:t xml:space="preserve">Zentrales Thema der </w:t>
+      </w:r>
+      <w:r>
+        <w:t>Einleitung</w:t>
+      </w:r>
+      <w:r>
+        <w:t xml:space="preserve"> ist die Innovation. </w:t>
+      </w:r>
+      <w:r>
+        <w:t>Daher erfolgt zu Beginn eine Definition des Begriffs:</w:t>
+      </w:r>
+    </w:p>
+    <w:p>
+      <w:r>
+        <w:rPr>
+          <w:highlight w:val="yellow"/>
+        </w:rPr>
+        <w:t xml:space="preserve">Definition: </w:t>
+      </w:r>
+      <w:r>
+        <w:rPr>
+          <w:highlight w:val="yellow"/>
+        </w:rPr>
+        <w:t>Innovation „Erneuerung aus sich selbst heraus“</w:t>
+      </w:r>
+      <w:r>
+        <w:t xml:space="preserve"> </w:t>
+      </w:r>
+      <w:sdt>
+        <w:sdtPr>
+          <w:id w:val="-53079350"/>
+          <w:citation/>
+        </w:sdtPr>
+        <w:sdtContent>
+          <w:r>
+            <w:fldChar w:fldCharType="begin"/>
+          </w:r>
+          <w:r>
+            <w:instrText xml:space="preserve">CITATION Kai04 \p "S. 86" \l 1031 </w:instrText>
+          </w:r>
+          <w:r>
+            <w:fldChar w:fldCharType="separate"/>
+          </w:r>
+          <w:r>
+            <w:rPr>
+              <w:noProof/>
+            </w:rPr>
+            <w:t>(Kairies 2004, S. 86)</w:t>
+          </w:r>
+          <w:r>
+            <w:fldChar w:fldCharType="end"/>
+          </w:r>
+        </w:sdtContent>
+      </w:sdt>
+    </w:p>
+    <w:p>
+      <w:r>
+        <w:t>Da die Märkte sich sowohl mit hohen Tempo als auch hoher Dynamik ständig verändern, braucht ein Unternehmen permanent</w:t>
+      </w:r>
+      <w:r>
+        <w:t xml:space="preserve"> innovative</w:t>
+      </w:r>
+      <w:r>
+        <w:t xml:space="preserve"> und erfolgreiche Produkte, um bestehen zu können</w:t>
+      </w:r>
+      <w:sdt>
+        <w:sdtPr>
+          <w:id w:val="752087668"/>
+          <w:citation/>
+        </w:sdtPr>
+        <w:sdtContent>
+          <w:r>
+            <w:fldChar w:fldCharType="begin"/>
+          </w:r>
+          <w:r>
+            <w:instrText xml:space="preserve">CITATION Kai04 \p "S. 1-3" \l 1031 </w:instrText>
+          </w:r>
+          <w:r>
+            <w:fldChar w:fldCharType="separate"/>
+          </w:r>
+          <w:r>
+            <w:rPr>
+              <w:noProof/>
+            </w:rPr>
+            <w:t xml:space="preserve"> (Kairies 2004, S. 1-3)</w:t>
+          </w:r>
+          <w:r>
+            <w:fldChar w:fldCharType="end"/>
+          </w:r>
+        </w:sdtContent>
+      </w:sdt>
+      <w:r>
+        <w:t>.</w:t>
+      </w:r>
+      <w:r>
+        <w:t xml:space="preserve"> </w:t>
+      </w:r>
+      <w:r>
+        <w:t>Durch den hohen</w:t>
+      </w:r>
+      <w:r>
+        <w:t xml:space="preserve"> Innovationswettbewerb</w:t>
+      </w:r>
+      <w:r>
+        <w:t>,</w:t>
+      </w:r>
+      <w:r>
+        <w:t xml:space="preserve"> setzen sich nur die Unternehmen durch, welche alle Phasen des Innovationsprozesses beherrschen und die Schlüsselfähigkeit besitzen, in kürzerer Zeit mehr erfolgreiche Produkte auf den Markt bringen</w:t>
+      </w:r>
+      <w:sdt>
+        <w:sdtPr>
+          <w:id w:val="-2007735422"/>
+          <w:citation/>
+        </w:sdtPr>
+        <w:sdtContent>
+          <w:r>
+            <w:fldChar w:fldCharType="begin"/>
+          </w:r>
+          <w:r>
+            <w:instrText xml:space="preserve">CITATION Kai04 \p "S. 4-5" \l 1031 </w:instrText>
+          </w:r>
+          <w:r>
+            <w:fldChar w:fldCharType="separate"/>
+          </w:r>
+          <w:r>
+            <w:rPr>
+              <w:noProof/>
+            </w:rPr>
+            <w:t xml:space="preserve"> (Kairies 2004, S. 4-5)</w:t>
+          </w:r>
+          <w:r>
+            <w:fldChar w:fldCharType="end"/>
+          </w:r>
+        </w:sdtContent>
+      </w:sdt>
+      <w:r>
+        <w:t xml:space="preserve">. </w:t>
+      </w:r>
+      <w:r>
+        <w:t>Dies erklärt sich anhand folgendem Zusammenhang. D</w:t>
+      </w:r>
+      <w:r>
+        <w:t>ie</w:t>
+      </w:r>
+      <w:r>
+        <w:t xml:space="preserve"> hohe</w:t>
+      </w:r>
+      <w:r>
+        <w:t xml:space="preserve"> Dynamik </w:t>
+      </w:r>
+      <w:r>
+        <w:t xml:space="preserve">auf den Märkten führt zur </w:t>
+      </w:r>
+      <w:r>
+        <w:t>Verkürzung der Produktlebenszeit</w:t>
+      </w:r>
+      <w:r>
+        <w:t xml:space="preserve"> und Erhöhung der Entwicklungsaufwände</w:t>
+      </w:r>
+      <w:sdt>
+        <w:sdtPr>
+          <w:id w:val="-2092697073"/>
+          <w:citation/>
+        </w:sdtPr>
+        <w:sdtContent>
+          <w:r>
+            <w:fldChar w:fldCharType="begin"/>
+          </w:r>
+          <w:r>
+            <w:instrText xml:space="preserve">CITATION Kai04 \p "S. 6" \l 1031 </w:instrText>
+          </w:r>
+          <w:r>
+            <w:fldChar w:fldCharType="separate"/>
+          </w:r>
+          <w:r>
+            <w:rPr>
+              <w:noProof/>
+            </w:rPr>
+            <w:t xml:space="preserve"> (Kairies 2004, S. 6)</w:t>
+          </w:r>
+          <w:r>
+            <w:fldChar w:fldCharType="end"/>
+          </w:r>
+        </w:sdtContent>
+      </w:sdt>
+      <w:r>
+        <w:t>. Das bedeutet der Zeitraum in dem ein Unternehmen Gewinne aus der Produktvermarktung erwirtschaften kann sinkt und die Investitionskosten steigen</w:t>
+      </w:r>
+      <w:sdt>
+        <w:sdtPr>
+          <w:id w:val="-903525362"/>
+          <w:citation/>
+        </w:sdtPr>
+        <w:sdtContent>
+          <w:r>
+            <w:fldChar w:fldCharType="begin"/>
+          </w:r>
+          <w:r>
+            <w:instrText xml:space="preserve">CITATION Kai04 \p "S. 6" \l 1031 </w:instrText>
+          </w:r>
+          <w:r>
+            <w:fldChar w:fldCharType="separate"/>
+          </w:r>
+          <w:r>
+            <w:rPr>
+              <w:noProof/>
+            </w:rPr>
+            <w:t xml:space="preserve"> (Kairies 2004, S. 6)</w:t>
+          </w:r>
+          <w:r>
+            <w:fldChar w:fldCharType="end"/>
+          </w:r>
+        </w:sdtContent>
+      </w:sdt>
+      <w:r>
+        <w:t xml:space="preserve">. Somit wird die Zeit zwischen Produktidee und Markteintritt, die Time </w:t>
       </w:r>
       <w:proofErr w:type="spellStart"/>
       <w:r>
-        <w:t>Period</w:t>
+        <w:t>to</w:t>
       </w:r>
       <w:proofErr w:type="spellEnd"/>
-    </w:p>
-    <w:p>
-      <w:r>
+      <w:r>
+        <w:t xml:space="preserve"> Market, zum kritischen Wettbewerbsfaktor</w:t>
+      </w:r>
+      <w:sdt>
+        <w:sdtPr>
+          <w:id w:val="650873656"/>
+          <w:citation/>
+        </w:sdtPr>
+        <w:sdtContent>
+          <w:r>
+            <w:fldChar w:fldCharType="begin"/>
+          </w:r>
+          <w:r>
+            <w:instrText xml:space="preserve">CITATION Kai04 \p "S. 6" \l 1031 </w:instrText>
+          </w:r>
+          <w:r>
+            <w:fldChar w:fldCharType="separate"/>
+          </w:r>
+          <w:r>
+            <w:rPr>
+              <w:noProof/>
+            </w:rPr>
+            <w:t xml:space="preserve"> (Kairies 2004, S. 6)</w:t>
+          </w:r>
+          <w:r>
+            <w:fldChar w:fldCharType="end"/>
+          </w:r>
+        </w:sdtContent>
+      </w:sdt>
+      <w:r>
+        <w:t>. Zur</w:t>
+      </w:r>
+      <w:r>
+        <w:t xml:space="preserve"> Veranschaulichung dieses</w:t>
+      </w:r>
+      <w:r>
+        <w:t xml:space="preserve"> zentralen Zusammenhangs</w:t>
+      </w:r>
+      <w:r>
+        <w:t xml:space="preserve"> dient </w:t>
+      </w:r>
+      <w:r>
+        <w:fldChar w:fldCharType="begin"/>
+      </w:r>
+      <w:r>
+        <w:instrText xml:space="preserve"> REF _Ref444943110 \h </w:instrText>
+      </w:r>
+      <w:r>
+        <w:fldChar w:fldCharType="separate"/>
+      </w:r>
+      <w:r>
+        <w:t xml:space="preserve">Abbildung </w:t>
+      </w:r>
+      <w:r>
+        <w:rPr>
+          <w:noProof/>
+        </w:rPr>
+        <w:t>2</w:t>
+      </w:r>
+      <w:r>
+        <w:t>.</w:t>
+      </w:r>
+      <w:r>
+        <w:rPr>
+          <w:noProof/>
+        </w:rPr>
+        <w:t>1</w:t>
+      </w:r>
+      <w:r>
+        <w:t xml:space="preserve">: Zusammenhang Time </w:t>
+      </w:r>
+      <w:proofErr w:type="spellStart"/>
+      <w:r>
+        <w:t>to</w:t>
+      </w:r>
+      <w:proofErr w:type="spellEnd"/>
+      <w:r>
+        <w:t xml:space="preserve"> Market</w:t>
+      </w:r>
+      <w:r>
+        <w:fldChar w:fldCharType="end"/>
+      </w:r>
+      <w:r>
+        <w:t>:</w:t>
+      </w:r>
+    </w:p>
+    <w:p>
+      <w:pPr>
+        <w:keepNext/>
+        <w:jc w:val="center"/>
+      </w:pPr>
+      <w:r>
+        <w:rPr>
+          <w:noProof/>
+        </w:rPr>
+        <w:drawing>
+          <wp:inline distT="0" distB="0" distL="0" distR="0" wp14:anchorId="11342439" wp14:editId="7C19F42A">
+            <wp:extent cx="4931664" cy="1572768"/>
+            <wp:effectExtent l="0" t="0" r="0" b="2540"/>
+            <wp:docPr id="14" name="Bild 14"/>
+            <wp:cNvGraphicFramePr>
+              <a:graphicFrameLocks xmlns:a="http://schemas.openxmlformats.org/drawingml/2006/main" noChangeAspect="1"/>
+            </wp:cNvGraphicFramePr>
+            <a:graphic xmlns:a="http://schemas.openxmlformats.org/drawingml/2006/main">
+              <a:graphicData uri="http://schemas.openxmlformats.org/drawingml/2006/picture">
+                <pic:pic xmlns:pic="http://schemas.openxmlformats.org/drawingml/2006/picture">
+                  <pic:nvPicPr>
+                    <pic:cNvPr id="14" name="2_1_TimeToMarket.png"/>
+                    <pic:cNvPicPr/>
+                  </pic:nvPicPr>
+                  <pic:blipFill>
+                    <a:blip r:embed="rId22">
+                      <a:extLst>
+                        <a:ext uri="{28A0092B-C50C-407E-A947-70E740481C1C}">
+                          <a14:useLocalDpi xmlns:a14="http://schemas.microsoft.com/office/drawing/2010/main" val="0"/>
+                        </a:ext>
+                      </a:extLst>
+                    </a:blip>
+                    <a:stretch>
+                      <a:fillRect/>
+                    </a:stretch>
+                  </pic:blipFill>
+                  <pic:spPr>
+                    <a:xfrm>
+                      <a:off x="0" y="0"/>
+                      <a:ext cx="4931664" cy="1572768"/>
+                    </a:xfrm>
+                    <a:prstGeom prst="rect">
+                      <a:avLst/>
+                    </a:prstGeom>
+                  </pic:spPr>
+                </pic:pic>
+              </a:graphicData>
+            </a:graphic>
+          </wp:inline>
+        </w:drawing>
+      </w:r>
+    </w:p>
+    <w:p>
+      <w:pPr>
+        <w:pStyle w:val="Beschriftung"/>
+      </w:pPr>
+      <w:bookmarkStart w:id="41" w:name="_Ref444943110"/>
+      <w:bookmarkStart w:id="42" w:name="_Toc444943199"/>
+      <w:r>
+        <w:t xml:space="preserve">Abbildung </w:t>
+      </w:r>
+      <w:fldSimple w:instr=" STYLEREF 1 \s ">
+        <w:r>
+          <w:rPr>
+            <w:noProof/>
+          </w:rPr>
+          <w:t>2</w:t>
+        </w:r>
+      </w:fldSimple>
+      <w:r>
+        <w:t>.</w:t>
+      </w:r>
+      <w:fldSimple w:instr=" SEQ Abbildung \* ARABIC \s 1 ">
+        <w:r>
+          <w:rPr>
+            <w:noProof/>
+          </w:rPr>
+          <w:t>1</w:t>
+        </w:r>
+      </w:fldSimple>
+      <w:r>
+        <w:t xml:space="preserve">: Zusammenhang Time </w:t>
+      </w:r>
+      <w:proofErr w:type="spellStart"/>
+      <w:r>
+        <w:t>to</w:t>
+      </w:r>
+      <w:proofErr w:type="spellEnd"/>
+      <w:r>
+        <w:t xml:space="preserve"> Market</w:t>
+      </w:r>
+      <w:bookmarkEnd w:id="41"/>
+      <w:bookmarkEnd w:id="42"/>
+    </w:p>
+    <w:p>
+      <w:pPr>
+        <w:rPr>
+          <w:highlight w:val="yellow"/>
+        </w:rPr>
+      </w:pPr>
+      <w:r>
+        <w:rPr>
+          <w:highlight w:val="yellow"/>
+        </w:rPr>
+        <w:lastRenderedPageBreak/>
         <w:t>Umwelt bedingt Anpassung -&gt; Veränderung</w:t>
       </w:r>
     </w:p>
     <w:p>
-      <w:r>
-        <w:t xml:space="preserve">Innovationstypen: Prozess, Produkt, </w:t>
+      <w:pPr>
+        <w:rPr>
+          <w:highlight w:val="yellow"/>
+        </w:rPr>
+      </w:pPr>
+      <w:r>
+        <w:rPr>
+          <w:highlight w:val="yellow"/>
+        </w:rPr>
+        <w:t xml:space="preserve">Innovationstypen: Prozess, Produkt (+Dienst), </w:t>
       </w:r>
       <w:proofErr w:type="spellStart"/>
       <w:r>
+        <w:rPr>
+          <w:highlight w:val="yellow"/>
+        </w:rPr>
         <w:t>dirsruptiv</w:t>
       </w:r>
       <w:proofErr w:type="spellEnd"/>
       <w:r>
+        <w:rPr>
+          <w:highlight w:val="yellow"/>
+        </w:rPr>
         <w:t>?</w:t>
       </w:r>
     </w:p>
     <w:p>
+      <w:r>
+        <w:rPr>
+          <w:highlight w:val="yellow"/>
+        </w:rPr>
+        <w:t>Definition: Produkt</w:t>
+      </w:r>
+    </w:p>
+    <w:p>
+      <w:r>
+        <w:t>Innerhalb dieser Ausarbeitung wird nur die Produktinnovation betrachtet, da Prozesse typischerweise keiner Softwareentwicklung unterliegen und somit das hier gemeinte und noch zu erläuternde Release</w:t>
+      </w:r>
+      <w:r>
+        <w:t xml:space="preserve"> Management keine Relevanz hat.</w:t>
+      </w:r>
+    </w:p>
+    <w:p>
+      <w:r>
+        <w:t xml:space="preserve">Die </w:t>
+      </w:r>
+      <w:r>
+        <w:t xml:space="preserve">beschriebene Innovation </w:t>
+      </w:r>
+      <w:r>
+        <w:t>darf</w:t>
+      </w:r>
+      <w:r>
+        <w:t xml:space="preserve"> aufgrund ihrer Bedeutung nicht durch Zufall entstehen, sondern bedingt ein systematisches Innovations-Management</w:t>
+      </w:r>
+      <w:sdt>
+        <w:sdtPr>
+          <w:id w:val="-898667892"/>
+          <w:citation/>
+        </w:sdtPr>
+        <w:sdtContent>
+          <w:r>
+            <w:fldChar w:fldCharType="begin"/>
+          </w:r>
+          <w:r>
+            <w:instrText xml:space="preserve">CITATION Kai04 \p "S. 86" \l 1031 </w:instrText>
+          </w:r>
+          <w:r>
+            <w:fldChar w:fldCharType="separate"/>
+          </w:r>
+          <w:r>
+            <w:rPr>
+              <w:noProof/>
+            </w:rPr>
+            <w:t xml:space="preserve"> (Kairies 2004, S. 86)</w:t>
+          </w:r>
+          <w:r>
+            <w:fldChar w:fldCharType="end"/>
+          </w:r>
+        </w:sdtContent>
+      </w:sdt>
+      <w:r>
+        <w:t xml:space="preserve">. Dies umfasst folgende Teilaspekte </w:t>
+      </w:r>
+      <w:sdt>
+        <w:sdtPr>
+          <w:id w:val="1918904989"/>
+          <w:citation/>
+        </w:sdtPr>
+        <w:sdtContent>
+          <w:r>
+            <w:fldChar w:fldCharType="begin"/>
+          </w:r>
+          <w:r>
+            <w:instrText xml:space="preserve">CITATION Kai04 \p "S. 86" \l 1031 </w:instrText>
+          </w:r>
+          <w:r>
+            <w:fldChar w:fldCharType="separate"/>
+          </w:r>
+          <w:r>
+            <w:rPr>
+              <w:noProof/>
+            </w:rPr>
+            <w:t>(Kairies 2004, S. 86)</w:t>
+          </w:r>
+          <w:r>
+            <w:fldChar w:fldCharType="end"/>
+          </w:r>
+        </w:sdtContent>
+      </w:sdt>
+      <w:r>
+        <w:t>:</w:t>
+      </w:r>
+    </w:p>
+    <w:p>
+      <w:pPr>
+        <w:pStyle w:val="Listenabsatz"/>
+        <w:numPr>
+          <w:ilvl w:val="0"/>
+          <w:numId w:val="41"/>
+        </w:numPr>
+      </w:pPr>
+      <w:r>
+        <w:t>Schaffung Innovationsumfeld</w:t>
+      </w:r>
+    </w:p>
+    <w:p>
+      <w:pPr>
+        <w:pStyle w:val="Listenabsatz"/>
+        <w:numPr>
+          <w:ilvl w:val="0"/>
+          <w:numId w:val="41"/>
+        </w:numPr>
+      </w:pPr>
+      <w:r>
+        <w:t>Auffinden innovativer Produkte</w:t>
+      </w:r>
+    </w:p>
+    <w:p>
+      <w:pPr>
+        <w:pStyle w:val="Listenabsatz"/>
+        <w:numPr>
+          <w:ilvl w:val="0"/>
+          <w:numId w:val="41"/>
+        </w:numPr>
+      </w:pPr>
+      <w:r>
+        <w:t>e</w:t>
+      </w:r>
+      <w:r>
+        <w:t>rfolgreiche Realisierung und Vermarktung dieser Produkte</w:t>
+      </w:r>
+    </w:p>
+    <w:p>
       <w:pPr>
         <w:pStyle w:val="berschrift2"/>
       </w:pPr>
-      <w:bookmarkStart w:id="41" w:name="_Toc442973253"/>
+      <w:bookmarkStart w:id="43" w:name="_Toc442973253"/>
       <w:r>
         <w:t>Steuerung der Innovation</w:t>
       </w:r>
       <w:r>
         <w:t xml:space="preserve"> mittels Produktmanagement</w:t>
       </w:r>
-      <w:bookmarkEnd w:id="41"/>
-    </w:p>
-    <w:p>
-      <w:r>
-        <w:t>Definition: Produkt</w:t>
-      </w:r>
-    </w:p>
-    <w:p>
-      <w:r>
-        <w:t>Zusammenhang Innovation &lt;-&gt; Produktmanagement</w:t>
-      </w:r>
-    </w:p>
-    <w:p>
-      <w:r>
-        <w:t>Aufgaben und Ziele Produktmanagement</w:t>
-      </w:r>
-    </w:p>
-    <w:p>
-      <w:r>
-        <w:t>Was bedeutet Steuerung?</w:t>
+      <w:bookmarkEnd w:id="43"/>
+    </w:p>
+    <w:p>
+      <w:r>
+        <w:t xml:space="preserve">Im vorhergehenden Kapitel wurde </w:t>
+      </w:r>
+      <w:r>
+        <w:t>die Bedeutung der</w:t>
+      </w:r>
+      <w:r>
+        <w:t xml:space="preserve"> Innovation </w:t>
+      </w:r>
+      <w:r>
+        <w:t>für eine Unternehmung dargestellt</w:t>
+      </w:r>
+      <w:r>
+        <w:t xml:space="preserve">. </w:t>
+      </w:r>
+      <w:r>
+        <w:t>Die Steuerung des Innovation</w:t>
+      </w:r>
+      <w:r>
+        <w:t xml:space="preserve"> Managements erfolgt</w:t>
+      </w:r>
+      <w:r>
+        <w:t xml:space="preserve"> im</w:t>
+      </w:r>
+      <w:r>
+        <w:t xml:space="preserve"> Unternehmen </w:t>
+      </w:r>
+      <w:r>
+        <w:t>durch</w:t>
+      </w:r>
+      <w:r>
+        <w:t xml:space="preserve"> das Produkt Management</w:t>
+      </w:r>
+      <w:sdt>
+        <w:sdtPr>
+          <w:id w:val="1910566641"/>
+          <w:citation/>
+        </w:sdtPr>
+        <w:sdtContent>
+          <w:r>
+            <w:fldChar w:fldCharType="begin"/>
+          </w:r>
+          <w:r>
+            <w:instrText xml:space="preserve">CITATION Kai04 \p "S. 1, 5, 87" \t  \l 1031 </w:instrText>
+          </w:r>
+          <w:r>
+            <w:fldChar w:fldCharType="separate"/>
+          </w:r>
+          <w:r>
+            <w:rPr>
+              <w:noProof/>
+            </w:rPr>
+            <w:t xml:space="preserve"> (Kairies 2004, S. 1, 5, 87)</w:t>
+          </w:r>
+          <w:r>
+            <w:fldChar w:fldCharType="end"/>
+          </w:r>
+        </w:sdtContent>
+      </w:sdt>
+      <w:r>
+        <w:t>.</w:t>
+      </w:r>
+      <w:r>
+        <w:t xml:space="preserve"> Es erfüllt dabei die Rolle als Schnittstellenkoordinator </w:t>
+      </w:r>
+      <w:r>
+        <w:t>zwischen den externen Kunden und den unternehmensinternen Bereichen wie Vertrieb, Produktion und Entwicklung</w:t>
+      </w:r>
+      <w:sdt>
+        <w:sdtPr>
+          <w:id w:val="-299691733"/>
+          <w:citation/>
+        </w:sdtPr>
+        <w:sdtContent>
+          <w:r>
+            <w:fldChar w:fldCharType="begin"/>
+          </w:r>
+          <w:r>
+            <w:instrText xml:space="preserve">CITATION Kai04 \p "S. 11, 15, 27" \l 1031 </w:instrText>
+          </w:r>
+          <w:r>
+            <w:fldChar w:fldCharType="separate"/>
+          </w:r>
+          <w:r>
+            <w:rPr>
+              <w:noProof/>
+            </w:rPr>
+            <w:t xml:space="preserve"> (Kairies 2004, S. 11, 15, 27)</w:t>
+          </w:r>
+          <w:r>
+            <w:fldChar w:fldCharType="end"/>
+          </w:r>
+        </w:sdtContent>
+      </w:sdt>
+      <w:r>
+        <w:t>. Daraus leiten sich die folgenden Aufgaben des Produkt Managements ab</w:t>
+      </w:r>
+      <w:sdt>
+        <w:sdtPr>
+          <w:id w:val="2004079113"/>
+          <w:citation/>
+        </w:sdtPr>
+        <w:sdtContent>
+          <w:r>
+            <w:fldChar w:fldCharType="begin"/>
+          </w:r>
+          <w:r>
+            <w:instrText xml:space="preserve">CITATION Kai04 \p "S. 17, 26" \l 1031 </w:instrText>
+          </w:r>
+          <w:r>
+            <w:fldChar w:fldCharType="separate"/>
+          </w:r>
+          <w:r>
+            <w:rPr>
+              <w:noProof/>
+            </w:rPr>
+            <w:t xml:space="preserve"> (Kairies 2004, S. 17, 26)</w:t>
+          </w:r>
+          <w:r>
+            <w:fldChar w:fldCharType="end"/>
+          </w:r>
+        </w:sdtContent>
+      </w:sdt>
+      <w:r>
+        <w:t>:</w:t>
+      </w:r>
+    </w:p>
+    <w:p>
+      <w:pPr>
+        <w:pStyle w:val="Listenabsatz"/>
+        <w:numPr>
+          <w:ilvl w:val="0"/>
+          <w:numId w:val="39"/>
+        </w:numPr>
+      </w:pPr>
+      <w:r>
+        <w:t>Analyse von Markt- und Wettbewerbsinformationen</w:t>
+      </w:r>
+    </w:p>
+    <w:p>
+      <w:pPr>
+        <w:pStyle w:val="Listenabsatz"/>
+        <w:numPr>
+          <w:ilvl w:val="0"/>
+          <w:numId w:val="39"/>
+        </w:numPr>
+      </w:pPr>
+      <w:r>
+        <w:t>Produktinnovation</w:t>
+      </w:r>
+      <w:r>
+        <w:t xml:space="preserve"> (Definition und Realisierung)</w:t>
+      </w:r>
+    </w:p>
+    <w:p>
+      <w:pPr>
+        <w:pStyle w:val="Listenabsatz"/>
+        <w:numPr>
+          <w:ilvl w:val="0"/>
+          <w:numId w:val="39"/>
+        </w:numPr>
+      </w:pPr>
+      <w:r>
+        <w:t>Produktplanung und –</w:t>
+      </w:r>
+      <w:proofErr w:type="spellStart"/>
+      <w:r>
+        <w:t>controlling</w:t>
+      </w:r>
+      <w:proofErr w:type="spellEnd"/>
+    </w:p>
+    <w:p>
+      <w:pPr>
+        <w:pStyle w:val="Listenabsatz"/>
+        <w:numPr>
+          <w:ilvl w:val="0"/>
+          <w:numId w:val="39"/>
+        </w:numPr>
+      </w:pPr>
+      <w:r>
+        <w:t>Produktpflege</w:t>
+      </w:r>
+    </w:p>
+    <w:p>
+      <w:pPr>
+        <w:pStyle w:val="Listenabsatz"/>
+        <w:numPr>
+          <w:ilvl w:val="0"/>
+          <w:numId w:val="39"/>
+        </w:numPr>
+      </w:pPr>
+      <w:r>
+        <w:t>Vertriebsunterstützung</w:t>
+      </w:r>
+    </w:p>
+    <w:p>
+      <w:r>
+        <w:t xml:space="preserve">Ein Produkt Manager agiert demnach als Unternehmer im Unternehmen </w:t>
+      </w:r>
+      <w:sdt>
+        <w:sdtPr>
+          <w:id w:val="-1440987251"/>
+          <w:citation/>
+        </w:sdtPr>
+        <w:sdtContent>
+          <w:r>
+            <w:fldChar w:fldCharType="begin"/>
+          </w:r>
+          <w:r>
+            <w:instrText xml:space="preserve">CITATION Kai04 \p "S. 16-17" \l 1031 </w:instrText>
+          </w:r>
+          <w:r>
+            <w:fldChar w:fldCharType="separate"/>
+          </w:r>
+          <w:r>
+            <w:rPr>
+              <w:noProof/>
+            </w:rPr>
+            <w:t>(Kairies 2004, S. 16-17)</w:t>
+          </w:r>
+          <w:r>
+            <w:fldChar w:fldCharType="end"/>
+          </w:r>
+        </w:sdtContent>
+      </w:sdt>
+      <w:r>
+        <w:t>. Er sorgt für einen verbesserten Informationsfluss sowie die optimale Planung, Koordination und Überwachung</w:t>
+      </w:r>
+      <w:r>
+        <w:t xml:space="preserve"> aller produktbezogenen Maßnahmen</w:t>
+      </w:r>
+      <w:sdt>
+        <w:sdtPr>
+          <w:id w:val="-790977137"/>
+          <w:citation/>
+        </w:sdtPr>
+        <w:sdtContent>
+          <w:r>
+            <w:fldChar w:fldCharType="begin"/>
+          </w:r>
+          <w:r>
+            <w:instrText xml:space="preserve">CITATION Kai04 \p "S. 18" \l 1031 </w:instrText>
+          </w:r>
+          <w:r>
+            <w:fldChar w:fldCharType="separate"/>
+          </w:r>
+          <w:r>
+            <w:rPr>
+              <w:noProof/>
+            </w:rPr>
+            <w:t xml:space="preserve"> (Kairies 2004, S. 18)</w:t>
+          </w:r>
+          <w:r>
+            <w:fldChar w:fldCharType="end"/>
+          </w:r>
+        </w:sdtContent>
+      </w:sdt>
+      <w:r>
+        <w:t>. Er ist der zentrale Ansprechpartner für alle Belange im Zusammenhang mit dem Produkt uns ist demnach auch verantwortlich für seinen Erfolg</w:t>
+      </w:r>
+      <w:sdt>
+        <w:sdtPr>
+          <w:id w:val="1976254535"/>
+          <w:citation/>
+        </w:sdtPr>
+        <w:sdtContent>
+          <w:r>
+            <w:fldChar w:fldCharType="begin"/>
+          </w:r>
+          <w:r>
+            <w:instrText xml:space="preserve">CITATION Kai04 \p "S. 18" \l 1031 </w:instrText>
+          </w:r>
+          <w:r>
+            <w:fldChar w:fldCharType="separate"/>
+          </w:r>
+          <w:r>
+            <w:rPr>
+              <w:noProof/>
+            </w:rPr>
+            <w:t xml:space="preserve"> (Kairies 2004, S. 18)</w:t>
+          </w:r>
+          <w:r>
+            <w:fldChar w:fldCharType="end"/>
+          </w:r>
+        </w:sdtContent>
+      </w:sdt>
+      <w:r>
+        <w:t>. Von zentraler Bedeutung ist dafür eine durch ihn gesteuerte Produktplanung, da sonst Innovationsblockaden unvermeidlich sind</w:t>
+      </w:r>
+      <w:sdt>
+        <w:sdtPr>
+          <w:id w:val="971638098"/>
+          <w:citation/>
+        </w:sdtPr>
+        <w:sdtContent>
+          <w:r>
+            <w:fldChar w:fldCharType="begin"/>
+          </w:r>
+          <w:r>
+            <w:instrText xml:space="preserve">CITATION Kai04 \p "S. 14" \l 1031 </w:instrText>
+          </w:r>
+          <w:r>
+            <w:fldChar w:fldCharType="separate"/>
+          </w:r>
+          <w:r>
+            <w:rPr>
+              <w:noProof/>
+            </w:rPr>
+            <w:t xml:space="preserve"> (Kairies 2004, S. 14)</w:t>
+          </w:r>
+          <w:r>
+            <w:fldChar w:fldCharType="end"/>
+          </w:r>
+        </w:sdtContent>
+      </w:sdt>
+      <w:r>
+        <w:t>.</w:t>
+      </w:r>
+      <w:r>
+        <w:t xml:space="preserve"> </w:t>
+      </w:r>
+      <w:r>
+        <w:rPr>
+          <w:highlight w:val="yellow"/>
+        </w:rPr>
+        <w:t>Überleitung zu Produktlebenszyklus?</w:t>
       </w:r>
     </w:p>
     <w:p>
       <w:pPr>
         <w:pStyle w:val="berschrift2"/>
       </w:pPr>
-      <w:bookmarkStart w:id="42" w:name="_Toc442973254"/>
-      <w:r>
+      <w:bookmarkStart w:id="44" w:name="_Toc442973254"/>
+      <w:r>
+        <w:lastRenderedPageBreak/>
         <w:t>Der Produktlebenszyklus eines Produkts</w:t>
       </w:r>
-      <w:bookmarkEnd w:id="42"/>
-    </w:p>
-    <w:p>
-      <w:r>
-        <w:t>Zusammenhang zum Produktmanagement?</w:t>
+      <w:bookmarkEnd w:id="44"/>
+    </w:p>
+    <w:p>
+      <w:r>
+        <w:t>Der Produktlebenszyklus beschreibt alle Phasen in der Entwicklung und Vermarktung eines Produkts von der Definition bis zur Absetzung</w:t>
+      </w:r>
+      <w:sdt>
+        <w:sdtPr>
+          <w:id w:val="510957537"/>
+          <w:citation/>
+        </w:sdtPr>
+        <w:sdtContent>
+          <w:r>
+            <w:fldChar w:fldCharType="begin"/>
+          </w:r>
+          <w:r>
+            <w:instrText xml:space="preserve">CITATION Kai04 \p "S. 17" \l 1031 </w:instrText>
+          </w:r>
+          <w:r>
+            <w:fldChar w:fldCharType="separate"/>
+          </w:r>
+          <w:r>
+            <w:rPr>
+              <w:noProof/>
+            </w:rPr>
+            <w:t xml:space="preserve"> (Kairies 2004, S. 17)</w:t>
+          </w:r>
+          <w:r>
+            <w:fldChar w:fldCharType="end"/>
+          </w:r>
+        </w:sdtContent>
+      </w:sdt>
+      <w:r>
+        <w:t xml:space="preserve">.      In der Literatur werden unterschiedliche Phasen und Bezeichnungen diesbezüglich beschrieben. </w:t>
+      </w:r>
+      <w:proofErr w:type="spellStart"/>
+      <w:r>
+        <w:rPr>
+          <w:i/>
+        </w:rPr>
+        <w:t>Kairies</w:t>
+      </w:r>
+      <w:proofErr w:type="spellEnd"/>
+      <w:r>
+        <w:rPr>
+          <w:i/>
+        </w:rPr>
+        <w:t xml:space="preserve"> </w:t>
+      </w:r>
+      <w:r>
+        <w:t xml:space="preserve">beschreibt den Ablauf des Produktlebenszyklus </w:t>
+      </w:r>
+      <w:r>
+        <w:t>mit den folgenden Phasen</w:t>
+      </w:r>
+      <w:sdt>
+        <w:sdtPr>
+          <w:id w:val="-1970267979"/>
+          <w:citation/>
+        </w:sdtPr>
+        <w:sdtContent>
+          <w:r>
+            <w:fldChar w:fldCharType="begin"/>
+          </w:r>
+          <w:r>
+            <w:instrText xml:space="preserve">CITATION Kai04 \p "S. 60" \l 1031 </w:instrText>
+          </w:r>
+          <w:r>
+            <w:fldChar w:fldCharType="separate"/>
+          </w:r>
+          <w:r>
+            <w:rPr>
+              <w:noProof/>
+            </w:rPr>
+            <w:t xml:space="preserve"> (Kairies 2004, S. 60)</w:t>
+          </w:r>
+          <w:r>
+            <w:fldChar w:fldCharType="end"/>
+          </w:r>
+        </w:sdtContent>
+      </w:sdt>
+      <w:r>
+        <w:t>:</w:t>
+      </w:r>
+    </w:p>
+    <w:p>
+      <w:pPr>
+        <w:pStyle w:val="Listenabsatz"/>
+        <w:numPr>
+          <w:ilvl w:val="0"/>
+          <w:numId w:val="40"/>
+        </w:numPr>
+      </w:pPr>
+      <w:r>
+        <w:t>Einführungsphase</w:t>
+      </w:r>
+    </w:p>
+    <w:p>
+      <w:pPr>
+        <w:pStyle w:val="Listenabsatz"/>
+        <w:numPr>
+          <w:ilvl w:val="0"/>
+          <w:numId w:val="40"/>
+        </w:numPr>
+      </w:pPr>
+      <w:r>
+        <w:t>Wachstumsphase</w:t>
+      </w:r>
+    </w:p>
+    <w:p>
+      <w:pPr>
+        <w:pStyle w:val="Listenabsatz"/>
+        <w:numPr>
+          <w:ilvl w:val="0"/>
+          <w:numId w:val="40"/>
+        </w:numPr>
+      </w:pPr>
+      <w:r>
+        <w:t>Reifephase</w:t>
+      </w:r>
+    </w:p>
+    <w:p>
+      <w:pPr>
+        <w:pStyle w:val="Listenabsatz"/>
+        <w:numPr>
+          <w:ilvl w:val="0"/>
+          <w:numId w:val="40"/>
+        </w:numPr>
+      </w:pPr>
+      <w:r>
+        <w:t>Marktsättigungsphase</w:t>
+      </w:r>
+    </w:p>
+    <w:p>
+      <w:pPr>
+        <w:pStyle w:val="Listenabsatz"/>
+        <w:numPr>
+          <w:ilvl w:val="0"/>
+          <w:numId w:val="40"/>
+        </w:numPr>
+      </w:pPr>
+      <w:r>
+        <w:t>Marktrückgangsphase</w:t>
+      </w:r>
+    </w:p>
+    <w:p>
+      <w:pPr>
+        <w:pStyle w:val="Listenabsatz"/>
+        <w:numPr>
+          <w:ilvl w:val="0"/>
+          <w:numId w:val="40"/>
+        </w:numPr>
+      </w:pPr>
+      <w:r>
+        <w:t>Elimination (</w:t>
+      </w:r>
+      <w:proofErr w:type="spellStart"/>
+      <w:r>
+        <w:t>Outphasing</w:t>
+      </w:r>
+      <w:proofErr w:type="spellEnd"/>
+      <w:r>
+        <w:t>)</w:t>
+      </w:r>
+    </w:p>
+    <w:p>
+      <w:r>
+        <w:t>Charakteristisch sind für die einzelnen Phasen unterschiedliche Verläufe des Umsatzes im Laufe der Zeit</w:t>
+      </w:r>
+      <w:sdt>
+        <w:sdtPr>
+          <w:id w:val="-1294364906"/>
+          <w:citation/>
+        </w:sdtPr>
+        <w:sdtContent>
+          <w:r>
+            <w:fldChar w:fldCharType="begin"/>
+          </w:r>
+          <w:r>
+            <w:instrText xml:space="preserve">CITATION Kai04 \p "S. 60-61" \l 1031 </w:instrText>
+          </w:r>
+          <w:r>
+            <w:fldChar w:fldCharType="separate"/>
+          </w:r>
+          <w:r>
+            <w:rPr>
+              <w:noProof/>
+            </w:rPr>
+            <w:t xml:space="preserve"> (Kairies 2004, S. 60-61)</w:t>
+          </w:r>
+          <w:r>
+            <w:fldChar w:fldCharType="end"/>
+          </w:r>
+        </w:sdtContent>
+      </w:sdt>
+      <w:r>
+        <w:t>. Daher erfordert jede einzelne Phase ihre eigenen Aktivitäten in Bezug auf das Produkt und den Markt</w:t>
+      </w:r>
+      <w:sdt>
+        <w:sdtPr>
+          <w:id w:val="691881377"/>
+          <w:citation/>
+        </w:sdtPr>
+        <w:sdtContent>
+          <w:r>
+            <w:fldChar w:fldCharType="begin"/>
+          </w:r>
+          <w:r>
+            <w:instrText xml:space="preserve">CITATION Kai04 \p "S. 61" \l 1031 </w:instrText>
+          </w:r>
+          <w:r>
+            <w:fldChar w:fldCharType="separate"/>
+          </w:r>
+          <w:r>
+            <w:rPr>
+              <w:noProof/>
+            </w:rPr>
+            <w:t xml:space="preserve"> (Kairies 2004, S. 61)</w:t>
+          </w:r>
+          <w:r>
+            <w:fldChar w:fldCharType="end"/>
+          </w:r>
+        </w:sdtContent>
+      </w:sdt>
+      <w:r>
+        <w:t xml:space="preserve"> und birgt damit spezifische Risiken.</w:t>
       </w:r>
     </w:p>
     <w:p>
@@ -4687,17 +5762,79 @@
       </w:r>
     </w:p>
     <w:p>
+      <w:r>
+        <w:rPr>
+          <w:highlight w:val="yellow"/>
+        </w:rPr>
+        <w:t>Produktlebenszyklen immer kürzer, Zeitraum für Pay-off-</w:t>
+      </w:r>
+      <w:proofErr w:type="spellStart"/>
+      <w:r>
+        <w:rPr>
+          <w:highlight w:val="yellow"/>
+        </w:rPr>
+        <w:t>period</w:t>
+      </w:r>
+      <w:proofErr w:type="spellEnd"/>
+      <w:r>
+        <w:rPr>
+          <w:highlight w:val="yellow"/>
+        </w:rPr>
+        <w:t xml:space="preserve"> kürzer –</w:t>
+      </w:r>
+      <w:r>
+        <w:rPr>
+          <w:highlight w:val="yellow"/>
+        </w:rPr>
+        <w:t>&gt;</w:t>
+      </w:r>
+      <w:r>
+        <w:rPr>
+          <w:highlight w:val="yellow"/>
+        </w:rPr>
+        <w:t xml:space="preserve"> time </w:t>
+      </w:r>
+      <w:proofErr w:type="spellStart"/>
+      <w:r>
+        <w:rPr>
+          <w:highlight w:val="yellow"/>
+        </w:rPr>
+        <w:t>to</w:t>
+      </w:r>
+      <w:proofErr w:type="spellEnd"/>
+      <w:r>
+        <w:rPr>
+          <w:highlight w:val="yellow"/>
+        </w:rPr>
+        <w:t xml:space="preserve"> </w:t>
+      </w:r>
+      <w:proofErr w:type="spellStart"/>
+      <w:r>
+        <w:rPr>
+          <w:highlight w:val="yellow"/>
+        </w:rPr>
+        <w:t>market</w:t>
+      </w:r>
+      <w:proofErr w:type="spellEnd"/>
+      <w:r>
+        <w:rPr>
+          <w:highlight w:val="yellow"/>
+        </w:rPr>
+        <w:t xml:space="preserve"> wichtiger -&gt; Release Management zentrale Bedeutung.</w:t>
+      </w:r>
+    </w:p>
+    <w:p>
       <w:pPr>
         <w:pStyle w:val="berschrift2"/>
       </w:pPr>
-      <w:bookmarkStart w:id="43" w:name="_Toc442973255"/>
+      <w:bookmarkStart w:id="45" w:name="_Toc442973255"/>
       <w:r>
         <w:t xml:space="preserve">Steuerung der Produktveröffentlichung durch Standards im </w:t>
       </w:r>
       <w:r>
         <w:t>Release-Management</w:t>
       </w:r>
-      <w:bookmarkEnd w:id="43"/>
+      <w:bookmarkEnd w:id="45"/>
     </w:p>
     <w:p>
       <w:r>
@@ -4762,7 +5899,6 @@
         </w:numPr>
       </w:pPr>
       <w:r>
-        <w:lastRenderedPageBreak/>
         <w:t>Weitere?</w:t>
       </w:r>
     </w:p>
@@ -4770,8 +5906,8 @@
       <w:pPr>
         <w:pStyle w:val="berschrift1"/>
       </w:pPr>
-      <w:bookmarkStart w:id="44" w:name="_Ref442963836"/>
-      <w:bookmarkStart w:id="45" w:name="_Toc442973256"/>
+      <w:bookmarkStart w:id="46" w:name="_Ref442963836"/>
+      <w:bookmarkStart w:id="47" w:name="_Toc442973256"/>
       <w:r>
         <w:lastRenderedPageBreak/>
         <w:t xml:space="preserve">Entwurfsaspekte der </w:t>
@@ -4782,28 +5918,28 @@
       <w:r>
         <w:t xml:space="preserve"> Standardtypen</w:t>
       </w:r>
-      <w:bookmarkEnd w:id="44"/>
-      <w:bookmarkEnd w:id="45"/>
+      <w:bookmarkEnd w:id="46"/>
+      <w:bookmarkEnd w:id="47"/>
     </w:p>
     <w:p>
       <w:pPr>
         <w:pStyle w:val="berschrift2"/>
       </w:pPr>
-      <w:bookmarkStart w:id="46" w:name="_Toc442973257"/>
+      <w:bookmarkStart w:id="48" w:name="_Toc442973257"/>
       <w:r>
         <w:t>Risiken innerhalb der Produktlebenszyklusphasen</w:t>
       </w:r>
-      <w:bookmarkEnd w:id="46"/>
+      <w:bookmarkEnd w:id="48"/>
     </w:p>
     <w:p>
       <w:pPr>
         <w:pStyle w:val="berschrift3"/>
       </w:pPr>
-      <w:bookmarkStart w:id="47" w:name="_Toc442973258"/>
+      <w:bookmarkStart w:id="49" w:name="_Toc442973258"/>
       <w:r>
         <w:t>Einführung</w:t>
       </w:r>
-      <w:bookmarkEnd w:id="47"/>
+      <w:bookmarkEnd w:id="49"/>
     </w:p>
     <w:p>
       <w:r>
@@ -4853,11 +5989,11 @@
       <w:pPr>
         <w:pStyle w:val="berschrift3"/>
       </w:pPr>
-      <w:bookmarkStart w:id="48" w:name="_Toc442973259"/>
+      <w:bookmarkStart w:id="50" w:name="_Toc442973259"/>
       <w:r>
         <w:t>Wachstum</w:t>
       </w:r>
-      <w:bookmarkEnd w:id="48"/>
+      <w:bookmarkEnd w:id="50"/>
     </w:p>
     <w:p>
       <w:r>
@@ -4873,11 +6009,11 @@
       <w:pPr>
         <w:pStyle w:val="berschrift3"/>
       </w:pPr>
-      <w:bookmarkStart w:id="49" w:name="_Toc442973260"/>
+      <w:bookmarkStart w:id="51" w:name="_Toc442973260"/>
       <w:r>
         <w:t>Reife</w:t>
       </w:r>
-      <w:bookmarkEnd w:id="49"/>
+      <w:bookmarkEnd w:id="51"/>
     </w:p>
     <w:p>
       <w:r>
@@ -4888,11 +6024,11 @@
       <w:pPr>
         <w:pStyle w:val="berschrift3"/>
       </w:pPr>
-      <w:bookmarkStart w:id="50" w:name="_Toc442973261"/>
+      <w:bookmarkStart w:id="52" w:name="_Toc442973261"/>
       <w:r>
         <w:t>Sättigung</w:t>
       </w:r>
-      <w:bookmarkEnd w:id="50"/>
+      <w:bookmarkEnd w:id="52"/>
     </w:p>
     <w:p>
       <w:r>
@@ -4908,11 +6044,11 @@
       <w:pPr>
         <w:pStyle w:val="berschrift3"/>
       </w:pPr>
-      <w:bookmarkStart w:id="51" w:name="_Toc442973262"/>
+      <w:bookmarkStart w:id="53" w:name="_Toc442973262"/>
       <w:r>
         <w:t>Degeneration</w:t>
       </w:r>
-      <w:bookmarkEnd w:id="51"/>
+      <w:bookmarkEnd w:id="53"/>
     </w:p>
     <w:p>
       <w:r>
@@ -4923,7 +6059,7 @@
       <w:pPr>
         <w:pStyle w:val="berschrift2"/>
       </w:pPr>
-      <w:bookmarkStart w:id="52" w:name="_Toc442973263"/>
+      <w:bookmarkStart w:id="54" w:name="_Toc442973263"/>
       <w:r>
         <w:t xml:space="preserve">Methoden des </w:t>
       </w:r>
@@ -4933,17 +6069,17 @@
       <w:r>
         <w:t>s zum Umgang mit Risiken</w:t>
       </w:r>
-      <w:bookmarkEnd w:id="52"/>
+      <w:bookmarkEnd w:id="54"/>
     </w:p>
     <w:p>
       <w:pPr>
         <w:pStyle w:val="berschrift3"/>
       </w:pPr>
-      <w:bookmarkStart w:id="53" w:name="_Toc442973264"/>
+      <w:bookmarkStart w:id="55" w:name="_Toc442973264"/>
       <w:r>
         <w:t>Formalisierung</w:t>
       </w:r>
-      <w:bookmarkEnd w:id="53"/>
+      <w:bookmarkEnd w:id="55"/>
     </w:p>
     <w:p>
       <w:r>
@@ -5168,11 +6304,11 @@
       <w:pPr>
         <w:pStyle w:val="berschrift3"/>
       </w:pPr>
-      <w:bookmarkStart w:id="54" w:name="_Toc442973265"/>
+      <w:bookmarkStart w:id="56" w:name="_Toc442973265"/>
       <w:r>
         <w:t>Standardisierung</w:t>
       </w:r>
-      <w:bookmarkEnd w:id="54"/>
+      <w:bookmarkEnd w:id="56"/>
     </w:p>
     <w:p>
       <w:r>
@@ -5191,11 +6327,11 @@
       <w:pPr>
         <w:pStyle w:val="berschrift3"/>
       </w:pPr>
-      <w:bookmarkStart w:id="55" w:name="_Toc442973266"/>
+      <w:bookmarkStart w:id="57" w:name="_Toc442973266"/>
       <w:r>
         <w:t>Automatisierung</w:t>
       </w:r>
-      <w:bookmarkEnd w:id="55"/>
+      <w:bookmarkEnd w:id="57"/>
     </w:p>
     <w:p>
       <w:r>
@@ -5255,8 +6391,8 @@
           <w:szCs w:val="22"/>
         </w:rPr>
       </w:pPr>
-      <w:bookmarkStart w:id="56" w:name="_Ref442963953"/>
-      <w:bookmarkStart w:id="57" w:name="_Toc442973267"/>
+      <w:bookmarkStart w:id="58" w:name="_Ref442963953"/>
+      <w:bookmarkStart w:id="59" w:name="_Toc442973267"/>
       <w:r>
         <w:lastRenderedPageBreak/>
         <w:t>Ko</w:t>
@@ -5267,19 +6403,19 @@
       <w:r>
         <w:t xml:space="preserve"> Risiken der Produktlebenszyklusphasen</w:t>
       </w:r>
-      <w:bookmarkEnd w:id="56"/>
-      <w:bookmarkEnd w:id="57"/>
+      <w:bookmarkEnd w:id="58"/>
+      <w:bookmarkEnd w:id="59"/>
     </w:p>
     <w:p>
       <w:pPr>
         <w:pStyle w:val="berschrift2"/>
       </w:pPr>
-      <w:bookmarkStart w:id="58" w:name="_Toc442973268"/>
+      <w:bookmarkStart w:id="60" w:name="_Toc442973268"/>
       <w:proofErr w:type="spellStart"/>
       <w:r>
         <w:t>DevOps</w:t>
       </w:r>
-      <w:bookmarkEnd w:id="58"/>
+      <w:bookmarkEnd w:id="60"/>
       <w:proofErr w:type="spellEnd"/>
     </w:p>
     <w:p>
@@ -5291,11 +6427,11 @@
       <w:pPr>
         <w:pStyle w:val="berschrift2"/>
       </w:pPr>
-      <w:bookmarkStart w:id="59" w:name="_Toc442973269"/>
+      <w:bookmarkStart w:id="61" w:name="_Toc442973269"/>
       <w:r>
         <w:t>Formell</w:t>
       </w:r>
-      <w:bookmarkEnd w:id="59"/>
+      <w:bookmarkEnd w:id="61"/>
     </w:p>
     <w:p>
       <w:r>
@@ -5306,11 +6442,11 @@
       <w:pPr>
         <w:pStyle w:val="berschrift2"/>
       </w:pPr>
-      <w:bookmarkStart w:id="60" w:name="_Toc442973270"/>
+      <w:bookmarkStart w:id="62" w:name="_Toc442973270"/>
       <w:r>
         <w:t>Individuell</w:t>
       </w:r>
-      <w:bookmarkEnd w:id="60"/>
+      <w:bookmarkEnd w:id="62"/>
     </w:p>
     <w:p>
       <w:r>
@@ -5321,14 +6457,14 @@
       <w:pPr>
         <w:pStyle w:val="berschrift1"/>
       </w:pPr>
-      <w:bookmarkStart w:id="61" w:name="_Ref442964028"/>
-      <w:bookmarkStart w:id="62" w:name="_Toc442973271"/>
+      <w:bookmarkStart w:id="63" w:name="_Ref442964028"/>
+      <w:bookmarkStart w:id="64" w:name="_Toc442973271"/>
       <w:r>
         <w:lastRenderedPageBreak/>
         <w:t>Kritische Würdigung der Standardtypen</w:t>
       </w:r>
-      <w:bookmarkEnd w:id="61"/>
-      <w:bookmarkEnd w:id="62"/>
+      <w:bookmarkEnd w:id="63"/>
+      <w:bookmarkEnd w:id="64"/>
     </w:p>
     <w:p>
       <w:r>
@@ -5336,17 +6472,22 @@
       </w:r>
     </w:p>
     <w:p>
+      <w:r>
+        <w:t>Bei Monopolstellung nicht relevant da kein Konkurrenzdruck, jedoch jederzeit Gefahr Verlust dieser Stellung</w:t>
+      </w:r>
+    </w:p>
+    <w:p>
       <w:pPr>
         <w:pStyle w:val="berschrift1"/>
       </w:pPr>
-      <w:bookmarkStart w:id="63" w:name="_Ref442964114"/>
-      <w:bookmarkStart w:id="64" w:name="_Toc442973272"/>
+      <w:bookmarkStart w:id="65" w:name="_Ref442964114"/>
+      <w:bookmarkStart w:id="66" w:name="_Toc442973272"/>
       <w:r>
         <w:lastRenderedPageBreak/>
         <w:t>Demonstration der Standardtypen am Fallbeispiel DPDHL Group</w:t>
       </w:r>
-      <w:bookmarkEnd w:id="63"/>
-      <w:bookmarkEnd w:id="64"/>
+      <w:bookmarkEnd w:id="65"/>
+      <w:bookmarkEnd w:id="66"/>
     </w:p>
     <w:p>
       <w:proofErr w:type="spellStart"/>
@@ -5362,14 +6503,14 @@
       <w:pPr>
         <w:pStyle w:val="berschrift1"/>
       </w:pPr>
-      <w:bookmarkStart w:id="65" w:name="_Ref442964164"/>
-      <w:bookmarkStart w:id="66" w:name="_Toc442973273"/>
+      <w:bookmarkStart w:id="67" w:name="_Ref442964164"/>
+      <w:bookmarkStart w:id="68" w:name="_Toc442973273"/>
       <w:r>
         <w:lastRenderedPageBreak/>
         <w:t>Evaluation der Zielerreichung und Ausblick</w:t>
       </w:r>
-      <w:bookmarkEnd w:id="65"/>
-      <w:bookmarkEnd w:id="66"/>
+      <w:bookmarkEnd w:id="67"/>
+      <w:bookmarkEnd w:id="68"/>
     </w:p>
     <w:p>
       <w:r>
@@ -5384,31 +6525,31 @@
     <w:p>
       <w:pPr>
         <w:sectPr>
-          <w:headerReference w:type="default" r:id="rId22"/>
+          <w:headerReference w:type="default" r:id="rId23"/>
           <w:pgSz w:w="11906" w:h="16838"/>
           <w:pgMar w:top="1134" w:right="1418" w:bottom="1134" w:left="2268" w:header="709" w:footer="709" w:gutter="0"/>
           <w:pgNumType w:start="1"/>
           <w:cols w:space="708"/>
         </w:sectPr>
       </w:pPr>
-      <w:bookmarkStart w:id="67" w:name="_Toc415465643"/>
-      <w:bookmarkStart w:id="68" w:name="_Ref414785387"/>
-      <w:bookmarkStart w:id="69" w:name="_Ref418325438"/>
-      <w:bookmarkStart w:id="70" w:name="_Toc415465661"/>
-      <w:bookmarkStart w:id="71" w:name="_Toc410799451"/>
-      <w:bookmarkStart w:id="72" w:name="_Toc410799366"/>
-      <w:bookmarkStart w:id="73" w:name="_Toc410799446"/>
-      <w:bookmarkStart w:id="74" w:name="_Toc410799361"/>
-    </w:p>
+      <w:bookmarkStart w:id="69" w:name="_Toc415465643"/>
+      <w:bookmarkStart w:id="70" w:name="_Ref414785387"/>
+      <w:bookmarkStart w:id="71" w:name="_Ref418325438"/>
+      <w:bookmarkStart w:id="72" w:name="_Toc415465661"/>
+      <w:bookmarkStart w:id="73" w:name="_Toc410799451"/>
+      <w:bookmarkStart w:id="74" w:name="_Toc410799366"/>
+      <w:bookmarkStart w:id="75" w:name="_Toc410799446"/>
+      <w:bookmarkStart w:id="76" w:name="_Toc410799361"/>
+    </w:p>
+    <w:bookmarkEnd w:id="76" w:displacedByCustomXml="next"/>
+    <w:bookmarkEnd w:id="75" w:displacedByCustomXml="next"/>
     <w:bookmarkEnd w:id="74" w:displacedByCustomXml="next"/>
     <w:bookmarkEnd w:id="73" w:displacedByCustomXml="next"/>
     <w:bookmarkEnd w:id="72" w:displacedByCustomXml="next"/>
     <w:bookmarkEnd w:id="71" w:displacedByCustomXml="next"/>
     <w:bookmarkEnd w:id="70" w:displacedByCustomXml="next"/>
     <w:bookmarkEnd w:id="69" w:displacedByCustomXml="next"/>
-    <w:bookmarkEnd w:id="68" w:displacedByCustomXml="next"/>
-    <w:bookmarkEnd w:id="67" w:displacedByCustomXml="next"/>
-    <w:bookmarkStart w:id="75" w:name="_Toc442973274" w:displacedByCustomXml="next"/>
+    <w:bookmarkStart w:id="77" w:name="_Toc442973274" w:displacedByCustomXml="next"/>
     <w:sdt>
       <w:sdtPr>
         <w:rPr>
@@ -5422,7 +6563,6 @@
           <w:docPartUnique/>
         </w:docPartObj>
       </w:sdtPr>
-      <w:sdtEndPr/>
       <w:sdtContent>
         <w:p>
           <w:pPr>
@@ -5431,14 +6571,13 @@
           <w:r>
             <w:t>Literaturverzeichnis</w:t>
           </w:r>
-          <w:bookmarkEnd w:id="75"/>
+          <w:bookmarkEnd w:id="77"/>
         </w:p>
         <w:sdt>
           <w:sdtPr>
             <w:id w:val="111145805"/>
             <w:bibliography/>
           </w:sdtPr>
-          <w:sdtEndPr/>
           <w:sdtContent>
             <w:p>
               <w:pPr>
@@ -5714,6 +6853,20 @@
                 <w:rPr>
                   <w:noProof/>
                 </w:rPr>
+                <w:t>Ephesos, Heraklit von.</w:t>
+              </w:r>
+            </w:p>
+            <w:p>
+              <w:pPr>
+                <w:pStyle w:val="Literaturverzeichnis"/>
+                <w:rPr>
+                  <w:noProof/>
+                </w:rPr>
+              </w:pPr>
+              <w:r>
+                <w:rPr>
+                  <w:noProof/>
+                </w:rPr>
                 <w:t xml:space="preserve">Hammond, J. S. </w:t>
               </w:r>
               <w:r>
@@ -5904,13 +7057,13 @@
                   <w:iCs/>
                   <w:noProof/>
                 </w:rPr>
-                <w:t>Professionelles Produktmanagement für die Investitionsgüterindustrie.</w:t>
+                <w:t>Professionelles Produkt-Management für die Investitionsgüterindustrie.</w:t>
               </w:r>
               <w:r>
                 <w:rPr>
                   <w:noProof/>
                 </w:rPr>
-                <w:t xml:space="preserve"> Renningen: expert Verlag, 2009.</w:t>
+                <w:t xml:space="preserve"> Renningen: expert-Verlag, 2004.</w:t>
               </w:r>
             </w:p>
             <w:p>
@@ -6008,6 +7161,7 @@
                 <w:rPr>
                   <w:noProof/>
                 </w:rPr>
+                <w:lastRenderedPageBreak/>
                 <w:t xml:space="preserve">Lange, B., und J. Diercks. „In 28 Artikeln: So gelingen agile IT-Projekte.“ </w:t>
               </w:r>
               <w:r>
@@ -6036,7 +7190,6 @@
                 <w:rPr>
                   <w:noProof/>
                 </w:rPr>
-                <w:lastRenderedPageBreak/>
                 <w:t xml:space="preserve">Lennertz, D. </w:t>
               </w:r>
               <w:r>
@@ -6375,8 +7528,8 @@
       <w:pPr>
         <w:jc w:val="left"/>
         <w:sectPr>
-          <w:headerReference w:type="even" r:id="rId23"/>
-          <w:headerReference w:type="default" r:id="rId24"/>
+          <w:headerReference w:type="even" r:id="rId24"/>
+          <w:headerReference w:type="default" r:id="rId25"/>
           <w:type w:val="continuous"/>
           <w:pgSz w:w="11906" w:h="16838"/>
           <w:pgMar w:top="1134" w:right="1418" w:bottom="1134" w:left="2268" w:header="708" w:footer="708" w:gutter="0"/>
@@ -6388,12 +7541,12 @@
       <w:pPr>
         <w:pStyle w:val="berschrift1ohneNummerierung"/>
       </w:pPr>
-      <w:bookmarkStart w:id="76" w:name="_Toc442973275"/>
+      <w:bookmarkStart w:id="78" w:name="_Toc442973275"/>
       <w:r>
         <w:lastRenderedPageBreak/>
         <w:t>Erklärung</w:t>
       </w:r>
-      <w:bookmarkEnd w:id="76"/>
+      <w:bookmarkEnd w:id="78"/>
     </w:p>
     <w:p>
       <w:pPr>
@@ -6426,7 +7579,7 @@
           </w:ffData>
         </w:fldChar>
       </w:r>
-      <w:bookmarkStart w:id="77" w:name="Text15"/>
+      <w:bookmarkStart w:id="79" w:name="Text15"/>
       <w:r>
         <w:instrText xml:space="preserve"> FORMTEXT </w:instrText>
       </w:r>
@@ -6442,7 +7595,7 @@
       <w:r>
         <w:fldChar w:fldCharType="end"/>
       </w:r>
-      <w:bookmarkEnd w:id="77"/>
+      <w:bookmarkEnd w:id="79"/>
     </w:p>
     <w:p>
       <w:pPr>
@@ -6475,7 +7628,7 @@
           </w:ffData>
         </w:fldChar>
       </w:r>
-      <w:bookmarkStart w:id="78" w:name="Text16"/>
+      <w:bookmarkStart w:id="80" w:name="Text16"/>
       <w:r>
         <w:instrText xml:space="preserve"> FORMTEXT </w:instrText>
       </w:r>
@@ -6491,7 +7644,7 @@
       <w:r>
         <w:fldChar w:fldCharType="end"/>
       </w:r>
-      <w:bookmarkEnd w:id="78"/>
+      <w:bookmarkEnd w:id="80"/>
     </w:p>
     <w:p>
       <w:pPr>
@@ -6521,7 +7674,7 @@
           </w:ffData>
         </w:fldChar>
       </w:r>
-      <w:bookmarkStart w:id="79" w:name="Text17"/>
+      <w:bookmarkStart w:id="81" w:name="Text17"/>
       <w:r>
         <w:instrText xml:space="preserve"> FORMTEXT </w:instrText>
       </w:r>
@@ -6537,7 +7690,7 @@
       <w:r>
         <w:fldChar w:fldCharType="end"/>
       </w:r>
-      <w:bookmarkEnd w:id="79"/>
+      <w:bookmarkEnd w:id="81"/>
     </w:p>
     <w:p>
       <w:pPr>
@@ -6695,7 +7848,7 @@
       </w:r>
     </w:p>
     <w:sectPr>
-      <w:headerReference w:type="default" r:id="rId25"/>
+      <w:headerReference w:type="default" r:id="rId26"/>
       <w:pgSz w:w="11906" w:h="16838"/>
       <w:pgMar w:top="1134" w:right="1418" w:bottom="1134" w:left="2268" w:header="708" w:footer="708" w:gutter="0"/>
       <w:cols w:space="708"/>
@@ -6706,7 +7859,7 @@
 
 <file path=word/comments.xml><?xml version="1.0" encoding="utf-8"?>
 <w:comments xmlns:wpc="http://schemas.microsoft.com/office/word/2010/wordprocessingCanvas" xmlns:mo="http://schemas.microsoft.com/office/mac/office/2008/main" xmlns:mc="http://schemas.openxmlformats.org/markup-compatibility/2006" xmlns:mv="urn:schemas-microsoft-com:mac:vml" xmlns:o="urn:schemas-microsoft-com:office:office" xmlns:r="http://schemas.openxmlformats.org/officeDocument/2006/relationships" xmlns:m="http://schemas.openxmlformats.org/officeDocument/2006/math" xmlns:v="urn:schemas-microsoft-com:vml" xmlns:wp14="http://schemas.microsoft.com/office/word/2010/wordprocessingDrawing" xmlns:wp="http://schemas.openxmlformats.org/drawingml/2006/wordprocessingDrawing" xmlns:w10="urn:schemas-microsoft-com:office:word" xmlns:w="http://schemas.openxmlformats.org/wordprocessingml/2006/main" xmlns:w14="http://schemas.microsoft.com/office/word/2010/wordml" xmlns:w15="http://schemas.microsoft.com/office/word/2012/wordml" xmlns:wpg="http://schemas.microsoft.com/office/word/2010/wordprocessingGroup" xmlns:wpi="http://schemas.microsoft.com/office/word/2010/wordprocessingInk" xmlns:wne="http://schemas.microsoft.com/office/word/2006/wordml" xmlns:wps="http://schemas.microsoft.com/office/word/2010/wordprocessingShape" mc:Ignorable="w14 w15 wp14">
-  <w:comment w:id="19" w:author="steve.lohr@gmx.de" w:date="2016-03-02T15:56:00Z" w:initials="s">
+  <w:comment w:id="20" w:author="steve.lohr@gmx.de" w:date="2016-03-02T15:56:00Z" w:initials="s">
     <w:p>
       <w:pPr>
         <w:pStyle w:val="Kommentartext"/>
@@ -6722,7 +7875,7 @@
       </w:r>
     </w:p>
   </w:comment>
-  <w:comment w:id="20" w:author="steve.lohr@gmx.de" w:date="2016-02-11T14:32:00Z" w:initials="s">
+  <w:comment w:id="21" w:author="steve.lohr@gmx.de" w:date="2016-02-11T14:32:00Z" w:initials="s">
     <w:p>
       <w:pPr>
         <w:pStyle w:val="Kommentartext"/>
@@ -6738,23 +7891,7 @@
       </w:r>
     </w:p>
   </w:comment>
-  <w:comment w:id="21" w:author="steve.lohr@gmx.de" w:date="2016-02-11T14:31:00Z" w:initials="s">
-    <w:p>
-      <w:pPr>
-        <w:pStyle w:val="Kommentartext"/>
-      </w:pPr>
-      <w:r>
-        <w:rPr>
-          <w:rStyle w:val="Kommentarzeichen"/>
-        </w:rPr>
-        <w:annotationRef/>
-      </w:r>
-      <w:r>
-        <w:t>Quellen?</w:t>
-      </w:r>
-    </w:p>
-  </w:comment>
-  <w:comment w:id="22" w:author="steve.lohr@gmx.de" w:date="2016-02-11T14:32:00Z" w:initials="s">
+  <w:comment w:id="22" w:author="steve.lohr@gmx.de" w:date="2016-02-11T14:31:00Z" w:initials="s">
     <w:p>
       <w:pPr>
         <w:pStyle w:val="Kommentartext"/>
@@ -6818,7 +7955,7 @@
       </w:r>
     </w:p>
   </w:comment>
-  <w:comment w:id="26" w:author="steve.lohr@gmx.de" w:date="2016-02-11T14:34:00Z" w:initials="s">
+  <w:comment w:id="26" w:author="steve.lohr@gmx.de" w:date="2016-02-11T14:32:00Z" w:initials="s">
     <w:p>
       <w:pPr>
         <w:pStyle w:val="Kommentartext"/>
@@ -6834,7 +7971,7 @@
       </w:r>
     </w:p>
   </w:comment>
-  <w:comment w:id="27" w:author="steve.lohr@gmx.de" w:date="2016-02-11T14:35:00Z" w:initials="s">
+  <w:comment w:id="27" w:author="steve.lohr@gmx.de" w:date="2016-02-11T14:34:00Z" w:initials="s">
     <w:p>
       <w:pPr>
         <w:pStyle w:val="Kommentartext"/>
@@ -6846,7 +7983,7 @@
         <w:annotationRef/>
       </w:r>
       <w:r>
-        <w:t>Quelle?</w:t>
+        <w:t>Quellen?</w:t>
       </w:r>
     </w:p>
   </w:comment>
@@ -6866,7 +8003,7 @@
       </w:r>
     </w:p>
   </w:comment>
-  <w:comment w:id="29" w:author="steve.lohr@gmx.de" w:date="2016-02-11T14:36:00Z" w:initials="s">
+  <w:comment w:id="29" w:author="steve.lohr@gmx.de" w:date="2016-02-11T14:35:00Z" w:initials="s">
     <w:p>
       <w:pPr>
         <w:pStyle w:val="Kommentartext"/>
@@ -6878,11 +8015,11 @@
         <w:annotationRef/>
       </w:r>
       <w:r>
-        <w:t>Quellen?</w:t>
+        <w:t>Quelle?</w:t>
       </w:r>
     </w:p>
   </w:comment>
-  <w:comment w:id="30" w:author="steve.lohr@gmx.de" w:date="2016-02-11T14:37:00Z" w:initials="s">
+  <w:comment w:id="30" w:author="steve.lohr@gmx.de" w:date="2016-02-11T14:36:00Z" w:initials="s">
     <w:p>
       <w:pPr>
         <w:pStyle w:val="Kommentartext"/>
@@ -6914,7 +8051,7 @@
       </w:r>
     </w:p>
   </w:comment>
-  <w:comment w:id="32" w:author="steve.lohr@gmx.de" w:date="2016-02-11T14:38:00Z" w:initials="s">
+  <w:comment w:id="32" w:author="steve.lohr@gmx.de" w:date="2016-02-11T14:37:00Z" w:initials="s">
     <w:p>
       <w:pPr>
         <w:pStyle w:val="Kommentartext"/>
@@ -6942,11 +8079,11 @@
         <w:annotationRef/>
       </w:r>
       <w:r>
-        <w:t>Quelle?</w:t>
+        <w:t>Quellen?</w:t>
       </w:r>
     </w:p>
   </w:comment>
-  <w:comment w:id="34" w:author="steve.lohr@gmx.de" w:date="2016-02-11T14:39:00Z" w:initials="s">
+  <w:comment w:id="34" w:author="steve.lohr@gmx.de" w:date="2016-02-11T14:38:00Z" w:initials="s">
     <w:p>
       <w:pPr>
         <w:pStyle w:val="Kommentartext"/>
@@ -6978,7 +8115,23 @@
       </w:r>
     </w:p>
   </w:comment>
-  <w:comment w:id="36" w:author="steve.lohr@gmx.de" w:date="2016-02-11T14:40:00Z" w:initials="s">
+  <w:comment w:id="36" w:author="steve.lohr@gmx.de" w:date="2016-02-11T14:39:00Z" w:initials="s">
+    <w:p>
+      <w:pPr>
+        <w:pStyle w:val="Kommentartext"/>
+      </w:pPr>
+      <w:r>
+        <w:rPr>
+          <w:rStyle w:val="Kommentarzeichen"/>
+        </w:rPr>
+        <w:annotationRef/>
+      </w:r>
+      <w:r>
+        <w:t>Quelle?</w:t>
+      </w:r>
+    </w:p>
+  </w:comment>
+  <w:comment w:id="37" w:author="steve.lohr@gmx.de" w:date="2016-02-11T14:40:00Z" w:initials="s">
     <w:p>
       <w:pPr>
         <w:pStyle w:val="Kommentartext"/>
@@ -7234,7 +8387,7 @@
       <w:rPr>
         <w:noProof/>
       </w:rPr>
-      <w:t>12</w:t>
+      <w:t>14</w:t>
     </w:r>
     <w:r>
       <w:fldChar w:fldCharType="end"/>
@@ -7286,7 +8439,7 @@
       <w:rPr>
         <w:noProof/>
       </w:rPr>
-      <w:t>14</w:t>
+      <w:t>15</w:t>
     </w:r>
     <w:r>
       <w:fldChar w:fldCharType="end"/>
@@ -7578,7 +8731,7 @@
         <w:rPr>
           <w:noProof/>
         </w:rPr>
-        <w:t>Entwurfsaspekte der Release-Management Standardtypen</w:t>
+        <w:t>Einleitung</w:t>
       </w:r>
     </w:fldSimple>
     <w:r>
@@ -7600,7 +8753,7 @@
       <w:rPr>
         <w:noProof/>
       </w:rPr>
-      <w:t>7</w:t>
+      <w:t>1</w:t>
     </w:r>
     <w:r>
       <w:fldChar w:fldCharType="end"/>
@@ -9116,6 +10269,119 @@
     </w:lvl>
   </w:abstractNum>
   <w:abstractNum w:abstractNumId="20">
+    <w:nsid w:val="394F4277"/>
+    <w:multiLevelType w:val="hybridMultilevel"/>
+    <w:tmpl w:val="1662190C"/>
+    <w:lvl w:ilvl="0" w:tplc="04070001">
+      <w:start w:val="1"/>
+      <w:numFmt w:val="bullet"/>
+      <w:lvlText w:val=""/>
+      <w:lvlJc w:val="left"/>
+      <w:pPr>
+        <w:ind w:left="720" w:hanging="360"/>
+      </w:pPr>
+      <w:rPr>
+        <w:rFonts w:ascii="Symbol" w:hAnsi="Symbol" w:hint="default"/>
+      </w:rPr>
+    </w:lvl>
+    <w:lvl w:ilvl="1" w:tplc="04070003" w:tentative="1">
+      <w:start w:val="1"/>
+      <w:numFmt w:val="bullet"/>
+      <w:lvlText w:val="o"/>
+      <w:lvlJc w:val="left"/>
+      <w:pPr>
+        <w:ind w:left="1440" w:hanging="360"/>
+      </w:pPr>
+      <w:rPr>
+        <w:rFonts w:ascii="Courier New" w:hAnsi="Courier New" w:cs="Courier New" w:hint="default"/>
+      </w:rPr>
+    </w:lvl>
+    <w:lvl w:ilvl="2" w:tplc="04070005" w:tentative="1">
+      <w:start w:val="1"/>
+      <w:numFmt w:val="bullet"/>
+      <w:lvlText w:val=""/>
+      <w:lvlJc w:val="left"/>
+      <w:pPr>
+        <w:ind w:left="2160" w:hanging="360"/>
+      </w:pPr>
+      <w:rPr>
+        <w:rFonts w:ascii="Wingdings" w:hAnsi="Wingdings" w:hint="default"/>
+      </w:rPr>
+    </w:lvl>
+    <w:lvl w:ilvl="3" w:tplc="04070001" w:tentative="1">
+      <w:start w:val="1"/>
+      <w:numFmt w:val="bullet"/>
+      <w:lvlText w:val=""/>
+      <w:lvlJc w:val="left"/>
+      <w:pPr>
+        <w:ind w:left="2880" w:hanging="360"/>
+      </w:pPr>
+      <w:rPr>
+        <w:rFonts w:ascii="Symbol" w:hAnsi="Symbol" w:hint="default"/>
+      </w:rPr>
+    </w:lvl>
+    <w:lvl w:ilvl="4" w:tplc="04070003" w:tentative="1">
+      <w:start w:val="1"/>
+      <w:numFmt w:val="bullet"/>
+      <w:lvlText w:val="o"/>
+      <w:lvlJc w:val="left"/>
+      <w:pPr>
+        <w:ind w:left="3600" w:hanging="360"/>
+      </w:pPr>
+      <w:rPr>
+        <w:rFonts w:ascii="Courier New" w:hAnsi="Courier New" w:cs="Courier New" w:hint="default"/>
+      </w:rPr>
+    </w:lvl>
+    <w:lvl w:ilvl="5" w:tplc="04070005" w:tentative="1">
+      <w:start w:val="1"/>
+      <w:numFmt w:val="bullet"/>
+      <w:lvlText w:val=""/>
+      <w:lvlJc w:val="left"/>
+      <w:pPr>
+        <w:ind w:left="4320" w:hanging="360"/>
+      </w:pPr>
+      <w:rPr>
+        <w:rFonts w:ascii="Wingdings" w:hAnsi="Wingdings" w:hint="default"/>
+      </w:rPr>
+    </w:lvl>
+    <w:lvl w:ilvl="6" w:tplc="04070001" w:tentative="1">
+      <w:start w:val="1"/>
+      <w:numFmt w:val="bullet"/>
+      <w:lvlText w:val=""/>
+      <w:lvlJc w:val="left"/>
+      <w:pPr>
+        <w:ind w:left="5040" w:hanging="360"/>
+      </w:pPr>
+      <w:rPr>
+        <w:rFonts w:ascii="Symbol" w:hAnsi="Symbol" w:hint="default"/>
+      </w:rPr>
+    </w:lvl>
+    <w:lvl w:ilvl="7" w:tplc="04070003" w:tentative="1">
+      <w:start w:val="1"/>
+      <w:numFmt w:val="bullet"/>
+      <w:lvlText w:val="o"/>
+      <w:lvlJc w:val="left"/>
+      <w:pPr>
+        <w:ind w:left="5760" w:hanging="360"/>
+      </w:pPr>
+      <w:rPr>
+        <w:rFonts w:ascii="Courier New" w:hAnsi="Courier New" w:cs="Courier New" w:hint="default"/>
+      </w:rPr>
+    </w:lvl>
+    <w:lvl w:ilvl="8" w:tplc="04070005" w:tentative="1">
+      <w:start w:val="1"/>
+      <w:numFmt w:val="bullet"/>
+      <w:lvlText w:val=""/>
+      <w:lvlJc w:val="left"/>
+      <w:pPr>
+        <w:ind w:left="6480" w:hanging="360"/>
+      </w:pPr>
+      <w:rPr>
+        <w:rFonts w:ascii="Wingdings" w:hAnsi="Wingdings" w:hint="default"/>
+      </w:rPr>
+    </w:lvl>
+  </w:abstractNum>
+  <w:abstractNum w:abstractNumId="21">
     <w:nsid w:val="42DE7CE1"/>
     <w:multiLevelType w:val="multilevel"/>
     <w:tmpl w:val="CBCE5CBC"/>
@@ -9255,7 +10521,7 @@
       </w:rPr>
     </w:lvl>
   </w:abstractNum>
-  <w:abstractNum w:abstractNumId="21">
+  <w:abstractNum w:abstractNumId="22">
     <w:nsid w:val="44C1585F"/>
     <w:multiLevelType w:val="multilevel"/>
     <w:tmpl w:val="2D625D9C"/>
@@ -9396,7 +10662,7 @@
       </w:rPr>
     </w:lvl>
   </w:abstractNum>
-  <w:abstractNum w:abstractNumId="22">
+  <w:abstractNum w:abstractNumId="23">
     <w:nsid w:val="47A71A3E"/>
     <w:multiLevelType w:val="multilevel"/>
     <w:tmpl w:val="59DCD880"/>
@@ -9536,7 +10802,7 @@
       </w:rPr>
     </w:lvl>
   </w:abstractNum>
-  <w:abstractNum w:abstractNumId="23">
+  <w:abstractNum w:abstractNumId="24">
     <w:nsid w:val="48E81DBE"/>
     <w:multiLevelType w:val="multilevel"/>
     <w:tmpl w:val="0F741B24"/>
@@ -9676,7 +10942,7 @@
       </w:rPr>
     </w:lvl>
   </w:abstractNum>
-  <w:abstractNum w:abstractNumId="24">
+  <w:abstractNum w:abstractNumId="25">
     <w:nsid w:val="4ADF1710"/>
     <w:multiLevelType w:val="hybridMultilevel"/>
     <w:tmpl w:val="7FCC4DEA"/>
@@ -9815,7 +11081,7 @@
       </w:rPr>
     </w:lvl>
   </w:abstractNum>
-  <w:abstractNum w:abstractNumId="25">
+  <w:abstractNum w:abstractNumId="26">
     <w:nsid w:val="4CC56692"/>
     <w:multiLevelType w:val="hybridMultilevel"/>
     <w:tmpl w:val="66AE8C6A"/>
@@ -9956,7 +11222,7 @@
       </w:rPr>
     </w:lvl>
   </w:abstractNum>
-  <w:abstractNum w:abstractNumId="26">
+  <w:abstractNum w:abstractNumId="27">
     <w:nsid w:val="4D032B29"/>
     <w:multiLevelType w:val="hybridMultilevel"/>
     <w:tmpl w:val="2C787094"/>
@@ -10095,7 +11361,7 @@
       </w:rPr>
     </w:lvl>
   </w:abstractNum>
-  <w:abstractNum w:abstractNumId="27">
+  <w:abstractNum w:abstractNumId="28">
     <w:nsid w:val="4D8E0500"/>
     <w:multiLevelType w:val="multilevel"/>
     <w:tmpl w:val="8A5C73BE"/>
@@ -10235,7 +11501,7 @@
       </w:rPr>
     </w:lvl>
   </w:abstractNum>
-  <w:abstractNum w:abstractNumId="28">
+  <w:abstractNum w:abstractNumId="29">
     <w:nsid w:val="57F34AA4"/>
     <w:multiLevelType w:val="multilevel"/>
     <w:tmpl w:val="B644D32E"/>
@@ -10375,7 +11641,7 @@
       </w:rPr>
     </w:lvl>
   </w:abstractNum>
-  <w:abstractNum w:abstractNumId="29">
+  <w:abstractNum w:abstractNumId="30">
     <w:nsid w:val="5A437365"/>
     <w:multiLevelType w:val="hybridMultilevel"/>
     <w:tmpl w:val="12DA9416"/>
@@ -10487,7 +11753,120 @@
       </w:rPr>
     </w:lvl>
   </w:abstractNum>
-  <w:abstractNum w:abstractNumId="30">
+  <w:abstractNum w:abstractNumId="31">
+    <w:nsid w:val="5FA9231B"/>
+    <w:multiLevelType w:val="hybridMultilevel"/>
+    <w:tmpl w:val="D43EE330"/>
+    <w:lvl w:ilvl="0" w:tplc="04070001">
+      <w:start w:val="1"/>
+      <w:numFmt w:val="bullet"/>
+      <w:lvlText w:val=""/>
+      <w:lvlJc w:val="left"/>
+      <w:pPr>
+        <w:ind w:left="720" w:hanging="360"/>
+      </w:pPr>
+      <w:rPr>
+        <w:rFonts w:ascii="Symbol" w:hAnsi="Symbol" w:hint="default"/>
+      </w:rPr>
+    </w:lvl>
+    <w:lvl w:ilvl="1" w:tplc="04070003" w:tentative="1">
+      <w:start w:val="1"/>
+      <w:numFmt w:val="bullet"/>
+      <w:lvlText w:val="o"/>
+      <w:lvlJc w:val="left"/>
+      <w:pPr>
+        <w:ind w:left="1440" w:hanging="360"/>
+      </w:pPr>
+      <w:rPr>
+        <w:rFonts w:ascii="Courier New" w:hAnsi="Courier New" w:cs="Courier New" w:hint="default"/>
+      </w:rPr>
+    </w:lvl>
+    <w:lvl w:ilvl="2" w:tplc="04070005" w:tentative="1">
+      <w:start w:val="1"/>
+      <w:numFmt w:val="bullet"/>
+      <w:lvlText w:val=""/>
+      <w:lvlJc w:val="left"/>
+      <w:pPr>
+        <w:ind w:left="2160" w:hanging="360"/>
+      </w:pPr>
+      <w:rPr>
+        <w:rFonts w:ascii="Wingdings" w:hAnsi="Wingdings" w:hint="default"/>
+      </w:rPr>
+    </w:lvl>
+    <w:lvl w:ilvl="3" w:tplc="04070001" w:tentative="1">
+      <w:start w:val="1"/>
+      <w:numFmt w:val="bullet"/>
+      <w:lvlText w:val=""/>
+      <w:lvlJc w:val="left"/>
+      <w:pPr>
+        <w:ind w:left="2880" w:hanging="360"/>
+      </w:pPr>
+      <w:rPr>
+        <w:rFonts w:ascii="Symbol" w:hAnsi="Symbol" w:hint="default"/>
+      </w:rPr>
+    </w:lvl>
+    <w:lvl w:ilvl="4" w:tplc="04070003" w:tentative="1">
+      <w:start w:val="1"/>
+      <w:numFmt w:val="bullet"/>
+      <w:lvlText w:val="o"/>
+      <w:lvlJc w:val="left"/>
+      <w:pPr>
+        <w:ind w:left="3600" w:hanging="360"/>
+      </w:pPr>
+      <w:rPr>
+        <w:rFonts w:ascii="Courier New" w:hAnsi="Courier New" w:cs="Courier New" w:hint="default"/>
+      </w:rPr>
+    </w:lvl>
+    <w:lvl w:ilvl="5" w:tplc="04070005" w:tentative="1">
+      <w:start w:val="1"/>
+      <w:numFmt w:val="bullet"/>
+      <w:lvlText w:val=""/>
+      <w:lvlJc w:val="left"/>
+      <w:pPr>
+        <w:ind w:left="4320" w:hanging="360"/>
+      </w:pPr>
+      <w:rPr>
+        <w:rFonts w:ascii="Wingdings" w:hAnsi="Wingdings" w:hint="default"/>
+      </w:rPr>
+    </w:lvl>
+    <w:lvl w:ilvl="6" w:tplc="04070001" w:tentative="1">
+      <w:start w:val="1"/>
+      <w:numFmt w:val="bullet"/>
+      <w:lvlText w:val=""/>
+      <w:lvlJc w:val="left"/>
+      <w:pPr>
+        <w:ind w:left="5040" w:hanging="360"/>
+      </w:pPr>
+      <w:rPr>
+        <w:rFonts w:ascii="Symbol" w:hAnsi="Symbol" w:hint="default"/>
+      </w:rPr>
+    </w:lvl>
+    <w:lvl w:ilvl="7" w:tplc="04070003" w:tentative="1">
+      <w:start w:val="1"/>
+      <w:numFmt w:val="bullet"/>
+      <w:lvlText w:val="o"/>
+      <w:lvlJc w:val="left"/>
+      <w:pPr>
+        <w:ind w:left="5760" w:hanging="360"/>
+      </w:pPr>
+      <w:rPr>
+        <w:rFonts w:ascii="Courier New" w:hAnsi="Courier New" w:cs="Courier New" w:hint="default"/>
+      </w:rPr>
+    </w:lvl>
+    <w:lvl w:ilvl="8" w:tplc="04070005" w:tentative="1">
+      <w:start w:val="1"/>
+      <w:numFmt w:val="bullet"/>
+      <w:lvlText w:val=""/>
+      <w:lvlJc w:val="left"/>
+      <w:pPr>
+        <w:ind w:left="6480" w:hanging="360"/>
+      </w:pPr>
+      <w:rPr>
+        <w:rFonts w:ascii="Wingdings" w:hAnsi="Wingdings" w:hint="default"/>
+      </w:rPr>
+    </w:lvl>
+  </w:abstractNum>
+  <w:abstractNum w:abstractNumId="32">
     <w:nsid w:val="699B3133"/>
     <w:multiLevelType w:val="multilevel"/>
     <w:tmpl w:val="485E8B74"/>
@@ -10604,7 +11983,93 @@
       </w:pPr>
     </w:lvl>
   </w:abstractNum>
-  <w:abstractNum w:abstractNumId="31">
+  <w:abstractNum w:abstractNumId="33">
+    <w:nsid w:val="69EC4C52"/>
+    <w:multiLevelType w:val="hybridMultilevel"/>
+    <w:tmpl w:val="40020078"/>
+    <w:lvl w:ilvl="0" w:tplc="0407000F">
+      <w:start w:val="1"/>
+      <w:numFmt w:val="decimal"/>
+      <w:lvlText w:val="%1."/>
+      <w:lvlJc w:val="left"/>
+      <w:pPr>
+        <w:ind w:left="720" w:hanging="360"/>
+      </w:pPr>
+    </w:lvl>
+    <w:lvl w:ilvl="1" w:tplc="04070019" w:tentative="1">
+      <w:start w:val="1"/>
+      <w:numFmt w:val="lowerLetter"/>
+      <w:lvlText w:val="%2."/>
+      <w:lvlJc w:val="left"/>
+      <w:pPr>
+        <w:ind w:left="1440" w:hanging="360"/>
+      </w:pPr>
+    </w:lvl>
+    <w:lvl w:ilvl="2" w:tplc="0407001B" w:tentative="1">
+      <w:start w:val="1"/>
+      <w:numFmt w:val="lowerRoman"/>
+      <w:lvlText w:val="%3."/>
+      <w:lvlJc w:val="right"/>
+      <w:pPr>
+        <w:ind w:left="2160" w:hanging="180"/>
+      </w:pPr>
+    </w:lvl>
+    <w:lvl w:ilvl="3" w:tplc="0407000F" w:tentative="1">
+      <w:start w:val="1"/>
+      <w:numFmt w:val="decimal"/>
+      <w:lvlText w:val="%4."/>
+      <w:lvlJc w:val="left"/>
+      <w:pPr>
+        <w:ind w:left="2880" w:hanging="360"/>
+      </w:pPr>
+    </w:lvl>
+    <w:lvl w:ilvl="4" w:tplc="04070019" w:tentative="1">
+      <w:start w:val="1"/>
+      <w:numFmt w:val="lowerLetter"/>
+      <w:lvlText w:val="%5."/>
+      <w:lvlJc w:val="left"/>
+      <w:pPr>
+        <w:ind w:left="3600" w:hanging="360"/>
+      </w:pPr>
+    </w:lvl>
+    <w:lvl w:ilvl="5" w:tplc="0407001B" w:tentative="1">
+      <w:start w:val="1"/>
+      <w:numFmt w:val="lowerRoman"/>
+      <w:lvlText w:val="%6."/>
+      <w:lvlJc w:val="right"/>
+      <w:pPr>
+        <w:ind w:left="4320" w:hanging="180"/>
+      </w:pPr>
+    </w:lvl>
+    <w:lvl w:ilvl="6" w:tplc="0407000F" w:tentative="1">
+      <w:start w:val="1"/>
+      <w:numFmt w:val="decimal"/>
+      <w:lvlText w:val="%7."/>
+      <w:lvlJc w:val="left"/>
+      <w:pPr>
+        <w:ind w:left="5040" w:hanging="360"/>
+      </w:pPr>
+    </w:lvl>
+    <w:lvl w:ilvl="7" w:tplc="04070019" w:tentative="1">
+      <w:start w:val="1"/>
+      <w:numFmt w:val="lowerLetter"/>
+      <w:lvlText w:val="%8."/>
+      <w:lvlJc w:val="left"/>
+      <w:pPr>
+        <w:ind w:left="5760" w:hanging="360"/>
+      </w:pPr>
+    </w:lvl>
+    <w:lvl w:ilvl="8" w:tplc="0407001B" w:tentative="1">
+      <w:start w:val="1"/>
+      <w:numFmt w:val="lowerRoman"/>
+      <w:lvlText w:val="%9."/>
+      <w:lvlJc w:val="right"/>
+      <w:pPr>
+        <w:ind w:left="6480" w:hanging="180"/>
+      </w:pPr>
+    </w:lvl>
+  </w:abstractNum>
+  <w:abstractNum w:abstractNumId="34">
     <w:nsid w:val="724C2F4A"/>
     <w:multiLevelType w:val="multilevel"/>
     <w:tmpl w:val="86CCA40A"/>
@@ -10744,7 +12209,7 @@
       </w:rPr>
     </w:lvl>
   </w:abstractNum>
-  <w:abstractNum w:abstractNumId="32">
+  <w:abstractNum w:abstractNumId="35">
     <w:nsid w:val="73BD7D23"/>
     <w:multiLevelType w:val="multilevel"/>
     <w:tmpl w:val="0407001D"/>
@@ -10863,7 +12328,7 @@
       </w:pPr>
     </w:lvl>
   </w:abstractNum>
-  <w:abstractNum w:abstractNumId="33">
+  <w:abstractNum w:abstractNumId="36">
     <w:nsid w:val="78A1021E"/>
     <w:multiLevelType w:val="multilevel"/>
     <w:tmpl w:val="31D4EC00"/>
@@ -11007,13 +12472,13 @@
     <w:abstractNumId w:val="17"/>
   </w:num>
   <w:num w:numId="2">
-    <w:abstractNumId w:val="24"/>
+    <w:abstractNumId w:val="25"/>
   </w:num>
   <w:num w:numId="3">
-    <w:abstractNumId w:val="26"/>
+    <w:abstractNumId w:val="27"/>
   </w:num>
   <w:num w:numId="4">
-    <w:abstractNumId w:val="27"/>
+    <w:abstractNumId w:val="28"/>
   </w:num>
   <w:num w:numId="5">
     <w:abstractNumId w:val="9"/>
@@ -11031,7 +12496,7 @@
     <w:abstractNumId w:val="4"/>
   </w:num>
   <w:num w:numId="10">
-    <w:abstractNumId w:val="21"/>
+    <w:abstractNumId w:val="22"/>
   </w:num>
   <w:num w:numId="11">
     <w:abstractNumId w:val="8"/>
@@ -11061,25 +12526,25 @@
     <w:abstractNumId w:val="10"/>
   </w:num>
   <w:num w:numId="20">
-    <w:abstractNumId w:val="33"/>
+    <w:abstractNumId w:val="36"/>
   </w:num>
   <w:num w:numId="21">
-    <w:abstractNumId w:val="28"/>
+    <w:abstractNumId w:val="29"/>
   </w:num>
   <w:num w:numId="22">
-    <w:abstractNumId w:val="31"/>
+    <w:abstractNumId w:val="34"/>
   </w:num>
   <w:num w:numId="23">
-    <w:abstractNumId w:val="20"/>
+    <w:abstractNumId w:val="21"/>
   </w:num>
   <w:num w:numId="24">
+    <w:abstractNumId w:val="24"/>
+  </w:num>
+  <w:num w:numId="25">
     <w:abstractNumId w:val="23"/>
   </w:num>
-  <w:num w:numId="25">
-    <w:abstractNumId w:val="22"/>
-  </w:num>
   <w:num w:numId="26">
-    <w:abstractNumId w:val="32"/>
+    <w:abstractNumId w:val="35"/>
   </w:num>
   <w:num w:numId="27">
     <w:abstractNumId w:val="14"/>
@@ -11088,7 +12553,7 @@
     <w:abstractNumId w:val="12"/>
   </w:num>
   <w:num w:numId="29">
-    <w:abstractNumId w:val="30"/>
+    <w:abstractNumId w:val="32"/>
     <w:lvlOverride w:ilvl="0"/>
     <w:lvlOverride w:ilvl="1">
       <w:startOverride w:val="1"/>
@@ -11149,7 +12614,7 @@
     <w:abstractNumId w:val="17"/>
   </w:num>
   <w:num w:numId="32">
-    <w:abstractNumId w:val="25"/>
+    <w:abstractNumId w:val="26"/>
   </w:num>
   <w:num w:numId="33">
     <w:abstractNumId w:val="19"/>
@@ -11191,10 +12656,19 @@
     <w:abstractNumId w:val="11"/>
   </w:num>
   <w:num w:numId="37">
-    <w:abstractNumId w:val="29"/>
+    <w:abstractNumId w:val="30"/>
   </w:num>
   <w:num w:numId="38">
     <w:abstractNumId w:val="13"/>
+  </w:num>
+  <w:num w:numId="39">
+    <w:abstractNumId w:val="20"/>
+  </w:num>
+  <w:num w:numId="40">
+    <w:abstractNumId w:val="33"/>
+  </w:num>
+  <w:num w:numId="41">
+    <w:abstractNumId w:val="31"/>
   </w:num>
 </w:numbering>
 </file>
@@ -11299,7 +12773,7 @@
     <w:lsdException w:name="E-mail Signature" w:semiHidden="1" w:unhideWhenUsed="1"/>
     <w:lsdException w:name="HTML Top of Form" w:semiHidden="1" w:unhideWhenUsed="1"/>
     <w:lsdException w:name="HTML Bottom of Form" w:semiHidden="1" w:unhideWhenUsed="1"/>
-    <w:lsdException w:name="Normal (Web)" w:semiHidden="1" w:unhideWhenUsed="1"/>
+    <w:lsdException w:name="Normal (Web)" w:semiHidden="1" w:uiPriority="99" w:unhideWhenUsed="1"/>
     <w:lsdException w:name="HTML Acronym" w:semiHidden="1" w:unhideWhenUsed="1"/>
     <w:lsdException w:name="HTML Address" w:semiHidden="1" w:unhideWhenUsed="1"/>
     <w:lsdException w:name="HTML Cite" w:semiHidden="1" w:unhideWhenUsed="1"/>
@@ -12419,6 +13893,7 @@
   <w:style w:type="paragraph" w:styleId="StandardWeb">
     <w:name w:val="Normal (Web)"/>
     <w:basedOn w:val="Standard"/>
+    <w:uiPriority w:val="99"/>
     <w:rsid w:val="0099415D"/>
     <w:pPr>
       <w:spacing w:before="100" w:beforeAutospacing="1" w:after="100" w:afterAutospacing="1" w:line="240" w:lineRule="auto"/>
@@ -12953,7 +14428,7 @@
         </b:NameList>
       </b:BookAuthor>
     </b:Author>
-    <b:RefOrder>7</b:RefOrder>
+    <b:RefOrder>8</b:RefOrder>
   </b:Source>
   <b:Source>
     <b:Tag>CSh99</b:Tag>
@@ -12978,7 +14453,7 @@
         </b:NameList>
       </b:Author>
     </b:Author>
-    <b:RefOrder>8</b:RefOrder>
+    <b:RefOrder>9</b:RefOrder>
   </b:Source>
   <b:Source>
     <b:Tag>WSc06</b:Tag>
@@ -13005,7 +14480,7 @@
     <b:DayAccessed>28</b:DayAccessed>
     <b:URL>http://www.perspektive-blau.de/wissen/0609a/0609a.htm</b:URL>
     <b:InternetSiteTitle>Perspektive Blau</b:InternetSiteTitle>
-    <b:RefOrder>9</b:RefOrder>
+    <b:RefOrder>10</b:RefOrder>
   </b:Source>
   <b:Source>
     <b:Tag>AWS92</b:Tag>
@@ -13025,7 +14500,7 @@
     <b:Year>1992</b:Year>
     <b:City>2. Aufl. Berlin</b:City>
     <b:Publisher>Springer</b:Publisher>
-    <b:RefOrder>10</b:RefOrder>
+    <b:RefOrder>11</b:RefOrder>
   </b:Source>
   <b:Source>
     <b:Tag>Rot98</b:Tag>
@@ -13055,7 +14530,7 @@
         </b:NameList>
       </b:Editor>
     </b:Author>
-    <b:RefOrder>11</b:RefOrder>
+    <b:RefOrder>12</b:RefOrder>
   </b:Source>
   <b:Source>
     <b:Tag>ORe05</b:Tag>
@@ -13077,7 +14552,7 @@
     <b:MonthAccessed>April</b:MonthAccessed>
     <b:DayAccessed>22</b:DayAccessed>
     <b:URL>http://www.oreilly.de/artikel/web20.html</b:URL>
-    <b:RefOrder>12</b:RefOrder>
+    <b:RefOrder>13</b:RefOrder>
   </b:Source>
   <b:Source>
     <b:Tag>TWM10</b:Tag>
@@ -13107,7 +14582,7 @@
     <b:Year>2010</b:Year>
     <b:Issue>3</b:Issue>
     <b:Pages>21-31</b:Pages>
-    <b:RefOrder>13</b:RefOrder>
+    <b:RefOrder>14</b:RefOrder>
   </b:Source>
   <b:Source>
     <b:Tag>KME89</b:Tag>
@@ -13129,7 +14604,7 @@
     <b:PeriodicalTitle>Acadamy of Management Review, Vol. 14, No. 4</b:PeriodicalTitle>
     <b:Pages>532-550</b:Pages>
     <b:JournalName>Acadamy of Management Review</b:JournalName>
-    <b:RefOrder>14</b:RefOrder>
+    <b:RefOrder>15</b:RefOrder>
   </b:Source>
   <b:Source>
     <b:Tag>UBa08</b:Tag>
@@ -13150,7 +14625,7 @@
     </b:Author>
     <b:Publisher>Gabler</b:Publisher>
     <b:Pages>15-36</b:Pages>
-    <b:RefOrder>15</b:RefOrder>
+    <b:RefOrder>16</b:RefOrder>
   </b:Source>
   <b:Source>
     <b:Tag>Bau09</b:Tag>
@@ -13184,7 +14659,7 @@
     <b:ConferenceName>Proceedings of the 42nd Annual Hawaii International Conference on System Sciences</b:ConferenceName>
     <b:City>Waikoloa, Hawaii</b:City>
     <b:Publisher>Computer Society Press</b:Publisher>
-    <b:RefOrder>16</b:RefOrder>
+    <b:RefOrder>17</b:RefOrder>
   </b:Source>
   <b:Source>
     <b:Tag>Pef06</b:Tag>
@@ -13213,7 +14688,7 @@
     <b:PeriodicalTitle>DESRIST</b:PeriodicalTitle>
     <b:Issue>03</b:Issue>
     <b:Pages>45-77</b:Pages>
-    <b:RefOrder>17</b:RefOrder>
+    <b:RefOrder>18</b:RefOrder>
   </b:Source>
   <b:Source>
     <b:Tag>Hor15</b:Tag>
@@ -13351,7 +14826,7 @@
         </b:NameList>
       </b:Author>
     </b:Author>
-    <b:RefOrder>18</b:RefOrder>
+    <b:RefOrder>19</b:RefOrder>
   </b:Source>
   <b:Source>
     <b:Tag>Hau07</b:Tag>
@@ -13375,7 +14850,7 @@
     <b:City>o. O.</b:City>
     <b:Publisher>Vahlen</b:Publisher>
     <b:Year>2007</b:Year>
-    <b:RefOrder>19</b:RefOrder>
+    <b:RefOrder>20</b:RefOrder>
   </b:Source>
   <b:Source>
     <b:Tag>Dru06</b:Tag>
@@ -13396,7 +14871,7 @@
     <b:City>o. O.</b:City>
     <b:Publisher>HarperCollins Publishers</b:Publisher>
     <b:Year>2006</b:Year>
-    <b:RefOrder>20</b:RefOrder>
+    <b:RefOrder>21</b:RefOrder>
   </b:Source>
   <b:Source>
     <b:Tag>Chr00</b:Tag>
@@ -13417,7 +14892,7 @@
     <b:City>o. O.</b:City>
     <b:Publisher>Harvard Business Review Press</b:Publisher>
     <b:Year>2000</b:Year>
-    <b:RefOrder>21</b:RefOrder>
+    <b:RefOrder>22</b:RefOrder>
   </b:Source>
   <b:Source>
     <b:Tag>Len06</b:Tag>
@@ -13437,26 +14912,6 @@
     <b:City>Frankfurt</b:City>
     <b:Publisher>Frankfurter Allgemeine Buch</b:Publisher>
     <b:Year>2006</b:Year>
-    <b:RefOrder>22</b:RefOrder>
-  </b:Source>
-  <b:Source>
-    <b:Tag>Kai09</b:Tag>
-    <b:SourceType>Book</b:SourceType>
-    <b:Guid>{4131F49B-B0A3-EB4D-BBC0-86E7FB4E7E44}</b:Guid>
-    <b:Author>
-      <b:Author>
-        <b:NameList>
-          <b:Person>
-            <b:Last>Kairies</b:Last>
-            <b:First>P.</b:First>
-          </b:Person>
-        </b:NameList>
-      </b:Author>
-    </b:Author>
-    <b:Title>Professionelles Produktmanagement für die Investitionsgüterindustrie</b:Title>
-    <b:City>Renningen</b:City>
-    <b:Publisher>expert Verlag</b:Publisher>
-    <b:Year>2009</b:Year>
     <b:RefOrder>23</b:RefOrder>
   </b:Source>
   <b:Source>
@@ -13720,11 +15175,31 @@
     </b:Author>
     <b:RefOrder>1</b:RefOrder>
   </b:Source>
+  <b:Source>
+    <b:Tag>Kai04</b:Tag>
+    <b:SourceType>Book</b:SourceType>
+    <b:Guid>{9BE5591C-CF98-0D4E-8671-1EB59DDC7E72}</b:Guid>
+    <b:Title>Professionelles Produkt-Management für die Investitionsgüterindustrie</b:Title>
+    <b:Year>2004</b:Year>
+    <b:City>Renningen</b:City>
+    <b:Publisher>expert-Verlag</b:Publisher>
+    <b:Author>
+      <b:Author>
+        <b:NameList>
+          <b:Person>
+            <b:Last>Kairies</b:Last>
+            <b:First>P</b:First>
+          </b:Person>
+        </b:NameList>
+      </b:Author>
+    </b:Author>
+    <b:RefOrder>7</b:RefOrder>
+  </b:Source>
 </b:Sources>
 </file>
 
 <file path=customXml/itemProps1.xml><?xml version="1.0" encoding="utf-8"?>
-<ds:datastoreItem xmlns:ds="http://schemas.openxmlformats.org/officeDocument/2006/customXml" ds:itemID="{74F02B20-4E9D-E44F-8BF8-A37718E1697F}">
+<ds:datastoreItem xmlns:ds="http://schemas.openxmlformats.org/officeDocument/2006/customXml" ds:itemID="{BB34A8C0-E3DC-6243-9901-B0DA38A563DF}">
   <ds:schemaRefs>
     <ds:schemaRef ds:uri="http://schemas.openxmlformats.org/officeDocument/2006/bibliography"/>
   </ds:schemaRefs>

</xml_diff>

<commit_message>
Erstellung Releaseabbildung und Einarbeitung weiterer Zitat zu Grundlagen
</commit_message>
<xml_diff>
--- a/Masterthesis_RMST_Steve_Lohr_MSC_WI2016.docx
+++ b/Masterthesis_RMST_Steve_Lohr_MSC_WI2016.docx
@@ -517,7 +517,9 @@
       <w:r>
         <w:fldChar w:fldCharType="end"/>
       </w:r>
+      <w:bookmarkStart w:id="6" w:name="_GoBack"/>
       <w:bookmarkEnd w:id="5"/>
+      <w:bookmarkEnd w:id="6"/>
     </w:p>
     <w:p/>
     <w:p/>
@@ -555,7 +557,7 @@
           </w:ffData>
         </w:fldChar>
       </w:r>
-      <w:bookmarkStart w:id="6" w:name="Text7"/>
+      <w:bookmarkStart w:id="7" w:name="Text7"/>
       <w:r>
         <w:instrText xml:space="preserve"> FORMTEXT </w:instrText>
       </w:r>
@@ -571,7 +573,7 @@
       <w:r>
         <w:fldChar w:fldCharType="end"/>
       </w:r>
-      <w:bookmarkEnd w:id="6"/>
+      <w:bookmarkEnd w:id="7"/>
     </w:p>
     <w:p>
       <w:pPr>
@@ -595,12 +597,12 @@
             <w:enabled/>
             <w:calcOnExit w:val="0"/>
             <w:textInput>
-              <w:default w:val="09.08.2016"/>
+              <w:default w:val="12.08.2016"/>
             </w:textInput>
           </w:ffData>
         </w:fldChar>
       </w:r>
-      <w:bookmarkStart w:id="7" w:name="Text8"/>
+      <w:bookmarkStart w:id="8" w:name="Text8"/>
       <w:r>
         <w:instrText xml:space="preserve"> FORMTEXT </w:instrText>
       </w:r>
@@ -611,12 +613,12 @@
         <w:rPr>
           <w:noProof/>
         </w:rPr>
-        <w:t>09.08.2016</w:t>
+        <w:t>12.08.2016</w:t>
       </w:r>
       <w:r>
         <w:fldChar w:fldCharType="end"/>
       </w:r>
-      <w:bookmarkEnd w:id="7"/>
+      <w:bookmarkEnd w:id="8"/>
     </w:p>
     <w:p>
       <w:pPr>
@@ -653,7 +655,7 @@
           </w:ffData>
         </w:fldChar>
       </w:r>
-      <w:bookmarkStart w:id="8" w:name="Text9"/>
+      <w:bookmarkStart w:id="9" w:name="Text9"/>
       <w:r>
         <w:instrText xml:space="preserve"> FORMTEXT </w:instrText>
       </w:r>
@@ -669,7 +671,7 @@
       <w:r>
         <w:fldChar w:fldCharType="end"/>
       </w:r>
-      <w:bookmarkEnd w:id="8"/>
+      <w:bookmarkEnd w:id="9"/>
       <w:r>
         <w:t xml:space="preserve">, </w:t>
       </w:r>
@@ -685,7 +687,7 @@
           </w:ffData>
         </w:fldChar>
       </w:r>
-      <w:bookmarkStart w:id="9" w:name="Text10"/>
+      <w:bookmarkStart w:id="10" w:name="Text10"/>
       <w:r>
         <w:instrText xml:space="preserve"> FORMTEXT </w:instrText>
       </w:r>
@@ -701,7 +703,7 @@
       <w:r>
         <w:fldChar w:fldCharType="end"/>
       </w:r>
-      <w:bookmarkEnd w:id="9"/>
+      <w:bookmarkEnd w:id="10"/>
       <w:r>
         <w:t>. Studiensemester</w:t>
       </w:r>
@@ -732,7 +734,7 @@
           <w:szCs w:val="28"/>
         </w:rPr>
       </w:pPr>
-      <w:bookmarkStart w:id="10" w:name="Sperrvermerk"/>
+      <w:bookmarkStart w:id="11" w:name="Sperrvermerk"/>
       <w:r>
         <w:rPr>
           <w:rFonts w:ascii="Verdana" w:hAnsi="Verdana" w:cs="Arial"/>
@@ -743,7 +745,7 @@
         <w:lastRenderedPageBreak/>
         <w:t>Sperrvermerk</w:t>
       </w:r>
-      <w:bookmarkEnd w:id="10"/>
+      <w:bookmarkEnd w:id="11"/>
     </w:p>
     <w:p>
       <w:pPr>
@@ -775,7 +777,7 @@
           </w:ffData>
         </w:fldChar>
       </w:r>
-      <w:bookmarkStart w:id="11" w:name="Text11"/>
+      <w:bookmarkStart w:id="12" w:name="Text11"/>
       <w:r>
         <w:rPr>
           <w:rFonts w:cs="Arial"/>
@@ -806,7 +808,7 @@
         </w:rPr>
         <w:fldChar w:fldCharType="end"/>
       </w:r>
-      <w:bookmarkEnd w:id="11"/>
+      <w:bookmarkEnd w:id="12"/>
       <w:r>
         <w:rPr>
           <w:rFonts w:cs="Arial"/>
@@ -828,7 +830,7 @@
           </w:ffData>
         </w:fldChar>
       </w:r>
-      <w:bookmarkStart w:id="12" w:name="Text12"/>
+      <w:bookmarkStart w:id="13" w:name="Text12"/>
       <w:r>
         <w:rPr>
           <w:rFonts w:cs="Arial"/>
@@ -859,7 +861,7 @@
         </w:rPr>
         <w:fldChar w:fldCharType="end"/>
       </w:r>
-      <w:bookmarkEnd w:id="12"/>
+      <w:bookmarkEnd w:id="13"/>
       <w:r>
         <w:rPr>
           <w:rFonts w:cs="Arial"/>
@@ -881,7 +883,7 @@
           </w:ffData>
         </w:fldChar>
       </w:r>
-      <w:bookmarkStart w:id="13" w:name="Text13"/>
+      <w:bookmarkStart w:id="14" w:name="Text13"/>
       <w:r>
         <w:rPr>
           <w:rFonts w:cs="Arial"/>
@@ -912,7 +914,7 @@
         </w:rPr>
         <w:fldChar w:fldCharType="end"/>
       </w:r>
-      <w:bookmarkEnd w:id="13"/>
+      <w:bookmarkEnd w:id="14"/>
       <w:r>
         <w:rPr>
           <w:rFonts w:cs="Arial"/>
@@ -1079,7 +1081,7 @@
       <w:r>
         <w:fldChar w:fldCharType="separate"/>
       </w:r>
-      <w:hyperlink w:anchor="_Toc442973247" w:history="1">
+      <w:hyperlink w:anchor="_Toc445031919" w:history="1">
         <w:r>
           <w:rPr>
             <w:rStyle w:val="Link"/>
@@ -1102,7 +1104,7 @@
           <w:rPr>
             <w:webHidden/>
           </w:rPr>
-          <w:instrText xml:space="preserve"> PAGEREF _Toc442973247 \h </w:instrText>
+          <w:instrText xml:space="preserve"> PAGEREF _Toc445031919 \h </w:instrText>
         </w:r>
         <w:r>
           <w:rPr>
@@ -1139,7 +1141,7 @@
           <w:szCs w:val="24"/>
         </w:rPr>
       </w:pPr>
-      <w:hyperlink w:anchor="_Toc442973248" w:history="1">
+      <w:hyperlink w:anchor="_Toc445031920" w:history="1">
         <w:r>
           <w:rPr>
             <w:rStyle w:val="Link"/>
@@ -1162,7 +1164,7 @@
           <w:rPr>
             <w:webHidden/>
           </w:rPr>
-          <w:instrText xml:space="preserve"> PAGEREF _Toc442973248 \h </w:instrText>
+          <w:instrText xml:space="preserve"> PAGEREF _Toc445031920 \h </w:instrText>
         </w:r>
         <w:r>
           <w:rPr>
@@ -1199,7 +1201,7 @@
           <w:szCs w:val="24"/>
         </w:rPr>
       </w:pPr>
-      <w:hyperlink w:anchor="_Toc442973249" w:history="1">
+      <w:hyperlink w:anchor="_Toc445031921" w:history="1">
         <w:r>
           <w:rPr>
             <w:rStyle w:val="Link"/>
@@ -1223,7 +1225,7 @@
           <w:rPr>
             <w:webHidden/>
           </w:rPr>
-          <w:instrText xml:space="preserve"> PAGEREF _Toc442973249 \h </w:instrText>
+          <w:instrText xml:space="preserve"> PAGEREF _Toc445031921 \h </w:instrText>
         </w:r>
         <w:r>
           <w:rPr>
@@ -1260,7 +1262,7 @@
           <w:szCs w:val="24"/>
         </w:rPr>
       </w:pPr>
-      <w:hyperlink w:anchor="_Toc442973250" w:history="1">
+      <w:hyperlink w:anchor="_Toc445031922" w:history="1">
         <w:r>
           <w:rPr>
             <w:rStyle w:val="Link"/>
@@ -1298,7 +1300,7 @@
           <w:rPr>
             <w:webHidden/>
           </w:rPr>
-          <w:instrText xml:space="preserve"> PAGEREF _Toc442973250 \h </w:instrText>
+          <w:instrText xml:space="preserve"> PAGEREF _Toc445031922 \h </w:instrText>
         </w:r>
         <w:r>
           <w:rPr>
@@ -1335,7 +1337,7 @@
           <w:szCs w:val="24"/>
         </w:rPr>
       </w:pPr>
-      <w:hyperlink w:anchor="_Toc442973251" w:history="1">
+      <w:hyperlink w:anchor="_Toc445031923" w:history="1">
         <w:r>
           <w:rPr>
             <w:rStyle w:val="Link"/>
@@ -1373,7 +1375,7 @@
           <w:rPr>
             <w:webHidden/>
           </w:rPr>
-          <w:instrText xml:space="preserve"> PAGEREF _Toc442973251 \h </w:instrText>
+          <w:instrText xml:space="preserve"> PAGEREF _Toc445031923 \h </w:instrText>
         </w:r>
         <w:r>
           <w:rPr>
@@ -1390,7 +1392,7 @@
           <w:rPr>
             <w:webHidden/>
           </w:rPr>
-          <w:t>3</w:t>
+          <w:t>4</w:t>
         </w:r>
         <w:r>
           <w:rPr>
@@ -1409,7 +1411,7 @@
           <w:szCs w:val="24"/>
         </w:rPr>
       </w:pPr>
-      <w:hyperlink w:anchor="_Toc442973252" w:history="1">
+      <w:hyperlink w:anchor="_Toc445031924" w:history="1">
         <w:r>
           <w:rPr>
             <w:rStyle w:val="Link"/>
@@ -1428,7 +1430,7 @@
           <w:rPr>
             <w:rStyle w:val="Link"/>
           </w:rPr>
-          <w:t>Innovationen für Wettbewerbsvorteile und Anpassung an die Umwelt</w:t>
+          <w:t>Innovation zur Existenzsicherung</w:t>
         </w:r>
         <w:r>
           <w:rPr>
@@ -1446,7 +1448,7 @@
           <w:rPr>
             <w:webHidden/>
           </w:rPr>
-          <w:instrText xml:space="preserve"> PAGEREF _Toc442973252 \h </w:instrText>
+          <w:instrText xml:space="preserve"> PAGEREF _Toc445031924 \h </w:instrText>
         </w:r>
         <w:r>
           <w:rPr>
@@ -1463,7 +1465,7 @@
           <w:rPr>
             <w:webHidden/>
           </w:rPr>
-          <w:t>3</w:t>
+          <w:t>4</w:t>
         </w:r>
         <w:r>
           <w:rPr>
@@ -1482,7 +1484,7 @@
           <w:szCs w:val="24"/>
         </w:rPr>
       </w:pPr>
-      <w:hyperlink w:anchor="_Toc442973253" w:history="1">
+      <w:hyperlink w:anchor="_Toc445031925" w:history="1">
         <w:r>
           <w:rPr>
             <w:rStyle w:val="Link"/>
@@ -1501,7 +1503,7 @@
           <w:rPr>
             <w:rStyle w:val="Link"/>
           </w:rPr>
-          <w:t>Steuerung der Innovation mittels Produktmanagement</w:t>
+          <w:t>Innovationssteuerung durch Produkt Management</w:t>
         </w:r>
         <w:r>
           <w:rPr>
@@ -1519,7 +1521,7 @@
           <w:rPr>
             <w:webHidden/>
           </w:rPr>
-          <w:instrText xml:space="preserve"> PAGEREF _Toc442973253 \h </w:instrText>
+          <w:instrText xml:space="preserve"> PAGEREF _Toc445031925 \h </w:instrText>
         </w:r>
         <w:r>
           <w:rPr>
@@ -1536,7 +1538,7 @@
           <w:rPr>
             <w:webHidden/>
           </w:rPr>
-          <w:t>3</w:t>
+          <w:t>6</w:t>
         </w:r>
         <w:r>
           <w:rPr>
@@ -1555,7 +1557,7 @@
           <w:szCs w:val="24"/>
         </w:rPr>
       </w:pPr>
-      <w:hyperlink w:anchor="_Toc442973254" w:history="1">
+      <w:hyperlink w:anchor="_Toc445031926" w:history="1">
         <w:r>
           <w:rPr>
             <w:rStyle w:val="Link"/>
@@ -1574,7 +1576,7 @@
           <w:rPr>
             <w:rStyle w:val="Link"/>
           </w:rPr>
-          <w:t>Der Produktlebenszyklus eines Produkts</w:t>
+          <w:t>Der Produktlebenszyklus</w:t>
         </w:r>
         <w:r>
           <w:rPr>
@@ -1592,7 +1594,7 @@
           <w:rPr>
             <w:webHidden/>
           </w:rPr>
-          <w:instrText xml:space="preserve"> PAGEREF _Toc442973254 \h </w:instrText>
+          <w:instrText xml:space="preserve"> PAGEREF _Toc445031926 \h </w:instrText>
         </w:r>
         <w:r>
           <w:rPr>
@@ -1609,7 +1611,7 @@
           <w:rPr>
             <w:webHidden/>
           </w:rPr>
-          <w:t>3</w:t>
+          <w:t>7</w:t>
         </w:r>
         <w:r>
           <w:rPr>
@@ -1628,7 +1630,7 @@
           <w:szCs w:val="24"/>
         </w:rPr>
       </w:pPr>
-      <w:hyperlink w:anchor="_Toc442973255" w:history="1">
+      <w:hyperlink w:anchor="_Toc445031927" w:history="1">
         <w:r>
           <w:rPr>
             <w:rStyle w:val="Link"/>
@@ -1647,7 +1649,7 @@
           <w:rPr>
             <w:rStyle w:val="Link"/>
           </w:rPr>
-          <w:t>Steuerung der Produktveröffentlichung durch Standards im Release-Management</w:t>
+          <w:t>Produktveröffentlichung durch Standards im Release-Management</w:t>
         </w:r>
         <w:r>
           <w:rPr>
@@ -1665,7 +1667,7 @@
           <w:rPr>
             <w:webHidden/>
           </w:rPr>
-          <w:instrText xml:space="preserve"> PAGEREF _Toc442973255 \h </w:instrText>
+          <w:instrText xml:space="preserve"> PAGEREF _Toc445031927 \h </w:instrText>
         </w:r>
         <w:r>
           <w:rPr>
@@ -1682,7 +1684,7 @@
           <w:rPr>
             <w:webHidden/>
           </w:rPr>
-          <w:t>3</w:t>
+          <w:t>8</w:t>
         </w:r>
         <w:r>
           <w:rPr>
@@ -1702,7 +1704,7 @@
           <w:szCs w:val="24"/>
         </w:rPr>
       </w:pPr>
-      <w:hyperlink w:anchor="_Toc442973256" w:history="1">
+      <w:hyperlink w:anchor="_Toc445031928" w:history="1">
         <w:r>
           <w:rPr>
             <w:rStyle w:val="Link"/>
@@ -1740,7 +1742,7 @@
           <w:rPr>
             <w:webHidden/>
           </w:rPr>
-          <w:instrText xml:space="preserve"> PAGEREF _Toc442973256 \h </w:instrText>
+          <w:instrText xml:space="preserve"> PAGEREF _Toc445031928 \h </w:instrText>
         </w:r>
         <w:r>
           <w:rPr>
@@ -1757,7 +1759,7 @@
           <w:rPr>
             <w:webHidden/>
           </w:rPr>
-          <w:t>4</w:t>
+          <w:t>9</w:t>
         </w:r>
         <w:r>
           <w:rPr>
@@ -1776,7 +1778,7 @@
           <w:szCs w:val="24"/>
         </w:rPr>
       </w:pPr>
-      <w:hyperlink w:anchor="_Toc442973257" w:history="1">
+      <w:hyperlink w:anchor="_Toc445031929" w:history="1">
         <w:r>
           <w:rPr>
             <w:rStyle w:val="Link"/>
@@ -1813,7 +1815,7 @@
           <w:rPr>
             <w:webHidden/>
           </w:rPr>
-          <w:instrText xml:space="preserve"> PAGEREF _Toc442973257 \h </w:instrText>
+          <w:instrText xml:space="preserve"> PAGEREF _Toc445031929 \h </w:instrText>
         </w:r>
         <w:r>
           <w:rPr>
@@ -1830,7 +1832,7 @@
           <w:rPr>
             <w:webHidden/>
           </w:rPr>
-          <w:t>4</w:t>
+          <w:t>9</w:t>
         </w:r>
         <w:r>
           <w:rPr>
@@ -1849,7 +1851,7 @@
           <w:szCs w:val="24"/>
         </w:rPr>
       </w:pPr>
-      <w:hyperlink w:anchor="_Toc442973258" w:history="1">
+      <w:hyperlink w:anchor="_Toc445031930" w:history="1">
         <w:r>
           <w:rPr>
             <w:rStyle w:val="Link"/>
@@ -1886,7 +1888,7 @@
           <w:rPr>
             <w:webHidden/>
           </w:rPr>
-          <w:instrText xml:space="preserve"> PAGEREF _Toc442973258 \h </w:instrText>
+          <w:instrText xml:space="preserve"> PAGEREF _Toc445031930 \h </w:instrText>
         </w:r>
         <w:r>
           <w:rPr>
@@ -1903,7 +1905,7 @@
           <w:rPr>
             <w:webHidden/>
           </w:rPr>
-          <w:t>4</w:t>
+          <w:t>9</w:t>
         </w:r>
         <w:r>
           <w:rPr>
@@ -1922,7 +1924,7 @@
           <w:szCs w:val="24"/>
         </w:rPr>
       </w:pPr>
-      <w:hyperlink w:anchor="_Toc442973259" w:history="1">
+      <w:hyperlink w:anchor="_Toc445031931" w:history="1">
         <w:r>
           <w:rPr>
             <w:rStyle w:val="Link"/>
@@ -1959,7 +1961,7 @@
           <w:rPr>
             <w:webHidden/>
           </w:rPr>
-          <w:instrText xml:space="preserve"> PAGEREF _Toc442973259 \h </w:instrText>
+          <w:instrText xml:space="preserve"> PAGEREF _Toc445031931 \h </w:instrText>
         </w:r>
         <w:r>
           <w:rPr>
@@ -1976,7 +1978,7 @@
           <w:rPr>
             <w:webHidden/>
           </w:rPr>
-          <w:t>4</w:t>
+          <w:t>9</w:t>
         </w:r>
         <w:r>
           <w:rPr>
@@ -1995,7 +1997,7 @@
           <w:szCs w:val="24"/>
         </w:rPr>
       </w:pPr>
-      <w:hyperlink w:anchor="_Toc442973260" w:history="1">
+      <w:hyperlink w:anchor="_Toc445031932" w:history="1">
         <w:r>
           <w:rPr>
             <w:rStyle w:val="Link"/>
@@ -2032,7 +2034,7 @@
           <w:rPr>
             <w:webHidden/>
           </w:rPr>
-          <w:instrText xml:space="preserve"> PAGEREF _Toc442973260 \h </w:instrText>
+          <w:instrText xml:space="preserve"> PAGEREF _Toc445031932 \h </w:instrText>
         </w:r>
         <w:r>
           <w:rPr>
@@ -2049,7 +2051,7 @@
           <w:rPr>
             <w:webHidden/>
           </w:rPr>
-          <w:t>4</w:t>
+          <w:t>9</w:t>
         </w:r>
         <w:r>
           <w:rPr>
@@ -2068,7 +2070,7 @@
           <w:szCs w:val="24"/>
         </w:rPr>
       </w:pPr>
-      <w:hyperlink w:anchor="_Toc442973261" w:history="1">
+      <w:hyperlink w:anchor="_Toc445031933" w:history="1">
         <w:r>
           <w:rPr>
             <w:rStyle w:val="Link"/>
@@ -2105,7 +2107,7 @@
           <w:rPr>
             <w:webHidden/>
           </w:rPr>
-          <w:instrText xml:space="preserve"> PAGEREF _Toc442973261 \h </w:instrText>
+          <w:instrText xml:space="preserve"> PAGEREF _Toc445031933 \h </w:instrText>
         </w:r>
         <w:r>
           <w:rPr>
@@ -2122,7 +2124,7 @@
           <w:rPr>
             <w:webHidden/>
           </w:rPr>
-          <w:t>4</w:t>
+          <w:t>9</w:t>
         </w:r>
         <w:r>
           <w:rPr>
@@ -2141,7 +2143,7 @@
           <w:szCs w:val="24"/>
         </w:rPr>
       </w:pPr>
-      <w:hyperlink w:anchor="_Toc442973262" w:history="1">
+      <w:hyperlink w:anchor="_Toc445031934" w:history="1">
         <w:r>
           <w:rPr>
             <w:rStyle w:val="Link"/>
@@ -2178,7 +2180,7 @@
           <w:rPr>
             <w:webHidden/>
           </w:rPr>
-          <w:instrText xml:space="preserve"> PAGEREF _Toc442973262 \h </w:instrText>
+          <w:instrText xml:space="preserve"> PAGEREF _Toc445031934 \h </w:instrText>
         </w:r>
         <w:r>
           <w:rPr>
@@ -2195,7 +2197,7 @@
           <w:rPr>
             <w:webHidden/>
           </w:rPr>
-          <w:t>4</w:t>
+          <w:t>9</w:t>
         </w:r>
         <w:r>
           <w:rPr>
@@ -2214,7 +2216,7 @@
           <w:szCs w:val="24"/>
         </w:rPr>
       </w:pPr>
-      <w:hyperlink w:anchor="_Toc442973263" w:history="1">
+      <w:hyperlink w:anchor="_Toc445031935" w:history="1">
         <w:r>
           <w:rPr>
             <w:rStyle w:val="Link"/>
@@ -2251,7 +2253,7 @@
           <w:rPr>
             <w:webHidden/>
           </w:rPr>
-          <w:instrText xml:space="preserve"> PAGEREF _Toc442973263 \h </w:instrText>
+          <w:instrText xml:space="preserve"> PAGEREF _Toc445031935 \h </w:instrText>
         </w:r>
         <w:r>
           <w:rPr>
@@ -2268,7 +2270,7 @@
           <w:rPr>
             <w:webHidden/>
           </w:rPr>
-          <w:t>4</w:t>
+          <w:t>9</w:t>
         </w:r>
         <w:r>
           <w:rPr>
@@ -2287,7 +2289,7 @@
           <w:szCs w:val="24"/>
         </w:rPr>
       </w:pPr>
-      <w:hyperlink w:anchor="_Toc442973264" w:history="1">
+      <w:hyperlink w:anchor="_Toc445031936" w:history="1">
         <w:r>
           <w:rPr>
             <w:rStyle w:val="Link"/>
@@ -2324,7 +2326,7 @@
           <w:rPr>
             <w:webHidden/>
           </w:rPr>
-          <w:instrText xml:space="preserve"> PAGEREF _Toc442973264 \h </w:instrText>
+          <w:instrText xml:space="preserve"> PAGEREF _Toc445031936 \h </w:instrText>
         </w:r>
         <w:r>
           <w:rPr>
@@ -2341,7 +2343,7 @@
           <w:rPr>
             <w:webHidden/>
           </w:rPr>
-          <w:t>4</w:t>
+          <w:t>9</w:t>
         </w:r>
         <w:r>
           <w:rPr>
@@ -2360,7 +2362,7 @@
           <w:szCs w:val="24"/>
         </w:rPr>
       </w:pPr>
-      <w:hyperlink w:anchor="_Toc442973265" w:history="1">
+      <w:hyperlink w:anchor="_Toc445031937" w:history="1">
         <w:r>
           <w:rPr>
             <w:rStyle w:val="Link"/>
@@ -2397,7 +2399,7 @@
           <w:rPr>
             <w:webHidden/>
           </w:rPr>
-          <w:instrText xml:space="preserve"> PAGEREF _Toc442973265 \h </w:instrText>
+          <w:instrText xml:space="preserve"> PAGEREF _Toc445031937 \h </w:instrText>
         </w:r>
         <w:r>
           <w:rPr>
@@ -2414,7 +2416,7 @@
           <w:rPr>
             <w:webHidden/>
           </w:rPr>
-          <w:t>5</w:t>
+          <w:t>10</w:t>
         </w:r>
         <w:r>
           <w:rPr>
@@ -2433,7 +2435,7 @@
           <w:szCs w:val="24"/>
         </w:rPr>
       </w:pPr>
-      <w:hyperlink w:anchor="_Toc442973266" w:history="1">
+      <w:hyperlink w:anchor="_Toc445031938" w:history="1">
         <w:r>
           <w:rPr>
             <w:rStyle w:val="Link"/>
@@ -2470,7 +2472,7 @@
           <w:rPr>
             <w:webHidden/>
           </w:rPr>
-          <w:instrText xml:space="preserve"> PAGEREF _Toc442973266 \h </w:instrText>
+          <w:instrText xml:space="preserve"> PAGEREF _Toc445031938 \h </w:instrText>
         </w:r>
         <w:r>
           <w:rPr>
@@ -2487,7 +2489,7 @@
           <w:rPr>
             <w:webHidden/>
           </w:rPr>
-          <w:t>5</w:t>
+          <w:t>10</w:t>
         </w:r>
         <w:r>
           <w:rPr>
@@ -2507,7 +2509,7 @@
           <w:szCs w:val="24"/>
         </w:rPr>
       </w:pPr>
-      <w:hyperlink w:anchor="_Toc442973267" w:history="1">
+      <w:hyperlink w:anchor="_Toc445031939" w:history="1">
         <w:r>
           <w:rPr>
             <w:rStyle w:val="Link"/>
@@ -2546,7 +2548,7 @@
           <w:rPr>
             <w:webHidden/>
           </w:rPr>
-          <w:instrText xml:space="preserve"> PAGEREF _Toc442973267 \h </w:instrText>
+          <w:instrText xml:space="preserve"> PAGEREF _Toc445031939 \h </w:instrText>
         </w:r>
         <w:r>
           <w:rPr>
@@ -2563,7 +2565,7 @@
           <w:rPr>
             <w:webHidden/>
           </w:rPr>
-          <w:t>6</w:t>
+          <w:t>11</w:t>
         </w:r>
         <w:r>
           <w:rPr>
@@ -2582,7 +2584,7 @@
           <w:szCs w:val="24"/>
         </w:rPr>
       </w:pPr>
-      <w:hyperlink w:anchor="_Toc442973268" w:history="1">
+      <w:hyperlink w:anchor="_Toc445031940" w:history="1">
         <w:r>
           <w:rPr>
             <w:rStyle w:val="Link"/>
@@ -2619,7 +2621,7 @@
           <w:rPr>
             <w:webHidden/>
           </w:rPr>
-          <w:instrText xml:space="preserve"> PAGEREF _Toc442973268 \h </w:instrText>
+          <w:instrText xml:space="preserve"> PAGEREF _Toc445031940 \h </w:instrText>
         </w:r>
         <w:r>
           <w:rPr>
@@ -2636,7 +2638,7 @@
           <w:rPr>
             <w:webHidden/>
           </w:rPr>
-          <w:t>6</w:t>
+          <w:t>11</w:t>
         </w:r>
         <w:r>
           <w:rPr>
@@ -2655,7 +2657,7 @@
           <w:szCs w:val="24"/>
         </w:rPr>
       </w:pPr>
-      <w:hyperlink w:anchor="_Toc442973269" w:history="1">
+      <w:hyperlink w:anchor="_Toc445031941" w:history="1">
         <w:r>
           <w:rPr>
             <w:rStyle w:val="Link"/>
@@ -2692,7 +2694,7 @@
           <w:rPr>
             <w:webHidden/>
           </w:rPr>
-          <w:instrText xml:space="preserve"> PAGEREF _Toc442973269 \h </w:instrText>
+          <w:instrText xml:space="preserve"> PAGEREF _Toc445031941 \h </w:instrText>
         </w:r>
         <w:r>
           <w:rPr>
@@ -2709,7 +2711,7 @@
           <w:rPr>
             <w:webHidden/>
           </w:rPr>
-          <w:t>6</w:t>
+          <w:t>11</w:t>
         </w:r>
         <w:r>
           <w:rPr>
@@ -2728,7 +2730,7 @@
           <w:szCs w:val="24"/>
         </w:rPr>
       </w:pPr>
-      <w:hyperlink w:anchor="_Toc442973270" w:history="1">
+      <w:hyperlink w:anchor="_Toc445031942" w:history="1">
         <w:r>
           <w:rPr>
             <w:rStyle w:val="Link"/>
@@ -2765,7 +2767,7 @@
           <w:rPr>
             <w:webHidden/>
           </w:rPr>
-          <w:instrText xml:space="preserve"> PAGEREF _Toc442973270 \h </w:instrText>
+          <w:instrText xml:space="preserve"> PAGEREF _Toc445031942 \h </w:instrText>
         </w:r>
         <w:r>
           <w:rPr>
@@ -2782,7 +2784,7 @@
           <w:rPr>
             <w:webHidden/>
           </w:rPr>
-          <w:t>6</w:t>
+          <w:t>11</w:t>
         </w:r>
         <w:r>
           <w:rPr>
@@ -2802,7 +2804,7 @@
           <w:szCs w:val="24"/>
         </w:rPr>
       </w:pPr>
-      <w:hyperlink w:anchor="_Toc442973271" w:history="1">
+      <w:hyperlink w:anchor="_Toc445031943" w:history="1">
         <w:r>
           <w:rPr>
             <w:rStyle w:val="Link"/>
@@ -2840,7 +2842,7 @@
           <w:rPr>
             <w:webHidden/>
           </w:rPr>
-          <w:instrText xml:space="preserve"> PAGEREF _Toc442973271 \h </w:instrText>
+          <w:instrText xml:space="preserve"> PAGEREF _Toc445031943 \h </w:instrText>
         </w:r>
         <w:r>
           <w:rPr>
@@ -2857,7 +2859,7 @@
           <w:rPr>
             <w:webHidden/>
           </w:rPr>
-          <w:t>7</w:t>
+          <w:t>12</w:t>
         </w:r>
         <w:r>
           <w:rPr>
@@ -2877,7 +2879,7 @@
           <w:szCs w:val="24"/>
         </w:rPr>
       </w:pPr>
-      <w:hyperlink w:anchor="_Toc442973272" w:history="1">
+      <w:hyperlink w:anchor="_Toc445031944" w:history="1">
         <w:r>
           <w:rPr>
             <w:rStyle w:val="Link"/>
@@ -2915,7 +2917,7 @@
           <w:rPr>
             <w:webHidden/>
           </w:rPr>
-          <w:instrText xml:space="preserve"> PAGEREF _Toc442973272 \h </w:instrText>
+          <w:instrText xml:space="preserve"> PAGEREF _Toc445031944 \h </w:instrText>
         </w:r>
         <w:r>
           <w:rPr>
@@ -2932,7 +2934,7 @@
           <w:rPr>
             <w:webHidden/>
           </w:rPr>
-          <w:t>8</w:t>
+          <w:t>13</w:t>
         </w:r>
         <w:r>
           <w:rPr>
@@ -2952,7 +2954,7 @@
           <w:szCs w:val="24"/>
         </w:rPr>
       </w:pPr>
-      <w:hyperlink w:anchor="_Toc442973273" w:history="1">
+      <w:hyperlink w:anchor="_Toc445031945" w:history="1">
         <w:r>
           <w:rPr>
             <w:rStyle w:val="Link"/>
@@ -2990,7 +2992,7 @@
           <w:rPr>
             <w:webHidden/>
           </w:rPr>
-          <w:instrText xml:space="preserve"> PAGEREF _Toc442973273 \h </w:instrText>
+          <w:instrText xml:space="preserve"> PAGEREF _Toc445031945 \h </w:instrText>
         </w:r>
         <w:r>
           <w:rPr>
@@ -3007,7 +3009,7 @@
           <w:rPr>
             <w:webHidden/>
           </w:rPr>
-          <w:t>9</w:t>
+          <w:t>14</w:t>
         </w:r>
         <w:r>
           <w:rPr>
@@ -3027,7 +3029,7 @@
           <w:szCs w:val="24"/>
         </w:rPr>
       </w:pPr>
-      <w:hyperlink w:anchor="_Toc442973274" w:history="1">
+      <w:hyperlink w:anchor="_Toc445031946" w:history="1">
         <w:r>
           <w:rPr>
             <w:rStyle w:val="Link"/>
@@ -3065,7 +3067,7 @@
           <w:rPr>
             <w:webHidden/>
           </w:rPr>
-          <w:instrText xml:space="preserve"> PAGEREF _Toc442973274 \h </w:instrText>
+          <w:instrText xml:space="preserve"> PAGEREF _Toc445031946 \h </w:instrText>
         </w:r>
         <w:r>
           <w:rPr>
@@ -3082,7 +3084,7 @@
           <w:rPr>
             <w:webHidden/>
           </w:rPr>
-          <w:t>10</w:t>
+          <w:t>15</w:t>
         </w:r>
         <w:r>
           <w:rPr>
@@ -3102,7 +3104,7 @@
           <w:szCs w:val="24"/>
         </w:rPr>
       </w:pPr>
-      <w:hyperlink w:anchor="_Toc442973275" w:history="1">
+      <w:hyperlink w:anchor="_Toc445031947" w:history="1">
         <w:r>
           <w:rPr>
             <w:rStyle w:val="Link"/>
@@ -3125,7 +3127,7 @@
           <w:rPr>
             <w:webHidden/>
           </w:rPr>
-          <w:instrText xml:space="preserve"> PAGEREF _Toc442973275 \h </w:instrText>
+          <w:instrText xml:space="preserve"> PAGEREF _Toc445031947 \h </w:instrText>
         </w:r>
         <w:r>
           <w:rPr>
@@ -3142,7 +3144,7 @@
           <w:rPr>
             <w:webHidden/>
           </w:rPr>
-          <w:t>12</w:t>
+          <w:t>17</w:t>
         </w:r>
         <w:r>
           <w:rPr>
@@ -3176,12 +3178,12 @@
       <w:pPr>
         <w:pStyle w:val="berschrift1ohneNummerierung"/>
       </w:pPr>
-      <w:bookmarkStart w:id="14" w:name="_Toc442973247"/>
+      <w:bookmarkStart w:id="15" w:name="_Toc445031919"/>
       <w:r>
         <w:lastRenderedPageBreak/>
         <w:t>Abbildungsverzeichnis</w:t>
       </w:r>
-      <w:bookmarkEnd w:id="14"/>
+      <w:bookmarkEnd w:id="15"/>
     </w:p>
     <w:p>
       <w:pPr>
@@ -3211,10 +3213,9 @@
         </w:rPr>
         <w:fldChar w:fldCharType="separate"/>
       </w:r>
-      <w:bookmarkStart w:id="15" w:name="_GoBack"/>
-      <w:bookmarkEnd w:id="15"/>
-      <w:r>
-        <w:rPr>
+      <w:r>
+        <w:rPr>
+          <w:b/>
           <w:noProof/>
         </w:rPr>
         <w:t>Abbildung 2.1: Zusammenhang Time to Market</w:t>
@@ -3235,7 +3236,7 @@
         <w:rPr>
           <w:noProof/>
         </w:rPr>
-        <w:instrText xml:space="preserve"> PAGEREF _Toc444943199 \h </w:instrText>
+        <w:instrText xml:space="preserve"> PAGEREF _Toc445031816 \h </w:instrText>
       </w:r>
       <w:r>
         <w:rPr>
@@ -3252,7 +3253,66 @@
         <w:rPr>
           <w:noProof/>
         </w:rPr>
-        <w:t>4</w:t>
+        <w:t>5</w:t>
+      </w:r>
+      <w:r>
+        <w:rPr>
+          <w:noProof/>
+        </w:rPr>
+        <w:fldChar w:fldCharType="end"/>
+      </w:r>
+    </w:p>
+    <w:p>
+      <w:pPr>
+        <w:pStyle w:val="Abbildungsverzeichnis"/>
+        <w:rPr>
+          <w:rFonts w:asciiTheme="minorHAnsi" w:eastAsiaTheme="minorEastAsia" w:hAnsiTheme="minorHAnsi" w:cstheme="minorBidi"/>
+          <w:noProof/>
+          <w:sz w:val="24"/>
+          <w:szCs w:val="24"/>
+        </w:rPr>
+      </w:pPr>
+      <w:r>
+        <w:rPr>
+          <w:b/>
+          <w:noProof/>
+        </w:rPr>
+        <w:t>Abbildung 2.2: Zusammenhang Produkt zu Release</w:t>
+      </w:r>
+      <w:r>
+        <w:rPr>
+          <w:noProof/>
+        </w:rPr>
+        <w:tab/>
+      </w:r>
+      <w:r>
+        <w:rPr>
+          <w:noProof/>
+        </w:rPr>
+        <w:fldChar w:fldCharType="begin"/>
+      </w:r>
+      <w:r>
+        <w:rPr>
+          <w:noProof/>
+        </w:rPr>
+        <w:instrText xml:space="preserve"> PAGEREF _Toc445031817 \h </w:instrText>
+      </w:r>
+      <w:r>
+        <w:rPr>
+          <w:noProof/>
+        </w:rPr>
+      </w:r>
+      <w:r>
+        <w:rPr>
+          <w:noProof/>
+        </w:rPr>
+        <w:fldChar w:fldCharType="separate"/>
+      </w:r>
+      <w:r>
+        <w:rPr>
+          <w:noProof/>
+        </w:rPr>
+        <w:t>8</w:t>
       </w:r>
       <w:r>
         <w:rPr>
@@ -3285,7 +3345,7 @@
       <w:pPr>
         <w:pStyle w:val="berschrift1ohneNummerierung"/>
       </w:pPr>
-      <w:bookmarkStart w:id="16" w:name="_Toc442973248"/>
+      <w:bookmarkStart w:id="16" w:name="_Toc445031920"/>
       <w:r>
         <w:lastRenderedPageBreak/>
         <w:t>Tabellenverzeichnis</w:t>
@@ -3370,7 +3430,7 @@
           <w:lang w:val="en-US"/>
         </w:rPr>
       </w:pPr>
-      <w:bookmarkStart w:id="18" w:name="_Toc442973249"/>
+      <w:bookmarkStart w:id="18" w:name="_Toc445031921"/>
       <w:proofErr w:type="spellStart"/>
       <w:r>
         <w:rPr>
@@ -3381,6 +3441,27 @@
       </w:r>
       <w:bookmarkEnd w:id="18"/>
       <w:proofErr w:type="spellEnd"/>
+    </w:p>
+    <w:p>
+      <w:pPr>
+        <w:pStyle w:val="Abkrzungsverzeichnis"/>
+        <w:ind w:left="0" w:firstLine="0"/>
+      </w:pPr>
+      <w:r>
+        <w:t>BEP</w:t>
+      </w:r>
+      <w:r>
+        <w:tab/>
+        <w:t>Break-even-Point (</w:t>
+      </w:r>
+      <w:proofErr w:type="spellStart"/>
+      <w:r>
+        <w:t>deu</w:t>
+      </w:r>
+      <w:proofErr w:type="spellEnd"/>
+      <w:r>
+        <w:t>.: Gewinnschwelle)</w:t>
+      </w:r>
     </w:p>
     <w:p>
       <w:pPr>
@@ -3547,7 +3628,7 @@
       <w:pPr>
         <w:pStyle w:val="berschrift1"/>
       </w:pPr>
-      <w:bookmarkStart w:id="19" w:name="_Toc442973250"/>
+      <w:bookmarkStart w:id="19" w:name="_Toc445031922"/>
       <w:r>
         <w:lastRenderedPageBreak/>
         <w:t>Einleitung</w:t>
@@ -3563,11 +3644,23 @@
         <w:t>Nichts ist so beständig wie der Wandel</w:t>
       </w:r>
       <w:r>
-        <w:t xml:space="preserve">“ </w:t>
+        <w:t>“</w:t>
+      </w:r>
+      <w:r>
+        <w:t xml:space="preserve">, sagte einst </w:t>
+      </w:r>
+      <w:r>
+        <w:rPr>
+          <w:i/>
+        </w:rPr>
+        <w:t>Heraklit von Ephesos</w:t>
+      </w:r>
+      <w:r>
+        <w:t xml:space="preserve"> </w:t>
       </w:r>
       <w:sdt>
         <w:sdtPr>
-          <w:id w:val="266042640"/>
+          <w:id w:val="-575053470"/>
           <w:citation/>
         </w:sdtPr>
         <w:sdtContent>
@@ -3591,9 +3684,6 @@
           </w:r>
         </w:sdtContent>
       </w:sdt>
-      <w:r>
-        <w:t>, sagte einst Heraklit von Ephesos</w:t>
-      </w:r>
       <w:r>
         <w:t xml:space="preserve">. </w:t>
       </w:r>
@@ -4048,7 +4138,7 @@
             <w:fldChar w:fldCharType="begin"/>
           </w:r>
           <w:r>
-            <w:instrText xml:space="preserve">CITATION Kim131 \p "4; 13-15" \l 1031 </w:instrText>
+            <w:instrText xml:space="preserve">CITATION Kim131 \p "4; 13 ff." \l 1031 </w:instrText>
           </w:r>
           <w:r>
             <w:fldChar w:fldCharType="separate"/>
@@ -4057,7 +4147,7 @@
             <w:rPr>
               <w:noProof/>
             </w:rPr>
-            <w:t>(D. Kim 2013, 4; 13-15)</w:t>
+            <w:t>(D. Kim 2013, 4; 13 ff.)</w:t>
           </w:r>
           <w:r>
             <w:fldChar w:fldCharType="end"/>
@@ -4559,7 +4649,7 @@
         <w:pStyle w:val="berschrift1"/>
       </w:pPr>
       <w:bookmarkStart w:id="38" w:name="_Ref442963595"/>
-      <w:bookmarkStart w:id="39" w:name="_Toc442973251"/>
+      <w:bookmarkStart w:id="39" w:name="_Toc445031923"/>
       <w:r>
         <w:lastRenderedPageBreak/>
         <w:t>Grundlagen</w:t>
@@ -4576,23 +4666,25 @@
       <w:pPr>
         <w:pStyle w:val="berschrift2"/>
       </w:pPr>
-      <w:bookmarkStart w:id="40" w:name="_Toc442973252"/>
-      <w:r>
-        <w:t xml:space="preserve">Innovationen für Wettbewerbsvorteile </w:t>
-      </w:r>
-      <w:r>
-        <w:t>und</w:t>
-      </w:r>
-      <w:r>
-        <w:t xml:space="preserve"> A</w:t>
-      </w:r>
-      <w:r>
-        <w:t>npassung</w:t>
-      </w:r>
-      <w:r>
-        <w:t xml:space="preserve"> an die Umwelt</w:t>
+      <w:bookmarkStart w:id="40" w:name="_Ref445029358"/>
+      <w:bookmarkStart w:id="41" w:name="_Toc445031924"/>
+      <w:r>
+        <w:t>Innovation</w:t>
+      </w:r>
+      <w:r>
+        <w:t xml:space="preserve"> </w:t>
+      </w:r>
+      <w:r>
+        <w:t>zur</w:t>
+      </w:r>
+      <w:r>
+        <w:t xml:space="preserve"> Existenz</w:t>
+      </w:r>
+      <w:r>
+        <w:t>sicherung</w:t>
       </w:r>
       <w:bookmarkEnd w:id="40"/>
+      <w:bookmarkEnd w:id="41"/>
     </w:p>
     <w:p>
       <w:r>
@@ -4671,7 +4763,7 @@
             <w:fldChar w:fldCharType="begin"/>
           </w:r>
           <w:r>
-            <w:instrText xml:space="preserve">CITATION Kai04 \p "S. 1-3" \l 1031 </w:instrText>
+            <w:instrText xml:space="preserve">CITATION Kai04 \p "S. 1 ff." \l 1031 </w:instrText>
           </w:r>
           <w:r>
             <w:fldChar w:fldCharType="separate"/>
@@ -4680,7 +4772,7 @@
             <w:rPr>
               <w:noProof/>
             </w:rPr>
-            <w:t xml:space="preserve"> (Kairies 2004, S. 1-3)</w:t>
+            <w:t xml:space="preserve"> (Kairies 2004, S. 1 ff.)</w:t>
           </w:r>
           <w:r>
             <w:fldChar w:fldCharType="end"/>
@@ -4688,10 +4780,71 @@
         </w:sdtContent>
       </w:sdt>
       <w:r>
+        <w:t xml:space="preserve"> </w:t>
+      </w:r>
+      <w:sdt>
+        <w:sdtPr>
+          <w:id w:val="-442997703"/>
+          <w:citation/>
+        </w:sdtPr>
+        <w:sdtContent>
+          <w:r>
+            <w:fldChar w:fldCharType="begin"/>
+          </w:r>
+          <w:r>
+            <w:instrText xml:space="preserve">CITATION Len06 \p "S. 11 f." \l 1031 </w:instrText>
+          </w:r>
+          <w:r>
+            <w:fldChar w:fldCharType="separate"/>
+          </w:r>
+          <w:r>
+            <w:rPr>
+              <w:noProof/>
+            </w:rPr>
+            <w:t>(Lennertz 2006, S. 11 f.)</w:t>
+          </w:r>
+          <w:r>
+            <w:fldChar w:fldCharType="end"/>
+          </w:r>
+        </w:sdtContent>
+      </w:sdt>
+      <w:r>
         <w:t>.</w:t>
       </w:r>
       <w:r>
         <w:t xml:space="preserve"> </w:t>
+      </w:r>
+      <w:r>
+        <w:t>Klassische Mittel zur Erfolgssicherung, wie Prozessbeschleunigung, Kostensenkung oder Organisationsveränderungen allein reichen nicht mehr aus</w:t>
+      </w:r>
+      <w:sdt>
+        <w:sdtPr>
+          <w:id w:val="971326838"/>
+          <w:citation/>
+        </w:sdtPr>
+        <w:sdtContent>
+          <w:r>
+            <w:fldChar w:fldCharType="begin"/>
+          </w:r>
+          <w:r>
+            <w:instrText xml:space="preserve">CITATION Len06 \p "S. 7" \l 1031 </w:instrText>
+          </w:r>
+          <w:r>
+            <w:fldChar w:fldCharType="separate"/>
+          </w:r>
+          <w:r>
+            <w:rPr>
+              <w:noProof/>
+            </w:rPr>
+            <w:t xml:space="preserve"> (Lennertz 2006, S. 7)</w:t>
+          </w:r>
+          <w:r>
+            <w:fldChar w:fldCharType="end"/>
+          </w:r>
+        </w:sdtContent>
+      </w:sdt>
+      <w:r>
+        <w:t xml:space="preserve">. </w:t>
       </w:r>
       <w:r>
         <w:t>Durch den hohen</w:t>
@@ -4715,7 +4868,7 @@
             <w:fldChar w:fldCharType="begin"/>
           </w:r>
           <w:r>
-            <w:instrText xml:space="preserve">CITATION Kai04 \p "S. 4-5" \l 1031 </w:instrText>
+            <w:instrText xml:space="preserve">CITATION Kai04 \p "S. 4 f." \l 1031 </w:instrText>
           </w:r>
           <w:r>
             <w:fldChar w:fldCharType="separate"/>
@@ -4724,7 +4877,7 @@
             <w:rPr>
               <w:noProof/>
             </w:rPr>
-            <w:t xml:space="preserve"> (Kairies 2004, S. 4-5)</w:t>
+            <w:t xml:space="preserve"> (Kairies 2004, S. 4 f.)</w:t>
           </w:r>
           <w:r>
             <w:fldChar w:fldCharType="end"/>
@@ -4811,7 +4964,13 @@
         </w:sdtContent>
       </w:sdt>
       <w:r>
-        <w:t xml:space="preserve">. Somit wird die Zeit zwischen Produktidee und Markteintritt, die Time </w:t>
+        <w:t xml:space="preserve">. </w:t>
+      </w:r>
+      <w:r>
+        <w:t xml:space="preserve">Dadurch steigt auch die Pay-off-Zeit in der sich die Produktionskosten amortisieren, d. h. bis der Break-even-Point (BEP) erreicht wird. </w:t>
+      </w:r>
+      <w:r>
+        <w:t xml:space="preserve">Somit wird die Zeit zwischen Produktidee und Markteintritt, die Time </w:t>
       </w:r>
       <w:proofErr w:type="spellStart"/>
       <w:r>
@@ -4901,7 +5060,7 @@
         <w:fldChar w:fldCharType="end"/>
       </w:r>
       <w:r>
-        <w:t>:</w:t>
+        <w:t xml:space="preserve">. </w:t>
       </w:r>
     </w:p>
     <w:p>
@@ -4913,6 +5072,7 @@
         <w:rPr>
           <w:noProof/>
         </w:rPr>
+        <w:lastRenderedPageBreak/>
         <w:drawing>
           <wp:inline distT="0" distB="0" distL="0" distR="0" wp14:anchorId="11342439" wp14:editId="7C19F42A">
             <wp:extent cx="4931664" cy="1572768"/>
@@ -4959,44 +5119,203 @@
     <w:p>
       <w:pPr>
         <w:pStyle w:val="Beschriftung"/>
-      </w:pPr>
-      <w:bookmarkStart w:id="41" w:name="_Ref444943110"/>
-      <w:bookmarkStart w:id="42" w:name="_Toc444943199"/>
-      <w:r>
+        <w:spacing w:after="120" w:line="240" w:lineRule="auto"/>
+      </w:pPr>
+      <w:bookmarkStart w:id="42" w:name="_Ref444943110"/>
+      <w:bookmarkStart w:id="43" w:name="_Toc445031816"/>
+      <w:r>
+        <w:rPr>
+          <w:b/>
+        </w:rPr>
         <w:t xml:space="preserve">Abbildung </w:t>
       </w:r>
-      <w:fldSimple w:instr=" STYLEREF 1 \s ">
-        <w:r>
-          <w:rPr>
-            <w:noProof/>
-          </w:rPr>
-          <w:t>2</w:t>
-        </w:r>
-      </w:fldSimple>
-      <w:r>
+      <w:r>
+        <w:rPr>
+          <w:b/>
+        </w:rPr>
+        <w:fldChar w:fldCharType="begin"/>
+      </w:r>
+      <w:r>
+        <w:rPr>
+          <w:b/>
+        </w:rPr>
+        <w:instrText xml:space="preserve"> STYLEREF 1 \s </w:instrText>
+      </w:r>
+      <w:r>
+        <w:rPr>
+          <w:b/>
+        </w:rPr>
+        <w:fldChar w:fldCharType="separate"/>
+      </w:r>
+      <w:r>
+        <w:rPr>
+          <w:b/>
+          <w:noProof/>
+        </w:rPr>
+        <w:t>2</w:t>
+      </w:r>
+      <w:r>
+        <w:rPr>
+          <w:b/>
+        </w:rPr>
+        <w:fldChar w:fldCharType="end"/>
+      </w:r>
+      <w:r>
+        <w:rPr>
+          <w:b/>
+        </w:rPr>
         <w:t>.</w:t>
       </w:r>
-      <w:fldSimple w:instr=" SEQ Abbildung \* ARABIC \s 1 ">
-        <w:r>
-          <w:rPr>
-            <w:noProof/>
-          </w:rPr>
-          <w:t>1</w:t>
-        </w:r>
-      </w:fldSimple>
-      <w:r>
+      <w:r>
+        <w:rPr>
+          <w:b/>
+        </w:rPr>
+        <w:fldChar w:fldCharType="begin"/>
+      </w:r>
+      <w:r>
+        <w:rPr>
+          <w:b/>
+        </w:rPr>
+        <w:instrText xml:space="preserve"> SEQ Abbildung \* ARABIC \s 1 </w:instrText>
+      </w:r>
+      <w:r>
+        <w:rPr>
+          <w:b/>
+        </w:rPr>
+        <w:fldChar w:fldCharType="separate"/>
+      </w:r>
+      <w:r>
+        <w:rPr>
+          <w:b/>
+          <w:noProof/>
+        </w:rPr>
+        <w:t>1</w:t>
+      </w:r>
+      <w:r>
+        <w:rPr>
+          <w:b/>
+        </w:rPr>
+        <w:fldChar w:fldCharType="end"/>
+      </w:r>
+      <w:r>
+        <w:rPr>
+          <w:b/>
+        </w:rPr>
         <w:t xml:space="preserve">: Zusammenhang Time </w:t>
       </w:r>
       <w:proofErr w:type="spellStart"/>
       <w:r>
+        <w:rPr>
+          <w:b/>
+        </w:rPr>
         <w:t>to</w:t>
       </w:r>
       <w:proofErr w:type="spellEnd"/>
       <w:r>
+        <w:rPr>
+          <w:b/>
+        </w:rPr>
         <w:t xml:space="preserve"> Market</w:t>
       </w:r>
-      <w:bookmarkEnd w:id="41"/>
       <w:bookmarkEnd w:id="42"/>
+      <w:bookmarkEnd w:id="43"/>
+    </w:p>
+    <w:p>
+      <w:pPr>
+        <w:pStyle w:val="Beschriftung"/>
+      </w:pPr>
+      <w:r>
+        <w:t xml:space="preserve">Quelle: in Anlehnung an </w:t>
+      </w:r>
+      <w:sdt>
+        <w:sdtPr>
+          <w:id w:val="752554807"/>
+          <w:citation/>
+        </w:sdtPr>
+        <w:sdtContent>
+          <w:r>
+            <w:fldChar w:fldCharType="begin"/>
+          </w:r>
+          <w:r>
+            <w:instrText xml:space="preserve">CITATION Kai04 \p "S. 7" \l 1031 </w:instrText>
+          </w:r>
+          <w:r>
+            <w:fldChar w:fldCharType="separate"/>
+          </w:r>
+          <w:r>
+            <w:t>(Kairies 2004, S. 7)</w:t>
+          </w:r>
+          <w:r>
+            <w:fldChar w:fldCharType="end"/>
+          </w:r>
+        </w:sdtContent>
+      </w:sdt>
+    </w:p>
+    <w:p>
+      <w:r>
+        <w:t xml:space="preserve">Der Faktor Time </w:t>
+      </w:r>
+      <w:proofErr w:type="spellStart"/>
+      <w:r>
+        <w:t>to</w:t>
+      </w:r>
+      <w:proofErr w:type="spellEnd"/>
+      <w:r>
+        <w:t xml:space="preserve"> Market wird außerdem durch das sogenannte </w:t>
+      </w:r>
+      <w:proofErr w:type="spellStart"/>
+      <w:r>
+        <w:t>Window</w:t>
+      </w:r>
+      <w:proofErr w:type="spellEnd"/>
+      <w:r>
+        <w:t xml:space="preserve"> </w:t>
+      </w:r>
+      <w:proofErr w:type="spellStart"/>
+      <w:r>
+        <w:t>of</w:t>
+      </w:r>
+      <w:proofErr w:type="spellEnd"/>
+      <w:r>
+        <w:t xml:space="preserve"> </w:t>
+      </w:r>
+      <w:proofErr w:type="spellStart"/>
+      <w:r>
+        <w:t>Opportunity</w:t>
+      </w:r>
+      <w:proofErr w:type="spellEnd"/>
+      <w:r>
+        <w:t xml:space="preserve"> entscheidend beeinflusst, denn nur wenn sich der Markt in der Zeit nicht weiterentwickelt, z. B. durch neue Technologien, andere Kundenbedürfnisse oder Konkurrenzprodukte ist die Produktveröffentlichung erfolgsbringend </w:t>
+      </w:r>
+      <w:sdt>
+        <w:sdtPr>
+          <w:id w:val="-566645470"/>
+          <w:citation/>
+        </w:sdtPr>
+        <w:sdtContent>
+          <w:r>
+            <w:fldChar w:fldCharType="begin"/>
+          </w:r>
+          <w:r>
+            <w:instrText xml:space="preserve">CITATION Pic14 \p "S. 89" \l 1031 </w:instrText>
+          </w:r>
+          <w:r>
+            <w:fldChar w:fldCharType="separate"/>
+          </w:r>
+          <w:r>
+            <w:rPr>
+              <w:noProof/>
+            </w:rPr>
+            <w:t>(Pichler 2014, S. 89)</w:t>
+          </w:r>
+          <w:r>
+            <w:fldChar w:fldCharType="end"/>
+          </w:r>
+        </w:sdtContent>
+      </w:sdt>
+      <w:r>
+        <w:t xml:space="preserve">. </w:t>
+      </w:r>
     </w:p>
     <w:p>
       <w:pPr>
@@ -5008,7 +5327,6 @@
         <w:rPr>
           <w:highlight w:val="yellow"/>
         </w:rPr>
-        <w:lastRenderedPageBreak/>
         <w:t>Umwelt bedingt Anpassung -&gt; Veränderung</w:t>
       </w:r>
     </w:p>
@@ -5040,19 +5358,127 @@
       </w:r>
     </w:p>
     <w:p>
-      <w:r>
-        <w:rPr>
-          <w:highlight w:val="yellow"/>
-        </w:rPr>
-        <w:t>Definition: Produkt</w:t>
-      </w:r>
-    </w:p>
-    <w:p>
-      <w:r>
-        <w:t>Innerhalb dieser Ausarbeitung wird nur die Produktinnovation betrachtet, da Prozesse typischerweise keiner Softwareentwicklung unterliegen und somit das hier gemeinte und noch zu erläuternde Release</w:t>
-      </w:r>
-      <w:r>
-        <w:t xml:space="preserve"> Management keine Relevanz hat.</w:t>
+      <w:proofErr w:type="spellStart"/>
+      <w:r>
+        <w:rPr>
+          <w:i/>
+        </w:rPr>
+        <w:t>Lennertz</w:t>
+      </w:r>
+      <w:proofErr w:type="spellEnd"/>
+      <w:r>
+        <w:t xml:space="preserve"> </w:t>
+      </w:r>
+      <w:sdt>
+        <w:sdtPr>
+          <w:id w:val="-1579739274"/>
+          <w:citation/>
+        </w:sdtPr>
+        <w:sdtContent>
+          <w:r>
+            <w:fldChar w:fldCharType="begin"/>
+          </w:r>
+          <w:r>
+            <w:instrText xml:space="preserve">CITATION Len06 \p ", S. 14" \n  \l 1031 </w:instrText>
+          </w:r>
+          <w:r>
+            <w:fldChar w:fldCharType="separate"/>
+          </w:r>
+          <w:r>
+            <w:rPr>
+              <w:noProof/>
+            </w:rPr>
+            <w:t>(2006, S. 14)</w:t>
+          </w:r>
+          <w:r>
+            <w:fldChar w:fldCharType="end"/>
+          </w:r>
+        </w:sdtContent>
+      </w:sdt>
+      <w:r>
+        <w:t xml:space="preserve"> definiert</w:t>
+      </w:r>
+      <w:r>
+        <w:t xml:space="preserve"> ein Produkt als Wirtschaftsgut, welches der Bedarfsdeckung des Nachfragers und der Existenzsicherung des Anbieters dient. Weiterhin unterscheidet er folgende Produktarten je nach Merkmal </w:t>
+      </w:r>
+      <w:sdt>
+        <w:sdtPr>
+          <w:id w:val="857850833"/>
+          <w:citation/>
+        </w:sdtPr>
+        <w:sdtContent>
+          <w:r>
+            <w:fldChar w:fldCharType="begin"/>
+          </w:r>
+          <w:r>
+            <w:instrText xml:space="preserve">CITATION Len06 \p "S. 14" \l 1031 </w:instrText>
+          </w:r>
+          <w:r>
+            <w:fldChar w:fldCharType="separate"/>
+          </w:r>
+          <w:r>
+            <w:rPr>
+              <w:noProof/>
+            </w:rPr>
+            <w:t>(Lennertz 2006, S. 14)</w:t>
+          </w:r>
+          <w:r>
+            <w:fldChar w:fldCharType="end"/>
+          </w:r>
+        </w:sdtContent>
+      </w:sdt>
+      <w:r>
+        <w:t>:</w:t>
+      </w:r>
+    </w:p>
+    <w:p>
+      <w:pPr>
+        <w:pStyle w:val="Listenabsatz"/>
+        <w:numPr>
+          <w:ilvl w:val="0"/>
+          <w:numId w:val="42"/>
+        </w:numPr>
+      </w:pPr>
+      <w:r>
+        <w:t>Substanz: materiell</w:t>
+      </w:r>
+      <w:r>
+        <w:t xml:space="preserve"> (z. B. Buch)</w:t>
+      </w:r>
+      <w:r>
+        <w:t xml:space="preserve"> und immateriell</w:t>
+      </w:r>
+      <w:r>
+        <w:t xml:space="preserve"> (z. B. Software)</w:t>
+      </w:r>
+    </w:p>
+    <w:p>
+      <w:pPr>
+        <w:pStyle w:val="Listenabsatz"/>
+        <w:numPr>
+          <w:ilvl w:val="0"/>
+          <w:numId w:val="42"/>
+        </w:numPr>
+      </w:pPr>
+      <w:r>
+        <w:t>Verwendungshäufigkeit: Verbrauch und Gebrauch</w:t>
+      </w:r>
+    </w:p>
+    <w:p>
+      <w:pPr>
+        <w:pStyle w:val="Listenabsatz"/>
+        <w:numPr>
+          <w:ilvl w:val="0"/>
+          <w:numId w:val="42"/>
+        </w:numPr>
+      </w:pPr>
+      <w:r>
+        <w:t>Nachfrager: Endverbraucher (Konsum) und Unternehmen (Investition)</w:t>
+      </w:r>
+    </w:p>
+    <w:p>
+      <w:r>
+        <w:t>Innerhalb dieser Ausarbeitung wird nur die Produktinnovation betrachtet, da Prozesse typischerweise keiner Softwareentwicklung unterliegen und somit das hier gemeinte und noch zu erläuternde Release Management keine Relevanz hat.</w:t>
       </w:r>
     </w:p>
     <w:p>
@@ -5170,14 +5596,15 @@
       <w:pPr>
         <w:pStyle w:val="berschrift2"/>
       </w:pPr>
-      <w:bookmarkStart w:id="43" w:name="_Toc442973253"/>
-      <w:r>
-        <w:t>Steuerung der Innovation</w:t>
-      </w:r>
-      <w:r>
-        <w:t xml:space="preserve"> mittels Produktmanagement</w:t>
-      </w:r>
-      <w:bookmarkEnd w:id="43"/>
+      <w:bookmarkStart w:id="44" w:name="_Toc445031925"/>
+      <w:r>
+        <w:lastRenderedPageBreak/>
+        <w:t>Innovationssteuerung</w:t>
+      </w:r>
+      <w:r>
+        <w:t xml:space="preserve"> durch Produkt Management</w:t>
+      </w:r>
+      <w:bookmarkEnd w:id="44"/>
     </w:p>
     <w:p>
       <w:r>
@@ -5243,7 +5670,71 @@
         <w:t>.</w:t>
       </w:r>
       <w:r>
-        <w:t xml:space="preserve"> Es erfüllt dabei die Rolle als Schnittstellenkoordinator </w:t>
+        <w:t xml:space="preserve"> </w:t>
+      </w:r>
+      <w:r>
+        <w:t>Es existiert keine einheitliche Definition, aber im Allgemeinen ist es verantwortlich für die Planung, Entwicklung sowie Pflege von Produkten</w:t>
+      </w:r>
+      <w:sdt>
+        <w:sdtPr>
+          <w:id w:val="-1151213817"/>
+          <w:citation/>
+        </w:sdtPr>
+        <w:sdtContent>
+          <w:r>
+            <w:fldChar w:fldCharType="begin"/>
+          </w:r>
+          <w:r>
+            <w:instrText xml:space="preserve">CITATION Len06 \p "S. 7 ff." \l 1031 </w:instrText>
+          </w:r>
+          <w:r>
+            <w:fldChar w:fldCharType="separate"/>
+          </w:r>
+          <w:r>
+            <w:rPr>
+              <w:noProof/>
+            </w:rPr>
+            <w:t xml:space="preserve"> (Lennertz 2006, S. 7 ff.)</w:t>
+          </w:r>
+          <w:r>
+            <w:fldChar w:fldCharType="end"/>
+          </w:r>
+        </w:sdtContent>
+      </w:sdt>
+      <w:r>
+        <w:t xml:space="preserve">. Dabei steht das größtmögliche Wohle von Nachfrager und Anbieter im Mittelpunkt </w:t>
+      </w:r>
+      <w:sdt>
+        <w:sdtPr>
+          <w:id w:val="-1610817912"/>
+          <w:citation/>
+        </w:sdtPr>
+        <w:sdtContent>
+          <w:r>
+            <w:fldChar w:fldCharType="begin"/>
+          </w:r>
+          <w:r>
+            <w:instrText xml:space="preserve">CITATION Len06 \p "S. 10" \l 1031 </w:instrText>
+          </w:r>
+          <w:r>
+            <w:fldChar w:fldCharType="separate"/>
+          </w:r>
+          <w:r>
+            <w:rPr>
+              <w:noProof/>
+            </w:rPr>
+            <w:t>(Lennertz 2006, S. 10)</w:t>
+          </w:r>
+          <w:r>
+            <w:fldChar w:fldCharType="end"/>
+          </w:r>
+        </w:sdtContent>
+      </w:sdt>
+      <w:r>
+        <w:t xml:space="preserve">. </w:t>
+      </w:r>
+      <w:r>
+        <w:t xml:space="preserve">Es erfüllt die Rolle als Schnittstellenkoordinator </w:t>
       </w:r>
       <w:r>
         <w:t>zwischen den externen Kunden und den unternehmensinternen Bereichen wie Vertrieb, Produktion und Entwicklung</w:t>
@@ -5389,7 +5880,7 @@
             <w:fldChar w:fldCharType="begin"/>
           </w:r>
           <w:r>
-            <w:instrText xml:space="preserve">CITATION Kai04 \p "S. 16-17" \l 1031 </w:instrText>
+            <w:instrText xml:space="preserve">CITATION Kai04 \p "S. 16 f." \l 1031 </w:instrText>
           </w:r>
           <w:r>
             <w:fldChar w:fldCharType="separate"/>
@@ -5398,7 +5889,65 @@
             <w:rPr>
               <w:noProof/>
             </w:rPr>
-            <w:t>(Kairies 2004, S. 16-17)</w:t>
+            <w:t>(Kairies 2004, S. 16 f.)</w:t>
+          </w:r>
+          <w:r>
+            <w:fldChar w:fldCharType="end"/>
+          </w:r>
+        </w:sdtContent>
+      </w:sdt>
+      <w:r>
+        <w:t xml:space="preserve"> </w:t>
+      </w:r>
+      <w:sdt>
+        <w:sdtPr>
+          <w:id w:val="350618802"/>
+          <w:citation/>
+        </w:sdtPr>
+        <w:sdtContent>
+          <w:r>
+            <w:fldChar w:fldCharType="begin"/>
+          </w:r>
+          <w:r>
+            <w:instrText xml:space="preserve">CITATION Pic14 \p "S. 6" \l 1031 </w:instrText>
+          </w:r>
+          <w:r>
+            <w:fldChar w:fldCharType="separate"/>
+          </w:r>
+          <w:r>
+            <w:rPr>
+              <w:noProof/>
+            </w:rPr>
+            <w:t>(Pichler 2014, S. 6)</w:t>
+          </w:r>
+          <w:r>
+            <w:fldChar w:fldCharType="end"/>
+          </w:r>
+        </w:sdtContent>
+      </w:sdt>
+      <w:r>
+        <w:t xml:space="preserve">, wodurch der Produkterfolg auch bei unternehmensinterner Konkurrenz, gesteigert wird </w:t>
+      </w:r>
+      <w:sdt>
+        <w:sdtPr>
+          <w:id w:val="240920413"/>
+          <w:citation/>
+        </w:sdtPr>
+        <w:sdtContent>
+          <w:r>
+            <w:fldChar w:fldCharType="begin"/>
+          </w:r>
+          <w:r>
+            <w:instrText xml:space="preserve">CITATION Len06 \p "S. 10" \l 1031 </w:instrText>
+          </w:r>
+          <w:r>
+            <w:fldChar w:fldCharType="separate"/>
+          </w:r>
+          <w:r>
+            <w:rPr>
+              <w:noProof/>
+            </w:rPr>
+            <w:t>(Lennertz 2006, S. 10)</w:t>
           </w:r>
           <w:r>
             <w:fldChar w:fldCharType="end"/>
@@ -5502,22 +6051,133 @@
         <w:t xml:space="preserve"> </w:t>
       </w:r>
       <w:r>
-        <w:rPr>
-          <w:highlight w:val="yellow"/>
-        </w:rPr>
-        <w:t>Überleitung zu Produktlebenszyklus?</w:t>
+        <w:t xml:space="preserve">Auslöser für eine neue Produktplanung können Probleme (u. a. Reklamationen, neue Anforderungen, Krisen) oder Opportunitäten (z. B. neue Technologien oder Märkte) sein, wobei meist eine Kombination dieser Faktoren zu einer neuen Produktplanung führt </w:t>
+      </w:r>
+      <w:sdt>
+        <w:sdtPr>
+          <w:id w:val="1523504757"/>
+          <w:citation/>
+        </w:sdtPr>
+        <w:sdtContent>
+          <w:r>
+            <w:fldChar w:fldCharType="begin"/>
+          </w:r>
+          <w:r>
+            <w:instrText xml:space="preserve">CITATION Len06 \p "S. 52 f." \l 1031 </w:instrText>
+          </w:r>
+          <w:r>
+            <w:fldChar w:fldCharType="separate"/>
+          </w:r>
+          <w:r>
+            <w:rPr>
+              <w:noProof/>
+            </w:rPr>
+            <w:t>(Lennertz 2006, S. 52 f.)</w:t>
+          </w:r>
+          <w:r>
+            <w:fldChar w:fldCharType="end"/>
+          </w:r>
+        </w:sdtContent>
+      </w:sdt>
+      <w:r>
+        <w:t xml:space="preserve">. </w:t>
+      </w:r>
+      <w:r>
+        <w:t xml:space="preserve">Die Gestaltung des Produktprogramms, die Summe aller Produkte, erfolgt über die Produktpolitik aus dem Marketing-Mix, welche die folgenden Gestaltungsmöglichkeiten bietet </w:t>
+      </w:r>
+      <w:sdt>
+        <w:sdtPr>
+          <w:id w:val="-1458330056"/>
+          <w:citation/>
+        </w:sdtPr>
+        <w:sdtContent>
+          <w:r>
+            <w:fldChar w:fldCharType="begin"/>
+          </w:r>
+          <w:r>
+            <w:instrText xml:space="preserve">CITATION Len06 \p "S. 22 f." \l 1031 </w:instrText>
+          </w:r>
+          <w:r>
+            <w:fldChar w:fldCharType="separate"/>
+          </w:r>
+          <w:r>
+            <w:rPr>
+              <w:noProof/>
+            </w:rPr>
+            <w:t>(Lennertz 2006, S. 22 f.)</w:t>
+          </w:r>
+          <w:r>
+            <w:fldChar w:fldCharType="end"/>
+          </w:r>
+        </w:sdtContent>
+      </w:sdt>
+      <w:r>
+        <w:t>:</w:t>
+      </w:r>
+    </w:p>
+    <w:p>
+      <w:pPr>
+        <w:pStyle w:val="Listenabsatz"/>
+        <w:numPr>
+          <w:ilvl w:val="0"/>
+          <w:numId w:val="44"/>
+        </w:numPr>
+      </w:pPr>
+      <w:r>
+        <w:t>Produktinnovation</w:t>
+      </w:r>
+    </w:p>
+    <w:p>
+      <w:pPr>
+        <w:pStyle w:val="Listenabsatz"/>
+        <w:numPr>
+          <w:ilvl w:val="0"/>
+          <w:numId w:val="44"/>
+        </w:numPr>
+      </w:pPr>
+      <w:r>
+        <w:t>Produktmodifikation</w:t>
+      </w:r>
+    </w:p>
+    <w:p>
+      <w:pPr>
+        <w:pStyle w:val="Listenabsatz"/>
+        <w:numPr>
+          <w:ilvl w:val="0"/>
+          <w:numId w:val="44"/>
+        </w:numPr>
+      </w:pPr>
+      <w:r>
+        <w:t>Produktelimination</w:t>
+      </w:r>
+    </w:p>
+    <w:p>
+      <w:r>
+        <w:lastRenderedPageBreak/>
+        <w:t>Diese Gestaltungsmöglichkeiten sind abhängig vom jeweiligen Stand eines Produkts im Lebenszyklus. Der Produkt</w:t>
+      </w:r>
+      <w:r>
+        <w:t>lebenszyklus und seine Phasen we</w:t>
+      </w:r>
+      <w:r>
+        <w:t>rd</w:t>
+      </w:r>
+      <w:r>
+        <w:t>en</w:t>
+      </w:r>
+      <w:r>
+        <w:t xml:space="preserve"> im nachfolgenden Kapitel beschrieben.</w:t>
       </w:r>
     </w:p>
     <w:p>
       <w:pPr>
         <w:pStyle w:val="berschrift2"/>
       </w:pPr>
-      <w:bookmarkStart w:id="44" w:name="_Toc442973254"/>
-      <w:r>
-        <w:lastRenderedPageBreak/>
-        <w:t>Der Produktlebenszyklus eines Produkts</w:t>
-      </w:r>
-      <w:bookmarkEnd w:id="44"/>
+      <w:bookmarkStart w:id="45" w:name="_Toc445031926"/>
+      <w:r>
+        <w:t>Der Produktlebenszyklus</w:t>
+      </w:r>
+      <w:bookmarkEnd w:id="45"/>
     </w:p>
     <w:p>
       <w:r>
@@ -5550,31 +6210,14 @@
         </w:sdtContent>
       </w:sdt>
       <w:r>
-        <w:t xml:space="preserve">.      In der Literatur werden unterschiedliche Phasen und Bezeichnungen diesbezüglich beschrieben. </w:t>
-      </w:r>
-      <w:proofErr w:type="spellStart"/>
-      <w:r>
-        <w:rPr>
-          <w:i/>
-        </w:rPr>
-        <w:t>Kairies</w:t>
-      </w:r>
-      <w:proofErr w:type="spellEnd"/>
-      <w:r>
-        <w:rPr>
-          <w:i/>
-        </w:rPr>
-        <w:t xml:space="preserve"> </w:t>
-      </w:r>
-      <w:r>
-        <w:t xml:space="preserve">beschreibt den Ablauf des Produktlebenszyklus </w:t>
-      </w:r>
-      <w:r>
-        <w:t>mit den folgenden Phasen</w:t>
+        <w:t>.</w:t>
+      </w:r>
+      <w:r>
+        <w:t xml:space="preserve"> Die Gesamtverantwortung für den Lebenszyklus liegt beim Produkt Management </w:t>
       </w:r>
       <w:sdt>
         <w:sdtPr>
-          <w:id w:val="-1970267979"/>
+          <w:id w:val="-1147890694"/>
           <w:citation/>
         </w:sdtPr>
         <w:sdtContent>
@@ -5582,7 +6225,7 @@
             <w:fldChar w:fldCharType="begin"/>
           </w:r>
           <w:r>
-            <w:instrText xml:space="preserve">CITATION Kai04 \p "S. 60" \l 1031 </w:instrText>
+            <w:instrText xml:space="preserve">CITATION Pic14 \p "S. 2" \l 1031 </w:instrText>
           </w:r>
           <w:r>
             <w:fldChar w:fldCharType="separate"/>
@@ -5591,7 +6234,7 @@
             <w:rPr>
               <w:noProof/>
             </w:rPr>
-            <w:t xml:space="preserve"> (Kairies 2004, S. 60)</w:t>
+            <w:t>(Pichler 2014, S. 2)</w:t>
           </w:r>
           <w:r>
             <w:fldChar w:fldCharType="end"/>
@@ -5599,7 +6242,74 @@
         </w:sdtContent>
       </w:sdt>
       <w:r>
-        <w:t>:</w:t>
+        <w:t xml:space="preserve">. </w:t>
+      </w:r>
+      <w:r>
+        <w:t xml:space="preserve">In der Literatur werden unterschiedliche Phasen und Bezeichnungen diesbezüglich beschrieben. </w:t>
+      </w:r>
+      <w:proofErr w:type="spellStart"/>
+      <w:r>
+        <w:rPr>
+          <w:i/>
+        </w:rPr>
+        <w:t>Kairies</w:t>
+      </w:r>
+      <w:proofErr w:type="spellEnd"/>
+      <w:r>
+        <w:rPr>
+          <w:i/>
+        </w:rPr>
+        <w:t xml:space="preserve"> </w:t>
+      </w:r>
+      <w:sdt>
+        <w:sdtPr>
+          <w:rPr>
+            <w:i/>
+          </w:rPr>
+          <w:id w:val="-1622831870"/>
+          <w:citation/>
+        </w:sdtPr>
+        <w:sdtContent>
+          <w:r>
+            <w:rPr>
+              <w:i/>
+            </w:rPr>
+            <w:fldChar w:fldCharType="begin"/>
+          </w:r>
+          <w:r>
+            <w:instrText xml:space="preserve">CITATION Kai04 \p ", S. 60" \n  \l 1031 </w:instrText>
+          </w:r>
+          <w:r>
+            <w:rPr>
+              <w:i/>
+            </w:rPr>
+            <w:fldChar w:fldCharType="separate"/>
+          </w:r>
+          <w:r>
+            <w:rPr>
+              <w:noProof/>
+            </w:rPr>
+            <w:t>(2004, S. 60)</w:t>
+          </w:r>
+          <w:r>
+            <w:rPr>
+              <w:i/>
+            </w:rPr>
+            <w:fldChar w:fldCharType="end"/>
+          </w:r>
+        </w:sdtContent>
+      </w:sdt>
+      <w:r>
+        <w:rPr>
+          <w:i/>
+        </w:rPr>
+        <w:t xml:space="preserve"> </w:t>
+      </w:r>
+      <w:r>
+        <w:t xml:space="preserve">beschreibt den Ablauf des Produktlebenszyklus </w:t>
+      </w:r>
+      <w:r>
+        <w:t>mit den folgenden Phasen:</w:t>
       </w:r>
     </w:p>
     <w:p>
@@ -5680,6 +6390,171 @@
       <w:proofErr w:type="spellEnd"/>
       <w:r>
         <w:t>)</w:t>
+      </w:r>
+    </w:p>
+    <w:p>
+      <w:r>
+        <w:t xml:space="preserve">Eine andere Einteilung der Phasen nimmt </w:t>
+      </w:r>
+      <w:proofErr w:type="spellStart"/>
+      <w:r>
+        <w:rPr>
+          <w:i/>
+        </w:rPr>
+        <w:t>Lennertz</w:t>
+      </w:r>
+      <w:proofErr w:type="spellEnd"/>
+      <w:r>
+        <w:t xml:space="preserve"> </w:t>
+      </w:r>
+      <w:sdt>
+        <w:sdtPr>
+          <w:id w:val="-957476983"/>
+          <w:citation/>
+        </w:sdtPr>
+        <w:sdtContent>
+          <w:r>
+            <w:fldChar w:fldCharType="begin"/>
+          </w:r>
+          <w:r>
+            <w:instrText xml:space="preserve">CITATION Len06 \p ", S. 19 ff." \n  \l 1031 </w:instrText>
+          </w:r>
+          <w:r>
+            <w:fldChar w:fldCharType="separate"/>
+          </w:r>
+          <w:r>
+            <w:rPr>
+              <w:noProof/>
+            </w:rPr>
+            <w:t>(2006, S. 19 ff.)</w:t>
+          </w:r>
+          <w:r>
+            <w:fldChar w:fldCharType="end"/>
+          </w:r>
+        </w:sdtContent>
+      </w:sdt>
+      <w:r>
+        <w:t xml:space="preserve"> vor:</w:t>
+      </w:r>
+    </w:p>
+    <w:p>
+      <w:pPr>
+        <w:pStyle w:val="Listenabsatz"/>
+        <w:numPr>
+          <w:ilvl w:val="0"/>
+          <w:numId w:val="43"/>
+        </w:numPr>
+      </w:pPr>
+      <w:r>
+        <w:t>Entstehungsphase (pränatal)</w:t>
+      </w:r>
+    </w:p>
+    <w:p>
+      <w:pPr>
+        <w:pStyle w:val="Listenabsatz"/>
+        <w:numPr>
+          <w:ilvl w:val="1"/>
+          <w:numId w:val="43"/>
+        </w:numPr>
+      </w:pPr>
+      <w:r>
+        <w:t>Produktplanung</w:t>
+      </w:r>
+    </w:p>
+    <w:p>
+      <w:pPr>
+        <w:pStyle w:val="Listenabsatz"/>
+        <w:numPr>
+          <w:ilvl w:val="1"/>
+          <w:numId w:val="43"/>
+        </w:numPr>
+      </w:pPr>
+      <w:r>
+        <w:t>Produktentwicklung</w:t>
+      </w:r>
+    </w:p>
+    <w:p>
+      <w:pPr>
+        <w:pStyle w:val="Listenabsatz"/>
+        <w:numPr>
+          <w:ilvl w:val="1"/>
+          <w:numId w:val="43"/>
+        </w:numPr>
+      </w:pPr>
+      <w:r>
+        <w:t>Produktfertigung</w:t>
+      </w:r>
+    </w:p>
+    <w:p>
+      <w:pPr>
+        <w:pStyle w:val="Listenabsatz"/>
+        <w:numPr>
+          <w:ilvl w:val="0"/>
+          <w:numId w:val="43"/>
+        </w:numPr>
+      </w:pPr>
+      <w:r>
+        <w:t>Lebensphase (vital)</w:t>
+      </w:r>
+    </w:p>
+    <w:p>
+      <w:pPr>
+        <w:pStyle w:val="Listenabsatz"/>
+        <w:numPr>
+          <w:ilvl w:val="1"/>
+          <w:numId w:val="43"/>
+        </w:numPr>
+      </w:pPr>
+      <w:r>
+        <w:t>Einführung</w:t>
+      </w:r>
+    </w:p>
+    <w:p>
+      <w:pPr>
+        <w:pStyle w:val="Listenabsatz"/>
+        <w:numPr>
+          <w:ilvl w:val="1"/>
+          <w:numId w:val="43"/>
+        </w:numPr>
+      </w:pPr>
+      <w:r>
+        <w:t>Wachstum</w:t>
+      </w:r>
+    </w:p>
+    <w:p>
+      <w:pPr>
+        <w:pStyle w:val="Listenabsatz"/>
+        <w:numPr>
+          <w:ilvl w:val="1"/>
+          <w:numId w:val="43"/>
+        </w:numPr>
+      </w:pPr>
+      <w:r>
+        <w:t>Reife</w:t>
+      </w:r>
+    </w:p>
+    <w:p>
+      <w:pPr>
+        <w:pStyle w:val="Listenabsatz"/>
+        <w:numPr>
+          <w:ilvl w:val="1"/>
+          <w:numId w:val="43"/>
+        </w:numPr>
+      </w:pPr>
+      <w:r>
+        <w:t>Verlängerung</w:t>
+      </w:r>
+    </w:p>
+    <w:p>
+      <w:pPr>
+        <w:pStyle w:val="Listenabsatz"/>
+        <w:numPr>
+          <w:ilvl w:val="0"/>
+          <w:numId w:val="43"/>
+        </w:numPr>
+      </w:pPr>
+      <w:r>
+        <w:t>Entsorgungsphase (postmortal)</w:t>
       </w:r>
     </w:p>
     <w:p>
@@ -5696,7 +6571,7 @@
             <w:fldChar w:fldCharType="begin"/>
           </w:r>
           <w:r>
-            <w:instrText xml:space="preserve">CITATION Kai04 \p "S. 60-61" \l 1031 </w:instrText>
+            <w:instrText xml:space="preserve">CITATION Kai04 \p "S. 60 f." \l 1031 </w:instrText>
           </w:r>
           <w:r>
             <w:fldChar w:fldCharType="separate"/>
@@ -5705,7 +6580,7 @@
             <w:rPr>
               <w:noProof/>
             </w:rPr>
-            <w:t xml:space="preserve"> (Kairies 2004, S. 60-61)</w:t>
+            <w:t xml:space="preserve"> (Kairies 2004, S. 60 f.)</w:t>
           </w:r>
           <w:r>
             <w:fldChar w:fldCharType="end"/>
@@ -5766,6 +6641,7 @@
         <w:rPr>
           <w:highlight w:val="yellow"/>
         </w:rPr>
+        <w:lastRenderedPageBreak/>
         <w:t>Produktlebenszyklen immer kürzer, Zeitraum für Pay-off-</w:t>
       </w:r>
       <w:proofErr w:type="spellStart"/>
@@ -5827,26 +6703,308 @@
       <w:pPr>
         <w:pStyle w:val="berschrift2"/>
       </w:pPr>
-      <w:bookmarkStart w:id="45" w:name="_Toc442973255"/>
-      <w:r>
-        <w:t xml:space="preserve">Steuerung der Produktveröffentlichung durch Standards im </w:t>
+      <w:bookmarkStart w:id="46" w:name="_Toc445031927"/>
+      <w:r>
+        <w:t xml:space="preserve">Produktveröffentlichung durch Standards im </w:t>
       </w:r>
       <w:r>
         <w:t>Release-Management</w:t>
       </w:r>
-      <w:bookmarkEnd w:id="45"/>
+      <w:bookmarkEnd w:id="46"/>
+    </w:p>
+    <w:p>
+      <w:r>
+        <w:t xml:space="preserve">Um neue Produkte oder Veränderungen zu veröffentlichen </w:t>
+      </w:r>
+      <w:r>
+        <w:t xml:space="preserve">werden Projekte und Releases benötigt </w:t>
+      </w:r>
+      <w:sdt>
+        <w:sdtPr>
+          <w:id w:val="2142383187"/>
+          <w:citation/>
+        </w:sdtPr>
+        <w:sdtContent>
+          <w:r>
+            <w:fldChar w:fldCharType="begin"/>
+          </w:r>
+          <w:r>
+            <w:instrText xml:space="preserve">CITATION Pic14 \p "S. 5" \l 1031 </w:instrText>
+          </w:r>
+          <w:r>
+            <w:fldChar w:fldCharType="separate"/>
+          </w:r>
+          <w:r>
+            <w:rPr>
+              <w:noProof/>
+            </w:rPr>
+            <w:t>(Pichler 2014, S. 5)</w:t>
+          </w:r>
+          <w:r>
+            <w:fldChar w:fldCharType="end"/>
+          </w:r>
+        </w:sdtContent>
+      </w:sdt>
+      <w:r>
+        <w:t>.</w:t>
+      </w:r>
+      <w:r>
+        <w:t xml:space="preserve"> Die</w:t>
+      </w:r>
+      <w:r>
+        <w:t xml:space="preserve">ser Zusammenhang soll durch die </w:t>
+      </w:r>
+      <w:r>
+        <w:fldChar w:fldCharType="begin"/>
+      </w:r>
+      <w:r>
+        <w:instrText xml:space="preserve"> REF _Ref445031218 \h </w:instrText>
+      </w:r>
+      <w:r>
+        <w:instrText xml:space="preserve"> \* MERGEFORMAT </w:instrText>
+      </w:r>
+      <w:r>
+        <w:fldChar w:fldCharType="separate"/>
+      </w:r>
+      <w:r>
+        <w:t xml:space="preserve">Abbildung </w:t>
+      </w:r>
+      <w:r>
+        <w:rPr>
+          <w:noProof/>
+        </w:rPr>
+        <w:t>2</w:t>
+      </w:r>
+      <w:r>
+        <w:t>.</w:t>
+      </w:r>
+      <w:r>
+        <w:rPr>
+          <w:noProof/>
+        </w:rPr>
+        <w:t>2</w:t>
+      </w:r>
+      <w:r>
+        <w:t>: Zusammenhang Produkt zu Release</w:t>
+      </w:r>
+      <w:r>
+        <w:fldChar w:fldCharType="end"/>
+      </w:r>
+      <w:r>
+        <w:t xml:space="preserve"> </w:t>
+      </w:r>
+      <w:r>
+        <w:t>verdeutlich werden:</w:t>
+      </w:r>
+    </w:p>
+    <w:p>
+      <w:pPr>
+        <w:keepNext/>
+        <w:jc w:val="center"/>
+      </w:pPr>
+      <w:r>
+        <w:rPr>
+          <w:noProof/>
+        </w:rPr>
+        <w:drawing>
+          <wp:inline distT="0" distB="0" distL="0" distR="0" wp14:anchorId="75F85BB3" wp14:editId="406A1610">
+            <wp:extent cx="5041392" cy="1889760"/>
+            <wp:effectExtent l="0" t="0" r="0" b="0"/>
+            <wp:docPr id="1" name="Bild 1"/>
+            <wp:cNvGraphicFramePr>
+              <a:graphicFrameLocks xmlns:a="http://schemas.openxmlformats.org/drawingml/2006/main" noChangeAspect="1"/>
+            </wp:cNvGraphicFramePr>
+            <a:graphic xmlns:a="http://schemas.openxmlformats.org/drawingml/2006/main">
+              <a:graphicData uri="http://schemas.openxmlformats.org/drawingml/2006/picture">
+                <pic:pic xmlns:pic="http://schemas.openxmlformats.org/drawingml/2006/picture">
+                  <pic:nvPicPr>
+                    <pic:cNvPr id="1" name="2_4_ProduktRelease.png"/>
+                    <pic:cNvPicPr/>
+                  </pic:nvPicPr>
+                  <pic:blipFill>
+                    <a:blip r:embed="rId23">
+                      <a:extLst>
+                        <a:ext uri="{28A0092B-C50C-407E-A947-70E740481C1C}">
+                          <a14:useLocalDpi xmlns:a14="http://schemas.microsoft.com/office/drawing/2010/main" val="0"/>
+                        </a:ext>
+                      </a:extLst>
+                    </a:blip>
+                    <a:stretch>
+                      <a:fillRect/>
+                    </a:stretch>
+                  </pic:blipFill>
+                  <pic:spPr>
+                    <a:xfrm>
+                      <a:off x="0" y="0"/>
+                      <a:ext cx="5041392" cy="1889760"/>
+                    </a:xfrm>
+                    <a:prstGeom prst="rect">
+                      <a:avLst/>
+                    </a:prstGeom>
+                  </pic:spPr>
+                </pic:pic>
+              </a:graphicData>
+            </a:graphic>
+          </wp:inline>
+        </w:drawing>
+      </w:r>
+    </w:p>
+    <w:p>
+      <w:pPr>
+        <w:pStyle w:val="Beschriftung"/>
+        <w:spacing w:after="120" w:line="240" w:lineRule="auto"/>
+        <w:rPr>
+          <w:b/>
+        </w:rPr>
+      </w:pPr>
+      <w:bookmarkStart w:id="47" w:name="_Ref445031218"/>
+      <w:bookmarkStart w:id="48" w:name="_Toc445031817"/>
+      <w:r>
+        <w:rPr>
+          <w:b/>
+        </w:rPr>
+        <w:t xml:space="preserve">Abbildung </w:t>
+      </w:r>
+      <w:r>
+        <w:rPr>
+          <w:b/>
+        </w:rPr>
+        <w:fldChar w:fldCharType="begin"/>
+      </w:r>
+      <w:r>
+        <w:rPr>
+          <w:b/>
+        </w:rPr>
+        <w:instrText xml:space="preserve"> STYLEREF 1 \s </w:instrText>
+      </w:r>
+      <w:r>
+        <w:rPr>
+          <w:b/>
+        </w:rPr>
+        <w:fldChar w:fldCharType="separate"/>
+      </w:r>
+      <w:r>
+        <w:rPr>
+          <w:b/>
+          <w:noProof/>
+        </w:rPr>
+        <w:t>2</w:t>
+      </w:r>
+      <w:r>
+        <w:rPr>
+          <w:b/>
+        </w:rPr>
+        <w:fldChar w:fldCharType="end"/>
+      </w:r>
+      <w:r>
+        <w:rPr>
+          <w:b/>
+        </w:rPr>
+        <w:t>.</w:t>
+      </w:r>
+      <w:r>
+        <w:rPr>
+          <w:b/>
+        </w:rPr>
+        <w:fldChar w:fldCharType="begin"/>
+      </w:r>
+      <w:r>
+        <w:rPr>
+          <w:b/>
+        </w:rPr>
+        <w:instrText xml:space="preserve"> SEQ Abbildung \* ARABIC \s 1 </w:instrText>
+      </w:r>
+      <w:r>
+        <w:rPr>
+          <w:b/>
+        </w:rPr>
+        <w:fldChar w:fldCharType="separate"/>
+      </w:r>
+      <w:r>
+        <w:rPr>
+          <w:b/>
+          <w:noProof/>
+        </w:rPr>
+        <w:t>2</w:t>
+      </w:r>
+      <w:r>
+        <w:rPr>
+          <w:b/>
+        </w:rPr>
+        <w:fldChar w:fldCharType="end"/>
+      </w:r>
+      <w:r>
+        <w:rPr>
+          <w:b/>
+        </w:rPr>
+        <w:t>: Zusammenhang Produkt zu Release</w:t>
+      </w:r>
+      <w:bookmarkEnd w:id="47"/>
+      <w:bookmarkEnd w:id="48"/>
+    </w:p>
+    <w:p>
+      <w:pPr>
+        <w:jc w:val="center"/>
+      </w:pPr>
+      <w:r>
+        <w:t xml:space="preserve">Quelle: in Anlehnung an </w:t>
+      </w:r>
+      <w:sdt>
+        <w:sdtPr>
+          <w:id w:val="1637683337"/>
+          <w:citation/>
+        </w:sdtPr>
+        <w:sdtContent>
+          <w:r>
+            <w:fldChar w:fldCharType="begin"/>
+          </w:r>
+          <w:r>
+            <w:instrText xml:space="preserve">CITATION Pic14 \p "S. 5" \l 1031 </w:instrText>
+          </w:r>
+          <w:r>
+            <w:fldChar w:fldCharType="separate"/>
+          </w:r>
+          <w:r>
+            <w:rPr>
+              <w:noProof/>
+            </w:rPr>
+            <w:t>(Pichler 2014, S. 5)</w:t>
+          </w:r>
+          <w:r>
+            <w:fldChar w:fldCharType="end"/>
+          </w:r>
+        </w:sdtContent>
+      </w:sdt>
+    </w:p>
+    <w:p>
+      <w:r>
+        <w:t xml:space="preserve">Je nach Substanz des Produkts (vgl. Kapitel </w:t>
+      </w:r>
+      <w:r>
+        <w:fldChar w:fldCharType="begin"/>
+      </w:r>
+      <w:r>
+        <w:instrText xml:space="preserve"> REF _Ref445029358 \r \h </w:instrText>
+      </w:r>
+      <w:r>
+        <w:fldChar w:fldCharType="separate"/>
+      </w:r>
+      <w:r>
+        <w:t>2.1</w:t>
+      </w:r>
+      <w:r>
+        <w:fldChar w:fldCharType="end"/>
+      </w:r>
+      <w:r>
+        <w:t xml:space="preserve">) spielt die IT eine größere (immateriell) oder kleinere (materiell) Rolle. Im Fokus dieser Ausarbeitung stehen ausschließlich immaterielle Produkte, konkret Softwareprodukte. Daher </w:t>
+      </w:r>
+      <w:r>
+        <w:t>bezieht sich der Begriff Release-Management hier nur auf das IT-Release-Management.</w:t>
+      </w:r>
     </w:p>
     <w:p>
       <w:r>
         <w:t>Definition: Release</w:t>
-      </w:r>
-    </w:p>
-    <w:p>
-      <w:r>
-        <w:t>Zusammenhang Produkt &lt;-&gt; Release</w:t>
-      </w:r>
-      <w:r>
-        <w:t xml:space="preserve"> aus Grafik</w:t>
       </w:r>
     </w:p>
     <w:p>
@@ -5906,8 +7064,8 @@
       <w:pPr>
         <w:pStyle w:val="berschrift1"/>
       </w:pPr>
-      <w:bookmarkStart w:id="46" w:name="_Ref442963836"/>
-      <w:bookmarkStart w:id="47" w:name="_Toc442973256"/>
+      <w:bookmarkStart w:id="49" w:name="_Ref442963836"/>
+      <w:bookmarkStart w:id="50" w:name="_Toc445031928"/>
       <w:r>
         <w:lastRenderedPageBreak/>
         <w:t xml:space="preserve">Entwurfsaspekte der </w:t>
@@ -5918,28 +7076,59 @@
       <w:r>
         <w:t xml:space="preserve"> Standardtypen</w:t>
       </w:r>
-      <w:bookmarkEnd w:id="46"/>
-      <w:bookmarkEnd w:id="47"/>
+      <w:bookmarkEnd w:id="49"/>
+      <w:bookmarkEnd w:id="50"/>
     </w:p>
     <w:p>
       <w:pPr>
         <w:pStyle w:val="berschrift2"/>
       </w:pPr>
-      <w:bookmarkStart w:id="48" w:name="_Toc442973257"/>
+      <w:bookmarkStart w:id="51" w:name="_Toc445031929"/>
       <w:r>
         <w:t>Risiken innerhalb der Produktlebenszyklusphasen</w:t>
       </w:r>
-      <w:bookmarkEnd w:id="48"/>
+      <w:bookmarkEnd w:id="51"/>
     </w:p>
     <w:p>
       <w:pPr>
         <w:pStyle w:val="berschrift3"/>
       </w:pPr>
-      <w:bookmarkStart w:id="49" w:name="_Toc442973258"/>
+      <w:bookmarkStart w:id="52" w:name="_Toc445031930"/>
       <w:r>
         <w:t>Einführung</w:t>
       </w:r>
-      <w:bookmarkEnd w:id="49"/>
+      <w:bookmarkEnd w:id="52"/>
+    </w:p>
+    <w:p>
+      <w:r>
+        <w:t xml:space="preserve">„85% der Produktlebens- und Entsorgungskosten entstehen in Produktentstehungsphase“ </w:t>
+      </w:r>
+      <w:sdt>
+        <w:sdtPr>
+          <w:id w:val="291486828"/>
+          <w:citation/>
+        </w:sdtPr>
+        <w:sdtContent>
+          <w:r>
+            <w:fldChar w:fldCharType="begin"/>
+          </w:r>
+          <w:r>
+            <w:instrText xml:space="preserve">CITATION Len06 \p "S. 7" \l 1031 </w:instrText>
+          </w:r>
+          <w:r>
+            <w:fldChar w:fldCharType="separate"/>
+          </w:r>
+          <w:r>
+            <w:rPr>
+              <w:noProof/>
+            </w:rPr>
+            <w:t>(Lennertz 2006, S. 7)</w:t>
+          </w:r>
+          <w:r>
+            <w:fldChar w:fldCharType="end"/>
+          </w:r>
+        </w:sdtContent>
+      </w:sdt>
     </w:p>
     <w:p>
       <w:r>
@@ -5989,11 +7178,11 @@
       <w:pPr>
         <w:pStyle w:val="berschrift3"/>
       </w:pPr>
-      <w:bookmarkStart w:id="50" w:name="_Toc442973259"/>
+      <w:bookmarkStart w:id="53" w:name="_Toc445031931"/>
       <w:r>
         <w:t>Wachstum</w:t>
       </w:r>
-      <w:bookmarkEnd w:id="50"/>
+      <w:bookmarkEnd w:id="53"/>
     </w:p>
     <w:p>
       <w:r>
@@ -6009,11 +7198,11 @@
       <w:pPr>
         <w:pStyle w:val="berschrift3"/>
       </w:pPr>
-      <w:bookmarkStart w:id="51" w:name="_Toc442973260"/>
+      <w:bookmarkStart w:id="54" w:name="_Toc445031932"/>
       <w:r>
         <w:t>Reife</w:t>
       </w:r>
-      <w:bookmarkEnd w:id="51"/>
+      <w:bookmarkEnd w:id="54"/>
     </w:p>
     <w:p>
       <w:r>
@@ -6024,11 +7213,11 @@
       <w:pPr>
         <w:pStyle w:val="berschrift3"/>
       </w:pPr>
-      <w:bookmarkStart w:id="52" w:name="_Toc442973261"/>
+      <w:bookmarkStart w:id="55" w:name="_Toc445031933"/>
       <w:r>
         <w:t>Sättigung</w:t>
       </w:r>
-      <w:bookmarkEnd w:id="52"/>
+      <w:bookmarkEnd w:id="55"/>
     </w:p>
     <w:p>
       <w:r>
@@ -6044,11 +7233,11 @@
       <w:pPr>
         <w:pStyle w:val="berschrift3"/>
       </w:pPr>
-      <w:bookmarkStart w:id="53" w:name="_Toc442973262"/>
+      <w:bookmarkStart w:id="56" w:name="_Toc445031934"/>
       <w:r>
         <w:t>Degeneration</w:t>
       </w:r>
-      <w:bookmarkEnd w:id="53"/>
+      <w:bookmarkEnd w:id="56"/>
     </w:p>
     <w:p>
       <w:r>
@@ -6059,7 +7248,7 @@
       <w:pPr>
         <w:pStyle w:val="berschrift2"/>
       </w:pPr>
-      <w:bookmarkStart w:id="54" w:name="_Toc442973263"/>
+      <w:bookmarkStart w:id="57" w:name="_Toc445031935"/>
       <w:r>
         <w:t xml:space="preserve">Methoden des </w:t>
       </w:r>
@@ -6069,17 +7258,17 @@
       <w:r>
         <w:t>s zum Umgang mit Risiken</w:t>
       </w:r>
-      <w:bookmarkEnd w:id="54"/>
+      <w:bookmarkEnd w:id="57"/>
     </w:p>
     <w:p>
       <w:pPr>
         <w:pStyle w:val="berschrift3"/>
       </w:pPr>
-      <w:bookmarkStart w:id="55" w:name="_Toc442973264"/>
+      <w:bookmarkStart w:id="58" w:name="_Toc445031936"/>
       <w:r>
         <w:t>Formalisierung</w:t>
       </w:r>
-      <w:bookmarkEnd w:id="55"/>
+      <w:bookmarkEnd w:id="58"/>
     </w:p>
     <w:p>
       <w:r>
@@ -6134,6 +7323,7 @@
         </w:numPr>
       </w:pPr>
       <w:r>
+        <w:lastRenderedPageBreak/>
         <w:t>Externer PL</w:t>
       </w:r>
     </w:p>
@@ -6163,7 +7353,6 @@
         </w:numPr>
       </w:pPr>
       <w:r>
-        <w:lastRenderedPageBreak/>
         <w:t>Interner PL</w:t>
       </w:r>
     </w:p>
@@ -6304,11 +7493,11 @@
       <w:pPr>
         <w:pStyle w:val="berschrift3"/>
       </w:pPr>
-      <w:bookmarkStart w:id="56" w:name="_Toc442973265"/>
+      <w:bookmarkStart w:id="59" w:name="_Toc445031937"/>
       <w:r>
         <w:t>Standardisierung</w:t>
       </w:r>
-      <w:bookmarkEnd w:id="56"/>
+      <w:bookmarkEnd w:id="59"/>
     </w:p>
     <w:p>
       <w:r>
@@ -6327,11 +7516,11 @@
       <w:pPr>
         <w:pStyle w:val="berschrift3"/>
       </w:pPr>
-      <w:bookmarkStart w:id="57" w:name="_Toc442973266"/>
+      <w:bookmarkStart w:id="60" w:name="_Toc445031938"/>
       <w:r>
         <w:t>Automatisierung</w:t>
       </w:r>
-      <w:bookmarkEnd w:id="57"/>
+      <w:bookmarkEnd w:id="60"/>
     </w:p>
     <w:p>
       <w:r>
@@ -6391,8 +7580,8 @@
           <w:szCs w:val="22"/>
         </w:rPr>
       </w:pPr>
-      <w:bookmarkStart w:id="58" w:name="_Ref442963953"/>
-      <w:bookmarkStart w:id="59" w:name="_Toc442973267"/>
+      <w:bookmarkStart w:id="61" w:name="_Ref442963953"/>
+      <w:bookmarkStart w:id="62" w:name="_Toc445031939"/>
       <w:r>
         <w:lastRenderedPageBreak/>
         <w:t>Ko</w:t>
@@ -6403,19 +7592,19 @@
       <w:r>
         <w:t xml:space="preserve"> Risiken der Produktlebenszyklusphasen</w:t>
       </w:r>
-      <w:bookmarkEnd w:id="58"/>
-      <w:bookmarkEnd w:id="59"/>
+      <w:bookmarkEnd w:id="61"/>
+      <w:bookmarkEnd w:id="62"/>
     </w:p>
     <w:p>
       <w:pPr>
         <w:pStyle w:val="berschrift2"/>
       </w:pPr>
-      <w:bookmarkStart w:id="60" w:name="_Toc442973268"/>
+      <w:bookmarkStart w:id="63" w:name="_Toc445031940"/>
       <w:proofErr w:type="spellStart"/>
       <w:r>
         <w:t>DevOps</w:t>
       </w:r>
-      <w:bookmarkEnd w:id="60"/>
+      <w:bookmarkEnd w:id="63"/>
       <w:proofErr w:type="spellEnd"/>
     </w:p>
     <w:p>
@@ -6427,11 +7616,11 @@
       <w:pPr>
         <w:pStyle w:val="berschrift2"/>
       </w:pPr>
-      <w:bookmarkStart w:id="61" w:name="_Toc442973269"/>
+      <w:bookmarkStart w:id="64" w:name="_Toc445031941"/>
       <w:r>
         <w:t>Formell</w:t>
       </w:r>
-      <w:bookmarkEnd w:id="61"/>
+      <w:bookmarkEnd w:id="64"/>
     </w:p>
     <w:p>
       <w:r>
@@ -6442,11 +7631,11 @@
       <w:pPr>
         <w:pStyle w:val="berschrift2"/>
       </w:pPr>
-      <w:bookmarkStart w:id="62" w:name="_Toc442973270"/>
+      <w:bookmarkStart w:id="65" w:name="_Toc445031942"/>
       <w:r>
         <w:t>Individuell</w:t>
       </w:r>
-      <w:bookmarkEnd w:id="62"/>
+      <w:bookmarkEnd w:id="65"/>
     </w:p>
     <w:p>
       <w:r>
@@ -6457,14 +7646,14 @@
       <w:pPr>
         <w:pStyle w:val="berschrift1"/>
       </w:pPr>
-      <w:bookmarkStart w:id="63" w:name="_Ref442964028"/>
-      <w:bookmarkStart w:id="64" w:name="_Toc442973271"/>
+      <w:bookmarkStart w:id="66" w:name="_Ref442964028"/>
+      <w:bookmarkStart w:id="67" w:name="_Toc445031943"/>
       <w:r>
         <w:lastRenderedPageBreak/>
         <w:t>Kritische Würdigung der Standardtypen</w:t>
       </w:r>
-      <w:bookmarkEnd w:id="63"/>
-      <w:bookmarkEnd w:id="64"/>
+      <w:bookmarkEnd w:id="66"/>
+      <w:bookmarkEnd w:id="67"/>
     </w:p>
     <w:p>
       <w:r>
@@ -6480,14 +7669,14 @@
       <w:pPr>
         <w:pStyle w:val="berschrift1"/>
       </w:pPr>
-      <w:bookmarkStart w:id="65" w:name="_Ref442964114"/>
-      <w:bookmarkStart w:id="66" w:name="_Toc442973272"/>
+      <w:bookmarkStart w:id="68" w:name="_Ref442964114"/>
+      <w:bookmarkStart w:id="69" w:name="_Toc445031944"/>
       <w:r>
         <w:lastRenderedPageBreak/>
         <w:t>Demonstration der Standardtypen am Fallbeispiel DPDHL Group</w:t>
       </w:r>
-      <w:bookmarkEnd w:id="65"/>
-      <w:bookmarkEnd w:id="66"/>
+      <w:bookmarkEnd w:id="68"/>
+      <w:bookmarkEnd w:id="69"/>
     </w:p>
     <w:p>
       <w:proofErr w:type="spellStart"/>
@@ -6503,14 +7692,14 @@
       <w:pPr>
         <w:pStyle w:val="berschrift1"/>
       </w:pPr>
-      <w:bookmarkStart w:id="67" w:name="_Ref442964164"/>
-      <w:bookmarkStart w:id="68" w:name="_Toc442973273"/>
+      <w:bookmarkStart w:id="70" w:name="_Ref442964164"/>
+      <w:bookmarkStart w:id="71" w:name="_Toc445031945"/>
       <w:r>
         <w:lastRenderedPageBreak/>
         <w:t>Evaluation der Zielerreichung und Ausblick</w:t>
       </w:r>
-      <w:bookmarkEnd w:id="67"/>
-      <w:bookmarkEnd w:id="68"/>
+      <w:bookmarkEnd w:id="70"/>
+      <w:bookmarkEnd w:id="71"/>
     </w:p>
     <w:p>
       <w:r>
@@ -6525,31 +7714,31 @@
     <w:p>
       <w:pPr>
         <w:sectPr>
-          <w:headerReference w:type="default" r:id="rId23"/>
+          <w:headerReference w:type="default" r:id="rId24"/>
           <w:pgSz w:w="11906" w:h="16838"/>
           <w:pgMar w:top="1134" w:right="1418" w:bottom="1134" w:left="2268" w:header="709" w:footer="709" w:gutter="0"/>
           <w:pgNumType w:start="1"/>
           <w:cols w:space="708"/>
         </w:sectPr>
       </w:pPr>
-      <w:bookmarkStart w:id="69" w:name="_Toc415465643"/>
-      <w:bookmarkStart w:id="70" w:name="_Ref414785387"/>
-      <w:bookmarkStart w:id="71" w:name="_Ref418325438"/>
-      <w:bookmarkStart w:id="72" w:name="_Toc415465661"/>
-      <w:bookmarkStart w:id="73" w:name="_Toc410799451"/>
+      <w:bookmarkStart w:id="72" w:name="_Toc410799361"/>
+      <w:bookmarkStart w:id="73" w:name="_Toc410799446"/>
       <w:bookmarkStart w:id="74" w:name="_Toc410799366"/>
-      <w:bookmarkStart w:id="75" w:name="_Toc410799446"/>
-      <w:bookmarkStart w:id="76" w:name="_Toc410799361"/>
-    </w:p>
+      <w:bookmarkStart w:id="75" w:name="_Toc410799451"/>
+      <w:bookmarkStart w:id="76" w:name="_Toc415465661"/>
+      <w:bookmarkStart w:id="77" w:name="_Ref418325438"/>
+      <w:bookmarkStart w:id="78" w:name="_Ref414785387"/>
+      <w:bookmarkStart w:id="79" w:name="_Toc415465643"/>
+    </w:p>
+    <w:bookmarkEnd w:id="79" w:displacedByCustomXml="next"/>
+    <w:bookmarkEnd w:id="78" w:displacedByCustomXml="next"/>
+    <w:bookmarkEnd w:id="77" w:displacedByCustomXml="next"/>
     <w:bookmarkEnd w:id="76" w:displacedByCustomXml="next"/>
     <w:bookmarkEnd w:id="75" w:displacedByCustomXml="next"/>
     <w:bookmarkEnd w:id="74" w:displacedByCustomXml="next"/>
     <w:bookmarkEnd w:id="73" w:displacedByCustomXml="next"/>
     <w:bookmarkEnd w:id="72" w:displacedByCustomXml="next"/>
-    <w:bookmarkEnd w:id="71" w:displacedByCustomXml="next"/>
-    <w:bookmarkEnd w:id="70" w:displacedByCustomXml="next"/>
-    <w:bookmarkEnd w:id="69" w:displacedByCustomXml="next"/>
-    <w:bookmarkStart w:id="77" w:name="_Toc442973274" w:displacedByCustomXml="next"/>
+    <w:bookmarkStart w:id="80" w:name="_Toc445031946" w:displacedByCustomXml="next"/>
     <w:sdt>
       <w:sdtPr>
         <w:rPr>
@@ -6571,7 +7760,7 @@
           <w:r>
             <w:t>Literaturverzeichnis</w:t>
           </w:r>
-          <w:bookmarkEnd w:id="77"/>
+          <w:bookmarkEnd w:id="80"/>
         </w:p>
         <w:sdt>
           <w:sdtPr>
@@ -7198,13 +8387,13 @@
                   <w:iCs/>
                   <w:noProof/>
                 </w:rPr>
-                <w:t>Produktmanagement. Planung - Entwicklung - Vermarktung.</w:t>
+                <w:t>Produktmanagement: Planung, Entwicklung und Vermarktung.</w:t>
               </w:r>
               <w:r>
                 <w:rPr>
                   <w:noProof/>
                 </w:rPr>
-                <w:t xml:space="preserve"> Frankfurt: Frankfurter Allgemeine Buch, 2006.</w:t>
+                <w:t xml:space="preserve"> 1. Auflage. Frankfurt am Main: Frankfurter Allgemeine Buch, 2006.</w:t>
               </w:r>
             </w:p>
             <w:p>
@@ -7324,13 +8513,13 @@
                   <w:iCs/>
                   <w:noProof/>
                 </w:rPr>
-                <w:t>Agiles Produktmanagement mit Scrum: Erfolgreich als Product Owner arbeiten.</w:t>
+                <w:t>Agiles Produktmanagement mit Scrum.</w:t>
               </w:r>
               <w:r>
                 <w:rPr>
                   <w:noProof/>
                 </w:rPr>
-                <w:t xml:space="preserve"> Heidelberg: dpunkt.verlag, 2014.</w:t>
+                <w:t xml:space="preserve"> Heidelberg: dpunkt, 2014.</w:t>
               </w:r>
             </w:p>
             <w:p>
@@ -7528,8 +8717,8 @@
       <w:pPr>
         <w:jc w:val="left"/>
         <w:sectPr>
-          <w:headerReference w:type="even" r:id="rId24"/>
-          <w:headerReference w:type="default" r:id="rId25"/>
+          <w:headerReference w:type="even" r:id="rId25"/>
+          <w:headerReference w:type="default" r:id="rId26"/>
           <w:type w:val="continuous"/>
           <w:pgSz w:w="11906" w:h="16838"/>
           <w:pgMar w:top="1134" w:right="1418" w:bottom="1134" w:left="2268" w:header="708" w:footer="708" w:gutter="0"/>
@@ -7541,12 +8730,12 @@
       <w:pPr>
         <w:pStyle w:val="berschrift1ohneNummerierung"/>
       </w:pPr>
-      <w:bookmarkStart w:id="78" w:name="_Toc442973275"/>
+      <w:bookmarkStart w:id="81" w:name="_Toc445031947"/>
       <w:r>
         <w:lastRenderedPageBreak/>
         <w:t>Erklärung</w:t>
       </w:r>
-      <w:bookmarkEnd w:id="78"/>
+      <w:bookmarkEnd w:id="81"/>
     </w:p>
     <w:p>
       <w:pPr>
@@ -7579,7 +8768,7 @@
           </w:ffData>
         </w:fldChar>
       </w:r>
-      <w:bookmarkStart w:id="79" w:name="Text15"/>
+      <w:bookmarkStart w:id="82" w:name="Text15"/>
       <w:r>
         <w:instrText xml:space="preserve"> FORMTEXT </w:instrText>
       </w:r>
@@ -7595,7 +8784,7 @@
       <w:r>
         <w:fldChar w:fldCharType="end"/>
       </w:r>
-      <w:bookmarkEnd w:id="79"/>
+      <w:bookmarkEnd w:id="82"/>
     </w:p>
     <w:p>
       <w:pPr>
@@ -7628,7 +8817,7 @@
           </w:ffData>
         </w:fldChar>
       </w:r>
-      <w:bookmarkStart w:id="80" w:name="Text16"/>
+      <w:bookmarkStart w:id="83" w:name="Text16"/>
       <w:r>
         <w:instrText xml:space="preserve"> FORMTEXT </w:instrText>
       </w:r>
@@ -7644,7 +8833,7 @@
       <w:r>
         <w:fldChar w:fldCharType="end"/>
       </w:r>
-      <w:bookmarkEnd w:id="80"/>
+      <w:bookmarkEnd w:id="83"/>
     </w:p>
     <w:p>
       <w:pPr>
@@ -7674,7 +8863,7 @@
           </w:ffData>
         </w:fldChar>
       </w:r>
-      <w:bookmarkStart w:id="81" w:name="Text17"/>
+      <w:bookmarkStart w:id="84" w:name="Text17"/>
       <w:r>
         <w:instrText xml:space="preserve"> FORMTEXT </w:instrText>
       </w:r>
@@ -7690,7 +8879,7 @@
       <w:r>
         <w:fldChar w:fldCharType="end"/>
       </w:r>
-      <w:bookmarkEnd w:id="81"/>
+      <w:bookmarkEnd w:id="84"/>
     </w:p>
     <w:p>
       <w:pPr>
@@ -7848,7 +9037,7 @@
       </w:r>
     </w:p>
     <w:sectPr>
-      <w:headerReference w:type="default" r:id="rId26"/>
+      <w:headerReference w:type="default" r:id="rId27"/>
       <w:pgSz w:w="11906" w:h="16838"/>
       <w:pgMar w:top="1134" w:right="1418" w:bottom="1134" w:left="2268" w:header="708" w:footer="708" w:gutter="0"/>
       <w:cols w:space="708"/>
@@ -8387,7 +9576,7 @@
       <w:rPr>
         <w:noProof/>
       </w:rPr>
-      <w:t>14</w:t>
+      <w:t>16</w:t>
     </w:r>
     <w:r>
       <w:fldChar w:fldCharType="end"/>
@@ -8439,7 +9628,7 @@
       <w:rPr>
         <w:noProof/>
       </w:rPr>
-      <w:t>15</w:t>
+      <w:t>17</w:t>
     </w:r>
     <w:r>
       <w:fldChar w:fldCharType="end"/>
@@ -9988,6 +11177,119 @@
     </w:lvl>
   </w:abstractNum>
   <w:abstractNum w:abstractNumId="18">
+    <w:nsid w:val="1BB117AC"/>
+    <w:multiLevelType w:val="hybridMultilevel"/>
+    <w:tmpl w:val="879008A8"/>
+    <w:lvl w:ilvl="0" w:tplc="04070001">
+      <w:start w:val="1"/>
+      <w:numFmt w:val="bullet"/>
+      <w:lvlText w:val=""/>
+      <w:lvlJc w:val="left"/>
+      <w:pPr>
+        <w:ind w:left="720" w:hanging="360"/>
+      </w:pPr>
+      <w:rPr>
+        <w:rFonts w:ascii="Symbol" w:hAnsi="Symbol" w:hint="default"/>
+      </w:rPr>
+    </w:lvl>
+    <w:lvl w:ilvl="1" w:tplc="04070003" w:tentative="1">
+      <w:start w:val="1"/>
+      <w:numFmt w:val="bullet"/>
+      <w:lvlText w:val="o"/>
+      <w:lvlJc w:val="left"/>
+      <w:pPr>
+        <w:ind w:left="1440" w:hanging="360"/>
+      </w:pPr>
+      <w:rPr>
+        <w:rFonts w:ascii="Courier New" w:hAnsi="Courier New" w:cs="Courier New" w:hint="default"/>
+      </w:rPr>
+    </w:lvl>
+    <w:lvl w:ilvl="2" w:tplc="04070005" w:tentative="1">
+      <w:start w:val="1"/>
+      <w:numFmt w:val="bullet"/>
+      <w:lvlText w:val=""/>
+      <w:lvlJc w:val="left"/>
+      <w:pPr>
+        <w:ind w:left="2160" w:hanging="360"/>
+      </w:pPr>
+      <w:rPr>
+        <w:rFonts w:ascii="Wingdings" w:hAnsi="Wingdings" w:hint="default"/>
+      </w:rPr>
+    </w:lvl>
+    <w:lvl w:ilvl="3" w:tplc="04070001" w:tentative="1">
+      <w:start w:val="1"/>
+      <w:numFmt w:val="bullet"/>
+      <w:lvlText w:val=""/>
+      <w:lvlJc w:val="left"/>
+      <w:pPr>
+        <w:ind w:left="2880" w:hanging="360"/>
+      </w:pPr>
+      <w:rPr>
+        <w:rFonts w:ascii="Symbol" w:hAnsi="Symbol" w:hint="default"/>
+      </w:rPr>
+    </w:lvl>
+    <w:lvl w:ilvl="4" w:tplc="04070003" w:tentative="1">
+      <w:start w:val="1"/>
+      <w:numFmt w:val="bullet"/>
+      <w:lvlText w:val="o"/>
+      <w:lvlJc w:val="left"/>
+      <w:pPr>
+        <w:ind w:left="3600" w:hanging="360"/>
+      </w:pPr>
+      <w:rPr>
+        <w:rFonts w:ascii="Courier New" w:hAnsi="Courier New" w:cs="Courier New" w:hint="default"/>
+      </w:rPr>
+    </w:lvl>
+    <w:lvl w:ilvl="5" w:tplc="04070005" w:tentative="1">
+      <w:start w:val="1"/>
+      <w:numFmt w:val="bullet"/>
+      <w:lvlText w:val=""/>
+      <w:lvlJc w:val="left"/>
+      <w:pPr>
+        <w:ind w:left="4320" w:hanging="360"/>
+      </w:pPr>
+      <w:rPr>
+        <w:rFonts w:ascii="Wingdings" w:hAnsi="Wingdings" w:hint="default"/>
+      </w:rPr>
+    </w:lvl>
+    <w:lvl w:ilvl="6" w:tplc="04070001" w:tentative="1">
+      <w:start w:val="1"/>
+      <w:numFmt w:val="bullet"/>
+      <w:lvlText w:val=""/>
+      <w:lvlJc w:val="left"/>
+      <w:pPr>
+        <w:ind w:left="5040" w:hanging="360"/>
+      </w:pPr>
+      <w:rPr>
+        <w:rFonts w:ascii="Symbol" w:hAnsi="Symbol" w:hint="default"/>
+      </w:rPr>
+    </w:lvl>
+    <w:lvl w:ilvl="7" w:tplc="04070003" w:tentative="1">
+      <w:start w:val="1"/>
+      <w:numFmt w:val="bullet"/>
+      <w:lvlText w:val="o"/>
+      <w:lvlJc w:val="left"/>
+      <w:pPr>
+        <w:ind w:left="5760" w:hanging="360"/>
+      </w:pPr>
+      <w:rPr>
+        <w:rFonts w:ascii="Courier New" w:hAnsi="Courier New" w:cs="Courier New" w:hint="default"/>
+      </w:rPr>
+    </w:lvl>
+    <w:lvl w:ilvl="8" w:tplc="04070005" w:tentative="1">
+      <w:start w:val="1"/>
+      <w:numFmt w:val="bullet"/>
+      <w:lvlText w:val=""/>
+      <w:lvlJc w:val="left"/>
+      <w:pPr>
+        <w:ind w:left="6480" w:hanging="360"/>
+      </w:pPr>
+      <w:rPr>
+        <w:rFonts w:ascii="Wingdings" w:hAnsi="Wingdings" w:hint="default"/>
+      </w:rPr>
+    </w:lvl>
+  </w:abstractNum>
+  <w:abstractNum w:abstractNumId="19">
     <w:nsid w:val="254D241D"/>
     <w:multiLevelType w:val="multilevel"/>
     <w:tmpl w:val="6A92E546"/>
@@ -10128,7 +11430,7 @@
       </w:rPr>
     </w:lvl>
   </w:abstractNum>
-  <w:abstractNum w:abstractNumId="19">
+  <w:abstractNum w:abstractNumId="20">
     <w:nsid w:val="280F13A1"/>
     <w:multiLevelType w:val="multilevel"/>
     <w:tmpl w:val="9778756E"/>
@@ -10268,7 +11570,206 @@
       </w:rPr>
     </w:lvl>
   </w:abstractNum>
-  <w:abstractNum w:abstractNumId="20">
+  <w:abstractNum w:abstractNumId="21">
+    <w:nsid w:val="2A070990"/>
+    <w:multiLevelType w:val="hybridMultilevel"/>
+    <w:tmpl w:val="1DBAEB60"/>
+    <w:lvl w:ilvl="0" w:tplc="0407000F">
+      <w:start w:val="1"/>
+      <w:numFmt w:val="decimal"/>
+      <w:lvlText w:val="%1."/>
+      <w:lvlJc w:val="left"/>
+      <w:pPr>
+        <w:ind w:left="720" w:hanging="360"/>
+      </w:pPr>
+    </w:lvl>
+    <w:lvl w:ilvl="1" w:tplc="04070019">
+      <w:start w:val="1"/>
+      <w:numFmt w:val="lowerLetter"/>
+      <w:lvlText w:val="%2."/>
+      <w:lvlJc w:val="left"/>
+      <w:pPr>
+        <w:ind w:left="1440" w:hanging="360"/>
+      </w:pPr>
+    </w:lvl>
+    <w:lvl w:ilvl="2" w:tplc="0407001B" w:tentative="1">
+      <w:start w:val="1"/>
+      <w:numFmt w:val="lowerRoman"/>
+      <w:lvlText w:val="%3."/>
+      <w:lvlJc w:val="right"/>
+      <w:pPr>
+        <w:ind w:left="2160" w:hanging="180"/>
+      </w:pPr>
+    </w:lvl>
+    <w:lvl w:ilvl="3" w:tplc="0407000F" w:tentative="1">
+      <w:start w:val="1"/>
+      <w:numFmt w:val="decimal"/>
+      <w:lvlText w:val="%4."/>
+      <w:lvlJc w:val="left"/>
+      <w:pPr>
+        <w:ind w:left="2880" w:hanging="360"/>
+      </w:pPr>
+    </w:lvl>
+    <w:lvl w:ilvl="4" w:tplc="04070019" w:tentative="1">
+      <w:start w:val="1"/>
+      <w:numFmt w:val="lowerLetter"/>
+      <w:lvlText w:val="%5."/>
+      <w:lvlJc w:val="left"/>
+      <w:pPr>
+        <w:ind w:left="3600" w:hanging="360"/>
+      </w:pPr>
+    </w:lvl>
+    <w:lvl w:ilvl="5" w:tplc="0407001B" w:tentative="1">
+      <w:start w:val="1"/>
+      <w:numFmt w:val="lowerRoman"/>
+      <w:lvlText w:val="%6."/>
+      <w:lvlJc w:val="right"/>
+      <w:pPr>
+        <w:ind w:left="4320" w:hanging="180"/>
+      </w:pPr>
+    </w:lvl>
+    <w:lvl w:ilvl="6" w:tplc="0407000F" w:tentative="1">
+      <w:start w:val="1"/>
+      <w:numFmt w:val="decimal"/>
+      <w:lvlText w:val="%7."/>
+      <w:lvlJc w:val="left"/>
+      <w:pPr>
+        <w:ind w:left="5040" w:hanging="360"/>
+      </w:pPr>
+    </w:lvl>
+    <w:lvl w:ilvl="7" w:tplc="04070019" w:tentative="1">
+      <w:start w:val="1"/>
+      <w:numFmt w:val="lowerLetter"/>
+      <w:lvlText w:val="%8."/>
+      <w:lvlJc w:val="left"/>
+      <w:pPr>
+        <w:ind w:left="5760" w:hanging="360"/>
+      </w:pPr>
+    </w:lvl>
+    <w:lvl w:ilvl="8" w:tplc="0407001B" w:tentative="1">
+      <w:start w:val="1"/>
+      <w:numFmt w:val="lowerRoman"/>
+      <w:lvlText w:val="%9."/>
+      <w:lvlJc w:val="right"/>
+      <w:pPr>
+        <w:ind w:left="6480" w:hanging="180"/>
+      </w:pPr>
+    </w:lvl>
+  </w:abstractNum>
+  <w:abstractNum w:abstractNumId="22">
+    <w:nsid w:val="365F0A97"/>
+    <w:multiLevelType w:val="hybridMultilevel"/>
+    <w:tmpl w:val="0DC0008E"/>
+    <w:lvl w:ilvl="0" w:tplc="04070001">
+      <w:start w:val="1"/>
+      <w:numFmt w:val="bullet"/>
+      <w:lvlText w:val=""/>
+      <w:lvlJc w:val="left"/>
+      <w:pPr>
+        <w:ind w:left="720" w:hanging="360"/>
+      </w:pPr>
+      <w:rPr>
+        <w:rFonts w:ascii="Symbol" w:hAnsi="Symbol" w:hint="default"/>
+      </w:rPr>
+    </w:lvl>
+    <w:lvl w:ilvl="1" w:tplc="04070003" w:tentative="1">
+      <w:start w:val="1"/>
+      <w:numFmt w:val="bullet"/>
+      <w:lvlText w:val="o"/>
+      <w:lvlJc w:val="left"/>
+      <w:pPr>
+        <w:ind w:left="1440" w:hanging="360"/>
+      </w:pPr>
+      <w:rPr>
+        <w:rFonts w:ascii="Courier New" w:hAnsi="Courier New" w:cs="Courier New" w:hint="default"/>
+      </w:rPr>
+    </w:lvl>
+    <w:lvl w:ilvl="2" w:tplc="04070005" w:tentative="1">
+      <w:start w:val="1"/>
+      <w:numFmt w:val="bullet"/>
+      <w:lvlText w:val=""/>
+      <w:lvlJc w:val="left"/>
+      <w:pPr>
+        <w:ind w:left="2160" w:hanging="360"/>
+      </w:pPr>
+      <w:rPr>
+        <w:rFonts w:ascii="Wingdings" w:hAnsi="Wingdings" w:hint="default"/>
+      </w:rPr>
+    </w:lvl>
+    <w:lvl w:ilvl="3" w:tplc="04070001" w:tentative="1">
+      <w:start w:val="1"/>
+      <w:numFmt w:val="bullet"/>
+      <w:lvlText w:val=""/>
+      <w:lvlJc w:val="left"/>
+      <w:pPr>
+        <w:ind w:left="2880" w:hanging="360"/>
+      </w:pPr>
+      <w:rPr>
+        <w:rFonts w:ascii="Symbol" w:hAnsi="Symbol" w:hint="default"/>
+      </w:rPr>
+    </w:lvl>
+    <w:lvl w:ilvl="4" w:tplc="04070003" w:tentative="1">
+      <w:start w:val="1"/>
+      <w:numFmt w:val="bullet"/>
+      <w:lvlText w:val="o"/>
+      <w:lvlJc w:val="left"/>
+      <w:pPr>
+        <w:ind w:left="3600" w:hanging="360"/>
+      </w:pPr>
+      <w:rPr>
+        <w:rFonts w:ascii="Courier New" w:hAnsi="Courier New" w:cs="Courier New" w:hint="default"/>
+      </w:rPr>
+    </w:lvl>
+    <w:lvl w:ilvl="5" w:tplc="04070005" w:tentative="1">
+      <w:start w:val="1"/>
+      <w:numFmt w:val="bullet"/>
+      <w:lvlText w:val=""/>
+      <w:lvlJc w:val="left"/>
+      <w:pPr>
+        <w:ind w:left="4320" w:hanging="360"/>
+      </w:pPr>
+      <w:rPr>
+        <w:rFonts w:ascii="Wingdings" w:hAnsi="Wingdings" w:hint="default"/>
+      </w:rPr>
+    </w:lvl>
+    <w:lvl w:ilvl="6" w:tplc="04070001" w:tentative="1">
+      <w:start w:val="1"/>
+      <w:numFmt w:val="bullet"/>
+      <w:lvlText w:val=""/>
+      <w:lvlJc w:val="left"/>
+      <w:pPr>
+        <w:ind w:left="5040" w:hanging="360"/>
+      </w:pPr>
+      <w:rPr>
+        <w:rFonts w:ascii="Symbol" w:hAnsi="Symbol" w:hint="default"/>
+      </w:rPr>
+    </w:lvl>
+    <w:lvl w:ilvl="7" w:tplc="04070003" w:tentative="1">
+      <w:start w:val="1"/>
+      <w:numFmt w:val="bullet"/>
+      <w:lvlText w:val="o"/>
+      <w:lvlJc w:val="left"/>
+      <w:pPr>
+        <w:ind w:left="5760" w:hanging="360"/>
+      </w:pPr>
+      <w:rPr>
+        <w:rFonts w:ascii="Courier New" w:hAnsi="Courier New" w:cs="Courier New" w:hint="default"/>
+      </w:rPr>
+    </w:lvl>
+    <w:lvl w:ilvl="8" w:tplc="04070005" w:tentative="1">
+      <w:start w:val="1"/>
+      <w:numFmt w:val="bullet"/>
+      <w:lvlText w:val=""/>
+      <w:lvlJc w:val="left"/>
+      <w:pPr>
+        <w:ind w:left="6480" w:hanging="360"/>
+      </w:pPr>
+      <w:rPr>
+        <w:rFonts w:ascii="Wingdings" w:hAnsi="Wingdings" w:hint="default"/>
+      </w:rPr>
+    </w:lvl>
+  </w:abstractNum>
+  <w:abstractNum w:abstractNumId="23">
     <w:nsid w:val="394F4277"/>
     <w:multiLevelType w:val="hybridMultilevel"/>
     <w:tmpl w:val="1662190C"/>
@@ -10381,7 +11882,7 @@
       </w:rPr>
     </w:lvl>
   </w:abstractNum>
-  <w:abstractNum w:abstractNumId="21">
+  <w:abstractNum w:abstractNumId="24">
     <w:nsid w:val="42DE7CE1"/>
     <w:multiLevelType w:val="multilevel"/>
     <w:tmpl w:val="CBCE5CBC"/>
@@ -10521,7 +12022,7 @@
       </w:rPr>
     </w:lvl>
   </w:abstractNum>
-  <w:abstractNum w:abstractNumId="22">
+  <w:abstractNum w:abstractNumId="25">
     <w:nsid w:val="44C1585F"/>
     <w:multiLevelType w:val="multilevel"/>
     <w:tmpl w:val="2D625D9C"/>
@@ -10662,7 +12163,7 @@
       </w:rPr>
     </w:lvl>
   </w:abstractNum>
-  <w:abstractNum w:abstractNumId="23">
+  <w:abstractNum w:abstractNumId="26">
     <w:nsid w:val="47A71A3E"/>
     <w:multiLevelType w:val="multilevel"/>
     <w:tmpl w:val="59DCD880"/>
@@ -10802,7 +12303,7 @@
       </w:rPr>
     </w:lvl>
   </w:abstractNum>
-  <w:abstractNum w:abstractNumId="24">
+  <w:abstractNum w:abstractNumId="27">
     <w:nsid w:val="48E81DBE"/>
     <w:multiLevelType w:val="multilevel"/>
     <w:tmpl w:val="0F741B24"/>
@@ -10942,7 +12443,7 @@
       </w:rPr>
     </w:lvl>
   </w:abstractNum>
-  <w:abstractNum w:abstractNumId="25">
+  <w:abstractNum w:abstractNumId="28">
     <w:nsid w:val="4ADF1710"/>
     <w:multiLevelType w:val="hybridMultilevel"/>
     <w:tmpl w:val="7FCC4DEA"/>
@@ -11081,7 +12582,7 @@
       </w:rPr>
     </w:lvl>
   </w:abstractNum>
-  <w:abstractNum w:abstractNumId="26">
+  <w:abstractNum w:abstractNumId="29">
     <w:nsid w:val="4CC56692"/>
     <w:multiLevelType w:val="hybridMultilevel"/>
     <w:tmpl w:val="66AE8C6A"/>
@@ -11222,7 +12723,7 @@
       </w:rPr>
     </w:lvl>
   </w:abstractNum>
-  <w:abstractNum w:abstractNumId="27">
+  <w:abstractNum w:abstractNumId="30">
     <w:nsid w:val="4D032B29"/>
     <w:multiLevelType w:val="hybridMultilevel"/>
     <w:tmpl w:val="2C787094"/>
@@ -11361,7 +12862,7 @@
       </w:rPr>
     </w:lvl>
   </w:abstractNum>
-  <w:abstractNum w:abstractNumId="28">
+  <w:abstractNum w:abstractNumId="31">
     <w:nsid w:val="4D8E0500"/>
     <w:multiLevelType w:val="multilevel"/>
     <w:tmpl w:val="8A5C73BE"/>
@@ -11501,7 +13002,7 @@
       </w:rPr>
     </w:lvl>
   </w:abstractNum>
-  <w:abstractNum w:abstractNumId="29">
+  <w:abstractNum w:abstractNumId="32">
     <w:nsid w:val="57F34AA4"/>
     <w:multiLevelType w:val="multilevel"/>
     <w:tmpl w:val="B644D32E"/>
@@ -11641,7 +13142,7 @@
       </w:rPr>
     </w:lvl>
   </w:abstractNum>
-  <w:abstractNum w:abstractNumId="30">
+  <w:abstractNum w:abstractNumId="33">
     <w:nsid w:val="5A437365"/>
     <w:multiLevelType w:val="hybridMultilevel"/>
     <w:tmpl w:val="12DA9416"/>
@@ -11753,7 +13254,7 @@
       </w:rPr>
     </w:lvl>
   </w:abstractNum>
-  <w:abstractNum w:abstractNumId="31">
+  <w:abstractNum w:abstractNumId="34">
     <w:nsid w:val="5FA9231B"/>
     <w:multiLevelType w:val="hybridMultilevel"/>
     <w:tmpl w:val="D43EE330"/>
@@ -11866,7 +13367,7 @@
       </w:rPr>
     </w:lvl>
   </w:abstractNum>
-  <w:abstractNum w:abstractNumId="32">
+  <w:abstractNum w:abstractNumId="35">
     <w:nsid w:val="699B3133"/>
     <w:multiLevelType w:val="multilevel"/>
     <w:tmpl w:val="485E8B74"/>
@@ -11983,7 +13484,7 @@
       </w:pPr>
     </w:lvl>
   </w:abstractNum>
-  <w:abstractNum w:abstractNumId="33">
+  <w:abstractNum w:abstractNumId="36">
     <w:nsid w:val="69EC4C52"/>
     <w:multiLevelType w:val="hybridMultilevel"/>
     <w:tmpl w:val="40020078"/>
@@ -12069,7 +13570,7 @@
       </w:pPr>
     </w:lvl>
   </w:abstractNum>
-  <w:abstractNum w:abstractNumId="34">
+  <w:abstractNum w:abstractNumId="37">
     <w:nsid w:val="724C2F4A"/>
     <w:multiLevelType w:val="multilevel"/>
     <w:tmpl w:val="86CCA40A"/>
@@ -12209,7 +13710,7 @@
       </w:rPr>
     </w:lvl>
   </w:abstractNum>
-  <w:abstractNum w:abstractNumId="35">
+  <w:abstractNum w:abstractNumId="38">
     <w:nsid w:val="73BD7D23"/>
     <w:multiLevelType w:val="multilevel"/>
     <w:tmpl w:val="0407001D"/>
@@ -12328,7 +13829,7 @@
       </w:pPr>
     </w:lvl>
   </w:abstractNum>
-  <w:abstractNum w:abstractNumId="36">
+  <w:abstractNum w:abstractNumId="39">
     <w:nsid w:val="78A1021E"/>
     <w:multiLevelType w:val="multilevel"/>
     <w:tmpl w:val="31D4EC00"/>
@@ -12472,13 +13973,13 @@
     <w:abstractNumId w:val="17"/>
   </w:num>
   <w:num w:numId="2">
-    <w:abstractNumId w:val="25"/>
+    <w:abstractNumId w:val="28"/>
   </w:num>
   <w:num w:numId="3">
-    <w:abstractNumId w:val="27"/>
+    <w:abstractNumId w:val="30"/>
   </w:num>
   <w:num w:numId="4">
-    <w:abstractNumId w:val="28"/>
+    <w:abstractNumId w:val="31"/>
   </w:num>
   <w:num w:numId="5">
     <w:abstractNumId w:val="9"/>
@@ -12496,7 +13997,7 @@
     <w:abstractNumId w:val="4"/>
   </w:num>
   <w:num w:numId="10">
-    <w:abstractNumId w:val="22"/>
+    <w:abstractNumId w:val="25"/>
   </w:num>
   <w:num w:numId="11">
     <w:abstractNumId w:val="8"/>
@@ -12514,7 +14015,7 @@
     <w:abstractNumId w:val="0"/>
   </w:num>
   <w:num w:numId="16">
-    <w:abstractNumId w:val="18"/>
+    <w:abstractNumId w:val="19"/>
   </w:num>
   <w:num w:numId="17">
     <w:abstractNumId w:val="16"/>
@@ -12526,25 +14027,25 @@
     <w:abstractNumId w:val="10"/>
   </w:num>
   <w:num w:numId="20">
-    <w:abstractNumId w:val="36"/>
+    <w:abstractNumId w:val="39"/>
   </w:num>
   <w:num w:numId="21">
-    <w:abstractNumId w:val="29"/>
+    <w:abstractNumId w:val="32"/>
   </w:num>
   <w:num w:numId="22">
-    <w:abstractNumId w:val="34"/>
+    <w:abstractNumId w:val="37"/>
   </w:num>
   <w:num w:numId="23">
-    <w:abstractNumId w:val="21"/>
+    <w:abstractNumId w:val="24"/>
   </w:num>
   <w:num w:numId="24">
-    <w:abstractNumId w:val="24"/>
+    <w:abstractNumId w:val="27"/>
   </w:num>
   <w:num w:numId="25">
-    <w:abstractNumId w:val="23"/>
+    <w:abstractNumId w:val="26"/>
   </w:num>
   <w:num w:numId="26">
-    <w:abstractNumId w:val="35"/>
+    <w:abstractNumId w:val="38"/>
   </w:num>
   <w:num w:numId="27">
     <w:abstractNumId w:val="14"/>
@@ -12553,7 +14054,7 @@
     <w:abstractNumId w:val="12"/>
   </w:num>
   <w:num w:numId="29">
-    <w:abstractNumId w:val="32"/>
+    <w:abstractNumId w:val="35"/>
     <w:lvlOverride w:ilvl="0"/>
     <w:lvlOverride w:ilvl="1">
       <w:startOverride w:val="1"/>
@@ -12614,10 +14115,10 @@
     <w:abstractNumId w:val="17"/>
   </w:num>
   <w:num w:numId="32">
-    <w:abstractNumId w:val="26"/>
+    <w:abstractNumId w:val="29"/>
   </w:num>
   <w:num w:numId="33">
-    <w:abstractNumId w:val="19"/>
+    <w:abstractNumId w:val="20"/>
   </w:num>
   <w:num w:numId="34">
     <w:abstractNumId w:val="17"/>
@@ -12656,19 +14157,28 @@
     <w:abstractNumId w:val="11"/>
   </w:num>
   <w:num w:numId="37">
-    <w:abstractNumId w:val="30"/>
+    <w:abstractNumId w:val="33"/>
   </w:num>
   <w:num w:numId="38">
     <w:abstractNumId w:val="13"/>
   </w:num>
   <w:num w:numId="39">
-    <w:abstractNumId w:val="20"/>
+    <w:abstractNumId w:val="23"/>
   </w:num>
   <w:num w:numId="40">
-    <w:abstractNumId w:val="33"/>
+    <w:abstractNumId w:val="36"/>
   </w:num>
   <w:num w:numId="41">
-    <w:abstractNumId w:val="31"/>
+    <w:abstractNumId w:val="34"/>
+  </w:num>
+  <w:num w:numId="42">
+    <w:abstractNumId w:val="18"/>
+  </w:num>
+  <w:num w:numId="43">
+    <w:abstractNumId w:val="21"/>
+  </w:num>
+  <w:num w:numId="44">
+    <w:abstractNumId w:val="22"/>
   </w:num>
 </w:numbering>
 </file>
@@ -13174,7 +14684,6 @@
   <w:style w:type="character" w:default="1" w:styleId="Absatz-Standardschriftart">
     <w:name w:val="Default Paragraph Font"/>
     <w:uiPriority w:val="1"/>
-    <w:semiHidden/>
     <w:unhideWhenUsed/>
   </w:style>
   <w:style w:type="table" w:default="1" w:styleId="NormaleTabelle">
@@ -13324,16 +14833,11 @@
     <w:basedOn w:val="Standard"/>
     <w:next w:val="Standard"/>
     <w:qFormat/>
-    <w:rsid w:val="00F144F5"/>
+    <w:rsid w:val="00F30DA8"/>
     <w:pPr>
       <w:spacing w:after="240"/>
       <w:jc w:val="center"/>
     </w:pPr>
-    <w:rPr>
-      <w:rFonts w:ascii="Arial" w:hAnsi="Arial"/>
-      <w:b/>
-      <w:sz w:val="16"/>
-    </w:rPr>
   </w:style>
   <w:style w:type="paragraph" w:styleId="Literaturverzeichnis">
     <w:name w:val="Bibliography"/>
@@ -13502,9 +15006,8 @@
       <w:spacing w:line="288" w:lineRule="auto"/>
     </w:pPr>
     <w:rPr>
-      <w:rFonts w:ascii="Verdana" w:eastAsia="Times New Roman" w:hAnsi="Verdana"/>
+      <w:rFonts w:eastAsia="Times New Roman"/>
       <w:bCs/>
-      <w:sz w:val="20"/>
     </w:rPr>
   </w:style>
   <w:style w:type="character" w:customStyle="1" w:styleId="AbbildungTabelleListing-BeschriftungZchnZchn">
@@ -13763,7 +15266,7 @@
       <w:spacing w:before="0"/>
     </w:pPr>
     <w:rPr>
-      <w:b w:val="0"/>
+      <w:b/>
     </w:rPr>
   </w:style>
   <w:style w:type="paragraph" w:customStyle="1" w:styleId="berschrift1nichtimVerzeichnis">
@@ -14428,7 +15931,7 @@
         </b:NameList>
       </b:BookAuthor>
     </b:Author>
-    <b:RefOrder>8</b:RefOrder>
+    <b:RefOrder>10</b:RefOrder>
   </b:Source>
   <b:Source>
     <b:Tag>CSh99</b:Tag>
@@ -14453,7 +15956,7 @@
         </b:NameList>
       </b:Author>
     </b:Author>
-    <b:RefOrder>9</b:RefOrder>
+    <b:RefOrder>11</b:RefOrder>
   </b:Source>
   <b:Source>
     <b:Tag>WSc06</b:Tag>
@@ -14480,7 +15983,7 @@
     <b:DayAccessed>28</b:DayAccessed>
     <b:URL>http://www.perspektive-blau.de/wissen/0609a/0609a.htm</b:URL>
     <b:InternetSiteTitle>Perspektive Blau</b:InternetSiteTitle>
-    <b:RefOrder>10</b:RefOrder>
+    <b:RefOrder>12</b:RefOrder>
   </b:Source>
   <b:Source>
     <b:Tag>AWS92</b:Tag>
@@ -14500,7 +16003,7 @@
     <b:Year>1992</b:Year>
     <b:City>2. Aufl. Berlin</b:City>
     <b:Publisher>Springer</b:Publisher>
-    <b:RefOrder>11</b:RefOrder>
+    <b:RefOrder>13</b:RefOrder>
   </b:Source>
   <b:Source>
     <b:Tag>Rot98</b:Tag>
@@ -14530,7 +16033,7 @@
         </b:NameList>
       </b:Editor>
     </b:Author>
-    <b:RefOrder>12</b:RefOrder>
+    <b:RefOrder>14</b:RefOrder>
   </b:Source>
   <b:Source>
     <b:Tag>ORe05</b:Tag>
@@ -14552,7 +16055,7 @@
     <b:MonthAccessed>April</b:MonthAccessed>
     <b:DayAccessed>22</b:DayAccessed>
     <b:URL>http://www.oreilly.de/artikel/web20.html</b:URL>
-    <b:RefOrder>13</b:RefOrder>
+    <b:RefOrder>15</b:RefOrder>
   </b:Source>
   <b:Source>
     <b:Tag>TWM10</b:Tag>
@@ -14582,7 +16085,7 @@
     <b:Year>2010</b:Year>
     <b:Issue>3</b:Issue>
     <b:Pages>21-31</b:Pages>
-    <b:RefOrder>14</b:RefOrder>
+    <b:RefOrder>16</b:RefOrder>
   </b:Source>
   <b:Source>
     <b:Tag>KME89</b:Tag>
@@ -14604,7 +16107,7 @@
     <b:PeriodicalTitle>Acadamy of Management Review, Vol. 14, No. 4</b:PeriodicalTitle>
     <b:Pages>532-550</b:Pages>
     <b:JournalName>Acadamy of Management Review</b:JournalName>
-    <b:RefOrder>15</b:RefOrder>
+    <b:RefOrder>17</b:RefOrder>
   </b:Source>
   <b:Source>
     <b:Tag>UBa08</b:Tag>
@@ -14625,7 +16128,7 @@
     </b:Author>
     <b:Publisher>Gabler</b:Publisher>
     <b:Pages>15-36</b:Pages>
-    <b:RefOrder>16</b:RefOrder>
+    <b:RefOrder>18</b:RefOrder>
   </b:Source>
   <b:Source>
     <b:Tag>Bau09</b:Tag>
@@ -14659,7 +16162,7 @@
     <b:ConferenceName>Proceedings of the 42nd Annual Hawaii International Conference on System Sciences</b:ConferenceName>
     <b:City>Waikoloa, Hawaii</b:City>
     <b:Publisher>Computer Society Press</b:Publisher>
-    <b:RefOrder>17</b:RefOrder>
+    <b:RefOrder>19</b:RefOrder>
   </b:Source>
   <b:Source>
     <b:Tag>Pef06</b:Tag>
@@ -14688,7 +16191,7 @@
     <b:PeriodicalTitle>DESRIST</b:PeriodicalTitle>
     <b:Issue>03</b:Issue>
     <b:Pages>45-77</b:Pages>
-    <b:RefOrder>18</b:RefOrder>
+    <b:RefOrder>20</b:RefOrder>
   </b:Source>
   <b:Source>
     <b:Tag>Hor15</b:Tag>
@@ -14826,7 +16329,7 @@
         </b:NameList>
       </b:Author>
     </b:Author>
-    <b:RefOrder>19</b:RefOrder>
+    <b:RefOrder>21</b:RefOrder>
   </b:Source>
   <b:Source>
     <b:Tag>Hau07</b:Tag>
@@ -14850,7 +16353,7 @@
     <b:City>o. O.</b:City>
     <b:Publisher>Vahlen</b:Publisher>
     <b:Year>2007</b:Year>
-    <b:RefOrder>20</b:RefOrder>
+    <b:RefOrder>22</b:RefOrder>
   </b:Source>
   <b:Source>
     <b:Tag>Dru06</b:Tag>
@@ -14871,7 +16374,7 @@
     <b:City>o. O.</b:City>
     <b:Publisher>HarperCollins Publishers</b:Publisher>
     <b:Year>2006</b:Year>
-    <b:RefOrder>21</b:RefOrder>
+    <b:RefOrder>23</b:RefOrder>
   </b:Source>
   <b:Source>
     <b:Tag>Chr00</b:Tag>
@@ -14892,27 +16395,7 @@
     <b:City>o. O.</b:City>
     <b:Publisher>Harvard Business Review Press</b:Publisher>
     <b:Year>2000</b:Year>
-    <b:RefOrder>22</b:RefOrder>
-  </b:Source>
-  <b:Source>
-    <b:Tag>Len06</b:Tag>
-    <b:SourceType>Book</b:SourceType>
-    <b:Guid>{E1C14B6E-72ED-9B4E-89AA-55F60F7052E0}</b:Guid>
-    <b:Author>
-      <b:Author>
-        <b:NameList>
-          <b:Person>
-            <b:Last>Lennertz</b:Last>
-            <b:First>D.</b:First>
-          </b:Person>
-        </b:NameList>
-      </b:Author>
-    </b:Author>
-    <b:Title>Produktmanagement. Planung - Entwicklung - Vermarktung</b:Title>
-    <b:City>Frankfurt</b:City>
-    <b:Publisher>Frankfurter Allgemeine Buch</b:Publisher>
-    <b:Year>2006</b:Year>
-    <b:RefOrder>23</b:RefOrder>
+    <b:RefOrder>24</b:RefOrder>
   </b:Source>
   <b:Source>
     <b:Tag>Aum09</b:Tag>
@@ -14933,26 +16416,6 @@
     <b:City>Wiesbaden</b:City>
     <b:Publisher>Gabler</b:Publisher>
     <b:Year>2009</b:Year>
-    <b:RefOrder>24</b:RefOrder>
-  </b:Source>
-  <b:Source>
-    <b:Tag>Pic14</b:Tag>
-    <b:SourceType>Book</b:SourceType>
-    <b:Guid>{A065C665-E260-C44D-BAD7-736A532B9689}</b:Guid>
-    <b:Author>
-      <b:Author>
-        <b:NameList>
-          <b:Person>
-            <b:Last>Pichler</b:Last>
-            <b:First>R.</b:First>
-          </b:Person>
-        </b:NameList>
-      </b:Author>
-    </b:Author>
-    <b:Title>Agiles Produktmanagement mit Scrum: Erfolgreich als Product Owner arbeiten</b:Title>
-    <b:City>Heidelberg</b:City>
-    <b:Publisher>dpunkt.verlag</b:Publisher>
-    <b:Year>2014</b:Year>
     <b:RefOrder>25</b:RefOrder>
   </b:Source>
   <b:Source>
@@ -15195,11 +16658,52 @@
     </b:Author>
     <b:RefOrder>7</b:RefOrder>
   </b:Source>
+  <b:Source>
+    <b:Tag>Len06</b:Tag>
+    <b:SourceType>Book</b:SourceType>
+    <b:Guid>{9B9224EC-53D9-1F41-8565-CED3887E49A3}</b:Guid>
+    <b:Author>
+      <b:Author>
+        <b:NameList>
+          <b:Person>
+            <b:Last>Lennertz</b:Last>
+            <b:First>D</b:First>
+          </b:Person>
+        </b:NameList>
+      </b:Author>
+    </b:Author>
+    <b:Title>Produktmanagement: Planung, Entwicklung und Vermarktung</b:Title>
+    <b:City>Frankfurt am Main</b:City>
+    <b:Publisher>Frankfurter Allgemeine Buch</b:Publisher>
+    <b:Year>2006</b:Year>
+    <b:Edition>1. Auflage</b:Edition>
+    <b:RefOrder>8</b:RefOrder>
+  </b:Source>
+  <b:Source>
+    <b:Tag>Pic14</b:Tag>
+    <b:SourceType>Book</b:SourceType>
+    <b:Guid>{C7A0DEFF-8567-8548-A2FB-A2B260292A07}</b:Guid>
+    <b:Author>
+      <b:Author>
+        <b:NameList>
+          <b:Person>
+            <b:Last>Pichler</b:Last>
+            <b:First>R</b:First>
+          </b:Person>
+        </b:NameList>
+      </b:Author>
+    </b:Author>
+    <b:Title>Agiles Produktmanagement mit Scrum</b:Title>
+    <b:City>Heidelberg</b:City>
+    <b:Publisher>dpunkt</b:Publisher>
+    <b:Year>2014</b:Year>
+    <b:RefOrder>9</b:RefOrder>
+  </b:Source>
 </b:Sources>
 </file>
 
 <file path=customXml/itemProps1.xml><?xml version="1.0" encoding="utf-8"?>
-<ds:datastoreItem xmlns:ds="http://schemas.openxmlformats.org/officeDocument/2006/customXml" ds:itemID="{BB34A8C0-E3DC-6243-9901-B0DA38A563DF}">
+<ds:datastoreItem xmlns:ds="http://schemas.openxmlformats.org/officeDocument/2006/customXml" ds:itemID="{D974C21D-FCC7-B74B-8462-2A83CBCA11D6}">
   <ds:schemaRefs>
     <ds:schemaRef ds:uri="http://schemas.openxmlformats.org/officeDocument/2006/bibliography"/>
   </ds:schemaRefs>

</xml_diff>

<commit_message>
ITIL beschrieben und Grafik dazu erstellt
</commit_message>
<xml_diff>
--- a/Masterthesis_RMST_Steve_Lohr_MSC_WI2016.docx
+++ b/Masterthesis_RMST_Steve_Lohr_MSC_WI2016.docx
@@ -1079,7 +1079,7 @@
       <w:r>
         <w:fldChar w:fldCharType="separate"/>
       </w:r>
-      <w:hyperlink w:anchor="_Toc445650407" w:history="1">
+      <w:hyperlink w:anchor="_Toc445907979" w:history="1">
         <w:r>
           <w:rPr>
             <w:rStyle w:val="Link"/>
@@ -1102,7 +1102,7 @@
           <w:rPr>
             <w:webHidden/>
           </w:rPr>
-          <w:instrText xml:space="preserve"> PAGEREF _Toc445650407 \h </w:instrText>
+          <w:instrText xml:space="preserve"> PAGEREF _Toc445907979 \h </w:instrText>
         </w:r>
         <w:r>
           <w:rPr>
@@ -1139,7 +1139,7 @@
           <w:szCs w:val="24"/>
         </w:rPr>
       </w:pPr>
-      <w:hyperlink w:anchor="_Toc445650408" w:history="1">
+      <w:hyperlink w:anchor="_Toc445907980" w:history="1">
         <w:r>
           <w:rPr>
             <w:rStyle w:val="Link"/>
@@ -1162,7 +1162,7 @@
           <w:rPr>
             <w:webHidden/>
           </w:rPr>
-          <w:instrText xml:space="preserve"> PAGEREF _Toc445650408 \h </w:instrText>
+          <w:instrText xml:space="preserve"> PAGEREF _Toc445907980 \h </w:instrText>
         </w:r>
         <w:r>
           <w:rPr>
@@ -1199,7 +1199,7 @@
           <w:szCs w:val="24"/>
         </w:rPr>
       </w:pPr>
-      <w:hyperlink w:anchor="_Toc445650409" w:history="1">
+      <w:hyperlink w:anchor="_Toc445907981" w:history="1">
         <w:r>
           <w:rPr>
             <w:rStyle w:val="Link"/>
@@ -1223,7 +1223,7 @@
           <w:rPr>
             <w:webHidden/>
           </w:rPr>
-          <w:instrText xml:space="preserve"> PAGEREF _Toc445650409 \h </w:instrText>
+          <w:instrText xml:space="preserve"> PAGEREF _Toc445907981 \h </w:instrText>
         </w:r>
         <w:r>
           <w:rPr>
@@ -1260,7 +1260,7 @@
           <w:szCs w:val="24"/>
         </w:rPr>
       </w:pPr>
-      <w:hyperlink w:anchor="_Toc445650410" w:history="1">
+      <w:hyperlink w:anchor="_Toc445907982" w:history="1">
         <w:r>
           <w:rPr>
             <w:rStyle w:val="Link"/>
@@ -1298,7 +1298,7 @@
           <w:rPr>
             <w:webHidden/>
           </w:rPr>
-          <w:instrText xml:space="preserve"> PAGEREF _Toc445650410 \h </w:instrText>
+          <w:instrText xml:space="preserve"> PAGEREF _Toc445907982 \h </w:instrText>
         </w:r>
         <w:r>
           <w:rPr>
@@ -1335,7 +1335,7 @@
           <w:szCs w:val="24"/>
         </w:rPr>
       </w:pPr>
-      <w:hyperlink w:anchor="_Toc445650411" w:history="1">
+      <w:hyperlink w:anchor="_Toc445907983" w:history="1">
         <w:r>
           <w:rPr>
             <w:rStyle w:val="Link"/>
@@ -1373,7 +1373,7 @@
           <w:rPr>
             <w:webHidden/>
           </w:rPr>
-          <w:instrText xml:space="preserve"> PAGEREF _Toc445650411 \h </w:instrText>
+          <w:instrText xml:space="preserve"> PAGEREF _Toc445907983 \h </w:instrText>
         </w:r>
         <w:r>
           <w:rPr>
@@ -1409,7 +1409,7 @@
           <w:szCs w:val="24"/>
         </w:rPr>
       </w:pPr>
-      <w:hyperlink w:anchor="_Toc445650412" w:history="1">
+      <w:hyperlink w:anchor="_Toc445907984" w:history="1">
         <w:r>
           <w:rPr>
             <w:rStyle w:val="Link"/>
@@ -1446,7 +1446,7 @@
           <w:rPr>
             <w:webHidden/>
           </w:rPr>
-          <w:instrText xml:space="preserve"> PAGEREF _Toc445650412 \h </w:instrText>
+          <w:instrText xml:space="preserve"> PAGEREF _Toc445907984 \h </w:instrText>
         </w:r>
         <w:r>
           <w:rPr>
@@ -1482,7 +1482,7 @@
           <w:szCs w:val="24"/>
         </w:rPr>
       </w:pPr>
-      <w:hyperlink w:anchor="_Toc445650413" w:history="1">
+      <w:hyperlink w:anchor="_Toc445907985" w:history="1">
         <w:r>
           <w:rPr>
             <w:rStyle w:val="Link"/>
@@ -1519,7 +1519,7 @@
           <w:rPr>
             <w:webHidden/>
           </w:rPr>
-          <w:instrText xml:space="preserve"> PAGEREF _Toc445650413 \h </w:instrText>
+          <w:instrText xml:space="preserve"> PAGEREF _Toc445907985 \h </w:instrText>
         </w:r>
         <w:r>
           <w:rPr>
@@ -1555,7 +1555,7 @@
           <w:szCs w:val="24"/>
         </w:rPr>
       </w:pPr>
-      <w:hyperlink w:anchor="_Toc445650414" w:history="1">
+      <w:hyperlink w:anchor="_Toc445907986" w:history="1">
         <w:r>
           <w:rPr>
             <w:rStyle w:val="Link"/>
@@ -1592,7 +1592,7 @@
           <w:rPr>
             <w:webHidden/>
           </w:rPr>
-          <w:instrText xml:space="preserve"> PAGEREF _Toc445650414 \h </w:instrText>
+          <w:instrText xml:space="preserve"> PAGEREF _Toc445907986 \h </w:instrText>
         </w:r>
         <w:r>
           <w:rPr>
@@ -1628,7 +1628,7 @@
           <w:szCs w:val="24"/>
         </w:rPr>
       </w:pPr>
-      <w:hyperlink w:anchor="_Toc445650415" w:history="1">
+      <w:hyperlink w:anchor="_Toc445907987" w:history="1">
         <w:r>
           <w:rPr>
             <w:rStyle w:val="Link"/>
@@ -1665,7 +1665,7 @@
           <w:rPr>
             <w:webHidden/>
           </w:rPr>
-          <w:instrText xml:space="preserve"> PAGEREF _Toc445650415 \h </w:instrText>
+          <w:instrText xml:space="preserve"> PAGEREF _Toc445907987 \h </w:instrText>
         </w:r>
         <w:r>
           <w:rPr>
@@ -1702,7 +1702,7 @@
           <w:szCs w:val="24"/>
         </w:rPr>
       </w:pPr>
-      <w:hyperlink w:anchor="_Toc445650416" w:history="1">
+      <w:hyperlink w:anchor="_Toc445907988" w:history="1">
         <w:r>
           <w:rPr>
             <w:rStyle w:val="Link"/>
@@ -1740,7 +1740,7 @@
           <w:rPr>
             <w:webHidden/>
           </w:rPr>
-          <w:instrText xml:space="preserve"> PAGEREF _Toc445650416 \h </w:instrText>
+          <w:instrText xml:space="preserve"> PAGEREF _Toc445907988 \h </w:instrText>
         </w:r>
         <w:r>
           <w:rPr>
@@ -1757,7 +1757,7 @@
           <w:rPr>
             <w:webHidden/>
           </w:rPr>
-          <w:t>12</w:t>
+          <w:t>13</w:t>
         </w:r>
         <w:r>
           <w:rPr>
@@ -1776,7 +1776,7 @@
           <w:szCs w:val="24"/>
         </w:rPr>
       </w:pPr>
-      <w:hyperlink w:anchor="_Toc445650417" w:history="1">
+      <w:hyperlink w:anchor="_Toc445907989" w:history="1">
         <w:r>
           <w:rPr>
             <w:rStyle w:val="Link"/>
@@ -1813,7 +1813,7 @@
           <w:rPr>
             <w:webHidden/>
           </w:rPr>
-          <w:instrText xml:space="preserve"> PAGEREF _Toc445650417 \h </w:instrText>
+          <w:instrText xml:space="preserve"> PAGEREF _Toc445907989 \h </w:instrText>
         </w:r>
         <w:r>
           <w:rPr>
@@ -1830,7 +1830,7 @@
           <w:rPr>
             <w:webHidden/>
           </w:rPr>
-          <w:t>12</w:t>
+          <w:t>13</w:t>
         </w:r>
         <w:r>
           <w:rPr>
@@ -1849,7 +1849,7 @@
           <w:szCs w:val="24"/>
         </w:rPr>
       </w:pPr>
-      <w:hyperlink w:anchor="_Toc445650418" w:history="1">
+      <w:hyperlink w:anchor="_Toc445907990" w:history="1">
         <w:r>
           <w:rPr>
             <w:rStyle w:val="Link"/>
@@ -1886,7 +1886,7 @@
           <w:rPr>
             <w:webHidden/>
           </w:rPr>
-          <w:instrText xml:space="preserve"> PAGEREF _Toc445650418 \h </w:instrText>
+          <w:instrText xml:space="preserve"> PAGEREF _Toc445907990 \h </w:instrText>
         </w:r>
         <w:r>
           <w:rPr>
@@ -1903,7 +1903,7 @@
           <w:rPr>
             <w:webHidden/>
           </w:rPr>
-          <w:t>12</w:t>
+          <w:t>13</w:t>
         </w:r>
         <w:r>
           <w:rPr>
@@ -1922,7 +1922,7 @@
           <w:szCs w:val="24"/>
         </w:rPr>
       </w:pPr>
-      <w:hyperlink w:anchor="_Toc445650419" w:history="1">
+      <w:hyperlink w:anchor="_Toc445907991" w:history="1">
         <w:r>
           <w:rPr>
             <w:rStyle w:val="Link"/>
@@ -1959,7 +1959,7 @@
           <w:rPr>
             <w:webHidden/>
           </w:rPr>
-          <w:instrText xml:space="preserve"> PAGEREF _Toc445650419 \h </w:instrText>
+          <w:instrText xml:space="preserve"> PAGEREF _Toc445907991 \h </w:instrText>
         </w:r>
         <w:r>
           <w:rPr>
@@ -1976,7 +1976,7 @@
           <w:rPr>
             <w:webHidden/>
           </w:rPr>
-          <w:t>12</w:t>
+          <w:t>13</w:t>
         </w:r>
         <w:r>
           <w:rPr>
@@ -1995,7 +1995,7 @@
           <w:szCs w:val="24"/>
         </w:rPr>
       </w:pPr>
-      <w:hyperlink w:anchor="_Toc445650420" w:history="1">
+      <w:hyperlink w:anchor="_Toc445907992" w:history="1">
         <w:r>
           <w:rPr>
             <w:rStyle w:val="Link"/>
@@ -2032,7 +2032,7 @@
           <w:rPr>
             <w:webHidden/>
           </w:rPr>
-          <w:instrText xml:space="preserve"> PAGEREF _Toc445650420 \h </w:instrText>
+          <w:instrText xml:space="preserve"> PAGEREF _Toc445907992 \h </w:instrText>
         </w:r>
         <w:r>
           <w:rPr>
@@ -2049,7 +2049,7 @@
           <w:rPr>
             <w:webHidden/>
           </w:rPr>
-          <w:t>12</w:t>
+          <w:t>13</w:t>
         </w:r>
         <w:r>
           <w:rPr>
@@ -2068,7 +2068,7 @@
           <w:szCs w:val="24"/>
         </w:rPr>
       </w:pPr>
-      <w:hyperlink w:anchor="_Toc445650421" w:history="1">
+      <w:hyperlink w:anchor="_Toc445907993" w:history="1">
         <w:r>
           <w:rPr>
             <w:rStyle w:val="Link"/>
@@ -2105,7 +2105,7 @@
           <w:rPr>
             <w:webHidden/>
           </w:rPr>
-          <w:instrText xml:space="preserve"> PAGEREF _Toc445650421 \h </w:instrText>
+          <w:instrText xml:space="preserve"> PAGEREF _Toc445907993 \h </w:instrText>
         </w:r>
         <w:r>
           <w:rPr>
@@ -2122,7 +2122,7 @@
           <w:rPr>
             <w:webHidden/>
           </w:rPr>
-          <w:t>12</w:t>
+          <w:t>13</w:t>
         </w:r>
         <w:r>
           <w:rPr>
@@ -2141,7 +2141,7 @@
           <w:szCs w:val="24"/>
         </w:rPr>
       </w:pPr>
-      <w:hyperlink w:anchor="_Toc445650422" w:history="1">
+      <w:hyperlink w:anchor="_Toc445907994" w:history="1">
         <w:r>
           <w:rPr>
             <w:rStyle w:val="Link"/>
@@ -2178,7 +2178,7 @@
           <w:rPr>
             <w:webHidden/>
           </w:rPr>
-          <w:instrText xml:space="preserve"> PAGEREF _Toc445650422 \h </w:instrText>
+          <w:instrText xml:space="preserve"> PAGEREF _Toc445907994 \h </w:instrText>
         </w:r>
         <w:r>
           <w:rPr>
@@ -2195,7 +2195,7 @@
           <w:rPr>
             <w:webHidden/>
           </w:rPr>
-          <w:t>12</w:t>
+          <w:t>13</w:t>
         </w:r>
         <w:r>
           <w:rPr>
@@ -2214,7 +2214,7 @@
           <w:szCs w:val="24"/>
         </w:rPr>
       </w:pPr>
-      <w:hyperlink w:anchor="_Toc445650423" w:history="1">
+      <w:hyperlink w:anchor="_Toc445907995" w:history="1">
         <w:r>
           <w:rPr>
             <w:rStyle w:val="Link"/>
@@ -2251,7 +2251,7 @@
           <w:rPr>
             <w:webHidden/>
           </w:rPr>
-          <w:instrText xml:space="preserve"> PAGEREF _Toc445650423 \h </w:instrText>
+          <w:instrText xml:space="preserve"> PAGEREF _Toc445907995 \h </w:instrText>
         </w:r>
         <w:r>
           <w:rPr>
@@ -2268,7 +2268,7 @@
           <w:rPr>
             <w:webHidden/>
           </w:rPr>
-          <w:t>13</w:t>
+          <w:t>14</w:t>
         </w:r>
         <w:r>
           <w:rPr>
@@ -2287,7 +2287,7 @@
           <w:szCs w:val="24"/>
         </w:rPr>
       </w:pPr>
-      <w:hyperlink w:anchor="_Toc445650424" w:history="1">
+      <w:hyperlink w:anchor="_Toc445907996" w:history="1">
         <w:r>
           <w:rPr>
             <w:rStyle w:val="Link"/>
@@ -2324,7 +2324,7 @@
           <w:rPr>
             <w:webHidden/>
           </w:rPr>
-          <w:instrText xml:space="preserve"> PAGEREF _Toc445650424 \h </w:instrText>
+          <w:instrText xml:space="preserve"> PAGEREF _Toc445907996 \h </w:instrText>
         </w:r>
         <w:r>
           <w:rPr>
@@ -2341,7 +2341,7 @@
           <w:rPr>
             <w:webHidden/>
           </w:rPr>
-          <w:t>13</w:t>
+          <w:t>14</w:t>
         </w:r>
         <w:r>
           <w:rPr>
@@ -2360,7 +2360,7 @@
           <w:szCs w:val="24"/>
         </w:rPr>
       </w:pPr>
-      <w:hyperlink w:anchor="_Toc445650425" w:history="1">
+      <w:hyperlink w:anchor="_Toc445907997" w:history="1">
         <w:r>
           <w:rPr>
             <w:rStyle w:val="Link"/>
@@ -2397,7 +2397,7 @@
           <w:rPr>
             <w:webHidden/>
           </w:rPr>
-          <w:instrText xml:space="preserve"> PAGEREF _Toc445650425 \h </w:instrText>
+          <w:instrText xml:space="preserve"> PAGEREF _Toc445907997 \h </w:instrText>
         </w:r>
         <w:r>
           <w:rPr>
@@ -2414,7 +2414,7 @@
           <w:rPr>
             <w:webHidden/>
           </w:rPr>
-          <w:t>13</w:t>
+          <w:t>14</w:t>
         </w:r>
         <w:r>
           <w:rPr>
@@ -2433,7 +2433,7 @@
           <w:szCs w:val="24"/>
         </w:rPr>
       </w:pPr>
-      <w:hyperlink w:anchor="_Toc445650426" w:history="1">
+      <w:hyperlink w:anchor="_Toc445907998" w:history="1">
         <w:r>
           <w:rPr>
             <w:rStyle w:val="Link"/>
@@ -2470,7 +2470,7 @@
           <w:rPr>
             <w:webHidden/>
           </w:rPr>
-          <w:instrText xml:space="preserve"> PAGEREF _Toc445650426 \h </w:instrText>
+          <w:instrText xml:space="preserve"> PAGEREF _Toc445907998 \h </w:instrText>
         </w:r>
         <w:r>
           <w:rPr>
@@ -2487,7 +2487,7 @@
           <w:rPr>
             <w:webHidden/>
           </w:rPr>
-          <w:t>13</w:t>
+          <w:t>14</w:t>
         </w:r>
         <w:r>
           <w:rPr>
@@ -2506,7 +2506,7 @@
           <w:szCs w:val="24"/>
         </w:rPr>
       </w:pPr>
-      <w:hyperlink w:anchor="_Toc445650427" w:history="1">
+      <w:hyperlink w:anchor="_Toc445907999" w:history="1">
         <w:r>
           <w:rPr>
             <w:rStyle w:val="Link"/>
@@ -2543,7 +2543,7 @@
           <w:rPr>
             <w:webHidden/>
           </w:rPr>
-          <w:instrText xml:space="preserve"> PAGEREF _Toc445650427 \h </w:instrText>
+          <w:instrText xml:space="preserve"> PAGEREF _Toc445907999 \h </w:instrText>
         </w:r>
         <w:r>
           <w:rPr>
@@ -2560,7 +2560,7 @@
           <w:rPr>
             <w:webHidden/>
           </w:rPr>
-          <w:t>13</w:t>
+          <w:t>14</w:t>
         </w:r>
         <w:r>
           <w:rPr>
@@ -2579,7 +2579,7 @@
           <w:szCs w:val="24"/>
         </w:rPr>
       </w:pPr>
-      <w:hyperlink w:anchor="_Toc445650428" w:history="1">
+      <w:hyperlink w:anchor="_Toc445908000" w:history="1">
         <w:r>
           <w:rPr>
             <w:rStyle w:val="Link"/>
@@ -2616,7 +2616,7 @@
           <w:rPr>
             <w:webHidden/>
           </w:rPr>
-          <w:instrText xml:space="preserve"> PAGEREF _Toc445650428 \h </w:instrText>
+          <w:instrText xml:space="preserve"> PAGEREF _Toc445908000 \h </w:instrText>
         </w:r>
         <w:r>
           <w:rPr>
@@ -2633,7 +2633,7 @@
           <w:rPr>
             <w:webHidden/>
           </w:rPr>
-          <w:t>14</w:t>
+          <w:t>15</w:t>
         </w:r>
         <w:r>
           <w:rPr>
@@ -2653,7 +2653,7 @@
           <w:szCs w:val="24"/>
         </w:rPr>
       </w:pPr>
-      <w:hyperlink w:anchor="_Toc445650429" w:history="1">
+      <w:hyperlink w:anchor="_Toc445908001" w:history="1">
         <w:r>
           <w:rPr>
             <w:rStyle w:val="Link"/>
@@ -2692,7 +2692,7 @@
           <w:rPr>
             <w:webHidden/>
           </w:rPr>
-          <w:instrText xml:space="preserve"> PAGEREF _Toc445650429 \h </w:instrText>
+          <w:instrText xml:space="preserve"> PAGEREF _Toc445908001 \h </w:instrText>
         </w:r>
         <w:r>
           <w:rPr>
@@ -2709,7 +2709,7 @@
           <w:rPr>
             <w:webHidden/>
           </w:rPr>
-          <w:t>15</w:t>
+          <w:t>16</w:t>
         </w:r>
         <w:r>
           <w:rPr>
@@ -2728,7 +2728,7 @@
           <w:szCs w:val="24"/>
         </w:rPr>
       </w:pPr>
-      <w:hyperlink w:anchor="_Toc445650430" w:history="1">
+      <w:hyperlink w:anchor="_Toc445908002" w:history="1">
         <w:r>
           <w:rPr>
             <w:rStyle w:val="Link"/>
@@ -2765,7 +2765,7 @@
           <w:rPr>
             <w:webHidden/>
           </w:rPr>
-          <w:instrText xml:space="preserve"> PAGEREF _Toc445650430 \h </w:instrText>
+          <w:instrText xml:space="preserve"> PAGEREF _Toc445908002 \h </w:instrText>
         </w:r>
         <w:r>
           <w:rPr>
@@ -2782,7 +2782,7 @@
           <w:rPr>
             <w:webHidden/>
           </w:rPr>
-          <w:t>15</w:t>
+          <w:t>16</w:t>
         </w:r>
         <w:r>
           <w:rPr>
@@ -2801,7 +2801,7 @@
           <w:szCs w:val="24"/>
         </w:rPr>
       </w:pPr>
-      <w:hyperlink w:anchor="_Toc445650431" w:history="1">
+      <w:hyperlink w:anchor="_Toc445908003" w:history="1">
         <w:r>
           <w:rPr>
             <w:rStyle w:val="Link"/>
@@ -2838,7 +2838,7 @@
           <w:rPr>
             <w:webHidden/>
           </w:rPr>
-          <w:instrText xml:space="preserve"> PAGEREF _Toc445650431 \h </w:instrText>
+          <w:instrText xml:space="preserve"> PAGEREF _Toc445908003 \h </w:instrText>
         </w:r>
         <w:r>
           <w:rPr>
@@ -2855,7 +2855,7 @@
           <w:rPr>
             <w:webHidden/>
           </w:rPr>
-          <w:t>15</w:t>
+          <w:t>16</w:t>
         </w:r>
         <w:r>
           <w:rPr>
@@ -2874,7 +2874,7 @@
           <w:szCs w:val="24"/>
         </w:rPr>
       </w:pPr>
-      <w:hyperlink w:anchor="_Toc445650432" w:history="1">
+      <w:hyperlink w:anchor="_Toc445908004" w:history="1">
         <w:r>
           <w:rPr>
             <w:rStyle w:val="Link"/>
@@ -2911,7 +2911,7 @@
           <w:rPr>
             <w:webHidden/>
           </w:rPr>
-          <w:instrText xml:space="preserve"> PAGEREF _Toc445650432 \h </w:instrText>
+          <w:instrText xml:space="preserve"> PAGEREF _Toc445908004 \h </w:instrText>
         </w:r>
         <w:r>
           <w:rPr>
@@ -2928,7 +2928,7 @@
           <w:rPr>
             <w:webHidden/>
           </w:rPr>
-          <w:t>15</w:t>
+          <w:t>16</w:t>
         </w:r>
         <w:r>
           <w:rPr>
@@ -2948,7 +2948,7 @@
           <w:szCs w:val="24"/>
         </w:rPr>
       </w:pPr>
-      <w:hyperlink w:anchor="_Toc445650433" w:history="1">
+      <w:hyperlink w:anchor="_Toc445908005" w:history="1">
         <w:r>
           <w:rPr>
             <w:rStyle w:val="Link"/>
@@ -2986,7 +2986,7 @@
           <w:rPr>
             <w:webHidden/>
           </w:rPr>
-          <w:instrText xml:space="preserve"> PAGEREF _Toc445650433 \h </w:instrText>
+          <w:instrText xml:space="preserve"> PAGEREF _Toc445908005 \h </w:instrText>
         </w:r>
         <w:r>
           <w:rPr>
@@ -3003,7 +3003,7 @@
           <w:rPr>
             <w:webHidden/>
           </w:rPr>
-          <w:t>16</w:t>
+          <w:t>17</w:t>
         </w:r>
         <w:r>
           <w:rPr>
@@ -3023,7 +3023,7 @@
           <w:szCs w:val="24"/>
         </w:rPr>
       </w:pPr>
-      <w:hyperlink w:anchor="_Toc445650434" w:history="1">
+      <w:hyperlink w:anchor="_Toc445908006" w:history="1">
         <w:r>
           <w:rPr>
             <w:rStyle w:val="Link"/>
@@ -3061,7 +3061,7 @@
           <w:rPr>
             <w:webHidden/>
           </w:rPr>
-          <w:instrText xml:space="preserve"> PAGEREF _Toc445650434 \h </w:instrText>
+          <w:instrText xml:space="preserve"> PAGEREF _Toc445908006 \h </w:instrText>
         </w:r>
         <w:r>
           <w:rPr>
@@ -3078,7 +3078,7 @@
           <w:rPr>
             <w:webHidden/>
           </w:rPr>
-          <w:t>17</w:t>
+          <w:t>18</w:t>
         </w:r>
         <w:r>
           <w:rPr>
@@ -3098,7 +3098,7 @@
           <w:szCs w:val="24"/>
         </w:rPr>
       </w:pPr>
-      <w:hyperlink w:anchor="_Toc445650435" w:history="1">
+      <w:hyperlink w:anchor="_Toc445908007" w:history="1">
         <w:r>
           <w:rPr>
             <w:rStyle w:val="Link"/>
@@ -3136,7 +3136,7 @@
           <w:rPr>
             <w:webHidden/>
           </w:rPr>
-          <w:instrText xml:space="preserve"> PAGEREF _Toc445650435 \h </w:instrText>
+          <w:instrText xml:space="preserve"> PAGEREF _Toc445908007 \h </w:instrText>
         </w:r>
         <w:r>
           <w:rPr>
@@ -3153,7 +3153,7 @@
           <w:rPr>
             <w:webHidden/>
           </w:rPr>
-          <w:t>18</w:t>
+          <w:t>19</w:t>
         </w:r>
         <w:r>
           <w:rPr>
@@ -3173,7 +3173,7 @@
           <w:szCs w:val="24"/>
         </w:rPr>
       </w:pPr>
-      <w:hyperlink w:anchor="_Toc445650436" w:history="1">
+      <w:hyperlink w:anchor="_Toc445908008" w:history="1">
         <w:r>
           <w:rPr>
             <w:rStyle w:val="Link"/>
@@ -3211,7 +3211,7 @@
           <w:rPr>
             <w:webHidden/>
           </w:rPr>
-          <w:instrText xml:space="preserve"> PAGEREF _Toc445650436 \h </w:instrText>
+          <w:instrText xml:space="preserve"> PAGEREF _Toc445908008 \h </w:instrText>
         </w:r>
         <w:r>
           <w:rPr>
@@ -3228,7 +3228,7 @@
           <w:rPr>
             <w:webHidden/>
           </w:rPr>
-          <w:t>19</w:t>
+          <w:t>20</w:t>
         </w:r>
         <w:r>
           <w:rPr>
@@ -3248,7 +3248,7 @@
           <w:szCs w:val="24"/>
         </w:rPr>
       </w:pPr>
-      <w:hyperlink w:anchor="_Toc445650437" w:history="1">
+      <w:hyperlink w:anchor="_Toc445908009" w:history="1">
         <w:r>
           <w:rPr>
             <w:rStyle w:val="Link"/>
@@ -3271,7 +3271,7 @@
           <w:rPr>
             <w:webHidden/>
           </w:rPr>
-          <w:instrText xml:space="preserve"> PAGEREF _Toc445650437 \h </w:instrText>
+          <w:instrText xml:space="preserve"> PAGEREF _Toc445908009 \h </w:instrText>
         </w:r>
         <w:r>
           <w:rPr>
@@ -3288,7 +3288,7 @@
           <w:rPr>
             <w:webHidden/>
           </w:rPr>
-          <w:t>21</w:t>
+          <w:t>22</w:t>
         </w:r>
         <w:r>
           <w:rPr>
@@ -3322,7 +3322,7 @@
       <w:pPr>
         <w:pStyle w:val="berschrift1ohneNummerierung"/>
       </w:pPr>
-      <w:bookmarkStart w:id="14" w:name="_Toc445650407"/>
+      <w:bookmarkStart w:id="14" w:name="_Toc445907979"/>
       <w:r>
         <w:lastRenderedPageBreak/>
         <w:t>Abbildungsverzeichnis</w:t>
@@ -3380,7 +3380,7 @@
         <w:rPr>
           <w:noProof/>
         </w:rPr>
-        <w:instrText xml:space="preserve"> PAGEREF _Toc445650396 \h </w:instrText>
+        <w:instrText xml:space="preserve"> PAGEREF _Toc445907972 \h </w:instrText>
       </w:r>
       <w:r>
         <w:rPr>
@@ -3439,7 +3439,7 @@
         <w:rPr>
           <w:noProof/>
         </w:rPr>
-        <w:instrText xml:space="preserve"> PAGEREF _Toc445650397 \h </w:instrText>
+        <w:instrText xml:space="preserve"> PAGEREF _Toc445907973 \h </w:instrText>
       </w:r>
       <w:r>
         <w:rPr>
@@ -3457,6 +3457,65 @@
           <w:noProof/>
         </w:rPr>
         <w:t>10</w:t>
+      </w:r>
+      <w:r>
+        <w:rPr>
+          <w:noProof/>
+        </w:rPr>
+        <w:fldChar w:fldCharType="end"/>
+      </w:r>
+    </w:p>
+    <w:p>
+      <w:pPr>
+        <w:pStyle w:val="Abbildungsverzeichnis"/>
+        <w:rPr>
+          <w:rFonts w:asciiTheme="minorHAnsi" w:eastAsiaTheme="minorEastAsia" w:hAnsiTheme="minorHAnsi" w:cstheme="minorBidi"/>
+          <w:noProof/>
+          <w:sz w:val="24"/>
+          <w:szCs w:val="24"/>
+        </w:rPr>
+      </w:pPr>
+      <w:r>
+        <w:rPr>
+          <w:b/>
+          <w:noProof/>
+        </w:rPr>
+        <w:t>Abbildung 2.3: Überblick ITIL</w:t>
+      </w:r>
+      <w:r>
+        <w:rPr>
+          <w:noProof/>
+        </w:rPr>
+        <w:tab/>
+      </w:r>
+      <w:r>
+        <w:rPr>
+          <w:noProof/>
+        </w:rPr>
+        <w:fldChar w:fldCharType="begin"/>
+      </w:r>
+      <w:r>
+        <w:rPr>
+          <w:noProof/>
+        </w:rPr>
+        <w:instrText xml:space="preserve"> PAGEREF _Toc445907974 \h </w:instrText>
+      </w:r>
+      <w:r>
+        <w:rPr>
+          <w:noProof/>
+        </w:rPr>
+      </w:r>
+      <w:r>
+        <w:rPr>
+          <w:noProof/>
+        </w:rPr>
+        <w:fldChar w:fldCharType="separate"/>
+      </w:r>
+      <w:r>
+        <w:rPr>
+          <w:noProof/>
+        </w:rPr>
+        <w:t>12</w:t>
       </w:r>
       <w:r>
         <w:rPr>
@@ -3489,7 +3548,7 @@
       <w:pPr>
         <w:pStyle w:val="berschrift1ohneNummerierung"/>
       </w:pPr>
-      <w:bookmarkStart w:id="15" w:name="_Toc445650408"/>
+      <w:bookmarkStart w:id="15" w:name="_Toc445907980"/>
       <w:r>
         <w:lastRenderedPageBreak/>
         <w:t>Tabellenverzeichnis</w:t>
@@ -3538,7 +3597,7 @@
         <w:rPr>
           <w:noProof/>
         </w:rPr>
-        <w:instrText xml:space="preserve"> PAGEREF _Toc445650401 \h </w:instrText>
+        <w:instrText xml:space="preserve"> PAGEREF _Toc445907965 \h </w:instrText>
       </w:r>
       <w:r>
         <w:rPr>
@@ -3601,7 +3660,7 @@
           <w:lang w:val="en-US"/>
         </w:rPr>
       </w:pPr>
-      <w:bookmarkStart w:id="17" w:name="_Toc445650409"/>
+      <w:bookmarkStart w:id="17" w:name="_Toc445907981"/>
       <w:proofErr w:type="spellStart"/>
       <w:r>
         <w:rPr>
@@ -3800,7 +3859,7 @@
         <w:pStyle w:val="berschrift1"/>
       </w:pPr>
       <w:bookmarkStart w:id="18" w:name="_Ref445636100"/>
-      <w:bookmarkStart w:id="19" w:name="_Toc445650410"/>
+      <w:bookmarkStart w:id="19" w:name="_Toc445907982"/>
       <w:r>
         <w:lastRenderedPageBreak/>
         <w:t>Einleitung</w:t>
@@ -4831,7 +4890,7 @@
         <w:pStyle w:val="berschrift1"/>
       </w:pPr>
       <w:bookmarkStart w:id="38" w:name="_Ref442963595"/>
-      <w:bookmarkStart w:id="39" w:name="_Toc445650411"/>
+      <w:bookmarkStart w:id="39" w:name="_Toc445907983"/>
       <w:r>
         <w:lastRenderedPageBreak/>
         <w:t>Grundlagen</w:t>
@@ -4867,7 +4926,7 @@
         <w:pStyle w:val="berschrift2"/>
       </w:pPr>
       <w:bookmarkStart w:id="40" w:name="_Ref445029358"/>
-      <w:bookmarkStart w:id="41" w:name="_Toc445650412"/>
+      <w:bookmarkStart w:id="41" w:name="_Toc445907984"/>
       <w:r>
         <w:t>Innovation</w:t>
       </w:r>
@@ -6148,10 +6207,7 @@
         <w:fldChar w:fldCharType="begin"/>
       </w:r>
       <w:r>
-        <w:instrText xml:space="preserve"> REF _Ref445566438 \h </w:instrText>
-      </w:r>
-      <w:r>
-        <w:instrText xml:space="preserve"> \* MERGEFORMAT </w:instrText>
+        <w:instrText xml:space="preserve"> REF _Ref445566438 \h  \* MERGEFORMAT </w:instrText>
       </w:r>
       <w:r>
         <w:fldChar w:fldCharType="separate"/>
@@ -6238,9 +6294,9 @@
         <w:pStyle w:val="Beschriftung"/>
         <w:spacing w:after="120" w:line="240" w:lineRule="auto"/>
       </w:pPr>
-      <w:bookmarkStart w:id="42" w:name="_Ref444943110"/>
-      <w:bookmarkStart w:id="43" w:name="_Ref445566438"/>
-      <w:bookmarkStart w:id="44" w:name="_Toc445650396"/>
+      <w:bookmarkStart w:id="42" w:name="_Ref445566438"/>
+      <w:bookmarkStart w:id="43" w:name="_Ref444943110"/>
+      <w:bookmarkStart w:id="44" w:name="_Toc445907972"/>
       <w:r>
         <w:rPr>
           <w:b/>
@@ -6315,28 +6371,28 @@
         </w:rPr>
         <w:fldChar w:fldCharType="end"/>
       </w:r>
+      <w:bookmarkEnd w:id="42"/>
+      <w:r>
+        <w:rPr>
+          <w:b/>
+        </w:rPr>
+        <w:t xml:space="preserve">: Zusammenhang Time </w:t>
+      </w:r>
+      <w:proofErr w:type="spellStart"/>
+      <w:r>
+        <w:rPr>
+          <w:b/>
+        </w:rPr>
+        <w:t>to</w:t>
+      </w:r>
+      <w:proofErr w:type="spellEnd"/>
+      <w:r>
+        <w:rPr>
+          <w:b/>
+        </w:rPr>
+        <w:t xml:space="preserve"> Market</w:t>
+      </w:r>
       <w:bookmarkEnd w:id="43"/>
-      <w:r>
-        <w:rPr>
-          <w:b/>
-        </w:rPr>
-        <w:t xml:space="preserve">: Zusammenhang Time </w:t>
-      </w:r>
-      <w:proofErr w:type="spellStart"/>
-      <w:r>
-        <w:rPr>
-          <w:b/>
-        </w:rPr>
-        <w:t>to</w:t>
-      </w:r>
-      <w:proofErr w:type="spellEnd"/>
-      <w:r>
-        <w:rPr>
-          <w:b/>
-        </w:rPr>
-        <w:t xml:space="preserve"> Market</w:t>
-      </w:r>
-      <w:bookmarkEnd w:id="42"/>
       <w:bookmarkEnd w:id="44"/>
     </w:p>
     <w:p>
@@ -6585,7 +6641,12 @@
         </w:numPr>
       </w:pPr>
       <w:r>
-        <w:t>Schaffung Innovationsumfeld</w:t>
+        <w:t>Schaffung</w:t>
+      </w:r>
+      <w:bookmarkStart w:id="45" w:name="_GoBack"/>
+      <w:bookmarkEnd w:id="45"/>
+      <w:r>
+        <w:t xml:space="preserve"> Innovationsumfeld</w:t>
       </w:r>
     </w:p>
     <w:p>
@@ -6783,11 +6844,11 @@
       <w:pPr>
         <w:pStyle w:val="berschrift2"/>
       </w:pPr>
-      <w:bookmarkStart w:id="45" w:name="_Toc445650413"/>
       <w:bookmarkStart w:id="46" w:name="_Ref445650448"/>
       <w:bookmarkStart w:id="47" w:name="_Ref445650466"/>
       <w:bookmarkStart w:id="48" w:name="_Ref445650514"/>
       <w:bookmarkStart w:id="49" w:name="_Ref445650529"/>
+      <w:bookmarkStart w:id="50" w:name="_Toc445907985"/>
       <w:r>
         <w:lastRenderedPageBreak/>
         <w:t>Innovationssteuerung</w:t>
@@ -6798,11 +6859,11 @@
       <w:r>
         <w:t>Management</w:t>
       </w:r>
-      <w:bookmarkEnd w:id="45"/>
       <w:bookmarkEnd w:id="46"/>
       <w:bookmarkEnd w:id="47"/>
       <w:bookmarkEnd w:id="48"/>
       <w:bookmarkEnd w:id="49"/>
+      <w:bookmarkEnd w:id="50"/>
     </w:p>
     <w:p>
       <w:r>
@@ -6818,28 +6879,7 @@
         <w:t>für eine Unternehmung dargestellt</w:t>
       </w:r>
       <w:r>
-        <w:t xml:space="preserve">. </w:t>
-      </w:r>
-      <w:r>
-        <w:t>Produkte</w:t>
-      </w:r>
-      <w:r>
-        <w:t xml:space="preserve"> bzw. Güter</w:t>
-      </w:r>
-      <w:r>
-        <w:t xml:space="preserve"> haben </w:t>
-      </w:r>
-      <w:r>
-        <w:t xml:space="preserve">dabei </w:t>
-      </w:r>
-      <w:r>
-        <w:t>eine zentrale Rolle</w:t>
-      </w:r>
-      <w:r>
-        <w:t>.</w:t>
-      </w:r>
-      <w:r>
-        <w:t xml:space="preserve"> </w:t>
+        <w:t xml:space="preserve">. Produkte bzw. Güter haben dabei eine zentrale Rolle. </w:t>
       </w:r>
       <w:r>
         <w:rPr>
@@ -7523,13 +7563,13 @@
       <w:pPr>
         <w:pStyle w:val="berschrift2"/>
       </w:pPr>
-      <w:bookmarkStart w:id="50" w:name="_Ref445276009"/>
-      <w:bookmarkStart w:id="51" w:name="_Toc445650414"/>
+      <w:bookmarkStart w:id="51" w:name="_Ref445276009"/>
+      <w:bookmarkStart w:id="52" w:name="_Toc445907986"/>
       <w:r>
         <w:t>Der Produktlebenszyklus</w:t>
       </w:r>
-      <w:bookmarkEnd w:id="50"/>
       <w:bookmarkEnd w:id="51"/>
+      <w:bookmarkEnd w:id="52"/>
     </w:p>
     <w:p>
       <w:r>
@@ -8566,10 +8606,7 @@
         <w:fldChar w:fldCharType="begin"/>
       </w:r>
       <w:r>
-        <w:instrText xml:space="preserve"> REF _Ref445303931 \h </w:instrText>
-      </w:r>
-      <w:r>
-        <w:instrText xml:space="preserve"> \* MERGEFORMAT </w:instrText>
+        <w:instrText xml:space="preserve"> REF _Ref445303931 \h  \* MERGEFORMAT </w:instrText>
       </w:r>
       <w:r>
         <w:fldChar w:fldCharType="separate"/>
@@ -8609,6 +8646,14 @@
       <w:tblPr>
         <w:tblStyle w:val="Tabellenraster"/>
         <w:tblW w:w="0" w:type="auto"/>
+        <w:tblBorders>
+          <w:top w:val="single" w:sz="4" w:space="0" w:color="7F7F7F" w:themeColor="text1" w:themeTint="80"/>
+          <w:left w:val="single" w:sz="4" w:space="0" w:color="7F7F7F" w:themeColor="text1" w:themeTint="80"/>
+          <w:bottom w:val="single" w:sz="4" w:space="0" w:color="7F7F7F" w:themeColor="text1" w:themeTint="80"/>
+          <w:right w:val="single" w:sz="4" w:space="0" w:color="7F7F7F" w:themeColor="text1" w:themeTint="80"/>
+          <w:insideH w:val="single" w:sz="4" w:space="0" w:color="7F7F7F" w:themeColor="text1" w:themeTint="80"/>
+          <w:insideV w:val="single" w:sz="4" w:space="0" w:color="7F7F7F" w:themeColor="text1" w:themeTint="80"/>
+        </w:tblBorders>
         <w:tblLook w:val="04A0" w:firstRow="1" w:lastRow="0" w:firstColumn="1" w:lastColumn="0" w:noHBand="0" w:noVBand="1"/>
       </w:tblPr>
       <w:tblGrid>
@@ -9078,8 +9123,8 @@
           <w:b/>
         </w:rPr>
       </w:pPr>
-      <w:bookmarkStart w:id="52" w:name="_Ref445303931"/>
-      <w:bookmarkStart w:id="53" w:name="_Toc445650401"/>
+      <w:bookmarkStart w:id="53" w:name="_Ref445303931"/>
+      <w:bookmarkStart w:id="54" w:name="_Toc445907965"/>
       <w:r>
         <w:rPr>
           <w:b/>
@@ -9154,14 +9199,14 @@
         </w:rPr>
         <w:fldChar w:fldCharType="end"/>
       </w:r>
-      <w:bookmarkEnd w:id="52"/>
+      <w:bookmarkEnd w:id="53"/>
       <w:r>
         <w:rPr>
           <w:b/>
         </w:rPr>
         <w:t>: Zuordnung der Produktlebenszyklusphasen</w:t>
       </w:r>
-      <w:bookmarkEnd w:id="53"/>
+      <w:bookmarkEnd w:id="54"/>
     </w:p>
     <w:p>
       <w:pPr>
@@ -9173,96 +9218,21 @@
     </w:p>
     <w:p>
       <w:r>
-        <w:rPr>
-          <w:highlight w:val="yellow"/>
-        </w:rPr>
-        <w:t xml:space="preserve">Überleitung: </w:t>
-      </w:r>
-      <w:r>
-        <w:rPr>
-          <w:highlight w:val="yellow"/>
-        </w:rPr>
-        <w:t>Produktlebenszyklen immer kürzer, Zeitraum für Pay-off-</w:t>
-      </w:r>
-      <w:proofErr w:type="spellStart"/>
-      <w:r>
-        <w:rPr>
-          <w:highlight w:val="yellow"/>
-        </w:rPr>
-        <w:t>period</w:t>
-      </w:r>
-      <w:proofErr w:type="spellEnd"/>
-      <w:r>
-        <w:rPr>
-          <w:highlight w:val="yellow"/>
-        </w:rPr>
-        <w:t xml:space="preserve"> kürzer –</w:t>
-      </w:r>
-      <w:r>
-        <w:rPr>
-          <w:highlight w:val="yellow"/>
-        </w:rPr>
-        <w:t>&gt;</w:t>
-      </w:r>
-      <w:r>
-        <w:rPr>
-          <w:highlight w:val="yellow"/>
-        </w:rPr>
-        <w:t xml:space="preserve"> time </w:t>
-      </w:r>
-      <w:proofErr w:type="spellStart"/>
-      <w:r>
-        <w:rPr>
-          <w:highlight w:val="yellow"/>
-        </w:rPr>
-        <w:t>to</w:t>
-      </w:r>
-      <w:proofErr w:type="spellEnd"/>
-      <w:r>
-        <w:rPr>
-          <w:highlight w:val="yellow"/>
-        </w:rPr>
-        <w:t xml:space="preserve"> </w:t>
-      </w:r>
-      <w:proofErr w:type="spellStart"/>
-      <w:r>
-        <w:rPr>
-          <w:highlight w:val="yellow"/>
-        </w:rPr>
-        <w:t>market</w:t>
-      </w:r>
-      <w:proofErr w:type="spellEnd"/>
-      <w:r>
-        <w:rPr>
-          <w:highlight w:val="yellow"/>
-        </w:rPr>
-        <w:t xml:space="preserve"> wichtiger -&gt; Release</w:t>
-      </w:r>
-      <w:r>
-        <w:rPr>
-          <w:highlight w:val="yellow"/>
-        </w:rPr>
-        <w:t>-</w:t>
-      </w:r>
-      <w:r>
-        <w:rPr>
-          <w:highlight w:val="yellow"/>
-        </w:rPr>
-        <w:t>Management zentrale Bedeutung.</w:t>
+        <w:t>Eine besondere Bedeutung hat die Einführungsphase, da hier der Markteintritt erfolgt. Dieser wird über das sogenannte Release-Management gesteuert, welches im folgenden Kapitel erläutert wird.</w:t>
       </w:r>
     </w:p>
     <w:p>
       <w:pPr>
         <w:pStyle w:val="berschrift2"/>
       </w:pPr>
-      <w:bookmarkStart w:id="54" w:name="_Toc445650415"/>
+      <w:bookmarkStart w:id="55" w:name="_Toc445907987"/>
       <w:r>
         <w:t xml:space="preserve">Produktveröffentlichung durch Standards im </w:t>
       </w:r>
       <w:r>
         <w:t>Release-Management</w:t>
       </w:r>
-      <w:bookmarkEnd w:id="54"/>
+      <w:bookmarkEnd w:id="55"/>
     </w:p>
     <w:p>
       <w:r>
@@ -9363,7 +9333,10 @@
         <w:fldChar w:fldCharType="begin"/>
       </w:r>
       <w:r>
-        <w:instrText xml:space="preserve"> REF _Ref445031218 \h  \* MERGEFORMAT </w:instrText>
+        <w:instrText xml:space="preserve"> REF _Ref445901269 \h </w:instrText>
+      </w:r>
+      <w:r>
+        <w:instrText xml:space="preserve"> \* MERGEFORMAT </w:instrText>
       </w:r>
       <w:r>
         <w:fldChar w:fldCharType="separate"/>
@@ -9385,9 +9358,6 @@
           <w:noProof/>
         </w:rPr>
         <w:t>2</w:t>
-      </w:r>
-      <w:r>
-        <w:t>: Zusammenhang Produkt zu Release</w:t>
       </w:r>
       <w:r>
         <w:fldChar w:fldCharType="end"/>
@@ -9459,8 +9429,9 @@
           <w:b/>
         </w:rPr>
       </w:pPr>
-      <w:bookmarkStart w:id="55" w:name="_Ref445031218"/>
-      <w:bookmarkStart w:id="56" w:name="_Toc445650397"/>
+      <w:bookmarkStart w:id="56" w:name="_Ref445031218"/>
+      <w:bookmarkStart w:id="57" w:name="_Ref445901269"/>
+      <w:bookmarkStart w:id="58" w:name="_Toc445907973"/>
       <w:r>
         <w:rPr>
           <w:b/>
@@ -9535,14 +9506,15 @@
         </w:rPr>
         <w:fldChar w:fldCharType="end"/>
       </w:r>
+      <w:bookmarkEnd w:id="57"/>
       <w:r>
         <w:rPr>
           <w:b/>
         </w:rPr>
         <w:t>: Zusammenhang Produkt zu Release</w:t>
       </w:r>
-      <w:bookmarkEnd w:id="55"/>
       <w:bookmarkEnd w:id="56"/>
+      <w:bookmarkEnd w:id="58"/>
     </w:p>
     <w:p>
       <w:pPr>
@@ -9601,8 +9573,6 @@
       <w:r>
         <w:fldChar w:fldCharType="end"/>
       </w:r>
-      <w:bookmarkStart w:id="57" w:name="_GoBack"/>
-      <w:bookmarkEnd w:id="57"/>
       <w:r>
         <w:t>) spielt die IT eine größere (immateriell) oder kleinere (materiell) Rolle. Im Fokus dieser Ausarbeitung stehen</w:t>
       </w:r>
@@ -9631,10 +9601,7 @@
         <w:t>)</w:t>
       </w:r>
       <w:r>
-        <w:t xml:space="preserve"> ausschließlich immaterielle Produkte, konkret Softwareprodukte. Daher </w:t>
-      </w:r>
-      <w:r>
-        <w:t>bezieht sich der Begriff Release-Management hier nur auf das IT-Release-Management.</w:t>
+        <w:t xml:space="preserve"> ausschließlich immaterielle Produkte, konkret Softwareprodukte.</w:t>
       </w:r>
     </w:p>
     <w:p>
@@ -9651,28 +9618,150 @@
       </w:r>
     </w:p>
     <w:p>
-      <w:pPr>
-        <w:rPr>
-          <w:highlight w:val="yellow"/>
-        </w:rPr>
-      </w:pPr>
-      <w:r>
-        <w:rPr>
-          <w:highlight w:val="yellow"/>
-        </w:rPr>
-        <w:t xml:space="preserve">Standards im </w:t>
-      </w:r>
-      <w:r>
-        <w:rPr>
-          <w:highlight w:val="yellow"/>
-        </w:rPr>
-        <w:t>Release-Management</w:t>
-      </w:r>
-      <w:r>
-        <w:rPr>
-          <w:highlight w:val="yellow"/>
-        </w:rPr>
-        <w:t xml:space="preserve"> beschreiben:</w:t>
+      <w:r>
+        <w:t>D</w:t>
+      </w:r>
+      <w:r>
+        <w:t xml:space="preserve">er Begriff Release-Management </w:t>
+      </w:r>
+      <w:r>
+        <w:t xml:space="preserve">bezieht sich konkretisiert nur auf die für die IT relevanten Prozesse. Das (IT-)Release-Management ist Teil der sogenannten </w:t>
+      </w:r>
+      <w:commentRangeStart w:id="59"/>
+      <w:r>
+        <w:t xml:space="preserve">IT Service-Management </w:t>
+      </w:r>
+      <w:commentRangeEnd w:id="59"/>
+      <w:r>
+        <w:rPr>
+          <w:rStyle w:val="Kommentarzeichen"/>
+        </w:rPr>
+        <w:commentReference w:id="59"/>
+      </w:r>
+      <w:r>
+        <w:t>Prozesslandschaft.</w:t>
+      </w:r>
+      <w:r>
+        <w:t xml:space="preserve"> Der meist genutzte Ansatz in diesem Umfeld ist die Best Practice Sammlung Information Technology Infrastructure Library (ITIL)</w:t>
+      </w:r>
+      <w:sdt>
+        <w:sdtPr>
+          <w:id w:val="514422447"/>
+          <w:citation/>
+        </w:sdtPr>
+        <w:sdtContent>
+          <w:r>
+            <w:fldChar w:fldCharType="begin"/>
+          </w:r>
+          <w:r>
+            <w:instrText xml:space="preserve">CITATION AXE11 \p "S. VIII" \l 1031 </w:instrText>
+          </w:r>
+          <w:r>
+            <w:fldChar w:fldCharType="separate"/>
+          </w:r>
+          <w:r>
+            <w:rPr>
+              <w:noProof/>
+            </w:rPr>
+            <w:t xml:space="preserve"> (AXELOS 2011, S. VIII)</w:t>
+          </w:r>
+          <w:r>
+            <w:fldChar w:fldCharType="end"/>
+          </w:r>
+        </w:sdtContent>
+      </w:sdt>
+      <w:r>
+        <w:t>. Es dient als Hilfestellung bei der Etablierung von IT Service-Management Prozessen und lässt sich den individuellen Bedürfnissen anpassen</w:t>
+      </w:r>
+      <w:sdt>
+        <w:sdtPr>
+          <w:id w:val="-616528195"/>
+          <w:citation/>
+        </w:sdtPr>
+        <w:sdtContent>
+          <w:r>
+            <w:fldChar w:fldCharType="begin"/>
+          </w:r>
+          <w:r>
+            <w:instrText xml:space="preserve">CITATION AXE11 \p "S. 3" \l 1031 </w:instrText>
+          </w:r>
+          <w:r>
+            <w:fldChar w:fldCharType="separate"/>
+          </w:r>
+          <w:r>
+            <w:rPr>
+              <w:noProof/>
+            </w:rPr>
+            <w:t xml:space="preserve"> (AXELOS 2011, S. 3)</w:t>
+          </w:r>
+          <w:r>
+            <w:fldChar w:fldCharType="end"/>
+          </w:r>
+        </w:sdtContent>
+      </w:sdt>
+      <w:r>
+        <w:t>. Im Unterschied zur ISO/IEC 20000 Norm, welche einen formellen und universellen Standard beschreibt, ist ITIL eine Wissenssammlung, die beschreibt wie dieser Standard erreicht werden kann</w:t>
+      </w:r>
+      <w:sdt>
+        <w:sdtPr>
+          <w:id w:val="-35968505"/>
+          <w:citation/>
+        </w:sdtPr>
+        <w:sdtContent>
+          <w:r>
+            <w:fldChar w:fldCharType="begin"/>
+          </w:r>
+          <w:r>
+            <w:instrText xml:space="preserve">CITATION AXE11 \p "S. 3" \l 1031 </w:instrText>
+          </w:r>
+          <w:r>
+            <w:fldChar w:fldCharType="separate"/>
+          </w:r>
+          <w:r>
+            <w:rPr>
+              <w:noProof/>
+            </w:rPr>
+            <w:t xml:space="preserve"> (AXELOS 2011, S. 3)</w:t>
+          </w:r>
+          <w:r>
+            <w:fldChar w:fldCharType="end"/>
+          </w:r>
+        </w:sdtContent>
+      </w:sdt>
+      <w:r>
+        <w:t>. ITIL beschreibt einen Service Lebenszyklus mit</w:t>
+      </w:r>
+      <w:r>
+        <w:t xml:space="preserve"> fünf Stadien</w:t>
+      </w:r>
+      <w:sdt>
+        <w:sdtPr>
+          <w:id w:val="-1589766208"/>
+          <w:citation/>
+        </w:sdtPr>
+        <w:sdtContent>
+          <w:r>
+            <w:fldChar w:fldCharType="begin"/>
+          </w:r>
+          <w:r>
+            <w:instrText xml:space="preserve">CITATION AXE11 \p "S. 3" \l 1031 </w:instrText>
+          </w:r>
+          <w:r>
+            <w:fldChar w:fldCharType="separate"/>
+          </w:r>
+          <w:r>
+            <w:rPr>
+              <w:noProof/>
+            </w:rPr>
+            <w:t xml:space="preserve"> (AXELOS 2011, S. 3)</w:t>
+          </w:r>
+          <w:r>
+            <w:fldChar w:fldCharType="end"/>
+          </w:r>
+        </w:sdtContent>
+      </w:sdt>
+      <w:r>
+        <w:t>:</w:t>
       </w:r>
     </w:p>
     <w:p>
@@ -9680,47 +9769,28 @@
         <w:pStyle w:val="Listenabsatz"/>
         <w:numPr>
           <w:ilvl w:val="0"/>
-          <w:numId w:val="6"/>
+          <w:numId w:val="18"/>
         </w:numPr>
-        <w:rPr>
-          <w:highlight w:val="yellow"/>
-        </w:rPr>
-      </w:pPr>
-      <w:r>
-        <w:rPr>
-          <w:highlight w:val="yellow"/>
-        </w:rPr>
-        <w:t>ISO 20000</w:t>
-      </w:r>
-      <w:r>
-        <w:rPr>
-          <w:highlight w:val="yellow"/>
-        </w:rPr>
-        <w:t>-1 und -2</w:t>
-      </w:r>
+      </w:pPr>
+      <w:r>
+        <w:t xml:space="preserve">Service </w:t>
+      </w:r>
+      <w:proofErr w:type="spellStart"/>
+      <w:r>
+        <w:t>Strategy</w:t>
+      </w:r>
+      <w:proofErr w:type="spellEnd"/>
     </w:p>
     <w:p>
       <w:pPr>
         <w:pStyle w:val="Listenabsatz"/>
         <w:numPr>
           <w:ilvl w:val="0"/>
-          <w:numId w:val="6"/>
+          <w:numId w:val="18"/>
         </w:numPr>
-        <w:rPr>
-          <w:highlight w:val="yellow"/>
-        </w:rPr>
-      </w:pPr>
-      <w:r>
-        <w:rPr>
-          <w:highlight w:val="yellow"/>
-        </w:rPr>
-        <w:t>ITIL v3</w:t>
-      </w:r>
-      <w:r>
-        <w:rPr>
-          <w:highlight w:val="yellow"/>
-        </w:rPr>
-        <w:t xml:space="preserve"> – Service Transition</w:t>
+      </w:pPr>
+      <w:r>
+        <w:t>Service Design</w:t>
       </w:r>
     </w:p>
     <w:p>
@@ -9728,25 +9798,820 @@
         <w:pStyle w:val="Listenabsatz"/>
         <w:numPr>
           <w:ilvl w:val="0"/>
-          <w:numId w:val="6"/>
+          <w:numId w:val="18"/>
         </w:numPr>
+      </w:pPr>
+      <w:r>
+        <w:t>Service Transition</w:t>
+      </w:r>
+    </w:p>
+    <w:p>
+      <w:pPr>
+        <w:pStyle w:val="Listenabsatz"/>
+        <w:numPr>
+          <w:ilvl w:val="0"/>
+          <w:numId w:val="18"/>
+        </w:numPr>
+      </w:pPr>
+      <w:r>
+        <w:t>Service Operation</w:t>
+      </w:r>
+    </w:p>
+    <w:p>
+      <w:pPr>
+        <w:pStyle w:val="Listenabsatz"/>
+        <w:numPr>
+          <w:ilvl w:val="0"/>
+          <w:numId w:val="18"/>
+        </w:numPr>
+      </w:pPr>
+      <w:proofErr w:type="spellStart"/>
+      <w:r>
+        <w:t>Continual</w:t>
+      </w:r>
+      <w:proofErr w:type="spellEnd"/>
+      <w:r>
+        <w:t xml:space="preserve"> Service </w:t>
+      </w:r>
+      <w:proofErr w:type="spellStart"/>
+      <w:r>
+        <w:t>Improvement</w:t>
+      </w:r>
+      <w:proofErr w:type="spellEnd"/>
+    </w:p>
+    <w:p>
+      <w:r>
+        <w:t>I</w:t>
+      </w:r>
+      <w:r>
+        <w:t xml:space="preserve">m Zentrum steht die Service </w:t>
+      </w:r>
+      <w:proofErr w:type="spellStart"/>
+      <w:r>
+        <w:t>S</w:t>
+      </w:r>
+      <w:r>
+        <w:t>trategy</w:t>
+      </w:r>
+      <w:proofErr w:type="spellEnd"/>
+      <w:r>
+        <w:t xml:space="preserve">, welche </w:t>
+      </w:r>
+      <w:r>
+        <w:t xml:space="preserve">die </w:t>
+      </w:r>
+      <w:r>
+        <w:t>Regeln und Prinzipien für den kompletten Service Lebenszyklus sowie das Service-Portfolio beschreibt</w:t>
+      </w:r>
+      <w:sdt>
+        <w:sdtPr>
+          <w:id w:val="-1539806631"/>
+          <w:citation/>
+        </w:sdtPr>
+        <w:sdtContent>
+          <w:r>
+            <w:fldChar w:fldCharType="begin"/>
+          </w:r>
+          <w:r>
+            <w:instrText xml:space="preserve">CITATION AXE11 \p "S. 32" \l 1031 </w:instrText>
+          </w:r>
+          <w:r>
+            <w:fldChar w:fldCharType="separate"/>
+          </w:r>
+          <w:r>
+            <w:rPr>
+              <w:noProof/>
+            </w:rPr>
+            <w:t xml:space="preserve"> (AXELOS 2011, S. 32)</w:t>
+          </w:r>
+          <w:r>
+            <w:fldChar w:fldCharType="end"/>
+          </w:r>
+        </w:sdtContent>
+      </w:sdt>
+      <w:r>
+        <w:t xml:space="preserve">. Innerhalb des Service Design Stadiums erfolgt die Zusammenfassung aller notwendigen Informationen für die Überführung und den Betrieb eines Service innerhalb des sogenannten Service Design Packages </w:t>
+      </w:r>
+      <w:sdt>
+        <w:sdtPr>
+          <w:id w:val="2069297039"/>
+          <w:citation/>
+        </w:sdtPr>
+        <w:sdtContent>
+          <w:r>
+            <w:fldChar w:fldCharType="begin"/>
+          </w:r>
+          <w:r>
+            <w:instrText xml:space="preserve">CITATION AXE11 \p "S. 32" \l 1031 </w:instrText>
+          </w:r>
+          <w:r>
+            <w:fldChar w:fldCharType="separate"/>
+          </w:r>
+          <w:r>
+            <w:rPr>
+              <w:noProof/>
+            </w:rPr>
+            <w:t>(AXELOS 2011, S. 32)</w:t>
+          </w:r>
+          <w:r>
+            <w:fldChar w:fldCharType="end"/>
+          </w:r>
+        </w:sdtContent>
+      </w:sdt>
+      <w:r>
+        <w:t xml:space="preserve">. </w:t>
+      </w:r>
+      <w:r>
+        <w:t>Die Service Transition stellt sicher, dass alle Erwartungen der Stakeholder eines Service bei Änderungen berücksichtigt werden und dabei das Risiko sowie die Beeinflussung dessen minimal sind</w:t>
+      </w:r>
+      <w:sdt>
+        <w:sdtPr>
+          <w:id w:val="556973668"/>
+          <w:citation/>
+        </w:sdtPr>
+        <w:sdtContent>
+          <w:r>
+            <w:fldChar w:fldCharType="begin"/>
+          </w:r>
+          <w:r>
+            <w:instrText xml:space="preserve">CITATION AXE11 \p "S. IX" \l 1031 </w:instrText>
+          </w:r>
+          <w:r>
+            <w:fldChar w:fldCharType="separate"/>
+          </w:r>
+          <w:r>
+            <w:rPr>
+              <w:noProof/>
+            </w:rPr>
+            <w:t xml:space="preserve"> (AXELOS 2011, S. IX)</w:t>
+          </w:r>
+          <w:r>
+            <w:fldChar w:fldCharType="end"/>
+          </w:r>
+        </w:sdtContent>
+      </w:sdt>
+      <w:r>
+        <w:t>. Service Operation stellt den definierten Service letztendlich bereit</w:t>
+      </w:r>
+      <w:sdt>
+        <w:sdtPr>
+          <w:id w:val="816690563"/>
+          <w:citation/>
+        </w:sdtPr>
+        <w:sdtContent>
+          <w:r>
+            <w:fldChar w:fldCharType="begin"/>
+          </w:r>
+          <w:r>
+            <w:instrText xml:space="preserve">CITATION AXE11 \p "S. 32" \l 1031 </w:instrText>
+          </w:r>
+          <w:r>
+            <w:fldChar w:fldCharType="separate"/>
+          </w:r>
+          <w:r>
+            <w:rPr>
+              <w:noProof/>
+            </w:rPr>
+            <w:t xml:space="preserve"> (AXELOS 2011, S. 32)</w:t>
+          </w:r>
+          <w:r>
+            <w:fldChar w:fldCharType="end"/>
+          </w:r>
+        </w:sdtContent>
+      </w:sdt>
+      <w:r>
+        <w:t xml:space="preserve">. Jederzeit präsent ist die </w:t>
+      </w:r>
+      <w:proofErr w:type="spellStart"/>
+      <w:r>
+        <w:t>Continual</w:t>
+      </w:r>
+      <w:proofErr w:type="spellEnd"/>
+      <w:r>
+        <w:t xml:space="preserve"> Service </w:t>
+      </w:r>
+      <w:proofErr w:type="spellStart"/>
+      <w:r>
+        <w:t>Improvement</w:t>
+      </w:r>
+      <w:proofErr w:type="spellEnd"/>
+      <w:r>
+        <w:t>, welche die kontinuierliche Verbesserung der Organisation sicherstellt</w:t>
+      </w:r>
+      <w:sdt>
+        <w:sdtPr>
+          <w:id w:val="496855251"/>
+          <w:citation/>
+        </w:sdtPr>
+        <w:sdtContent>
+          <w:r>
+            <w:fldChar w:fldCharType="begin"/>
+          </w:r>
+          <w:r>
+            <w:instrText xml:space="preserve">CITATION AXE11 \p "S. 32" \l 1031 </w:instrText>
+          </w:r>
+          <w:r>
+            <w:fldChar w:fldCharType="separate"/>
+          </w:r>
+          <w:r>
+            <w:rPr>
+              <w:noProof/>
+            </w:rPr>
+            <w:t xml:space="preserve"> (AXELOS 2011, S. 32)</w:t>
+          </w:r>
+          <w:r>
+            <w:fldChar w:fldCharType="end"/>
+          </w:r>
+        </w:sdtContent>
+      </w:sdt>
+      <w:r>
+        <w:t xml:space="preserve">. </w:t>
+      </w:r>
+      <w:r>
+        <w:t xml:space="preserve">Jedes </w:t>
+      </w:r>
+      <w:r>
+        <w:t>der genannten</w:t>
+      </w:r>
+      <w:r>
+        <w:t xml:space="preserve"> Stadien hat individuelle Prinzipien, Prozesse, Erfolgsfaktoren und Risiken</w:t>
+      </w:r>
+      <w:sdt>
+        <w:sdtPr>
+          <w:id w:val="-1870677763"/>
+          <w:citation/>
+        </w:sdtPr>
+        <w:sdtContent>
+          <w:r>
+            <w:fldChar w:fldCharType="begin"/>
+          </w:r>
+          <w:r>
+            <w:instrText xml:space="preserve">CITATION AXE11 \p "S. 3" \l 1031 </w:instrText>
+          </w:r>
+          <w:r>
+            <w:fldChar w:fldCharType="separate"/>
+          </w:r>
+          <w:r>
+            <w:rPr>
+              <w:noProof/>
+            </w:rPr>
+            <w:t xml:space="preserve"> (AXELOS 2011, S. 3)</w:t>
+          </w:r>
+          <w:r>
+            <w:fldChar w:fldCharType="end"/>
+          </w:r>
+        </w:sdtContent>
+      </w:sdt>
+      <w:r>
+        <w:t>.</w:t>
+      </w:r>
+      <w:r>
+        <w:t xml:space="preserve"> Das Release-Management ist ein Teilaspekt der Service Transition, daher wird dieses Stadium detaillierter beschrieben. </w:t>
+      </w:r>
+      <w:r>
+        <w:t>Die Ziele der Service Transition lauten u. a. wie folgt</w:t>
+      </w:r>
+      <w:sdt>
+        <w:sdtPr>
+          <w:id w:val="1512560936"/>
+          <w:citation/>
+        </w:sdtPr>
+        <w:sdtContent>
+          <w:r>
+            <w:fldChar w:fldCharType="begin"/>
+          </w:r>
+          <w:r>
+            <w:instrText xml:space="preserve">CITATION AXE11 \p "S. 4" \l 1031 </w:instrText>
+          </w:r>
+          <w:r>
+            <w:fldChar w:fldCharType="separate"/>
+          </w:r>
+          <w:r>
+            <w:rPr>
+              <w:noProof/>
+            </w:rPr>
+            <w:t xml:space="preserve"> (AXELOS 2011, S. 4)</w:t>
+          </w:r>
+          <w:r>
+            <w:fldChar w:fldCharType="end"/>
+          </w:r>
+        </w:sdtContent>
+      </w:sdt>
+      <w:r>
+        <w:t>:</w:t>
+      </w:r>
+    </w:p>
+    <w:p>
+      <w:pPr>
+        <w:pStyle w:val="Listenabsatz"/>
+        <w:numPr>
+          <w:ilvl w:val="0"/>
+          <w:numId w:val="20"/>
+        </w:numPr>
+      </w:pPr>
+      <w:r>
+        <w:lastRenderedPageBreak/>
+        <w:t>effizienter und effektiver Umgang mit Änderungen („</w:t>
+      </w:r>
+      <w:proofErr w:type="spellStart"/>
+      <w:r>
+        <w:t>Changes</w:t>
+      </w:r>
+      <w:proofErr w:type="spellEnd"/>
+      <w:r>
+        <w:t>“)</w:t>
+      </w:r>
+    </w:p>
+    <w:p>
+      <w:pPr>
+        <w:pStyle w:val="Listenabsatz"/>
+        <w:numPr>
+          <w:ilvl w:val="0"/>
+          <w:numId w:val="20"/>
+        </w:numPr>
+      </w:pPr>
+      <w:r>
+        <w:t>Risiken gezielt verwalten und steuern</w:t>
+      </w:r>
+    </w:p>
+    <w:p>
+      <w:pPr>
+        <w:pStyle w:val="Listenabsatz"/>
+        <w:numPr>
+          <w:ilvl w:val="0"/>
+          <w:numId w:val="20"/>
+        </w:numPr>
+      </w:pPr>
+      <w:r>
+        <w:t>erfolgreiche Bereitstellung von Releases</w:t>
+      </w:r>
+    </w:p>
+    <w:p>
+      <w:pPr>
+        <w:pStyle w:val="Listenabsatz"/>
+        <w:numPr>
+          <w:ilvl w:val="0"/>
+          <w:numId w:val="20"/>
+        </w:numPr>
+      </w:pPr>
+      <w:r>
+        <w:t>Sicherstellung des Service Nutzens</w:t>
+      </w:r>
+    </w:p>
+    <w:p>
+      <w:r>
+        <w:t>Zur Erreichung der Ziele sind in ITIL für diese Stadium folgende Prozesse definiert</w:t>
+      </w:r>
+      <w:sdt>
+        <w:sdtPr>
+          <w:id w:val="623573991"/>
+          <w:citation/>
+        </w:sdtPr>
+        <w:sdtContent>
+          <w:r>
+            <w:fldChar w:fldCharType="begin"/>
+          </w:r>
+          <w:r>
+            <w:instrText xml:space="preserve">CITATION AXE11 \p "S. 5" \l 1031 </w:instrText>
+          </w:r>
+          <w:r>
+            <w:fldChar w:fldCharType="separate"/>
+          </w:r>
+          <w:r>
+            <w:rPr>
+              <w:noProof/>
+            </w:rPr>
+            <w:t xml:space="preserve"> (AXELOS 2011, S. 5)</w:t>
+          </w:r>
+          <w:r>
+            <w:fldChar w:fldCharType="end"/>
+          </w:r>
+        </w:sdtContent>
+      </w:sdt>
+      <w:r>
+        <w:t>:</w:t>
+      </w:r>
+    </w:p>
+    <w:p>
+      <w:pPr>
+        <w:pStyle w:val="Listenabsatz"/>
+        <w:numPr>
+          <w:ilvl w:val="0"/>
+          <w:numId w:val="21"/>
+        </w:numPr>
+      </w:pPr>
+      <w:r>
+        <w:t>Change Management</w:t>
+      </w:r>
+    </w:p>
+    <w:p>
+      <w:pPr>
+        <w:pStyle w:val="Listenabsatz"/>
+        <w:numPr>
+          <w:ilvl w:val="0"/>
+          <w:numId w:val="21"/>
+        </w:numPr>
+      </w:pPr>
+      <w:r>
+        <w:t xml:space="preserve">Service Asset </w:t>
+      </w:r>
+      <w:proofErr w:type="spellStart"/>
+      <w:r>
+        <w:t>and</w:t>
+      </w:r>
+      <w:proofErr w:type="spellEnd"/>
+      <w:r>
+        <w:t xml:space="preserve"> </w:t>
+      </w:r>
+      <w:proofErr w:type="spellStart"/>
+      <w:r>
+        <w:t>Configuration</w:t>
+      </w:r>
+      <w:proofErr w:type="spellEnd"/>
+      <w:r>
+        <w:t xml:space="preserve"> Management</w:t>
+      </w:r>
+    </w:p>
+    <w:p>
+      <w:pPr>
+        <w:pStyle w:val="Listenabsatz"/>
+        <w:numPr>
+          <w:ilvl w:val="0"/>
+          <w:numId w:val="21"/>
+        </w:numPr>
+      </w:pPr>
+      <w:r>
+        <w:t>Knowledge Management</w:t>
+      </w:r>
+    </w:p>
+    <w:p>
+      <w:pPr>
+        <w:pStyle w:val="Listenabsatz"/>
+        <w:numPr>
+          <w:ilvl w:val="0"/>
+          <w:numId w:val="21"/>
+        </w:numPr>
+      </w:pPr>
+      <w:r>
+        <w:t xml:space="preserve">Transition </w:t>
+      </w:r>
+      <w:proofErr w:type="spellStart"/>
+      <w:r>
+        <w:t>Planning</w:t>
+      </w:r>
+      <w:proofErr w:type="spellEnd"/>
+      <w:r>
+        <w:t xml:space="preserve"> </w:t>
+      </w:r>
+      <w:proofErr w:type="spellStart"/>
+      <w:r>
+        <w:t>and</w:t>
+      </w:r>
+      <w:proofErr w:type="spellEnd"/>
+      <w:r>
+        <w:t xml:space="preserve"> Support</w:t>
+      </w:r>
+    </w:p>
+    <w:p>
+      <w:pPr>
+        <w:pStyle w:val="Listenabsatz"/>
+        <w:numPr>
+          <w:ilvl w:val="0"/>
+          <w:numId w:val="21"/>
+        </w:numPr>
+      </w:pPr>
+      <w:r>
+        <w:t xml:space="preserve">Release </w:t>
+      </w:r>
+      <w:proofErr w:type="spellStart"/>
+      <w:r>
+        <w:t>and</w:t>
+      </w:r>
+      <w:proofErr w:type="spellEnd"/>
+      <w:r>
+        <w:t xml:space="preserve"> </w:t>
+      </w:r>
+      <w:proofErr w:type="spellStart"/>
+      <w:r>
+        <w:t>Deployment</w:t>
+      </w:r>
+      <w:proofErr w:type="spellEnd"/>
+      <w:r>
+        <w:t xml:space="preserve"> Management</w:t>
+      </w:r>
+    </w:p>
+    <w:p>
+      <w:pPr>
+        <w:pStyle w:val="Listenabsatz"/>
+        <w:numPr>
+          <w:ilvl w:val="0"/>
+          <w:numId w:val="21"/>
+        </w:numPr>
+      </w:pPr>
+      <w:r>
+        <w:t xml:space="preserve">Service </w:t>
+      </w:r>
+      <w:proofErr w:type="spellStart"/>
+      <w:r>
+        <w:t>Testing</w:t>
+      </w:r>
+      <w:proofErr w:type="spellEnd"/>
+      <w:r>
+        <w:t xml:space="preserve"> </w:t>
+      </w:r>
+      <w:proofErr w:type="spellStart"/>
+      <w:r>
+        <w:t>and</w:t>
+      </w:r>
+      <w:proofErr w:type="spellEnd"/>
+      <w:r>
+        <w:t xml:space="preserve"> Validation</w:t>
+      </w:r>
+    </w:p>
+    <w:p>
+      <w:pPr>
+        <w:pStyle w:val="Listenabsatz"/>
+        <w:numPr>
+          <w:ilvl w:val="0"/>
+          <w:numId w:val="21"/>
+        </w:numPr>
+      </w:pPr>
+      <w:r>
+        <w:t>Change Evaluation</w:t>
+      </w:r>
+    </w:p>
+    <w:p>
+      <w:r>
+        <w:t>Der Zusammenhang zwischen einem konkreten Release und den</w:t>
+      </w:r>
+      <w:r>
+        <w:t xml:space="preserve"> soeben</w:t>
+      </w:r>
+      <w:r>
+        <w:t xml:space="preserve"> beschrieben Service Lebenszyklusphasen sowie Service Transition Prozesse</w:t>
+      </w:r>
+      <w:r>
+        <w:t>n</w:t>
+      </w:r>
+      <w:r>
+        <w:t xml:space="preserve"> wird in </w:t>
+      </w:r>
+      <w:r>
         <w:rPr>
           <w:highlight w:val="yellow"/>
         </w:rPr>
-      </w:pPr>
+        <w:fldChar w:fldCharType="begin"/>
+      </w:r>
+      <w:r>
+        <w:instrText xml:space="preserve"> REF _Ref445907730 \h </w:instrText>
+      </w:r>
       <w:r>
         <w:rPr>
           <w:highlight w:val="yellow"/>
         </w:rPr>
-        <w:t>Weitere?</w:t>
+      </w:r>
+      <w:r>
+        <w:rPr>
+          <w:highlight w:val="yellow"/>
+        </w:rPr>
+        <w:instrText xml:space="preserve"> \* MERGEFORMAT </w:instrText>
+      </w:r>
+      <w:r>
+        <w:rPr>
+          <w:highlight w:val="yellow"/>
+        </w:rPr>
+        <w:fldChar w:fldCharType="separate"/>
+      </w:r>
+      <w:r>
+        <w:t>Abbildung 2.3</w:t>
+      </w:r>
+      <w:r>
+        <w:rPr>
+          <w:highlight w:val="yellow"/>
+        </w:rPr>
+        <w:fldChar w:fldCharType="end"/>
+      </w:r>
+      <w:r>
+        <w:t xml:space="preserve"> </w:t>
+      </w:r>
+      <w:r>
+        <w:t>verdeutlicht.</w:t>
+      </w:r>
+    </w:p>
+    <w:p>
+      <w:pPr>
+        <w:keepNext/>
+      </w:pPr>
+      <w:r>
+        <w:rPr>
+          <w:noProof/>
+        </w:rPr>
+        <w:drawing>
+          <wp:inline distT="0" distB="0" distL="0" distR="0" wp14:anchorId="65460802" wp14:editId="14CD4731">
+            <wp:extent cx="5065776" cy="2718816"/>
+            <wp:effectExtent l="0" t="0" r="0" b="0"/>
+            <wp:docPr id="3" name="Bild 3"/>
+            <wp:cNvGraphicFramePr>
+              <a:graphicFrameLocks xmlns:a="http://schemas.openxmlformats.org/drawingml/2006/main" noChangeAspect="1"/>
+            </wp:cNvGraphicFramePr>
+            <a:graphic xmlns:a="http://schemas.openxmlformats.org/drawingml/2006/main">
+              <a:graphicData uri="http://schemas.openxmlformats.org/drawingml/2006/picture">
+                <pic:pic xmlns:pic="http://schemas.openxmlformats.org/drawingml/2006/picture">
+                  <pic:nvPicPr>
+                    <pic:cNvPr id="3" name="2_4_ITIL.png"/>
+                    <pic:cNvPicPr/>
+                  </pic:nvPicPr>
+                  <pic:blipFill>
+                    <a:blip r:embed="rId24">
+                      <a:extLst>
+                        <a:ext uri="{28A0092B-C50C-407E-A947-70E740481C1C}">
+                          <a14:useLocalDpi xmlns:a14="http://schemas.microsoft.com/office/drawing/2010/main" val="0"/>
+                        </a:ext>
+                      </a:extLst>
+                    </a:blip>
+                    <a:stretch>
+                      <a:fillRect/>
+                    </a:stretch>
+                  </pic:blipFill>
+                  <pic:spPr>
+                    <a:xfrm>
+                      <a:off x="0" y="0"/>
+                      <a:ext cx="5065776" cy="2718816"/>
+                    </a:xfrm>
+                    <a:prstGeom prst="rect">
+                      <a:avLst/>
+                    </a:prstGeom>
+                  </pic:spPr>
+                </pic:pic>
+              </a:graphicData>
+            </a:graphic>
+          </wp:inline>
+        </w:drawing>
+      </w:r>
+    </w:p>
+    <w:p>
+      <w:pPr>
+        <w:pStyle w:val="Beschriftung"/>
+        <w:spacing w:after="120" w:line="240" w:lineRule="auto"/>
+        <w:rPr>
+          <w:b/>
+        </w:rPr>
+      </w:pPr>
+      <w:bookmarkStart w:id="60" w:name="_Ref445907730"/>
+      <w:bookmarkStart w:id="61" w:name="_Toc445907974"/>
+      <w:r>
+        <w:rPr>
+          <w:b/>
+        </w:rPr>
+        <w:t xml:space="preserve">Abbildung </w:t>
+      </w:r>
+      <w:r>
+        <w:rPr>
+          <w:b/>
+        </w:rPr>
+        <w:fldChar w:fldCharType="begin"/>
+      </w:r>
+      <w:r>
+        <w:rPr>
+          <w:b/>
+        </w:rPr>
+        <w:instrText xml:space="preserve"> STYLEREF 1 \s </w:instrText>
+      </w:r>
+      <w:r>
+        <w:rPr>
+          <w:b/>
+        </w:rPr>
+        <w:fldChar w:fldCharType="separate"/>
+      </w:r>
+      <w:r>
+        <w:rPr>
+          <w:b/>
+        </w:rPr>
+        <w:t>2</w:t>
+      </w:r>
+      <w:r>
+        <w:rPr>
+          <w:b/>
+        </w:rPr>
+        <w:fldChar w:fldCharType="end"/>
+      </w:r>
+      <w:r>
+        <w:rPr>
+          <w:b/>
+        </w:rPr>
+        <w:t>.</w:t>
+      </w:r>
+      <w:r>
+        <w:rPr>
+          <w:b/>
+        </w:rPr>
+        <w:fldChar w:fldCharType="begin"/>
+      </w:r>
+      <w:r>
+        <w:rPr>
+          <w:b/>
+        </w:rPr>
+        <w:instrText xml:space="preserve"> SEQ Abbildung \* ARABIC \s 1 </w:instrText>
+      </w:r>
+      <w:r>
+        <w:rPr>
+          <w:b/>
+        </w:rPr>
+        <w:fldChar w:fldCharType="separate"/>
+      </w:r>
+      <w:r>
+        <w:rPr>
+          <w:b/>
+        </w:rPr>
+        <w:t>3</w:t>
+      </w:r>
+      <w:r>
+        <w:rPr>
+          <w:b/>
+        </w:rPr>
+        <w:fldChar w:fldCharType="end"/>
+      </w:r>
+      <w:bookmarkEnd w:id="60"/>
+      <w:r>
+        <w:rPr>
+          <w:b/>
+        </w:rPr>
+        <w:t>: Überblick ITIL</w:t>
+      </w:r>
+      <w:bookmarkEnd w:id="61"/>
+    </w:p>
+    <w:p>
+      <w:pPr>
+        <w:pStyle w:val="Beschriftung"/>
+      </w:pPr>
+      <w:r>
+        <w:t xml:space="preserve">Quelle: in Anlehnung an </w:t>
+      </w:r>
+      <w:sdt>
+        <w:sdtPr>
+          <w:id w:val="645795433"/>
+          <w:citation/>
+        </w:sdtPr>
+        <w:sdtContent>
+          <w:r>
+            <w:fldChar w:fldCharType="begin"/>
+          </w:r>
+          <w:r>
+            <w:instrText xml:space="preserve">CITATION AXE11 \p "S. 5" \l 1031 </w:instrText>
+          </w:r>
+          <w:r>
+            <w:fldChar w:fldCharType="separate"/>
+          </w:r>
+          <w:r>
+            <w:rPr>
+              <w:noProof/>
+            </w:rPr>
+            <w:t>(AXELOS 2011, S. 5)</w:t>
+          </w:r>
+          <w:r>
+            <w:fldChar w:fldCharType="end"/>
+          </w:r>
+        </w:sdtContent>
+      </w:sdt>
+    </w:p>
+    <w:p>
+      <w:pPr>
+        <w:rPr>
+          <w:highlight w:val="yellow"/>
+        </w:rPr>
+      </w:pPr>
+      <w:r>
+        <w:rPr>
+          <w:highlight w:val="yellow"/>
+        </w:rPr>
+        <w:t>Nutzen ITIL Transition</w:t>
+      </w:r>
+    </w:p>
+    <w:p>
+      <w:pPr>
+        <w:rPr>
+          <w:highlight w:val="yellow"/>
+        </w:rPr>
+      </w:pPr>
+      <w:r>
+        <w:rPr>
+          <w:highlight w:val="yellow"/>
+        </w:rPr>
+        <w:t>ISO 20000</w:t>
+      </w:r>
+      <w:r>
+        <w:rPr>
+          <w:highlight w:val="yellow"/>
+        </w:rPr>
+        <w:t>-1 und -2</w:t>
       </w:r>
     </w:p>
     <w:p>
       <w:pPr>
         <w:pStyle w:val="berschrift1"/>
       </w:pPr>
-      <w:bookmarkStart w:id="58" w:name="_Ref442963836"/>
-      <w:bookmarkStart w:id="59" w:name="_Toc445650416"/>
+      <w:bookmarkStart w:id="62" w:name="_Ref442963836"/>
+      <w:bookmarkStart w:id="63" w:name="_Toc445907988"/>
       <w:r>
         <w:lastRenderedPageBreak/>
         <w:t xml:space="preserve">Entwurfsaspekte der </w:t>
@@ -9757,8 +10622,8 @@
       <w:r>
         <w:t xml:space="preserve"> Standardtypen</w:t>
       </w:r>
-      <w:bookmarkEnd w:id="58"/>
-      <w:bookmarkEnd w:id="59"/>
+      <w:bookmarkEnd w:id="62"/>
+      <w:bookmarkEnd w:id="63"/>
     </w:p>
     <w:p>
       <w:r>
@@ -9786,11 +10651,11 @@
       <w:pPr>
         <w:pStyle w:val="berschrift2"/>
       </w:pPr>
-      <w:bookmarkStart w:id="60" w:name="_Toc445650417"/>
+      <w:bookmarkStart w:id="64" w:name="_Toc445907989"/>
       <w:r>
         <w:t>Risiken innerhalb der Produktlebenszyklusphasen</w:t>
       </w:r>
-      <w:bookmarkEnd w:id="60"/>
+      <w:bookmarkEnd w:id="64"/>
     </w:p>
     <w:p>
       <w:r>
@@ -9935,21 +10800,21 @@
       <w:pPr>
         <w:pStyle w:val="berschrift3"/>
       </w:pPr>
-      <w:bookmarkStart w:id="61" w:name="_Toc445650418"/>
+      <w:bookmarkStart w:id="65" w:name="_Toc445907990"/>
       <w:r>
         <w:t>Entwicklung</w:t>
       </w:r>
-      <w:bookmarkEnd w:id="61"/>
+      <w:bookmarkEnd w:id="65"/>
     </w:p>
     <w:p>
       <w:pPr>
         <w:pStyle w:val="berschrift3"/>
       </w:pPr>
-      <w:bookmarkStart w:id="62" w:name="_Toc445650419"/>
+      <w:bookmarkStart w:id="66" w:name="_Toc445907991"/>
       <w:r>
         <w:t>Einführung</w:t>
       </w:r>
-      <w:bookmarkEnd w:id="62"/>
+      <w:bookmarkEnd w:id="66"/>
     </w:p>
     <w:p>
       <w:r>
@@ -10030,11 +10895,11 @@
       <w:pPr>
         <w:pStyle w:val="berschrift3"/>
       </w:pPr>
-      <w:bookmarkStart w:id="63" w:name="_Toc445650420"/>
+      <w:bookmarkStart w:id="67" w:name="_Toc445907992"/>
       <w:r>
         <w:t>Wachstum</w:t>
       </w:r>
-      <w:bookmarkEnd w:id="63"/>
+      <w:bookmarkEnd w:id="67"/>
     </w:p>
     <w:p>
       <w:r>
@@ -10050,11 +10915,11 @@
       <w:pPr>
         <w:pStyle w:val="berschrift3"/>
       </w:pPr>
-      <w:bookmarkStart w:id="64" w:name="_Toc445650421"/>
+      <w:bookmarkStart w:id="68" w:name="_Toc445907993"/>
       <w:r>
         <w:t>Reife</w:t>
       </w:r>
-      <w:bookmarkEnd w:id="64"/>
+      <w:bookmarkEnd w:id="68"/>
     </w:p>
     <w:p>
       <w:r>
@@ -10065,11 +10930,11 @@
       <w:pPr>
         <w:pStyle w:val="berschrift3"/>
       </w:pPr>
-      <w:bookmarkStart w:id="65" w:name="_Toc445650422"/>
+      <w:bookmarkStart w:id="69" w:name="_Toc445907994"/>
       <w:r>
         <w:t>Sättigung</w:t>
       </w:r>
-      <w:bookmarkEnd w:id="65"/>
+      <w:bookmarkEnd w:id="69"/>
     </w:p>
     <w:p>
       <w:r>
@@ -10085,12 +10950,12 @@
       <w:pPr>
         <w:pStyle w:val="berschrift3"/>
       </w:pPr>
-      <w:bookmarkStart w:id="66" w:name="_Toc445650423"/>
+      <w:bookmarkStart w:id="70" w:name="_Toc445907995"/>
       <w:r>
         <w:lastRenderedPageBreak/>
         <w:t>Entsorgung</w:t>
       </w:r>
-      <w:bookmarkEnd w:id="66"/>
+      <w:bookmarkEnd w:id="70"/>
     </w:p>
     <w:p>
       <w:r>
@@ -10101,11 +10966,11 @@
       <w:pPr>
         <w:pStyle w:val="berschrift3"/>
       </w:pPr>
-      <w:bookmarkStart w:id="67" w:name="_Toc445650424"/>
+      <w:bookmarkStart w:id="71" w:name="_Toc445907996"/>
       <w:r>
         <w:t>Zusammenfassung der Risiken der einzelnen Phasen</w:t>
       </w:r>
-      <w:bookmarkEnd w:id="67"/>
+      <w:bookmarkEnd w:id="71"/>
     </w:p>
     <w:p>
       <w:r>
@@ -10121,7 +10986,7 @@
       <w:pPr>
         <w:pStyle w:val="berschrift2"/>
       </w:pPr>
-      <w:bookmarkStart w:id="68" w:name="_Toc445650425"/>
+      <w:bookmarkStart w:id="72" w:name="_Toc445907997"/>
       <w:r>
         <w:t xml:space="preserve">Methoden des </w:t>
       </w:r>
@@ -10131,17 +10996,17 @@
       <w:r>
         <w:t>s zum Umgang mit Risiken</w:t>
       </w:r>
-      <w:bookmarkEnd w:id="68"/>
+      <w:bookmarkEnd w:id="72"/>
     </w:p>
     <w:p>
       <w:pPr>
         <w:pStyle w:val="berschrift3"/>
       </w:pPr>
-      <w:bookmarkStart w:id="69" w:name="_Toc445650426"/>
+      <w:bookmarkStart w:id="73" w:name="_Toc445907998"/>
       <w:r>
         <w:t>Formalisierung</w:t>
       </w:r>
-      <w:bookmarkEnd w:id="69"/>
+      <w:bookmarkEnd w:id="73"/>
     </w:p>
     <w:p>
       <w:r>
@@ -10365,11 +11230,11 @@
       <w:pPr>
         <w:pStyle w:val="berschrift3"/>
       </w:pPr>
-      <w:bookmarkStart w:id="70" w:name="_Toc445650427"/>
+      <w:bookmarkStart w:id="74" w:name="_Toc445907999"/>
       <w:r>
         <w:t>Standardisierung</w:t>
       </w:r>
-      <w:bookmarkEnd w:id="70"/>
+      <w:bookmarkEnd w:id="74"/>
     </w:p>
     <w:p>
       <w:r>
@@ -10388,12 +11253,12 @@
       <w:pPr>
         <w:pStyle w:val="berschrift3"/>
       </w:pPr>
-      <w:bookmarkStart w:id="71" w:name="_Toc445650428"/>
+      <w:bookmarkStart w:id="75" w:name="_Toc445908000"/>
       <w:r>
         <w:lastRenderedPageBreak/>
         <w:t>Automatisierung</w:t>
       </w:r>
-      <w:bookmarkEnd w:id="71"/>
+      <w:bookmarkEnd w:id="75"/>
     </w:p>
     <w:p>
       <w:r>
@@ -10453,8 +11318,8 @@
           <w:szCs w:val="22"/>
         </w:rPr>
       </w:pPr>
-      <w:bookmarkStart w:id="72" w:name="_Ref442963953"/>
-      <w:bookmarkStart w:id="73" w:name="_Toc445650429"/>
+      <w:bookmarkStart w:id="76" w:name="_Ref442963953"/>
+      <w:bookmarkStart w:id="77" w:name="_Toc445908001"/>
       <w:r>
         <w:lastRenderedPageBreak/>
         <w:t>Ko</w:t>
@@ -10465,19 +11330,19 @@
       <w:r>
         <w:t xml:space="preserve"> Risiken der Produktlebenszyklusphasen</w:t>
       </w:r>
-      <w:bookmarkEnd w:id="72"/>
-      <w:bookmarkEnd w:id="73"/>
+      <w:bookmarkEnd w:id="76"/>
+      <w:bookmarkEnd w:id="77"/>
     </w:p>
     <w:p>
       <w:pPr>
         <w:pStyle w:val="berschrift2"/>
       </w:pPr>
-      <w:bookmarkStart w:id="74" w:name="_Toc445650430"/>
+      <w:bookmarkStart w:id="78" w:name="_Toc445908002"/>
       <w:proofErr w:type="spellStart"/>
       <w:r>
         <w:t>DevOps</w:t>
       </w:r>
-      <w:bookmarkEnd w:id="74"/>
+      <w:bookmarkEnd w:id="78"/>
       <w:proofErr w:type="spellEnd"/>
     </w:p>
     <w:p>
@@ -10489,11 +11354,11 @@
       <w:pPr>
         <w:pStyle w:val="berschrift2"/>
       </w:pPr>
-      <w:bookmarkStart w:id="75" w:name="_Toc445650431"/>
+      <w:bookmarkStart w:id="79" w:name="_Toc445908003"/>
       <w:r>
         <w:t>Formell</w:t>
       </w:r>
-      <w:bookmarkEnd w:id="75"/>
+      <w:bookmarkEnd w:id="79"/>
     </w:p>
     <w:p>
       <w:r>
@@ -10504,11 +11369,11 @@
       <w:pPr>
         <w:pStyle w:val="berschrift2"/>
       </w:pPr>
-      <w:bookmarkStart w:id="76" w:name="_Toc445650432"/>
+      <w:bookmarkStart w:id="80" w:name="_Toc445908004"/>
       <w:r>
         <w:t>Individuell</w:t>
       </w:r>
-      <w:bookmarkEnd w:id="76"/>
+      <w:bookmarkEnd w:id="80"/>
     </w:p>
     <w:p>
       <w:r>
@@ -10519,14 +11384,14 @@
       <w:pPr>
         <w:pStyle w:val="berschrift1"/>
       </w:pPr>
-      <w:bookmarkStart w:id="77" w:name="_Ref442964028"/>
-      <w:bookmarkStart w:id="78" w:name="_Toc445650433"/>
+      <w:bookmarkStart w:id="81" w:name="_Ref442964028"/>
+      <w:bookmarkStart w:id="82" w:name="_Toc445908005"/>
       <w:r>
         <w:lastRenderedPageBreak/>
         <w:t>Kritische Würdigung der Standardtypen</w:t>
       </w:r>
-      <w:bookmarkEnd w:id="77"/>
-      <w:bookmarkEnd w:id="78"/>
+      <w:bookmarkEnd w:id="81"/>
+      <w:bookmarkEnd w:id="82"/>
     </w:p>
     <w:p>
       <w:r>
@@ -10571,14 +11436,14 @@
       <w:pPr>
         <w:pStyle w:val="berschrift1"/>
       </w:pPr>
-      <w:bookmarkStart w:id="79" w:name="_Ref442964114"/>
-      <w:bookmarkStart w:id="80" w:name="_Toc445650434"/>
+      <w:bookmarkStart w:id="83" w:name="_Ref442964114"/>
+      <w:bookmarkStart w:id="84" w:name="_Toc445908006"/>
       <w:r>
         <w:lastRenderedPageBreak/>
         <w:t>Demonstration der Standardtypen am Fallbeispiel DPDHL Group</w:t>
       </w:r>
-      <w:bookmarkEnd w:id="79"/>
-      <w:bookmarkEnd w:id="80"/>
+      <w:bookmarkEnd w:id="83"/>
+      <w:bookmarkEnd w:id="84"/>
     </w:p>
     <w:p>
       <w:proofErr w:type="spellStart"/>
@@ -10594,14 +11459,14 @@
       <w:pPr>
         <w:pStyle w:val="berschrift1"/>
       </w:pPr>
-      <w:bookmarkStart w:id="81" w:name="_Ref442964164"/>
-      <w:bookmarkStart w:id="82" w:name="_Toc445650435"/>
+      <w:bookmarkStart w:id="85" w:name="_Ref442964164"/>
+      <w:bookmarkStart w:id="86" w:name="_Toc445908007"/>
       <w:r>
         <w:lastRenderedPageBreak/>
         <w:t>Evaluation der Zielerreichung und Ausblick</w:t>
       </w:r>
-      <w:bookmarkEnd w:id="81"/>
-      <w:bookmarkEnd w:id="82"/>
+      <w:bookmarkEnd w:id="85"/>
+      <w:bookmarkEnd w:id="86"/>
     </w:p>
     <w:p>
       <w:r>
@@ -10616,31 +11481,31 @@
     <w:p>
       <w:pPr>
         <w:sectPr>
-          <w:headerReference w:type="default" r:id="rId24"/>
+          <w:headerReference w:type="default" r:id="rId25"/>
           <w:pgSz w:w="11906" w:h="16838"/>
           <w:pgMar w:top="1134" w:right="1418" w:bottom="1134" w:left="2268" w:header="709" w:footer="709" w:gutter="0"/>
           <w:pgNumType w:start="1"/>
           <w:cols w:space="708"/>
         </w:sectPr>
       </w:pPr>
-      <w:bookmarkStart w:id="83" w:name="_Toc410799361"/>
-      <w:bookmarkStart w:id="84" w:name="_Toc410799446"/>
-      <w:bookmarkStart w:id="85" w:name="_Toc410799366"/>
-      <w:bookmarkStart w:id="86" w:name="_Toc410799451"/>
-      <w:bookmarkStart w:id="87" w:name="_Toc415465661"/>
-      <w:bookmarkStart w:id="88" w:name="_Ref418325438"/>
-      <w:bookmarkStart w:id="89" w:name="_Ref414785387"/>
-      <w:bookmarkStart w:id="90" w:name="_Toc415465643"/>
-    </w:p>
+      <w:bookmarkStart w:id="87" w:name="_Toc415465643"/>
+      <w:bookmarkStart w:id="88" w:name="_Ref414785387"/>
+      <w:bookmarkStart w:id="89" w:name="_Ref418325438"/>
+      <w:bookmarkStart w:id="90" w:name="_Toc415465661"/>
+      <w:bookmarkStart w:id="91" w:name="_Toc410799451"/>
+      <w:bookmarkStart w:id="92" w:name="_Toc410799366"/>
+      <w:bookmarkStart w:id="93" w:name="_Toc410799446"/>
+      <w:bookmarkStart w:id="94" w:name="_Toc410799361"/>
+    </w:p>
+    <w:bookmarkEnd w:id="94" w:displacedByCustomXml="next"/>
+    <w:bookmarkEnd w:id="93" w:displacedByCustomXml="next"/>
+    <w:bookmarkEnd w:id="92" w:displacedByCustomXml="next"/>
+    <w:bookmarkEnd w:id="91" w:displacedByCustomXml="next"/>
     <w:bookmarkEnd w:id="90" w:displacedByCustomXml="next"/>
     <w:bookmarkEnd w:id="89" w:displacedByCustomXml="next"/>
     <w:bookmarkEnd w:id="88" w:displacedByCustomXml="next"/>
     <w:bookmarkEnd w:id="87" w:displacedByCustomXml="next"/>
-    <w:bookmarkEnd w:id="86" w:displacedByCustomXml="next"/>
-    <w:bookmarkEnd w:id="85" w:displacedByCustomXml="next"/>
-    <w:bookmarkEnd w:id="84" w:displacedByCustomXml="next"/>
-    <w:bookmarkEnd w:id="83" w:displacedByCustomXml="next"/>
-    <w:bookmarkStart w:id="91" w:name="_Toc445650436" w:displacedByCustomXml="next"/>
+    <w:bookmarkStart w:id="95" w:name="_Toc445908008" w:displacedByCustomXml="next"/>
     <w:sdt>
       <w:sdtPr>
         <w:rPr>
@@ -10662,7 +11527,7 @@
           <w:r>
             <w:t>Literaturverzeichnis</w:t>
           </w:r>
-          <w:bookmarkEnd w:id="91"/>
+          <w:bookmarkEnd w:id="95"/>
         </w:p>
         <w:sdt>
           <w:sdtPr>
@@ -11619,8 +12484,8 @@
       <w:pPr>
         <w:jc w:val="left"/>
         <w:sectPr>
-          <w:headerReference w:type="even" r:id="rId25"/>
-          <w:headerReference w:type="default" r:id="rId26"/>
+          <w:headerReference w:type="even" r:id="rId26"/>
+          <w:headerReference w:type="default" r:id="rId27"/>
           <w:type w:val="continuous"/>
           <w:pgSz w:w="11906" w:h="16838"/>
           <w:pgMar w:top="1134" w:right="1418" w:bottom="1134" w:left="2268" w:header="708" w:footer="708" w:gutter="0"/>
@@ -11632,12 +12497,12 @@
       <w:pPr>
         <w:pStyle w:val="berschrift1ohneNummerierung"/>
       </w:pPr>
-      <w:bookmarkStart w:id="92" w:name="_Toc445650437"/>
+      <w:bookmarkStart w:id="96" w:name="_Toc445908009"/>
       <w:r>
         <w:lastRenderedPageBreak/>
         <w:t>Erklärung</w:t>
       </w:r>
-      <w:bookmarkEnd w:id="92"/>
+      <w:bookmarkEnd w:id="96"/>
     </w:p>
     <w:p>
       <w:pPr>
@@ -11670,7 +12535,7 @@
           </w:ffData>
         </w:fldChar>
       </w:r>
-      <w:bookmarkStart w:id="93" w:name="Text15"/>
+      <w:bookmarkStart w:id="97" w:name="Text15"/>
       <w:r>
         <w:instrText xml:space="preserve"> FORMTEXT </w:instrText>
       </w:r>
@@ -11686,7 +12551,7 @@
       <w:r>
         <w:fldChar w:fldCharType="end"/>
       </w:r>
-      <w:bookmarkEnd w:id="93"/>
+      <w:bookmarkEnd w:id="97"/>
     </w:p>
     <w:p>
       <w:pPr>
@@ -11719,7 +12584,7 @@
           </w:ffData>
         </w:fldChar>
       </w:r>
-      <w:bookmarkStart w:id="94" w:name="Text16"/>
+      <w:bookmarkStart w:id="98" w:name="Text16"/>
       <w:r>
         <w:instrText xml:space="preserve"> FORMTEXT </w:instrText>
       </w:r>
@@ -11735,7 +12600,7 @@
       <w:r>
         <w:fldChar w:fldCharType="end"/>
       </w:r>
-      <w:bookmarkEnd w:id="94"/>
+      <w:bookmarkEnd w:id="98"/>
     </w:p>
     <w:p>
       <w:pPr>
@@ -11765,7 +12630,7 @@
           </w:ffData>
         </w:fldChar>
       </w:r>
-      <w:bookmarkStart w:id="95" w:name="Text17"/>
+      <w:bookmarkStart w:id="99" w:name="Text17"/>
       <w:r>
         <w:instrText xml:space="preserve"> FORMTEXT </w:instrText>
       </w:r>
@@ -11781,7 +12646,7 @@
       <w:r>
         <w:fldChar w:fldCharType="end"/>
       </w:r>
-      <w:bookmarkEnd w:id="95"/>
+      <w:bookmarkEnd w:id="99"/>
     </w:p>
     <w:p>
       <w:pPr>
@@ -11946,7 +12811,7 @@
       </w:r>
     </w:p>
     <w:sectPr>
-      <w:headerReference w:type="default" r:id="rId27"/>
+      <w:headerReference w:type="default" r:id="rId28"/>
       <w:pgSz w:w="11906" w:h="16838"/>
       <w:pgMar w:top="1134" w:right="1418" w:bottom="1134" w:left="2268" w:header="708" w:footer="708" w:gutter="0"/>
       <w:cols w:space="708"/>
@@ -12242,6 +13107,25 @@
       </w:r>
       <w:r>
         <w:t>Quelle?</w:t>
+      </w:r>
+    </w:p>
+  </w:comment>
+  <w:comment w:id="59" w:author="steve.lohr@gmx.de" w:date="2016-03-16T14:37:00Z" w:initials="s">
+    <w:p>
+      <w:pPr>
+        <w:pStyle w:val="Kommentartext"/>
+      </w:pPr>
+      <w:r>
+        <w:rPr>
+          <w:rStyle w:val="Kommentarzeichen"/>
+        </w:rPr>
+        <w:annotationRef/>
+      </w:r>
+      <w:r>
+        <w:t>Was ist ITSM? Zusammenhang zu Produkt-Management?</w:t>
+      </w:r>
+      <w:r>
+        <w:t xml:space="preserve"> Unterschied Produkt – Service?</w:t>
       </w:r>
     </w:p>
   </w:comment>
@@ -12268,6 +13152,7 @@
   <w15:commentEx w15:paraId="199BDB35" w15:done="0"/>
   <w15:commentEx w15:paraId="5914F1CE" w15:done="0"/>
   <w15:commentEx w15:paraId="7FEA2712" w15:done="0"/>
+  <w15:commentEx w15:paraId="4C7A546F" w15:done="0"/>
 </w15:commentsEx>
 </file>
 
@@ -12485,7 +13370,7 @@
       <w:rPr>
         <w:noProof/>
       </w:rPr>
-      <w:t>20</w:t>
+      <w:t>21</w:t>
     </w:r>
     <w:r>
       <w:fldChar w:fldCharType="end"/>
@@ -12537,7 +13422,7 @@
       <w:rPr>
         <w:noProof/>
       </w:rPr>
-      <w:t>21</w:t>
+      <w:t>22</w:t>
     </w:r>
     <w:r>
       <w:fldChar w:fldCharType="end"/>
@@ -12851,7 +13736,7 @@
       <w:rPr>
         <w:noProof/>
       </w:rPr>
-      <w:t>6</w:t>
+      <w:t>5</w:t>
     </w:r>
     <w:r>
       <w:fldChar w:fldCharType="end"/>
@@ -13242,6 +14127,92 @@
     </w:lvl>
   </w:abstractNum>
   <w:abstractNum w:abstractNumId="3">
+    <w:nsid w:val="19A34768"/>
+    <w:multiLevelType w:val="hybridMultilevel"/>
+    <w:tmpl w:val="24F058D4"/>
+    <w:lvl w:ilvl="0" w:tplc="0407000F">
+      <w:start w:val="1"/>
+      <w:numFmt w:val="decimal"/>
+      <w:lvlText w:val="%1."/>
+      <w:lvlJc w:val="left"/>
+      <w:pPr>
+        <w:ind w:left="720" w:hanging="360"/>
+      </w:pPr>
+    </w:lvl>
+    <w:lvl w:ilvl="1" w:tplc="04070019" w:tentative="1">
+      <w:start w:val="1"/>
+      <w:numFmt w:val="lowerLetter"/>
+      <w:lvlText w:val="%2."/>
+      <w:lvlJc w:val="left"/>
+      <w:pPr>
+        <w:ind w:left="1440" w:hanging="360"/>
+      </w:pPr>
+    </w:lvl>
+    <w:lvl w:ilvl="2" w:tplc="0407001B" w:tentative="1">
+      <w:start w:val="1"/>
+      <w:numFmt w:val="lowerRoman"/>
+      <w:lvlText w:val="%3."/>
+      <w:lvlJc w:val="right"/>
+      <w:pPr>
+        <w:ind w:left="2160" w:hanging="180"/>
+      </w:pPr>
+    </w:lvl>
+    <w:lvl w:ilvl="3" w:tplc="0407000F" w:tentative="1">
+      <w:start w:val="1"/>
+      <w:numFmt w:val="decimal"/>
+      <w:lvlText w:val="%4."/>
+      <w:lvlJc w:val="left"/>
+      <w:pPr>
+        <w:ind w:left="2880" w:hanging="360"/>
+      </w:pPr>
+    </w:lvl>
+    <w:lvl w:ilvl="4" w:tplc="04070019" w:tentative="1">
+      <w:start w:val="1"/>
+      <w:numFmt w:val="lowerLetter"/>
+      <w:lvlText w:val="%5."/>
+      <w:lvlJc w:val="left"/>
+      <w:pPr>
+        <w:ind w:left="3600" w:hanging="360"/>
+      </w:pPr>
+    </w:lvl>
+    <w:lvl w:ilvl="5" w:tplc="0407001B" w:tentative="1">
+      <w:start w:val="1"/>
+      <w:numFmt w:val="lowerRoman"/>
+      <w:lvlText w:val="%6."/>
+      <w:lvlJc w:val="right"/>
+      <w:pPr>
+        <w:ind w:left="4320" w:hanging="180"/>
+      </w:pPr>
+    </w:lvl>
+    <w:lvl w:ilvl="6" w:tplc="0407000F" w:tentative="1">
+      <w:start w:val="1"/>
+      <w:numFmt w:val="decimal"/>
+      <w:lvlText w:val="%7."/>
+      <w:lvlJc w:val="left"/>
+      <w:pPr>
+        <w:ind w:left="5040" w:hanging="360"/>
+      </w:pPr>
+    </w:lvl>
+    <w:lvl w:ilvl="7" w:tplc="04070019" w:tentative="1">
+      <w:start w:val="1"/>
+      <w:numFmt w:val="lowerLetter"/>
+      <w:lvlText w:val="%8."/>
+      <w:lvlJc w:val="left"/>
+      <w:pPr>
+        <w:ind w:left="5760" w:hanging="360"/>
+      </w:pPr>
+    </w:lvl>
+    <w:lvl w:ilvl="8" w:tplc="0407001B" w:tentative="1">
+      <w:start w:val="1"/>
+      <w:numFmt w:val="lowerRoman"/>
+      <w:lvlText w:val="%9."/>
+      <w:lvlJc w:val="right"/>
+      <w:pPr>
+        <w:ind w:left="6480" w:hanging="180"/>
+      </w:pPr>
+    </w:lvl>
+  </w:abstractNum>
+  <w:abstractNum w:abstractNumId="4">
     <w:nsid w:val="1BB06EC5"/>
     <w:multiLevelType w:val="multilevel"/>
     <w:tmpl w:val="67E65744"/>
@@ -13388,7 +14359,7 @@
       </w:rPr>
     </w:lvl>
   </w:abstractNum>
-  <w:abstractNum w:abstractNumId="4">
+  <w:abstractNum w:abstractNumId="5">
     <w:nsid w:val="1BB117AC"/>
     <w:multiLevelType w:val="hybridMultilevel"/>
     <w:tmpl w:val="879008A8"/>
@@ -13501,7 +14472,206 @@
       </w:rPr>
     </w:lvl>
   </w:abstractNum>
-  <w:abstractNum w:abstractNumId="5">
+  <w:abstractNum w:abstractNumId="6">
+    <w:nsid w:val="1D382534"/>
+    <w:multiLevelType w:val="hybridMultilevel"/>
+    <w:tmpl w:val="C7A8099E"/>
+    <w:lvl w:ilvl="0" w:tplc="04070001">
+      <w:start w:val="1"/>
+      <w:numFmt w:val="bullet"/>
+      <w:lvlText w:val=""/>
+      <w:lvlJc w:val="left"/>
+      <w:pPr>
+        <w:ind w:left="720" w:hanging="360"/>
+      </w:pPr>
+      <w:rPr>
+        <w:rFonts w:ascii="Symbol" w:hAnsi="Symbol" w:hint="default"/>
+      </w:rPr>
+    </w:lvl>
+    <w:lvl w:ilvl="1" w:tplc="04070003" w:tentative="1">
+      <w:start w:val="1"/>
+      <w:numFmt w:val="bullet"/>
+      <w:lvlText w:val="o"/>
+      <w:lvlJc w:val="left"/>
+      <w:pPr>
+        <w:ind w:left="1440" w:hanging="360"/>
+      </w:pPr>
+      <w:rPr>
+        <w:rFonts w:ascii="Courier New" w:hAnsi="Courier New" w:cs="Courier New" w:hint="default"/>
+      </w:rPr>
+    </w:lvl>
+    <w:lvl w:ilvl="2" w:tplc="04070005" w:tentative="1">
+      <w:start w:val="1"/>
+      <w:numFmt w:val="bullet"/>
+      <w:lvlText w:val=""/>
+      <w:lvlJc w:val="left"/>
+      <w:pPr>
+        <w:ind w:left="2160" w:hanging="360"/>
+      </w:pPr>
+      <w:rPr>
+        <w:rFonts w:ascii="Wingdings" w:hAnsi="Wingdings" w:hint="default"/>
+      </w:rPr>
+    </w:lvl>
+    <w:lvl w:ilvl="3" w:tplc="04070001" w:tentative="1">
+      <w:start w:val="1"/>
+      <w:numFmt w:val="bullet"/>
+      <w:lvlText w:val=""/>
+      <w:lvlJc w:val="left"/>
+      <w:pPr>
+        <w:ind w:left="2880" w:hanging="360"/>
+      </w:pPr>
+      <w:rPr>
+        <w:rFonts w:ascii="Symbol" w:hAnsi="Symbol" w:hint="default"/>
+      </w:rPr>
+    </w:lvl>
+    <w:lvl w:ilvl="4" w:tplc="04070003" w:tentative="1">
+      <w:start w:val="1"/>
+      <w:numFmt w:val="bullet"/>
+      <w:lvlText w:val="o"/>
+      <w:lvlJc w:val="left"/>
+      <w:pPr>
+        <w:ind w:left="3600" w:hanging="360"/>
+      </w:pPr>
+      <w:rPr>
+        <w:rFonts w:ascii="Courier New" w:hAnsi="Courier New" w:cs="Courier New" w:hint="default"/>
+      </w:rPr>
+    </w:lvl>
+    <w:lvl w:ilvl="5" w:tplc="04070005" w:tentative="1">
+      <w:start w:val="1"/>
+      <w:numFmt w:val="bullet"/>
+      <w:lvlText w:val=""/>
+      <w:lvlJc w:val="left"/>
+      <w:pPr>
+        <w:ind w:left="4320" w:hanging="360"/>
+      </w:pPr>
+      <w:rPr>
+        <w:rFonts w:ascii="Wingdings" w:hAnsi="Wingdings" w:hint="default"/>
+      </w:rPr>
+    </w:lvl>
+    <w:lvl w:ilvl="6" w:tplc="04070001" w:tentative="1">
+      <w:start w:val="1"/>
+      <w:numFmt w:val="bullet"/>
+      <w:lvlText w:val=""/>
+      <w:lvlJc w:val="left"/>
+      <w:pPr>
+        <w:ind w:left="5040" w:hanging="360"/>
+      </w:pPr>
+      <w:rPr>
+        <w:rFonts w:ascii="Symbol" w:hAnsi="Symbol" w:hint="default"/>
+      </w:rPr>
+    </w:lvl>
+    <w:lvl w:ilvl="7" w:tplc="04070003" w:tentative="1">
+      <w:start w:val="1"/>
+      <w:numFmt w:val="bullet"/>
+      <w:lvlText w:val="o"/>
+      <w:lvlJc w:val="left"/>
+      <w:pPr>
+        <w:ind w:left="5760" w:hanging="360"/>
+      </w:pPr>
+      <w:rPr>
+        <w:rFonts w:ascii="Courier New" w:hAnsi="Courier New" w:cs="Courier New" w:hint="default"/>
+      </w:rPr>
+    </w:lvl>
+    <w:lvl w:ilvl="8" w:tplc="04070005" w:tentative="1">
+      <w:start w:val="1"/>
+      <w:numFmt w:val="bullet"/>
+      <w:lvlText w:val=""/>
+      <w:lvlJc w:val="left"/>
+      <w:pPr>
+        <w:ind w:left="6480" w:hanging="360"/>
+      </w:pPr>
+      <w:rPr>
+        <w:rFonts w:ascii="Wingdings" w:hAnsi="Wingdings" w:hint="default"/>
+      </w:rPr>
+    </w:lvl>
+  </w:abstractNum>
+  <w:abstractNum w:abstractNumId="7">
+    <w:nsid w:val="1FA24C17"/>
+    <w:multiLevelType w:val="hybridMultilevel"/>
+    <w:tmpl w:val="C6461AC6"/>
+    <w:lvl w:ilvl="0" w:tplc="0407000F">
+      <w:start w:val="1"/>
+      <w:numFmt w:val="decimal"/>
+      <w:lvlText w:val="%1."/>
+      <w:lvlJc w:val="left"/>
+      <w:pPr>
+        <w:ind w:left="720" w:hanging="360"/>
+      </w:pPr>
+    </w:lvl>
+    <w:lvl w:ilvl="1" w:tplc="04070019" w:tentative="1">
+      <w:start w:val="1"/>
+      <w:numFmt w:val="lowerLetter"/>
+      <w:lvlText w:val="%2."/>
+      <w:lvlJc w:val="left"/>
+      <w:pPr>
+        <w:ind w:left="1440" w:hanging="360"/>
+      </w:pPr>
+    </w:lvl>
+    <w:lvl w:ilvl="2" w:tplc="0407001B" w:tentative="1">
+      <w:start w:val="1"/>
+      <w:numFmt w:val="lowerRoman"/>
+      <w:lvlText w:val="%3."/>
+      <w:lvlJc w:val="right"/>
+      <w:pPr>
+        <w:ind w:left="2160" w:hanging="180"/>
+      </w:pPr>
+    </w:lvl>
+    <w:lvl w:ilvl="3" w:tplc="0407000F" w:tentative="1">
+      <w:start w:val="1"/>
+      <w:numFmt w:val="decimal"/>
+      <w:lvlText w:val="%4."/>
+      <w:lvlJc w:val="left"/>
+      <w:pPr>
+        <w:ind w:left="2880" w:hanging="360"/>
+      </w:pPr>
+    </w:lvl>
+    <w:lvl w:ilvl="4" w:tplc="04070019" w:tentative="1">
+      <w:start w:val="1"/>
+      <w:numFmt w:val="lowerLetter"/>
+      <w:lvlText w:val="%5."/>
+      <w:lvlJc w:val="left"/>
+      <w:pPr>
+        <w:ind w:left="3600" w:hanging="360"/>
+      </w:pPr>
+    </w:lvl>
+    <w:lvl w:ilvl="5" w:tplc="0407001B" w:tentative="1">
+      <w:start w:val="1"/>
+      <w:numFmt w:val="lowerRoman"/>
+      <w:lvlText w:val="%6."/>
+      <w:lvlJc w:val="right"/>
+      <w:pPr>
+        <w:ind w:left="4320" w:hanging="180"/>
+      </w:pPr>
+    </w:lvl>
+    <w:lvl w:ilvl="6" w:tplc="0407000F" w:tentative="1">
+      <w:start w:val="1"/>
+      <w:numFmt w:val="decimal"/>
+      <w:lvlText w:val="%7."/>
+      <w:lvlJc w:val="left"/>
+      <w:pPr>
+        <w:ind w:left="5040" w:hanging="360"/>
+      </w:pPr>
+    </w:lvl>
+    <w:lvl w:ilvl="7" w:tplc="04070019" w:tentative="1">
+      <w:start w:val="1"/>
+      <w:numFmt w:val="lowerLetter"/>
+      <w:lvlText w:val="%8."/>
+      <w:lvlJc w:val="left"/>
+      <w:pPr>
+        <w:ind w:left="5760" w:hanging="360"/>
+      </w:pPr>
+    </w:lvl>
+    <w:lvl w:ilvl="8" w:tplc="0407001B" w:tentative="1">
+      <w:start w:val="1"/>
+      <w:numFmt w:val="lowerRoman"/>
+      <w:lvlText w:val="%9."/>
+      <w:lvlJc w:val="right"/>
+      <w:pPr>
+        <w:ind w:left="6480" w:hanging="180"/>
+      </w:pPr>
+    </w:lvl>
+  </w:abstractNum>
+  <w:abstractNum w:abstractNumId="8">
     <w:nsid w:val="254D241D"/>
     <w:multiLevelType w:val="multilevel"/>
     <w:tmpl w:val="6A92E546"/>
@@ -13642,7 +14812,7 @@
       </w:rPr>
     </w:lvl>
   </w:abstractNum>
-  <w:abstractNum w:abstractNumId="6">
+  <w:abstractNum w:abstractNumId="9">
     <w:nsid w:val="2A070990"/>
     <w:multiLevelType w:val="hybridMultilevel"/>
     <w:tmpl w:val="1DBAEB60"/>
@@ -13728,7 +14898,7 @@
       </w:pPr>
     </w:lvl>
   </w:abstractNum>
-  <w:abstractNum w:abstractNumId="7">
+  <w:abstractNum w:abstractNumId="10">
     <w:nsid w:val="365F0A97"/>
     <w:multiLevelType w:val="hybridMultilevel"/>
     <w:tmpl w:val="0DC0008E"/>
@@ -13841,7 +15011,7 @@
       </w:rPr>
     </w:lvl>
   </w:abstractNum>
-  <w:abstractNum w:abstractNumId="8">
+  <w:abstractNum w:abstractNumId="11">
     <w:nsid w:val="394F4277"/>
     <w:multiLevelType w:val="hybridMultilevel"/>
     <w:tmpl w:val="1662190C"/>
@@ -13954,7 +15124,7 @@
       </w:rPr>
     </w:lvl>
   </w:abstractNum>
-  <w:abstractNum w:abstractNumId="9">
+  <w:abstractNum w:abstractNumId="12">
     <w:nsid w:val="434732EE"/>
     <w:multiLevelType w:val="hybridMultilevel"/>
     <w:tmpl w:val="07243576"/>
@@ -14040,7 +15210,7 @@
       </w:pPr>
     </w:lvl>
   </w:abstractNum>
-  <w:abstractNum w:abstractNumId="10">
+  <w:abstractNum w:abstractNumId="13">
     <w:nsid w:val="4CC56692"/>
     <w:multiLevelType w:val="hybridMultilevel"/>
     <w:tmpl w:val="66AE8C6A"/>
@@ -14181,7 +15351,7 @@
       </w:rPr>
     </w:lvl>
   </w:abstractNum>
-  <w:abstractNum w:abstractNumId="11">
+  <w:abstractNum w:abstractNumId="14">
     <w:nsid w:val="53424A07"/>
     <w:multiLevelType w:val="hybridMultilevel"/>
     <w:tmpl w:val="6902ED96"/>
@@ -14267,7 +15437,7 @@
       </w:pPr>
     </w:lvl>
   </w:abstractNum>
-  <w:abstractNum w:abstractNumId="12">
+  <w:abstractNum w:abstractNumId="15">
     <w:nsid w:val="5A437365"/>
     <w:multiLevelType w:val="hybridMultilevel"/>
     <w:tmpl w:val="12DA9416"/>
@@ -14379,7 +15549,7 @@
       </w:rPr>
     </w:lvl>
   </w:abstractNum>
-  <w:abstractNum w:abstractNumId="13">
+  <w:abstractNum w:abstractNumId="16">
     <w:nsid w:val="5FA9231B"/>
     <w:multiLevelType w:val="hybridMultilevel"/>
     <w:tmpl w:val="D43EE330"/>
@@ -14492,7 +15662,7 @@
       </w:rPr>
     </w:lvl>
   </w:abstractNum>
-  <w:abstractNum w:abstractNumId="14">
+  <w:abstractNum w:abstractNumId="17">
     <w:nsid w:val="60695E4F"/>
     <w:multiLevelType w:val="multilevel"/>
     <w:tmpl w:val="0407001F"/>
@@ -14578,7 +15748,120 @@
       </w:pPr>
     </w:lvl>
   </w:abstractNum>
-  <w:abstractNum w:abstractNumId="15">
+  <w:abstractNum w:abstractNumId="18">
+    <w:nsid w:val="62385B8B"/>
+    <w:multiLevelType w:val="hybridMultilevel"/>
+    <w:tmpl w:val="4746A9D4"/>
+    <w:lvl w:ilvl="0" w:tplc="04070001">
+      <w:start w:val="1"/>
+      <w:numFmt w:val="bullet"/>
+      <w:lvlText w:val=""/>
+      <w:lvlJc w:val="left"/>
+      <w:pPr>
+        <w:ind w:left="720" w:hanging="360"/>
+      </w:pPr>
+      <w:rPr>
+        <w:rFonts w:ascii="Symbol" w:hAnsi="Symbol" w:hint="default"/>
+      </w:rPr>
+    </w:lvl>
+    <w:lvl w:ilvl="1" w:tplc="04070003" w:tentative="1">
+      <w:start w:val="1"/>
+      <w:numFmt w:val="bullet"/>
+      <w:lvlText w:val="o"/>
+      <w:lvlJc w:val="left"/>
+      <w:pPr>
+        <w:ind w:left="1440" w:hanging="360"/>
+      </w:pPr>
+      <w:rPr>
+        <w:rFonts w:ascii="Courier New" w:hAnsi="Courier New" w:cs="Courier New" w:hint="default"/>
+      </w:rPr>
+    </w:lvl>
+    <w:lvl w:ilvl="2" w:tplc="04070005" w:tentative="1">
+      <w:start w:val="1"/>
+      <w:numFmt w:val="bullet"/>
+      <w:lvlText w:val=""/>
+      <w:lvlJc w:val="left"/>
+      <w:pPr>
+        <w:ind w:left="2160" w:hanging="360"/>
+      </w:pPr>
+      <w:rPr>
+        <w:rFonts w:ascii="Wingdings" w:hAnsi="Wingdings" w:hint="default"/>
+      </w:rPr>
+    </w:lvl>
+    <w:lvl w:ilvl="3" w:tplc="04070001" w:tentative="1">
+      <w:start w:val="1"/>
+      <w:numFmt w:val="bullet"/>
+      <w:lvlText w:val=""/>
+      <w:lvlJc w:val="left"/>
+      <w:pPr>
+        <w:ind w:left="2880" w:hanging="360"/>
+      </w:pPr>
+      <w:rPr>
+        <w:rFonts w:ascii="Symbol" w:hAnsi="Symbol" w:hint="default"/>
+      </w:rPr>
+    </w:lvl>
+    <w:lvl w:ilvl="4" w:tplc="04070003" w:tentative="1">
+      <w:start w:val="1"/>
+      <w:numFmt w:val="bullet"/>
+      <w:lvlText w:val="o"/>
+      <w:lvlJc w:val="left"/>
+      <w:pPr>
+        <w:ind w:left="3600" w:hanging="360"/>
+      </w:pPr>
+      <w:rPr>
+        <w:rFonts w:ascii="Courier New" w:hAnsi="Courier New" w:cs="Courier New" w:hint="default"/>
+      </w:rPr>
+    </w:lvl>
+    <w:lvl w:ilvl="5" w:tplc="04070005" w:tentative="1">
+      <w:start w:val="1"/>
+      <w:numFmt w:val="bullet"/>
+      <w:lvlText w:val=""/>
+      <w:lvlJc w:val="left"/>
+      <w:pPr>
+        <w:ind w:left="4320" w:hanging="360"/>
+      </w:pPr>
+      <w:rPr>
+        <w:rFonts w:ascii="Wingdings" w:hAnsi="Wingdings" w:hint="default"/>
+      </w:rPr>
+    </w:lvl>
+    <w:lvl w:ilvl="6" w:tplc="04070001" w:tentative="1">
+      <w:start w:val="1"/>
+      <w:numFmt w:val="bullet"/>
+      <w:lvlText w:val=""/>
+      <w:lvlJc w:val="left"/>
+      <w:pPr>
+        <w:ind w:left="5040" w:hanging="360"/>
+      </w:pPr>
+      <w:rPr>
+        <w:rFonts w:ascii="Symbol" w:hAnsi="Symbol" w:hint="default"/>
+      </w:rPr>
+    </w:lvl>
+    <w:lvl w:ilvl="7" w:tplc="04070003" w:tentative="1">
+      <w:start w:val="1"/>
+      <w:numFmt w:val="bullet"/>
+      <w:lvlText w:val="o"/>
+      <w:lvlJc w:val="left"/>
+      <w:pPr>
+        <w:ind w:left="5760" w:hanging="360"/>
+      </w:pPr>
+      <w:rPr>
+        <w:rFonts w:ascii="Courier New" w:hAnsi="Courier New" w:cs="Courier New" w:hint="default"/>
+      </w:rPr>
+    </w:lvl>
+    <w:lvl w:ilvl="8" w:tplc="04070005" w:tentative="1">
+      <w:start w:val="1"/>
+      <w:numFmt w:val="bullet"/>
+      <w:lvlText w:val=""/>
+      <w:lvlJc w:val="left"/>
+      <w:pPr>
+        <w:ind w:left="6480" w:hanging="360"/>
+      </w:pPr>
+      <w:rPr>
+        <w:rFonts w:ascii="Wingdings" w:hAnsi="Wingdings" w:hint="default"/>
+      </w:rPr>
+    </w:lvl>
+  </w:abstractNum>
+  <w:abstractNum w:abstractNumId="19">
     <w:nsid w:val="69EC4C52"/>
     <w:multiLevelType w:val="hybridMultilevel"/>
     <w:tmpl w:val="40020078"/>
@@ -14664,7 +15947,7 @@
       </w:pPr>
     </w:lvl>
   </w:abstractNum>
-  <w:abstractNum w:abstractNumId="16">
+  <w:abstractNum w:abstractNumId="20">
     <w:nsid w:val="6F1E2F4F"/>
     <w:multiLevelType w:val="hybridMultilevel"/>
     <w:tmpl w:val="28B04A5E"/>
@@ -14751,55 +16034,67 @@
     </w:lvl>
   </w:abstractNum>
   <w:num w:numId="1">
-    <w:abstractNumId w:val="5"/>
+    <w:abstractNumId w:val="8"/>
   </w:num>
   <w:num w:numId="2">
     <w:abstractNumId w:val="1"/>
   </w:num>
   <w:num w:numId="3">
-    <w:abstractNumId w:val="10"/>
+    <w:abstractNumId w:val="13"/>
   </w:num>
   <w:num w:numId="4">
-    <w:abstractNumId w:val="3"/>
+    <w:abstractNumId w:val="4"/>
   </w:num>
   <w:num w:numId="5">
-    <w:abstractNumId w:val="12"/>
+    <w:abstractNumId w:val="15"/>
   </w:num>
   <w:num w:numId="6">
     <w:abstractNumId w:val="2"/>
   </w:num>
   <w:num w:numId="7">
-    <w:abstractNumId w:val="8"/>
+    <w:abstractNumId w:val="11"/>
   </w:num>
   <w:num w:numId="8">
-    <w:abstractNumId w:val="15"/>
+    <w:abstractNumId w:val="19"/>
   </w:num>
   <w:num w:numId="9">
-    <w:abstractNumId w:val="13"/>
+    <w:abstractNumId w:val="16"/>
   </w:num>
   <w:num w:numId="10">
-    <w:abstractNumId w:val="4"/>
+    <w:abstractNumId w:val="5"/>
   </w:num>
   <w:num w:numId="11">
-    <w:abstractNumId w:val="6"/>
+    <w:abstractNumId w:val="9"/>
   </w:num>
   <w:num w:numId="12">
-    <w:abstractNumId w:val="7"/>
+    <w:abstractNumId w:val="10"/>
   </w:num>
   <w:num w:numId="13">
-    <w:abstractNumId w:val="16"/>
+    <w:abstractNumId w:val="20"/>
   </w:num>
   <w:num w:numId="14">
     <w:abstractNumId w:val="0"/>
   </w:num>
   <w:num w:numId="15">
+    <w:abstractNumId w:val="17"/>
+  </w:num>
+  <w:num w:numId="16">
     <w:abstractNumId w:val="14"/>
   </w:num>
-  <w:num w:numId="16">
-    <w:abstractNumId w:val="11"/>
+  <w:num w:numId="17">
+    <w:abstractNumId w:val="12"/>
   </w:num>
-  <w:num w:numId="17">
-    <w:abstractNumId w:val="9"/>
+  <w:num w:numId="18">
+    <w:abstractNumId w:val="3"/>
+  </w:num>
+  <w:num w:numId="19">
+    <w:abstractNumId w:val="7"/>
+  </w:num>
+  <w:num w:numId="20">
+    <w:abstractNumId w:val="6"/>
+  </w:num>
+  <w:num w:numId="21">
+    <w:abstractNumId w:val="18"/>
   </w:num>
   <w:numIdMacAtCleanup w:val="17"/>
 </w:numbering>
@@ -16573,7 +17868,7 @@
         </b:NameList>
       </b:BookAuthor>
     </b:Author>
-    <b:RefOrder>14</b:RefOrder>
+    <b:RefOrder>15</b:RefOrder>
   </b:Source>
   <b:Source>
     <b:Tag>CSh99</b:Tag>
@@ -16598,7 +17893,7 @@
         </b:NameList>
       </b:Author>
     </b:Author>
-    <b:RefOrder>15</b:RefOrder>
+    <b:RefOrder>16</b:RefOrder>
   </b:Source>
   <b:Source>
     <b:Tag>WSc06</b:Tag>
@@ -16625,7 +17920,7 @@
     <b:DayAccessed>28</b:DayAccessed>
     <b:URL>http://www.perspektive-blau.de/wissen/0609a/0609a.htm</b:URL>
     <b:InternetSiteTitle>Perspektive Blau</b:InternetSiteTitle>
-    <b:RefOrder>16</b:RefOrder>
+    <b:RefOrder>17</b:RefOrder>
   </b:Source>
   <b:Source>
     <b:Tag>AWS92</b:Tag>
@@ -16645,7 +17940,7 @@
     <b:Year>1992</b:Year>
     <b:City>2. Aufl. Berlin</b:City>
     <b:Publisher>Springer</b:Publisher>
-    <b:RefOrder>17</b:RefOrder>
+    <b:RefOrder>18</b:RefOrder>
   </b:Source>
   <b:Source>
     <b:Tag>Rot98</b:Tag>
@@ -16675,7 +17970,7 @@
         </b:NameList>
       </b:Editor>
     </b:Author>
-    <b:RefOrder>18</b:RefOrder>
+    <b:RefOrder>19</b:RefOrder>
   </b:Source>
   <b:Source>
     <b:Tag>ORe05</b:Tag>
@@ -16697,7 +17992,7 @@
     <b:MonthAccessed>April</b:MonthAccessed>
     <b:DayAccessed>22</b:DayAccessed>
     <b:URL>http://www.oreilly.de/artikel/web20.html</b:URL>
-    <b:RefOrder>19</b:RefOrder>
+    <b:RefOrder>20</b:RefOrder>
   </b:Source>
   <b:Source>
     <b:Tag>TWM10</b:Tag>
@@ -16727,7 +18022,7 @@
     <b:Year>2010</b:Year>
     <b:Issue>3</b:Issue>
     <b:Pages>21-31</b:Pages>
-    <b:RefOrder>20</b:RefOrder>
+    <b:RefOrder>21</b:RefOrder>
   </b:Source>
   <b:Source>
     <b:Tag>KME89</b:Tag>
@@ -16749,7 +18044,7 @@
     <b:PeriodicalTitle>Acadamy of Management Review, Vol. 14, No. 4</b:PeriodicalTitle>
     <b:Pages>532-550</b:Pages>
     <b:JournalName>Acadamy of Management Review</b:JournalName>
-    <b:RefOrder>21</b:RefOrder>
+    <b:RefOrder>22</b:RefOrder>
   </b:Source>
   <b:Source>
     <b:Tag>UBa08</b:Tag>
@@ -16770,7 +18065,7 @@
     </b:Author>
     <b:Publisher>Gabler</b:Publisher>
     <b:Pages>15-36</b:Pages>
-    <b:RefOrder>22</b:RefOrder>
+    <b:RefOrder>23</b:RefOrder>
   </b:Source>
   <b:Source>
     <b:Tag>Bau09</b:Tag>
@@ -16804,7 +18099,7 @@
     <b:ConferenceName>Proceedings of the 42nd Annual Hawaii International Conference on System Sciences</b:ConferenceName>
     <b:City>Waikoloa, Hawaii</b:City>
     <b:Publisher>Computer Society Press</b:Publisher>
-    <b:RefOrder>23</b:RefOrder>
+    <b:RefOrder>24</b:RefOrder>
   </b:Source>
   <b:Source>
     <b:Tag>Pef06</b:Tag>
@@ -16833,7 +18128,7 @@
     <b:PeriodicalTitle>DESRIST</b:PeriodicalTitle>
     <b:Issue>03</b:Issue>
     <b:Pages>45-77</b:Pages>
-    <b:RefOrder>24</b:RefOrder>
+    <b:RefOrder>25</b:RefOrder>
   </b:Source>
   <b:Source>
     <b:Tag>Hor15</b:Tag>
@@ -16975,7 +18270,7 @@
     <b:City>o. O.</b:City>
     <b:Publisher>Vahlen</b:Publisher>
     <b:Year>2007</b:Year>
-    <b:RefOrder>25</b:RefOrder>
+    <b:RefOrder>26</b:RefOrder>
   </b:Source>
   <b:Source>
     <b:Tag>ISO11</b:Tag>
@@ -16996,7 +18291,7 @@
     </b:Author>
     <b:Month>04</b:Month>
     <b:Day>15</b:Day>
-    <b:RefOrder>26</b:RefOrder>
+    <b:RefOrder>27</b:RefOrder>
   </b:Source>
   <b:Source>
     <b:Tag>ISO12</b:Tag>
@@ -17017,7 +18312,7 @@
     <b:Month>02</b:Month>
     <b:Day>15</b:Day>
     <b:Comments>http://www.iso.org/iso/home/store/catalogue_tc/catalogue_detail.htm?csnumber=51987</b:Comments>
-    <b:RefOrder>27</b:RefOrder>
+    <b:RefOrder>28</b:RefOrder>
   </b:Source>
   <b:Source>
     <b:Tag>AXE11</b:Tag>
@@ -17036,7 +18331,7 @@
         </b:NameList>
       </b:Author>
     </b:Author>
-    <b:RefOrder>28</b:RefOrder>
+    <b:RefOrder>14</b:RefOrder>
   </b:Source>
   <b:Source>
     <b:Tag>Har09</b:Tag>
@@ -17349,7 +18644,7 @@
 </file>
 
 <file path=customXml/itemProps1.xml><?xml version="1.0" encoding="utf-8"?>
-<ds:datastoreItem xmlns:ds="http://schemas.openxmlformats.org/officeDocument/2006/customXml" ds:itemID="{7980913C-8068-C04E-B19A-24CCC2B871D0}">
+<ds:datastoreItem xmlns:ds="http://schemas.openxmlformats.org/officeDocument/2006/customXml" ds:itemID="{F151F76E-D77E-4648-9EE6-BA9160B2EDED}">
   <ds:schemaRefs>
     <ds:schemaRef ds:uri="http://schemas.openxmlformats.org/officeDocument/2006/bibliography"/>
   </ds:schemaRefs>

</xml_diff>

<commit_message>
Zusammenhang Produkt zu Service geschaffen
</commit_message>
<xml_diff>
--- a/Masterthesis_RMST_Steve_Lohr_MSC_WI2016.docx
+++ b/Masterthesis_RMST_Steve_Lohr_MSC_WI2016.docx
@@ -1079,7 +1079,7 @@
       <w:r>
         <w:fldChar w:fldCharType="separate"/>
       </w:r>
-      <w:hyperlink w:anchor="_Toc445907979" w:history="1">
+      <w:hyperlink w:anchor="_Toc446152467" w:history="1">
         <w:r>
           <w:rPr>
             <w:rStyle w:val="Link"/>
@@ -1102,7 +1102,7 @@
           <w:rPr>
             <w:webHidden/>
           </w:rPr>
-          <w:instrText xml:space="preserve"> PAGEREF _Toc445907979 \h </w:instrText>
+          <w:instrText xml:space="preserve"> PAGEREF _Toc446152467 \h </w:instrText>
         </w:r>
         <w:r>
           <w:rPr>
@@ -1139,7 +1139,7 @@
           <w:szCs w:val="24"/>
         </w:rPr>
       </w:pPr>
-      <w:hyperlink w:anchor="_Toc445907980" w:history="1">
+      <w:hyperlink w:anchor="_Toc446152468" w:history="1">
         <w:r>
           <w:rPr>
             <w:rStyle w:val="Link"/>
@@ -1162,7 +1162,7 @@
           <w:rPr>
             <w:webHidden/>
           </w:rPr>
-          <w:instrText xml:space="preserve"> PAGEREF _Toc445907980 \h </w:instrText>
+          <w:instrText xml:space="preserve"> PAGEREF _Toc446152468 \h </w:instrText>
         </w:r>
         <w:r>
           <w:rPr>
@@ -1199,7 +1199,7 @@
           <w:szCs w:val="24"/>
         </w:rPr>
       </w:pPr>
-      <w:hyperlink w:anchor="_Toc445907981" w:history="1">
+      <w:hyperlink w:anchor="_Toc446152469" w:history="1">
         <w:r>
           <w:rPr>
             <w:rStyle w:val="Link"/>
@@ -1223,7 +1223,7 @@
           <w:rPr>
             <w:webHidden/>
           </w:rPr>
-          <w:instrText xml:space="preserve"> PAGEREF _Toc445907981 \h </w:instrText>
+          <w:instrText xml:space="preserve"> PAGEREF _Toc446152469 \h </w:instrText>
         </w:r>
         <w:r>
           <w:rPr>
@@ -1260,7 +1260,7 @@
           <w:szCs w:val="24"/>
         </w:rPr>
       </w:pPr>
-      <w:hyperlink w:anchor="_Toc445907982" w:history="1">
+      <w:hyperlink w:anchor="_Toc446152470" w:history="1">
         <w:r>
           <w:rPr>
             <w:rStyle w:val="Link"/>
@@ -1298,7 +1298,7 @@
           <w:rPr>
             <w:webHidden/>
           </w:rPr>
-          <w:instrText xml:space="preserve"> PAGEREF _Toc445907982 \h </w:instrText>
+          <w:instrText xml:space="preserve"> PAGEREF _Toc446152470 \h </w:instrText>
         </w:r>
         <w:r>
           <w:rPr>
@@ -1335,7 +1335,7 @@
           <w:szCs w:val="24"/>
         </w:rPr>
       </w:pPr>
-      <w:hyperlink w:anchor="_Toc445907983" w:history="1">
+      <w:hyperlink w:anchor="_Toc446152471" w:history="1">
         <w:r>
           <w:rPr>
             <w:rStyle w:val="Link"/>
@@ -1373,7 +1373,7 @@
           <w:rPr>
             <w:webHidden/>
           </w:rPr>
-          <w:instrText xml:space="preserve"> PAGEREF _Toc445907983 \h </w:instrText>
+          <w:instrText xml:space="preserve"> PAGEREF _Toc446152471 \h </w:instrText>
         </w:r>
         <w:r>
           <w:rPr>
@@ -1409,7 +1409,7 @@
           <w:szCs w:val="24"/>
         </w:rPr>
       </w:pPr>
-      <w:hyperlink w:anchor="_Toc445907984" w:history="1">
+      <w:hyperlink w:anchor="_Toc446152472" w:history="1">
         <w:r>
           <w:rPr>
             <w:rStyle w:val="Link"/>
@@ -1446,7 +1446,7 @@
           <w:rPr>
             <w:webHidden/>
           </w:rPr>
-          <w:instrText xml:space="preserve"> PAGEREF _Toc445907984 \h </w:instrText>
+          <w:instrText xml:space="preserve"> PAGEREF _Toc446152472 \h </w:instrText>
         </w:r>
         <w:r>
           <w:rPr>
@@ -1482,7 +1482,7 @@
           <w:szCs w:val="24"/>
         </w:rPr>
       </w:pPr>
-      <w:hyperlink w:anchor="_Toc445907985" w:history="1">
+      <w:hyperlink w:anchor="_Toc446152473" w:history="1">
         <w:r>
           <w:rPr>
             <w:rStyle w:val="Link"/>
@@ -1519,7 +1519,7 @@
           <w:rPr>
             <w:webHidden/>
           </w:rPr>
-          <w:instrText xml:space="preserve"> PAGEREF _Toc445907985 \h </w:instrText>
+          <w:instrText xml:space="preserve"> PAGEREF _Toc446152473 \h </w:instrText>
         </w:r>
         <w:r>
           <w:rPr>
@@ -1555,7 +1555,7 @@
           <w:szCs w:val="24"/>
         </w:rPr>
       </w:pPr>
-      <w:hyperlink w:anchor="_Toc445907986" w:history="1">
+      <w:hyperlink w:anchor="_Toc446152474" w:history="1">
         <w:r>
           <w:rPr>
             <w:rStyle w:val="Link"/>
@@ -1592,7 +1592,7 @@
           <w:rPr>
             <w:webHidden/>
           </w:rPr>
-          <w:instrText xml:space="preserve"> PAGEREF _Toc445907986 \h </w:instrText>
+          <w:instrText xml:space="preserve"> PAGEREF _Toc446152474 \h </w:instrText>
         </w:r>
         <w:r>
           <w:rPr>
@@ -1628,7 +1628,7 @@
           <w:szCs w:val="24"/>
         </w:rPr>
       </w:pPr>
-      <w:hyperlink w:anchor="_Toc445907987" w:history="1">
+      <w:hyperlink w:anchor="_Toc446152475" w:history="1">
         <w:r>
           <w:rPr>
             <w:rStyle w:val="Link"/>
@@ -1665,7 +1665,7 @@
           <w:rPr>
             <w:webHidden/>
           </w:rPr>
-          <w:instrText xml:space="preserve"> PAGEREF _Toc445907987 \h </w:instrText>
+          <w:instrText xml:space="preserve"> PAGEREF _Toc446152475 \h </w:instrText>
         </w:r>
         <w:r>
           <w:rPr>
@@ -1702,7 +1702,7 @@
           <w:szCs w:val="24"/>
         </w:rPr>
       </w:pPr>
-      <w:hyperlink w:anchor="_Toc445907988" w:history="1">
+      <w:hyperlink w:anchor="_Toc446152476" w:history="1">
         <w:r>
           <w:rPr>
             <w:rStyle w:val="Link"/>
@@ -1740,7 +1740,7 @@
           <w:rPr>
             <w:webHidden/>
           </w:rPr>
-          <w:instrText xml:space="preserve"> PAGEREF _Toc445907988 \h </w:instrText>
+          <w:instrText xml:space="preserve"> PAGEREF _Toc446152476 \h </w:instrText>
         </w:r>
         <w:r>
           <w:rPr>
@@ -1757,7 +1757,7 @@
           <w:rPr>
             <w:webHidden/>
           </w:rPr>
-          <w:t>13</w:t>
+          <w:t>14</w:t>
         </w:r>
         <w:r>
           <w:rPr>
@@ -1776,7 +1776,7 @@
           <w:szCs w:val="24"/>
         </w:rPr>
       </w:pPr>
-      <w:hyperlink w:anchor="_Toc445907989" w:history="1">
+      <w:hyperlink w:anchor="_Toc446152477" w:history="1">
         <w:r>
           <w:rPr>
             <w:rStyle w:val="Link"/>
@@ -1813,7 +1813,7 @@
           <w:rPr>
             <w:webHidden/>
           </w:rPr>
-          <w:instrText xml:space="preserve"> PAGEREF _Toc445907989 \h </w:instrText>
+          <w:instrText xml:space="preserve"> PAGEREF _Toc446152477 \h </w:instrText>
         </w:r>
         <w:r>
           <w:rPr>
@@ -1830,7 +1830,7 @@
           <w:rPr>
             <w:webHidden/>
           </w:rPr>
-          <w:t>13</w:t>
+          <w:t>14</w:t>
         </w:r>
         <w:r>
           <w:rPr>
@@ -1849,7 +1849,7 @@
           <w:szCs w:val="24"/>
         </w:rPr>
       </w:pPr>
-      <w:hyperlink w:anchor="_Toc445907990" w:history="1">
+      <w:hyperlink w:anchor="_Toc446152478" w:history="1">
         <w:r>
           <w:rPr>
             <w:rStyle w:val="Link"/>
@@ -1886,7 +1886,7 @@
           <w:rPr>
             <w:webHidden/>
           </w:rPr>
-          <w:instrText xml:space="preserve"> PAGEREF _Toc445907990 \h </w:instrText>
+          <w:instrText xml:space="preserve"> PAGEREF _Toc446152478 \h </w:instrText>
         </w:r>
         <w:r>
           <w:rPr>
@@ -1903,7 +1903,7 @@
           <w:rPr>
             <w:webHidden/>
           </w:rPr>
-          <w:t>13</w:t>
+          <w:t>14</w:t>
         </w:r>
         <w:r>
           <w:rPr>
@@ -1922,7 +1922,7 @@
           <w:szCs w:val="24"/>
         </w:rPr>
       </w:pPr>
-      <w:hyperlink w:anchor="_Toc445907991" w:history="1">
+      <w:hyperlink w:anchor="_Toc446152479" w:history="1">
         <w:r>
           <w:rPr>
             <w:rStyle w:val="Link"/>
@@ -1959,7 +1959,7 @@
           <w:rPr>
             <w:webHidden/>
           </w:rPr>
-          <w:instrText xml:space="preserve"> PAGEREF _Toc445907991 \h </w:instrText>
+          <w:instrText xml:space="preserve"> PAGEREF _Toc446152479 \h </w:instrText>
         </w:r>
         <w:r>
           <w:rPr>
@@ -1976,7 +1976,7 @@
           <w:rPr>
             <w:webHidden/>
           </w:rPr>
-          <w:t>13</w:t>
+          <w:t>14</w:t>
         </w:r>
         <w:r>
           <w:rPr>
@@ -1995,7 +1995,7 @@
           <w:szCs w:val="24"/>
         </w:rPr>
       </w:pPr>
-      <w:hyperlink w:anchor="_Toc445907992" w:history="1">
+      <w:hyperlink w:anchor="_Toc446152480" w:history="1">
         <w:r>
           <w:rPr>
             <w:rStyle w:val="Link"/>
@@ -2032,7 +2032,7 @@
           <w:rPr>
             <w:webHidden/>
           </w:rPr>
-          <w:instrText xml:space="preserve"> PAGEREF _Toc445907992 \h </w:instrText>
+          <w:instrText xml:space="preserve"> PAGEREF _Toc446152480 \h </w:instrText>
         </w:r>
         <w:r>
           <w:rPr>
@@ -2049,7 +2049,7 @@
           <w:rPr>
             <w:webHidden/>
           </w:rPr>
-          <w:t>13</w:t>
+          <w:t>14</w:t>
         </w:r>
         <w:r>
           <w:rPr>
@@ -2068,7 +2068,7 @@
           <w:szCs w:val="24"/>
         </w:rPr>
       </w:pPr>
-      <w:hyperlink w:anchor="_Toc445907993" w:history="1">
+      <w:hyperlink w:anchor="_Toc446152481" w:history="1">
         <w:r>
           <w:rPr>
             <w:rStyle w:val="Link"/>
@@ -2105,7 +2105,7 @@
           <w:rPr>
             <w:webHidden/>
           </w:rPr>
-          <w:instrText xml:space="preserve"> PAGEREF _Toc445907993 \h </w:instrText>
+          <w:instrText xml:space="preserve"> PAGEREF _Toc446152481 \h </w:instrText>
         </w:r>
         <w:r>
           <w:rPr>
@@ -2122,7 +2122,7 @@
           <w:rPr>
             <w:webHidden/>
           </w:rPr>
-          <w:t>13</w:t>
+          <w:t>14</w:t>
         </w:r>
         <w:r>
           <w:rPr>
@@ -2141,7 +2141,7 @@
           <w:szCs w:val="24"/>
         </w:rPr>
       </w:pPr>
-      <w:hyperlink w:anchor="_Toc445907994" w:history="1">
+      <w:hyperlink w:anchor="_Toc446152482" w:history="1">
         <w:r>
           <w:rPr>
             <w:rStyle w:val="Link"/>
@@ -2178,7 +2178,7 @@
           <w:rPr>
             <w:webHidden/>
           </w:rPr>
-          <w:instrText xml:space="preserve"> PAGEREF _Toc445907994 \h </w:instrText>
+          <w:instrText xml:space="preserve"> PAGEREF _Toc446152482 \h </w:instrText>
         </w:r>
         <w:r>
           <w:rPr>
@@ -2195,7 +2195,7 @@
           <w:rPr>
             <w:webHidden/>
           </w:rPr>
-          <w:t>13</w:t>
+          <w:t>14</w:t>
         </w:r>
         <w:r>
           <w:rPr>
@@ -2214,7 +2214,7 @@
           <w:szCs w:val="24"/>
         </w:rPr>
       </w:pPr>
-      <w:hyperlink w:anchor="_Toc445907995" w:history="1">
+      <w:hyperlink w:anchor="_Toc446152483" w:history="1">
         <w:r>
           <w:rPr>
             <w:rStyle w:val="Link"/>
@@ -2251,7 +2251,7 @@
           <w:rPr>
             <w:webHidden/>
           </w:rPr>
-          <w:instrText xml:space="preserve"> PAGEREF _Toc445907995 \h </w:instrText>
+          <w:instrText xml:space="preserve"> PAGEREF _Toc446152483 \h </w:instrText>
         </w:r>
         <w:r>
           <w:rPr>
@@ -2268,7 +2268,7 @@
           <w:rPr>
             <w:webHidden/>
           </w:rPr>
-          <w:t>14</w:t>
+          <w:t>15</w:t>
         </w:r>
         <w:r>
           <w:rPr>
@@ -2287,7 +2287,7 @@
           <w:szCs w:val="24"/>
         </w:rPr>
       </w:pPr>
-      <w:hyperlink w:anchor="_Toc445907996" w:history="1">
+      <w:hyperlink w:anchor="_Toc446152484" w:history="1">
         <w:r>
           <w:rPr>
             <w:rStyle w:val="Link"/>
@@ -2324,7 +2324,7 @@
           <w:rPr>
             <w:webHidden/>
           </w:rPr>
-          <w:instrText xml:space="preserve"> PAGEREF _Toc445907996 \h </w:instrText>
+          <w:instrText xml:space="preserve"> PAGEREF _Toc446152484 \h </w:instrText>
         </w:r>
         <w:r>
           <w:rPr>
@@ -2341,7 +2341,7 @@
           <w:rPr>
             <w:webHidden/>
           </w:rPr>
-          <w:t>14</w:t>
+          <w:t>15</w:t>
         </w:r>
         <w:r>
           <w:rPr>
@@ -2360,7 +2360,7 @@
           <w:szCs w:val="24"/>
         </w:rPr>
       </w:pPr>
-      <w:hyperlink w:anchor="_Toc445907997" w:history="1">
+      <w:hyperlink w:anchor="_Toc446152485" w:history="1">
         <w:r>
           <w:rPr>
             <w:rStyle w:val="Link"/>
@@ -2397,7 +2397,7 @@
           <w:rPr>
             <w:webHidden/>
           </w:rPr>
-          <w:instrText xml:space="preserve"> PAGEREF _Toc445907997 \h </w:instrText>
+          <w:instrText xml:space="preserve"> PAGEREF _Toc446152485 \h </w:instrText>
         </w:r>
         <w:r>
           <w:rPr>
@@ -2414,7 +2414,7 @@
           <w:rPr>
             <w:webHidden/>
           </w:rPr>
-          <w:t>14</w:t>
+          <w:t>15</w:t>
         </w:r>
         <w:r>
           <w:rPr>
@@ -2433,7 +2433,7 @@
           <w:szCs w:val="24"/>
         </w:rPr>
       </w:pPr>
-      <w:hyperlink w:anchor="_Toc445907998" w:history="1">
+      <w:hyperlink w:anchor="_Toc446152486" w:history="1">
         <w:r>
           <w:rPr>
             <w:rStyle w:val="Link"/>
@@ -2470,7 +2470,7 @@
           <w:rPr>
             <w:webHidden/>
           </w:rPr>
-          <w:instrText xml:space="preserve"> PAGEREF _Toc445907998 \h </w:instrText>
+          <w:instrText xml:space="preserve"> PAGEREF _Toc446152486 \h </w:instrText>
         </w:r>
         <w:r>
           <w:rPr>
@@ -2487,7 +2487,7 @@
           <w:rPr>
             <w:webHidden/>
           </w:rPr>
-          <w:t>14</w:t>
+          <w:t>15</w:t>
         </w:r>
         <w:r>
           <w:rPr>
@@ -2506,7 +2506,7 @@
           <w:szCs w:val="24"/>
         </w:rPr>
       </w:pPr>
-      <w:hyperlink w:anchor="_Toc445907999" w:history="1">
+      <w:hyperlink w:anchor="_Toc446152487" w:history="1">
         <w:r>
           <w:rPr>
             <w:rStyle w:val="Link"/>
@@ -2543,7 +2543,7 @@
           <w:rPr>
             <w:webHidden/>
           </w:rPr>
-          <w:instrText xml:space="preserve"> PAGEREF _Toc445907999 \h </w:instrText>
+          <w:instrText xml:space="preserve"> PAGEREF _Toc446152487 \h </w:instrText>
         </w:r>
         <w:r>
           <w:rPr>
@@ -2560,7 +2560,7 @@
           <w:rPr>
             <w:webHidden/>
           </w:rPr>
-          <w:t>14</w:t>
+          <w:t>15</w:t>
         </w:r>
         <w:r>
           <w:rPr>
@@ -2579,7 +2579,7 @@
           <w:szCs w:val="24"/>
         </w:rPr>
       </w:pPr>
-      <w:hyperlink w:anchor="_Toc445908000" w:history="1">
+      <w:hyperlink w:anchor="_Toc446152488" w:history="1">
         <w:r>
           <w:rPr>
             <w:rStyle w:val="Link"/>
@@ -2616,7 +2616,7 @@
           <w:rPr>
             <w:webHidden/>
           </w:rPr>
-          <w:instrText xml:space="preserve"> PAGEREF _Toc445908000 \h </w:instrText>
+          <w:instrText xml:space="preserve"> PAGEREF _Toc446152488 \h </w:instrText>
         </w:r>
         <w:r>
           <w:rPr>
@@ -2633,7 +2633,7 @@
           <w:rPr>
             <w:webHidden/>
           </w:rPr>
-          <w:t>15</w:t>
+          <w:t>16</w:t>
         </w:r>
         <w:r>
           <w:rPr>
@@ -2653,7 +2653,7 @@
           <w:szCs w:val="24"/>
         </w:rPr>
       </w:pPr>
-      <w:hyperlink w:anchor="_Toc445908001" w:history="1">
+      <w:hyperlink w:anchor="_Toc446152489" w:history="1">
         <w:r>
           <w:rPr>
             <w:rStyle w:val="Link"/>
@@ -2692,7 +2692,7 @@
           <w:rPr>
             <w:webHidden/>
           </w:rPr>
-          <w:instrText xml:space="preserve"> PAGEREF _Toc445908001 \h </w:instrText>
+          <w:instrText xml:space="preserve"> PAGEREF _Toc446152489 \h </w:instrText>
         </w:r>
         <w:r>
           <w:rPr>
@@ -2709,7 +2709,7 @@
           <w:rPr>
             <w:webHidden/>
           </w:rPr>
-          <w:t>16</w:t>
+          <w:t>17</w:t>
         </w:r>
         <w:r>
           <w:rPr>
@@ -2728,7 +2728,7 @@
           <w:szCs w:val="24"/>
         </w:rPr>
       </w:pPr>
-      <w:hyperlink w:anchor="_Toc445908002" w:history="1">
+      <w:hyperlink w:anchor="_Toc446152490" w:history="1">
         <w:r>
           <w:rPr>
             <w:rStyle w:val="Link"/>
@@ -2765,7 +2765,7 @@
           <w:rPr>
             <w:webHidden/>
           </w:rPr>
-          <w:instrText xml:space="preserve"> PAGEREF _Toc445908002 \h </w:instrText>
+          <w:instrText xml:space="preserve"> PAGEREF _Toc446152490 \h </w:instrText>
         </w:r>
         <w:r>
           <w:rPr>
@@ -2782,7 +2782,7 @@
           <w:rPr>
             <w:webHidden/>
           </w:rPr>
-          <w:t>16</w:t>
+          <w:t>17</w:t>
         </w:r>
         <w:r>
           <w:rPr>
@@ -2801,7 +2801,7 @@
           <w:szCs w:val="24"/>
         </w:rPr>
       </w:pPr>
-      <w:hyperlink w:anchor="_Toc445908003" w:history="1">
+      <w:hyperlink w:anchor="_Toc446152491" w:history="1">
         <w:r>
           <w:rPr>
             <w:rStyle w:val="Link"/>
@@ -2838,7 +2838,7 @@
           <w:rPr>
             <w:webHidden/>
           </w:rPr>
-          <w:instrText xml:space="preserve"> PAGEREF _Toc445908003 \h </w:instrText>
+          <w:instrText xml:space="preserve"> PAGEREF _Toc446152491 \h </w:instrText>
         </w:r>
         <w:r>
           <w:rPr>
@@ -2855,7 +2855,7 @@
           <w:rPr>
             <w:webHidden/>
           </w:rPr>
-          <w:t>16</w:t>
+          <w:t>17</w:t>
         </w:r>
         <w:r>
           <w:rPr>
@@ -2874,7 +2874,7 @@
           <w:szCs w:val="24"/>
         </w:rPr>
       </w:pPr>
-      <w:hyperlink w:anchor="_Toc445908004" w:history="1">
+      <w:hyperlink w:anchor="_Toc446152492" w:history="1">
         <w:r>
           <w:rPr>
             <w:rStyle w:val="Link"/>
@@ -2911,7 +2911,7 @@
           <w:rPr>
             <w:webHidden/>
           </w:rPr>
-          <w:instrText xml:space="preserve"> PAGEREF _Toc445908004 \h </w:instrText>
+          <w:instrText xml:space="preserve"> PAGEREF _Toc446152492 \h </w:instrText>
         </w:r>
         <w:r>
           <w:rPr>
@@ -2928,7 +2928,7 @@
           <w:rPr>
             <w:webHidden/>
           </w:rPr>
-          <w:t>16</w:t>
+          <w:t>17</w:t>
         </w:r>
         <w:r>
           <w:rPr>
@@ -2948,7 +2948,7 @@
           <w:szCs w:val="24"/>
         </w:rPr>
       </w:pPr>
-      <w:hyperlink w:anchor="_Toc445908005" w:history="1">
+      <w:hyperlink w:anchor="_Toc446152493" w:history="1">
         <w:r>
           <w:rPr>
             <w:rStyle w:val="Link"/>
@@ -2986,7 +2986,7 @@
           <w:rPr>
             <w:webHidden/>
           </w:rPr>
-          <w:instrText xml:space="preserve"> PAGEREF _Toc445908005 \h </w:instrText>
+          <w:instrText xml:space="preserve"> PAGEREF _Toc446152493 \h </w:instrText>
         </w:r>
         <w:r>
           <w:rPr>
@@ -3003,7 +3003,7 @@
           <w:rPr>
             <w:webHidden/>
           </w:rPr>
-          <w:t>17</w:t>
+          <w:t>18</w:t>
         </w:r>
         <w:r>
           <w:rPr>
@@ -3023,7 +3023,7 @@
           <w:szCs w:val="24"/>
         </w:rPr>
       </w:pPr>
-      <w:hyperlink w:anchor="_Toc445908006" w:history="1">
+      <w:hyperlink w:anchor="_Toc446152494" w:history="1">
         <w:r>
           <w:rPr>
             <w:rStyle w:val="Link"/>
@@ -3061,7 +3061,7 @@
           <w:rPr>
             <w:webHidden/>
           </w:rPr>
-          <w:instrText xml:space="preserve"> PAGEREF _Toc445908006 \h </w:instrText>
+          <w:instrText xml:space="preserve"> PAGEREF _Toc446152494 \h </w:instrText>
         </w:r>
         <w:r>
           <w:rPr>
@@ -3078,7 +3078,7 @@
           <w:rPr>
             <w:webHidden/>
           </w:rPr>
-          <w:t>18</w:t>
+          <w:t>19</w:t>
         </w:r>
         <w:r>
           <w:rPr>
@@ -3098,7 +3098,7 @@
           <w:szCs w:val="24"/>
         </w:rPr>
       </w:pPr>
-      <w:hyperlink w:anchor="_Toc445908007" w:history="1">
+      <w:hyperlink w:anchor="_Toc446152495" w:history="1">
         <w:r>
           <w:rPr>
             <w:rStyle w:val="Link"/>
@@ -3136,7 +3136,7 @@
           <w:rPr>
             <w:webHidden/>
           </w:rPr>
-          <w:instrText xml:space="preserve"> PAGEREF _Toc445908007 \h </w:instrText>
+          <w:instrText xml:space="preserve"> PAGEREF _Toc446152495 \h </w:instrText>
         </w:r>
         <w:r>
           <w:rPr>
@@ -3153,7 +3153,7 @@
           <w:rPr>
             <w:webHidden/>
           </w:rPr>
-          <w:t>19</w:t>
+          <w:t>20</w:t>
         </w:r>
         <w:r>
           <w:rPr>
@@ -3173,7 +3173,7 @@
           <w:szCs w:val="24"/>
         </w:rPr>
       </w:pPr>
-      <w:hyperlink w:anchor="_Toc445908008" w:history="1">
+      <w:hyperlink w:anchor="_Toc446152496" w:history="1">
         <w:r>
           <w:rPr>
             <w:rStyle w:val="Link"/>
@@ -3211,7 +3211,7 @@
           <w:rPr>
             <w:webHidden/>
           </w:rPr>
-          <w:instrText xml:space="preserve"> PAGEREF _Toc445908008 \h </w:instrText>
+          <w:instrText xml:space="preserve"> PAGEREF _Toc446152496 \h </w:instrText>
         </w:r>
         <w:r>
           <w:rPr>
@@ -3228,7 +3228,7 @@
           <w:rPr>
             <w:webHidden/>
           </w:rPr>
-          <w:t>20</w:t>
+          <w:t>21</w:t>
         </w:r>
         <w:r>
           <w:rPr>
@@ -3248,7 +3248,7 @@
           <w:szCs w:val="24"/>
         </w:rPr>
       </w:pPr>
-      <w:hyperlink w:anchor="_Toc445908009" w:history="1">
+      <w:hyperlink w:anchor="_Toc446152497" w:history="1">
         <w:r>
           <w:rPr>
             <w:rStyle w:val="Link"/>
@@ -3271,7 +3271,7 @@
           <w:rPr>
             <w:webHidden/>
           </w:rPr>
-          <w:instrText xml:space="preserve"> PAGEREF _Toc445908009 \h </w:instrText>
+          <w:instrText xml:space="preserve"> PAGEREF _Toc446152497 \h </w:instrText>
         </w:r>
         <w:r>
           <w:rPr>
@@ -3288,7 +3288,7 @@
           <w:rPr>
             <w:webHidden/>
           </w:rPr>
-          <w:t>22</w:t>
+          <w:t>23</w:t>
         </w:r>
         <w:r>
           <w:rPr>
@@ -3322,7 +3322,7 @@
       <w:pPr>
         <w:pStyle w:val="berschrift1ohneNummerierung"/>
       </w:pPr>
-      <w:bookmarkStart w:id="14" w:name="_Toc445907979"/>
+      <w:bookmarkStart w:id="14" w:name="_Toc446152467"/>
       <w:r>
         <w:lastRenderedPageBreak/>
         <w:t>Abbildungsverzeichnis</w:t>
@@ -3380,7 +3380,7 @@
         <w:rPr>
           <w:noProof/>
         </w:rPr>
-        <w:instrText xml:space="preserve"> PAGEREF _Toc445907972 \h </w:instrText>
+        <w:instrText xml:space="preserve"> PAGEREF _Toc446152498 \h </w:instrText>
       </w:r>
       <w:r>
         <w:rPr>
@@ -3439,7 +3439,7 @@
         <w:rPr>
           <w:noProof/>
         </w:rPr>
-        <w:instrText xml:space="preserve"> PAGEREF _Toc445907973 \h </w:instrText>
+        <w:instrText xml:space="preserve"> PAGEREF _Toc446152499 \h </w:instrText>
       </w:r>
       <w:r>
         <w:rPr>
@@ -3456,7 +3456,7 @@
         <w:rPr>
           <w:noProof/>
         </w:rPr>
-        <w:t>10</w:t>
+        <w:t>11</w:t>
       </w:r>
       <w:r>
         <w:rPr>
@@ -3498,7 +3498,7 @@
         <w:rPr>
           <w:noProof/>
         </w:rPr>
-        <w:instrText xml:space="preserve"> PAGEREF _Toc445907974 \h </w:instrText>
+        <w:instrText xml:space="preserve"> PAGEREF _Toc446152500 \h </w:instrText>
       </w:r>
       <w:r>
         <w:rPr>
@@ -3515,7 +3515,7 @@
         <w:rPr>
           <w:noProof/>
         </w:rPr>
-        <w:t>12</w:t>
+        <w:t>13</w:t>
       </w:r>
       <w:r>
         <w:rPr>
@@ -3548,7 +3548,7 @@
       <w:pPr>
         <w:pStyle w:val="berschrift1ohneNummerierung"/>
       </w:pPr>
-      <w:bookmarkStart w:id="15" w:name="_Toc445907980"/>
+      <w:bookmarkStart w:id="15" w:name="_Toc446152468"/>
       <w:r>
         <w:lastRenderedPageBreak/>
         <w:t>Tabellenverzeichnis</w:t>
@@ -3574,6 +3574,8 @@
       <w:r>
         <w:fldChar w:fldCharType="separate"/>
       </w:r>
+      <w:bookmarkStart w:id="16" w:name="_GoBack"/>
+      <w:bookmarkEnd w:id="16"/>
       <w:r>
         <w:rPr>
           <w:b/>
@@ -3597,7 +3599,7 @@
         <w:rPr>
           <w:noProof/>
         </w:rPr>
-        <w:instrText xml:space="preserve"> PAGEREF _Toc445907965 \h </w:instrText>
+        <w:instrText xml:space="preserve"> PAGEREF _Toc446152501 \h </w:instrText>
       </w:r>
       <w:r>
         <w:rPr>
@@ -3638,7 +3640,7 @@
       <w:pPr>
         <w:pStyle w:val="berschrift1ohneNummerierung"/>
         <w:rPr>
-          <w:rPrChange w:id="16" w:author="Unknown">
+          <w:rPrChange w:id="17" w:author="Unknown">
             <w:rPr>
               <w:lang w:val="en-GB"/>
             </w:rPr>
@@ -3660,7 +3662,7 @@
           <w:lang w:val="en-US"/>
         </w:rPr>
       </w:pPr>
-      <w:bookmarkStart w:id="17" w:name="_Toc445907981"/>
+      <w:bookmarkStart w:id="18" w:name="_Toc446152469"/>
       <w:proofErr w:type="spellStart"/>
       <w:r>
         <w:rPr>
@@ -3669,7 +3671,7 @@
         <w:lastRenderedPageBreak/>
         <w:t>Abkürzungsverzeichnis</w:t>
       </w:r>
-      <w:bookmarkEnd w:id="17"/>
+      <w:bookmarkEnd w:id="18"/>
       <w:proofErr w:type="spellEnd"/>
     </w:p>
     <w:p>
@@ -3858,17 +3860,17 @@
       <w:pPr>
         <w:pStyle w:val="berschrift1"/>
       </w:pPr>
-      <w:bookmarkStart w:id="18" w:name="_Ref445636100"/>
-      <w:bookmarkStart w:id="19" w:name="_Toc445907982"/>
+      <w:bookmarkStart w:id="19" w:name="_Ref445636100"/>
+      <w:bookmarkStart w:id="20" w:name="_Toc446152470"/>
       <w:r>
         <w:lastRenderedPageBreak/>
         <w:t>Einleitung</w:t>
       </w:r>
-      <w:bookmarkEnd w:id="18"/>
       <w:bookmarkEnd w:id="19"/>
-    </w:p>
-    <w:p>
-      <w:commentRangeStart w:id="20"/>
+      <w:bookmarkEnd w:id="20"/>
+    </w:p>
+    <w:p>
+      <w:commentRangeStart w:id="21"/>
       <w:r>
         <w:t>„</w:t>
       </w:r>
@@ -3919,45 +3921,45 @@
       <w:r>
         <w:t xml:space="preserve">. </w:t>
       </w:r>
-      <w:commentRangeEnd w:id="20"/>
+      <w:commentRangeEnd w:id="21"/>
       <w:r>
         <w:rPr>
           <w:rStyle w:val="Kommentarzeichen"/>
         </w:rPr>
-        <w:commentReference w:id="20"/>
+        <w:commentReference w:id="21"/>
       </w:r>
     </w:p>
     <w:p>
       <w:r>
         <w:t xml:space="preserve">Jedes Unternehmen hat eine Gewinnerzielungsabsicht. Gewinne lassen sich durch die effiziente Vermarktung von Produkten und Dienstleistungen an Kunden erwirtschaften. Bei der Vermarktung konkurrieren </w:t>
       </w:r>
-      <w:commentRangeStart w:id="21"/>
+      <w:commentRangeStart w:id="22"/>
       <w:r>
         <w:t>Unternehmen in</w:t>
       </w:r>
       <w:r>
         <w:t xml:space="preserve"> einem freien Markt um Kunden</w:t>
       </w:r>
-      <w:commentRangeEnd w:id="21"/>
+      <w:commentRangeEnd w:id="22"/>
       <w:r>
         <w:rPr>
           <w:rStyle w:val="Kommentarzeichen"/>
         </w:rPr>
-        <w:commentReference w:id="21"/>
+        <w:commentReference w:id="22"/>
       </w:r>
       <w:r>
         <w:t xml:space="preserve">. </w:t>
       </w:r>
-      <w:commentRangeStart w:id="22"/>
+      <w:commentRangeStart w:id="23"/>
       <w:r>
         <w:t>Mittels Wettbewerbsvorteilen heben sich Unternehmen von der Konkurrenz ab und gewinnen damit Kunden</w:t>
       </w:r>
-      <w:commentRangeEnd w:id="22"/>
+      <w:commentRangeEnd w:id="23"/>
       <w:r>
         <w:rPr>
           <w:rStyle w:val="Kommentarzeichen"/>
         </w:rPr>
-        <w:commentReference w:id="22"/>
+        <w:commentReference w:id="23"/>
       </w:r>
       <w:sdt>
         <w:sdtPr>
@@ -4014,21 +4016,21 @@
       <w:r>
         <w:t xml:space="preserve">. </w:t>
       </w:r>
-      <w:commentRangeStart w:id="23"/>
+      <w:commentRangeStart w:id="24"/>
       <w:r>
         <w:t>Dazu</w:t>
       </w:r>
       <w:r>
         <w:t xml:space="preserve"> sind Unternehmen und deren Produkte in einem ständigen Wandel, welcher durch Innovation angetrieben wird. </w:t>
       </w:r>
-      <w:commentRangeEnd w:id="23"/>
+      <w:commentRangeEnd w:id="24"/>
       <w:r>
         <w:rPr>
           <w:rStyle w:val="Kommentarzeichen"/>
         </w:rPr>
-        <w:commentReference w:id="23"/>
-      </w:r>
-      <w:commentRangeStart w:id="24"/>
+        <w:commentReference w:id="24"/>
+      </w:r>
+      <w:commentRangeStart w:id="25"/>
       <w:r>
         <w:t>Ebenso unterliegt die Umwelt</w:t>
       </w:r>
@@ -4050,7 +4052,7 @@
       <w:r>
         <w:t>Innovation</w:t>
       </w:r>
-      <w:commentRangeEnd w:id="24"/>
+      <w:commentRangeEnd w:id="25"/>
       <w:r>
         <w:t xml:space="preserve"> verlangt</w:t>
       </w:r>
@@ -4058,7 +4060,7 @@
         <w:rPr>
           <w:rStyle w:val="Kommentarzeichen"/>
         </w:rPr>
-        <w:commentReference w:id="24"/>
+        <w:commentReference w:id="25"/>
       </w:r>
       <w:sdt>
         <w:sdtPr>
@@ -4092,7 +4094,7 @@
       <w:r>
         <w:t xml:space="preserve">Diese notwendigen </w:t>
       </w:r>
-      <w:commentRangeStart w:id="25"/>
+      <w:commentRangeStart w:id="26"/>
       <w:r>
         <w:t>Innovationen werden durch Investitionen ermöglicht und innerhalb des Produkt</w:t>
       </w:r>
@@ -4102,12 +4104,12 @@
       <w:r>
         <w:t>anagements gesteuert</w:t>
       </w:r>
-      <w:commentRangeEnd w:id="25"/>
+      <w:commentRangeEnd w:id="26"/>
       <w:r>
         <w:rPr>
           <w:rStyle w:val="Kommentarzeichen"/>
         </w:rPr>
-        <w:commentReference w:id="25"/>
+        <w:commentReference w:id="26"/>
       </w:r>
       <w:r>
         <w:t>.</w:t>
@@ -4115,7 +4117,7 @@
       <w:r>
         <w:t xml:space="preserve"> </w:t>
       </w:r>
-      <w:commentRangeStart w:id="26"/>
+      <w:commentRangeStart w:id="27"/>
       <w:r>
         <w:t xml:space="preserve">Relevante Zielgröße </w:t>
       </w:r>
@@ -4128,17 +4130,17 @@
       <w:r>
         <w:t xml:space="preserve"> beschreibt, wann der Nutzen einer Investition die Kosten übersteigt</w:t>
       </w:r>
-      <w:commentRangeEnd w:id="26"/>
+      <w:commentRangeEnd w:id="27"/>
       <w:r>
         <w:rPr>
           <w:rStyle w:val="Kommentarzeichen"/>
         </w:rPr>
-        <w:commentReference w:id="26"/>
+        <w:commentReference w:id="27"/>
       </w:r>
       <w:r>
         <w:t xml:space="preserve">. </w:t>
       </w:r>
-      <w:commentRangeStart w:id="27"/>
+      <w:commentRangeStart w:id="28"/>
       <w:r>
         <w:t>Von entscheidender Bedeutung ist</w:t>
       </w:r>
@@ -4160,12 +4162,12 @@
       <w:r>
         <w:t>Investition gezogen werden kann</w:t>
       </w:r>
-      <w:commentRangeEnd w:id="27"/>
+      <w:commentRangeEnd w:id="28"/>
       <w:r>
         <w:rPr>
           <w:rStyle w:val="Kommentarzeichen"/>
         </w:rPr>
-        <w:commentReference w:id="27"/>
+        <w:commentReference w:id="28"/>
       </w:r>
       <w:sdt>
         <w:sdtPr>
@@ -4196,7 +4198,7 @@
       <w:r>
         <w:t xml:space="preserve">. </w:t>
       </w:r>
-      <w:commentRangeStart w:id="28"/>
+      <w:commentRangeStart w:id="29"/>
       <w:r>
         <w:t>Die</w:t>
       </w:r>
@@ -4228,12 +4230,12 @@
       <w:r>
         <w:t>“ bezeichnet</w:t>
       </w:r>
-      <w:commentRangeEnd w:id="28"/>
+      <w:commentRangeEnd w:id="29"/>
       <w:r>
         <w:rPr>
           <w:rStyle w:val="Kommentarzeichen"/>
         </w:rPr>
-        <w:commentReference w:id="28"/>
+        <w:commentReference w:id="29"/>
       </w:r>
       <w:r>
         <w:t xml:space="preserve"> </w:t>
@@ -4267,7 +4269,7 @@
       <w:r>
         <w:t xml:space="preserve">. </w:t>
       </w:r>
-      <w:commentRangeStart w:id="29"/>
+      <w:commentRangeStart w:id="30"/>
       <w:r>
         <w:t xml:space="preserve">Aufgrund der anhaltenden Digitalisierung hat die </w:t>
       </w:r>
@@ -4286,12 +4288,12 @@
       <w:r>
         <w:t>Einfluss auf diesen Zeitpunkt</w:t>
       </w:r>
-      <w:commentRangeEnd w:id="29"/>
+      <w:commentRangeEnd w:id="30"/>
       <w:r>
         <w:rPr>
           <w:rStyle w:val="Kommentarzeichen"/>
         </w:rPr>
-        <w:commentReference w:id="29"/>
+        <w:commentReference w:id="30"/>
       </w:r>
       <w:r>
         <w:t>.</w:t>
@@ -4299,7 +4301,7 @@
       <w:r>
         <w:t xml:space="preserve"> </w:t>
       </w:r>
-      <w:commentRangeStart w:id="30"/>
+      <w:commentRangeStart w:id="31"/>
       <w:r>
         <w:t xml:space="preserve">Kritische </w:t>
       </w:r>
@@ -4327,12 +4329,12 @@
       <w:r>
         <w:t>Release-Management</w:t>
       </w:r>
-      <w:commentRangeEnd w:id="30"/>
+      <w:commentRangeEnd w:id="31"/>
       <w:r>
         <w:rPr>
           <w:rStyle w:val="Kommentarzeichen"/>
         </w:rPr>
-        <w:commentReference w:id="30"/>
+        <w:commentReference w:id="31"/>
       </w:r>
       <w:r>
         <w:t>. A</w:t>
@@ -4450,7 +4452,7 @@
       <w:r>
         <w:t xml:space="preserve">. </w:t>
       </w:r>
-      <w:commentRangeStart w:id="31"/>
+      <w:commentRangeStart w:id="32"/>
       <w:r>
         <w:t xml:space="preserve">Die Softwareentwicklung findet in vielen Fällen jedoch isoliert vom IT-Service-Management und damit dem </w:t>
       </w:r>
@@ -4460,23 +4462,23 @@
       <w:r>
         <w:t xml:space="preserve"> statt, da nicht die Innovation, sondern die Stabilität im Vordergrund steht. </w:t>
       </w:r>
-      <w:commentRangeEnd w:id="31"/>
+      <w:commentRangeEnd w:id="32"/>
       <w:r>
         <w:rPr>
           <w:rStyle w:val="Kommentarzeichen"/>
         </w:rPr>
-        <w:commentReference w:id="31"/>
-      </w:r>
-      <w:commentRangeStart w:id="32"/>
+        <w:commentReference w:id="32"/>
+      </w:r>
+      <w:commentRangeStart w:id="33"/>
       <w:r>
         <w:t>Daher sind Prozesse und Abläufe im IT-Service-Management typischerweise nicht agil, sondern starr</w:t>
       </w:r>
-      <w:commentRangeEnd w:id="32"/>
+      <w:commentRangeEnd w:id="33"/>
       <w:r>
         <w:rPr>
           <w:rStyle w:val="Kommentarzeichen"/>
         </w:rPr>
-        <w:commentReference w:id="32"/>
+        <w:commentReference w:id="33"/>
       </w:r>
       <w:r>
         <w:t>. Diese Entkopplung</w:t>
@@ -4503,7 +4505,7 @@
       <w:r>
         <w:t>“ und daher zu einer schlechteren Wettbewerbsfähigkeit</w:t>
       </w:r>
-      <w:commentRangeStart w:id="33"/>
+      <w:commentRangeStart w:id="34"/>
       <w:r>
         <w:t>. Dieses Problem versucht der Ansatz „</w:t>
       </w:r>
@@ -4539,29 +4541,29 @@
       <w:r>
         <w:t>“) aufgehoben wird</w:t>
       </w:r>
-      <w:commentRangeEnd w:id="33"/>
+      <w:commentRangeEnd w:id="34"/>
       <w:r>
         <w:rPr>
           <w:rStyle w:val="Kommentarzeichen"/>
         </w:rPr>
-        <w:commentReference w:id="33"/>
+        <w:commentReference w:id="34"/>
       </w:r>
       <w:r>
         <w:t xml:space="preserve">. </w:t>
       </w:r>
-      <w:commentRangeStart w:id="34"/>
+      <w:commentRangeStart w:id="35"/>
       <w:r>
         <w:t>Neben einer tieferen Zusammenarbeit in einem Team, stehen Standardisierung und Automatisierung sowie der Abbau von Bürokratie im Fokus dieses Ansatzes.</w:t>
       </w:r>
       <w:r>
         <w:t xml:space="preserve"> </w:t>
       </w:r>
-      <w:commentRangeEnd w:id="34"/>
+      <w:commentRangeEnd w:id="35"/>
       <w:r>
         <w:rPr>
           <w:rStyle w:val="Kommentarzeichen"/>
         </w:rPr>
-        <w:commentReference w:id="34"/>
+        <w:commentReference w:id="35"/>
       </w:r>
       <w:r>
         <w:t xml:space="preserve">Die typischen </w:t>
@@ -4627,7 +4629,7 @@
       <w:r>
         <w:t xml:space="preserve">Wenn ja, anhand welcher Kriterien können diese individualisiert werden? </w:t>
       </w:r>
-      <w:commentRangeStart w:id="35"/>
+      <w:commentRangeStart w:id="36"/>
       <w:r>
         <w:t>Das Standardrahmenwerk für das IT-Service-Management</w:t>
       </w:r>
@@ -4652,17 +4654,17 @@
       <w:r>
         <w:t xml:space="preserve"> ISO/IEC 20000 sind diesbezüglich zu generisch</w:t>
       </w:r>
-      <w:commentRangeEnd w:id="35"/>
+      <w:commentRangeEnd w:id="36"/>
       <w:r>
         <w:rPr>
           <w:rStyle w:val="Kommentarzeichen"/>
         </w:rPr>
-        <w:commentReference w:id="35"/>
+        <w:commentReference w:id="36"/>
       </w:r>
       <w:r>
         <w:t xml:space="preserve">. </w:t>
       </w:r>
-      <w:commentRangeStart w:id="36"/>
+      <w:commentRangeStart w:id="37"/>
       <w:r>
         <w:t xml:space="preserve">Dadurch entsteht Unternehmen bei der Umsetzung von konkreten </w:t>
       </w:r>
@@ -4672,12 +4674,12 @@
       <w:r>
         <w:t xml:space="preserve"> Prozessen ein erhöhter Aufwand.</w:t>
       </w:r>
-      <w:commentRangeEnd w:id="36"/>
+      <w:commentRangeEnd w:id="37"/>
       <w:r>
         <w:rPr>
           <w:rStyle w:val="Kommentarzeichen"/>
         </w:rPr>
-        <w:commentReference w:id="36"/>
+        <w:commentReference w:id="37"/>
       </w:r>
     </w:p>
     <w:p>
@@ -4702,16 +4704,16 @@
       <w:r>
         <w:t xml:space="preserve"> der Branche des Unternehmens, dem Einfluss des Produkts auf das Kerngeschäft, der Klassifizierung der verarbeitenden Daten oder der aktuellen Phase im Produktlebenszyklus, ausgehen. </w:t>
       </w:r>
-      <w:commentRangeStart w:id="37"/>
+      <w:commentRangeStart w:id="38"/>
       <w:r>
         <w:t>Da zwischen dem Produktlebenszyklus und dem Innovationsbedarf ein direkter Zusammenhang entsteht, scheint dieser Faktor jedoch am bedeutendsten.</w:t>
       </w:r>
-      <w:commentRangeEnd w:id="37"/>
+      <w:commentRangeEnd w:id="38"/>
       <w:r>
         <w:rPr>
           <w:rStyle w:val="Kommentarzeichen"/>
         </w:rPr>
-        <w:commentReference w:id="37"/>
+        <w:commentReference w:id="38"/>
       </w:r>
       <w:r>
         <w:t xml:space="preserve"> </w:t>
@@ -4889,14 +4891,14 @@
       <w:pPr>
         <w:pStyle w:val="berschrift1"/>
       </w:pPr>
-      <w:bookmarkStart w:id="38" w:name="_Ref442963595"/>
-      <w:bookmarkStart w:id="39" w:name="_Toc445907983"/>
+      <w:bookmarkStart w:id="39" w:name="_Ref442963595"/>
+      <w:bookmarkStart w:id="40" w:name="_Toc446152471"/>
       <w:r>
         <w:lastRenderedPageBreak/>
         <w:t>Grundlagen</w:t>
       </w:r>
-      <w:bookmarkEnd w:id="38"/>
       <w:bookmarkEnd w:id="39"/>
+      <w:bookmarkEnd w:id="40"/>
     </w:p>
     <w:p>
       <w:r>
@@ -4925,8 +4927,8 @@
       <w:pPr>
         <w:pStyle w:val="berschrift2"/>
       </w:pPr>
-      <w:bookmarkStart w:id="40" w:name="_Ref445029358"/>
-      <w:bookmarkStart w:id="41" w:name="_Toc445907984"/>
+      <w:bookmarkStart w:id="41" w:name="_Ref445029358"/>
+      <w:bookmarkStart w:id="42" w:name="_Toc446152472"/>
       <w:r>
         <w:t>Innovation</w:t>
       </w:r>
@@ -4942,8 +4944,8 @@
       <w:r>
         <w:t>sicherung</w:t>
       </w:r>
-      <w:bookmarkEnd w:id="40"/>
       <w:bookmarkEnd w:id="41"/>
+      <w:bookmarkEnd w:id="42"/>
     </w:p>
     <w:p>
       <w:r>
@@ -6294,9 +6296,9 @@
         <w:pStyle w:val="Beschriftung"/>
         <w:spacing w:after="120" w:line="240" w:lineRule="auto"/>
       </w:pPr>
-      <w:bookmarkStart w:id="42" w:name="_Ref445566438"/>
-      <w:bookmarkStart w:id="43" w:name="_Ref444943110"/>
-      <w:bookmarkStart w:id="44" w:name="_Toc445907972"/>
+      <w:bookmarkStart w:id="43" w:name="_Ref445566438"/>
+      <w:bookmarkStart w:id="44" w:name="_Ref444943110"/>
+      <w:bookmarkStart w:id="45" w:name="_Toc446152498"/>
       <w:r>
         <w:rPr>
           <w:b/>
@@ -6371,7 +6373,7 @@
         </w:rPr>
         <w:fldChar w:fldCharType="end"/>
       </w:r>
-      <w:bookmarkEnd w:id="42"/>
+      <w:bookmarkEnd w:id="43"/>
       <w:r>
         <w:rPr>
           <w:b/>
@@ -6392,8 +6394,8 @@
         </w:rPr>
         <w:t xml:space="preserve"> Market</w:t>
       </w:r>
-      <w:bookmarkEnd w:id="43"/>
       <w:bookmarkEnd w:id="44"/>
+      <w:bookmarkEnd w:id="45"/>
     </w:p>
     <w:p>
       <w:pPr>
@@ -6641,12 +6643,7 @@
         </w:numPr>
       </w:pPr>
       <w:r>
-        <w:t>Schaffung</w:t>
-      </w:r>
-      <w:bookmarkStart w:id="45" w:name="_GoBack"/>
-      <w:bookmarkEnd w:id="45"/>
-      <w:r>
-        <w:t xml:space="preserve"> Innovationsumfeld</w:t>
+        <w:t>Schaffung Innovationsumfeld</w:t>
       </w:r>
     </w:p>
     <w:p>
@@ -6848,7 +6845,7 @@
       <w:bookmarkStart w:id="47" w:name="_Ref445650466"/>
       <w:bookmarkStart w:id="48" w:name="_Ref445650514"/>
       <w:bookmarkStart w:id="49" w:name="_Ref445650529"/>
-      <w:bookmarkStart w:id="50" w:name="_Toc445907985"/>
+      <w:bookmarkStart w:id="50" w:name="_Toc446152473"/>
       <w:r>
         <w:lastRenderedPageBreak/>
         <w:t>Innovationssteuerung</w:t>
@@ -7564,7 +7561,7 @@
         <w:pStyle w:val="berschrift2"/>
       </w:pPr>
       <w:bookmarkStart w:id="51" w:name="_Ref445276009"/>
-      <w:bookmarkStart w:id="52" w:name="_Toc445907986"/>
+      <w:bookmarkStart w:id="52" w:name="_Toc446152474"/>
       <w:r>
         <w:t>Der Produktlebenszyklus</w:t>
       </w:r>
@@ -9124,7 +9121,7 @@
         </w:rPr>
       </w:pPr>
       <w:bookmarkStart w:id="53" w:name="_Ref445303931"/>
-      <w:bookmarkStart w:id="54" w:name="_Toc445907965"/>
+      <w:bookmarkStart w:id="54" w:name="_Toc446152501"/>
       <w:r>
         <w:rPr>
           <w:b/>
@@ -9218,14 +9215,38 @@
     </w:p>
     <w:p>
       <w:r>
-        <w:t>Eine besondere Bedeutung hat die Einführungsphase, da hier der Markteintritt erfolgt. Dieser wird über das sogenannte Release-Management gesteuert, welches im folgenden Kapitel erläutert wird.</w:t>
+        <w:t>Eine besondere Bedeutung hat die Einführungsphase, da hier der Markteintritt erfolgt</w:t>
+      </w:r>
+      <w:r>
+        <w:t xml:space="preserve"> und somit die Pay-off-Zeit (vgl. Kapitel </w:t>
+      </w:r>
+      <w:r>
+        <w:fldChar w:fldCharType="begin"/>
+      </w:r>
+      <w:r>
+        <w:instrText xml:space="preserve"> REF _Ref445029358 \r \h </w:instrText>
+      </w:r>
+      <w:r>
+        <w:fldChar w:fldCharType="separate"/>
+      </w:r>
+      <w:r>
+        <w:t>2.1</w:t>
+      </w:r>
+      <w:r>
+        <w:fldChar w:fldCharType="end"/>
+      </w:r>
+      <w:r>
+        <w:t>). Die Steuerung der Einführung erfolgt</w:t>
+      </w:r>
+      <w:r>
+        <w:t xml:space="preserve"> über das sogenannte Release-Management, welches im folgenden Kapitel erläutert wird.</w:t>
       </w:r>
     </w:p>
     <w:p>
       <w:pPr>
         <w:pStyle w:val="berschrift2"/>
       </w:pPr>
-      <w:bookmarkStart w:id="55" w:name="_Toc445907987"/>
+      <w:bookmarkStart w:id="55" w:name="_Toc446152475"/>
       <w:r>
         <w:t xml:space="preserve">Produktveröffentlichung durch Standards im </w:t>
       </w:r>
@@ -9268,28 +9289,76 @@
         </w:sdtContent>
       </w:sdt>
       <w:r>
-        <w:t>. Dazu</w:t>
-      </w:r>
-      <w:r>
-        <w:t xml:space="preserve"> </w:t>
-      </w:r>
-      <w:r>
-        <w:t xml:space="preserve">werden Projekte </w:t>
-      </w:r>
-      <w:r>
-        <w:t xml:space="preserve">durchgeführt </w:t>
-      </w:r>
-      <w:r>
-        <w:t>und</w:t>
-      </w:r>
-      <w:r>
-        <w:t xml:space="preserve"> einzelne</w:t>
-      </w:r>
-      <w:r>
-        <w:t xml:space="preserve"> Releases </w:t>
-      </w:r>
-      <w:r>
-        <w:t>veröffentlicht</w:t>
+        <w:t xml:space="preserve">. </w:t>
+      </w:r>
+      <w:r>
+        <w:t xml:space="preserve">Je nach Substanz des Produkts (vgl. Kapitel </w:t>
+      </w:r>
+      <w:r>
+        <w:fldChar w:fldCharType="begin"/>
+      </w:r>
+      <w:r>
+        <w:instrText xml:space="preserve"> REF _Ref445650529 \r \h </w:instrText>
+      </w:r>
+      <w:r>
+        <w:fldChar w:fldCharType="separate"/>
+      </w:r>
+      <w:r>
+        <w:t>2.2</w:t>
+      </w:r>
+      <w:r>
+        <w:fldChar w:fldCharType="end"/>
+      </w:r>
+      <w:r>
+        <w:t xml:space="preserve">) spielt die IT dabei eine größere (immateriell) oder kleinere (materiell) Rolle. Im Fokus dieser Ausarbeitung stehen gemäß Zielsetzung (vgl. Kapitel </w:t>
+      </w:r>
+      <w:r>
+        <w:fldChar w:fldCharType="begin"/>
+      </w:r>
+      <w:r>
+        <w:instrText xml:space="preserve"> PAGEREF _Ref445636100 \h </w:instrText>
+      </w:r>
+      <w:r>
+        <w:fldChar w:fldCharType="separate"/>
+      </w:r>
+      <w:r>
+        <w:rPr>
+          <w:noProof/>
+        </w:rPr>
+        <w:t>1</w:t>
+      </w:r>
+      <w:r>
+        <w:fldChar w:fldCharType="end"/>
+      </w:r>
+      <w:r>
+        <w:t xml:space="preserve">) ausschließlich </w:t>
+      </w:r>
+      <w:r>
+        <w:t xml:space="preserve">die für die IT </w:t>
+      </w:r>
+      <w:r>
+        <w:t>relevanten Prozesse</w:t>
+      </w:r>
+      <w:r>
+        <w:t>. Der Veränderungsprozess erfolgt hi</w:t>
+      </w:r>
+      <w:r>
+        <w:t>er</w:t>
+      </w:r>
+      <w:r>
+        <w:t xml:space="preserve"> über</w:t>
+      </w:r>
+      <w:r>
+        <w:t xml:space="preserve"> die Veröffentlichung von</w:t>
+      </w:r>
+      <w:r>
+        <w:t xml:space="preserve"> einzelnen Releases, welche durch</w:t>
+      </w:r>
+      <w:r>
+        <w:t xml:space="preserve"> Projekte </w:t>
+      </w:r>
+      <w:r>
+        <w:t>realisiert werden</w:t>
       </w:r>
       <w:r>
         <w:t xml:space="preserve"> </w:t>
@@ -9324,19 +9393,28 @@
         <w:t>.</w:t>
       </w:r>
       <w:r>
-        <w:t xml:space="preserve"> Die</w:t>
-      </w:r>
-      <w:r>
-        <w:t xml:space="preserve">ser Zusammenhang soll durch die </w:t>
+        <w:t xml:space="preserve"> </w:t>
+      </w:r>
+      <w:r>
+        <w:t>D</w:t>
+      </w:r>
+      <w:r>
+        <w:t>er</w:t>
+      </w:r>
+      <w:r>
+        <w:t xml:space="preserve"> Zusammenhang </w:t>
+      </w:r>
+      <w:r>
+        <w:t>zwischen Produkt und Release wird</w:t>
+      </w:r>
+      <w:r>
+        <w:t xml:space="preserve"> durch die </w:t>
       </w:r>
       <w:r>
         <w:fldChar w:fldCharType="begin"/>
       </w:r>
       <w:r>
-        <w:instrText xml:space="preserve"> REF _Ref445901269 \h </w:instrText>
-      </w:r>
-      <w:r>
-        <w:instrText xml:space="preserve"> \* MERGEFORMAT </w:instrText>
+        <w:instrText xml:space="preserve"> REF _Ref445901269 \h  \* MERGEFORMAT </w:instrText>
       </w:r>
       <w:r>
         <w:fldChar w:fldCharType="separate"/>
@@ -9366,7 +9444,10 @@
         <w:t xml:space="preserve"> </w:t>
       </w:r>
       <w:r>
-        <w:t>verdeutlich werden:</w:t>
+        <w:t>verdeutlicht</w:t>
+      </w:r>
+      <w:r>
+        <w:t>:</w:t>
       </w:r>
     </w:p>
     <w:p>
@@ -9378,6 +9459,7 @@
         <w:rPr>
           <w:noProof/>
         </w:rPr>
+        <w:lastRenderedPageBreak/>
         <w:drawing>
           <wp:inline distT="0" distB="0" distL="0" distR="0" wp14:anchorId="75F85BB3" wp14:editId="406A1610">
             <wp:extent cx="5041392" cy="1889760"/>
@@ -9429,9 +9511,9 @@
           <w:b/>
         </w:rPr>
       </w:pPr>
-      <w:bookmarkStart w:id="56" w:name="_Ref445031218"/>
-      <w:bookmarkStart w:id="57" w:name="_Ref445901269"/>
-      <w:bookmarkStart w:id="58" w:name="_Toc445907973"/>
+      <w:bookmarkStart w:id="56" w:name="_Ref445901269"/>
+      <w:bookmarkStart w:id="57" w:name="_Ref445031218"/>
+      <w:bookmarkStart w:id="58" w:name="_Toc446152499"/>
       <w:r>
         <w:rPr>
           <w:b/>
@@ -9506,14 +9588,14 @@
         </w:rPr>
         <w:fldChar w:fldCharType="end"/>
       </w:r>
+      <w:bookmarkEnd w:id="56"/>
+      <w:r>
+        <w:rPr>
+          <w:b/>
+        </w:rPr>
+        <w:t>: Zusammenhang Produkt zu Release</w:t>
+      </w:r>
       <w:bookmarkEnd w:id="57"/>
-      <w:r>
-        <w:rPr>
-          <w:b/>
-        </w:rPr>
-        <w:t>: Zusammenhang Produkt zu Release</w:t>
-      </w:r>
-      <w:bookmarkEnd w:id="56"/>
       <w:bookmarkEnd w:id="58"/>
     </w:p>
     <w:p>
@@ -9552,97 +9634,276 @@
     </w:p>
     <w:p>
       <w:r>
+        <w:rPr>
+          <w:i/>
+        </w:rPr>
+        <w:t>Pichler</w:t>
+      </w:r>
+      <w:r>
+        <w:t xml:space="preserve"> </w:t>
+      </w:r>
+      <w:sdt>
+        <w:sdtPr>
+          <w:id w:val="544107464"/>
+          <w:citation/>
+        </w:sdtPr>
+        <w:sdtContent>
+          <w:r>
+            <w:fldChar w:fldCharType="begin"/>
+          </w:r>
+          <w:r>
+            <w:instrText xml:space="preserve">CITATION Pic14 \p ", S. 65, 93" \n  \l 1031 </w:instrText>
+          </w:r>
+          <w:r>
+            <w:fldChar w:fldCharType="separate"/>
+          </w:r>
+          <w:r>
+            <w:rPr>
+              <w:noProof/>
+            </w:rPr>
+            <w:t>(2014, S. 65, 93)</w:t>
+          </w:r>
+          <w:r>
+            <w:fldChar w:fldCharType="end"/>
+          </w:r>
+        </w:sdtContent>
+      </w:sdt>
+      <w:r>
+        <w:t xml:space="preserve"> beschreibt ein Release als ein Produktinkrement mit definierten Funktionsumfang, welches an den Kunden bzw. Anwender ausgeliefert wird.</w:t>
+      </w:r>
+      <w:r>
+        <w:t xml:space="preserve"> Gemäß </w:t>
+      </w:r>
+      <w:r>
+        <w:rPr>
+          <w:i/>
+        </w:rPr>
+        <w:t>ITIL</w:t>
+      </w:r>
+      <w:r>
+        <w:t xml:space="preserve"> </w:t>
+      </w:r>
+      <w:sdt>
+        <w:sdtPr>
+          <w:id w:val="-1307706888"/>
+          <w:citation/>
+        </w:sdtPr>
+        <w:sdtContent>
+          <w:r>
+            <w:fldChar w:fldCharType="begin"/>
+          </w:r>
+          <w:r>
+            <w:instrText xml:space="preserve">CITATION AXE11 \p "S. 325" \l 1031 </w:instrText>
+          </w:r>
+          <w:r>
+            <w:fldChar w:fldCharType="separate"/>
+          </w:r>
+          <w:r>
+            <w:rPr>
+              <w:noProof/>
+            </w:rPr>
+            <w:t>(AXELOS 2011, S. 325)</w:t>
+          </w:r>
+          <w:r>
+            <w:fldChar w:fldCharType="end"/>
+          </w:r>
+        </w:sdtContent>
+      </w:sdt>
+      <w:r>
+        <w:t xml:space="preserve"> ist ein Release, eine </w:t>
+      </w:r>
+      <w:r>
+        <w:t xml:space="preserve">Veränderung </w:t>
+      </w:r>
+      <w:r>
+        <w:t>oder die Kombination mehrerer Änderungen an einem IT Service, welche gemeinsam erstellt, getestet und installiert werden. Auf den ersten</w:t>
+      </w:r>
+      <w:r>
+        <w:t xml:space="preserve"> Blick scheinen diese beiden Definitionen nicht zusammen zu passen, da </w:t>
+      </w:r>
+      <w:r>
+        <w:t>sich die Erste</w:t>
+      </w:r>
+      <w:r>
+        <w:t xml:space="preserve"> auf ein</w:t>
+      </w:r>
+      <w:r>
+        <w:t xml:space="preserve"> Produkt und die Zweite</w:t>
+      </w:r>
+      <w:r>
+        <w:t xml:space="preserve"> auf einen IT Service bezieht. Ein IT Service dient laut ITIL </w:t>
+      </w:r>
+      <w:sdt>
+        <w:sdtPr>
+          <w:id w:val="-1107042840"/>
+          <w:citation/>
+        </w:sdtPr>
+        <w:sdtContent>
+          <w:r>
+            <w:fldChar w:fldCharType="begin"/>
+          </w:r>
+          <w:r>
+            <w:instrText xml:space="preserve">CITATION AXE11 \p "S. 328" \l 1031 </w:instrText>
+          </w:r>
+          <w:r>
+            <w:fldChar w:fldCharType="separate"/>
+          </w:r>
+          <w:r>
+            <w:rPr>
+              <w:noProof/>
+            </w:rPr>
+            <w:t>(AXELOS 2011, S. 328)</w:t>
+          </w:r>
+          <w:r>
+            <w:fldChar w:fldCharType="end"/>
+          </w:r>
+        </w:sdtContent>
+      </w:sdt>
+      <w:r>
+        <w:t xml:space="preserve"> der Befriedigung von Kundenbedürfnissen. Diese Definition deckt sich mit der eines Produkts (vgl. Kapitel </w:t>
+      </w:r>
+      <w:r>
+        <w:fldChar w:fldCharType="begin"/>
+      </w:r>
+      <w:r>
+        <w:instrText xml:space="preserve"> REF _Ref445650448 \r \h </w:instrText>
+      </w:r>
+      <w:r>
+        <w:fldChar w:fldCharType="separate"/>
+      </w:r>
+      <w:r>
+        <w:t>2.2</w:t>
+      </w:r>
+      <w:r>
+        <w:fldChar w:fldCharType="end"/>
+      </w:r>
+      <w:r>
+        <w:t xml:space="preserve">). Die unterschiedlichen Begriffe entstehen durch die verschiedene Perspektiven der Autoren. Während </w:t>
+      </w:r>
+      <w:r>
+        <w:rPr>
+          <w:i/>
+        </w:rPr>
+        <w:t>Pichler</w:t>
+      </w:r>
+      <w:r>
+        <w:rPr>
+          <w:i/>
+        </w:rPr>
+        <w:t xml:space="preserve"> </w:t>
+      </w:r>
+      <w:r>
+        <w:t>aus Sicht des Produkt-Managements</w:t>
+      </w:r>
+      <w:r>
+        <w:t xml:space="preserve"> arbeitet, bezieht sich </w:t>
+      </w:r>
+      <w:r>
+        <w:t>ITIL</w:t>
+      </w:r>
+      <w:r>
+        <w:t xml:space="preserve"> auf die Sicht des IT Service-Managements. Als IT Service-Management bezeichnet ITIL </w:t>
+      </w:r>
+      <w:sdt>
+        <w:sdtPr>
+          <w:id w:val="-747193259"/>
+          <w:citation/>
+        </w:sdtPr>
+        <w:sdtContent>
+          <w:r>
+            <w:fldChar w:fldCharType="begin"/>
+          </w:r>
+          <w:r>
+            <w:instrText xml:space="preserve">CITATION AXE11 \p "S. 18" \l 1031 </w:instrText>
+          </w:r>
+          <w:r>
+            <w:fldChar w:fldCharType="separate"/>
+          </w:r>
+          <w:r>
+            <w:rPr>
+              <w:noProof/>
+            </w:rPr>
+            <w:t>(AXELOS 2011, S. 18)</w:t>
+          </w:r>
+          <w:r>
+            <w:fldChar w:fldCharType="end"/>
+          </w:r>
+        </w:sdtContent>
+      </w:sdt>
+      <w:r>
+        <w:t xml:space="preserve"> die Bereitstellung und Verwaltung von qualitativen IT Services durch IT Service Anbieter.</w:t>
+      </w:r>
+      <w:r>
+        <w:t xml:space="preserve"> </w:t>
+      </w:r>
+      <w:commentRangeStart w:id="59"/>
+      <w:r>
+        <w:t>D</w:t>
+      </w:r>
+      <w:r>
+        <w:t xml:space="preserve">ie Aufgabenteilung zwischen Produkt- und IT Service-Management </w:t>
+      </w:r>
+      <w:r>
+        <w:t>ist sicherlich bei jeder Unternehmung unterschiedlich, doch typischerweise wird das fertige Produ</w:t>
+      </w:r>
+      <w:r>
+        <w:t>kt</w:t>
+      </w:r>
+      <w:r>
+        <w:t xml:space="preserve"> an das IT Service-Management übergeben und dort veröffentlicht und bis zur nächsten Änderung betrieben, gewartet und </w:t>
+      </w:r>
+      <w:r>
+        <w:t xml:space="preserve">darüber </w:t>
+      </w:r>
+      <w:r>
+        <w:t xml:space="preserve">Support angeboten. </w:t>
+      </w:r>
+      <w:r>
+        <w:t xml:space="preserve">Eine weitere Differenzierung kann durch die Ausgliederung der IT Entwicklung aus dem Produkt-Managements erfolgen. In diesem Konstrukt definiert das Produkt-Management Anforderungen an die IT Entwicklung, welche diese umsetzt und zu Veröffentlichung an das IT Service-Management weiter gibt. </w:t>
+      </w:r>
+      <w:r>
+        <w:t xml:space="preserve">Die Notwendigkeit einer IT Service-Management Organisationen ist vermutlich nur in größeren Unternehmen gegeben. Die größte Motivation ist hierfür die Nutzung von Skaleneffekten, welche zur Effizienzsteigerung führen, da anstatt für jedes Produkt bzw. Projekt individuell, zentral ein </w:t>
+      </w:r>
+      <w:r>
+        <w:t xml:space="preserve">standardisierter </w:t>
+      </w:r>
+      <w:r>
+        <w:t xml:space="preserve">Ansatz </w:t>
+      </w:r>
+      <w:r>
+        <w:t xml:space="preserve">zur Nutzung </w:t>
+      </w:r>
+      <w:r>
+        <w:t>vorgegeben wird.</w:t>
+      </w:r>
+      <w:commentRangeEnd w:id="59"/>
+      <w:r>
+        <w:rPr>
+          <w:rStyle w:val="Kommentarzeichen"/>
+        </w:rPr>
+        <w:commentReference w:id="59"/>
+      </w:r>
+      <w:r>
+        <w:t xml:space="preserve"> </w:t>
+      </w:r>
+      <w:r>
+        <w:t xml:space="preserve">Der meist genutzte Ansatz </w:t>
+      </w:r>
+      <w:r>
+        <w:t>im IT Service-Management Umfeld</w:t>
+      </w:r>
+      <w:r>
+        <w:t xml:space="preserve"> ist die</w:t>
+      </w:r>
+      <w:r>
+        <w:t xml:space="preserve"> bereits genannte</w:t>
+      </w:r>
+      <w:r>
+        <w:t xml:space="preserve"> Best Practice Samm</w:t>
+      </w:r>
+      <w:r>
         <w:lastRenderedPageBreak/>
-        <w:t>Je nach Substanz des Produkts (vgl. Kapitel</w:t>
-      </w:r>
-      <w:r>
-        <w:t xml:space="preserve"> </w:t>
-      </w:r>
-      <w:r>
-        <w:fldChar w:fldCharType="begin"/>
-      </w:r>
-      <w:r>
-        <w:instrText xml:space="preserve"> REF _Ref445650529 \r \h </w:instrText>
-      </w:r>
-      <w:r>
-        <w:fldChar w:fldCharType="separate"/>
-      </w:r>
-      <w:r>
-        <w:t>2.2</w:t>
-      </w:r>
-      <w:r>
-        <w:fldChar w:fldCharType="end"/>
-      </w:r>
-      <w:r>
-        <w:t>) spielt die IT eine größere (immateriell) oder kleinere (materiell) Rolle. Im Fokus dieser Ausarbeitung stehen</w:t>
-      </w:r>
-      <w:r>
-        <w:t xml:space="preserve"> gemäß Zielsetzung (vgl. Kapitel </w:t>
-      </w:r>
-      <w:r>
-        <w:fldChar w:fldCharType="begin"/>
-      </w:r>
-      <w:r>
-        <w:instrText xml:space="preserve"> PAGEREF _Ref445636100 \h </w:instrText>
-      </w:r>
-      <w:r>
-        <w:fldChar w:fldCharType="separate"/>
-      </w:r>
-      <w:r>
-        <w:rPr>
-          <w:noProof/>
-        </w:rPr>
-        <w:t>1</w:t>
-      </w:r>
-      <w:r>
-        <w:fldChar w:fldCharType="end"/>
-      </w:r>
-      <w:r>
-        <w:t>)</w:t>
-      </w:r>
-      <w:r>
-        <w:t xml:space="preserve"> ausschließlich immaterielle Produkte, konkret Softwareprodukte.</w:t>
-      </w:r>
-    </w:p>
-    <w:p>
-      <w:pPr>
-        <w:rPr>
-          <w:highlight w:val="yellow"/>
-        </w:rPr>
-      </w:pPr>
-      <w:r>
-        <w:rPr>
-          <w:highlight w:val="yellow"/>
-        </w:rPr>
-        <w:t>Definition: Release</w:t>
-      </w:r>
-    </w:p>
-    <w:p>
-      <w:r>
-        <w:t>D</w:t>
-      </w:r>
-      <w:r>
-        <w:t xml:space="preserve">er Begriff Release-Management </w:t>
-      </w:r>
-      <w:r>
-        <w:t xml:space="preserve">bezieht sich konkretisiert nur auf die für die IT relevanten Prozesse. Das (IT-)Release-Management ist Teil der sogenannten </w:t>
-      </w:r>
-      <w:commentRangeStart w:id="59"/>
-      <w:r>
-        <w:t xml:space="preserve">IT Service-Management </w:t>
-      </w:r>
-      <w:commentRangeEnd w:id="59"/>
-      <w:r>
-        <w:rPr>
-          <w:rStyle w:val="Kommentarzeichen"/>
-        </w:rPr>
-        <w:commentReference w:id="59"/>
-      </w:r>
-      <w:r>
-        <w:t>Prozesslandschaft.</w:t>
-      </w:r>
-      <w:r>
-        <w:t xml:space="preserve"> Der meist genutzte Ansatz in diesem Umfeld ist die Best Practice Sammlung Information Technology Infrastructure Library (ITIL)</w:t>
+        <w:t>lung Information Technology Infrastructure Library (ITIL)</w:t>
       </w:r>
       <w:sdt>
         <w:sdtPr>
@@ -9729,10 +9990,25 @@
         </w:sdtContent>
       </w:sdt>
       <w:r>
-        <w:t>. ITIL beschreibt einen Service Lebenszyklus mit</w:t>
+        <w:t xml:space="preserve">. </w:t>
+      </w:r>
+      <w:r>
+        <w:t xml:space="preserve">In </w:t>
+      </w:r>
+      <w:r>
+        <w:t xml:space="preserve">ITIL </w:t>
+      </w:r>
+      <w:r>
+        <w:t>wird ein</w:t>
+      </w:r>
+      <w:r>
+        <w:t xml:space="preserve"> Service Lebenszyklus mit</w:t>
       </w:r>
       <w:r>
         <w:t xml:space="preserve"> fünf Stadien</w:t>
+      </w:r>
+      <w:r>
+        <w:t xml:space="preserve"> beschrieben</w:t>
       </w:r>
       <w:sdt>
         <w:sdtPr>
@@ -10110,7 +10386,6 @@
         </w:numPr>
       </w:pPr>
       <w:r>
-        <w:lastRenderedPageBreak/>
         <w:t>effizienter und effektiver Umgang mit Änderungen („</w:t>
       </w:r>
       <w:proofErr w:type="spellStart"/>
@@ -10241,6 +10516,7 @@
         </w:numPr>
       </w:pPr>
       <w:r>
+        <w:lastRenderedPageBreak/>
         <w:t>Knowledge Management</w:t>
       </w:r>
     </w:p>
@@ -10369,12 +10645,12 @@
         <w:rPr>
           <w:highlight w:val="yellow"/>
         </w:rPr>
+        <w:instrText xml:space="preserve"> \* MERGEFORMAT </w:instrText>
       </w:r>
       <w:r>
         <w:rPr>
           <w:highlight w:val="yellow"/>
         </w:rPr>
-        <w:instrText xml:space="preserve"> \* MERGEFORMAT </w:instrText>
       </w:r>
       <w:r>
         <w:rPr>
@@ -10458,7 +10734,7 @@
         </w:rPr>
       </w:pPr>
       <w:bookmarkStart w:id="60" w:name="_Ref445907730"/>
-      <w:bookmarkStart w:id="61" w:name="_Toc445907974"/>
+      <w:bookmarkStart w:id="61" w:name="_Toc446152500"/>
       <w:r>
         <w:rPr>
           <w:b/>
@@ -10608,10 +10884,23 @@
     </w:p>
     <w:p>
       <w:pPr>
+        <w:rPr>
+          <w:highlight w:val="yellow"/>
+        </w:rPr>
+      </w:pPr>
+      <w:r>
+        <w:rPr>
+          <w:highlight w:val="yellow"/>
+        </w:rPr>
+        <w:t>Abrundung Kapitel 2 mit Zusammenfassung und Überleitung zu Kapitel 3</w:t>
+      </w:r>
+    </w:p>
+    <w:p>
+      <w:pPr>
         <w:pStyle w:val="berschrift1"/>
       </w:pPr>
       <w:bookmarkStart w:id="62" w:name="_Ref442963836"/>
-      <w:bookmarkStart w:id="63" w:name="_Toc445907988"/>
+      <w:bookmarkStart w:id="63" w:name="_Toc446152476"/>
       <w:r>
         <w:lastRenderedPageBreak/>
         <w:t xml:space="preserve">Entwurfsaspekte der </w:t>
@@ -10630,28 +10919,38 @@
         <w:rPr>
           <w:highlight w:val="yellow"/>
         </w:rPr>
-        <w:t xml:space="preserve">Entwurfsaspekte sind die Risiken und die </w:t>
-      </w:r>
-      <w:proofErr w:type="spellStart"/>
+        <w:t xml:space="preserve">Entwurfsaspekte sind die Risiken </w:t>
+      </w:r>
       <w:r>
         <w:rPr>
           <w:highlight w:val="yellow"/>
         </w:rPr>
-        <w:t>Mitigationsmittel</w:t>
-      </w:r>
-      <w:proofErr w:type="spellEnd"/>
+        <w:t xml:space="preserve">der Produktlebenszyklen </w:t>
+      </w:r>
       <w:r>
         <w:rPr>
           <w:highlight w:val="yellow"/>
         </w:rPr>
-        <w:t xml:space="preserve"> aus dem ITIL</w:t>
+        <w:t>u</w:t>
+      </w:r>
+      <w:r>
+        <w:rPr>
+          <w:highlight w:val="yellow"/>
+        </w:rPr>
+        <w:t xml:space="preserve">nd die Prozessdefinitionen aus </w:t>
+      </w:r>
+      <w:r>
+        <w:rPr>
+          <w:highlight w:val="yellow"/>
+        </w:rPr>
+        <w:t xml:space="preserve"> ITIL</w:t>
       </w:r>
     </w:p>
     <w:p>
       <w:pPr>
         <w:pStyle w:val="berschrift2"/>
       </w:pPr>
-      <w:bookmarkStart w:id="64" w:name="_Toc445907989"/>
+      <w:bookmarkStart w:id="64" w:name="_Toc446152477"/>
       <w:r>
         <w:t>Risiken innerhalb der Produktlebenszyklusphasen</w:t>
       </w:r>
@@ -10800,7 +11099,7 @@
       <w:pPr>
         <w:pStyle w:val="berschrift3"/>
       </w:pPr>
-      <w:bookmarkStart w:id="65" w:name="_Toc445907990"/>
+      <w:bookmarkStart w:id="65" w:name="_Toc446152478"/>
       <w:r>
         <w:t>Entwicklung</w:t>
       </w:r>
@@ -10810,7 +11109,7 @@
       <w:pPr>
         <w:pStyle w:val="berschrift3"/>
       </w:pPr>
-      <w:bookmarkStart w:id="66" w:name="_Toc445907991"/>
+      <w:bookmarkStart w:id="66" w:name="_Toc446152479"/>
       <w:r>
         <w:t>Einführung</w:t>
       </w:r>
@@ -10895,7 +11194,7 @@
       <w:pPr>
         <w:pStyle w:val="berschrift3"/>
       </w:pPr>
-      <w:bookmarkStart w:id="67" w:name="_Toc445907992"/>
+      <w:bookmarkStart w:id="67" w:name="_Toc446152480"/>
       <w:r>
         <w:t>Wachstum</w:t>
       </w:r>
@@ -10915,7 +11214,7 @@
       <w:pPr>
         <w:pStyle w:val="berschrift3"/>
       </w:pPr>
-      <w:bookmarkStart w:id="68" w:name="_Toc445907993"/>
+      <w:bookmarkStart w:id="68" w:name="_Toc446152481"/>
       <w:r>
         <w:t>Reife</w:t>
       </w:r>
@@ -10930,7 +11229,7 @@
       <w:pPr>
         <w:pStyle w:val="berschrift3"/>
       </w:pPr>
-      <w:bookmarkStart w:id="69" w:name="_Toc445907994"/>
+      <w:bookmarkStart w:id="69" w:name="_Toc446152482"/>
       <w:r>
         <w:t>Sättigung</w:t>
       </w:r>
@@ -10950,7 +11249,7 @@
       <w:pPr>
         <w:pStyle w:val="berschrift3"/>
       </w:pPr>
-      <w:bookmarkStart w:id="70" w:name="_Toc445907995"/>
+      <w:bookmarkStart w:id="70" w:name="_Toc446152483"/>
       <w:r>
         <w:lastRenderedPageBreak/>
         <w:t>Entsorgung</w:t>
@@ -10966,7 +11265,7 @@
       <w:pPr>
         <w:pStyle w:val="berschrift3"/>
       </w:pPr>
-      <w:bookmarkStart w:id="71" w:name="_Toc445907996"/>
+      <w:bookmarkStart w:id="71" w:name="_Toc446152484"/>
       <w:r>
         <w:t>Zusammenfassung der Risiken der einzelnen Phasen</w:t>
       </w:r>
@@ -10986,7 +11285,7 @@
       <w:pPr>
         <w:pStyle w:val="berschrift2"/>
       </w:pPr>
-      <w:bookmarkStart w:id="72" w:name="_Toc445907997"/>
+      <w:bookmarkStart w:id="72" w:name="_Toc446152485"/>
       <w:r>
         <w:t xml:space="preserve">Methoden des </w:t>
       </w:r>
@@ -11002,7 +11301,7 @@
       <w:pPr>
         <w:pStyle w:val="berschrift3"/>
       </w:pPr>
-      <w:bookmarkStart w:id="73" w:name="_Toc445907998"/>
+      <w:bookmarkStart w:id="73" w:name="_Toc446152486"/>
       <w:r>
         <w:t>Formalisierung</w:t>
       </w:r>
@@ -11230,7 +11529,7 @@
       <w:pPr>
         <w:pStyle w:val="berschrift3"/>
       </w:pPr>
-      <w:bookmarkStart w:id="74" w:name="_Toc445907999"/>
+      <w:bookmarkStart w:id="74" w:name="_Toc446152487"/>
       <w:r>
         <w:t>Standardisierung</w:t>
       </w:r>
@@ -11253,7 +11552,7 @@
       <w:pPr>
         <w:pStyle w:val="berschrift3"/>
       </w:pPr>
-      <w:bookmarkStart w:id="75" w:name="_Toc445908000"/>
+      <w:bookmarkStart w:id="75" w:name="_Toc446152488"/>
       <w:r>
         <w:lastRenderedPageBreak/>
         <w:t>Automatisierung</w:t>
@@ -11319,7 +11618,7 @@
         </w:rPr>
       </w:pPr>
       <w:bookmarkStart w:id="76" w:name="_Ref442963953"/>
-      <w:bookmarkStart w:id="77" w:name="_Toc445908001"/>
+      <w:bookmarkStart w:id="77" w:name="_Toc446152489"/>
       <w:r>
         <w:lastRenderedPageBreak/>
         <w:t>Ko</w:t>
@@ -11337,7 +11636,7 @@
       <w:pPr>
         <w:pStyle w:val="berschrift2"/>
       </w:pPr>
-      <w:bookmarkStart w:id="78" w:name="_Toc445908002"/>
+      <w:bookmarkStart w:id="78" w:name="_Toc446152490"/>
       <w:proofErr w:type="spellStart"/>
       <w:r>
         <w:t>DevOps</w:t>
@@ -11354,7 +11653,7 @@
       <w:pPr>
         <w:pStyle w:val="berschrift2"/>
       </w:pPr>
-      <w:bookmarkStart w:id="79" w:name="_Toc445908003"/>
+      <w:bookmarkStart w:id="79" w:name="_Toc446152491"/>
       <w:r>
         <w:t>Formell</w:t>
       </w:r>
@@ -11369,7 +11668,7 @@
       <w:pPr>
         <w:pStyle w:val="berschrift2"/>
       </w:pPr>
-      <w:bookmarkStart w:id="80" w:name="_Toc445908004"/>
+      <w:bookmarkStart w:id="80" w:name="_Toc446152492"/>
       <w:r>
         <w:t>Individuell</w:t>
       </w:r>
@@ -11385,7 +11684,7 @@
         <w:pStyle w:val="berschrift1"/>
       </w:pPr>
       <w:bookmarkStart w:id="81" w:name="_Ref442964028"/>
-      <w:bookmarkStart w:id="82" w:name="_Toc445908005"/>
+      <w:bookmarkStart w:id="82" w:name="_Toc446152493"/>
       <w:r>
         <w:lastRenderedPageBreak/>
         <w:t>Kritische Würdigung der Standardtypen</w:t>
@@ -11437,7 +11736,7 @@
         <w:pStyle w:val="berschrift1"/>
       </w:pPr>
       <w:bookmarkStart w:id="83" w:name="_Ref442964114"/>
-      <w:bookmarkStart w:id="84" w:name="_Toc445908006"/>
+      <w:bookmarkStart w:id="84" w:name="_Toc446152494"/>
       <w:r>
         <w:lastRenderedPageBreak/>
         <w:t>Demonstration der Standardtypen am Fallbeispiel DPDHL Group</w:t>
@@ -11460,7 +11759,7 @@
         <w:pStyle w:val="berschrift1"/>
       </w:pPr>
       <w:bookmarkStart w:id="85" w:name="_Ref442964164"/>
-      <w:bookmarkStart w:id="86" w:name="_Toc445908007"/>
+      <w:bookmarkStart w:id="86" w:name="_Toc446152495"/>
       <w:r>
         <w:lastRenderedPageBreak/>
         <w:t>Evaluation der Zielerreichung und Ausblick</w:t>
@@ -11488,14 +11787,14 @@
           <w:cols w:space="708"/>
         </w:sectPr>
       </w:pPr>
-      <w:bookmarkStart w:id="87" w:name="_Toc415465643"/>
-      <w:bookmarkStart w:id="88" w:name="_Ref414785387"/>
-      <w:bookmarkStart w:id="89" w:name="_Ref418325438"/>
-      <w:bookmarkStart w:id="90" w:name="_Toc415465661"/>
-      <w:bookmarkStart w:id="91" w:name="_Toc410799451"/>
-      <w:bookmarkStart w:id="92" w:name="_Toc410799366"/>
-      <w:bookmarkStart w:id="93" w:name="_Toc410799446"/>
-      <w:bookmarkStart w:id="94" w:name="_Toc410799361"/>
+      <w:bookmarkStart w:id="87" w:name="_Toc410799361"/>
+      <w:bookmarkStart w:id="88" w:name="_Toc410799446"/>
+      <w:bookmarkStart w:id="89" w:name="_Toc410799366"/>
+      <w:bookmarkStart w:id="90" w:name="_Toc410799451"/>
+      <w:bookmarkStart w:id="91" w:name="_Toc415465661"/>
+      <w:bookmarkStart w:id="92" w:name="_Ref418325438"/>
+      <w:bookmarkStart w:id="93" w:name="_Ref414785387"/>
+      <w:bookmarkStart w:id="94" w:name="_Toc415465643"/>
     </w:p>
     <w:bookmarkEnd w:id="94" w:displacedByCustomXml="next"/>
     <w:bookmarkEnd w:id="93" w:displacedByCustomXml="next"/>
@@ -11505,7 +11804,7 @@
     <w:bookmarkEnd w:id="89" w:displacedByCustomXml="next"/>
     <w:bookmarkEnd w:id="88" w:displacedByCustomXml="next"/>
     <w:bookmarkEnd w:id="87" w:displacedByCustomXml="next"/>
-    <w:bookmarkStart w:id="95" w:name="_Toc445908008" w:displacedByCustomXml="next"/>
+    <w:bookmarkStart w:id="95" w:name="_Toc446152496" w:displacedByCustomXml="next"/>
     <w:sdt>
       <w:sdtPr>
         <w:rPr>
@@ -12497,7 +12796,7 @@
       <w:pPr>
         <w:pStyle w:val="berschrift1ohneNummerierung"/>
       </w:pPr>
-      <w:bookmarkStart w:id="96" w:name="_Toc445908009"/>
+      <w:bookmarkStart w:id="96" w:name="_Toc446152497"/>
       <w:r>
         <w:lastRenderedPageBreak/>
         <w:t>Erklärung</w:t>
@@ -12822,7 +13121,7 @@
 
 <file path=word/comments.xml><?xml version="1.0" encoding="utf-8"?>
 <w:comments xmlns:wpc="http://schemas.microsoft.com/office/word/2010/wordprocessingCanvas" xmlns:mo="http://schemas.microsoft.com/office/mac/office/2008/main" xmlns:mc="http://schemas.openxmlformats.org/markup-compatibility/2006" xmlns:mv="urn:schemas-microsoft-com:mac:vml" xmlns:o="urn:schemas-microsoft-com:office:office" xmlns:r="http://schemas.openxmlformats.org/officeDocument/2006/relationships" xmlns:m="http://schemas.openxmlformats.org/officeDocument/2006/math" xmlns:v="urn:schemas-microsoft-com:vml" xmlns:wp14="http://schemas.microsoft.com/office/word/2010/wordprocessingDrawing" xmlns:wp="http://schemas.openxmlformats.org/drawingml/2006/wordprocessingDrawing" xmlns:w10="urn:schemas-microsoft-com:office:word" xmlns:w="http://schemas.openxmlformats.org/wordprocessingml/2006/main" xmlns:w14="http://schemas.microsoft.com/office/word/2010/wordml" xmlns:w15="http://schemas.microsoft.com/office/word/2012/wordml" xmlns:wpg="http://schemas.microsoft.com/office/word/2010/wordprocessingGroup" xmlns:wpi="http://schemas.microsoft.com/office/word/2010/wordprocessingInk" xmlns:wne="http://schemas.microsoft.com/office/word/2006/wordml" xmlns:wps="http://schemas.microsoft.com/office/word/2010/wordprocessingShape" mc:Ignorable="w14 w15 wp14">
-  <w:comment w:id="20" w:author="steve.lohr@gmx.de" w:date="2016-03-02T15:56:00Z" w:initials="s">
+  <w:comment w:id="21" w:author="steve.lohr@gmx.de" w:date="2016-03-02T15:56:00Z" w:initials="s">
     <w:p>
       <w:pPr>
         <w:pStyle w:val="Kommentartext"/>
@@ -12838,7 +13137,7 @@
       </w:r>
     </w:p>
   </w:comment>
-  <w:comment w:id="21" w:author="steve.lohr@gmx.de" w:date="2016-02-11T14:32:00Z" w:initials="s">
+  <w:comment w:id="22" w:author="steve.lohr@gmx.de" w:date="2016-02-11T14:32:00Z" w:initials="s">
     <w:p>
       <w:pPr>
         <w:pStyle w:val="Kommentartext"/>
@@ -12854,23 +13153,7 @@
       </w:r>
     </w:p>
   </w:comment>
-  <w:comment w:id="22" w:author="steve.lohr@gmx.de" w:date="2016-02-11T14:31:00Z" w:initials="s">
-    <w:p>
-      <w:pPr>
-        <w:pStyle w:val="Kommentartext"/>
-      </w:pPr>
-      <w:r>
-        <w:rPr>
-          <w:rStyle w:val="Kommentarzeichen"/>
-        </w:rPr>
-        <w:annotationRef/>
-      </w:r>
-      <w:r>
-        <w:t>Quellen?</w:t>
-      </w:r>
-    </w:p>
-  </w:comment>
-  <w:comment w:id="23" w:author="steve.lohr@gmx.de" w:date="2016-02-11T14:32:00Z" w:initials="s">
+  <w:comment w:id="23" w:author="steve.lohr@gmx.de" w:date="2016-02-11T14:31:00Z" w:initials="s">
     <w:p>
       <w:pPr>
         <w:pStyle w:val="Kommentartext"/>
@@ -12934,7 +13217,7 @@
       </w:r>
     </w:p>
   </w:comment>
-  <w:comment w:id="27" w:author="steve.lohr@gmx.de" w:date="2016-02-11T14:34:00Z" w:initials="s">
+  <w:comment w:id="27" w:author="steve.lohr@gmx.de" w:date="2016-02-11T14:32:00Z" w:initials="s">
     <w:p>
       <w:pPr>
         <w:pStyle w:val="Kommentartext"/>
@@ -12950,7 +13233,7 @@
       </w:r>
     </w:p>
   </w:comment>
-  <w:comment w:id="28" w:author="steve.lohr@gmx.de" w:date="2016-02-11T14:35:00Z" w:initials="s">
+  <w:comment w:id="28" w:author="steve.lohr@gmx.de" w:date="2016-02-11T14:34:00Z" w:initials="s">
     <w:p>
       <w:pPr>
         <w:pStyle w:val="Kommentartext"/>
@@ -12962,7 +13245,7 @@
         <w:annotationRef/>
       </w:r>
       <w:r>
-        <w:t>Quelle?</w:t>
+        <w:t>Quellen?</w:t>
       </w:r>
     </w:p>
   </w:comment>
@@ -12982,7 +13265,7 @@
       </w:r>
     </w:p>
   </w:comment>
-  <w:comment w:id="30" w:author="steve.lohr@gmx.de" w:date="2016-02-11T14:36:00Z" w:initials="s">
+  <w:comment w:id="30" w:author="steve.lohr@gmx.de" w:date="2016-02-11T14:35:00Z" w:initials="s">
     <w:p>
       <w:pPr>
         <w:pStyle w:val="Kommentartext"/>
@@ -12994,11 +13277,11 @@
         <w:annotationRef/>
       </w:r>
       <w:r>
-        <w:t>Quellen?</w:t>
+        <w:t>Quelle?</w:t>
       </w:r>
     </w:p>
   </w:comment>
-  <w:comment w:id="31" w:author="steve.lohr@gmx.de" w:date="2016-02-11T14:37:00Z" w:initials="s">
+  <w:comment w:id="31" w:author="steve.lohr@gmx.de" w:date="2016-02-11T14:36:00Z" w:initials="s">
     <w:p>
       <w:pPr>
         <w:pStyle w:val="Kommentartext"/>
@@ -13030,7 +13313,7 @@
       </w:r>
     </w:p>
   </w:comment>
-  <w:comment w:id="33" w:author="steve.lohr@gmx.de" w:date="2016-02-11T14:38:00Z" w:initials="s">
+  <w:comment w:id="33" w:author="steve.lohr@gmx.de" w:date="2016-02-11T14:37:00Z" w:initials="s">
     <w:p>
       <w:pPr>
         <w:pStyle w:val="Kommentartext"/>
@@ -13058,11 +13341,11 @@
         <w:annotationRef/>
       </w:r>
       <w:r>
-        <w:t>Quelle?</w:t>
+        <w:t>Quellen?</w:t>
       </w:r>
     </w:p>
   </w:comment>
-  <w:comment w:id="35" w:author="steve.lohr@gmx.de" w:date="2016-02-11T14:39:00Z" w:initials="s">
+  <w:comment w:id="35" w:author="steve.lohr@gmx.de" w:date="2016-02-11T14:38:00Z" w:initials="s">
     <w:p>
       <w:pPr>
         <w:pStyle w:val="Kommentartext"/>
@@ -13094,7 +13377,7 @@
       </w:r>
     </w:p>
   </w:comment>
-  <w:comment w:id="37" w:author="steve.lohr@gmx.de" w:date="2016-02-11T14:40:00Z" w:initials="s">
+  <w:comment w:id="37" w:author="steve.lohr@gmx.de" w:date="2016-02-11T14:39:00Z" w:initials="s">
     <w:p>
       <w:pPr>
         <w:pStyle w:val="Kommentartext"/>
@@ -13110,7 +13393,7 @@
       </w:r>
     </w:p>
   </w:comment>
-  <w:comment w:id="59" w:author="steve.lohr@gmx.de" w:date="2016-03-16T14:37:00Z" w:initials="s">
+  <w:comment w:id="38" w:author="steve.lohr@gmx.de" w:date="2016-02-11T14:40:00Z" w:initials="s">
     <w:p>
       <w:pPr>
         <w:pStyle w:val="Kommentartext"/>
@@ -13122,10 +13405,23 @@
         <w:annotationRef/>
       </w:r>
       <w:r>
-        <w:t>Was ist ITSM? Zusammenhang zu Produkt-Management?</w:t>
-      </w:r>
-      <w:r>
-        <w:t xml:space="preserve"> Unterschied Produkt – Service?</w:t>
+        <w:t>Quelle?</w:t>
+      </w:r>
+    </w:p>
+  </w:comment>
+  <w:comment w:id="59" w:author="steve.lohr@gmx.de" w:date="2016-03-19T11:53:00Z" w:initials="s">
+    <w:p>
+      <w:pPr>
+        <w:pStyle w:val="Kommentartext"/>
+      </w:pPr>
+      <w:r>
+        <w:rPr>
+          <w:rStyle w:val="Kommentarzeichen"/>
+        </w:rPr>
+        <w:annotationRef/>
+      </w:r>
+      <w:r>
+        <w:t>Nachweis(e) suchen</w:t>
       </w:r>
     </w:p>
   </w:comment>
@@ -13152,7 +13448,7 @@
   <w15:commentEx w15:paraId="199BDB35" w15:done="0"/>
   <w15:commentEx w15:paraId="5914F1CE" w15:done="0"/>
   <w15:commentEx w15:paraId="7FEA2712" w15:done="0"/>
-  <w15:commentEx w15:paraId="4C7A546F" w15:done="0"/>
+  <w15:commentEx w15:paraId="5DF235F3" w15:done="0"/>
 </w15:commentsEx>
 </file>
 
@@ -13370,7 +13666,7 @@
       <w:rPr>
         <w:noProof/>
       </w:rPr>
-      <w:t>21</w:t>
+      <w:t>22</w:t>
     </w:r>
     <w:r>
       <w:fldChar w:fldCharType="end"/>
@@ -13422,7 +13718,7 @@
       <w:rPr>
         <w:noProof/>
       </w:rPr>
-      <w:t>22</w:t>
+      <w:t>23</w:t>
     </w:r>
     <w:r>
       <w:fldChar w:fldCharType="end"/>
@@ -13736,7 +14032,7 @@
       <w:rPr>
         <w:noProof/>
       </w:rPr>
-      <w:t>5</w:t>
+      <w:t>13</w:t>
     </w:r>
     <w:r>
       <w:fldChar w:fldCharType="end"/>
@@ -18644,7 +18940,7 @@
 </file>
 
 <file path=customXml/itemProps1.xml><?xml version="1.0" encoding="utf-8"?>
-<ds:datastoreItem xmlns:ds="http://schemas.openxmlformats.org/officeDocument/2006/customXml" ds:itemID="{F151F76E-D77E-4648-9EE6-BA9160B2EDED}">
+<ds:datastoreItem xmlns:ds="http://schemas.openxmlformats.org/officeDocument/2006/customXml" ds:itemID="{719313CE-69D2-F44E-978B-E1386938EAD0}">
   <ds:schemaRefs>
     <ds:schemaRef ds:uri="http://schemas.openxmlformats.org/officeDocument/2006/bibliography"/>
   </ds:schemaRefs>

</xml_diff>

<commit_message>
m : n Beziehung ergänzt (Produkt zu IT Service)
</commit_message>
<xml_diff>
--- a/Masterthesis_RMST_Steve_Lohr_MSC_WI2016.docx
+++ b/Masterthesis_RMST_Steve_Lohr_MSC_WI2016.docx
@@ -6,13 +6,8 @@
       <w:pPr>
         <w:pStyle w:val="FUH"/>
       </w:pPr>
-      <w:proofErr w:type="spellStart"/>
-      <w:r>
-        <w:t>FernUniversität</w:t>
-      </w:r>
-      <w:proofErr w:type="spellEnd"/>
-      <w:r>
-        <w:t xml:space="preserve"> </w:t>
+      <w:r>
+        <w:t xml:space="preserve">FernUniversität </w:t>
       </w:r>
       <w:r>
         <w:t xml:space="preserve">in </w:t>
@@ -247,16 +242,11 @@
                             <w:r>
                               <w:t xml:space="preserve">der </w:t>
                             </w:r>
-                            <w:proofErr w:type="spellStart"/>
                             <w:r>
                               <w:t>Fern</w:t>
                             </w:r>
                             <w:r>
-                              <w:t>Universität</w:t>
-                            </w:r>
-                            <w:proofErr w:type="spellEnd"/>
-                            <w:r>
-                              <w:t xml:space="preserve"> </w:t>
+                              <w:t xml:space="preserve">Universität </w:t>
                             </w:r>
                             <w:r>
                               <w:t>in Hagen</w:t>
@@ -319,16 +309,11 @@
                       <w:r>
                         <w:t xml:space="preserve">der </w:t>
                       </w:r>
-                      <w:proofErr w:type="spellStart"/>
                       <w:r>
                         <w:t>Fern</w:t>
                       </w:r>
                       <w:r>
-                        <w:t>Universität</w:t>
-                      </w:r>
-                      <w:proofErr w:type="spellEnd"/>
-                      <w:r>
-                        <w:t xml:space="preserve"> </w:t>
+                        <w:t xml:space="preserve">Universität </w:t>
                       </w:r>
                       <w:r>
                         <w:t>in Hagen</w:t>
@@ -3574,8 +3559,6 @@
       <w:r>
         <w:fldChar w:fldCharType="separate"/>
       </w:r>
-      <w:bookmarkStart w:id="16" w:name="_GoBack"/>
-      <w:bookmarkEnd w:id="16"/>
       <w:r>
         <w:rPr>
           <w:b/>
@@ -3640,7 +3623,7 @@
       <w:pPr>
         <w:pStyle w:val="berschrift1ohneNummerierung"/>
         <w:rPr>
-          <w:rPrChange w:id="17" w:author="Unknown">
+          <w:rPrChange w:id="16" w:author="Unknown">
             <w:rPr>
               <w:lang w:val="en-GB"/>
             </w:rPr>
@@ -3662,8 +3645,7 @@
           <w:lang w:val="en-US"/>
         </w:rPr>
       </w:pPr>
-      <w:bookmarkStart w:id="18" w:name="_Toc446152469"/>
-      <w:proofErr w:type="spellStart"/>
+      <w:bookmarkStart w:id="17" w:name="_Toc446152469"/>
       <w:r>
         <w:rPr>
           <w:lang w:val="en-US"/>
@@ -3671,8 +3653,7 @@
         <w:lastRenderedPageBreak/>
         <w:t>Abkürzungsverzeichnis</w:t>
       </w:r>
-      <w:bookmarkEnd w:id="18"/>
-      <w:proofErr w:type="spellEnd"/>
+      <w:bookmarkEnd w:id="17"/>
     </w:p>
     <w:p>
       <w:pPr>
@@ -3684,15 +3665,7 @@
       </w:r>
       <w:r>
         <w:tab/>
-        <w:t>Break-even-Point (</w:t>
-      </w:r>
-      <w:proofErr w:type="spellStart"/>
-      <w:r>
-        <w:t>deu</w:t>
-      </w:r>
-      <w:proofErr w:type="spellEnd"/>
-      <w:r>
-        <w:t>.: Gewinnschwelle)</w:t>
+        <w:t>Break-even-Point (deu.: Gewinnschwelle)</w:t>
       </w:r>
     </w:p>
     <w:p>
@@ -3700,25 +3673,15 @@
         <w:pStyle w:val="Abkrzungsverzeichnis"/>
         <w:ind w:left="0" w:firstLine="0"/>
       </w:pPr>
-      <w:proofErr w:type="spellStart"/>
       <w:r>
         <w:t>Dev</w:t>
       </w:r>
-      <w:proofErr w:type="spellEnd"/>
       <w:r>
         <w:tab/>
         <w:t>Development</w:t>
       </w:r>
       <w:r>
-        <w:t xml:space="preserve"> (</w:t>
-      </w:r>
-      <w:proofErr w:type="spellStart"/>
-      <w:r>
-        <w:t>deu</w:t>
-      </w:r>
-      <w:proofErr w:type="spellEnd"/>
-      <w:r>
-        <w:t xml:space="preserve">.: </w:t>
+        <w:t xml:space="preserve"> (deu.: </w:t>
       </w:r>
       <w:r>
         <w:t>Entwicklung</w:t>
@@ -3737,21 +3700,8 @@
       </w:r>
       <w:r>
         <w:tab/>
-        <w:t xml:space="preserve">International </w:t>
-      </w:r>
-      <w:proofErr w:type="spellStart"/>
-      <w:r>
-        <w:t>Electrotechnical</w:t>
-      </w:r>
-      <w:proofErr w:type="spellEnd"/>
-      <w:r>
-        <w:t xml:space="preserve"> </w:t>
-      </w:r>
-      <w:proofErr w:type="spellStart"/>
-      <w:r>
-        <w:t>Commision</w:t>
-      </w:r>
-      <w:proofErr w:type="spellEnd"/>
+        <w:t>International Electrotechnical Commision</w:t>
+      </w:r>
     </w:p>
     <w:p>
       <w:pPr>
@@ -3765,23 +3715,7 @@
         <w:tab/>
       </w:r>
       <w:r>
-        <w:t xml:space="preserve">International </w:t>
-      </w:r>
-      <w:proofErr w:type="spellStart"/>
-      <w:r>
-        <w:t>Organization</w:t>
-      </w:r>
-      <w:proofErr w:type="spellEnd"/>
-      <w:r>
-        <w:t xml:space="preserve"> </w:t>
-      </w:r>
-      <w:proofErr w:type="spellStart"/>
-      <w:r>
-        <w:t>for</w:t>
-      </w:r>
-      <w:proofErr w:type="spellEnd"/>
-      <w:r>
-        <w:t xml:space="preserve"> Standardisation</w:t>
+        <w:t>International Organization for Standardisation</w:t>
       </w:r>
     </w:p>
     <w:p>
@@ -3825,29 +3759,15 @@
           <w:cols w:space="708"/>
         </w:sectPr>
       </w:pPr>
-      <w:proofErr w:type="spellStart"/>
       <w:r>
         <w:t>Ops</w:t>
       </w:r>
-      <w:proofErr w:type="spellEnd"/>
       <w:r>
         <w:tab/>
-      </w:r>
-      <w:proofErr w:type="spellStart"/>
-      <w:r>
         <w:t>Operations</w:t>
       </w:r>
-      <w:proofErr w:type="spellEnd"/>
-      <w:r>
-        <w:t xml:space="preserve"> (</w:t>
-      </w:r>
-      <w:proofErr w:type="spellStart"/>
-      <w:r>
-        <w:t>deu</w:t>
-      </w:r>
-      <w:proofErr w:type="spellEnd"/>
-      <w:r>
-        <w:t>.:</w:t>
+      <w:r>
+        <w:t xml:space="preserve"> (deu.:</w:t>
       </w:r>
       <w:r>
         <w:t xml:space="preserve"> Betrieb</w:t>
@@ -3860,17 +3780,17 @@
       <w:pPr>
         <w:pStyle w:val="berschrift1"/>
       </w:pPr>
-      <w:bookmarkStart w:id="19" w:name="_Ref445636100"/>
-      <w:bookmarkStart w:id="20" w:name="_Toc446152470"/>
+      <w:bookmarkStart w:id="18" w:name="_Ref445636100"/>
+      <w:bookmarkStart w:id="19" w:name="_Toc446152470"/>
       <w:r>
         <w:lastRenderedPageBreak/>
         <w:t>Einleitung</w:t>
       </w:r>
+      <w:bookmarkEnd w:id="18"/>
       <w:bookmarkEnd w:id="19"/>
-      <w:bookmarkEnd w:id="20"/>
-    </w:p>
-    <w:p>
-      <w:commentRangeStart w:id="21"/>
+    </w:p>
+    <w:p>
+      <w:commentRangeStart w:id="20"/>
       <w:r>
         <w:t>„</w:t>
       </w:r>
@@ -3897,6 +3817,7 @@
           <w:id w:val="-575053470"/>
           <w:citation/>
         </w:sdtPr>
+        <w:sdtEndPr/>
         <w:sdtContent>
           <w:r>
             <w:fldChar w:fldCharType="begin"/>
@@ -3921,6 +3842,25 @@
       <w:r>
         <w:t xml:space="preserve">. </w:t>
       </w:r>
+      <w:commentRangeEnd w:id="20"/>
+      <w:r>
+        <w:rPr>
+          <w:rStyle w:val="Kommentarzeichen"/>
+        </w:rPr>
+        <w:commentReference w:id="20"/>
+      </w:r>
+    </w:p>
+    <w:p>
+      <w:r>
+        <w:t xml:space="preserve">Jedes Unternehmen hat eine Gewinnerzielungsabsicht. Gewinne lassen sich durch die effiziente Vermarktung von Produkten und Dienstleistungen an Kunden erwirtschaften. Bei der Vermarktung konkurrieren </w:t>
+      </w:r>
+      <w:commentRangeStart w:id="21"/>
+      <w:r>
+        <w:t>Unternehmen in</w:t>
+      </w:r>
+      <w:r>
+        <w:t xml:space="preserve"> einem freien Markt um Kunden</w:t>
+      </w:r>
       <w:commentRangeEnd w:id="21"/>
       <w:r>
         <w:rPr>
@@ -3928,17 +3868,12 @@
         </w:rPr>
         <w:commentReference w:id="21"/>
       </w:r>
-    </w:p>
-    <w:p>
-      <w:r>
-        <w:t xml:space="preserve">Jedes Unternehmen hat eine Gewinnerzielungsabsicht. Gewinne lassen sich durch die effiziente Vermarktung von Produkten und Dienstleistungen an Kunden erwirtschaften. Bei der Vermarktung konkurrieren </w:t>
+      <w:r>
+        <w:t xml:space="preserve">. </w:t>
       </w:r>
       <w:commentRangeStart w:id="22"/>
       <w:r>
-        <w:t>Unternehmen in</w:t>
-      </w:r>
-      <w:r>
-        <w:t xml:space="preserve"> einem freien Markt um Kunden</w:t>
+        <w:t>Mittels Wettbewerbsvorteilen heben sich Unternehmen von der Konkurrenz ab und gewinnen damit Kunden</w:t>
       </w:r>
       <w:commentRangeEnd w:id="22"/>
       <w:r>
@@ -3946,26 +3881,13 @@
           <w:rStyle w:val="Kommentarzeichen"/>
         </w:rPr>
         <w:commentReference w:id="22"/>
-      </w:r>
-      <w:r>
-        <w:t xml:space="preserve">. </w:t>
-      </w:r>
-      <w:commentRangeStart w:id="23"/>
-      <w:r>
-        <w:t>Mittels Wettbewerbsvorteilen heben sich Unternehmen von der Konkurrenz ab und gewinnen damit Kunden</w:t>
-      </w:r>
-      <w:commentRangeEnd w:id="23"/>
-      <w:r>
-        <w:rPr>
-          <w:rStyle w:val="Kommentarzeichen"/>
-        </w:rPr>
-        <w:commentReference w:id="23"/>
       </w:r>
       <w:sdt>
         <w:sdtPr>
           <w:id w:val="463317536"/>
           <w:citation/>
         </w:sdtPr>
+        <w:sdtEndPr/>
         <w:sdtContent>
           <w:r>
             <w:fldChar w:fldCharType="begin"/>
@@ -3992,6 +3914,7 @@
           <w:id w:val="261112000"/>
           <w:citation/>
         </w:sdtPr>
+        <w:sdtEndPr/>
         <w:sdtContent>
           <w:r>
             <w:fldChar w:fldCharType="begin"/>
@@ -4016,57 +3939,58 @@
       <w:r>
         <w:t xml:space="preserve">. </w:t>
       </w:r>
+      <w:commentRangeStart w:id="23"/>
+      <w:r>
+        <w:t>Dazu</w:t>
+      </w:r>
+      <w:r>
+        <w:t xml:space="preserve"> sind Unternehmen und deren Produkte in einem ständigen Wandel, welcher durch Innovation angetrieben wird. </w:t>
+      </w:r>
+      <w:commentRangeEnd w:id="23"/>
+      <w:r>
+        <w:rPr>
+          <w:rStyle w:val="Kommentarzeichen"/>
+        </w:rPr>
+        <w:commentReference w:id="23"/>
+      </w:r>
       <w:commentRangeStart w:id="24"/>
       <w:r>
-        <w:t>Dazu</w:t>
-      </w:r>
-      <w:r>
-        <w:t xml:space="preserve"> sind Unternehmen und deren Produkte in einem ständigen Wandel, welcher durch Innovation angetrieben wird. </w:t>
+        <w:t>Ebenso unterliegt die Umwelt</w:t>
+      </w:r>
+      <w:r>
+        <w:t xml:space="preserve">, in der die Unternehmen agieren, </w:t>
+      </w:r>
+      <w:r>
+        <w:t>einer</w:t>
+      </w:r>
+      <w:r>
+        <w:t xml:space="preserve"> k</w:t>
+      </w:r>
+      <w:r>
+        <w:t xml:space="preserve">ontinuierlichen Veränderung, welche </w:t>
+      </w:r>
+      <w:r>
+        <w:t xml:space="preserve">Anpassungen mittels </w:t>
+      </w:r>
+      <w:r>
+        <w:t>Innovation</w:t>
       </w:r>
       <w:commentRangeEnd w:id="24"/>
       <w:r>
+        <w:t xml:space="preserve"> verlangt</w:t>
+      </w:r>
+      <w:r>
         <w:rPr>
           <w:rStyle w:val="Kommentarzeichen"/>
         </w:rPr>
         <w:commentReference w:id="24"/>
-      </w:r>
-      <w:commentRangeStart w:id="25"/>
-      <w:r>
-        <w:t>Ebenso unterliegt die Umwelt</w:t>
-      </w:r>
-      <w:r>
-        <w:t xml:space="preserve">, in der die Unternehmen agieren, </w:t>
-      </w:r>
-      <w:r>
-        <w:t>einer</w:t>
-      </w:r>
-      <w:r>
-        <w:t xml:space="preserve"> k</w:t>
-      </w:r>
-      <w:r>
-        <w:t xml:space="preserve">ontinuierlichen Veränderung, welche </w:t>
-      </w:r>
-      <w:r>
-        <w:t xml:space="preserve">Anpassungen mittels </w:t>
-      </w:r>
-      <w:r>
-        <w:t>Innovation</w:t>
-      </w:r>
-      <w:commentRangeEnd w:id="25"/>
-      <w:r>
-        <w:t xml:space="preserve"> verlangt</w:t>
-      </w:r>
-      <w:r>
-        <w:rPr>
-          <w:rStyle w:val="Kommentarzeichen"/>
-        </w:rPr>
-        <w:commentReference w:id="25"/>
       </w:r>
       <w:sdt>
         <w:sdtPr>
           <w:id w:val="225728298"/>
           <w:citation/>
         </w:sdtPr>
+        <w:sdtEndPr/>
         <w:sdtContent>
           <w:r>
             <w:fldChar w:fldCharType="begin"/>
@@ -4094,15 +4018,41 @@
       <w:r>
         <w:t xml:space="preserve">Diese notwendigen </w:t>
       </w:r>
+      <w:commentRangeStart w:id="25"/>
+      <w:r>
+        <w:t>Innovationen werden durch Investitionen ermöglicht und innerhalb des Produkt</w:t>
+      </w:r>
+      <w:r>
+        <w:t>-M</w:t>
+      </w:r>
+      <w:r>
+        <w:t>anagements gesteuert</w:t>
+      </w:r>
+      <w:commentRangeEnd w:id="25"/>
+      <w:r>
+        <w:rPr>
+          <w:rStyle w:val="Kommentarzeichen"/>
+        </w:rPr>
+        <w:commentReference w:id="25"/>
+      </w:r>
+      <w:r>
+        <w:t>.</w:t>
+      </w:r>
+      <w:r>
+        <w:t xml:space="preserve"> </w:t>
+      </w:r>
       <w:commentRangeStart w:id="26"/>
       <w:r>
-        <w:t>Innovationen werden durch Investitionen ermöglicht und innerhalb des Produkt</w:t>
-      </w:r>
-      <w:r>
-        <w:t>-M</w:t>
-      </w:r>
-      <w:r>
-        <w:t>anagements gesteuert</w:t>
+        <w:t xml:space="preserve">Relevante Zielgröße </w:t>
+      </w:r>
+      <w:r>
+        <w:t>einer Investition ist der Return on Investment</w:t>
+      </w:r>
+      <w:r>
+        <w:t>, da er</w:t>
+      </w:r>
+      <w:r>
+        <w:t xml:space="preserve"> beschreibt, wann der Nutzen einer Investition die Kosten übersteigt</w:t>
       </w:r>
       <w:commentRangeEnd w:id="26"/>
       <w:r>
@@ -4112,23 +4062,29 @@
         <w:commentReference w:id="26"/>
       </w:r>
       <w:r>
-        <w:t>.</w:t>
+        <w:t xml:space="preserve">. </w:t>
+      </w:r>
+      <w:commentRangeStart w:id="27"/>
+      <w:r>
+        <w:t>Von entscheidender Bedeutung ist</w:t>
       </w:r>
       <w:r>
         <w:t xml:space="preserve"> </w:t>
       </w:r>
-      <w:commentRangeStart w:id="27"/>
-      <w:r>
-        <w:t xml:space="preserve">Relevante Zielgröße </w:t>
-      </w:r>
-      <w:r>
-        <w:t>einer Investition ist der Return on Investment</w:t>
-      </w:r>
-      <w:r>
-        <w:t>, da er</w:t>
-      </w:r>
-      <w:r>
-        <w:t xml:space="preserve"> beschreibt, wann der Nutzen einer Investition die Kosten übersteigt</w:t>
+      <w:r>
+        <w:t xml:space="preserve">dabei der Zeitpunkt, zu dem </w:t>
+      </w:r>
+      <w:r>
+        <w:t>der</w:t>
+      </w:r>
+      <w:r>
+        <w:t xml:space="preserve"> Nutzen aus der</w:t>
+      </w:r>
+      <w:r>
+        <w:t xml:space="preserve"> </w:t>
+      </w:r>
+      <w:r>
+        <w:t>Investition gezogen werden kann</w:t>
       </w:r>
       <w:commentRangeEnd w:id="27"/>
       <w:r>
@@ -4136,44 +4092,13 @@
           <w:rStyle w:val="Kommentarzeichen"/>
         </w:rPr>
         <w:commentReference w:id="27"/>
-      </w:r>
-      <w:r>
-        <w:t xml:space="preserve">. </w:t>
-      </w:r>
-      <w:commentRangeStart w:id="28"/>
-      <w:r>
-        <w:t>Von entscheidender Bedeutung ist</w:t>
-      </w:r>
-      <w:r>
-        <w:t xml:space="preserve"> </w:t>
-      </w:r>
-      <w:r>
-        <w:t xml:space="preserve">dabei der Zeitpunkt, zu dem </w:t>
-      </w:r>
-      <w:r>
-        <w:t>der</w:t>
-      </w:r>
-      <w:r>
-        <w:t xml:space="preserve"> Nutzen aus der</w:t>
-      </w:r>
-      <w:r>
-        <w:t xml:space="preserve"> </w:t>
-      </w:r>
-      <w:r>
-        <w:t>Investition gezogen werden kann</w:t>
-      </w:r>
-      <w:commentRangeEnd w:id="28"/>
-      <w:r>
-        <w:rPr>
-          <w:rStyle w:val="Kommentarzeichen"/>
-        </w:rPr>
-        <w:commentReference w:id="28"/>
       </w:r>
       <w:sdt>
         <w:sdtPr>
           <w:id w:val="263423665"/>
           <w:citation/>
         </w:sdtPr>
+        <w:sdtEndPr/>
         <w:sdtContent>
           <w:r>
             <w:fldChar w:fldCharType="begin"/>
@@ -4198,7 +4123,7 @@
       <w:r>
         <w:t xml:space="preserve">. </w:t>
       </w:r>
-      <w:commentRangeStart w:id="29"/>
+      <w:commentRangeStart w:id="28"/>
       <w:r>
         <w:t>Die</w:t>
       </w:r>
@@ -4212,30 +4137,14 @@
         <w:t>raum</w:t>
       </w:r>
       <w:r>
-        <w:t xml:space="preserve"> wird auch als „time </w:t>
-      </w:r>
-      <w:proofErr w:type="spellStart"/>
-      <w:r>
-        <w:t>to</w:t>
-      </w:r>
-      <w:proofErr w:type="spellEnd"/>
-      <w:r>
-        <w:t xml:space="preserve"> </w:t>
-      </w:r>
-      <w:proofErr w:type="spellStart"/>
-      <w:r>
-        <w:t>market</w:t>
-      </w:r>
-      <w:proofErr w:type="spellEnd"/>
-      <w:r>
-        <w:t>“ bezeichnet</w:t>
-      </w:r>
-      <w:commentRangeEnd w:id="29"/>
+        <w:t xml:space="preserve"> wird auch als „time to market“ bezeichnet</w:t>
+      </w:r>
+      <w:commentRangeEnd w:id="28"/>
       <w:r>
         <w:rPr>
           <w:rStyle w:val="Kommentarzeichen"/>
         </w:rPr>
-        <w:commentReference w:id="29"/>
+        <w:commentReference w:id="28"/>
       </w:r>
       <w:r>
         <w:t xml:space="preserve"> </w:t>
@@ -4245,6 +4154,7 @@
           <w:id w:val="1623197985"/>
           <w:citation/>
         </w:sdtPr>
+        <w:sdtEndPr/>
         <w:sdtContent>
           <w:r>
             <w:fldChar w:fldCharType="begin"/>
@@ -4269,24 +4179,65 @@
       <w:r>
         <w:t xml:space="preserve">. </w:t>
       </w:r>
+      <w:commentRangeStart w:id="29"/>
+      <w:r>
+        <w:t xml:space="preserve">Aufgrund der anhaltenden Digitalisierung hat die </w:t>
+      </w:r>
+      <w:r>
+        <w:t>Informationstechnik</w:t>
+      </w:r>
+      <w:r>
+        <w:t xml:space="preserve"> (IT)</w:t>
+      </w:r>
+      <w:r>
+        <w:t xml:space="preserve"> </w:t>
+      </w:r>
+      <w:r>
+        <w:t xml:space="preserve">einen immer größer werdenden </w:t>
+      </w:r>
+      <w:r>
+        <w:t>Einfluss auf diesen Zeitpunkt</w:t>
+      </w:r>
+      <w:commentRangeEnd w:id="29"/>
+      <w:r>
+        <w:rPr>
+          <w:rStyle w:val="Kommentarzeichen"/>
+        </w:rPr>
+        <w:commentReference w:id="29"/>
+      </w:r>
+      <w:r>
+        <w:t>.</w:t>
+      </w:r>
+      <w:r>
+        <w:t xml:space="preserve"> </w:t>
+      </w:r>
       <w:commentRangeStart w:id="30"/>
       <w:r>
-        <w:t xml:space="preserve">Aufgrund der anhaltenden Digitalisierung hat die </w:t>
-      </w:r>
-      <w:r>
-        <w:t>Informationstechnik</w:t>
-      </w:r>
-      <w:r>
-        <w:t xml:space="preserve"> (IT)</w:t>
-      </w:r>
-      <w:r>
-        <w:t xml:space="preserve"> </w:t>
-      </w:r>
-      <w:r>
-        <w:t xml:space="preserve">einen immer größer werdenden </w:t>
-      </w:r>
-      <w:r>
-        <w:t>Einfluss auf diesen Zeitpunkt</w:t>
+        <w:t xml:space="preserve">Kritische </w:t>
+      </w:r>
+      <w:r>
+        <w:t xml:space="preserve">zeitliche </w:t>
+      </w:r>
+      <w:r>
+        <w:t>Faktoren i</w:t>
+      </w:r>
+      <w:r>
+        <w:t>nnerhalb der IT</w:t>
+      </w:r>
+      <w:r>
+        <w:t xml:space="preserve"> sind </w:t>
+      </w:r>
+      <w:r>
+        <w:t xml:space="preserve">dabei </w:t>
+      </w:r>
+      <w:r>
+        <w:t xml:space="preserve">die </w:t>
+      </w:r>
+      <w:r>
+        <w:t xml:space="preserve">Softwareentwicklung und das </w:t>
+      </w:r>
+      <w:r>
+        <w:t>Release-Management</w:t>
       </w:r>
       <w:commentRangeEnd w:id="30"/>
       <w:r>
@@ -4296,47 +4247,6 @@
         <w:commentReference w:id="30"/>
       </w:r>
       <w:r>
-        <w:t>.</w:t>
-      </w:r>
-      <w:r>
-        <w:t xml:space="preserve"> </w:t>
-      </w:r>
-      <w:commentRangeStart w:id="31"/>
-      <w:r>
-        <w:t xml:space="preserve">Kritische </w:t>
-      </w:r>
-      <w:r>
-        <w:t xml:space="preserve">zeitliche </w:t>
-      </w:r>
-      <w:r>
-        <w:t>Faktoren i</w:t>
-      </w:r>
-      <w:r>
-        <w:t>nnerhalb der IT</w:t>
-      </w:r>
-      <w:r>
-        <w:t xml:space="preserve"> sind </w:t>
-      </w:r>
-      <w:r>
-        <w:t xml:space="preserve">dabei </w:t>
-      </w:r>
-      <w:r>
-        <w:t xml:space="preserve">die </w:t>
-      </w:r>
-      <w:r>
-        <w:t xml:space="preserve">Softwareentwicklung und das </w:t>
-      </w:r>
-      <w:r>
-        <w:t>Release-Management</w:t>
-      </w:r>
-      <w:commentRangeEnd w:id="31"/>
-      <w:r>
-        <w:rPr>
-          <w:rStyle w:val="Kommentarzeichen"/>
-        </w:rPr>
-        <w:commentReference w:id="31"/>
-      </w:r>
-      <w:r>
         <w:t>. A</w:t>
       </w:r>
       <w:r>
@@ -4358,13 +4268,8 @@
         <w:t xml:space="preserve"> wie zum Beispiel</w:t>
       </w:r>
       <w:r>
-        <w:t xml:space="preserve"> </w:t>
-      </w:r>
-      <w:proofErr w:type="spellStart"/>
-      <w:r>
-        <w:t>Scrum</w:t>
-      </w:r>
-      <w:proofErr w:type="spellEnd"/>
+        <w:t xml:space="preserve"> Scrum</w:t>
+      </w:r>
       <w:r>
         <w:t>,</w:t>
       </w:r>
@@ -4376,6 +4281,7 @@
           <w:id w:val="80795501"/>
           <w:citation/>
         </w:sdtPr>
+        <w:sdtEndPr/>
         <w:sdtContent>
           <w:r>
             <w:fldChar w:fldCharType="begin"/>
@@ -4402,6 +4308,7 @@
           <w:id w:val="-203868762"/>
           <w:citation/>
         </w:sdtPr>
+        <w:sdtEndPr/>
         <w:sdtContent>
           <w:r>
             <w:fldChar w:fldCharType="begin"/>
@@ -4428,6 +4335,7 @@
           <w:id w:val="1260172094"/>
           <w:citation/>
         </w:sdtPr>
+        <w:sdtEndPr/>
         <w:sdtContent>
           <w:r>
             <w:fldChar w:fldCharType="begin"/>
@@ -4452,15 +4360,26 @@
       <w:r>
         <w:t xml:space="preserve">. </w:t>
       </w:r>
+      <w:commentRangeStart w:id="31"/>
+      <w:r>
+        <w:t xml:space="preserve">Die Softwareentwicklung findet in vielen Fällen jedoch isoliert vom IT-Service-Management und damit dem </w:t>
+      </w:r>
+      <w:r>
+        <w:t>Release-Management</w:t>
+      </w:r>
+      <w:r>
+        <w:t xml:space="preserve"> statt, da nicht die Innovation, sondern die Stabilität im Vordergrund steht. </w:t>
+      </w:r>
+      <w:commentRangeEnd w:id="31"/>
+      <w:r>
+        <w:rPr>
+          <w:rStyle w:val="Kommentarzeichen"/>
+        </w:rPr>
+        <w:commentReference w:id="31"/>
+      </w:r>
       <w:commentRangeStart w:id="32"/>
       <w:r>
-        <w:t xml:space="preserve">Die Softwareentwicklung findet in vielen Fällen jedoch isoliert vom IT-Service-Management und damit dem </w:t>
-      </w:r>
-      <w:r>
-        <w:t>Release-Management</w:t>
-      </w:r>
-      <w:r>
-        <w:t xml:space="preserve"> statt, da nicht die Innovation, sondern die Stabilität im Vordergrund steht. </w:t>
+        <w:t>Daher sind Prozesse und Abläufe im IT-Service-Management typischerweise nicht agil, sondern starr</w:t>
       </w:r>
       <w:commentRangeEnd w:id="32"/>
       <w:r>
@@ -4469,9 +4388,18 @@
         </w:rPr>
         <w:commentReference w:id="32"/>
       </w:r>
+      <w:r>
+        <w:t>. Diese Entkopplung</w:t>
+      </w:r>
+      <w:r>
+        <w:t xml:space="preserve"> und Starre</w:t>
+      </w:r>
+      <w:r>
+        <w:t xml:space="preserve"> führt zu einer höheren „time to market“ und daher zu einer schlechteren Wettbewerbsfähigkeit</w:t>
+      </w:r>
       <w:commentRangeStart w:id="33"/>
       <w:r>
-        <w:t>Daher sind Prozesse und Abläufe im IT-Service-Management typischerweise nicht agil, sondern starr</w:t>
+        <w:t>. Dieses Problem versucht der Ansatz „DevOps“ zu lösen, in dem die Isolation zwischen Entwicklung („Development“ – „Dev“) und IT-Service-Management („Operations“ – „Ops“) aufgehoben wird</w:t>
       </w:r>
       <w:commentRangeEnd w:id="33"/>
       <w:r>
@@ -4481,89 +4409,21 @@
         <w:commentReference w:id="33"/>
       </w:r>
       <w:r>
-        <w:t>. Diese Entkopplung</w:t>
-      </w:r>
-      <w:r>
-        <w:t xml:space="preserve"> und Starre</w:t>
-      </w:r>
-      <w:r>
-        <w:t xml:space="preserve"> führt zu einer höheren „time </w:t>
-      </w:r>
-      <w:proofErr w:type="spellStart"/>
-      <w:r>
-        <w:t>to</w:t>
-      </w:r>
-      <w:proofErr w:type="spellEnd"/>
+        <w:t xml:space="preserve">. </w:t>
+      </w:r>
+      <w:commentRangeStart w:id="34"/>
+      <w:r>
+        <w:t>Neben einer tieferen Zusammenarbeit in einem Team, stehen Standardisierung und Automatisierung sowie der Abbau von Bürokratie im Fokus dieses Ansatzes.</w:t>
+      </w:r>
       <w:r>
         <w:t xml:space="preserve"> </w:t>
       </w:r>
-      <w:proofErr w:type="spellStart"/>
-      <w:r>
-        <w:t>market</w:t>
-      </w:r>
-      <w:proofErr w:type="spellEnd"/>
-      <w:r>
-        <w:t>“ und daher zu einer schlechteren Wettbewerbsfähigkeit</w:t>
-      </w:r>
-      <w:commentRangeStart w:id="34"/>
-      <w:r>
-        <w:t>. Dieses Problem versucht der Ansatz „</w:t>
-      </w:r>
-      <w:proofErr w:type="spellStart"/>
-      <w:r>
-        <w:t>DevOps</w:t>
-      </w:r>
-      <w:proofErr w:type="spellEnd"/>
-      <w:r>
-        <w:t>“ zu lösen, in dem die Isolation zwischen Entwicklung („Development“ – „</w:t>
-      </w:r>
-      <w:proofErr w:type="spellStart"/>
-      <w:r>
-        <w:t>Dev</w:t>
-      </w:r>
-      <w:proofErr w:type="spellEnd"/>
-      <w:r>
-        <w:t>“) und IT-Service-Management („</w:t>
-      </w:r>
-      <w:proofErr w:type="spellStart"/>
-      <w:r>
-        <w:t>Operations</w:t>
-      </w:r>
-      <w:proofErr w:type="spellEnd"/>
-      <w:r>
-        <w:t>“ – „</w:t>
-      </w:r>
-      <w:proofErr w:type="spellStart"/>
-      <w:r>
-        <w:t>Ops</w:t>
-      </w:r>
-      <w:proofErr w:type="spellEnd"/>
-      <w:r>
-        <w:t>“) aufgehoben wird</w:t>
-      </w:r>
       <w:commentRangeEnd w:id="34"/>
       <w:r>
         <w:rPr>
           <w:rStyle w:val="Kommentarzeichen"/>
         </w:rPr>
         <w:commentReference w:id="34"/>
-      </w:r>
-      <w:r>
-        <w:t xml:space="preserve">. </w:t>
-      </w:r>
-      <w:commentRangeStart w:id="35"/>
-      <w:r>
-        <w:t>Neben einer tieferen Zusammenarbeit in einem Team, stehen Standardisierung und Automatisierung sowie der Abbau von Bürokratie im Fokus dieses Ansatzes.</w:t>
-      </w:r>
-      <w:r>
-        <w:t xml:space="preserve"> </w:t>
-      </w:r>
-      <w:commentRangeEnd w:id="35"/>
-      <w:r>
-        <w:rPr>
-          <w:rStyle w:val="Kommentarzeichen"/>
-        </w:rPr>
-        <w:commentReference w:id="35"/>
       </w:r>
       <w:r>
         <w:t xml:space="preserve">Die typischen </w:t>
@@ -4629,30 +4489,50 @@
       <w:r>
         <w:t xml:space="preserve">Wenn ja, anhand welcher Kriterien können diese individualisiert werden? </w:t>
       </w:r>
+      <w:commentRangeStart w:id="35"/>
+      <w:r>
+        <w:t>Das Standardrahmenwerk für das IT-Service-Management</w:t>
+      </w:r>
+      <w:r>
+        <w:t xml:space="preserve"> </w:t>
+      </w:r>
+      <w:r>
+        <w:t>die IT Infrastructure Library (</w:t>
+      </w:r>
+      <w:r>
+        <w:t>ITIL</w:t>
+      </w:r>
+      <w:r>
+        <w:t>)</w:t>
+      </w:r>
+      <w:r>
+        <w:t xml:space="preserve"> und </w:t>
+      </w:r>
+      <w:r>
+        <w:t>die internationale Norm</w:t>
+      </w:r>
+      <w:r>
+        <w:t xml:space="preserve"> ISO/IEC 20000 sind diesbezüglich zu generisch</w:t>
+      </w:r>
+      <w:commentRangeEnd w:id="35"/>
+      <w:r>
+        <w:rPr>
+          <w:rStyle w:val="Kommentarzeichen"/>
+        </w:rPr>
+        <w:commentReference w:id="35"/>
+      </w:r>
+      <w:r>
+        <w:t xml:space="preserve">. </w:t>
+      </w:r>
       <w:commentRangeStart w:id="36"/>
       <w:r>
-        <w:t>Das Standardrahmenwerk für das IT-Service-Management</w:t>
-      </w:r>
-      <w:r>
-        <w:t xml:space="preserve"> </w:t>
-      </w:r>
-      <w:r>
-        <w:t>die IT Infrastructure Library (</w:t>
-      </w:r>
-      <w:r>
-        <w:t>ITIL</w:t>
-      </w:r>
-      <w:r>
-        <w:t>)</w:t>
-      </w:r>
-      <w:r>
-        <w:t xml:space="preserve"> und </w:t>
-      </w:r>
-      <w:r>
-        <w:t>die internationale Norm</w:t>
-      </w:r>
-      <w:r>
-        <w:t xml:space="preserve"> ISO/IEC 20000 sind diesbezüglich zu generisch</w:t>
+        <w:t xml:space="preserve">Dadurch entsteht Unternehmen bei der Umsetzung von konkreten </w:t>
+      </w:r>
+      <w:r>
+        <w:t>Release-Management</w:t>
+      </w:r>
+      <w:r>
+        <w:t xml:space="preserve"> Prozessen ein erhöhter Aufwand.</w:t>
       </w:r>
       <w:commentRangeEnd w:id="36"/>
       <w:r>
@@ -4661,18 +4541,32 @@
         </w:rPr>
         <w:commentReference w:id="36"/>
       </w:r>
-      <w:r>
-        <w:t xml:space="preserve">. </w:t>
+    </w:p>
+    <w:p>
+      <w:r>
+        <w:t xml:space="preserve">Durch die Konzeption von Standardtypen für </w:t>
+      </w:r>
+      <w:r>
+        <w:t>Release-Management</w:t>
+      </w:r>
+      <w:r>
+        <w:t xml:space="preserve"> Prozesse können diese Aufwände reduziert werden. Weiterhin</w:t>
+      </w:r>
+      <w:r>
+        <w:t xml:space="preserve"> können die</w:t>
+      </w:r>
+      <w:r>
+        <w:t xml:space="preserve"> Standardtypen bei der Identifizierung von Optimierungspotentialen für Unternehmen mit etablierten Prozessen dienen. Dies kann zu einer weiteren Standardisierung des IT-Service-Managements im Allgemeinen führen. Die Ableitung der Standardtypen kann von vielen verschiedenen Faktoren</w:t>
+      </w:r>
+      <w:r>
+        <w:t>, wie zum Beispiel</w:t>
+      </w:r>
+      <w:r>
+        <w:t xml:space="preserve"> der Branche des Unternehmens, dem Einfluss des Produkts auf das Kerngeschäft, der Klassifizierung der verarbeitenden Daten oder der aktuellen Phase im Produktlebenszyklus, ausgehen. </w:t>
       </w:r>
       <w:commentRangeStart w:id="37"/>
       <w:r>
-        <w:t xml:space="preserve">Dadurch entsteht Unternehmen bei der Umsetzung von konkreten </w:t>
-      </w:r>
-      <w:r>
-        <w:t>Release-Management</w:t>
-      </w:r>
-      <w:r>
-        <w:t xml:space="preserve"> Prozessen ein erhöhter Aufwand.</w:t>
+        <w:t>Da zwischen dem Produktlebenszyklus und dem Innovationsbedarf ein direkter Zusammenhang entsteht, scheint dieser Faktor jedoch am bedeutendsten.</w:t>
       </w:r>
       <w:commentRangeEnd w:id="37"/>
       <w:r>
@@ -4680,40 +4574,6 @@
           <w:rStyle w:val="Kommentarzeichen"/>
         </w:rPr>
         <w:commentReference w:id="37"/>
-      </w:r>
-    </w:p>
-    <w:p>
-      <w:r>
-        <w:t xml:space="preserve">Durch die Konzeption von Standardtypen für </w:t>
-      </w:r>
-      <w:r>
-        <w:t>Release-Management</w:t>
-      </w:r>
-      <w:r>
-        <w:t xml:space="preserve"> Prozesse können diese Aufwände reduziert werden. Weiterhin</w:t>
-      </w:r>
-      <w:r>
-        <w:t xml:space="preserve"> können die</w:t>
-      </w:r>
-      <w:r>
-        <w:t xml:space="preserve"> Standardtypen bei der Identifizierung von Optimierungspotentialen für Unternehmen mit etablierten Prozessen dienen. Dies kann zu einer weiteren Standardisierung des IT-Service-Managements im Allgemeinen führen. Die Ableitung der Standardtypen kann von vielen verschiedenen Faktoren</w:t>
-      </w:r>
-      <w:r>
-        <w:t>, wie zum Beispiel</w:t>
-      </w:r>
-      <w:r>
-        <w:t xml:space="preserve"> der Branche des Unternehmens, dem Einfluss des Produkts auf das Kerngeschäft, der Klassifizierung der verarbeitenden Daten oder der aktuellen Phase im Produktlebenszyklus, ausgehen. </w:t>
-      </w:r>
-      <w:commentRangeStart w:id="38"/>
-      <w:r>
-        <w:t>Da zwischen dem Produktlebenszyklus und dem Innovationsbedarf ein direkter Zusammenhang entsteht, scheint dieser Faktor jedoch am bedeutendsten.</w:t>
-      </w:r>
-      <w:commentRangeEnd w:id="38"/>
-      <w:r>
-        <w:rPr>
-          <w:rStyle w:val="Kommentarzeichen"/>
-        </w:rPr>
-        <w:commentReference w:id="38"/>
       </w:r>
       <w:r>
         <w:t xml:space="preserve"> </w:t>
@@ -4891,61 +4751,61 @@
       <w:pPr>
         <w:pStyle w:val="berschrift1"/>
       </w:pPr>
-      <w:bookmarkStart w:id="39" w:name="_Ref442963595"/>
-      <w:bookmarkStart w:id="40" w:name="_Toc446152471"/>
+      <w:bookmarkStart w:id="38" w:name="_Ref442963595"/>
+      <w:bookmarkStart w:id="39" w:name="_Toc446152471"/>
       <w:r>
         <w:lastRenderedPageBreak/>
         <w:t>Grundlagen</w:t>
       </w:r>
+      <w:bookmarkEnd w:id="38"/>
       <w:bookmarkEnd w:id="39"/>
+    </w:p>
+    <w:p>
+      <w:r>
+        <w:t>Zur Einführung in die Thematik und zur Etablierung eines einheitlichen Begriffsverständnisses werden in den folgenden Unterkapiteln die Begriffe Innovation, Produkt</w:t>
+      </w:r>
+      <w:r>
+        <w:t>-M</w:t>
+      </w:r>
+      <w:r>
+        <w:t xml:space="preserve">anagement, Produktlebenszyklus und Release-Management erläutert und in Zusammenhang gebracht. </w:t>
+      </w:r>
+      <w:r>
+        <w:t>Im Zuge dessen wird auch</w:t>
+      </w:r>
+      <w:r>
+        <w:t xml:space="preserve"> der für die spätere Risikoanalyse notwendige Produktlebenszyklus aus den unterschiedliche</w:t>
+      </w:r>
+      <w:r>
+        <w:t>n vorliegenden Beschreibungen her</w:t>
+      </w:r>
+      <w:r>
+        <w:t xml:space="preserve">geleitet. </w:t>
+      </w:r>
+    </w:p>
+    <w:p>
+      <w:pPr>
+        <w:pStyle w:val="berschrift2"/>
+      </w:pPr>
+      <w:bookmarkStart w:id="40" w:name="_Ref445029358"/>
+      <w:bookmarkStart w:id="41" w:name="_Toc446152472"/>
+      <w:r>
+        <w:t>Innovation</w:t>
+      </w:r>
+      <w:r>
+        <w:t xml:space="preserve"> </w:t>
+      </w:r>
+      <w:r>
+        <w:t>zur</w:t>
+      </w:r>
+      <w:r>
+        <w:t xml:space="preserve"> Existenz</w:t>
+      </w:r>
+      <w:r>
+        <w:t>sicherung</w:t>
+      </w:r>
       <w:bookmarkEnd w:id="40"/>
-    </w:p>
-    <w:p>
-      <w:r>
-        <w:t>Zur Einführung in die Thematik und zur Etablierung eines einheitlichen Begriffsverständnisses werden in den folgenden Unterkapiteln die Begriffe Innovation, Produkt</w:t>
-      </w:r>
-      <w:r>
-        <w:t>-M</w:t>
-      </w:r>
-      <w:r>
-        <w:t xml:space="preserve">anagement, Produktlebenszyklus und Release-Management erläutert und in Zusammenhang gebracht. </w:t>
-      </w:r>
-      <w:r>
-        <w:t>Im Zuge dessen wird auch</w:t>
-      </w:r>
-      <w:r>
-        <w:t xml:space="preserve"> der für die spätere Risikoanalyse notwendige Produktlebenszyklus aus den unterschiedliche</w:t>
-      </w:r>
-      <w:r>
-        <w:t>n vorliegenden Beschreibungen her</w:t>
-      </w:r>
-      <w:r>
-        <w:t xml:space="preserve">geleitet. </w:t>
-      </w:r>
-    </w:p>
-    <w:p>
-      <w:pPr>
-        <w:pStyle w:val="berschrift2"/>
-      </w:pPr>
-      <w:bookmarkStart w:id="41" w:name="_Ref445029358"/>
-      <w:bookmarkStart w:id="42" w:name="_Toc446152472"/>
-      <w:r>
-        <w:t>Innovation</w:t>
-      </w:r>
-      <w:r>
-        <w:t xml:space="preserve"> </w:t>
-      </w:r>
-      <w:r>
-        <w:t>zur</w:t>
-      </w:r>
-      <w:r>
-        <w:t xml:space="preserve"> Existenz</w:t>
-      </w:r>
-      <w:r>
-        <w:t>sicherung</w:t>
-      </w:r>
       <w:bookmarkEnd w:id="41"/>
-      <w:bookmarkEnd w:id="42"/>
     </w:p>
     <w:p>
       <w:r>
@@ -4957,14 +4817,12 @@
       <w:r>
         <w:t xml:space="preserve"> ist die Innovation. </w:t>
       </w:r>
-      <w:proofErr w:type="spellStart"/>
       <w:r>
         <w:rPr>
           <w:i/>
         </w:rPr>
         <w:t>Kairies</w:t>
       </w:r>
-      <w:proofErr w:type="spellEnd"/>
       <w:r>
         <w:t xml:space="preserve"> </w:t>
       </w:r>
@@ -4973,6 +4831,7 @@
           <w:id w:val="1600142936"/>
           <w:citation/>
         </w:sdtPr>
+        <w:sdtEndPr/>
         <w:sdtContent>
           <w:r>
             <w:fldChar w:fldCharType="begin"/>
@@ -5020,6 +4879,7 @@
           <w:id w:val="-729604580"/>
           <w:citation/>
         </w:sdtPr>
+        <w:sdtEndPr/>
         <w:sdtContent>
           <w:r>
             <w:fldChar w:fldCharType="begin"/>
@@ -5049,6 +4909,7 @@
           <w:id w:val="-114982443"/>
           <w:citation/>
         </w:sdtPr>
+        <w:sdtEndPr/>
         <w:sdtContent>
           <w:r>
             <w:fldChar w:fldCharType="begin"/>
@@ -5144,14 +5005,12 @@
       <w:r>
         <w:t xml:space="preserve">Die ersten beiden Fälle unterscheidet auch </w:t>
       </w:r>
-      <w:proofErr w:type="spellStart"/>
       <w:r>
         <w:rPr>
           <w:i/>
         </w:rPr>
         <w:t>Aumayr</w:t>
       </w:r>
-      <w:proofErr w:type="spellEnd"/>
       <w:r>
         <w:t xml:space="preserve"> </w:t>
       </w:r>
@@ -5160,6 +5019,7 @@
           <w:id w:val="341134837"/>
           <w:citation/>
         </w:sdtPr>
+        <w:sdtEndPr/>
         <w:sdtContent>
           <w:r>
             <w:fldChar w:fldCharType="begin"/>
@@ -5204,6 +5064,7 @@
           <w:id w:val="-1598319874"/>
           <w:citation/>
         </w:sdtPr>
+        <w:sdtEndPr/>
         <w:sdtContent>
           <w:r>
             <w:fldChar w:fldCharType="begin"/>
@@ -5239,6 +5100,7 @@
           <w:id w:val="1800109580"/>
           <w:citation/>
         </w:sdtPr>
+        <w:sdtEndPr/>
         <w:sdtContent>
           <w:r>
             <w:fldChar w:fldCharType="begin"/>
@@ -5274,6 +5136,7 @@
           <w:id w:val="285857331"/>
           <w:citation/>
         </w:sdtPr>
+        <w:sdtEndPr/>
         <w:sdtContent>
           <w:r>
             <w:fldChar w:fldCharType="begin"/>
@@ -5309,6 +5172,7 @@
           <w:id w:val="-864131950"/>
           <w:citation/>
         </w:sdtPr>
+        <w:sdtEndPr/>
         <w:sdtContent>
           <w:r>
             <w:fldChar w:fldCharType="begin"/>
@@ -5350,6 +5214,7 @@
           <w:id w:val="1763485499"/>
           <w:citation/>
         </w:sdtPr>
+        <w:sdtEndPr/>
         <w:sdtContent>
           <w:r>
             <w:fldChar w:fldCharType="begin"/>
@@ -5379,6 +5244,7 @@
           <w:id w:val="-785575953"/>
           <w:citation/>
         </w:sdtPr>
+        <w:sdtEndPr/>
         <w:sdtContent>
           <w:r>
             <w:fldChar w:fldCharType="begin"/>
@@ -5429,6 +5295,7 @@
           <w:id w:val="-2117286658"/>
           <w:citation/>
         </w:sdtPr>
+        <w:sdtEndPr/>
         <w:sdtContent>
           <w:r>
             <w:fldChar w:fldCharType="begin"/>
@@ -5470,6 +5337,7 @@
           <w:id w:val="752087668"/>
           <w:citation/>
         </w:sdtPr>
+        <w:sdtEndPr/>
         <w:sdtContent>
           <w:r>
             <w:fldChar w:fldCharType="begin"/>
@@ -5515,6 +5383,7 @@
           <w:id w:val="971326838"/>
           <w:citation/>
         </w:sdtPr>
+        <w:sdtEndPr/>
         <w:sdtContent>
           <w:r>
             <w:fldChar w:fldCharType="begin"/>
@@ -5547,6 +5416,7 @@
           <w:id w:val="-1992014642"/>
           <w:citation/>
         </w:sdtPr>
+        <w:sdtEndPr/>
         <w:sdtContent>
           <w:r>
             <w:fldChar w:fldCharType="begin"/>
@@ -5585,6 +5455,7 @@
           <w:id w:val="-92783309"/>
           <w:citation/>
         </w:sdtPr>
+        <w:sdtEndPr/>
         <w:sdtContent>
           <w:r>
             <w:fldChar w:fldCharType="begin"/>
@@ -5632,6 +5503,7 @@
           <w:id w:val="1001628043"/>
           <w:citation/>
         </w:sdtPr>
+        <w:sdtEndPr/>
         <w:sdtContent>
           <w:r>
             <w:fldChar w:fldCharType="begin"/>
@@ -5670,6 +5542,7 @@
           <w:id w:val="417526567"/>
           <w:citation/>
         </w:sdtPr>
+        <w:sdtEndPr/>
         <w:sdtContent>
           <w:r>
             <w:fldChar w:fldCharType="begin"/>
@@ -5702,6 +5575,7 @@
           <w:id w:val="-700857575"/>
           <w:citation/>
         </w:sdtPr>
+        <w:sdtEndPr/>
         <w:sdtContent>
           <w:r>
             <w:fldChar w:fldCharType="begin"/>
@@ -5731,6 +5605,7 @@
           <w:id w:val="215012241"/>
           <w:citation/>
         </w:sdtPr>
+        <w:sdtEndPr/>
         <w:sdtContent>
           <w:r>
             <w:fldChar w:fldCharType="begin"/>
@@ -5763,6 +5638,7 @@
           <w:id w:val="117877254"/>
           <w:citation/>
         </w:sdtPr>
+        <w:sdtEndPr/>
         <w:sdtContent>
           <w:r>
             <w:fldChar w:fldCharType="begin"/>
@@ -5792,6 +5668,7 @@
           <w:id w:val="2027906792"/>
           <w:citation/>
         </w:sdtPr>
+        <w:sdtEndPr/>
         <w:sdtContent>
           <w:r>
             <w:fldChar w:fldCharType="begin"/>
@@ -5827,6 +5704,7 @@
           <w:id w:val="-958412645"/>
           <w:citation/>
         </w:sdtPr>
+        <w:sdtEndPr/>
         <w:sdtContent>
           <w:r>
             <w:fldChar w:fldCharType="begin"/>
@@ -5862,6 +5740,7 @@
           <w:id w:val="465711371"/>
           <w:citation/>
         </w:sdtPr>
+        <w:sdtEndPr/>
         <w:sdtContent>
           <w:r>
             <w:fldChar w:fldCharType="begin"/>
@@ -5887,103 +5766,7 @@
         <w:t>. Dabei sind erfolgreiche Innovatoren nicht risikofreudig</w:t>
       </w:r>
       <w:r>
-        <w:t>, doch „</w:t>
-      </w:r>
-      <w:proofErr w:type="spellStart"/>
-      <w:r>
-        <w:t>defending</w:t>
-      </w:r>
-      <w:proofErr w:type="spellEnd"/>
-      <w:r>
-        <w:t xml:space="preserve"> </w:t>
-      </w:r>
-      <w:proofErr w:type="spellStart"/>
-      <w:r>
-        <w:t>yesterday</w:t>
-      </w:r>
-      <w:proofErr w:type="spellEnd"/>
-      <w:r>
-        <w:t xml:space="preserve"> – </w:t>
-      </w:r>
-      <w:proofErr w:type="spellStart"/>
-      <w:r>
-        <w:t>that</w:t>
-      </w:r>
-      <w:proofErr w:type="spellEnd"/>
-      <w:r>
-        <w:t xml:space="preserve"> </w:t>
-      </w:r>
-      <w:proofErr w:type="spellStart"/>
-      <w:r>
-        <w:t>is</w:t>
-      </w:r>
-      <w:proofErr w:type="spellEnd"/>
-      <w:r>
-        <w:t xml:space="preserve">, not </w:t>
-      </w:r>
-      <w:proofErr w:type="spellStart"/>
-      <w:r>
-        <w:t>innovating</w:t>
-      </w:r>
-      <w:proofErr w:type="spellEnd"/>
-      <w:r>
-        <w:t xml:space="preserve"> – </w:t>
-      </w:r>
-      <w:proofErr w:type="spellStart"/>
-      <w:r>
-        <w:t>is</w:t>
-      </w:r>
-      <w:proofErr w:type="spellEnd"/>
-      <w:r>
-        <w:t xml:space="preserve"> </w:t>
-      </w:r>
-      <w:proofErr w:type="spellStart"/>
-      <w:r>
-        <w:t>far</w:t>
-      </w:r>
-      <w:proofErr w:type="spellEnd"/>
-      <w:r>
-        <w:t xml:space="preserve"> </w:t>
-      </w:r>
-      <w:proofErr w:type="spellStart"/>
-      <w:r>
-        <w:t>more</w:t>
-      </w:r>
-      <w:proofErr w:type="spellEnd"/>
-      <w:r>
-        <w:t xml:space="preserve"> </w:t>
-      </w:r>
-      <w:proofErr w:type="spellStart"/>
-      <w:r>
-        <w:t>risky</w:t>
-      </w:r>
-      <w:proofErr w:type="spellEnd"/>
-      <w:r>
-        <w:t xml:space="preserve"> </w:t>
-      </w:r>
-      <w:proofErr w:type="spellStart"/>
-      <w:r>
-        <w:t>than</w:t>
-      </w:r>
-      <w:proofErr w:type="spellEnd"/>
-      <w:r>
-        <w:t xml:space="preserve"> </w:t>
-      </w:r>
-      <w:proofErr w:type="spellStart"/>
-      <w:r>
-        <w:t>making</w:t>
-      </w:r>
-      <w:proofErr w:type="spellEnd"/>
-      <w:r>
-        <w:t xml:space="preserve"> </w:t>
-      </w:r>
-      <w:proofErr w:type="spellStart"/>
-      <w:r>
-        <w:t>tomorrow</w:t>
-      </w:r>
-      <w:proofErr w:type="spellEnd"/>
-      <w:r>
-        <w:t xml:space="preserve">“, wie </w:t>
+        <w:t xml:space="preserve">, doch „defending yesterday – that is, not innovating – is far more risky than making tomorrow“, wie </w:t>
       </w:r>
       <w:r>
         <w:rPr>
@@ -5999,6 +5782,7 @@
           <w:id w:val="2123963623"/>
           <w:citation/>
         </w:sdtPr>
+        <w:sdtEndPr/>
         <w:sdtContent>
           <w:r>
             <w:fldChar w:fldCharType="begin"/>
@@ -6031,6 +5815,7 @@
           <w:id w:val="-2007735422"/>
           <w:citation/>
         </w:sdtPr>
+        <w:sdtEndPr/>
         <w:sdtContent>
           <w:r>
             <w:fldChar w:fldCharType="begin"/>
@@ -6081,6 +5866,7 @@
           <w:id w:val="-2092697073"/>
           <w:citation/>
         </w:sdtPr>
+        <w:sdtEndPr/>
         <w:sdtContent>
           <w:r>
             <w:fldChar w:fldCharType="begin"/>
@@ -6110,6 +5896,7 @@
           <w:id w:val="-903525362"/>
           <w:citation/>
         </w:sdtPr>
+        <w:sdtEndPr/>
         <w:sdtContent>
           <w:r>
             <w:fldChar w:fldCharType="begin"/>
@@ -6144,21 +5931,14 @@
         <w:t xml:space="preserve">Pay-off-Zeit in der sich die Produktionskosten amortisieren, d. h. bis der Break-even-Point (BEP) erreicht wird. </w:t>
       </w:r>
       <w:r>
-        <w:t xml:space="preserve">Somit wird die Zeit zwischen Produktidee und Markteintritt, die Time </w:t>
-      </w:r>
-      <w:proofErr w:type="spellStart"/>
-      <w:r>
-        <w:t>to</w:t>
-      </w:r>
-      <w:proofErr w:type="spellEnd"/>
-      <w:r>
-        <w:t xml:space="preserve"> Market, zum kritischen Wettbewerbsfaktor</w:t>
+        <w:t>Somit wird die Zeit zwischen Produktidee und Markteintritt, die Time to Market, zum kritischen Wettbewerbsfaktor</w:t>
       </w:r>
       <w:sdt>
         <w:sdtPr>
           <w:id w:val="650873656"/>
           <w:citation/>
         </w:sdtPr>
+        <w:sdtEndPr/>
         <w:sdtContent>
           <w:r>
             <w:fldChar w:fldCharType="begin"/>
@@ -6296,9 +6076,9 @@
         <w:pStyle w:val="Beschriftung"/>
         <w:spacing w:after="120" w:line="240" w:lineRule="auto"/>
       </w:pPr>
-      <w:bookmarkStart w:id="43" w:name="_Ref445566438"/>
-      <w:bookmarkStart w:id="44" w:name="_Ref444943110"/>
-      <w:bookmarkStart w:id="45" w:name="_Toc446152498"/>
+      <w:bookmarkStart w:id="42" w:name="_Ref445566438"/>
+      <w:bookmarkStart w:id="43" w:name="_Ref444943110"/>
+      <w:bookmarkStart w:id="44" w:name="_Toc446152498"/>
       <w:r>
         <w:rPr>
           <w:b/>
@@ -6373,29 +6153,15 @@
         </w:rPr>
         <w:fldChar w:fldCharType="end"/>
       </w:r>
+      <w:bookmarkEnd w:id="42"/>
+      <w:r>
+        <w:rPr>
+          <w:b/>
+        </w:rPr>
+        <w:t>: Zusammenhang Time to Market</w:t>
+      </w:r>
       <w:bookmarkEnd w:id="43"/>
-      <w:r>
-        <w:rPr>
-          <w:b/>
-        </w:rPr>
-        <w:t xml:space="preserve">: Zusammenhang Time </w:t>
-      </w:r>
-      <w:proofErr w:type="spellStart"/>
-      <w:r>
-        <w:rPr>
-          <w:b/>
-        </w:rPr>
-        <w:t>to</w:t>
-      </w:r>
-      <w:proofErr w:type="spellEnd"/>
-      <w:r>
-        <w:rPr>
-          <w:b/>
-        </w:rPr>
-        <w:t xml:space="preserve"> Market</w:t>
-      </w:r>
       <w:bookmarkEnd w:id="44"/>
-      <w:bookmarkEnd w:id="45"/>
     </w:p>
     <w:p>
       <w:pPr>
@@ -6409,6 +6175,7 @@
           <w:id w:val="752554807"/>
           <w:citation/>
         </w:sdtPr>
+        <w:sdtEndPr/>
         <w:sdtContent>
           <w:r>
             <w:fldChar w:fldCharType="begin"/>
@@ -6430,39 +6197,7 @@
     </w:p>
     <w:p>
       <w:r>
-        <w:t xml:space="preserve">Der Faktor Time </w:t>
-      </w:r>
-      <w:proofErr w:type="spellStart"/>
-      <w:r>
-        <w:t>to</w:t>
-      </w:r>
-      <w:proofErr w:type="spellEnd"/>
-      <w:r>
-        <w:t xml:space="preserve"> Market wird außerdem durch das sogenannte </w:t>
-      </w:r>
-      <w:proofErr w:type="spellStart"/>
-      <w:r>
-        <w:t>Window</w:t>
-      </w:r>
-      <w:proofErr w:type="spellEnd"/>
-      <w:r>
-        <w:t xml:space="preserve"> </w:t>
-      </w:r>
-      <w:proofErr w:type="spellStart"/>
-      <w:r>
-        <w:t>of</w:t>
-      </w:r>
-      <w:proofErr w:type="spellEnd"/>
-      <w:r>
-        <w:t xml:space="preserve"> </w:t>
-      </w:r>
-      <w:proofErr w:type="spellStart"/>
-      <w:r>
-        <w:t>Opportunity</w:t>
-      </w:r>
-      <w:proofErr w:type="spellEnd"/>
-      <w:r>
-        <w:t xml:space="preserve"> entscheidend beeinflusst</w:t>
+        <w:t>Der Faktor Time to Market wird außerdem durch das sogenannte Window of Opportunity entscheidend beeinflusst</w:t>
       </w:r>
       <w:r>
         <w:t xml:space="preserve"> </w:t>
@@ -6472,6 +6207,7 @@
           <w:id w:val="-2047207351"/>
           <w:citation/>
         </w:sdtPr>
+        <w:sdtEndPr/>
         <w:sdtContent>
           <w:r>
             <w:fldChar w:fldCharType="begin"/>
@@ -6516,6 +6252,7 @@
           <w:id w:val="-566645470"/>
           <w:citation/>
         </w:sdtPr>
+        <w:sdtEndPr/>
         <w:sdtContent>
           <w:r>
             <w:fldChar w:fldCharType="begin"/>
@@ -6574,6 +6311,7 @@
           <w:id w:val="-898667892"/>
           <w:citation/>
         </w:sdtPr>
+        <w:sdtEndPr/>
         <w:sdtContent>
           <w:r>
             <w:fldChar w:fldCharType="begin"/>
@@ -6609,6 +6347,7 @@
           <w:id w:val="1918904989"/>
           <w:citation/>
         </w:sdtPr>
+        <w:sdtEndPr/>
         <w:sdtContent>
           <w:r>
             <w:fldChar w:fldCharType="begin"/>
@@ -6691,6 +6430,7 @@
           <w:id w:val="-1633709539"/>
           <w:citation/>
         </w:sdtPr>
+        <w:sdtEndPr/>
         <w:sdtContent>
           <w:r>
             <w:fldChar w:fldCharType="begin"/>
@@ -6809,6 +6549,7 @@
           <w:id w:val="1910566641"/>
           <w:citation/>
         </w:sdtPr>
+        <w:sdtEndPr/>
         <w:sdtContent>
           <w:r>
             <w:fldChar w:fldCharType="begin"/>
@@ -6841,11 +6582,11 @@
       <w:pPr>
         <w:pStyle w:val="berschrift2"/>
       </w:pPr>
-      <w:bookmarkStart w:id="46" w:name="_Ref445650448"/>
-      <w:bookmarkStart w:id="47" w:name="_Ref445650466"/>
-      <w:bookmarkStart w:id="48" w:name="_Ref445650514"/>
-      <w:bookmarkStart w:id="49" w:name="_Ref445650529"/>
-      <w:bookmarkStart w:id="50" w:name="_Toc446152473"/>
+      <w:bookmarkStart w:id="45" w:name="_Ref445650448"/>
+      <w:bookmarkStart w:id="46" w:name="_Ref445650466"/>
+      <w:bookmarkStart w:id="47" w:name="_Ref445650514"/>
+      <w:bookmarkStart w:id="48" w:name="_Ref445650529"/>
+      <w:bookmarkStart w:id="49" w:name="_Toc446152473"/>
       <w:r>
         <w:lastRenderedPageBreak/>
         <w:t>Innovationssteuerung</w:t>
@@ -6856,11 +6597,11 @@
       <w:r>
         <w:t>Management</w:t>
       </w:r>
+      <w:bookmarkEnd w:id="45"/>
       <w:bookmarkEnd w:id="46"/>
       <w:bookmarkEnd w:id="47"/>
       <w:bookmarkEnd w:id="48"/>
       <w:bookmarkEnd w:id="49"/>
-      <w:bookmarkEnd w:id="50"/>
     </w:p>
     <w:p>
       <w:r>
@@ -6892,6 +6633,7 @@
           <w:id w:val="949669865"/>
           <w:citation/>
         </w:sdtPr>
+        <w:sdtEndPr/>
         <w:sdtContent>
           <w:r>
             <w:fldChar w:fldCharType="begin"/>
@@ -6921,6 +6663,7 @@
           <w:id w:val="168459376"/>
           <w:citation/>
         </w:sdtPr>
+        <w:sdtEndPr/>
         <w:sdtContent>
           <w:r>
             <w:fldChar w:fldCharType="begin"/>
@@ -6945,14 +6688,12 @@
       <w:r>
         <w:t xml:space="preserve">. </w:t>
       </w:r>
-      <w:proofErr w:type="spellStart"/>
       <w:r>
         <w:rPr>
           <w:i/>
         </w:rPr>
         <w:t>Lennertz</w:t>
       </w:r>
-      <w:proofErr w:type="spellEnd"/>
       <w:r>
         <w:t xml:space="preserve"> </w:t>
       </w:r>
@@ -6961,6 +6702,7 @@
           <w:id w:val="-1579739274"/>
           <w:citation/>
         </w:sdtPr>
+        <w:sdtEndPr/>
         <w:sdtContent>
           <w:r>
             <w:fldChar w:fldCharType="begin"/>
@@ -6993,6 +6735,7 @@
           <w:id w:val="857850833"/>
           <w:citation/>
         </w:sdtPr>
+        <w:sdtEndPr/>
         <w:sdtContent>
           <w:r>
             <w:fldChar w:fldCharType="begin"/>
@@ -7066,6 +6809,7 @@
           <w:id w:val="-1151213817"/>
           <w:citation/>
         </w:sdtPr>
+        <w:sdtEndPr/>
         <w:sdtContent>
           <w:r>
             <w:fldChar w:fldCharType="begin"/>
@@ -7095,6 +6839,7 @@
           <w:id w:val="-1610817912"/>
           <w:citation/>
         </w:sdtPr>
+        <w:sdtEndPr/>
         <w:sdtContent>
           <w:r>
             <w:fldChar w:fldCharType="begin"/>
@@ -7130,6 +6875,7 @@
           <w:id w:val="-299691733"/>
           <w:citation/>
         </w:sdtPr>
+        <w:sdtEndPr/>
         <w:sdtContent>
           <w:r>
             <w:fldChar w:fldCharType="begin"/>
@@ -7165,6 +6911,7 @@
           <w:id w:val="2004079113"/>
           <w:citation/>
         </w:sdtPr>
+        <w:sdtEndPr/>
         <w:sdtContent>
           <w:r>
             <w:fldChar w:fldCharType="begin"/>
@@ -7226,13 +6973,8 @@
         </w:numPr>
       </w:pPr>
       <w:r>
-        <w:t>Produktplanung und –</w:t>
-      </w:r>
-      <w:proofErr w:type="spellStart"/>
-      <w:r>
-        <w:t>controlling</w:t>
-      </w:r>
-      <w:proofErr w:type="spellEnd"/>
+        <w:t>Produktplanung und –controlling</w:t>
+      </w:r>
     </w:p>
     <w:p>
       <w:pPr>
@@ -7267,6 +7009,7 @@
           <w:id w:val="-1440987251"/>
           <w:citation/>
         </w:sdtPr>
+        <w:sdtEndPr/>
         <w:sdtContent>
           <w:r>
             <w:fldChar w:fldCharType="begin"/>
@@ -7296,6 +7039,7 @@
           <w:id w:val="240920413"/>
           <w:citation/>
         </w:sdtPr>
+        <w:sdtEndPr/>
         <w:sdtContent>
           <w:r>
             <w:fldChar w:fldCharType="begin"/>
@@ -7328,6 +7072,7 @@
           <w:id w:val="-790977137"/>
           <w:citation/>
         </w:sdtPr>
+        <w:sdtEndPr/>
         <w:sdtContent>
           <w:r>
             <w:fldChar w:fldCharType="begin"/>
@@ -7378,6 +7123,7 @@
           <w:id w:val="1976254535"/>
           <w:citation/>
         </w:sdtPr>
+        <w:sdtEndPr/>
         <w:sdtContent>
           <w:r>
             <w:fldChar w:fldCharType="begin"/>
@@ -7411,6 +7157,7 @@
           <w:id w:val="971638098"/>
           <w:citation/>
         </w:sdtPr>
+        <w:sdtEndPr/>
         <w:sdtContent>
           <w:r>
             <w:fldChar w:fldCharType="begin"/>
@@ -7446,6 +7193,7 @@
           <w:id w:val="1523504757"/>
           <w:citation/>
         </w:sdtPr>
+        <w:sdtEndPr/>
         <w:sdtContent>
           <w:r>
             <w:fldChar w:fldCharType="begin"/>
@@ -7478,6 +7226,7 @@
           <w:id w:val="-1458330056"/>
           <w:citation/>
         </w:sdtPr>
+        <w:sdtEndPr/>
         <w:sdtContent>
           <w:r>
             <w:fldChar w:fldCharType="begin"/>
@@ -7560,13 +7309,13 @@
       <w:pPr>
         <w:pStyle w:val="berschrift2"/>
       </w:pPr>
-      <w:bookmarkStart w:id="51" w:name="_Ref445276009"/>
-      <w:bookmarkStart w:id="52" w:name="_Toc446152474"/>
+      <w:bookmarkStart w:id="50" w:name="_Ref445276009"/>
+      <w:bookmarkStart w:id="51" w:name="_Toc446152474"/>
       <w:r>
         <w:t>Der Produktlebenszyklus</w:t>
       </w:r>
+      <w:bookmarkEnd w:id="50"/>
       <w:bookmarkEnd w:id="51"/>
-      <w:bookmarkEnd w:id="52"/>
     </w:p>
     <w:p>
       <w:r>
@@ -7577,6 +7326,7 @@
           <w:id w:val="510957537"/>
           <w:citation/>
         </w:sdtPr>
+        <w:sdtEndPr/>
         <w:sdtContent>
           <w:r>
             <w:fldChar w:fldCharType="begin"/>
@@ -7615,6 +7365,7 @@
           <w:id w:val="-1147890694"/>
           <w:citation/>
         </w:sdtPr>
+        <w:sdtEndPr/>
         <w:sdtContent>
           <w:r>
             <w:fldChar w:fldCharType="begin"/>
@@ -7648,14 +7399,12 @@
       <w:r>
         <w:t xml:space="preserve"> </w:t>
       </w:r>
-      <w:proofErr w:type="spellStart"/>
       <w:r>
         <w:rPr>
           <w:i/>
         </w:rPr>
         <w:t>Kairies</w:t>
       </w:r>
-      <w:proofErr w:type="spellEnd"/>
       <w:r>
         <w:rPr>
           <w:i/>
@@ -7670,6 +7419,7 @@
           <w:id w:val="-1622831870"/>
           <w:citation/>
         </w:sdtPr>
+        <w:sdtEndPr/>
         <w:sdtContent>
           <w:r>
             <w:rPr>
@@ -7782,29 +7532,19 @@
         </w:numPr>
       </w:pPr>
       <w:r>
-        <w:t>Elimination (</w:t>
-      </w:r>
-      <w:proofErr w:type="spellStart"/>
-      <w:r>
-        <w:t>Outphasing</w:t>
-      </w:r>
-      <w:proofErr w:type="spellEnd"/>
-      <w:r>
-        <w:t>)</w:t>
+        <w:t>Elimination (Outphasing)</w:t>
       </w:r>
     </w:p>
     <w:p>
       <w:r>
         <w:t xml:space="preserve">Eine andere Einteilung der Phasen nimmt </w:t>
       </w:r>
-      <w:proofErr w:type="spellStart"/>
       <w:r>
         <w:rPr>
           <w:i/>
         </w:rPr>
         <w:t>Lennertz</w:t>
       </w:r>
-      <w:proofErr w:type="spellEnd"/>
       <w:r>
         <w:t xml:space="preserve"> </w:t>
       </w:r>
@@ -7813,6 +7553,7 @@
           <w:id w:val="-957476983"/>
           <w:citation/>
         </w:sdtPr>
+        <w:sdtEndPr/>
         <w:sdtContent>
           <w:r>
             <w:fldChar w:fldCharType="begin"/>
@@ -7967,14 +7708,12 @@
       </w:r>
     </w:p>
     <w:p>
-      <w:proofErr w:type="spellStart"/>
       <w:r>
         <w:rPr>
           <w:i/>
         </w:rPr>
         <w:t>Aumayr</w:t>
       </w:r>
-      <w:proofErr w:type="spellEnd"/>
       <w:r>
         <w:t xml:space="preserve"> </w:t>
       </w:r>
@@ -7983,6 +7722,7 @@
           <w:id w:val="-1105736117"/>
           <w:citation/>
         </w:sdtPr>
+        <w:sdtEndPr/>
         <w:sdtContent>
           <w:r>
             <w:fldChar w:fldCharType="begin"/>
@@ -8087,14 +7827,12 @@
       <w:r>
         <w:t xml:space="preserve"> So finden sich zwei Phasen, nämlich Wachstum und Reife, wortwörtlich in allen drei Einteilungen. Auch die Einführungsphase wird in allen drei Modellen genannt, jedoch bei </w:t>
       </w:r>
-      <w:proofErr w:type="spellStart"/>
       <w:r>
         <w:rPr>
           <w:i/>
         </w:rPr>
         <w:t>Lennertz</w:t>
       </w:r>
-      <w:proofErr w:type="spellEnd"/>
       <w:sdt>
         <w:sdtPr>
           <w:rPr>
@@ -8103,6 +7841,7 @@
           <w:id w:val="2096826472"/>
           <w:citation/>
         </w:sdtPr>
+        <w:sdtEndPr/>
         <w:sdtContent>
           <w:r>
             <w:rPr>
@@ -8146,14 +7885,12 @@
       <w:r>
         <w:t xml:space="preserve"> und </w:t>
       </w:r>
-      <w:proofErr w:type="spellStart"/>
       <w:r>
         <w:rPr>
           <w:i/>
         </w:rPr>
         <w:t>Aumayr</w:t>
       </w:r>
-      <w:proofErr w:type="spellEnd"/>
       <w:sdt>
         <w:sdtPr>
           <w:rPr>
@@ -8162,6 +7899,7 @@
           <w:id w:val="1784305227"/>
           <w:citation/>
         </w:sdtPr>
+        <w:sdtEndPr/>
         <w:sdtContent>
           <w:r>
             <w:rPr>
@@ -8223,14 +7961,12 @@
       <w:r>
         <w:t xml:space="preserve">, dass </w:t>
       </w:r>
-      <w:proofErr w:type="spellStart"/>
       <w:r>
         <w:rPr>
           <w:i/>
         </w:rPr>
         <w:t>Kairies</w:t>
       </w:r>
-      <w:proofErr w:type="spellEnd"/>
       <w:r>
         <w:t xml:space="preserve"> </w:t>
       </w:r>
@@ -8239,6 +7975,7 @@
           <w:id w:val="-769236382"/>
           <w:citation/>
         </w:sdtPr>
+        <w:sdtEndPr/>
         <w:sdtContent>
           <w:r>
             <w:fldChar w:fldCharType="begin"/>
@@ -8278,14 +8015,12 @@
       <w:r>
         <w:t xml:space="preserve"> unternehmerische Tätigkeit stehen, wird der Begriff Entwicklung für die erste Phase übernommen. Der generellen Reifephase schließt sich in zwei Modellen eine Sättigungsphase an, bei </w:t>
       </w:r>
-      <w:proofErr w:type="spellStart"/>
       <w:r>
         <w:rPr>
           <w:i/>
         </w:rPr>
         <w:t>Lennertz</w:t>
       </w:r>
-      <w:proofErr w:type="spellEnd"/>
       <w:sdt>
         <w:sdtPr>
           <w:rPr>
@@ -8294,6 +8029,7 @@
           <w:id w:val="-751882852"/>
           <w:citation/>
         </w:sdtPr>
+        <w:sdtEndPr/>
         <w:sdtContent>
           <w:r>
             <w:rPr>
@@ -8337,14 +8073,12 @@
       <w:r>
         <w:t xml:space="preserve"> hingegen folgt direkt die Rückgangsphase. Diese Rückgangsphase schließt sich bei </w:t>
       </w:r>
-      <w:proofErr w:type="spellStart"/>
       <w:r>
         <w:rPr>
           <w:i/>
         </w:rPr>
         <w:t>Kairies</w:t>
       </w:r>
-      <w:proofErr w:type="spellEnd"/>
       <w:sdt>
         <w:sdtPr>
           <w:rPr>
@@ -8353,6 +8087,7 @@
           <w:id w:val="1295725790"/>
           <w:citation/>
         </w:sdtPr>
+        <w:sdtEndPr/>
         <w:sdtContent>
           <w:r>
             <w:rPr>
@@ -8396,14 +8131,12 @@
       <w:r>
         <w:t xml:space="preserve"> der genannten Sättigung an. </w:t>
       </w:r>
-      <w:proofErr w:type="spellStart"/>
       <w:r>
         <w:rPr>
           <w:i/>
         </w:rPr>
         <w:t>Aumayr</w:t>
       </w:r>
-      <w:proofErr w:type="spellEnd"/>
       <w:r>
         <w:t xml:space="preserve"> </w:t>
       </w:r>
@@ -8412,6 +8145,7 @@
           <w:id w:val="1092742927"/>
           <w:citation/>
         </w:sdtPr>
+        <w:sdtEndPr/>
         <w:sdtContent>
           <w:r>
             <w:fldChar w:fldCharType="begin"/>
@@ -8457,14 +8191,12 @@
       <w:r>
         <w:t xml:space="preserve"> überführt. Der bereits genannten Rückgangsphase folgt bei </w:t>
       </w:r>
-      <w:proofErr w:type="spellStart"/>
       <w:r>
         <w:rPr>
           <w:i/>
         </w:rPr>
         <w:t>Kairies</w:t>
       </w:r>
-      <w:proofErr w:type="spellEnd"/>
       <w:sdt>
         <w:sdtPr>
           <w:rPr>
@@ -8473,6 +8205,7 @@
           <w:id w:val="811834918"/>
           <w:citation/>
         </w:sdtPr>
+        <w:sdtEndPr/>
         <w:sdtContent>
           <w:r>
             <w:rPr>
@@ -8516,14 +8249,12 @@
       <w:r>
         <w:t xml:space="preserve"> die Elimination und bei </w:t>
       </w:r>
-      <w:proofErr w:type="spellStart"/>
       <w:r>
         <w:rPr>
           <w:i/>
         </w:rPr>
         <w:t>Lennertz</w:t>
       </w:r>
-      <w:proofErr w:type="spellEnd"/>
       <w:sdt>
         <w:sdtPr>
           <w:rPr>
@@ -8532,6 +8263,7 @@
           <w:id w:val="-324440988"/>
           <w:citation/>
         </w:sdtPr>
+        <w:sdtEndPr/>
         <w:sdtContent>
           <w:r>
             <w:rPr>
@@ -8671,7 +8403,6 @@
                 <w:i/>
               </w:rPr>
             </w:pPr>
-            <w:proofErr w:type="spellStart"/>
             <w:r>
               <w:rPr>
                 <w:i/>
@@ -8679,7 +8410,6 @@
               <w:lastRenderedPageBreak/>
               <w:t>Kairies</w:t>
             </w:r>
-            <w:proofErr w:type="spellEnd"/>
           </w:p>
         </w:tc>
         <w:tc>
@@ -8693,14 +8423,12 @@
                 <w:i/>
               </w:rPr>
             </w:pPr>
-            <w:proofErr w:type="spellStart"/>
             <w:r>
               <w:rPr>
                 <w:i/>
               </w:rPr>
               <w:t>Lennertz</w:t>
             </w:r>
-            <w:proofErr w:type="spellEnd"/>
           </w:p>
         </w:tc>
         <w:tc>
@@ -8714,14 +8442,12 @@
                 <w:i/>
               </w:rPr>
             </w:pPr>
-            <w:proofErr w:type="spellStart"/>
             <w:r>
               <w:rPr>
                 <w:i/>
               </w:rPr>
               <w:t>Aumayr</w:t>
             </w:r>
-            <w:proofErr w:type="spellEnd"/>
           </w:p>
         </w:tc>
         <w:tc>
@@ -9120,8 +8846,8 @@
           <w:b/>
         </w:rPr>
       </w:pPr>
-      <w:bookmarkStart w:id="53" w:name="_Ref445303931"/>
-      <w:bookmarkStart w:id="54" w:name="_Toc446152501"/>
+      <w:bookmarkStart w:id="52" w:name="_Ref445303931"/>
+      <w:bookmarkStart w:id="53" w:name="_Toc446152501"/>
       <w:r>
         <w:rPr>
           <w:b/>
@@ -9196,64 +8922,64 @@
         </w:rPr>
         <w:fldChar w:fldCharType="end"/>
       </w:r>
+      <w:bookmarkEnd w:id="52"/>
+      <w:r>
+        <w:rPr>
+          <w:b/>
+        </w:rPr>
+        <w:t>: Zuordnung der Produktlebenszyklusphasen</w:t>
+      </w:r>
       <w:bookmarkEnd w:id="53"/>
-      <w:r>
-        <w:rPr>
-          <w:b/>
-        </w:rPr>
-        <w:t>: Zuordnung der Produktlebenszyklusphasen</w:t>
+    </w:p>
+    <w:p>
+      <w:pPr>
+        <w:jc w:val="center"/>
+      </w:pPr>
+      <w:r>
+        <w:t>Quelle: eigene Tabelle</w:t>
+      </w:r>
+    </w:p>
+    <w:p>
+      <w:r>
+        <w:t>Eine besondere Bedeutung hat die Einführungsphase, da hier der Markteintritt erfolgt</w:t>
+      </w:r>
+      <w:r>
+        <w:t xml:space="preserve"> und somit die Pay-off-Zeit (vgl. Kapitel </w:t>
+      </w:r>
+      <w:r>
+        <w:fldChar w:fldCharType="begin"/>
+      </w:r>
+      <w:r>
+        <w:instrText xml:space="preserve"> REF _Ref445029358 \r \h </w:instrText>
+      </w:r>
+      <w:r>
+        <w:fldChar w:fldCharType="separate"/>
+      </w:r>
+      <w:r>
+        <w:t>2.1</w:t>
+      </w:r>
+      <w:r>
+        <w:fldChar w:fldCharType="end"/>
+      </w:r>
+      <w:r>
+        <w:t>). Die Steuerung der Einführung erfolgt</w:t>
+      </w:r>
+      <w:r>
+        <w:t xml:space="preserve"> über das sogenannte Release-Management, welches im folgenden Kapitel erläutert wird.</w:t>
+      </w:r>
+    </w:p>
+    <w:p>
+      <w:pPr>
+        <w:pStyle w:val="berschrift2"/>
+      </w:pPr>
+      <w:bookmarkStart w:id="54" w:name="_Toc446152475"/>
+      <w:r>
+        <w:t xml:space="preserve">Produktveröffentlichung durch Standards im </w:t>
+      </w:r>
+      <w:r>
+        <w:t>Release-Management</w:t>
       </w:r>
       <w:bookmarkEnd w:id="54"/>
-    </w:p>
-    <w:p>
-      <w:pPr>
-        <w:jc w:val="center"/>
-      </w:pPr>
-      <w:r>
-        <w:t>Quelle: eigene Tabelle</w:t>
-      </w:r>
-    </w:p>
-    <w:p>
-      <w:r>
-        <w:t>Eine besondere Bedeutung hat die Einführungsphase, da hier der Markteintritt erfolgt</w:t>
-      </w:r>
-      <w:r>
-        <w:t xml:space="preserve"> und somit die Pay-off-Zeit (vgl. Kapitel </w:t>
-      </w:r>
-      <w:r>
-        <w:fldChar w:fldCharType="begin"/>
-      </w:r>
-      <w:r>
-        <w:instrText xml:space="preserve"> REF _Ref445029358 \r \h </w:instrText>
-      </w:r>
-      <w:r>
-        <w:fldChar w:fldCharType="separate"/>
-      </w:r>
-      <w:r>
-        <w:t>2.1</w:t>
-      </w:r>
-      <w:r>
-        <w:fldChar w:fldCharType="end"/>
-      </w:r>
-      <w:r>
-        <w:t>). Die Steuerung der Einführung erfolgt</w:t>
-      </w:r>
-      <w:r>
-        <w:t xml:space="preserve"> über das sogenannte Release-Management, welches im folgenden Kapitel erläutert wird.</w:t>
-      </w:r>
-    </w:p>
-    <w:p>
-      <w:pPr>
-        <w:pStyle w:val="berschrift2"/>
-      </w:pPr>
-      <w:bookmarkStart w:id="55" w:name="_Toc446152475"/>
-      <w:r>
-        <w:t xml:space="preserve">Produktveröffentlichung durch Standards im </w:t>
-      </w:r>
-      <w:r>
-        <w:t>Release-Management</w:t>
-      </w:r>
-      <w:bookmarkEnd w:id="55"/>
     </w:p>
     <w:p>
       <w:r>
@@ -9267,6 +8993,7 @@
           <w:id w:val="280849578"/>
           <w:citation/>
         </w:sdtPr>
+        <w:sdtEndPr/>
         <w:sdtContent>
           <w:r>
             <w:fldChar w:fldCharType="begin"/>
@@ -9368,6 +9095,7 @@
           <w:id w:val="2142383187"/>
           <w:citation/>
         </w:sdtPr>
+        <w:sdtEndPr/>
         <w:sdtContent>
           <w:r>
             <w:fldChar w:fldCharType="begin"/>
@@ -9511,9 +9239,9 @@
           <w:b/>
         </w:rPr>
       </w:pPr>
-      <w:bookmarkStart w:id="56" w:name="_Ref445901269"/>
-      <w:bookmarkStart w:id="57" w:name="_Ref445031218"/>
-      <w:bookmarkStart w:id="58" w:name="_Toc446152499"/>
+      <w:bookmarkStart w:id="55" w:name="_Ref445901269"/>
+      <w:bookmarkStart w:id="56" w:name="_Ref445031218"/>
+      <w:bookmarkStart w:id="57" w:name="_Toc446152499"/>
       <w:r>
         <w:rPr>
           <w:b/>
@@ -9588,15 +9316,15 @@
         </w:rPr>
         <w:fldChar w:fldCharType="end"/>
       </w:r>
+      <w:bookmarkEnd w:id="55"/>
+      <w:r>
+        <w:rPr>
+          <w:b/>
+        </w:rPr>
+        <w:t>: Zusammenhang Produkt zu Release</w:t>
+      </w:r>
       <w:bookmarkEnd w:id="56"/>
-      <w:r>
-        <w:rPr>
-          <w:b/>
-        </w:rPr>
-        <w:t>: Zusammenhang Produkt zu Release</w:t>
-      </w:r>
       <w:bookmarkEnd w:id="57"/>
-      <w:bookmarkEnd w:id="58"/>
     </w:p>
     <w:p>
       <w:pPr>
@@ -9610,6 +9338,7 @@
           <w:id w:val="1637683337"/>
           <w:citation/>
         </w:sdtPr>
+        <w:sdtEndPr/>
         <w:sdtContent>
           <w:r>
             <w:fldChar w:fldCharType="begin"/>
@@ -9647,6 +9376,7 @@
           <w:id w:val="544107464"/>
           <w:citation/>
         </w:sdtPr>
+        <w:sdtEndPr/>
         <w:sdtContent>
           <w:r>
             <w:fldChar w:fldCharType="begin"/>
@@ -9669,10 +9399,7 @@
         </w:sdtContent>
       </w:sdt>
       <w:r>
-        <w:t xml:space="preserve"> beschreibt ein Release als ein Produktinkrement mit definierten Funktionsumfang, welches an den Kunden bzw. Anwender ausgeliefert wird.</w:t>
-      </w:r>
-      <w:r>
-        <w:t xml:space="preserve"> Gemäß </w:t>
+        <w:t xml:space="preserve"> beschreibt ein Release als ein Produktinkrement mit definierten Funktionsumfang, welches an den Kunden bzw. Anwender ausgeliefert wird. Gemäß </w:t>
       </w:r>
       <w:r>
         <w:rPr>
@@ -9688,6 +9415,7 @@
           <w:id w:val="-1307706888"/>
           <w:citation/>
         </w:sdtPr>
+        <w:sdtEndPr/>
         <w:sdtContent>
           <w:r>
             <w:fldChar w:fldCharType="begin"/>
@@ -9738,6 +9466,7 @@
           <w:id w:val="-1107042840"/>
           <w:citation/>
         </w:sdtPr>
+        <w:sdtEndPr/>
         <w:sdtContent>
           <w:r>
             <w:fldChar w:fldCharType="begin"/>
@@ -9809,6 +9538,7 @@
           <w:id w:val="-747193259"/>
           <w:citation/>
         </w:sdtPr>
+        <w:sdtEndPr/>
         <w:sdtContent>
           <w:r>
             <w:fldChar w:fldCharType="begin"/>
@@ -9836,7 +9566,9 @@
       <w:r>
         <w:t xml:space="preserve"> </w:t>
       </w:r>
-      <w:commentRangeStart w:id="59"/>
+      <w:r>
+        <w:t xml:space="preserve">Die Notwendigkeit einer IT Service-Management Organisationen ist vermutlich nur in größeren Unternehmen gegeben. Die größte Motivation ist hierfür die Nutzung von Skaleneffekten, welche zur Effizienzsteigerung führen, da anstatt für jedes Produkt bzw. Projekt individuell, zentral ein standardisierter Ansatz zur Nutzung vorgegeben wird. </w:t>
+      </w:r>
       <w:r>
         <w:t>D</w:t>
       </w:r>
@@ -9853,36 +9585,26 @@
         <w:t xml:space="preserve"> an das IT Service-Management übergeben und dort veröffentlicht und bis zur nächsten Änderung betrieben, gewartet und </w:t>
       </w:r>
       <w:r>
-        <w:t xml:space="preserve">darüber </w:t>
+        <w:t>dafür</w:t>
+      </w:r>
+      <w:r>
+        <w:t xml:space="preserve"> </w:t>
       </w:r>
       <w:r>
         <w:t xml:space="preserve">Support angeboten. </w:t>
       </w:r>
       <w:r>
-        <w:t xml:space="preserve">Eine weitere Differenzierung kann durch die Ausgliederung der IT Entwicklung aus dem Produkt-Managements erfolgen. In diesem Konstrukt definiert das Produkt-Management Anforderungen an die IT Entwicklung, welche diese umsetzt und zu Veröffentlichung an das IT Service-Management weiter gibt. </w:t>
-      </w:r>
-      <w:r>
-        <w:t xml:space="preserve">Die Notwendigkeit einer IT Service-Management Organisationen ist vermutlich nur in größeren Unternehmen gegeben. Die größte Motivation ist hierfür die Nutzung von Skaleneffekten, welche zur Effizienzsteigerung führen, da anstatt für jedes Produkt bzw. Projekt individuell, zentral ein </w:t>
-      </w:r>
-      <w:r>
-        <w:t xml:space="preserve">standardisierter </w:t>
-      </w:r>
-      <w:r>
-        <w:t xml:space="preserve">Ansatz </w:t>
-      </w:r>
-      <w:r>
-        <w:t xml:space="preserve">zur Nutzung </w:t>
-      </w:r>
-      <w:r>
-        <w:t>vorgegeben wird.</w:t>
-      </w:r>
-      <w:commentRangeEnd w:id="59"/>
-      <w:r>
-        <w:rPr>
-          <w:rStyle w:val="Kommentarzeichen"/>
-        </w:rPr>
-        <w:commentReference w:id="59"/>
-      </w:r>
+        <w:t>Eine weitere Differenzierung kann durch die Ausgliederung der IT Entwicklung aus dem Produkt-Managements erfolgen. In diesem Konstrukt definiert das Produkt-Management Anforderungen an die IT Entwicklung, welche diese umsetzt und zu Veröffentlichung an das IT Service-Management weiter gibt.</w:t>
+      </w:r>
+      <w:r>
+        <w:t xml:space="preserve"> Zu beachten ist, dass zwischen Produkt und IT Service eine m : n - Beziehung besteht, dass be</w:t>
+      </w:r>
+      <w:r>
+        <w:lastRenderedPageBreak/>
+        <w:t>deutet ein Produkt kann durch mehrere IT Services realisiert werden und ein IT Service kann mehrere Produkte unterstützen.</w:t>
+      </w:r>
+      <w:bookmarkStart w:id="58" w:name="_GoBack"/>
+      <w:bookmarkEnd w:id="58"/>
       <w:r>
         <w:t xml:space="preserve"> </w:t>
       </w:r>
@@ -9899,17 +9621,14 @@
         <w:t xml:space="preserve"> bereits genannte</w:t>
       </w:r>
       <w:r>
-        <w:t xml:space="preserve"> Best Practice Samm</w:t>
-      </w:r>
-      <w:r>
-        <w:lastRenderedPageBreak/>
-        <w:t>lung Information Technology Infrastructure Library (ITIL)</w:t>
+        <w:t xml:space="preserve"> Best Practice Sammlung Information Technology Infrastructure Library (ITIL)</w:t>
       </w:r>
       <w:sdt>
         <w:sdtPr>
           <w:id w:val="514422447"/>
           <w:citation/>
         </w:sdtPr>
+        <w:sdtEndPr/>
         <w:sdtContent>
           <w:r>
             <w:fldChar w:fldCharType="begin"/>
@@ -9939,6 +9658,7 @@
           <w:id w:val="-616528195"/>
           <w:citation/>
         </w:sdtPr>
+        <w:sdtEndPr/>
         <w:sdtContent>
           <w:r>
             <w:fldChar w:fldCharType="begin"/>
@@ -9968,6 +9688,7 @@
           <w:id w:val="-35968505"/>
           <w:citation/>
         </w:sdtPr>
+        <w:sdtEndPr/>
         <w:sdtContent>
           <w:r>
             <w:fldChar w:fldCharType="begin"/>
@@ -10015,6 +9736,7 @@
           <w:id w:val="-1589766208"/>
           <w:citation/>
         </w:sdtPr>
+        <w:sdtEndPr/>
         <w:sdtContent>
           <w:r>
             <w:fldChar w:fldCharType="begin"/>
@@ -10049,13 +9771,8 @@
         </w:numPr>
       </w:pPr>
       <w:r>
-        <w:t xml:space="preserve">Service </w:t>
-      </w:r>
-      <w:proofErr w:type="spellStart"/>
-      <w:r>
-        <w:t>Strategy</w:t>
-      </w:r>
-      <w:proofErr w:type="spellEnd"/>
+        <w:t>Service Strategy</w:t>
+      </w:r>
     </w:p>
     <w:p>
       <w:pPr>
@@ -10101,35 +9818,20 @@
           <w:numId w:val="18"/>
         </w:numPr>
       </w:pPr>
-      <w:proofErr w:type="spellStart"/>
-      <w:r>
-        <w:t>Continual</w:t>
-      </w:r>
-      <w:proofErr w:type="spellEnd"/>
-      <w:r>
-        <w:t xml:space="preserve"> Service </w:t>
-      </w:r>
-      <w:proofErr w:type="spellStart"/>
-      <w:r>
-        <w:t>Improvement</w:t>
-      </w:r>
-      <w:proofErr w:type="spellEnd"/>
+      <w:r>
+        <w:t>Continual Service Improvement</w:t>
+      </w:r>
     </w:p>
     <w:p>
       <w:r>
         <w:t>I</w:t>
       </w:r>
       <w:r>
-        <w:t xml:space="preserve">m Zentrum steht die Service </w:t>
-      </w:r>
-      <w:proofErr w:type="spellStart"/>
-      <w:r>
-        <w:t>S</w:t>
+        <w:t>m Zentrum steht die Service S</w:t>
       </w:r>
       <w:r>
         <w:t>trategy</w:t>
       </w:r>
-      <w:proofErr w:type="spellEnd"/>
       <w:r>
         <w:t xml:space="preserve">, welche </w:t>
       </w:r>
@@ -10144,6 +9846,7 @@
           <w:id w:val="-1539806631"/>
           <w:citation/>
         </w:sdtPr>
+        <w:sdtEndPr/>
         <w:sdtContent>
           <w:r>
             <w:fldChar w:fldCharType="begin"/>
@@ -10173,6 +9876,7 @@
           <w:id w:val="2069297039"/>
           <w:citation/>
         </w:sdtPr>
+        <w:sdtEndPr/>
         <w:sdtContent>
           <w:r>
             <w:fldChar w:fldCharType="begin"/>
@@ -10205,6 +9909,7 @@
           <w:id w:val="556973668"/>
           <w:citation/>
         </w:sdtPr>
+        <w:sdtEndPr/>
         <w:sdtContent>
           <w:r>
             <w:fldChar w:fldCharType="begin"/>
@@ -10234,6 +9939,7 @@
           <w:id w:val="816690563"/>
           <w:citation/>
         </w:sdtPr>
+        <w:sdtEndPr/>
         <w:sdtContent>
           <w:r>
             <w:fldChar w:fldCharType="begin"/>
@@ -10256,29 +9962,14 @@
         </w:sdtContent>
       </w:sdt>
       <w:r>
-        <w:t xml:space="preserve">. Jederzeit präsent ist die </w:t>
-      </w:r>
-      <w:proofErr w:type="spellStart"/>
-      <w:r>
-        <w:t>Continual</w:t>
-      </w:r>
-      <w:proofErr w:type="spellEnd"/>
-      <w:r>
-        <w:t xml:space="preserve"> Service </w:t>
-      </w:r>
-      <w:proofErr w:type="spellStart"/>
-      <w:r>
-        <w:t>Improvement</w:t>
-      </w:r>
-      <w:proofErr w:type="spellEnd"/>
-      <w:r>
-        <w:t>, welche die kontinuierliche Verbesserung der Organisation sicherstellt</w:t>
+        <w:t>. Jederzeit präsent ist die Continual Service Improvement, welche die kontinuierliche Verbesserung der Organisation sicherstellt</w:t>
       </w:r>
       <w:sdt>
         <w:sdtPr>
           <w:id w:val="496855251"/>
           <w:citation/>
         </w:sdtPr>
+        <w:sdtEndPr/>
         <w:sdtContent>
           <w:r>
             <w:fldChar w:fldCharType="begin"/>
@@ -10317,6 +10008,7 @@
           <w:id w:val="-1870677763"/>
           <w:citation/>
         </w:sdtPr>
+        <w:sdtEndPr/>
         <w:sdtContent>
           <w:r>
             <w:fldChar w:fldCharType="begin"/>
@@ -10352,6 +10044,7 @@
           <w:id w:val="1512560936"/>
           <w:citation/>
         </w:sdtPr>
+        <w:sdtEndPr/>
         <w:sdtContent>
           <w:r>
             <w:fldChar w:fldCharType="begin"/>
@@ -10386,15 +10079,7 @@
         </w:numPr>
       </w:pPr>
       <w:r>
-        <w:t>effizienter und effektiver Umgang mit Änderungen („</w:t>
-      </w:r>
-      <w:proofErr w:type="spellStart"/>
-      <w:r>
-        <w:t>Changes</w:t>
-      </w:r>
-      <w:proofErr w:type="spellEnd"/>
-      <w:r>
-        <w:t>“)</w:t>
+        <w:t>effizienter und effektiver Umgang mit Änderungen („Changes“)</w:t>
       </w:r>
     </w:p>
     <w:p>
@@ -10442,6 +10127,7 @@
           <w:id w:val="623573991"/>
           <w:citation/>
         </w:sdtPr>
+        <w:sdtEndPr/>
         <w:sdtContent>
           <w:r>
             <w:fldChar w:fldCharType="begin"/>
@@ -10476,6 +10162,7 @@
         </w:numPr>
       </w:pPr>
       <w:r>
+        <w:lastRenderedPageBreak/>
         <w:t>Change Management</w:t>
       </w:r>
     </w:p>
@@ -10488,23 +10175,7 @@
         </w:numPr>
       </w:pPr>
       <w:r>
-        <w:t xml:space="preserve">Service Asset </w:t>
-      </w:r>
-      <w:proofErr w:type="spellStart"/>
-      <w:r>
-        <w:t>and</w:t>
-      </w:r>
-      <w:proofErr w:type="spellEnd"/>
-      <w:r>
-        <w:t xml:space="preserve"> </w:t>
-      </w:r>
-      <w:proofErr w:type="spellStart"/>
-      <w:r>
-        <w:t>Configuration</w:t>
-      </w:r>
-      <w:proofErr w:type="spellEnd"/>
-      <w:r>
-        <w:t xml:space="preserve"> Management</w:t>
+        <w:t>Service Asset and Configuration Management</w:t>
       </w:r>
     </w:p>
     <w:p>
@@ -10516,7 +10187,6 @@
         </w:numPr>
       </w:pPr>
       <w:r>
-        <w:lastRenderedPageBreak/>
         <w:t>Knowledge Management</w:t>
       </w:r>
     </w:p>
@@ -10529,23 +10199,7 @@
         </w:numPr>
       </w:pPr>
       <w:r>
-        <w:t xml:space="preserve">Transition </w:t>
-      </w:r>
-      <w:proofErr w:type="spellStart"/>
-      <w:r>
-        <w:t>Planning</w:t>
-      </w:r>
-      <w:proofErr w:type="spellEnd"/>
-      <w:r>
-        <w:t xml:space="preserve"> </w:t>
-      </w:r>
-      <w:proofErr w:type="spellStart"/>
-      <w:r>
-        <w:t>and</w:t>
-      </w:r>
-      <w:proofErr w:type="spellEnd"/>
-      <w:r>
-        <w:t xml:space="preserve"> Support</w:t>
+        <w:t>Transition Planning and Support</w:t>
       </w:r>
     </w:p>
     <w:p>
@@ -10557,23 +10211,7 @@
         </w:numPr>
       </w:pPr>
       <w:r>
-        <w:t xml:space="preserve">Release </w:t>
-      </w:r>
-      <w:proofErr w:type="spellStart"/>
-      <w:r>
-        <w:t>and</w:t>
-      </w:r>
-      <w:proofErr w:type="spellEnd"/>
-      <w:r>
-        <w:t xml:space="preserve"> </w:t>
-      </w:r>
-      <w:proofErr w:type="spellStart"/>
-      <w:r>
-        <w:t>Deployment</w:t>
-      </w:r>
-      <w:proofErr w:type="spellEnd"/>
-      <w:r>
-        <w:t xml:space="preserve"> Management</w:t>
+        <w:t>Release and Deployment Management</w:t>
       </w:r>
     </w:p>
     <w:p>
@@ -10585,23 +10223,7 @@
         </w:numPr>
       </w:pPr>
       <w:r>
-        <w:t xml:space="preserve">Service </w:t>
-      </w:r>
-      <w:proofErr w:type="spellStart"/>
-      <w:r>
-        <w:t>Testing</w:t>
-      </w:r>
-      <w:proofErr w:type="spellEnd"/>
-      <w:r>
-        <w:t xml:space="preserve"> </w:t>
-      </w:r>
-      <w:proofErr w:type="spellStart"/>
-      <w:r>
-        <w:t>and</w:t>
-      </w:r>
-      <w:proofErr w:type="spellEnd"/>
-      <w:r>
-        <w:t xml:space="preserve"> Validation</w:t>
+        <w:t>Service Testing and Validation</w:t>
       </w:r>
     </w:p>
     <w:p>
@@ -10733,8 +10355,8 @@
           <w:b/>
         </w:rPr>
       </w:pPr>
-      <w:bookmarkStart w:id="60" w:name="_Ref445907730"/>
-      <w:bookmarkStart w:id="61" w:name="_Toc446152500"/>
+      <w:bookmarkStart w:id="59" w:name="_Ref445907730"/>
+      <w:bookmarkStart w:id="60" w:name="_Toc446152500"/>
       <w:r>
         <w:rPr>
           <w:b/>
@@ -10807,14 +10429,14 @@
         </w:rPr>
         <w:fldChar w:fldCharType="end"/>
       </w:r>
+      <w:bookmarkEnd w:id="59"/>
+      <w:r>
+        <w:rPr>
+          <w:b/>
+        </w:rPr>
+        <w:t>: Überblick ITIL</w:t>
+      </w:r>
       <w:bookmarkEnd w:id="60"/>
-      <w:r>
-        <w:rPr>
-          <w:b/>
-        </w:rPr>
-        <w:t>: Überblick ITIL</w:t>
-      </w:r>
-      <w:bookmarkEnd w:id="61"/>
     </w:p>
     <w:p>
       <w:pPr>
@@ -10828,6 +10450,7 @@
           <w:id w:val="645795433"/>
           <w:citation/>
         </w:sdtPr>
+        <w:sdtEndPr/>
         <w:sdtContent>
           <w:r>
             <w:fldChar w:fldCharType="begin"/>
@@ -10899,8 +10522,8 @@
       <w:pPr>
         <w:pStyle w:val="berschrift1"/>
       </w:pPr>
-      <w:bookmarkStart w:id="62" w:name="_Ref442963836"/>
-      <w:bookmarkStart w:id="63" w:name="_Toc446152476"/>
+      <w:bookmarkStart w:id="61" w:name="_Ref442963836"/>
+      <w:bookmarkStart w:id="62" w:name="_Toc446152476"/>
       <w:r>
         <w:lastRenderedPageBreak/>
         <w:t xml:space="preserve">Entwurfsaspekte der </w:t>
@@ -10911,50 +10534,50 @@
       <w:r>
         <w:t xml:space="preserve"> Standardtypen</w:t>
       </w:r>
+      <w:bookmarkEnd w:id="61"/>
       <w:bookmarkEnd w:id="62"/>
+    </w:p>
+    <w:p>
+      <w:r>
+        <w:rPr>
+          <w:highlight w:val="yellow"/>
+        </w:rPr>
+        <w:t xml:space="preserve">Entwurfsaspekte sind die Risiken </w:t>
+      </w:r>
+      <w:r>
+        <w:rPr>
+          <w:highlight w:val="yellow"/>
+        </w:rPr>
+        <w:t xml:space="preserve">der Produktlebenszyklen </w:t>
+      </w:r>
+      <w:r>
+        <w:rPr>
+          <w:highlight w:val="yellow"/>
+        </w:rPr>
+        <w:t>u</w:t>
+      </w:r>
+      <w:r>
+        <w:rPr>
+          <w:highlight w:val="yellow"/>
+        </w:rPr>
+        <w:t xml:space="preserve">nd die Prozessdefinitionen aus </w:t>
+      </w:r>
+      <w:r>
+        <w:rPr>
+          <w:highlight w:val="yellow"/>
+        </w:rPr>
+        <w:t xml:space="preserve"> ITIL</w:t>
+      </w:r>
+    </w:p>
+    <w:p>
+      <w:pPr>
+        <w:pStyle w:val="berschrift2"/>
+      </w:pPr>
+      <w:bookmarkStart w:id="63" w:name="_Toc446152477"/>
+      <w:r>
+        <w:t>Risiken innerhalb der Produktlebenszyklusphasen</w:t>
+      </w:r>
       <w:bookmarkEnd w:id="63"/>
-    </w:p>
-    <w:p>
-      <w:r>
-        <w:rPr>
-          <w:highlight w:val="yellow"/>
-        </w:rPr>
-        <w:t xml:space="preserve">Entwurfsaspekte sind die Risiken </w:t>
-      </w:r>
-      <w:r>
-        <w:rPr>
-          <w:highlight w:val="yellow"/>
-        </w:rPr>
-        <w:t xml:space="preserve">der Produktlebenszyklen </w:t>
-      </w:r>
-      <w:r>
-        <w:rPr>
-          <w:highlight w:val="yellow"/>
-        </w:rPr>
-        <w:t>u</w:t>
-      </w:r>
-      <w:r>
-        <w:rPr>
-          <w:highlight w:val="yellow"/>
-        </w:rPr>
-        <w:t xml:space="preserve">nd die Prozessdefinitionen aus </w:t>
-      </w:r>
-      <w:r>
-        <w:rPr>
-          <w:highlight w:val="yellow"/>
-        </w:rPr>
-        <w:t xml:space="preserve"> ITIL</w:t>
-      </w:r>
-    </w:p>
-    <w:p>
-      <w:pPr>
-        <w:pStyle w:val="berschrift2"/>
-      </w:pPr>
-      <w:bookmarkStart w:id="64" w:name="_Toc446152477"/>
-      <w:r>
-        <w:t>Risiken innerhalb der Produktlebenszyklusphasen</w:t>
-      </w:r>
-      <w:bookmarkEnd w:id="64"/>
     </w:p>
     <w:p>
       <w:r>
@@ -10983,6 +10606,7 @@
           <w:id w:val="-1294364906"/>
           <w:citation/>
         </w:sdtPr>
+        <w:sdtEndPr/>
         <w:sdtContent>
           <w:r>
             <w:fldChar w:fldCharType="begin"/>
@@ -11012,6 +10636,7 @@
           <w:id w:val="1855688347"/>
           <w:citation/>
         </w:sdtPr>
+        <w:sdtEndPr/>
         <w:sdtContent>
           <w:r>
             <w:fldChar w:fldCharType="begin"/>
@@ -11041,6 +10666,7 @@
           <w:id w:val="691881377"/>
           <w:citation/>
         </w:sdtPr>
+        <w:sdtEndPr/>
         <w:sdtContent>
           <w:r>
             <w:fldChar w:fldCharType="begin"/>
@@ -11070,6 +10696,7 @@
           <w:id w:val="1023290297"/>
           <w:citation/>
         </w:sdtPr>
+        <w:sdtEndPr/>
         <w:sdtContent>
           <w:r>
             <w:fldChar w:fldCharType="begin"/>
@@ -11099,21 +10726,21 @@
       <w:pPr>
         <w:pStyle w:val="berschrift3"/>
       </w:pPr>
-      <w:bookmarkStart w:id="65" w:name="_Toc446152478"/>
+      <w:bookmarkStart w:id="64" w:name="_Toc446152478"/>
       <w:r>
         <w:t>Entwicklung</w:t>
       </w:r>
+      <w:bookmarkEnd w:id="64"/>
+    </w:p>
+    <w:p>
+      <w:pPr>
+        <w:pStyle w:val="berschrift3"/>
+      </w:pPr>
+      <w:bookmarkStart w:id="65" w:name="_Toc446152479"/>
+      <w:r>
+        <w:t>Einführung</w:t>
+      </w:r>
       <w:bookmarkEnd w:id="65"/>
-    </w:p>
-    <w:p>
-      <w:pPr>
-        <w:pStyle w:val="berschrift3"/>
-      </w:pPr>
-      <w:bookmarkStart w:id="66" w:name="_Toc446152479"/>
-      <w:r>
-        <w:t>Einführung</w:t>
-      </w:r>
-      <w:bookmarkEnd w:id="66"/>
     </w:p>
     <w:p>
       <w:r>
@@ -11124,6 +10751,7 @@
           <w:id w:val="291486828"/>
           <w:citation/>
         </w:sdtPr>
+        <w:sdtEndPr/>
         <w:sdtContent>
           <w:r>
             <w:fldChar w:fldCharType="begin"/>
@@ -11153,176 +10781,139 @@
     </w:p>
     <w:p>
       <w:r>
-        <w:t xml:space="preserve">Risiko: zu teuer -&gt; </w:t>
-      </w:r>
-      <w:proofErr w:type="spellStart"/>
-      <w:r>
-        <w:t>minimum</w:t>
-      </w:r>
-      <w:proofErr w:type="spellEnd"/>
-      <w:r>
-        <w:t xml:space="preserve"> </w:t>
-      </w:r>
-      <w:proofErr w:type="spellStart"/>
-      <w:r>
-        <w:t>viable</w:t>
-      </w:r>
-      <w:proofErr w:type="spellEnd"/>
-      <w:r>
-        <w:t xml:space="preserve"> </w:t>
-      </w:r>
-      <w:proofErr w:type="spellStart"/>
-      <w:r>
-        <w:t>product</w:t>
-      </w:r>
-      <w:proofErr w:type="spellEnd"/>
-    </w:p>
-    <w:p>
-      <w:r>
-        <w:t xml:space="preserve">Risiko: das falsche -&gt; A/B </w:t>
-      </w:r>
-      <w:proofErr w:type="spellStart"/>
-      <w:r>
-        <w:t>Testing</w:t>
-      </w:r>
-      <w:proofErr w:type="spellEnd"/>
-      <w:r>
-        <w:t>, schneller Feedbackzyklus</w:t>
+        <w:t>Risiko: zu teuer -&gt; minimum viable product</w:t>
+      </w:r>
+    </w:p>
+    <w:p>
+      <w:r>
+        <w:t>Risiko: das falsche -&gt; A/B Testing, schneller Feedbackzyklus</w:t>
       </w:r>
     </w:p>
     <w:p>
       <w:pPr>
         <w:pStyle w:val="berschrift3"/>
       </w:pPr>
-      <w:bookmarkStart w:id="67" w:name="_Toc446152480"/>
+      <w:bookmarkStart w:id="66" w:name="_Toc446152480"/>
       <w:r>
         <w:t>Wachstum</w:t>
       </w:r>
+      <w:bookmarkEnd w:id="66"/>
+    </w:p>
+    <w:p>
+      <w:r>
+        <w:t>Risiko: Anpassung zu langsam</w:t>
+      </w:r>
+    </w:p>
+    <w:p>
+      <w:r>
+        <w:t>Generell ähnlich zu Einführung</w:t>
+      </w:r>
+    </w:p>
+    <w:p>
+      <w:pPr>
+        <w:pStyle w:val="berschrift3"/>
+      </w:pPr>
+      <w:bookmarkStart w:id="67" w:name="_Toc446152481"/>
+      <w:r>
+        <w:t>Reife</w:t>
+      </w:r>
       <w:bookmarkEnd w:id="67"/>
     </w:p>
     <w:p>
       <w:r>
-        <w:t>Risiko: Anpassung zu langsam</w:t>
-      </w:r>
-    </w:p>
-    <w:p>
-      <w:r>
-        <w:t>Generell ähnlich zu Einführung</w:t>
+        <w:t>Ähnlich zu Sättigung</w:t>
       </w:r>
     </w:p>
     <w:p>
       <w:pPr>
         <w:pStyle w:val="berschrift3"/>
       </w:pPr>
-      <w:bookmarkStart w:id="68" w:name="_Toc446152481"/>
-      <w:r>
-        <w:t>Reife</w:t>
+      <w:bookmarkStart w:id="68" w:name="_Toc446152482"/>
+      <w:r>
+        <w:t>Sättigung</w:t>
       </w:r>
       <w:bookmarkEnd w:id="68"/>
     </w:p>
     <w:p>
       <w:r>
-        <w:t>Ähnlich zu Sättigung</w:t>
+        <w:t>Risiko: Ausfall oder andere Qualitätsmängel -&gt; Kundenverlust</w:t>
+      </w:r>
+    </w:p>
+    <w:p>
+      <w:r>
+        <w:t>Risiko: Anpassung an Umwelt</w:t>
       </w:r>
     </w:p>
     <w:p>
       <w:pPr>
         <w:pStyle w:val="berschrift3"/>
       </w:pPr>
-      <w:bookmarkStart w:id="69" w:name="_Toc446152482"/>
-      <w:r>
-        <w:t>Sättigung</w:t>
-      </w:r>
-      <w:bookmarkEnd w:id="69"/>
-    </w:p>
-    <w:p>
-      <w:r>
-        <w:t>Risiko: Ausfall oder andere Qualitätsmängel -&gt; Kundenverlust</w:t>
-      </w:r>
-    </w:p>
-    <w:p>
-      <w:r>
-        <w:t>Risiko: Anpassung an Umwelt</w:t>
-      </w:r>
-    </w:p>
-    <w:p>
-      <w:pPr>
-        <w:pStyle w:val="berschrift3"/>
-      </w:pPr>
-      <w:bookmarkStart w:id="70" w:name="_Toc446152483"/>
+      <w:bookmarkStart w:id="69" w:name="_Toc446152483"/>
       <w:r>
         <w:lastRenderedPageBreak/>
         <w:t>Entsorgung</w:t>
       </w:r>
+      <w:bookmarkEnd w:id="69"/>
+    </w:p>
+    <w:p>
+      <w:r>
+        <w:t>Risiko: Aufwand für Änderungen -&gt; Tests</w:t>
+      </w:r>
+    </w:p>
+    <w:p>
+      <w:pPr>
+        <w:pStyle w:val="berschrift3"/>
+      </w:pPr>
+      <w:bookmarkStart w:id="70" w:name="_Toc446152484"/>
+      <w:r>
+        <w:t>Zusammenfassung der Risiken der einzelnen Phasen</w:t>
+      </w:r>
       <w:bookmarkEnd w:id="70"/>
     </w:p>
     <w:p>
       <w:r>
-        <w:t>Risiko: Aufwand für Änderungen -&gt; Tests</w:t>
-      </w:r>
+        <w:t>Ggf. Zusammenfassung Phasen aufgrund gleicher/ähnlicher Risiken</w:t>
+      </w:r>
+    </w:p>
+    <w:p>
+      <w:r>
+        <w:t>Kategorisierung der Risiken z. B. auf Zeit, Qualität, Kosten</w:t>
+      </w:r>
+    </w:p>
+    <w:p>
+      <w:pPr>
+        <w:pStyle w:val="berschrift2"/>
+      </w:pPr>
+      <w:bookmarkStart w:id="71" w:name="_Toc446152485"/>
+      <w:r>
+        <w:t xml:space="preserve">Methoden des </w:t>
+      </w:r>
+      <w:r>
+        <w:t>Release-Management</w:t>
+      </w:r>
+      <w:r>
+        <w:t>s zum Umgang mit Risiken</w:t>
+      </w:r>
+      <w:bookmarkEnd w:id="71"/>
     </w:p>
     <w:p>
       <w:pPr>
         <w:pStyle w:val="berschrift3"/>
       </w:pPr>
-      <w:bookmarkStart w:id="71" w:name="_Toc446152484"/>
-      <w:r>
-        <w:t>Zusammenfassung der Risiken der einzelnen Phasen</w:t>
-      </w:r>
-      <w:bookmarkEnd w:id="71"/>
-    </w:p>
-    <w:p>
-      <w:r>
-        <w:t>Ggf. Zusammenfassung Phasen aufgrund gleicher/ähnlicher Risiken</w:t>
-      </w:r>
-    </w:p>
-    <w:p>
-      <w:r>
-        <w:t>Kategorisierung der Risiken z. B. auf Zeit, Qualität, Kosten</w:t>
-      </w:r>
-    </w:p>
-    <w:p>
-      <w:pPr>
-        <w:pStyle w:val="berschrift2"/>
-      </w:pPr>
-      <w:bookmarkStart w:id="72" w:name="_Toc446152485"/>
-      <w:r>
-        <w:t xml:space="preserve">Methoden des </w:t>
-      </w:r>
-      <w:r>
-        <w:t>Release-Management</w:t>
-      </w:r>
-      <w:r>
-        <w:t>s zum Umgang mit Risiken</w:t>
+      <w:bookmarkStart w:id="72" w:name="_Toc446152486"/>
+      <w:r>
+        <w:t>Formalisierung</w:t>
       </w:r>
       <w:bookmarkEnd w:id="72"/>
     </w:p>
     <w:p>
-      <w:pPr>
-        <w:pStyle w:val="berschrift3"/>
-      </w:pPr>
-      <w:bookmarkStart w:id="73" w:name="_Toc446152486"/>
-      <w:r>
-        <w:t>Formalisierung</w:t>
-      </w:r>
-      <w:bookmarkEnd w:id="73"/>
-    </w:p>
-    <w:p>
       <w:r>
         <w:t>Rechtliche Rahmenbedingungen (Gesetze)</w:t>
       </w:r>
     </w:p>
     <w:p>
       <w:r>
-        <w:t xml:space="preserve">Richtlinien, z. B. betriebliche Freigabe, BA, Webfreigabe, </w:t>
-      </w:r>
-      <w:proofErr w:type="spellStart"/>
-      <w:r>
-        <w:t>Phasegate</w:t>
-      </w:r>
-      <w:proofErr w:type="spellEnd"/>
-      <w:r>
-        <w:t xml:space="preserve"> (u. U. abhängig von Gesetzen) -&gt; Übersetzung in allgemeine Begriffe</w:t>
+        <w:t>Richtlinien, z. B. betriebliche Freigabe, BA, Webfreigabe, Phasegate (u. U. abhängig von Gesetzen) -&gt; Übersetzung in allgemeine Begriffe</w:t>
       </w:r>
     </w:p>
     <w:p>
@@ -11372,13 +10963,8 @@
         </w:numPr>
       </w:pPr>
       <w:r>
-        <w:t xml:space="preserve">Interner </w:t>
-      </w:r>
-      <w:proofErr w:type="spellStart"/>
-      <w:r>
-        <w:t>TMg</w:t>
-      </w:r>
-      <w:proofErr w:type="spellEnd"/>
+        <w:t>Interner TMg</w:t>
+      </w:r>
     </w:p>
     <w:p>
       <w:pPr>
@@ -11529,11 +11115,11 @@
       <w:pPr>
         <w:pStyle w:val="berschrift3"/>
       </w:pPr>
-      <w:bookmarkStart w:id="74" w:name="_Toc446152487"/>
+      <w:bookmarkStart w:id="73" w:name="_Toc446152487"/>
       <w:r>
         <w:t>Standardisierung</w:t>
       </w:r>
-      <w:bookmarkEnd w:id="74"/>
+      <w:bookmarkEnd w:id="73"/>
     </w:p>
     <w:p>
       <w:r>
@@ -11552,12 +11138,12 @@
       <w:pPr>
         <w:pStyle w:val="berschrift3"/>
       </w:pPr>
-      <w:bookmarkStart w:id="75" w:name="_Toc446152488"/>
+      <w:bookmarkStart w:id="74" w:name="_Toc446152488"/>
       <w:r>
         <w:lastRenderedPageBreak/>
         <w:t>Automatisierung</w:t>
       </w:r>
-      <w:bookmarkEnd w:id="75"/>
+      <w:bookmarkEnd w:id="74"/>
     </w:p>
     <w:p>
       <w:r>
@@ -11568,18 +11154,14 @@
       </w:r>
     </w:p>
     <w:p>
-      <w:proofErr w:type="spellStart"/>
       <w:r>
         <w:t>Provisionierung</w:t>
       </w:r>
-      <w:proofErr w:type="spellEnd"/>
-    </w:p>
-    <w:p>
-      <w:proofErr w:type="spellStart"/>
+    </w:p>
+    <w:p>
       <w:r>
         <w:t>Build</w:t>
       </w:r>
-      <w:proofErr w:type="spellEnd"/>
     </w:p>
     <w:p>
       <w:r>
@@ -11587,11 +11169,9 @@
       </w:r>
     </w:p>
     <w:p>
-      <w:proofErr w:type="spellStart"/>
       <w:r>
         <w:t>Deployment</w:t>
       </w:r>
-      <w:proofErr w:type="spellEnd"/>
     </w:p>
     <w:p>
       <w:r>
@@ -11617,8 +11197,8 @@
           <w:szCs w:val="22"/>
         </w:rPr>
       </w:pPr>
-      <w:bookmarkStart w:id="76" w:name="_Ref442963953"/>
-      <w:bookmarkStart w:id="77" w:name="_Toc446152489"/>
+      <w:bookmarkStart w:id="75" w:name="_Ref442963953"/>
+      <w:bookmarkStart w:id="76" w:name="_Toc446152489"/>
       <w:r>
         <w:lastRenderedPageBreak/>
         <w:t>Ko</w:t>
@@ -11629,53 +11209,51 @@
       <w:r>
         <w:t xml:space="preserve"> Risiken der Produktlebenszyklusphasen</w:t>
       </w:r>
+      <w:bookmarkEnd w:id="75"/>
       <w:bookmarkEnd w:id="76"/>
+    </w:p>
+    <w:p>
+      <w:pPr>
+        <w:pStyle w:val="berschrift2"/>
+      </w:pPr>
+      <w:bookmarkStart w:id="77" w:name="_Toc446152490"/>
+      <w:r>
+        <w:t>DevOps</w:t>
+      </w:r>
       <w:bookmarkEnd w:id="77"/>
     </w:p>
     <w:p>
+      <w:r>
+        <w:t>Risiko hoch, Zeitdruck hoch</w:t>
+      </w:r>
+    </w:p>
+    <w:p>
       <w:pPr>
         <w:pStyle w:val="berschrift2"/>
       </w:pPr>
-      <w:bookmarkStart w:id="78" w:name="_Toc446152490"/>
-      <w:proofErr w:type="spellStart"/>
-      <w:r>
-        <w:t>DevOps</w:t>
+      <w:bookmarkStart w:id="78" w:name="_Toc446152491"/>
+      <w:r>
+        <w:t>Formell</w:t>
       </w:r>
       <w:bookmarkEnd w:id="78"/>
-      <w:proofErr w:type="spellEnd"/>
-    </w:p>
-    <w:p>
-      <w:r>
-        <w:t>Risiko hoch, Zeitdruck hoch</w:t>
+    </w:p>
+    <w:p>
+      <w:r>
+        <w:t>Risiko hoch, Zeitdruck niedrig</w:t>
       </w:r>
     </w:p>
     <w:p>
       <w:pPr>
         <w:pStyle w:val="berschrift2"/>
       </w:pPr>
-      <w:bookmarkStart w:id="79" w:name="_Toc446152491"/>
-      <w:r>
-        <w:t>Formell</w:t>
+      <w:bookmarkStart w:id="79" w:name="_Toc446152492"/>
+      <w:r>
+        <w:t>Individuell</w:t>
       </w:r>
       <w:bookmarkEnd w:id="79"/>
     </w:p>
     <w:p>
       <w:r>
-        <w:t>Risiko hoch, Zeitdruck niedrig</w:t>
-      </w:r>
-    </w:p>
-    <w:p>
-      <w:pPr>
-        <w:pStyle w:val="berschrift2"/>
-      </w:pPr>
-      <w:bookmarkStart w:id="80" w:name="_Toc446152492"/>
-      <w:r>
-        <w:t>Individuell</w:t>
-      </w:r>
-      <w:bookmarkEnd w:id="80"/>
-    </w:p>
-    <w:p>
-      <w:r>
         <w:t>Risiko niedrig, Zeitdruck niedrig</w:t>
       </w:r>
     </w:p>
@@ -11683,14 +11261,14 @@
       <w:pPr>
         <w:pStyle w:val="berschrift1"/>
       </w:pPr>
-      <w:bookmarkStart w:id="81" w:name="_Ref442964028"/>
-      <w:bookmarkStart w:id="82" w:name="_Toc446152493"/>
+      <w:bookmarkStart w:id="80" w:name="_Ref442964028"/>
+      <w:bookmarkStart w:id="81" w:name="_Toc446152493"/>
       <w:r>
         <w:lastRenderedPageBreak/>
         <w:t>Kritische Würdigung der Standardtypen</w:t>
       </w:r>
+      <w:bookmarkEnd w:id="80"/>
       <w:bookmarkEnd w:id="81"/>
-      <w:bookmarkEnd w:id="82"/>
     </w:p>
     <w:p>
       <w:r>
@@ -11704,6 +11282,7 @@
           <w:id w:val="-851721241"/>
           <w:citation/>
         </w:sdtPr>
+        <w:sdtEndPr/>
         <w:sdtContent>
           <w:r>
             <w:fldChar w:fldCharType="begin"/>
@@ -11735,37 +11314,32 @@
       <w:pPr>
         <w:pStyle w:val="berschrift1"/>
       </w:pPr>
-      <w:bookmarkStart w:id="83" w:name="_Ref442964114"/>
-      <w:bookmarkStart w:id="84" w:name="_Toc446152494"/>
+      <w:bookmarkStart w:id="82" w:name="_Ref442964114"/>
+      <w:bookmarkStart w:id="83" w:name="_Toc446152494"/>
       <w:r>
         <w:lastRenderedPageBreak/>
         <w:t>Demonstration der Standardtypen am Fallbeispiel DPDHL Group</w:t>
       </w:r>
+      <w:bookmarkEnd w:id="82"/>
       <w:bookmarkEnd w:id="83"/>
-      <w:bookmarkEnd w:id="84"/>
-    </w:p>
-    <w:p>
-      <w:proofErr w:type="spellStart"/>
-      <w:r>
-        <w:t>DevOps</w:t>
-      </w:r>
-      <w:proofErr w:type="spellEnd"/>
-      <w:r>
-        <w:t xml:space="preserve"> bei Postident</w:t>
+    </w:p>
+    <w:p>
+      <w:r>
+        <w:t>DevOps bei Postident</w:t>
       </w:r>
     </w:p>
     <w:p>
       <w:pPr>
         <w:pStyle w:val="berschrift1"/>
       </w:pPr>
-      <w:bookmarkStart w:id="85" w:name="_Ref442964164"/>
-      <w:bookmarkStart w:id="86" w:name="_Toc446152495"/>
+      <w:bookmarkStart w:id="84" w:name="_Ref442964164"/>
+      <w:bookmarkStart w:id="85" w:name="_Toc446152495"/>
       <w:r>
         <w:lastRenderedPageBreak/>
         <w:t>Evaluation der Zielerreichung und Ausblick</w:t>
       </w:r>
+      <w:bookmarkEnd w:id="84"/>
       <w:bookmarkEnd w:id="85"/>
-      <w:bookmarkEnd w:id="86"/>
     </w:p>
     <w:p>
       <w:r>
@@ -11787,16 +11361,15 @@
           <w:cols w:space="708"/>
         </w:sectPr>
       </w:pPr>
-      <w:bookmarkStart w:id="87" w:name="_Toc410799361"/>
-      <w:bookmarkStart w:id="88" w:name="_Toc410799446"/>
-      <w:bookmarkStart w:id="89" w:name="_Toc410799366"/>
+      <w:bookmarkStart w:id="86" w:name="_Toc415465643"/>
+      <w:bookmarkStart w:id="87" w:name="_Ref414785387"/>
+      <w:bookmarkStart w:id="88" w:name="_Ref418325438"/>
+      <w:bookmarkStart w:id="89" w:name="_Toc415465661"/>
       <w:bookmarkStart w:id="90" w:name="_Toc410799451"/>
-      <w:bookmarkStart w:id="91" w:name="_Toc415465661"/>
-      <w:bookmarkStart w:id="92" w:name="_Ref418325438"/>
-      <w:bookmarkStart w:id="93" w:name="_Ref414785387"/>
-      <w:bookmarkStart w:id="94" w:name="_Toc415465643"/>
-    </w:p>
-    <w:bookmarkEnd w:id="94" w:displacedByCustomXml="next"/>
+      <w:bookmarkStart w:id="91" w:name="_Toc410799366"/>
+      <w:bookmarkStart w:id="92" w:name="_Toc410799446"/>
+      <w:bookmarkStart w:id="93" w:name="_Toc410799361"/>
+    </w:p>
     <w:bookmarkEnd w:id="93" w:displacedByCustomXml="next"/>
     <w:bookmarkEnd w:id="92" w:displacedByCustomXml="next"/>
     <w:bookmarkEnd w:id="91" w:displacedByCustomXml="next"/>
@@ -11804,7 +11377,8 @@
     <w:bookmarkEnd w:id="89" w:displacedByCustomXml="next"/>
     <w:bookmarkEnd w:id="88" w:displacedByCustomXml="next"/>
     <w:bookmarkEnd w:id="87" w:displacedByCustomXml="next"/>
-    <w:bookmarkStart w:id="95" w:name="_Toc446152496" w:displacedByCustomXml="next"/>
+    <w:bookmarkEnd w:id="86" w:displacedByCustomXml="next"/>
+    <w:bookmarkStart w:id="94" w:name="_Toc446152496" w:displacedByCustomXml="next"/>
     <w:sdt>
       <w:sdtPr>
         <w:rPr>
@@ -11818,6 +11392,7 @@
           <w:docPartUnique/>
         </w:docPartObj>
       </w:sdtPr>
+      <w:sdtEndPr/>
       <w:sdtContent>
         <w:p>
           <w:pPr>
@@ -11826,13 +11401,14 @@
           <w:r>
             <w:t>Literaturverzeichnis</w:t>
           </w:r>
-          <w:bookmarkEnd w:id="95"/>
+          <w:bookmarkEnd w:id="94"/>
         </w:p>
         <w:sdt>
           <w:sdtPr>
             <w:id w:val="111145805"/>
             <w:bibliography/>
           </w:sdtPr>
+          <w:sdtEndPr/>
           <w:sdtContent>
             <w:p>
               <w:pPr>
@@ -12796,12 +12372,12 @@
       <w:pPr>
         <w:pStyle w:val="berschrift1ohneNummerierung"/>
       </w:pPr>
-      <w:bookmarkStart w:id="96" w:name="_Toc446152497"/>
+      <w:bookmarkStart w:id="95" w:name="_Toc446152497"/>
       <w:r>
         <w:lastRenderedPageBreak/>
         <w:t>Erklärung</w:t>
       </w:r>
-      <w:bookmarkEnd w:id="96"/>
+      <w:bookmarkEnd w:id="95"/>
     </w:p>
     <w:p>
       <w:pPr>
@@ -12834,7 +12410,7 @@
           </w:ffData>
         </w:fldChar>
       </w:r>
-      <w:bookmarkStart w:id="97" w:name="Text15"/>
+      <w:bookmarkStart w:id="96" w:name="Text15"/>
       <w:r>
         <w:instrText xml:space="preserve"> FORMTEXT </w:instrText>
       </w:r>
@@ -12850,7 +12426,7 @@
       <w:r>
         <w:fldChar w:fldCharType="end"/>
       </w:r>
-      <w:bookmarkEnd w:id="97"/>
+      <w:bookmarkEnd w:id="96"/>
     </w:p>
     <w:p>
       <w:pPr>
@@ -12883,7 +12459,7 @@
           </w:ffData>
         </w:fldChar>
       </w:r>
-      <w:bookmarkStart w:id="98" w:name="Text16"/>
+      <w:bookmarkStart w:id="97" w:name="Text16"/>
       <w:r>
         <w:instrText xml:space="preserve"> FORMTEXT </w:instrText>
       </w:r>
@@ -12899,7 +12475,7 @@
       <w:r>
         <w:fldChar w:fldCharType="end"/>
       </w:r>
-      <w:bookmarkEnd w:id="98"/>
+      <w:bookmarkEnd w:id="97"/>
     </w:p>
     <w:p>
       <w:pPr>
@@ -12929,7 +12505,7 @@
           </w:ffData>
         </w:fldChar>
       </w:r>
-      <w:bookmarkStart w:id="99" w:name="Text17"/>
+      <w:bookmarkStart w:id="98" w:name="Text17"/>
       <w:r>
         <w:instrText xml:space="preserve"> FORMTEXT </w:instrText>
       </w:r>
@@ -12945,7 +12521,7 @@
       <w:r>
         <w:fldChar w:fldCharType="end"/>
       </w:r>
-      <w:bookmarkEnd w:id="99"/>
+      <w:bookmarkEnd w:id="98"/>
     </w:p>
     <w:p>
       <w:pPr>
@@ -13121,7 +12697,7 @@
 
 <file path=word/comments.xml><?xml version="1.0" encoding="utf-8"?>
 <w:comments xmlns:wpc="http://schemas.microsoft.com/office/word/2010/wordprocessingCanvas" xmlns:mo="http://schemas.microsoft.com/office/mac/office/2008/main" xmlns:mc="http://schemas.openxmlformats.org/markup-compatibility/2006" xmlns:mv="urn:schemas-microsoft-com:mac:vml" xmlns:o="urn:schemas-microsoft-com:office:office" xmlns:r="http://schemas.openxmlformats.org/officeDocument/2006/relationships" xmlns:m="http://schemas.openxmlformats.org/officeDocument/2006/math" xmlns:v="urn:schemas-microsoft-com:vml" xmlns:wp14="http://schemas.microsoft.com/office/word/2010/wordprocessingDrawing" xmlns:wp="http://schemas.openxmlformats.org/drawingml/2006/wordprocessingDrawing" xmlns:w10="urn:schemas-microsoft-com:office:word" xmlns:w="http://schemas.openxmlformats.org/wordprocessingml/2006/main" xmlns:w14="http://schemas.microsoft.com/office/word/2010/wordml" xmlns:w15="http://schemas.microsoft.com/office/word/2012/wordml" xmlns:wpg="http://schemas.microsoft.com/office/word/2010/wordprocessingGroup" xmlns:wpi="http://schemas.microsoft.com/office/word/2010/wordprocessingInk" xmlns:wne="http://schemas.microsoft.com/office/word/2006/wordml" xmlns:wps="http://schemas.microsoft.com/office/word/2010/wordprocessingShape" mc:Ignorable="w14 w15 wp14">
-  <w:comment w:id="21" w:author="steve.lohr@gmx.de" w:date="2016-03-02T15:56:00Z" w:initials="s">
+  <w:comment w:id="20" w:author="steve.lohr@gmx.de" w:date="2016-03-02T15:56:00Z" w:initials="s">
     <w:p>
       <w:pPr>
         <w:pStyle w:val="Kommentartext"/>
@@ -13137,7 +12713,7 @@
       </w:r>
     </w:p>
   </w:comment>
-  <w:comment w:id="22" w:author="steve.lohr@gmx.de" w:date="2016-02-11T14:32:00Z" w:initials="s">
+  <w:comment w:id="21" w:author="steve.lohr@gmx.de" w:date="2016-02-11T14:32:00Z" w:initials="s">
     <w:p>
       <w:pPr>
         <w:pStyle w:val="Kommentartext"/>
@@ -13153,7 +12729,23 @@
       </w:r>
     </w:p>
   </w:comment>
-  <w:comment w:id="23" w:author="steve.lohr@gmx.de" w:date="2016-02-11T14:31:00Z" w:initials="s">
+  <w:comment w:id="22" w:author="steve.lohr@gmx.de" w:date="2016-02-11T14:31:00Z" w:initials="s">
+    <w:p>
+      <w:pPr>
+        <w:pStyle w:val="Kommentartext"/>
+      </w:pPr>
+      <w:r>
+        <w:rPr>
+          <w:rStyle w:val="Kommentarzeichen"/>
+        </w:rPr>
+        <w:annotationRef/>
+      </w:r>
+      <w:r>
+        <w:t>Quellen?</w:t>
+      </w:r>
+    </w:p>
+  </w:comment>
+  <w:comment w:id="23" w:author="steve.lohr@gmx.de" w:date="2016-02-11T14:32:00Z" w:initials="s">
     <w:p>
       <w:pPr>
         <w:pStyle w:val="Kommentartext"/>
@@ -13217,7 +12809,7 @@
       </w:r>
     </w:p>
   </w:comment>
-  <w:comment w:id="27" w:author="steve.lohr@gmx.de" w:date="2016-02-11T14:32:00Z" w:initials="s">
+  <w:comment w:id="27" w:author="steve.lohr@gmx.de" w:date="2016-02-11T14:34:00Z" w:initials="s">
     <w:p>
       <w:pPr>
         <w:pStyle w:val="Kommentartext"/>
@@ -13233,7 +12825,7 @@
       </w:r>
     </w:p>
   </w:comment>
-  <w:comment w:id="28" w:author="steve.lohr@gmx.de" w:date="2016-02-11T14:34:00Z" w:initials="s">
+  <w:comment w:id="28" w:author="steve.lohr@gmx.de" w:date="2016-02-11T14:35:00Z" w:initials="s">
     <w:p>
       <w:pPr>
         <w:pStyle w:val="Kommentartext"/>
@@ -13245,7 +12837,7 @@
         <w:annotationRef/>
       </w:r>
       <w:r>
-        <w:t>Quellen?</w:t>
+        <w:t>Quelle?</w:t>
       </w:r>
     </w:p>
   </w:comment>
@@ -13265,7 +12857,7 @@
       </w:r>
     </w:p>
   </w:comment>
-  <w:comment w:id="30" w:author="steve.lohr@gmx.de" w:date="2016-02-11T14:35:00Z" w:initials="s">
+  <w:comment w:id="30" w:author="steve.lohr@gmx.de" w:date="2016-02-11T14:36:00Z" w:initials="s">
     <w:p>
       <w:pPr>
         <w:pStyle w:val="Kommentartext"/>
@@ -13277,11 +12869,11 @@
         <w:annotationRef/>
       </w:r>
       <w:r>
-        <w:t>Quelle?</w:t>
+        <w:t>Quellen?</w:t>
       </w:r>
     </w:p>
   </w:comment>
-  <w:comment w:id="31" w:author="steve.lohr@gmx.de" w:date="2016-02-11T14:36:00Z" w:initials="s">
+  <w:comment w:id="31" w:author="steve.lohr@gmx.de" w:date="2016-02-11T14:37:00Z" w:initials="s">
     <w:p>
       <w:pPr>
         <w:pStyle w:val="Kommentartext"/>
@@ -13313,7 +12905,7 @@
       </w:r>
     </w:p>
   </w:comment>
-  <w:comment w:id="33" w:author="steve.lohr@gmx.de" w:date="2016-02-11T14:37:00Z" w:initials="s">
+  <w:comment w:id="33" w:author="steve.lohr@gmx.de" w:date="2016-02-11T14:38:00Z" w:initials="s">
     <w:p>
       <w:pPr>
         <w:pStyle w:val="Kommentartext"/>
@@ -13341,11 +12933,11 @@
         <w:annotationRef/>
       </w:r>
       <w:r>
-        <w:t>Quellen?</w:t>
+        <w:t>Quelle?</w:t>
       </w:r>
     </w:p>
   </w:comment>
-  <w:comment w:id="35" w:author="steve.lohr@gmx.de" w:date="2016-02-11T14:38:00Z" w:initials="s">
+  <w:comment w:id="35" w:author="steve.lohr@gmx.de" w:date="2016-02-11T14:39:00Z" w:initials="s">
     <w:p>
       <w:pPr>
         <w:pStyle w:val="Kommentartext"/>
@@ -13377,7 +12969,7 @@
       </w:r>
     </w:p>
   </w:comment>
-  <w:comment w:id="37" w:author="steve.lohr@gmx.de" w:date="2016-02-11T14:39:00Z" w:initials="s">
+  <w:comment w:id="37" w:author="steve.lohr@gmx.de" w:date="2016-02-11T14:40:00Z" w:initials="s">
     <w:p>
       <w:pPr>
         <w:pStyle w:val="Kommentartext"/>
@@ -13390,38 +12982,6 @@
       </w:r>
       <w:r>
         <w:t>Quelle?</w:t>
-      </w:r>
-    </w:p>
-  </w:comment>
-  <w:comment w:id="38" w:author="steve.lohr@gmx.de" w:date="2016-02-11T14:40:00Z" w:initials="s">
-    <w:p>
-      <w:pPr>
-        <w:pStyle w:val="Kommentartext"/>
-      </w:pPr>
-      <w:r>
-        <w:rPr>
-          <w:rStyle w:val="Kommentarzeichen"/>
-        </w:rPr>
-        <w:annotationRef/>
-      </w:r>
-      <w:r>
-        <w:t>Quelle?</w:t>
-      </w:r>
-    </w:p>
-  </w:comment>
-  <w:comment w:id="59" w:author="steve.lohr@gmx.de" w:date="2016-03-19T11:53:00Z" w:initials="s">
-    <w:p>
-      <w:pPr>
-        <w:pStyle w:val="Kommentartext"/>
-      </w:pPr>
-      <w:r>
-        <w:rPr>
-          <w:rStyle w:val="Kommentarzeichen"/>
-        </w:rPr>
-        <w:annotationRef/>
-      </w:r>
-      <w:r>
-        <w:t>Nachweis(e) suchen</w:t>
       </w:r>
     </w:p>
   </w:comment>
@@ -13448,7 +13008,6 @@
   <w15:commentEx w15:paraId="199BDB35" w15:done="0"/>
   <w15:commentEx w15:paraId="5914F1CE" w15:done="0"/>
   <w15:commentEx w15:paraId="7FEA2712" w15:done="0"/>
-  <w15:commentEx w15:paraId="5DF235F3" w15:done="0"/>
 </w15:commentsEx>
 </file>
 
@@ -14005,14 +13564,27 @@
         <w:tab w:val="right" w:pos="8222"/>
       </w:tabs>
     </w:pPr>
-    <w:fldSimple w:instr=" STYLEREF  &quot;Überschrift 1&quot; ">
-      <w:r>
-        <w:rPr>
-          <w:noProof/>
-        </w:rPr>
-        <w:t>Grundlagen</w:t>
-      </w:r>
-    </w:fldSimple>
+    <w:r>
+      <w:fldChar w:fldCharType="begin"/>
+    </w:r>
+    <w:r>
+      <w:instrText xml:space="preserve"> STYLEREF  "Überschrift 1" </w:instrText>
+    </w:r>
+    <w:r>
+      <w:fldChar w:fldCharType="separate"/>
+    </w:r>
+    <w:r>
+      <w:rPr>
+        <w:noProof/>
+      </w:rPr>
+      <w:t>Grundlagen</w:t>
+    </w:r>
+    <w:r>
+      <w:rPr>
+        <w:noProof/>
+      </w:rPr>
+      <w:fldChar w:fldCharType="end"/>
+    </w:r>
     <w:r>
       <w:tab/>
     </w:r>
@@ -14032,7 +13604,7 @@
       <w:rPr>
         <w:noProof/>
       </w:rPr>
-      <w:t>13</w:t>
+      <w:t>7</w:t>
     </w:r>
     <w:r>
       <w:fldChar w:fldCharType="end"/>
@@ -18940,7 +18512,7 @@
 </file>
 
 <file path=customXml/itemProps1.xml><?xml version="1.0" encoding="utf-8"?>
-<ds:datastoreItem xmlns:ds="http://schemas.openxmlformats.org/officeDocument/2006/customXml" ds:itemID="{719313CE-69D2-F44E-978B-E1386938EAD0}">
+<ds:datastoreItem xmlns:ds="http://schemas.openxmlformats.org/officeDocument/2006/customXml" ds:itemID="{2823606D-31AD-8B4C-A0E7-EC98E39747E6}">
   <ds:schemaRefs>
     <ds:schemaRef ds:uri="http://schemas.openxmlformats.org/officeDocument/2006/bibliography"/>
   </ds:schemaRefs>

</xml_diff>

<commit_message>
PLZ ergänzt um charakteristische Verläufe und Einleitung gestrafft
</commit_message>
<xml_diff>
--- a/Masterthesis_RMST_Steve_Lohr_MSC_WI2016.docx
+++ b/Masterthesis_RMST_Steve_Lohr_MSC_WI2016.docx
@@ -30,8 +30,6 @@
       <w:pPr>
         <w:pStyle w:val="DIoderDII"/>
       </w:pPr>
-      <w:bookmarkStart w:id="0" w:name="_GoBack"/>
-      <w:bookmarkEnd w:id="0"/>
     </w:p>
     <w:p>
       <w:pPr>
@@ -70,7 +68,7 @@
           </w:ffData>
         </w:fldChar>
       </w:r>
-      <w:bookmarkStart w:id="1" w:name="Text1"/>
+      <w:bookmarkStart w:id="0" w:name="Text1"/>
       <w:r>
         <w:rPr>
           <w:b/>
@@ -111,7 +109,7 @@
         </w:rPr>
         <w:fldChar w:fldCharType="end"/>
       </w:r>
-      <w:bookmarkEnd w:id="1"/>
+      <w:bookmarkEnd w:id="0"/>
     </w:p>
     <w:p>
       <w:pPr>
@@ -139,7 +137,7 @@
           </w:ffData>
         </w:fldChar>
       </w:r>
-      <w:bookmarkStart w:id="2" w:name="Text2"/>
+      <w:bookmarkStart w:id="1" w:name="Text2"/>
       <w:r>
         <w:instrText xml:space="preserve"> FORMTEXT </w:instrText>
       </w:r>
@@ -155,7 +153,7 @@
       <w:r>
         <w:fldChar w:fldCharType="end"/>
       </w:r>
-      <w:bookmarkEnd w:id="2"/>
+      <w:bookmarkEnd w:id="1"/>
     </w:p>
     <w:p>
       <w:pPr>
@@ -388,7 +386,7 @@
           </w:ffData>
         </w:fldChar>
       </w:r>
-      <w:bookmarkStart w:id="3" w:name="Text3"/>
+      <w:bookmarkStart w:id="2" w:name="Text3"/>
       <w:r>
         <w:instrText xml:space="preserve"> FORMTEXT </w:instrText>
       </w:r>
@@ -404,7 +402,7 @@
       <w:r>
         <w:fldChar w:fldCharType="end"/>
       </w:r>
-      <w:bookmarkEnd w:id="3"/>
+      <w:bookmarkEnd w:id="2"/>
     </w:p>
     <w:p>
       <w:r>
@@ -425,7 +423,7 @@
           </w:ffData>
         </w:fldChar>
       </w:r>
-      <w:bookmarkStart w:id="4" w:name="Text4"/>
+      <w:bookmarkStart w:id="3" w:name="Text4"/>
       <w:r>
         <w:instrText xml:space="preserve"> FORMTEXT </w:instrText>
       </w:r>
@@ -441,7 +439,7 @@
       <w:r>
         <w:fldChar w:fldCharType="end"/>
       </w:r>
-      <w:bookmarkEnd w:id="4"/>
+      <w:bookmarkEnd w:id="3"/>
     </w:p>
     <w:p>
       <w:r>
@@ -462,7 +460,7 @@
           </w:ffData>
         </w:fldChar>
       </w:r>
-      <w:bookmarkStart w:id="5" w:name="Text5"/>
+      <w:bookmarkStart w:id="4" w:name="Text5"/>
       <w:r>
         <w:instrText xml:space="preserve"> FORMTEXT </w:instrText>
       </w:r>
@@ -478,7 +476,7 @@
       <w:r>
         <w:fldChar w:fldCharType="end"/>
       </w:r>
-      <w:bookmarkEnd w:id="5"/>
+      <w:bookmarkEnd w:id="4"/>
     </w:p>
     <w:p>
       <w:r>
@@ -503,7 +501,7 @@
           </w:ffData>
         </w:fldChar>
       </w:r>
-      <w:bookmarkStart w:id="6" w:name="Text6"/>
+      <w:bookmarkStart w:id="5" w:name="Text6"/>
       <w:r>
         <w:instrText xml:space="preserve"> FORMTEXT </w:instrText>
       </w:r>
@@ -519,7 +517,7 @@
       <w:r>
         <w:fldChar w:fldCharType="end"/>
       </w:r>
-      <w:bookmarkEnd w:id="6"/>
+      <w:bookmarkEnd w:id="5"/>
     </w:p>
     <w:p/>
     <w:p/>
@@ -557,7 +555,7 @@
           </w:ffData>
         </w:fldChar>
       </w:r>
-      <w:bookmarkStart w:id="7" w:name="Text7"/>
+      <w:bookmarkStart w:id="6" w:name="Text7"/>
       <w:r>
         <w:instrText xml:space="preserve"> FORMTEXT </w:instrText>
       </w:r>
@@ -573,7 +571,7 @@
       <w:r>
         <w:fldChar w:fldCharType="end"/>
       </w:r>
-      <w:bookmarkEnd w:id="7"/>
+      <w:bookmarkEnd w:id="6"/>
     </w:p>
     <w:p>
       <w:pPr>
@@ -602,7 +600,7 @@
           </w:ffData>
         </w:fldChar>
       </w:r>
-      <w:bookmarkStart w:id="8" w:name="Text8"/>
+      <w:bookmarkStart w:id="7" w:name="Text8"/>
       <w:r>
         <w:instrText xml:space="preserve"> FORMTEXT </w:instrText>
       </w:r>
@@ -618,7 +616,7 @@
       <w:r>
         <w:fldChar w:fldCharType="end"/>
       </w:r>
-      <w:bookmarkEnd w:id="8"/>
+      <w:bookmarkEnd w:id="7"/>
     </w:p>
     <w:p>
       <w:pPr>
@@ -655,7 +653,7 @@
           </w:ffData>
         </w:fldChar>
       </w:r>
-      <w:bookmarkStart w:id="9" w:name="Text9"/>
+      <w:bookmarkStart w:id="8" w:name="Text9"/>
       <w:r>
         <w:instrText xml:space="preserve"> FORMTEXT </w:instrText>
       </w:r>
@@ -671,7 +669,7 @@
       <w:r>
         <w:fldChar w:fldCharType="end"/>
       </w:r>
-      <w:bookmarkEnd w:id="9"/>
+      <w:bookmarkEnd w:id="8"/>
       <w:r>
         <w:t xml:space="preserve">, </w:t>
       </w:r>
@@ -687,7 +685,7 @@
           </w:ffData>
         </w:fldChar>
       </w:r>
-      <w:bookmarkStart w:id="10" w:name="Text10"/>
+      <w:bookmarkStart w:id="9" w:name="Text10"/>
       <w:r>
         <w:instrText xml:space="preserve"> FORMTEXT </w:instrText>
       </w:r>
@@ -703,7 +701,7 @@
       <w:r>
         <w:fldChar w:fldCharType="end"/>
       </w:r>
-      <w:bookmarkEnd w:id="10"/>
+      <w:bookmarkEnd w:id="9"/>
       <w:r>
         <w:t>. Studiensemester</w:t>
       </w:r>
@@ -734,7 +732,7 @@
           <w:szCs w:val="28"/>
         </w:rPr>
       </w:pPr>
-      <w:bookmarkStart w:id="11" w:name="Sperrvermerk"/>
+      <w:bookmarkStart w:id="10" w:name="Sperrvermerk"/>
       <w:r>
         <w:rPr>
           <w:rFonts w:ascii="Verdana" w:hAnsi="Verdana" w:cs="Arial"/>
@@ -745,7 +743,7 @@
         <w:lastRenderedPageBreak/>
         <w:t>Sperrvermerk</w:t>
       </w:r>
-      <w:bookmarkEnd w:id="11"/>
+      <w:bookmarkEnd w:id="10"/>
     </w:p>
     <w:p>
       <w:pPr>
@@ -777,7 +775,7 @@
           </w:ffData>
         </w:fldChar>
       </w:r>
-      <w:bookmarkStart w:id="12" w:name="Text11"/>
+      <w:bookmarkStart w:id="11" w:name="Text11"/>
       <w:r>
         <w:rPr>
           <w:rFonts w:cs="Arial"/>
@@ -808,7 +806,7 @@
         </w:rPr>
         <w:fldChar w:fldCharType="end"/>
       </w:r>
-      <w:bookmarkEnd w:id="12"/>
+      <w:bookmarkEnd w:id="11"/>
       <w:r>
         <w:rPr>
           <w:rFonts w:cs="Arial"/>
@@ -830,7 +828,7 @@
           </w:ffData>
         </w:fldChar>
       </w:r>
-      <w:bookmarkStart w:id="13" w:name="Text12"/>
+      <w:bookmarkStart w:id="12" w:name="Text12"/>
       <w:r>
         <w:rPr>
           <w:rFonts w:cs="Arial"/>
@@ -861,7 +859,7 @@
         </w:rPr>
         <w:fldChar w:fldCharType="end"/>
       </w:r>
-      <w:bookmarkEnd w:id="13"/>
+      <w:bookmarkEnd w:id="12"/>
       <w:r>
         <w:rPr>
           <w:rFonts w:cs="Arial"/>
@@ -883,7 +881,7 @@
           </w:ffData>
         </w:fldChar>
       </w:r>
-      <w:bookmarkStart w:id="14" w:name="Text13"/>
+      <w:bookmarkStart w:id="13" w:name="Text13"/>
       <w:r>
         <w:rPr>
           <w:rFonts w:cs="Arial"/>
@@ -914,7 +912,7 @@
         </w:rPr>
         <w:fldChar w:fldCharType="end"/>
       </w:r>
-      <w:bookmarkEnd w:id="14"/>
+      <w:bookmarkEnd w:id="13"/>
       <w:r>
         <w:rPr>
           <w:rFonts w:cs="Arial"/>
@@ -1081,7 +1079,7 @@
       <w:r>
         <w:fldChar w:fldCharType="separate"/>
       </w:r>
-      <w:hyperlink w:anchor="_Toc446518544" w:history="1">
+      <w:hyperlink w:anchor="_Toc446673009" w:history="1">
         <w:r>
           <w:rPr>
             <w:rStyle w:val="Link"/>
@@ -1104,7 +1102,7 @@
           <w:rPr>
             <w:webHidden/>
           </w:rPr>
-          <w:instrText xml:space="preserve"> PAGEREF _Toc446518544 \h </w:instrText>
+          <w:instrText xml:space="preserve"> PAGEREF _Toc446673009 \h </w:instrText>
         </w:r>
         <w:r>
           <w:rPr>
@@ -1141,7 +1139,7 @@
           <w:szCs w:val="24"/>
         </w:rPr>
       </w:pPr>
-      <w:hyperlink w:anchor="_Toc446518545" w:history="1">
+      <w:hyperlink w:anchor="_Toc446673010" w:history="1">
         <w:r>
           <w:rPr>
             <w:rStyle w:val="Link"/>
@@ -1164,7 +1162,7 @@
           <w:rPr>
             <w:webHidden/>
           </w:rPr>
-          <w:instrText xml:space="preserve"> PAGEREF _Toc446518545 \h </w:instrText>
+          <w:instrText xml:space="preserve"> PAGEREF _Toc446673010 \h </w:instrText>
         </w:r>
         <w:r>
           <w:rPr>
@@ -1201,7 +1199,7 @@
           <w:szCs w:val="24"/>
         </w:rPr>
       </w:pPr>
-      <w:hyperlink w:anchor="_Toc446518546" w:history="1">
+      <w:hyperlink w:anchor="_Toc446673011" w:history="1">
         <w:r>
           <w:rPr>
             <w:rStyle w:val="Link"/>
@@ -1225,7 +1223,7 @@
           <w:rPr>
             <w:webHidden/>
           </w:rPr>
-          <w:instrText xml:space="preserve"> PAGEREF _Toc446518546 \h </w:instrText>
+          <w:instrText xml:space="preserve"> PAGEREF _Toc446673011 \h </w:instrText>
         </w:r>
         <w:r>
           <w:rPr>
@@ -1262,7 +1260,7 @@
           <w:szCs w:val="24"/>
         </w:rPr>
       </w:pPr>
-      <w:hyperlink w:anchor="_Toc446518547" w:history="1">
+      <w:hyperlink w:anchor="_Toc446673012" w:history="1">
         <w:r>
           <w:rPr>
             <w:rStyle w:val="Link"/>
@@ -1300,7 +1298,7 @@
           <w:rPr>
             <w:webHidden/>
           </w:rPr>
-          <w:instrText xml:space="preserve"> PAGEREF _Toc446518547 \h </w:instrText>
+          <w:instrText xml:space="preserve"> PAGEREF _Toc446673012 \h </w:instrText>
         </w:r>
         <w:r>
           <w:rPr>
@@ -1337,7 +1335,7 @@
           <w:szCs w:val="24"/>
         </w:rPr>
       </w:pPr>
-      <w:hyperlink w:anchor="_Toc446518548" w:history="1">
+      <w:hyperlink w:anchor="_Toc446673013" w:history="1">
         <w:r>
           <w:rPr>
             <w:rStyle w:val="Link"/>
@@ -1375,7 +1373,7 @@
           <w:rPr>
             <w:webHidden/>
           </w:rPr>
-          <w:instrText xml:space="preserve"> PAGEREF _Toc446518548 \h </w:instrText>
+          <w:instrText xml:space="preserve"> PAGEREF _Toc446673013 \h </w:instrText>
         </w:r>
         <w:r>
           <w:rPr>
@@ -1392,7 +1390,7 @@
           <w:rPr>
             <w:webHidden/>
           </w:rPr>
-          <w:t>4</w:t>
+          <w:t>3</w:t>
         </w:r>
         <w:r>
           <w:rPr>
@@ -1411,7 +1409,7 @@
           <w:szCs w:val="24"/>
         </w:rPr>
       </w:pPr>
-      <w:hyperlink w:anchor="_Toc446518549" w:history="1">
+      <w:hyperlink w:anchor="_Toc446673014" w:history="1">
         <w:r>
           <w:rPr>
             <w:rStyle w:val="Link"/>
@@ -1448,7 +1446,7 @@
           <w:rPr>
             <w:webHidden/>
           </w:rPr>
-          <w:instrText xml:space="preserve"> PAGEREF _Toc446518549 \h </w:instrText>
+          <w:instrText xml:space="preserve"> PAGEREF _Toc446673014 \h </w:instrText>
         </w:r>
         <w:r>
           <w:rPr>
@@ -1465,7 +1463,7 @@
           <w:rPr>
             <w:webHidden/>
           </w:rPr>
-          <w:t>4</w:t>
+          <w:t>3</w:t>
         </w:r>
         <w:r>
           <w:rPr>
@@ -1484,7 +1482,7 @@
           <w:szCs w:val="24"/>
         </w:rPr>
       </w:pPr>
-      <w:hyperlink w:anchor="_Toc446518550" w:history="1">
+      <w:hyperlink w:anchor="_Toc446673015" w:history="1">
         <w:r>
           <w:rPr>
             <w:rStyle w:val="Link"/>
@@ -1521,7 +1519,7 @@
           <w:rPr>
             <w:webHidden/>
           </w:rPr>
-          <w:instrText xml:space="preserve"> PAGEREF _Toc446518550 \h </w:instrText>
+          <w:instrText xml:space="preserve"> PAGEREF _Toc446673015 \h </w:instrText>
         </w:r>
         <w:r>
           <w:rPr>
@@ -1538,7 +1536,7 @@
           <w:rPr>
             <w:webHidden/>
           </w:rPr>
-          <w:t>7</w:t>
+          <w:t>6</w:t>
         </w:r>
         <w:r>
           <w:rPr>
@@ -1557,7 +1555,7 @@
           <w:szCs w:val="24"/>
         </w:rPr>
       </w:pPr>
-      <w:hyperlink w:anchor="_Toc446518551" w:history="1">
+      <w:hyperlink w:anchor="_Toc446673016" w:history="1">
         <w:r>
           <w:rPr>
             <w:rStyle w:val="Link"/>
@@ -1594,7 +1592,7 @@
           <w:rPr>
             <w:webHidden/>
           </w:rPr>
-          <w:instrText xml:space="preserve"> PAGEREF _Toc446518551 \h </w:instrText>
+          <w:instrText xml:space="preserve"> PAGEREF _Toc446673016 \h </w:instrText>
         </w:r>
         <w:r>
           <w:rPr>
@@ -1611,7 +1609,7 @@
           <w:rPr>
             <w:webHidden/>
           </w:rPr>
-          <w:t>8</w:t>
+          <w:t>7</w:t>
         </w:r>
         <w:r>
           <w:rPr>
@@ -1630,7 +1628,7 @@
           <w:szCs w:val="24"/>
         </w:rPr>
       </w:pPr>
-      <w:hyperlink w:anchor="_Toc446518552" w:history="1">
+      <w:hyperlink w:anchor="_Toc446673017" w:history="1">
         <w:r>
           <w:rPr>
             <w:rStyle w:val="Link"/>
@@ -1667,7 +1665,7 @@
           <w:rPr>
             <w:webHidden/>
           </w:rPr>
-          <w:instrText xml:space="preserve"> PAGEREF _Toc446518552 \h </w:instrText>
+          <w:instrText xml:space="preserve"> PAGEREF _Toc446673017 \h </w:instrText>
         </w:r>
         <w:r>
           <w:rPr>
@@ -1704,7 +1702,7 @@
           <w:szCs w:val="24"/>
         </w:rPr>
       </w:pPr>
-      <w:hyperlink w:anchor="_Toc446518553" w:history="1">
+      <w:hyperlink w:anchor="_Toc446673018" w:history="1">
         <w:r>
           <w:rPr>
             <w:rStyle w:val="Link"/>
@@ -1742,7 +1740,7 @@
           <w:rPr>
             <w:webHidden/>
           </w:rPr>
-          <w:instrText xml:space="preserve"> PAGEREF _Toc446518553 \h </w:instrText>
+          <w:instrText xml:space="preserve"> PAGEREF _Toc446673018 \h </w:instrText>
         </w:r>
         <w:r>
           <w:rPr>
@@ -1778,7 +1776,7 @@
           <w:szCs w:val="24"/>
         </w:rPr>
       </w:pPr>
-      <w:hyperlink w:anchor="_Toc446518554" w:history="1">
+      <w:hyperlink w:anchor="_Toc446673019" w:history="1">
         <w:r>
           <w:rPr>
             <w:rStyle w:val="Link"/>
@@ -1815,7 +1813,7 @@
           <w:rPr>
             <w:webHidden/>
           </w:rPr>
-          <w:instrText xml:space="preserve"> PAGEREF _Toc446518554 \h </w:instrText>
+          <w:instrText xml:space="preserve"> PAGEREF _Toc446673019 \h </w:instrText>
         </w:r>
         <w:r>
           <w:rPr>
@@ -1851,7 +1849,7 @@
           <w:szCs w:val="24"/>
         </w:rPr>
       </w:pPr>
-      <w:hyperlink w:anchor="_Toc446518555" w:history="1">
+      <w:hyperlink w:anchor="_Toc446673020" w:history="1">
         <w:r>
           <w:rPr>
             <w:rStyle w:val="Link"/>
@@ -1888,7 +1886,7 @@
           <w:rPr>
             <w:webHidden/>
           </w:rPr>
-          <w:instrText xml:space="preserve"> PAGEREF _Toc446518555 \h </w:instrText>
+          <w:instrText xml:space="preserve"> PAGEREF _Toc446673020 \h </w:instrText>
         </w:r>
         <w:r>
           <w:rPr>
@@ -1924,7 +1922,7 @@
           <w:szCs w:val="24"/>
         </w:rPr>
       </w:pPr>
-      <w:hyperlink w:anchor="_Toc446518556" w:history="1">
+      <w:hyperlink w:anchor="_Toc446673021" w:history="1">
         <w:r>
           <w:rPr>
             <w:rStyle w:val="Link"/>
@@ -1961,7 +1959,7 @@
           <w:rPr>
             <w:webHidden/>
           </w:rPr>
-          <w:instrText xml:space="preserve"> PAGEREF _Toc446518556 \h </w:instrText>
+          <w:instrText xml:space="preserve"> PAGEREF _Toc446673021 \h </w:instrText>
         </w:r>
         <w:r>
           <w:rPr>
@@ -1997,7 +1995,7 @@
           <w:szCs w:val="24"/>
         </w:rPr>
       </w:pPr>
-      <w:hyperlink w:anchor="_Toc446518557" w:history="1">
+      <w:hyperlink w:anchor="_Toc446673022" w:history="1">
         <w:r>
           <w:rPr>
             <w:rStyle w:val="Link"/>
@@ -2034,7 +2032,7 @@
           <w:rPr>
             <w:webHidden/>
           </w:rPr>
-          <w:instrText xml:space="preserve"> PAGEREF _Toc446518557 \h </w:instrText>
+          <w:instrText xml:space="preserve"> PAGEREF _Toc446673022 \h </w:instrText>
         </w:r>
         <w:r>
           <w:rPr>
@@ -2051,7 +2049,7 @@
           <w:rPr>
             <w:webHidden/>
           </w:rPr>
-          <w:t>15</w:t>
+          <w:t>16</w:t>
         </w:r>
         <w:r>
           <w:rPr>
@@ -2070,7 +2068,7 @@
           <w:szCs w:val="24"/>
         </w:rPr>
       </w:pPr>
-      <w:hyperlink w:anchor="_Toc446518558" w:history="1">
+      <w:hyperlink w:anchor="_Toc446673023" w:history="1">
         <w:r>
           <w:rPr>
             <w:rStyle w:val="Link"/>
@@ -2107,7 +2105,7 @@
           <w:rPr>
             <w:webHidden/>
           </w:rPr>
-          <w:instrText xml:space="preserve"> PAGEREF _Toc446518558 \h </w:instrText>
+          <w:instrText xml:space="preserve"> PAGEREF _Toc446673023 \h </w:instrText>
         </w:r>
         <w:r>
           <w:rPr>
@@ -2124,7 +2122,7 @@
           <w:rPr>
             <w:webHidden/>
           </w:rPr>
-          <w:t>15</w:t>
+          <w:t>16</w:t>
         </w:r>
         <w:r>
           <w:rPr>
@@ -2143,7 +2141,7 @@
           <w:szCs w:val="24"/>
         </w:rPr>
       </w:pPr>
-      <w:hyperlink w:anchor="_Toc446518559" w:history="1">
+      <w:hyperlink w:anchor="_Toc446673024" w:history="1">
         <w:r>
           <w:rPr>
             <w:rStyle w:val="Link"/>
@@ -2180,7 +2178,7 @@
           <w:rPr>
             <w:webHidden/>
           </w:rPr>
-          <w:instrText xml:space="preserve"> PAGEREF _Toc446518559 \h </w:instrText>
+          <w:instrText xml:space="preserve"> PAGEREF _Toc446673024 \h </w:instrText>
         </w:r>
         <w:r>
           <w:rPr>
@@ -2197,7 +2195,7 @@
           <w:rPr>
             <w:webHidden/>
           </w:rPr>
-          <w:t>15</w:t>
+          <w:t>16</w:t>
         </w:r>
         <w:r>
           <w:rPr>
@@ -2216,7 +2214,7 @@
           <w:szCs w:val="24"/>
         </w:rPr>
       </w:pPr>
-      <w:hyperlink w:anchor="_Toc446518560" w:history="1">
+      <w:hyperlink w:anchor="_Toc446673025" w:history="1">
         <w:r>
           <w:rPr>
             <w:rStyle w:val="Link"/>
@@ -2253,7 +2251,7 @@
           <w:rPr>
             <w:webHidden/>
           </w:rPr>
-          <w:instrText xml:space="preserve"> PAGEREF _Toc446518560 \h </w:instrText>
+          <w:instrText xml:space="preserve"> PAGEREF _Toc446673025 \h </w:instrText>
         </w:r>
         <w:r>
           <w:rPr>
@@ -2289,7 +2287,7 @@
           <w:szCs w:val="24"/>
         </w:rPr>
       </w:pPr>
-      <w:hyperlink w:anchor="_Toc446518561" w:history="1">
+      <w:hyperlink w:anchor="_Toc446673026" w:history="1">
         <w:r>
           <w:rPr>
             <w:rStyle w:val="Link"/>
@@ -2326,7 +2324,7 @@
           <w:rPr>
             <w:webHidden/>
           </w:rPr>
-          <w:instrText xml:space="preserve"> PAGEREF _Toc446518561 \h </w:instrText>
+          <w:instrText xml:space="preserve"> PAGEREF _Toc446673026 \h </w:instrText>
         </w:r>
         <w:r>
           <w:rPr>
@@ -2362,7 +2360,7 @@
           <w:szCs w:val="24"/>
         </w:rPr>
       </w:pPr>
-      <w:hyperlink w:anchor="_Toc446518562" w:history="1">
+      <w:hyperlink w:anchor="_Toc446673027" w:history="1">
         <w:r>
           <w:rPr>
             <w:rStyle w:val="Link"/>
@@ -2399,7 +2397,7 @@
           <w:rPr>
             <w:webHidden/>
           </w:rPr>
-          <w:instrText xml:space="preserve"> PAGEREF _Toc446518562 \h </w:instrText>
+          <w:instrText xml:space="preserve"> PAGEREF _Toc446673027 \h </w:instrText>
         </w:r>
         <w:r>
           <w:rPr>
@@ -2435,7 +2433,7 @@
           <w:szCs w:val="24"/>
         </w:rPr>
       </w:pPr>
-      <w:hyperlink w:anchor="_Toc446518563" w:history="1">
+      <w:hyperlink w:anchor="_Toc446673028" w:history="1">
         <w:r>
           <w:rPr>
             <w:rStyle w:val="Link"/>
@@ -2472,7 +2470,7 @@
           <w:rPr>
             <w:webHidden/>
           </w:rPr>
-          <w:instrText xml:space="preserve"> PAGEREF _Toc446518563 \h </w:instrText>
+          <w:instrText xml:space="preserve"> PAGEREF _Toc446673028 \h </w:instrText>
         </w:r>
         <w:r>
           <w:rPr>
@@ -2508,7 +2506,7 @@
           <w:szCs w:val="24"/>
         </w:rPr>
       </w:pPr>
-      <w:hyperlink w:anchor="_Toc446518564" w:history="1">
+      <w:hyperlink w:anchor="_Toc446673029" w:history="1">
         <w:r>
           <w:rPr>
             <w:rStyle w:val="Link"/>
@@ -2545,7 +2543,7 @@
           <w:rPr>
             <w:webHidden/>
           </w:rPr>
-          <w:instrText xml:space="preserve"> PAGEREF _Toc446518564 \h </w:instrText>
+          <w:instrText xml:space="preserve"> PAGEREF _Toc446673029 \h </w:instrText>
         </w:r>
         <w:r>
           <w:rPr>
@@ -2581,7 +2579,7 @@
           <w:szCs w:val="24"/>
         </w:rPr>
       </w:pPr>
-      <w:hyperlink w:anchor="_Toc446518565" w:history="1">
+      <w:hyperlink w:anchor="_Toc446673030" w:history="1">
         <w:r>
           <w:rPr>
             <w:rStyle w:val="Link"/>
@@ -2618,7 +2616,7 @@
           <w:rPr>
             <w:webHidden/>
           </w:rPr>
-          <w:instrText xml:space="preserve"> PAGEREF _Toc446518565 \h </w:instrText>
+          <w:instrText xml:space="preserve"> PAGEREF _Toc446673030 \h </w:instrText>
         </w:r>
         <w:r>
           <w:rPr>
@@ -2654,7 +2652,7 @@
           <w:szCs w:val="24"/>
         </w:rPr>
       </w:pPr>
-      <w:hyperlink w:anchor="_Toc446518566" w:history="1">
+      <w:hyperlink w:anchor="_Toc446673031" w:history="1">
         <w:r>
           <w:rPr>
             <w:rStyle w:val="Link"/>
@@ -2691,7 +2689,7 @@
           <w:rPr>
             <w:webHidden/>
           </w:rPr>
-          <w:instrText xml:space="preserve"> PAGEREF _Toc446518566 \h </w:instrText>
+          <w:instrText xml:space="preserve"> PAGEREF _Toc446673031 \h </w:instrText>
         </w:r>
         <w:r>
           <w:rPr>
@@ -2728,7 +2726,7 @@
           <w:szCs w:val="24"/>
         </w:rPr>
       </w:pPr>
-      <w:hyperlink w:anchor="_Toc446518567" w:history="1">
+      <w:hyperlink w:anchor="_Toc446673032" w:history="1">
         <w:r>
           <w:rPr>
             <w:rStyle w:val="Link"/>
@@ -2767,7 +2765,7 @@
           <w:rPr>
             <w:webHidden/>
           </w:rPr>
-          <w:instrText xml:space="preserve"> PAGEREF _Toc446518567 \h </w:instrText>
+          <w:instrText xml:space="preserve"> PAGEREF _Toc446673032 \h </w:instrText>
         </w:r>
         <w:r>
           <w:rPr>
@@ -2803,7 +2801,7 @@
           <w:szCs w:val="24"/>
         </w:rPr>
       </w:pPr>
-      <w:hyperlink w:anchor="_Toc446518568" w:history="1">
+      <w:hyperlink w:anchor="_Toc446673033" w:history="1">
         <w:r>
           <w:rPr>
             <w:rStyle w:val="Link"/>
@@ -2840,7 +2838,7 @@
           <w:rPr>
             <w:webHidden/>
           </w:rPr>
-          <w:instrText xml:space="preserve"> PAGEREF _Toc446518568 \h </w:instrText>
+          <w:instrText xml:space="preserve"> PAGEREF _Toc446673033 \h </w:instrText>
         </w:r>
         <w:r>
           <w:rPr>
@@ -2876,7 +2874,7 @@
           <w:szCs w:val="24"/>
         </w:rPr>
       </w:pPr>
-      <w:hyperlink w:anchor="_Toc446518569" w:history="1">
+      <w:hyperlink w:anchor="_Toc446673034" w:history="1">
         <w:r>
           <w:rPr>
             <w:rStyle w:val="Link"/>
@@ -2913,7 +2911,7 @@
           <w:rPr>
             <w:webHidden/>
           </w:rPr>
-          <w:instrText xml:space="preserve"> PAGEREF _Toc446518569 \h </w:instrText>
+          <w:instrText xml:space="preserve"> PAGEREF _Toc446673034 \h </w:instrText>
         </w:r>
         <w:r>
           <w:rPr>
@@ -2949,7 +2947,7 @@
           <w:szCs w:val="24"/>
         </w:rPr>
       </w:pPr>
-      <w:hyperlink w:anchor="_Toc446518570" w:history="1">
+      <w:hyperlink w:anchor="_Toc446673035" w:history="1">
         <w:r>
           <w:rPr>
             <w:rStyle w:val="Link"/>
@@ -2986,7 +2984,7 @@
           <w:rPr>
             <w:webHidden/>
           </w:rPr>
-          <w:instrText xml:space="preserve"> PAGEREF _Toc446518570 \h </w:instrText>
+          <w:instrText xml:space="preserve"> PAGEREF _Toc446673035 \h </w:instrText>
         </w:r>
         <w:r>
           <w:rPr>
@@ -3023,7 +3021,7 @@
           <w:szCs w:val="24"/>
         </w:rPr>
       </w:pPr>
-      <w:hyperlink w:anchor="_Toc446518571" w:history="1">
+      <w:hyperlink w:anchor="_Toc446673036" w:history="1">
         <w:r>
           <w:rPr>
             <w:rStyle w:val="Link"/>
@@ -3061,7 +3059,7 @@
           <w:rPr>
             <w:webHidden/>
           </w:rPr>
-          <w:instrText xml:space="preserve"> PAGEREF _Toc446518571 \h </w:instrText>
+          <w:instrText xml:space="preserve"> PAGEREF _Toc446673036 \h </w:instrText>
         </w:r>
         <w:r>
           <w:rPr>
@@ -3098,7 +3096,7 @@
           <w:szCs w:val="24"/>
         </w:rPr>
       </w:pPr>
-      <w:hyperlink w:anchor="_Toc446518572" w:history="1">
+      <w:hyperlink w:anchor="_Toc446673037" w:history="1">
         <w:r>
           <w:rPr>
             <w:rStyle w:val="Link"/>
@@ -3136,7 +3134,7 @@
           <w:rPr>
             <w:webHidden/>
           </w:rPr>
-          <w:instrText xml:space="preserve"> PAGEREF _Toc446518572 \h </w:instrText>
+          <w:instrText xml:space="preserve"> PAGEREF _Toc446673037 \h </w:instrText>
         </w:r>
         <w:r>
           <w:rPr>
@@ -3173,7 +3171,7 @@
           <w:szCs w:val="24"/>
         </w:rPr>
       </w:pPr>
-      <w:hyperlink w:anchor="_Toc446518573" w:history="1">
+      <w:hyperlink w:anchor="_Toc446673038" w:history="1">
         <w:r>
           <w:rPr>
             <w:rStyle w:val="Link"/>
@@ -3211,7 +3209,7 @@
           <w:rPr>
             <w:webHidden/>
           </w:rPr>
-          <w:instrText xml:space="preserve"> PAGEREF _Toc446518573 \h </w:instrText>
+          <w:instrText xml:space="preserve"> PAGEREF _Toc446673038 \h </w:instrText>
         </w:r>
         <w:r>
           <w:rPr>
@@ -3248,7 +3246,7 @@
           <w:szCs w:val="24"/>
         </w:rPr>
       </w:pPr>
-      <w:hyperlink w:anchor="_Toc446518574" w:history="1">
+      <w:hyperlink w:anchor="_Toc446673039" w:history="1">
         <w:r>
           <w:rPr>
             <w:rStyle w:val="Link"/>
@@ -3286,7 +3284,7 @@
           <w:rPr>
             <w:webHidden/>
           </w:rPr>
-          <w:instrText xml:space="preserve"> PAGEREF _Toc446518574 \h </w:instrText>
+          <w:instrText xml:space="preserve"> PAGEREF _Toc446673039 \h </w:instrText>
         </w:r>
         <w:r>
           <w:rPr>
@@ -3323,7 +3321,7 @@
           <w:szCs w:val="24"/>
         </w:rPr>
       </w:pPr>
-      <w:hyperlink w:anchor="_Toc446518575" w:history="1">
+      <w:hyperlink w:anchor="_Toc446673040" w:history="1">
         <w:r>
           <w:rPr>
             <w:rStyle w:val="Link"/>
@@ -3346,7 +3344,7 @@
           <w:rPr>
             <w:webHidden/>
           </w:rPr>
-          <w:instrText xml:space="preserve"> PAGEREF _Toc446518575 \h </w:instrText>
+          <w:instrText xml:space="preserve"> PAGEREF _Toc446673040 \h </w:instrText>
         </w:r>
         <w:r>
           <w:rPr>
@@ -3398,7 +3396,7 @@
       <w:pPr>
         <w:pStyle w:val="berschrift1ohneNummerierung"/>
       </w:pPr>
-      <w:bookmarkStart w:id="15" w:name="_Toc446518544"/>
+      <w:bookmarkStart w:id="14" w:name="_Toc446673009"/>
       <w:r>
         <w:lastRenderedPageBreak/>
         <w:t>A</w:t>
@@ -3406,7 +3404,7 @@
       <w:r>
         <w:t>bbildungsverzeichnis</w:t>
       </w:r>
-      <w:bookmarkEnd w:id="15"/>
+      <w:bookmarkEnd w:id="14"/>
     </w:p>
     <w:p>
       <w:pPr>
@@ -3459,7 +3457,7 @@
         <w:rPr>
           <w:noProof/>
         </w:rPr>
-        <w:instrText xml:space="preserve"> PAGEREF _Toc446517473 \h </w:instrText>
+        <w:instrText xml:space="preserve"> PAGEREF _Toc446673041 \h </w:instrText>
       </w:r>
       <w:r>
         <w:rPr>
@@ -3476,7 +3474,7 @@
         <w:rPr>
           <w:noProof/>
         </w:rPr>
-        <w:t>6</w:t>
+        <w:t>5</w:t>
       </w:r>
       <w:r>
         <w:rPr>
@@ -3500,7 +3498,7 @@
           <w:b/>
           <w:noProof/>
         </w:rPr>
-        <w:t>Abbildung 2.2: Zusammenhang Produkt zu Release</w:t>
+        <w:t>Abbildung 2.2: Charakteristische Produktlebenszyklen</w:t>
       </w:r>
       <w:r>
         <w:rPr>
@@ -3518,7 +3516,7 @@
         <w:rPr>
           <w:noProof/>
         </w:rPr>
-        <w:instrText xml:space="preserve"> PAGEREF _Toc446517474 \h </w:instrText>
+        <w:instrText xml:space="preserve"> PAGEREF _Toc446673042 \h </w:instrText>
       </w:r>
       <w:r>
         <w:rPr>
@@ -3535,7 +3533,7 @@
         <w:rPr>
           <w:noProof/>
         </w:rPr>
-        <w:t>11</w:t>
+        <w:t>8</w:t>
       </w:r>
       <w:r>
         <w:rPr>
@@ -3559,7 +3557,7 @@
           <w:b/>
           <w:noProof/>
         </w:rPr>
-        <w:t>Abbildung 2.3: Überblick ITIL</w:t>
+        <w:t>Abbildung 2.3: Zusammenhang Produkt zu Release</w:t>
       </w:r>
       <w:r>
         <w:rPr>
@@ -3577,7 +3575,66 @@
         <w:rPr>
           <w:noProof/>
         </w:rPr>
-        <w:instrText xml:space="preserve"> PAGEREF _Toc446517475 \h </w:instrText>
+        <w:instrText xml:space="preserve"> PAGEREF _Toc446673043 \h </w:instrText>
+      </w:r>
+      <w:r>
+        <w:rPr>
+          <w:noProof/>
+        </w:rPr>
+      </w:r>
+      <w:r>
+        <w:rPr>
+          <w:noProof/>
+        </w:rPr>
+        <w:fldChar w:fldCharType="separate"/>
+      </w:r>
+      <w:r>
+        <w:rPr>
+          <w:noProof/>
+        </w:rPr>
+        <w:t>11</w:t>
+      </w:r>
+      <w:r>
+        <w:rPr>
+          <w:noProof/>
+        </w:rPr>
+        <w:fldChar w:fldCharType="end"/>
+      </w:r>
+    </w:p>
+    <w:p>
+      <w:pPr>
+        <w:pStyle w:val="Abbildungsverzeichnis"/>
+        <w:rPr>
+          <w:rFonts w:asciiTheme="minorHAnsi" w:eastAsiaTheme="minorEastAsia" w:hAnsiTheme="minorHAnsi" w:cstheme="minorBidi"/>
+          <w:noProof/>
+          <w:sz w:val="24"/>
+          <w:szCs w:val="24"/>
+        </w:rPr>
+      </w:pPr>
+      <w:r>
+        <w:rPr>
+          <w:b/>
+          <w:noProof/>
+        </w:rPr>
+        <w:t>Abbildung 2.4: Überblick ITIL</w:t>
+      </w:r>
+      <w:r>
+        <w:rPr>
+          <w:noProof/>
+        </w:rPr>
+        <w:tab/>
+      </w:r>
+      <w:r>
+        <w:rPr>
+          <w:noProof/>
+        </w:rPr>
+        <w:fldChar w:fldCharType="begin"/>
+      </w:r>
+      <w:r>
+        <w:rPr>
+          <w:noProof/>
+        </w:rPr>
+        <w:instrText xml:space="preserve"> PAGEREF _Toc446673044 \h </w:instrText>
       </w:r>
       <w:r>
         <w:rPr>
@@ -3627,12 +3684,12 @@
       <w:pPr>
         <w:pStyle w:val="berschrift1ohneNummerierung"/>
       </w:pPr>
-      <w:bookmarkStart w:id="16" w:name="_Toc446518545"/>
+      <w:bookmarkStart w:id="15" w:name="_Toc446673010"/>
       <w:r>
         <w:lastRenderedPageBreak/>
         <w:t>Tabellenverzeichnis</w:t>
       </w:r>
-      <w:bookmarkEnd w:id="16"/>
+      <w:bookmarkEnd w:id="15"/>
     </w:p>
     <w:p>
       <w:pPr>
@@ -3676,7 +3733,7 @@
         <w:rPr>
           <w:noProof/>
         </w:rPr>
-        <w:instrText xml:space="preserve"> PAGEREF _Toc446517468 \h </w:instrText>
+        <w:instrText xml:space="preserve"> PAGEREF _Toc446673045 \h </w:instrText>
       </w:r>
       <w:r>
         <w:rPr>
@@ -3717,7 +3774,7 @@
       <w:pPr>
         <w:pStyle w:val="berschrift1ohneNummerierung"/>
         <w:rPr>
-          <w:rPrChange w:id="17" w:author="Unknown">
+          <w:rPrChange w:id="16" w:author="Unknown">
             <w:rPr>
               <w:lang w:val="en-GB"/>
             </w:rPr>
@@ -3739,7 +3796,7 @@
           <w:lang w:val="en-US"/>
         </w:rPr>
       </w:pPr>
-      <w:bookmarkStart w:id="18" w:name="_Toc446518546"/>
+      <w:bookmarkStart w:id="17" w:name="_Toc446673011"/>
       <w:proofErr w:type="spellStart"/>
       <w:r>
         <w:rPr>
@@ -3748,7 +3805,7 @@
         <w:lastRenderedPageBreak/>
         <w:t>Abkürzungsverzeichnis</w:t>
       </w:r>
-      <w:bookmarkEnd w:id="18"/>
+      <w:bookmarkEnd w:id="17"/>
       <w:proofErr w:type="spellEnd"/>
     </w:p>
     <w:p>
@@ -3989,17 +4046,16 @@
       <w:pPr>
         <w:pStyle w:val="berschrift1"/>
       </w:pPr>
-      <w:bookmarkStart w:id="19" w:name="_Ref445636100"/>
-      <w:bookmarkStart w:id="20" w:name="_Toc446518547"/>
+      <w:bookmarkStart w:id="18" w:name="_Ref445636100"/>
+      <w:bookmarkStart w:id="19" w:name="_Toc446673012"/>
       <w:r>
         <w:lastRenderedPageBreak/>
         <w:t>Einleitung</w:t>
       </w:r>
+      <w:bookmarkEnd w:id="18"/>
       <w:bookmarkEnd w:id="19"/>
-      <w:bookmarkEnd w:id="20"/>
-    </w:p>
-    <w:p>
-      <w:commentRangeStart w:id="21"/>
+    </w:p>
+    <w:p>
       <w:r>
         <w:t>„</w:t>
       </w:r>
@@ -4050,195 +4106,56 @@
       <w:r>
         <w:t xml:space="preserve">. </w:t>
       </w:r>
-      <w:commentRangeEnd w:id="21"/>
-      <w:r>
-        <w:rPr>
-          <w:rStyle w:val="Kommentarzeichen"/>
-        </w:rPr>
-        <w:commentReference w:id="21"/>
-      </w:r>
-    </w:p>
-    <w:p>
-      <w:r>
-        <w:t xml:space="preserve">Jedes Unternehmen hat eine Gewinnerzielungsabsicht. Gewinne lassen sich durch die effiziente Vermarktung von Produkten und Dienstleistungen an Kunden erwirtschaften. Bei der Vermarktung konkurrieren </w:t>
-      </w:r>
-      <w:commentRangeStart w:id="22"/>
-      <w:r>
-        <w:t>Unternehmen in</w:t>
-      </w:r>
-      <w:r>
-        <w:t xml:space="preserve"> einem freien Markt um Kunden</w:t>
-      </w:r>
-      <w:commentRangeEnd w:id="22"/>
-      <w:r>
-        <w:rPr>
-          <w:rStyle w:val="Kommentarzeichen"/>
-        </w:rPr>
-        <w:commentReference w:id="22"/>
-      </w:r>
-      <w:r>
-        <w:t xml:space="preserve">. </w:t>
-      </w:r>
-      <w:commentRangeStart w:id="23"/>
-      <w:r>
-        <w:t>Mittels Wettbewerbsvorteilen heben sich Unternehmen von der Konkurrenz ab und gewinnen damit Kunden</w:t>
-      </w:r>
-      <w:commentRangeEnd w:id="23"/>
-      <w:r>
-        <w:rPr>
-          <w:rStyle w:val="Kommentarzeichen"/>
-        </w:rPr>
-        <w:commentReference w:id="23"/>
-      </w:r>
-      <w:sdt>
-        <w:sdtPr>
-          <w:id w:val="463317536"/>
-          <w:citation/>
-        </w:sdtPr>
-        <w:sdtContent>
-          <w:r>
-            <w:fldChar w:fldCharType="begin"/>
-          </w:r>
-          <w:r>
-            <w:instrText xml:space="preserve"> CITATION Hor15 \l 1031 </w:instrText>
-          </w:r>
-          <w:r>
-            <w:fldChar w:fldCharType="separate"/>
-          </w:r>
-          <w:r>
-            <w:rPr>
-              <w:noProof/>
-            </w:rPr>
-            <w:t xml:space="preserve"> (Horton kein Datum)</w:t>
-          </w:r>
-          <w:r>
-            <w:fldChar w:fldCharType="end"/>
-          </w:r>
-        </w:sdtContent>
-      </w:sdt>
-      <w:sdt>
-        <w:sdtPr>
-          <w:id w:val="261112000"/>
-          <w:citation/>
-        </w:sdtPr>
-        <w:sdtContent>
-          <w:r>
-            <w:fldChar w:fldCharType="begin"/>
-          </w:r>
-          <w:r>
-            <w:instrText xml:space="preserve">CITATION Kim \p 4411 \l 1031 </w:instrText>
-          </w:r>
-          <w:r>
-            <w:fldChar w:fldCharType="separate"/>
-          </w:r>
-          <w:r>
-            <w:rPr>
-              <w:noProof/>
-            </w:rPr>
-            <w:t xml:space="preserve"> (Kim, Behr und Spafford, The Phoenix Project 2013, 4411)</w:t>
-          </w:r>
-          <w:r>
-            <w:fldChar w:fldCharType="end"/>
-          </w:r>
-        </w:sdtContent>
-      </w:sdt>
-      <w:r>
-        <w:t xml:space="preserve">. </w:t>
-      </w:r>
-      <w:commentRangeStart w:id="24"/>
-      <w:r>
-        <w:t>Dazu</w:t>
-      </w:r>
-      <w:r>
-        <w:t xml:space="preserve"> sind Unternehmen und deren Produkte in einem ständigen Wandel, welcher durch Innovation angetrieben wird. </w:t>
-      </w:r>
-      <w:commentRangeEnd w:id="24"/>
-      <w:r>
-        <w:rPr>
-          <w:rStyle w:val="Kommentarzeichen"/>
-        </w:rPr>
-        <w:commentReference w:id="24"/>
-      </w:r>
-      <w:commentRangeStart w:id="25"/>
-      <w:r>
-        <w:t>Ebenso unterliegt die Umwelt</w:t>
-      </w:r>
-      <w:r>
-        <w:t xml:space="preserve">, in der die Unternehmen agieren, </w:t>
-      </w:r>
-      <w:r>
-        <w:t>einer</w:t>
-      </w:r>
-      <w:r>
-        <w:t xml:space="preserve"> k</w:t>
-      </w:r>
-      <w:r>
-        <w:t xml:space="preserve">ontinuierlichen Veränderung, welche </w:t>
-      </w:r>
-      <w:r>
-        <w:t xml:space="preserve">Anpassungen mittels </w:t>
-      </w:r>
-      <w:r>
-        <w:t>Innovation</w:t>
-      </w:r>
-      <w:commentRangeEnd w:id="25"/>
-      <w:r>
-        <w:t xml:space="preserve"> verlangt</w:t>
-      </w:r>
-      <w:r>
-        <w:rPr>
-          <w:rStyle w:val="Kommentarzeichen"/>
-        </w:rPr>
-        <w:commentReference w:id="25"/>
-      </w:r>
-      <w:sdt>
-        <w:sdtPr>
-          <w:id w:val="225728298"/>
-          <w:citation/>
-        </w:sdtPr>
-        <w:sdtContent>
-          <w:r>
-            <w:fldChar w:fldCharType="begin"/>
-          </w:r>
-          <w:r>
-            <w:instrText xml:space="preserve"> CITATION Hor15 \l 1031 </w:instrText>
-          </w:r>
-          <w:r>
-            <w:fldChar w:fldCharType="separate"/>
-          </w:r>
-          <w:r>
-            <w:rPr>
-              <w:noProof/>
-            </w:rPr>
-            <w:t xml:space="preserve"> (Horton kein Datum)</w:t>
-          </w:r>
-          <w:r>
-            <w:fldChar w:fldCharType="end"/>
-          </w:r>
-        </w:sdtContent>
-      </w:sdt>
-      <w:r>
-        <w:t xml:space="preserve">. </w:t>
-      </w:r>
-      <w:r>
-        <w:t xml:space="preserve">Diese notwendigen </w:t>
-      </w:r>
-      <w:commentRangeStart w:id="26"/>
-      <w:r>
-        <w:t>Innovationen werden durch Investitionen ermöglicht und innerhalb des Produkt</w:t>
+      <w:r>
+        <w:t>Dieser Grundsatz gilt auch für jede Unternehmung</w:t>
+      </w:r>
+      <w:r>
+        <w:t xml:space="preserve">, denn einerseits verändert sich stets deren Umwelt und andererseits müssen sie sich selbst verändern, um Wettbewerbsvorteile gegenüber der Konkurrenz zu erarbeiten und damit langfristig erfolgreich zu sein (vgl. Kapitel </w:t>
+      </w:r>
+      <w:r>
+        <w:fldChar w:fldCharType="begin"/>
+      </w:r>
+      <w:r>
+        <w:instrText xml:space="preserve"> REF _Ref445029358 \r \h </w:instrText>
+      </w:r>
+      <w:r>
+        <w:fldChar w:fldCharType="separate"/>
+      </w:r>
+      <w:r>
+        <w:t>2.1</w:t>
+      </w:r>
+      <w:r>
+        <w:fldChar w:fldCharType="end"/>
+      </w:r>
+      <w:r>
+        <w:t xml:space="preserve">). </w:t>
+      </w:r>
+      <w:r>
+        <w:t>Diese</w:t>
+      </w:r>
+      <w:r>
+        <w:t xml:space="preserve"> eigenen Veränderungen erfolgen über Innovationen und werden über</w:t>
+      </w:r>
+      <w:r>
+        <w:t xml:space="preserve"> </w:t>
+      </w:r>
+      <w:r>
+        <w:t>da</w:t>
+      </w:r>
+      <w:r>
+        <w:t>s Produkt</w:t>
       </w:r>
       <w:r>
         <w:t>-M</w:t>
       </w:r>
       <w:r>
-        <w:t>anagements gesteuert</w:t>
-      </w:r>
-      <w:commentRangeEnd w:id="26"/>
-      <w:r>
-        <w:rPr>
-          <w:rStyle w:val="Kommentarzeichen"/>
-        </w:rPr>
-        <w:commentReference w:id="26"/>
+        <w:t>anagement</w:t>
+      </w:r>
+      <w:r>
+        <w:t xml:space="preserve"> gesteuert</w:t>
+      </w:r>
+      <w:r>
+        <w:t xml:space="preserve"> und über Investitionen finanziert</w:t>
       </w:r>
       <w:r>
         <w:t>.</w:t>
@@ -4246,57 +4163,26 @@
       <w:r>
         <w:t xml:space="preserve"> </w:t>
       </w:r>
-      <w:commentRangeStart w:id="27"/>
-      <w:r>
-        <w:t xml:space="preserve">Relevante Zielgröße </w:t>
-      </w:r>
-      <w:r>
-        <w:t>einer Investition ist der Return on Investment</w:t>
-      </w:r>
-      <w:r>
-        <w:t>, da er</w:t>
-      </w:r>
-      <w:r>
-        <w:t xml:space="preserve"> beschreibt, wann der Nutzen einer Investition die Kosten übersteigt</w:t>
-      </w:r>
-      <w:commentRangeEnd w:id="27"/>
-      <w:r>
-        <w:rPr>
-          <w:rStyle w:val="Kommentarzeichen"/>
-        </w:rPr>
-        <w:commentReference w:id="27"/>
-      </w:r>
-      <w:r>
-        <w:t xml:space="preserve">. </w:t>
-      </w:r>
-      <w:commentRangeStart w:id="28"/>
-      <w:r>
-        <w:t>Von entscheidender Bedeutung ist</w:t>
+      <w:r>
+        <w:t xml:space="preserve">Von entscheidender Bedeutung </w:t>
+      </w:r>
+      <w:r>
+        <w:t xml:space="preserve">bei einer Innovation </w:t>
+      </w:r>
+      <w:r>
+        <w:t xml:space="preserve">ist der Zeitpunkt, zu dem </w:t>
+      </w:r>
+      <w:r>
+        <w:t>der</w:t>
+      </w:r>
+      <w:r>
+        <w:t xml:space="preserve"> Nutzen aus der</w:t>
       </w:r>
       <w:r>
         <w:t xml:space="preserve"> </w:t>
       </w:r>
       <w:r>
-        <w:t xml:space="preserve">dabei der Zeitpunkt, zu dem </w:t>
-      </w:r>
-      <w:r>
-        <w:t>der</w:t>
-      </w:r>
-      <w:r>
-        <w:t xml:space="preserve"> Nutzen aus der</w:t>
-      </w:r>
-      <w:r>
-        <w:t xml:space="preserve"> </w:t>
-      </w:r>
-      <w:r>
         <w:t>Investition gezogen werden kann</w:t>
-      </w:r>
-      <w:commentRangeEnd w:id="28"/>
-      <w:r>
-        <w:rPr>
-          <w:rStyle w:val="Kommentarzeichen"/>
-        </w:rPr>
-        <w:commentReference w:id="28"/>
       </w:r>
       <w:sdt>
         <w:sdtPr>
@@ -4325,11 +4211,7 @@
         </w:sdtContent>
       </w:sdt>
       <w:r>
-        <w:t xml:space="preserve">. </w:t>
-      </w:r>
-      <w:commentRangeStart w:id="29"/>
-      <w:r>
-        <w:t>Die</w:t>
+        <w:t>. Die</w:t>
       </w:r>
       <w:r>
         <w:t>ser</w:t>
@@ -4357,17 +4239,7 @@
       </w:r>
       <w:proofErr w:type="spellEnd"/>
       <w:r>
-        <w:t>“ bezeichnet</w:t>
-      </w:r>
-      <w:commentRangeEnd w:id="29"/>
-      <w:r>
-        <w:rPr>
-          <w:rStyle w:val="Kommentarzeichen"/>
-        </w:rPr>
-        <w:commentReference w:id="29"/>
-      </w:r>
-      <w:r>
-        <w:t xml:space="preserve"> </w:t>
+        <w:t xml:space="preserve">“ bezeichnet </w:t>
       </w:r>
       <w:sdt>
         <w:sdtPr>
@@ -4398,7 +4270,7 @@
       <w:r>
         <w:t xml:space="preserve">. </w:t>
       </w:r>
-      <w:commentRangeStart w:id="30"/>
+      <w:commentRangeStart w:id="20"/>
       <w:r>
         <w:t xml:space="preserve">Aufgrund der anhaltenden Digitalisierung hat die </w:t>
       </w:r>
@@ -4417,12 +4289,12 @@
       <w:r>
         <w:t>Einfluss auf diesen Zeitpunkt</w:t>
       </w:r>
-      <w:commentRangeEnd w:id="30"/>
+      <w:commentRangeEnd w:id="20"/>
       <w:r>
         <w:rPr>
           <w:rStyle w:val="Kommentarzeichen"/>
         </w:rPr>
-        <w:commentReference w:id="30"/>
+        <w:commentReference w:id="20"/>
       </w:r>
       <w:r>
         <w:t>.</w:t>
@@ -4430,7 +4302,7 @@
       <w:r>
         <w:t xml:space="preserve"> </w:t>
       </w:r>
-      <w:commentRangeStart w:id="31"/>
+      <w:commentRangeStart w:id="21"/>
       <w:r>
         <w:t xml:space="preserve">Kritische </w:t>
       </w:r>
@@ -4458,12 +4330,12 @@
       <w:r>
         <w:t>Release-Management</w:t>
       </w:r>
-      <w:commentRangeEnd w:id="31"/>
+      <w:commentRangeEnd w:id="21"/>
       <w:r>
         <w:rPr>
           <w:rStyle w:val="Kommentarzeichen"/>
         </w:rPr>
-        <w:commentReference w:id="31"/>
+        <w:commentReference w:id="21"/>
       </w:r>
       <w:r>
         <w:t>. A</w:t>
@@ -4581,7 +4453,7 @@
       <w:r>
         <w:t xml:space="preserve">. </w:t>
       </w:r>
-      <w:commentRangeStart w:id="32"/>
+      <w:commentRangeStart w:id="22"/>
       <w:r>
         <w:t xml:space="preserve">Die Softwareentwicklung findet in vielen Fällen jedoch isoliert vom IT-Service-Management und damit dem </w:t>
       </w:r>
@@ -4591,23 +4463,23 @@
       <w:r>
         <w:t xml:space="preserve"> statt, da nicht die Innovation, sondern die Stabilität im Vordergrund steht. </w:t>
       </w:r>
-      <w:commentRangeEnd w:id="32"/>
+      <w:commentRangeEnd w:id="22"/>
       <w:r>
         <w:rPr>
           <w:rStyle w:val="Kommentarzeichen"/>
         </w:rPr>
-        <w:commentReference w:id="32"/>
-      </w:r>
-      <w:commentRangeStart w:id="33"/>
+        <w:commentReference w:id="22"/>
+      </w:r>
+      <w:commentRangeStart w:id="23"/>
       <w:r>
         <w:t>Daher sind Prozesse und Abläufe im IT-Service-Management typischerweise nicht agil, sondern starr</w:t>
       </w:r>
-      <w:commentRangeEnd w:id="33"/>
+      <w:commentRangeEnd w:id="23"/>
       <w:r>
         <w:rPr>
           <w:rStyle w:val="Kommentarzeichen"/>
         </w:rPr>
-        <w:commentReference w:id="33"/>
+        <w:commentReference w:id="23"/>
       </w:r>
       <w:r>
         <w:t>. Diese Entkopplung</w:t>
@@ -4634,7 +4506,7 @@
       <w:r>
         <w:t>“ und daher zu einer schlechteren Wettbewerbsfähigkeit</w:t>
       </w:r>
-      <w:commentRangeStart w:id="34"/>
+      <w:commentRangeStart w:id="24"/>
       <w:r>
         <w:t>. Dieses Problem versucht der Ansatz „</w:t>
       </w:r>
@@ -4670,29 +4542,29 @@
       <w:r>
         <w:t>“) aufgehoben wird</w:t>
       </w:r>
-      <w:commentRangeEnd w:id="34"/>
+      <w:commentRangeEnd w:id="24"/>
       <w:r>
         <w:rPr>
           <w:rStyle w:val="Kommentarzeichen"/>
         </w:rPr>
-        <w:commentReference w:id="34"/>
+        <w:commentReference w:id="24"/>
       </w:r>
       <w:r>
         <w:t xml:space="preserve">. </w:t>
       </w:r>
-      <w:commentRangeStart w:id="35"/>
+      <w:commentRangeStart w:id="25"/>
       <w:r>
         <w:t>Neben einer tieferen Zusammenarbeit in einem Team, stehen Standardisierung und Automatisierung sowie der Abbau von Bürokratie im Fokus dieses Ansatzes.</w:t>
       </w:r>
       <w:r>
         <w:t xml:space="preserve"> </w:t>
       </w:r>
-      <w:commentRangeEnd w:id="35"/>
+      <w:commentRangeEnd w:id="25"/>
       <w:r>
         <w:rPr>
           <w:rStyle w:val="Kommentarzeichen"/>
         </w:rPr>
-        <w:commentReference w:id="35"/>
+        <w:commentReference w:id="25"/>
       </w:r>
       <w:r>
         <w:t xml:space="preserve">Die typischen </w:t>
@@ -4716,68 +4588,144 @@
         <w:t xml:space="preserve">vor allem </w:t>
       </w:r>
       <w:r>
+        <w:t>Risikosenkung)</w:t>
+      </w:r>
+      <w:r>
+        <w:t xml:space="preserve"> ist auch hier entscheidend</w:t>
+      </w:r>
+      <w:r>
+        <w:t xml:space="preserve">. In welchen Szenarien sind </w:t>
+      </w:r>
+      <w:r>
+        <w:t xml:space="preserve">welche </w:t>
+      </w:r>
+      <w:r>
+        <w:t>Tests notwendig, wann lohnt es sich diese automatisiert durchzuführen und wann kann auf eine Testdurchführung verzichtet werden? Für welche Änderungen sind Fre</w:t>
+      </w:r>
+      <w:r>
+        <w:t xml:space="preserve">igabeprozesse notwendig und </w:t>
+      </w:r>
+      <w:r>
+        <w:t xml:space="preserve">welche </w:t>
+      </w:r>
+      <w:r>
+        <w:t>können direkt umgesetzt werden</w:t>
+      </w:r>
+      <w:r>
+        <w:t>? Kann jedes Release mittels der selben standardisierten Verfahren abgewickelt werden oder bedarf</w:t>
+      </w:r>
+      <w:r>
+        <w:t xml:space="preserve"> es individue</w:t>
+      </w:r>
+      <w:r>
+        <w:t>l</w:t>
+      </w:r>
+      <w:r>
+        <w:t>ler P</w:t>
+      </w:r>
+      <w:r>
+        <w:t xml:space="preserve">rozesse? </w:t>
+      </w:r>
+      <w:r>
+        <w:t>Wenn ja, anhand welcher Kriterien können diese individualisiert werden? Das Standardrahmenwerk für das IT-Service-Management</w:t>
+      </w:r>
+      <w:r>
+        <w:t xml:space="preserve"> </w:t>
+      </w:r>
+      <w:r>
+        <w:t>die IT Infrastructure Library (</w:t>
+      </w:r>
+      <w:r>
+        <w:t>ITIL</w:t>
+      </w:r>
+      <w:r>
+        <w:t>)</w:t>
+      </w:r>
+      <w:r>
+        <w:t xml:space="preserve"> und </w:t>
+      </w:r>
+      <w:r>
         <w:lastRenderedPageBreak/>
-        <w:t>Risikosenkung)</w:t>
-      </w:r>
-      <w:r>
-        <w:t xml:space="preserve"> ist auch hier entscheidend</w:t>
-      </w:r>
-      <w:r>
-        <w:t xml:space="preserve">. In welchen Szenarien sind </w:t>
-      </w:r>
-      <w:r>
-        <w:t xml:space="preserve">welche </w:t>
-      </w:r>
-      <w:r>
-        <w:t>Tests notwendig, wann lohnt es sich diese automatisiert durchzuführen und wann kann auf eine Testdurchführung verzichtet werden? Für welche Änderungen sind Fre</w:t>
-      </w:r>
-      <w:r>
-        <w:t xml:space="preserve">igabeprozesse notwendig und </w:t>
-      </w:r>
-      <w:r>
-        <w:t xml:space="preserve">welche </w:t>
-      </w:r>
-      <w:r>
-        <w:t>können direkt umgesetzt werden</w:t>
-      </w:r>
-      <w:r>
-        <w:t>? Kann jedes Release mittels der selben standardisierten Verfahren abgewickelt werden oder bedarf</w:t>
-      </w:r>
-      <w:r>
-        <w:t xml:space="preserve"> es individue</w:t>
-      </w:r>
-      <w:r>
-        <w:t>l</w:t>
-      </w:r>
-      <w:r>
-        <w:t>ler P</w:t>
-      </w:r>
-      <w:r>
-        <w:t xml:space="preserve">rozesse? </w:t>
-      </w:r>
-      <w:r>
-        <w:t>Wenn ja, anhand welcher Kriterien können diese individualisiert werden? Das Standardrahmenwerk für das IT-Service-Management</w:t>
-      </w:r>
-      <w:r>
-        <w:t xml:space="preserve"> </w:t>
-      </w:r>
-      <w:r>
-        <w:t>die IT Infrastructure Library (</w:t>
-      </w:r>
-      <w:r>
-        <w:t>ITIL</w:t>
+        <w:t>die internationale Norm</w:t>
+      </w:r>
+      <w:r>
+        <w:t xml:space="preserve"> ISO/IEC 20000 sind diesbezüglich zu generisch</w:t>
+      </w:r>
+      <w:r>
+        <w:t xml:space="preserve"> (vgl. Kapitel </w:t>
+      </w:r>
+      <w:r>
+        <w:fldChar w:fldCharType="begin"/>
+      </w:r>
+      <w:r>
+        <w:instrText xml:space="preserve"> REF _Ref446517190 \r \h </w:instrText>
+      </w:r>
+      <w:r>
+        <w:fldChar w:fldCharType="separate"/>
+      </w:r>
+      <w:r>
+        <w:t>2.4</w:t>
+      </w:r>
+      <w:r>
+        <w:fldChar w:fldCharType="end"/>
       </w:r>
       <w:r>
         <w:t>)</w:t>
       </w:r>
       <w:r>
-        <w:t xml:space="preserve"> und </w:t>
-      </w:r>
-      <w:r>
-        <w:t>die internationale Norm</w:t>
-      </w:r>
-      <w:r>
-        <w:t xml:space="preserve"> ISO/IEC 20000 sind diesbezüglich zu generisch</w:t>
+        <w:t xml:space="preserve">. </w:t>
+      </w:r>
+      <w:commentRangeStart w:id="26"/>
+      <w:r>
+        <w:t xml:space="preserve">Dadurch entsteht Unternehmen bei der Umsetzung von konkreten </w:t>
+      </w:r>
+      <w:r>
+        <w:t>Release-Management</w:t>
+      </w:r>
+      <w:r>
+        <w:t xml:space="preserve"> Prozessen ein erhöhter Aufwand.</w:t>
+      </w:r>
+      <w:commentRangeEnd w:id="26"/>
+      <w:r>
+        <w:rPr>
+          <w:rStyle w:val="Kommentarzeichen"/>
+        </w:rPr>
+        <w:commentReference w:id="26"/>
+      </w:r>
+    </w:p>
+    <w:p>
+      <w:r>
+        <w:t xml:space="preserve">Durch die Konzeption von Standardtypen für </w:t>
+      </w:r>
+      <w:r>
+        <w:t>Release-Management</w:t>
+      </w:r>
+      <w:r>
+        <w:t xml:space="preserve"> Prozesse können diese Aufwände reduziert werden. Weiterhin</w:t>
+      </w:r>
+      <w:r>
+        <w:t xml:space="preserve"> können die</w:t>
+      </w:r>
+      <w:r>
+        <w:t xml:space="preserve"> Standardtypen bei der Identifizierung von Optimierungspotentialen für Unternehmen mit etablierten Prozessen dienen. Dies kann zu einer weiteren Standardisierung des IT-Service-Managements im Allgemeinen führen. Die Ableitung der Standardtypen kann von vielen verschiedenen Faktoren</w:t>
+      </w:r>
+      <w:r>
+        <w:t>, wie zum Beispiel</w:t>
+      </w:r>
+      <w:r>
+        <w:t xml:space="preserve"> der Branche des Unternehmens, dem Einfluss des Produkts auf das Kerngeschäft, der Klassifizierung der verarbeitenden Daten oder der aktuellen Phase im Produktlebenszyklus, ausgehen. Da zwischen</w:t>
+      </w:r>
+      <w:r>
+        <w:t xml:space="preserve"> dem Produktlebenszyklus und der</w:t>
+      </w:r>
+      <w:r>
+        <w:t xml:space="preserve"> Innovation ein direkter Zusammenhang </w:t>
+      </w:r>
+      <w:r>
+        <w:t>be</w:t>
+      </w:r>
+      <w:r>
+        <w:t>steht, scheint dieser Faktor jedoch am bedeutendsten</w:t>
       </w:r>
       <w:r>
         <w:t xml:space="preserve"> (vgl. Kapitel </w:t>
@@ -4786,102 +4734,48 @@
         <w:fldChar w:fldCharType="begin"/>
       </w:r>
       <w:r>
-        <w:instrText xml:space="preserve"> REF _Ref446517190 \r \h </w:instrText>
+        <w:instrText xml:space="preserve"> REF _Ref445650448 \r \h </w:instrText>
       </w:r>
       <w:r>
         <w:fldChar w:fldCharType="separate"/>
       </w:r>
       <w:r>
-        <w:t>2.4</w:t>
+        <w:t>2.2</w:t>
       </w:r>
       <w:r>
         <w:fldChar w:fldCharType="end"/>
       </w:r>
       <w:r>
-        <w:t>)</w:t>
+        <w:t xml:space="preserve"> f.)</w:t>
       </w:r>
       <w:r>
         <w:t xml:space="preserve">. </w:t>
       </w:r>
-      <w:commentRangeStart w:id="36"/>
-      <w:r>
-        <w:t xml:space="preserve">Dadurch entsteht Unternehmen bei der Umsetzung von konkreten </w:t>
+      <w:r>
+        <w:t xml:space="preserve">Ziel </w:t>
+      </w:r>
+      <w:r>
+        <w:t xml:space="preserve">dieser Masterarbeit </w:t>
+      </w:r>
+      <w:r>
+        <w:t>ist es</w:t>
+      </w:r>
+      <w:r>
+        <w:t xml:space="preserve"> daher,</w:t>
+      </w:r>
+      <w:r>
+        <w:t xml:space="preserve"> anhand der Phasen des Produktlebe</w:t>
+      </w:r>
+      <w:r>
+        <w:t xml:space="preserve">nszyklus Risiken abzuleiten, </w:t>
+      </w:r>
+      <w:r>
+        <w:t xml:space="preserve">dazu passende </w:t>
       </w:r>
       <w:r>
         <w:t>Release-Management</w:t>
       </w:r>
       <w:r>
-        <w:t xml:space="preserve"> Prozessen ein erhöhter Aufwand.</w:t>
-      </w:r>
-      <w:commentRangeEnd w:id="36"/>
-      <w:r>
-        <w:rPr>
-          <w:rStyle w:val="Kommentarzeichen"/>
-        </w:rPr>
-        <w:commentReference w:id="36"/>
-      </w:r>
-    </w:p>
-    <w:p>
-      <w:r>
-        <w:t xml:space="preserve">Durch die Konzeption von Standardtypen für </w:t>
-      </w:r>
-      <w:r>
-        <w:t>Release-Management</w:t>
-      </w:r>
-      <w:r>
-        <w:t xml:space="preserve"> Prozesse können diese Aufwände reduziert werden. Weiterhin</w:t>
-      </w:r>
-      <w:r>
-        <w:t xml:space="preserve"> können die</w:t>
-      </w:r>
-      <w:r>
-        <w:t xml:space="preserve"> Standardtypen bei der Identifizierung von Optimierungspotentialen für Unternehmen mit etablierten Prozessen dienen. Dies kann zu einer weiteren Standardisierung des IT-Service-Managements im Allgemeinen führen. Die Ableitung der Standardtypen kann von vielen verschiedenen Faktoren</w:t>
-      </w:r>
-      <w:r>
-        <w:t>, wie zum Beispiel</w:t>
-      </w:r>
-      <w:r>
-        <w:t xml:space="preserve"> der Branche des Unternehmens, dem Einfluss des Produkts auf das Kerngeschäft, der Klassifizierung der verarbeitenden Daten oder der aktuellen Phase im Produktlebenszyklus, ausgehen. </w:t>
-      </w:r>
-      <w:commentRangeStart w:id="37"/>
-      <w:r>
-        <w:t>Da zwischen dem Produktlebenszyklus und dem Innovationsbedarf ein direkter Zusammenhang entsteht, scheint dieser Faktor jedoch am bedeutendsten.</w:t>
-      </w:r>
-      <w:commentRangeEnd w:id="37"/>
-      <w:r>
-        <w:rPr>
-          <w:rStyle w:val="Kommentarzeichen"/>
-        </w:rPr>
-        <w:commentReference w:id="37"/>
-      </w:r>
-      <w:r>
-        <w:t xml:space="preserve"> </w:t>
-      </w:r>
-      <w:r>
-        <w:t xml:space="preserve">Ziel </w:t>
-      </w:r>
-      <w:r>
-        <w:t xml:space="preserve">dieser Masterarbeit </w:t>
-      </w:r>
-      <w:r>
-        <w:t>ist es</w:t>
-      </w:r>
-      <w:r>
-        <w:t xml:space="preserve"> daher,</w:t>
-      </w:r>
-      <w:r>
-        <w:t xml:space="preserve"> anhand der Phasen des Produktlebe</w:t>
-      </w:r>
-      <w:r>
-        <w:t xml:space="preserve">nszyklus Risiken abzuleiten, </w:t>
-      </w:r>
-      <w:r>
-        <w:t xml:space="preserve">dazu passende </w:t>
-      </w:r>
-      <w:r>
-        <w:t>Release-Management</w:t>
-      </w:r>
-      <w:r>
         <w:t xml:space="preserve"> Methoden zu finden und </w:t>
       </w:r>
       <w:r>
@@ -5001,11 +4895,7 @@
         <w:fldChar w:fldCharType="end"/>
       </w:r>
       <w:r>
-        <w:t xml:space="preserve"> erfolgt eine Demonstration der Anwen</w:t>
-      </w:r>
-      <w:r>
-        <w:lastRenderedPageBreak/>
-        <w:t xml:space="preserve">dung eines Standardtyps am Praxisbeispiel der Deutschen Post DHL Group. Im letzten Kapitel </w:t>
+        <w:t xml:space="preserve"> erfolgt eine Demonstration der Anwendung eines Standardtyps am Praxisbeispiel der Deutschen Post DHL Group. Im letzten Kapitel </w:t>
       </w:r>
       <w:r>
         <w:fldChar w:fldCharType="begin"/>
@@ -5030,14 +4920,14 @@
       <w:pPr>
         <w:pStyle w:val="berschrift1"/>
       </w:pPr>
-      <w:bookmarkStart w:id="38" w:name="_Ref442963595"/>
-      <w:bookmarkStart w:id="39" w:name="_Toc446518548"/>
+      <w:bookmarkStart w:id="27" w:name="_Ref442963595"/>
+      <w:bookmarkStart w:id="28" w:name="_Toc446673013"/>
       <w:r>
         <w:lastRenderedPageBreak/>
         <w:t>Grundlagen</w:t>
       </w:r>
-      <w:bookmarkEnd w:id="38"/>
-      <w:bookmarkEnd w:id="39"/>
+      <w:bookmarkEnd w:id="27"/>
+      <w:bookmarkEnd w:id="28"/>
     </w:p>
     <w:p>
       <w:r>
@@ -5066,8 +4956,8 @@
       <w:pPr>
         <w:pStyle w:val="berschrift2"/>
       </w:pPr>
-      <w:bookmarkStart w:id="40" w:name="_Ref445029358"/>
-      <w:bookmarkStart w:id="41" w:name="_Toc446518549"/>
+      <w:bookmarkStart w:id="29" w:name="_Ref445029358"/>
+      <w:bookmarkStart w:id="30" w:name="_Toc446673014"/>
       <w:r>
         <w:t>Innovation</w:t>
       </w:r>
@@ -5083,8 +4973,8 @@
       <w:r>
         <w:t>sicherung</w:t>
       </w:r>
-      <w:bookmarkEnd w:id="40"/>
-      <w:bookmarkEnd w:id="41"/>
+      <w:bookmarkEnd w:id="29"/>
+      <w:bookmarkEnd w:id="30"/>
     </w:p>
     <w:p>
       <w:r>
@@ -6435,9 +6325,9 @@
         <w:pStyle w:val="Beschriftung"/>
         <w:spacing w:after="120" w:line="240" w:lineRule="auto"/>
       </w:pPr>
-      <w:bookmarkStart w:id="42" w:name="_Ref445566438"/>
-      <w:bookmarkStart w:id="43" w:name="_Ref444943110"/>
-      <w:bookmarkStart w:id="44" w:name="_Toc446517473"/>
+      <w:bookmarkStart w:id="31" w:name="_Ref445566438"/>
+      <w:bookmarkStart w:id="32" w:name="_Ref444943110"/>
+      <w:bookmarkStart w:id="33" w:name="_Toc446673041"/>
       <w:r>
         <w:rPr>
           <w:b/>
@@ -6512,7 +6402,7 @@
         </w:rPr>
         <w:fldChar w:fldCharType="end"/>
       </w:r>
-      <w:bookmarkEnd w:id="42"/>
+      <w:bookmarkEnd w:id="31"/>
       <w:r>
         <w:rPr>
           <w:b/>
@@ -6533,8 +6423,8 @@
         </w:rPr>
         <w:t xml:space="preserve"> Market</w:t>
       </w:r>
-      <w:bookmarkEnd w:id="43"/>
-      <w:bookmarkEnd w:id="44"/>
+      <w:bookmarkEnd w:id="32"/>
+      <w:bookmarkEnd w:id="33"/>
     </w:p>
     <w:p>
       <w:pPr>
@@ -6980,11 +6870,11 @@
       <w:pPr>
         <w:pStyle w:val="berschrift2"/>
       </w:pPr>
-      <w:bookmarkStart w:id="45" w:name="_Ref445650448"/>
-      <w:bookmarkStart w:id="46" w:name="_Ref445650466"/>
-      <w:bookmarkStart w:id="47" w:name="_Ref445650514"/>
-      <w:bookmarkStart w:id="48" w:name="_Ref445650529"/>
-      <w:bookmarkStart w:id="49" w:name="_Toc446518550"/>
+      <w:bookmarkStart w:id="34" w:name="_Ref445650448"/>
+      <w:bookmarkStart w:id="35" w:name="_Ref445650466"/>
+      <w:bookmarkStart w:id="36" w:name="_Ref445650514"/>
+      <w:bookmarkStart w:id="37" w:name="_Ref445650529"/>
+      <w:bookmarkStart w:id="38" w:name="_Toc446673015"/>
       <w:r>
         <w:lastRenderedPageBreak/>
         <w:t>Innovationssteuerung</w:t>
@@ -6995,11 +6885,11 @@
       <w:r>
         <w:t>Management</w:t>
       </w:r>
-      <w:bookmarkEnd w:id="45"/>
-      <w:bookmarkEnd w:id="46"/>
-      <w:bookmarkEnd w:id="47"/>
-      <w:bookmarkEnd w:id="48"/>
-      <w:bookmarkEnd w:id="49"/>
+      <w:bookmarkEnd w:id="34"/>
+      <w:bookmarkEnd w:id="35"/>
+      <w:bookmarkEnd w:id="36"/>
+      <w:bookmarkEnd w:id="37"/>
+      <w:bookmarkEnd w:id="38"/>
     </w:p>
     <w:p>
       <w:r>
@@ -7699,13 +7589,13 @@
       <w:pPr>
         <w:pStyle w:val="berschrift2"/>
       </w:pPr>
-      <w:bookmarkStart w:id="50" w:name="_Ref445276009"/>
-      <w:bookmarkStart w:id="51" w:name="_Toc446518551"/>
+      <w:bookmarkStart w:id="39" w:name="_Ref445276009"/>
+      <w:bookmarkStart w:id="40" w:name="_Toc446673016"/>
       <w:r>
         <w:t>Der Produktlebenszyklus</w:t>
       </w:r>
-      <w:bookmarkEnd w:id="50"/>
-      <w:bookmarkEnd w:id="51"/>
+      <w:bookmarkEnd w:id="39"/>
+      <w:bookmarkEnd w:id="40"/>
     </w:p>
     <w:p>
       <w:r>
@@ -7778,14 +7668,433 @@
       <w:r>
         <w:t xml:space="preserve">. </w:t>
       </w:r>
-      <w:r>
-        <w:t>In der Literatur werden unterschiedliche Phasen und Bezeichnungen diesbezüglich beschrieben.</w:t>
-      </w:r>
-      <w:r>
-        <w:t xml:space="preserve"> Diese werden nun kurz dargestellt und anschließend als Basis für die weitere Ausarbeitung zu einem zusammengefasst.</w:t>
-      </w:r>
+      <w:proofErr w:type="spellStart"/>
+      <w:r>
+        <w:rPr>
+          <w:i/>
+        </w:rPr>
+        <w:t>Kairies</w:t>
+      </w:r>
+      <w:proofErr w:type="spellEnd"/>
       <w:r>
         <w:t xml:space="preserve"> </w:t>
+      </w:r>
+      <w:sdt>
+        <w:sdtPr>
+          <w:id w:val="1701116273"/>
+          <w:citation/>
+        </w:sdtPr>
+        <w:sdtContent>
+          <w:r>
+            <w:fldChar w:fldCharType="begin"/>
+          </w:r>
+          <w:r>
+            <w:instrText xml:space="preserve">CITATION Kai04 \p ", S. 60 f." \n  \l 1031 </w:instrText>
+          </w:r>
+          <w:r>
+            <w:fldChar w:fldCharType="separate"/>
+          </w:r>
+          <w:r>
+            <w:rPr>
+              <w:noProof/>
+            </w:rPr>
+            <w:t>(2004, S. 60 f.)</w:t>
+          </w:r>
+          <w:r>
+            <w:fldChar w:fldCharType="end"/>
+          </w:r>
+        </w:sdtContent>
+      </w:sdt>
+      <w:r>
+        <w:t xml:space="preserve"> beschreibt unterschiedliche charakteristische Verläufe von Produktlebenszyklen in Abhängigkeit </w:t>
+      </w:r>
+      <w:r>
+        <w:t>vom</w:t>
+      </w:r>
+      <w:r>
+        <w:t xml:space="preserve"> erwirtschafteten Umsatz. Neben der Normalform unterscheidet er den Flop mit kurzer </w:t>
+      </w:r>
+      <w:r>
+        <w:t>Lebenszeit aufgrund des</w:t>
+      </w:r>
+      <w:r>
+        <w:t xml:space="preserve"> schnellen Wachstum</w:t>
+      </w:r>
+      <w:r>
+        <w:t>s</w:t>
+      </w:r>
+      <w:r>
+        <w:t xml:space="preserve"> und Rückgang</w:t>
+      </w:r>
+      <w:r>
+        <w:t>s</w:t>
+      </w:r>
+      <w:r>
+        <w:t xml:space="preserve"> des Umsatzes </w:t>
+      </w:r>
+      <w:sdt>
+        <w:sdtPr>
+          <w:id w:val="1779450143"/>
+          <w:citation/>
+        </w:sdtPr>
+        <w:sdtContent>
+          <w:r>
+            <w:fldChar w:fldCharType="begin"/>
+          </w:r>
+          <w:r>
+            <w:instrText xml:space="preserve">CITATION Kai04 \p "S. 60" \l 1031 </w:instrText>
+          </w:r>
+          <w:r>
+            <w:fldChar w:fldCharType="separate"/>
+          </w:r>
+          <w:r>
+            <w:rPr>
+              <w:noProof/>
+            </w:rPr>
+            <w:t>(Kairies 2004, S. 60)</w:t>
+          </w:r>
+          <w:r>
+            <w:fldChar w:fldCharType="end"/>
+          </w:r>
+        </w:sdtContent>
+      </w:sdt>
+      <w:r>
+        <w:t xml:space="preserve">. Weiterhin </w:t>
+      </w:r>
+      <w:r>
+        <w:t>nennt</w:t>
+      </w:r>
+      <w:r>
+        <w:t xml:space="preserve"> er ein langsam sterbendes Produkt, dessen Rückgang nicht entgegengewirkt wird und</w:t>
+      </w:r>
+      <w:r>
+        <w:t xml:space="preserve"> ein Produkt welches nach einer Modifikation erneut Wachstum generiert </w:t>
+      </w:r>
+      <w:sdt>
+        <w:sdtPr>
+          <w:id w:val="-1969816526"/>
+          <w:citation/>
+        </w:sdtPr>
+        <w:sdtContent>
+          <w:r>
+            <w:fldChar w:fldCharType="begin"/>
+          </w:r>
+          <w:r>
+            <w:instrText xml:space="preserve">CITATION Kai04 \p "S. 61" \l 1031 </w:instrText>
+          </w:r>
+          <w:r>
+            <w:fldChar w:fldCharType="separate"/>
+          </w:r>
+          <w:r>
+            <w:rPr>
+              <w:noProof/>
+            </w:rPr>
+            <w:t>(Kairies 2004, S. 61)</w:t>
+          </w:r>
+          <w:r>
+            <w:fldChar w:fldCharType="end"/>
+          </w:r>
+        </w:sdtContent>
+      </w:sdt>
+      <w:r>
+        <w:t>.</w:t>
+      </w:r>
+      <w:r>
+        <w:t xml:space="preserve"> </w:t>
+      </w:r>
+      <w:r>
+        <w:t xml:space="preserve">Abschließend zeigt </w:t>
+      </w:r>
+      <w:proofErr w:type="spellStart"/>
+      <w:r>
+        <w:rPr>
+          <w:i/>
+        </w:rPr>
+        <w:t>Kairies</w:t>
+      </w:r>
+      <w:proofErr w:type="spellEnd"/>
+      <w:r>
+        <w:t xml:space="preserve"> </w:t>
+      </w:r>
+      <w:sdt>
+        <w:sdtPr>
+          <w:id w:val="1685481939"/>
+          <w:citation/>
+        </w:sdtPr>
+        <w:sdtContent>
+          <w:r>
+            <w:fldChar w:fldCharType="begin"/>
+          </w:r>
+          <w:r>
+            <w:instrText xml:space="preserve">CITATION Kai04 \p ", S. 61" \n  \l 1031 </w:instrText>
+          </w:r>
+          <w:r>
+            <w:fldChar w:fldCharType="separate"/>
+          </w:r>
+          <w:r>
+            <w:rPr>
+              <w:noProof/>
+            </w:rPr>
+            <w:t>(2004, S. 61)</w:t>
+          </w:r>
+          <w:r>
+            <w:fldChar w:fldCharType="end"/>
+          </w:r>
+        </w:sdtContent>
+      </w:sdt>
+      <w:r>
+        <w:t xml:space="preserve"> den Kurvenverlauf eines erfolgreichen Produkts mit langer Lebenszeit, welches einen schnellen Markteintritt gefolgt von starken Umsatzwachstum </w:t>
+      </w:r>
+      <w:r>
+        <w:t>aufzeigt</w:t>
+      </w:r>
+      <w:r>
+        <w:t xml:space="preserve">. Zur Verdeutlichung der </w:t>
+      </w:r>
+      <w:r>
+        <w:t xml:space="preserve">unterschiedlichen </w:t>
+      </w:r>
+      <w:r>
+        <w:t>Verläu</w:t>
+      </w:r>
+      <w:r>
+        <w:t xml:space="preserve">fe wurden die genannten charakteristischen Produktlebenszyklen in </w:t>
+      </w:r>
+      <w:r>
+        <w:fldChar w:fldCharType="begin"/>
+      </w:r>
+      <w:r>
+        <w:instrText xml:space="preserve"> REF _Ref446672107 \h </w:instrText>
+      </w:r>
+      <w:r>
+        <w:instrText xml:space="preserve"> \* MERGEFORMAT </w:instrText>
+      </w:r>
+      <w:r>
+        <w:fldChar w:fldCharType="separate"/>
+      </w:r>
+      <w:r>
+        <w:t xml:space="preserve">Abbildung </w:t>
+      </w:r>
+      <w:r>
+        <w:rPr>
+          <w:noProof/>
+        </w:rPr>
+        <w:t>2</w:t>
+      </w:r>
+      <w:r>
+        <w:t>.</w:t>
+      </w:r>
+      <w:r>
+        <w:rPr>
+          <w:noProof/>
+        </w:rPr>
+        <w:t>2</w:t>
+      </w:r>
+      <w:r>
+        <w:fldChar w:fldCharType="end"/>
+      </w:r>
+      <w:r>
+        <w:t xml:space="preserve"> </w:t>
+      </w:r>
+      <w:r>
+        <w:t xml:space="preserve">in Bezug zueinander </w:t>
+      </w:r>
+      <w:r>
+        <w:t>dargestellt</w:t>
+      </w:r>
+      <w:r>
+        <w:t>.</w:t>
+      </w:r>
+    </w:p>
+    <w:p>
+      <w:pPr>
+        <w:keepNext/>
+      </w:pPr>
+      <w:r>
+        <w:rPr>
+          <w:noProof/>
+        </w:rPr>
+        <w:lastRenderedPageBreak/>
+        <w:drawing>
+          <wp:inline distT="0" distB="0" distL="0" distR="0" wp14:anchorId="77B8F3E7" wp14:editId="66FC5629">
+            <wp:extent cx="5041392" cy="3139440"/>
+            <wp:effectExtent l="0" t="0" r="0" b="0"/>
+            <wp:docPr id="5" name="Bild 5"/>
+            <wp:cNvGraphicFramePr>
+              <a:graphicFrameLocks xmlns:a="http://schemas.openxmlformats.org/drawingml/2006/main" noChangeAspect="1"/>
+            </wp:cNvGraphicFramePr>
+            <a:graphic xmlns:a="http://schemas.openxmlformats.org/drawingml/2006/main">
+              <a:graphicData uri="http://schemas.openxmlformats.org/drawingml/2006/picture">
+                <pic:pic xmlns:pic="http://schemas.openxmlformats.org/drawingml/2006/picture">
+                  <pic:nvPicPr>
+                    <pic:cNvPr id="5" name="2_3_Lebenszyklen.png"/>
+                    <pic:cNvPicPr/>
+                  </pic:nvPicPr>
+                  <pic:blipFill>
+                    <a:blip r:embed="rId23">
+                      <a:extLst>
+                        <a:ext uri="{28A0092B-C50C-407E-A947-70E740481C1C}">
+                          <a14:useLocalDpi xmlns:a14="http://schemas.microsoft.com/office/drawing/2010/main" val="0"/>
+                        </a:ext>
+                      </a:extLst>
+                    </a:blip>
+                    <a:stretch>
+                      <a:fillRect/>
+                    </a:stretch>
+                  </pic:blipFill>
+                  <pic:spPr>
+                    <a:xfrm>
+                      <a:off x="0" y="0"/>
+                      <a:ext cx="5041392" cy="3139440"/>
+                    </a:xfrm>
+                    <a:prstGeom prst="rect">
+                      <a:avLst/>
+                    </a:prstGeom>
+                  </pic:spPr>
+                </pic:pic>
+              </a:graphicData>
+            </a:graphic>
+          </wp:inline>
+        </w:drawing>
+      </w:r>
+    </w:p>
+    <w:p>
+      <w:pPr>
+        <w:pStyle w:val="Beschriftung"/>
+        <w:spacing w:after="120" w:line="240" w:lineRule="auto"/>
+        <w:rPr>
+          <w:b/>
+        </w:rPr>
+      </w:pPr>
+      <w:bookmarkStart w:id="41" w:name="_Ref446672107"/>
+      <w:bookmarkStart w:id="42" w:name="_Toc446673042"/>
+      <w:r>
+        <w:rPr>
+          <w:b/>
+        </w:rPr>
+        <w:t xml:space="preserve">Abbildung </w:t>
+      </w:r>
+      <w:r>
+        <w:rPr>
+          <w:b/>
+        </w:rPr>
+        <w:fldChar w:fldCharType="begin"/>
+      </w:r>
+      <w:r>
+        <w:rPr>
+          <w:b/>
+        </w:rPr>
+        <w:instrText xml:space="preserve"> STYLEREF 1 \s </w:instrText>
+      </w:r>
+      <w:r>
+        <w:rPr>
+          <w:b/>
+        </w:rPr>
+        <w:fldChar w:fldCharType="separate"/>
+      </w:r>
+      <w:r>
+        <w:rPr>
+          <w:b/>
+          <w:noProof/>
+        </w:rPr>
+        <w:t>2</w:t>
+      </w:r>
+      <w:r>
+        <w:rPr>
+          <w:b/>
+        </w:rPr>
+        <w:fldChar w:fldCharType="end"/>
+      </w:r>
+      <w:r>
+        <w:rPr>
+          <w:b/>
+        </w:rPr>
+        <w:t>.</w:t>
+      </w:r>
+      <w:r>
+        <w:rPr>
+          <w:b/>
+        </w:rPr>
+        <w:fldChar w:fldCharType="begin"/>
+      </w:r>
+      <w:r>
+        <w:rPr>
+          <w:b/>
+        </w:rPr>
+        <w:instrText xml:space="preserve"> SEQ Abbildung \* ARABIC \s 1 </w:instrText>
+      </w:r>
+      <w:r>
+        <w:rPr>
+          <w:b/>
+        </w:rPr>
+        <w:fldChar w:fldCharType="separate"/>
+      </w:r>
+      <w:r>
+        <w:rPr>
+          <w:b/>
+          <w:noProof/>
+        </w:rPr>
+        <w:t>2</w:t>
+      </w:r>
+      <w:r>
+        <w:rPr>
+          <w:b/>
+        </w:rPr>
+        <w:fldChar w:fldCharType="end"/>
+      </w:r>
+      <w:bookmarkEnd w:id="41"/>
+      <w:r>
+        <w:rPr>
+          <w:b/>
+        </w:rPr>
+        <w:t>: C</w:t>
+      </w:r>
+      <w:r>
+        <w:rPr>
+          <w:b/>
+        </w:rPr>
+        <w:t>harakteristische Produktlebenszyklen</w:t>
+      </w:r>
+      <w:bookmarkEnd w:id="42"/>
+    </w:p>
+    <w:p>
+      <w:pPr>
+        <w:pStyle w:val="Beschriftung"/>
+        <w:spacing w:line="240" w:lineRule="auto"/>
+      </w:pPr>
+      <w:r>
+        <w:t xml:space="preserve">Quelle: in Anlehnung an </w:t>
+      </w:r>
+      <w:sdt>
+        <w:sdtPr>
+          <w:id w:val="969561403"/>
+          <w:citation/>
+        </w:sdtPr>
+        <w:sdtContent>
+          <w:r>
+            <w:fldChar w:fldCharType="begin"/>
+          </w:r>
+          <w:r>
+            <w:instrText xml:space="preserve">CITATION Kai04 \p "S. 60 f." \l 1031 </w:instrText>
+          </w:r>
+          <w:r>
+            <w:fldChar w:fldCharType="separate"/>
+          </w:r>
+          <w:r>
+            <w:rPr>
+              <w:noProof/>
+            </w:rPr>
+            <w:t>(Kairies 2004, S. 60 f.)</w:t>
+          </w:r>
+          <w:r>
+            <w:fldChar w:fldCharType="end"/>
+          </w:r>
+        </w:sdtContent>
+      </w:sdt>
+    </w:p>
+    <w:p>
+      <w:r>
+        <w:t xml:space="preserve">Generell unterscheidet </w:t>
       </w:r>
       <w:proofErr w:type="spellStart"/>
       <w:r>
@@ -7846,10 +8155,16 @@
         <w:t xml:space="preserve"> </w:t>
       </w:r>
       <w:r>
-        <w:t xml:space="preserve">beschreibt den Ablauf des Produktlebenszyklus </w:t>
-      </w:r>
-      <w:r>
-        <w:t>mit den folgenden Phasen:</w:t>
+        <w:t>die</w:t>
+      </w:r>
+      <w:r>
+        <w:t xml:space="preserve"> folgenden Phasen</w:t>
+      </w:r>
+      <w:r>
+        <w:t xml:space="preserve"> im Produktlebenszyklus</w:t>
+      </w:r>
+      <w:r>
+        <w:t>:</w:t>
       </w:r>
     </w:p>
     <w:p>
@@ -7934,7 +8249,13 @@
     </w:p>
     <w:p>
       <w:r>
-        <w:t xml:space="preserve">Eine andere Einteilung der Phasen nimmt </w:t>
+        <w:t>In der Literatur werden aber auch andere Phasen und Bezeichnungen beschrieben. Diese werden nun kurz dargestellt und anschließend als Basis für die weitere Ausarbeitung zu einem zusammengefasst. Die</w:t>
+      </w:r>
+      <w:r>
+        <w:t xml:space="preserve"> Einteilung der Phasen </w:t>
+      </w:r>
+      <w:r>
+        <w:t xml:space="preserve">sieht bei </w:t>
       </w:r>
       <w:proofErr w:type="spellStart"/>
       <w:r>
@@ -7974,7 +8295,13 @@
         </w:sdtContent>
       </w:sdt>
       <w:r>
-        <w:t xml:space="preserve"> vor:</w:t>
+        <w:t xml:space="preserve"> </w:t>
+      </w:r>
+      <w:r>
+        <w:t>wie folgt aus</w:t>
+      </w:r>
+      <w:r>
+        <w:t>:</w:t>
       </w:r>
     </w:p>
     <w:p>
@@ -8050,7 +8377,6 @@
         <w:ind w:hanging="83"/>
       </w:pPr>
       <w:r>
-        <w:lastRenderedPageBreak/>
         <w:t>Einführung</w:t>
       </w:r>
     </w:p>
@@ -8090,6 +8416,7 @@
         <w:ind w:hanging="83"/>
       </w:pPr>
       <w:r>
+        <w:lastRenderedPageBreak/>
         <w:t>Rückgang (ggf. mit Verlängerung)</w:t>
       </w:r>
     </w:p>
@@ -8815,7 +9142,6 @@
               <w:rPr>
                 <w:i/>
               </w:rPr>
-              <w:lastRenderedPageBreak/>
               <w:t>Kairies</w:t>
             </w:r>
             <w:proofErr w:type="spellEnd"/>
@@ -8889,6 +9215,7 @@
               <w:jc w:val="left"/>
             </w:pPr>
             <w:r>
+              <w:lastRenderedPageBreak/>
               <w:t>(Entwicklung)</w:t>
             </w:r>
           </w:p>
@@ -9259,8 +9586,8 @@
           <w:b/>
         </w:rPr>
       </w:pPr>
-      <w:bookmarkStart w:id="52" w:name="_Ref445303931"/>
-      <w:bookmarkStart w:id="53" w:name="_Toc446517468"/>
+      <w:bookmarkStart w:id="43" w:name="_Ref445303931"/>
+      <w:bookmarkStart w:id="44" w:name="_Toc446673045"/>
       <w:r>
         <w:rPr>
           <w:b/>
@@ -9335,14 +9662,14 @@
         </w:rPr>
         <w:fldChar w:fldCharType="end"/>
       </w:r>
-      <w:bookmarkEnd w:id="52"/>
+      <w:bookmarkEnd w:id="43"/>
       <w:r>
         <w:rPr>
           <w:b/>
         </w:rPr>
         <w:t>: Zuordnung der Produktlebenszyklusphasen</w:t>
       </w:r>
-      <w:bookmarkEnd w:id="53"/>
+      <w:bookmarkEnd w:id="44"/>
     </w:p>
     <w:p>
       <w:pPr>
@@ -9385,16 +9712,16 @@
       <w:pPr>
         <w:pStyle w:val="berschrift2"/>
       </w:pPr>
-      <w:bookmarkStart w:id="54" w:name="_Ref446517190"/>
-      <w:bookmarkStart w:id="55" w:name="_Toc446518552"/>
+      <w:bookmarkStart w:id="45" w:name="_Ref446517190"/>
+      <w:bookmarkStart w:id="46" w:name="_Toc446673017"/>
       <w:r>
         <w:t xml:space="preserve">Produktveröffentlichung durch Standards im </w:t>
       </w:r>
       <w:r>
         <w:t>Release-Management</w:t>
       </w:r>
-      <w:bookmarkEnd w:id="54"/>
-      <w:bookmarkEnd w:id="55"/>
+      <w:bookmarkEnd w:id="45"/>
+      <w:bookmarkEnd w:id="46"/>
     </w:p>
     <w:p>
       <w:r>
@@ -9617,7 +9944,7 @@
                     <pic:cNvPicPr/>
                   </pic:nvPicPr>
                   <pic:blipFill>
-                    <a:blip r:embed="rId23">
+                    <a:blip r:embed="rId24">
                       <a:extLst>
                         <a:ext uri="{28A0092B-C50C-407E-A947-70E740481C1C}">
                           <a14:useLocalDpi xmlns:a14="http://schemas.microsoft.com/office/drawing/2010/main" val="0"/>
@@ -9652,9 +9979,9 @@
           <w:b/>
         </w:rPr>
       </w:pPr>
-      <w:bookmarkStart w:id="56" w:name="_Ref445901269"/>
-      <w:bookmarkStart w:id="57" w:name="_Ref445031218"/>
-      <w:bookmarkStart w:id="58" w:name="_Toc446517474"/>
+      <w:bookmarkStart w:id="47" w:name="_Ref445901269"/>
+      <w:bookmarkStart w:id="48" w:name="_Ref445031218"/>
+      <w:bookmarkStart w:id="49" w:name="_Toc446673043"/>
       <w:r>
         <w:rPr>
           <w:b/>
@@ -9721,7 +10048,7 @@
           <w:b/>
           <w:noProof/>
         </w:rPr>
-        <w:t>2</w:t>
+        <w:t>3</w:t>
       </w:r>
       <w:r>
         <w:rPr>
@@ -9729,15 +10056,15 @@
         </w:rPr>
         <w:fldChar w:fldCharType="end"/>
       </w:r>
-      <w:bookmarkEnd w:id="56"/>
+      <w:bookmarkEnd w:id="47"/>
       <w:r>
         <w:rPr>
           <w:b/>
         </w:rPr>
         <w:t>: Zusammenhang Produkt zu Release</w:t>
       </w:r>
-      <w:bookmarkEnd w:id="57"/>
-      <w:bookmarkEnd w:id="58"/>
+      <w:bookmarkEnd w:id="48"/>
+      <w:bookmarkEnd w:id="49"/>
     </w:p>
     <w:p>
       <w:pPr>
@@ -10116,10 +10443,7 @@
         <w:t xml:space="preserve"> </w:t>
       </w:r>
       <w:r>
-        <w:t>Solch eine Konstellation wird in Kapitel</w:t>
-      </w:r>
-      <w:r>
-        <w:t xml:space="preserve"> </w:t>
+        <w:t xml:space="preserve">Solch eine Konstellation wird in Kapitel </w:t>
       </w:r>
       <w:r>
         <w:fldChar w:fldCharType="begin"/>
@@ -10137,10 +10461,7 @@
         <w:fldChar w:fldCharType="end"/>
       </w:r>
       <w:r>
-        <w:t xml:space="preserve"> beschrieben.</w:t>
-      </w:r>
-      <w:r>
-        <w:t xml:space="preserve"> </w:t>
+        <w:t xml:space="preserve"> beschrieben. </w:t>
       </w:r>
       <w:r>
         <w:t xml:space="preserve">Der meist genutzte Ansatz </w:t>
@@ -10963,7 +11284,7 @@
                     <pic:cNvPicPr/>
                   </pic:nvPicPr>
                   <pic:blipFill>
-                    <a:blip r:embed="rId24">
+                    <a:blip r:embed="rId25">
                       <a:extLst>
                         <a:ext uri="{28A0092B-C50C-407E-A947-70E740481C1C}">
                           <a14:useLocalDpi xmlns:a14="http://schemas.microsoft.com/office/drawing/2010/main" val="0"/>
@@ -10998,8 +11319,8 @@
           <w:b/>
         </w:rPr>
       </w:pPr>
-      <w:bookmarkStart w:id="59" w:name="_Ref445907730"/>
-      <w:bookmarkStart w:id="60" w:name="_Toc446517475"/>
+      <w:bookmarkStart w:id="50" w:name="_Ref445907730"/>
+      <w:bookmarkStart w:id="51" w:name="_Toc446673044"/>
       <w:r>
         <w:rPr>
           <w:b/>
@@ -11027,6 +11348,7 @@
       <w:r>
         <w:rPr>
           <w:b/>
+          <w:noProof/>
         </w:rPr>
         <w:t>2</w:t>
       </w:r>
@@ -11063,8 +11385,9 @@
       <w:r>
         <w:rPr>
           <w:b/>
-        </w:rPr>
-        <w:t>3</w:t>
+          <w:noProof/>
+        </w:rPr>
+        <w:t>4</w:t>
       </w:r>
       <w:r>
         <w:rPr>
@@ -11072,14 +11395,14 @@
         </w:rPr>
         <w:fldChar w:fldCharType="end"/>
       </w:r>
-      <w:bookmarkEnd w:id="59"/>
+      <w:bookmarkEnd w:id="50"/>
       <w:r>
         <w:rPr>
           <w:b/>
         </w:rPr>
         <w:t>: Überblick ITIL</w:t>
       </w:r>
-      <w:bookmarkEnd w:id="60"/>
+      <w:bookmarkEnd w:id="51"/>
     </w:p>
     <w:p>
       <w:pPr>
@@ -11349,10 +11672,7 @@
         <w:t>.</w:t>
       </w:r>
       <w:r>
-        <w:t xml:space="preserve"> </w:t>
-      </w:r>
-      <w:r>
-        <w:t xml:space="preserve">Eine detaillierte Beschreibung der Prozesse erfolgt in Kapitel </w:t>
+        <w:t xml:space="preserve"> Eine detaillierte Beschreibung der Prozesse erfolgt in Kapitel </w:t>
       </w:r>
       <w:r>
         <w:fldChar w:fldCharType="begin"/>
@@ -11394,8 +11714,8 @@
       <w:pPr>
         <w:pStyle w:val="berschrift1"/>
       </w:pPr>
-      <w:bookmarkStart w:id="61" w:name="_Ref442963836"/>
-      <w:bookmarkStart w:id="62" w:name="_Toc446518553"/>
+      <w:bookmarkStart w:id="52" w:name="_Ref442963836"/>
+      <w:bookmarkStart w:id="53" w:name="_Toc446673018"/>
       <w:r>
         <w:lastRenderedPageBreak/>
         <w:t xml:space="preserve">Entwurfsaspekte der </w:t>
@@ -11406,50 +11726,88 @@
       <w:r>
         <w:t xml:space="preserve"> Standardtypen</w:t>
       </w:r>
-      <w:bookmarkEnd w:id="61"/>
-      <w:bookmarkEnd w:id="62"/>
-    </w:p>
-    <w:p>
-      <w:r>
-        <w:rPr>
-          <w:highlight w:val="yellow"/>
-        </w:rPr>
-        <w:t xml:space="preserve">Entwurfsaspekte sind die Risiken </w:t>
-      </w:r>
-      <w:r>
-        <w:rPr>
-          <w:highlight w:val="yellow"/>
-        </w:rPr>
-        <w:t xml:space="preserve">der Produktlebenszyklen </w:t>
-      </w:r>
-      <w:r>
-        <w:rPr>
-          <w:highlight w:val="yellow"/>
-        </w:rPr>
-        <w:t>u</w:t>
-      </w:r>
-      <w:r>
-        <w:rPr>
-          <w:highlight w:val="yellow"/>
-        </w:rPr>
-        <w:t xml:space="preserve">nd die Prozessdefinitionen aus </w:t>
-      </w:r>
-      <w:r>
-        <w:rPr>
-          <w:highlight w:val="yellow"/>
-        </w:rPr>
-        <w:t xml:space="preserve"> ITSM</w:t>
-      </w:r>
+      <w:bookmarkEnd w:id="52"/>
+      <w:bookmarkEnd w:id="53"/>
+    </w:p>
+    <w:p>
+      <w:r>
+        <w:t xml:space="preserve">Die geplanten Standardtypen für das Release-Management sollen auf einer Kombination von Risiken der Produktlebenszyklusphasen und Methoden des IT-Service-Managements basieren. Diese werden daher als </w:t>
+      </w:r>
+      <w:r>
+        <w:t>Entwurfsaspekte</w:t>
+      </w:r>
+      <w:r>
+        <w:t xml:space="preserve"> bezeichnet.</w:t>
+      </w:r>
+      <w:r>
+        <w:t xml:space="preserve"> </w:t>
+      </w:r>
+      <w:r>
+        <w:t xml:space="preserve">Aufbauend auf den Ausführungen in Kapitel </w:t>
+      </w:r>
+      <w:r>
+        <w:fldChar w:fldCharType="begin"/>
+      </w:r>
+      <w:r>
+        <w:instrText xml:space="preserve"> REF _Ref445276009 \r \h </w:instrText>
+      </w:r>
+      <w:r>
+        <w:instrText xml:space="preserve"> \* MERGEFORMAT </w:instrText>
+      </w:r>
+      <w:r>
+        <w:fldChar w:fldCharType="separate"/>
+      </w:r>
+      <w:r>
+        <w:t>2.3</w:t>
+      </w:r>
+      <w:r>
+        <w:fldChar w:fldCharType="end"/>
+      </w:r>
+      <w:r>
+        <w:t xml:space="preserve"> erfolgt im ersten Teil dieses Kapitel eine übergreifende Betrachtung der Phasenunterschiede sowie eine detaillierte Beschreibung der einzelnen Phasen und deren spezifischen Risiken. Abgeschlossen wird das Teilkapitel mit einer Zusammenfassung der Risiken und möglicherweise einer Aggregation bei </w:t>
+      </w:r>
+      <w:r>
+        <w:t xml:space="preserve">aufgefallenen </w:t>
+      </w:r>
+      <w:r>
+        <w:t xml:space="preserve">Ähnlichkeiten. Im zweiten Teil des Kapitels werden die </w:t>
+      </w:r>
+      <w:r>
+        <w:t xml:space="preserve">im Kapitel </w:t>
+      </w:r>
+      <w:r>
+        <w:fldChar w:fldCharType="begin"/>
+      </w:r>
+      <w:r>
+        <w:instrText xml:space="preserve"> REF _Ref446517190 \r \h </w:instrText>
+      </w:r>
+      <w:r>
+        <w:fldChar w:fldCharType="separate"/>
+      </w:r>
+      <w:r>
+        <w:t>2.4</w:t>
+      </w:r>
+      <w:r>
+        <w:fldChar w:fldCharType="end"/>
+      </w:r>
+      <w:r>
+        <w:t xml:space="preserve"> angesprochenen </w:t>
+      </w:r>
+      <w:r>
+        <w:t xml:space="preserve">Methoden des IT-Service-Managements detailliert vorgestellt. </w:t>
+      </w:r>
+      <w:bookmarkStart w:id="54" w:name="_GoBack"/>
+      <w:bookmarkEnd w:id="54"/>
     </w:p>
     <w:p>
       <w:pPr>
         <w:pStyle w:val="berschrift2"/>
       </w:pPr>
-      <w:bookmarkStart w:id="63" w:name="_Toc446518554"/>
+      <w:bookmarkStart w:id="55" w:name="_Toc446673019"/>
       <w:r>
         <w:t>Risiken innerhalb der Produktlebenszyklusphasen</w:t>
       </w:r>
-      <w:bookmarkEnd w:id="63"/>
+      <w:bookmarkEnd w:id="55"/>
     </w:p>
     <w:p>
       <w:r>
@@ -11471,7 +11829,25 @@
         <w:fldChar w:fldCharType="end"/>
       </w:r>
       <w:r>
-        <w:t xml:space="preserve"> erfolgte eine Beschreibung der verschiedenen Produktlebenszyklusansätze und eine Aggregation auf einen Basisproduktlebenszyklus. Ziel dieses Kapitels ist die Untersuchung der einzelnen Phasen auf spezifische Besonderheiten, um konkrete Risiken zu ermitteln. Charakteristisch für die einzelnen Phasen sind unterschiedliche Verläufe des Umsatzes</w:t>
+        <w:t xml:space="preserve"> erfolgte eine Beschreibung der verschiedenen Produktlebenszyklusansätze</w:t>
+      </w:r>
+      <w:r>
+        <w:t>, die Vorstellung charakteristischer Umsatzverläufe</w:t>
+      </w:r>
+      <w:r>
+        <w:t xml:space="preserve"> und eine </w:t>
+      </w:r>
+      <w:r>
+        <w:t>Ableitung</w:t>
+      </w:r>
+      <w:r>
+        <w:t xml:space="preserve"> eine</w:t>
+      </w:r>
+      <w:r>
+        <w:t>s</w:t>
+      </w:r>
+      <w:r>
+        <w:t xml:space="preserve"> Basisproduktlebenszyklus. Ziel dieses Kapitels ist die Untersuchung der einzelnen Phasen auf spezifische Besonderheiten, um konkrete Risiken zu ermitteln. Charakteristisch für die einzelnen Phasen sind unterschiedliche Verläufe des Umsatzes</w:t>
       </w:r>
       <w:sdt>
         <w:sdtPr>
@@ -11587,28 +11963,34 @@
         </w:sdtContent>
       </w:sdt>
       <w:r>
-        <w:t>. Die Untersuchung der einzelnen Phasen wird in den folgenden Kapiteln beschrieben und abschließend als Zusammenfassung dargestellt.</w:t>
+        <w:t>.</w:t>
+      </w:r>
+      <w:r>
+        <w:t xml:space="preserve"> </w:t>
+      </w:r>
+      <w:r>
+        <w:t>Die Untersuchung der einzelnen Phasen wird in den folgenden Kapiteln beschrieben und abschließend als Zusammenfassung dargestellt.</w:t>
       </w:r>
     </w:p>
     <w:p>
       <w:pPr>
         <w:pStyle w:val="berschrift3"/>
       </w:pPr>
-      <w:bookmarkStart w:id="64" w:name="_Toc446518555"/>
+      <w:bookmarkStart w:id="56" w:name="_Toc446673020"/>
       <w:r>
         <w:t>Entwicklung</w:t>
       </w:r>
-      <w:bookmarkEnd w:id="64"/>
+      <w:bookmarkEnd w:id="56"/>
     </w:p>
     <w:p>
       <w:pPr>
         <w:pStyle w:val="berschrift3"/>
       </w:pPr>
-      <w:bookmarkStart w:id="65" w:name="_Toc446518556"/>
+      <w:bookmarkStart w:id="57" w:name="_Toc446673021"/>
       <w:r>
         <w:t>Einführung</w:t>
       </w:r>
-      <w:bookmarkEnd w:id="65"/>
+      <w:bookmarkEnd w:id="57"/>
     </w:p>
     <w:p>
       <w:r>
@@ -11689,202 +12071,203 @@
       <w:pPr>
         <w:pStyle w:val="berschrift3"/>
       </w:pPr>
-      <w:bookmarkStart w:id="66" w:name="_Toc446518557"/>
-      <w:r>
+      <w:bookmarkStart w:id="58" w:name="_Toc446673022"/>
+      <w:r>
+        <w:lastRenderedPageBreak/>
         <w:t>Wachstum</w:t>
       </w:r>
+      <w:bookmarkEnd w:id="58"/>
+    </w:p>
+    <w:p>
+      <w:r>
+        <w:t>Risiko: Anpassung zu langsam</w:t>
+      </w:r>
+    </w:p>
+    <w:p>
+      <w:r>
+        <w:t>Generell ähnlich zu Einführung</w:t>
+      </w:r>
+    </w:p>
+    <w:p>
+      <w:pPr>
+        <w:pStyle w:val="berschrift3"/>
+      </w:pPr>
+      <w:bookmarkStart w:id="59" w:name="_Toc446673023"/>
+      <w:r>
+        <w:t>Reife</w:t>
+      </w:r>
+      <w:bookmarkEnd w:id="59"/>
+    </w:p>
+    <w:p>
+      <w:r>
+        <w:t>Ähnlich zu Sättigung</w:t>
+      </w:r>
+    </w:p>
+    <w:p>
+      <w:pPr>
+        <w:pStyle w:val="berschrift3"/>
+      </w:pPr>
+      <w:bookmarkStart w:id="60" w:name="_Toc446673024"/>
+      <w:r>
+        <w:t>Sättigung</w:t>
+      </w:r>
+      <w:bookmarkEnd w:id="60"/>
+    </w:p>
+    <w:p>
+      <w:r>
+        <w:t>Risiko: Ausfall oder andere Qualitätsmängel -&gt; Kundenverlust</w:t>
+      </w:r>
+    </w:p>
+    <w:p>
+      <w:r>
+        <w:t>Risiko: Anpassung an Umwelt</w:t>
+      </w:r>
+    </w:p>
+    <w:p>
+      <w:pPr>
+        <w:pStyle w:val="berschrift3"/>
+      </w:pPr>
+      <w:bookmarkStart w:id="61" w:name="_Toc446673025"/>
+      <w:r>
+        <w:t>Entsorgung</w:t>
+      </w:r>
+      <w:bookmarkEnd w:id="61"/>
+    </w:p>
+    <w:p>
+      <w:r>
+        <w:t>Risiko: Aufwand für Änderungen -&gt; Tests</w:t>
+      </w:r>
+    </w:p>
+    <w:p>
+      <w:pPr>
+        <w:pStyle w:val="berschrift3"/>
+      </w:pPr>
+      <w:bookmarkStart w:id="62" w:name="_Toc446673026"/>
+      <w:r>
+        <w:t>Zusammenfassung der Risiken der einzelnen Phasen</w:t>
+      </w:r>
+      <w:bookmarkEnd w:id="62"/>
+    </w:p>
+    <w:p>
+      <w:r>
+        <w:t>Ggf. Zusammenfassung Phasen aufgrund gleicher/ähnlicher Risiken</w:t>
+      </w:r>
+    </w:p>
+    <w:p>
+      <w:r>
+        <w:t>Kategorisierung der Risiken z. B. auf Zeit, Qualität, Kosten</w:t>
+      </w:r>
+    </w:p>
+    <w:p>
+      <w:pPr>
+        <w:pStyle w:val="berschrift2"/>
+      </w:pPr>
+      <w:bookmarkStart w:id="63" w:name="_Toc446673027"/>
+      <w:r>
+        <w:t xml:space="preserve">Methoden des </w:t>
+      </w:r>
+      <w:r>
+        <w:t>Release-Management</w:t>
+      </w:r>
+      <w:r>
+        <w:t>s zum Umgang mit Risiken</w:t>
+      </w:r>
+      <w:bookmarkEnd w:id="63"/>
+    </w:p>
+    <w:p>
+      <w:r>
+        <w:t xml:space="preserve">Das Release-Management wurde bereits in Kapitel </w:t>
+      </w:r>
+      <w:r>
+        <w:fldChar w:fldCharType="begin"/>
+      </w:r>
+      <w:r>
+        <w:instrText xml:space="preserve"> REF _Ref446517190 \r \h </w:instrText>
+      </w:r>
+      <w:r>
+        <w:fldChar w:fldCharType="separate"/>
+      </w:r>
+      <w:r>
+        <w:t>2.4</w:t>
+      </w:r>
+      <w:r>
+        <w:fldChar w:fldCharType="end"/>
+      </w:r>
+      <w:r>
+        <w:t xml:space="preserve"> vorgestellt.</w:t>
+      </w:r>
+      <w:r>
+        <w:t xml:space="preserve"> </w:t>
+      </w:r>
+      <w:r>
+        <w:t>Ziel dieses Kapitels ist es, die unterschiedlichen Methoden zur Steuerung des Release-Managements zu ermitteln und darzustellen. Hierfür werden als Basis die Regelungen und Prozesse der ITIL Service Transition betrachtet und um Aspekte aus der ISO/IEC 20000 Norm sowie aus dem IT-Referenzmodell COBIT ergänzt. Weiterhin werden die Möglichkeiten zur Standardisierung und Automatisierung dieser Methoden erläutert.</w:t>
+      </w:r>
+    </w:p>
+    <w:p>
+      <w:pPr>
+        <w:pStyle w:val="berschrift3"/>
+      </w:pPr>
+      <w:bookmarkStart w:id="64" w:name="_Ref446516759"/>
+      <w:bookmarkStart w:id="65" w:name="_Toc446673028"/>
+      <w:r>
+        <w:t>Regelungen</w:t>
+      </w:r>
+      <w:bookmarkEnd w:id="65"/>
+    </w:p>
+    <w:p>
+      <w:r>
+        <w:t>Rechtliche Rahmenbedingungen (Gesetze)</w:t>
+      </w:r>
+    </w:p>
+    <w:p>
+      <w:r>
+        <w:t xml:space="preserve">Richtlinien, z. B. betriebliche Freigabe, BA, Webfreigabe, </w:t>
+      </w:r>
+      <w:proofErr w:type="spellStart"/>
+      <w:r>
+        <w:t>Phasegate</w:t>
+      </w:r>
+      <w:proofErr w:type="spellEnd"/>
+      <w:r>
+        <w:t xml:space="preserve"> (u. U. abhängig von Gesetzen) -&gt; Übersetzung in allgemeine Begriffe</w:t>
+      </w:r>
+    </w:p>
+    <w:p>
+      <w:r>
+        <w:t>ISO-20000-1 Norm</w:t>
+      </w:r>
+    </w:p>
+    <w:p>
+      <w:r>
+        <w:t xml:space="preserve">ITIL </w:t>
+      </w:r>
+      <w:proofErr w:type="spellStart"/>
+      <w:r>
+        <w:t>Policies</w:t>
+      </w:r>
+      <w:proofErr w:type="spellEnd"/>
+    </w:p>
+    <w:p>
+      <w:pPr>
+        <w:pStyle w:val="berschrift3"/>
+      </w:pPr>
+      <w:bookmarkStart w:id="66" w:name="_Ref446517322"/>
+      <w:bookmarkStart w:id="67" w:name="_Toc446673029"/>
+      <w:bookmarkEnd w:id="64"/>
+      <w:r>
+        <w:t>Prozesse</w:t>
+      </w:r>
       <w:bookmarkEnd w:id="66"/>
-    </w:p>
-    <w:p>
-      <w:r>
-        <w:t>Risiko: Anpassung zu langsam</w:t>
-      </w:r>
-    </w:p>
-    <w:p>
-      <w:r>
-        <w:t>Generell ähnlich zu Einführung</w:t>
-      </w:r>
-    </w:p>
-    <w:p>
-      <w:pPr>
-        <w:pStyle w:val="berschrift3"/>
-      </w:pPr>
-      <w:bookmarkStart w:id="67" w:name="_Toc446518558"/>
-      <w:r>
-        <w:t>Reife</w:t>
-      </w:r>
       <w:bookmarkEnd w:id="67"/>
     </w:p>
     <w:p>
       <w:r>
-        <w:t>Ähnlich zu Sättigung</w:t>
-      </w:r>
-    </w:p>
-    <w:p>
-      <w:pPr>
-        <w:pStyle w:val="berschrift3"/>
-      </w:pPr>
-      <w:bookmarkStart w:id="68" w:name="_Toc446518559"/>
-      <w:r>
-        <w:t>Sättigung</w:t>
-      </w:r>
-      <w:bookmarkEnd w:id="68"/>
-    </w:p>
-    <w:p>
-      <w:r>
-        <w:t>Risiko: Ausfall oder andere Qualitätsmängel -&gt; Kundenverlust</w:t>
-      </w:r>
-    </w:p>
-    <w:p>
-      <w:r>
-        <w:t>Risiko: Anpassung an Umwelt</w:t>
-      </w:r>
-    </w:p>
-    <w:p>
-      <w:pPr>
-        <w:pStyle w:val="berschrift3"/>
-      </w:pPr>
-      <w:bookmarkStart w:id="69" w:name="_Toc446518560"/>
+        <w:t>ITIL Prozesse</w:t>
+      </w:r>
+    </w:p>
+    <w:p>
       <w:r>
         <w:lastRenderedPageBreak/>
-        <w:t>Entsorgung</w:t>
-      </w:r>
-      <w:bookmarkEnd w:id="69"/>
-    </w:p>
-    <w:p>
-      <w:r>
-        <w:t>Risiko: Aufwand für Änderungen -&gt; Tests</w:t>
-      </w:r>
-    </w:p>
-    <w:p>
-      <w:pPr>
-        <w:pStyle w:val="berschrift3"/>
-      </w:pPr>
-      <w:bookmarkStart w:id="70" w:name="_Toc446518561"/>
-      <w:r>
-        <w:t>Zusammenfassung der Risiken der einzelnen Phasen</w:t>
-      </w:r>
-      <w:bookmarkEnd w:id="70"/>
-    </w:p>
-    <w:p>
-      <w:r>
-        <w:t>Ggf. Zusammenfassung Phasen aufgrund gleicher/ähnlicher Risiken</w:t>
-      </w:r>
-    </w:p>
-    <w:p>
-      <w:r>
-        <w:t>Kategorisierung der Risiken z. B. auf Zeit, Qualität, Kosten</w:t>
-      </w:r>
-    </w:p>
-    <w:p>
-      <w:pPr>
-        <w:pStyle w:val="berschrift2"/>
-      </w:pPr>
-      <w:bookmarkStart w:id="71" w:name="_Toc446518562"/>
-      <w:r>
-        <w:t xml:space="preserve">Methoden des </w:t>
-      </w:r>
-      <w:r>
-        <w:t>Release-Management</w:t>
-      </w:r>
-      <w:r>
-        <w:t>s zum Umgang mit Risiken</w:t>
-      </w:r>
-      <w:bookmarkEnd w:id="71"/>
-    </w:p>
-    <w:p>
-      <w:r>
-        <w:t xml:space="preserve">Das Release-Management wurde bereits in Kapitel </w:t>
-      </w:r>
-      <w:r>
-        <w:fldChar w:fldCharType="begin"/>
-      </w:r>
-      <w:r>
-        <w:instrText xml:space="preserve"> REF _Ref446517190 \r \h </w:instrText>
-      </w:r>
-      <w:r>
-        <w:fldChar w:fldCharType="separate"/>
-      </w:r>
-      <w:r>
-        <w:t>2.4</w:t>
-      </w:r>
-      <w:r>
-        <w:fldChar w:fldCharType="end"/>
-      </w:r>
-      <w:r>
-        <w:t xml:space="preserve"> vorgestellt.</w:t>
-      </w:r>
-      <w:r>
-        <w:t xml:space="preserve"> </w:t>
-      </w:r>
-      <w:r>
-        <w:t>Ziel dieses Kapitels ist es, die unterschiedlichen Methoden zur Steuerung des Release-Managements zu ermitteln und darzustellen. Hierfür werden als Basis die Regelungen und Prozesse der ITIL Service Transition betrachtet und um Aspekte aus der ISO/IEC 20000 Norm sowie aus dem IT-Referenzmodell COBIT ergänzt. Weiterhin werden die Möglichkeiten zur Standardisierung und Automatisierung dieser Methoden erläutert.</w:t>
-      </w:r>
-    </w:p>
-    <w:p>
-      <w:pPr>
-        <w:pStyle w:val="berschrift3"/>
-      </w:pPr>
-      <w:bookmarkStart w:id="72" w:name="_Ref446516759"/>
-      <w:bookmarkStart w:id="73" w:name="_Toc446518563"/>
-      <w:r>
-        <w:t>Regelungen</w:t>
-      </w:r>
-      <w:bookmarkEnd w:id="73"/>
-    </w:p>
-    <w:p>
-      <w:r>
-        <w:t>Rechtliche Rahmenbedingungen (Gesetze)</w:t>
-      </w:r>
-    </w:p>
-    <w:p>
-      <w:r>
-        <w:t xml:space="preserve">Richtlinien, z. B. betriebliche Freigabe, BA, Webfreigabe, </w:t>
-      </w:r>
-      <w:proofErr w:type="spellStart"/>
-      <w:r>
-        <w:t>Phasegate</w:t>
-      </w:r>
-      <w:proofErr w:type="spellEnd"/>
-      <w:r>
-        <w:t xml:space="preserve"> (u. U. abhängig von Gesetzen) -&gt; Übersetzung in allgemeine Begriffe</w:t>
-      </w:r>
-    </w:p>
-    <w:p>
-      <w:r>
-        <w:t>ISO-20000-1 Norm</w:t>
-      </w:r>
-    </w:p>
-    <w:p>
-      <w:r>
-        <w:t xml:space="preserve">ITIL </w:t>
-      </w:r>
-      <w:proofErr w:type="spellStart"/>
-      <w:r>
-        <w:t>Policies</w:t>
-      </w:r>
-      <w:proofErr w:type="spellEnd"/>
-    </w:p>
-    <w:p>
-      <w:pPr>
-        <w:pStyle w:val="berschrift3"/>
-      </w:pPr>
-      <w:bookmarkStart w:id="74" w:name="_Ref446517322"/>
-      <w:bookmarkStart w:id="75" w:name="_Toc446518564"/>
-      <w:bookmarkEnd w:id="72"/>
-      <w:r>
-        <w:t>Prozesse</w:t>
-      </w:r>
-      <w:bookmarkEnd w:id="74"/>
-      <w:bookmarkEnd w:id="75"/>
-    </w:p>
-    <w:p>
-      <w:r>
-        <w:t>ITIL Prozesse</w:t>
-      </w:r>
-    </w:p>
-    <w:p>
-      <w:r>
         <w:t>ISO 20000-2</w:t>
       </w:r>
     </w:p>
@@ -12000,7 +12383,6 @@
         </w:numPr>
       </w:pPr>
       <w:r>
-        <w:lastRenderedPageBreak/>
         <w:t>Service-Management</w:t>
       </w:r>
     </w:p>
@@ -12093,11 +12475,11 @@
       <w:pPr>
         <w:pStyle w:val="berschrift3"/>
       </w:pPr>
-      <w:bookmarkStart w:id="76" w:name="_Toc446518565"/>
+      <w:bookmarkStart w:id="68" w:name="_Toc446673030"/>
       <w:r>
         <w:t>Standardisierung</w:t>
       </w:r>
-      <w:bookmarkEnd w:id="76"/>
+      <w:bookmarkEnd w:id="68"/>
     </w:p>
     <w:p>
       <w:r>
@@ -12116,11 +12498,11 @@
       <w:pPr>
         <w:pStyle w:val="berschrift3"/>
       </w:pPr>
-      <w:bookmarkStart w:id="77" w:name="_Toc446518566"/>
+      <w:bookmarkStart w:id="69" w:name="_Toc446673031"/>
       <w:r>
         <w:t>Automatisierung</w:t>
       </w:r>
-      <w:bookmarkEnd w:id="77"/>
+      <w:bookmarkEnd w:id="69"/>
     </w:p>
     <w:p>
       <w:r>
@@ -12180,8 +12562,8 @@
           <w:szCs w:val="22"/>
         </w:rPr>
       </w:pPr>
-      <w:bookmarkStart w:id="78" w:name="_Ref442963953"/>
-      <w:bookmarkStart w:id="79" w:name="_Toc446518567"/>
+      <w:bookmarkStart w:id="70" w:name="_Ref442963953"/>
+      <w:bookmarkStart w:id="71" w:name="_Toc446673032"/>
       <w:r>
         <w:lastRenderedPageBreak/>
         <w:t>Ko</w:t>
@@ -12192,19 +12574,19 @@
       <w:r>
         <w:t xml:space="preserve"> Risiken der Produktlebenszyklusphasen</w:t>
       </w:r>
-      <w:bookmarkEnd w:id="78"/>
-      <w:bookmarkEnd w:id="79"/>
+      <w:bookmarkEnd w:id="70"/>
+      <w:bookmarkEnd w:id="71"/>
     </w:p>
     <w:p>
       <w:pPr>
         <w:pStyle w:val="berschrift2"/>
       </w:pPr>
-      <w:bookmarkStart w:id="80" w:name="_Toc446518568"/>
+      <w:bookmarkStart w:id="72" w:name="_Toc446673033"/>
       <w:proofErr w:type="spellStart"/>
       <w:r>
         <w:t>DevOps</w:t>
       </w:r>
-      <w:bookmarkEnd w:id="80"/>
+      <w:bookmarkEnd w:id="72"/>
       <w:proofErr w:type="spellEnd"/>
     </w:p>
     <w:p>
@@ -12216,11 +12598,11 @@
       <w:pPr>
         <w:pStyle w:val="berschrift2"/>
       </w:pPr>
-      <w:bookmarkStart w:id="81" w:name="_Toc446518569"/>
+      <w:bookmarkStart w:id="73" w:name="_Toc446673034"/>
       <w:r>
         <w:t>Formell</w:t>
       </w:r>
-      <w:bookmarkEnd w:id="81"/>
+      <w:bookmarkEnd w:id="73"/>
     </w:p>
     <w:p>
       <w:r>
@@ -12231,11 +12613,11 @@
       <w:pPr>
         <w:pStyle w:val="berschrift2"/>
       </w:pPr>
-      <w:bookmarkStart w:id="82" w:name="_Toc446518570"/>
+      <w:bookmarkStart w:id="74" w:name="_Toc446673035"/>
       <w:r>
         <w:t>Individuell</w:t>
       </w:r>
-      <w:bookmarkEnd w:id="82"/>
+      <w:bookmarkEnd w:id="74"/>
     </w:p>
     <w:p>
       <w:r>
@@ -12246,14 +12628,14 @@
       <w:pPr>
         <w:pStyle w:val="berschrift1"/>
       </w:pPr>
-      <w:bookmarkStart w:id="83" w:name="_Ref442964028"/>
-      <w:bookmarkStart w:id="84" w:name="_Toc446518571"/>
+      <w:bookmarkStart w:id="75" w:name="_Ref442964028"/>
+      <w:bookmarkStart w:id="76" w:name="_Toc446673036"/>
       <w:r>
         <w:lastRenderedPageBreak/>
         <w:t>Kritische Würdigung der Standardtypen</w:t>
       </w:r>
-      <w:bookmarkEnd w:id="83"/>
-      <w:bookmarkEnd w:id="84"/>
+      <w:bookmarkEnd w:id="75"/>
+      <w:bookmarkEnd w:id="76"/>
     </w:p>
     <w:p>
       <w:r>
@@ -12298,14 +12680,14 @@
       <w:pPr>
         <w:pStyle w:val="berschrift1"/>
       </w:pPr>
-      <w:bookmarkStart w:id="85" w:name="_Ref442964114"/>
-      <w:bookmarkStart w:id="86" w:name="_Toc446518572"/>
+      <w:bookmarkStart w:id="77" w:name="_Ref442964114"/>
+      <w:bookmarkStart w:id="78" w:name="_Toc446673037"/>
       <w:r>
         <w:lastRenderedPageBreak/>
         <w:t>Demonstration der Standardtypen am Fallbeispiel DPDHL Group</w:t>
       </w:r>
-      <w:bookmarkEnd w:id="85"/>
-      <w:bookmarkEnd w:id="86"/>
+      <w:bookmarkEnd w:id="77"/>
+      <w:bookmarkEnd w:id="78"/>
     </w:p>
     <w:p>
       <w:proofErr w:type="spellStart"/>
@@ -12321,14 +12703,14 @@
       <w:pPr>
         <w:pStyle w:val="berschrift1"/>
       </w:pPr>
-      <w:bookmarkStart w:id="87" w:name="_Ref442964164"/>
-      <w:bookmarkStart w:id="88" w:name="_Toc446518573"/>
+      <w:bookmarkStart w:id="79" w:name="_Ref442964164"/>
+      <w:bookmarkStart w:id="80" w:name="_Toc446673038"/>
       <w:r>
         <w:lastRenderedPageBreak/>
         <w:t>Evaluation der Zielerreichung und Ausblick</w:t>
       </w:r>
-      <w:bookmarkEnd w:id="87"/>
-      <w:bookmarkEnd w:id="88"/>
+      <w:bookmarkEnd w:id="79"/>
+      <w:bookmarkEnd w:id="80"/>
     </w:p>
     <w:p>
       <w:r>
@@ -12343,31 +12725,31 @@
     <w:p>
       <w:pPr>
         <w:sectPr>
-          <w:headerReference w:type="default" r:id="rId25"/>
+          <w:headerReference w:type="default" r:id="rId26"/>
           <w:pgSz w:w="11906" w:h="16838"/>
           <w:pgMar w:top="1134" w:right="1418" w:bottom="1134" w:left="2268" w:header="709" w:footer="709" w:gutter="0"/>
           <w:pgNumType w:start="1"/>
           <w:cols w:space="708"/>
         </w:sectPr>
       </w:pPr>
-      <w:bookmarkStart w:id="89" w:name="_Toc410799361"/>
-      <w:bookmarkStart w:id="90" w:name="_Toc410799446"/>
-      <w:bookmarkStart w:id="91" w:name="_Toc410799366"/>
-      <w:bookmarkStart w:id="92" w:name="_Toc410799451"/>
-      <w:bookmarkStart w:id="93" w:name="_Toc415465661"/>
-      <w:bookmarkStart w:id="94" w:name="_Ref418325438"/>
-      <w:bookmarkStart w:id="95" w:name="_Ref414785387"/>
-      <w:bookmarkStart w:id="96" w:name="_Toc415465643"/>
-    </w:p>
-    <w:bookmarkEnd w:id="96" w:displacedByCustomXml="next"/>
-    <w:bookmarkEnd w:id="95" w:displacedByCustomXml="next"/>
-    <w:bookmarkEnd w:id="94" w:displacedByCustomXml="next"/>
-    <w:bookmarkEnd w:id="93" w:displacedByCustomXml="next"/>
-    <w:bookmarkEnd w:id="92" w:displacedByCustomXml="next"/>
-    <w:bookmarkEnd w:id="91" w:displacedByCustomXml="next"/>
-    <w:bookmarkEnd w:id="90" w:displacedByCustomXml="next"/>
-    <w:bookmarkEnd w:id="89" w:displacedByCustomXml="next"/>
-    <w:bookmarkStart w:id="97" w:name="_Toc446518574" w:displacedByCustomXml="next"/>
+      <w:bookmarkStart w:id="81" w:name="_Toc415465643"/>
+      <w:bookmarkStart w:id="82" w:name="_Ref414785387"/>
+      <w:bookmarkStart w:id="83" w:name="_Ref418325438"/>
+      <w:bookmarkStart w:id="84" w:name="_Toc415465661"/>
+      <w:bookmarkStart w:id="85" w:name="_Toc410799451"/>
+      <w:bookmarkStart w:id="86" w:name="_Toc410799366"/>
+      <w:bookmarkStart w:id="87" w:name="_Toc410799446"/>
+      <w:bookmarkStart w:id="88" w:name="_Toc410799361"/>
+    </w:p>
+    <w:bookmarkEnd w:id="88" w:displacedByCustomXml="next"/>
+    <w:bookmarkEnd w:id="87" w:displacedByCustomXml="next"/>
+    <w:bookmarkEnd w:id="86" w:displacedByCustomXml="next"/>
+    <w:bookmarkEnd w:id="85" w:displacedByCustomXml="next"/>
+    <w:bookmarkEnd w:id="84" w:displacedByCustomXml="next"/>
+    <w:bookmarkEnd w:id="83" w:displacedByCustomXml="next"/>
+    <w:bookmarkEnd w:id="82" w:displacedByCustomXml="next"/>
+    <w:bookmarkEnd w:id="81" w:displacedByCustomXml="next"/>
+    <w:bookmarkStart w:id="89" w:name="_Toc446673039" w:displacedByCustomXml="next"/>
     <w:sdt>
       <w:sdtPr>
         <w:rPr>
@@ -12389,7 +12771,7 @@
           <w:r>
             <w:t>Literaturverzeichnis</w:t>
           </w:r>
-          <w:bookmarkEnd w:id="97"/>
+          <w:bookmarkEnd w:id="89"/>
         </w:p>
         <w:sdt>
           <w:sdtPr>
@@ -13374,8 +13756,8 @@
       <w:pPr>
         <w:jc w:val="left"/>
         <w:sectPr>
-          <w:headerReference w:type="even" r:id="rId26"/>
-          <w:headerReference w:type="default" r:id="rId27"/>
+          <w:headerReference w:type="even" r:id="rId27"/>
+          <w:headerReference w:type="default" r:id="rId28"/>
           <w:type w:val="continuous"/>
           <w:pgSz w:w="11906" w:h="16838"/>
           <w:pgMar w:top="1134" w:right="1418" w:bottom="1134" w:left="2268" w:header="708" w:footer="708" w:gutter="0"/>
@@ -13387,12 +13769,12 @@
       <w:pPr>
         <w:pStyle w:val="berschrift1ohneNummerierung"/>
       </w:pPr>
-      <w:bookmarkStart w:id="98" w:name="_Toc446518575"/>
+      <w:bookmarkStart w:id="90" w:name="_Toc446673040"/>
       <w:r>
         <w:lastRenderedPageBreak/>
         <w:t>Erklärung</w:t>
       </w:r>
-      <w:bookmarkEnd w:id="98"/>
+      <w:bookmarkEnd w:id="90"/>
     </w:p>
     <w:p>
       <w:pPr>
@@ -13425,7 +13807,7 @@
           </w:ffData>
         </w:fldChar>
       </w:r>
-      <w:bookmarkStart w:id="99" w:name="Text15"/>
+      <w:bookmarkStart w:id="91" w:name="Text15"/>
       <w:r>
         <w:instrText xml:space="preserve"> FORMTEXT </w:instrText>
       </w:r>
@@ -13441,7 +13823,7 @@
       <w:r>
         <w:fldChar w:fldCharType="end"/>
       </w:r>
-      <w:bookmarkEnd w:id="99"/>
+      <w:bookmarkEnd w:id="91"/>
     </w:p>
     <w:p>
       <w:pPr>
@@ -13474,7 +13856,7 @@
           </w:ffData>
         </w:fldChar>
       </w:r>
-      <w:bookmarkStart w:id="100" w:name="Text16"/>
+      <w:bookmarkStart w:id="92" w:name="Text16"/>
       <w:r>
         <w:instrText xml:space="preserve"> FORMTEXT </w:instrText>
       </w:r>
@@ -13490,7 +13872,7 @@
       <w:r>
         <w:fldChar w:fldCharType="end"/>
       </w:r>
-      <w:bookmarkEnd w:id="100"/>
+      <w:bookmarkEnd w:id="92"/>
     </w:p>
     <w:p>
       <w:pPr>
@@ -13520,7 +13902,7 @@
           </w:ffData>
         </w:fldChar>
       </w:r>
-      <w:bookmarkStart w:id="101" w:name="Text17"/>
+      <w:bookmarkStart w:id="93" w:name="Text17"/>
       <w:r>
         <w:instrText xml:space="preserve"> FORMTEXT </w:instrText>
       </w:r>
@@ -13536,7 +13918,7 @@
       <w:r>
         <w:fldChar w:fldCharType="end"/>
       </w:r>
-      <w:bookmarkEnd w:id="101"/>
+      <w:bookmarkEnd w:id="93"/>
     </w:p>
     <w:p>
       <w:pPr>
@@ -13701,7 +14083,7 @@
       </w:r>
     </w:p>
     <w:sectPr>
-      <w:headerReference w:type="default" r:id="rId28"/>
+      <w:headerReference w:type="default" r:id="rId29"/>
       <w:pgSz w:w="11906" w:h="16838"/>
       <w:pgMar w:top="1134" w:right="1418" w:bottom="1134" w:left="2268" w:header="708" w:footer="708" w:gutter="0"/>
       <w:cols w:space="708"/>
@@ -13712,7 +14094,7 @@
 
 <file path=word/comments.xml><?xml version="1.0" encoding="utf-8"?>
 <w:comments xmlns:wpc="http://schemas.microsoft.com/office/word/2010/wordprocessingCanvas" xmlns:mo="http://schemas.microsoft.com/office/mac/office/2008/main" xmlns:mc="http://schemas.openxmlformats.org/markup-compatibility/2006" xmlns:mv="urn:schemas-microsoft-com:mac:vml" xmlns:o="urn:schemas-microsoft-com:office:office" xmlns:r="http://schemas.openxmlformats.org/officeDocument/2006/relationships" xmlns:m="http://schemas.openxmlformats.org/officeDocument/2006/math" xmlns:v="urn:schemas-microsoft-com:vml" xmlns:wp14="http://schemas.microsoft.com/office/word/2010/wordprocessingDrawing" xmlns:wp="http://schemas.openxmlformats.org/drawingml/2006/wordprocessingDrawing" xmlns:w10="urn:schemas-microsoft-com:office:word" xmlns:w="http://schemas.openxmlformats.org/wordprocessingml/2006/main" xmlns:w14="http://schemas.microsoft.com/office/word/2010/wordml" xmlns:w15="http://schemas.microsoft.com/office/word/2012/wordml" xmlns:wpg="http://schemas.microsoft.com/office/word/2010/wordprocessingGroup" xmlns:wpi="http://schemas.microsoft.com/office/word/2010/wordprocessingInk" xmlns:wne="http://schemas.microsoft.com/office/word/2006/wordml" xmlns:wps="http://schemas.microsoft.com/office/word/2010/wordprocessingShape" mc:Ignorable="w14 w15 wp14">
-  <w:comment w:id="21" w:author="steve.lohr@gmx.de" w:date="2016-03-02T15:56:00Z" w:initials="s">
+  <w:comment w:id="20" w:author="steve.lohr@gmx.de" w:date="2016-02-11T14:35:00Z" w:initials="s">
     <w:p>
       <w:pPr>
         <w:pStyle w:val="Kommentartext"/>
@@ -13724,11 +14106,11 @@
         <w:annotationRef/>
       </w:r>
       <w:r>
-        <w:t>Wie baue ich das ein?</w:t>
+        <w:t>Quelle?</w:t>
       </w:r>
     </w:p>
   </w:comment>
-  <w:comment w:id="22" w:author="steve.lohr@gmx.de" w:date="2016-02-11T14:32:00Z" w:initials="s">
+  <w:comment w:id="21" w:author="steve.lohr@gmx.de" w:date="2016-02-11T14:36:00Z" w:initials="s">
     <w:p>
       <w:pPr>
         <w:pStyle w:val="Kommentartext"/>
@@ -13744,7 +14126,7 @@
       </w:r>
     </w:p>
   </w:comment>
-  <w:comment w:id="23" w:author="steve.lohr@gmx.de" w:date="2016-02-11T14:31:00Z" w:initials="s">
+  <w:comment w:id="22" w:author="steve.lohr@gmx.de" w:date="2016-02-11T14:37:00Z" w:initials="s">
     <w:p>
       <w:pPr>
         <w:pStyle w:val="Kommentartext"/>
@@ -13760,7 +14142,7 @@
       </w:r>
     </w:p>
   </w:comment>
-  <w:comment w:id="24" w:author="steve.lohr@gmx.de" w:date="2016-02-11T14:32:00Z" w:initials="s">
+  <w:comment w:id="23" w:author="steve.lohr@gmx.de" w:date="2016-02-11T14:37:00Z" w:initials="s">
     <w:p>
       <w:pPr>
         <w:pStyle w:val="Kommentartext"/>
@@ -13776,7 +14158,7 @@
       </w:r>
     </w:p>
   </w:comment>
-  <w:comment w:id="25" w:author="steve.lohr@gmx.de" w:date="2016-02-11T14:32:00Z" w:initials="s">
+  <w:comment w:id="24" w:author="steve.lohr@gmx.de" w:date="2016-02-11T14:38:00Z" w:initials="s">
     <w:p>
       <w:pPr>
         <w:pStyle w:val="Kommentartext"/>
@@ -13792,7 +14174,7 @@
       </w:r>
     </w:p>
   </w:comment>
-  <w:comment w:id="26" w:author="steve.lohr@gmx.de" w:date="2016-02-11T14:32:00Z" w:initials="s">
+  <w:comment w:id="25" w:author="steve.lohr@gmx.de" w:date="2016-02-11T14:38:00Z" w:initials="s">
     <w:p>
       <w:pPr>
         <w:pStyle w:val="Kommentartext"/>
@@ -13804,171 +14186,11 @@
         <w:annotationRef/>
       </w:r>
       <w:r>
-        <w:t>Quellen?</w:t>
+        <w:t>Quelle?</w:t>
       </w:r>
     </w:p>
   </w:comment>
-  <w:comment w:id="27" w:author="steve.lohr@gmx.de" w:date="2016-02-11T14:32:00Z" w:initials="s">
-    <w:p>
-      <w:pPr>
-        <w:pStyle w:val="Kommentartext"/>
-      </w:pPr>
-      <w:r>
-        <w:rPr>
-          <w:rStyle w:val="Kommentarzeichen"/>
-        </w:rPr>
-        <w:annotationRef/>
-      </w:r>
-      <w:r>
-        <w:t>Quellen?</w:t>
-      </w:r>
-    </w:p>
-  </w:comment>
-  <w:comment w:id="28" w:author="steve.lohr@gmx.de" w:date="2016-02-11T14:34:00Z" w:initials="s">
-    <w:p>
-      <w:pPr>
-        <w:pStyle w:val="Kommentartext"/>
-      </w:pPr>
-      <w:r>
-        <w:rPr>
-          <w:rStyle w:val="Kommentarzeichen"/>
-        </w:rPr>
-        <w:annotationRef/>
-      </w:r>
-      <w:r>
-        <w:t>Quellen?</w:t>
-      </w:r>
-    </w:p>
-  </w:comment>
-  <w:comment w:id="29" w:author="steve.lohr@gmx.de" w:date="2016-02-11T14:35:00Z" w:initials="s">
-    <w:p>
-      <w:pPr>
-        <w:pStyle w:val="Kommentartext"/>
-      </w:pPr>
-      <w:r>
-        <w:rPr>
-          <w:rStyle w:val="Kommentarzeichen"/>
-        </w:rPr>
-        <w:annotationRef/>
-      </w:r>
-      <w:r>
-        <w:t>Quelle?</w:t>
-      </w:r>
-    </w:p>
-  </w:comment>
-  <w:comment w:id="30" w:author="steve.lohr@gmx.de" w:date="2016-02-11T14:35:00Z" w:initials="s">
-    <w:p>
-      <w:pPr>
-        <w:pStyle w:val="Kommentartext"/>
-      </w:pPr>
-      <w:r>
-        <w:rPr>
-          <w:rStyle w:val="Kommentarzeichen"/>
-        </w:rPr>
-        <w:annotationRef/>
-      </w:r>
-      <w:r>
-        <w:t>Quelle?</w:t>
-      </w:r>
-    </w:p>
-  </w:comment>
-  <w:comment w:id="31" w:author="steve.lohr@gmx.de" w:date="2016-02-11T14:36:00Z" w:initials="s">
-    <w:p>
-      <w:pPr>
-        <w:pStyle w:val="Kommentartext"/>
-      </w:pPr>
-      <w:r>
-        <w:rPr>
-          <w:rStyle w:val="Kommentarzeichen"/>
-        </w:rPr>
-        <w:annotationRef/>
-      </w:r>
-      <w:r>
-        <w:t>Quellen?</w:t>
-      </w:r>
-    </w:p>
-  </w:comment>
-  <w:comment w:id="32" w:author="steve.lohr@gmx.de" w:date="2016-02-11T14:37:00Z" w:initials="s">
-    <w:p>
-      <w:pPr>
-        <w:pStyle w:val="Kommentartext"/>
-      </w:pPr>
-      <w:r>
-        <w:rPr>
-          <w:rStyle w:val="Kommentarzeichen"/>
-        </w:rPr>
-        <w:annotationRef/>
-      </w:r>
-      <w:r>
-        <w:t>Quellen?</w:t>
-      </w:r>
-    </w:p>
-  </w:comment>
-  <w:comment w:id="33" w:author="steve.lohr@gmx.de" w:date="2016-02-11T14:37:00Z" w:initials="s">
-    <w:p>
-      <w:pPr>
-        <w:pStyle w:val="Kommentartext"/>
-      </w:pPr>
-      <w:r>
-        <w:rPr>
-          <w:rStyle w:val="Kommentarzeichen"/>
-        </w:rPr>
-        <w:annotationRef/>
-      </w:r>
-      <w:r>
-        <w:t>Quellen?</w:t>
-      </w:r>
-    </w:p>
-  </w:comment>
-  <w:comment w:id="34" w:author="steve.lohr@gmx.de" w:date="2016-02-11T14:38:00Z" w:initials="s">
-    <w:p>
-      <w:pPr>
-        <w:pStyle w:val="Kommentartext"/>
-      </w:pPr>
-      <w:r>
-        <w:rPr>
-          <w:rStyle w:val="Kommentarzeichen"/>
-        </w:rPr>
-        <w:annotationRef/>
-      </w:r>
-      <w:r>
-        <w:t>Quellen?</w:t>
-      </w:r>
-    </w:p>
-  </w:comment>
-  <w:comment w:id="35" w:author="steve.lohr@gmx.de" w:date="2016-02-11T14:38:00Z" w:initials="s">
-    <w:p>
-      <w:pPr>
-        <w:pStyle w:val="Kommentartext"/>
-      </w:pPr>
-      <w:r>
-        <w:rPr>
-          <w:rStyle w:val="Kommentarzeichen"/>
-        </w:rPr>
-        <w:annotationRef/>
-      </w:r>
-      <w:r>
-        <w:t>Quelle?</w:t>
-      </w:r>
-    </w:p>
-  </w:comment>
-  <w:comment w:id="36" w:author="steve.lohr@gmx.de" w:date="2016-02-11T14:39:00Z" w:initials="s">
-    <w:p>
-      <w:pPr>
-        <w:pStyle w:val="Kommentartext"/>
-      </w:pPr>
-      <w:r>
-        <w:rPr>
-          <w:rStyle w:val="Kommentarzeichen"/>
-        </w:rPr>
-        <w:annotationRef/>
-      </w:r>
-      <w:r>
-        <w:t>Quelle?</w:t>
-      </w:r>
-    </w:p>
-  </w:comment>
-  <w:comment w:id="37" w:author="steve.lohr@gmx.de" w:date="2016-02-11T14:40:00Z" w:initials="s">
+  <w:comment w:id="26" w:author="steve.lohr@gmx.de" w:date="2016-02-11T14:39:00Z" w:initials="s">
     <w:p>
       <w:pPr>
         <w:pStyle w:val="Kommentartext"/>
@@ -13989,15 +14211,6 @@
 
 <file path=word/commentsExtended.xml><?xml version="1.0" encoding="utf-8"?>
 <w15:commentsEx xmlns:wpc="http://schemas.microsoft.com/office/word/2010/wordprocessingCanvas" xmlns:mo="http://schemas.microsoft.com/office/mac/office/2008/main" xmlns:mc="http://schemas.openxmlformats.org/markup-compatibility/2006" xmlns:mv="urn:schemas-microsoft-com:mac:vml" xmlns:o="urn:schemas-microsoft-com:office:office" xmlns:r="http://schemas.openxmlformats.org/officeDocument/2006/relationships" xmlns:m="http://schemas.openxmlformats.org/officeDocument/2006/math" xmlns:v="urn:schemas-microsoft-com:vml" xmlns:wp14="http://schemas.microsoft.com/office/word/2010/wordprocessingDrawing" xmlns:wp="http://schemas.openxmlformats.org/drawingml/2006/wordprocessingDrawing" xmlns:w10="urn:schemas-microsoft-com:office:word" xmlns:w="http://schemas.openxmlformats.org/wordprocessingml/2006/main" xmlns:w14="http://schemas.microsoft.com/office/word/2010/wordml" xmlns:w15="http://schemas.microsoft.com/office/word/2012/wordml" xmlns:wpg="http://schemas.microsoft.com/office/word/2010/wordprocessingGroup" xmlns:wpi="http://schemas.microsoft.com/office/word/2010/wordprocessingInk" xmlns:wne="http://schemas.microsoft.com/office/word/2006/wordml" xmlns:wps="http://schemas.microsoft.com/office/word/2010/wordprocessingShape" mc:Ignorable="w14 w15 wp14">
-  <w15:commentEx w15:paraId="3CDB26B0" w15:done="0"/>
-  <w15:commentEx w15:paraId="70855CED" w15:done="0"/>
-  <w15:commentEx w15:paraId="20E23024" w15:done="0"/>
-  <w15:commentEx w15:paraId="6128E5FA" w15:done="0"/>
-  <w15:commentEx w15:paraId="40B27CBA" w15:done="0"/>
-  <w15:commentEx w15:paraId="38BA8732" w15:done="0"/>
-  <w15:commentEx w15:paraId="0179A1A0" w15:done="0"/>
-  <w15:commentEx w15:paraId="5867A21B" w15:done="0"/>
-  <w15:commentEx w15:paraId="66A7B45B" w15:done="0"/>
   <w15:commentEx w15:paraId="46DF64F3" w15:done="0"/>
   <w15:commentEx w15:paraId="250ACCFB" w15:done="0"/>
   <w15:commentEx w15:paraId="153963AC" w15:done="0"/>
@@ -14005,7 +14218,6 @@
   <w15:commentEx w15:paraId="72E4F7F6" w15:done="0"/>
   <w15:commentEx w15:paraId="6F4407B8" w15:done="0"/>
   <w15:commentEx w15:paraId="5914F1CE" w15:done="0"/>
-  <w15:commentEx w15:paraId="7FEA2712" w15:done="0"/>
 </w15:commentsEx>
 </file>
 
@@ -14223,7 +14435,7 @@
       <w:rPr>
         <w:noProof/>
       </w:rPr>
-      <w:t>23</w:t>
+      <w:t>22</w:t>
     </w:r>
     <w:r>
       <w:fldChar w:fldCharType="end"/>
@@ -14567,7 +14779,7 @@
         <w:rPr>
           <w:noProof/>
         </w:rPr>
-        <w:t>Einleitung</w:t>
+        <w:t>Grundlagen</w:t>
       </w:r>
     </w:fldSimple>
     <w:r>
@@ -14589,7 +14801,7 @@
       <w:rPr>
         <w:noProof/>
       </w:rPr>
-      <w:t>1</w:t>
+      <w:t>8</w:t>
     </w:r>
     <w:r>
       <w:fldChar w:fldCharType="end"/>
@@ -18721,7 +18933,7 @@
         </b:NameList>
       </b:BookAuthor>
     </b:Author>
-    <b:RefOrder>18</b:RefOrder>
+    <b:RefOrder>17</b:RefOrder>
   </b:Source>
   <b:Source>
     <b:Tag>CSh99</b:Tag>
@@ -18746,7 +18958,7 @@
         </b:NameList>
       </b:Author>
     </b:Author>
-    <b:RefOrder>19</b:RefOrder>
+    <b:RefOrder>18</b:RefOrder>
   </b:Source>
   <b:Source>
     <b:Tag>WSc06</b:Tag>
@@ -18773,7 +18985,7 @@
     <b:DayAccessed>28</b:DayAccessed>
     <b:URL>http://www.perspektive-blau.de/wissen/0609a/0609a.htm</b:URL>
     <b:InternetSiteTitle>Perspektive Blau</b:InternetSiteTitle>
-    <b:RefOrder>20</b:RefOrder>
+    <b:RefOrder>19</b:RefOrder>
   </b:Source>
   <b:Source>
     <b:Tag>AWS92</b:Tag>
@@ -18793,7 +19005,7 @@
     <b:Year>1992</b:Year>
     <b:City>2. Aufl. Berlin</b:City>
     <b:Publisher>Springer</b:Publisher>
-    <b:RefOrder>21</b:RefOrder>
+    <b:RefOrder>20</b:RefOrder>
   </b:Source>
   <b:Source>
     <b:Tag>Rot98</b:Tag>
@@ -18823,7 +19035,7 @@
         </b:NameList>
       </b:Editor>
     </b:Author>
-    <b:RefOrder>22</b:RefOrder>
+    <b:RefOrder>21</b:RefOrder>
   </b:Source>
   <b:Source>
     <b:Tag>ORe05</b:Tag>
@@ -18845,7 +19057,7 @@
     <b:MonthAccessed>April</b:MonthAccessed>
     <b:DayAccessed>22</b:DayAccessed>
     <b:URL>http://www.oreilly.de/artikel/web20.html</b:URL>
-    <b:RefOrder>23</b:RefOrder>
+    <b:RefOrder>22</b:RefOrder>
   </b:Source>
   <b:Source>
     <b:Tag>TWM10</b:Tag>
@@ -18875,7 +19087,7 @@
     <b:Year>2010</b:Year>
     <b:Issue>3</b:Issue>
     <b:Pages>21-31</b:Pages>
-    <b:RefOrder>24</b:RefOrder>
+    <b:RefOrder>23</b:RefOrder>
   </b:Source>
   <b:Source>
     <b:Tag>KME89</b:Tag>
@@ -18897,7 +19109,7 @@
     <b:PeriodicalTitle>Acadamy of Management Review, Vol. 14, No. 4</b:PeriodicalTitle>
     <b:Pages>532-550</b:Pages>
     <b:JournalName>Acadamy of Management Review</b:JournalName>
-    <b:RefOrder>25</b:RefOrder>
+    <b:RefOrder>24</b:RefOrder>
   </b:Source>
   <b:Source>
     <b:Tag>UBa08</b:Tag>
@@ -18918,7 +19130,7 @@
     </b:Author>
     <b:Publisher>Gabler</b:Publisher>
     <b:Pages>15-36</b:Pages>
-    <b:RefOrder>26</b:RefOrder>
+    <b:RefOrder>25</b:RefOrder>
   </b:Source>
   <b:Source>
     <b:Tag>Bau09</b:Tag>
@@ -18952,7 +19164,7 @@
     <b:ConferenceName>Proceedings of the 42nd Annual Hawaii International Conference on System Sciences</b:ConferenceName>
     <b:City>Waikoloa, Hawaii</b:City>
     <b:Publisher>Computer Society Press</b:Publisher>
-    <b:RefOrder>27</b:RefOrder>
+    <b:RefOrder>26</b:RefOrder>
   </b:Source>
   <b:Source>
     <b:Tag>Pef06</b:Tag>
@@ -18981,7 +19193,7 @@
     <b:PeriodicalTitle>DESRIST</b:PeriodicalTitle>
     <b:Issue>03</b:Issue>
     <b:Pages>45-77</b:Pages>
-    <b:RefOrder>28</b:RefOrder>
+    <b:RefOrder>27</b:RefOrder>
   </b:Source>
   <b:Source>
     <b:Tag>Hor15</b:Tag>
@@ -19001,7 +19213,7 @@
     <b:YearAccessed>2015</b:YearAccessed>
     <b:MonthAccessed>10</b:MonthAccessed>
     <b:DayAccessed>24</b:DayAccessed>
-    <b:RefOrder>2</b:RefOrder>
+    <b:RefOrder>28</b:RefOrder>
   </b:Source>
   <b:Source>
     <b:Tag>Kim</b:Tag>
@@ -19029,7 +19241,7 @@
     <b:City>eBook</b:City>
     <b:Publisher>IT Revolution Press</b:Publisher>
     <b:Year>2013</b:Year>
-    <b:RefOrder>3</b:RefOrder>
+    <b:RefOrder>2</b:RefOrder>
   </b:Source>
   <b:Source>
     <b:Tag>Kim131</b:Tag>
@@ -19049,7 +19261,7 @@
     </b:Author>
     <b:ThesisType>State of Scrum</b:ThesisType>
     <b:Title>The State of Scrum</b:Title>
-    <b:RefOrder>4</b:RefOrder>
+    <b:RefOrder>3</b:RefOrder>
   </b:Source>
   <b:Source>
     <b:Tag>Ham10</b:Tag>
@@ -19074,7 +19286,7 @@
     <b:YearAccessed>2015</b:YearAccessed>
     <b:MonthAccessed>10</b:MonthAccessed>
     <b:DayAccessed>24</b:DayAccessed>
-    <b:RefOrder>5</b:RefOrder>
+    <b:RefOrder>4</b:RefOrder>
   </b:Source>
   <b:Source>
     <b:Tag>Lan15</b:Tag>
@@ -19099,7 +19311,7 @@
     </b:Author>
     <b:PeriodicalTitle>Agil Software entwickeln</b:PeriodicalTitle>
     <b:Month>04</b:Month>
-    <b:RefOrder>6</b:RefOrder>
+    <b:RefOrder>5</b:RefOrder>
   </b:Source>
   <b:Source>
     <b:Tag>Hau07</b:Tag>
@@ -19144,7 +19356,7 @@
     </b:Author>
     <b:Month>04</b:Month>
     <b:Day>15</b:Day>
-    <b:RefOrder>16</b:RefOrder>
+    <b:RefOrder>15</b:RefOrder>
   </b:Source>
   <b:Source>
     <b:Tag>ISO12</b:Tag>
@@ -19165,7 +19377,7 @@
     <b:Month>02</b:Month>
     <b:Day>15</b:Day>
     <b:Comments>http://www.iso.org/iso/home/store/catalogue_tc/catalogue_detail.htm?csnumber=51987</b:Comments>
-    <b:RefOrder>17</b:RefOrder>
+    <b:RefOrder>16</b:RefOrder>
   </b:Source>
   <b:Source>
     <b:Tag>AXE11</b:Tag>
@@ -19184,7 +19396,7 @@
         </b:NameList>
       </b:Author>
     </b:Author>
-    <b:RefOrder>14</b:RefOrder>
+    <b:RefOrder>13</b:RefOrder>
   </b:Source>
   <b:Source>
     <b:Tag>Har09</b:Tag>
@@ -19363,7 +19575,7 @@
         </b:NameList>
       </b:Author>
     </b:Author>
-    <b:RefOrder>7</b:RefOrder>
+    <b:RefOrder>6</b:RefOrder>
   </b:Source>
   <b:Source>
     <b:Tag>Len06</b:Tag>
@@ -19384,7 +19596,7 @@
     <b:Publisher>Frankfurter Allgemeine Buch</b:Publisher>
     <b:Year>2006</b:Year>
     <b:Edition>1. Auflage</b:Edition>
-    <b:RefOrder>11</b:RefOrder>
+    <b:RefOrder>10</b:RefOrder>
   </b:Source>
   <b:Source>
     <b:Tag>Pic14</b:Tag>
@@ -19404,7 +19616,7 @@
     <b:City>Heidelberg</b:City>
     <b:Publisher>dpunkt</b:Publisher>
     <b:Year>2014</b:Year>
-    <b:RefOrder>13</b:RefOrder>
+    <b:RefOrder>12</b:RefOrder>
   </b:Source>
   <b:Source>
     <b:Tag>Aum09</b:Tag>
@@ -19426,7 +19638,7 @@
     <b:Publisher>Gabler</b:Publisher>
     <b:Year>2009</b:Year>
     <b:Edition>2. Auflage</b:Edition>
-    <b:RefOrder>9</b:RefOrder>
+    <b:RefOrder>8</b:RefOrder>
   </b:Source>
   <b:Source>
     <b:Tag>Sch97</b:Tag>
@@ -19448,7 +19660,7 @@
       </b:Author>
     </b:Author>
     <b:Edition>9. Auflage</b:Edition>
-    <b:RefOrder>8</b:RefOrder>
+    <b:RefOrder>7</b:RefOrder>
   </b:Source>
   <b:Source>
     <b:Tag>Dru06</b:Tag>
@@ -19470,7 +19682,7 @@
     <b:Publisher>HarperCollins e-books</b:Publisher>
     <b:Year>2009</b:Year>
     <b:Edition>Reprint 2009</b:Edition>
-    <b:RefOrder>10</b:RefOrder>
+    <b:RefOrder>9</b:RefOrder>
   </b:Source>
   <b:Source>
     <b:Tag>Chr00</b:Tag>
@@ -19491,7 +19703,7 @@
     <b:City>o. O.</b:City>
     <b:Publisher>Harvard Business Review Press</b:Publisher>
     <b:Year>2000</b:Year>
-    <b:RefOrder>12</b:RefOrder>
+    <b:RefOrder>11</b:RefOrder>
   </b:Source>
   <b:Source>
     <b:Tag>Bei151</b:Tag>
@@ -19516,13 +19728,13 @@
     <b:Publisher>Carl Hanser Verlag</b:Publisher>
     <b:Year>2015</b:Year>
     <b:Edition>4. Auflage</b:Edition>
-    <b:RefOrder>15</b:RefOrder>
+    <b:RefOrder>14</b:RefOrder>
   </b:Source>
 </b:Sources>
 </file>
 
 <file path=customXml/itemProps1.xml><?xml version="1.0" encoding="utf-8"?>
-<ds:datastoreItem xmlns:ds="http://schemas.openxmlformats.org/officeDocument/2006/customXml" ds:itemID="{3CFED38A-0173-DC44-B379-3979E5F03E64}">
+<ds:datastoreItem xmlns:ds="http://schemas.openxmlformats.org/officeDocument/2006/customXml" ds:itemID="{AFCFEFE8-7342-9E41-B2DB-BB43A42A3D30}">
   <ds:schemaRefs>
     <ds:schemaRef ds:uri="http://schemas.openxmlformats.org/officeDocument/2006/bibliography"/>
   </ds:schemaRefs>

</xml_diff>

<commit_message>
3.1 ergänzt - 35%
</commit_message>
<xml_diff>
--- a/Masterthesis_RMST_Steve_Lohr_MSC_WI2016.docx
+++ b/Masterthesis_RMST_Steve_Lohr_MSC_WI2016.docx
@@ -1079,7 +1079,7 @@
       <w:r>
         <w:fldChar w:fldCharType="separate"/>
       </w:r>
-      <w:hyperlink w:anchor="_Toc446780665" w:history="1">
+      <w:hyperlink w:anchor="_Toc446933797" w:history="1">
         <w:r>
           <w:rPr>
             <w:rStyle w:val="Link"/>
@@ -1102,7 +1102,7 @@
           <w:rPr>
             <w:webHidden/>
           </w:rPr>
-          <w:instrText xml:space="preserve"> PAGEREF _Toc446780665 \h </w:instrText>
+          <w:instrText xml:space="preserve"> PAGEREF _Toc446933797 \h </w:instrText>
         </w:r>
         <w:r>
           <w:rPr>
@@ -1139,7 +1139,7 @@
           <w:szCs w:val="24"/>
         </w:rPr>
       </w:pPr>
-      <w:hyperlink w:anchor="_Toc446780666" w:history="1">
+      <w:hyperlink w:anchor="_Toc446933798" w:history="1">
         <w:r>
           <w:rPr>
             <w:rStyle w:val="Link"/>
@@ -1162,7 +1162,7 @@
           <w:rPr>
             <w:webHidden/>
           </w:rPr>
-          <w:instrText xml:space="preserve"> PAGEREF _Toc446780666 \h </w:instrText>
+          <w:instrText xml:space="preserve"> PAGEREF _Toc446933798 \h </w:instrText>
         </w:r>
         <w:r>
           <w:rPr>
@@ -1199,7 +1199,7 @@
           <w:szCs w:val="24"/>
         </w:rPr>
       </w:pPr>
-      <w:hyperlink w:anchor="_Toc446780667" w:history="1">
+      <w:hyperlink w:anchor="_Toc446933799" w:history="1">
         <w:r>
           <w:rPr>
             <w:rStyle w:val="Link"/>
@@ -1223,7 +1223,7 @@
           <w:rPr>
             <w:webHidden/>
           </w:rPr>
-          <w:instrText xml:space="preserve"> PAGEREF _Toc446780667 \h </w:instrText>
+          <w:instrText xml:space="preserve"> PAGEREF _Toc446933799 \h </w:instrText>
         </w:r>
         <w:r>
           <w:rPr>
@@ -1260,7 +1260,7 @@
           <w:szCs w:val="24"/>
         </w:rPr>
       </w:pPr>
-      <w:hyperlink w:anchor="_Toc446780668" w:history="1">
+      <w:hyperlink w:anchor="_Toc446933800" w:history="1">
         <w:r>
           <w:rPr>
             <w:rStyle w:val="Link"/>
@@ -1298,7 +1298,7 @@
           <w:rPr>
             <w:webHidden/>
           </w:rPr>
-          <w:instrText xml:space="preserve"> PAGEREF _Toc446780668 \h </w:instrText>
+          <w:instrText xml:space="preserve"> PAGEREF _Toc446933800 \h </w:instrText>
         </w:r>
         <w:r>
           <w:rPr>
@@ -1335,7 +1335,7 @@
           <w:szCs w:val="24"/>
         </w:rPr>
       </w:pPr>
-      <w:hyperlink w:anchor="_Toc446780669" w:history="1">
+      <w:hyperlink w:anchor="_Toc446933801" w:history="1">
         <w:r>
           <w:rPr>
             <w:rStyle w:val="Link"/>
@@ -1373,7 +1373,7 @@
           <w:rPr>
             <w:webHidden/>
           </w:rPr>
-          <w:instrText xml:space="preserve"> PAGEREF _Toc446780669 \h </w:instrText>
+          <w:instrText xml:space="preserve"> PAGEREF _Toc446933801 \h </w:instrText>
         </w:r>
         <w:r>
           <w:rPr>
@@ -1409,7 +1409,7 @@
           <w:szCs w:val="24"/>
         </w:rPr>
       </w:pPr>
-      <w:hyperlink w:anchor="_Toc446780670" w:history="1">
+      <w:hyperlink w:anchor="_Toc446933802" w:history="1">
         <w:r>
           <w:rPr>
             <w:rStyle w:val="Link"/>
@@ -1446,7 +1446,7 @@
           <w:rPr>
             <w:webHidden/>
           </w:rPr>
-          <w:instrText xml:space="preserve"> PAGEREF _Toc446780670 \h </w:instrText>
+          <w:instrText xml:space="preserve"> PAGEREF _Toc446933802 \h </w:instrText>
         </w:r>
         <w:r>
           <w:rPr>
@@ -1482,7 +1482,7 @@
           <w:szCs w:val="24"/>
         </w:rPr>
       </w:pPr>
-      <w:hyperlink w:anchor="_Toc446780671" w:history="1">
+      <w:hyperlink w:anchor="_Toc446933803" w:history="1">
         <w:r>
           <w:rPr>
             <w:rStyle w:val="Link"/>
@@ -1519,7 +1519,7 @@
           <w:rPr>
             <w:webHidden/>
           </w:rPr>
-          <w:instrText xml:space="preserve"> PAGEREF _Toc446780671 \h </w:instrText>
+          <w:instrText xml:space="preserve"> PAGEREF _Toc446933803 \h </w:instrText>
         </w:r>
         <w:r>
           <w:rPr>
@@ -1555,7 +1555,7 @@
           <w:szCs w:val="24"/>
         </w:rPr>
       </w:pPr>
-      <w:hyperlink w:anchor="_Toc446780672" w:history="1">
+      <w:hyperlink w:anchor="_Toc446933804" w:history="1">
         <w:r>
           <w:rPr>
             <w:rStyle w:val="Link"/>
@@ -1592,7 +1592,7 @@
           <w:rPr>
             <w:webHidden/>
           </w:rPr>
-          <w:instrText xml:space="preserve"> PAGEREF _Toc446780672 \h </w:instrText>
+          <w:instrText xml:space="preserve"> PAGEREF _Toc446933804 \h </w:instrText>
         </w:r>
         <w:r>
           <w:rPr>
@@ -1628,7 +1628,7 @@
           <w:szCs w:val="24"/>
         </w:rPr>
       </w:pPr>
-      <w:hyperlink w:anchor="_Toc446780673" w:history="1">
+      <w:hyperlink w:anchor="_Toc446933805" w:history="1">
         <w:r>
           <w:rPr>
             <w:rStyle w:val="Link"/>
@@ -1665,7 +1665,7 @@
           <w:rPr>
             <w:webHidden/>
           </w:rPr>
-          <w:instrText xml:space="preserve"> PAGEREF _Toc446780673 \h </w:instrText>
+          <w:instrText xml:space="preserve"> PAGEREF _Toc446933805 \h </w:instrText>
         </w:r>
         <w:r>
           <w:rPr>
@@ -1702,7 +1702,7 @@
           <w:szCs w:val="24"/>
         </w:rPr>
       </w:pPr>
-      <w:hyperlink w:anchor="_Toc446780674" w:history="1">
+      <w:hyperlink w:anchor="_Toc446933806" w:history="1">
         <w:r>
           <w:rPr>
             <w:rStyle w:val="Link"/>
@@ -1740,7 +1740,7 @@
           <w:rPr>
             <w:webHidden/>
           </w:rPr>
-          <w:instrText xml:space="preserve"> PAGEREF _Toc446780674 \h </w:instrText>
+          <w:instrText xml:space="preserve"> PAGEREF _Toc446933806 \h </w:instrText>
         </w:r>
         <w:r>
           <w:rPr>
@@ -1776,7 +1776,7 @@
           <w:szCs w:val="24"/>
         </w:rPr>
       </w:pPr>
-      <w:hyperlink w:anchor="_Toc446780675" w:history="1">
+      <w:hyperlink w:anchor="_Toc446933807" w:history="1">
         <w:r>
           <w:rPr>
             <w:rStyle w:val="Link"/>
@@ -1813,7 +1813,7 @@
           <w:rPr>
             <w:webHidden/>
           </w:rPr>
-          <w:instrText xml:space="preserve"> PAGEREF _Toc446780675 \h </w:instrText>
+          <w:instrText xml:space="preserve"> PAGEREF _Toc446933807 \h </w:instrText>
         </w:r>
         <w:r>
           <w:rPr>
@@ -1849,7 +1849,7 @@
           <w:szCs w:val="24"/>
         </w:rPr>
       </w:pPr>
-      <w:hyperlink w:anchor="_Toc446780676" w:history="1">
+      <w:hyperlink w:anchor="_Toc446933808" w:history="1">
         <w:r>
           <w:rPr>
             <w:rStyle w:val="Link"/>
@@ -1886,7 +1886,7 @@
           <w:rPr>
             <w:webHidden/>
           </w:rPr>
-          <w:instrText xml:space="preserve"> PAGEREF _Toc446780676 \h </w:instrText>
+          <w:instrText xml:space="preserve"> PAGEREF _Toc446933808 \h </w:instrText>
         </w:r>
         <w:r>
           <w:rPr>
@@ -1922,7 +1922,7 @@
           <w:szCs w:val="24"/>
         </w:rPr>
       </w:pPr>
-      <w:hyperlink w:anchor="_Toc446780677" w:history="1">
+      <w:hyperlink w:anchor="_Toc446933809" w:history="1">
         <w:r>
           <w:rPr>
             <w:rStyle w:val="Link"/>
@@ -1959,7 +1959,7 @@
           <w:rPr>
             <w:webHidden/>
           </w:rPr>
-          <w:instrText xml:space="preserve"> PAGEREF _Toc446780677 \h </w:instrText>
+          <w:instrText xml:space="preserve"> PAGEREF _Toc446933809 \h </w:instrText>
         </w:r>
         <w:r>
           <w:rPr>
@@ -1986,6 +1986,7 @@
         </w:r>
       </w:hyperlink>
     </w:p>
+    <w:bookmarkStart w:id="14" w:name="_GoBack"/>
     <w:p>
       <w:pPr>
         <w:pStyle w:val="Verzeichnis3"/>
@@ -1995,12 +1996,231 @@
           <w:szCs w:val="24"/>
         </w:rPr>
       </w:pPr>
-      <w:hyperlink w:anchor="_Toc446780678" w:history="1">
+      <w:r>
+        <w:rPr>
+          <w:rStyle w:val="Link"/>
+        </w:rPr>
+        <w:fldChar w:fldCharType="begin"/>
+      </w:r>
+      <w:r>
+        <w:rPr>
+          <w:rStyle w:val="Link"/>
+        </w:rPr>
+        <w:instrText xml:space="preserve"> </w:instrText>
+      </w:r>
+      <w:r>
+        <w:instrText>HYPERLINK \l "_Toc446933810"</w:instrText>
+      </w:r>
+      <w:r>
+        <w:rPr>
+          <w:rStyle w:val="Link"/>
+        </w:rPr>
+        <w:instrText xml:space="preserve"> </w:instrText>
+      </w:r>
+      <w:r>
+        <w:rPr>
+          <w:rStyle w:val="Link"/>
+        </w:rPr>
+      </w:r>
+      <w:r>
+        <w:rPr>
+          <w:rStyle w:val="Link"/>
+        </w:rPr>
+        <w:fldChar w:fldCharType="separate"/>
+      </w:r>
+      <w:r>
+        <w:rPr>
+          <w:rStyle w:val="Link"/>
+        </w:rPr>
+        <w:t>3.1.3</w:t>
+      </w:r>
+      <w:r>
+        <w:rPr>
+          <w:rFonts w:asciiTheme="minorHAnsi" w:eastAsiaTheme="minorEastAsia" w:hAnsiTheme="minorHAnsi" w:cstheme="minorBidi"/>
+          <w:sz w:val="24"/>
+          <w:szCs w:val="24"/>
+        </w:rPr>
+        <w:tab/>
+      </w:r>
+      <w:r>
+        <w:rPr>
+          <w:rStyle w:val="Link"/>
+        </w:rPr>
+        <w:t>Wachstum</w:t>
+      </w:r>
+      <w:r>
+        <w:rPr>
+          <w:webHidden/>
+        </w:rPr>
+        <w:tab/>
+      </w:r>
+      <w:r>
+        <w:rPr>
+          <w:webHidden/>
+        </w:rPr>
+        <w:fldChar w:fldCharType="begin"/>
+      </w:r>
+      <w:r>
+        <w:rPr>
+          <w:webHidden/>
+        </w:rPr>
+        <w:instrText xml:space="preserve"> PAGEREF _Toc446933810 \h </w:instrText>
+      </w:r>
+      <w:r>
+        <w:rPr>
+          <w:webHidden/>
+        </w:rPr>
+      </w:r>
+      <w:r>
+        <w:rPr>
+          <w:webHidden/>
+        </w:rPr>
+        <w:fldChar w:fldCharType="separate"/>
+      </w:r>
+      <w:r>
+        <w:rPr>
+          <w:webHidden/>
+        </w:rPr>
+        <w:t>17</w:t>
+      </w:r>
+      <w:r>
+        <w:rPr>
+          <w:webHidden/>
+        </w:rPr>
+        <w:fldChar w:fldCharType="end"/>
+      </w:r>
+      <w:r>
+        <w:rPr>
+          <w:rStyle w:val="Link"/>
+        </w:rPr>
+        <w:fldChar w:fldCharType="end"/>
+      </w:r>
+    </w:p>
+    <w:bookmarkEnd w:id="14"/>
+    <w:p>
+      <w:pPr>
+        <w:pStyle w:val="Verzeichnis3"/>
+        <w:rPr>
+          <w:rFonts w:asciiTheme="minorHAnsi" w:eastAsiaTheme="minorEastAsia" w:hAnsiTheme="minorHAnsi" w:cstheme="minorBidi"/>
+          <w:sz w:val="24"/>
+          <w:szCs w:val="24"/>
+        </w:rPr>
+      </w:pPr>
+      <w:r>
+        <w:rPr>
+          <w:rStyle w:val="Link"/>
+        </w:rPr>
+        <w:fldChar w:fldCharType="begin"/>
+      </w:r>
+      <w:r>
+        <w:rPr>
+          <w:rStyle w:val="Link"/>
+        </w:rPr>
+        <w:instrText xml:space="preserve"> </w:instrText>
+      </w:r>
+      <w:r>
+        <w:instrText>HYPERLINK \l "_Toc446933811"</w:instrText>
+      </w:r>
+      <w:r>
+        <w:rPr>
+          <w:rStyle w:val="Link"/>
+        </w:rPr>
+        <w:instrText xml:space="preserve"> </w:instrText>
+      </w:r>
+      <w:r>
+        <w:rPr>
+          <w:rStyle w:val="Link"/>
+        </w:rPr>
+      </w:r>
+      <w:r>
+        <w:rPr>
+          <w:rStyle w:val="Link"/>
+        </w:rPr>
+        <w:fldChar w:fldCharType="separate"/>
+      </w:r>
+      <w:r>
+        <w:rPr>
+          <w:rStyle w:val="Link"/>
+        </w:rPr>
+        <w:t>3.1.4</w:t>
+      </w:r>
+      <w:r>
+        <w:rPr>
+          <w:rFonts w:asciiTheme="minorHAnsi" w:eastAsiaTheme="minorEastAsia" w:hAnsiTheme="minorHAnsi" w:cstheme="minorBidi"/>
+          <w:sz w:val="24"/>
+          <w:szCs w:val="24"/>
+        </w:rPr>
+        <w:tab/>
+      </w:r>
+      <w:r>
+        <w:rPr>
+          <w:rStyle w:val="Link"/>
+        </w:rPr>
+        <w:t>Reife</w:t>
+      </w:r>
+      <w:r>
+        <w:rPr>
+          <w:webHidden/>
+        </w:rPr>
+        <w:tab/>
+      </w:r>
+      <w:r>
+        <w:rPr>
+          <w:webHidden/>
+        </w:rPr>
+        <w:fldChar w:fldCharType="begin"/>
+      </w:r>
+      <w:r>
+        <w:rPr>
+          <w:webHidden/>
+        </w:rPr>
+        <w:instrText xml:space="preserve"> PAGEREF _Toc446933811 \h </w:instrText>
+      </w:r>
+      <w:r>
+        <w:rPr>
+          <w:webHidden/>
+        </w:rPr>
+      </w:r>
+      <w:r>
+        <w:rPr>
+          <w:webHidden/>
+        </w:rPr>
+        <w:fldChar w:fldCharType="separate"/>
+      </w:r>
+      <w:r>
+        <w:rPr>
+          <w:webHidden/>
+        </w:rPr>
+        <w:t>17</w:t>
+      </w:r>
+      <w:r>
+        <w:rPr>
+          <w:webHidden/>
+        </w:rPr>
+        <w:fldChar w:fldCharType="end"/>
+      </w:r>
+      <w:r>
+        <w:rPr>
+          <w:rStyle w:val="Link"/>
+        </w:rPr>
+        <w:fldChar w:fldCharType="end"/>
+      </w:r>
+    </w:p>
+    <w:p>
+      <w:pPr>
+        <w:pStyle w:val="Verzeichnis3"/>
+        <w:rPr>
+          <w:rFonts w:asciiTheme="minorHAnsi" w:eastAsiaTheme="minorEastAsia" w:hAnsiTheme="minorHAnsi" w:cstheme="minorBidi"/>
+          <w:sz w:val="24"/>
+          <w:szCs w:val="24"/>
+        </w:rPr>
+      </w:pPr>
+      <w:hyperlink w:anchor="_Toc446933812" w:history="1">
         <w:r>
           <w:rPr>
             <w:rStyle w:val="Link"/>
           </w:rPr>
-          <w:t>3.1.3</w:t>
+          <w:t>3.1.5</w:t>
         </w:r>
         <w:r>
           <w:rPr>
@@ -2014,7 +2234,7 @@
           <w:rPr>
             <w:rStyle w:val="Link"/>
           </w:rPr>
-          <w:t>Wachstum</w:t>
+          <w:t>Entsorgung</w:t>
         </w:r>
         <w:r>
           <w:rPr>
@@ -2032,7 +2252,7 @@
           <w:rPr>
             <w:webHidden/>
           </w:rPr>
-          <w:instrText xml:space="preserve"> PAGEREF _Toc446780678 \h </w:instrText>
+          <w:instrText xml:space="preserve"> PAGEREF _Toc446933812 \h </w:instrText>
         </w:r>
         <w:r>
           <w:rPr>
@@ -2049,7 +2269,7 @@
           <w:rPr>
             <w:webHidden/>
           </w:rPr>
-          <w:t>16</w:t>
+          <w:t>18</w:t>
         </w:r>
         <w:r>
           <w:rPr>
@@ -2068,12 +2288,12 @@
           <w:szCs w:val="24"/>
         </w:rPr>
       </w:pPr>
-      <w:hyperlink w:anchor="_Toc446780679" w:history="1">
+      <w:hyperlink w:anchor="_Toc446933813" w:history="1">
         <w:r>
           <w:rPr>
             <w:rStyle w:val="Link"/>
           </w:rPr>
-          <w:t>3.1.4</w:t>
+          <w:t>3.1.6</w:t>
         </w:r>
         <w:r>
           <w:rPr>
@@ -2087,7 +2307,7 @@
           <w:rPr>
             <w:rStyle w:val="Link"/>
           </w:rPr>
-          <w:t>Reife</w:t>
+          <w:t>Zusammenfassung der Risiken der einzelnen Phasen</w:t>
         </w:r>
         <w:r>
           <w:rPr>
@@ -2105,7 +2325,7 @@
           <w:rPr>
             <w:webHidden/>
           </w:rPr>
-          <w:instrText xml:space="preserve"> PAGEREF _Toc446780679 \h </w:instrText>
+          <w:instrText xml:space="preserve"> PAGEREF _Toc446933813 \h </w:instrText>
         </w:r>
         <w:r>
           <w:rPr>
@@ -2122,7 +2342,7 @@
           <w:rPr>
             <w:webHidden/>
           </w:rPr>
-          <w:t>17</w:t>
+          <w:t>18</w:t>
         </w:r>
         <w:r>
           <w:rPr>
@@ -2134,19 +2354,19 @@
     </w:p>
     <w:p>
       <w:pPr>
-        <w:pStyle w:val="Verzeichnis3"/>
+        <w:pStyle w:val="Verzeichnis2"/>
         <w:rPr>
           <w:rFonts w:asciiTheme="minorHAnsi" w:eastAsiaTheme="minorEastAsia" w:hAnsiTheme="minorHAnsi" w:cstheme="minorBidi"/>
           <w:sz w:val="24"/>
           <w:szCs w:val="24"/>
         </w:rPr>
       </w:pPr>
-      <w:hyperlink w:anchor="_Toc446780680" w:history="1">
+      <w:hyperlink w:anchor="_Toc446933814" w:history="1">
         <w:r>
           <w:rPr>
             <w:rStyle w:val="Link"/>
           </w:rPr>
-          <w:t>3.1.5</w:t>
+          <w:t>3.2</w:t>
         </w:r>
         <w:r>
           <w:rPr>
@@ -2160,7 +2380,7 @@
           <w:rPr>
             <w:rStyle w:val="Link"/>
           </w:rPr>
-          <w:t>Entsorgung</w:t>
+          <w:t>Methoden des Release-Managements zum Umgang mit Risiken</w:t>
         </w:r>
         <w:r>
           <w:rPr>
@@ -2178,7 +2398,7 @@
           <w:rPr>
             <w:webHidden/>
           </w:rPr>
-          <w:instrText xml:space="preserve"> PAGEREF _Toc446780680 \h </w:instrText>
+          <w:instrText xml:space="preserve"> PAGEREF _Toc446933814 \h </w:instrText>
         </w:r>
         <w:r>
           <w:rPr>
@@ -2195,7 +2415,7 @@
           <w:rPr>
             <w:webHidden/>
           </w:rPr>
-          <w:t>17</w:t>
+          <w:t>18</w:t>
         </w:r>
         <w:r>
           <w:rPr>
@@ -2214,12 +2434,12 @@
           <w:szCs w:val="24"/>
         </w:rPr>
       </w:pPr>
-      <w:hyperlink w:anchor="_Toc446780681" w:history="1">
+      <w:hyperlink w:anchor="_Toc446933815" w:history="1">
         <w:r>
           <w:rPr>
             <w:rStyle w:val="Link"/>
           </w:rPr>
-          <w:t>3.1.6</w:t>
+          <w:t>3.2.1</w:t>
         </w:r>
         <w:r>
           <w:rPr>
@@ -2233,7 +2453,7 @@
           <w:rPr>
             <w:rStyle w:val="Link"/>
           </w:rPr>
-          <w:t>Zusammenfassung der Risiken der einzelnen Phasen</w:t>
+          <w:t>Regelungen</w:t>
         </w:r>
         <w:r>
           <w:rPr>
@@ -2251,7 +2471,7 @@
           <w:rPr>
             <w:webHidden/>
           </w:rPr>
-          <w:instrText xml:space="preserve"> PAGEREF _Toc446780681 \h </w:instrText>
+          <w:instrText xml:space="preserve"> PAGEREF _Toc446933815 \h </w:instrText>
         </w:r>
         <w:r>
           <w:rPr>
@@ -2268,7 +2488,7 @@
           <w:rPr>
             <w:webHidden/>
           </w:rPr>
-          <w:t>17</w:t>
+          <w:t>18</w:t>
         </w:r>
         <w:r>
           <w:rPr>
@@ -2280,19 +2500,19 @@
     </w:p>
     <w:p>
       <w:pPr>
-        <w:pStyle w:val="Verzeichnis2"/>
+        <w:pStyle w:val="Verzeichnis3"/>
         <w:rPr>
           <w:rFonts w:asciiTheme="minorHAnsi" w:eastAsiaTheme="minorEastAsia" w:hAnsiTheme="minorHAnsi" w:cstheme="minorBidi"/>
           <w:sz w:val="24"/>
           <w:szCs w:val="24"/>
         </w:rPr>
       </w:pPr>
-      <w:hyperlink w:anchor="_Toc446780682" w:history="1">
+      <w:hyperlink w:anchor="_Toc446933816" w:history="1">
         <w:r>
           <w:rPr>
             <w:rStyle w:val="Link"/>
           </w:rPr>
-          <w:t>3.2</w:t>
+          <w:t>3.2.2</w:t>
         </w:r>
         <w:r>
           <w:rPr>
@@ -2306,7 +2526,7 @@
           <w:rPr>
             <w:rStyle w:val="Link"/>
           </w:rPr>
-          <w:t>Methoden des Release-Managements zum Umgang mit Risiken</w:t>
+          <w:t>Prozesse</w:t>
         </w:r>
         <w:r>
           <w:rPr>
@@ -2324,7 +2544,7 @@
           <w:rPr>
             <w:webHidden/>
           </w:rPr>
-          <w:instrText xml:space="preserve"> PAGEREF _Toc446780682 \h </w:instrText>
+          <w:instrText xml:space="preserve"> PAGEREF _Toc446933816 \h </w:instrText>
         </w:r>
         <w:r>
           <w:rPr>
@@ -2341,7 +2561,7 @@
           <w:rPr>
             <w:webHidden/>
           </w:rPr>
-          <w:t>18</w:t>
+          <w:t>19</w:t>
         </w:r>
         <w:r>
           <w:rPr>
@@ -2360,12 +2580,12 @@
           <w:szCs w:val="24"/>
         </w:rPr>
       </w:pPr>
-      <w:hyperlink w:anchor="_Toc446780683" w:history="1">
+      <w:hyperlink w:anchor="_Toc446933817" w:history="1">
         <w:r>
           <w:rPr>
             <w:rStyle w:val="Link"/>
           </w:rPr>
-          <w:t>3.2.1</w:t>
+          <w:t>3.2.3</w:t>
         </w:r>
         <w:r>
           <w:rPr>
@@ -2379,7 +2599,7 @@
           <w:rPr>
             <w:rStyle w:val="Link"/>
           </w:rPr>
-          <w:t>Regelungen</w:t>
+          <w:t>Standardisierung</w:t>
         </w:r>
         <w:r>
           <w:rPr>
@@ -2397,7 +2617,7 @@
           <w:rPr>
             <w:webHidden/>
           </w:rPr>
-          <w:instrText xml:space="preserve"> PAGEREF _Toc446780683 \h </w:instrText>
+          <w:instrText xml:space="preserve"> PAGEREF _Toc446933817 \h </w:instrText>
         </w:r>
         <w:r>
           <w:rPr>
@@ -2414,7 +2634,7 @@
           <w:rPr>
             <w:webHidden/>
           </w:rPr>
-          <w:t>18</w:t>
+          <w:t>19</w:t>
         </w:r>
         <w:r>
           <w:rPr>
@@ -2433,12 +2653,12 @@
           <w:szCs w:val="24"/>
         </w:rPr>
       </w:pPr>
-      <w:hyperlink w:anchor="_Toc446780684" w:history="1">
+      <w:hyperlink w:anchor="_Toc446933818" w:history="1">
         <w:r>
           <w:rPr>
             <w:rStyle w:val="Link"/>
           </w:rPr>
-          <w:t>3.2.2</w:t>
+          <w:t>3.2.4</w:t>
         </w:r>
         <w:r>
           <w:rPr>
@@ -2452,7 +2672,7 @@
           <w:rPr>
             <w:rStyle w:val="Link"/>
           </w:rPr>
-          <w:t>Prozesse</w:t>
+          <w:t>Automatisierung</w:t>
         </w:r>
         <w:r>
           <w:rPr>
@@ -2470,153 +2690,7 @@
           <w:rPr>
             <w:webHidden/>
           </w:rPr>
-          <w:instrText xml:space="preserve"> PAGEREF _Toc446780684 \h </w:instrText>
-        </w:r>
-        <w:r>
-          <w:rPr>
-            <w:webHidden/>
-          </w:rPr>
-        </w:r>
-        <w:r>
-          <w:rPr>
-            <w:webHidden/>
-          </w:rPr>
-          <w:fldChar w:fldCharType="separate"/>
-        </w:r>
-        <w:r>
-          <w:rPr>
-            <w:webHidden/>
-          </w:rPr>
-          <w:t>18</w:t>
-        </w:r>
-        <w:r>
-          <w:rPr>
-            <w:webHidden/>
-          </w:rPr>
-          <w:fldChar w:fldCharType="end"/>
-        </w:r>
-      </w:hyperlink>
-    </w:p>
-    <w:p>
-      <w:pPr>
-        <w:pStyle w:val="Verzeichnis3"/>
-        <w:rPr>
-          <w:rFonts w:asciiTheme="minorHAnsi" w:eastAsiaTheme="minorEastAsia" w:hAnsiTheme="minorHAnsi" w:cstheme="minorBidi"/>
-          <w:sz w:val="24"/>
-          <w:szCs w:val="24"/>
-        </w:rPr>
-      </w:pPr>
-      <w:hyperlink w:anchor="_Toc446780685" w:history="1">
-        <w:r>
-          <w:rPr>
-            <w:rStyle w:val="Link"/>
-          </w:rPr>
-          <w:t>3.2.3</w:t>
-        </w:r>
-        <w:r>
-          <w:rPr>
-            <w:rFonts w:asciiTheme="minorHAnsi" w:eastAsiaTheme="minorEastAsia" w:hAnsiTheme="minorHAnsi" w:cstheme="minorBidi"/>
-            <w:sz w:val="24"/>
-            <w:szCs w:val="24"/>
-          </w:rPr>
-          <w:tab/>
-        </w:r>
-        <w:r>
-          <w:rPr>
-            <w:rStyle w:val="Link"/>
-          </w:rPr>
-          <w:t>Standardisierung</w:t>
-        </w:r>
-        <w:r>
-          <w:rPr>
-            <w:webHidden/>
-          </w:rPr>
-          <w:tab/>
-        </w:r>
-        <w:r>
-          <w:rPr>
-            <w:webHidden/>
-          </w:rPr>
-          <w:fldChar w:fldCharType="begin"/>
-        </w:r>
-        <w:r>
-          <w:rPr>
-            <w:webHidden/>
-          </w:rPr>
-          <w:instrText xml:space="preserve"> PAGEREF _Toc446780685 \h </w:instrText>
-        </w:r>
-        <w:r>
-          <w:rPr>
-            <w:webHidden/>
-          </w:rPr>
-        </w:r>
-        <w:r>
-          <w:rPr>
-            <w:webHidden/>
-          </w:rPr>
-          <w:fldChar w:fldCharType="separate"/>
-        </w:r>
-        <w:r>
-          <w:rPr>
-            <w:webHidden/>
-          </w:rPr>
-          <w:t>19</w:t>
-        </w:r>
-        <w:r>
-          <w:rPr>
-            <w:webHidden/>
-          </w:rPr>
-          <w:fldChar w:fldCharType="end"/>
-        </w:r>
-      </w:hyperlink>
-    </w:p>
-    <w:p>
-      <w:pPr>
-        <w:pStyle w:val="Verzeichnis3"/>
-        <w:rPr>
-          <w:rFonts w:asciiTheme="minorHAnsi" w:eastAsiaTheme="minorEastAsia" w:hAnsiTheme="minorHAnsi" w:cstheme="minorBidi"/>
-          <w:sz w:val="24"/>
-          <w:szCs w:val="24"/>
-        </w:rPr>
-      </w:pPr>
-      <w:hyperlink w:anchor="_Toc446780686" w:history="1">
-        <w:r>
-          <w:rPr>
-            <w:rStyle w:val="Link"/>
-          </w:rPr>
-          <w:t>3.2.4</w:t>
-        </w:r>
-        <w:r>
-          <w:rPr>
-            <w:rFonts w:asciiTheme="minorHAnsi" w:eastAsiaTheme="minorEastAsia" w:hAnsiTheme="minorHAnsi" w:cstheme="minorBidi"/>
-            <w:sz w:val="24"/>
-            <w:szCs w:val="24"/>
-          </w:rPr>
-          <w:tab/>
-        </w:r>
-        <w:r>
-          <w:rPr>
-            <w:rStyle w:val="Link"/>
-          </w:rPr>
-          <w:t>Automatisierung</w:t>
-        </w:r>
-        <w:r>
-          <w:rPr>
-            <w:webHidden/>
-          </w:rPr>
-          <w:tab/>
-        </w:r>
-        <w:r>
-          <w:rPr>
-            <w:webHidden/>
-          </w:rPr>
-          <w:fldChar w:fldCharType="begin"/>
-        </w:r>
-        <w:r>
-          <w:rPr>
-            <w:webHidden/>
-          </w:rPr>
-          <w:instrText xml:space="preserve"> PAGEREF _Toc446780686 \h </w:instrText>
+          <w:instrText xml:space="preserve"> PAGEREF _Toc446933818 \h </w:instrText>
         </w:r>
         <w:r>
           <w:rPr>
@@ -2653,7 +2727,7 @@
           <w:szCs w:val="24"/>
         </w:rPr>
       </w:pPr>
-      <w:hyperlink w:anchor="_Toc446780687" w:history="1">
+      <w:hyperlink w:anchor="_Toc446933819" w:history="1">
         <w:r>
           <w:rPr>
             <w:rStyle w:val="Link"/>
@@ -2692,7 +2766,7 @@
           <w:rPr>
             <w:webHidden/>
           </w:rPr>
-          <w:instrText xml:space="preserve"> PAGEREF _Toc446780687 \h </w:instrText>
+          <w:instrText xml:space="preserve"> PAGEREF _Toc446933819 \h </w:instrText>
         </w:r>
         <w:r>
           <w:rPr>
@@ -2709,7 +2783,7 @@
           <w:rPr>
             <w:webHidden/>
           </w:rPr>
-          <w:t>20</w:t>
+          <w:t>21</w:t>
         </w:r>
         <w:r>
           <w:rPr>
@@ -2728,7 +2802,7 @@
           <w:szCs w:val="24"/>
         </w:rPr>
       </w:pPr>
-      <w:hyperlink w:anchor="_Toc446780688" w:history="1">
+      <w:hyperlink w:anchor="_Toc446933820" w:history="1">
         <w:r>
           <w:rPr>
             <w:rStyle w:val="Link"/>
@@ -2765,7 +2839,7 @@
           <w:rPr>
             <w:webHidden/>
           </w:rPr>
-          <w:instrText xml:space="preserve"> PAGEREF _Toc446780688 \h </w:instrText>
+          <w:instrText xml:space="preserve"> PAGEREF _Toc446933820 \h </w:instrText>
         </w:r>
         <w:r>
           <w:rPr>
@@ -2782,7 +2856,7 @@
           <w:rPr>
             <w:webHidden/>
           </w:rPr>
-          <w:t>20</w:t>
+          <w:t>21</w:t>
         </w:r>
         <w:r>
           <w:rPr>
@@ -2801,7 +2875,7 @@
           <w:szCs w:val="24"/>
         </w:rPr>
       </w:pPr>
-      <w:hyperlink w:anchor="_Toc446780689" w:history="1">
+      <w:hyperlink w:anchor="_Toc446933821" w:history="1">
         <w:r>
           <w:rPr>
             <w:rStyle w:val="Link"/>
@@ -2838,7 +2912,7 @@
           <w:rPr>
             <w:webHidden/>
           </w:rPr>
-          <w:instrText xml:space="preserve"> PAGEREF _Toc446780689 \h </w:instrText>
+          <w:instrText xml:space="preserve"> PAGEREF _Toc446933821 \h </w:instrText>
         </w:r>
         <w:r>
           <w:rPr>
@@ -2855,7 +2929,7 @@
           <w:rPr>
             <w:webHidden/>
           </w:rPr>
-          <w:t>20</w:t>
+          <w:t>21</w:t>
         </w:r>
         <w:r>
           <w:rPr>
@@ -2874,7 +2948,7 @@
           <w:szCs w:val="24"/>
         </w:rPr>
       </w:pPr>
-      <w:hyperlink w:anchor="_Toc446780690" w:history="1">
+      <w:hyperlink w:anchor="_Toc446933822" w:history="1">
         <w:r>
           <w:rPr>
             <w:rStyle w:val="Link"/>
@@ -2911,7 +2985,7 @@
           <w:rPr>
             <w:webHidden/>
           </w:rPr>
-          <w:instrText xml:space="preserve"> PAGEREF _Toc446780690 \h </w:instrText>
+          <w:instrText xml:space="preserve"> PAGEREF _Toc446933822 \h </w:instrText>
         </w:r>
         <w:r>
           <w:rPr>
@@ -2928,7 +3002,7 @@
           <w:rPr>
             <w:webHidden/>
           </w:rPr>
-          <w:t>20</w:t>
+          <w:t>21</w:t>
         </w:r>
         <w:r>
           <w:rPr>
@@ -2948,7 +3022,7 @@
           <w:szCs w:val="24"/>
         </w:rPr>
       </w:pPr>
-      <w:hyperlink w:anchor="_Toc446780691" w:history="1">
+      <w:hyperlink w:anchor="_Toc446933823" w:history="1">
         <w:r>
           <w:rPr>
             <w:rStyle w:val="Link"/>
@@ -2986,7 +3060,7 @@
           <w:rPr>
             <w:webHidden/>
           </w:rPr>
-          <w:instrText xml:space="preserve"> PAGEREF _Toc446780691 \h </w:instrText>
+          <w:instrText xml:space="preserve"> PAGEREF _Toc446933823 \h </w:instrText>
         </w:r>
         <w:r>
           <w:rPr>
@@ -3003,7 +3077,7 @@
           <w:rPr>
             <w:webHidden/>
           </w:rPr>
-          <w:t>21</w:t>
+          <w:t>22</w:t>
         </w:r>
         <w:r>
           <w:rPr>
@@ -3023,7 +3097,7 @@
           <w:szCs w:val="24"/>
         </w:rPr>
       </w:pPr>
-      <w:hyperlink w:anchor="_Toc446780692" w:history="1">
+      <w:hyperlink w:anchor="_Toc446933824" w:history="1">
         <w:r>
           <w:rPr>
             <w:rStyle w:val="Link"/>
@@ -3061,7 +3135,7 @@
           <w:rPr>
             <w:webHidden/>
           </w:rPr>
-          <w:instrText xml:space="preserve"> PAGEREF _Toc446780692 \h </w:instrText>
+          <w:instrText xml:space="preserve"> PAGEREF _Toc446933824 \h </w:instrText>
         </w:r>
         <w:r>
           <w:rPr>
@@ -3078,7 +3152,7 @@
           <w:rPr>
             <w:webHidden/>
           </w:rPr>
-          <w:t>22</w:t>
+          <w:t>23</w:t>
         </w:r>
         <w:r>
           <w:rPr>
@@ -3098,7 +3172,7 @@
           <w:szCs w:val="24"/>
         </w:rPr>
       </w:pPr>
-      <w:hyperlink w:anchor="_Toc446780693" w:history="1">
+      <w:hyperlink w:anchor="_Toc446933825" w:history="1">
         <w:r>
           <w:rPr>
             <w:rStyle w:val="Link"/>
@@ -3136,7 +3210,7 @@
           <w:rPr>
             <w:webHidden/>
           </w:rPr>
-          <w:instrText xml:space="preserve"> PAGEREF _Toc446780693 \h </w:instrText>
+          <w:instrText xml:space="preserve"> PAGEREF _Toc446933825 \h </w:instrText>
         </w:r>
         <w:r>
           <w:rPr>
@@ -3153,7 +3227,7 @@
           <w:rPr>
             <w:webHidden/>
           </w:rPr>
-          <w:t>23</w:t>
+          <w:t>24</w:t>
         </w:r>
         <w:r>
           <w:rPr>
@@ -3173,7 +3247,7 @@
           <w:szCs w:val="24"/>
         </w:rPr>
       </w:pPr>
-      <w:hyperlink w:anchor="_Toc446780694" w:history="1">
+      <w:hyperlink w:anchor="_Toc446933826" w:history="1">
         <w:r>
           <w:rPr>
             <w:rStyle w:val="Link"/>
@@ -3211,7 +3285,7 @@
           <w:rPr>
             <w:webHidden/>
           </w:rPr>
-          <w:instrText xml:space="preserve"> PAGEREF _Toc446780694 \h </w:instrText>
+          <w:instrText xml:space="preserve"> PAGEREF _Toc446933826 \h </w:instrText>
         </w:r>
         <w:r>
           <w:rPr>
@@ -3228,7 +3302,7 @@
           <w:rPr>
             <w:webHidden/>
           </w:rPr>
-          <w:t>24</w:t>
+          <w:t>25</w:t>
         </w:r>
         <w:r>
           <w:rPr>
@@ -3248,7 +3322,7 @@
           <w:szCs w:val="24"/>
         </w:rPr>
       </w:pPr>
-      <w:hyperlink w:anchor="_Toc446780695" w:history="1">
+      <w:hyperlink w:anchor="_Toc446933827" w:history="1">
         <w:r>
           <w:rPr>
             <w:rStyle w:val="Link"/>
@@ -3271,7 +3345,7 @@
           <w:rPr>
             <w:webHidden/>
           </w:rPr>
-          <w:instrText xml:space="preserve"> PAGEREF _Toc446780695 \h </w:instrText>
+          <w:instrText xml:space="preserve"> PAGEREF _Toc446933827 \h </w:instrText>
         </w:r>
         <w:r>
           <w:rPr>
@@ -3288,7 +3362,7 @@
           <w:rPr>
             <w:webHidden/>
           </w:rPr>
-          <w:t>26</w:t>
+          <w:t>27</w:t>
         </w:r>
         <w:r>
           <w:rPr>
@@ -3322,7 +3396,7 @@
       <w:pPr>
         <w:pStyle w:val="berschrift1ohneNummerierung"/>
       </w:pPr>
-      <w:bookmarkStart w:id="14" w:name="_Toc446780665"/>
+      <w:bookmarkStart w:id="15" w:name="_Toc446933797"/>
       <w:r>
         <w:lastRenderedPageBreak/>
         <w:t>A</w:t>
@@ -3330,7 +3404,7 @@
       <w:r>
         <w:t>bbildungsverzeichnis</w:t>
       </w:r>
-      <w:bookmarkEnd w:id="14"/>
+      <w:bookmarkEnd w:id="15"/>
     </w:p>
     <w:p>
       <w:pPr>
@@ -3383,7 +3457,7 @@
         <w:rPr>
           <w:noProof/>
         </w:rPr>
-        <w:instrText xml:space="preserve"> PAGEREF _Toc446780696 \h </w:instrText>
+        <w:instrText xml:space="preserve"> PAGEREF _Toc446933790 \h </w:instrText>
       </w:r>
       <w:r>
         <w:rPr>
@@ -3442,7 +3516,7 @@
         <w:rPr>
           <w:noProof/>
         </w:rPr>
-        <w:instrText xml:space="preserve"> PAGEREF _Toc446780697 \h </w:instrText>
+        <w:instrText xml:space="preserve"> PAGEREF _Toc446933791 \h </w:instrText>
       </w:r>
       <w:r>
         <w:rPr>
@@ -3501,7 +3575,7 @@
         <w:rPr>
           <w:noProof/>
         </w:rPr>
-        <w:instrText xml:space="preserve"> PAGEREF _Toc446780698 \h </w:instrText>
+        <w:instrText xml:space="preserve"> PAGEREF _Toc446933792 \h </w:instrText>
       </w:r>
       <w:r>
         <w:rPr>
@@ -3560,7 +3634,7 @@
         <w:rPr>
           <w:noProof/>
         </w:rPr>
-        <w:instrText xml:space="preserve"> PAGEREF _Toc446780699 \h </w:instrText>
+        <w:instrText xml:space="preserve"> PAGEREF _Toc446933793 \h </w:instrText>
       </w:r>
       <w:r>
         <w:rPr>
@@ -3610,12 +3684,12 @@
       <w:pPr>
         <w:pStyle w:val="berschrift1ohneNummerierung"/>
       </w:pPr>
-      <w:bookmarkStart w:id="15" w:name="_Toc446780666"/>
+      <w:bookmarkStart w:id="16" w:name="_Toc446933798"/>
       <w:r>
         <w:lastRenderedPageBreak/>
         <w:t>Tabellenverzeichnis</w:t>
       </w:r>
-      <w:bookmarkEnd w:id="15"/>
+      <w:bookmarkEnd w:id="16"/>
     </w:p>
     <w:p>
       <w:pPr>
@@ -3636,8 +3710,6 @@
       <w:r>
         <w:fldChar w:fldCharType="separate"/>
       </w:r>
-      <w:bookmarkStart w:id="16" w:name="_GoBack"/>
-      <w:bookmarkEnd w:id="16"/>
       <w:r>
         <w:rPr>
           <w:b/>
@@ -3661,7 +3733,7 @@
         <w:rPr>
           <w:noProof/>
         </w:rPr>
-        <w:instrText xml:space="preserve"> PAGEREF _Toc446780700 \h </w:instrText>
+        <w:instrText xml:space="preserve"> PAGEREF _Toc446933784 \h </w:instrText>
       </w:r>
       <w:r>
         <w:rPr>
@@ -3724,7 +3796,7 @@
           <w:lang w:val="en-US"/>
         </w:rPr>
       </w:pPr>
-      <w:bookmarkStart w:id="18" w:name="_Toc446780667"/>
+      <w:bookmarkStart w:id="18" w:name="_Toc446933799"/>
       <w:proofErr w:type="spellStart"/>
       <w:r>
         <w:rPr>
@@ -3922,6 +3994,42 @@
       <w:r>
         <w:tab/>
         <w:t>IT Infrastructure Library</w:t>
+      </w:r>
+    </w:p>
+    <w:p>
+      <w:pPr>
+        <w:pStyle w:val="Abkrzungsverzeichnis"/>
+        <w:ind w:left="0" w:firstLine="0"/>
+      </w:pPr>
+      <w:proofErr w:type="spellStart"/>
+      <w:r>
+        <w:t>Ops</w:t>
+      </w:r>
+      <w:proofErr w:type="spellEnd"/>
+      <w:r>
+        <w:tab/>
+      </w:r>
+      <w:proofErr w:type="spellStart"/>
+      <w:r>
+        <w:t>Operations</w:t>
+      </w:r>
+      <w:proofErr w:type="spellEnd"/>
+      <w:r>
+        <w:t xml:space="preserve"> (</w:t>
+      </w:r>
+      <w:proofErr w:type="spellStart"/>
+      <w:r>
+        <w:t>deu</w:t>
+      </w:r>
+      <w:proofErr w:type="spellEnd"/>
+      <w:r>
+        <w:t>.:</w:t>
+      </w:r>
+      <w:r>
+        <w:t xml:space="preserve"> Betrieb</w:t>
+      </w:r>
+      <w:r>
+        <w:t>)</w:t>
       </w:r>
     </w:p>
     <w:p>
@@ -3939,20 +4047,34 @@
           <w:cols w:space="708"/>
         </w:sectPr>
       </w:pPr>
+      <w:r>
+        <w:t>USP</w:t>
+      </w:r>
+      <w:r>
+        <w:tab/>
+      </w:r>
       <w:proofErr w:type="spellStart"/>
       <w:r>
-        <w:t>Ops</w:t>
+        <w:t>unique</w:t>
       </w:r>
       <w:proofErr w:type="spellEnd"/>
       <w:r>
-        <w:tab/>
+        <w:t xml:space="preserve"> </w:t>
       </w:r>
       <w:proofErr w:type="spellStart"/>
       <w:r>
-        <w:t>Operations</w:t>
+        <w:t>selling</w:t>
       </w:r>
       <w:proofErr w:type="spellEnd"/>
       <w:r>
+        <w:t xml:space="preserve"> </w:t>
+      </w:r>
+      <w:proofErr w:type="spellStart"/>
+      <w:r>
+        <w:t>point</w:t>
+      </w:r>
+      <w:proofErr w:type="spellEnd"/>
+      <w:r>
         <w:t xml:space="preserve"> (</w:t>
       </w:r>
       <w:proofErr w:type="spellStart"/>
@@ -3961,13 +4083,7 @@
       </w:r>
       <w:proofErr w:type="spellEnd"/>
       <w:r>
-        <w:t>.:</w:t>
-      </w:r>
-      <w:r>
-        <w:t xml:space="preserve"> Betrieb</w:t>
-      </w:r>
-      <w:r>
-        <w:t>)</w:t>
+        <w:t>.: Alleinstellungsmerkmal)</w:t>
       </w:r>
     </w:p>
     <w:p>
@@ -3975,7 +4091,7 @@
         <w:pStyle w:val="berschrift1"/>
       </w:pPr>
       <w:bookmarkStart w:id="19" w:name="_Ref445636100"/>
-      <w:bookmarkStart w:id="20" w:name="_Toc446780668"/>
+      <w:bookmarkStart w:id="20" w:name="_Toc446933800"/>
       <w:r>
         <w:lastRenderedPageBreak/>
         <w:t>Einleitung</w:t>
@@ -4849,7 +4965,7 @@
         <w:pStyle w:val="berschrift1"/>
       </w:pPr>
       <w:bookmarkStart w:id="28" w:name="_Ref442963595"/>
-      <w:bookmarkStart w:id="29" w:name="_Toc446780669"/>
+      <w:bookmarkStart w:id="29" w:name="_Toc446933801"/>
       <w:r>
         <w:lastRenderedPageBreak/>
         <w:t>Grundlagen</w:t>
@@ -4885,7 +5001,7 @@
         <w:pStyle w:val="berschrift2"/>
       </w:pPr>
       <w:bookmarkStart w:id="30" w:name="_Ref445029358"/>
-      <w:bookmarkStart w:id="31" w:name="_Toc446780670"/>
+      <w:bookmarkStart w:id="31" w:name="_Toc446933802"/>
       <w:r>
         <w:t>Innovation</w:t>
       </w:r>
@@ -6255,7 +6371,7 @@
       </w:pPr>
       <w:bookmarkStart w:id="32" w:name="_Ref445566438"/>
       <w:bookmarkStart w:id="33" w:name="_Ref444943110"/>
-      <w:bookmarkStart w:id="34" w:name="_Toc446780696"/>
+      <w:bookmarkStart w:id="34" w:name="_Toc446933790"/>
       <w:r>
         <w:rPr>
           <w:b/>
@@ -6802,7 +6918,7 @@
       <w:bookmarkStart w:id="36" w:name="_Ref445650466"/>
       <w:bookmarkStart w:id="37" w:name="_Ref445650514"/>
       <w:bookmarkStart w:id="38" w:name="_Ref445650529"/>
-      <w:bookmarkStart w:id="39" w:name="_Toc446780671"/>
+      <w:bookmarkStart w:id="39" w:name="_Toc446933803"/>
       <w:r>
         <w:lastRenderedPageBreak/>
         <w:t>Innovationssteuerung</w:t>
@@ -7582,7 +7698,7 @@
         <w:pStyle w:val="berschrift2"/>
       </w:pPr>
       <w:bookmarkStart w:id="40" w:name="_Ref445276009"/>
-      <w:bookmarkStart w:id="41" w:name="_Toc446780672"/>
+      <w:bookmarkStart w:id="41" w:name="_Toc446933804"/>
       <w:r>
         <w:t>Der Produktlebenszyklus</w:t>
       </w:r>
@@ -8106,7 +8222,7 @@
         </w:rPr>
       </w:pPr>
       <w:bookmarkStart w:id="42" w:name="_Ref446672107"/>
-      <w:bookmarkStart w:id="43" w:name="_Toc446780697"/>
+      <w:bookmarkStart w:id="43" w:name="_Toc446933791"/>
       <w:r>
         <w:rPr>
           <w:b/>
@@ -9207,13 +9323,25 @@
         <w:t xml:space="preserve">Da </w:t>
       </w:r>
       <w:r>
-        <w:t>die Sättigung eher ein</w:t>
-      </w:r>
-      <w:r>
-        <w:t>en kurzen</w:t>
-      </w:r>
-      <w:r>
-        <w:t xml:space="preserve"> Zeitpunkt in der </w:t>
+        <w:t xml:space="preserve">die Sättigung </w:t>
+      </w:r>
+      <w:r>
+        <w:t>den</w:t>
+      </w:r>
+      <w:r>
+        <w:t xml:space="preserve"> </w:t>
+      </w:r>
+      <w:r>
+        <w:t>Übergangs</w:t>
+      </w:r>
+      <w:r>
+        <w:t xml:space="preserve">punkt </w:t>
+      </w:r>
+      <w:r>
+        <w:t>zwischen</w:t>
+      </w:r>
+      <w:r>
+        <w:t xml:space="preserve"> der </w:t>
       </w:r>
       <w:r>
         <w:t>Reife</w:t>
@@ -9222,7 +9350,16 @@
         <w:t>phase</w:t>
       </w:r>
       <w:r>
-        <w:t xml:space="preserve"> darstellt und daher schwer davon unterscheiden lässt</w:t>
+        <w:t xml:space="preserve"> </w:t>
+      </w:r>
+      <w:r>
+        <w:t xml:space="preserve">und der Wachstumsphase </w:t>
+      </w:r>
+      <w:r>
+        <w:t>darstellt</w:t>
+      </w:r>
+      <w:r>
+        <w:t>, erfolgt keine explizite Betrachtung als eigenständige Sättigungsphase</w:t>
       </w:r>
       <w:sdt>
         <w:sdtPr>
@@ -9234,7 +9371,7 @@
             <w:fldChar w:fldCharType="begin"/>
           </w:r>
           <w:r>
-            <w:instrText xml:space="preserve">CITATION Aum09 \p "S. 295" \l 1031 </w:instrText>
+            <w:instrText xml:space="preserve">CITATION Aum09 \p "S. 295" \m Len06 \p "S. 20" \l 1031 </w:instrText>
           </w:r>
           <w:r>
             <w:fldChar w:fldCharType="separate"/>
@@ -9243,7 +9380,7 @@
             <w:rPr>
               <w:noProof/>
             </w:rPr>
-            <w:t xml:space="preserve"> (Aumayr 2009, S. 295)</w:t>
+            <w:t xml:space="preserve"> (Aumayr 2009, S. 295, Lennertz 2006, S. 20)</w:t>
           </w:r>
           <w:r>
             <w:fldChar w:fldCharType="end"/>
@@ -9251,7 +9388,7 @@
         </w:sdtContent>
       </w:sdt>
       <w:r>
-        <w:t>, wird diese dort mit verortet und nicht explizit als Phase übernommen.</w:t>
+        <w:t>.</w:t>
       </w:r>
       <w:r>
         <w:t xml:space="preserve"> Der bereits genannten Rückgangsphase folgt bei </w:t>
@@ -9911,7 +10048,7 @@
         </w:rPr>
       </w:pPr>
       <w:bookmarkStart w:id="44" w:name="_Ref445303931"/>
-      <w:bookmarkStart w:id="45" w:name="_Toc446780700"/>
+      <w:bookmarkStart w:id="45" w:name="_Toc446933784"/>
       <w:r>
         <w:rPr>
           <w:b/>
@@ -10037,7 +10174,7 @@
         <w:pStyle w:val="berschrift2"/>
       </w:pPr>
       <w:bookmarkStart w:id="46" w:name="_Ref446517190"/>
-      <w:bookmarkStart w:id="47" w:name="_Toc446780673"/>
+      <w:bookmarkStart w:id="47" w:name="_Toc446933805"/>
       <w:r>
         <w:t xml:space="preserve">Produktveröffentlichung durch Standards im </w:t>
       </w:r>
@@ -10314,7 +10451,7 @@
       </w:pPr>
       <w:bookmarkStart w:id="48" w:name="_Ref445901269"/>
       <w:bookmarkStart w:id="49" w:name="_Ref445031218"/>
-      <w:bookmarkStart w:id="50" w:name="_Toc446780698"/>
+      <w:bookmarkStart w:id="50" w:name="_Toc446933792"/>
       <w:r>
         <w:rPr>
           <w:b/>
@@ -11650,7 +11787,7 @@
         </w:rPr>
       </w:pPr>
       <w:bookmarkStart w:id="51" w:name="_Ref445907730"/>
-      <w:bookmarkStart w:id="52" w:name="_Toc446780699"/>
+      <w:bookmarkStart w:id="52" w:name="_Toc446933793"/>
       <w:r>
         <w:rPr>
           <w:b/>
@@ -12045,7 +12182,7 @@
         <w:pStyle w:val="berschrift1"/>
       </w:pPr>
       <w:bookmarkStart w:id="53" w:name="_Ref442963836"/>
-      <w:bookmarkStart w:id="54" w:name="_Toc446780674"/>
+      <w:bookmarkStart w:id="54" w:name="_Toc446933806"/>
       <w:r>
         <w:lastRenderedPageBreak/>
         <w:t xml:space="preserve">Entwurfsaspekte der </w:t>
@@ -12131,7 +12268,7 @@
       <w:pPr>
         <w:pStyle w:val="berschrift2"/>
       </w:pPr>
-      <w:bookmarkStart w:id="55" w:name="_Toc446780675"/>
+      <w:bookmarkStart w:id="55" w:name="_Toc446933807"/>
       <w:r>
         <w:t xml:space="preserve">Risiken innerhalb </w:t>
       </w:r>
@@ -12307,7 +12444,7 @@
       <w:pPr>
         <w:pStyle w:val="berschrift3"/>
       </w:pPr>
-      <w:bookmarkStart w:id="56" w:name="_Toc446780676"/>
+      <w:bookmarkStart w:id="56" w:name="_Toc446933808"/>
       <w:commentRangeStart w:id="57"/>
       <w:r>
         <w:t>Entwicklung</w:t>
@@ -12661,7 +12798,7 @@
       <w:pPr>
         <w:pStyle w:val="berschrift3"/>
       </w:pPr>
-      <w:bookmarkStart w:id="58" w:name="_Toc446780677"/>
+      <w:bookmarkStart w:id="58" w:name="_Toc446933809"/>
       <w:r>
         <w:t>Einführung</w:t>
       </w:r>
@@ -12904,6 +13041,56 @@
       <w:r>
         <w:t>.</w:t>
       </w:r>
+      <w:r>
+        <w:t xml:space="preserve"> Die Produkteinführungsphase endet bei Erreichung des BEP (vgl. Kapitel </w:t>
+      </w:r>
+      <w:r>
+        <w:fldChar w:fldCharType="begin"/>
+      </w:r>
+      <w:r>
+        <w:instrText xml:space="preserve"> REF _Ref445029358 \r \h </w:instrText>
+      </w:r>
+      <w:r>
+        <w:fldChar w:fldCharType="separate"/>
+      </w:r>
+      <w:r>
+        <w:t>2.1</w:t>
+      </w:r>
+      <w:r>
+        <w:fldChar w:fldCharType="end"/>
+      </w:r>
+      <w:r>
+        <w:t xml:space="preserve">), d. h. wenn die Erlöse die Kosten übersteigen </w:t>
+      </w:r>
+      <w:sdt>
+        <w:sdtPr>
+          <w:id w:val="781925154"/>
+          <w:citation/>
+        </w:sdtPr>
+        <w:sdtContent>
+          <w:r>
+            <w:fldChar w:fldCharType="begin"/>
+          </w:r>
+          <w:r>
+            <w:instrText xml:space="preserve">CITATION Len06 \p "S. 20" \l 1031 </w:instrText>
+          </w:r>
+          <w:r>
+            <w:fldChar w:fldCharType="separate"/>
+          </w:r>
+          <w:r>
+            <w:rPr>
+              <w:noProof/>
+            </w:rPr>
+            <w:t>(Lennertz 2006, S. 20)</w:t>
+          </w:r>
+          <w:r>
+            <w:fldChar w:fldCharType="end"/>
+          </w:r>
+        </w:sdtContent>
+      </w:sdt>
+      <w:r>
+        <w:t>.</w:t>
+      </w:r>
     </w:p>
     <w:p>
       <w:pPr>
@@ -13048,19 +13235,10 @@
       <w:pPr>
         <w:pStyle w:val="berschrift3"/>
       </w:pPr>
-      <w:bookmarkStart w:id="59" w:name="_Toc446780678"/>
-      <w:commentRangeStart w:id="60"/>
-      <w:r>
+      <w:bookmarkStart w:id="59" w:name="_Toc446933810"/>
+      <w:r>
+        <w:lastRenderedPageBreak/>
         <w:t>Wachstum</w:t>
-      </w:r>
-      <w:commentRangeEnd w:id="60"/>
-      <w:r>
-        <w:rPr>
-          <w:rStyle w:val="Kommentarzeichen"/>
-          <w:b w:val="0"/>
-          <w:kern w:val="0"/>
-        </w:rPr>
-        <w:commentReference w:id="60"/>
       </w:r>
       <w:bookmarkEnd w:id="59"/>
     </w:p>
@@ -13104,11 +13282,13 @@
         <w:t>.</w:t>
       </w:r>
       <w:r>
-        <w:t xml:space="preserve"> Dies liegt daran, da die Aufbaukosten geringer als die Einfüh</w:t>
-      </w:r>
-      <w:r>
-        <w:lastRenderedPageBreak/>
-        <w:t>rungskosten sind und neben den Innovatoren auch die frühe Mehrheit als Kundengruppe gewonnen werden kann</w:t>
+        <w:t xml:space="preserve"> Dies liegt daran, da</w:t>
+      </w:r>
+      <w:r>
+        <w:t>ss</w:t>
+      </w:r>
+      <w:r>
+        <w:t xml:space="preserve"> die Aufbaukosten geringer als die Einführungskosten sind und neben den Innovatoren auch die frühe Mehrheit als Kundengruppe gewonnen werden kann</w:t>
       </w:r>
       <w:sdt>
         <w:sdtPr>
@@ -13140,7 +13320,89 @@
         <w:t>.</w:t>
       </w:r>
       <w:r>
-        <w:t xml:space="preserve"> Sollte der Marktlebenszyklus ebenfalls in diesem Stadium sein, wächst der Wettbewerbsdruck entsprechend</w:t>
+        <w:t xml:space="preserve"> </w:t>
+      </w:r>
+      <w:r>
+        <w:t xml:space="preserve">Die Aufbaukosten fallen an, da in dieser Phase die Ergänzung und Modifikation des Produkts sowie die Veröffentlichungen von unterschiedlichen Produktoptionen </w:t>
+      </w:r>
+      <w:r>
+        <w:t>notwendig wird, um das Z</w:t>
+      </w:r>
+      <w:r>
+        <w:t>iel der Marktanteilgewinnung zu erreichen</w:t>
+      </w:r>
+      <w:sdt>
+        <w:sdtPr>
+          <w:id w:val="1292715724"/>
+          <w:citation/>
+        </w:sdtPr>
+        <w:sdtContent>
+          <w:r>
+            <w:fldChar w:fldCharType="begin"/>
+          </w:r>
+          <w:r>
+            <w:instrText xml:space="preserve">CITATION Kai04 \p "S. 62" \m Aum09 \p "S. 305" \l 1031 </w:instrText>
+          </w:r>
+          <w:r>
+            <w:fldChar w:fldCharType="separate"/>
+          </w:r>
+          <w:r>
+            <w:rPr>
+              <w:noProof/>
+            </w:rPr>
+            <w:t xml:space="preserve"> (Kairies 2004, S. 62, Aumayr 2009, S. 305)</w:t>
+          </w:r>
+          <w:r>
+            <w:fldChar w:fldCharType="end"/>
+          </w:r>
+        </w:sdtContent>
+      </w:sdt>
+      <w:r>
+        <w:t>. Durch die höheren Absatzzahlen lassen sich beim Einkauf und der Produktion Skaleneffekte realisieren, welche ebenfalls die Kosten senken</w:t>
+      </w:r>
+      <w:sdt>
+        <w:sdtPr>
+          <w:id w:val="1520886239"/>
+          <w:citation/>
+        </w:sdtPr>
+        <w:sdtContent>
+          <w:r>
+            <w:fldChar w:fldCharType="begin"/>
+          </w:r>
+          <w:r>
+            <w:instrText xml:space="preserve">CITATION Kai04 \p "S. 62" \l 1031 </w:instrText>
+          </w:r>
+          <w:r>
+            <w:fldChar w:fldCharType="separate"/>
+          </w:r>
+          <w:r>
+            <w:rPr>
+              <w:noProof/>
+            </w:rPr>
+            <w:t xml:space="preserve"> (Kairies 2004, S. 62)</w:t>
+          </w:r>
+          <w:r>
+            <w:fldChar w:fldCharType="end"/>
+          </w:r>
+        </w:sdtContent>
+      </w:sdt>
+      <w:r>
+        <w:t xml:space="preserve">. </w:t>
+      </w:r>
+      <w:r>
+        <w:t xml:space="preserve">Sollte der Marktlebenszyklus </w:t>
+      </w:r>
+      <w:r>
+        <w:t>gleichzeitig</w:t>
+      </w:r>
+      <w:r>
+        <w:t xml:space="preserve"> </w:t>
+      </w:r>
+      <w:r>
+        <w:t>im Wachstum</w:t>
+      </w:r>
+      <w:r>
+        <w:t xml:space="preserve"> sein, wächst der Wettbewerbsdruck entsprechend</w:t>
       </w:r>
       <w:sdt>
         <w:sdtPr>
@@ -13169,11 +13431,17 @@
         </w:sdtContent>
       </w:sdt>
       <w:r>
-        <w:t>. Hauptziel der Wachstumsphase ist die Gewinnung von Marktanteilen</w:t>
+        <w:t xml:space="preserve">. </w:t>
+      </w:r>
+      <w:r>
+        <w:t>Am Ende der Phase sollten die Voraussetzungen für</w:t>
+      </w:r>
+      <w:r>
+        <w:t xml:space="preserve"> ein Nachfolgeprodukt geschaffen sein</w:t>
       </w:r>
       <w:sdt>
         <w:sdtPr>
-          <w:id w:val="1336811785"/>
+          <w:id w:val="1510791048"/>
           <w:citation/>
         </w:sdtPr>
         <w:sdtContent>
@@ -13181,7 +13449,7 @@
             <w:fldChar w:fldCharType="begin"/>
           </w:r>
           <w:r>
-            <w:instrText xml:space="preserve">CITATION Aum09 \p "S. 305" \l 1031 </w:instrText>
+            <w:instrText xml:space="preserve">CITATION Kai04 \p "S. 62" \l 1031 </w:instrText>
           </w:r>
           <w:r>
             <w:fldChar w:fldCharType="separate"/>
@@ -13190,7 +13458,7 @@
             <w:rPr>
               <w:noProof/>
             </w:rPr>
-            <w:t xml:space="preserve"> (Aumayr 2009, S. 305)</w:t>
+            <w:t xml:space="preserve"> (Kairies 2004, S. 62)</w:t>
           </w:r>
           <w:r>
             <w:fldChar w:fldCharType="end"/>
@@ -13198,6 +13466,35 @@
         </w:sdtContent>
       </w:sdt>
       <w:r>
+        <w:t xml:space="preserve">, da das Umsatzwachstum seinen Höhepunkt hat </w:t>
+      </w:r>
+      <w:sdt>
+        <w:sdtPr>
+          <w:id w:val="-1724506621"/>
+          <w:citation/>
+        </w:sdtPr>
+        <w:sdtContent>
+          <w:r>
+            <w:fldChar w:fldCharType="begin"/>
+          </w:r>
+          <w:r>
+            <w:instrText xml:space="preserve">CITATION Len06 \p "S. 20" \l 1031 </w:instrText>
+          </w:r>
+          <w:r>
+            <w:fldChar w:fldCharType="separate"/>
+          </w:r>
+          <w:r>
+            <w:rPr>
+              <w:noProof/>
+            </w:rPr>
+            <w:t>(Lennertz 2006, S. 20)</w:t>
+          </w:r>
+          <w:r>
+            <w:fldChar w:fldCharType="end"/>
+          </w:r>
+        </w:sdtContent>
+      </w:sdt>
+      <w:r>
         <w:t>.</w:t>
       </w:r>
     </w:p>
@@ -13226,11 +13523,11 @@
       <w:pPr>
         <w:pStyle w:val="berschrift3"/>
       </w:pPr>
-      <w:bookmarkStart w:id="61" w:name="_Toc446780679"/>
+      <w:bookmarkStart w:id="60" w:name="_Toc446933811"/>
       <w:r>
         <w:t>Reife</w:t>
       </w:r>
-      <w:bookmarkEnd w:id="61"/>
+      <w:bookmarkEnd w:id="60"/>
     </w:p>
     <w:p>
       <w:r>
@@ -13252,7 +13549,7 @@
             <w:fldChar w:fldCharType="begin"/>
           </w:r>
           <w:r>
-            <w:instrText xml:space="preserve">CITATION Aum09 \p "S. 295" \l 1031 </w:instrText>
+            <w:instrText xml:space="preserve">CITATION Aum09 \p "S. 295" \m Kai04 \p "S. 62" \m Len06 \p "S. 20" \l 1031 </w:instrText>
           </w:r>
           <w:r>
             <w:fldChar w:fldCharType="separate"/>
@@ -13261,7 +13558,7 @@
             <w:rPr>
               <w:noProof/>
             </w:rPr>
-            <w:t xml:space="preserve"> (Aumayr 2009, S. 295)</w:t>
+            <w:t xml:space="preserve"> (Aumayr 2009, S. 295, Kairies 2004, S. 62, Lennertz 2006, S. 20)</w:t>
           </w:r>
           <w:r>
             <w:fldChar w:fldCharType="end"/>
@@ -13361,6 +13658,94 @@
       <w:r>
         <w:t>.</w:t>
       </w:r>
+      <w:r>
+        <w:t xml:space="preserve"> Für die Marktanteilsicherung ist die kommunikationspolitische Abgrenzung vom Wettbewerb mittels der Argumentation von Alleinstellungsmerkmalen (oder auch USP – </w:t>
+      </w:r>
+      <w:proofErr w:type="spellStart"/>
+      <w:r>
+        <w:t>unique</w:t>
+      </w:r>
+      <w:proofErr w:type="spellEnd"/>
+      <w:r>
+        <w:t xml:space="preserve"> </w:t>
+      </w:r>
+      <w:proofErr w:type="spellStart"/>
+      <w:r>
+        <w:t>selling</w:t>
+      </w:r>
+      <w:proofErr w:type="spellEnd"/>
+      <w:r>
+        <w:t xml:space="preserve"> </w:t>
+      </w:r>
+      <w:proofErr w:type="spellStart"/>
+      <w:r>
+        <w:t>point</w:t>
+      </w:r>
+      <w:proofErr w:type="spellEnd"/>
+      <w:r>
+        <w:t>) entscheidend</w:t>
+      </w:r>
+      <w:sdt>
+        <w:sdtPr>
+          <w:id w:val="580027713"/>
+          <w:citation/>
+        </w:sdtPr>
+        <w:sdtContent>
+          <w:r>
+            <w:fldChar w:fldCharType="begin"/>
+          </w:r>
+          <w:r>
+            <w:instrText xml:space="preserve">CITATION Kai04 \p "S. 63" \l 1031 </w:instrText>
+          </w:r>
+          <w:r>
+            <w:fldChar w:fldCharType="separate"/>
+          </w:r>
+          <w:r>
+            <w:rPr>
+              <w:noProof/>
+            </w:rPr>
+            <w:t xml:space="preserve"> (Kairies 2004, S. 63)</w:t>
+          </w:r>
+          <w:r>
+            <w:fldChar w:fldCharType="end"/>
+          </w:r>
+        </w:sdtContent>
+      </w:sdt>
+      <w:r>
+        <w:t xml:space="preserve">. Mit Erreichen der Sättigung sollte das Nachfolgeprodukt </w:t>
+      </w:r>
+      <w:r>
+        <w:t>fertig entwickelt sein und ersten Kunden verkündet werden</w:t>
+      </w:r>
+      <w:sdt>
+        <w:sdtPr>
+          <w:id w:val="1573384343"/>
+          <w:citation/>
+        </w:sdtPr>
+        <w:sdtContent>
+          <w:r>
+            <w:fldChar w:fldCharType="begin"/>
+          </w:r>
+          <w:r>
+            <w:instrText xml:space="preserve">CITATION Kai04 \p "S. 63" \l 1031 </w:instrText>
+          </w:r>
+          <w:r>
+            <w:fldChar w:fldCharType="separate"/>
+          </w:r>
+          <w:r>
+            <w:rPr>
+              <w:noProof/>
+            </w:rPr>
+            <w:t xml:space="preserve"> (Kairies 2004, S. 63)</w:t>
+          </w:r>
+          <w:r>
+            <w:fldChar w:fldCharType="end"/>
+          </w:r>
+        </w:sdtContent>
+      </w:sdt>
+      <w:r>
+        <w:t>.</w:t>
+      </w:r>
     </w:p>
     <w:p>
       <w:pPr>
@@ -13387,11 +13772,12 @@
       <w:pPr>
         <w:pStyle w:val="berschrift3"/>
       </w:pPr>
-      <w:bookmarkStart w:id="62" w:name="_Toc446780680"/>
-      <w:r>
+      <w:bookmarkStart w:id="61" w:name="_Toc446933812"/>
+      <w:r>
+        <w:lastRenderedPageBreak/>
         <w:t>Entsorgung</w:t>
       </w:r>
-      <w:bookmarkEnd w:id="62"/>
+      <w:bookmarkEnd w:id="61"/>
     </w:p>
     <w:p>
       <w:r>
@@ -13441,6 +13827,9 @@
       <w:r>
         <w:t>Ziel ist der Abbau des Produkts und die Kostensenkung, da nur noch Nachzügler als Kunden gewonnen werden können</w:t>
       </w:r>
+      <w:r>
+        <w:t>, da es nicht mehr konkurrenzfähig ist</w:t>
+      </w:r>
       <w:sdt>
         <w:sdtPr>
           <w:id w:val="673537305"/>
@@ -13451,7 +13840,7 @@
             <w:fldChar w:fldCharType="begin"/>
           </w:r>
           <w:r>
-            <w:instrText xml:space="preserve">CITATION Aum09 \p "S. 305" \l 1031 </w:instrText>
+            <w:instrText xml:space="preserve">CITATION Aum09 \p "S. 305" \m Kai04 \p "S. 63" \l 1031 </w:instrText>
           </w:r>
           <w:r>
             <w:fldChar w:fldCharType="separate"/>
@@ -13460,7 +13849,7 @@
             <w:rPr>
               <w:noProof/>
             </w:rPr>
-            <w:t xml:space="preserve"> (Aumayr 2009, S. 305)</w:t>
+            <w:t xml:space="preserve"> (Aumayr 2009, S. 305, Kairies 2004, S. 63)</w:t>
           </w:r>
           <w:r>
             <w:fldChar w:fldCharType="end"/>
@@ -13471,7 +13860,51 @@
         <w:t xml:space="preserve">. </w:t>
       </w:r>
       <w:r>
-        <w:t>Versuche der Wiederbelebung schlagen häufig fehl</w:t>
+        <w:t>Versuche der Wiederbelebung</w:t>
+      </w:r>
+      <w:r>
+        <w:t xml:space="preserve">, z. B. durch Facelifting, bedeuten weitere Kosten </w:t>
+      </w:r>
+      <w:sdt>
+        <w:sdtPr>
+          <w:id w:val="-91635904"/>
+          <w:citation/>
+        </w:sdtPr>
+        <w:sdtContent>
+          <w:r>
+            <w:fldChar w:fldCharType="begin"/>
+          </w:r>
+          <w:r>
+            <w:instrText xml:space="preserve">CITATION Len06 \p "S. 20 f." \l 1031 </w:instrText>
+          </w:r>
+          <w:r>
+            <w:fldChar w:fldCharType="separate"/>
+          </w:r>
+          <w:r>
+            <w:rPr>
+              <w:noProof/>
+            </w:rPr>
+            <w:t>(Lennertz 2006, S. 20 f.)</w:t>
+          </w:r>
+          <w:r>
+            <w:fldChar w:fldCharType="end"/>
+          </w:r>
+        </w:sdtContent>
+      </w:sdt>
+      <w:r>
+        <w:t xml:space="preserve"> und schlagen</w:t>
+      </w:r>
+      <w:r>
+        <w:t xml:space="preserve"> </w:t>
+      </w:r>
+      <w:r>
+        <w:t>in dieser Phase</w:t>
+      </w:r>
+      <w:r>
+        <w:t xml:space="preserve"> </w:t>
+      </w:r>
+      <w:r>
+        <w:t>häufig fehl</w:t>
       </w:r>
       <w:sdt>
         <w:sdtPr>
@@ -13500,6 +13933,35 @@
         </w:sdtContent>
       </w:sdt>
       <w:r>
+        <w:t xml:space="preserve">, daher sollte das Nachfolgeprodukt in dieser Phase eingeführt werden </w:t>
+      </w:r>
+      <w:sdt>
+        <w:sdtPr>
+          <w:id w:val="1799870637"/>
+          <w:citation/>
+        </w:sdtPr>
+        <w:sdtContent>
+          <w:r>
+            <w:fldChar w:fldCharType="begin"/>
+          </w:r>
+          <w:r>
+            <w:instrText xml:space="preserve">CITATION Kai04 \p "S. 63" \l 1031 </w:instrText>
+          </w:r>
+          <w:r>
+            <w:fldChar w:fldCharType="separate"/>
+          </w:r>
+          <w:r>
+            <w:rPr>
+              <w:noProof/>
+            </w:rPr>
+            <w:t>(Kairies 2004, S. 63)</w:t>
+          </w:r>
+          <w:r>
+            <w:fldChar w:fldCharType="end"/>
+          </w:r>
+        </w:sdtContent>
+      </w:sdt>
+      <w:r>
         <w:t>.</w:t>
       </w:r>
       <w:r>
@@ -13552,6 +14014,67 @@
       <w:r>
         <w:t>).</w:t>
       </w:r>
+      <w:r>
+        <w:t xml:space="preserve"> Das bestehende Produkt wird eliminiert</w:t>
+      </w:r>
+      <w:sdt>
+        <w:sdtPr>
+          <w:id w:val="-984315928"/>
+          <w:citation/>
+        </w:sdtPr>
+        <w:sdtContent>
+          <w:r>
+            <w:fldChar w:fldCharType="begin"/>
+          </w:r>
+          <w:r>
+            <w:instrText xml:space="preserve">CITATION Kai04 \p "S. 63" \l 1031 </w:instrText>
+          </w:r>
+          <w:r>
+            <w:fldChar w:fldCharType="separate"/>
+          </w:r>
+          <w:r>
+            <w:rPr>
+              <w:noProof/>
+            </w:rPr>
+            <w:t xml:space="preserve"> (Kairies 2004, S. 63)</w:t>
+          </w:r>
+          <w:r>
+            <w:fldChar w:fldCharType="end"/>
+          </w:r>
+        </w:sdtContent>
+      </w:sdt>
+      <w:r>
+        <w:t>. Um Restbestände des Produkts absetzen zu können, besteht die Möglichkeit mit einer Kostenführerstrategie auf andere Märkte zu schwenken</w:t>
+      </w:r>
+      <w:sdt>
+        <w:sdtPr>
+          <w:id w:val="-1782264180"/>
+          <w:citation/>
+        </w:sdtPr>
+        <w:sdtContent>
+          <w:r>
+            <w:fldChar w:fldCharType="begin"/>
+          </w:r>
+          <w:r>
+            <w:instrText xml:space="preserve">CITATION Kai04 \p "S. 63 f." \l 1031 </w:instrText>
+          </w:r>
+          <w:r>
+            <w:fldChar w:fldCharType="separate"/>
+          </w:r>
+          <w:r>
+            <w:rPr>
+              <w:noProof/>
+            </w:rPr>
+            <w:t xml:space="preserve"> (Kairies 2004, S. 63 f.)</w:t>
+          </w:r>
+          <w:r>
+            <w:fldChar w:fldCharType="end"/>
+          </w:r>
+        </w:sdtContent>
+      </w:sdt>
+      <w:r>
+        <w:t>.</w:t>
+      </w:r>
     </w:p>
     <w:p>
       <w:r>
@@ -13565,13 +14088,123 @@
       <w:pPr>
         <w:pStyle w:val="berschrift3"/>
       </w:pPr>
-      <w:bookmarkStart w:id="63" w:name="_Toc446780681"/>
+      <w:bookmarkStart w:id="62" w:name="_Toc446933813"/>
       <w:r>
         <w:t>Zusammenfassung der Risiken der einzelnen Phasen</w:t>
       </w:r>
+      <w:bookmarkEnd w:id="62"/>
+    </w:p>
+    <w:p>
+      <w:pPr>
+        <w:rPr>
+          <w:highlight w:val="yellow"/>
+        </w:rPr>
+      </w:pPr>
+      <w:r>
+        <w:rPr>
+          <w:highlight w:val="yellow"/>
+        </w:rPr>
+        <w:t>Ggf. Zusammenfassung Phasen aufgrund gleicher/ähnlicher Risiken</w:t>
+      </w:r>
+    </w:p>
+    <w:p>
+      <w:r>
+        <w:rPr>
+          <w:highlight w:val="yellow"/>
+        </w:rPr>
+        <w:t>Kategorisierung der Risiken z. B. auf Zeit, Qualität, Kosten</w:t>
+      </w:r>
+    </w:p>
+    <w:p>
+      <w:r>
+        <w:rPr>
+          <w:highlight w:val="yellow"/>
+        </w:rPr>
+        <w:t xml:space="preserve">Deckungsbeitrag Grafik von </w:t>
+      </w:r>
+      <w:proofErr w:type="spellStart"/>
+      <w:r>
+        <w:rPr>
+          <w:highlight w:val="yellow"/>
+        </w:rPr>
+        <w:t>Aumayr</w:t>
+      </w:r>
+      <w:proofErr w:type="spellEnd"/>
+      <w:r>
+        <w:rPr>
+          <w:highlight w:val="yellow"/>
+        </w:rPr>
+        <w:t xml:space="preserve"> über Phasen?</w:t>
+      </w:r>
+      <w:r>
+        <w:t xml:space="preserve"> Und oder </w:t>
+      </w:r>
+      <w:proofErr w:type="spellStart"/>
+      <w:r>
+        <w:t>Lennertz</w:t>
+      </w:r>
+      <w:proofErr w:type="spellEnd"/>
+      <w:r>
+        <w:t xml:space="preserve"> S. 20</w:t>
+      </w:r>
+    </w:p>
+    <w:p>
+      <w:pPr>
+        <w:pStyle w:val="berschrift2"/>
+      </w:pPr>
+      <w:bookmarkStart w:id="63" w:name="_Toc446933814"/>
+      <w:r>
+        <w:t xml:space="preserve">Methoden des </w:t>
+      </w:r>
+      <w:r>
+        <w:t>Release-Management</w:t>
+      </w:r>
+      <w:r>
+        <w:t>s zum Umgang mit Risiken</w:t>
+      </w:r>
       <w:bookmarkEnd w:id="63"/>
     </w:p>
     <w:p>
+      <w:r>
+        <w:t xml:space="preserve">Das Release-Management wurde bereits in Kapitel </w:t>
+      </w:r>
+      <w:r>
+        <w:fldChar w:fldCharType="begin"/>
+      </w:r>
+      <w:r>
+        <w:instrText xml:space="preserve"> REF _Ref446517190 \r \h </w:instrText>
+      </w:r>
+      <w:r>
+        <w:fldChar w:fldCharType="separate"/>
+      </w:r>
+      <w:r>
+        <w:t>2.4</w:t>
+      </w:r>
+      <w:r>
+        <w:fldChar w:fldCharType="end"/>
+      </w:r>
+      <w:r>
+        <w:t xml:space="preserve"> vorgestellt.</w:t>
+      </w:r>
+      <w:r>
+        <w:t xml:space="preserve"> </w:t>
+      </w:r>
+      <w:r>
+        <w:t>Ziel dieses Kapitels ist es, die unterschiedlichen Methoden zur Steuerung des Release-Managements zu ermitteln und darzustellen. Hierfür werden als Basis die Regelungen und Prozesse der ITIL Service Transition betrachtet und um Aspekte aus der ISO/IEC 20000 Norm sowie aus dem IT-Referenzmodell COBIT ergänzt. Weiterhin werden die Möglichkeiten zur Standardisierung und Automatisierung dieser Methoden erläutert.</w:t>
+      </w:r>
+    </w:p>
+    <w:p>
+      <w:pPr>
+        <w:pStyle w:val="berschrift3"/>
+      </w:pPr>
+      <w:bookmarkStart w:id="64" w:name="_Ref446516759"/>
+      <w:bookmarkStart w:id="65" w:name="_Toc446933815"/>
+      <w:r>
+        <w:t>Regelungen</w:t>
+      </w:r>
+      <w:bookmarkEnd w:id="65"/>
+    </w:p>
+    <w:p>
       <w:pPr>
         <w:rPr>
           <w:highlight w:val="yellow"/>
@@ -13581,155 +14214,78 @@
         <w:rPr>
           <w:highlight w:val="yellow"/>
         </w:rPr>
-        <w:t>Ggf. Zusammenfassung Phasen aufgrund gleicher/ähnlicher Risiken</w:t>
-      </w:r>
-    </w:p>
-    <w:p>
-      <w:r>
+        <w:t>Rechtliche Rahmenbedingungen (Gesetze)</w:t>
+      </w:r>
+    </w:p>
+    <w:p>
+      <w:pPr>
         <w:rPr>
           <w:highlight w:val="yellow"/>
         </w:rPr>
-        <w:t>Kategorisierung der Risiken z. B. auf Zeit, Qualität, Kosten</w:t>
-      </w:r>
-    </w:p>
-    <w:p>
-      <w:pPr>
-        <w:pStyle w:val="berschrift2"/>
-      </w:pPr>
-      <w:bookmarkStart w:id="64" w:name="_Toc446780682"/>
-      <w:r>
+      </w:pPr>
+      <w:r>
+        <w:rPr>
+          <w:highlight w:val="yellow"/>
+        </w:rPr>
+        <w:t xml:space="preserve">Richtlinien, z. B. betriebliche Freigabe, BA, Webfreigabe, </w:t>
+      </w:r>
+      <w:proofErr w:type="spellStart"/>
+      <w:r>
+        <w:rPr>
+          <w:highlight w:val="yellow"/>
+        </w:rPr>
+        <w:t>Phasegate</w:t>
+      </w:r>
+      <w:proofErr w:type="spellEnd"/>
+      <w:r>
+        <w:rPr>
+          <w:highlight w:val="yellow"/>
+        </w:rPr>
+        <w:t xml:space="preserve"> (u. U. abhängig von Gesetzen) -&gt; Übersetzung in allgemeine Begriffe</w:t>
+      </w:r>
+    </w:p>
+    <w:p>
+      <w:pPr>
+        <w:rPr>
+          <w:highlight w:val="yellow"/>
+        </w:rPr>
+      </w:pPr>
+      <w:r>
+        <w:rPr>
+          <w:highlight w:val="yellow"/>
+        </w:rPr>
         <w:lastRenderedPageBreak/>
-        <w:t xml:space="preserve">Methoden des </w:t>
-      </w:r>
-      <w:r>
-        <w:t>Release-Management</w:t>
-      </w:r>
-      <w:r>
-        <w:t>s zum Umgang mit Risiken</w:t>
-      </w:r>
+        <w:t>ISO-20000-1 Norm</w:t>
+      </w:r>
+    </w:p>
+    <w:p>
+      <w:r>
+        <w:rPr>
+          <w:highlight w:val="yellow"/>
+        </w:rPr>
+        <w:t xml:space="preserve">ITIL </w:t>
+      </w:r>
+      <w:proofErr w:type="spellStart"/>
+      <w:r>
+        <w:rPr>
+          <w:highlight w:val="yellow"/>
+        </w:rPr>
+        <w:t>Policies</w:t>
+      </w:r>
+      <w:proofErr w:type="spellEnd"/>
+    </w:p>
+    <w:p>
+      <w:pPr>
+        <w:pStyle w:val="berschrift3"/>
+      </w:pPr>
+      <w:bookmarkStart w:id="66" w:name="_Ref446517322"/>
+      <w:bookmarkStart w:id="67" w:name="_Toc446933816"/>
       <w:bookmarkEnd w:id="64"/>
-    </w:p>
-    <w:p>
-      <w:r>
-        <w:t xml:space="preserve">Das Release-Management wurde bereits in Kapitel </w:t>
-      </w:r>
-      <w:r>
-        <w:fldChar w:fldCharType="begin"/>
-      </w:r>
-      <w:r>
-        <w:instrText xml:space="preserve"> REF _Ref446517190 \r \h </w:instrText>
-      </w:r>
-      <w:r>
-        <w:fldChar w:fldCharType="separate"/>
-      </w:r>
-      <w:r>
-        <w:t>2.4</w:t>
-      </w:r>
-      <w:r>
-        <w:fldChar w:fldCharType="end"/>
-      </w:r>
-      <w:r>
-        <w:t xml:space="preserve"> vorgestellt.</w:t>
-      </w:r>
-      <w:r>
-        <w:t xml:space="preserve"> </w:t>
-      </w:r>
-      <w:r>
-        <w:t>Ziel dieses Kapitels ist es, die unterschiedlichen Methoden zur Steuerung des Release-Managements zu ermitteln und darzustellen. Hierfür werden als Basis die Regelungen und Prozesse der ITIL Service Transition betrachtet und um Aspekte aus der ISO/IEC 20000 Norm sowie aus dem IT-Referenzmodell COBIT ergänzt. Weiterhin werden die Möglichkeiten zur Standardisierung und Automatisierung dieser Methoden erläutert.</w:t>
-      </w:r>
-    </w:p>
-    <w:p>
-      <w:pPr>
-        <w:pStyle w:val="berschrift3"/>
-      </w:pPr>
-      <w:bookmarkStart w:id="65" w:name="_Ref446516759"/>
-      <w:bookmarkStart w:id="66" w:name="_Toc446780683"/>
-      <w:r>
-        <w:t>Regelungen</w:t>
+      <w:r>
+        <w:t>Prozesse</w:t>
       </w:r>
       <w:bookmarkEnd w:id="66"/>
-    </w:p>
-    <w:p>
-      <w:pPr>
-        <w:rPr>
-          <w:highlight w:val="yellow"/>
-        </w:rPr>
-      </w:pPr>
-      <w:r>
-        <w:rPr>
-          <w:highlight w:val="yellow"/>
-        </w:rPr>
-        <w:t>Rechtliche Rahmenbedingungen (Gesetze)</w:t>
-      </w:r>
-    </w:p>
-    <w:p>
-      <w:pPr>
-        <w:rPr>
-          <w:highlight w:val="yellow"/>
-        </w:rPr>
-      </w:pPr>
-      <w:r>
-        <w:rPr>
-          <w:highlight w:val="yellow"/>
-        </w:rPr>
-        <w:t xml:space="preserve">Richtlinien, z. B. betriebliche Freigabe, BA, Webfreigabe, </w:t>
-      </w:r>
-      <w:proofErr w:type="spellStart"/>
-      <w:r>
-        <w:rPr>
-          <w:highlight w:val="yellow"/>
-        </w:rPr>
-        <w:t>Phasegate</w:t>
-      </w:r>
-      <w:proofErr w:type="spellEnd"/>
-      <w:r>
-        <w:rPr>
-          <w:highlight w:val="yellow"/>
-        </w:rPr>
-        <w:t xml:space="preserve"> (u. U. abhängig von Gesetzen) -&gt; Übersetzung in allgemeine Begriffe</w:t>
-      </w:r>
-    </w:p>
-    <w:p>
-      <w:pPr>
-        <w:rPr>
-          <w:highlight w:val="yellow"/>
-        </w:rPr>
-      </w:pPr>
-      <w:r>
-        <w:rPr>
-          <w:highlight w:val="yellow"/>
-        </w:rPr>
-        <w:t>ISO-20000-1 Norm</w:t>
-      </w:r>
-    </w:p>
-    <w:p>
-      <w:r>
-        <w:rPr>
-          <w:highlight w:val="yellow"/>
-        </w:rPr>
-        <w:t xml:space="preserve">ITIL </w:t>
-      </w:r>
-      <w:proofErr w:type="spellStart"/>
-      <w:r>
-        <w:rPr>
-          <w:highlight w:val="yellow"/>
-        </w:rPr>
-        <w:t>Policies</w:t>
-      </w:r>
-      <w:proofErr w:type="spellEnd"/>
-    </w:p>
-    <w:p>
-      <w:pPr>
-        <w:pStyle w:val="berschrift3"/>
-      </w:pPr>
-      <w:bookmarkStart w:id="67" w:name="_Ref446517322"/>
-      <w:bookmarkStart w:id="68" w:name="_Toc446780684"/>
-      <w:bookmarkEnd w:id="65"/>
-      <w:r>
-        <w:t>Prozesse</w:t>
-      </w:r>
       <w:bookmarkEnd w:id="67"/>
-      <w:bookmarkEnd w:id="68"/>
     </w:p>
     <w:p>
       <w:pPr>
@@ -14064,138 +14620,138 @@
         <w:rPr>
           <w:highlight w:val="yellow"/>
         </w:rPr>
+        <w:t>Vorlaufzeiten (abhängig von Freigabestufen)</w:t>
+      </w:r>
+    </w:p>
+    <w:p>
+      <w:r>
+        <w:rPr>
+          <w:highlight w:val="yellow"/>
+        </w:rPr>
+        <w:t>Je nach Änderungsumfang, meist 1-5 AT</w:t>
+      </w:r>
+    </w:p>
+    <w:p>
+      <w:pPr>
+        <w:pStyle w:val="berschrift3"/>
+      </w:pPr>
+      <w:bookmarkStart w:id="68" w:name="_Toc446933817"/>
+      <w:r>
+        <w:t>Standardisierung</w:t>
+      </w:r>
+      <w:bookmarkEnd w:id="68"/>
+    </w:p>
+    <w:p>
+      <w:pPr>
+        <w:rPr>
+          <w:highlight w:val="yellow"/>
+        </w:rPr>
+      </w:pPr>
+      <w:r>
+        <w:rPr>
+          <w:highlight w:val="yellow"/>
+        </w:rPr>
+        <w:t>Prozess (abhängig von Freigabestufen)</w:t>
+      </w:r>
+    </w:p>
+    <w:p>
+      <w:r>
+        <w:rPr>
+          <w:highlight w:val="yellow"/>
+        </w:rPr>
+        <w:t>Werkzeuge</w:t>
+      </w:r>
+      <w:r>
+        <w:rPr>
+          <w:highlight w:val="yellow"/>
+        </w:rPr>
+        <w:t xml:space="preserve"> (abhängig von Prozess)</w:t>
+      </w:r>
+    </w:p>
+    <w:p>
+      <w:pPr>
+        <w:pStyle w:val="berschrift3"/>
+      </w:pPr>
+      <w:bookmarkStart w:id="69" w:name="_Toc446933818"/>
+      <w:r>
+        <w:t>Automatisierung</w:t>
+      </w:r>
+      <w:bookmarkEnd w:id="69"/>
+    </w:p>
+    <w:p>
+      <w:pPr>
+        <w:rPr>
+          <w:highlight w:val="yellow"/>
+        </w:rPr>
+      </w:pPr>
+      <w:r>
+        <w:rPr>
+          <w:highlight w:val="yellow"/>
+        </w:rPr>
+        <w:t>Generell a</w:t>
+      </w:r>
+      <w:r>
+        <w:rPr>
+          <w:highlight w:val="yellow"/>
+        </w:rPr>
+        <w:t>lle Schritte innerhalb Software Entwicklung nach Programmierung sind automatisierbar</w:t>
+      </w:r>
+    </w:p>
+    <w:p>
+      <w:pPr>
+        <w:rPr>
+          <w:highlight w:val="yellow"/>
+        </w:rPr>
+      </w:pPr>
+      <w:proofErr w:type="spellStart"/>
+      <w:r>
+        <w:rPr>
+          <w:highlight w:val="yellow"/>
+        </w:rPr>
+        <w:t>Provisionierung</w:t>
+      </w:r>
+      <w:proofErr w:type="spellEnd"/>
+    </w:p>
+    <w:p>
+      <w:pPr>
+        <w:rPr>
+          <w:highlight w:val="yellow"/>
+        </w:rPr>
+      </w:pPr>
+      <w:proofErr w:type="spellStart"/>
+      <w:r>
+        <w:rPr>
+          <w:highlight w:val="yellow"/>
+        </w:rPr>
+        <w:t>Build</w:t>
+      </w:r>
+      <w:proofErr w:type="spellEnd"/>
+    </w:p>
+    <w:p>
+      <w:pPr>
+        <w:rPr>
+          <w:highlight w:val="yellow"/>
+        </w:rPr>
+      </w:pPr>
+      <w:r>
+        <w:rPr>
+          <w:highlight w:val="yellow"/>
+        </w:rPr>
+        <w:t>Review</w:t>
+      </w:r>
+    </w:p>
+    <w:p>
+      <w:pPr>
+        <w:rPr>
+          <w:highlight w:val="yellow"/>
+        </w:rPr>
+      </w:pPr>
+      <w:proofErr w:type="spellStart"/>
+      <w:r>
+        <w:rPr>
+          <w:highlight w:val="yellow"/>
+        </w:rPr>
         <w:lastRenderedPageBreak/>
-        <w:t>Vorlaufzeiten (abhängig von Freigabestufen)</w:t>
-      </w:r>
-    </w:p>
-    <w:p>
-      <w:r>
-        <w:rPr>
-          <w:highlight w:val="yellow"/>
-        </w:rPr>
-        <w:t>Je nach Änderungsumfang, meist 1-5 AT</w:t>
-      </w:r>
-    </w:p>
-    <w:p>
-      <w:pPr>
-        <w:pStyle w:val="berschrift3"/>
-      </w:pPr>
-      <w:bookmarkStart w:id="69" w:name="_Toc446780685"/>
-      <w:r>
-        <w:t>Standardisierung</w:t>
-      </w:r>
-      <w:bookmarkEnd w:id="69"/>
-    </w:p>
-    <w:p>
-      <w:pPr>
-        <w:rPr>
-          <w:highlight w:val="yellow"/>
-        </w:rPr>
-      </w:pPr>
-      <w:r>
-        <w:rPr>
-          <w:highlight w:val="yellow"/>
-        </w:rPr>
-        <w:t>Prozess (abhängig von Freigabestufen)</w:t>
-      </w:r>
-    </w:p>
-    <w:p>
-      <w:r>
-        <w:rPr>
-          <w:highlight w:val="yellow"/>
-        </w:rPr>
-        <w:t>Werkzeuge</w:t>
-      </w:r>
-      <w:r>
-        <w:rPr>
-          <w:highlight w:val="yellow"/>
-        </w:rPr>
-        <w:t xml:space="preserve"> (abhängig von Prozess)</w:t>
-      </w:r>
-    </w:p>
-    <w:p>
-      <w:pPr>
-        <w:pStyle w:val="berschrift3"/>
-      </w:pPr>
-      <w:bookmarkStart w:id="70" w:name="_Toc446780686"/>
-      <w:r>
-        <w:t>Automatisierung</w:t>
-      </w:r>
-      <w:bookmarkEnd w:id="70"/>
-    </w:p>
-    <w:p>
-      <w:pPr>
-        <w:rPr>
-          <w:highlight w:val="yellow"/>
-        </w:rPr>
-      </w:pPr>
-      <w:r>
-        <w:rPr>
-          <w:highlight w:val="yellow"/>
-        </w:rPr>
-        <w:t>Generell a</w:t>
-      </w:r>
-      <w:r>
-        <w:rPr>
-          <w:highlight w:val="yellow"/>
-        </w:rPr>
-        <w:t>lle Schritte innerhalb Software Entwicklung nach Programmierung sind automatisierbar</w:t>
-      </w:r>
-    </w:p>
-    <w:p>
-      <w:pPr>
-        <w:rPr>
-          <w:highlight w:val="yellow"/>
-        </w:rPr>
-      </w:pPr>
-      <w:proofErr w:type="spellStart"/>
-      <w:r>
-        <w:rPr>
-          <w:highlight w:val="yellow"/>
-        </w:rPr>
-        <w:t>Provisionierung</w:t>
-      </w:r>
-      <w:proofErr w:type="spellEnd"/>
-    </w:p>
-    <w:p>
-      <w:pPr>
-        <w:rPr>
-          <w:highlight w:val="yellow"/>
-        </w:rPr>
-      </w:pPr>
-      <w:proofErr w:type="spellStart"/>
-      <w:r>
-        <w:rPr>
-          <w:highlight w:val="yellow"/>
-        </w:rPr>
-        <w:t>Build</w:t>
-      </w:r>
-      <w:proofErr w:type="spellEnd"/>
-    </w:p>
-    <w:p>
-      <w:pPr>
-        <w:rPr>
-          <w:highlight w:val="yellow"/>
-        </w:rPr>
-      </w:pPr>
-      <w:r>
-        <w:rPr>
-          <w:highlight w:val="yellow"/>
-        </w:rPr>
-        <w:t>Review</w:t>
-      </w:r>
-    </w:p>
-    <w:p>
-      <w:pPr>
-        <w:rPr>
-          <w:highlight w:val="yellow"/>
-        </w:rPr>
-      </w:pPr>
-      <w:proofErr w:type="spellStart"/>
-      <w:r>
-        <w:rPr>
-          <w:highlight w:val="yellow"/>
-        </w:rPr>
         <w:t>Deployment</w:t>
       </w:r>
       <w:proofErr w:type="spellEnd"/>
@@ -14243,8 +14799,8 @@
           <w:szCs w:val="22"/>
         </w:rPr>
       </w:pPr>
-      <w:bookmarkStart w:id="71" w:name="_Ref442963953"/>
-      <w:bookmarkStart w:id="72" w:name="_Toc446780687"/>
+      <w:bookmarkStart w:id="70" w:name="_Ref442963953"/>
+      <w:bookmarkStart w:id="71" w:name="_Toc446933819"/>
       <w:r>
         <w:lastRenderedPageBreak/>
         <w:t>Ko</w:t>
@@ -14255,53 +14811,53 @@
       <w:r>
         <w:t xml:space="preserve"> Risiken der Produktlebenszyklusphasen</w:t>
       </w:r>
+      <w:bookmarkEnd w:id="70"/>
       <w:bookmarkEnd w:id="71"/>
+    </w:p>
+    <w:p>
+      <w:pPr>
+        <w:pStyle w:val="berschrift2"/>
+      </w:pPr>
+      <w:bookmarkStart w:id="72" w:name="_Toc446933820"/>
+      <w:proofErr w:type="spellStart"/>
+      <w:r>
+        <w:t>DevOps</w:t>
+      </w:r>
       <w:bookmarkEnd w:id="72"/>
+      <w:proofErr w:type="spellEnd"/>
+    </w:p>
+    <w:p>
+      <w:r>
+        <w:t>Risiko hoch, Zeitdruck hoch</w:t>
+      </w:r>
     </w:p>
     <w:p>
       <w:pPr>
         <w:pStyle w:val="berschrift2"/>
       </w:pPr>
-      <w:bookmarkStart w:id="73" w:name="_Toc446780688"/>
-      <w:proofErr w:type="spellStart"/>
-      <w:r>
-        <w:t>DevOps</w:t>
+      <w:bookmarkStart w:id="73" w:name="_Toc446933821"/>
+      <w:r>
+        <w:t>Formell</w:t>
       </w:r>
       <w:bookmarkEnd w:id="73"/>
-      <w:proofErr w:type="spellEnd"/>
-    </w:p>
-    <w:p>
-      <w:r>
-        <w:t>Risiko hoch, Zeitdruck hoch</w:t>
+    </w:p>
+    <w:p>
+      <w:r>
+        <w:t>Risiko hoch, Zeitdruck niedrig</w:t>
       </w:r>
     </w:p>
     <w:p>
       <w:pPr>
         <w:pStyle w:val="berschrift2"/>
       </w:pPr>
-      <w:bookmarkStart w:id="74" w:name="_Toc446780689"/>
-      <w:r>
-        <w:t>Formell</w:t>
+      <w:bookmarkStart w:id="74" w:name="_Toc446933822"/>
+      <w:r>
+        <w:t>Individuell</w:t>
       </w:r>
       <w:bookmarkEnd w:id="74"/>
     </w:p>
     <w:p>
       <w:r>
-        <w:t>Risiko hoch, Zeitdruck niedrig</w:t>
-      </w:r>
-    </w:p>
-    <w:p>
-      <w:pPr>
-        <w:pStyle w:val="berschrift2"/>
-      </w:pPr>
-      <w:bookmarkStart w:id="75" w:name="_Toc446780690"/>
-      <w:r>
-        <w:t>Individuell</w:t>
-      </w:r>
-      <w:bookmarkEnd w:id="75"/>
-    </w:p>
-    <w:p>
-      <w:r>
         <w:t>Risiko niedrig, Zeitdruck niedrig</w:t>
       </w:r>
     </w:p>
@@ -14309,14 +14865,14 @@
       <w:pPr>
         <w:pStyle w:val="berschrift1"/>
       </w:pPr>
-      <w:bookmarkStart w:id="76" w:name="_Ref442964028"/>
-      <w:bookmarkStart w:id="77" w:name="_Toc446780691"/>
+      <w:bookmarkStart w:id="75" w:name="_Ref442964028"/>
+      <w:bookmarkStart w:id="76" w:name="_Toc446933823"/>
       <w:r>
         <w:lastRenderedPageBreak/>
         <w:t>Kritische Würdigung der Standardtypen</w:t>
       </w:r>
+      <w:bookmarkEnd w:id="75"/>
       <w:bookmarkEnd w:id="76"/>
-      <w:bookmarkEnd w:id="77"/>
     </w:p>
     <w:p>
       <w:r>
@@ -14372,14 +14928,14 @@
       <w:pPr>
         <w:pStyle w:val="berschrift1"/>
       </w:pPr>
-      <w:bookmarkStart w:id="78" w:name="_Ref442964114"/>
-      <w:bookmarkStart w:id="79" w:name="_Toc446780692"/>
+      <w:bookmarkStart w:id="77" w:name="_Ref442964114"/>
+      <w:bookmarkStart w:id="78" w:name="_Toc446933824"/>
       <w:r>
         <w:lastRenderedPageBreak/>
         <w:t>Demonstration der Standardtypen am Fallbeispiel DPDHL Group</w:t>
       </w:r>
+      <w:bookmarkEnd w:id="77"/>
       <w:bookmarkEnd w:id="78"/>
-      <w:bookmarkEnd w:id="79"/>
     </w:p>
     <w:p>
       <w:r>
@@ -14398,14 +14954,14 @@
       <w:pPr>
         <w:pStyle w:val="berschrift1"/>
       </w:pPr>
-      <w:bookmarkStart w:id="80" w:name="_Ref442964164"/>
-      <w:bookmarkStart w:id="81" w:name="_Toc446780693"/>
+      <w:bookmarkStart w:id="79" w:name="_Ref442964164"/>
+      <w:bookmarkStart w:id="80" w:name="_Toc446933825"/>
       <w:r>
         <w:lastRenderedPageBreak/>
         <w:t>Evaluation der Zielerreichung und Ausblick</w:t>
       </w:r>
+      <w:bookmarkEnd w:id="79"/>
       <w:bookmarkEnd w:id="80"/>
-      <w:bookmarkEnd w:id="81"/>
     </w:p>
     <w:p>
       <w:r>
@@ -14427,16 +14983,15 @@
           <w:cols w:space="708"/>
         </w:sectPr>
       </w:pPr>
-      <w:bookmarkStart w:id="82" w:name="_Toc410799361"/>
-      <w:bookmarkStart w:id="83" w:name="_Toc410799446"/>
-      <w:bookmarkStart w:id="84" w:name="_Toc410799366"/>
+      <w:bookmarkStart w:id="81" w:name="_Toc415465643"/>
+      <w:bookmarkStart w:id="82" w:name="_Ref414785387"/>
+      <w:bookmarkStart w:id="83" w:name="_Ref418325438"/>
+      <w:bookmarkStart w:id="84" w:name="_Toc415465661"/>
       <w:bookmarkStart w:id="85" w:name="_Toc410799451"/>
-      <w:bookmarkStart w:id="86" w:name="_Toc415465661"/>
-      <w:bookmarkStart w:id="87" w:name="_Ref418325438"/>
-      <w:bookmarkStart w:id="88" w:name="_Ref414785387"/>
-      <w:bookmarkStart w:id="89" w:name="_Toc415465643"/>
-    </w:p>
-    <w:bookmarkEnd w:id="89" w:displacedByCustomXml="next"/>
+      <w:bookmarkStart w:id="86" w:name="_Toc410799366"/>
+      <w:bookmarkStart w:id="87" w:name="_Toc410799446"/>
+      <w:bookmarkStart w:id="88" w:name="_Toc410799361"/>
+    </w:p>
     <w:bookmarkEnd w:id="88" w:displacedByCustomXml="next"/>
     <w:bookmarkEnd w:id="87" w:displacedByCustomXml="next"/>
     <w:bookmarkEnd w:id="86" w:displacedByCustomXml="next"/>
@@ -14444,7 +14999,8 @@
     <w:bookmarkEnd w:id="84" w:displacedByCustomXml="next"/>
     <w:bookmarkEnd w:id="83" w:displacedByCustomXml="next"/>
     <w:bookmarkEnd w:id="82" w:displacedByCustomXml="next"/>
-    <w:bookmarkStart w:id="90" w:name="_Toc446780694" w:displacedByCustomXml="next"/>
+    <w:bookmarkEnd w:id="81" w:displacedByCustomXml="next"/>
+    <w:bookmarkStart w:id="89" w:name="_Toc446933826" w:displacedByCustomXml="next"/>
     <w:sdt>
       <w:sdtPr>
         <w:rPr>
@@ -14466,7 +15022,7 @@
           <w:r>
             <w:t>Literaturverzeichnis</w:t>
           </w:r>
-          <w:bookmarkEnd w:id="90"/>
+          <w:bookmarkEnd w:id="89"/>
         </w:p>
         <w:sdt>
           <w:sdtPr>
@@ -15464,12 +16020,12 @@
       <w:pPr>
         <w:pStyle w:val="berschrift1ohneNummerierung"/>
       </w:pPr>
-      <w:bookmarkStart w:id="91" w:name="_Toc446780695"/>
+      <w:bookmarkStart w:id="90" w:name="_Toc446933827"/>
       <w:r>
         <w:lastRenderedPageBreak/>
         <w:t>Erklärung</w:t>
       </w:r>
-      <w:bookmarkEnd w:id="91"/>
+      <w:bookmarkEnd w:id="90"/>
     </w:p>
     <w:p>
       <w:pPr>
@@ -15502,7 +16058,7 @@
           </w:ffData>
         </w:fldChar>
       </w:r>
-      <w:bookmarkStart w:id="92" w:name="Text15"/>
+      <w:bookmarkStart w:id="91" w:name="Text15"/>
       <w:r>
         <w:instrText xml:space="preserve"> FORMTEXT </w:instrText>
       </w:r>
@@ -15518,7 +16074,7 @@
       <w:r>
         <w:fldChar w:fldCharType="end"/>
       </w:r>
-      <w:bookmarkEnd w:id="92"/>
+      <w:bookmarkEnd w:id="91"/>
     </w:p>
     <w:p>
       <w:pPr>
@@ -15551,7 +16107,7 @@
           </w:ffData>
         </w:fldChar>
       </w:r>
-      <w:bookmarkStart w:id="93" w:name="Text16"/>
+      <w:bookmarkStart w:id="92" w:name="Text16"/>
       <w:r>
         <w:instrText xml:space="preserve"> FORMTEXT </w:instrText>
       </w:r>
@@ -15567,7 +16123,7 @@
       <w:r>
         <w:fldChar w:fldCharType="end"/>
       </w:r>
-      <w:bookmarkEnd w:id="93"/>
+      <w:bookmarkEnd w:id="92"/>
     </w:p>
     <w:p>
       <w:pPr>
@@ -15597,7 +16153,7 @@
           </w:ffData>
         </w:fldChar>
       </w:r>
-      <w:bookmarkStart w:id="94" w:name="Text17"/>
+      <w:bookmarkStart w:id="93" w:name="Text17"/>
       <w:r>
         <w:instrText xml:space="preserve"> FORMTEXT </w:instrText>
       </w:r>
@@ -15613,7 +16169,7 @@
       <w:r>
         <w:fldChar w:fldCharType="end"/>
       </w:r>
-      <w:bookmarkEnd w:id="94"/>
+      <w:bookmarkEnd w:id="93"/>
     </w:p>
     <w:p>
       <w:pPr>
@@ -15918,27 +16474,6 @@
       <w:proofErr w:type="spellStart"/>
       <w:r>
         <w:t>Zotero</w:t>
-      </w:r>
-      <w:proofErr w:type="spellEnd"/>
-    </w:p>
-  </w:comment>
-  <w:comment w:id="60" w:author="steve lohr" w:date="2016-03-26T18:34:00Z" w:initials="s">
-    <w:p>
-      <w:pPr>
-        <w:pStyle w:val="Kommentartext"/>
-      </w:pPr>
-      <w:r>
-        <w:rPr>
-          <w:rStyle w:val="Kommentarzeichen"/>
-        </w:rPr>
-        <w:annotationRef/>
-      </w:r>
-      <w:r>
-        <w:t xml:space="preserve">Weiter s. </w:t>
-      </w:r>
-      <w:proofErr w:type="spellStart"/>
-      <w:r>
-        <w:t>Kairies</w:t>
       </w:r>
       <w:proofErr w:type="spellEnd"/>
     </w:p>
@@ -15956,7 +16491,6 @@
   <w15:commentEx w15:paraId="6F4407B8" w15:done="0"/>
   <w15:commentEx w15:paraId="5914F1CE" w15:done="0"/>
   <w15:commentEx w15:paraId="0612C17D" w15:done="0"/>
-  <w15:commentEx w15:paraId="7A4C4260" w15:done="0"/>
 </w15:commentsEx>
 </file>
 
@@ -16174,7 +16708,7 @@
       <w:rPr>
         <w:noProof/>
       </w:rPr>
-      <w:t>25</w:t>
+      <w:t>26</w:t>
     </w:r>
     <w:r>
       <w:fldChar w:fldCharType="end"/>
@@ -16226,7 +16760,7 @@
       <w:rPr>
         <w:noProof/>
       </w:rPr>
-      <w:t>26</w:t>
+      <w:t>27</w:t>
     </w:r>
     <w:r>
       <w:fldChar w:fldCharType="end"/>
@@ -16518,7 +17052,7 @@
         <w:rPr>
           <w:noProof/>
         </w:rPr>
-        <w:t>Grundlagen</w:t>
+        <w:t>Einleitung</w:t>
       </w:r>
     </w:fldSimple>
     <w:r>
@@ -16540,7 +17074,7 @@
       <w:rPr>
         <w:noProof/>
       </w:rPr>
-      <w:t>11</w:t>
+      <w:t>1</w:t>
     </w:r>
     <w:r>
       <w:fldChar w:fldCharType="end"/>
@@ -21681,7 +22215,7 @@
 </file>
 
 <file path=customXml/itemProps1.xml><?xml version="1.0" encoding="utf-8"?>
-<ds:datastoreItem xmlns:ds="http://schemas.openxmlformats.org/officeDocument/2006/customXml" ds:itemID="{72E2AF69-F63D-674D-9085-6C3AC67B66A2}">
+<ds:datastoreItem xmlns:ds="http://schemas.openxmlformats.org/officeDocument/2006/customXml" ds:itemID="{483CB687-DEC7-E642-B95A-E4F070F2EFAB}">
   <ds:schemaRefs>
     <ds:schemaRef ds:uri="http://schemas.openxmlformats.org/officeDocument/2006/bibliography"/>
   </ds:schemaRefs>

</xml_diff>

<commit_message>
ITIL ST Policies in 3.2 übernommen (39%)
</commit_message>
<xml_diff>
--- a/Masterthesis_RMST_Steve_Lohr_MSC_WI2016.docx
+++ b/Masterthesis_RMST_Steve_Lohr_MSC_WI2016.docx
@@ -6,13 +6,8 @@
       <w:pPr>
         <w:pStyle w:val="FUH"/>
       </w:pPr>
-      <w:proofErr w:type="spellStart"/>
-      <w:r>
-        <w:t>FernUniversität</w:t>
-      </w:r>
-      <w:proofErr w:type="spellEnd"/>
-      <w:r>
-        <w:t xml:space="preserve"> </w:t>
+      <w:r>
+        <w:t xml:space="preserve">FernUniversität </w:t>
       </w:r>
       <w:r>
         <w:t xml:space="preserve">in </w:t>
@@ -247,16 +242,11 @@
                             <w:r>
                               <w:t xml:space="preserve">der </w:t>
                             </w:r>
-                            <w:proofErr w:type="spellStart"/>
                             <w:r>
                               <w:t>Fern</w:t>
                             </w:r>
                             <w:r>
-                              <w:t>Universität</w:t>
-                            </w:r>
-                            <w:proofErr w:type="spellEnd"/>
-                            <w:r>
-                              <w:t xml:space="preserve"> </w:t>
+                              <w:t xml:space="preserve">Universität </w:t>
                             </w:r>
                             <w:r>
                               <w:t>in Hagen</w:t>
@@ -319,16 +309,11 @@
                       <w:r>
                         <w:t xml:space="preserve">der </w:t>
                       </w:r>
-                      <w:proofErr w:type="spellStart"/>
                       <w:r>
                         <w:t>Fern</w:t>
                       </w:r>
                       <w:r>
-                        <w:t>Universität</w:t>
-                      </w:r>
-                      <w:proofErr w:type="spellEnd"/>
-                      <w:r>
-                        <w:t xml:space="preserve"> </w:t>
+                        <w:t xml:space="preserve">Universität </w:t>
                       </w:r>
                       <w:r>
                         <w:t>in Hagen</w:t>
@@ -3723,7 +3708,6 @@
         </w:rPr>
       </w:pPr>
       <w:bookmarkStart w:id="17" w:name="_Toc446933799"/>
-      <w:proofErr w:type="spellStart"/>
       <w:r>
         <w:rPr>
           <w:lang w:val="en-US"/>
@@ -3732,7 +3716,6 @@
         <w:t>Abkürzungsverzeichnis</w:t>
       </w:r>
       <w:bookmarkEnd w:id="17"/>
-      <w:proofErr w:type="spellEnd"/>
     </w:p>
     <w:p>
       <w:pPr>
@@ -3744,15 +3727,7 @@
       </w:r>
       <w:r>
         <w:tab/>
-        <w:t>Break-even-Point (</w:t>
-      </w:r>
-      <w:proofErr w:type="spellStart"/>
-      <w:r>
-        <w:t>deu</w:t>
-      </w:r>
-      <w:proofErr w:type="spellEnd"/>
-      <w:r>
-        <w:t>.: Gewinnschwelle)</w:t>
+        <w:t>Break-even-Point (deu.: Gewinnschwelle)</w:t>
       </w:r>
     </w:p>
     <w:p>
@@ -3765,46 +3740,7 @@
       </w:r>
       <w:r>
         <w:tab/>
-      </w:r>
-      <w:proofErr w:type="spellStart"/>
-      <w:r>
-        <w:t>Controlled</w:t>
-      </w:r>
-      <w:proofErr w:type="spellEnd"/>
-      <w:r>
-        <w:t xml:space="preserve"> </w:t>
-      </w:r>
-      <w:proofErr w:type="spellStart"/>
-      <w:r>
-        <w:t>Objectives</w:t>
-      </w:r>
-      <w:proofErr w:type="spellEnd"/>
-      <w:r>
-        <w:t xml:space="preserve"> </w:t>
-      </w:r>
-      <w:proofErr w:type="spellStart"/>
-      <w:r>
-        <w:t>for</w:t>
-      </w:r>
-      <w:proofErr w:type="spellEnd"/>
-      <w:r>
-        <w:t xml:space="preserve"> Information </w:t>
-      </w:r>
-      <w:proofErr w:type="spellStart"/>
-      <w:r>
-        <w:t>and</w:t>
-      </w:r>
-      <w:proofErr w:type="spellEnd"/>
-      <w:r>
-        <w:t xml:space="preserve"> </w:t>
-      </w:r>
-      <w:proofErr w:type="spellStart"/>
-      <w:r>
-        <w:t>Related</w:t>
-      </w:r>
-      <w:proofErr w:type="spellEnd"/>
-      <w:r>
-        <w:t xml:space="preserve"> Technology</w:t>
+        <w:t>Controlled Objectives for Information and Related Technology</w:t>
       </w:r>
     </w:p>
     <w:p>
@@ -3812,25 +3748,15 @@
         <w:pStyle w:val="Abkrzungsverzeichnis"/>
         <w:ind w:left="0" w:firstLine="0"/>
       </w:pPr>
-      <w:proofErr w:type="spellStart"/>
       <w:r>
         <w:t>Dev</w:t>
       </w:r>
-      <w:proofErr w:type="spellEnd"/>
       <w:r>
         <w:tab/>
         <w:t>Development</w:t>
       </w:r>
       <w:r>
-        <w:t xml:space="preserve"> (</w:t>
-      </w:r>
-      <w:proofErr w:type="spellStart"/>
-      <w:r>
-        <w:t>deu</w:t>
-      </w:r>
-      <w:proofErr w:type="spellEnd"/>
-      <w:r>
-        <w:t xml:space="preserve">.: </w:t>
+        <w:t xml:space="preserve"> (deu.: </w:t>
       </w:r>
       <w:r>
         <w:t>Entwicklung</w:t>
@@ -3849,21 +3775,8 @@
       </w:r>
       <w:r>
         <w:tab/>
-        <w:t xml:space="preserve">International </w:t>
-      </w:r>
-      <w:proofErr w:type="spellStart"/>
-      <w:r>
-        <w:t>Electrotechnical</w:t>
-      </w:r>
-      <w:proofErr w:type="spellEnd"/>
-      <w:r>
-        <w:t xml:space="preserve"> </w:t>
-      </w:r>
-      <w:proofErr w:type="spellStart"/>
-      <w:r>
-        <w:t>Commision</w:t>
-      </w:r>
-      <w:proofErr w:type="spellEnd"/>
+        <w:t>International Electrotechnical Commision</w:t>
+      </w:r>
     </w:p>
     <w:p>
       <w:pPr>
@@ -3877,23 +3790,7 @@
         <w:tab/>
       </w:r>
       <w:r>
-        <w:t xml:space="preserve">International </w:t>
-      </w:r>
-      <w:proofErr w:type="spellStart"/>
-      <w:r>
-        <w:t>Organization</w:t>
-      </w:r>
-      <w:proofErr w:type="spellEnd"/>
-      <w:r>
-        <w:t xml:space="preserve"> </w:t>
-      </w:r>
-      <w:proofErr w:type="spellStart"/>
-      <w:r>
-        <w:t>for</w:t>
-      </w:r>
-      <w:proofErr w:type="spellEnd"/>
-      <w:r>
-        <w:t xml:space="preserve"> Standardisation</w:t>
+        <w:t>International Organization for Standardisation</w:t>
       </w:r>
     </w:p>
     <w:p>
@@ -3927,29 +3824,15 @@
         <w:pStyle w:val="Abkrzungsverzeichnis"/>
         <w:ind w:left="0" w:firstLine="0"/>
       </w:pPr>
-      <w:proofErr w:type="spellStart"/>
       <w:r>
         <w:t>Ops</w:t>
       </w:r>
-      <w:proofErr w:type="spellEnd"/>
       <w:r>
         <w:tab/>
-      </w:r>
-      <w:proofErr w:type="spellStart"/>
-      <w:r>
         <w:t>Operations</w:t>
       </w:r>
-      <w:proofErr w:type="spellEnd"/>
-      <w:r>
-        <w:t xml:space="preserve"> (</w:t>
-      </w:r>
-      <w:proofErr w:type="spellStart"/>
-      <w:r>
-        <w:t>deu</w:t>
-      </w:r>
-      <w:proofErr w:type="spellEnd"/>
-      <w:r>
-        <w:t>.:</w:t>
+      <w:r>
+        <w:t xml:space="preserve"> (deu.:</w:t>
       </w:r>
       <w:r>
         <w:t xml:space="preserve"> Betrieb</w:t>
@@ -3978,38 +3861,7 @@
       </w:r>
       <w:r>
         <w:tab/>
-      </w:r>
-      <w:proofErr w:type="spellStart"/>
-      <w:r>
-        <w:t>unique</w:t>
-      </w:r>
-      <w:proofErr w:type="spellEnd"/>
-      <w:r>
-        <w:t xml:space="preserve"> </w:t>
-      </w:r>
-      <w:proofErr w:type="spellStart"/>
-      <w:r>
-        <w:t>selling</w:t>
-      </w:r>
-      <w:proofErr w:type="spellEnd"/>
-      <w:r>
-        <w:t xml:space="preserve"> </w:t>
-      </w:r>
-      <w:proofErr w:type="spellStart"/>
-      <w:r>
-        <w:t>point</w:t>
-      </w:r>
-      <w:proofErr w:type="spellEnd"/>
-      <w:r>
-        <w:t xml:space="preserve"> (</w:t>
-      </w:r>
-      <w:proofErr w:type="spellStart"/>
-      <w:r>
-        <w:t>deu</w:t>
-      </w:r>
-      <w:proofErr w:type="spellEnd"/>
-      <w:r>
-        <w:t>.: Alleinstellungsmerkmal)</w:t>
+        <w:t>unique selling point (deu.: Alleinstellungsmerkmal)</w:t>
       </w:r>
     </w:p>
     <w:p>
@@ -4047,6 +3899,7 @@
       <w:r>
         <w:t xml:space="preserve"> </w:t>
       </w:r>
+      <w:bookmarkStart w:id="20" w:name="_GoBack"/>
       <w:sdt>
         <w:sdtPr>
           <w:id w:val="-575053470"/>
@@ -4080,7 +3933,11 @@
         <w:t>Dieser Grundsatz gilt auch für jede Unternehmung</w:t>
       </w:r>
       <w:r>
-        <w:t xml:space="preserve">, denn einerseits verändert sich stets deren Umwelt und andererseits müssen sie sich selbst verändern, um Wettbewerbsvorteile gegenüber der Konkurrenz zu erarbeiten und damit langfristig erfolgreich zu sein (vgl. Kapitel </w:t>
+        <w:t xml:space="preserve">, denn </w:t>
+      </w:r>
+      <w:bookmarkEnd w:id="20"/>
+      <w:r>
+        <w:t xml:space="preserve">einerseits verändert sich stets deren Umwelt und andererseits müssen sie sich selbst verändern, um Wettbewerbsvorteile gegenüber der Konkurrenz zu erarbeiten und damit langfristig erfolgreich zu sein (vgl. Kapitel </w:t>
       </w:r>
       <w:r>
         <w:fldChar w:fldCharType="begin"/>
@@ -4104,12 +3961,7 @@
         <w:t>Diese</w:t>
       </w:r>
       <w:r>
-        <w:t xml:space="preserve"> eigenen Veränderungen e</w:t>
-      </w:r>
-      <w:bookmarkStart w:id="20" w:name="_GoBack"/>
-      <w:bookmarkEnd w:id="20"/>
-      <w:r>
-        <w:t>rfolgen über Innovationen und werden über</w:t>
+        <w:t xml:space="preserve"> eigenen Veränderungen erfolgen über Innovationen und werden über</w:t>
       </w:r>
       <w:r>
         <w:t xml:space="preserve"> </w:t>
@@ -4198,23 +4050,7 @@
         <w:t>raum</w:t>
       </w:r>
       <w:r>
-        <w:t xml:space="preserve"> wird auch als „time </w:t>
-      </w:r>
-      <w:proofErr w:type="spellStart"/>
-      <w:r>
-        <w:t>to</w:t>
-      </w:r>
-      <w:proofErr w:type="spellEnd"/>
-      <w:r>
-        <w:t xml:space="preserve"> </w:t>
-      </w:r>
-      <w:proofErr w:type="spellStart"/>
-      <w:r>
-        <w:t>market</w:t>
-      </w:r>
-      <w:proofErr w:type="spellEnd"/>
-      <w:r>
-        <w:t xml:space="preserve">“ bezeichnet </w:t>
+        <w:t xml:space="preserve"> wird auch als „time to market“ bezeichnet </w:t>
       </w:r>
       <w:sdt>
         <w:sdtPr>
@@ -4334,13 +4170,8 @@
         <w:t xml:space="preserve"> wie zum Beispiel</w:t>
       </w:r>
       <w:r>
-        <w:t xml:space="preserve"> </w:t>
-      </w:r>
-      <w:proofErr w:type="spellStart"/>
-      <w:r>
-        <w:t>Scrum</w:t>
-      </w:r>
-      <w:proofErr w:type="spellEnd"/>
+        <w:t xml:space="preserve"> Scrum</w:t>
+      </w:r>
       <w:r>
         <w:t>,</w:t>
       </w:r>
@@ -4463,59 +4294,11 @@
         <w:t xml:space="preserve"> und Starre</w:t>
       </w:r>
       <w:r>
-        <w:t xml:space="preserve"> führt zu einer höheren „time </w:t>
-      </w:r>
-      <w:proofErr w:type="spellStart"/>
-      <w:r>
-        <w:t>to</w:t>
-      </w:r>
-      <w:proofErr w:type="spellEnd"/>
-      <w:r>
-        <w:t xml:space="preserve"> </w:t>
-      </w:r>
-      <w:proofErr w:type="spellStart"/>
-      <w:r>
-        <w:t>market</w:t>
-      </w:r>
-      <w:proofErr w:type="spellEnd"/>
-      <w:r>
-        <w:t>“ und daher zu einer schlechteren Wettbewerbsfähigkeit</w:t>
+        <w:t xml:space="preserve"> führt zu einer höheren „time to market“ und daher zu einer schlechteren Wettbewerbsfähigkeit</w:t>
       </w:r>
       <w:commentRangeStart w:id="25"/>
       <w:r>
-        <w:t>. Dieses Problem versucht der Ansatz „</w:t>
-      </w:r>
-      <w:proofErr w:type="spellStart"/>
-      <w:r>
-        <w:t>DevOps</w:t>
-      </w:r>
-      <w:proofErr w:type="spellEnd"/>
-      <w:r>
-        <w:t>“ zu lösen, in dem die Isolation zwischen Entwicklung („Development“ – „</w:t>
-      </w:r>
-      <w:proofErr w:type="spellStart"/>
-      <w:r>
-        <w:t>Dev</w:t>
-      </w:r>
-      <w:proofErr w:type="spellEnd"/>
-      <w:r>
-        <w:t>“) und IT-Service-Management („</w:t>
-      </w:r>
-      <w:proofErr w:type="spellStart"/>
-      <w:r>
-        <w:t>Operations</w:t>
-      </w:r>
-      <w:proofErr w:type="spellEnd"/>
-      <w:r>
-        <w:t>“ – „</w:t>
-      </w:r>
-      <w:proofErr w:type="spellStart"/>
-      <w:r>
-        <w:t>Ops</w:t>
-      </w:r>
-      <w:proofErr w:type="spellEnd"/>
-      <w:r>
-        <w:t>“) aufgehoben wird</w:t>
+        <w:t>. Dieses Problem versucht der Ansatz „DevOps“ zu lösen, in dem die Isolation zwischen Entwicklung („Development“ – „Dev“) und IT-Service-Management („Operations“ – „Ops“) aufgehoben wird</w:t>
       </w:r>
       <w:commentRangeEnd w:id="25"/>
       <w:r>
@@ -4961,14 +4744,12 @@
       <w:r>
         <w:t xml:space="preserve"> ist die Innovation. </w:t>
       </w:r>
-      <w:proofErr w:type="spellStart"/>
       <w:r>
         <w:rPr>
           <w:i/>
         </w:rPr>
         <w:t>Kairies</w:t>
       </w:r>
-      <w:proofErr w:type="spellEnd"/>
       <w:r>
         <w:t xml:space="preserve"> </w:t>
       </w:r>
@@ -5148,14 +4929,12 @@
       <w:r>
         <w:t xml:space="preserve">Die ersten beiden Fälle unterscheidet auch </w:t>
       </w:r>
-      <w:proofErr w:type="spellStart"/>
       <w:r>
         <w:rPr>
           <w:i/>
         </w:rPr>
         <w:t>Aumayr</w:t>
       </w:r>
-      <w:proofErr w:type="spellEnd"/>
       <w:r>
         <w:t xml:space="preserve"> </w:t>
       </w:r>
@@ -5891,103 +5670,7 @@
         <w:t>. Dabei sind erfolgreiche Innovatoren nicht risikofreudig</w:t>
       </w:r>
       <w:r>
-        <w:t>, doch „</w:t>
-      </w:r>
-      <w:proofErr w:type="spellStart"/>
-      <w:r>
-        <w:t>defending</w:t>
-      </w:r>
-      <w:proofErr w:type="spellEnd"/>
-      <w:r>
-        <w:t xml:space="preserve"> </w:t>
-      </w:r>
-      <w:proofErr w:type="spellStart"/>
-      <w:r>
-        <w:t>yesterday</w:t>
-      </w:r>
-      <w:proofErr w:type="spellEnd"/>
-      <w:r>
-        <w:t xml:space="preserve"> – </w:t>
-      </w:r>
-      <w:proofErr w:type="spellStart"/>
-      <w:r>
-        <w:t>that</w:t>
-      </w:r>
-      <w:proofErr w:type="spellEnd"/>
-      <w:r>
-        <w:t xml:space="preserve"> </w:t>
-      </w:r>
-      <w:proofErr w:type="spellStart"/>
-      <w:r>
-        <w:t>is</w:t>
-      </w:r>
-      <w:proofErr w:type="spellEnd"/>
-      <w:r>
-        <w:t xml:space="preserve">, not </w:t>
-      </w:r>
-      <w:proofErr w:type="spellStart"/>
-      <w:r>
-        <w:t>innovating</w:t>
-      </w:r>
-      <w:proofErr w:type="spellEnd"/>
-      <w:r>
-        <w:t xml:space="preserve"> – </w:t>
-      </w:r>
-      <w:proofErr w:type="spellStart"/>
-      <w:r>
-        <w:t>is</w:t>
-      </w:r>
-      <w:proofErr w:type="spellEnd"/>
-      <w:r>
-        <w:t xml:space="preserve"> </w:t>
-      </w:r>
-      <w:proofErr w:type="spellStart"/>
-      <w:r>
-        <w:t>far</w:t>
-      </w:r>
-      <w:proofErr w:type="spellEnd"/>
-      <w:r>
-        <w:t xml:space="preserve"> </w:t>
-      </w:r>
-      <w:proofErr w:type="spellStart"/>
-      <w:r>
-        <w:t>more</w:t>
-      </w:r>
-      <w:proofErr w:type="spellEnd"/>
-      <w:r>
-        <w:t xml:space="preserve"> </w:t>
-      </w:r>
-      <w:proofErr w:type="spellStart"/>
-      <w:r>
-        <w:t>risky</w:t>
-      </w:r>
-      <w:proofErr w:type="spellEnd"/>
-      <w:r>
-        <w:t xml:space="preserve"> </w:t>
-      </w:r>
-      <w:proofErr w:type="spellStart"/>
-      <w:r>
-        <w:t>than</w:t>
-      </w:r>
-      <w:proofErr w:type="spellEnd"/>
-      <w:r>
-        <w:t xml:space="preserve"> </w:t>
-      </w:r>
-      <w:proofErr w:type="spellStart"/>
-      <w:r>
-        <w:t>making</w:t>
-      </w:r>
-      <w:proofErr w:type="spellEnd"/>
-      <w:r>
-        <w:t xml:space="preserve"> </w:t>
-      </w:r>
-      <w:proofErr w:type="spellStart"/>
-      <w:r>
-        <w:t>tomorrow</w:t>
-      </w:r>
-      <w:proofErr w:type="spellEnd"/>
-      <w:r>
-        <w:t xml:space="preserve">“, wie </w:t>
+        <w:t xml:space="preserve">, doch „defending yesterday – that is, not innovating – is far more risky than making tomorrow“, wie </w:t>
       </w:r>
       <w:r>
         <w:rPr>
@@ -6148,15 +5831,7 @@
         <w:t xml:space="preserve">Pay-off-Zeit in der sich die Produktionskosten amortisieren, d. h. bis der Break-even-Point (BEP) erreicht wird. </w:t>
       </w:r>
       <w:r>
-        <w:t xml:space="preserve">Somit wird die Zeit zwischen Produktidee und Markteintritt, die Time </w:t>
-      </w:r>
-      <w:proofErr w:type="spellStart"/>
-      <w:r>
-        <w:t>to</w:t>
-      </w:r>
-      <w:proofErr w:type="spellEnd"/>
-      <w:r>
-        <w:t xml:space="preserve"> Market, zum kritischen Wettbewerbsfaktor</w:t>
+        <w:t>Somit wird die Zeit zwischen Produktidee und Markteintritt, die Time to Market, zum kritischen Wettbewerbsfaktor</w:t>
       </w:r>
       <w:sdt>
         <w:sdtPr>
@@ -6382,21 +6057,7 @@
         <w:rPr>
           <w:b/>
         </w:rPr>
-        <w:t xml:space="preserve">: Zusammenhang Time </w:t>
-      </w:r>
-      <w:proofErr w:type="spellStart"/>
-      <w:r>
-        <w:rPr>
-          <w:b/>
-        </w:rPr>
-        <w:t>to</w:t>
-      </w:r>
-      <w:proofErr w:type="spellEnd"/>
-      <w:r>
-        <w:rPr>
-          <w:b/>
-        </w:rPr>
-        <w:t xml:space="preserve"> Market</w:t>
+        <w:t>: Zusammenhang Time to Market</w:t>
       </w:r>
       <w:bookmarkEnd w:id="33"/>
       <w:bookmarkEnd w:id="34"/>
@@ -6434,39 +6095,7 @@
     </w:p>
     <w:p>
       <w:r>
-        <w:t xml:space="preserve">Der Faktor Time </w:t>
-      </w:r>
-      <w:proofErr w:type="spellStart"/>
-      <w:r>
-        <w:t>to</w:t>
-      </w:r>
-      <w:proofErr w:type="spellEnd"/>
-      <w:r>
-        <w:t xml:space="preserve"> Market wird außerdem durch das sogenannte </w:t>
-      </w:r>
-      <w:proofErr w:type="spellStart"/>
-      <w:r>
-        <w:t>Window</w:t>
-      </w:r>
-      <w:proofErr w:type="spellEnd"/>
-      <w:r>
-        <w:t xml:space="preserve"> </w:t>
-      </w:r>
-      <w:proofErr w:type="spellStart"/>
-      <w:r>
-        <w:t>of</w:t>
-      </w:r>
-      <w:proofErr w:type="spellEnd"/>
-      <w:r>
-        <w:t xml:space="preserve"> </w:t>
-      </w:r>
-      <w:proofErr w:type="spellStart"/>
-      <w:r>
-        <w:t>Opportunity</w:t>
-      </w:r>
-      <w:proofErr w:type="spellEnd"/>
-      <w:r>
-        <w:t xml:space="preserve"> entscheidend beeinflusst</w:t>
+        <w:t>Der Faktor Time to Market wird außerdem durch das sogenannte Window of Opportunity entscheidend beeinflusst</w:t>
       </w:r>
       <w:r>
         <w:t xml:space="preserve"> </w:t>
@@ -6949,14 +6578,12 @@
       <w:r>
         <w:t xml:space="preserve">. </w:t>
       </w:r>
-      <w:proofErr w:type="spellStart"/>
       <w:r>
         <w:rPr>
           <w:i/>
         </w:rPr>
         <w:t>Lennertz</w:t>
       </w:r>
-      <w:proofErr w:type="spellEnd"/>
       <w:r>
         <w:t xml:space="preserve"> </w:t>
       </w:r>
@@ -7230,13 +6857,8 @@
         </w:numPr>
       </w:pPr>
       <w:r>
-        <w:t>Produktplanung und –</w:t>
-      </w:r>
-      <w:proofErr w:type="spellStart"/>
-      <w:r>
-        <w:t>controlling</w:t>
-      </w:r>
-      <w:proofErr w:type="spellEnd"/>
+        <w:t>Produktplanung und –controlling</w:t>
+      </w:r>
     </w:p>
     <w:p>
       <w:pPr>
@@ -7474,19 +7096,11 @@
       <w:r>
         <w:t xml:space="preserve">. </w:t>
       </w:r>
-      <w:proofErr w:type="spellStart"/>
       <w:r>
         <w:rPr>
           <w:i/>
         </w:rPr>
-        <w:t>Aumayr</w:t>
-      </w:r>
-      <w:proofErr w:type="spellEnd"/>
-      <w:r>
-        <w:rPr>
-          <w:i/>
-        </w:rPr>
-        <w:t xml:space="preserve"> </w:t>
+        <w:t xml:space="preserve">Aumayr </w:t>
       </w:r>
       <w:sdt>
         <w:sdtPr>
@@ -7854,14 +7468,12 @@
       <w:r>
         <w:t xml:space="preserve"> </w:t>
       </w:r>
-      <w:proofErr w:type="spellStart"/>
       <w:r>
         <w:rPr>
           <w:i/>
         </w:rPr>
         <w:t>Kairies</w:t>
       </w:r>
-      <w:proofErr w:type="spellEnd"/>
       <w:r>
         <w:t xml:space="preserve"> </w:t>
       </w:r>
@@ -7991,14 +7603,12 @@
       <w:r>
         <w:t xml:space="preserve">Abschließend zeigt </w:t>
       </w:r>
-      <w:proofErr w:type="spellStart"/>
       <w:r>
         <w:rPr>
           <w:i/>
         </w:rPr>
         <w:t>Kairies</w:t>
       </w:r>
-      <w:proofErr w:type="spellEnd"/>
       <w:r>
         <w:t xml:space="preserve"> </w:t>
       </w:r>
@@ -8279,19 +7889,11 @@
       </w:sdt>
     </w:p>
     <w:p>
-      <w:proofErr w:type="spellStart"/>
       <w:r>
         <w:rPr>
           <w:i/>
         </w:rPr>
-        <w:t>Aumayr</w:t>
-      </w:r>
-      <w:proofErr w:type="spellEnd"/>
-      <w:r>
-        <w:rPr>
-          <w:i/>
-        </w:rPr>
-        <w:t xml:space="preserve"> </w:t>
+        <w:t xml:space="preserve">Aumayr </w:t>
       </w:r>
       <w:sdt>
         <w:sdtPr>
@@ -8332,23 +7934,7 @@
         </w:sdtContent>
       </w:sdt>
       <w:r>
-        <w:t xml:space="preserve"> beschreibt einen direkten Bezug zwischen dem Produktlebenszyklusverlauf und den unterschiedlichen Elementen der Portfolioanalyse. So durchläuft ein erfolgreiches Produkt das Portfolio von </w:t>
-      </w:r>
-      <w:proofErr w:type="spellStart"/>
-      <w:r>
-        <w:t>Question</w:t>
-      </w:r>
-      <w:proofErr w:type="spellEnd"/>
-      <w:r>
-        <w:t xml:space="preserve"> Marks zu Stars über Cash </w:t>
-      </w:r>
-      <w:proofErr w:type="spellStart"/>
-      <w:r>
-        <w:t>Cows</w:t>
-      </w:r>
-      <w:proofErr w:type="spellEnd"/>
-      <w:r>
-        <w:t xml:space="preserve"> bis hin zu Dogs, wohingegen ein Flop direkt vom Fragezeichen zum Armen Hund übergeht</w:t>
+        <w:t xml:space="preserve"> beschreibt einen direkten Bezug zwischen dem Produktlebenszyklusverlauf und den unterschiedlichen Elementen der Portfolioanalyse. So durchläuft ein erfolgreiches Produkt das Portfolio von Question Marks zu Stars über Cash Cows bis hin zu Dogs, wohingegen ein Flop direkt vom Fragezeichen zum Armen Hund übergeht</w:t>
       </w:r>
       <w:sdt>
         <w:sdtPr>
@@ -8379,14 +7965,12 @@
       <w:r>
         <w:t xml:space="preserve">. Die Verlaufsbeschreibungen zeigen, dass ein Produktleben sich in unterschiedliche Phasen unterteilen lässt. </w:t>
       </w:r>
-      <w:proofErr w:type="spellStart"/>
       <w:r>
         <w:rPr>
           <w:i/>
         </w:rPr>
         <w:t>Kairies</w:t>
       </w:r>
-      <w:proofErr w:type="spellEnd"/>
       <w:r>
         <w:rPr>
           <w:i/>
@@ -8525,15 +8109,7 @@
         </w:numPr>
       </w:pPr>
       <w:r>
-        <w:t>Elimination (</w:t>
-      </w:r>
-      <w:proofErr w:type="spellStart"/>
-      <w:r>
-        <w:t>Outphasing</w:t>
-      </w:r>
-      <w:proofErr w:type="spellEnd"/>
-      <w:r>
-        <w:t>)</w:t>
+        <w:t>Elimination (Outphasing)</w:t>
       </w:r>
     </w:p>
     <w:p>
@@ -8550,14 +8126,12 @@
       <w:r>
         <w:t xml:space="preserve">sieht bei </w:t>
       </w:r>
-      <w:proofErr w:type="spellStart"/>
       <w:r>
         <w:rPr>
           <w:i/>
         </w:rPr>
         <w:t>Lennertz</w:t>
       </w:r>
-      <w:proofErr w:type="spellEnd"/>
       <w:r>
         <w:t xml:space="preserve"> </w:t>
       </w:r>
@@ -8737,11 +8311,9 @@
           <w:numId w:val="11"/>
         </w:numPr>
       </w:pPr>
-      <w:proofErr w:type="spellStart"/>
       <w:r>
         <w:t>Downcycling</w:t>
       </w:r>
-      <w:proofErr w:type="spellEnd"/>
     </w:p>
     <w:p>
       <w:pPr>
@@ -8768,14 +8340,12 @@
       </w:r>
     </w:p>
     <w:p>
-      <w:proofErr w:type="spellStart"/>
       <w:r>
         <w:rPr>
           <w:i/>
         </w:rPr>
         <w:t>Aumayr</w:t>
       </w:r>
-      <w:proofErr w:type="spellEnd"/>
       <w:r>
         <w:t xml:space="preserve"> </w:t>
       </w:r>
@@ -8888,14 +8458,12 @@
       <w:r>
         <w:t xml:space="preserve"> So finden sich zwei Phasen, nämlich Wachstum und Reife, wortwörtlich in allen drei Einteilungen. Auch die Einführungsphase wird in allen drei Modellen genannt, jedoch bei </w:t>
       </w:r>
-      <w:proofErr w:type="spellStart"/>
       <w:r>
         <w:rPr>
           <w:i/>
         </w:rPr>
         <w:t>Lennertz</w:t>
       </w:r>
-      <w:proofErr w:type="spellEnd"/>
       <w:sdt>
         <w:sdtPr>
           <w:rPr>
@@ -8947,14 +8515,12 @@
       <w:r>
         <w:t xml:space="preserve"> und </w:t>
       </w:r>
-      <w:proofErr w:type="spellStart"/>
       <w:r>
         <w:rPr>
           <w:i/>
         </w:rPr>
         <w:t>Aumayr</w:t>
       </w:r>
-      <w:proofErr w:type="spellEnd"/>
       <w:sdt>
         <w:sdtPr>
           <w:rPr>
@@ -9024,14 +8590,12 @@
       <w:r>
         <w:t xml:space="preserve">, dass </w:t>
       </w:r>
-      <w:proofErr w:type="spellStart"/>
       <w:r>
         <w:rPr>
           <w:i/>
         </w:rPr>
         <w:t>Kairies</w:t>
       </w:r>
-      <w:proofErr w:type="spellEnd"/>
       <w:r>
         <w:t xml:space="preserve"> </w:t>
       </w:r>
@@ -9079,14 +8643,12 @@
       <w:r>
         <w:t xml:space="preserve"> unternehmerische Tätigkeit stehen, wird der Begriff Entwicklung für die erste Phase übernommen. Der generellen Reifephase schließt sich in zwei Modellen eine Sättigungsphase an, bei </w:t>
       </w:r>
-      <w:proofErr w:type="spellStart"/>
       <w:r>
         <w:rPr>
           <w:i/>
         </w:rPr>
         <w:t>Lennertz</w:t>
       </w:r>
-      <w:proofErr w:type="spellEnd"/>
       <w:sdt>
         <w:sdtPr>
           <w:rPr>
@@ -9142,14 +8704,12 @@
         <w:lastRenderedPageBreak/>
         <w:t xml:space="preserve">gangsphase schließt sich bei </w:t>
       </w:r>
-      <w:proofErr w:type="spellStart"/>
       <w:r>
         <w:rPr>
           <w:i/>
         </w:rPr>
         <w:t>Kairies</w:t>
       </w:r>
-      <w:proofErr w:type="spellEnd"/>
       <w:sdt>
         <w:sdtPr>
           <w:rPr>
@@ -9201,14 +8761,12 @@
       <w:r>
         <w:t xml:space="preserve"> der genannten Sättigung an. </w:t>
       </w:r>
-      <w:proofErr w:type="spellStart"/>
       <w:r>
         <w:rPr>
           <w:i/>
         </w:rPr>
         <w:t>Aumayr</w:t>
       </w:r>
-      <w:proofErr w:type="spellEnd"/>
       <w:r>
         <w:t xml:space="preserve"> </w:t>
       </w:r>
@@ -9324,14 +8882,12 @@
       <w:r>
         <w:t xml:space="preserve"> Der bereits genannten Rückgangsphase folgt bei </w:t>
       </w:r>
-      <w:proofErr w:type="spellStart"/>
       <w:r>
         <w:rPr>
           <w:i/>
         </w:rPr>
         <w:t>Kairies</w:t>
       </w:r>
-      <w:proofErr w:type="spellEnd"/>
       <w:sdt>
         <w:sdtPr>
           <w:rPr>
@@ -9383,14 +8939,12 @@
       <w:r>
         <w:t xml:space="preserve"> die Elimination und bei </w:t>
       </w:r>
-      <w:proofErr w:type="spellStart"/>
       <w:r>
         <w:rPr>
           <w:i/>
         </w:rPr>
         <w:t>Lennertz</w:t>
       </w:r>
-      <w:proofErr w:type="spellEnd"/>
       <w:sdt>
         <w:sdtPr>
           <w:rPr>
@@ -9538,14 +9092,12 @@
                 <w:i/>
               </w:rPr>
             </w:pPr>
-            <w:proofErr w:type="spellStart"/>
             <w:r>
               <w:rPr>
                 <w:i/>
               </w:rPr>
               <w:t>Kairies</w:t>
             </w:r>
-            <w:proofErr w:type="spellEnd"/>
           </w:p>
         </w:tc>
         <w:tc>
@@ -9559,14 +9111,12 @@
                 <w:i/>
               </w:rPr>
             </w:pPr>
-            <w:proofErr w:type="spellStart"/>
             <w:r>
               <w:rPr>
                 <w:i/>
               </w:rPr>
               <w:t>Lennertz</w:t>
             </w:r>
-            <w:proofErr w:type="spellEnd"/>
           </w:p>
         </w:tc>
         <w:tc>
@@ -9580,14 +9130,12 @@
                 <w:i/>
               </w:rPr>
             </w:pPr>
-            <w:proofErr w:type="spellStart"/>
             <w:r>
               <w:rPr>
                 <w:i/>
               </w:rPr>
               <w:t>Aumayr</w:t>
             </w:r>
-            <w:proofErr w:type="spellEnd"/>
           </w:p>
         </w:tc>
         <w:tc>
@@ -11089,19 +10637,9 @@
           <w:numId w:val="18"/>
         </w:numPr>
       </w:pPr>
-      <w:proofErr w:type="spellStart"/>
-      <w:r>
-        <w:t>Continual</w:t>
-      </w:r>
-      <w:proofErr w:type="spellEnd"/>
-      <w:r>
-        <w:t xml:space="preserve"> Service </w:t>
-      </w:r>
-      <w:proofErr w:type="spellStart"/>
-      <w:r>
-        <w:t>Improvement</w:t>
-      </w:r>
-      <w:proofErr w:type="spellEnd"/>
+      <w:r>
+        <w:t>Continual Service Improvement</w:t>
+      </w:r>
     </w:p>
     <w:p>
       <w:r>
@@ -11239,23 +10777,7 @@
         </w:sdtContent>
       </w:sdt>
       <w:r>
-        <w:t xml:space="preserve">. Jederzeit präsent ist die </w:t>
-      </w:r>
-      <w:proofErr w:type="spellStart"/>
-      <w:r>
-        <w:t>Continual</w:t>
-      </w:r>
-      <w:proofErr w:type="spellEnd"/>
-      <w:r>
-        <w:t xml:space="preserve"> Service </w:t>
-      </w:r>
-      <w:proofErr w:type="spellStart"/>
-      <w:r>
-        <w:t>Improvement</w:t>
-      </w:r>
-      <w:proofErr w:type="spellEnd"/>
-      <w:r>
-        <w:t>, welche die kontinuierliche Verbesserung der Organisation sicherstellt</w:t>
+        <w:t>. Jederzeit präsent ist die Continual Service Improvement, welche die kontinuierliche Verbesserung der Organisation sicherstellt</w:t>
       </w:r>
       <w:sdt>
         <w:sdtPr>
@@ -11369,15 +10891,7 @@
         </w:numPr>
       </w:pPr>
       <w:r>
-        <w:t>effizienter und effektiver Umgang mit Änderungen („</w:t>
-      </w:r>
-      <w:proofErr w:type="spellStart"/>
-      <w:r>
-        <w:t>Changes</w:t>
-      </w:r>
-      <w:proofErr w:type="spellEnd"/>
-      <w:r>
-        <w:t>“)</w:t>
+        <w:t>effizienter und effektiver Umgang mit Änderungen („Changes“)</w:t>
       </w:r>
     </w:p>
     <w:p>
@@ -11472,23 +10986,7 @@
         </w:numPr>
       </w:pPr>
       <w:r>
-        <w:t xml:space="preserve">Service Asset </w:t>
-      </w:r>
-      <w:proofErr w:type="spellStart"/>
-      <w:r>
-        <w:t>and</w:t>
-      </w:r>
-      <w:proofErr w:type="spellEnd"/>
-      <w:r>
-        <w:t xml:space="preserve"> </w:t>
-      </w:r>
-      <w:proofErr w:type="spellStart"/>
-      <w:r>
-        <w:t>Configuration</w:t>
-      </w:r>
-      <w:proofErr w:type="spellEnd"/>
-      <w:r>
-        <w:t xml:space="preserve"> Management</w:t>
+        <w:t>Service Asset and Configuration Management</w:t>
       </w:r>
     </w:p>
     <w:p>
@@ -11512,23 +11010,7 @@
         </w:numPr>
       </w:pPr>
       <w:r>
-        <w:t xml:space="preserve">Transition </w:t>
-      </w:r>
-      <w:proofErr w:type="spellStart"/>
-      <w:r>
-        <w:t>Planning</w:t>
-      </w:r>
-      <w:proofErr w:type="spellEnd"/>
-      <w:r>
-        <w:t xml:space="preserve"> </w:t>
-      </w:r>
-      <w:proofErr w:type="spellStart"/>
-      <w:r>
-        <w:t>and</w:t>
-      </w:r>
-      <w:proofErr w:type="spellEnd"/>
-      <w:r>
-        <w:t xml:space="preserve"> Support</w:t>
+        <w:t>Transition Planning and Support</w:t>
       </w:r>
     </w:p>
     <w:p>
@@ -11540,23 +11022,7 @@
         </w:numPr>
       </w:pPr>
       <w:r>
-        <w:t xml:space="preserve">Release </w:t>
-      </w:r>
-      <w:proofErr w:type="spellStart"/>
-      <w:r>
-        <w:t>and</w:t>
-      </w:r>
-      <w:proofErr w:type="spellEnd"/>
-      <w:r>
-        <w:t xml:space="preserve"> </w:t>
-      </w:r>
-      <w:proofErr w:type="spellStart"/>
-      <w:r>
-        <w:t>Deployment</w:t>
-      </w:r>
-      <w:proofErr w:type="spellEnd"/>
-      <w:r>
-        <w:t xml:space="preserve"> Management</w:t>
+        <w:t>Release and Deployment Management</w:t>
       </w:r>
     </w:p>
     <w:p>
@@ -11568,23 +11034,7 @@
         </w:numPr>
       </w:pPr>
       <w:r>
-        <w:t xml:space="preserve">Service </w:t>
-      </w:r>
-      <w:proofErr w:type="spellStart"/>
-      <w:r>
-        <w:t>Testing</w:t>
-      </w:r>
-      <w:proofErr w:type="spellEnd"/>
-      <w:r>
-        <w:t xml:space="preserve"> </w:t>
-      </w:r>
-      <w:proofErr w:type="spellStart"/>
-      <w:r>
-        <w:t>and</w:t>
-      </w:r>
-      <w:proofErr w:type="spellEnd"/>
-      <w:r>
-        <w:t xml:space="preserve"> Validation</w:t>
+        <w:t>Service Testing and Validation</w:t>
       </w:r>
     </w:p>
     <w:p>
@@ -11838,87 +11288,7 @@
     </w:p>
     <w:p>
       <w:r>
-        <w:t>Neben ITIL werden auch im IT-Referenzmodell COBIT (</w:t>
-      </w:r>
-      <w:proofErr w:type="spellStart"/>
-      <w:r>
-        <w:t>Controlled</w:t>
-      </w:r>
-      <w:proofErr w:type="spellEnd"/>
-      <w:r>
-        <w:t xml:space="preserve"> </w:t>
-      </w:r>
-      <w:proofErr w:type="spellStart"/>
-      <w:r>
-        <w:t>Objectivies</w:t>
-      </w:r>
-      <w:proofErr w:type="spellEnd"/>
-      <w:r>
-        <w:t xml:space="preserve"> </w:t>
-      </w:r>
-      <w:proofErr w:type="spellStart"/>
-      <w:r>
-        <w:t>for</w:t>
-      </w:r>
-      <w:proofErr w:type="spellEnd"/>
-      <w:r>
-        <w:t xml:space="preserve"> Information </w:t>
-      </w:r>
-      <w:proofErr w:type="spellStart"/>
-      <w:r>
-        <w:t>and</w:t>
-      </w:r>
-      <w:proofErr w:type="spellEnd"/>
-      <w:r>
-        <w:t xml:space="preserve"> </w:t>
-      </w:r>
-      <w:proofErr w:type="spellStart"/>
-      <w:r>
-        <w:t>Related</w:t>
-      </w:r>
-      <w:proofErr w:type="spellEnd"/>
-      <w:r>
-        <w:t xml:space="preserve"> Technology), als Teil der Management-</w:t>
-      </w:r>
-      <w:proofErr w:type="spellStart"/>
-      <w:r>
-        <w:t>Domäe</w:t>
-      </w:r>
-      <w:proofErr w:type="spellEnd"/>
-      <w:r>
-        <w:t xml:space="preserve"> „</w:t>
-      </w:r>
-      <w:proofErr w:type="spellStart"/>
-      <w:r>
-        <w:t>Build</w:t>
-      </w:r>
-      <w:proofErr w:type="spellEnd"/>
-      <w:r>
-        <w:t xml:space="preserve">, </w:t>
-      </w:r>
-      <w:proofErr w:type="spellStart"/>
-      <w:r>
-        <w:t>cquire</w:t>
-      </w:r>
-      <w:proofErr w:type="spellEnd"/>
-      <w:r>
-        <w:t xml:space="preserve"> </w:t>
-      </w:r>
-      <w:proofErr w:type="spellStart"/>
-      <w:r>
-        <w:t>and</w:t>
-      </w:r>
-      <w:proofErr w:type="spellEnd"/>
-      <w:r>
-        <w:t xml:space="preserve"> </w:t>
-      </w:r>
-      <w:proofErr w:type="spellStart"/>
-      <w:r>
-        <w:t>Implement</w:t>
-      </w:r>
-      <w:proofErr w:type="spellEnd"/>
-      <w:r>
-        <w:t>“, Prozesse für die Durchführung von Änderungen beschrieben</w:t>
+        <w:t>Neben ITIL werden auch im IT-Referenzmodell COBIT (Controlled Objectivies for Information and Related Technology), als Teil der Management-Domäe „Build, cquire and Implement“, Prozesse für die Durchführung von Änderungen beschrieben</w:t>
       </w:r>
       <w:sdt>
         <w:sdtPr>
@@ -11950,15 +11320,7 @@
         <w:t>.</w:t>
       </w:r>
       <w:r>
-        <w:t xml:space="preserve"> Der COBIT-Prozess „</w:t>
-      </w:r>
-      <w:proofErr w:type="spellStart"/>
-      <w:r>
-        <w:t>Managemen</w:t>
-      </w:r>
-      <w:proofErr w:type="spellEnd"/>
-      <w:r>
-        <w:t xml:space="preserve"> von Änderungen“ entspricht hierbei dem ITIL-Prozess Change Management </w:t>
+        <w:t xml:space="preserve"> Der COBIT-Prozess „Managemen von Änderungen“ entspricht hierbei dem ITIL-Prozess Change Management </w:t>
       </w:r>
       <w:sdt>
         <w:sdtPr>
@@ -11987,23 +11349,7 @@
         </w:sdtContent>
       </w:sdt>
       <w:r>
-        <w:t xml:space="preserve">. Das Release </w:t>
-      </w:r>
-      <w:proofErr w:type="spellStart"/>
-      <w:r>
-        <w:t>and</w:t>
-      </w:r>
-      <w:proofErr w:type="spellEnd"/>
-      <w:r>
-        <w:t xml:space="preserve"> </w:t>
-      </w:r>
-      <w:proofErr w:type="spellStart"/>
-      <w:r>
-        <w:t>Deployment</w:t>
-      </w:r>
-      <w:proofErr w:type="spellEnd"/>
-      <w:r>
-        <w:t xml:space="preserve"> Management aus ITIL findet sich in COBIT im Prozess „Managen der Abnahme und Über</w:t>
+        <w:t>. Das Release and Deployment Management aus ITIL findet sich in COBIT im Prozess „Managen der Abnahme und Über</w:t>
       </w:r>
       <w:r>
         <w:lastRenderedPageBreak/>
@@ -12568,13 +11914,7 @@
         </w:sdtContent>
       </w:sdt>
       <w:r>
-        <w:t xml:space="preserve">. </w:t>
-      </w:r>
-      <w:r>
-        <w:t>Wichtig für den zukünftigen Erfolg ist eine hohe Produktqualität, welche die Grundlage für Verkaufbarkeit und Kundenzufriedenheit ist</w:t>
-      </w:r>
-      <w:r>
-        <w:t xml:space="preserve"> und durch eine prüfgerechte Produktentwicklung erreicht wird</w:t>
+        <w:t>. Wichtig für den zukünftigen Erfolg ist eine hohe Produktqualität, welche die Grundlage für Verkaufbarkeit und Kundenzufriedenheit ist und durch eine prüfgerechte Produktentwicklung erreicht wird</w:t>
       </w:r>
       <w:sdt>
         <w:sdtPr>
@@ -12719,7 +12059,6 @@
       <w:r>
         <w:t xml:space="preserve">. </w:t>
       </w:r>
-      <w:proofErr w:type="spellStart"/>
       <w:r>
         <w:rPr>
           <w:i/>
@@ -12744,7 +12083,6 @@
         </w:rPr>
         <w:t>r</w:t>
       </w:r>
-      <w:proofErr w:type="spellEnd"/>
       <w:r>
         <w:t xml:space="preserve"> </w:t>
       </w:r>
@@ -12848,15 +12186,7 @@
         <w:t xml:space="preserve">und der Ermöglichung des schnellen Kundenfeedbacks </w:t>
       </w:r>
       <w:r>
-        <w:t xml:space="preserve">eignet sich daher </w:t>
-      </w:r>
-      <w:proofErr w:type="spellStart"/>
-      <w:r>
-        <w:t>Scrum</w:t>
-      </w:r>
-      <w:proofErr w:type="spellEnd"/>
-      <w:r>
-        <w:t xml:space="preserve"> als Projektvorgehen für IT-Produkte bzw. -Produktanteile besonders gut</w:t>
+        <w:t>eignet sich daher Scrum als Projektvorgehen für IT-Produkte bzw. -Produktanteile besonders gut</w:t>
       </w:r>
       <w:r>
         <w:t>, da es effektiv Risiken reduziert</w:t>
@@ -12891,15 +12221,7 @@
         <w:t>.</w:t>
       </w:r>
       <w:r>
-        <w:t xml:space="preserve"> Besonders der </w:t>
-      </w:r>
-      <w:proofErr w:type="spellStart"/>
-      <w:r>
-        <w:t>Scrum</w:t>
-      </w:r>
-      <w:proofErr w:type="spellEnd"/>
-      <w:r>
-        <w:t>-Aspekt des minimalen Produkts führt in dieser Situation zum größten Erfolg, da es aufgrund der Fokussierung auf Kernfunktionen günstiger und schneller erstellt sowie angepasst werden kann</w:t>
+        <w:t xml:space="preserve"> Besonders der Scrum-Aspekt des minimalen Produkts führt in dieser Situation zum größten Erfolg, da es aufgrund der Fokussierung auf Kernfunktionen günstiger und schneller erstellt sowie angepasst werden kann</w:t>
       </w:r>
       <w:sdt>
         <w:sdtPr>
@@ -12990,15 +12312,7 @@
         <w:t>e sind</w:t>
       </w:r>
       <w:r>
-        <w:t xml:space="preserve"> jedoch nach wie vor die Time </w:t>
-      </w:r>
-      <w:proofErr w:type="spellStart"/>
-      <w:r>
-        <w:t>to</w:t>
-      </w:r>
-      <w:proofErr w:type="spellEnd"/>
-      <w:r>
-        <w:t xml:space="preserve"> Market sowie der richtige Zeitpunkt der Veröffentlichung (vgl. Kapitel </w:t>
+        <w:t xml:space="preserve"> jedoch nach wie vor die Time to Market sowie der richtige Zeitpunkt der Veröffentlichung (vgl. Kapitel </w:t>
       </w:r>
       <w:r>
         <w:fldChar w:fldCharType="begin"/>
@@ -13606,65 +12920,15 @@
         <w:rPr>
           <w:highlight w:val="yellow"/>
         </w:rPr>
-        <w:t xml:space="preserve">Risiko: zu teuer -&gt; </w:t>
-      </w:r>
-      <w:proofErr w:type="spellStart"/>
+        <w:t>Risiko: zu teuer -&gt; minimum viable product</w:t>
+      </w:r>
+    </w:p>
+    <w:p>
       <w:r>
         <w:rPr>
           <w:highlight w:val="yellow"/>
         </w:rPr>
-        <w:t>minimum</w:t>
-      </w:r>
-      <w:proofErr w:type="spellEnd"/>
-      <w:r>
-        <w:rPr>
-          <w:highlight w:val="yellow"/>
-        </w:rPr>
-        <w:t xml:space="preserve"> </w:t>
-      </w:r>
-      <w:proofErr w:type="spellStart"/>
-      <w:r>
-        <w:rPr>
-          <w:highlight w:val="yellow"/>
-        </w:rPr>
-        <w:t>viable</w:t>
-      </w:r>
-      <w:proofErr w:type="spellEnd"/>
-      <w:r>
-        <w:rPr>
-          <w:highlight w:val="yellow"/>
-        </w:rPr>
-        <w:t xml:space="preserve"> </w:t>
-      </w:r>
-      <w:proofErr w:type="spellStart"/>
-      <w:r>
-        <w:rPr>
-          <w:highlight w:val="yellow"/>
-        </w:rPr>
-        <w:t>product</w:t>
-      </w:r>
-      <w:proofErr w:type="spellEnd"/>
-    </w:p>
-    <w:p>
-      <w:r>
-        <w:rPr>
-          <w:highlight w:val="yellow"/>
-        </w:rPr>
-        <w:t xml:space="preserve">Risiko: das falsche -&gt; A/B </w:t>
-      </w:r>
-      <w:proofErr w:type="spellStart"/>
-      <w:r>
-        <w:rPr>
-          <w:highlight w:val="yellow"/>
-        </w:rPr>
-        <w:t>Testing</w:t>
-      </w:r>
-      <w:proofErr w:type="spellEnd"/>
-      <w:r>
-        <w:rPr>
-          <w:highlight w:val="yellow"/>
-        </w:rPr>
-        <w:t>, schneller Feedbackzyklus</w:t>
+        <w:t>Risiko: das falsche -&gt; A/B Testing, schneller Feedbackzyklus</w:t>
       </w:r>
     </w:p>
     <w:p>
@@ -14180,31 +13444,7 @@
         <w:t>.</w:t>
       </w:r>
       <w:r>
-        <w:t xml:space="preserve"> Für die Marktanteilsicherung ist die kommunikationspolitische Abgrenzung vom Wettbewerb mittels der Argumentation von Alleinstellungsmerkmalen (oder auch USP – </w:t>
-      </w:r>
-      <w:proofErr w:type="spellStart"/>
-      <w:r>
-        <w:t>unique</w:t>
-      </w:r>
-      <w:proofErr w:type="spellEnd"/>
-      <w:r>
-        <w:t xml:space="preserve"> </w:t>
-      </w:r>
-      <w:proofErr w:type="spellStart"/>
-      <w:r>
-        <w:t>selling</w:t>
-      </w:r>
-      <w:proofErr w:type="spellEnd"/>
-      <w:r>
-        <w:t xml:space="preserve"> </w:t>
-      </w:r>
-      <w:proofErr w:type="spellStart"/>
-      <w:r>
-        <w:t>point</w:t>
-      </w:r>
-      <w:proofErr w:type="spellEnd"/>
-      <w:r>
-        <w:t>) entscheidend</w:t>
+        <w:t xml:space="preserve"> Für die Marktanteilsicherung ist die kommunikationspolitische Abgrenzung vom Wettbewerb mittels der Argumentation von Alleinstellungsmerkmalen (oder auch USP – unique selling point) entscheidend</w:t>
       </w:r>
       <w:sdt>
         <w:sdtPr>
@@ -14644,89 +13884,354 @@
         <w:rPr>
           <w:highlight w:val="yellow"/>
         </w:rPr>
-        <w:t xml:space="preserve">Deckungsbeitrag Grafik von </w:t>
-      </w:r>
-      <w:proofErr w:type="spellStart"/>
-      <w:r>
+        <w:t>Deckungsbeitrag Grafik von Aumayr über Phasen?</w:t>
+      </w:r>
+      <w:r>
+        <w:t xml:space="preserve"> Und oder Lennertz S. 20</w:t>
+      </w:r>
+    </w:p>
+    <w:p>
+      <w:pPr>
+        <w:pStyle w:val="berschrift2"/>
+      </w:pPr>
+      <w:bookmarkStart w:id="62" w:name="_Toc446933814"/>
+      <w:r>
+        <w:t xml:space="preserve">Methoden des </w:t>
+      </w:r>
+      <w:r>
+        <w:t>Release-Management</w:t>
+      </w:r>
+      <w:r>
+        <w:t>s zum Umgang mit Risiken</w:t>
+      </w:r>
+      <w:bookmarkEnd w:id="62"/>
+    </w:p>
+    <w:p>
+      <w:r>
+        <w:t xml:space="preserve">Das Release-Management wurde bereits in Kapitel </w:t>
+      </w:r>
+      <w:r>
+        <w:fldChar w:fldCharType="begin"/>
+      </w:r>
+      <w:r>
+        <w:instrText xml:space="preserve"> REF _Ref446517190 \r \h </w:instrText>
+      </w:r>
+      <w:r>
+        <w:fldChar w:fldCharType="separate"/>
+      </w:r>
+      <w:r>
+        <w:t>2.4</w:t>
+      </w:r>
+      <w:r>
+        <w:fldChar w:fldCharType="end"/>
+      </w:r>
+      <w:r>
+        <w:t xml:space="preserve"> vorgestellt.</w:t>
+      </w:r>
+      <w:r>
+        <w:t xml:space="preserve"> </w:t>
+      </w:r>
+      <w:r>
+        <w:t xml:space="preserve">Ziel dieses Kapitels ist es, die unterschiedlichen Methoden zur Steuerung des Release-Managements zu ermitteln und darzustellen. Hierfür werden als Basis die </w:t>
+      </w:r>
+      <w:r>
+        <w:t>Richtlinien</w:t>
+      </w:r>
+      <w:r>
+        <w:t xml:space="preserve"> und Prozesse der ITIL Service Transition betrachtet und um Aspekte aus der ISO/IEC 20000 Norm sowie aus dem IT-Referenzmodell COBIT ergänzt. Weiterhin werden die Möglichkeiten zur Standardisierung und Automatisierung dieser Methoden erläutert.</w:t>
+      </w:r>
+    </w:p>
+    <w:p>
+      <w:pPr>
+        <w:pStyle w:val="berschrift3"/>
+      </w:pPr>
+      <w:bookmarkStart w:id="63" w:name="_Ref446516759"/>
+      <w:r>
+        <w:t>Richtlinien</w:t>
+      </w:r>
+    </w:p>
+    <w:p>
+      <w:r>
+        <w:t>Innerhalb der ITIL Service Transition Prinzipien werden verschiedene Richtlinien genannt, welche unabhängig von der jeweiligen Organisation gelten, jedoch an die vorherrschenden Bedingungen hinsichtlich beispielsweise Kultur und Größe angepasst werden müssen</w:t>
+      </w:r>
+      <w:sdt>
+        <w:sdtPr>
+          <w:id w:val="-1296140399"/>
+          <w:citation/>
+        </w:sdtPr>
+        <w:sdtContent>
+          <w:r>
+            <w:fldChar w:fldCharType="begin"/>
+          </w:r>
+          <w:r>
+            <w:instrText xml:space="preserve">CITATION AXE11 \p "S. 37" \l 1031 </w:instrText>
+          </w:r>
+          <w:r>
+            <w:fldChar w:fldCharType="separate"/>
+          </w:r>
+          <w:r>
+            <w:rPr>
+              <w:noProof/>
+            </w:rPr>
+            <w:t xml:space="preserve"> (AXELOS 2011, S. 37)</w:t>
+          </w:r>
+          <w:r>
+            <w:fldChar w:fldCharType="end"/>
+          </w:r>
+        </w:sdtContent>
+      </w:sdt>
+      <w:r>
+        <w:t>. Damit diese Richtlinien greifen ist die Unterstützung durch die Unternehmensführung entscheidend</w:t>
+      </w:r>
+      <w:sdt>
+        <w:sdtPr>
+          <w:id w:val="654808952"/>
+          <w:citation/>
+        </w:sdtPr>
+        <w:sdtContent>
+          <w:r>
+            <w:fldChar w:fldCharType="begin"/>
+          </w:r>
+          <w:r>
+            <w:instrText xml:space="preserve">CITATION AXE11 \p "S. 37" \l 1031 </w:instrText>
+          </w:r>
+          <w:r>
+            <w:fldChar w:fldCharType="separate"/>
+          </w:r>
+          <w:r>
+            <w:rPr>
+              <w:noProof/>
+            </w:rPr>
+            <w:t xml:space="preserve"> (AXELOS 2011, S. 37)</w:t>
+          </w:r>
+          <w:r>
+            <w:fldChar w:fldCharType="end"/>
+          </w:r>
+        </w:sdtContent>
+      </w:sdt>
+      <w:r>
+        <w:t>. Die Richtlinien umfassen die folgenden Punkte</w:t>
+      </w:r>
+      <w:sdt>
+        <w:sdtPr>
+          <w:id w:val="657962106"/>
+          <w:citation/>
+        </w:sdtPr>
+        <w:sdtContent>
+          <w:r>
+            <w:fldChar w:fldCharType="begin"/>
+          </w:r>
+          <w:r>
+            <w:instrText xml:space="preserve">CITATION AXE11 \p "S. 37" \l 1031 </w:instrText>
+          </w:r>
+          <w:r>
+            <w:fldChar w:fldCharType="separate"/>
+          </w:r>
+          <w:r>
+            <w:rPr>
+              <w:noProof/>
+            </w:rPr>
+            <w:t xml:space="preserve"> (AXELOS 2011, S. 37)</w:t>
+          </w:r>
+          <w:r>
+            <w:fldChar w:fldCharType="end"/>
+          </w:r>
+        </w:sdtContent>
+      </w:sdt>
+      <w:r>
+        <w:t>:</w:t>
+      </w:r>
+    </w:p>
+    <w:p>
+      <w:pPr>
+        <w:pStyle w:val="Listenabsatz"/>
+        <w:numPr>
+          <w:ilvl w:val="0"/>
+          <w:numId w:val="24"/>
+        </w:numPr>
+      </w:pPr>
+      <w:r>
+        <w:t>Implementierung einer eigenen Service Transition Richtlinie</w:t>
+      </w:r>
+    </w:p>
+    <w:p>
+      <w:pPr>
+        <w:pStyle w:val="Listenabsatz"/>
+        <w:numPr>
+          <w:ilvl w:val="0"/>
+          <w:numId w:val="24"/>
+        </w:numPr>
+      </w:pPr>
+      <w:r>
+        <w:t xml:space="preserve">alle </w:t>
+      </w:r>
+      <w:r>
+        <w:t xml:space="preserve">Changes </w:t>
+      </w:r>
+      <w:r>
+        <w:t>müssen die Service Transition Prozesse durchlaufen</w:t>
+      </w:r>
+    </w:p>
+    <w:p>
+      <w:pPr>
+        <w:pStyle w:val="Listenabsatz"/>
+        <w:numPr>
+          <w:ilvl w:val="0"/>
+          <w:numId w:val="24"/>
+        </w:numPr>
+      </w:pPr>
+      <w:r>
+        <w:lastRenderedPageBreak/>
+        <w:t>allgemeine Standards und Rahmenwerk sollen übernommen werden</w:t>
+      </w:r>
+    </w:p>
+    <w:p>
+      <w:pPr>
+        <w:pStyle w:val="Listenabsatz"/>
+        <w:numPr>
+          <w:ilvl w:val="0"/>
+          <w:numId w:val="24"/>
+        </w:numPr>
+      </w:pPr>
+      <w:r>
+        <w:t>Wiederverwendung von bestehenden Prozessen</w:t>
+      </w:r>
+    </w:p>
+    <w:p>
+      <w:pPr>
+        <w:pStyle w:val="Listenabsatz"/>
+        <w:numPr>
+          <w:ilvl w:val="0"/>
+          <w:numId w:val="24"/>
+        </w:numPr>
+      </w:pPr>
+      <w:r>
+        <w:t>Ausrichtung der Service Transition Pläne an die Geschäftsbedürfnisse</w:t>
+      </w:r>
+    </w:p>
+    <w:p>
+      <w:pPr>
+        <w:pStyle w:val="Listenabsatz"/>
+        <w:numPr>
+          <w:ilvl w:val="0"/>
+          <w:numId w:val="24"/>
+        </w:numPr>
+      </w:pPr>
+      <w:r>
+        <w:t>Stakeholder-Management betreiben</w:t>
+      </w:r>
+    </w:p>
+    <w:p>
+      <w:pPr>
+        <w:pStyle w:val="Listenabsatz"/>
+        <w:numPr>
+          <w:ilvl w:val="0"/>
+          <w:numId w:val="24"/>
+        </w:numPr>
+      </w:pPr>
+      <w:r>
+        <w:t>e</w:t>
+      </w:r>
+      <w:r>
+        <w:t>in Kontrollsystem aufsetzen</w:t>
+      </w:r>
+    </w:p>
+    <w:p>
+      <w:pPr>
+        <w:pStyle w:val="Listenabsatz"/>
+        <w:numPr>
+          <w:ilvl w:val="0"/>
+          <w:numId w:val="24"/>
+        </w:numPr>
+      </w:pPr>
+      <w:r>
+        <w:t>Systeme für Wissens- und Entscheidungs-Management bereitstellen</w:t>
+      </w:r>
+    </w:p>
+    <w:p>
+      <w:pPr>
+        <w:pStyle w:val="Listenabsatz"/>
+        <w:numPr>
+          <w:ilvl w:val="0"/>
+          <w:numId w:val="24"/>
+        </w:numPr>
+      </w:pPr>
+      <w:r>
+        <w:t>Release-Pakete nutzen</w:t>
+      </w:r>
+    </w:p>
+    <w:p>
+      <w:pPr>
+        <w:pStyle w:val="Listenabsatz"/>
+        <w:numPr>
+          <w:ilvl w:val="0"/>
+          <w:numId w:val="24"/>
+        </w:numPr>
+      </w:pPr>
+      <w:r>
+        <w:t>vorausschauend Änderung einplanen</w:t>
+      </w:r>
+    </w:p>
+    <w:p>
+      <w:pPr>
+        <w:pStyle w:val="Listenabsatz"/>
+        <w:numPr>
+          <w:ilvl w:val="0"/>
+          <w:numId w:val="24"/>
+        </w:numPr>
+      </w:pPr>
+      <w:r>
+        <w:t>proaktive Ressourcenverwaltung</w:t>
+      </w:r>
+    </w:p>
+    <w:p>
+      <w:pPr>
+        <w:pStyle w:val="Listenabsatz"/>
+        <w:numPr>
+          <w:ilvl w:val="0"/>
+          <w:numId w:val="24"/>
+        </w:numPr>
+      </w:pPr>
+      <w:r>
+        <w:t>zeitige Integration der Service Transition in Lebenszyklus sicherstellen</w:t>
+      </w:r>
+    </w:p>
+    <w:p>
+      <w:pPr>
+        <w:pStyle w:val="Listenabsatz"/>
+        <w:numPr>
+          <w:ilvl w:val="0"/>
+          <w:numId w:val="24"/>
+        </w:numPr>
+      </w:pPr>
+      <w:r>
+        <w:t>Qualitätssicherung für Services anbieten</w:t>
+      </w:r>
+    </w:p>
+    <w:p>
+      <w:pPr>
+        <w:pStyle w:val="Listenabsatz"/>
+        <w:numPr>
+          <w:ilvl w:val="0"/>
+          <w:numId w:val="24"/>
+        </w:numPr>
+      </w:pPr>
+      <w:r>
+        <w:t>proaktive Qualitätsverbesserungen durchführen</w:t>
+      </w:r>
+    </w:p>
+    <w:p>
+      <w:pPr>
         <w:rPr>
           <w:highlight w:val="yellow"/>
         </w:rPr>
-        <w:t>Aumayr</w:t>
-      </w:r>
-      <w:proofErr w:type="spellEnd"/>
+      </w:pPr>
       <w:r>
         <w:rPr>
           <w:highlight w:val="yellow"/>
         </w:rPr>
-        <w:t xml:space="preserve"> über Phasen?</w:t>
-      </w:r>
-      <w:r>
-        <w:t xml:space="preserve"> Und oder </w:t>
-      </w:r>
-      <w:proofErr w:type="spellStart"/>
-      <w:r>
-        <w:t>Lennertz</w:t>
-      </w:r>
-      <w:proofErr w:type="spellEnd"/>
-      <w:r>
-        <w:t xml:space="preserve"> S. 20</w:t>
-      </w:r>
-    </w:p>
-    <w:p>
-      <w:pPr>
-        <w:pStyle w:val="berschrift2"/>
-      </w:pPr>
-      <w:bookmarkStart w:id="62" w:name="_Toc446933814"/>
-      <w:r>
-        <w:t xml:space="preserve">Methoden des </w:t>
-      </w:r>
-      <w:r>
-        <w:t>Release-Management</w:t>
-      </w:r>
-      <w:r>
-        <w:t>s zum Umgang mit Risiken</w:t>
-      </w:r>
-      <w:bookmarkEnd w:id="62"/>
-    </w:p>
-    <w:p>
-      <w:r>
-        <w:t xml:space="preserve">Das Release-Management wurde bereits in Kapitel </w:t>
-      </w:r>
-      <w:r>
-        <w:fldChar w:fldCharType="begin"/>
-      </w:r>
-      <w:r>
-        <w:instrText xml:space="preserve"> REF _Ref446517190 \r \h </w:instrText>
-      </w:r>
-      <w:r>
-        <w:fldChar w:fldCharType="separate"/>
-      </w:r>
-      <w:r>
-        <w:t>2.4</w:t>
-      </w:r>
-      <w:r>
-        <w:fldChar w:fldCharType="end"/>
-      </w:r>
-      <w:r>
-        <w:t xml:space="preserve"> vorgestellt.</w:t>
-      </w:r>
-      <w:r>
-        <w:t xml:space="preserve"> </w:t>
-      </w:r>
-      <w:r>
-        <w:t>Ziel dieses Kapitels ist es, die unterschiedlichen Methoden zur Steuerung des Release-Managements zu ermitteln und darzustellen. Hierfür werden als Basis die Regelungen und Prozesse der ITIL Service Transition betrachtet und um Aspekte aus der ISO/IEC 20000 Norm sowie aus dem IT-Referenzmodell COBIT ergänzt. Weiterhin werden die Möglichkeiten zur Standardisierung und Automatisierung dieser Methoden erläutert.</w:t>
-      </w:r>
-    </w:p>
-    <w:p>
-      <w:pPr>
-        <w:pStyle w:val="berschrift3"/>
-      </w:pPr>
-      <w:bookmarkStart w:id="63" w:name="_Toc446933815"/>
-      <w:bookmarkStart w:id="64" w:name="_Ref446516759"/>
-      <w:r>
-        <w:t>Regelungen</w:t>
-      </w:r>
-      <w:bookmarkEnd w:id="63"/>
+        <w:t>prüfen zu welche Richtlinie Details sinnvoll sind und aufführen</w:t>
+      </w:r>
     </w:p>
     <w:p>
       <w:pPr>
@@ -14738,64 +14243,39 @@
         <w:rPr>
           <w:highlight w:val="yellow"/>
         </w:rPr>
-        <w:t>Rechtliche Rahmenbedingungen (Gesetze)</w:t>
-      </w:r>
-    </w:p>
-    <w:p>
-      <w:pPr>
-        <w:rPr>
-          <w:highlight w:val="yellow"/>
-        </w:rPr>
-      </w:pPr>
-      <w:r>
-        <w:rPr>
-          <w:highlight w:val="yellow"/>
-        </w:rPr>
-        <w:t xml:space="preserve">Richtlinien, z. B. betriebliche Freigabe, BA, Webfreigabe, </w:t>
-      </w:r>
-      <w:proofErr w:type="spellStart"/>
-      <w:r>
-        <w:rPr>
-          <w:highlight w:val="yellow"/>
-        </w:rPr>
-        <w:t>Phasegate</w:t>
-      </w:r>
-      <w:proofErr w:type="spellEnd"/>
-      <w:r>
-        <w:rPr>
-          <w:highlight w:val="yellow"/>
-        </w:rPr>
-        <w:t xml:space="preserve"> (u. U. abhängig von Gesetzen) -&gt; Übersetzung in allgemeine Begriffe</w:t>
-      </w:r>
-    </w:p>
-    <w:p>
-      <w:pPr>
-        <w:rPr>
-          <w:highlight w:val="yellow"/>
-        </w:rPr>
-      </w:pPr>
-      <w:r>
-        <w:rPr>
-          <w:highlight w:val="yellow"/>
-        </w:rPr>
         <w:t>ISO-20000-1 Norm</w:t>
       </w:r>
     </w:p>
     <w:p>
-      <w:r>
-        <w:rPr>
-          <w:highlight w:val="yellow"/>
-        </w:rPr>
-        <w:t xml:space="preserve">ITIL </w:t>
-      </w:r>
-      <w:proofErr w:type="spellStart"/>
-      <w:r>
-        <w:rPr>
-          <w:highlight w:val="yellow"/>
-        </w:rPr>
-        <w:t>Policies</w:t>
-      </w:r>
-      <w:proofErr w:type="spellEnd"/>
+      <w:commentRangeStart w:id="64"/>
+      <w:r>
+        <w:t>Neben diesen allgemeinen Richtlinien der ITIL Service Transition und der ISO/IEC sind zusätzlich spezifisch noch weitere Regelungen zu beachten. Darunter fallen vor allem rechtliche Rahmenbedingungen der jeweiligen Branche und des jeweiligen Marktes. Zusätzlich können individuelle Richtlinien beispielsweise in Abhängigkeit von unterschie</w:t>
+      </w:r>
+      <w:r>
+        <w:t>dlichen Verantwortungsübergängen</w:t>
+      </w:r>
+      <w:r>
+        <w:t xml:space="preserve"> durch die Organisationsform eingeführt werden. Darunter könnte z. B. die explizite Freigabe des CIOs (Chief Information Officer) bei</w:t>
+      </w:r>
+      <w:r>
+        <w:t xml:space="preserve"> kritischen Changes, </w:t>
+      </w:r>
+      <w:r>
+        <w:t xml:space="preserve">die Freigabe einer Security-Abteilung bei Änderungen an öffentlichen Diensten </w:t>
+      </w:r>
+      <w:r>
+        <w:t xml:space="preserve">oder die Wartungsübernahme eines dritten Wartungsdienstleisters </w:t>
+      </w:r>
+      <w:r>
+        <w:t xml:space="preserve">fallen. </w:t>
+      </w:r>
+      <w:commentRangeEnd w:id="64"/>
+      <w:r>
+        <w:rPr>
+          <w:rStyle w:val="Kommentarzeichen"/>
+        </w:rPr>
+        <w:commentReference w:id="64"/>
+      </w:r>
     </w:p>
     <w:p>
       <w:pPr>
@@ -14803,7 +14283,7 @@
       </w:pPr>
       <w:bookmarkStart w:id="65" w:name="_Ref446517322"/>
       <w:bookmarkStart w:id="66" w:name="_Toc446933816"/>
-      <w:bookmarkEnd w:id="64"/>
+      <w:bookmarkEnd w:id="63"/>
       <w:r>
         <w:t>Prozesse</w:t>
       </w:r>
@@ -14820,6 +14300,19 @@
         <w:rPr>
           <w:highlight w:val="yellow"/>
         </w:rPr>
+        <w:t>Die Prozesse des Release-Managements setzen die Richtlinien um und stellen sicher, dass diese eingehalten werden. ITIL bla blub...</w:t>
+      </w:r>
+    </w:p>
+    <w:p>
+      <w:pPr>
+        <w:rPr>
+          <w:highlight w:val="yellow"/>
+        </w:rPr>
+      </w:pPr>
+      <w:r>
+        <w:rPr>
+          <w:highlight w:val="yellow"/>
+        </w:rPr>
         <w:t>ITIL Prozesse</w:t>
       </w:r>
     </w:p>
@@ -14833,7 +14326,6 @@
         <w:rPr>
           <w:highlight w:val="yellow"/>
         </w:rPr>
-        <w:lastRenderedPageBreak/>
         <w:t>ISO 20000-2</w:t>
       </w:r>
     </w:p>
@@ -14919,16 +14411,8 @@
         <w:rPr>
           <w:highlight w:val="yellow"/>
         </w:rPr>
-        <w:t xml:space="preserve">Interner </w:t>
-      </w:r>
-      <w:proofErr w:type="spellStart"/>
-      <w:r>
-        <w:rPr>
-          <w:highlight w:val="yellow"/>
-        </w:rPr>
-        <w:t>TMg</w:t>
-      </w:r>
-      <w:proofErr w:type="spellEnd"/>
+        <w:t>Interner TMg</w:t>
+      </w:r>
     </w:p>
     <w:p>
       <w:pPr>
@@ -14981,6 +14465,7 @@
         <w:rPr>
           <w:highlight w:val="yellow"/>
         </w:rPr>
+        <w:lastRenderedPageBreak/>
         <w:t>Security</w:t>
       </w:r>
     </w:p>
@@ -15227,14 +14712,12 @@
           <w:highlight w:val="yellow"/>
         </w:rPr>
       </w:pPr>
-      <w:proofErr w:type="spellStart"/>
       <w:r>
         <w:rPr>
           <w:highlight w:val="yellow"/>
         </w:rPr>
         <w:t>Provisionierung</w:t>
       </w:r>
-      <w:proofErr w:type="spellEnd"/>
     </w:p>
     <w:p>
       <w:pPr>
@@ -15242,14 +14725,12 @@
           <w:highlight w:val="yellow"/>
         </w:rPr>
       </w:pPr>
-      <w:proofErr w:type="spellStart"/>
       <w:r>
         <w:rPr>
           <w:highlight w:val="yellow"/>
         </w:rPr>
         <w:t>Build</w:t>
       </w:r>
-      <w:proofErr w:type="spellEnd"/>
     </w:p>
     <w:p>
       <w:pPr>
@@ -15270,14 +14751,12 @@
           <w:highlight w:val="yellow"/>
         </w:rPr>
       </w:pPr>
-      <w:proofErr w:type="spellStart"/>
       <w:r>
         <w:rPr>
           <w:highlight w:val="yellow"/>
         </w:rPr>
         <w:t>Deployment</w:t>
       </w:r>
-      <w:proofErr w:type="spellEnd"/>
     </w:p>
     <w:p>
       <w:pPr>
@@ -15342,12 +14821,10 @@
         <w:pStyle w:val="berschrift2"/>
       </w:pPr>
       <w:bookmarkStart w:id="71" w:name="_Toc446933820"/>
-      <w:proofErr w:type="spellStart"/>
       <w:r>
         <w:t>DevOps</w:t>
       </w:r>
       <w:bookmarkEnd w:id="71"/>
-      <w:proofErr w:type="spellEnd"/>
     </w:p>
     <w:p>
       <w:r>
@@ -15431,15 +14908,7 @@
         </w:sdtContent>
       </w:sdt>
       <w:r>
-        <w:t>, Marktlebenszyklus (</w:t>
-      </w:r>
-      <w:proofErr w:type="spellStart"/>
-      <w:r>
-        <w:t>Aumayr</w:t>
-      </w:r>
-      <w:proofErr w:type="spellEnd"/>
-      <w:r>
-        <w:t xml:space="preserve"> 296 ff.)</w:t>
+        <w:t>, Marktlebenszyklus (Aumayr 296 ff.)</w:t>
       </w:r>
     </w:p>
     <w:p>
@@ -15464,13 +14933,8 @@
       <w:r>
         <w:t xml:space="preserve">TF CD + </w:t>
       </w:r>
-      <w:proofErr w:type="spellStart"/>
-      <w:r>
-        <w:t>DevOps</w:t>
-      </w:r>
-      <w:proofErr w:type="spellEnd"/>
-      <w:r>
-        <w:t xml:space="preserve"> bei Postident</w:t>
+      <w:r>
+        <w:t>DevOps bei Postident</w:t>
       </w:r>
     </w:p>
     <w:p>
@@ -15506,14 +14970,14 @@
           <w:cols w:space="708"/>
         </w:sectPr>
       </w:pPr>
-      <w:bookmarkStart w:id="80" w:name="_Toc410799361"/>
-      <w:bookmarkStart w:id="81" w:name="_Toc410799446"/>
-      <w:bookmarkStart w:id="82" w:name="_Toc410799366"/>
-      <w:bookmarkStart w:id="83" w:name="_Toc410799451"/>
-      <w:bookmarkStart w:id="84" w:name="_Toc415465661"/>
-      <w:bookmarkStart w:id="85" w:name="_Ref418325438"/>
-      <w:bookmarkStart w:id="86" w:name="_Ref414785387"/>
-      <w:bookmarkStart w:id="87" w:name="_Toc415465643"/>
+      <w:bookmarkStart w:id="80" w:name="_Toc415465643"/>
+      <w:bookmarkStart w:id="81" w:name="_Ref414785387"/>
+      <w:bookmarkStart w:id="82" w:name="_Ref418325438"/>
+      <w:bookmarkStart w:id="83" w:name="_Toc415465661"/>
+      <w:bookmarkStart w:id="84" w:name="_Toc410799451"/>
+      <w:bookmarkStart w:id="85" w:name="_Toc410799366"/>
+      <w:bookmarkStart w:id="86" w:name="_Toc410799446"/>
+      <w:bookmarkStart w:id="87" w:name="_Toc410799361"/>
     </w:p>
     <w:bookmarkEnd w:id="87" w:displacedByCustomXml="next"/>
     <w:bookmarkEnd w:id="86" w:displacedByCustomXml="next"/>
@@ -16980,6 +16444,22 @@
       </w:r>
     </w:p>
   </w:comment>
+  <w:comment w:id="64" w:author="steve lohr" w:date="2016-04-09T11:59:00Z" w:initials="s">
+    <w:p>
+      <w:pPr>
+        <w:pStyle w:val="Kommentartext"/>
+      </w:pPr>
+      <w:r>
+        <w:rPr>
+          <w:rStyle w:val="Kommentarzeichen"/>
+        </w:rPr>
+        <w:annotationRef/>
+      </w:r>
+      <w:r>
+        <w:t>Quelle?</w:t>
+      </w:r>
+    </w:p>
+  </w:comment>
 </w:comments>
 </file>
 
@@ -16992,6 +16472,7 @@
   <w15:commentEx w15:paraId="72E4F7F6" w15:done="0"/>
   <w15:commentEx w15:paraId="6F4407B8" w15:done="0"/>
   <w15:commentEx w15:paraId="5914F1CE" w15:done="0"/>
+  <w15:commentEx w15:paraId="33B9D7D4" w15:done="0"/>
 </w15:commentsEx>
 </file>
 
@@ -17209,7 +16690,7 @@
       <w:rPr>
         <w:noProof/>
       </w:rPr>
-      <w:t>25</w:t>
+      <w:t>26</w:t>
     </w:r>
     <w:r>
       <w:fldChar w:fldCharType="end"/>
@@ -17261,7 +16742,7 @@
       <w:rPr>
         <w:noProof/>
       </w:rPr>
-      <w:t>27</w:t>
+      <w:t>28</w:t>
     </w:r>
     <w:r>
       <w:fldChar w:fldCharType="end"/>
@@ -17553,7 +17034,7 @@
         <w:rPr>
           <w:noProof/>
         </w:rPr>
-        <w:t>Einleitung</w:t>
+        <w:t>Grundlagen</w:t>
       </w:r>
     </w:fldSimple>
     <w:r>
@@ -17575,7 +17056,7 @@
       <w:rPr>
         <w:noProof/>
       </w:rPr>
-      <w:t>1</w:t>
+      <w:t>5</w:t>
     </w:r>
     <w:r>
       <w:fldChar w:fldCharType="end"/>
@@ -19050,6 +18531,119 @@
     </w:lvl>
   </w:abstractNum>
   <w:abstractNum w:abstractNumId="13">
+    <w:nsid w:val="43820C5C"/>
+    <w:multiLevelType w:val="hybridMultilevel"/>
+    <w:tmpl w:val="9FE0E468"/>
+    <w:lvl w:ilvl="0" w:tplc="04070001">
+      <w:start w:val="1"/>
+      <w:numFmt w:val="bullet"/>
+      <w:lvlText w:val=""/>
+      <w:lvlJc w:val="left"/>
+      <w:pPr>
+        <w:ind w:left="720" w:hanging="360"/>
+      </w:pPr>
+      <w:rPr>
+        <w:rFonts w:ascii="Symbol" w:hAnsi="Symbol" w:hint="default"/>
+      </w:rPr>
+    </w:lvl>
+    <w:lvl w:ilvl="1" w:tplc="04070003" w:tentative="1">
+      <w:start w:val="1"/>
+      <w:numFmt w:val="bullet"/>
+      <w:lvlText w:val="o"/>
+      <w:lvlJc w:val="left"/>
+      <w:pPr>
+        <w:ind w:left="1440" w:hanging="360"/>
+      </w:pPr>
+      <w:rPr>
+        <w:rFonts w:ascii="Courier New" w:hAnsi="Courier New" w:cs="Courier New" w:hint="default"/>
+      </w:rPr>
+    </w:lvl>
+    <w:lvl w:ilvl="2" w:tplc="04070005" w:tentative="1">
+      <w:start w:val="1"/>
+      <w:numFmt w:val="bullet"/>
+      <w:lvlText w:val=""/>
+      <w:lvlJc w:val="left"/>
+      <w:pPr>
+        <w:ind w:left="2160" w:hanging="360"/>
+      </w:pPr>
+      <w:rPr>
+        <w:rFonts w:ascii="Wingdings" w:hAnsi="Wingdings" w:hint="default"/>
+      </w:rPr>
+    </w:lvl>
+    <w:lvl w:ilvl="3" w:tplc="04070001" w:tentative="1">
+      <w:start w:val="1"/>
+      <w:numFmt w:val="bullet"/>
+      <w:lvlText w:val=""/>
+      <w:lvlJc w:val="left"/>
+      <w:pPr>
+        <w:ind w:left="2880" w:hanging="360"/>
+      </w:pPr>
+      <w:rPr>
+        <w:rFonts w:ascii="Symbol" w:hAnsi="Symbol" w:hint="default"/>
+      </w:rPr>
+    </w:lvl>
+    <w:lvl w:ilvl="4" w:tplc="04070003" w:tentative="1">
+      <w:start w:val="1"/>
+      <w:numFmt w:val="bullet"/>
+      <w:lvlText w:val="o"/>
+      <w:lvlJc w:val="left"/>
+      <w:pPr>
+        <w:ind w:left="3600" w:hanging="360"/>
+      </w:pPr>
+      <w:rPr>
+        <w:rFonts w:ascii="Courier New" w:hAnsi="Courier New" w:cs="Courier New" w:hint="default"/>
+      </w:rPr>
+    </w:lvl>
+    <w:lvl w:ilvl="5" w:tplc="04070005" w:tentative="1">
+      <w:start w:val="1"/>
+      <w:numFmt w:val="bullet"/>
+      <w:lvlText w:val=""/>
+      <w:lvlJc w:val="left"/>
+      <w:pPr>
+        <w:ind w:left="4320" w:hanging="360"/>
+      </w:pPr>
+      <w:rPr>
+        <w:rFonts w:ascii="Wingdings" w:hAnsi="Wingdings" w:hint="default"/>
+      </w:rPr>
+    </w:lvl>
+    <w:lvl w:ilvl="6" w:tplc="04070001" w:tentative="1">
+      <w:start w:val="1"/>
+      <w:numFmt w:val="bullet"/>
+      <w:lvlText w:val=""/>
+      <w:lvlJc w:val="left"/>
+      <w:pPr>
+        <w:ind w:left="5040" w:hanging="360"/>
+      </w:pPr>
+      <w:rPr>
+        <w:rFonts w:ascii="Symbol" w:hAnsi="Symbol" w:hint="default"/>
+      </w:rPr>
+    </w:lvl>
+    <w:lvl w:ilvl="7" w:tplc="04070003" w:tentative="1">
+      <w:start w:val="1"/>
+      <w:numFmt w:val="bullet"/>
+      <w:lvlText w:val="o"/>
+      <w:lvlJc w:val="left"/>
+      <w:pPr>
+        <w:ind w:left="5760" w:hanging="360"/>
+      </w:pPr>
+      <w:rPr>
+        <w:rFonts w:ascii="Courier New" w:hAnsi="Courier New" w:cs="Courier New" w:hint="default"/>
+      </w:rPr>
+    </w:lvl>
+    <w:lvl w:ilvl="8" w:tplc="04070005" w:tentative="1">
+      <w:start w:val="1"/>
+      <w:numFmt w:val="bullet"/>
+      <w:lvlText w:val=""/>
+      <w:lvlJc w:val="left"/>
+      <w:pPr>
+        <w:ind w:left="6480" w:hanging="360"/>
+      </w:pPr>
+      <w:rPr>
+        <w:rFonts w:ascii="Wingdings" w:hAnsi="Wingdings" w:hint="default"/>
+      </w:rPr>
+    </w:lvl>
+  </w:abstractNum>
+  <w:abstractNum w:abstractNumId="14">
     <w:nsid w:val="4CC56692"/>
     <w:multiLevelType w:val="hybridMultilevel"/>
     <w:tmpl w:val="66AE8C6A"/>
@@ -19190,7 +18784,7 @@
       </w:rPr>
     </w:lvl>
   </w:abstractNum>
-  <w:abstractNum w:abstractNumId="14">
+  <w:abstractNum w:abstractNumId="15">
     <w:nsid w:val="53424A07"/>
     <w:multiLevelType w:val="hybridMultilevel"/>
     <w:tmpl w:val="6902ED96"/>
@@ -19276,7 +18870,7 @@
       </w:pPr>
     </w:lvl>
   </w:abstractNum>
-  <w:abstractNum w:abstractNumId="15">
+  <w:abstractNum w:abstractNumId="16">
     <w:nsid w:val="5A437365"/>
     <w:multiLevelType w:val="hybridMultilevel"/>
     <w:tmpl w:val="12DA9416"/>
@@ -19388,7 +18982,7 @@
       </w:rPr>
     </w:lvl>
   </w:abstractNum>
-  <w:abstractNum w:abstractNumId="16">
+  <w:abstractNum w:abstractNumId="17">
     <w:nsid w:val="5FA9231B"/>
     <w:multiLevelType w:val="hybridMultilevel"/>
     <w:tmpl w:val="D43EE330"/>
@@ -19501,7 +19095,7 @@
       </w:rPr>
     </w:lvl>
   </w:abstractNum>
-  <w:abstractNum w:abstractNumId="17">
+  <w:abstractNum w:abstractNumId="18">
     <w:nsid w:val="60695E4F"/>
     <w:multiLevelType w:val="multilevel"/>
     <w:tmpl w:val="0407001F"/>
@@ -19587,7 +19181,7 @@
       </w:pPr>
     </w:lvl>
   </w:abstractNum>
-  <w:abstractNum w:abstractNumId="18">
+  <w:abstractNum w:abstractNumId="19">
     <w:nsid w:val="62385B8B"/>
     <w:multiLevelType w:val="hybridMultilevel"/>
     <w:tmpl w:val="4746A9D4"/>
@@ -19700,7 +19294,7 @@
       </w:rPr>
     </w:lvl>
   </w:abstractNum>
-  <w:abstractNum w:abstractNumId="19">
+  <w:abstractNum w:abstractNumId="20">
     <w:nsid w:val="66714D87"/>
     <w:multiLevelType w:val="multilevel"/>
     <w:tmpl w:val="0407001F"/>
@@ -19786,7 +19380,7 @@
       </w:pPr>
     </w:lvl>
   </w:abstractNum>
-  <w:abstractNum w:abstractNumId="20">
+  <w:abstractNum w:abstractNumId="21">
     <w:nsid w:val="69EC4C52"/>
     <w:multiLevelType w:val="hybridMultilevel"/>
     <w:tmpl w:val="40020078"/>
@@ -19872,7 +19466,7 @@
       </w:pPr>
     </w:lvl>
   </w:abstractNum>
-  <w:abstractNum w:abstractNumId="21">
+  <w:abstractNum w:abstractNumId="22">
     <w:nsid w:val="6F1E2F4F"/>
     <w:multiLevelType w:val="hybridMultilevel"/>
     <w:tmpl w:val="28B04A5E"/>
@@ -19958,7 +19552,7 @@
       </w:pPr>
     </w:lvl>
   </w:abstractNum>
-  <w:abstractNum w:abstractNumId="22">
+  <w:abstractNum w:abstractNumId="23">
     <w:nsid w:val="708A27C6"/>
     <w:multiLevelType w:val="multilevel"/>
     <w:tmpl w:val="AF445E78"/>
@@ -20078,13 +19672,13 @@
     <w:abstractNumId w:val="1"/>
   </w:num>
   <w:num w:numId="3">
-    <w:abstractNumId w:val="13"/>
+    <w:abstractNumId w:val="14"/>
   </w:num>
   <w:num w:numId="4">
     <w:abstractNumId w:val="4"/>
   </w:num>
   <w:num w:numId="5">
-    <w:abstractNumId w:val="15"/>
+    <w:abstractNumId w:val="16"/>
   </w:num>
   <w:num w:numId="6">
     <w:abstractNumId w:val="2"/>
@@ -20093,10 +19687,10 @@
     <w:abstractNumId w:val="11"/>
   </w:num>
   <w:num w:numId="8">
-    <w:abstractNumId w:val="20"/>
+    <w:abstractNumId w:val="21"/>
   </w:num>
   <w:num w:numId="9">
-    <w:abstractNumId w:val="16"/>
+    <w:abstractNumId w:val="17"/>
   </w:num>
   <w:num w:numId="10">
     <w:abstractNumId w:val="5"/>
@@ -20108,16 +19702,16 @@
     <w:abstractNumId w:val="10"/>
   </w:num>
   <w:num w:numId="13">
-    <w:abstractNumId w:val="21"/>
+    <w:abstractNumId w:val="22"/>
   </w:num>
   <w:num w:numId="14">
     <w:abstractNumId w:val="0"/>
   </w:num>
   <w:num w:numId="15">
-    <w:abstractNumId w:val="17"/>
+    <w:abstractNumId w:val="18"/>
   </w:num>
   <w:num w:numId="16">
-    <w:abstractNumId w:val="14"/>
+    <w:abstractNumId w:val="15"/>
   </w:num>
   <w:num w:numId="17">
     <w:abstractNumId w:val="12"/>
@@ -20132,13 +19726,16 @@
     <w:abstractNumId w:val="6"/>
   </w:num>
   <w:num w:numId="21">
-    <w:abstractNumId w:val="18"/>
+    <w:abstractNumId w:val="19"/>
   </w:num>
   <w:num w:numId="22">
-    <w:abstractNumId w:val="19"/>
+    <w:abstractNumId w:val="20"/>
   </w:num>
   <w:num w:numId="23">
-    <w:abstractNumId w:val="22"/>
+    <w:abstractNumId w:val="23"/>
+  </w:num>
+  <w:num w:numId="24">
+    <w:abstractNumId w:val="13"/>
   </w:num>
   <w:numIdMacAtCleanup w:val="17"/>
 </w:numbering>
@@ -20147,6 +19744,9 @@
 <file path=word/people.xml><?xml version="1.0" encoding="utf-8"?>
 <w15:people xmlns:wpc="http://schemas.microsoft.com/office/word/2010/wordprocessingCanvas" xmlns:mo="http://schemas.microsoft.com/office/mac/office/2008/main" xmlns:mc="http://schemas.openxmlformats.org/markup-compatibility/2006" xmlns:mv="urn:schemas-microsoft-com:mac:vml" xmlns:o="urn:schemas-microsoft-com:office:office" xmlns:r="http://schemas.openxmlformats.org/officeDocument/2006/relationships" xmlns:m="http://schemas.openxmlformats.org/officeDocument/2006/math" xmlns:v="urn:schemas-microsoft-com:vml" xmlns:wp14="http://schemas.microsoft.com/office/word/2010/wordprocessingDrawing" xmlns:wp="http://schemas.openxmlformats.org/drawingml/2006/wordprocessingDrawing" xmlns:w10="urn:schemas-microsoft-com:office:word" xmlns:w="http://schemas.openxmlformats.org/wordprocessingml/2006/main" xmlns:w14="http://schemas.microsoft.com/office/word/2010/wordml" xmlns:w15="http://schemas.microsoft.com/office/word/2012/wordml" xmlns:wpg="http://schemas.microsoft.com/office/word/2010/wordprocessingGroup" xmlns:wpi="http://schemas.microsoft.com/office/word/2010/wordprocessingInk" xmlns:wne="http://schemas.microsoft.com/office/word/2006/wordml" xmlns:wps="http://schemas.microsoft.com/office/word/2010/wordprocessingShape" mc:Ignorable="w14 w15 wp14">
   <w15:person w15:author="steve.lohr@gmx.de">
+    <w15:presenceInfo w15:providerId="Windows Live" w15:userId="f525bc2ffc19083d"/>
+  </w15:person>
+  <w15:person w15:author="steve lohr">
     <w15:presenceInfo w15:providerId="Windows Live" w15:userId="f525bc2ffc19083d"/>
   </w15:person>
 </w15:people>
@@ -22713,7 +22313,7 @@
 </file>
 
 <file path=customXml/itemProps1.xml><?xml version="1.0" encoding="utf-8"?>
-<ds:datastoreItem xmlns:ds="http://schemas.openxmlformats.org/officeDocument/2006/customXml" ds:itemID="{C9AC596E-4257-8647-B619-530CFA909B2E}">
+<ds:datastoreItem xmlns:ds="http://schemas.openxmlformats.org/officeDocument/2006/customXml" ds:itemID="{089A1927-D4F0-9143-8543-683B218C734E}">
   <ds:schemaRefs>
     <ds:schemaRef ds:uri="http://schemas.openxmlformats.org/officeDocument/2006/bibliography"/>
   </ds:schemaRefs>

</xml_diff>

<commit_message>
Prozessbeschreibung 3.2 begonnen (41%)
</commit_message>
<xml_diff>
--- a/Masterthesis_RMST_Steve_Lohr_MSC_WI2016.docx
+++ b/Masterthesis_RMST_Steve_Lohr_MSC_WI2016.docx
@@ -6,8 +6,13 @@
       <w:pPr>
         <w:pStyle w:val="FUH"/>
       </w:pPr>
-      <w:r>
-        <w:t xml:space="preserve">FernUniversität </w:t>
+      <w:proofErr w:type="spellStart"/>
+      <w:r>
+        <w:t>FernUniversität</w:t>
+      </w:r>
+      <w:proofErr w:type="spellEnd"/>
+      <w:r>
+        <w:t xml:space="preserve"> </w:t>
       </w:r>
       <w:r>
         <w:t xml:space="preserve">in </w:t>
@@ -242,11 +247,16 @@
                             <w:r>
                               <w:t xml:space="preserve">der </w:t>
                             </w:r>
+                            <w:proofErr w:type="spellStart"/>
                             <w:r>
                               <w:t>Fern</w:t>
                             </w:r>
                             <w:r>
-                              <w:t xml:space="preserve">Universität </w:t>
+                              <w:t>Universität</w:t>
+                            </w:r>
+                            <w:proofErr w:type="spellEnd"/>
+                            <w:r>
+                              <w:t xml:space="preserve"> </w:t>
                             </w:r>
                             <w:r>
                               <w:t>in Hagen</w:t>
@@ -309,11 +319,16 @@
                       <w:r>
                         <w:t xml:space="preserve">der </w:t>
                       </w:r>
+                      <w:proofErr w:type="spellStart"/>
                       <w:r>
                         <w:t>Fern</w:t>
                       </w:r>
                       <w:r>
-                        <w:t xml:space="preserve">Universität </w:t>
+                        <w:t>Universität</w:t>
+                      </w:r>
+                      <w:proofErr w:type="spellEnd"/>
+                      <w:r>
+                        <w:t xml:space="preserve"> </w:t>
                       </w:r>
                       <w:r>
                         <w:t>in Hagen</w:t>
@@ -3708,6 +3723,7 @@
         </w:rPr>
       </w:pPr>
       <w:bookmarkStart w:id="17" w:name="_Toc446933799"/>
+      <w:proofErr w:type="spellStart"/>
       <w:r>
         <w:rPr>
           <w:lang w:val="en-US"/>
@@ -3716,6 +3732,7 @@
         <w:t>Abkürzungsverzeichnis</w:t>
       </w:r>
       <w:bookmarkEnd w:id="17"/>
+      <w:proofErr w:type="spellEnd"/>
     </w:p>
     <w:p>
       <w:pPr>
@@ -3727,7 +3744,15 @@
       </w:r>
       <w:r>
         <w:tab/>
-        <w:t>Break-even-Point (deu.: Gewinnschwelle)</w:t>
+        <w:t>Break-even-Point (</w:t>
+      </w:r>
+      <w:proofErr w:type="spellStart"/>
+      <w:r>
+        <w:t>deu</w:t>
+      </w:r>
+      <w:proofErr w:type="spellEnd"/>
+      <w:r>
+        <w:t>.: Gewinnschwelle)</w:t>
       </w:r>
     </w:p>
     <w:p>
@@ -3736,11 +3761,19 @@
         <w:ind w:left="0" w:firstLine="0"/>
       </w:pPr>
       <w:r>
-        <w:t>COBIT</w:t>
+        <w:t>CIO</w:t>
       </w:r>
       <w:r>
         <w:tab/>
-        <w:t>Controlled Objectives for Information and Related Technology</w:t>
+        <w:t>Chief Information Officer (</w:t>
+      </w:r>
+      <w:proofErr w:type="spellStart"/>
+      <w:r>
+        <w:t>deu</w:t>
+      </w:r>
+      <w:proofErr w:type="spellEnd"/>
+      <w:r>
+        <w:t>.: Leiter Informationstechnik)</w:t>
       </w:r>
     </w:p>
     <w:p>
@@ -3749,14 +3782,76 @@
         <w:ind w:left="0" w:firstLine="0"/>
       </w:pPr>
       <w:r>
+        <w:t>COBIT</w:t>
+      </w:r>
+      <w:r>
+        <w:tab/>
+      </w:r>
+      <w:proofErr w:type="spellStart"/>
+      <w:r>
+        <w:t>Controlled</w:t>
+      </w:r>
+      <w:proofErr w:type="spellEnd"/>
+      <w:r>
+        <w:t xml:space="preserve"> </w:t>
+      </w:r>
+      <w:proofErr w:type="spellStart"/>
+      <w:r>
+        <w:t>Objectives</w:t>
+      </w:r>
+      <w:proofErr w:type="spellEnd"/>
+      <w:r>
+        <w:t xml:space="preserve"> </w:t>
+      </w:r>
+      <w:proofErr w:type="spellStart"/>
+      <w:r>
+        <w:t>for</w:t>
+      </w:r>
+      <w:proofErr w:type="spellEnd"/>
+      <w:r>
+        <w:t xml:space="preserve"> Information </w:t>
+      </w:r>
+      <w:proofErr w:type="spellStart"/>
+      <w:r>
+        <w:t>and</w:t>
+      </w:r>
+      <w:proofErr w:type="spellEnd"/>
+      <w:r>
+        <w:t xml:space="preserve"> </w:t>
+      </w:r>
+      <w:proofErr w:type="spellStart"/>
+      <w:r>
+        <w:t>Related</w:t>
+      </w:r>
+      <w:proofErr w:type="spellEnd"/>
+      <w:r>
+        <w:t xml:space="preserve"> Technology</w:t>
+      </w:r>
+    </w:p>
+    <w:p>
+      <w:pPr>
+        <w:pStyle w:val="Abkrzungsverzeichnis"/>
+        <w:ind w:left="0" w:firstLine="0"/>
+      </w:pPr>
+      <w:proofErr w:type="spellStart"/>
+      <w:r>
         <w:t>Dev</w:t>
       </w:r>
+      <w:proofErr w:type="spellEnd"/>
       <w:r>
         <w:tab/>
         <w:t>Development</w:t>
       </w:r>
       <w:r>
-        <w:t xml:space="preserve"> (deu.: </w:t>
+        <w:t xml:space="preserve"> (</w:t>
+      </w:r>
+      <w:proofErr w:type="spellStart"/>
+      <w:r>
+        <w:t>deu</w:t>
+      </w:r>
+      <w:proofErr w:type="spellEnd"/>
+      <w:r>
+        <w:t xml:space="preserve">.: </w:t>
       </w:r>
       <w:r>
         <w:t>Entwicklung</w:t>
@@ -3775,8 +3870,21 @@
       </w:r>
       <w:r>
         <w:tab/>
-        <w:t>International Electrotechnical Commision</w:t>
-      </w:r>
+        <w:t xml:space="preserve">International </w:t>
+      </w:r>
+      <w:proofErr w:type="spellStart"/>
+      <w:r>
+        <w:t>Electrotechnical</w:t>
+      </w:r>
+      <w:proofErr w:type="spellEnd"/>
+      <w:r>
+        <w:t xml:space="preserve"> </w:t>
+      </w:r>
+      <w:proofErr w:type="spellStart"/>
+      <w:r>
+        <w:t>Commision</w:t>
+      </w:r>
+      <w:proofErr w:type="spellEnd"/>
     </w:p>
     <w:p>
       <w:pPr>
@@ -3790,7 +3898,23 @@
         <w:tab/>
       </w:r>
       <w:r>
-        <w:t>International Organization for Standardisation</w:t>
+        <w:t xml:space="preserve">International </w:t>
+      </w:r>
+      <w:proofErr w:type="spellStart"/>
+      <w:r>
+        <w:t>Organization</w:t>
+      </w:r>
+      <w:proofErr w:type="spellEnd"/>
+      <w:r>
+        <w:t xml:space="preserve"> </w:t>
+      </w:r>
+      <w:proofErr w:type="spellStart"/>
+      <w:r>
+        <w:t>for</w:t>
+      </w:r>
+      <w:proofErr w:type="spellEnd"/>
+      <w:r>
+        <w:t xml:space="preserve"> Standardisation</w:t>
       </w:r>
     </w:p>
     <w:p>
@@ -3824,15 +3948,29 @@
         <w:pStyle w:val="Abkrzungsverzeichnis"/>
         <w:ind w:left="0" w:firstLine="0"/>
       </w:pPr>
+      <w:proofErr w:type="spellStart"/>
       <w:r>
         <w:t>Ops</w:t>
       </w:r>
+      <w:proofErr w:type="spellEnd"/>
       <w:r>
         <w:tab/>
+      </w:r>
+      <w:proofErr w:type="spellStart"/>
+      <w:r>
         <w:t>Operations</w:t>
       </w:r>
-      <w:r>
-        <w:t xml:space="preserve"> (deu.:</w:t>
+      <w:proofErr w:type="spellEnd"/>
+      <w:r>
+        <w:t xml:space="preserve"> (</w:t>
+      </w:r>
+      <w:proofErr w:type="spellStart"/>
+      <w:r>
+        <w:t>deu</w:t>
+      </w:r>
+      <w:proofErr w:type="spellEnd"/>
+      <w:r>
+        <w:t>.:</w:t>
       </w:r>
       <w:r>
         <w:t xml:space="preserve"> Betrieb</w:t>
@@ -3861,7 +3999,38 @@
       </w:r>
       <w:r>
         <w:tab/>
-        <w:t>unique selling point (deu.: Alleinstellungsmerkmal)</w:t>
+      </w:r>
+      <w:proofErr w:type="spellStart"/>
+      <w:r>
+        <w:t>unique</w:t>
+      </w:r>
+      <w:proofErr w:type="spellEnd"/>
+      <w:r>
+        <w:t xml:space="preserve"> </w:t>
+      </w:r>
+      <w:proofErr w:type="spellStart"/>
+      <w:r>
+        <w:t>selling</w:t>
+      </w:r>
+      <w:proofErr w:type="spellEnd"/>
+      <w:r>
+        <w:t xml:space="preserve"> </w:t>
+      </w:r>
+      <w:proofErr w:type="spellStart"/>
+      <w:r>
+        <w:t>point</w:t>
+      </w:r>
+      <w:proofErr w:type="spellEnd"/>
+      <w:r>
+        <w:t xml:space="preserve"> (</w:t>
+      </w:r>
+      <w:proofErr w:type="spellStart"/>
+      <w:r>
+        <w:t>deu</w:t>
+      </w:r>
+      <w:proofErr w:type="spellEnd"/>
+      <w:r>
+        <w:t>.: Alleinstellungsmerkmal)</w:t>
       </w:r>
     </w:p>
     <w:p>
@@ -3899,7 +4068,6 @@
       <w:r>
         <w:t xml:space="preserve"> </w:t>
       </w:r>
-      <w:bookmarkStart w:id="20" w:name="_GoBack"/>
       <w:sdt>
         <w:sdtPr>
           <w:id w:val="-575053470"/>
@@ -3933,11 +4101,7 @@
         <w:t>Dieser Grundsatz gilt auch für jede Unternehmung</w:t>
       </w:r>
       <w:r>
-        <w:t xml:space="preserve">, denn </w:t>
-      </w:r>
-      <w:bookmarkEnd w:id="20"/>
-      <w:r>
-        <w:t xml:space="preserve">einerseits verändert sich stets deren Umwelt und andererseits müssen sie sich selbst verändern, um Wettbewerbsvorteile gegenüber der Konkurrenz zu erarbeiten und damit langfristig erfolgreich zu sein (vgl. Kapitel </w:t>
+        <w:t xml:space="preserve">, denn einerseits verändert sich stets deren Umwelt und andererseits müssen sie sich selbst verändern, um Wettbewerbsvorteile gegenüber der Konkurrenz zu erarbeiten und damit langfristig erfolgreich zu sein (vgl. Kapitel </w:t>
       </w:r>
       <w:r>
         <w:fldChar w:fldCharType="begin"/>
@@ -4008,6 +4172,7 @@
       <w:r>
         <w:t xml:space="preserve"> </w:t>
       </w:r>
+      <w:bookmarkStart w:id="20" w:name="_GoBack"/>
       <w:r>
         <w:t>Investition gezogen werden kann</w:t>
       </w:r>
@@ -4035,6 +4200,7 @@
           <w:r>
             <w:fldChar w:fldCharType="end"/>
           </w:r>
+          <w:bookmarkEnd w:id="20"/>
         </w:sdtContent>
       </w:sdt>
       <w:r>
@@ -4050,7 +4216,23 @@
         <w:t>raum</w:t>
       </w:r>
       <w:r>
-        <w:t xml:space="preserve"> wird auch als „time to market“ bezeichnet </w:t>
+        <w:t xml:space="preserve"> wird auch als „time </w:t>
+      </w:r>
+      <w:proofErr w:type="spellStart"/>
+      <w:r>
+        <w:t>to</w:t>
+      </w:r>
+      <w:proofErr w:type="spellEnd"/>
+      <w:r>
+        <w:t xml:space="preserve"> </w:t>
+      </w:r>
+      <w:proofErr w:type="spellStart"/>
+      <w:r>
+        <w:t>market</w:t>
+      </w:r>
+      <w:proofErr w:type="spellEnd"/>
+      <w:r>
+        <w:t xml:space="preserve">“ bezeichnet </w:t>
       </w:r>
       <w:sdt>
         <w:sdtPr>
@@ -4170,8 +4352,13 @@
         <w:t xml:space="preserve"> wie zum Beispiel</w:t>
       </w:r>
       <w:r>
-        <w:t xml:space="preserve"> Scrum</w:t>
-      </w:r>
+        <w:t xml:space="preserve"> </w:t>
+      </w:r>
+      <w:proofErr w:type="spellStart"/>
+      <w:r>
+        <w:t>Scrum</w:t>
+      </w:r>
+      <w:proofErr w:type="spellEnd"/>
       <w:r>
         <w:t>,</w:t>
       </w:r>
@@ -4294,11 +4481,59 @@
         <w:t xml:space="preserve"> und Starre</w:t>
       </w:r>
       <w:r>
-        <w:t xml:space="preserve"> führt zu einer höheren „time to market“ und daher zu einer schlechteren Wettbewerbsfähigkeit</w:t>
+        <w:t xml:space="preserve"> führt zu einer höheren „time </w:t>
+      </w:r>
+      <w:proofErr w:type="spellStart"/>
+      <w:r>
+        <w:t>to</w:t>
+      </w:r>
+      <w:proofErr w:type="spellEnd"/>
+      <w:r>
+        <w:t xml:space="preserve"> </w:t>
+      </w:r>
+      <w:proofErr w:type="spellStart"/>
+      <w:r>
+        <w:t>market</w:t>
+      </w:r>
+      <w:proofErr w:type="spellEnd"/>
+      <w:r>
+        <w:t>“ und daher zu einer schlechteren Wettbewerbsfähigkeit</w:t>
       </w:r>
       <w:commentRangeStart w:id="25"/>
       <w:r>
-        <w:t>. Dieses Problem versucht der Ansatz „DevOps“ zu lösen, in dem die Isolation zwischen Entwicklung („Development“ – „Dev“) und IT-Service-Management („Operations“ – „Ops“) aufgehoben wird</w:t>
+        <w:t>. Dieses Problem versucht der Ansatz „</w:t>
+      </w:r>
+      <w:proofErr w:type="spellStart"/>
+      <w:r>
+        <w:t>DevOps</w:t>
+      </w:r>
+      <w:proofErr w:type="spellEnd"/>
+      <w:r>
+        <w:t>“ zu lösen, in dem die Isolation zwischen Entwicklung („Development“ – „</w:t>
+      </w:r>
+      <w:proofErr w:type="spellStart"/>
+      <w:r>
+        <w:t>Dev</w:t>
+      </w:r>
+      <w:proofErr w:type="spellEnd"/>
+      <w:r>
+        <w:t>“) und IT-Service-Management („</w:t>
+      </w:r>
+      <w:proofErr w:type="spellStart"/>
+      <w:r>
+        <w:t>Operations</w:t>
+      </w:r>
+      <w:proofErr w:type="spellEnd"/>
+      <w:r>
+        <w:t>“ – „</w:t>
+      </w:r>
+      <w:proofErr w:type="spellStart"/>
+      <w:r>
+        <w:t>Ops</w:t>
+      </w:r>
+      <w:proofErr w:type="spellEnd"/>
+      <w:r>
+        <w:t>“) aufgehoben wird</w:t>
       </w:r>
       <w:commentRangeEnd w:id="25"/>
       <w:r>
@@ -4744,12 +4979,14 @@
       <w:r>
         <w:t xml:space="preserve"> ist die Innovation. </w:t>
       </w:r>
+      <w:proofErr w:type="spellStart"/>
       <w:r>
         <w:rPr>
           <w:i/>
         </w:rPr>
         <w:t>Kairies</w:t>
       </w:r>
+      <w:proofErr w:type="spellEnd"/>
       <w:r>
         <w:t xml:space="preserve"> </w:t>
       </w:r>
@@ -4929,12 +5166,14 @@
       <w:r>
         <w:t xml:space="preserve">Die ersten beiden Fälle unterscheidet auch </w:t>
       </w:r>
+      <w:proofErr w:type="spellStart"/>
       <w:r>
         <w:rPr>
           <w:i/>
         </w:rPr>
         <w:t>Aumayr</w:t>
       </w:r>
+      <w:proofErr w:type="spellEnd"/>
       <w:r>
         <w:t xml:space="preserve"> </w:t>
       </w:r>
@@ -5670,7 +5909,103 @@
         <w:t>. Dabei sind erfolgreiche Innovatoren nicht risikofreudig</w:t>
       </w:r>
       <w:r>
-        <w:t xml:space="preserve">, doch „defending yesterday – that is, not innovating – is far more risky than making tomorrow“, wie </w:t>
+        <w:t>, doch „</w:t>
+      </w:r>
+      <w:proofErr w:type="spellStart"/>
+      <w:r>
+        <w:t>defending</w:t>
+      </w:r>
+      <w:proofErr w:type="spellEnd"/>
+      <w:r>
+        <w:t xml:space="preserve"> </w:t>
+      </w:r>
+      <w:proofErr w:type="spellStart"/>
+      <w:r>
+        <w:t>yesterday</w:t>
+      </w:r>
+      <w:proofErr w:type="spellEnd"/>
+      <w:r>
+        <w:t xml:space="preserve"> – </w:t>
+      </w:r>
+      <w:proofErr w:type="spellStart"/>
+      <w:r>
+        <w:t>that</w:t>
+      </w:r>
+      <w:proofErr w:type="spellEnd"/>
+      <w:r>
+        <w:t xml:space="preserve"> </w:t>
+      </w:r>
+      <w:proofErr w:type="spellStart"/>
+      <w:r>
+        <w:t>is</w:t>
+      </w:r>
+      <w:proofErr w:type="spellEnd"/>
+      <w:r>
+        <w:t xml:space="preserve">, not </w:t>
+      </w:r>
+      <w:proofErr w:type="spellStart"/>
+      <w:r>
+        <w:t>innovating</w:t>
+      </w:r>
+      <w:proofErr w:type="spellEnd"/>
+      <w:r>
+        <w:t xml:space="preserve"> – </w:t>
+      </w:r>
+      <w:proofErr w:type="spellStart"/>
+      <w:r>
+        <w:t>is</w:t>
+      </w:r>
+      <w:proofErr w:type="spellEnd"/>
+      <w:r>
+        <w:t xml:space="preserve"> </w:t>
+      </w:r>
+      <w:proofErr w:type="spellStart"/>
+      <w:r>
+        <w:t>far</w:t>
+      </w:r>
+      <w:proofErr w:type="spellEnd"/>
+      <w:r>
+        <w:t xml:space="preserve"> </w:t>
+      </w:r>
+      <w:proofErr w:type="spellStart"/>
+      <w:r>
+        <w:t>more</w:t>
+      </w:r>
+      <w:proofErr w:type="spellEnd"/>
+      <w:r>
+        <w:t xml:space="preserve"> </w:t>
+      </w:r>
+      <w:proofErr w:type="spellStart"/>
+      <w:r>
+        <w:t>risky</w:t>
+      </w:r>
+      <w:proofErr w:type="spellEnd"/>
+      <w:r>
+        <w:t xml:space="preserve"> </w:t>
+      </w:r>
+      <w:proofErr w:type="spellStart"/>
+      <w:r>
+        <w:t>than</w:t>
+      </w:r>
+      <w:proofErr w:type="spellEnd"/>
+      <w:r>
+        <w:t xml:space="preserve"> </w:t>
+      </w:r>
+      <w:proofErr w:type="spellStart"/>
+      <w:r>
+        <w:t>making</w:t>
+      </w:r>
+      <w:proofErr w:type="spellEnd"/>
+      <w:r>
+        <w:t xml:space="preserve"> </w:t>
+      </w:r>
+      <w:proofErr w:type="spellStart"/>
+      <w:r>
+        <w:t>tomorrow</w:t>
+      </w:r>
+      <w:proofErr w:type="spellEnd"/>
+      <w:r>
+        <w:t xml:space="preserve">“, wie </w:t>
       </w:r>
       <w:r>
         <w:rPr>
@@ -5831,7 +6166,15 @@
         <w:t xml:space="preserve">Pay-off-Zeit in der sich die Produktionskosten amortisieren, d. h. bis der Break-even-Point (BEP) erreicht wird. </w:t>
       </w:r>
       <w:r>
-        <w:t>Somit wird die Zeit zwischen Produktidee und Markteintritt, die Time to Market, zum kritischen Wettbewerbsfaktor</w:t>
+        <w:t xml:space="preserve">Somit wird die Zeit zwischen Produktidee und Markteintritt, die Time </w:t>
+      </w:r>
+      <w:proofErr w:type="spellStart"/>
+      <w:r>
+        <w:t>to</w:t>
+      </w:r>
+      <w:proofErr w:type="spellEnd"/>
+      <w:r>
+        <w:t xml:space="preserve"> Market, zum kritischen Wettbewerbsfaktor</w:t>
       </w:r>
       <w:sdt>
         <w:sdtPr>
@@ -6057,7 +6400,21 @@
         <w:rPr>
           <w:b/>
         </w:rPr>
-        <w:t>: Zusammenhang Time to Market</w:t>
+        <w:t xml:space="preserve">: Zusammenhang Time </w:t>
+      </w:r>
+      <w:proofErr w:type="spellStart"/>
+      <w:r>
+        <w:rPr>
+          <w:b/>
+        </w:rPr>
+        <w:t>to</w:t>
+      </w:r>
+      <w:proofErr w:type="spellEnd"/>
+      <w:r>
+        <w:rPr>
+          <w:b/>
+        </w:rPr>
+        <w:t xml:space="preserve"> Market</w:t>
       </w:r>
       <w:bookmarkEnd w:id="33"/>
       <w:bookmarkEnd w:id="34"/>
@@ -6095,7 +6452,39 @@
     </w:p>
     <w:p>
       <w:r>
-        <w:t>Der Faktor Time to Market wird außerdem durch das sogenannte Window of Opportunity entscheidend beeinflusst</w:t>
+        <w:t xml:space="preserve">Der Faktor Time </w:t>
+      </w:r>
+      <w:proofErr w:type="spellStart"/>
+      <w:r>
+        <w:t>to</w:t>
+      </w:r>
+      <w:proofErr w:type="spellEnd"/>
+      <w:r>
+        <w:t xml:space="preserve"> Market wird außerdem durch das sogenannte </w:t>
+      </w:r>
+      <w:proofErr w:type="spellStart"/>
+      <w:r>
+        <w:t>Window</w:t>
+      </w:r>
+      <w:proofErr w:type="spellEnd"/>
+      <w:r>
+        <w:t xml:space="preserve"> </w:t>
+      </w:r>
+      <w:proofErr w:type="spellStart"/>
+      <w:r>
+        <w:t>of</w:t>
+      </w:r>
+      <w:proofErr w:type="spellEnd"/>
+      <w:r>
+        <w:t xml:space="preserve"> </w:t>
+      </w:r>
+      <w:proofErr w:type="spellStart"/>
+      <w:r>
+        <w:t>Opportunity</w:t>
+      </w:r>
+      <w:proofErr w:type="spellEnd"/>
+      <w:r>
+        <w:t xml:space="preserve"> entscheidend beeinflusst</w:t>
       </w:r>
       <w:r>
         <w:t xml:space="preserve"> </w:t>
@@ -6578,12 +6967,14 @@
       <w:r>
         <w:t xml:space="preserve">. </w:t>
       </w:r>
+      <w:proofErr w:type="spellStart"/>
       <w:r>
         <w:rPr>
           <w:i/>
         </w:rPr>
         <w:t>Lennertz</w:t>
       </w:r>
+      <w:proofErr w:type="spellEnd"/>
       <w:r>
         <w:t xml:space="preserve"> </w:t>
       </w:r>
@@ -6857,8 +7248,13 @@
         </w:numPr>
       </w:pPr>
       <w:r>
-        <w:t>Produktplanung und –controlling</w:t>
-      </w:r>
+        <w:t>Produktplanung und –</w:t>
+      </w:r>
+      <w:proofErr w:type="spellStart"/>
+      <w:r>
+        <w:t>controlling</w:t>
+      </w:r>
+      <w:proofErr w:type="spellEnd"/>
     </w:p>
     <w:p>
       <w:pPr>
@@ -7096,11 +7492,19 @@
       <w:r>
         <w:t xml:space="preserve">. </w:t>
       </w:r>
+      <w:proofErr w:type="spellStart"/>
       <w:r>
         <w:rPr>
           <w:i/>
         </w:rPr>
-        <w:t xml:space="preserve">Aumayr </w:t>
+        <w:t>Aumayr</w:t>
+      </w:r>
+      <w:proofErr w:type="spellEnd"/>
+      <w:r>
+        <w:rPr>
+          <w:i/>
+        </w:rPr>
+        <w:t xml:space="preserve"> </w:t>
       </w:r>
       <w:sdt>
         <w:sdtPr>
@@ -7468,12 +7872,14 @@
       <w:r>
         <w:t xml:space="preserve"> </w:t>
       </w:r>
+      <w:proofErr w:type="spellStart"/>
       <w:r>
         <w:rPr>
           <w:i/>
         </w:rPr>
         <w:t>Kairies</w:t>
       </w:r>
+      <w:proofErr w:type="spellEnd"/>
       <w:r>
         <w:t xml:space="preserve"> </w:t>
       </w:r>
@@ -7603,12 +8009,14 @@
       <w:r>
         <w:t xml:space="preserve">Abschließend zeigt </w:t>
       </w:r>
+      <w:proofErr w:type="spellStart"/>
       <w:r>
         <w:rPr>
           <w:i/>
         </w:rPr>
         <w:t>Kairies</w:t>
       </w:r>
+      <w:proofErr w:type="spellEnd"/>
       <w:r>
         <w:t xml:space="preserve"> </w:t>
       </w:r>
@@ -7889,11 +8297,19 @@
       </w:sdt>
     </w:p>
     <w:p>
+      <w:proofErr w:type="spellStart"/>
       <w:r>
         <w:rPr>
           <w:i/>
         </w:rPr>
-        <w:t xml:space="preserve">Aumayr </w:t>
+        <w:t>Aumayr</w:t>
+      </w:r>
+      <w:proofErr w:type="spellEnd"/>
+      <w:r>
+        <w:rPr>
+          <w:i/>
+        </w:rPr>
+        <w:t xml:space="preserve"> </w:t>
       </w:r>
       <w:sdt>
         <w:sdtPr>
@@ -7934,7 +8350,23 @@
         </w:sdtContent>
       </w:sdt>
       <w:r>
-        <w:t xml:space="preserve"> beschreibt einen direkten Bezug zwischen dem Produktlebenszyklusverlauf und den unterschiedlichen Elementen der Portfolioanalyse. So durchläuft ein erfolgreiches Produkt das Portfolio von Question Marks zu Stars über Cash Cows bis hin zu Dogs, wohingegen ein Flop direkt vom Fragezeichen zum Armen Hund übergeht</w:t>
+        <w:t xml:space="preserve"> beschreibt einen direkten Bezug zwischen dem Produktlebenszyklusverlauf und den unterschiedlichen Elementen der Portfolioanalyse. So durchläuft ein erfolgreiches Produkt das Portfolio von </w:t>
+      </w:r>
+      <w:proofErr w:type="spellStart"/>
+      <w:r>
+        <w:t>Question</w:t>
+      </w:r>
+      <w:proofErr w:type="spellEnd"/>
+      <w:r>
+        <w:t xml:space="preserve"> Marks zu Stars über Cash </w:t>
+      </w:r>
+      <w:proofErr w:type="spellStart"/>
+      <w:r>
+        <w:t>Cows</w:t>
+      </w:r>
+      <w:proofErr w:type="spellEnd"/>
+      <w:r>
+        <w:t xml:space="preserve"> bis hin zu Dogs, wohingegen ein Flop direkt vom Fragezeichen zum Armen Hund übergeht</w:t>
       </w:r>
       <w:sdt>
         <w:sdtPr>
@@ -7965,12 +8397,14 @@
       <w:r>
         <w:t xml:space="preserve">. Die Verlaufsbeschreibungen zeigen, dass ein Produktleben sich in unterschiedliche Phasen unterteilen lässt. </w:t>
       </w:r>
+      <w:proofErr w:type="spellStart"/>
       <w:r>
         <w:rPr>
           <w:i/>
         </w:rPr>
         <w:t>Kairies</w:t>
       </w:r>
+      <w:proofErr w:type="spellEnd"/>
       <w:r>
         <w:rPr>
           <w:i/>
@@ -8109,7 +8543,15 @@
         </w:numPr>
       </w:pPr>
       <w:r>
-        <w:t>Elimination (Outphasing)</w:t>
+        <w:t>Elimination (</w:t>
+      </w:r>
+      <w:proofErr w:type="spellStart"/>
+      <w:r>
+        <w:t>Outphasing</w:t>
+      </w:r>
+      <w:proofErr w:type="spellEnd"/>
+      <w:r>
+        <w:t>)</w:t>
       </w:r>
     </w:p>
     <w:p>
@@ -8126,12 +8568,14 @@
       <w:r>
         <w:t xml:space="preserve">sieht bei </w:t>
       </w:r>
+      <w:proofErr w:type="spellStart"/>
       <w:r>
         <w:rPr>
           <w:i/>
         </w:rPr>
         <w:t>Lennertz</w:t>
       </w:r>
+      <w:proofErr w:type="spellEnd"/>
       <w:r>
         <w:t xml:space="preserve"> </w:t>
       </w:r>
@@ -8311,9 +8755,11 @@
           <w:numId w:val="11"/>
         </w:numPr>
       </w:pPr>
+      <w:proofErr w:type="spellStart"/>
       <w:r>
         <w:t>Downcycling</w:t>
       </w:r>
+      <w:proofErr w:type="spellEnd"/>
     </w:p>
     <w:p>
       <w:pPr>
@@ -8340,12 +8786,14 @@
       </w:r>
     </w:p>
     <w:p>
+      <w:proofErr w:type="spellStart"/>
       <w:r>
         <w:rPr>
           <w:i/>
         </w:rPr>
         <w:t>Aumayr</w:t>
       </w:r>
+      <w:proofErr w:type="spellEnd"/>
       <w:r>
         <w:t xml:space="preserve"> </w:t>
       </w:r>
@@ -8458,12 +8906,14 @@
       <w:r>
         <w:t xml:space="preserve"> So finden sich zwei Phasen, nämlich Wachstum und Reife, wortwörtlich in allen drei Einteilungen. Auch die Einführungsphase wird in allen drei Modellen genannt, jedoch bei </w:t>
       </w:r>
+      <w:proofErr w:type="spellStart"/>
       <w:r>
         <w:rPr>
           <w:i/>
         </w:rPr>
         <w:t>Lennertz</w:t>
       </w:r>
+      <w:proofErr w:type="spellEnd"/>
       <w:sdt>
         <w:sdtPr>
           <w:rPr>
@@ -8515,12 +8965,14 @@
       <w:r>
         <w:t xml:space="preserve"> und </w:t>
       </w:r>
+      <w:proofErr w:type="spellStart"/>
       <w:r>
         <w:rPr>
           <w:i/>
         </w:rPr>
         <w:t>Aumayr</w:t>
       </w:r>
+      <w:proofErr w:type="spellEnd"/>
       <w:sdt>
         <w:sdtPr>
           <w:rPr>
@@ -8590,12 +9042,14 @@
       <w:r>
         <w:t xml:space="preserve">, dass </w:t>
       </w:r>
+      <w:proofErr w:type="spellStart"/>
       <w:r>
         <w:rPr>
           <w:i/>
         </w:rPr>
         <w:t>Kairies</w:t>
       </w:r>
+      <w:proofErr w:type="spellEnd"/>
       <w:r>
         <w:t xml:space="preserve"> </w:t>
       </w:r>
@@ -8643,12 +9097,14 @@
       <w:r>
         <w:t xml:space="preserve"> unternehmerische Tätigkeit stehen, wird der Begriff Entwicklung für die erste Phase übernommen. Der generellen Reifephase schließt sich in zwei Modellen eine Sättigungsphase an, bei </w:t>
       </w:r>
+      <w:proofErr w:type="spellStart"/>
       <w:r>
         <w:rPr>
           <w:i/>
         </w:rPr>
         <w:t>Lennertz</w:t>
       </w:r>
+      <w:proofErr w:type="spellEnd"/>
       <w:sdt>
         <w:sdtPr>
           <w:rPr>
@@ -8704,12 +9160,14 @@
         <w:lastRenderedPageBreak/>
         <w:t xml:space="preserve">gangsphase schließt sich bei </w:t>
       </w:r>
+      <w:proofErr w:type="spellStart"/>
       <w:r>
         <w:rPr>
           <w:i/>
         </w:rPr>
         <w:t>Kairies</w:t>
       </w:r>
+      <w:proofErr w:type="spellEnd"/>
       <w:sdt>
         <w:sdtPr>
           <w:rPr>
@@ -8761,12 +9219,14 @@
       <w:r>
         <w:t xml:space="preserve"> der genannten Sättigung an. </w:t>
       </w:r>
+      <w:proofErr w:type="spellStart"/>
       <w:r>
         <w:rPr>
           <w:i/>
         </w:rPr>
         <w:t>Aumayr</w:t>
       </w:r>
+      <w:proofErr w:type="spellEnd"/>
       <w:r>
         <w:t xml:space="preserve"> </w:t>
       </w:r>
@@ -8882,12 +9342,14 @@
       <w:r>
         <w:t xml:space="preserve"> Der bereits genannten Rückgangsphase folgt bei </w:t>
       </w:r>
+      <w:proofErr w:type="spellStart"/>
       <w:r>
         <w:rPr>
           <w:i/>
         </w:rPr>
         <w:t>Kairies</w:t>
       </w:r>
+      <w:proofErr w:type="spellEnd"/>
       <w:sdt>
         <w:sdtPr>
           <w:rPr>
@@ -8939,12 +9401,14 @@
       <w:r>
         <w:t xml:space="preserve"> die Elimination und bei </w:t>
       </w:r>
+      <w:proofErr w:type="spellStart"/>
       <w:r>
         <w:rPr>
           <w:i/>
         </w:rPr>
         <w:t>Lennertz</w:t>
       </w:r>
+      <w:proofErr w:type="spellEnd"/>
       <w:sdt>
         <w:sdtPr>
           <w:rPr>
@@ -9092,12 +9556,14 @@
                 <w:i/>
               </w:rPr>
             </w:pPr>
+            <w:proofErr w:type="spellStart"/>
             <w:r>
               <w:rPr>
                 <w:i/>
               </w:rPr>
               <w:t>Kairies</w:t>
             </w:r>
+            <w:proofErr w:type="spellEnd"/>
           </w:p>
         </w:tc>
         <w:tc>
@@ -9111,12 +9577,14 @@
                 <w:i/>
               </w:rPr>
             </w:pPr>
+            <w:proofErr w:type="spellStart"/>
             <w:r>
               <w:rPr>
                 <w:i/>
               </w:rPr>
               <w:t>Lennertz</w:t>
             </w:r>
+            <w:proofErr w:type="spellEnd"/>
           </w:p>
         </w:tc>
         <w:tc>
@@ -9130,12 +9598,14 @@
                 <w:i/>
               </w:rPr>
             </w:pPr>
+            <w:proofErr w:type="spellStart"/>
             <w:r>
               <w:rPr>
                 <w:i/>
               </w:rPr>
               <w:t>Aumayr</w:t>
             </w:r>
+            <w:proofErr w:type="spellEnd"/>
           </w:p>
         </w:tc>
         <w:tc>
@@ -10637,9 +11107,19 @@
           <w:numId w:val="18"/>
         </w:numPr>
       </w:pPr>
-      <w:r>
-        <w:t>Continual Service Improvement</w:t>
-      </w:r>
+      <w:proofErr w:type="spellStart"/>
+      <w:r>
+        <w:t>Continual</w:t>
+      </w:r>
+      <w:proofErr w:type="spellEnd"/>
+      <w:r>
+        <w:t xml:space="preserve"> Service </w:t>
+      </w:r>
+      <w:proofErr w:type="spellStart"/>
+      <w:r>
+        <w:t>Improvement</w:t>
+      </w:r>
+      <w:proofErr w:type="spellEnd"/>
     </w:p>
     <w:p>
       <w:r>
@@ -10777,7 +11257,23 @@
         </w:sdtContent>
       </w:sdt>
       <w:r>
-        <w:t>. Jederzeit präsent ist die Continual Service Improvement, welche die kontinuierliche Verbesserung der Organisation sicherstellt</w:t>
+        <w:t xml:space="preserve">. Jederzeit präsent ist die </w:t>
+      </w:r>
+      <w:proofErr w:type="spellStart"/>
+      <w:r>
+        <w:t>Continual</w:t>
+      </w:r>
+      <w:proofErr w:type="spellEnd"/>
+      <w:r>
+        <w:t xml:space="preserve"> Service </w:t>
+      </w:r>
+      <w:proofErr w:type="spellStart"/>
+      <w:r>
+        <w:t>Improvement</w:t>
+      </w:r>
+      <w:proofErr w:type="spellEnd"/>
+      <w:r>
+        <w:t>, welche die kontinuierliche Verbesserung der Organisation sicherstellt</w:t>
       </w:r>
       <w:sdt>
         <w:sdtPr>
@@ -10891,7 +11387,23 @@
         </w:numPr>
       </w:pPr>
       <w:r>
-        <w:t>effizienter und effektiver Umgang mit Änderungen („Changes“)</w:t>
+        <w:t>effizienter und effektiver Umgang mit Änderungen („</w:t>
+      </w:r>
+      <w:commentRangeStart w:id="51"/>
+      <w:proofErr w:type="spellStart"/>
+      <w:r>
+        <w:t>Changes</w:t>
+      </w:r>
+      <w:commentRangeEnd w:id="51"/>
+      <w:proofErr w:type="spellEnd"/>
+      <w:r>
+        <w:rPr>
+          <w:rStyle w:val="Kommentarzeichen"/>
+        </w:rPr>
+        <w:commentReference w:id="51"/>
+      </w:r>
+      <w:r>
+        <w:t>“)</w:t>
       </w:r>
     </w:p>
     <w:p>
@@ -10986,7 +11498,23 @@
         </w:numPr>
       </w:pPr>
       <w:r>
-        <w:t>Service Asset and Configuration Management</w:t>
+        <w:t xml:space="preserve">Service Asset </w:t>
+      </w:r>
+      <w:proofErr w:type="spellStart"/>
+      <w:r>
+        <w:t>and</w:t>
+      </w:r>
+      <w:proofErr w:type="spellEnd"/>
+      <w:r>
+        <w:t xml:space="preserve"> </w:t>
+      </w:r>
+      <w:proofErr w:type="spellStart"/>
+      <w:r>
+        <w:t>Configuration</w:t>
+      </w:r>
+      <w:proofErr w:type="spellEnd"/>
+      <w:r>
+        <w:t xml:space="preserve"> Management</w:t>
       </w:r>
     </w:p>
     <w:p>
@@ -11010,7 +11538,23 @@
         </w:numPr>
       </w:pPr>
       <w:r>
-        <w:t>Transition Planning and Support</w:t>
+        <w:t xml:space="preserve">Transition </w:t>
+      </w:r>
+      <w:proofErr w:type="spellStart"/>
+      <w:r>
+        <w:t>Planning</w:t>
+      </w:r>
+      <w:proofErr w:type="spellEnd"/>
+      <w:r>
+        <w:t xml:space="preserve"> </w:t>
+      </w:r>
+      <w:proofErr w:type="spellStart"/>
+      <w:r>
+        <w:t>and</w:t>
+      </w:r>
+      <w:proofErr w:type="spellEnd"/>
+      <w:r>
+        <w:t xml:space="preserve"> Support</w:t>
       </w:r>
     </w:p>
     <w:p>
@@ -11022,7 +11566,23 @@
         </w:numPr>
       </w:pPr>
       <w:r>
-        <w:t>Release and Deployment Management</w:t>
+        <w:t xml:space="preserve">Release </w:t>
+      </w:r>
+      <w:proofErr w:type="spellStart"/>
+      <w:r>
+        <w:t>and</w:t>
+      </w:r>
+      <w:proofErr w:type="spellEnd"/>
+      <w:r>
+        <w:t xml:space="preserve"> </w:t>
+      </w:r>
+      <w:proofErr w:type="spellStart"/>
+      <w:r>
+        <w:t>Deployment</w:t>
+      </w:r>
+      <w:proofErr w:type="spellEnd"/>
+      <w:r>
+        <w:t xml:space="preserve"> Management</w:t>
       </w:r>
     </w:p>
     <w:p>
@@ -11034,7 +11594,23 @@
         </w:numPr>
       </w:pPr>
       <w:r>
-        <w:t>Service Testing and Validation</w:t>
+        <w:t xml:space="preserve">Service </w:t>
+      </w:r>
+      <w:proofErr w:type="spellStart"/>
+      <w:r>
+        <w:t>Testing</w:t>
+      </w:r>
+      <w:proofErr w:type="spellEnd"/>
+      <w:r>
+        <w:t xml:space="preserve"> </w:t>
+      </w:r>
+      <w:proofErr w:type="spellStart"/>
+      <w:r>
+        <w:t>and</w:t>
+      </w:r>
+      <w:proofErr w:type="spellEnd"/>
+      <w:r>
+        <w:t xml:space="preserve"> Validation</w:t>
       </w:r>
     </w:p>
     <w:p>
@@ -11167,8 +11743,8 @@
           <w:b/>
         </w:rPr>
       </w:pPr>
-      <w:bookmarkStart w:id="51" w:name="_Ref445907730"/>
-      <w:bookmarkStart w:id="52" w:name="_Toc446933793"/>
+      <w:bookmarkStart w:id="52" w:name="_Ref445907730"/>
+      <w:bookmarkStart w:id="53" w:name="_Toc446933793"/>
       <w:r>
         <w:rPr>
           <w:b/>
@@ -11243,14 +11819,14 @@
         </w:rPr>
         <w:fldChar w:fldCharType="end"/>
       </w:r>
-      <w:bookmarkEnd w:id="51"/>
+      <w:bookmarkEnd w:id="52"/>
       <w:r>
         <w:rPr>
           <w:b/>
         </w:rPr>
         <w:t>: Überblick ITIL</w:t>
       </w:r>
-      <w:bookmarkEnd w:id="52"/>
+      <w:bookmarkEnd w:id="53"/>
     </w:p>
     <w:p>
       <w:pPr>
@@ -11288,7 +11864,87 @@
     </w:p>
     <w:p>
       <w:r>
-        <w:t>Neben ITIL werden auch im IT-Referenzmodell COBIT (Controlled Objectivies for Information and Related Technology), als Teil der Management-Domäe „Build, cquire and Implement“, Prozesse für die Durchführung von Änderungen beschrieben</w:t>
+        <w:t>Neben ITIL werden auch im IT-Referenzmodell COBIT (</w:t>
+      </w:r>
+      <w:proofErr w:type="spellStart"/>
+      <w:r>
+        <w:t>Controlled</w:t>
+      </w:r>
+      <w:proofErr w:type="spellEnd"/>
+      <w:r>
+        <w:t xml:space="preserve"> </w:t>
+      </w:r>
+      <w:proofErr w:type="spellStart"/>
+      <w:r>
+        <w:t>Objectivies</w:t>
+      </w:r>
+      <w:proofErr w:type="spellEnd"/>
+      <w:r>
+        <w:t xml:space="preserve"> </w:t>
+      </w:r>
+      <w:proofErr w:type="spellStart"/>
+      <w:r>
+        <w:t>for</w:t>
+      </w:r>
+      <w:proofErr w:type="spellEnd"/>
+      <w:r>
+        <w:t xml:space="preserve"> Information </w:t>
+      </w:r>
+      <w:proofErr w:type="spellStart"/>
+      <w:r>
+        <w:t>and</w:t>
+      </w:r>
+      <w:proofErr w:type="spellEnd"/>
+      <w:r>
+        <w:t xml:space="preserve"> </w:t>
+      </w:r>
+      <w:proofErr w:type="spellStart"/>
+      <w:r>
+        <w:t>Related</w:t>
+      </w:r>
+      <w:proofErr w:type="spellEnd"/>
+      <w:r>
+        <w:t xml:space="preserve"> Technology), als Teil der Management-</w:t>
+      </w:r>
+      <w:proofErr w:type="spellStart"/>
+      <w:r>
+        <w:t>Domäe</w:t>
+      </w:r>
+      <w:proofErr w:type="spellEnd"/>
+      <w:r>
+        <w:t xml:space="preserve"> „</w:t>
+      </w:r>
+      <w:proofErr w:type="spellStart"/>
+      <w:r>
+        <w:t>Build</w:t>
+      </w:r>
+      <w:proofErr w:type="spellEnd"/>
+      <w:r>
+        <w:t xml:space="preserve">, </w:t>
+      </w:r>
+      <w:proofErr w:type="spellStart"/>
+      <w:r>
+        <w:t>cquire</w:t>
+      </w:r>
+      <w:proofErr w:type="spellEnd"/>
+      <w:r>
+        <w:t xml:space="preserve"> </w:t>
+      </w:r>
+      <w:proofErr w:type="spellStart"/>
+      <w:r>
+        <w:t>and</w:t>
+      </w:r>
+      <w:proofErr w:type="spellEnd"/>
+      <w:r>
+        <w:t xml:space="preserve"> </w:t>
+      </w:r>
+      <w:proofErr w:type="spellStart"/>
+      <w:r>
+        <w:t>Implement</w:t>
+      </w:r>
+      <w:proofErr w:type="spellEnd"/>
+      <w:r>
+        <w:t>“, Prozesse für die Durchführung von Änderungen beschrieben</w:t>
       </w:r>
       <w:sdt>
         <w:sdtPr>
@@ -11320,7 +11976,15 @@
         <w:t>.</w:t>
       </w:r>
       <w:r>
-        <w:t xml:space="preserve"> Der COBIT-Prozess „Managemen von Änderungen“ entspricht hierbei dem ITIL-Prozess Change Management </w:t>
+        <w:t xml:space="preserve"> Der COBIT-Prozess „</w:t>
+      </w:r>
+      <w:proofErr w:type="spellStart"/>
+      <w:r>
+        <w:t>Managemen</w:t>
+      </w:r>
+      <w:proofErr w:type="spellEnd"/>
+      <w:r>
+        <w:t xml:space="preserve"> von Änderungen“ entspricht hierbei dem ITIL-Prozess Change Management </w:t>
       </w:r>
       <w:sdt>
         <w:sdtPr>
@@ -11349,7 +12013,23 @@
         </w:sdtContent>
       </w:sdt>
       <w:r>
-        <w:t>. Das Release and Deployment Management aus ITIL findet sich in COBIT im Prozess „Managen der Abnahme und Über</w:t>
+        <w:t xml:space="preserve">. Das Release </w:t>
+      </w:r>
+      <w:proofErr w:type="spellStart"/>
+      <w:r>
+        <w:t>and</w:t>
+      </w:r>
+      <w:proofErr w:type="spellEnd"/>
+      <w:r>
+        <w:t xml:space="preserve"> </w:t>
+      </w:r>
+      <w:proofErr w:type="spellStart"/>
+      <w:r>
+        <w:t>Deployment</w:t>
+      </w:r>
+      <w:proofErr w:type="spellEnd"/>
+      <w:r>
+        <w:t xml:space="preserve"> Management aus ITIL findet sich in COBIT im Prozess „Managen der Abnahme und Über</w:t>
       </w:r>
       <w:r>
         <w:lastRenderedPageBreak/>
@@ -11458,8 +12138,8 @@
       <w:pPr>
         <w:pStyle w:val="berschrift1"/>
       </w:pPr>
-      <w:bookmarkStart w:id="53" w:name="_Ref442963836"/>
-      <w:bookmarkStart w:id="54" w:name="_Toc446933806"/>
+      <w:bookmarkStart w:id="54" w:name="_Ref442963836"/>
+      <w:bookmarkStart w:id="55" w:name="_Toc446933806"/>
       <w:r>
         <w:lastRenderedPageBreak/>
         <w:t xml:space="preserve">Entwurfsaspekte der </w:t>
@@ -11470,8 +12150,8 @@
       <w:r>
         <w:t xml:space="preserve"> Standardtypen</w:t>
       </w:r>
-      <w:bookmarkEnd w:id="53"/>
       <w:bookmarkEnd w:id="54"/>
+      <w:bookmarkEnd w:id="55"/>
     </w:p>
     <w:p>
       <w:r>
@@ -11545,14 +12225,14 @@
       <w:pPr>
         <w:pStyle w:val="berschrift2"/>
       </w:pPr>
-      <w:bookmarkStart w:id="55" w:name="_Toc446933807"/>
+      <w:bookmarkStart w:id="56" w:name="_Toc446933807"/>
       <w:r>
         <w:t xml:space="preserve">Risiken innerhalb </w:t>
       </w:r>
       <w:r>
         <w:t>Produktlebenszyklusphasen</w:t>
       </w:r>
-      <w:bookmarkEnd w:id="55"/>
+      <w:bookmarkEnd w:id="56"/>
     </w:p>
     <w:p>
       <w:r>
@@ -11721,11 +12401,11 @@
       <w:pPr>
         <w:pStyle w:val="berschrift3"/>
       </w:pPr>
-      <w:bookmarkStart w:id="56" w:name="_Toc446933808"/>
+      <w:bookmarkStart w:id="57" w:name="_Toc446933808"/>
       <w:r>
         <w:t>Entwicklung</w:t>
       </w:r>
-      <w:bookmarkEnd w:id="56"/>
+      <w:bookmarkEnd w:id="57"/>
     </w:p>
     <w:p>
       <w:r>
@@ -12059,6 +12739,7 @@
       <w:r>
         <w:t xml:space="preserve">. </w:t>
       </w:r>
+      <w:proofErr w:type="spellStart"/>
       <w:r>
         <w:rPr>
           <w:i/>
@@ -12083,6 +12764,7 @@
         </w:rPr>
         <w:t>r</w:t>
       </w:r>
+      <w:proofErr w:type="spellEnd"/>
       <w:r>
         <w:t xml:space="preserve"> </w:t>
       </w:r>
@@ -12186,7 +12868,15 @@
         <w:t xml:space="preserve">und der Ermöglichung des schnellen Kundenfeedbacks </w:t>
       </w:r>
       <w:r>
-        <w:t>eignet sich daher Scrum als Projektvorgehen für IT-Produkte bzw. -Produktanteile besonders gut</w:t>
+        <w:t xml:space="preserve">eignet sich daher </w:t>
+      </w:r>
+      <w:proofErr w:type="spellStart"/>
+      <w:r>
+        <w:t>Scrum</w:t>
+      </w:r>
+      <w:proofErr w:type="spellEnd"/>
+      <w:r>
+        <w:t xml:space="preserve"> als Projektvorgehen für IT-Produkte bzw. -Produktanteile besonders gut</w:t>
       </w:r>
       <w:r>
         <w:t>, da es effektiv Risiken reduziert</w:t>
@@ -12221,7 +12911,15 @@
         <w:t>.</w:t>
       </w:r>
       <w:r>
-        <w:t xml:space="preserve"> Besonders der Scrum-Aspekt des minimalen Produkts führt in dieser Situation zum größten Erfolg, da es aufgrund der Fokussierung auf Kernfunktionen günstiger und schneller erstellt sowie angepasst werden kann</w:t>
+        <w:t xml:space="preserve"> Besonders der </w:t>
+      </w:r>
+      <w:proofErr w:type="spellStart"/>
+      <w:r>
+        <w:t>Scrum</w:t>
+      </w:r>
+      <w:proofErr w:type="spellEnd"/>
+      <w:r>
+        <w:t>-Aspekt des minimalen Produkts führt in dieser Situation zum größten Erfolg, da es aufgrund der Fokussierung auf Kernfunktionen günstiger und schneller erstellt sowie angepasst werden kann</w:t>
       </w:r>
       <w:sdt>
         <w:sdtPr>
@@ -12312,7 +13010,15 @@
         <w:t>e sind</w:t>
       </w:r>
       <w:r>
-        <w:t xml:space="preserve"> jedoch nach wie vor die Time to Market sowie der richtige Zeitpunkt der Veröffentlichung (vgl. Kapitel </w:t>
+        <w:t xml:space="preserve"> jedoch nach wie vor die Time </w:t>
+      </w:r>
+      <w:proofErr w:type="spellStart"/>
+      <w:r>
+        <w:t>to</w:t>
+      </w:r>
+      <w:proofErr w:type="spellEnd"/>
+      <w:r>
+        <w:t xml:space="preserve"> Market sowie der richtige Zeitpunkt der Veröffentlichung (vgl. Kapitel </w:t>
       </w:r>
       <w:r>
         <w:fldChar w:fldCharType="begin"/>
@@ -12477,12 +13183,12 @@
       <w:pPr>
         <w:pStyle w:val="berschrift3"/>
       </w:pPr>
-      <w:bookmarkStart w:id="57" w:name="_Toc446933809"/>
+      <w:bookmarkStart w:id="58" w:name="_Toc446933809"/>
       <w:r>
         <w:lastRenderedPageBreak/>
         <w:t>Einführung</w:t>
       </w:r>
-      <w:bookmarkEnd w:id="57"/>
+      <w:bookmarkEnd w:id="58"/>
     </w:p>
     <w:p>
       <w:r>
@@ -12920,26 +13626,76 @@
         <w:rPr>
           <w:highlight w:val="yellow"/>
         </w:rPr>
-        <w:t>Risiko: zu teuer -&gt; minimum viable product</w:t>
-      </w:r>
-    </w:p>
-    <w:p>
+        <w:t xml:space="preserve">Risiko: zu teuer -&gt; </w:t>
+      </w:r>
+      <w:proofErr w:type="spellStart"/>
       <w:r>
         <w:rPr>
           <w:highlight w:val="yellow"/>
         </w:rPr>
-        <w:t>Risiko: das falsche -&gt; A/B Testing, schneller Feedbackzyklus</w:t>
+        <w:t>minimum</w:t>
+      </w:r>
+      <w:proofErr w:type="spellEnd"/>
+      <w:r>
+        <w:rPr>
+          <w:highlight w:val="yellow"/>
+        </w:rPr>
+        <w:t xml:space="preserve"> </w:t>
+      </w:r>
+      <w:proofErr w:type="spellStart"/>
+      <w:r>
+        <w:rPr>
+          <w:highlight w:val="yellow"/>
+        </w:rPr>
+        <w:t>viable</w:t>
+      </w:r>
+      <w:proofErr w:type="spellEnd"/>
+      <w:r>
+        <w:rPr>
+          <w:highlight w:val="yellow"/>
+        </w:rPr>
+        <w:t xml:space="preserve"> </w:t>
+      </w:r>
+      <w:proofErr w:type="spellStart"/>
+      <w:r>
+        <w:rPr>
+          <w:highlight w:val="yellow"/>
+        </w:rPr>
+        <w:t>product</w:t>
+      </w:r>
+      <w:proofErr w:type="spellEnd"/>
+    </w:p>
+    <w:p>
+      <w:r>
+        <w:rPr>
+          <w:highlight w:val="yellow"/>
+        </w:rPr>
+        <w:t xml:space="preserve">Risiko: das falsche -&gt; A/B </w:t>
+      </w:r>
+      <w:proofErr w:type="spellStart"/>
+      <w:r>
+        <w:rPr>
+          <w:highlight w:val="yellow"/>
+        </w:rPr>
+        <w:t>Testing</w:t>
+      </w:r>
+      <w:proofErr w:type="spellEnd"/>
+      <w:r>
+        <w:rPr>
+          <w:highlight w:val="yellow"/>
+        </w:rPr>
+        <w:t>, schneller Feedbackzyklus</w:t>
       </w:r>
     </w:p>
     <w:p>
       <w:pPr>
         <w:pStyle w:val="berschrift3"/>
       </w:pPr>
-      <w:bookmarkStart w:id="58" w:name="_Toc446933810"/>
+      <w:bookmarkStart w:id="59" w:name="_Toc446933810"/>
       <w:r>
         <w:t>Wachstum</w:t>
       </w:r>
-      <w:bookmarkEnd w:id="58"/>
+      <w:bookmarkEnd w:id="59"/>
     </w:p>
     <w:p>
       <w:r>
@@ -13226,11 +13982,11 @@
       <w:pPr>
         <w:pStyle w:val="berschrift3"/>
       </w:pPr>
-      <w:bookmarkStart w:id="59" w:name="_Toc446933811"/>
+      <w:bookmarkStart w:id="60" w:name="_Toc446933811"/>
       <w:r>
         <w:t>Reife</w:t>
       </w:r>
-      <w:bookmarkEnd w:id="59"/>
+      <w:bookmarkEnd w:id="60"/>
     </w:p>
     <w:p>
       <w:r>
@@ -13444,7 +14200,31 @@
         <w:t>.</w:t>
       </w:r>
       <w:r>
-        <w:t xml:space="preserve"> Für die Marktanteilsicherung ist die kommunikationspolitische Abgrenzung vom Wettbewerb mittels der Argumentation von Alleinstellungsmerkmalen (oder auch USP – unique selling point) entscheidend</w:t>
+        <w:t xml:space="preserve"> Für die Marktanteilsicherung ist die kommunikationspolitische Abgrenzung vom Wettbewerb mittels der Argumentation von Alleinstellungsmerkmalen (oder auch USP – </w:t>
+      </w:r>
+      <w:proofErr w:type="spellStart"/>
+      <w:r>
+        <w:t>unique</w:t>
+      </w:r>
+      <w:proofErr w:type="spellEnd"/>
+      <w:r>
+        <w:t xml:space="preserve"> </w:t>
+      </w:r>
+      <w:proofErr w:type="spellStart"/>
+      <w:r>
+        <w:t>selling</w:t>
+      </w:r>
+      <w:proofErr w:type="spellEnd"/>
+      <w:r>
+        <w:t xml:space="preserve"> </w:t>
+      </w:r>
+      <w:proofErr w:type="spellStart"/>
+      <w:r>
+        <w:t>point</w:t>
+      </w:r>
+      <w:proofErr w:type="spellEnd"/>
+      <w:r>
+        <w:t>) entscheidend</w:t>
       </w:r>
       <w:sdt>
         <w:sdtPr>
@@ -13533,11 +14313,11 @@
       <w:pPr>
         <w:pStyle w:val="berschrift3"/>
       </w:pPr>
-      <w:bookmarkStart w:id="60" w:name="_Toc446933812"/>
+      <w:bookmarkStart w:id="61" w:name="_Toc446933812"/>
       <w:r>
         <w:t>Entsorgung</w:t>
       </w:r>
-      <w:bookmarkEnd w:id="60"/>
+      <w:bookmarkEnd w:id="61"/>
     </w:p>
     <w:p>
       <w:r>
@@ -13852,11 +14632,11 @@
       <w:pPr>
         <w:pStyle w:val="berschrift3"/>
       </w:pPr>
-      <w:bookmarkStart w:id="61" w:name="_Toc446933813"/>
+      <w:bookmarkStart w:id="62" w:name="_Toc446933813"/>
       <w:r>
         <w:t>Zusammenfassung der Risiken der einzelnen Phasen</w:t>
       </w:r>
-      <w:bookmarkEnd w:id="61"/>
+      <w:bookmarkEnd w:id="62"/>
     </w:p>
     <w:p>
       <w:pPr>
@@ -13884,17 +14664,39 @@
         <w:rPr>
           <w:highlight w:val="yellow"/>
         </w:rPr>
-        <w:t>Deckungsbeitrag Grafik von Aumayr über Phasen?</w:t>
-      </w:r>
-      <w:r>
-        <w:t xml:space="preserve"> Und oder Lennertz S. 20</w:t>
+        <w:t xml:space="preserve">Deckungsbeitrag Grafik von </w:t>
+      </w:r>
+      <w:proofErr w:type="spellStart"/>
+      <w:r>
+        <w:rPr>
+          <w:highlight w:val="yellow"/>
+        </w:rPr>
+        <w:t>Aumayr</w:t>
+      </w:r>
+      <w:proofErr w:type="spellEnd"/>
+      <w:r>
+        <w:rPr>
+          <w:highlight w:val="yellow"/>
+        </w:rPr>
+        <w:t xml:space="preserve"> über Phasen?</w:t>
+      </w:r>
+      <w:r>
+        <w:t xml:space="preserve"> Und oder </w:t>
+      </w:r>
+      <w:proofErr w:type="spellStart"/>
+      <w:r>
+        <w:t>Lennertz</w:t>
+      </w:r>
+      <w:proofErr w:type="spellEnd"/>
+      <w:r>
+        <w:t xml:space="preserve"> S. 20</w:t>
       </w:r>
     </w:p>
     <w:p>
       <w:pPr>
         <w:pStyle w:val="berschrift2"/>
       </w:pPr>
-      <w:bookmarkStart w:id="62" w:name="_Toc446933814"/>
+      <w:bookmarkStart w:id="63" w:name="_Toc446933814"/>
       <w:r>
         <w:t xml:space="preserve">Methoden des </w:t>
       </w:r>
@@ -13904,7 +14706,7 @@
       <w:r>
         <w:t>s zum Umgang mit Risiken</w:t>
       </w:r>
-      <w:bookmarkEnd w:id="62"/>
+      <w:bookmarkEnd w:id="63"/>
     </w:p>
     <w:p>
       <w:r>
@@ -13945,7 +14747,7 @@
       <w:pPr>
         <w:pStyle w:val="berschrift3"/>
       </w:pPr>
-      <w:bookmarkStart w:id="63" w:name="_Ref446516759"/>
+      <w:bookmarkStart w:id="64" w:name="_Ref446516759"/>
       <w:r>
         <w:t>Richtlinien</w:t>
       </w:r>
@@ -13981,7 +14783,13 @@
         </w:sdtContent>
       </w:sdt>
       <w:r>
-        <w:t>. Damit diese Richtlinien greifen ist die Unterstützung durch die Unternehmensführung entscheidend</w:t>
+        <w:t xml:space="preserve">. Damit diese Richtlinien greifen ist die Unterstützung durch die Unternehmensführung </w:t>
+      </w:r>
+      <w:r>
+        <w:t xml:space="preserve">bei ihrer Durchsetzung </w:t>
+      </w:r>
+      <w:r>
+        <w:t>entscheidend</w:t>
       </w:r>
       <w:sdt>
         <w:sdtPr>
@@ -14065,8 +14873,13 @@
       <w:r>
         <w:t xml:space="preserve">alle </w:t>
       </w:r>
-      <w:r>
-        <w:t xml:space="preserve">Changes </w:t>
+      <w:proofErr w:type="spellStart"/>
+      <w:r>
+        <w:t>Changes</w:t>
+      </w:r>
+      <w:proofErr w:type="spellEnd"/>
+      <w:r>
+        <w:t xml:space="preserve"> </w:t>
       </w:r>
       <w:r>
         <w:t>müssen die Service Transition Prozesse durchlaufen</w:t>
@@ -14205,7 +15018,10 @@
         </w:numPr>
       </w:pPr>
       <w:r>
-        <w:t>Qualitätssicherung für Services anbieten</w:t>
+        <w:t xml:space="preserve">Qualitätssicherung für Services </w:t>
+      </w:r>
+      <w:r>
+        <w:t>durchführen</w:t>
       </w:r>
     </w:p>
     <w:p>
@@ -14221,6 +15037,200 @@
       </w:r>
     </w:p>
     <w:p>
+      <w:r>
+        <w:t xml:space="preserve">Bei der eigenen Service Transition Richtlinie ist darauf </w:t>
+      </w:r>
+      <w:r>
+        <w:t xml:space="preserve">zu achten, dass alle Änderungen, außer </w:t>
+      </w:r>
+      <w:r>
+        <w:t xml:space="preserve">Standard und Emergency </w:t>
+      </w:r>
+      <w:proofErr w:type="spellStart"/>
+      <w:r>
+        <w:t>Changes</w:t>
+      </w:r>
+      <w:proofErr w:type="spellEnd"/>
+      <w:r>
+        <w:t>,</w:t>
+      </w:r>
+      <w:r>
+        <w:t xml:space="preserve"> über Releases </w:t>
+      </w:r>
+      <w:r>
+        <w:t>durchgeführt werden soll</w:t>
+      </w:r>
+      <w:r>
+        <w:t>en</w:t>
+      </w:r>
+      <w:r>
+        <w:t xml:space="preserve"> und deren Veröffentlichungstermine frühzeitig abzustimmen sind</w:t>
+      </w:r>
+      <w:sdt>
+        <w:sdtPr>
+          <w:id w:val="-1891255466"/>
+          <w:citation/>
+        </w:sdtPr>
+        <w:sdtContent>
+          <w:r>
+            <w:fldChar w:fldCharType="begin"/>
+          </w:r>
+          <w:r>
+            <w:instrText xml:space="preserve">CITATION AXE11 \p "S. 37" \l 1031 </w:instrText>
+          </w:r>
+          <w:r>
+            <w:fldChar w:fldCharType="separate"/>
+          </w:r>
+          <w:r>
+            <w:rPr>
+              <w:noProof/>
+            </w:rPr>
+            <w:t xml:space="preserve"> (AXELOS 2011, S. 37)</w:t>
+          </w:r>
+          <w:r>
+            <w:fldChar w:fldCharType="end"/>
+          </w:r>
+        </w:sdtContent>
+      </w:sdt>
+      <w:r>
+        <w:t>.</w:t>
+      </w:r>
+      <w:r>
+        <w:t xml:space="preserve"> Im Rahmen der Change-Abstimmung ist über die Bestätigung durch die Stakeholder sicherzustellen, dass der veränderte Service den Anforderungen entspricht</w:t>
+      </w:r>
+      <w:sdt>
+        <w:sdtPr>
+          <w:id w:val="1236826137"/>
+          <w:citation/>
+        </w:sdtPr>
+        <w:sdtContent>
+          <w:r>
+            <w:fldChar w:fldCharType="begin"/>
+          </w:r>
+          <w:r>
+            <w:instrText xml:space="preserve">CITATION AXE11 \p "S. 40" \l 1031 </w:instrText>
+          </w:r>
+          <w:r>
+            <w:fldChar w:fldCharType="separate"/>
+          </w:r>
+          <w:r>
+            <w:rPr>
+              <w:noProof/>
+            </w:rPr>
+            <w:t xml:space="preserve"> (AXELOS 2011, S. 40)</w:t>
+          </w:r>
+          <w:r>
+            <w:fldChar w:fldCharType="end"/>
+          </w:r>
+        </w:sdtContent>
+      </w:sdt>
+      <w:r>
+        <w:t>. Während und nach der Veröffentlichung soll der veränderte Service für einen definierten Zeitraum überwacht werden, um sicherzustellen, dass die Veränderung wie geplant verläuft</w:t>
+      </w:r>
+      <w:sdt>
+        <w:sdtPr>
+          <w:id w:val="1264806880"/>
+          <w:citation/>
+        </w:sdtPr>
+        <w:sdtContent>
+          <w:r>
+            <w:fldChar w:fldCharType="begin"/>
+          </w:r>
+          <w:r>
+            <w:instrText xml:space="preserve">CITATION AXE11 \p "S. 39" \l 1031 </w:instrText>
+          </w:r>
+          <w:r>
+            <w:fldChar w:fldCharType="separate"/>
+          </w:r>
+          <w:r>
+            <w:rPr>
+              <w:noProof/>
+            </w:rPr>
+            <w:t xml:space="preserve"> (AXELOS 2011, S. 39)</w:t>
+          </w:r>
+          <w:r>
+            <w:fldChar w:fldCharType="end"/>
+          </w:r>
+        </w:sdtContent>
+      </w:sdt>
+      <w:r>
+        <w:t>. Wiederkehrende und fehleranfällige Aktivitäten, wie z. B. der Bau und die Installation der Software, sollten aus Gründen der Effektivität und Effizienz automatisiert werden</w:t>
+      </w:r>
+      <w:sdt>
+        <w:sdtPr>
+          <w:id w:val="1519280251"/>
+          <w:citation/>
+        </w:sdtPr>
+        <w:sdtContent>
+          <w:r>
+            <w:fldChar w:fldCharType="begin"/>
+          </w:r>
+          <w:r>
+            <w:instrText xml:space="preserve">CITATION AXE11 \p "S. 43" \l 1031 </w:instrText>
+          </w:r>
+          <w:r>
+            <w:fldChar w:fldCharType="separate"/>
+          </w:r>
+          <w:r>
+            <w:rPr>
+              <w:noProof/>
+            </w:rPr>
+            <w:t xml:space="preserve"> (AXELOS 2011, S. 43)</w:t>
+          </w:r>
+          <w:r>
+            <w:fldChar w:fldCharType="end"/>
+          </w:r>
+        </w:sdtContent>
+      </w:sdt>
+      <w:r>
+        <w:t>. Bei der Durchführung von Qualitätssicherungsaktivitäten</w:t>
+      </w:r>
+      <w:r>
+        <w:t xml:space="preserve"> ist sicherzustellen</w:t>
+      </w:r>
+      <w:r>
+        <w:t xml:space="preserve">, dass Testumgebungen der Wirkumgebung so ähnlich wie möglich sind und </w:t>
+      </w:r>
+      <w:r>
+        <w:t xml:space="preserve">dass </w:t>
+      </w:r>
+      <w:r>
+        <w:t xml:space="preserve">die Tester </w:t>
+      </w:r>
+      <w:r>
+        <w:t>unabhängig vom Entwickler des Service sind</w:t>
+      </w:r>
+      <w:sdt>
+        <w:sdtPr>
+          <w:id w:val="-559632092"/>
+          <w:citation/>
+        </w:sdtPr>
+        <w:sdtContent>
+          <w:r>
+            <w:fldChar w:fldCharType="begin"/>
+          </w:r>
+          <w:r>
+            <w:instrText xml:space="preserve">CITATION AXE11 \p "S. 44" \l 1031 </w:instrText>
+          </w:r>
+          <w:r>
+            <w:fldChar w:fldCharType="separate"/>
+          </w:r>
+          <w:r>
+            <w:rPr>
+              <w:noProof/>
+            </w:rPr>
+            <w:t xml:space="preserve"> (AXELOS 2011, S. 44)</w:t>
+          </w:r>
+          <w:r>
+            <w:fldChar w:fldCharType="end"/>
+          </w:r>
+        </w:sdtContent>
+      </w:sdt>
+      <w:r>
+        <w:t>.</w:t>
+      </w:r>
+    </w:p>
+    <w:p>
       <w:pPr>
         <w:rPr>
           <w:highlight w:val="yellow"/>
@@ -14230,24 +15240,11 @@
         <w:rPr>
           <w:highlight w:val="yellow"/>
         </w:rPr>
-        <w:t>prüfen zu welche Richtlinie Details sinnvoll sind und aufführen</w:t>
-      </w:r>
-    </w:p>
-    <w:p>
-      <w:pPr>
-        <w:rPr>
-          <w:highlight w:val="yellow"/>
-        </w:rPr>
-      </w:pPr>
-      <w:r>
-        <w:rPr>
-          <w:highlight w:val="yellow"/>
-        </w:rPr>
         <w:t>ISO-20000-1 Norm</w:t>
       </w:r>
     </w:p>
     <w:p>
-      <w:commentRangeStart w:id="64"/>
+      <w:commentRangeStart w:id="65"/>
       <w:r>
         <w:t>Neben diesen allgemeinen Richtlinien der ITIL Service Transition und der ISO/IEC sind zusätzlich spezifisch noch weitere Regelungen zu beachten. Darunter fallen vor allem rechtliche Rahmenbedingungen der jeweiligen Branche und des jeweiligen Marktes. Zusätzlich können individuelle Richtlinien beispielsweise in Abhängigkeit von unterschie</w:t>
       </w:r>
@@ -14258,7 +15255,15 @@
         <w:t xml:space="preserve"> durch die Organisationsform eingeführt werden. Darunter könnte z. B. die explizite Freigabe des CIOs (Chief Information Officer) bei</w:t>
       </w:r>
       <w:r>
-        <w:t xml:space="preserve"> kritischen Changes, </w:t>
+        <w:t xml:space="preserve"> kritischen </w:t>
+      </w:r>
+      <w:proofErr w:type="spellStart"/>
+      <w:r>
+        <w:t>Changes</w:t>
+      </w:r>
+      <w:proofErr w:type="spellEnd"/>
+      <w:r>
+        <w:t xml:space="preserve">, </w:t>
       </w:r>
       <w:r>
         <w:t xml:space="preserve">die Freigabe einer Security-Abteilung bei Änderungen an öffentlichen Diensten </w:t>
@@ -14269,38 +15274,277 @@
       <w:r>
         <w:t xml:space="preserve">fallen. </w:t>
       </w:r>
-      <w:commentRangeEnd w:id="64"/>
+      <w:commentRangeEnd w:id="65"/>
       <w:r>
         <w:rPr>
           <w:rStyle w:val="Kommentarzeichen"/>
         </w:rPr>
-        <w:commentReference w:id="64"/>
+        <w:commentReference w:id="65"/>
       </w:r>
     </w:p>
     <w:p>
       <w:pPr>
         <w:pStyle w:val="berschrift3"/>
       </w:pPr>
-      <w:bookmarkStart w:id="65" w:name="_Ref446517322"/>
-      <w:bookmarkStart w:id="66" w:name="_Toc446933816"/>
-      <w:bookmarkEnd w:id="63"/>
-      <w:r>
+      <w:bookmarkStart w:id="66" w:name="_Ref446517322"/>
+      <w:bookmarkStart w:id="67" w:name="_Toc446933816"/>
+      <w:bookmarkEnd w:id="64"/>
+      <w:commentRangeStart w:id="68"/>
+      <w:r>
+        <w:lastRenderedPageBreak/>
         <w:t>Prozesse</w:t>
       </w:r>
-      <w:bookmarkEnd w:id="65"/>
       <w:bookmarkEnd w:id="66"/>
-    </w:p>
-    <w:p>
-      <w:pPr>
-        <w:rPr>
-          <w:highlight w:val="yellow"/>
-        </w:rPr>
-      </w:pPr>
-      <w:r>
-        <w:rPr>
-          <w:highlight w:val="yellow"/>
-        </w:rPr>
-        <w:t>Die Prozesse des Release-Managements setzen die Richtlinien um und stellen sicher, dass diese eingehalten werden. ITIL bla blub...</w:t>
+      <w:bookmarkEnd w:id="67"/>
+      <w:commentRangeEnd w:id="68"/>
+      <w:r>
+        <w:rPr>
+          <w:rStyle w:val="Kommentarzeichen"/>
+          <w:b w:val="0"/>
+          <w:kern w:val="0"/>
+        </w:rPr>
+        <w:commentReference w:id="68"/>
+      </w:r>
+    </w:p>
+    <w:p>
+      <w:r>
+        <w:t>Die Prozesse des Release-Managements dienen der Sicherstellung der beschrieben</w:t>
+      </w:r>
+      <w:r>
+        <w:t>en</w:t>
+      </w:r>
+      <w:r>
+        <w:t xml:space="preserve"> Richtlinien.</w:t>
+      </w:r>
+      <w:r>
+        <w:t xml:space="preserve"> Die Prozesse der ITIL Service Transition wurden bereits in Kapitel </w:t>
+      </w:r>
+      <w:r>
+        <w:fldChar w:fldCharType="begin"/>
+      </w:r>
+      <w:r>
+        <w:instrText xml:space="preserve"> REF _Ref446517190 \r \h </w:instrText>
+      </w:r>
+      <w:r>
+        <w:fldChar w:fldCharType="separate"/>
+      </w:r>
+      <w:r>
+        <w:t>2.4</w:t>
+      </w:r>
+      <w:r>
+        <w:fldChar w:fldCharType="end"/>
+      </w:r>
+      <w:r>
+        <w:t xml:space="preserve"> genannt und werden nun hinsichtlich Zweck, Zielen, Mehrwert sowie den Grundgedanken beschrieben. Eine detaillierte Vorstellung kann</w:t>
+      </w:r>
+      <w:r>
+        <w:t xml:space="preserve"> aufgrund des Umfangs</w:t>
+      </w:r>
+      <w:r>
+        <w:t xml:space="preserve"> an dieser Stelle nicht erfolgen, dazu ist die </w:t>
+      </w:r>
+      <w:r>
+        <w:t>Quellliteratur heranzuziehen.</w:t>
+      </w:r>
+      <w:r>
+        <w:t xml:space="preserve"> </w:t>
+      </w:r>
+      <w:r>
+        <w:t xml:space="preserve">Der Prozess </w:t>
+      </w:r>
+      <w:r>
+        <w:rPr>
+          <w:b/>
+        </w:rPr>
+        <w:t xml:space="preserve">Transition </w:t>
+      </w:r>
+      <w:proofErr w:type="spellStart"/>
+      <w:r>
+        <w:rPr>
+          <w:b/>
+        </w:rPr>
+        <w:t>Planning</w:t>
+      </w:r>
+      <w:proofErr w:type="spellEnd"/>
+      <w:r>
+        <w:rPr>
+          <w:b/>
+        </w:rPr>
+        <w:t xml:space="preserve"> </w:t>
+      </w:r>
+      <w:proofErr w:type="spellStart"/>
+      <w:r>
+        <w:rPr>
+          <w:b/>
+        </w:rPr>
+        <w:t>and</w:t>
+      </w:r>
+      <w:proofErr w:type="spellEnd"/>
+      <w:r>
+        <w:rPr>
+          <w:b/>
+        </w:rPr>
+        <w:t xml:space="preserve"> Support (TPS)</w:t>
+      </w:r>
+      <w:r>
+        <w:t xml:space="preserve">  dient der übergreifenden Planung und Koordination des Veränderungsvorhabens</w:t>
+      </w:r>
+      <w:sdt>
+        <w:sdtPr>
+          <w:id w:val="558301663"/>
+          <w:citation/>
+        </w:sdtPr>
+        <w:sdtContent>
+          <w:r>
+            <w:fldChar w:fldCharType="begin"/>
+          </w:r>
+          <w:r>
+            <w:instrText xml:space="preserve">CITATION AXE11 \p "S. 51" \l 1031 </w:instrText>
+          </w:r>
+          <w:r>
+            <w:fldChar w:fldCharType="separate"/>
+          </w:r>
+          <w:r>
+            <w:rPr>
+              <w:noProof/>
+            </w:rPr>
+            <w:t xml:space="preserve"> (AXELOS 2011, S. 51)</w:t>
+          </w:r>
+          <w:r>
+            <w:fldChar w:fldCharType="end"/>
+          </w:r>
+        </w:sdtContent>
+      </w:sdt>
+      <w:r>
+        <w:t>. Ziel ist es unter anderem die Veränderung innerhalb der geplanten Vorgaben hinsichtlich Kosten, Zeit und Qualität durchzuführen</w:t>
+      </w:r>
+      <w:sdt>
+        <w:sdtPr>
+          <w:id w:val="77105146"/>
+          <w:citation/>
+        </w:sdtPr>
+        <w:sdtContent>
+          <w:r>
+            <w:fldChar w:fldCharType="begin"/>
+          </w:r>
+          <w:r>
+            <w:instrText xml:space="preserve">CITATION AXE11 \p "S. 51" \l 1031 </w:instrText>
+          </w:r>
+          <w:r>
+            <w:fldChar w:fldCharType="separate"/>
+          </w:r>
+          <w:r>
+            <w:rPr>
+              <w:noProof/>
+            </w:rPr>
+            <w:t xml:space="preserve"> (AXELOS 2011, S. 51)</w:t>
+          </w:r>
+          <w:r>
+            <w:fldChar w:fldCharType="end"/>
+          </w:r>
+        </w:sdtContent>
+      </w:sdt>
+      <w:r>
+        <w:t>.</w:t>
+      </w:r>
+      <w:r>
+        <w:t xml:space="preserve"> Eine weitere Zielstellung ist die Identifizierung und Steuerung von Risiken, um die Fehlerwahrscheinlichkeit zu senken</w:t>
+      </w:r>
+      <w:sdt>
+        <w:sdtPr>
+          <w:id w:val="286321910"/>
+          <w:citation/>
+        </w:sdtPr>
+        <w:sdtContent>
+          <w:r>
+            <w:fldChar w:fldCharType="begin"/>
+          </w:r>
+          <w:r>
+            <w:instrText xml:space="preserve">CITATION AXE11 \p "S. 51" \l 1031 </w:instrText>
+          </w:r>
+          <w:r>
+            <w:fldChar w:fldCharType="separate"/>
+          </w:r>
+          <w:r>
+            <w:rPr>
+              <w:noProof/>
+            </w:rPr>
+            <w:t xml:space="preserve"> (AXELOS 2011, S. 51)</w:t>
+          </w:r>
+          <w:r>
+            <w:fldChar w:fldCharType="end"/>
+          </w:r>
+        </w:sdtContent>
+      </w:sdt>
+      <w:r>
+        <w:t>. Der Mehrwert des Services liegt in der Befähigung zur Bearbeitung einer großen Anzahl von Veränderungen unter Einhaltung der Vorgaben</w:t>
+      </w:r>
+      <w:sdt>
+        <w:sdtPr>
+          <w:id w:val="-1200167755"/>
+          <w:citation/>
+        </w:sdtPr>
+        <w:sdtContent>
+          <w:r>
+            <w:fldChar w:fldCharType="begin"/>
+          </w:r>
+          <w:r>
+            <w:instrText xml:space="preserve">CITATION AXE11 \p "S. 51" \l 1031 </w:instrText>
+          </w:r>
+          <w:r>
+            <w:fldChar w:fldCharType="separate"/>
+          </w:r>
+          <w:r>
+            <w:rPr>
+              <w:noProof/>
+            </w:rPr>
+            <w:t xml:space="preserve"> (AXELOS 2011, S. 51)</w:t>
+          </w:r>
+          <w:r>
+            <w:fldChar w:fldCharType="end"/>
+          </w:r>
+        </w:sdtContent>
+      </w:sdt>
+      <w:r>
+        <w:t>. Innerhalb von TPS werden Release-Richtlinien vereinbart, welche u. a. die Frequenz von Veröffentlichungen, Wartungsfenster, das Testverfahren sowie Freigabestufen definieren</w:t>
+      </w:r>
+      <w:sdt>
+        <w:sdtPr>
+          <w:id w:val="167292728"/>
+          <w:citation/>
+        </w:sdtPr>
+        <w:sdtContent>
+          <w:r>
+            <w:fldChar w:fldCharType="begin"/>
+          </w:r>
+          <w:r>
+            <w:instrText xml:space="preserve">CITATION AXE11 \p "S. 53" \l 1031 </w:instrText>
+          </w:r>
+          <w:r>
+            <w:fldChar w:fldCharType="separate"/>
+          </w:r>
+          <w:r>
+            <w:rPr>
+              <w:noProof/>
+            </w:rPr>
+            <w:t xml:space="preserve"> (AXELOS 2011, S. 53)</w:t>
+          </w:r>
+          <w:r>
+            <w:fldChar w:fldCharType="end"/>
+          </w:r>
+        </w:sdtContent>
+      </w:sdt>
+      <w:r>
+        <w:t xml:space="preserve">. Das </w:t>
+      </w:r>
+      <w:r>
+        <w:rPr>
+          <w:b/>
+        </w:rPr>
+        <w:t>Change Management (CHM)</w:t>
+      </w:r>
+      <w:r>
+        <w:t>...</w:t>
       </w:r>
     </w:p>
     <w:p>
@@ -14411,8 +15655,16 @@
         <w:rPr>
           <w:highlight w:val="yellow"/>
         </w:rPr>
-        <w:t>Interner TMg</w:t>
-      </w:r>
+        <w:t xml:space="preserve">Interner </w:t>
+      </w:r>
+      <w:proofErr w:type="spellStart"/>
+      <w:r>
+        <w:rPr>
+          <w:highlight w:val="yellow"/>
+        </w:rPr>
+        <w:t>TMg</w:t>
+      </w:r>
+      <w:proofErr w:type="spellEnd"/>
     </w:p>
     <w:p>
       <w:pPr>
@@ -14465,7 +15717,6 @@
         <w:rPr>
           <w:highlight w:val="yellow"/>
         </w:rPr>
-        <w:lastRenderedPageBreak/>
         <w:t>Security</w:t>
       </w:r>
     </w:p>
@@ -14637,6 +15888,7 @@
         <w:rPr>
           <w:highlight w:val="yellow"/>
         </w:rPr>
+        <w:lastRenderedPageBreak/>
         <w:t>Je nach Änderungsumfang, meist 1-5 AT</w:t>
       </w:r>
     </w:p>
@@ -14644,11 +15896,11 @@
       <w:pPr>
         <w:pStyle w:val="berschrift3"/>
       </w:pPr>
-      <w:bookmarkStart w:id="67" w:name="_Toc446933817"/>
+      <w:bookmarkStart w:id="69" w:name="_Toc446933817"/>
       <w:r>
         <w:t>Standardisierung</w:t>
       </w:r>
-      <w:bookmarkEnd w:id="67"/>
+      <w:bookmarkEnd w:id="69"/>
     </w:p>
     <w:p>
       <w:pPr>
@@ -14681,11 +15933,11 @@
       <w:pPr>
         <w:pStyle w:val="berschrift3"/>
       </w:pPr>
-      <w:bookmarkStart w:id="68" w:name="_Toc446933818"/>
+      <w:bookmarkStart w:id="70" w:name="_Toc446933818"/>
       <w:r>
         <w:t>Automatisierung</w:t>
       </w:r>
-      <w:bookmarkEnd w:id="68"/>
+      <w:bookmarkEnd w:id="70"/>
     </w:p>
     <w:p>
       <w:pPr>
@@ -14712,12 +15964,14 @@
           <w:highlight w:val="yellow"/>
         </w:rPr>
       </w:pPr>
+      <w:proofErr w:type="spellStart"/>
       <w:r>
         <w:rPr>
           <w:highlight w:val="yellow"/>
         </w:rPr>
         <w:t>Provisionierung</w:t>
       </w:r>
+      <w:proofErr w:type="spellEnd"/>
     </w:p>
     <w:p>
       <w:pPr>
@@ -14725,12 +15979,14 @@
           <w:highlight w:val="yellow"/>
         </w:rPr>
       </w:pPr>
+      <w:proofErr w:type="spellStart"/>
       <w:r>
         <w:rPr>
           <w:highlight w:val="yellow"/>
         </w:rPr>
         <w:t>Build</w:t>
       </w:r>
+      <w:proofErr w:type="spellEnd"/>
     </w:p>
     <w:p>
       <w:pPr>
@@ -14751,12 +16007,14 @@
           <w:highlight w:val="yellow"/>
         </w:rPr>
       </w:pPr>
+      <w:proofErr w:type="spellStart"/>
       <w:r>
         <w:rPr>
           <w:highlight w:val="yellow"/>
         </w:rPr>
         <w:t>Deployment</w:t>
       </w:r>
+      <w:proofErr w:type="spellEnd"/>
     </w:p>
     <w:p>
       <w:pPr>
@@ -14801,8 +16059,8 @@
           <w:szCs w:val="22"/>
         </w:rPr>
       </w:pPr>
-      <w:bookmarkStart w:id="69" w:name="_Ref442963953"/>
-      <w:bookmarkStart w:id="70" w:name="_Toc446933819"/>
+      <w:bookmarkStart w:id="71" w:name="_Ref442963953"/>
+      <w:bookmarkStart w:id="72" w:name="_Toc446933819"/>
       <w:r>
         <w:lastRenderedPageBreak/>
         <w:t>Ko</w:t>
@@ -14813,18 +16071,20 @@
       <w:r>
         <w:t xml:space="preserve"> Risiken der Produktlebenszyklusphasen</w:t>
       </w:r>
-      <w:bookmarkEnd w:id="69"/>
-      <w:bookmarkEnd w:id="70"/>
+      <w:bookmarkEnd w:id="71"/>
+      <w:bookmarkEnd w:id="72"/>
     </w:p>
     <w:p>
       <w:pPr>
         <w:pStyle w:val="berschrift2"/>
       </w:pPr>
-      <w:bookmarkStart w:id="71" w:name="_Toc446933820"/>
+      <w:bookmarkStart w:id="73" w:name="_Toc446933820"/>
+      <w:proofErr w:type="spellStart"/>
       <w:r>
         <w:t>DevOps</w:t>
       </w:r>
-      <w:bookmarkEnd w:id="71"/>
+      <w:bookmarkEnd w:id="73"/>
+      <w:proofErr w:type="spellEnd"/>
     </w:p>
     <w:p>
       <w:r>
@@ -14835,11 +16095,11 @@
       <w:pPr>
         <w:pStyle w:val="berschrift2"/>
       </w:pPr>
-      <w:bookmarkStart w:id="72" w:name="_Toc446933821"/>
+      <w:bookmarkStart w:id="74" w:name="_Toc446933821"/>
       <w:r>
         <w:t>Formell</w:t>
       </w:r>
-      <w:bookmarkEnd w:id="72"/>
+      <w:bookmarkEnd w:id="74"/>
     </w:p>
     <w:p>
       <w:r>
@@ -14850,11 +16110,11 @@
       <w:pPr>
         <w:pStyle w:val="berschrift2"/>
       </w:pPr>
-      <w:bookmarkStart w:id="73" w:name="_Toc446933822"/>
+      <w:bookmarkStart w:id="75" w:name="_Toc446933822"/>
       <w:r>
         <w:t>Individuell</w:t>
       </w:r>
-      <w:bookmarkEnd w:id="73"/>
+      <w:bookmarkEnd w:id="75"/>
     </w:p>
     <w:p>
       <w:r>
@@ -14865,14 +16125,14 @@
       <w:pPr>
         <w:pStyle w:val="berschrift1"/>
       </w:pPr>
-      <w:bookmarkStart w:id="74" w:name="_Ref442964028"/>
-      <w:bookmarkStart w:id="75" w:name="_Toc446933823"/>
+      <w:bookmarkStart w:id="76" w:name="_Ref442964028"/>
+      <w:bookmarkStart w:id="77" w:name="_Toc446933823"/>
       <w:r>
         <w:lastRenderedPageBreak/>
         <w:t>Kritische Würdigung der Standardtypen</w:t>
       </w:r>
-      <w:bookmarkEnd w:id="74"/>
-      <w:bookmarkEnd w:id="75"/>
+      <w:bookmarkEnd w:id="76"/>
+      <w:bookmarkEnd w:id="77"/>
     </w:p>
     <w:p>
       <w:r>
@@ -14908,7 +16168,15 @@
         </w:sdtContent>
       </w:sdt>
       <w:r>
-        <w:t>, Marktlebenszyklus (Aumayr 296 ff.)</w:t>
+        <w:t>, Marktlebenszyklus (</w:t>
+      </w:r>
+      <w:proofErr w:type="spellStart"/>
+      <w:r>
+        <w:t>Aumayr</w:t>
+      </w:r>
+      <w:proofErr w:type="spellEnd"/>
+      <w:r>
+        <w:t xml:space="preserve"> 296 ff.)</w:t>
       </w:r>
     </w:p>
     <w:p>
@@ -14920,35 +16188,40 @@
       <w:pPr>
         <w:pStyle w:val="berschrift1"/>
       </w:pPr>
-      <w:bookmarkStart w:id="76" w:name="_Ref442964114"/>
-      <w:bookmarkStart w:id="77" w:name="_Toc446933824"/>
+      <w:bookmarkStart w:id="78" w:name="_Ref442964114"/>
+      <w:bookmarkStart w:id="79" w:name="_Toc446933824"/>
       <w:r>
         <w:lastRenderedPageBreak/>
         <w:t>Demonstration der Standardtypen am Fallbeispiel DPDHL Group</w:t>
       </w:r>
-      <w:bookmarkEnd w:id="76"/>
-      <w:bookmarkEnd w:id="77"/>
+      <w:bookmarkEnd w:id="78"/>
+      <w:bookmarkEnd w:id="79"/>
     </w:p>
     <w:p>
       <w:r>
         <w:t xml:space="preserve">TF CD + </w:t>
       </w:r>
-      <w:r>
-        <w:t>DevOps bei Postident</w:t>
+      <w:proofErr w:type="spellStart"/>
+      <w:r>
+        <w:t>DevOps</w:t>
+      </w:r>
+      <w:proofErr w:type="spellEnd"/>
+      <w:r>
+        <w:t xml:space="preserve"> bei Postident</w:t>
       </w:r>
     </w:p>
     <w:p>
       <w:pPr>
         <w:pStyle w:val="berschrift1"/>
       </w:pPr>
-      <w:bookmarkStart w:id="78" w:name="_Ref442964164"/>
-      <w:bookmarkStart w:id="79" w:name="_Toc446933825"/>
+      <w:bookmarkStart w:id="80" w:name="_Ref442964164"/>
+      <w:bookmarkStart w:id="81" w:name="_Toc446933825"/>
       <w:r>
         <w:lastRenderedPageBreak/>
         <w:t>Evaluation der Zielerreichung und Ausblick</w:t>
       </w:r>
-      <w:bookmarkEnd w:id="78"/>
-      <w:bookmarkEnd w:id="79"/>
+      <w:bookmarkEnd w:id="80"/>
+      <w:bookmarkEnd w:id="81"/>
     </w:p>
     <w:p>
       <w:r>
@@ -14970,24 +16243,24 @@
           <w:cols w:space="708"/>
         </w:sectPr>
       </w:pPr>
-      <w:bookmarkStart w:id="80" w:name="_Toc415465643"/>
-      <w:bookmarkStart w:id="81" w:name="_Ref414785387"/>
-      <w:bookmarkStart w:id="82" w:name="_Ref418325438"/>
-      <w:bookmarkStart w:id="83" w:name="_Toc415465661"/>
-      <w:bookmarkStart w:id="84" w:name="_Toc410799451"/>
-      <w:bookmarkStart w:id="85" w:name="_Toc410799366"/>
-      <w:bookmarkStart w:id="86" w:name="_Toc410799446"/>
-      <w:bookmarkStart w:id="87" w:name="_Toc410799361"/>
-    </w:p>
+      <w:bookmarkStart w:id="82" w:name="_Toc410799361"/>
+      <w:bookmarkStart w:id="83" w:name="_Toc410799446"/>
+      <w:bookmarkStart w:id="84" w:name="_Toc410799366"/>
+      <w:bookmarkStart w:id="85" w:name="_Toc410799451"/>
+      <w:bookmarkStart w:id="86" w:name="_Toc415465661"/>
+      <w:bookmarkStart w:id="87" w:name="_Ref418325438"/>
+      <w:bookmarkStart w:id="88" w:name="_Ref414785387"/>
+      <w:bookmarkStart w:id="89" w:name="_Toc415465643"/>
+    </w:p>
+    <w:bookmarkEnd w:id="89" w:displacedByCustomXml="next"/>
+    <w:bookmarkEnd w:id="88" w:displacedByCustomXml="next"/>
     <w:bookmarkEnd w:id="87" w:displacedByCustomXml="next"/>
     <w:bookmarkEnd w:id="86" w:displacedByCustomXml="next"/>
     <w:bookmarkEnd w:id="85" w:displacedByCustomXml="next"/>
     <w:bookmarkEnd w:id="84" w:displacedByCustomXml="next"/>
     <w:bookmarkEnd w:id="83" w:displacedByCustomXml="next"/>
     <w:bookmarkEnd w:id="82" w:displacedByCustomXml="next"/>
-    <w:bookmarkEnd w:id="81" w:displacedByCustomXml="next"/>
-    <w:bookmarkEnd w:id="80" w:displacedByCustomXml="next"/>
-    <w:bookmarkStart w:id="88" w:name="_Toc446933826" w:displacedByCustomXml="next"/>
+    <w:bookmarkStart w:id="90" w:name="_Toc446933826" w:displacedByCustomXml="next"/>
     <w:sdt>
       <w:sdtPr>
         <w:rPr>
@@ -15009,7 +16282,7 @@
           <w:r>
             <w:t>Literaturverzeichnis</w:t>
           </w:r>
-          <w:bookmarkEnd w:id="88"/>
+          <w:bookmarkEnd w:id="90"/>
         </w:p>
         <w:sdt>
           <w:sdtPr>
@@ -16007,12 +17280,12 @@
       <w:pPr>
         <w:pStyle w:val="berschrift1ohneNummerierung"/>
       </w:pPr>
-      <w:bookmarkStart w:id="89" w:name="_Toc446933827"/>
+      <w:bookmarkStart w:id="91" w:name="_Toc446933827"/>
       <w:r>
         <w:lastRenderedPageBreak/>
         <w:t>Erklärung</w:t>
       </w:r>
-      <w:bookmarkEnd w:id="89"/>
+      <w:bookmarkEnd w:id="91"/>
     </w:p>
     <w:p>
       <w:pPr>
@@ -16045,7 +17318,7 @@
           </w:ffData>
         </w:fldChar>
       </w:r>
-      <w:bookmarkStart w:id="90" w:name="Text15"/>
+      <w:bookmarkStart w:id="92" w:name="Text15"/>
       <w:r>
         <w:instrText xml:space="preserve"> FORMTEXT </w:instrText>
       </w:r>
@@ -16061,7 +17334,7 @@
       <w:r>
         <w:fldChar w:fldCharType="end"/>
       </w:r>
-      <w:bookmarkEnd w:id="90"/>
+      <w:bookmarkEnd w:id="92"/>
     </w:p>
     <w:p>
       <w:pPr>
@@ -16094,7 +17367,7 @@
           </w:ffData>
         </w:fldChar>
       </w:r>
-      <w:bookmarkStart w:id="91" w:name="Text16"/>
+      <w:bookmarkStart w:id="93" w:name="Text16"/>
       <w:r>
         <w:instrText xml:space="preserve"> FORMTEXT </w:instrText>
       </w:r>
@@ -16110,7 +17383,7 @@
       <w:r>
         <w:fldChar w:fldCharType="end"/>
       </w:r>
-      <w:bookmarkEnd w:id="91"/>
+      <w:bookmarkEnd w:id="93"/>
     </w:p>
     <w:p>
       <w:pPr>
@@ -16140,7 +17413,7 @@
           </w:ffData>
         </w:fldChar>
       </w:r>
-      <w:bookmarkStart w:id="92" w:name="Text17"/>
+      <w:bookmarkStart w:id="94" w:name="Text17"/>
       <w:r>
         <w:instrText xml:space="preserve"> FORMTEXT </w:instrText>
       </w:r>
@@ -16156,7 +17429,7 @@
       <w:r>
         <w:fldChar w:fldCharType="end"/>
       </w:r>
-      <w:bookmarkEnd w:id="92"/>
+      <w:bookmarkEnd w:id="94"/>
     </w:p>
     <w:p>
       <w:pPr>
@@ -16444,7 +17717,7 @@
       </w:r>
     </w:p>
   </w:comment>
-  <w:comment w:id="64" w:author="steve lohr" w:date="2016-04-09T11:59:00Z" w:initials="s">
+  <w:comment w:id="51" w:author="steve lohr" w:date="2016-04-10T18:39:00Z" w:initials="s">
     <w:p>
       <w:pPr>
         <w:pStyle w:val="Kommentartext"/>
@@ -16456,7 +17729,39 @@
         <w:annotationRef/>
       </w:r>
       <w:r>
+        <w:t>Definieren und unterschiedliche Typen (Standard, Emergency, andere) beschreiben</w:t>
+      </w:r>
+    </w:p>
+  </w:comment>
+  <w:comment w:id="65" w:author="steve lohr" w:date="2016-04-09T11:59:00Z" w:initials="s">
+    <w:p>
+      <w:pPr>
+        <w:pStyle w:val="Kommentartext"/>
+      </w:pPr>
+      <w:r>
+        <w:rPr>
+          <w:rStyle w:val="Kommentarzeichen"/>
+        </w:rPr>
+        <w:annotationRef/>
+      </w:r>
+      <w:r>
         <w:t>Quelle?</w:t>
+      </w:r>
+    </w:p>
+  </w:comment>
+  <w:comment w:id="68" w:author="steve lohr" w:date="2016-04-10T19:30:00Z" w:initials="s">
+    <w:p>
+      <w:pPr>
+        <w:pStyle w:val="Kommentartext"/>
+      </w:pPr>
+      <w:r>
+        <w:rPr>
+          <w:rStyle w:val="Kommentarzeichen"/>
+        </w:rPr>
+        <w:annotationRef/>
+      </w:r>
+      <w:r>
+        <w:t>Abkürzungsverzeichnis</w:t>
       </w:r>
     </w:p>
   </w:comment>
@@ -16472,7 +17777,9 @@
   <w15:commentEx w15:paraId="72E4F7F6" w15:done="0"/>
   <w15:commentEx w15:paraId="6F4407B8" w15:done="0"/>
   <w15:commentEx w15:paraId="5914F1CE" w15:done="0"/>
+  <w15:commentEx w15:paraId="21A3B37D" w15:done="0"/>
   <w15:commentEx w15:paraId="33B9D7D4" w15:done="0"/>
+  <w15:commentEx w15:paraId="62D2AAE1" w15:done="0"/>
 </w15:commentsEx>
 </file>
 
@@ -16690,7 +17997,7 @@
       <w:rPr>
         <w:noProof/>
       </w:rPr>
-      <w:t>26</w:t>
+      <w:t>27</w:t>
     </w:r>
     <w:r>
       <w:fldChar w:fldCharType="end"/>
@@ -16742,7 +18049,7 @@
       <w:rPr>
         <w:noProof/>
       </w:rPr>
-      <w:t>28</w:t>
+      <w:t>29</w:t>
     </w:r>
     <w:r>
       <w:fldChar w:fldCharType="end"/>
@@ -17034,7 +18341,7 @@
         <w:rPr>
           <w:noProof/>
         </w:rPr>
-        <w:t>Grundlagen</w:t>
+        <w:t>Einleitung</w:t>
       </w:r>
     </w:fldSimple>
     <w:r>
@@ -17056,7 +18363,7 @@
       <w:rPr>
         <w:noProof/>
       </w:rPr>
-      <w:t>5</w:t>
+      <w:t>1</w:t>
     </w:r>
     <w:r>
       <w:fldChar w:fldCharType="end"/>
@@ -22313,7 +23620,7 @@
 </file>
 
 <file path=customXml/itemProps1.xml><?xml version="1.0" encoding="utf-8"?>
-<ds:datastoreItem xmlns:ds="http://schemas.openxmlformats.org/officeDocument/2006/customXml" ds:itemID="{089A1927-D4F0-9143-8543-683B218C734E}">
+<ds:datastoreItem xmlns:ds="http://schemas.openxmlformats.org/officeDocument/2006/customXml" ds:itemID="{B8DCD28F-CB58-2242-BCCC-A5A932F138DC}">
   <ds:schemaRefs>
     <ds:schemaRef ds:uri="http://schemas.openxmlformats.org/officeDocument/2006/bibliography"/>
   </ds:schemaRefs>

</xml_diff>

<commit_message>
Überarbeitung 3.2.1, Anfang 3.2.2
</commit_message>
<xml_diff>
--- a/Masterthesis_RMST_Steve_Lohr_MSC_WI2016.docx
+++ b/Masterthesis_RMST_Steve_Lohr_MSC_WI2016.docx
@@ -4614,7 +4614,6 @@
           <w:cols w:space="708"/>
         </w:sectPr>
       </w:pPr>
-      <w:bookmarkStart w:id="18" w:name="_GoBack"/>
       <w:r>
         <w:t>USP</w:t>
       </w:r>
@@ -4658,15 +4657,14 @@
       <w:pPr>
         <w:pStyle w:val="berschrift1"/>
       </w:pPr>
-      <w:bookmarkStart w:id="19" w:name="_Ref445636100"/>
-      <w:bookmarkStart w:id="20" w:name="_Toc448153147"/>
-      <w:bookmarkEnd w:id="18"/>
+      <w:bookmarkStart w:id="18" w:name="_Ref445636100"/>
+      <w:bookmarkStart w:id="19" w:name="_Toc448153147"/>
       <w:r>
         <w:lastRenderedPageBreak/>
         <w:t>Einleitung</w:t>
       </w:r>
+      <w:bookmarkEnd w:id="18"/>
       <w:bookmarkEnd w:id="19"/>
-      <w:bookmarkEnd w:id="20"/>
     </w:p>
     <w:p>
       <w:r>
@@ -4883,24 +4881,65 @@
       <w:r>
         <w:t xml:space="preserve">. </w:t>
       </w:r>
+      <w:commentRangeStart w:id="20"/>
+      <w:r>
+        <w:t xml:space="preserve">Aufgrund der anhaltenden Digitalisierung hat die </w:t>
+      </w:r>
+      <w:r>
+        <w:t>Informationstechnik</w:t>
+      </w:r>
+      <w:r>
+        <w:t xml:space="preserve"> (IT)</w:t>
+      </w:r>
+      <w:r>
+        <w:t xml:space="preserve"> </w:t>
+      </w:r>
+      <w:r>
+        <w:t xml:space="preserve">einen immer größer werdenden </w:t>
+      </w:r>
+      <w:r>
+        <w:t>Einfluss auf diesen Zeitpunkt</w:t>
+      </w:r>
+      <w:commentRangeEnd w:id="20"/>
+      <w:r>
+        <w:rPr>
+          <w:rStyle w:val="Kommentarzeichen"/>
+        </w:rPr>
+        <w:commentReference w:id="20"/>
+      </w:r>
+      <w:r>
+        <w:t>.</w:t>
+      </w:r>
+      <w:r>
+        <w:t xml:space="preserve"> </w:t>
+      </w:r>
       <w:commentRangeStart w:id="21"/>
       <w:r>
-        <w:t xml:space="preserve">Aufgrund der anhaltenden Digitalisierung hat die </w:t>
-      </w:r>
-      <w:r>
-        <w:t>Informationstechnik</w:t>
-      </w:r>
-      <w:r>
-        <w:t xml:space="preserve"> (IT)</w:t>
-      </w:r>
-      <w:r>
-        <w:t xml:space="preserve"> </w:t>
-      </w:r>
-      <w:r>
-        <w:t xml:space="preserve">einen immer größer werdenden </w:t>
-      </w:r>
-      <w:r>
-        <w:t>Einfluss auf diesen Zeitpunkt</w:t>
+        <w:t xml:space="preserve">Kritische </w:t>
+      </w:r>
+      <w:r>
+        <w:t xml:space="preserve">zeitliche </w:t>
+      </w:r>
+      <w:r>
+        <w:t>Faktoren i</w:t>
+      </w:r>
+      <w:r>
+        <w:t>nnerhalb der IT</w:t>
+      </w:r>
+      <w:r>
+        <w:t xml:space="preserve"> sind </w:t>
+      </w:r>
+      <w:r>
+        <w:t xml:space="preserve">dabei </w:t>
+      </w:r>
+      <w:r>
+        <w:t xml:space="preserve">die </w:t>
+      </w:r>
+      <w:r>
+        <w:t xml:space="preserve">Softwareentwicklung und das </w:t>
+      </w:r>
+      <w:r>
+        <w:t>Release-Management</w:t>
       </w:r>
       <w:commentRangeEnd w:id="21"/>
       <w:r>
@@ -4908,47 +4947,6 @@
           <w:rStyle w:val="Kommentarzeichen"/>
         </w:rPr>
         <w:commentReference w:id="21"/>
-      </w:r>
-      <w:r>
-        <w:t>.</w:t>
-      </w:r>
-      <w:r>
-        <w:t xml:space="preserve"> </w:t>
-      </w:r>
-      <w:commentRangeStart w:id="22"/>
-      <w:r>
-        <w:t xml:space="preserve">Kritische </w:t>
-      </w:r>
-      <w:r>
-        <w:t xml:space="preserve">zeitliche </w:t>
-      </w:r>
-      <w:r>
-        <w:t>Faktoren i</w:t>
-      </w:r>
-      <w:r>
-        <w:t>nnerhalb der IT</w:t>
-      </w:r>
-      <w:r>
-        <w:t xml:space="preserve"> sind </w:t>
-      </w:r>
-      <w:r>
-        <w:t xml:space="preserve">dabei </w:t>
-      </w:r>
-      <w:r>
-        <w:t xml:space="preserve">die </w:t>
-      </w:r>
-      <w:r>
-        <w:t xml:space="preserve">Softwareentwicklung und das </w:t>
-      </w:r>
-      <w:r>
-        <w:t>Release-Management</w:t>
-      </w:r>
-      <w:commentRangeEnd w:id="22"/>
-      <w:r>
-        <w:rPr>
-          <w:rStyle w:val="Kommentarzeichen"/>
-        </w:rPr>
-        <w:commentReference w:id="22"/>
       </w:r>
       <w:r>
         <w:t>. A</w:t>
@@ -5066,15 +5064,26 @@
       <w:r>
         <w:t xml:space="preserve">. </w:t>
       </w:r>
+      <w:commentRangeStart w:id="22"/>
+      <w:r>
+        <w:t xml:space="preserve">Die Softwareentwicklung findet in vielen Fällen jedoch isoliert vom IT-Service-Management und damit dem </w:t>
+      </w:r>
+      <w:r>
+        <w:t>Release-Management</w:t>
+      </w:r>
+      <w:r>
+        <w:t xml:space="preserve"> statt, da nicht die Innovation, sondern die Stabilität im Vordergrund steht. </w:t>
+      </w:r>
+      <w:commentRangeEnd w:id="22"/>
+      <w:r>
+        <w:rPr>
+          <w:rStyle w:val="Kommentarzeichen"/>
+        </w:rPr>
+        <w:commentReference w:id="22"/>
+      </w:r>
       <w:commentRangeStart w:id="23"/>
       <w:r>
-        <w:t xml:space="preserve">Die Softwareentwicklung findet in vielen Fällen jedoch isoliert vom IT-Service-Management und damit dem </w:t>
-      </w:r>
-      <w:r>
-        <w:t>Release-Management</w:t>
-      </w:r>
-      <w:r>
-        <w:t xml:space="preserve"> statt, da nicht die Innovation, sondern die Stabilität im Vordergrund steht. </w:t>
+        <w:t>Daher sind Prozesse und Abläufe im IT-Service-Management typischerweise nicht agil, sondern starr</w:t>
       </w:r>
       <w:commentRangeEnd w:id="23"/>
       <w:r>
@@ -5083,9 +5092,66 @@
         </w:rPr>
         <w:commentReference w:id="23"/>
       </w:r>
+      <w:r>
+        <w:t>. Diese Entkopplung</w:t>
+      </w:r>
+      <w:r>
+        <w:t xml:space="preserve"> und Starre</w:t>
+      </w:r>
+      <w:r>
+        <w:t xml:space="preserve"> führt zu einer höheren „time </w:t>
+      </w:r>
+      <w:proofErr w:type="spellStart"/>
+      <w:r>
+        <w:t>to</w:t>
+      </w:r>
+      <w:proofErr w:type="spellEnd"/>
+      <w:r>
+        <w:t xml:space="preserve"> </w:t>
+      </w:r>
+      <w:proofErr w:type="spellStart"/>
+      <w:r>
+        <w:t>market</w:t>
+      </w:r>
+      <w:proofErr w:type="spellEnd"/>
+      <w:r>
+        <w:t>“ und daher zu einer schlechteren Wettbewerbsfähigkeit</w:t>
+      </w:r>
       <w:commentRangeStart w:id="24"/>
       <w:r>
-        <w:t>Daher sind Prozesse und Abläufe im IT-Service-Management typischerweise nicht agil, sondern starr</w:t>
+        <w:t>. Dieses Problem versucht der Ansatz „</w:t>
+      </w:r>
+      <w:proofErr w:type="spellStart"/>
+      <w:r>
+        <w:t>DevOps</w:t>
+      </w:r>
+      <w:proofErr w:type="spellEnd"/>
+      <w:r>
+        <w:t>“ zu lösen, in dem die Isolation zwischen Entwicklung („Development“ – „</w:t>
+      </w:r>
+      <w:proofErr w:type="spellStart"/>
+      <w:r>
+        <w:t>Dev</w:t>
+      </w:r>
+      <w:proofErr w:type="spellEnd"/>
+      <w:r>
+        <w:t>“) und IT-Service-Management („</w:t>
+      </w:r>
+      <w:proofErr w:type="spellStart"/>
+      <w:r>
+        <w:t>Operations</w:t>
+      </w:r>
+      <w:proofErr w:type="spellEnd"/>
+      <w:r>
+        <w:t>“ – „</w:t>
+      </w:r>
+      <w:proofErr w:type="spellStart"/>
+      <w:r>
+        <w:t>Ops</w:t>
+      </w:r>
+      <w:proofErr w:type="spellEnd"/>
+      <w:r>
+        <w:t>“) aufgehoben wird</w:t>
       </w:r>
       <w:commentRangeEnd w:id="24"/>
       <w:r>
@@ -5095,89 +5161,21 @@
         <w:commentReference w:id="24"/>
       </w:r>
       <w:r>
-        <w:t>. Diese Entkopplung</w:t>
-      </w:r>
-      <w:r>
-        <w:t xml:space="preserve"> und Starre</w:t>
-      </w:r>
-      <w:r>
-        <w:t xml:space="preserve"> führt zu einer höheren „time </w:t>
-      </w:r>
-      <w:proofErr w:type="spellStart"/>
-      <w:r>
-        <w:t>to</w:t>
-      </w:r>
-      <w:proofErr w:type="spellEnd"/>
+        <w:t xml:space="preserve">. </w:t>
+      </w:r>
+      <w:commentRangeStart w:id="25"/>
+      <w:r>
+        <w:t>Neben einer tieferen Zusammenarbeit in einem Team, stehen Standardisierung und Automatisierung sowie der Abbau von Bürokratie im Fokus dieses Ansatzes.</w:t>
+      </w:r>
       <w:r>
         <w:t xml:space="preserve"> </w:t>
       </w:r>
-      <w:proofErr w:type="spellStart"/>
-      <w:r>
-        <w:t>market</w:t>
-      </w:r>
-      <w:proofErr w:type="spellEnd"/>
-      <w:r>
-        <w:t>“ und daher zu einer schlechteren Wettbewerbsfähigkeit</w:t>
-      </w:r>
-      <w:commentRangeStart w:id="25"/>
-      <w:r>
-        <w:t>. Dieses Problem versucht der Ansatz „</w:t>
-      </w:r>
-      <w:proofErr w:type="spellStart"/>
-      <w:r>
-        <w:t>DevOps</w:t>
-      </w:r>
-      <w:proofErr w:type="spellEnd"/>
-      <w:r>
-        <w:t>“ zu lösen, in dem die Isolation zwischen Entwicklung („Development“ – „</w:t>
-      </w:r>
-      <w:proofErr w:type="spellStart"/>
-      <w:r>
-        <w:t>Dev</w:t>
-      </w:r>
-      <w:proofErr w:type="spellEnd"/>
-      <w:r>
-        <w:t>“) und IT-Service-Management („</w:t>
-      </w:r>
-      <w:proofErr w:type="spellStart"/>
-      <w:r>
-        <w:t>Operations</w:t>
-      </w:r>
-      <w:proofErr w:type="spellEnd"/>
-      <w:r>
-        <w:t>“ – „</w:t>
-      </w:r>
-      <w:proofErr w:type="spellStart"/>
-      <w:r>
-        <w:t>Ops</w:t>
-      </w:r>
-      <w:proofErr w:type="spellEnd"/>
-      <w:r>
-        <w:t>“) aufgehoben wird</w:t>
-      </w:r>
       <w:commentRangeEnd w:id="25"/>
       <w:r>
         <w:rPr>
           <w:rStyle w:val="Kommentarzeichen"/>
         </w:rPr>
         <w:commentReference w:id="25"/>
-      </w:r>
-      <w:r>
-        <w:t xml:space="preserve">. </w:t>
-      </w:r>
-      <w:commentRangeStart w:id="26"/>
-      <w:r>
-        <w:t>Neben einer tieferen Zusammenarbeit in einem Team, stehen Standardisierung und Automatisierung sowie der Abbau von Bürokratie im Fokus dieses Ansatzes.</w:t>
-      </w:r>
-      <w:r>
-        <w:t xml:space="preserve"> </w:t>
-      </w:r>
-      <w:commentRangeEnd w:id="26"/>
-      <w:r>
-        <w:rPr>
-          <w:rStyle w:val="Kommentarzeichen"/>
-        </w:rPr>
-        <w:commentReference w:id="26"/>
       </w:r>
       <w:r>
         <w:t xml:space="preserve">Die typischen </w:t>
@@ -5288,7 +5286,7 @@
       <w:r>
         <w:t xml:space="preserve">. </w:t>
       </w:r>
-      <w:commentRangeStart w:id="27"/>
+      <w:commentRangeStart w:id="26"/>
       <w:r>
         <w:t xml:space="preserve">Dadurch entsteht Unternehmen bei der Umsetzung von konkreten </w:t>
       </w:r>
@@ -5298,12 +5296,12 @@
       <w:r>
         <w:t xml:space="preserve"> Prozessen ein erhöhter Aufwand.</w:t>
       </w:r>
-      <w:commentRangeEnd w:id="27"/>
+      <w:commentRangeEnd w:id="26"/>
       <w:r>
         <w:rPr>
           <w:rStyle w:val="Kommentarzeichen"/>
         </w:rPr>
-        <w:commentReference w:id="27"/>
+        <w:commentReference w:id="26"/>
       </w:r>
     </w:p>
     <w:p>
@@ -5533,61 +5531,61 @@
       <w:pPr>
         <w:pStyle w:val="berschrift1"/>
       </w:pPr>
-      <w:bookmarkStart w:id="28" w:name="_Ref442963595"/>
-      <w:bookmarkStart w:id="29" w:name="_Toc448153148"/>
+      <w:bookmarkStart w:id="27" w:name="_Ref442963595"/>
+      <w:bookmarkStart w:id="28" w:name="_Toc448153148"/>
       <w:r>
         <w:lastRenderedPageBreak/>
         <w:t>Grundlagen</w:t>
       </w:r>
+      <w:bookmarkEnd w:id="27"/>
       <w:bookmarkEnd w:id="28"/>
+    </w:p>
+    <w:p>
+      <w:r>
+        <w:t>Zur Einführung in die Thematik und zur Etablierung eines einheitlichen Begriffsverständnisses werden in den folgenden Unterkapiteln die Begriffe Innovation, Produkt</w:t>
+      </w:r>
+      <w:r>
+        <w:t>-M</w:t>
+      </w:r>
+      <w:r>
+        <w:t xml:space="preserve">anagement, Produktlebenszyklus und Release-Management erläutert und in Zusammenhang gebracht. </w:t>
+      </w:r>
+      <w:r>
+        <w:t>Im Zuge dessen wird auch</w:t>
+      </w:r>
+      <w:r>
+        <w:t xml:space="preserve"> der für die spätere Risikoanalyse notwendige Produktlebenszyklus aus den unterschiedliche</w:t>
+      </w:r>
+      <w:r>
+        <w:t>n vorliegenden Beschreibungen her</w:t>
+      </w:r>
+      <w:r>
+        <w:t xml:space="preserve">geleitet. </w:t>
+      </w:r>
+    </w:p>
+    <w:p>
+      <w:pPr>
+        <w:pStyle w:val="berschrift2"/>
+      </w:pPr>
+      <w:bookmarkStart w:id="29" w:name="_Ref445029358"/>
+      <w:bookmarkStart w:id="30" w:name="_Toc448153149"/>
+      <w:r>
+        <w:t>Innovation</w:t>
+      </w:r>
+      <w:r>
+        <w:t xml:space="preserve"> </w:t>
+      </w:r>
+      <w:r>
+        <w:t>zur</w:t>
+      </w:r>
+      <w:r>
+        <w:t xml:space="preserve"> Existenz</w:t>
+      </w:r>
+      <w:r>
+        <w:t>sicherung</w:t>
+      </w:r>
       <w:bookmarkEnd w:id="29"/>
-    </w:p>
-    <w:p>
-      <w:r>
-        <w:t>Zur Einführung in die Thematik und zur Etablierung eines einheitlichen Begriffsverständnisses werden in den folgenden Unterkapiteln die Begriffe Innovation, Produkt</w:t>
-      </w:r>
-      <w:r>
-        <w:t>-M</w:t>
-      </w:r>
-      <w:r>
-        <w:t xml:space="preserve">anagement, Produktlebenszyklus und Release-Management erläutert und in Zusammenhang gebracht. </w:t>
-      </w:r>
-      <w:r>
-        <w:t>Im Zuge dessen wird auch</w:t>
-      </w:r>
-      <w:r>
-        <w:t xml:space="preserve"> der für die spätere Risikoanalyse notwendige Produktlebenszyklus aus den unterschiedliche</w:t>
-      </w:r>
-      <w:r>
-        <w:t>n vorliegenden Beschreibungen her</w:t>
-      </w:r>
-      <w:r>
-        <w:t xml:space="preserve">geleitet. </w:t>
-      </w:r>
-    </w:p>
-    <w:p>
-      <w:pPr>
-        <w:pStyle w:val="berschrift2"/>
-      </w:pPr>
-      <w:bookmarkStart w:id="30" w:name="_Ref445029358"/>
-      <w:bookmarkStart w:id="31" w:name="_Toc448153149"/>
-      <w:r>
-        <w:t>Innovation</w:t>
-      </w:r>
-      <w:r>
-        <w:t xml:space="preserve"> </w:t>
-      </w:r>
-      <w:r>
-        <w:t>zur</w:t>
-      </w:r>
-      <w:r>
-        <w:t xml:space="preserve"> Existenz</w:t>
-      </w:r>
-      <w:r>
-        <w:t>sicherung</w:t>
-      </w:r>
       <w:bookmarkEnd w:id="30"/>
-      <w:bookmarkEnd w:id="31"/>
     </w:p>
     <w:p>
       <w:r>
@@ -6938,9 +6936,9 @@
         <w:pStyle w:val="Beschriftung"/>
         <w:spacing w:after="120" w:line="240" w:lineRule="auto"/>
       </w:pPr>
-      <w:bookmarkStart w:id="32" w:name="_Ref445566438"/>
-      <w:bookmarkStart w:id="33" w:name="_Ref444943110"/>
-      <w:bookmarkStart w:id="34" w:name="_Toc448149312"/>
+      <w:bookmarkStart w:id="31" w:name="_Ref445566438"/>
+      <w:bookmarkStart w:id="32" w:name="_Ref444943110"/>
+      <w:bookmarkStart w:id="33" w:name="_Toc448149312"/>
       <w:r>
         <w:rPr>
           <w:b/>
@@ -7015,29 +7013,29 @@
         </w:rPr>
         <w:fldChar w:fldCharType="end"/>
       </w:r>
+      <w:bookmarkEnd w:id="31"/>
+      <w:r>
+        <w:rPr>
+          <w:b/>
+        </w:rPr>
+        <w:t xml:space="preserve">: Zusammenhang Time </w:t>
+      </w:r>
+      <w:proofErr w:type="spellStart"/>
+      <w:r>
+        <w:rPr>
+          <w:b/>
+        </w:rPr>
+        <w:t>to</w:t>
+      </w:r>
+      <w:proofErr w:type="spellEnd"/>
+      <w:r>
+        <w:rPr>
+          <w:b/>
+        </w:rPr>
+        <w:t xml:space="preserve"> Market</w:t>
+      </w:r>
       <w:bookmarkEnd w:id="32"/>
-      <w:r>
-        <w:rPr>
-          <w:b/>
-        </w:rPr>
-        <w:t xml:space="preserve">: Zusammenhang Time </w:t>
-      </w:r>
-      <w:proofErr w:type="spellStart"/>
-      <w:r>
-        <w:rPr>
-          <w:b/>
-        </w:rPr>
-        <w:t>to</w:t>
-      </w:r>
-      <w:proofErr w:type="spellEnd"/>
-      <w:r>
-        <w:rPr>
-          <w:b/>
-        </w:rPr>
-        <w:t xml:space="preserve"> Market</w:t>
-      </w:r>
       <w:bookmarkEnd w:id="33"/>
-      <w:bookmarkEnd w:id="34"/>
     </w:p>
     <w:p>
       <w:pPr>
@@ -7483,11 +7481,11 @@
       <w:pPr>
         <w:pStyle w:val="berschrift2"/>
       </w:pPr>
-      <w:bookmarkStart w:id="35" w:name="_Ref445650448"/>
-      <w:bookmarkStart w:id="36" w:name="_Ref445650466"/>
-      <w:bookmarkStart w:id="37" w:name="_Ref445650514"/>
-      <w:bookmarkStart w:id="38" w:name="_Ref445650529"/>
-      <w:bookmarkStart w:id="39" w:name="_Toc448153150"/>
+      <w:bookmarkStart w:id="34" w:name="_Ref445650448"/>
+      <w:bookmarkStart w:id="35" w:name="_Ref445650466"/>
+      <w:bookmarkStart w:id="36" w:name="_Ref445650514"/>
+      <w:bookmarkStart w:id="37" w:name="_Ref445650529"/>
+      <w:bookmarkStart w:id="38" w:name="_Toc448153150"/>
       <w:r>
         <w:lastRenderedPageBreak/>
         <w:t>Innovationssteuerung</w:t>
@@ -7498,11 +7496,11 @@
       <w:r>
         <w:t>Management</w:t>
       </w:r>
+      <w:bookmarkEnd w:id="34"/>
       <w:bookmarkEnd w:id="35"/>
       <w:bookmarkEnd w:id="36"/>
       <w:bookmarkEnd w:id="37"/>
       <w:bookmarkEnd w:id="38"/>
-      <w:bookmarkEnd w:id="39"/>
     </w:p>
     <w:p>
       <w:r>
@@ -8266,13 +8264,13 @@
       <w:pPr>
         <w:pStyle w:val="berschrift2"/>
       </w:pPr>
-      <w:bookmarkStart w:id="40" w:name="_Ref445276009"/>
-      <w:bookmarkStart w:id="41" w:name="_Toc448153151"/>
+      <w:bookmarkStart w:id="39" w:name="_Ref445276009"/>
+      <w:bookmarkStart w:id="40" w:name="_Toc448153151"/>
       <w:r>
         <w:t>Der Produktlebenszyklus</w:t>
       </w:r>
+      <w:bookmarkEnd w:id="39"/>
       <w:bookmarkEnd w:id="40"/>
-      <w:bookmarkEnd w:id="41"/>
     </w:p>
     <w:p>
       <w:r>
@@ -8790,8 +8788,8 @@
           <w:b/>
         </w:rPr>
       </w:pPr>
-      <w:bookmarkStart w:id="42" w:name="_Ref446672107"/>
-      <w:bookmarkStart w:id="43" w:name="_Toc448149313"/>
+      <w:bookmarkStart w:id="41" w:name="_Ref446672107"/>
+      <w:bookmarkStart w:id="42" w:name="_Toc448149313"/>
       <w:r>
         <w:rPr>
           <w:b/>
@@ -8866,20 +8864,20 @@
         </w:rPr>
         <w:fldChar w:fldCharType="end"/>
       </w:r>
+      <w:bookmarkEnd w:id="41"/>
+      <w:r>
+        <w:rPr>
+          <w:b/>
+        </w:rPr>
+        <w:t>: C</w:t>
+      </w:r>
+      <w:r>
+        <w:rPr>
+          <w:b/>
+        </w:rPr>
+        <w:t>harakteristische Produktlebenszyklen</w:t>
+      </w:r>
       <w:bookmarkEnd w:id="42"/>
-      <w:r>
-        <w:rPr>
-          <w:b/>
-        </w:rPr>
-        <w:t>: C</w:t>
-      </w:r>
-      <w:r>
-        <w:rPr>
-          <w:b/>
-        </w:rPr>
-        <w:t>harakteristische Produktlebenszyklen</w:t>
-      </w:r>
-      <w:bookmarkEnd w:id="43"/>
     </w:p>
     <w:p>
       <w:pPr>
@@ -10616,8 +10614,8 @@
           <w:b/>
         </w:rPr>
       </w:pPr>
-      <w:bookmarkStart w:id="44" w:name="_Ref445303931"/>
-      <w:bookmarkStart w:id="45" w:name="_Toc448149319"/>
+      <w:bookmarkStart w:id="43" w:name="_Ref445303931"/>
+      <w:bookmarkStart w:id="44" w:name="_Toc448149319"/>
       <w:r>
         <w:rPr>
           <w:b/>
@@ -10692,66 +10690,66 @@
         </w:rPr>
         <w:fldChar w:fldCharType="end"/>
       </w:r>
+      <w:bookmarkEnd w:id="43"/>
+      <w:r>
+        <w:rPr>
+          <w:b/>
+        </w:rPr>
+        <w:t>: Zuordnung der Produktlebenszyklusphasen</w:t>
+      </w:r>
       <w:bookmarkEnd w:id="44"/>
-      <w:r>
-        <w:rPr>
-          <w:b/>
-        </w:rPr>
-        <w:t>: Zuordnung der Produktlebenszyklusphasen</w:t>
+    </w:p>
+    <w:p>
+      <w:pPr>
+        <w:jc w:val="center"/>
+      </w:pPr>
+      <w:r>
+        <w:t>Quelle: eigene Tabelle</w:t>
+      </w:r>
+    </w:p>
+    <w:p>
+      <w:r>
+        <w:t>Eine besondere Bedeutung hat die Einführungsphase, da hier der Markteintritt erfolgt</w:t>
+      </w:r>
+      <w:r>
+        <w:t xml:space="preserve"> und somit die Pay-off-Zeit (vgl. Kapitel </w:t>
+      </w:r>
+      <w:r>
+        <w:fldChar w:fldCharType="begin"/>
+      </w:r>
+      <w:r>
+        <w:instrText xml:space="preserve"> REF _Ref445029358 \r \h </w:instrText>
+      </w:r>
+      <w:r>
+        <w:fldChar w:fldCharType="separate"/>
+      </w:r>
+      <w:r>
+        <w:t>2.1</w:t>
+      </w:r>
+      <w:r>
+        <w:fldChar w:fldCharType="end"/>
+      </w:r>
+      <w:r>
+        <w:t>). Die Steuerung der Einführung erfolgt</w:t>
+      </w:r>
+      <w:r>
+        <w:t xml:space="preserve"> über das sogenannte Release-Management, welches im folgenden Kapitel erläutert wird.</w:t>
+      </w:r>
+    </w:p>
+    <w:p>
+      <w:pPr>
+        <w:pStyle w:val="berschrift2"/>
+      </w:pPr>
+      <w:bookmarkStart w:id="45" w:name="_Ref446517190"/>
+      <w:bookmarkStart w:id="46" w:name="_Toc448153152"/>
+      <w:r>
+        <w:t xml:space="preserve">Produktveröffentlichung durch Standards im </w:t>
+      </w:r>
+      <w:r>
+        <w:t>Release-Management</w:t>
       </w:r>
       <w:bookmarkEnd w:id="45"/>
-    </w:p>
-    <w:p>
-      <w:pPr>
-        <w:jc w:val="center"/>
-      </w:pPr>
-      <w:r>
-        <w:t>Quelle: eigene Tabelle</w:t>
-      </w:r>
-    </w:p>
-    <w:p>
-      <w:r>
-        <w:t>Eine besondere Bedeutung hat die Einführungsphase, da hier der Markteintritt erfolgt</w:t>
-      </w:r>
-      <w:r>
-        <w:t xml:space="preserve"> und somit die Pay-off-Zeit (vgl. Kapitel </w:t>
-      </w:r>
-      <w:r>
-        <w:fldChar w:fldCharType="begin"/>
-      </w:r>
-      <w:r>
-        <w:instrText xml:space="preserve"> REF _Ref445029358 \r \h </w:instrText>
-      </w:r>
-      <w:r>
-        <w:fldChar w:fldCharType="separate"/>
-      </w:r>
-      <w:r>
-        <w:t>2.1</w:t>
-      </w:r>
-      <w:r>
-        <w:fldChar w:fldCharType="end"/>
-      </w:r>
-      <w:r>
-        <w:t>). Die Steuerung der Einführung erfolgt</w:t>
-      </w:r>
-      <w:r>
-        <w:t xml:space="preserve"> über das sogenannte Release-Management, welches im folgenden Kapitel erläutert wird.</w:t>
-      </w:r>
-    </w:p>
-    <w:p>
-      <w:pPr>
-        <w:pStyle w:val="berschrift2"/>
-      </w:pPr>
-      <w:bookmarkStart w:id="46" w:name="_Ref446517190"/>
-      <w:bookmarkStart w:id="47" w:name="_Toc448153152"/>
-      <w:r>
-        <w:t xml:space="preserve">Produktveröffentlichung durch Standards im </w:t>
-      </w:r>
-      <w:r>
-        <w:t>Release-Management</w:t>
-      </w:r>
       <w:bookmarkEnd w:id="46"/>
-      <w:bookmarkEnd w:id="47"/>
     </w:p>
     <w:p>
       <w:r>
@@ -11018,9 +11016,9 @@
           <w:b/>
         </w:rPr>
       </w:pPr>
-      <w:bookmarkStart w:id="48" w:name="_Ref445901269"/>
-      <w:bookmarkStart w:id="49" w:name="_Ref445031218"/>
-      <w:bookmarkStart w:id="50" w:name="_Toc448149314"/>
+      <w:bookmarkStart w:id="47" w:name="_Ref445901269"/>
+      <w:bookmarkStart w:id="48" w:name="_Ref445031218"/>
+      <w:bookmarkStart w:id="49" w:name="_Toc448149314"/>
       <w:r>
         <w:rPr>
           <w:b/>
@@ -11095,15 +11093,15 @@
         </w:rPr>
         <w:fldChar w:fldCharType="end"/>
       </w:r>
+      <w:bookmarkEnd w:id="47"/>
+      <w:r>
+        <w:rPr>
+          <w:b/>
+        </w:rPr>
+        <w:t>: Zusammenhang Produkt zu Release</w:t>
+      </w:r>
       <w:bookmarkEnd w:id="48"/>
-      <w:r>
-        <w:rPr>
-          <w:b/>
-        </w:rPr>
-        <w:t>: Zusammenhang Produkt zu Release</w:t>
-      </w:r>
       <w:bookmarkEnd w:id="49"/>
-      <w:bookmarkEnd w:id="50"/>
     </w:p>
     <w:p>
       <w:pPr>
@@ -11509,7 +11507,7 @@
       <w:r>
         <w:t xml:space="preserve">Solch eine Konstellation wird </w:t>
       </w:r>
-      <w:commentRangeStart w:id="51"/>
+      <w:commentRangeStart w:id="50"/>
       <w:r>
         <w:t xml:space="preserve">in Kapitel </w:t>
       </w:r>
@@ -11531,12 +11529,12 @@
       <w:r>
         <w:t xml:space="preserve"> beschrieben</w:t>
       </w:r>
-      <w:commentRangeEnd w:id="51"/>
+      <w:commentRangeEnd w:id="50"/>
       <w:r>
         <w:rPr>
           <w:rStyle w:val="Kommentarzeichen"/>
         </w:rPr>
-        <w:commentReference w:id="51"/>
+        <w:commentReference w:id="50"/>
       </w:r>
       <w:r>
         <w:t xml:space="preserve">. </w:t>
@@ -12050,18 +12048,18 @@
       <w:r>
         <w:t>effizienter und effektiver Umgang mit Änderungen („</w:t>
       </w:r>
-      <w:commentRangeStart w:id="52"/>
+      <w:commentRangeStart w:id="51"/>
       <w:proofErr w:type="spellStart"/>
       <w:r>
         <w:t>Changes</w:t>
       </w:r>
-      <w:commentRangeEnd w:id="52"/>
+      <w:commentRangeEnd w:id="51"/>
       <w:proofErr w:type="spellEnd"/>
       <w:r>
         <w:rPr>
           <w:rStyle w:val="Kommentarzeichen"/>
         </w:rPr>
-        <w:commentReference w:id="52"/>
+        <w:commentReference w:id="51"/>
       </w:r>
       <w:r>
         <w:t>“)</w:t>
@@ -12930,8 +12928,8 @@
           <w:b/>
         </w:rPr>
       </w:pPr>
-      <w:bookmarkStart w:id="53" w:name="_Ref445907730"/>
-      <w:bookmarkStart w:id="54" w:name="_Toc448149315"/>
+      <w:bookmarkStart w:id="52" w:name="_Ref445907730"/>
+      <w:bookmarkStart w:id="53" w:name="_Toc448149315"/>
       <w:r>
         <w:rPr>
           <w:b/>
@@ -13006,14 +13004,14 @@
         </w:rPr>
         <w:fldChar w:fldCharType="end"/>
       </w:r>
+      <w:bookmarkEnd w:id="52"/>
+      <w:r>
+        <w:rPr>
+          <w:b/>
+        </w:rPr>
+        <w:t>: Überblick ITIL</w:t>
+      </w:r>
       <w:bookmarkEnd w:id="53"/>
-      <w:r>
-        <w:rPr>
-          <w:b/>
-        </w:rPr>
-        <w:t>: Überblick ITIL</w:t>
-      </w:r>
-      <w:bookmarkEnd w:id="54"/>
     </w:p>
     <w:p>
       <w:pPr>
@@ -13325,8 +13323,8 @@
       <w:pPr>
         <w:pStyle w:val="berschrift1"/>
       </w:pPr>
-      <w:bookmarkStart w:id="55" w:name="_Ref442963836"/>
-      <w:bookmarkStart w:id="56" w:name="_Toc448153153"/>
+      <w:bookmarkStart w:id="54" w:name="_Ref442963836"/>
+      <w:bookmarkStart w:id="55" w:name="_Toc448153153"/>
       <w:r>
         <w:lastRenderedPageBreak/>
         <w:t xml:space="preserve">Entwurfsaspekte der </w:t>
@@ -13337,110 +13335,110 @@
       <w:r>
         <w:t xml:space="preserve"> Standardtypen</w:t>
       </w:r>
+      <w:bookmarkEnd w:id="54"/>
       <w:bookmarkEnd w:id="55"/>
+    </w:p>
+    <w:p>
+      <w:r>
+        <w:t xml:space="preserve">Die geplanten Standardtypen für das Release-Management sollen auf einer Kombination von Risiken der Produktlebenszyklusphasen und </w:t>
+      </w:r>
+      <w:r>
+        <w:t>Prozessen</w:t>
+      </w:r>
+      <w:r>
+        <w:t xml:space="preserve"> des IT-</w:t>
+      </w:r>
+      <w:r>
+        <w:t>Release</w:t>
+      </w:r>
+      <w:r>
+        <w:t xml:space="preserve">-Managements basieren. Diese werden daher als </w:t>
+      </w:r>
+      <w:r>
+        <w:t>Entwurfsaspekte</w:t>
+      </w:r>
+      <w:r>
+        <w:t xml:space="preserve"> bezeichnet.</w:t>
+      </w:r>
+      <w:r>
+        <w:t xml:space="preserve"> </w:t>
+      </w:r>
+      <w:r>
+        <w:t xml:space="preserve">Aufbauend auf den Ausführungen in Kapitel </w:t>
+      </w:r>
+      <w:r>
+        <w:fldChar w:fldCharType="begin"/>
+      </w:r>
+      <w:r>
+        <w:instrText xml:space="preserve"> REF _Ref445276009 \r \h </w:instrText>
+      </w:r>
+      <w:r>
+        <w:instrText xml:space="preserve"> \* MERGEFORMAT </w:instrText>
+      </w:r>
+      <w:r>
+        <w:fldChar w:fldCharType="separate"/>
+      </w:r>
+      <w:r>
+        <w:t>2.3</w:t>
+      </w:r>
+      <w:r>
+        <w:fldChar w:fldCharType="end"/>
+      </w:r>
+      <w:r>
+        <w:t xml:space="preserve"> erfolgt im ersten Teil dieses Kapitel eine übergreifende Betrachtung der Phasenunterschiede sowie eine detaillierte Beschreibung der einzelnen Phasen und deren spezifischen Risiken. Abgeschlossen wird das Teilkapitel mit einer Zusammenfassung der Risiken und möglicherweise einer Aggregation bei </w:t>
+      </w:r>
+      <w:r>
+        <w:t xml:space="preserve">aufgefallenen </w:t>
+      </w:r>
+      <w:r>
+        <w:t xml:space="preserve">Ähnlichkeiten. Im zweiten Teil des Kapitels werden die </w:t>
+      </w:r>
+      <w:r>
+        <w:t xml:space="preserve">im Kapitel </w:t>
+      </w:r>
+      <w:r>
+        <w:fldChar w:fldCharType="begin"/>
+      </w:r>
+      <w:r>
+        <w:instrText xml:space="preserve"> REF _Ref446517190 \r \h </w:instrText>
+      </w:r>
+      <w:r>
+        <w:fldChar w:fldCharType="separate"/>
+      </w:r>
+      <w:r>
+        <w:t>2.4</w:t>
+      </w:r>
+      <w:r>
+        <w:fldChar w:fldCharType="end"/>
+      </w:r>
+      <w:r>
+        <w:t xml:space="preserve"> angesprochenen </w:t>
+      </w:r>
+      <w:r>
+        <w:t>Prozesse</w:t>
+      </w:r>
+      <w:r>
+        <w:t xml:space="preserve"> des IT-</w:t>
+      </w:r>
+      <w:r>
+        <w:t>Release</w:t>
+      </w:r>
+      <w:r>
+        <w:t xml:space="preserve">-Managements detailliert vorgestellt. </w:t>
+      </w:r>
+    </w:p>
+    <w:p>
+      <w:pPr>
+        <w:pStyle w:val="berschrift2"/>
+      </w:pPr>
+      <w:bookmarkStart w:id="56" w:name="_Toc448153154"/>
+      <w:r>
+        <w:t xml:space="preserve">Risiken innerhalb </w:t>
+      </w:r>
+      <w:r>
+        <w:t>Produktlebenszyklusphasen</w:t>
+      </w:r>
       <w:bookmarkEnd w:id="56"/>
-    </w:p>
-    <w:p>
-      <w:r>
-        <w:t xml:space="preserve">Die geplanten Standardtypen für das Release-Management sollen auf einer Kombination von Risiken der Produktlebenszyklusphasen und </w:t>
-      </w:r>
-      <w:r>
-        <w:t>Prozessen</w:t>
-      </w:r>
-      <w:r>
-        <w:t xml:space="preserve"> des IT-</w:t>
-      </w:r>
-      <w:r>
-        <w:t>Release</w:t>
-      </w:r>
-      <w:r>
-        <w:t xml:space="preserve">-Managements basieren. Diese werden daher als </w:t>
-      </w:r>
-      <w:r>
-        <w:t>Entwurfsaspekte</w:t>
-      </w:r>
-      <w:r>
-        <w:t xml:space="preserve"> bezeichnet.</w:t>
-      </w:r>
-      <w:r>
-        <w:t xml:space="preserve"> </w:t>
-      </w:r>
-      <w:r>
-        <w:t xml:space="preserve">Aufbauend auf den Ausführungen in Kapitel </w:t>
-      </w:r>
-      <w:r>
-        <w:fldChar w:fldCharType="begin"/>
-      </w:r>
-      <w:r>
-        <w:instrText xml:space="preserve"> REF _Ref445276009 \r \h </w:instrText>
-      </w:r>
-      <w:r>
-        <w:instrText xml:space="preserve"> \* MERGEFORMAT </w:instrText>
-      </w:r>
-      <w:r>
-        <w:fldChar w:fldCharType="separate"/>
-      </w:r>
-      <w:r>
-        <w:t>2.3</w:t>
-      </w:r>
-      <w:r>
-        <w:fldChar w:fldCharType="end"/>
-      </w:r>
-      <w:r>
-        <w:t xml:space="preserve"> erfolgt im ersten Teil dieses Kapitel eine übergreifende Betrachtung der Phasenunterschiede sowie eine detaillierte Beschreibung der einzelnen Phasen und deren spezifischen Risiken. Abgeschlossen wird das Teilkapitel mit einer Zusammenfassung der Risiken und möglicherweise einer Aggregation bei </w:t>
-      </w:r>
-      <w:r>
-        <w:t xml:space="preserve">aufgefallenen </w:t>
-      </w:r>
-      <w:r>
-        <w:t xml:space="preserve">Ähnlichkeiten. Im zweiten Teil des Kapitels werden die </w:t>
-      </w:r>
-      <w:r>
-        <w:t xml:space="preserve">im Kapitel </w:t>
-      </w:r>
-      <w:r>
-        <w:fldChar w:fldCharType="begin"/>
-      </w:r>
-      <w:r>
-        <w:instrText xml:space="preserve"> REF _Ref446517190 \r \h </w:instrText>
-      </w:r>
-      <w:r>
-        <w:fldChar w:fldCharType="separate"/>
-      </w:r>
-      <w:r>
-        <w:t>2.4</w:t>
-      </w:r>
-      <w:r>
-        <w:fldChar w:fldCharType="end"/>
-      </w:r>
-      <w:r>
-        <w:t xml:space="preserve"> angesprochenen </w:t>
-      </w:r>
-      <w:r>
-        <w:t>Prozesse</w:t>
-      </w:r>
-      <w:r>
-        <w:t xml:space="preserve"> des IT-</w:t>
-      </w:r>
-      <w:r>
-        <w:t>Release</w:t>
-      </w:r>
-      <w:r>
-        <w:t xml:space="preserve">-Managements detailliert vorgestellt. </w:t>
-      </w:r>
-    </w:p>
-    <w:p>
-      <w:pPr>
-        <w:pStyle w:val="berschrift2"/>
-      </w:pPr>
-      <w:bookmarkStart w:id="57" w:name="_Toc448153154"/>
-      <w:r>
-        <w:t xml:space="preserve">Risiken innerhalb </w:t>
-      </w:r>
-      <w:r>
-        <w:t>Produktlebenszyklusphasen</w:t>
-      </w:r>
-      <w:bookmarkEnd w:id="57"/>
     </w:p>
     <w:p>
       <w:r>
@@ -13609,11 +13607,11 @@
       <w:pPr>
         <w:pStyle w:val="berschrift3"/>
       </w:pPr>
-      <w:bookmarkStart w:id="58" w:name="_Toc448153155"/>
+      <w:bookmarkStart w:id="57" w:name="_Toc448153155"/>
       <w:r>
         <w:t>Entwicklung</w:t>
       </w:r>
-      <w:bookmarkEnd w:id="58"/>
+      <w:bookmarkEnd w:id="57"/>
     </w:p>
     <w:p>
       <w:r>
@@ -14391,12 +14389,12 @@
       <w:pPr>
         <w:pStyle w:val="berschrift3"/>
       </w:pPr>
-      <w:bookmarkStart w:id="59" w:name="_Toc448153156"/>
+      <w:bookmarkStart w:id="58" w:name="_Toc448153156"/>
       <w:r>
         <w:lastRenderedPageBreak/>
         <w:t>Einführung</w:t>
       </w:r>
-      <w:bookmarkEnd w:id="59"/>
+      <w:bookmarkEnd w:id="58"/>
     </w:p>
     <w:p>
       <w:r>
@@ -14899,11 +14897,11 @@
       <w:pPr>
         <w:pStyle w:val="berschrift3"/>
       </w:pPr>
-      <w:bookmarkStart w:id="60" w:name="_Toc448153157"/>
+      <w:bookmarkStart w:id="59" w:name="_Toc448153157"/>
       <w:r>
         <w:t>Wachstum</w:t>
       </w:r>
-      <w:bookmarkEnd w:id="60"/>
+      <w:bookmarkEnd w:id="59"/>
     </w:p>
     <w:p>
       <w:r>
@@ -15190,11 +15188,11 @@
       <w:pPr>
         <w:pStyle w:val="berschrift3"/>
       </w:pPr>
-      <w:bookmarkStart w:id="61" w:name="_Toc448153158"/>
+      <w:bookmarkStart w:id="60" w:name="_Toc448153158"/>
       <w:r>
         <w:t>Reife</w:t>
       </w:r>
-      <w:bookmarkEnd w:id="61"/>
+      <w:bookmarkEnd w:id="60"/>
     </w:p>
     <w:p>
       <w:r>
@@ -15521,11 +15519,11 @@
       <w:pPr>
         <w:pStyle w:val="berschrift3"/>
       </w:pPr>
-      <w:bookmarkStart w:id="62" w:name="_Toc448153159"/>
+      <w:bookmarkStart w:id="61" w:name="_Toc448153159"/>
       <w:r>
         <w:t>Entsorgung</w:t>
       </w:r>
-      <w:bookmarkEnd w:id="62"/>
+      <w:bookmarkEnd w:id="61"/>
     </w:p>
     <w:p>
       <w:r>
@@ -15840,11 +15838,11 @@
       <w:pPr>
         <w:pStyle w:val="berschrift3"/>
       </w:pPr>
-      <w:bookmarkStart w:id="63" w:name="_Toc448153160"/>
+      <w:bookmarkStart w:id="62" w:name="_Toc448153160"/>
       <w:r>
         <w:t>Zusammenfassung der Risiken der einzelnen Phasen</w:t>
       </w:r>
-      <w:bookmarkEnd w:id="63"/>
+      <w:bookmarkEnd w:id="62"/>
     </w:p>
     <w:p>
       <w:pPr>
@@ -15967,22 +15965,22 @@
       <w:pPr>
         <w:pStyle w:val="berschrift2"/>
       </w:pPr>
-      <w:bookmarkStart w:id="64" w:name="_Toc448153161"/>
-      <w:commentRangeStart w:id="65"/>
+      <w:bookmarkStart w:id="63" w:name="_Toc448153161"/>
+      <w:commentRangeStart w:id="64"/>
       <w:r>
         <w:t>Prozesse</w:t>
       </w:r>
       <w:r>
         <w:t xml:space="preserve"> </w:t>
       </w:r>
-      <w:commentRangeEnd w:id="65"/>
+      <w:commentRangeEnd w:id="64"/>
       <w:r>
         <w:rPr>
           <w:rStyle w:val="Kommentarzeichen"/>
           <w:b w:val="0"/>
           <w:kern w:val="0"/>
         </w:rPr>
-        <w:commentReference w:id="65"/>
+        <w:commentReference w:id="64"/>
       </w:r>
       <w:r>
         <w:t xml:space="preserve">des </w:t>
@@ -15993,7 +15991,7 @@
       <w:r>
         <w:t>s zum Umgang mit Risiken</w:t>
       </w:r>
-      <w:bookmarkEnd w:id="64"/>
+      <w:bookmarkEnd w:id="63"/>
     </w:p>
     <w:p>
       <w:r>
@@ -16035,7 +16033,7 @@
       <w:r>
         <w:t xml:space="preserve"> Hierfür werden als Basis die Prozesse der ITIL Service Transition betrachtet und um Aspekte aus der ISO/IEC 20000 Norm sowie aus dem IT-Referenzmodell COBIT ergänzt. </w:t>
       </w:r>
-      <w:bookmarkStart w:id="66" w:name="_Ref446516759"/>
+      <w:bookmarkStart w:id="65" w:name="_Ref446516759"/>
       <w:r>
         <w:t>D</w:t>
       </w:r>
@@ -16071,35 +16069,35 @@
       <w:pPr>
         <w:pStyle w:val="berschrift3"/>
       </w:pPr>
-      <w:bookmarkStart w:id="67" w:name="_Ref446517322"/>
-      <w:bookmarkStart w:id="68" w:name="_Toc448153162"/>
+      <w:bookmarkStart w:id="66" w:name="_Ref446517322"/>
+      <w:bookmarkStart w:id="67" w:name="_Toc448153162"/>
+      <w:bookmarkEnd w:id="65"/>
+      <w:r>
+        <w:t>T</w:t>
+      </w:r>
+      <w:r>
+        <w:t>r</w:t>
+      </w:r>
+      <w:r>
+        <w:t xml:space="preserve">ansition </w:t>
+      </w:r>
+      <w:proofErr w:type="spellStart"/>
+      <w:r>
+        <w:t>Planning</w:t>
+      </w:r>
+      <w:proofErr w:type="spellEnd"/>
+      <w:r>
+        <w:t xml:space="preserve"> </w:t>
+      </w:r>
+      <w:proofErr w:type="spellStart"/>
+      <w:r>
+        <w:t>and</w:t>
+      </w:r>
+      <w:proofErr w:type="spellEnd"/>
+      <w:r>
+        <w:t xml:space="preserve"> Support</w:t>
+      </w:r>
       <w:bookmarkEnd w:id="66"/>
-      <w:r>
-        <w:t>T</w:t>
-      </w:r>
-      <w:r>
-        <w:t>r</w:t>
-      </w:r>
-      <w:r>
-        <w:t xml:space="preserve">ansition </w:t>
-      </w:r>
-      <w:proofErr w:type="spellStart"/>
-      <w:r>
-        <w:t>Planning</w:t>
-      </w:r>
-      <w:proofErr w:type="spellEnd"/>
-      <w:r>
-        <w:t xml:space="preserve"> </w:t>
-      </w:r>
-      <w:proofErr w:type="spellStart"/>
-      <w:r>
-        <w:t>and</w:t>
-      </w:r>
-      <w:proofErr w:type="spellEnd"/>
-      <w:r>
-        <w:t xml:space="preserve"> Support</w:t>
-      </w:r>
-      <w:bookmarkEnd w:id="67"/>
       <w:r>
         <w:rPr>
           <w:rStyle w:val="Kommentarzeichen"/>
@@ -16108,7 +16106,7 @@
         </w:rPr>
         <w:t xml:space="preserve"> </w:t>
       </w:r>
-      <w:bookmarkEnd w:id="68"/>
+      <w:bookmarkEnd w:id="67"/>
     </w:p>
     <w:p>
       <w:r>
@@ -16458,7 +16456,16 @@
     </w:p>
     <w:p>
       <w:r>
-        <w:t>Einige dieser Aspekte sind relevant für die Konstruktion der Standardtypen, da sie je nach Produktlebenszyklusphase anders gestaltet werden sollten. Von zentraler Bedeutung ist die Festlegung des Release-Zyklus. Je größer der Abstand zwischen den Releases wi</w:t>
+        <w:t xml:space="preserve">Einige dieser Aspekte sind relevant für die Konstruktion der Standardtypen, da sie je nach Produktlebenszyklusphase anders gestaltet werden sollten. Von zentraler Bedeutung ist die Festlegung des </w:t>
+      </w:r>
+      <w:r>
+        <w:rPr>
+          <w:b/>
+        </w:rPr>
+        <w:t>Release-Zyklus</w:t>
+      </w:r>
+      <w:r>
+        <w:t>. Je größer der Abstand zwischen den Releases wi</w:t>
       </w:r>
       <w:r>
         <w:t>rd, desto umfangreicher wird ein</w:t>
@@ -16482,60 +16489,613 @@
         <w:t xml:space="preserve"> </w:t>
       </w:r>
       <w:r>
-        <w:t>Auch die Dauer bis eine notwendige Fehlerbehebung zur Verfügung gestellt werden kann und aufgrund der Komplexität auch der Testaufwand steigen. Negativ auf den zeitlichen Faktor wirken sich auch die Aspekte hinsichtlich der Kriterien und Berechtigungen zur Freigabe sowie die Rollen und Zuständigkeiten in den einzelnen Phasen. Mit der Anzahl der beteiligten Personen an den Prüfungen und Freigaben steigt die Dauer bis zur Freigabe aufgrund von Wartezeiten, in denen niemand aktiv daran arbeitet und aufgrund von Einarbeitungszeiten, die durch die größere Anzahl an betreuten Services unvermeidlich ist.</w:t>
-      </w:r>
-      <w:r>
-        <w:t xml:space="preserve"> Verstärkt wird dieser Effekt durch Verständnisprobleme, welche in einer Ablehnung resultieren können und durch den fehlenden Bezug zum Produkt und damit einer niedrigeren Motivation. Ein positiver Aspekt der die Durchlaufzeit begünstigt ist die Automatisierung von Tätigkeiten. Dieser steht auch eng mit dem Release-Zyklus in Verbindung, denn bei einer kurzen Durchlaufzeit und </w:t>
+        <w:t>Auch die Dauer bis eine notwendige Fehlerbehebung zur Verfügung gestellt werden kann und</w:t>
+      </w:r>
+      <w:r>
+        <w:t>,</w:t>
+      </w:r>
+      <w:r>
+        <w:t xml:space="preserve"> aufgrund der Komplexität</w:t>
+      </w:r>
+      <w:r>
+        <w:t>,</w:t>
+      </w:r>
+      <w:r>
+        <w:t xml:space="preserve"> auch der Testaufwand steigen. Negativ </w:t>
+      </w:r>
+      <w:r>
+        <w:t>auf den zeitlichen Faktor wirkt</w:t>
+      </w:r>
+      <w:r>
+        <w:t xml:space="preserve"> sich </w:t>
+      </w:r>
+      <w:r>
+        <w:t>weiterhin</w:t>
+      </w:r>
+      <w:r>
+        <w:t xml:space="preserve"> der</w:t>
+      </w:r>
+      <w:r>
+        <w:t xml:space="preserve"> Asp</w:t>
+      </w:r>
+      <w:r>
+        <w:t>ekt der</w:t>
+      </w:r>
+      <w:r>
+        <w:t xml:space="preserve"> </w:t>
+      </w:r>
+      <w:r>
+        <w:rPr>
+          <w:b/>
+        </w:rPr>
+        <w:t>Rollen und Zuständigkeiten in den einzelnen Phasen</w:t>
+      </w:r>
+      <w:r>
+        <w:t>. Mit der Anzahl der beteiligten Personen an den Prüfungen und Freigaben steigt die Dauer bis zur Freigabe aufgrund von Wartezeiten, in denen niemand aktiv daran arbeitet</w:t>
+      </w:r>
+      <w:r>
+        <w:t xml:space="preserve">. </w:t>
+      </w:r>
+      <w:commentRangeStart w:id="68"/>
+      <w:r>
+        <w:t>Typischerweise bedeutet</w:t>
+      </w:r>
+      <w:r>
+        <w:t xml:space="preserve"> eine Aufteilung</w:t>
+      </w:r>
+      <w:r>
+        <w:t xml:space="preserve"> der Verantwortung</w:t>
+      </w:r>
+      <w:r>
+        <w:t>, dass eine einzelne</w:t>
+      </w:r>
+      <w:r>
+        <w:t xml:space="preserve"> Person eine größere Anzahl von</w:t>
+      </w:r>
+      <w:r>
+        <w:t xml:space="preserve"> Services betreuen muss, da sie nur für einen kleineren Verantwortungsbereich</w:t>
+      </w:r>
+      <w:r>
+        <w:t xml:space="preserve"> pro Service</w:t>
+      </w:r>
+      <w:r>
+        <w:t xml:space="preserve"> zuständig ist.</w:t>
+      </w:r>
+      <w:r>
+        <w:t xml:space="preserve"> </w:t>
+      </w:r>
+      <w:r>
+        <w:t>Dies führt bei jedem Aufgabenwechsel zu höheren</w:t>
+      </w:r>
+      <w:r>
+        <w:t xml:space="preserve"> Einarbeitungszeiten.</w:t>
+      </w:r>
+      <w:r>
+        <w:t xml:space="preserve"> Verstärkt wird dieser Effekt durch Verständnisprobleme</w:t>
+      </w:r>
+      <w:r>
+        <w:t xml:space="preserve"> und eine geringe Bindung zum Produkt</w:t>
+      </w:r>
+      <w:r>
+        <w:t>, welche in einer Ablehnung resultieren</w:t>
+      </w:r>
+      <w:r>
+        <w:t xml:space="preserve"> und zu geringer Motivation führen</w:t>
+      </w:r>
+      <w:r>
+        <w:t xml:space="preserve"> können</w:t>
+      </w:r>
+      <w:r>
+        <w:t>.</w:t>
+      </w:r>
+      <w:r>
+        <w:t xml:space="preserve"> </w:t>
+      </w:r>
+      <w:commentRangeEnd w:id="68"/>
+      <w:r>
+        <w:rPr>
+          <w:rStyle w:val="Kommentarzeichen"/>
+        </w:rPr>
+        <w:commentReference w:id="68"/>
+      </w:r>
+      <w:r>
+        <w:t>Der Faktor der</w:t>
+      </w:r>
+      <w:r>
+        <w:t xml:space="preserve"> </w:t>
+      </w:r>
+      <w:r>
+        <w:rPr>
+          <w:b/>
+        </w:rPr>
+        <w:t xml:space="preserve">Kriterien und </w:t>
+      </w:r>
+      <w:r>
+        <w:rPr>
+          <w:b/>
+        </w:rPr>
+        <w:t>Berechtigungen zur Freigabe</w:t>
+      </w:r>
+      <w:r>
+        <w:t xml:space="preserve"> </w:t>
+      </w:r>
+      <w:r>
+        <w:t>ist</w:t>
+      </w:r>
+      <w:r>
+        <w:t xml:space="preserve"> </w:t>
+      </w:r>
+      <w:r>
+        <w:t xml:space="preserve">direkt </w:t>
+      </w:r>
+      <w:r>
+        <w:t xml:space="preserve">abhängig von </w:t>
       </w:r>
       <w:r>
         <w:lastRenderedPageBreak/>
-        <w:t>häufiger Wiederholung ist eine Automation unabdingbar. Bei wenigen Releases mit ggf. größerem Veränderungsumfang und daraus resultierenden größeren Anpassungsbedarfen der Automatisierung ist diese zu überdenken.</w:t>
-      </w:r>
-      <w:r>
-        <w:t xml:space="preserve"> </w:t>
-      </w:r>
-      <w:commentRangeStart w:id="69"/>
-      <w:r>
-        <w:t xml:space="preserve">Zusammenfassend </w:t>
-      </w:r>
-      <w:commentRangeEnd w:id="69"/>
+        <w:t>den entsprechenden Rollen</w:t>
+      </w:r>
+      <w:r>
+        <w:t xml:space="preserve"> und wird somit nicht gesondert betrachtet. </w:t>
+      </w:r>
+      <w:r>
+        <w:t xml:space="preserve">Ein positiver Aspekt der die Durchlaufzeit begünstigt ist die </w:t>
+      </w:r>
+      <w:r>
+        <w:rPr>
+          <w:b/>
+        </w:rPr>
+        <w:t>Automatisierung</w:t>
+      </w:r>
+      <w:r>
+        <w:t xml:space="preserve"> von</w:t>
+      </w:r>
+      <w:r>
+        <w:t xml:space="preserve"> Tätigkeiten. Dieser steht </w:t>
+      </w:r>
+      <w:r>
+        <w:t xml:space="preserve">eng mit dem Release-Zyklus in Verbindung, denn bei einer kurzen Durchlaufzeit und häufiger Wiederholung ist eine Automation unabdingbar. Bei wenigen Releases mit ggf. größerem Veränderungsumfang und daraus resultierenden größeren Anpassungsbedarfen der Automatisierung ist diese </w:t>
+      </w:r>
+      <w:r>
+        <w:t xml:space="preserve">wiederum </w:t>
+      </w:r>
+      <w:r>
+        <w:t>zu überdenken.</w:t>
+      </w:r>
+      <w:r>
+        <w:t xml:space="preserve"> Daher wird die Automatisierung nich</w:t>
+      </w:r>
+      <w:r>
+        <w:t xml:space="preserve">t als einzelner Faktor, sondern </w:t>
+      </w:r>
+      <w:r>
+        <w:t>in Abhängigkeit vom Release-Zyklus gewertet.</w:t>
+      </w:r>
+      <w:r>
+        <w:t xml:space="preserve"> Zusammenfassend </w:t>
+      </w:r>
+      <w:r>
+        <w:t>sind für den TPS-Prozess</w:t>
+      </w:r>
+      <w:r>
+        <w:t xml:space="preserve"> die Aspekte des </w:t>
+      </w:r>
+      <w:r>
+        <w:rPr>
+          <w:b/>
+        </w:rPr>
+        <w:t>Release-Zyklus</w:t>
+      </w:r>
+      <w:r>
+        <w:t xml:space="preserve"> sowie der </w:t>
+      </w:r>
+      <w:r>
+        <w:rPr>
+          <w:b/>
+        </w:rPr>
+        <w:t>Freigabe</w:t>
+      </w:r>
+      <w:r>
+        <w:rPr>
+          <w:b/>
+        </w:rPr>
+        <w:t>rollen</w:t>
+      </w:r>
+      <w:r>
+        <w:t xml:space="preserve"> in Abhängigkeit von den Bedürfnissen zu definieren.</w:t>
+      </w:r>
+    </w:p>
+    <w:p>
+      <w:pPr>
+        <w:pStyle w:val="berschrift3"/>
+      </w:pPr>
+      <w:bookmarkStart w:id="69" w:name="_Toc448153163"/>
+      <w:r>
+        <w:t>Change Management</w:t>
+      </w:r>
+      <w:bookmarkEnd w:id="69"/>
+    </w:p>
+    <w:p>
+      <w:r>
+        <w:t>Der Change Management Prozess dient der Steuerung des Lebenszyklus aller Veränderungen zur minimalen Beeinflussung der produktiven Services</w:t>
+      </w:r>
+      <w:sdt>
+        <w:sdtPr>
+          <w:id w:val="489761824"/>
+          <w:citation/>
+        </w:sdtPr>
+        <w:sdtContent>
+          <w:r>
+            <w:fldChar w:fldCharType="begin"/>
+          </w:r>
+          <w:r>
+            <w:instrText xml:space="preserve">CITATION AXE11 \p "S. 61" \l 1031 </w:instrText>
+          </w:r>
+          <w:r>
+            <w:fldChar w:fldCharType="separate"/>
+          </w:r>
+          <w:r>
+            <w:rPr>
+              <w:noProof/>
+            </w:rPr>
+            <w:t xml:space="preserve"> (AXELOS 2011, S. 61)</w:t>
+          </w:r>
+          <w:r>
+            <w:fldChar w:fldCharType="end"/>
+          </w:r>
+        </w:sdtContent>
+      </w:sdt>
+      <w:r>
+        <w:t>. Ziele sind die Optimierung der Geschäftsrisiken unter Beachtung des potentiellen Nutzens, der Kundenanforderungen und</w:t>
+      </w:r>
+      <w:r>
+        <w:t xml:space="preserve"> der ausreichenden Dokumentation</w:t>
+      </w:r>
+      <w:sdt>
+        <w:sdtPr>
+          <w:id w:val="-1256593697"/>
+          <w:citation/>
+        </w:sdtPr>
+        <w:sdtContent>
+          <w:r>
+            <w:fldChar w:fldCharType="begin"/>
+          </w:r>
+          <w:r>
+            <w:instrText xml:space="preserve">CITATION AXE11 \p "S. 61" \l 1031 </w:instrText>
+          </w:r>
+          <w:r>
+            <w:fldChar w:fldCharType="separate"/>
+          </w:r>
+          <w:r>
+            <w:rPr>
+              <w:noProof/>
+            </w:rPr>
+            <w:t xml:space="preserve"> (AXELOS 2011, S. 61)</w:t>
+          </w:r>
+          <w:r>
+            <w:fldChar w:fldCharType="end"/>
+          </w:r>
+        </w:sdtContent>
+      </w:sdt>
+      <w:r>
+        <w:t>. Der Mehrwert liegt daher in der Verlässlichkeit und der Verfügbarkeit der Services durch den Schutz der produktiven Systeme unter Beachtung der notwendigen Änderungsanforderungen</w:t>
+      </w:r>
+      <w:sdt>
+        <w:sdtPr>
+          <w:id w:val="-1653520898"/>
+          <w:citation/>
+        </w:sdtPr>
+        <w:sdtContent>
+          <w:r>
+            <w:fldChar w:fldCharType="begin"/>
+          </w:r>
+          <w:r>
+            <w:instrText xml:space="preserve">CITATION AXE11 \p "S. 61" \l 1031 </w:instrText>
+          </w:r>
+          <w:r>
+            <w:fldChar w:fldCharType="separate"/>
+          </w:r>
+          <w:r>
+            <w:rPr>
+              <w:noProof/>
+            </w:rPr>
+            <w:t xml:space="preserve"> (AXELOS 2011, S. 61)</w:t>
+          </w:r>
+          <w:r>
+            <w:fldChar w:fldCharType="end"/>
+          </w:r>
+        </w:sdtContent>
+      </w:sdt>
+      <w:r>
+        <w:t>. Weiterhin lassen sich durch einen gutstrukturierten Change Management Prozess erhebliche Kosteneinsparungen realisieren</w:t>
+      </w:r>
+      <w:sdt>
+        <w:sdtPr>
+          <w:id w:val="-1303778014"/>
+          <w:citation/>
+        </w:sdtPr>
+        <w:sdtContent>
+          <w:r>
+            <w:fldChar w:fldCharType="begin"/>
+          </w:r>
+          <w:r>
+            <w:instrText xml:space="preserve">CITATION AXE11 \p "S. 61" \l 1031 </w:instrText>
+          </w:r>
+          <w:r>
+            <w:fldChar w:fldCharType="separate"/>
+          </w:r>
+          <w:r>
+            <w:rPr>
+              <w:noProof/>
+            </w:rPr>
+            <w:t xml:space="preserve"> (AXELOS 2011, S. 61)</w:t>
+          </w:r>
+          <w:r>
+            <w:fldChar w:fldCharType="end"/>
+          </w:r>
+        </w:sdtContent>
+      </w:sdt>
+      <w:r>
+        <w:t xml:space="preserve">. Für den CHM-Prozess werden folgende </w:t>
+      </w:r>
+      <w:commentRangeStart w:id="70"/>
+      <w:r>
+        <w:t xml:space="preserve">spezifische Regelungen </w:t>
+      </w:r>
+      <w:commentRangeEnd w:id="70"/>
       <w:r>
         <w:rPr>
           <w:rStyle w:val="Kommentarzeichen"/>
         </w:rPr>
-        <w:commentReference w:id="69"/>
-      </w:r>
-      <w:r>
-        <w:t xml:space="preserve">sind für den TPS-Prozesse die Aspekte des </w:t>
-      </w:r>
-      <w:r>
+        <w:commentReference w:id="70"/>
+      </w:r>
+      <w:r>
+        <w:t>empfohlen</w:t>
+      </w:r>
+      <w:sdt>
+        <w:sdtPr>
+          <w:id w:val="1856995364"/>
+          <w:citation/>
+        </w:sdtPr>
+        <w:sdtContent>
+          <w:r>
+            <w:fldChar w:fldCharType="begin"/>
+          </w:r>
+          <w:r>
+            <w:instrText xml:space="preserve">CITATION AXE11 \p "S. 61" \l 1031 </w:instrText>
+          </w:r>
+          <w:r>
+            <w:fldChar w:fldCharType="separate"/>
+          </w:r>
+          <w:r>
+            <w:rPr>
+              <w:noProof/>
+            </w:rPr>
+            <w:t xml:space="preserve"> (AXELOS 2011, S. 61)</w:t>
+          </w:r>
+          <w:r>
+            <w:fldChar w:fldCharType="end"/>
+          </w:r>
+        </w:sdtContent>
+      </w:sdt>
+      <w:r>
+        <w:t>:</w:t>
+      </w:r>
+    </w:p>
+    <w:p>
+      <w:pPr>
+        <w:pStyle w:val="Listenabsatz"/>
+        <w:numPr>
+          <w:ilvl w:val="0"/>
+          <w:numId w:val="29"/>
+        </w:numPr>
+      </w:pPr>
+      <w:r>
+        <w:t>Kultur für keine Toleranz von nicht abgestimmten Veränderungen schaffen</w:t>
+      </w:r>
+    </w:p>
+    <w:p>
+      <w:pPr>
+        <w:pStyle w:val="Listenabsatz"/>
+        <w:numPr>
+          <w:ilvl w:val="0"/>
+          <w:numId w:val="29"/>
+        </w:numPr>
+      </w:pPr>
+      <w:r>
+        <w:t>Ausrichtung d</w:t>
+      </w:r>
+      <w:r>
+        <w:t>es Change Management</w:t>
+      </w:r>
+      <w:r>
+        <w:t xml:space="preserve"> an die Stakeholder</w:t>
+      </w:r>
+    </w:p>
+    <w:p>
+      <w:pPr>
+        <w:pStyle w:val="Listenabsatz"/>
+        <w:numPr>
+          <w:ilvl w:val="0"/>
+          <w:numId w:val="29"/>
+        </w:numPr>
+      </w:pPr>
+      <w:r>
+        <w:t xml:space="preserve">Messen der Mehrwerte von </w:t>
+      </w:r>
+      <w:proofErr w:type="spellStart"/>
+      <w:r>
+        <w:t>Changes</w:t>
+      </w:r>
+      <w:proofErr w:type="spellEnd"/>
+    </w:p>
+    <w:p>
+      <w:pPr>
+        <w:pStyle w:val="Listenabsatz"/>
+        <w:numPr>
+          <w:ilvl w:val="0"/>
+          <w:numId w:val="29"/>
+        </w:numPr>
+      </w:pPr>
+      <w:r>
+        <w:t xml:space="preserve">Priorisierung von </w:t>
+      </w:r>
+      <w:proofErr w:type="spellStart"/>
+      <w:r>
+        <w:t>Changes</w:t>
+      </w:r>
+      <w:proofErr w:type="spellEnd"/>
+    </w:p>
+    <w:p>
+      <w:pPr>
+        <w:pStyle w:val="Listenabsatz"/>
+        <w:numPr>
+          <w:ilvl w:val="0"/>
+          <w:numId w:val="29"/>
+        </w:numPr>
+      </w:pPr>
+      <w:r>
+        <w:t>Verantwortlichkeiten definieren</w:t>
+      </w:r>
+    </w:p>
+    <w:p>
+      <w:pPr>
+        <w:pStyle w:val="Listenabsatz"/>
+        <w:numPr>
+          <w:ilvl w:val="0"/>
+          <w:numId w:val="29"/>
+        </w:numPr>
         <w:rPr>
           <w:b/>
         </w:rPr>
-        <w:t>Release-Zyklus</w:t>
-      </w:r>
-      <w:r>
-        <w:t xml:space="preserve"> sowie der </w:t>
-      </w:r>
+      </w:pPr>
       <w:r>
         <w:rPr>
           <w:b/>
         </w:rPr>
-        <w:t>Freigabestufen</w:t>
-      </w:r>
-      <w:r>
-        <w:t xml:space="preserve"> in Abhängigkeit von den Bedürfnissen zu definieren.</w:t>
-      </w:r>
-    </w:p>
-    <w:p>
-      <w:pPr>
-        <w:pStyle w:val="berschrift3"/>
-      </w:pPr>
-      <w:bookmarkStart w:id="70" w:name="_Toc448153163"/>
-      <w:r>
-        <w:t>Change Management</w:t>
-      </w:r>
-      <w:bookmarkEnd w:id="70"/>
+        <w:t>Verantwortung auftrennen</w:t>
+      </w:r>
+    </w:p>
+    <w:p>
+      <w:pPr>
+        <w:pStyle w:val="Listenabsatz"/>
+        <w:numPr>
+          <w:ilvl w:val="0"/>
+          <w:numId w:val="29"/>
+        </w:numPr>
+      </w:pPr>
+      <w:r>
+        <w:t>Schaffung eines zentralen Anlaufpunkts</w:t>
+      </w:r>
+    </w:p>
+    <w:p>
+      <w:pPr>
+        <w:pStyle w:val="Listenabsatz"/>
+        <w:numPr>
+          <w:ilvl w:val="0"/>
+          <w:numId w:val="29"/>
+        </w:numPr>
+      </w:pPr>
+      <w:r>
+        <w:t>Zugriffsbeschränkungen einrichten</w:t>
+      </w:r>
+    </w:p>
+    <w:p>
+      <w:pPr>
+        <w:pStyle w:val="Listenabsatz"/>
+        <w:numPr>
+          <w:ilvl w:val="0"/>
+          <w:numId w:val="29"/>
+        </w:numPr>
+      </w:pPr>
+      <w:r>
+        <w:t xml:space="preserve">Nachverfolgbarkeit von </w:t>
+      </w:r>
+      <w:proofErr w:type="spellStart"/>
+      <w:r>
+        <w:t>Changes</w:t>
+      </w:r>
+      <w:proofErr w:type="spellEnd"/>
+      <w:r>
+        <w:t xml:space="preserve"> sicherstellen</w:t>
+      </w:r>
+    </w:p>
+    <w:p>
+      <w:pPr>
+        <w:pStyle w:val="Listenabsatz"/>
+        <w:numPr>
+          <w:ilvl w:val="0"/>
+          <w:numId w:val="29"/>
+        </w:numPr>
+        <w:rPr>
+          <w:b/>
+        </w:rPr>
+      </w:pPr>
+      <w:r>
+        <w:rPr>
+          <w:b/>
+        </w:rPr>
+        <w:t>Wartungsfenster durchsetzen</w:t>
+      </w:r>
+    </w:p>
+    <w:p>
+      <w:pPr>
+        <w:pStyle w:val="Listenabsatz"/>
+        <w:numPr>
+          <w:ilvl w:val="0"/>
+          <w:numId w:val="29"/>
+        </w:numPr>
+      </w:pPr>
+      <w:r>
+        <w:t xml:space="preserve">Leistungs- und Risikobewertung aller </w:t>
+      </w:r>
+      <w:proofErr w:type="spellStart"/>
+      <w:r>
+        <w:t>Changes</w:t>
+      </w:r>
+      <w:proofErr w:type="spellEnd"/>
+    </w:p>
+    <w:p>
+      <w:pPr>
+        <w:pStyle w:val="Listenabsatz"/>
+        <w:numPr>
+          <w:ilvl w:val="0"/>
+          <w:numId w:val="29"/>
+        </w:numPr>
+      </w:pPr>
+      <w:r>
+        <w:t xml:space="preserve">Messung der Effizienz und Effektivität von </w:t>
+      </w:r>
+      <w:proofErr w:type="spellStart"/>
+      <w:r>
+        <w:t>Changes</w:t>
+      </w:r>
+      <w:proofErr w:type="spellEnd"/>
+    </w:p>
+    <w:p>
+      <w:r>
+        <w:lastRenderedPageBreak/>
+        <w:t>Die meisten Regelungen sind unabhängig vom betroffenen Service einzuhalten. Aber...</w:t>
+      </w:r>
+    </w:p>
+    <w:p>
+      <w:proofErr w:type="spellStart"/>
+      <w:r>
+        <w:rPr>
+          <w:highlight w:val="yellow"/>
+        </w:rPr>
+        <w:t>Changetypen</w:t>
+      </w:r>
+      <w:proofErr w:type="spellEnd"/>
+      <w:r>
+        <w:rPr>
+          <w:highlight w:val="yellow"/>
+        </w:rPr>
+        <w:t>: Standard</w:t>
+      </w:r>
+      <w:r>
+        <w:t xml:space="preserve"> S. 65</w:t>
+      </w:r>
     </w:p>
     <w:p>
       <w:pPr>
@@ -16781,10 +17341,10 @@
       </w:tblPr>
       <w:tblGrid>
         <w:gridCol w:w="1176"/>
-        <w:gridCol w:w="1551"/>
+        <w:gridCol w:w="1884"/>
         <w:gridCol w:w="1422"/>
         <w:gridCol w:w="1394"/>
-        <w:gridCol w:w="1499"/>
+        <w:gridCol w:w="1405"/>
       </w:tblGrid>
       <w:tr>
         <w:tc>
@@ -16859,6 +17419,9 @@
           </w:tcPr>
           <w:p>
             <w:r>
+              <w:t>Release-</w:t>
+            </w:r>
+            <w:r>
               <w:t>Zyklus</w:t>
             </w:r>
           </w:p>
@@ -16908,7 +17471,10 @@
           </w:tcPr>
           <w:p>
             <w:r>
-              <w:t>Freigaben</w:t>
+              <w:t>Freigabe</w:t>
+            </w:r>
+            <w:r>
+              <w:t>rollen</w:t>
             </w:r>
           </w:p>
         </w:tc>
@@ -16960,7 +17526,7 @@
           </w:tcPr>
           <w:p>
             <w:r>
-              <w:t>Freigabeform</w:t>
+              <w:t>Typ</w:t>
             </w:r>
           </w:p>
         </w:tc>
@@ -16969,11 +17535,9 @@
             <w:tcW w:w="1422" w:type="dxa"/>
           </w:tcPr>
           <w:p>
-            <w:proofErr w:type="spellStart"/>
             <w:r>
-              <w:t>pre-auth</w:t>
+              <w:t>Standard</w:t>
             </w:r>
-            <w:proofErr w:type="spellEnd"/>
           </w:p>
         </w:tc>
         <w:tc>
@@ -16982,7 +17546,7 @@
           </w:tcPr>
           <w:p>
             <w:r>
-              <w:t>manuell</w:t>
+              <w:t>normal</w:t>
             </w:r>
           </w:p>
         </w:tc>
@@ -16999,8 +17563,57 @@
               <w:commentReference w:id="85"/>
             </w:r>
             <w:r>
-              <w:t>manuell</w:t>
+              <w:t>normal</w:t>
             </w:r>
+          </w:p>
+        </w:tc>
+      </w:tr>
+      <w:tr>
+        <w:tc>
+          <w:tcPr>
+            <w:tcW w:w="1176" w:type="dxa"/>
+          </w:tcPr>
+          <w:p/>
+        </w:tc>
+        <w:tc>
+          <w:tcPr>
+            <w:tcW w:w="1393" w:type="dxa"/>
+          </w:tcPr>
+          <w:p>
+            <w:r>
+              <w:t>Wartungsfenster</w:t>
+            </w:r>
+          </w:p>
+        </w:tc>
+        <w:tc>
+          <w:tcPr>
+            <w:tcW w:w="1422" w:type="dxa"/>
+          </w:tcPr>
+          <w:p>
+            <w:r>
+              <w:t>keins</w:t>
+            </w:r>
+          </w:p>
+        </w:tc>
+        <w:tc>
+          <w:tcPr>
+            <w:tcW w:w="1394" w:type="dxa"/>
+          </w:tcPr>
+          <w:p>
+            <w:bookmarkStart w:id="86" w:name="_GoBack"/>
+            <w:bookmarkEnd w:id="86"/>
+          </w:p>
+        </w:tc>
+        <w:tc>
+          <w:tcPr>
+            <w:tcW w:w="1394" w:type="dxa"/>
+          </w:tcPr>
+          <w:p>
+            <w:pPr>
+              <w:rPr>
+                <w:rStyle w:val="Kommentarzeichen"/>
+              </w:rPr>
+            </w:pPr>
           </w:p>
         </w:tc>
       </w:tr>
@@ -17010,14 +17623,14 @@
       <w:pPr>
         <w:pStyle w:val="berschrift1"/>
       </w:pPr>
-      <w:bookmarkStart w:id="86" w:name="_Ref442964028"/>
-      <w:bookmarkStart w:id="87" w:name="_Toc448153177"/>
+      <w:bookmarkStart w:id="87" w:name="_Ref442964028"/>
+      <w:bookmarkStart w:id="88" w:name="_Toc448153177"/>
       <w:r>
         <w:lastRenderedPageBreak/>
         <w:t>Kritische Würdigung der Standardtypen</w:t>
       </w:r>
-      <w:bookmarkEnd w:id="86"/>
       <w:bookmarkEnd w:id="87"/>
+      <w:bookmarkEnd w:id="88"/>
     </w:p>
     <w:p>
       <w:pPr>
@@ -17125,14 +17738,14 @@
       <w:pPr>
         <w:pStyle w:val="berschrift1"/>
       </w:pPr>
-      <w:bookmarkStart w:id="88" w:name="_Ref442964114"/>
-      <w:bookmarkStart w:id="89" w:name="_Toc448153178"/>
+      <w:bookmarkStart w:id="89" w:name="_Ref442964114"/>
+      <w:bookmarkStart w:id="90" w:name="_Toc448153178"/>
       <w:r>
         <w:lastRenderedPageBreak/>
         <w:t>Demonstration der Standardtypen am Fallbeispiel DPDHL Group</w:t>
       </w:r>
-      <w:bookmarkEnd w:id="88"/>
       <w:bookmarkEnd w:id="89"/>
+      <w:bookmarkEnd w:id="90"/>
     </w:p>
     <w:p>
       <w:r>
@@ -17151,14 +17764,14 @@
       <w:pPr>
         <w:pStyle w:val="berschrift1"/>
       </w:pPr>
-      <w:bookmarkStart w:id="90" w:name="_Ref442964164"/>
-      <w:bookmarkStart w:id="91" w:name="_Toc448153179"/>
+      <w:bookmarkStart w:id="91" w:name="_Ref442964164"/>
+      <w:bookmarkStart w:id="92" w:name="_Toc448153179"/>
       <w:r>
         <w:lastRenderedPageBreak/>
         <w:t>Evaluation der Zielerreichung und Ausblick</w:t>
       </w:r>
-      <w:bookmarkEnd w:id="90"/>
       <w:bookmarkEnd w:id="91"/>
+      <w:bookmarkEnd w:id="92"/>
     </w:p>
     <w:p>
       <w:r>
@@ -17180,15 +17793,16 @@
           <w:cols w:space="708"/>
         </w:sectPr>
       </w:pPr>
-      <w:bookmarkStart w:id="92" w:name="_Toc415465643"/>
-      <w:bookmarkStart w:id="93" w:name="_Ref414785387"/>
-      <w:bookmarkStart w:id="94" w:name="_Ref418325438"/>
-      <w:bookmarkStart w:id="95" w:name="_Toc415465661"/>
+      <w:bookmarkStart w:id="93" w:name="_Toc410799361"/>
+      <w:bookmarkStart w:id="94" w:name="_Toc410799446"/>
+      <w:bookmarkStart w:id="95" w:name="_Toc410799366"/>
       <w:bookmarkStart w:id="96" w:name="_Toc410799451"/>
-      <w:bookmarkStart w:id="97" w:name="_Toc410799366"/>
-      <w:bookmarkStart w:id="98" w:name="_Toc410799446"/>
-      <w:bookmarkStart w:id="99" w:name="_Toc410799361"/>
-    </w:p>
+      <w:bookmarkStart w:id="97" w:name="_Toc415465661"/>
+      <w:bookmarkStart w:id="98" w:name="_Ref418325438"/>
+      <w:bookmarkStart w:id="99" w:name="_Ref414785387"/>
+      <w:bookmarkStart w:id="100" w:name="_Toc415465643"/>
+    </w:p>
+    <w:bookmarkEnd w:id="100" w:displacedByCustomXml="next"/>
     <w:bookmarkEnd w:id="99" w:displacedByCustomXml="next"/>
     <w:bookmarkEnd w:id="98" w:displacedByCustomXml="next"/>
     <w:bookmarkEnd w:id="97" w:displacedByCustomXml="next"/>
@@ -17196,8 +17810,7 @@
     <w:bookmarkEnd w:id="95" w:displacedByCustomXml="next"/>
     <w:bookmarkEnd w:id="94" w:displacedByCustomXml="next"/>
     <w:bookmarkEnd w:id="93" w:displacedByCustomXml="next"/>
-    <w:bookmarkEnd w:id="92" w:displacedByCustomXml="next"/>
-    <w:bookmarkStart w:id="100" w:name="_Toc448153180" w:displacedByCustomXml="next"/>
+    <w:bookmarkStart w:id="101" w:name="_Toc448153180" w:displacedByCustomXml="next"/>
     <w:sdt>
       <w:sdtPr>
         <w:rPr>
@@ -17219,7 +17832,7 @@
           <w:r>
             <w:t>Literaturverzeichnis</w:t>
           </w:r>
-          <w:bookmarkEnd w:id="100"/>
+          <w:bookmarkEnd w:id="101"/>
         </w:p>
         <w:sdt>
           <w:sdtPr>
@@ -18217,12 +18830,12 @@
       <w:pPr>
         <w:pStyle w:val="berschrift1ohneNummerierung"/>
       </w:pPr>
-      <w:bookmarkStart w:id="101" w:name="_Toc448153181"/>
+      <w:bookmarkStart w:id="102" w:name="_Toc448153181"/>
       <w:r>
         <w:lastRenderedPageBreak/>
         <w:t>Erklärung</w:t>
       </w:r>
-      <w:bookmarkEnd w:id="101"/>
+      <w:bookmarkEnd w:id="102"/>
     </w:p>
     <w:p>
       <w:pPr>
@@ -18255,7 +18868,7 @@
           </w:ffData>
         </w:fldChar>
       </w:r>
-      <w:bookmarkStart w:id="102" w:name="Text15"/>
+      <w:bookmarkStart w:id="103" w:name="Text15"/>
       <w:r>
         <w:instrText xml:space="preserve"> FORMTEXT </w:instrText>
       </w:r>
@@ -18271,7 +18884,7 @@
       <w:r>
         <w:fldChar w:fldCharType="end"/>
       </w:r>
-      <w:bookmarkEnd w:id="102"/>
+      <w:bookmarkEnd w:id="103"/>
     </w:p>
     <w:p>
       <w:pPr>
@@ -18304,7 +18917,7 @@
           </w:ffData>
         </w:fldChar>
       </w:r>
-      <w:bookmarkStart w:id="103" w:name="Text16"/>
+      <w:bookmarkStart w:id="104" w:name="Text16"/>
       <w:r>
         <w:instrText xml:space="preserve"> FORMTEXT </w:instrText>
       </w:r>
@@ -18320,7 +18933,7 @@
       <w:r>
         <w:fldChar w:fldCharType="end"/>
       </w:r>
-      <w:bookmarkEnd w:id="103"/>
+      <w:bookmarkEnd w:id="104"/>
     </w:p>
     <w:p>
       <w:pPr>
@@ -18350,7 +18963,7 @@
           </w:ffData>
         </w:fldChar>
       </w:r>
-      <w:bookmarkStart w:id="104" w:name="Text17"/>
+      <w:bookmarkStart w:id="105" w:name="Text17"/>
       <w:r>
         <w:instrText xml:space="preserve"> FORMTEXT </w:instrText>
       </w:r>
@@ -18366,7 +18979,7 @@
       <w:r>
         <w:fldChar w:fldCharType="end"/>
       </w:r>
-      <w:bookmarkEnd w:id="104"/>
+      <w:bookmarkEnd w:id="105"/>
     </w:p>
     <w:p>
       <w:pPr>
@@ -18542,7 +19155,7 @@
 
 <file path=word/comments.xml><?xml version="1.0" encoding="utf-8"?>
 <w:comments xmlns:wpc="http://schemas.microsoft.com/office/word/2010/wordprocessingCanvas" xmlns:mo="http://schemas.microsoft.com/office/mac/office/2008/main" xmlns:mc="http://schemas.openxmlformats.org/markup-compatibility/2006" xmlns:mv="urn:schemas-microsoft-com:mac:vml" xmlns:o="urn:schemas-microsoft-com:office:office" xmlns:r="http://schemas.openxmlformats.org/officeDocument/2006/relationships" xmlns:m="http://schemas.openxmlformats.org/officeDocument/2006/math" xmlns:v="urn:schemas-microsoft-com:vml" xmlns:wp14="http://schemas.microsoft.com/office/word/2010/wordprocessingDrawing" xmlns:wp="http://schemas.openxmlformats.org/drawingml/2006/wordprocessingDrawing" xmlns:w10="urn:schemas-microsoft-com:office:word" xmlns:w="http://schemas.openxmlformats.org/wordprocessingml/2006/main" xmlns:w14="http://schemas.microsoft.com/office/word/2010/wordml" xmlns:w15="http://schemas.microsoft.com/office/word/2012/wordml" xmlns:wpg="http://schemas.microsoft.com/office/word/2010/wordprocessingGroup" xmlns:wpi="http://schemas.microsoft.com/office/word/2010/wordprocessingInk" xmlns:wne="http://schemas.microsoft.com/office/word/2006/wordml" xmlns:wps="http://schemas.microsoft.com/office/word/2010/wordprocessingShape" mc:Ignorable="w14 w15 wp14">
-  <w:comment w:id="21" w:author="steve.lohr@gmx.de" w:date="2016-02-11T14:35:00Z" w:initials="s">
+  <w:comment w:id="20" w:author="steve.lohr@gmx.de" w:date="2016-02-11T14:35:00Z" w:initials="s">
     <w:p>
       <w:pPr>
         <w:pStyle w:val="Kommentartext"/>
@@ -18558,7 +19171,23 @@
       </w:r>
     </w:p>
   </w:comment>
-  <w:comment w:id="22" w:author="steve.lohr@gmx.de" w:date="2016-02-11T14:36:00Z" w:initials="s">
+  <w:comment w:id="21" w:author="steve.lohr@gmx.de" w:date="2016-02-11T14:36:00Z" w:initials="s">
+    <w:p>
+      <w:pPr>
+        <w:pStyle w:val="Kommentartext"/>
+      </w:pPr>
+      <w:r>
+        <w:rPr>
+          <w:rStyle w:val="Kommentarzeichen"/>
+        </w:rPr>
+        <w:annotationRef/>
+      </w:r>
+      <w:r>
+        <w:t>Quellen?</w:t>
+      </w:r>
+    </w:p>
+  </w:comment>
+  <w:comment w:id="22" w:author="steve.lohr@gmx.de" w:date="2016-02-11T14:37:00Z" w:initials="s">
     <w:p>
       <w:pPr>
         <w:pStyle w:val="Kommentartext"/>
@@ -18590,7 +19219,7 @@
       </w:r>
     </w:p>
   </w:comment>
-  <w:comment w:id="24" w:author="steve.lohr@gmx.de" w:date="2016-02-11T14:37:00Z" w:initials="s">
+  <w:comment w:id="24" w:author="steve.lohr@gmx.de" w:date="2016-02-11T14:38:00Z" w:initials="s">
     <w:p>
       <w:pPr>
         <w:pStyle w:val="Kommentartext"/>
@@ -18618,11 +19247,11 @@
         <w:annotationRef/>
       </w:r>
       <w:r>
-        <w:t>Quellen?</w:t>
+        <w:t>Quelle?</w:t>
       </w:r>
     </w:p>
   </w:comment>
-  <w:comment w:id="26" w:author="steve.lohr@gmx.de" w:date="2016-02-11T14:38:00Z" w:initials="s">
+  <w:comment w:id="26" w:author="steve.lohr@gmx.de" w:date="2016-02-11T14:39:00Z" w:initials="s">
     <w:p>
       <w:pPr>
         <w:pStyle w:val="Kommentartext"/>
@@ -18638,7 +19267,7 @@
       </w:r>
     </w:p>
   </w:comment>
-  <w:comment w:id="27" w:author="steve.lohr@gmx.de" w:date="2016-02-11T14:39:00Z" w:initials="s">
+  <w:comment w:id="50" w:author="steve lohr" w:date="2016-04-11T14:30:00Z" w:initials="s">
     <w:p>
       <w:pPr>
         <w:pStyle w:val="Kommentartext"/>
@@ -18650,11 +19279,11 @@
         <w:annotationRef/>
       </w:r>
       <w:r>
-        <w:t>Quelle?</w:t>
+        <w:t>Nicht vergessen!</w:t>
       </w:r>
     </w:p>
   </w:comment>
-  <w:comment w:id="51" w:author="steve lohr" w:date="2016-04-11T14:30:00Z" w:initials="s">
+  <w:comment w:id="51" w:author="steve lohr" w:date="2016-04-10T18:39:00Z" w:initials="s">
     <w:p>
       <w:pPr>
         <w:pStyle w:val="Kommentartext"/>
@@ -18666,11 +19295,11 @@
         <w:annotationRef/>
       </w:r>
       <w:r>
-        <w:t>Nicht vergessen!</w:t>
+        <w:t>Definieren und unterschiedliche Typen (Standard, Emergency, andere) beschreiben</w:t>
       </w:r>
     </w:p>
   </w:comment>
-  <w:comment w:id="52" w:author="steve lohr" w:date="2016-04-10T18:39:00Z" w:initials="s">
+  <w:comment w:id="64" w:author="steve lohr" w:date="2016-04-11T14:43:00Z" w:initials="s">
     <w:p>
       <w:pPr>
         <w:pStyle w:val="Kommentartext"/>
@@ -18682,11 +19311,11 @@
         <w:annotationRef/>
       </w:r>
       <w:r>
-        <w:t>Definieren und unterschiedliche Typen (Standard, Emergency, andere) beschreiben</w:t>
+        <w:t>ISO und COBIT ergänzen</w:t>
       </w:r>
     </w:p>
   </w:comment>
-  <w:comment w:id="65" w:author="steve lohr" w:date="2016-04-11T14:43:00Z" w:initials="s">
+  <w:comment w:id="68" w:author="steve lohr" w:date="2016-04-18T17:33:00Z" w:initials="s">
     <w:p>
       <w:pPr>
         <w:pStyle w:val="Kommentartext"/>
@@ -18698,11 +19327,19 @@
         <w:annotationRef/>
       </w:r>
       <w:r>
-        <w:t>ISO und COBIT ergänzen</w:t>
+        <w:t xml:space="preserve">Quelle </w:t>
+      </w:r>
+      <w:proofErr w:type="spellStart"/>
+      <w:r>
+        <w:t>Taylorisieriung</w:t>
+      </w:r>
+      <w:proofErr w:type="spellEnd"/>
+      <w:r>
+        <w:t>?</w:t>
       </w:r>
     </w:p>
   </w:comment>
-  <w:comment w:id="69" w:author="steve lohr" w:date="2016-04-11T17:52:00Z" w:initials="s">
+  <w:comment w:id="70" w:author="steve lohr" w:date="2016-04-18T18:01:00Z" w:initials="s">
     <w:p>
       <w:pPr>
         <w:pStyle w:val="Kommentartext"/>
@@ -18714,15 +19351,7 @@
         <w:annotationRef/>
       </w:r>
       <w:r>
-        <w:t xml:space="preserve">Herleitung der Zusammenfassung, ggf. Automation trotzdem extra listen von manuell zu </w:t>
-      </w:r>
-      <w:proofErr w:type="spellStart"/>
-      <w:r>
-        <w:t>DevOps</w:t>
-      </w:r>
-      <w:proofErr w:type="spellEnd"/>
-      <w:r>
-        <w:t>?</w:t>
+        <w:t>Prüfen was davon relevant von Standards ist und beschreiben warum</w:t>
       </w:r>
     </w:p>
   </w:comment>
@@ -18757,7 +19386,8 @@
   <w15:commentEx w15:paraId="6B936FCA" w15:done="0"/>
   <w15:commentEx w15:paraId="21A3B37D" w15:done="0"/>
   <w15:commentEx w15:paraId="0423EC9B" w15:done="0"/>
-  <w15:commentEx w15:paraId="0FAEBF8D" w15:done="0"/>
+  <w15:commentEx w15:paraId="75E3BCA3" w15:done="0"/>
+  <w15:commentEx w15:paraId="464DFB9F" w15:done="0"/>
   <w15:commentEx w15:paraId="59EB980E" w15:done="0"/>
 </w15:commentsEx>
 </file>
@@ -18976,7 +19606,7 @@
       <w:rPr>
         <w:noProof/>
       </w:rPr>
-      <w:t>27</w:t>
+      <w:t>28</w:t>
     </w:r>
     <w:r>
       <w:fldChar w:fldCharType="end"/>
@@ -19028,7 +19658,7 @@
       <w:rPr>
         <w:noProof/>
       </w:rPr>
-      <w:t>29</w:t>
+      <w:t>30</w:t>
     </w:r>
     <w:r>
       <w:fldChar w:fldCharType="end"/>
@@ -19141,7 +19771,7 @@
       <w:rPr>
         <w:noProof/>
       </w:rPr>
-      <w:t>I</w:t>
+      <w:t>II</w:t>
     </w:r>
     <w:r>
       <w:fldChar w:fldCharType="end"/>
@@ -19320,7 +19950,7 @@
         <w:rPr>
           <w:noProof/>
         </w:rPr>
-        <w:t>Einleitung</w:t>
+        <w:t>Konstruktion der Standardtypen zum Umgang mit den Risiken der Produktlebenszyklusphasen</w:t>
       </w:r>
     </w:fldSimple>
     <w:r>
@@ -19342,7 +19972,7 @@
       <w:rPr>
         <w:noProof/>
       </w:rPr>
-      <w:t>1</w:t>
+      <w:t>24</w:t>
     </w:r>
     <w:r>
       <w:fldChar w:fldCharType="end"/>
@@ -19733,6 +20363,119 @@
     </w:lvl>
   </w:abstractNum>
   <w:abstractNum w:abstractNumId="3">
+    <w:nsid w:val="14913541"/>
+    <w:multiLevelType w:val="hybridMultilevel"/>
+    <w:tmpl w:val="67B0684A"/>
+    <w:lvl w:ilvl="0" w:tplc="04070001">
+      <w:start w:val="1"/>
+      <w:numFmt w:val="bullet"/>
+      <w:lvlText w:val=""/>
+      <w:lvlJc w:val="left"/>
+      <w:pPr>
+        <w:ind w:left="720" w:hanging="360"/>
+      </w:pPr>
+      <w:rPr>
+        <w:rFonts w:ascii="Symbol" w:hAnsi="Symbol" w:hint="default"/>
+      </w:rPr>
+    </w:lvl>
+    <w:lvl w:ilvl="1" w:tplc="04070003" w:tentative="1">
+      <w:start w:val="1"/>
+      <w:numFmt w:val="bullet"/>
+      <w:lvlText w:val="o"/>
+      <w:lvlJc w:val="left"/>
+      <w:pPr>
+        <w:ind w:left="1440" w:hanging="360"/>
+      </w:pPr>
+      <w:rPr>
+        <w:rFonts w:ascii="Courier New" w:hAnsi="Courier New" w:cs="Courier New" w:hint="default"/>
+      </w:rPr>
+    </w:lvl>
+    <w:lvl w:ilvl="2" w:tplc="04070005" w:tentative="1">
+      <w:start w:val="1"/>
+      <w:numFmt w:val="bullet"/>
+      <w:lvlText w:val=""/>
+      <w:lvlJc w:val="left"/>
+      <w:pPr>
+        <w:ind w:left="2160" w:hanging="360"/>
+      </w:pPr>
+      <w:rPr>
+        <w:rFonts w:ascii="Wingdings" w:hAnsi="Wingdings" w:hint="default"/>
+      </w:rPr>
+    </w:lvl>
+    <w:lvl w:ilvl="3" w:tplc="04070001" w:tentative="1">
+      <w:start w:val="1"/>
+      <w:numFmt w:val="bullet"/>
+      <w:lvlText w:val=""/>
+      <w:lvlJc w:val="left"/>
+      <w:pPr>
+        <w:ind w:left="2880" w:hanging="360"/>
+      </w:pPr>
+      <w:rPr>
+        <w:rFonts w:ascii="Symbol" w:hAnsi="Symbol" w:hint="default"/>
+      </w:rPr>
+    </w:lvl>
+    <w:lvl w:ilvl="4" w:tplc="04070003" w:tentative="1">
+      <w:start w:val="1"/>
+      <w:numFmt w:val="bullet"/>
+      <w:lvlText w:val="o"/>
+      <w:lvlJc w:val="left"/>
+      <w:pPr>
+        <w:ind w:left="3600" w:hanging="360"/>
+      </w:pPr>
+      <w:rPr>
+        <w:rFonts w:ascii="Courier New" w:hAnsi="Courier New" w:cs="Courier New" w:hint="default"/>
+      </w:rPr>
+    </w:lvl>
+    <w:lvl w:ilvl="5" w:tplc="04070005" w:tentative="1">
+      <w:start w:val="1"/>
+      <w:numFmt w:val="bullet"/>
+      <w:lvlText w:val=""/>
+      <w:lvlJc w:val="left"/>
+      <w:pPr>
+        <w:ind w:left="4320" w:hanging="360"/>
+      </w:pPr>
+      <w:rPr>
+        <w:rFonts w:ascii="Wingdings" w:hAnsi="Wingdings" w:hint="default"/>
+      </w:rPr>
+    </w:lvl>
+    <w:lvl w:ilvl="6" w:tplc="04070001" w:tentative="1">
+      <w:start w:val="1"/>
+      <w:numFmt w:val="bullet"/>
+      <w:lvlText w:val=""/>
+      <w:lvlJc w:val="left"/>
+      <w:pPr>
+        <w:ind w:left="5040" w:hanging="360"/>
+      </w:pPr>
+      <w:rPr>
+        <w:rFonts w:ascii="Symbol" w:hAnsi="Symbol" w:hint="default"/>
+      </w:rPr>
+    </w:lvl>
+    <w:lvl w:ilvl="7" w:tplc="04070003" w:tentative="1">
+      <w:start w:val="1"/>
+      <w:numFmt w:val="bullet"/>
+      <w:lvlText w:val="o"/>
+      <w:lvlJc w:val="left"/>
+      <w:pPr>
+        <w:ind w:left="5760" w:hanging="360"/>
+      </w:pPr>
+      <w:rPr>
+        <w:rFonts w:ascii="Courier New" w:hAnsi="Courier New" w:cs="Courier New" w:hint="default"/>
+      </w:rPr>
+    </w:lvl>
+    <w:lvl w:ilvl="8" w:tplc="04070005" w:tentative="1">
+      <w:start w:val="1"/>
+      <w:numFmt w:val="bullet"/>
+      <w:lvlText w:val=""/>
+      <w:lvlJc w:val="left"/>
+      <w:pPr>
+        <w:ind w:left="6480" w:hanging="360"/>
+      </w:pPr>
+      <w:rPr>
+        <w:rFonts w:ascii="Wingdings" w:hAnsi="Wingdings" w:hint="default"/>
+      </w:rPr>
+    </w:lvl>
+  </w:abstractNum>
+  <w:abstractNum w:abstractNumId="4">
     <w:nsid w:val="19A34768"/>
     <w:multiLevelType w:val="hybridMultilevel"/>
     <w:tmpl w:val="24F058D4"/>
@@ -19818,7 +20561,7 @@
       </w:pPr>
     </w:lvl>
   </w:abstractNum>
-  <w:abstractNum w:abstractNumId="4">
+  <w:abstractNum w:abstractNumId="5">
     <w:nsid w:val="1BB06EC5"/>
     <w:multiLevelType w:val="multilevel"/>
     <w:tmpl w:val="67E65744"/>
@@ -19965,7 +20708,7 @@
       </w:rPr>
     </w:lvl>
   </w:abstractNum>
-  <w:abstractNum w:abstractNumId="5">
+  <w:abstractNum w:abstractNumId="6">
     <w:nsid w:val="1BB117AC"/>
     <w:multiLevelType w:val="hybridMultilevel"/>
     <w:tmpl w:val="879008A8"/>
@@ -20078,7 +20821,7 @@
       </w:rPr>
     </w:lvl>
   </w:abstractNum>
-  <w:abstractNum w:abstractNumId="6">
+  <w:abstractNum w:abstractNumId="7">
     <w:nsid w:val="1D382534"/>
     <w:multiLevelType w:val="hybridMultilevel"/>
     <w:tmpl w:val="C7A8099E"/>
@@ -20191,7 +20934,7 @@
       </w:rPr>
     </w:lvl>
   </w:abstractNum>
-  <w:abstractNum w:abstractNumId="7">
+  <w:abstractNum w:abstractNumId="8">
     <w:nsid w:val="1E097FA2"/>
     <w:multiLevelType w:val="hybridMultilevel"/>
     <w:tmpl w:val="9FD073C2"/>
@@ -20304,7 +21047,7 @@
       </w:rPr>
     </w:lvl>
   </w:abstractNum>
-  <w:abstractNum w:abstractNumId="8">
+  <w:abstractNum w:abstractNumId="9">
     <w:nsid w:val="1FA24C17"/>
     <w:multiLevelType w:val="hybridMultilevel"/>
     <w:tmpl w:val="C6461AC6"/>
@@ -20390,7 +21133,7 @@
       </w:pPr>
     </w:lvl>
   </w:abstractNum>
-  <w:abstractNum w:abstractNumId="9">
+  <w:abstractNum w:abstractNumId="10">
     <w:nsid w:val="254D241D"/>
     <w:multiLevelType w:val="multilevel"/>
     <w:tmpl w:val="6A92E546"/>
@@ -20531,7 +21274,7 @@
       </w:rPr>
     </w:lvl>
   </w:abstractNum>
-  <w:abstractNum w:abstractNumId="10">
+  <w:abstractNum w:abstractNumId="11">
     <w:nsid w:val="26D87650"/>
     <w:multiLevelType w:val="hybridMultilevel"/>
     <w:tmpl w:val="80723084"/>
@@ -20644,7 +21387,7 @@
       </w:rPr>
     </w:lvl>
   </w:abstractNum>
-  <w:abstractNum w:abstractNumId="11">
+  <w:abstractNum w:abstractNumId="12">
     <w:nsid w:val="2A070990"/>
     <w:multiLevelType w:val="multilevel"/>
     <w:tmpl w:val="0407001F"/>
@@ -20730,7 +21473,7 @@
       </w:pPr>
     </w:lvl>
   </w:abstractNum>
-  <w:abstractNum w:abstractNumId="12">
+  <w:abstractNum w:abstractNumId="13">
     <w:nsid w:val="32DE247A"/>
     <w:multiLevelType w:val="hybridMultilevel"/>
     <w:tmpl w:val="28CC6BC0"/>
@@ -20843,7 +21586,7 @@
       </w:rPr>
     </w:lvl>
   </w:abstractNum>
-  <w:abstractNum w:abstractNumId="13">
+  <w:abstractNum w:abstractNumId="14">
     <w:nsid w:val="365F0A97"/>
     <w:multiLevelType w:val="hybridMultilevel"/>
     <w:tmpl w:val="0DC0008E"/>
@@ -20956,7 +21699,7 @@
       </w:rPr>
     </w:lvl>
   </w:abstractNum>
-  <w:abstractNum w:abstractNumId="14">
+  <w:abstractNum w:abstractNumId="15">
     <w:nsid w:val="394F4277"/>
     <w:multiLevelType w:val="hybridMultilevel"/>
     <w:tmpl w:val="1662190C"/>
@@ -21069,7 +21812,7 @@
       </w:rPr>
     </w:lvl>
   </w:abstractNum>
-  <w:abstractNum w:abstractNumId="15">
+  <w:abstractNum w:abstractNumId="16">
     <w:nsid w:val="434732EE"/>
     <w:multiLevelType w:val="hybridMultilevel"/>
     <w:tmpl w:val="07243576"/>
@@ -21155,7 +21898,7 @@
       </w:pPr>
     </w:lvl>
   </w:abstractNum>
-  <w:abstractNum w:abstractNumId="16">
+  <w:abstractNum w:abstractNumId="17">
     <w:nsid w:val="43820C5C"/>
     <w:multiLevelType w:val="hybridMultilevel"/>
     <w:tmpl w:val="9FE0E468"/>
@@ -21268,7 +22011,7 @@
       </w:rPr>
     </w:lvl>
   </w:abstractNum>
-  <w:abstractNum w:abstractNumId="17">
+  <w:abstractNum w:abstractNumId="18">
     <w:nsid w:val="4CC56692"/>
     <w:multiLevelType w:val="hybridMultilevel"/>
     <w:tmpl w:val="66AE8C6A"/>
@@ -21409,7 +22152,7 @@
       </w:rPr>
     </w:lvl>
   </w:abstractNum>
-  <w:abstractNum w:abstractNumId="18">
+  <w:abstractNum w:abstractNumId="19">
     <w:nsid w:val="53424A07"/>
     <w:multiLevelType w:val="hybridMultilevel"/>
     <w:tmpl w:val="6902ED96"/>
@@ -21495,7 +22238,7 @@
       </w:pPr>
     </w:lvl>
   </w:abstractNum>
-  <w:abstractNum w:abstractNumId="19">
+  <w:abstractNum w:abstractNumId="20">
     <w:nsid w:val="5A437365"/>
     <w:multiLevelType w:val="hybridMultilevel"/>
     <w:tmpl w:val="12DA9416"/>
@@ -21607,7 +22350,7 @@
       </w:rPr>
     </w:lvl>
   </w:abstractNum>
-  <w:abstractNum w:abstractNumId="20">
+  <w:abstractNum w:abstractNumId="21">
     <w:nsid w:val="5FA9231B"/>
     <w:multiLevelType w:val="hybridMultilevel"/>
     <w:tmpl w:val="D43EE330"/>
@@ -21720,7 +22463,7 @@
       </w:rPr>
     </w:lvl>
   </w:abstractNum>
-  <w:abstractNum w:abstractNumId="21">
+  <w:abstractNum w:abstractNumId="22">
     <w:nsid w:val="60695E4F"/>
     <w:multiLevelType w:val="multilevel"/>
     <w:tmpl w:val="0407001F"/>
@@ -21806,7 +22549,7 @@
       </w:pPr>
     </w:lvl>
   </w:abstractNum>
-  <w:abstractNum w:abstractNumId="22">
+  <w:abstractNum w:abstractNumId="23">
     <w:nsid w:val="62385B8B"/>
     <w:multiLevelType w:val="hybridMultilevel"/>
     <w:tmpl w:val="4746A9D4"/>
@@ -21919,7 +22662,7 @@
       </w:rPr>
     </w:lvl>
   </w:abstractNum>
-  <w:abstractNum w:abstractNumId="23">
+  <w:abstractNum w:abstractNumId="24">
     <w:nsid w:val="66714D87"/>
     <w:multiLevelType w:val="multilevel"/>
     <w:tmpl w:val="0407001F"/>
@@ -22005,7 +22748,7 @@
       </w:pPr>
     </w:lvl>
   </w:abstractNum>
-  <w:abstractNum w:abstractNumId="24">
+  <w:abstractNum w:abstractNumId="25">
     <w:nsid w:val="69EC4C52"/>
     <w:multiLevelType w:val="hybridMultilevel"/>
     <w:tmpl w:val="40020078"/>
@@ -22091,7 +22834,7 @@
       </w:pPr>
     </w:lvl>
   </w:abstractNum>
-  <w:abstractNum w:abstractNumId="25">
+  <w:abstractNum w:abstractNumId="26">
     <w:nsid w:val="6F1E2F4F"/>
     <w:multiLevelType w:val="hybridMultilevel"/>
     <w:tmpl w:val="28B04A5E"/>
@@ -22177,7 +22920,7 @@
       </w:pPr>
     </w:lvl>
   </w:abstractNum>
-  <w:abstractNum w:abstractNumId="26">
+  <w:abstractNum w:abstractNumId="27">
     <w:nsid w:val="708A27C6"/>
     <w:multiLevelType w:val="multilevel"/>
     <w:tmpl w:val="AF445E78"/>
@@ -22290,7 +23033,7 @@
       </w:rPr>
     </w:lvl>
   </w:abstractNum>
-  <w:abstractNum w:abstractNumId="27">
+  <w:abstractNum w:abstractNumId="28">
     <w:nsid w:val="7572551B"/>
     <w:multiLevelType w:val="hybridMultilevel"/>
     <w:tmpl w:val="BE32195E"/>
@@ -22404,88 +23147,91 @@
     </w:lvl>
   </w:abstractNum>
   <w:num w:numId="1">
-    <w:abstractNumId w:val="9"/>
+    <w:abstractNumId w:val="10"/>
   </w:num>
   <w:num w:numId="2">
     <w:abstractNumId w:val="1"/>
   </w:num>
   <w:num w:numId="3">
-    <w:abstractNumId w:val="17"/>
+    <w:abstractNumId w:val="18"/>
   </w:num>
   <w:num w:numId="4">
-    <w:abstractNumId w:val="4"/>
+    <w:abstractNumId w:val="5"/>
   </w:num>
   <w:num w:numId="5">
-    <w:abstractNumId w:val="19"/>
+    <w:abstractNumId w:val="20"/>
   </w:num>
   <w:num w:numId="6">
     <w:abstractNumId w:val="2"/>
   </w:num>
   <w:num w:numId="7">
+    <w:abstractNumId w:val="15"/>
+  </w:num>
+  <w:num w:numId="8">
+    <w:abstractNumId w:val="25"/>
+  </w:num>
+  <w:num w:numId="9">
+    <w:abstractNumId w:val="21"/>
+  </w:num>
+  <w:num w:numId="10">
+    <w:abstractNumId w:val="6"/>
+  </w:num>
+  <w:num w:numId="11">
+    <w:abstractNumId w:val="12"/>
+  </w:num>
+  <w:num w:numId="12">
     <w:abstractNumId w:val="14"/>
   </w:num>
-  <w:num w:numId="8">
-    <w:abstractNumId w:val="24"/>
-  </w:num>
-  <w:num w:numId="9">
-    <w:abstractNumId w:val="20"/>
-  </w:num>
-  <w:num w:numId="10">
-    <w:abstractNumId w:val="5"/>
-  </w:num>
-  <w:num w:numId="11">
-    <w:abstractNumId w:val="11"/>
-  </w:num>
-  <w:num w:numId="12">
-    <w:abstractNumId w:val="13"/>
-  </w:num>
   <w:num w:numId="13">
-    <w:abstractNumId w:val="25"/>
+    <w:abstractNumId w:val="26"/>
   </w:num>
   <w:num w:numId="14">
     <w:abstractNumId w:val="0"/>
   </w:num>
   <w:num w:numId="15">
-    <w:abstractNumId w:val="21"/>
+    <w:abstractNumId w:val="22"/>
   </w:num>
   <w:num w:numId="16">
-    <w:abstractNumId w:val="18"/>
+    <w:abstractNumId w:val="19"/>
   </w:num>
   <w:num w:numId="17">
-    <w:abstractNumId w:val="15"/>
+    <w:abstractNumId w:val="16"/>
   </w:num>
   <w:num w:numId="18">
-    <w:abstractNumId w:val="3"/>
+    <w:abstractNumId w:val="4"/>
   </w:num>
   <w:num w:numId="19">
+    <w:abstractNumId w:val="9"/>
+  </w:num>
+  <w:num w:numId="20">
+    <w:abstractNumId w:val="7"/>
+  </w:num>
+  <w:num w:numId="21">
+    <w:abstractNumId w:val="23"/>
+  </w:num>
+  <w:num w:numId="22">
+    <w:abstractNumId w:val="24"/>
+  </w:num>
+  <w:num w:numId="23">
+    <w:abstractNumId w:val="27"/>
+  </w:num>
+  <w:num w:numId="24">
+    <w:abstractNumId w:val="17"/>
+  </w:num>
+  <w:num w:numId="25">
+    <w:abstractNumId w:val="28"/>
+  </w:num>
+  <w:num w:numId="26">
+    <w:abstractNumId w:val="11"/>
+  </w:num>
+  <w:num w:numId="27">
     <w:abstractNumId w:val="8"/>
   </w:num>
-  <w:num w:numId="20">
-    <w:abstractNumId w:val="6"/>
+  <w:num w:numId="28">
+    <w:abstractNumId w:val="13"/>
   </w:num>
-  <w:num w:numId="21">
-    <w:abstractNumId w:val="22"/>
-  </w:num>
-  <w:num w:numId="22">
-    <w:abstractNumId w:val="23"/>
-  </w:num>
-  <w:num w:numId="23">
-    <w:abstractNumId w:val="26"/>
-  </w:num>
-  <w:num w:numId="24">
-    <w:abstractNumId w:val="16"/>
-  </w:num>
-  <w:num w:numId="25">
-    <w:abstractNumId w:val="27"/>
-  </w:num>
-  <w:num w:numId="26">
-    <w:abstractNumId w:val="10"/>
-  </w:num>
-  <w:num w:numId="27">
-    <w:abstractNumId w:val="7"/>
-  </w:num>
-  <w:num w:numId="28">
-    <w:abstractNumId w:val="12"/>
+  <w:num w:numId="29">
+    <w:abstractNumId w:val="3"/>
   </w:num>
   <w:numIdMacAtCleanup w:val="17"/>
 </w:numbering>
@@ -25063,7 +25809,7 @@
 </file>
 
 <file path=customXml/itemProps1.xml><?xml version="1.0" encoding="utf-8"?>
-<ds:datastoreItem xmlns:ds="http://schemas.openxmlformats.org/officeDocument/2006/customXml" ds:itemID="{90E34135-B174-5D4F-A1F6-E81D7F918F18}">
+<ds:datastoreItem xmlns:ds="http://schemas.openxmlformats.org/officeDocument/2006/customXml" ds:itemID="{A8EDD572-9D91-3347-8E3A-6D6C53A62C34}">
   <ds:schemaRefs>
     <ds:schemaRef ds:uri="http://schemas.openxmlformats.org/officeDocument/2006/bibliography"/>
   </ds:schemaRefs>

</xml_diff>

<commit_message>
Überarbeitung und Fortführung 3.2.2 CHM (47%)
</commit_message>
<xml_diff>
--- a/Masterthesis_RMST_Steve_Lohr_MSC_WI2016.docx
+++ b/Masterthesis_RMST_Steve_Lohr_MSC_WI2016.docx
@@ -4614,6 +4614,7 @@
           <w:cols w:space="708"/>
         </w:sectPr>
       </w:pPr>
+      <w:bookmarkStart w:id="18" w:name="_GoBack"/>
       <w:r>
         <w:t>USP</w:t>
       </w:r>
@@ -4657,14 +4658,15 @@
       <w:pPr>
         <w:pStyle w:val="berschrift1"/>
       </w:pPr>
-      <w:bookmarkStart w:id="18" w:name="_Ref445636100"/>
-      <w:bookmarkStart w:id="19" w:name="_Toc448153147"/>
+      <w:bookmarkStart w:id="19" w:name="_Ref445636100"/>
+      <w:bookmarkStart w:id="20" w:name="_Toc448153147"/>
+      <w:bookmarkEnd w:id="18"/>
       <w:r>
         <w:lastRenderedPageBreak/>
         <w:t>Einleitung</w:t>
       </w:r>
-      <w:bookmarkEnd w:id="18"/>
       <w:bookmarkEnd w:id="19"/>
+      <w:bookmarkEnd w:id="20"/>
     </w:p>
     <w:p>
       <w:r>
@@ -4881,7 +4883,7 @@
       <w:r>
         <w:t xml:space="preserve">. </w:t>
       </w:r>
-      <w:commentRangeStart w:id="20"/>
+      <w:commentRangeStart w:id="21"/>
       <w:r>
         <w:t xml:space="preserve">Aufgrund der anhaltenden Digitalisierung hat die </w:t>
       </w:r>
@@ -4900,12 +4902,12 @@
       <w:r>
         <w:t>Einfluss auf diesen Zeitpunkt</w:t>
       </w:r>
-      <w:commentRangeEnd w:id="20"/>
+      <w:commentRangeEnd w:id="21"/>
       <w:r>
         <w:rPr>
           <w:rStyle w:val="Kommentarzeichen"/>
         </w:rPr>
-        <w:commentReference w:id="20"/>
+        <w:commentReference w:id="21"/>
       </w:r>
       <w:r>
         <w:t>.</w:t>
@@ -4913,7 +4915,7 @@
       <w:r>
         <w:t xml:space="preserve"> </w:t>
       </w:r>
-      <w:commentRangeStart w:id="21"/>
+      <w:commentRangeStart w:id="22"/>
       <w:r>
         <w:t xml:space="preserve">Kritische </w:t>
       </w:r>
@@ -4941,12 +4943,12 @@
       <w:r>
         <w:t>Release-Management</w:t>
       </w:r>
-      <w:commentRangeEnd w:id="21"/>
+      <w:commentRangeEnd w:id="22"/>
       <w:r>
         <w:rPr>
           <w:rStyle w:val="Kommentarzeichen"/>
         </w:rPr>
-        <w:commentReference w:id="21"/>
+        <w:commentReference w:id="22"/>
       </w:r>
       <w:r>
         <w:t>. A</w:t>
@@ -5064,7 +5066,7 @@
       <w:r>
         <w:t xml:space="preserve">. </w:t>
       </w:r>
-      <w:commentRangeStart w:id="22"/>
+      <w:commentRangeStart w:id="23"/>
       <w:r>
         <w:t xml:space="preserve">Die Softwareentwicklung findet in vielen Fällen jedoch isoliert vom IT-Service-Management und damit dem </w:t>
       </w:r>
@@ -5074,23 +5076,23 @@
       <w:r>
         <w:t xml:space="preserve"> statt, da nicht die Innovation, sondern die Stabilität im Vordergrund steht. </w:t>
       </w:r>
-      <w:commentRangeEnd w:id="22"/>
+      <w:commentRangeEnd w:id="23"/>
       <w:r>
         <w:rPr>
           <w:rStyle w:val="Kommentarzeichen"/>
         </w:rPr>
-        <w:commentReference w:id="22"/>
-      </w:r>
-      <w:commentRangeStart w:id="23"/>
+        <w:commentReference w:id="23"/>
+      </w:r>
+      <w:commentRangeStart w:id="24"/>
       <w:r>
         <w:t>Daher sind Prozesse und Abläufe im IT-Service-Management typischerweise nicht agil, sondern starr</w:t>
       </w:r>
-      <w:commentRangeEnd w:id="23"/>
+      <w:commentRangeEnd w:id="24"/>
       <w:r>
         <w:rPr>
           <w:rStyle w:val="Kommentarzeichen"/>
         </w:rPr>
-        <w:commentReference w:id="23"/>
+        <w:commentReference w:id="24"/>
       </w:r>
       <w:r>
         <w:t>. Diese Entkopplung</w:t>
@@ -5117,7 +5119,7 @@
       <w:r>
         <w:t>“ und daher zu einer schlechteren Wettbewerbsfähigkeit</w:t>
       </w:r>
-      <w:commentRangeStart w:id="24"/>
+      <w:commentRangeStart w:id="25"/>
       <w:r>
         <w:t>. Dieses Problem versucht der Ansatz „</w:t>
       </w:r>
@@ -5153,29 +5155,29 @@
       <w:r>
         <w:t>“) aufgehoben wird</w:t>
       </w:r>
-      <w:commentRangeEnd w:id="24"/>
+      <w:commentRangeEnd w:id="25"/>
       <w:r>
         <w:rPr>
           <w:rStyle w:val="Kommentarzeichen"/>
         </w:rPr>
-        <w:commentReference w:id="24"/>
+        <w:commentReference w:id="25"/>
       </w:r>
       <w:r>
         <w:t xml:space="preserve">. </w:t>
       </w:r>
-      <w:commentRangeStart w:id="25"/>
+      <w:commentRangeStart w:id="26"/>
       <w:r>
         <w:t>Neben einer tieferen Zusammenarbeit in einem Team, stehen Standardisierung und Automatisierung sowie der Abbau von Bürokratie im Fokus dieses Ansatzes.</w:t>
       </w:r>
       <w:r>
         <w:t xml:space="preserve"> </w:t>
       </w:r>
-      <w:commentRangeEnd w:id="25"/>
+      <w:commentRangeEnd w:id="26"/>
       <w:r>
         <w:rPr>
           <w:rStyle w:val="Kommentarzeichen"/>
         </w:rPr>
-        <w:commentReference w:id="25"/>
+        <w:commentReference w:id="26"/>
       </w:r>
       <w:r>
         <w:t xml:space="preserve">Die typischen </w:t>
@@ -5286,7 +5288,7 @@
       <w:r>
         <w:t xml:space="preserve">. </w:t>
       </w:r>
-      <w:commentRangeStart w:id="26"/>
+      <w:commentRangeStart w:id="27"/>
       <w:r>
         <w:t xml:space="preserve">Dadurch entsteht Unternehmen bei der Umsetzung von konkreten </w:t>
       </w:r>
@@ -5296,12 +5298,12 @@
       <w:r>
         <w:t xml:space="preserve"> Prozessen ein erhöhter Aufwand.</w:t>
       </w:r>
-      <w:commentRangeEnd w:id="26"/>
+      <w:commentRangeEnd w:id="27"/>
       <w:r>
         <w:rPr>
           <w:rStyle w:val="Kommentarzeichen"/>
         </w:rPr>
-        <w:commentReference w:id="26"/>
+        <w:commentReference w:id="27"/>
       </w:r>
     </w:p>
     <w:p>
@@ -5531,14 +5533,14 @@
       <w:pPr>
         <w:pStyle w:val="berschrift1"/>
       </w:pPr>
-      <w:bookmarkStart w:id="27" w:name="_Ref442963595"/>
-      <w:bookmarkStart w:id="28" w:name="_Toc448153148"/>
+      <w:bookmarkStart w:id="28" w:name="_Ref442963595"/>
+      <w:bookmarkStart w:id="29" w:name="_Toc448153148"/>
       <w:r>
         <w:lastRenderedPageBreak/>
         <w:t>Grundlagen</w:t>
       </w:r>
-      <w:bookmarkEnd w:id="27"/>
       <w:bookmarkEnd w:id="28"/>
+      <w:bookmarkEnd w:id="29"/>
     </w:p>
     <w:p>
       <w:r>
@@ -5567,8 +5569,8 @@
       <w:pPr>
         <w:pStyle w:val="berschrift2"/>
       </w:pPr>
-      <w:bookmarkStart w:id="29" w:name="_Ref445029358"/>
-      <w:bookmarkStart w:id="30" w:name="_Toc448153149"/>
+      <w:bookmarkStart w:id="30" w:name="_Ref445029358"/>
+      <w:bookmarkStart w:id="31" w:name="_Toc448153149"/>
       <w:r>
         <w:t>Innovation</w:t>
       </w:r>
@@ -5584,8 +5586,8 @@
       <w:r>
         <w:t>sicherung</w:t>
       </w:r>
-      <w:bookmarkEnd w:id="29"/>
       <w:bookmarkEnd w:id="30"/>
+      <w:bookmarkEnd w:id="31"/>
     </w:p>
     <w:p>
       <w:r>
@@ -6936,9 +6938,9 @@
         <w:pStyle w:val="Beschriftung"/>
         <w:spacing w:after="120" w:line="240" w:lineRule="auto"/>
       </w:pPr>
-      <w:bookmarkStart w:id="31" w:name="_Ref445566438"/>
-      <w:bookmarkStart w:id="32" w:name="_Ref444943110"/>
-      <w:bookmarkStart w:id="33" w:name="_Toc448149312"/>
+      <w:bookmarkStart w:id="32" w:name="_Ref445566438"/>
+      <w:bookmarkStart w:id="33" w:name="_Ref444943110"/>
+      <w:bookmarkStart w:id="34" w:name="_Toc448149312"/>
       <w:r>
         <w:rPr>
           <w:b/>
@@ -7013,7 +7015,7 @@
         </w:rPr>
         <w:fldChar w:fldCharType="end"/>
       </w:r>
-      <w:bookmarkEnd w:id="31"/>
+      <w:bookmarkEnd w:id="32"/>
       <w:r>
         <w:rPr>
           <w:b/>
@@ -7034,8 +7036,8 @@
         </w:rPr>
         <w:t xml:space="preserve"> Market</w:t>
       </w:r>
-      <w:bookmarkEnd w:id="32"/>
       <w:bookmarkEnd w:id="33"/>
+      <w:bookmarkEnd w:id="34"/>
     </w:p>
     <w:p>
       <w:pPr>
@@ -7481,11 +7483,11 @@
       <w:pPr>
         <w:pStyle w:val="berschrift2"/>
       </w:pPr>
-      <w:bookmarkStart w:id="34" w:name="_Ref445650448"/>
-      <w:bookmarkStart w:id="35" w:name="_Ref445650466"/>
-      <w:bookmarkStart w:id="36" w:name="_Ref445650514"/>
-      <w:bookmarkStart w:id="37" w:name="_Ref445650529"/>
-      <w:bookmarkStart w:id="38" w:name="_Toc448153150"/>
+      <w:bookmarkStart w:id="35" w:name="_Ref445650448"/>
+      <w:bookmarkStart w:id="36" w:name="_Ref445650466"/>
+      <w:bookmarkStart w:id="37" w:name="_Ref445650514"/>
+      <w:bookmarkStart w:id="38" w:name="_Ref445650529"/>
+      <w:bookmarkStart w:id="39" w:name="_Toc448153150"/>
       <w:r>
         <w:lastRenderedPageBreak/>
         <w:t>Innovationssteuerung</w:t>
@@ -7496,11 +7498,11 @@
       <w:r>
         <w:t>Management</w:t>
       </w:r>
-      <w:bookmarkEnd w:id="34"/>
       <w:bookmarkEnd w:id="35"/>
       <w:bookmarkEnd w:id="36"/>
       <w:bookmarkEnd w:id="37"/>
       <w:bookmarkEnd w:id="38"/>
+      <w:bookmarkEnd w:id="39"/>
     </w:p>
     <w:p>
       <w:r>
@@ -8264,13 +8266,13 @@
       <w:pPr>
         <w:pStyle w:val="berschrift2"/>
       </w:pPr>
-      <w:bookmarkStart w:id="39" w:name="_Ref445276009"/>
-      <w:bookmarkStart w:id="40" w:name="_Toc448153151"/>
+      <w:bookmarkStart w:id="40" w:name="_Ref445276009"/>
+      <w:bookmarkStart w:id="41" w:name="_Toc448153151"/>
       <w:r>
         <w:t>Der Produktlebenszyklus</w:t>
       </w:r>
-      <w:bookmarkEnd w:id="39"/>
       <w:bookmarkEnd w:id="40"/>
+      <w:bookmarkEnd w:id="41"/>
     </w:p>
     <w:p>
       <w:r>
@@ -8788,8 +8790,8 @@
           <w:b/>
         </w:rPr>
       </w:pPr>
-      <w:bookmarkStart w:id="41" w:name="_Ref446672107"/>
-      <w:bookmarkStart w:id="42" w:name="_Toc448149313"/>
+      <w:bookmarkStart w:id="42" w:name="_Ref446672107"/>
+      <w:bookmarkStart w:id="43" w:name="_Toc448149313"/>
       <w:r>
         <w:rPr>
           <w:b/>
@@ -8864,7 +8866,7 @@
         </w:rPr>
         <w:fldChar w:fldCharType="end"/>
       </w:r>
-      <w:bookmarkEnd w:id="41"/>
+      <w:bookmarkEnd w:id="42"/>
       <w:r>
         <w:rPr>
           <w:b/>
@@ -8877,7 +8879,7 @@
         </w:rPr>
         <w:t>harakteristische Produktlebenszyklen</w:t>
       </w:r>
-      <w:bookmarkEnd w:id="42"/>
+      <w:bookmarkEnd w:id="43"/>
     </w:p>
     <w:p>
       <w:pPr>
@@ -10614,8 +10616,8 @@
           <w:b/>
         </w:rPr>
       </w:pPr>
-      <w:bookmarkStart w:id="43" w:name="_Ref445303931"/>
-      <w:bookmarkStart w:id="44" w:name="_Toc448149319"/>
+      <w:bookmarkStart w:id="44" w:name="_Ref445303931"/>
+      <w:bookmarkStart w:id="45" w:name="_Toc448149319"/>
       <w:r>
         <w:rPr>
           <w:b/>
@@ -10690,14 +10692,14 @@
         </w:rPr>
         <w:fldChar w:fldCharType="end"/>
       </w:r>
-      <w:bookmarkEnd w:id="43"/>
+      <w:bookmarkEnd w:id="44"/>
       <w:r>
         <w:rPr>
           <w:b/>
         </w:rPr>
         <w:t>: Zuordnung der Produktlebenszyklusphasen</w:t>
       </w:r>
-      <w:bookmarkEnd w:id="44"/>
+      <w:bookmarkEnd w:id="45"/>
     </w:p>
     <w:p>
       <w:pPr>
@@ -10740,16 +10742,16 @@
       <w:pPr>
         <w:pStyle w:val="berschrift2"/>
       </w:pPr>
-      <w:bookmarkStart w:id="45" w:name="_Ref446517190"/>
-      <w:bookmarkStart w:id="46" w:name="_Toc448153152"/>
+      <w:bookmarkStart w:id="46" w:name="_Ref446517190"/>
+      <w:bookmarkStart w:id="47" w:name="_Toc448153152"/>
       <w:r>
         <w:t xml:space="preserve">Produktveröffentlichung durch Standards im </w:t>
       </w:r>
       <w:r>
         <w:t>Release-Management</w:t>
       </w:r>
-      <w:bookmarkEnd w:id="45"/>
       <w:bookmarkEnd w:id="46"/>
+      <w:bookmarkEnd w:id="47"/>
     </w:p>
     <w:p>
       <w:r>
@@ -11016,9 +11018,9 @@
           <w:b/>
         </w:rPr>
       </w:pPr>
-      <w:bookmarkStart w:id="47" w:name="_Ref445901269"/>
-      <w:bookmarkStart w:id="48" w:name="_Ref445031218"/>
-      <w:bookmarkStart w:id="49" w:name="_Toc448149314"/>
+      <w:bookmarkStart w:id="48" w:name="_Ref445901269"/>
+      <w:bookmarkStart w:id="49" w:name="_Ref445031218"/>
+      <w:bookmarkStart w:id="50" w:name="_Toc448149314"/>
       <w:r>
         <w:rPr>
           <w:b/>
@@ -11093,15 +11095,15 @@
         </w:rPr>
         <w:fldChar w:fldCharType="end"/>
       </w:r>
-      <w:bookmarkEnd w:id="47"/>
+      <w:bookmarkEnd w:id="48"/>
       <w:r>
         <w:rPr>
           <w:b/>
         </w:rPr>
         <w:t>: Zusammenhang Produkt zu Release</w:t>
       </w:r>
-      <w:bookmarkEnd w:id="48"/>
       <w:bookmarkEnd w:id="49"/>
+      <w:bookmarkEnd w:id="50"/>
     </w:p>
     <w:p>
       <w:pPr>
@@ -11507,7 +11509,7 @@
       <w:r>
         <w:t xml:space="preserve">Solch eine Konstellation wird </w:t>
       </w:r>
-      <w:commentRangeStart w:id="50"/>
+      <w:commentRangeStart w:id="51"/>
       <w:r>
         <w:t xml:space="preserve">in Kapitel </w:t>
       </w:r>
@@ -11529,12 +11531,12 @@
       <w:r>
         <w:t xml:space="preserve"> beschrieben</w:t>
       </w:r>
-      <w:commentRangeEnd w:id="50"/>
+      <w:commentRangeEnd w:id="51"/>
       <w:r>
         <w:rPr>
           <w:rStyle w:val="Kommentarzeichen"/>
         </w:rPr>
-        <w:commentReference w:id="50"/>
+        <w:commentReference w:id="51"/>
       </w:r>
       <w:r>
         <w:t xml:space="preserve">. </w:t>
@@ -12048,18 +12050,18 @@
       <w:r>
         <w:t>effizienter und effektiver Umgang mit Änderungen („</w:t>
       </w:r>
-      <w:commentRangeStart w:id="51"/>
+      <w:commentRangeStart w:id="52"/>
       <w:proofErr w:type="spellStart"/>
       <w:r>
         <w:t>Changes</w:t>
       </w:r>
-      <w:commentRangeEnd w:id="51"/>
+      <w:commentRangeEnd w:id="52"/>
       <w:proofErr w:type="spellEnd"/>
       <w:r>
         <w:rPr>
           <w:rStyle w:val="Kommentarzeichen"/>
         </w:rPr>
-        <w:commentReference w:id="51"/>
+        <w:commentReference w:id="52"/>
       </w:r>
       <w:r>
         <w:t>“)</w:t>
@@ -12928,8 +12930,8 @@
           <w:b/>
         </w:rPr>
       </w:pPr>
-      <w:bookmarkStart w:id="52" w:name="_Ref445907730"/>
-      <w:bookmarkStart w:id="53" w:name="_Toc448149315"/>
+      <w:bookmarkStart w:id="53" w:name="_Ref445907730"/>
+      <w:bookmarkStart w:id="54" w:name="_Toc448149315"/>
       <w:r>
         <w:rPr>
           <w:b/>
@@ -13004,14 +13006,14 @@
         </w:rPr>
         <w:fldChar w:fldCharType="end"/>
       </w:r>
-      <w:bookmarkEnd w:id="52"/>
+      <w:bookmarkEnd w:id="53"/>
       <w:r>
         <w:rPr>
           <w:b/>
         </w:rPr>
         <w:t>: Überblick ITIL</w:t>
       </w:r>
-      <w:bookmarkEnd w:id="53"/>
+      <w:bookmarkEnd w:id="54"/>
     </w:p>
     <w:p>
       <w:pPr>
@@ -13323,8 +13325,8 @@
       <w:pPr>
         <w:pStyle w:val="berschrift1"/>
       </w:pPr>
-      <w:bookmarkStart w:id="54" w:name="_Ref442963836"/>
-      <w:bookmarkStart w:id="55" w:name="_Toc448153153"/>
+      <w:bookmarkStart w:id="55" w:name="_Ref442963836"/>
+      <w:bookmarkStart w:id="56" w:name="_Toc448153153"/>
       <w:r>
         <w:lastRenderedPageBreak/>
         <w:t xml:space="preserve">Entwurfsaspekte der </w:t>
@@ -13335,8 +13337,8 @@
       <w:r>
         <w:t xml:space="preserve"> Standardtypen</w:t>
       </w:r>
-      <w:bookmarkEnd w:id="54"/>
       <w:bookmarkEnd w:id="55"/>
+      <w:bookmarkEnd w:id="56"/>
     </w:p>
     <w:p>
       <w:r>
@@ -13431,14 +13433,14 @@
       <w:pPr>
         <w:pStyle w:val="berschrift2"/>
       </w:pPr>
-      <w:bookmarkStart w:id="56" w:name="_Toc448153154"/>
+      <w:bookmarkStart w:id="57" w:name="_Toc448153154"/>
       <w:r>
         <w:t xml:space="preserve">Risiken innerhalb </w:t>
       </w:r>
       <w:r>
         <w:t>Produktlebenszyklusphasen</w:t>
       </w:r>
-      <w:bookmarkEnd w:id="56"/>
+      <w:bookmarkEnd w:id="57"/>
     </w:p>
     <w:p>
       <w:r>
@@ -13607,11 +13609,11 @@
       <w:pPr>
         <w:pStyle w:val="berschrift3"/>
       </w:pPr>
-      <w:bookmarkStart w:id="57" w:name="_Toc448153155"/>
+      <w:bookmarkStart w:id="58" w:name="_Toc448153155"/>
       <w:r>
         <w:t>Entwicklung</w:t>
       </w:r>
-      <w:bookmarkEnd w:id="57"/>
+      <w:bookmarkEnd w:id="58"/>
     </w:p>
     <w:p>
       <w:r>
@@ -14389,12 +14391,12 @@
       <w:pPr>
         <w:pStyle w:val="berschrift3"/>
       </w:pPr>
-      <w:bookmarkStart w:id="58" w:name="_Toc448153156"/>
+      <w:bookmarkStart w:id="59" w:name="_Toc448153156"/>
       <w:r>
         <w:lastRenderedPageBreak/>
         <w:t>Einführung</w:t>
       </w:r>
-      <w:bookmarkEnd w:id="58"/>
+      <w:bookmarkEnd w:id="59"/>
     </w:p>
     <w:p>
       <w:r>
@@ -14897,11 +14899,11 @@
       <w:pPr>
         <w:pStyle w:val="berschrift3"/>
       </w:pPr>
-      <w:bookmarkStart w:id="59" w:name="_Toc448153157"/>
+      <w:bookmarkStart w:id="60" w:name="_Toc448153157"/>
       <w:r>
         <w:t>Wachstum</w:t>
       </w:r>
-      <w:bookmarkEnd w:id="59"/>
+      <w:bookmarkEnd w:id="60"/>
     </w:p>
     <w:p>
       <w:r>
@@ -15188,11 +15190,11 @@
       <w:pPr>
         <w:pStyle w:val="berschrift3"/>
       </w:pPr>
-      <w:bookmarkStart w:id="60" w:name="_Toc448153158"/>
+      <w:bookmarkStart w:id="61" w:name="_Toc448153158"/>
       <w:r>
         <w:t>Reife</w:t>
       </w:r>
-      <w:bookmarkEnd w:id="60"/>
+      <w:bookmarkEnd w:id="61"/>
     </w:p>
     <w:p>
       <w:r>
@@ -15519,11 +15521,11 @@
       <w:pPr>
         <w:pStyle w:val="berschrift3"/>
       </w:pPr>
-      <w:bookmarkStart w:id="61" w:name="_Toc448153159"/>
+      <w:bookmarkStart w:id="62" w:name="_Toc448153159"/>
       <w:r>
         <w:t>Entsorgung</w:t>
       </w:r>
-      <w:bookmarkEnd w:id="61"/>
+      <w:bookmarkEnd w:id="62"/>
     </w:p>
     <w:p>
       <w:r>
@@ -15838,11 +15840,11 @@
       <w:pPr>
         <w:pStyle w:val="berschrift3"/>
       </w:pPr>
-      <w:bookmarkStart w:id="62" w:name="_Toc448153160"/>
+      <w:bookmarkStart w:id="63" w:name="_Toc448153160"/>
       <w:r>
         <w:t>Zusammenfassung der Risiken der einzelnen Phasen</w:t>
       </w:r>
-      <w:bookmarkEnd w:id="62"/>
+      <w:bookmarkEnd w:id="63"/>
     </w:p>
     <w:p>
       <w:pPr>
@@ -15965,22 +15967,22 @@
       <w:pPr>
         <w:pStyle w:val="berschrift2"/>
       </w:pPr>
-      <w:bookmarkStart w:id="63" w:name="_Toc448153161"/>
-      <w:commentRangeStart w:id="64"/>
+      <w:bookmarkStart w:id="64" w:name="_Toc448153161"/>
+      <w:commentRangeStart w:id="65"/>
       <w:r>
         <w:t>Prozesse</w:t>
       </w:r>
       <w:r>
         <w:t xml:space="preserve"> </w:t>
       </w:r>
-      <w:commentRangeEnd w:id="64"/>
+      <w:commentRangeEnd w:id="65"/>
       <w:r>
         <w:rPr>
           <w:rStyle w:val="Kommentarzeichen"/>
           <w:b w:val="0"/>
           <w:kern w:val="0"/>
         </w:rPr>
-        <w:commentReference w:id="64"/>
+        <w:commentReference w:id="65"/>
       </w:r>
       <w:r>
         <w:t xml:space="preserve">des </w:t>
@@ -15991,7 +15993,7 @@
       <w:r>
         <w:t>s zum Umgang mit Risiken</w:t>
       </w:r>
-      <w:bookmarkEnd w:id="63"/>
+      <w:bookmarkEnd w:id="64"/>
     </w:p>
     <w:p>
       <w:r>
@@ -16033,7 +16035,7 @@
       <w:r>
         <w:t xml:space="preserve"> Hierfür werden als Basis die Prozesse der ITIL Service Transition betrachtet und um Aspekte aus der ISO/IEC 20000 Norm sowie aus dem IT-Referenzmodell COBIT ergänzt. </w:t>
       </w:r>
-      <w:bookmarkStart w:id="65" w:name="_Ref446516759"/>
+      <w:bookmarkStart w:id="66" w:name="_Ref446516759"/>
       <w:r>
         <w:t>D</w:t>
       </w:r>
@@ -16069,9 +16071,9 @@
       <w:pPr>
         <w:pStyle w:val="berschrift3"/>
       </w:pPr>
-      <w:bookmarkStart w:id="66" w:name="_Ref446517322"/>
-      <w:bookmarkStart w:id="67" w:name="_Toc448153162"/>
-      <w:bookmarkEnd w:id="65"/>
+      <w:bookmarkStart w:id="67" w:name="_Ref446517322"/>
+      <w:bookmarkStart w:id="68" w:name="_Toc448153162"/>
+      <w:bookmarkEnd w:id="66"/>
       <w:r>
         <w:t>T</w:t>
       </w:r>
@@ -16097,7 +16099,7 @@
       <w:r>
         <w:t xml:space="preserve"> Support</w:t>
       </w:r>
-      <w:bookmarkEnd w:id="66"/>
+      <w:bookmarkEnd w:id="67"/>
       <w:r>
         <w:rPr>
           <w:rStyle w:val="Kommentarzeichen"/>
@@ -16106,7 +16108,7 @@
         </w:rPr>
         <w:t xml:space="preserve"> </w:t>
       </w:r>
-      <w:bookmarkEnd w:id="67"/>
+      <w:bookmarkEnd w:id="68"/>
     </w:p>
     <w:p>
       <w:r>
@@ -16455,8 +16457,19 @@
       </w:r>
     </w:p>
     <w:p>
-      <w:r>
-        <w:t xml:space="preserve">Einige dieser Aspekte sind relevant für die Konstruktion der Standardtypen, da sie je nach Produktlebenszyklusphase anders gestaltet werden sollten. Von zentraler Bedeutung ist die Festlegung des </w:t>
+      <w:commentRangeStart w:id="69"/>
+      <w:r>
+        <w:t>Einige dieser Aspekte sind relevant für die Konstruktion der Standardtypen, da sie je nach Produktlebenszyklusphase anders gestaltet werden sollten</w:t>
+      </w:r>
+      <w:commentRangeEnd w:id="69"/>
+      <w:r>
+        <w:rPr>
+          <w:rStyle w:val="Kommentarzeichen"/>
+        </w:rPr>
+        <w:commentReference w:id="69"/>
+      </w:r>
+      <w:r>
+        <w:t xml:space="preserve">. Von zentraler Bedeutung ist die Festlegung des </w:t>
       </w:r>
       <w:r>
         <w:rPr>
@@ -16489,19 +16502,13 @@
         <w:t xml:space="preserve"> </w:t>
       </w:r>
       <w:r>
-        <w:t>Auch die Dauer bis eine notwendige Fehlerbehebung zur Verfügung gestellt werden kann und</w:t>
-      </w:r>
-      <w:r>
-        <w:t>,</w:t>
-      </w:r>
-      <w:r>
-        <w:t xml:space="preserve"> aufgrund der Komplexität</w:t>
-      </w:r>
-      <w:r>
-        <w:t>,</w:t>
-      </w:r>
-      <w:r>
-        <w:t xml:space="preserve"> auch der Testaufwand steigen. Negativ </w:t>
+        <w:t xml:space="preserve">Auch die Dauer bis eine notwendige Fehlerbehebung zur Verfügung gestellt werden kann </w:t>
+      </w:r>
+      <w:r>
+        <w:t>steigt und je nach Fehlerauswirkung sinkt die Kundenzufriedenheit bzw. entstehen erhöhte Prozesskosten. Der Testaufwand steigt aufgrund der größeren Komplexität ebenfalls sowie das Risiko einen Fehler zu übersehen und der Aufwand die Fehlerursache zu beheben</w:t>
+      </w:r>
+      <w:r>
+        <w:t xml:space="preserve">. Negativ </w:t>
       </w:r>
       <w:r>
         <w:t>auf den zeitlichen Faktor wirkt</w:t>
@@ -16536,7 +16543,7 @@
       <w:r>
         <w:t xml:space="preserve">. </w:t>
       </w:r>
-      <w:commentRangeStart w:id="68"/>
+      <w:commentRangeStart w:id="70"/>
       <w:r>
         <w:t>Typischerweise bedeutet</w:t>
       </w:r>
@@ -16574,7 +16581,11 @@
         <w:t xml:space="preserve"> Verstärkt wird dieser Effekt durch Verständnisprobleme</w:t>
       </w:r>
       <w:r>
-        <w:t xml:space="preserve"> und eine geringe Bindung zum Produkt</w:t>
+        <w:t xml:space="preserve"> und eine </w:t>
+      </w:r>
+      <w:r>
+        <w:lastRenderedPageBreak/>
+        <w:t>geringe Bindung zum Produkt</w:t>
       </w:r>
       <w:r>
         <w:t>, welche in einer Ablehnung resultieren</w:t>
@@ -16591,12 +16602,12 @@
       <w:r>
         <w:t xml:space="preserve"> </w:t>
       </w:r>
-      <w:commentRangeEnd w:id="68"/>
+      <w:commentRangeEnd w:id="70"/>
       <w:r>
         <w:rPr>
           <w:rStyle w:val="Kommentarzeichen"/>
         </w:rPr>
-        <w:commentReference w:id="68"/>
+        <w:commentReference w:id="70"/>
       </w:r>
       <w:r>
         <w:t>Der Faktor der</w:t>
@@ -16604,16 +16615,30 @@
       <w:r>
         <w:t xml:space="preserve"> </w:t>
       </w:r>
+      <w:commentRangeStart w:id="71"/>
       <w:r>
         <w:rPr>
           <w:b/>
         </w:rPr>
-        <w:t xml:space="preserve">Kriterien und </w:t>
+        <w:t>Kriterien</w:t>
+      </w:r>
+      <w:commentRangeEnd w:id="71"/>
+      <w:r>
+        <w:rPr>
+          <w:rStyle w:val="Kommentarzeichen"/>
+        </w:rPr>
+        <w:commentReference w:id="71"/>
       </w:r>
       <w:r>
         <w:rPr>
           <w:b/>
         </w:rPr>
+        <w:t xml:space="preserve"> und </w:t>
+      </w:r>
+      <w:r>
+        <w:rPr>
+          <w:b/>
+        </w:rPr>
         <w:t>Berechtigungen zur Freigabe</w:t>
       </w:r>
       <w:r>
@@ -16629,11 +16654,7 @@
         <w:t xml:space="preserve">direkt </w:t>
       </w:r>
       <w:r>
-        <w:t xml:space="preserve">abhängig von </w:t>
-      </w:r>
-      <w:r>
-        <w:lastRenderedPageBreak/>
-        <w:t>den entsprechenden Rollen</w:t>
+        <w:t>abhängig von den entsprechenden Rollen</w:t>
       </w:r>
       <w:r>
         <w:t xml:space="preserve"> und wird somit nicht gesondert betrachtet. </w:t>
@@ -16654,7 +16675,13 @@
         <w:t xml:space="preserve"> Tätigkeiten. Dieser steht </w:t>
       </w:r>
       <w:r>
-        <w:t xml:space="preserve">eng mit dem Release-Zyklus in Verbindung, denn bei einer kurzen Durchlaufzeit und häufiger Wiederholung ist eine Automation unabdingbar. Bei wenigen Releases mit ggf. größerem Veränderungsumfang und daraus resultierenden größeren Anpassungsbedarfen der Automatisierung ist diese </w:t>
+        <w:t>eng mit dem Release-Zyklus in Verbindung, denn bei einer kurzen Durchlaufzeit und häufiger Wiederholung ist eine Automation unabdingba</w:t>
+      </w:r>
+      <w:r>
+        <w:t>r. Bei wenigen Releases mit</w:t>
+      </w:r>
+      <w:r>
+        <w:t xml:space="preserve"> größerem Veränderungsumfang und daraus resultierenden größeren Anpassungsbedarfen der Automatisierung ist diese </w:t>
       </w:r>
       <w:r>
         <w:t xml:space="preserve">wiederum </w:t>
@@ -16709,11 +16736,11 @@
       <w:pPr>
         <w:pStyle w:val="berschrift3"/>
       </w:pPr>
-      <w:bookmarkStart w:id="69" w:name="_Toc448153163"/>
+      <w:bookmarkStart w:id="72" w:name="_Toc448153163"/>
       <w:r>
         <w:t>Change Management</w:t>
       </w:r>
-      <w:bookmarkEnd w:id="69"/>
+      <w:bookmarkEnd w:id="72"/>
     </w:p>
     <w:p>
       <w:r>
@@ -16749,7 +16776,13 @@
         <w:t>. Ziele sind die Optimierung der Geschäftsrisiken unter Beachtung des potentiellen Nutzens, der Kundenanforderungen und</w:t>
       </w:r>
       <w:r>
-        <w:t xml:space="preserve"> der ausreichenden Dokumentation</w:t>
+        <w:t xml:space="preserve"> der </w:t>
+      </w:r>
+      <w:r>
+        <w:t>nötigen</w:t>
+      </w:r>
+      <w:r>
+        <w:t xml:space="preserve"> Dokumentation</w:t>
       </w:r>
       <w:sdt>
         <w:sdtPr>
@@ -16778,7 +16811,13 @@
         </w:sdtContent>
       </w:sdt>
       <w:r>
-        <w:t>. Der Mehrwert liegt daher in der Verlässlichkeit und der Verfügbarkeit der Services durch den Schutz der produktiven Systeme unter Beachtung der notwendigen Änderungsanforderungen</w:t>
+        <w:t xml:space="preserve">. Der Mehrwert liegt daher in der </w:t>
+      </w:r>
+      <w:r>
+        <w:t xml:space="preserve">Sicherstellung der </w:t>
+      </w:r>
+      <w:r>
+        <w:t>Verlässlichkeit und der Verfügbarkeit der Services durch den Schutz der produktiven Systeme unter Beachtung der notwendigen Änderungsanforderungen</w:t>
       </w:r>
       <w:sdt>
         <w:sdtPr>
@@ -16807,7 +16846,13 @@
         </w:sdtContent>
       </w:sdt>
       <w:r>
-        <w:t>. Weiterhin lassen sich durch einen gutstrukturierten Change Management Prozess erhebliche Kosteneinsparungen realisieren</w:t>
+        <w:t>. Weiterhin lassen sich durch einen gut</w:t>
+      </w:r>
+      <w:r>
+        <w:t xml:space="preserve"> </w:t>
+      </w:r>
+      <w:r>
+        <w:t>strukturierten Change Management Prozess erhebliche Kosteneinsparungen realisieren</w:t>
       </w:r>
       <w:sdt>
         <w:sdtPr>
@@ -16836,21 +16881,7 @@
         </w:sdtContent>
       </w:sdt>
       <w:r>
-        <w:t xml:space="preserve">. Für den CHM-Prozess werden folgende </w:t>
-      </w:r>
-      <w:commentRangeStart w:id="70"/>
-      <w:r>
-        <w:t xml:space="preserve">spezifische Regelungen </w:t>
-      </w:r>
-      <w:commentRangeEnd w:id="70"/>
-      <w:r>
-        <w:rPr>
-          <w:rStyle w:val="Kommentarzeichen"/>
-        </w:rPr>
-        <w:commentReference w:id="70"/>
-      </w:r>
-      <w:r>
-        <w:t>empfohlen</w:t>
+        <w:t>. Für den CHM-Prozess werden folgende spezifische Regelungen empfohlen</w:t>
       </w:r>
       <w:sdt>
         <w:sdtPr>
@@ -16891,7 +16922,13 @@
         </w:numPr>
       </w:pPr>
       <w:r>
-        <w:t>Kultur für keine Toleranz von nicht abgestimmten Veränderungen schaffen</w:t>
+        <w:t xml:space="preserve">„für jede Änderung ein Change“ - </w:t>
+      </w:r>
+      <w:r>
+        <w:t xml:space="preserve">Kultur </w:t>
+      </w:r>
+      <w:r>
+        <w:t>schaffen</w:t>
       </w:r>
     </w:p>
     <w:p>
@@ -16965,14 +17002,8 @@
           <w:ilvl w:val="0"/>
           <w:numId w:val="29"/>
         </w:numPr>
-        <w:rPr>
-          <w:b/>
-        </w:rPr>
-      </w:pPr>
-      <w:r>
-        <w:rPr>
-          <w:b/>
-        </w:rPr>
+      </w:pPr>
+      <w:r>
         <w:t>Verantwortung auftrennen</w:t>
       </w:r>
     </w:p>
@@ -16995,8 +17026,14 @@
           <w:ilvl w:val="0"/>
           <w:numId w:val="29"/>
         </w:numPr>
-      </w:pPr>
-      <w:r>
+        <w:rPr>
+          <w:highlight w:val="yellow"/>
+        </w:rPr>
+      </w:pPr>
+      <w:r>
+        <w:rPr>
+          <w:highlight w:val="yellow"/>
+        </w:rPr>
         <w:t>Zugriffsbeschränkungen einrichten</w:t>
       </w:r>
     </w:p>
@@ -17028,12 +17065,12 @@
           <w:numId w:val="29"/>
         </w:numPr>
         <w:rPr>
-          <w:b/>
-        </w:rPr>
-      </w:pPr>
-      <w:r>
-        <w:rPr>
-          <w:b/>
+          <w:highlight w:val="yellow"/>
+        </w:rPr>
+      </w:pPr>
+      <w:r>
+        <w:rPr>
+          <w:highlight w:val="yellow"/>
         </w:rPr>
         <w:t>Wartungsfenster durchsetzen</w:t>
       </w:r>
@@ -17045,12 +17082,21 @@
           <w:ilvl w:val="0"/>
           <w:numId w:val="29"/>
         </w:numPr>
-      </w:pPr>
-      <w:r>
+        <w:rPr>
+          <w:highlight w:val="yellow"/>
+        </w:rPr>
+      </w:pPr>
+      <w:r>
+        <w:rPr>
+          <w:highlight w:val="yellow"/>
+        </w:rPr>
         <w:t xml:space="preserve">Leistungs- und Risikobewertung aller </w:t>
       </w:r>
       <w:proofErr w:type="spellStart"/>
       <w:r>
+        <w:rPr>
+          <w:highlight w:val="yellow"/>
+        </w:rPr>
         <w:t>Changes</w:t>
       </w:r>
       <w:proofErr w:type="spellEnd"/>
@@ -17062,12 +17108,21 @@
           <w:ilvl w:val="0"/>
           <w:numId w:val="29"/>
         </w:numPr>
-      </w:pPr>
-      <w:r>
+        <w:rPr>
+          <w:highlight w:val="yellow"/>
+        </w:rPr>
+      </w:pPr>
+      <w:r>
+        <w:rPr>
+          <w:highlight w:val="yellow"/>
+        </w:rPr>
         <w:t xml:space="preserve">Messung der Effizienz und Effektivität von </w:t>
       </w:r>
       <w:proofErr w:type="spellStart"/>
       <w:r>
+        <w:rPr>
+          <w:highlight w:val="yellow"/>
+        </w:rPr>
         <w:t>Changes</w:t>
       </w:r>
       <w:proofErr w:type="spellEnd"/>
@@ -17075,33 +17130,336 @@
     <w:p>
       <w:r>
         <w:lastRenderedPageBreak/>
-        <w:t>Die meisten Regelungen sind unabhängig vom betroffenen Service einzuhalten. Aber...</w:t>
-      </w:r>
-    </w:p>
-    <w:p>
+        <w:t>Die meisten Regelungen sind unabhängig vom betroffe</w:t>
+      </w:r>
+      <w:r>
+        <w:t xml:space="preserve">nen Service einzuhalten. So ist die Etablierung einer </w:t>
+      </w:r>
+      <w:r>
+        <w:rPr>
+          <w:b/>
+        </w:rPr>
+        <w:t>Change-Kultur</w:t>
+      </w:r>
+      <w:r>
+        <w:t xml:space="preserve"> </w:t>
+      </w:r>
+      <w:r>
+        <w:t xml:space="preserve">ein genereller Ansatz und in jedem Fall notwendig </w:t>
+      </w:r>
+      <w:r>
+        <w:t xml:space="preserve">um den Mehrwert des Change Management zu erreichen und sicherzustellen, dass eine Risikobewertung erfolgt. Ein Change-Prozess der nicht die </w:t>
+      </w:r>
+      <w:r>
+        <w:rPr>
+          <w:b/>
+        </w:rPr>
+        <w:t xml:space="preserve">Anforderungen der Stakeholder </w:t>
+      </w:r>
+      <w:r>
+        <w:t>berücksichtigt, wird am ehesten umgangen und somit ist die Einhaltung dieser Regelung ebenfalls universell gültig. Mit der richtigen kulturellen Einstellung sollten Stakeholder auch akzeptieren</w:t>
+      </w:r>
+      <w:r>
+        <w:t xml:space="preserve"> können</w:t>
+      </w:r>
+      <w:r>
+        <w:t xml:space="preserve">, dass es gewisse Prozessregelungen für Änderungen einzuhalten gilt, da sie letztendlich nur in deren Interesse gestaltet wurden. Hinsichtlich der </w:t>
+      </w:r>
+      <w:r>
+        <w:rPr>
+          <w:b/>
+        </w:rPr>
+        <w:t>Mehrwertbemessung</w:t>
+      </w:r>
+      <w:r>
+        <w:t xml:space="preserve"> lässt sich ebenfalls keine servicebezogene Unterscheidung, da nicht per se davon ausgegangen werden kann, das</w:t>
+      </w:r>
+      <w:r>
+        <w:t>s</w:t>
+      </w:r>
+      <w:r>
+        <w:t xml:space="preserve"> jede Veränderung sinnvoll</w:t>
+      </w:r>
+      <w:r>
+        <w:t xml:space="preserve"> bzw. unnütz</w:t>
+      </w:r>
+      <w:r>
+        <w:t xml:space="preserve"> ist, nur weil ein Service bestimmte Merkmale aufweist. Abhängig jedoch von der Mehrwertbemessung ist die </w:t>
+      </w:r>
+      <w:r>
+        <w:rPr>
+          <w:b/>
+        </w:rPr>
+        <w:t>Priorität</w:t>
+      </w:r>
+      <w:r>
+        <w:t xml:space="preserve"> einer Veränderung. Je höher der Nutzen, desto eher sollte die Veränderung herbeigeführt werden ergo desto höher sollte die Priorität einzustufen sein. Demzufolge sollten Services mit hohem Geschäftsnutzen oder strategischer Bedeutung bevorzugt im Sinne der Change-Bearbeitung werden.</w:t>
+      </w:r>
+      <w:r>
+        <w:t xml:space="preserve"> Sehr eng miteinander verbunden sind auch die Aspekte der </w:t>
+      </w:r>
+      <w:r>
+        <w:rPr>
+          <w:b/>
+        </w:rPr>
+        <w:t>Verantwortungsdefinition</w:t>
+      </w:r>
+      <w:r>
+        <w:t xml:space="preserve"> und der </w:t>
+      </w:r>
+      <w:r>
+        <w:rPr>
+          <w:b/>
+        </w:rPr>
+        <w:t>Verantwortungsauftrennung</w:t>
+      </w:r>
+      <w:r>
+        <w:t xml:space="preserve">. Je nach Service gelten andere Verantwortlichkeiten. So sollte bei einem wichtigen, in diesem Sinne zeitkritischen, Service keine Auftrennung der Verantwortung erfolgen, da dies potentiell zu Verzögerungen durch Abstimmungsprobleme und unterschiedlichen Zielstellungen führen kann. Demnach ist Abhängigkeit von der zeitlichen Kritikalität  die Verantwortungsdefinition zu gestalten. Die Verantwortungsdefinition und Verantwortungstrennung werden aufgrund dieses direkten Zusammenhangs im folgenden Text als Verantwortungstrennung zusammengefasst. Ein </w:t>
+      </w:r>
+      <w:r>
+        <w:rPr>
+          <w:b/>
+        </w:rPr>
+        <w:t>zentraler Anlaufpunkt</w:t>
+      </w:r>
+      <w:r>
+        <w:t xml:space="preserve"> für alle Veränderungen sollte analog der Kultur eine generelle Regelung für alle Services sein. </w:t>
+      </w:r>
+      <w:r>
+        <w:t xml:space="preserve">Typischerweise wird diese Funktion durch das </w:t>
+      </w:r>
+      <w:commentRangeStart w:id="73"/>
+      <w:r>
+        <w:t xml:space="preserve">Change Advisory Board (CAB) </w:t>
+      </w:r>
+      <w:commentRangeEnd w:id="73"/>
+      <w:r>
+        <w:rPr>
+          <w:rStyle w:val="Kommentarzeichen"/>
+        </w:rPr>
+        <w:commentReference w:id="73"/>
+      </w:r>
+      <w:r>
+        <w:t>wahrgenommen. Es prüft alle Veränderungen und gibt diese frei bzw. lehnt sie ab. Unterschieden werden hierfür mehrere Change-Typen um der verschiedenen Priorisierung gerecht zu werden</w:t>
+      </w:r>
+      <w:r>
+        <w:t xml:space="preserve"> </w:t>
+      </w:r>
+      <w:sdt>
+        <w:sdtPr>
+          <w:id w:val="1188721109"/>
+          <w:citation/>
+        </w:sdtPr>
+        <w:sdtContent>
+          <w:r>
+            <w:fldChar w:fldCharType="begin"/>
+          </w:r>
+          <w:r>
+            <w:instrText xml:space="preserve">CITATION AXE11 \p "S. 65" \l 1031 </w:instrText>
+          </w:r>
+          <w:r>
+            <w:fldChar w:fldCharType="separate"/>
+          </w:r>
+          <w:r>
+            <w:rPr>
+              <w:noProof/>
+            </w:rPr>
+            <w:t>(AXELOS 2011, S. 65)</w:t>
+          </w:r>
+          <w:r>
+            <w:fldChar w:fldCharType="end"/>
+          </w:r>
+        </w:sdtContent>
+      </w:sdt>
+      <w:r>
+        <w:t>. Emergency</w:t>
+      </w:r>
+      <w:r>
+        <w:t xml:space="preserve"> </w:t>
+      </w:r>
       <w:proofErr w:type="spellStart"/>
       <w:r>
-        <w:rPr>
-          <w:highlight w:val="yellow"/>
-        </w:rPr>
-        <w:t>Changetypen</w:t>
+        <w:t>Changes</w:t>
       </w:r>
       <w:proofErr w:type="spellEnd"/>
       <w:r>
-        <w:rPr>
-          <w:highlight w:val="yellow"/>
-        </w:rPr>
-        <w:t>: Standard</w:t>
-      </w:r>
-      <w:r>
-        <w:t xml:space="preserve"> S. 65</w:t>
+        <w:t xml:space="preserve"> sind Veränderungen die so schnell wie möglich durchgeführt werden müssen, um einen schweren Fehler zu beheben oder um ein Sicherheitsupdate einzuspielen</w:t>
+      </w:r>
+      <w:sdt>
+        <w:sdtPr>
+          <w:id w:val="332033337"/>
+          <w:citation/>
+        </w:sdtPr>
+        <w:sdtContent>
+          <w:r>
+            <w:fldChar w:fldCharType="begin"/>
+          </w:r>
+          <w:r>
+            <w:instrText xml:space="preserve">CITATION AXE11 \p "S. 65" \l 1031 </w:instrText>
+          </w:r>
+          <w:r>
+            <w:fldChar w:fldCharType="separate"/>
+          </w:r>
+          <w:r>
+            <w:rPr>
+              <w:noProof/>
+            </w:rPr>
+            <w:t xml:space="preserve"> (AXELOS 2011, S. 65)</w:t>
+          </w:r>
+          <w:r>
+            <w:fldChar w:fldCharType="end"/>
+          </w:r>
+        </w:sdtContent>
+      </w:sdt>
+      <w:r>
+        <w:t xml:space="preserve">. Standard </w:t>
+      </w:r>
+      <w:proofErr w:type="spellStart"/>
+      <w:r>
+        <w:t>Changes</w:t>
+      </w:r>
+      <w:proofErr w:type="spellEnd"/>
+      <w:r>
+        <w:t xml:space="preserve"> dagegen sind Veränderungen mit geringem Risiko, welche oft durchgeführt werden und als Routinetätigkeit angesehen werden können</w:t>
+      </w:r>
+      <w:sdt>
+        <w:sdtPr>
+          <w:id w:val="-1542744645"/>
+          <w:citation/>
+        </w:sdtPr>
+        <w:sdtContent>
+          <w:r>
+            <w:fldChar w:fldCharType="begin"/>
+          </w:r>
+          <w:r>
+            <w:instrText xml:space="preserve">CITATION AXE11 \p "S. 65" \l 1031 </w:instrText>
+          </w:r>
+          <w:r>
+            <w:fldChar w:fldCharType="separate"/>
+          </w:r>
+          <w:r>
+            <w:rPr>
+              <w:noProof/>
+            </w:rPr>
+            <w:t xml:space="preserve"> (AXELOS 2011, S. 65)</w:t>
+          </w:r>
+          <w:r>
+            <w:fldChar w:fldCharType="end"/>
+          </w:r>
+        </w:sdtContent>
+      </w:sdt>
+      <w:r>
+        <w:t xml:space="preserve">. Alle anderen Veränderungen werden als Normal </w:t>
+      </w:r>
+      <w:proofErr w:type="spellStart"/>
+      <w:r>
+        <w:t>Changes</w:t>
+      </w:r>
+      <w:proofErr w:type="spellEnd"/>
+      <w:r>
+        <w:t xml:space="preserve"> bezeichnet</w:t>
+      </w:r>
+      <w:sdt>
+        <w:sdtPr>
+          <w:id w:val="-1378552887"/>
+          <w:citation/>
+        </w:sdtPr>
+        <w:sdtContent>
+          <w:r>
+            <w:fldChar w:fldCharType="begin"/>
+          </w:r>
+          <w:r>
+            <w:instrText xml:space="preserve">CITATION AXE11 \p "S. 65" \l 1031 </w:instrText>
+          </w:r>
+          <w:r>
+            <w:fldChar w:fldCharType="separate"/>
+          </w:r>
+          <w:r>
+            <w:rPr>
+              <w:noProof/>
+            </w:rPr>
+            <w:t xml:space="preserve"> (AXELOS 2011, S. 65)</w:t>
+          </w:r>
+          <w:r>
+            <w:fldChar w:fldCharType="end"/>
+          </w:r>
+        </w:sdtContent>
+      </w:sdt>
+      <w:r>
+        <w:t xml:space="preserve">. </w:t>
+      </w:r>
+      <w:r>
+        <w:t>Die zentrale Funktion des CAB scheint</w:t>
+      </w:r>
+      <w:r>
+        <w:t xml:space="preserve"> der Unterscheidung hinsichtlich der Verantwortungstrennung zu widersprechen. Je</w:t>
+      </w:r>
+      <w:r>
+        <w:lastRenderedPageBreak/>
+        <w:t>doch bedeutet ein zentraler Anlaufpunkt nicht, dass dieser Verantwortung</w:t>
+      </w:r>
+      <w:r>
+        <w:t xml:space="preserve"> für jede Veränderung</w:t>
+      </w:r>
+      <w:r>
+        <w:t xml:space="preserve"> übernehmen muss. </w:t>
+      </w:r>
+      <w:commentRangeStart w:id="74"/>
+      <w:r>
+        <w:t xml:space="preserve">Es reicht </w:t>
+      </w:r>
+      <w:r>
+        <w:t>aus das Prozedere für bestimmte Veränderungen zu standardisieren und ggf. zu automatisieren. Dadurch können auch umfangreichere Veränderungen als Routinetätigkeit eingestuft werden und erhalten somit nach einmaliger Prüfung den Status „</w:t>
+      </w:r>
+      <w:commentRangeStart w:id="75"/>
+      <w:proofErr w:type="spellStart"/>
+      <w:r>
+        <w:t>pre-authorized</w:t>
+      </w:r>
+      <w:commentRangeEnd w:id="75"/>
+      <w:proofErr w:type="spellEnd"/>
+      <w:r>
+        <w:rPr>
+          <w:rStyle w:val="Kommentarzeichen"/>
+        </w:rPr>
+        <w:commentReference w:id="75"/>
+      </w:r>
+      <w:r>
+        <w:t>“ als Standard Change. Das bedeutet bei allen weiteren Veränderungen nach diesem Verfahren muss das CAB nur noch informativ beteiligt werden, z. B. durch die Dokumentation in einem Werkzeug. Dieses Vorgehen ist somit auch bei kompletten Releases anwendbar.</w:t>
+      </w:r>
+      <w:commentRangeEnd w:id="74"/>
+      <w:r>
+        <w:rPr>
+          <w:rStyle w:val="Kommentarzeichen"/>
+        </w:rPr>
+        <w:commentReference w:id="74"/>
+      </w:r>
+      <w:r>
+        <w:t xml:space="preserve"> Über das CAB als zentrale Anlaufstelle ist auch die Regelung der </w:t>
+      </w:r>
+      <w:r>
+        <w:rPr>
+          <w:b/>
+        </w:rPr>
+        <w:t>Nachvollziehbarkeit</w:t>
+      </w:r>
+      <w:r>
+        <w:t xml:space="preserve"> von </w:t>
+      </w:r>
+      <w:proofErr w:type="spellStart"/>
+      <w:r>
+        <w:t>Changes</w:t>
+      </w:r>
+      <w:proofErr w:type="spellEnd"/>
+      <w:r>
+        <w:t xml:space="preserve"> gegeben, da dort alle geprüft bzw. zumindest registriert werden.</w:t>
       </w:r>
     </w:p>
     <w:p>
       <w:pPr>
         <w:pStyle w:val="berschrift3"/>
       </w:pPr>
-      <w:bookmarkStart w:id="71" w:name="_Toc448153164"/>
+      <w:bookmarkStart w:id="76" w:name="_Toc448153164"/>
       <w:r>
         <w:t xml:space="preserve">Service Asset </w:t>
       </w:r>
@@ -17117,14 +17475,14 @@
       <w:r>
         <w:t>Configuration</w:t>
       </w:r>
-      <w:bookmarkEnd w:id="71"/>
+      <w:bookmarkEnd w:id="76"/>
       <w:proofErr w:type="spellEnd"/>
     </w:p>
     <w:p>
       <w:pPr>
         <w:pStyle w:val="berschrift3"/>
       </w:pPr>
-      <w:bookmarkStart w:id="72" w:name="_Toc448153165"/>
+      <w:bookmarkStart w:id="77" w:name="_Toc448153165"/>
       <w:r>
         <w:t xml:space="preserve">Release </w:t>
       </w:r>
@@ -17144,13 +17502,13 @@
       <w:r>
         <w:t xml:space="preserve"> Management</w:t>
       </w:r>
-      <w:bookmarkEnd w:id="72"/>
+      <w:bookmarkEnd w:id="77"/>
     </w:p>
     <w:p>
       <w:pPr>
         <w:pStyle w:val="berschrift3"/>
       </w:pPr>
-      <w:bookmarkStart w:id="73" w:name="_Toc448153166"/>
+      <w:bookmarkStart w:id="78" w:name="_Toc448153166"/>
       <w:r>
         <w:t xml:space="preserve">Service Validation </w:t>
       </w:r>
@@ -17166,14 +17524,14 @@
       <w:r>
         <w:t>Testing</w:t>
       </w:r>
-      <w:bookmarkEnd w:id="73"/>
+      <w:bookmarkEnd w:id="78"/>
       <w:proofErr w:type="spellEnd"/>
     </w:p>
     <w:p>
       <w:pPr>
         <w:pStyle w:val="berschrift3"/>
       </w:pPr>
-      <w:bookmarkStart w:id="74" w:name="_Toc448153167"/>
+      <w:bookmarkStart w:id="79" w:name="_Toc448153167"/>
       <w:r>
         <w:t>Change Eva</w:t>
       </w:r>
@@ -17186,24 +17544,24 @@
       <w:r>
         <w:t>tion</w:t>
       </w:r>
-      <w:bookmarkEnd w:id="74"/>
+      <w:bookmarkEnd w:id="79"/>
     </w:p>
     <w:p>
       <w:pPr>
         <w:pStyle w:val="berschrift3"/>
       </w:pPr>
-      <w:bookmarkStart w:id="75" w:name="_Toc448153168"/>
+      <w:bookmarkStart w:id="80" w:name="_Toc448153168"/>
       <w:r>
         <w:t>Knowledge Management</w:t>
       </w:r>
-      <w:bookmarkEnd w:id="75"/>
+      <w:bookmarkEnd w:id="80"/>
     </w:p>
     <w:p>
       <w:pPr>
         <w:pStyle w:val="berschrift1"/>
       </w:pPr>
-      <w:bookmarkStart w:id="76" w:name="_Ref442963953"/>
-      <w:bookmarkStart w:id="77" w:name="_Toc448153169"/>
+      <w:bookmarkStart w:id="81" w:name="_Ref442963953"/>
+      <w:bookmarkStart w:id="82" w:name="_Toc448153169"/>
       <w:r>
         <w:lastRenderedPageBreak/>
         <w:t>Ko</w:t>
@@ -17214,8 +17572,8 @@
       <w:r>
         <w:t xml:space="preserve"> Risiken der Produktlebenszyklusphasen</w:t>
       </w:r>
-      <w:bookmarkEnd w:id="76"/>
-      <w:bookmarkEnd w:id="77"/>
+      <w:bookmarkEnd w:id="81"/>
+      <w:bookmarkEnd w:id="82"/>
     </w:p>
     <w:p>
       <w:r>
@@ -17226,12 +17584,12 @@
       <w:pPr>
         <w:pStyle w:val="berschrift2"/>
       </w:pPr>
-      <w:bookmarkStart w:id="78" w:name="_Toc448153170"/>
+      <w:bookmarkStart w:id="83" w:name="_Toc448153170"/>
       <w:proofErr w:type="spellStart"/>
       <w:r>
         <w:t>DevOps</w:t>
       </w:r>
-      <w:bookmarkEnd w:id="78"/>
+      <w:bookmarkEnd w:id="83"/>
       <w:proofErr w:type="spellEnd"/>
     </w:p>
     <w:p>
@@ -17240,14 +17598,14 @@
           <w:highlight w:val="yellow"/>
         </w:rPr>
       </w:pPr>
-      <w:bookmarkStart w:id="79" w:name="_Toc448153171"/>
+      <w:bookmarkStart w:id="84" w:name="_Toc448153171"/>
       <w:r>
         <w:rPr>
           <w:highlight w:val="yellow"/>
         </w:rPr>
         <w:t>(Entwicklung + Einführung)</w:t>
       </w:r>
-      <w:bookmarkEnd w:id="79"/>
+      <w:bookmarkEnd w:id="84"/>
     </w:p>
     <w:p>
       <w:r>
@@ -17261,11 +17619,11 @@
       <w:pPr>
         <w:pStyle w:val="berschrift2"/>
       </w:pPr>
-      <w:bookmarkStart w:id="80" w:name="_Toc448153172"/>
+      <w:bookmarkStart w:id="85" w:name="_Toc448153172"/>
       <w:r>
         <w:t>Formell</w:t>
       </w:r>
-      <w:bookmarkEnd w:id="80"/>
+      <w:bookmarkEnd w:id="85"/>
     </w:p>
     <w:p>
       <w:pPr>
@@ -17273,14 +17631,14 @@
           <w:highlight w:val="yellow"/>
         </w:rPr>
       </w:pPr>
-      <w:bookmarkStart w:id="81" w:name="_Toc448153173"/>
+      <w:bookmarkStart w:id="86" w:name="_Toc448153173"/>
       <w:r>
         <w:rPr>
           <w:highlight w:val="yellow"/>
         </w:rPr>
         <w:t>(Reife + Wachstum)</w:t>
       </w:r>
-      <w:bookmarkEnd w:id="81"/>
+      <w:bookmarkEnd w:id="86"/>
     </w:p>
     <w:p>
       <w:r>
@@ -17294,11 +17652,11 @@
       <w:pPr>
         <w:pStyle w:val="berschrift2"/>
       </w:pPr>
-      <w:bookmarkStart w:id="82" w:name="_Toc448153174"/>
+      <w:bookmarkStart w:id="87" w:name="_Toc448153174"/>
       <w:r>
         <w:t>Schlank</w:t>
       </w:r>
-      <w:bookmarkEnd w:id="82"/>
+      <w:bookmarkEnd w:id="87"/>
     </w:p>
     <w:p>
       <w:pPr>
@@ -17306,14 +17664,14 @@
           <w:highlight w:val="yellow"/>
         </w:rPr>
       </w:pPr>
-      <w:bookmarkStart w:id="83" w:name="_Toc448153175"/>
+      <w:bookmarkStart w:id="88" w:name="_Toc448153175"/>
       <w:r>
         <w:rPr>
           <w:highlight w:val="yellow"/>
         </w:rPr>
         <w:t>(Entsorgung)</w:t>
       </w:r>
-      <w:bookmarkEnd w:id="83"/>
+      <w:bookmarkEnd w:id="88"/>
     </w:p>
     <w:p>
       <w:r>
@@ -17327,11 +17685,11 @@
       <w:pPr>
         <w:pStyle w:val="berschrift2"/>
       </w:pPr>
-      <w:bookmarkStart w:id="84" w:name="_Toc448153176"/>
+      <w:bookmarkStart w:id="89" w:name="_Toc448153176"/>
       <w:r>
         <w:t>Zusammenfassung der Standardtypen</w:t>
       </w:r>
-      <w:bookmarkEnd w:id="84"/>
+      <w:bookmarkEnd w:id="89"/>
     </w:p>
     <w:tbl>
       <w:tblPr>
@@ -17352,7 +17710,7 @@
             <w:tcW w:w="1176" w:type="dxa"/>
           </w:tcPr>
           <w:p>
-            <w:commentRangeStart w:id="85"/>
+            <w:commentRangeStart w:id="90"/>
             <w:r>
               <w:t>Prozess</w:t>
             </w:r>
@@ -17550,7 +17908,7 @@
             </w:r>
           </w:p>
         </w:tc>
-        <w:commentRangeEnd w:id="85"/>
+        <w:commentRangeEnd w:id="90"/>
         <w:tc>
           <w:tcPr>
             <w:tcW w:w="1394" w:type="dxa"/>
@@ -17560,7 +17918,7 @@
               <w:rPr>
                 <w:rStyle w:val="Kommentarzeichen"/>
               </w:rPr>
-              <w:commentReference w:id="85"/>
+              <w:commentReference w:id="90"/>
             </w:r>
             <w:r>
               <w:t>normal</w:t>
@@ -17599,10 +17957,7 @@
           <w:tcPr>
             <w:tcW w:w="1394" w:type="dxa"/>
           </w:tcPr>
-          <w:p>
-            <w:bookmarkStart w:id="86" w:name="_GoBack"/>
-            <w:bookmarkEnd w:id="86"/>
-          </w:p>
+          <w:p/>
         </w:tc>
         <w:tc>
           <w:tcPr>
@@ -17623,14 +17978,14 @@
       <w:pPr>
         <w:pStyle w:val="berschrift1"/>
       </w:pPr>
-      <w:bookmarkStart w:id="87" w:name="_Ref442964028"/>
-      <w:bookmarkStart w:id="88" w:name="_Toc448153177"/>
+      <w:bookmarkStart w:id="91" w:name="_Ref442964028"/>
+      <w:bookmarkStart w:id="92" w:name="_Toc448153177"/>
       <w:r>
         <w:lastRenderedPageBreak/>
         <w:t>Kritische Würdigung der Standardtypen</w:t>
       </w:r>
-      <w:bookmarkEnd w:id="87"/>
-      <w:bookmarkEnd w:id="88"/>
+      <w:bookmarkEnd w:id="91"/>
+      <w:bookmarkEnd w:id="92"/>
     </w:p>
     <w:p>
       <w:pPr>
@@ -17738,14 +18093,14 @@
       <w:pPr>
         <w:pStyle w:val="berschrift1"/>
       </w:pPr>
-      <w:bookmarkStart w:id="89" w:name="_Ref442964114"/>
-      <w:bookmarkStart w:id="90" w:name="_Toc448153178"/>
+      <w:bookmarkStart w:id="93" w:name="_Ref442964114"/>
+      <w:bookmarkStart w:id="94" w:name="_Toc448153178"/>
       <w:r>
         <w:lastRenderedPageBreak/>
         <w:t>Demonstration der Standardtypen am Fallbeispiel DPDHL Group</w:t>
       </w:r>
-      <w:bookmarkEnd w:id="89"/>
-      <w:bookmarkEnd w:id="90"/>
+      <w:bookmarkEnd w:id="93"/>
+      <w:bookmarkEnd w:id="94"/>
     </w:p>
     <w:p>
       <w:r>
@@ -17764,14 +18119,14 @@
       <w:pPr>
         <w:pStyle w:val="berschrift1"/>
       </w:pPr>
-      <w:bookmarkStart w:id="91" w:name="_Ref442964164"/>
-      <w:bookmarkStart w:id="92" w:name="_Toc448153179"/>
+      <w:bookmarkStart w:id="95" w:name="_Ref442964164"/>
+      <w:bookmarkStart w:id="96" w:name="_Toc448153179"/>
       <w:r>
         <w:lastRenderedPageBreak/>
         <w:t>Evaluation der Zielerreichung und Ausblick</w:t>
       </w:r>
-      <w:bookmarkEnd w:id="91"/>
-      <w:bookmarkEnd w:id="92"/>
+      <w:bookmarkEnd w:id="95"/>
+      <w:bookmarkEnd w:id="96"/>
     </w:p>
     <w:p>
       <w:r>
@@ -17793,24 +18148,24 @@
           <w:cols w:space="708"/>
         </w:sectPr>
       </w:pPr>
-      <w:bookmarkStart w:id="93" w:name="_Toc410799361"/>
-      <w:bookmarkStart w:id="94" w:name="_Toc410799446"/>
-      <w:bookmarkStart w:id="95" w:name="_Toc410799366"/>
-      <w:bookmarkStart w:id="96" w:name="_Toc410799451"/>
-      <w:bookmarkStart w:id="97" w:name="_Toc415465661"/>
-      <w:bookmarkStart w:id="98" w:name="_Ref418325438"/>
-      <w:bookmarkStart w:id="99" w:name="_Ref414785387"/>
-      <w:bookmarkStart w:id="100" w:name="_Toc415465643"/>
-    </w:p>
+      <w:bookmarkStart w:id="97" w:name="_Toc415465643"/>
+      <w:bookmarkStart w:id="98" w:name="_Ref414785387"/>
+      <w:bookmarkStart w:id="99" w:name="_Ref418325438"/>
+      <w:bookmarkStart w:id="100" w:name="_Toc415465661"/>
+      <w:bookmarkStart w:id="101" w:name="_Toc410799451"/>
+      <w:bookmarkStart w:id="102" w:name="_Toc410799366"/>
+      <w:bookmarkStart w:id="103" w:name="_Toc410799446"/>
+      <w:bookmarkStart w:id="104" w:name="_Toc410799361"/>
+    </w:p>
+    <w:bookmarkEnd w:id="104" w:displacedByCustomXml="next"/>
+    <w:bookmarkEnd w:id="103" w:displacedByCustomXml="next"/>
+    <w:bookmarkEnd w:id="102" w:displacedByCustomXml="next"/>
+    <w:bookmarkEnd w:id="101" w:displacedByCustomXml="next"/>
     <w:bookmarkEnd w:id="100" w:displacedByCustomXml="next"/>
     <w:bookmarkEnd w:id="99" w:displacedByCustomXml="next"/>
     <w:bookmarkEnd w:id="98" w:displacedByCustomXml="next"/>
     <w:bookmarkEnd w:id="97" w:displacedByCustomXml="next"/>
-    <w:bookmarkEnd w:id="96" w:displacedByCustomXml="next"/>
-    <w:bookmarkEnd w:id="95" w:displacedByCustomXml="next"/>
-    <w:bookmarkEnd w:id="94" w:displacedByCustomXml="next"/>
-    <w:bookmarkEnd w:id="93" w:displacedByCustomXml="next"/>
-    <w:bookmarkStart w:id="101" w:name="_Toc448153180" w:displacedByCustomXml="next"/>
+    <w:bookmarkStart w:id="105" w:name="_Toc448153180" w:displacedByCustomXml="next"/>
     <w:sdt>
       <w:sdtPr>
         <w:rPr>
@@ -17832,7 +18187,7 @@
           <w:r>
             <w:t>Literaturverzeichnis</w:t>
           </w:r>
-          <w:bookmarkEnd w:id="101"/>
+          <w:bookmarkEnd w:id="105"/>
         </w:p>
         <w:sdt>
           <w:sdtPr>
@@ -18830,12 +19185,12 @@
       <w:pPr>
         <w:pStyle w:val="berschrift1ohneNummerierung"/>
       </w:pPr>
-      <w:bookmarkStart w:id="102" w:name="_Toc448153181"/>
+      <w:bookmarkStart w:id="106" w:name="_Toc448153181"/>
       <w:r>
         <w:lastRenderedPageBreak/>
         <w:t>Erklärung</w:t>
       </w:r>
-      <w:bookmarkEnd w:id="102"/>
+      <w:bookmarkEnd w:id="106"/>
     </w:p>
     <w:p>
       <w:pPr>
@@ -18868,7 +19223,7 @@
           </w:ffData>
         </w:fldChar>
       </w:r>
-      <w:bookmarkStart w:id="103" w:name="Text15"/>
+      <w:bookmarkStart w:id="107" w:name="Text15"/>
       <w:r>
         <w:instrText xml:space="preserve"> FORMTEXT </w:instrText>
       </w:r>
@@ -18884,7 +19239,7 @@
       <w:r>
         <w:fldChar w:fldCharType="end"/>
       </w:r>
-      <w:bookmarkEnd w:id="103"/>
+      <w:bookmarkEnd w:id="107"/>
     </w:p>
     <w:p>
       <w:pPr>
@@ -18917,7 +19272,7 @@
           </w:ffData>
         </w:fldChar>
       </w:r>
-      <w:bookmarkStart w:id="104" w:name="Text16"/>
+      <w:bookmarkStart w:id="108" w:name="Text16"/>
       <w:r>
         <w:instrText xml:space="preserve"> FORMTEXT </w:instrText>
       </w:r>
@@ -18933,7 +19288,7 @@
       <w:r>
         <w:fldChar w:fldCharType="end"/>
       </w:r>
-      <w:bookmarkEnd w:id="104"/>
+      <w:bookmarkEnd w:id="108"/>
     </w:p>
     <w:p>
       <w:pPr>
@@ -18963,7 +19318,7 @@
           </w:ffData>
         </w:fldChar>
       </w:r>
-      <w:bookmarkStart w:id="105" w:name="Text17"/>
+      <w:bookmarkStart w:id="109" w:name="Text17"/>
       <w:r>
         <w:instrText xml:space="preserve"> FORMTEXT </w:instrText>
       </w:r>
@@ -18979,7 +19334,7 @@
       <w:r>
         <w:fldChar w:fldCharType="end"/>
       </w:r>
-      <w:bookmarkEnd w:id="105"/>
+      <w:bookmarkEnd w:id="109"/>
     </w:p>
     <w:p>
       <w:pPr>
@@ -19155,7 +19510,7 @@
 
 <file path=word/comments.xml><?xml version="1.0" encoding="utf-8"?>
 <w:comments xmlns:wpc="http://schemas.microsoft.com/office/word/2010/wordprocessingCanvas" xmlns:mo="http://schemas.microsoft.com/office/mac/office/2008/main" xmlns:mc="http://schemas.openxmlformats.org/markup-compatibility/2006" xmlns:mv="urn:schemas-microsoft-com:mac:vml" xmlns:o="urn:schemas-microsoft-com:office:office" xmlns:r="http://schemas.openxmlformats.org/officeDocument/2006/relationships" xmlns:m="http://schemas.openxmlformats.org/officeDocument/2006/math" xmlns:v="urn:schemas-microsoft-com:vml" xmlns:wp14="http://schemas.microsoft.com/office/word/2010/wordprocessingDrawing" xmlns:wp="http://schemas.openxmlformats.org/drawingml/2006/wordprocessingDrawing" xmlns:w10="urn:schemas-microsoft-com:office:word" xmlns:w="http://schemas.openxmlformats.org/wordprocessingml/2006/main" xmlns:w14="http://schemas.microsoft.com/office/word/2010/wordml" xmlns:w15="http://schemas.microsoft.com/office/word/2012/wordml" xmlns:wpg="http://schemas.microsoft.com/office/word/2010/wordprocessingGroup" xmlns:wpi="http://schemas.microsoft.com/office/word/2010/wordprocessingInk" xmlns:wne="http://schemas.microsoft.com/office/word/2006/wordml" xmlns:wps="http://schemas.microsoft.com/office/word/2010/wordprocessingShape" mc:Ignorable="w14 w15 wp14">
-  <w:comment w:id="20" w:author="steve.lohr@gmx.de" w:date="2016-02-11T14:35:00Z" w:initials="s">
+  <w:comment w:id="21" w:author="steve.lohr@gmx.de" w:date="2016-02-11T14:35:00Z" w:initials="s">
     <w:p>
       <w:pPr>
         <w:pStyle w:val="Kommentartext"/>
@@ -19171,23 +19526,7 @@
       </w:r>
     </w:p>
   </w:comment>
-  <w:comment w:id="21" w:author="steve.lohr@gmx.de" w:date="2016-02-11T14:36:00Z" w:initials="s">
-    <w:p>
-      <w:pPr>
-        <w:pStyle w:val="Kommentartext"/>
-      </w:pPr>
-      <w:r>
-        <w:rPr>
-          <w:rStyle w:val="Kommentarzeichen"/>
-        </w:rPr>
-        <w:annotationRef/>
-      </w:r>
-      <w:r>
-        <w:t>Quellen?</w:t>
-      </w:r>
-    </w:p>
-  </w:comment>
-  <w:comment w:id="22" w:author="steve.lohr@gmx.de" w:date="2016-02-11T14:37:00Z" w:initials="s">
+  <w:comment w:id="22" w:author="steve.lohr@gmx.de" w:date="2016-02-11T14:36:00Z" w:initials="s">
     <w:p>
       <w:pPr>
         <w:pStyle w:val="Kommentartext"/>
@@ -19219,7 +19558,7 @@
       </w:r>
     </w:p>
   </w:comment>
-  <w:comment w:id="24" w:author="steve.lohr@gmx.de" w:date="2016-02-11T14:38:00Z" w:initials="s">
+  <w:comment w:id="24" w:author="steve.lohr@gmx.de" w:date="2016-02-11T14:37:00Z" w:initials="s">
     <w:p>
       <w:pPr>
         <w:pStyle w:val="Kommentartext"/>
@@ -19247,11 +19586,27 @@
         <w:annotationRef/>
       </w:r>
       <w:r>
+        <w:t>Quellen?</w:t>
+      </w:r>
+    </w:p>
+  </w:comment>
+  <w:comment w:id="26" w:author="steve.lohr@gmx.de" w:date="2016-02-11T14:38:00Z" w:initials="s">
+    <w:p>
+      <w:pPr>
+        <w:pStyle w:val="Kommentartext"/>
+      </w:pPr>
+      <w:r>
+        <w:rPr>
+          <w:rStyle w:val="Kommentarzeichen"/>
+        </w:rPr>
+        <w:annotationRef/>
+      </w:r>
+      <w:r>
         <w:t>Quelle?</w:t>
       </w:r>
     </w:p>
   </w:comment>
-  <w:comment w:id="26" w:author="steve.lohr@gmx.de" w:date="2016-02-11T14:39:00Z" w:initials="s">
+  <w:comment w:id="27" w:author="steve.lohr@gmx.de" w:date="2016-02-11T14:39:00Z" w:initials="s">
     <w:p>
       <w:pPr>
         <w:pStyle w:val="Kommentartext"/>
@@ -19267,7 +19622,7 @@
       </w:r>
     </w:p>
   </w:comment>
-  <w:comment w:id="50" w:author="steve lohr" w:date="2016-04-11T14:30:00Z" w:initials="s">
+  <w:comment w:id="51" w:author="steve lohr" w:date="2016-04-11T14:30:00Z" w:initials="s">
     <w:p>
       <w:pPr>
         <w:pStyle w:val="Kommentartext"/>
@@ -19283,7 +19638,7 @@
       </w:r>
     </w:p>
   </w:comment>
-  <w:comment w:id="51" w:author="steve lohr" w:date="2016-04-10T18:39:00Z" w:initials="s">
+  <w:comment w:id="52" w:author="steve lohr" w:date="2016-04-10T18:39:00Z" w:initials="s">
     <w:p>
       <w:pPr>
         <w:pStyle w:val="Kommentartext"/>
@@ -19299,7 +19654,7 @@
       </w:r>
     </w:p>
   </w:comment>
-  <w:comment w:id="64" w:author="steve lohr" w:date="2016-04-11T14:43:00Z" w:initials="s">
+  <w:comment w:id="65" w:author="steve lohr" w:date="2016-04-11T14:43:00Z" w:initials="s">
     <w:p>
       <w:pPr>
         <w:pStyle w:val="Kommentartext"/>
@@ -19315,7 +19670,7 @@
       </w:r>
     </w:p>
   </w:comment>
-  <w:comment w:id="68" w:author="steve lohr" w:date="2016-04-18T17:33:00Z" w:initials="s">
+  <w:comment w:id="69" w:author="steve lohr" w:date="2016-04-20T14:40:00Z" w:initials="s">
     <w:p>
       <w:pPr>
         <w:pStyle w:val="Kommentartext"/>
@@ -19327,6 +19682,30 @@
         <w:annotationRef/>
       </w:r>
       <w:r>
+        <w:t xml:space="preserve">Warum andere nicht? Einzelne </w:t>
+      </w:r>
+      <w:proofErr w:type="spellStart"/>
+      <w:r>
+        <w:t>herleitung</w:t>
+      </w:r>
+      <w:proofErr w:type="spellEnd"/>
+      <w:r>
+        <w:t xml:space="preserve"> zu jedem Punkt!</w:t>
+      </w:r>
+    </w:p>
+  </w:comment>
+  <w:comment w:id="70" w:author="steve lohr" w:date="2016-04-18T17:33:00Z" w:initials="s">
+    <w:p>
+      <w:pPr>
+        <w:pStyle w:val="Kommentartext"/>
+      </w:pPr>
+      <w:r>
+        <w:rPr>
+          <w:rStyle w:val="Kommentarzeichen"/>
+        </w:rPr>
+        <w:annotationRef/>
+      </w:r>
+      <w:r>
         <w:t xml:space="preserve">Quelle </w:t>
       </w:r>
       <w:proofErr w:type="spellStart"/>
@@ -19339,7 +19718,7 @@
       </w:r>
     </w:p>
   </w:comment>
-  <w:comment w:id="70" w:author="steve lohr" w:date="2016-04-18T18:01:00Z" w:initials="s">
+  <w:comment w:id="71" w:author="steve lohr" w:date="2016-04-20T14:44:00Z" w:initials="s">
     <w:p>
       <w:pPr>
         <w:pStyle w:val="Kommentartext"/>
@@ -19351,11 +19730,70 @@
         <w:annotationRef/>
       </w:r>
       <w:r>
-        <w:t>Prüfen was davon relevant von Standards ist und beschreiben warum</w:t>
+        <w:t>Ggf. doch aufnehmen z. B. Tests, Nachweise, Dokumentation</w:t>
       </w:r>
     </w:p>
   </w:comment>
-  <w:comment w:id="85" w:author="steve lohr" w:date="2016-04-11T14:56:00Z" w:initials="s">
+  <w:comment w:id="73" w:author="steve lohr" w:date="2016-04-20T15:12:00Z" w:initials="s">
+    <w:p>
+      <w:pPr>
+        <w:pStyle w:val="Kommentartext"/>
+      </w:pPr>
+      <w:r>
+        <w:rPr>
+          <w:rStyle w:val="Kommentarzeichen"/>
+        </w:rPr>
+        <w:annotationRef/>
+      </w:r>
+      <w:r>
+        <w:rPr>
+          <w:rStyle w:val="Kommentarzeichen"/>
+        </w:rPr>
+        <w:t>Quelle</w:t>
+      </w:r>
+    </w:p>
+  </w:comment>
+  <w:comment w:id="75" w:author="steve lohr" w:date="2016-04-20T15:40:00Z" w:initials="s">
+    <w:p>
+      <w:pPr>
+        <w:pStyle w:val="Kommentartext"/>
+      </w:pPr>
+      <w:r>
+        <w:rPr>
+          <w:rStyle w:val="Kommentarzeichen"/>
+        </w:rPr>
+        <w:annotationRef/>
+      </w:r>
+      <w:r>
+        <w:t>Quelle</w:t>
+      </w:r>
+    </w:p>
+  </w:comment>
+  <w:comment w:id="74" w:author="steve lohr" w:date="2016-04-20T15:42:00Z" w:initials="s">
+    <w:p>
+      <w:pPr>
+        <w:pStyle w:val="Kommentartext"/>
+      </w:pPr>
+      <w:r>
+        <w:rPr>
+          <w:rStyle w:val="Kommentarzeichen"/>
+        </w:rPr>
+        <w:annotationRef/>
+      </w:r>
+      <w:r>
+        <w:t xml:space="preserve">Umstellen Standard-Change -&gt; </w:t>
+      </w:r>
+      <w:proofErr w:type="spellStart"/>
+      <w:r>
+        <w:t>pre-authorized</w:t>
+      </w:r>
+      <w:proofErr w:type="spellEnd"/>
+      <w:r>
+        <w:t xml:space="preserve"> -&gt; wie möglich bei Release?</w:t>
+      </w:r>
+    </w:p>
+  </w:comment>
+  <w:comment w:id="90" w:author="steve lohr" w:date="2016-04-11T14:56:00Z" w:initials="s">
     <w:p>
       <w:pPr>
         <w:pStyle w:val="Kommentartext"/>
@@ -19386,8 +19824,12 @@
   <w15:commentEx w15:paraId="6B936FCA" w15:done="0"/>
   <w15:commentEx w15:paraId="21A3B37D" w15:done="0"/>
   <w15:commentEx w15:paraId="0423EC9B" w15:done="0"/>
+  <w15:commentEx w15:paraId="77262617" w15:done="0"/>
   <w15:commentEx w15:paraId="75E3BCA3" w15:done="0"/>
-  <w15:commentEx w15:paraId="464DFB9F" w15:done="0"/>
+  <w15:commentEx w15:paraId="327311D2" w15:done="0"/>
+  <w15:commentEx w15:paraId="0F235E92" w15:done="0"/>
+  <w15:commentEx w15:paraId="312CF324" w15:done="0"/>
+  <w15:commentEx w15:paraId="7812C8C2" w15:done="0"/>
   <w15:commentEx w15:paraId="59EB980E" w15:done="0"/>
 </w15:commentsEx>
 </file>
@@ -19606,7 +20048,7 @@
       <w:rPr>
         <w:noProof/>
       </w:rPr>
-      <w:t>28</w:t>
+      <w:t>29</w:t>
     </w:r>
     <w:r>
       <w:fldChar w:fldCharType="end"/>
@@ -19658,7 +20100,7 @@
       <w:rPr>
         <w:noProof/>
       </w:rPr>
-      <w:t>30</w:t>
+      <w:t>31</w:t>
     </w:r>
     <w:r>
       <w:fldChar w:fldCharType="end"/>
@@ -19771,7 +20213,7 @@
       <w:rPr>
         <w:noProof/>
       </w:rPr>
-      <w:t>II</w:t>
+      <w:t>I</w:t>
     </w:r>
     <w:r>
       <w:fldChar w:fldCharType="end"/>
@@ -19950,7 +20392,7 @@
         <w:rPr>
           <w:noProof/>
         </w:rPr>
-        <w:t>Konstruktion der Standardtypen zum Umgang mit den Risiken der Produktlebenszyklusphasen</w:t>
+        <w:t>Einleitung</w:t>
       </w:r>
     </w:fldSimple>
     <w:r>
@@ -19972,7 +20414,7 @@
       <w:rPr>
         <w:noProof/>
       </w:rPr>
-      <w:t>24</w:t>
+      <w:t>1</w:t>
     </w:r>
     <w:r>
       <w:fldChar w:fldCharType="end"/>
@@ -25809,7 +26251,7 @@
 </file>
 
 <file path=customXml/itemProps1.xml><?xml version="1.0" encoding="utf-8"?>
-<ds:datastoreItem xmlns:ds="http://schemas.openxmlformats.org/officeDocument/2006/customXml" ds:itemID="{A8EDD572-9D91-3347-8E3A-6D6C53A62C34}">
+<ds:datastoreItem xmlns:ds="http://schemas.openxmlformats.org/officeDocument/2006/customXml" ds:itemID="{DB000786-4BCD-8348-B727-92812531D404}">
   <ds:schemaRefs>
     <ds:schemaRef ds:uri="http://schemas.openxmlformats.org/officeDocument/2006/bibliography"/>
   </ds:schemaRefs>

</xml_diff>

<commit_message>
inhaltlicher Abschluss 3.2.2 (49%)
</commit_message>
<xml_diff>
--- a/Masterthesis_RMST_Steve_Lohr_MSC_WI2016.docx
+++ b/Masterthesis_RMST_Steve_Lohr_MSC_WI2016.docx
@@ -4614,7 +4614,6 @@
           <w:cols w:space="708"/>
         </w:sectPr>
       </w:pPr>
-      <w:bookmarkStart w:id="18" w:name="_GoBack"/>
       <w:r>
         <w:t>USP</w:t>
       </w:r>
@@ -4658,15 +4657,14 @@
       <w:pPr>
         <w:pStyle w:val="berschrift1"/>
       </w:pPr>
-      <w:bookmarkStart w:id="19" w:name="_Ref445636100"/>
-      <w:bookmarkStart w:id="20" w:name="_Toc448153147"/>
-      <w:bookmarkEnd w:id="18"/>
+      <w:bookmarkStart w:id="18" w:name="_Ref445636100"/>
+      <w:bookmarkStart w:id="19" w:name="_Toc448153147"/>
       <w:r>
         <w:lastRenderedPageBreak/>
         <w:t>Einleitung</w:t>
       </w:r>
+      <w:bookmarkEnd w:id="18"/>
       <w:bookmarkEnd w:id="19"/>
-      <w:bookmarkEnd w:id="20"/>
     </w:p>
     <w:p>
       <w:r>
@@ -4883,24 +4881,65 @@
       <w:r>
         <w:t xml:space="preserve">. </w:t>
       </w:r>
+      <w:commentRangeStart w:id="20"/>
+      <w:r>
+        <w:t xml:space="preserve">Aufgrund der anhaltenden Digitalisierung hat die </w:t>
+      </w:r>
+      <w:r>
+        <w:t>Informationstechnik</w:t>
+      </w:r>
+      <w:r>
+        <w:t xml:space="preserve"> (IT)</w:t>
+      </w:r>
+      <w:r>
+        <w:t xml:space="preserve"> </w:t>
+      </w:r>
+      <w:r>
+        <w:t xml:space="preserve">einen immer größer werdenden </w:t>
+      </w:r>
+      <w:r>
+        <w:t>Einfluss auf diesen Zeitpunkt</w:t>
+      </w:r>
+      <w:commentRangeEnd w:id="20"/>
+      <w:r>
+        <w:rPr>
+          <w:rStyle w:val="Kommentarzeichen"/>
+        </w:rPr>
+        <w:commentReference w:id="20"/>
+      </w:r>
+      <w:r>
+        <w:t>.</w:t>
+      </w:r>
+      <w:r>
+        <w:t xml:space="preserve"> </w:t>
+      </w:r>
       <w:commentRangeStart w:id="21"/>
       <w:r>
-        <w:t xml:space="preserve">Aufgrund der anhaltenden Digitalisierung hat die </w:t>
-      </w:r>
-      <w:r>
-        <w:t>Informationstechnik</w:t>
-      </w:r>
-      <w:r>
-        <w:t xml:space="preserve"> (IT)</w:t>
-      </w:r>
-      <w:r>
-        <w:t xml:space="preserve"> </w:t>
-      </w:r>
-      <w:r>
-        <w:t xml:space="preserve">einen immer größer werdenden </w:t>
-      </w:r>
-      <w:r>
-        <w:t>Einfluss auf diesen Zeitpunkt</w:t>
+        <w:t xml:space="preserve">Kritische </w:t>
+      </w:r>
+      <w:r>
+        <w:t xml:space="preserve">zeitliche </w:t>
+      </w:r>
+      <w:r>
+        <w:t>Faktoren i</w:t>
+      </w:r>
+      <w:r>
+        <w:t>nnerhalb der IT</w:t>
+      </w:r>
+      <w:r>
+        <w:t xml:space="preserve"> sind </w:t>
+      </w:r>
+      <w:r>
+        <w:t xml:space="preserve">dabei </w:t>
+      </w:r>
+      <w:r>
+        <w:t xml:space="preserve">die </w:t>
+      </w:r>
+      <w:r>
+        <w:t xml:space="preserve">Softwareentwicklung und das </w:t>
+      </w:r>
+      <w:r>
+        <w:t>Release-Management</w:t>
       </w:r>
       <w:commentRangeEnd w:id="21"/>
       <w:r>
@@ -4908,47 +4947,6 @@
           <w:rStyle w:val="Kommentarzeichen"/>
         </w:rPr>
         <w:commentReference w:id="21"/>
-      </w:r>
-      <w:r>
-        <w:t>.</w:t>
-      </w:r>
-      <w:r>
-        <w:t xml:space="preserve"> </w:t>
-      </w:r>
-      <w:commentRangeStart w:id="22"/>
-      <w:r>
-        <w:t xml:space="preserve">Kritische </w:t>
-      </w:r>
-      <w:r>
-        <w:t xml:space="preserve">zeitliche </w:t>
-      </w:r>
-      <w:r>
-        <w:t>Faktoren i</w:t>
-      </w:r>
-      <w:r>
-        <w:t>nnerhalb der IT</w:t>
-      </w:r>
-      <w:r>
-        <w:t xml:space="preserve"> sind </w:t>
-      </w:r>
-      <w:r>
-        <w:t xml:space="preserve">dabei </w:t>
-      </w:r>
-      <w:r>
-        <w:t xml:space="preserve">die </w:t>
-      </w:r>
-      <w:r>
-        <w:t xml:space="preserve">Softwareentwicklung und das </w:t>
-      </w:r>
-      <w:r>
-        <w:t>Release-Management</w:t>
-      </w:r>
-      <w:commentRangeEnd w:id="22"/>
-      <w:r>
-        <w:rPr>
-          <w:rStyle w:val="Kommentarzeichen"/>
-        </w:rPr>
-        <w:commentReference w:id="22"/>
       </w:r>
       <w:r>
         <w:t>. A</w:t>
@@ -5066,15 +5064,26 @@
       <w:r>
         <w:t xml:space="preserve">. </w:t>
       </w:r>
+      <w:commentRangeStart w:id="22"/>
+      <w:r>
+        <w:t xml:space="preserve">Die Softwareentwicklung findet in vielen Fällen jedoch isoliert vom IT-Service-Management und damit dem </w:t>
+      </w:r>
+      <w:r>
+        <w:t>Release-Management</w:t>
+      </w:r>
+      <w:r>
+        <w:t xml:space="preserve"> statt, da nicht die Innovation, sondern die Stabilität im Vordergrund steht. </w:t>
+      </w:r>
+      <w:commentRangeEnd w:id="22"/>
+      <w:r>
+        <w:rPr>
+          <w:rStyle w:val="Kommentarzeichen"/>
+        </w:rPr>
+        <w:commentReference w:id="22"/>
+      </w:r>
       <w:commentRangeStart w:id="23"/>
       <w:r>
-        <w:t xml:space="preserve">Die Softwareentwicklung findet in vielen Fällen jedoch isoliert vom IT-Service-Management und damit dem </w:t>
-      </w:r>
-      <w:r>
-        <w:t>Release-Management</w:t>
-      </w:r>
-      <w:r>
-        <w:t xml:space="preserve"> statt, da nicht die Innovation, sondern die Stabilität im Vordergrund steht. </w:t>
+        <w:t>Daher sind Prozesse und Abläufe im IT-Service-Management typischerweise nicht agil, sondern starr</w:t>
       </w:r>
       <w:commentRangeEnd w:id="23"/>
       <w:r>
@@ -5083,9 +5092,66 @@
         </w:rPr>
         <w:commentReference w:id="23"/>
       </w:r>
+      <w:r>
+        <w:t>. Diese Entkopplung</w:t>
+      </w:r>
+      <w:r>
+        <w:t xml:space="preserve"> und Starre</w:t>
+      </w:r>
+      <w:r>
+        <w:t xml:space="preserve"> führt zu einer höheren „time </w:t>
+      </w:r>
+      <w:proofErr w:type="spellStart"/>
+      <w:r>
+        <w:t>to</w:t>
+      </w:r>
+      <w:proofErr w:type="spellEnd"/>
+      <w:r>
+        <w:t xml:space="preserve"> </w:t>
+      </w:r>
+      <w:proofErr w:type="spellStart"/>
+      <w:r>
+        <w:t>market</w:t>
+      </w:r>
+      <w:proofErr w:type="spellEnd"/>
+      <w:r>
+        <w:t>“ und daher zu einer schlechteren Wettbewerbsfähigkeit</w:t>
+      </w:r>
       <w:commentRangeStart w:id="24"/>
       <w:r>
-        <w:t>Daher sind Prozesse und Abläufe im IT-Service-Management typischerweise nicht agil, sondern starr</w:t>
+        <w:t>. Dieses Problem versucht der Ansatz „</w:t>
+      </w:r>
+      <w:proofErr w:type="spellStart"/>
+      <w:r>
+        <w:t>DevOps</w:t>
+      </w:r>
+      <w:proofErr w:type="spellEnd"/>
+      <w:r>
+        <w:t>“ zu lösen, in dem die Isolation zwischen Entwicklung („Development“ – „</w:t>
+      </w:r>
+      <w:proofErr w:type="spellStart"/>
+      <w:r>
+        <w:t>Dev</w:t>
+      </w:r>
+      <w:proofErr w:type="spellEnd"/>
+      <w:r>
+        <w:t>“) und IT-Service-Management („</w:t>
+      </w:r>
+      <w:proofErr w:type="spellStart"/>
+      <w:r>
+        <w:t>Operations</w:t>
+      </w:r>
+      <w:proofErr w:type="spellEnd"/>
+      <w:r>
+        <w:t>“ – „</w:t>
+      </w:r>
+      <w:proofErr w:type="spellStart"/>
+      <w:r>
+        <w:t>Ops</w:t>
+      </w:r>
+      <w:proofErr w:type="spellEnd"/>
+      <w:r>
+        <w:t>“) aufgehoben wird</w:t>
       </w:r>
       <w:commentRangeEnd w:id="24"/>
       <w:r>
@@ -5095,89 +5161,21 @@
         <w:commentReference w:id="24"/>
       </w:r>
       <w:r>
-        <w:t>. Diese Entkopplung</w:t>
-      </w:r>
-      <w:r>
-        <w:t xml:space="preserve"> und Starre</w:t>
-      </w:r>
-      <w:r>
-        <w:t xml:space="preserve"> führt zu einer höheren „time </w:t>
-      </w:r>
-      <w:proofErr w:type="spellStart"/>
-      <w:r>
-        <w:t>to</w:t>
-      </w:r>
-      <w:proofErr w:type="spellEnd"/>
+        <w:t xml:space="preserve">. </w:t>
+      </w:r>
+      <w:commentRangeStart w:id="25"/>
+      <w:r>
+        <w:t>Neben einer tieferen Zusammenarbeit in einem Team, stehen Standardisierung und Automatisierung sowie der Abbau von Bürokratie im Fokus dieses Ansatzes.</w:t>
+      </w:r>
       <w:r>
         <w:t xml:space="preserve"> </w:t>
       </w:r>
-      <w:proofErr w:type="spellStart"/>
-      <w:r>
-        <w:t>market</w:t>
-      </w:r>
-      <w:proofErr w:type="spellEnd"/>
-      <w:r>
-        <w:t>“ und daher zu einer schlechteren Wettbewerbsfähigkeit</w:t>
-      </w:r>
-      <w:commentRangeStart w:id="25"/>
-      <w:r>
-        <w:t>. Dieses Problem versucht der Ansatz „</w:t>
-      </w:r>
-      <w:proofErr w:type="spellStart"/>
-      <w:r>
-        <w:t>DevOps</w:t>
-      </w:r>
-      <w:proofErr w:type="spellEnd"/>
-      <w:r>
-        <w:t>“ zu lösen, in dem die Isolation zwischen Entwicklung („Development“ – „</w:t>
-      </w:r>
-      <w:proofErr w:type="spellStart"/>
-      <w:r>
-        <w:t>Dev</w:t>
-      </w:r>
-      <w:proofErr w:type="spellEnd"/>
-      <w:r>
-        <w:t>“) und IT-Service-Management („</w:t>
-      </w:r>
-      <w:proofErr w:type="spellStart"/>
-      <w:r>
-        <w:t>Operations</w:t>
-      </w:r>
-      <w:proofErr w:type="spellEnd"/>
-      <w:r>
-        <w:t>“ – „</w:t>
-      </w:r>
-      <w:proofErr w:type="spellStart"/>
-      <w:r>
-        <w:t>Ops</w:t>
-      </w:r>
-      <w:proofErr w:type="spellEnd"/>
-      <w:r>
-        <w:t>“) aufgehoben wird</w:t>
-      </w:r>
       <w:commentRangeEnd w:id="25"/>
       <w:r>
         <w:rPr>
           <w:rStyle w:val="Kommentarzeichen"/>
         </w:rPr>
         <w:commentReference w:id="25"/>
-      </w:r>
-      <w:r>
-        <w:t xml:space="preserve">. </w:t>
-      </w:r>
-      <w:commentRangeStart w:id="26"/>
-      <w:r>
-        <w:t>Neben einer tieferen Zusammenarbeit in einem Team, stehen Standardisierung und Automatisierung sowie der Abbau von Bürokratie im Fokus dieses Ansatzes.</w:t>
-      </w:r>
-      <w:r>
-        <w:t xml:space="preserve"> </w:t>
-      </w:r>
-      <w:commentRangeEnd w:id="26"/>
-      <w:r>
-        <w:rPr>
-          <w:rStyle w:val="Kommentarzeichen"/>
-        </w:rPr>
-        <w:commentReference w:id="26"/>
       </w:r>
       <w:r>
         <w:t xml:space="preserve">Die typischen </w:t>
@@ -5288,7 +5286,7 @@
       <w:r>
         <w:t xml:space="preserve">. </w:t>
       </w:r>
-      <w:commentRangeStart w:id="27"/>
+      <w:commentRangeStart w:id="26"/>
       <w:r>
         <w:t xml:space="preserve">Dadurch entsteht Unternehmen bei der Umsetzung von konkreten </w:t>
       </w:r>
@@ -5298,12 +5296,12 @@
       <w:r>
         <w:t xml:space="preserve"> Prozessen ein erhöhter Aufwand.</w:t>
       </w:r>
-      <w:commentRangeEnd w:id="27"/>
+      <w:commentRangeEnd w:id="26"/>
       <w:r>
         <w:rPr>
           <w:rStyle w:val="Kommentarzeichen"/>
         </w:rPr>
-        <w:commentReference w:id="27"/>
+        <w:commentReference w:id="26"/>
       </w:r>
     </w:p>
     <w:p>
@@ -5533,61 +5531,61 @@
       <w:pPr>
         <w:pStyle w:val="berschrift1"/>
       </w:pPr>
-      <w:bookmarkStart w:id="28" w:name="_Ref442963595"/>
-      <w:bookmarkStart w:id="29" w:name="_Toc448153148"/>
+      <w:bookmarkStart w:id="27" w:name="_Ref442963595"/>
+      <w:bookmarkStart w:id="28" w:name="_Toc448153148"/>
       <w:r>
         <w:lastRenderedPageBreak/>
         <w:t>Grundlagen</w:t>
       </w:r>
+      <w:bookmarkEnd w:id="27"/>
       <w:bookmarkEnd w:id="28"/>
+    </w:p>
+    <w:p>
+      <w:r>
+        <w:t>Zur Einführung in die Thematik und zur Etablierung eines einheitlichen Begriffsverständnisses werden in den folgenden Unterkapiteln die Begriffe Innovation, Produkt</w:t>
+      </w:r>
+      <w:r>
+        <w:t>-M</w:t>
+      </w:r>
+      <w:r>
+        <w:t xml:space="preserve">anagement, Produktlebenszyklus und Release-Management erläutert und in Zusammenhang gebracht. </w:t>
+      </w:r>
+      <w:r>
+        <w:t>Im Zuge dessen wird auch</w:t>
+      </w:r>
+      <w:r>
+        <w:t xml:space="preserve"> der für die spätere Risikoanalyse notwendige Produktlebenszyklus aus den unterschiedliche</w:t>
+      </w:r>
+      <w:r>
+        <w:t>n vorliegenden Beschreibungen her</w:t>
+      </w:r>
+      <w:r>
+        <w:t xml:space="preserve">geleitet. </w:t>
+      </w:r>
+    </w:p>
+    <w:p>
+      <w:pPr>
+        <w:pStyle w:val="berschrift2"/>
+      </w:pPr>
+      <w:bookmarkStart w:id="29" w:name="_Ref445029358"/>
+      <w:bookmarkStart w:id="30" w:name="_Toc448153149"/>
+      <w:r>
+        <w:t>Innovation</w:t>
+      </w:r>
+      <w:r>
+        <w:t xml:space="preserve"> </w:t>
+      </w:r>
+      <w:r>
+        <w:t>zur</w:t>
+      </w:r>
+      <w:r>
+        <w:t xml:space="preserve"> Existenz</w:t>
+      </w:r>
+      <w:r>
+        <w:t>sicherung</w:t>
+      </w:r>
       <w:bookmarkEnd w:id="29"/>
-    </w:p>
-    <w:p>
-      <w:r>
-        <w:t>Zur Einführung in die Thematik und zur Etablierung eines einheitlichen Begriffsverständnisses werden in den folgenden Unterkapiteln die Begriffe Innovation, Produkt</w:t>
-      </w:r>
-      <w:r>
-        <w:t>-M</w:t>
-      </w:r>
-      <w:r>
-        <w:t xml:space="preserve">anagement, Produktlebenszyklus und Release-Management erläutert und in Zusammenhang gebracht. </w:t>
-      </w:r>
-      <w:r>
-        <w:t>Im Zuge dessen wird auch</w:t>
-      </w:r>
-      <w:r>
-        <w:t xml:space="preserve"> der für die spätere Risikoanalyse notwendige Produktlebenszyklus aus den unterschiedliche</w:t>
-      </w:r>
-      <w:r>
-        <w:t>n vorliegenden Beschreibungen her</w:t>
-      </w:r>
-      <w:r>
-        <w:t xml:space="preserve">geleitet. </w:t>
-      </w:r>
-    </w:p>
-    <w:p>
-      <w:pPr>
-        <w:pStyle w:val="berschrift2"/>
-      </w:pPr>
-      <w:bookmarkStart w:id="30" w:name="_Ref445029358"/>
-      <w:bookmarkStart w:id="31" w:name="_Toc448153149"/>
-      <w:r>
-        <w:t>Innovation</w:t>
-      </w:r>
-      <w:r>
-        <w:t xml:space="preserve"> </w:t>
-      </w:r>
-      <w:r>
-        <w:t>zur</w:t>
-      </w:r>
-      <w:r>
-        <w:t xml:space="preserve"> Existenz</w:t>
-      </w:r>
-      <w:r>
-        <w:t>sicherung</w:t>
-      </w:r>
       <w:bookmarkEnd w:id="30"/>
-      <w:bookmarkEnd w:id="31"/>
     </w:p>
     <w:p>
       <w:r>
@@ -6938,9 +6936,9 @@
         <w:pStyle w:val="Beschriftung"/>
         <w:spacing w:after="120" w:line="240" w:lineRule="auto"/>
       </w:pPr>
-      <w:bookmarkStart w:id="32" w:name="_Ref445566438"/>
-      <w:bookmarkStart w:id="33" w:name="_Ref444943110"/>
-      <w:bookmarkStart w:id="34" w:name="_Toc448149312"/>
+      <w:bookmarkStart w:id="31" w:name="_Ref445566438"/>
+      <w:bookmarkStart w:id="32" w:name="_Ref444943110"/>
+      <w:bookmarkStart w:id="33" w:name="_Toc448149312"/>
       <w:r>
         <w:rPr>
           <w:b/>
@@ -7015,29 +7013,29 @@
         </w:rPr>
         <w:fldChar w:fldCharType="end"/>
       </w:r>
+      <w:bookmarkEnd w:id="31"/>
+      <w:r>
+        <w:rPr>
+          <w:b/>
+        </w:rPr>
+        <w:t xml:space="preserve">: Zusammenhang Time </w:t>
+      </w:r>
+      <w:proofErr w:type="spellStart"/>
+      <w:r>
+        <w:rPr>
+          <w:b/>
+        </w:rPr>
+        <w:t>to</w:t>
+      </w:r>
+      <w:proofErr w:type="spellEnd"/>
+      <w:r>
+        <w:rPr>
+          <w:b/>
+        </w:rPr>
+        <w:t xml:space="preserve"> Market</w:t>
+      </w:r>
       <w:bookmarkEnd w:id="32"/>
-      <w:r>
-        <w:rPr>
-          <w:b/>
-        </w:rPr>
-        <w:t xml:space="preserve">: Zusammenhang Time </w:t>
-      </w:r>
-      <w:proofErr w:type="spellStart"/>
-      <w:r>
-        <w:rPr>
-          <w:b/>
-        </w:rPr>
-        <w:t>to</w:t>
-      </w:r>
-      <w:proofErr w:type="spellEnd"/>
-      <w:r>
-        <w:rPr>
-          <w:b/>
-        </w:rPr>
-        <w:t xml:space="preserve"> Market</w:t>
-      </w:r>
       <w:bookmarkEnd w:id="33"/>
-      <w:bookmarkEnd w:id="34"/>
     </w:p>
     <w:p>
       <w:pPr>
@@ -7483,11 +7481,11 @@
       <w:pPr>
         <w:pStyle w:val="berschrift2"/>
       </w:pPr>
-      <w:bookmarkStart w:id="35" w:name="_Ref445650448"/>
-      <w:bookmarkStart w:id="36" w:name="_Ref445650466"/>
-      <w:bookmarkStart w:id="37" w:name="_Ref445650514"/>
-      <w:bookmarkStart w:id="38" w:name="_Ref445650529"/>
-      <w:bookmarkStart w:id="39" w:name="_Toc448153150"/>
+      <w:bookmarkStart w:id="34" w:name="_Ref445650448"/>
+      <w:bookmarkStart w:id="35" w:name="_Ref445650466"/>
+      <w:bookmarkStart w:id="36" w:name="_Ref445650514"/>
+      <w:bookmarkStart w:id="37" w:name="_Ref445650529"/>
+      <w:bookmarkStart w:id="38" w:name="_Toc448153150"/>
       <w:r>
         <w:lastRenderedPageBreak/>
         <w:t>Innovationssteuerung</w:t>
@@ -7498,11 +7496,11 @@
       <w:r>
         <w:t>Management</w:t>
       </w:r>
+      <w:bookmarkEnd w:id="34"/>
       <w:bookmarkEnd w:id="35"/>
       <w:bookmarkEnd w:id="36"/>
       <w:bookmarkEnd w:id="37"/>
       <w:bookmarkEnd w:id="38"/>
-      <w:bookmarkEnd w:id="39"/>
     </w:p>
     <w:p>
       <w:r>
@@ -8266,13 +8264,13 @@
       <w:pPr>
         <w:pStyle w:val="berschrift2"/>
       </w:pPr>
-      <w:bookmarkStart w:id="40" w:name="_Ref445276009"/>
-      <w:bookmarkStart w:id="41" w:name="_Toc448153151"/>
+      <w:bookmarkStart w:id="39" w:name="_Ref445276009"/>
+      <w:bookmarkStart w:id="40" w:name="_Toc448153151"/>
       <w:r>
         <w:t>Der Produktlebenszyklus</w:t>
       </w:r>
+      <w:bookmarkEnd w:id="39"/>
       <w:bookmarkEnd w:id="40"/>
-      <w:bookmarkEnd w:id="41"/>
     </w:p>
     <w:p>
       <w:r>
@@ -8790,8 +8788,8 @@
           <w:b/>
         </w:rPr>
       </w:pPr>
-      <w:bookmarkStart w:id="42" w:name="_Ref446672107"/>
-      <w:bookmarkStart w:id="43" w:name="_Toc448149313"/>
+      <w:bookmarkStart w:id="41" w:name="_Ref446672107"/>
+      <w:bookmarkStart w:id="42" w:name="_Toc448149313"/>
       <w:r>
         <w:rPr>
           <w:b/>
@@ -8866,20 +8864,20 @@
         </w:rPr>
         <w:fldChar w:fldCharType="end"/>
       </w:r>
+      <w:bookmarkEnd w:id="41"/>
+      <w:r>
+        <w:rPr>
+          <w:b/>
+        </w:rPr>
+        <w:t>: C</w:t>
+      </w:r>
+      <w:r>
+        <w:rPr>
+          <w:b/>
+        </w:rPr>
+        <w:t>harakteristische Produktlebenszyklen</w:t>
+      </w:r>
       <w:bookmarkEnd w:id="42"/>
-      <w:r>
-        <w:rPr>
-          <w:b/>
-        </w:rPr>
-        <w:t>: C</w:t>
-      </w:r>
-      <w:r>
-        <w:rPr>
-          <w:b/>
-        </w:rPr>
-        <w:t>harakteristische Produktlebenszyklen</w:t>
-      </w:r>
-      <w:bookmarkEnd w:id="43"/>
     </w:p>
     <w:p>
       <w:pPr>
@@ -10616,8 +10614,8 @@
           <w:b/>
         </w:rPr>
       </w:pPr>
-      <w:bookmarkStart w:id="44" w:name="_Ref445303931"/>
-      <w:bookmarkStart w:id="45" w:name="_Toc448149319"/>
+      <w:bookmarkStart w:id="43" w:name="_Ref445303931"/>
+      <w:bookmarkStart w:id="44" w:name="_Toc448149319"/>
       <w:r>
         <w:rPr>
           <w:b/>
@@ -10692,66 +10690,66 @@
         </w:rPr>
         <w:fldChar w:fldCharType="end"/>
       </w:r>
+      <w:bookmarkEnd w:id="43"/>
+      <w:r>
+        <w:rPr>
+          <w:b/>
+        </w:rPr>
+        <w:t>: Zuordnung der Produktlebenszyklusphasen</w:t>
+      </w:r>
       <w:bookmarkEnd w:id="44"/>
-      <w:r>
-        <w:rPr>
-          <w:b/>
-        </w:rPr>
-        <w:t>: Zuordnung der Produktlebenszyklusphasen</w:t>
+    </w:p>
+    <w:p>
+      <w:pPr>
+        <w:jc w:val="center"/>
+      </w:pPr>
+      <w:r>
+        <w:t>Quelle: eigene Tabelle</w:t>
+      </w:r>
+    </w:p>
+    <w:p>
+      <w:r>
+        <w:t>Eine besondere Bedeutung hat die Einführungsphase, da hier der Markteintritt erfolgt</w:t>
+      </w:r>
+      <w:r>
+        <w:t xml:space="preserve"> und somit die Pay-off-Zeit (vgl. Kapitel </w:t>
+      </w:r>
+      <w:r>
+        <w:fldChar w:fldCharType="begin"/>
+      </w:r>
+      <w:r>
+        <w:instrText xml:space="preserve"> REF _Ref445029358 \r \h </w:instrText>
+      </w:r>
+      <w:r>
+        <w:fldChar w:fldCharType="separate"/>
+      </w:r>
+      <w:r>
+        <w:t>2.1</w:t>
+      </w:r>
+      <w:r>
+        <w:fldChar w:fldCharType="end"/>
+      </w:r>
+      <w:r>
+        <w:t>). Die Steuerung der Einführung erfolgt</w:t>
+      </w:r>
+      <w:r>
+        <w:t xml:space="preserve"> über das sogenannte Release-Management, welches im folgenden Kapitel erläutert wird.</w:t>
+      </w:r>
+    </w:p>
+    <w:p>
+      <w:pPr>
+        <w:pStyle w:val="berschrift2"/>
+      </w:pPr>
+      <w:bookmarkStart w:id="45" w:name="_Ref446517190"/>
+      <w:bookmarkStart w:id="46" w:name="_Toc448153152"/>
+      <w:r>
+        <w:t xml:space="preserve">Produktveröffentlichung durch Standards im </w:t>
+      </w:r>
+      <w:r>
+        <w:t>Release-Management</w:t>
       </w:r>
       <w:bookmarkEnd w:id="45"/>
-    </w:p>
-    <w:p>
-      <w:pPr>
-        <w:jc w:val="center"/>
-      </w:pPr>
-      <w:r>
-        <w:t>Quelle: eigene Tabelle</w:t>
-      </w:r>
-    </w:p>
-    <w:p>
-      <w:r>
-        <w:t>Eine besondere Bedeutung hat die Einführungsphase, da hier der Markteintritt erfolgt</w:t>
-      </w:r>
-      <w:r>
-        <w:t xml:space="preserve"> und somit die Pay-off-Zeit (vgl. Kapitel </w:t>
-      </w:r>
-      <w:r>
-        <w:fldChar w:fldCharType="begin"/>
-      </w:r>
-      <w:r>
-        <w:instrText xml:space="preserve"> REF _Ref445029358 \r \h </w:instrText>
-      </w:r>
-      <w:r>
-        <w:fldChar w:fldCharType="separate"/>
-      </w:r>
-      <w:r>
-        <w:t>2.1</w:t>
-      </w:r>
-      <w:r>
-        <w:fldChar w:fldCharType="end"/>
-      </w:r>
-      <w:r>
-        <w:t>). Die Steuerung der Einführung erfolgt</w:t>
-      </w:r>
-      <w:r>
-        <w:t xml:space="preserve"> über das sogenannte Release-Management, welches im folgenden Kapitel erläutert wird.</w:t>
-      </w:r>
-    </w:p>
-    <w:p>
-      <w:pPr>
-        <w:pStyle w:val="berschrift2"/>
-      </w:pPr>
-      <w:bookmarkStart w:id="46" w:name="_Ref446517190"/>
-      <w:bookmarkStart w:id="47" w:name="_Toc448153152"/>
-      <w:r>
-        <w:t xml:space="preserve">Produktveröffentlichung durch Standards im </w:t>
-      </w:r>
-      <w:r>
-        <w:t>Release-Management</w:t>
-      </w:r>
       <w:bookmarkEnd w:id="46"/>
-      <w:bookmarkEnd w:id="47"/>
     </w:p>
     <w:p>
       <w:r>
@@ -11018,9 +11016,9 @@
           <w:b/>
         </w:rPr>
       </w:pPr>
-      <w:bookmarkStart w:id="48" w:name="_Ref445901269"/>
-      <w:bookmarkStart w:id="49" w:name="_Ref445031218"/>
-      <w:bookmarkStart w:id="50" w:name="_Toc448149314"/>
+      <w:bookmarkStart w:id="47" w:name="_Ref445901269"/>
+      <w:bookmarkStart w:id="48" w:name="_Ref445031218"/>
+      <w:bookmarkStart w:id="49" w:name="_Toc448149314"/>
       <w:r>
         <w:rPr>
           <w:b/>
@@ -11095,15 +11093,15 @@
         </w:rPr>
         <w:fldChar w:fldCharType="end"/>
       </w:r>
+      <w:bookmarkEnd w:id="47"/>
+      <w:r>
+        <w:rPr>
+          <w:b/>
+        </w:rPr>
+        <w:t>: Zusammenhang Produkt zu Release</w:t>
+      </w:r>
       <w:bookmarkEnd w:id="48"/>
-      <w:r>
-        <w:rPr>
-          <w:b/>
-        </w:rPr>
-        <w:t>: Zusammenhang Produkt zu Release</w:t>
-      </w:r>
       <w:bookmarkEnd w:id="49"/>
-      <w:bookmarkEnd w:id="50"/>
     </w:p>
     <w:p>
       <w:pPr>
@@ -11509,7 +11507,7 @@
       <w:r>
         <w:t xml:space="preserve">Solch eine Konstellation wird </w:t>
       </w:r>
-      <w:commentRangeStart w:id="51"/>
+      <w:commentRangeStart w:id="50"/>
       <w:r>
         <w:t xml:space="preserve">in Kapitel </w:t>
       </w:r>
@@ -11531,12 +11529,12 @@
       <w:r>
         <w:t xml:space="preserve"> beschrieben</w:t>
       </w:r>
-      <w:commentRangeEnd w:id="51"/>
+      <w:commentRangeEnd w:id="50"/>
       <w:r>
         <w:rPr>
           <w:rStyle w:val="Kommentarzeichen"/>
         </w:rPr>
-        <w:commentReference w:id="51"/>
+        <w:commentReference w:id="50"/>
       </w:r>
       <w:r>
         <w:t xml:space="preserve">. </w:t>
@@ -12050,18 +12048,18 @@
       <w:r>
         <w:t>effizienter und effektiver Umgang mit Änderungen („</w:t>
       </w:r>
-      <w:commentRangeStart w:id="52"/>
+      <w:commentRangeStart w:id="51"/>
       <w:proofErr w:type="spellStart"/>
       <w:r>
         <w:t>Changes</w:t>
       </w:r>
-      <w:commentRangeEnd w:id="52"/>
+      <w:commentRangeEnd w:id="51"/>
       <w:proofErr w:type="spellEnd"/>
       <w:r>
         <w:rPr>
           <w:rStyle w:val="Kommentarzeichen"/>
         </w:rPr>
-        <w:commentReference w:id="52"/>
+        <w:commentReference w:id="51"/>
       </w:r>
       <w:r>
         <w:t>“)</w:t>
@@ -12930,8 +12928,8 @@
           <w:b/>
         </w:rPr>
       </w:pPr>
-      <w:bookmarkStart w:id="53" w:name="_Ref445907730"/>
-      <w:bookmarkStart w:id="54" w:name="_Toc448149315"/>
+      <w:bookmarkStart w:id="52" w:name="_Ref445907730"/>
+      <w:bookmarkStart w:id="53" w:name="_Toc448149315"/>
       <w:r>
         <w:rPr>
           <w:b/>
@@ -13006,14 +13004,14 @@
         </w:rPr>
         <w:fldChar w:fldCharType="end"/>
       </w:r>
+      <w:bookmarkEnd w:id="52"/>
+      <w:r>
+        <w:rPr>
+          <w:b/>
+        </w:rPr>
+        <w:t>: Überblick ITIL</w:t>
+      </w:r>
       <w:bookmarkEnd w:id="53"/>
-      <w:r>
-        <w:rPr>
-          <w:b/>
-        </w:rPr>
-        <w:t>: Überblick ITIL</w:t>
-      </w:r>
-      <w:bookmarkEnd w:id="54"/>
     </w:p>
     <w:p>
       <w:pPr>
@@ -13325,8 +13323,8 @@
       <w:pPr>
         <w:pStyle w:val="berschrift1"/>
       </w:pPr>
-      <w:bookmarkStart w:id="55" w:name="_Ref442963836"/>
-      <w:bookmarkStart w:id="56" w:name="_Toc448153153"/>
+      <w:bookmarkStart w:id="54" w:name="_Ref442963836"/>
+      <w:bookmarkStart w:id="55" w:name="_Toc448153153"/>
       <w:r>
         <w:lastRenderedPageBreak/>
         <w:t xml:space="preserve">Entwurfsaspekte der </w:t>
@@ -13337,110 +13335,110 @@
       <w:r>
         <w:t xml:space="preserve"> Standardtypen</w:t>
       </w:r>
+      <w:bookmarkEnd w:id="54"/>
       <w:bookmarkEnd w:id="55"/>
+    </w:p>
+    <w:p>
+      <w:r>
+        <w:t xml:space="preserve">Die geplanten Standardtypen für das Release-Management sollen auf einer Kombination von Risiken der Produktlebenszyklusphasen und </w:t>
+      </w:r>
+      <w:r>
+        <w:t>Prozessen</w:t>
+      </w:r>
+      <w:r>
+        <w:t xml:space="preserve"> des IT-</w:t>
+      </w:r>
+      <w:r>
+        <w:t>Release</w:t>
+      </w:r>
+      <w:r>
+        <w:t xml:space="preserve">-Managements basieren. Diese werden daher als </w:t>
+      </w:r>
+      <w:r>
+        <w:t>Entwurfsaspekte</w:t>
+      </w:r>
+      <w:r>
+        <w:t xml:space="preserve"> bezeichnet.</w:t>
+      </w:r>
+      <w:r>
+        <w:t xml:space="preserve"> </w:t>
+      </w:r>
+      <w:r>
+        <w:t xml:space="preserve">Aufbauend auf den Ausführungen in Kapitel </w:t>
+      </w:r>
+      <w:r>
+        <w:fldChar w:fldCharType="begin"/>
+      </w:r>
+      <w:r>
+        <w:instrText xml:space="preserve"> REF _Ref445276009 \r \h </w:instrText>
+      </w:r>
+      <w:r>
+        <w:instrText xml:space="preserve"> \* MERGEFORMAT </w:instrText>
+      </w:r>
+      <w:r>
+        <w:fldChar w:fldCharType="separate"/>
+      </w:r>
+      <w:r>
+        <w:t>2.3</w:t>
+      </w:r>
+      <w:r>
+        <w:fldChar w:fldCharType="end"/>
+      </w:r>
+      <w:r>
+        <w:t xml:space="preserve"> erfolgt im ersten Teil dieses Kapitel eine übergreifende Betrachtung der Phasenunterschiede sowie eine detaillierte Beschreibung der einzelnen Phasen und deren spezifischen Risiken. Abgeschlossen wird das Teilkapitel mit einer Zusammenfassung der Risiken und möglicherweise einer Aggregation bei </w:t>
+      </w:r>
+      <w:r>
+        <w:t xml:space="preserve">aufgefallenen </w:t>
+      </w:r>
+      <w:r>
+        <w:t xml:space="preserve">Ähnlichkeiten. Im zweiten Teil des Kapitels werden die </w:t>
+      </w:r>
+      <w:r>
+        <w:t xml:space="preserve">im Kapitel </w:t>
+      </w:r>
+      <w:r>
+        <w:fldChar w:fldCharType="begin"/>
+      </w:r>
+      <w:r>
+        <w:instrText xml:space="preserve"> REF _Ref446517190 \r \h </w:instrText>
+      </w:r>
+      <w:r>
+        <w:fldChar w:fldCharType="separate"/>
+      </w:r>
+      <w:r>
+        <w:t>2.4</w:t>
+      </w:r>
+      <w:r>
+        <w:fldChar w:fldCharType="end"/>
+      </w:r>
+      <w:r>
+        <w:t xml:space="preserve"> angesprochenen </w:t>
+      </w:r>
+      <w:r>
+        <w:t>Prozesse</w:t>
+      </w:r>
+      <w:r>
+        <w:t xml:space="preserve"> des IT-</w:t>
+      </w:r>
+      <w:r>
+        <w:t>Release</w:t>
+      </w:r>
+      <w:r>
+        <w:t xml:space="preserve">-Managements detailliert vorgestellt. </w:t>
+      </w:r>
+    </w:p>
+    <w:p>
+      <w:pPr>
+        <w:pStyle w:val="berschrift2"/>
+      </w:pPr>
+      <w:bookmarkStart w:id="56" w:name="_Toc448153154"/>
+      <w:r>
+        <w:t xml:space="preserve">Risiken innerhalb </w:t>
+      </w:r>
+      <w:r>
+        <w:t>Produktlebenszyklusphasen</w:t>
+      </w:r>
       <w:bookmarkEnd w:id="56"/>
-    </w:p>
-    <w:p>
-      <w:r>
-        <w:t xml:space="preserve">Die geplanten Standardtypen für das Release-Management sollen auf einer Kombination von Risiken der Produktlebenszyklusphasen und </w:t>
-      </w:r>
-      <w:r>
-        <w:t>Prozessen</w:t>
-      </w:r>
-      <w:r>
-        <w:t xml:space="preserve"> des IT-</w:t>
-      </w:r>
-      <w:r>
-        <w:t>Release</w:t>
-      </w:r>
-      <w:r>
-        <w:t xml:space="preserve">-Managements basieren. Diese werden daher als </w:t>
-      </w:r>
-      <w:r>
-        <w:t>Entwurfsaspekte</w:t>
-      </w:r>
-      <w:r>
-        <w:t xml:space="preserve"> bezeichnet.</w:t>
-      </w:r>
-      <w:r>
-        <w:t xml:space="preserve"> </w:t>
-      </w:r>
-      <w:r>
-        <w:t xml:space="preserve">Aufbauend auf den Ausführungen in Kapitel </w:t>
-      </w:r>
-      <w:r>
-        <w:fldChar w:fldCharType="begin"/>
-      </w:r>
-      <w:r>
-        <w:instrText xml:space="preserve"> REF _Ref445276009 \r \h </w:instrText>
-      </w:r>
-      <w:r>
-        <w:instrText xml:space="preserve"> \* MERGEFORMAT </w:instrText>
-      </w:r>
-      <w:r>
-        <w:fldChar w:fldCharType="separate"/>
-      </w:r>
-      <w:r>
-        <w:t>2.3</w:t>
-      </w:r>
-      <w:r>
-        <w:fldChar w:fldCharType="end"/>
-      </w:r>
-      <w:r>
-        <w:t xml:space="preserve"> erfolgt im ersten Teil dieses Kapitel eine übergreifende Betrachtung der Phasenunterschiede sowie eine detaillierte Beschreibung der einzelnen Phasen und deren spezifischen Risiken. Abgeschlossen wird das Teilkapitel mit einer Zusammenfassung der Risiken und möglicherweise einer Aggregation bei </w:t>
-      </w:r>
-      <w:r>
-        <w:t xml:space="preserve">aufgefallenen </w:t>
-      </w:r>
-      <w:r>
-        <w:t xml:space="preserve">Ähnlichkeiten. Im zweiten Teil des Kapitels werden die </w:t>
-      </w:r>
-      <w:r>
-        <w:t xml:space="preserve">im Kapitel </w:t>
-      </w:r>
-      <w:r>
-        <w:fldChar w:fldCharType="begin"/>
-      </w:r>
-      <w:r>
-        <w:instrText xml:space="preserve"> REF _Ref446517190 \r \h </w:instrText>
-      </w:r>
-      <w:r>
-        <w:fldChar w:fldCharType="separate"/>
-      </w:r>
-      <w:r>
-        <w:t>2.4</w:t>
-      </w:r>
-      <w:r>
-        <w:fldChar w:fldCharType="end"/>
-      </w:r>
-      <w:r>
-        <w:t xml:space="preserve"> angesprochenen </w:t>
-      </w:r>
-      <w:r>
-        <w:t>Prozesse</w:t>
-      </w:r>
-      <w:r>
-        <w:t xml:space="preserve"> des IT-</w:t>
-      </w:r>
-      <w:r>
-        <w:t>Release</w:t>
-      </w:r>
-      <w:r>
-        <w:t xml:space="preserve">-Managements detailliert vorgestellt. </w:t>
-      </w:r>
-    </w:p>
-    <w:p>
-      <w:pPr>
-        <w:pStyle w:val="berschrift2"/>
-      </w:pPr>
-      <w:bookmarkStart w:id="57" w:name="_Toc448153154"/>
-      <w:r>
-        <w:t xml:space="preserve">Risiken innerhalb </w:t>
-      </w:r>
-      <w:r>
-        <w:t>Produktlebenszyklusphasen</w:t>
-      </w:r>
-      <w:bookmarkEnd w:id="57"/>
     </w:p>
     <w:p>
       <w:r>
@@ -13609,11 +13607,11 @@
       <w:pPr>
         <w:pStyle w:val="berschrift3"/>
       </w:pPr>
-      <w:bookmarkStart w:id="58" w:name="_Toc448153155"/>
+      <w:bookmarkStart w:id="57" w:name="_Toc448153155"/>
       <w:r>
         <w:t>Entwicklung</w:t>
       </w:r>
-      <w:bookmarkEnd w:id="58"/>
+      <w:bookmarkEnd w:id="57"/>
     </w:p>
     <w:p>
       <w:r>
@@ -14391,12 +14389,12 @@
       <w:pPr>
         <w:pStyle w:val="berschrift3"/>
       </w:pPr>
-      <w:bookmarkStart w:id="59" w:name="_Toc448153156"/>
+      <w:bookmarkStart w:id="58" w:name="_Toc448153156"/>
       <w:r>
         <w:lastRenderedPageBreak/>
         <w:t>Einführung</w:t>
       </w:r>
-      <w:bookmarkEnd w:id="59"/>
+      <w:bookmarkEnd w:id="58"/>
     </w:p>
     <w:p>
       <w:r>
@@ -14899,11 +14897,11 @@
       <w:pPr>
         <w:pStyle w:val="berschrift3"/>
       </w:pPr>
-      <w:bookmarkStart w:id="60" w:name="_Toc448153157"/>
+      <w:bookmarkStart w:id="59" w:name="_Toc448153157"/>
       <w:r>
         <w:t>Wachstum</w:t>
       </w:r>
-      <w:bookmarkEnd w:id="60"/>
+      <w:bookmarkEnd w:id="59"/>
     </w:p>
     <w:p>
       <w:r>
@@ -15190,11 +15188,11 @@
       <w:pPr>
         <w:pStyle w:val="berschrift3"/>
       </w:pPr>
-      <w:bookmarkStart w:id="61" w:name="_Toc448153158"/>
+      <w:bookmarkStart w:id="60" w:name="_Toc448153158"/>
       <w:r>
         <w:t>Reife</w:t>
       </w:r>
-      <w:bookmarkEnd w:id="61"/>
+      <w:bookmarkEnd w:id="60"/>
     </w:p>
     <w:p>
       <w:r>
@@ -15521,11 +15519,11 @@
       <w:pPr>
         <w:pStyle w:val="berschrift3"/>
       </w:pPr>
-      <w:bookmarkStart w:id="62" w:name="_Toc448153159"/>
+      <w:bookmarkStart w:id="61" w:name="_Toc448153159"/>
       <w:r>
         <w:t>Entsorgung</w:t>
       </w:r>
-      <w:bookmarkEnd w:id="62"/>
+      <w:bookmarkEnd w:id="61"/>
     </w:p>
     <w:p>
       <w:r>
@@ -15840,11 +15838,11 @@
       <w:pPr>
         <w:pStyle w:val="berschrift3"/>
       </w:pPr>
-      <w:bookmarkStart w:id="63" w:name="_Toc448153160"/>
+      <w:bookmarkStart w:id="62" w:name="_Toc448153160"/>
       <w:r>
         <w:t>Zusammenfassung der Risiken der einzelnen Phasen</w:t>
       </w:r>
-      <w:bookmarkEnd w:id="63"/>
+      <w:bookmarkEnd w:id="62"/>
     </w:p>
     <w:p>
       <w:pPr>
@@ -15967,22 +15965,22 @@
       <w:pPr>
         <w:pStyle w:val="berschrift2"/>
       </w:pPr>
-      <w:bookmarkStart w:id="64" w:name="_Toc448153161"/>
-      <w:commentRangeStart w:id="65"/>
+      <w:bookmarkStart w:id="63" w:name="_Toc448153161"/>
+      <w:commentRangeStart w:id="64"/>
       <w:r>
         <w:t>Prozesse</w:t>
       </w:r>
       <w:r>
         <w:t xml:space="preserve"> </w:t>
       </w:r>
-      <w:commentRangeEnd w:id="65"/>
+      <w:commentRangeEnd w:id="64"/>
       <w:r>
         <w:rPr>
           <w:rStyle w:val="Kommentarzeichen"/>
           <w:b w:val="0"/>
           <w:kern w:val="0"/>
         </w:rPr>
-        <w:commentReference w:id="65"/>
+        <w:commentReference w:id="64"/>
       </w:r>
       <w:r>
         <w:t xml:space="preserve">des </w:t>
@@ -15993,7 +15991,7 @@
       <w:r>
         <w:t>s zum Umgang mit Risiken</w:t>
       </w:r>
-      <w:bookmarkEnd w:id="64"/>
+      <w:bookmarkEnd w:id="63"/>
     </w:p>
     <w:p>
       <w:r>
@@ -16035,7 +16033,7 @@
       <w:r>
         <w:t xml:space="preserve"> Hierfür werden als Basis die Prozesse der ITIL Service Transition betrachtet und um Aspekte aus der ISO/IEC 20000 Norm sowie aus dem IT-Referenzmodell COBIT ergänzt. </w:t>
       </w:r>
-      <w:bookmarkStart w:id="66" w:name="_Ref446516759"/>
+      <w:bookmarkStart w:id="65" w:name="_Ref446516759"/>
       <w:r>
         <w:t>D</w:t>
       </w:r>
@@ -16064,42 +16062,48 @@
         <w:fldChar w:fldCharType="end"/>
       </w:r>
       <w:r>
-        <w:t xml:space="preserve"> genannt Prozesse hinsichtlich dem Zweck, den Zielen, dem Mehrwert sowie den Grundgedanken beschrieben. Eine detaillierte Vorstellung kann aufgrund des Umfangs an dieser Stelle nicht erfolgen, dazu ist die Quellliteratur heranzuziehen. </w:t>
+        <w:t xml:space="preserve"> genannt Prozesse hinsichtlich dem Zweck, den Zielen, dem Mehrwert sowie den Grundgedanken beschrieben.</w:t>
+      </w:r>
+      <w:r>
+        <w:t xml:space="preserve"> Daraufhin erfolgt eine Betrachtung der Prozesse auf Ausgestaltungsmerkmale, die je nach Risikosituation unterschiedlich definiert werden müssen.</w:t>
+      </w:r>
+      <w:r>
+        <w:t xml:space="preserve"> Eine detaillierte Vorstellung kann aufgrund des Umfangs an dieser Stelle nicht erfolgen, dazu ist die Quellliteratur heranzuziehen. </w:t>
       </w:r>
     </w:p>
     <w:p>
       <w:pPr>
         <w:pStyle w:val="berschrift3"/>
       </w:pPr>
-      <w:bookmarkStart w:id="67" w:name="_Ref446517322"/>
-      <w:bookmarkStart w:id="68" w:name="_Toc448153162"/>
+      <w:bookmarkStart w:id="66" w:name="_Ref446517322"/>
+      <w:bookmarkStart w:id="67" w:name="_Toc448153162"/>
+      <w:bookmarkEnd w:id="65"/>
+      <w:r>
+        <w:t>T</w:t>
+      </w:r>
+      <w:r>
+        <w:t>r</w:t>
+      </w:r>
+      <w:r>
+        <w:t xml:space="preserve">ansition </w:t>
+      </w:r>
+      <w:proofErr w:type="spellStart"/>
+      <w:r>
+        <w:t>Planning</w:t>
+      </w:r>
+      <w:proofErr w:type="spellEnd"/>
+      <w:r>
+        <w:t xml:space="preserve"> </w:t>
+      </w:r>
+      <w:proofErr w:type="spellStart"/>
+      <w:r>
+        <w:t>and</w:t>
+      </w:r>
+      <w:proofErr w:type="spellEnd"/>
+      <w:r>
+        <w:t xml:space="preserve"> Support</w:t>
+      </w:r>
       <w:bookmarkEnd w:id="66"/>
-      <w:r>
-        <w:t>T</w:t>
-      </w:r>
-      <w:r>
-        <w:t>r</w:t>
-      </w:r>
-      <w:r>
-        <w:t xml:space="preserve">ansition </w:t>
-      </w:r>
-      <w:proofErr w:type="spellStart"/>
-      <w:r>
-        <w:t>Planning</w:t>
-      </w:r>
-      <w:proofErr w:type="spellEnd"/>
-      <w:r>
-        <w:t xml:space="preserve"> </w:t>
-      </w:r>
-      <w:proofErr w:type="spellStart"/>
-      <w:r>
-        <w:t>and</w:t>
-      </w:r>
-      <w:proofErr w:type="spellEnd"/>
-      <w:r>
-        <w:t xml:space="preserve"> Support</w:t>
-      </w:r>
-      <w:bookmarkEnd w:id="67"/>
       <w:r>
         <w:rPr>
           <w:rStyle w:val="Kommentarzeichen"/>
@@ -16108,7 +16112,7 @@
         </w:rPr>
         <w:t xml:space="preserve"> </w:t>
       </w:r>
-      <w:bookmarkEnd w:id="68"/>
+      <w:bookmarkEnd w:id="67"/>
     </w:p>
     <w:p>
       <w:r>
@@ -16169,7 +16173,11 @@
         </w:sdtContent>
       </w:sdt>
       <w:r>
-        <w:t>. Ziel ist es unter anderem die Veränderung innerhalb der geplanten Vorgaben hinsichtlich Kosten, Zeit und Qualität durchzuführen</w:t>
+        <w:t xml:space="preserve">. Ziel ist es unter anderem die Veränderung innerhalb </w:t>
+      </w:r>
+      <w:r>
+        <w:lastRenderedPageBreak/>
+        <w:t>der geplanten Vorgaben hinsichtlich Kosten, Zeit und Qualität durchzuführen</w:t>
       </w:r>
       <w:sdt>
         <w:sdtPr>
@@ -16204,11 +16212,7 @@
         <w:t xml:space="preserve"> Eine weitere Zielstellung ist die Identifizierung</w:t>
       </w:r>
       <w:r>
-        <w:t>, Behand</w:t>
-      </w:r>
-      <w:r>
-        <w:lastRenderedPageBreak/>
-        <w:t>lung</w:t>
+        <w:t>, Behandlung</w:t>
       </w:r>
       <w:r>
         <w:t xml:space="preserve"> und Steuerung von Risiken, um die Fehlerwahrscheinlichkeit zu senken</w:t>
@@ -16338,14 +16342,8 @@
           <w:ilvl w:val="0"/>
           <w:numId w:val="28"/>
         </w:numPr>
-        <w:rPr>
-          <w:b/>
-        </w:rPr>
-      </w:pPr>
-      <w:r>
-        <w:rPr>
-          <w:b/>
-        </w:rPr>
+      </w:pPr>
+      <w:r>
         <w:t>Rollen und Zuständigkeiten für die einzelnen Release-Phasen</w:t>
       </w:r>
     </w:p>
@@ -16368,14 +16366,8 @@
           <w:ilvl w:val="0"/>
           <w:numId w:val="28"/>
         </w:numPr>
-        <w:rPr>
-          <w:b/>
-        </w:rPr>
-      </w:pPr>
-      <w:r>
-        <w:rPr>
-          <w:b/>
-        </w:rPr>
+      </w:pPr>
+      <w:r>
         <w:t>Release-Zyklen</w:t>
       </w:r>
     </w:p>
@@ -16398,14 +16390,8 @@
           <w:ilvl w:val="0"/>
           <w:numId w:val="28"/>
         </w:numPr>
-        <w:rPr>
-          <w:b/>
-        </w:rPr>
-      </w:pPr>
-      <w:r>
-        <w:rPr>
-          <w:b/>
-        </w:rPr>
+      </w:pPr>
+      <w:r>
         <w:t>Automatisierungsmechanismen</w:t>
       </w:r>
     </w:p>
@@ -16433,14 +16419,8 @@
           <w:ilvl w:val="0"/>
           <w:numId w:val="28"/>
         </w:numPr>
-        <w:rPr>
-          <w:b/>
-        </w:rPr>
-      </w:pPr>
-      <w:r>
-        <w:rPr>
-          <w:b/>
-        </w:rPr>
+      </w:pPr>
+      <w:r>
         <w:t>Kriterien und Berechtigungen für die Freigabe in spezifische Umgebungen</w:t>
       </w:r>
     </w:p>
@@ -16457,9 +16437,150 @@
       </w:r>
     </w:p>
     <w:p>
+      <w:commentRangeStart w:id="68"/>
+      <w:r>
+        <w:t>Einige dieser Aspekte sind relevant für die Konstruktion der Standardtypen, da sie je nach Produktlebenszyklusphase anders gestaltet werden sollten</w:t>
+      </w:r>
+      <w:commentRangeEnd w:id="68"/>
+      <w:r>
+        <w:rPr>
+          <w:rStyle w:val="Kommentarzeichen"/>
+        </w:rPr>
+        <w:commentReference w:id="68"/>
+      </w:r>
+      <w:r>
+        <w:t xml:space="preserve">. Von zentraler Bedeutung ist die Festlegung des </w:t>
+      </w:r>
+      <w:r>
+        <w:rPr>
+          <w:b/>
+        </w:rPr>
+        <w:t>Release-Zyklus</w:t>
+      </w:r>
+      <w:r>
+        <w:t>. Je größer der Abstand zwischen den Releases wi</w:t>
+      </w:r>
+      <w:r>
+        <w:t>rd, desto umfangreicher wird ein</w:t>
+      </w:r>
+      <w:r>
+        <w:t xml:space="preserve"> </w:t>
+      </w:r>
+      <w:r>
+        <w:t xml:space="preserve">einzelnes </w:t>
+      </w:r>
+      <w:r>
+        <w:t>Release hinsichtlich der umgesetzten Anforderungen und desto später kann das Feedback der Endkunden eingeholten werden</w:t>
+      </w:r>
+      <w:r>
+        <w:t xml:space="preserve"> – das Risiko einer Fehlentwicklung steigt</w:t>
+      </w:r>
+      <w:r>
+        <w:t xml:space="preserve"> (vgl. Kapitel 2.1).</w:t>
+      </w:r>
+      <w:r>
+        <w:t xml:space="preserve"> </w:t>
+      </w:r>
+      <w:r>
+        <w:t xml:space="preserve">Auch die Dauer bis eine notwendige Fehlerbehebung zur Verfügung gestellt werden kann </w:t>
+      </w:r>
+      <w:r>
+        <w:t>steigt und je nach Fehlerauswirkung sinkt die Kundenzufriedenheit bzw. entstehen erhöhte Prozesskosten. Der Testaufwand steigt aufgrund der größeren Komplexität ebenfalls sowie das Risiko einen Fehler zu übersehen und der Aufwand die Fehlerursache zu beheben</w:t>
+      </w:r>
+      <w:r>
+        <w:t xml:space="preserve">. Negativ </w:t>
+      </w:r>
+      <w:r>
+        <w:t>auf den zeitlichen Faktor wirkt</w:t>
+      </w:r>
+      <w:r>
+        <w:t xml:space="preserve"> sich </w:t>
+      </w:r>
+      <w:r>
+        <w:t>weiterhin</w:t>
+      </w:r>
+      <w:r>
+        <w:t xml:space="preserve"> der</w:t>
+      </w:r>
+      <w:r>
+        <w:t xml:space="preserve"> Asp</w:t>
+      </w:r>
+      <w:r>
+        <w:t>ekt der</w:t>
+      </w:r>
+      <w:r>
+        <w:t xml:space="preserve"> </w:t>
+      </w:r>
+      <w:r>
+        <w:rPr>
+          <w:b/>
+        </w:rPr>
+        <w:t>Rollen und Zuständigkeiten in den einzelnen Phasen</w:t>
+      </w:r>
+      <w:r>
+        <w:t>. Mit der Anzahl der beteiligten Personen an den Prüfungen und Freigaben steigt die Dauer bis zur Freigabe aufgrund von Wartezeiten, in denen niemand aktiv daran arbeitet</w:t>
+      </w:r>
+      <w:r>
+        <w:t xml:space="preserve">. </w:t>
+      </w:r>
       <w:commentRangeStart w:id="69"/>
       <w:r>
-        <w:t>Einige dieser Aspekte sind relevant für die Konstruktion der Standardtypen, da sie je nach Produktlebenszyklusphase anders gestaltet werden sollten</w:t>
+        <w:t>Typischerweise bedeutet</w:t>
+      </w:r>
+      <w:r>
+        <w:t xml:space="preserve"> eine Aufteilung</w:t>
+      </w:r>
+      <w:r>
+        <w:t xml:space="preserve"> der Verantwortung</w:t>
+      </w:r>
+      <w:r>
+        <w:t>, dass eine einzelne</w:t>
+      </w:r>
+      <w:r>
+        <w:t xml:space="preserve"> Person eine größere Anzahl von</w:t>
+      </w:r>
+      <w:r>
+        <w:t xml:space="preserve"> Services betreuen muss, da sie nur für einen kleineren Verantwortungsbereich</w:t>
+      </w:r>
+      <w:r>
+        <w:t xml:space="preserve"> pro Service</w:t>
+      </w:r>
+      <w:r>
+        <w:t xml:space="preserve"> zuständig ist.</w:t>
+      </w:r>
+      <w:r>
+        <w:t xml:space="preserve"> </w:t>
+      </w:r>
+      <w:r>
+        <w:t>Dies führt bei jedem Aufgabenwechsel zu höheren</w:t>
+      </w:r>
+      <w:r>
+        <w:t xml:space="preserve"> Einar</w:t>
+      </w:r>
+      <w:r>
+        <w:lastRenderedPageBreak/>
+        <w:t>beitungszeiten.</w:t>
+      </w:r>
+      <w:r>
+        <w:t xml:space="preserve"> Verstärkt wird dieser Effekt durch Verständnisprobleme</w:t>
+      </w:r>
+      <w:r>
+        <w:t xml:space="preserve"> und eine geringe Bindung zum Produkt</w:t>
+      </w:r>
+      <w:r>
+        <w:t>, welche in einer Ablehnung resultieren</w:t>
+      </w:r>
+      <w:r>
+        <w:t xml:space="preserve"> und zu geringer Motivation führen</w:t>
+      </w:r>
+      <w:r>
+        <w:t xml:space="preserve"> können</w:t>
+      </w:r>
+      <w:r>
+        <w:t>.</w:t>
+      </w:r>
+      <w:r>
+        <w:t xml:space="preserve"> </w:t>
       </w:r>
       <w:commentRangeEnd w:id="69"/>
       <w:r>
@@ -16469,263 +16590,122 @@
         <w:commentReference w:id="69"/>
       </w:r>
       <w:r>
-        <w:t xml:space="preserve">. Von zentraler Bedeutung ist die Festlegung des </w:t>
-      </w:r>
+        <w:t>Der Faktor der</w:t>
+      </w:r>
+      <w:r>
+        <w:t xml:space="preserve"> </w:t>
+      </w:r>
+      <w:commentRangeStart w:id="70"/>
       <w:r>
         <w:rPr>
           <w:b/>
         </w:rPr>
+        <w:t>Kriterien</w:t>
+      </w:r>
+      <w:commentRangeEnd w:id="70"/>
+      <w:r>
+        <w:rPr>
+          <w:rStyle w:val="Kommentarzeichen"/>
+        </w:rPr>
+        <w:commentReference w:id="70"/>
+      </w:r>
+      <w:r>
+        <w:rPr>
+          <w:b/>
+        </w:rPr>
+        <w:t xml:space="preserve"> und </w:t>
+      </w:r>
+      <w:r>
+        <w:rPr>
+          <w:b/>
+        </w:rPr>
+        <w:t>Berechtigungen zur Freigabe</w:t>
+      </w:r>
+      <w:r>
+        <w:t xml:space="preserve"> </w:t>
+      </w:r>
+      <w:r>
+        <w:t>ist</w:t>
+      </w:r>
+      <w:r>
+        <w:t xml:space="preserve"> </w:t>
+      </w:r>
+      <w:r>
+        <w:t xml:space="preserve">direkt </w:t>
+      </w:r>
+      <w:r>
+        <w:t>abhängig von den entsprechenden Rollen</w:t>
+      </w:r>
+      <w:r>
+        <w:t xml:space="preserve"> und wird somit nicht gesondert betrachtet. </w:t>
+      </w:r>
+      <w:r>
+        <w:t xml:space="preserve">Ein positiver Aspekt der die Durchlaufzeit begünstigt ist die </w:t>
+      </w:r>
+      <w:r>
+        <w:rPr>
+          <w:b/>
+        </w:rPr>
+        <w:t>Automatisierung</w:t>
+      </w:r>
+      <w:r>
+        <w:t xml:space="preserve"> von</w:t>
+      </w:r>
+      <w:r>
+        <w:t xml:space="preserve"> Tätigkeiten. Dieser steht </w:t>
+      </w:r>
+      <w:r>
+        <w:t>eng mit dem Release-Zyklus in Verbindung, denn bei einer kurzen Durchlaufzeit und häufiger Wiederholung ist eine Automation unabdingba</w:t>
+      </w:r>
+      <w:r>
+        <w:t>r. Bei wenigen Releases mit</w:t>
+      </w:r>
+      <w:r>
+        <w:t xml:space="preserve"> größerem Veränderungsumfang und daraus resultierenden größeren Anpassungsbedarfen der Automatisierung ist diese </w:t>
+      </w:r>
+      <w:r>
+        <w:t xml:space="preserve">wiederum </w:t>
+      </w:r>
+      <w:r>
+        <w:t>zu überdenken.</w:t>
+      </w:r>
+      <w:r>
+        <w:t xml:space="preserve"> Daher wird die Automatisierung nich</w:t>
+      </w:r>
+      <w:r>
+        <w:t xml:space="preserve">t als einzelner Faktor, sondern </w:t>
+      </w:r>
+      <w:r>
+        <w:t>in Abhängigkeit vom Release-Zyklus gewertet.</w:t>
+      </w:r>
+      <w:r>
+        <w:t xml:space="preserve"> Zusammenfassend </w:t>
+      </w:r>
+      <w:r>
+        <w:t>sind für den TPS-Prozess</w:t>
+      </w:r>
+      <w:r>
+        <w:t xml:space="preserve"> die Aspekte des </w:t>
+      </w:r>
+      <w:r>
+        <w:rPr>
+          <w:b/>
+        </w:rPr>
         <w:t>Release-Zyklus</w:t>
       </w:r>
       <w:r>
-        <w:t>. Je größer der Abstand zwischen den Releases wi</w:t>
-      </w:r>
-      <w:r>
-        <w:t>rd, desto umfangreicher wird ein</w:t>
-      </w:r>
-      <w:r>
-        <w:t xml:space="preserve"> </w:t>
-      </w:r>
-      <w:r>
-        <w:t xml:space="preserve">einzelnes </w:t>
-      </w:r>
-      <w:r>
-        <w:t>Release hinsichtlich der umgesetzten Anforderungen und desto später kann das Feedback der Endkunden eingeholten werden</w:t>
-      </w:r>
-      <w:r>
-        <w:t xml:space="preserve"> – das Risiko einer Fehlentwicklung steigt</w:t>
-      </w:r>
-      <w:r>
-        <w:t xml:space="preserve"> (vgl. Kapitel 2.1).</w:t>
-      </w:r>
-      <w:r>
-        <w:t xml:space="preserve"> </w:t>
-      </w:r>
-      <w:r>
-        <w:t xml:space="preserve">Auch die Dauer bis eine notwendige Fehlerbehebung zur Verfügung gestellt werden kann </w:t>
-      </w:r>
-      <w:r>
-        <w:t>steigt und je nach Fehlerauswirkung sinkt die Kundenzufriedenheit bzw. entstehen erhöhte Prozesskosten. Der Testaufwand steigt aufgrund der größeren Komplexität ebenfalls sowie das Risiko einen Fehler zu übersehen und der Aufwand die Fehlerursache zu beheben</w:t>
-      </w:r>
-      <w:r>
-        <w:t xml:space="preserve">. Negativ </w:t>
-      </w:r>
-      <w:r>
-        <w:t>auf den zeitlichen Faktor wirkt</w:t>
-      </w:r>
-      <w:r>
-        <w:t xml:space="preserve"> sich </w:t>
-      </w:r>
-      <w:r>
-        <w:t>weiterhin</w:t>
-      </w:r>
-      <w:r>
-        <w:t xml:space="preserve"> der</w:t>
-      </w:r>
-      <w:r>
-        <w:t xml:space="preserve"> Asp</w:t>
-      </w:r>
-      <w:r>
-        <w:t>ekt der</w:t>
-      </w:r>
-      <w:r>
-        <w:t xml:space="preserve"> </w:t>
+        <w:t xml:space="preserve"> sowie der </w:t>
       </w:r>
       <w:r>
         <w:rPr>
           <w:b/>
         </w:rPr>
-        <w:t>Rollen und Zuständigkeiten in den einzelnen Phasen</w:t>
-      </w:r>
-      <w:r>
-        <w:t>. Mit der Anzahl der beteiligten Personen an den Prüfungen und Freigaben steigt die Dauer bis zur Freigabe aufgrund von Wartezeiten, in denen niemand aktiv daran arbeitet</w:t>
-      </w:r>
-      <w:r>
-        <w:t xml:space="preserve">. </w:t>
-      </w:r>
-      <w:commentRangeStart w:id="70"/>
-      <w:r>
-        <w:t>Typischerweise bedeutet</w:t>
-      </w:r>
-      <w:r>
-        <w:t xml:space="preserve"> eine Aufteilung</w:t>
-      </w:r>
-      <w:r>
-        <w:t xml:space="preserve"> der Verantwortung</w:t>
-      </w:r>
-      <w:r>
-        <w:t>, dass eine einzelne</w:t>
-      </w:r>
-      <w:r>
-        <w:t xml:space="preserve"> Person eine größere Anzahl von</w:t>
-      </w:r>
-      <w:r>
-        <w:t xml:space="preserve"> Services betreuen muss, da sie nur für einen kleineren Verantwortungsbereich</w:t>
-      </w:r>
-      <w:r>
-        <w:t xml:space="preserve"> pro Service</w:t>
-      </w:r>
-      <w:r>
-        <w:t xml:space="preserve"> zuständig ist.</w:t>
-      </w:r>
-      <w:r>
-        <w:t xml:space="preserve"> </w:t>
-      </w:r>
-      <w:r>
-        <w:t>Dies führt bei jedem Aufgabenwechsel zu höheren</w:t>
-      </w:r>
-      <w:r>
-        <w:t xml:space="preserve"> Einarbeitungszeiten.</w:t>
-      </w:r>
-      <w:r>
-        <w:t xml:space="preserve"> Verstärkt wird dieser Effekt durch Verständnisprobleme</w:t>
-      </w:r>
-      <w:r>
-        <w:t xml:space="preserve"> und eine </w:t>
-      </w:r>
-      <w:r>
-        <w:lastRenderedPageBreak/>
-        <w:t>geringe Bindung zum Produkt</w:t>
-      </w:r>
-      <w:r>
-        <w:t>, welche in einer Ablehnung resultieren</w:t>
-      </w:r>
-      <w:r>
-        <w:t xml:space="preserve"> und zu geringer Motivation führen</w:t>
-      </w:r>
-      <w:r>
-        <w:t xml:space="preserve"> können</w:t>
-      </w:r>
-      <w:r>
-        <w:t>.</w:t>
-      </w:r>
-      <w:r>
-        <w:t xml:space="preserve"> </w:t>
-      </w:r>
-      <w:commentRangeEnd w:id="70"/>
-      <w:r>
-        <w:rPr>
-          <w:rStyle w:val="Kommentarzeichen"/>
-        </w:rPr>
-        <w:commentReference w:id="70"/>
-      </w:r>
-      <w:r>
-        <w:t>Der Faktor der</w:t>
-      </w:r>
-      <w:r>
-        <w:t xml:space="preserve"> </w:t>
-      </w:r>
-      <w:commentRangeStart w:id="71"/>
+        <w:t>Freigabe</w:t>
+      </w:r>
       <w:r>
         <w:rPr>
           <w:b/>
         </w:rPr>
-        <w:t>Kriterien</w:t>
-      </w:r>
-      <w:commentRangeEnd w:id="71"/>
-      <w:r>
-        <w:rPr>
-          <w:rStyle w:val="Kommentarzeichen"/>
-        </w:rPr>
-        <w:commentReference w:id="71"/>
-      </w:r>
-      <w:r>
-        <w:rPr>
-          <w:b/>
-        </w:rPr>
-        <w:t xml:space="preserve"> und </w:t>
-      </w:r>
-      <w:r>
-        <w:rPr>
-          <w:b/>
-        </w:rPr>
-        <w:t>Berechtigungen zur Freigabe</w:t>
-      </w:r>
-      <w:r>
-        <w:t xml:space="preserve"> </w:t>
-      </w:r>
-      <w:r>
-        <w:t>ist</w:t>
-      </w:r>
-      <w:r>
-        <w:t xml:space="preserve"> </w:t>
-      </w:r>
-      <w:r>
-        <w:t xml:space="preserve">direkt </w:t>
-      </w:r>
-      <w:r>
-        <w:t>abhängig von den entsprechenden Rollen</w:t>
-      </w:r>
-      <w:r>
-        <w:t xml:space="preserve"> und wird somit nicht gesondert betrachtet. </w:t>
-      </w:r>
-      <w:r>
-        <w:t xml:space="preserve">Ein positiver Aspekt der die Durchlaufzeit begünstigt ist die </w:t>
-      </w:r>
-      <w:r>
-        <w:rPr>
-          <w:b/>
-        </w:rPr>
-        <w:t>Automatisierung</w:t>
-      </w:r>
-      <w:r>
-        <w:t xml:space="preserve"> von</w:t>
-      </w:r>
-      <w:r>
-        <w:t xml:space="preserve"> Tätigkeiten. Dieser steht </w:t>
-      </w:r>
-      <w:r>
-        <w:t>eng mit dem Release-Zyklus in Verbindung, denn bei einer kurzen Durchlaufzeit und häufiger Wiederholung ist eine Automation unabdingba</w:t>
-      </w:r>
-      <w:r>
-        <w:t>r. Bei wenigen Releases mit</w:t>
-      </w:r>
-      <w:r>
-        <w:t xml:space="preserve"> größerem Veränderungsumfang und daraus resultierenden größeren Anpassungsbedarfen der Automatisierung ist diese </w:t>
-      </w:r>
-      <w:r>
-        <w:t xml:space="preserve">wiederum </w:t>
-      </w:r>
-      <w:r>
-        <w:t>zu überdenken.</w:t>
-      </w:r>
-      <w:r>
-        <w:t xml:space="preserve"> Daher wird die Automatisierung nich</w:t>
-      </w:r>
-      <w:r>
-        <w:t xml:space="preserve">t als einzelner Faktor, sondern </w:t>
-      </w:r>
-      <w:r>
-        <w:t>in Abhängigkeit vom Release-Zyklus gewertet.</w:t>
-      </w:r>
-      <w:r>
-        <w:t xml:space="preserve"> Zusammenfassend </w:t>
-      </w:r>
-      <w:r>
-        <w:t>sind für den TPS-Prozess</w:t>
-      </w:r>
-      <w:r>
-        <w:t xml:space="preserve"> die Aspekte des </w:t>
-      </w:r>
-      <w:r>
-        <w:rPr>
-          <w:b/>
-        </w:rPr>
-        <w:t>Release-Zyklus</w:t>
-      </w:r>
-      <w:r>
-        <w:t xml:space="preserve"> sowie der </w:t>
-      </w:r>
-      <w:r>
-        <w:rPr>
-          <w:b/>
-        </w:rPr>
-        <w:t>Freigabe</w:t>
-      </w:r>
-      <w:r>
-        <w:rPr>
-          <w:b/>
-        </w:rPr>
         <w:t>rollen</w:t>
       </w:r>
       <w:r>
@@ -16736,11 +16716,11 @@
       <w:pPr>
         <w:pStyle w:val="berschrift3"/>
       </w:pPr>
-      <w:bookmarkStart w:id="72" w:name="_Toc448153163"/>
+      <w:bookmarkStart w:id="71" w:name="_Toc448153163"/>
       <w:r>
         <w:t>Change Management</w:t>
       </w:r>
-      <w:bookmarkEnd w:id="72"/>
+      <w:bookmarkEnd w:id="71"/>
     </w:p>
     <w:p>
       <w:r>
@@ -16964,6 +16944,8 @@
       <w:r>
         <w:t>Changes</w:t>
       </w:r>
+      <w:bookmarkStart w:id="72" w:name="_GoBack"/>
+      <w:bookmarkEnd w:id="72"/>
       <w:proofErr w:type="spellEnd"/>
     </w:p>
     <w:p>
@@ -17026,14 +17008,8 @@
           <w:ilvl w:val="0"/>
           <w:numId w:val="29"/>
         </w:numPr>
-        <w:rPr>
-          <w:highlight w:val="yellow"/>
-        </w:rPr>
-      </w:pPr>
-      <w:r>
-        <w:rPr>
-          <w:highlight w:val="yellow"/>
-        </w:rPr>
+      </w:pPr>
+      <w:r>
         <w:t>Zugriffsbeschränkungen einrichten</w:t>
       </w:r>
     </w:p>
@@ -17064,14 +17040,8 @@
           <w:ilvl w:val="0"/>
           <w:numId w:val="29"/>
         </w:numPr>
-        <w:rPr>
-          <w:highlight w:val="yellow"/>
-        </w:rPr>
-      </w:pPr>
-      <w:r>
-        <w:rPr>
-          <w:highlight w:val="yellow"/>
-        </w:rPr>
+      </w:pPr>
+      <w:r>
         <w:t>Wartungsfenster durchsetzen</w:t>
       </w:r>
     </w:p>
@@ -17082,21 +17052,12 @@
           <w:ilvl w:val="0"/>
           <w:numId w:val="29"/>
         </w:numPr>
-        <w:rPr>
-          <w:highlight w:val="yellow"/>
-        </w:rPr>
-      </w:pPr>
-      <w:r>
-        <w:rPr>
-          <w:highlight w:val="yellow"/>
-        </w:rPr>
+      </w:pPr>
+      <w:r>
         <w:t xml:space="preserve">Leistungs- und Risikobewertung aller </w:t>
       </w:r>
       <w:proofErr w:type="spellStart"/>
       <w:r>
-        <w:rPr>
-          <w:highlight w:val="yellow"/>
-        </w:rPr>
         <w:t>Changes</w:t>
       </w:r>
       <w:proofErr w:type="spellEnd"/>
@@ -17108,139 +17069,375 @@
           <w:ilvl w:val="0"/>
           <w:numId w:val="29"/>
         </w:numPr>
-        <w:rPr>
-          <w:highlight w:val="yellow"/>
-        </w:rPr>
-      </w:pPr>
-      <w:r>
-        <w:rPr>
-          <w:highlight w:val="yellow"/>
-        </w:rPr>
+      </w:pPr>
+      <w:r>
+        <w:lastRenderedPageBreak/>
         <w:t xml:space="preserve">Messung der Effizienz und Effektivität von </w:t>
       </w:r>
       <w:proofErr w:type="spellStart"/>
       <w:r>
-        <w:rPr>
-          <w:highlight w:val="yellow"/>
-        </w:rPr>
         <w:t>Changes</w:t>
       </w:r>
       <w:proofErr w:type="spellEnd"/>
     </w:p>
     <w:p>
       <w:r>
+        <w:t>Die meisten</w:t>
+      </w:r>
+      <w:r>
+        <w:t xml:space="preserve"> der genannten</w:t>
+      </w:r>
+      <w:r>
+        <w:t xml:space="preserve"> Regelungen sind unabhängig vo</w:t>
+      </w:r>
+      <w:r>
+        <w:t>n der konkreten Risikosituation eines Service</w:t>
+      </w:r>
+      <w:r>
+        <w:t xml:space="preserve">. So ist die Etablierung einer </w:t>
+      </w:r>
+      <w:r>
+        <w:rPr>
+          <w:b/>
+        </w:rPr>
+        <w:t>Change-Kultur</w:t>
+      </w:r>
+      <w:r>
+        <w:t xml:space="preserve"> </w:t>
+      </w:r>
+      <w:r>
+        <w:t xml:space="preserve">ein genereller Ansatz und in jedem Fall notwendig </w:t>
+      </w:r>
+      <w:r>
+        <w:t xml:space="preserve">um den </w:t>
+      </w:r>
+      <w:r>
+        <w:t xml:space="preserve">beschriebenen </w:t>
+      </w:r>
+      <w:r>
+        <w:t>Mehrwert des Change Management zu erreichen und sicherzustellen, dass eine Risikobewertung erfolg</w:t>
+      </w:r>
+      <w:r>
+        <w:t xml:space="preserve">t. Ein Change-Prozess der </w:t>
+      </w:r>
+      <w:r>
+        <w:t xml:space="preserve">die </w:t>
+      </w:r>
+      <w:r>
+        <w:rPr>
+          <w:b/>
+        </w:rPr>
+        <w:t xml:space="preserve">Anforderungen der Stakeholder </w:t>
+      </w:r>
+      <w:r>
+        <w:t xml:space="preserve">nicht </w:t>
+      </w:r>
+      <w:r>
+        <w:t>berücksichti</w:t>
+      </w:r>
+      <w:r>
+        <w:t>gt, wird am ehesten umgangen</w:t>
+      </w:r>
+      <w:sdt>
+        <w:sdtPr>
+          <w:id w:val="934947432"/>
+          <w:citation/>
+        </w:sdtPr>
+        <w:sdtContent>
+          <w:r>
+            <w:fldChar w:fldCharType="begin"/>
+          </w:r>
+          <w:r>
+            <w:instrText xml:space="preserve">CITATION AXE11 \p "S. 89" \l 1031 </w:instrText>
+          </w:r>
+          <w:r>
+            <w:fldChar w:fldCharType="separate"/>
+          </w:r>
+          <w:r>
+            <w:rPr>
+              <w:noProof/>
+            </w:rPr>
+            <w:t xml:space="preserve"> (AXELOS 2011, S. 89)</w:t>
+          </w:r>
+          <w:r>
+            <w:fldChar w:fldCharType="end"/>
+          </w:r>
+        </w:sdtContent>
+      </w:sdt>
+      <w:r>
+        <w:t xml:space="preserve">. </w:t>
+      </w:r>
+      <w:r>
+        <w:t>Mit der richtigen kulturellen Einst</w:t>
+      </w:r>
+      <w:r>
+        <w:t xml:space="preserve">ellung sollten Stakeholder </w:t>
+      </w:r>
+      <w:r>
+        <w:t>akzeptieren</w:t>
+      </w:r>
+      <w:r>
+        <w:t xml:space="preserve"> können</w:t>
+      </w:r>
+      <w:r>
+        <w:t>, dass es gewisse Prozessregelungen für Änderungen einzuhalten gilt, da sie letztendlich nur in deren Interesse gestaltet wurden.</w:t>
+      </w:r>
+      <w:r>
+        <w:t xml:space="preserve"> Daher ist die Einhaltung dieser Regelung ebenfalls universell gültig. </w:t>
+      </w:r>
+      <w:r>
+        <w:t xml:space="preserve">Hinsichtlich der </w:t>
+      </w:r>
+      <w:r>
+        <w:rPr>
+          <w:b/>
+        </w:rPr>
+        <w:t>Mehrwertbemessung</w:t>
+      </w:r>
+      <w:r>
+        <w:t xml:space="preserve"> lässt sich ebenfalls keine servicebezogene Unterscheidung</w:t>
+      </w:r>
+      <w:r>
+        <w:t xml:space="preserve"> vornehmen</w:t>
+      </w:r>
+      <w:r>
+        <w:t>, da nicht per se davon ausgegangen werden kann, das</w:t>
+      </w:r>
+      <w:r>
+        <w:t>s</w:t>
+      </w:r>
+      <w:r>
+        <w:t xml:space="preserve"> </w:t>
+      </w:r>
+      <w:r>
+        <w:t>eine</w:t>
+      </w:r>
+      <w:r>
+        <w:t xml:space="preserve"> Veränderung sinnvoll ist, nur weil ein Service bestimmte Mer</w:t>
+      </w:r>
+      <w:r>
+        <w:t xml:space="preserve">kmale aufweist. Abhängig </w:t>
+      </w:r>
+      <w:r>
+        <w:t xml:space="preserve">von der Mehrwertbemessung ist die </w:t>
+      </w:r>
+      <w:r>
+        <w:rPr>
+          <w:b/>
+        </w:rPr>
+        <w:t>Priorität</w:t>
+      </w:r>
+      <w:r>
+        <w:t xml:space="preserve"> einer Veränderung. Je höher der Nutzen, desto eher sollte die Veränderung herbeigeführt werden ergo desto </w:t>
+      </w:r>
+      <w:r>
+        <w:t>höher sollte die Priorität eingestuft</w:t>
+      </w:r>
+      <w:r>
+        <w:t xml:space="preserve"> </w:t>
+      </w:r>
+      <w:r>
+        <w:t>werden</w:t>
+      </w:r>
+      <w:r>
+        <w:t xml:space="preserve">. </w:t>
+      </w:r>
+      <w:r>
+        <w:t xml:space="preserve">Potentiell sind Veränderungen von </w:t>
+      </w:r>
+      <w:r>
+        <w:t xml:space="preserve">Services mit hohem Geschäftsnutzen oder strategischer Bedeutung </w:t>
+      </w:r>
+      <w:r>
+        <w:t>zwar wichtiger, da aber der Mehrwert nicht pauschal für alle Änderungen definiert werden kann, ist auch die Priorität nicht pauschal hoch oder niedrig</w:t>
+      </w:r>
+      <w:r>
+        <w:t>.</w:t>
+      </w:r>
+      <w:r>
+        <w:t xml:space="preserve"> </w:t>
+      </w:r>
+      <w:r>
+        <w:t xml:space="preserve">Zu beachten ist dafür auch bei jedem Change das entsprechende Risiko, so dass die Durchführung von </w:t>
+      </w:r>
+      <w:r>
+        <w:rPr>
+          <w:b/>
+        </w:rPr>
+        <w:t>Leistungs- und Risikobewertungen</w:t>
+      </w:r>
+      <w:r>
+        <w:t xml:space="preserve"> ebenfalls jederzeit zu erfolgen hat. </w:t>
+      </w:r>
+      <w:r>
+        <w:t>Sehr eng miteinand</w:t>
+      </w:r>
+      <w:r>
+        <w:t>er verbunden sind</w:t>
+      </w:r>
+      <w:r>
+        <w:t xml:space="preserve"> die Aspekte der </w:t>
+      </w:r>
+      <w:r>
+        <w:rPr>
+          <w:b/>
+        </w:rPr>
+        <w:t>Verantwortungsdefinition</w:t>
+      </w:r>
+      <w:r>
+        <w:t xml:space="preserve"> und der </w:t>
+      </w:r>
+      <w:r>
+        <w:rPr>
+          <w:b/>
+        </w:rPr>
+        <w:t>Verantwortungsauftrennung</w:t>
+      </w:r>
+      <w:r>
+        <w:t xml:space="preserve">. </w:t>
+      </w:r>
+      <w:r>
+        <w:t>Generell muss es für jeden Service eine Verantwortungsdefinition geben, damit bei Entscheidungen klar ist, welche Kompetenzlage vorherrscht. Die Auftrennung der Verantwortung kann jedoch bei jedem Service anders sein, da unterschiedliche Personen in unterschiedlichen Rollen mit individuellen Fähigkeiten miteinander arbeiten. Neben der individuellen Fähigkeit der handel</w:t>
+      </w:r>
+      <w:r>
+        <w:t>nd</w:t>
+      </w:r>
+      <w:r>
+        <w:t>en Personen, können aber auch übergreifende Regelungen, wie z. B. ein generelles vier-Augen-Prinzip oder Budgetverantwortung eine Rolle spielen. Um unnötige Verzögerungen zu vermeiden, sollten aber die Verantwortlichkeiten nicht zu stark verteilt werden.</w:t>
+      </w:r>
+      <w:r>
+        <w:t xml:space="preserve"> Verzögerungen können </w:t>
+      </w:r>
+      <w:r>
+        <w:t>durch Wartezeiten,</w:t>
+      </w:r>
+      <w:r>
+        <w:t xml:space="preserve"> durch Abstimmungsprobleme und </w:t>
+      </w:r>
+      <w:r>
+        <w:t>durch unterschiedliche Zielstellungen entstehen</w:t>
+      </w:r>
+      <w:r>
+        <w:t xml:space="preserve">. Demnach ist </w:t>
+      </w:r>
+      <w:r>
+        <w:t>abhängig</w:t>
+      </w:r>
+      <w:r>
+        <w:t xml:space="preserve"> </w:t>
+      </w:r>
+      <w:r>
+        <w:t>von der zeitlichen Kritikalität</w:t>
+      </w:r>
+      <w:r>
+        <w:t xml:space="preserve"> die Verantwortungsdefinition zu gestalten.</w:t>
+      </w:r>
+      <w:r>
+        <w:t xml:space="preserve"> Die gleiche Argumentation gilt auch für den Faktor der </w:t>
+      </w:r>
+      <w:r>
+        <w:rPr>
+          <w:b/>
+        </w:rPr>
+        <w:t>Zugriffsbeschränkung</w:t>
+      </w:r>
+      <w:r>
+        <w:t>, da diese von der jeweiligen Verantwortung der Personen abhängig sind. Prinzipiell sollten für alle Services derartige Beschränkungen fest</w:t>
+      </w:r>
+      <w:r>
         <w:lastRenderedPageBreak/>
-        <w:t>Die meisten Regelungen sind unabhängig vom betroffe</w:t>
-      </w:r>
-      <w:r>
-        <w:t xml:space="preserve">nen Service einzuhalten. So ist die Etablierung einer </w:t>
+        <w:t>gelegt werden.</w:t>
+      </w:r>
+      <w:r>
+        <w:t xml:space="preserve"> Ein </w:t>
       </w:r>
       <w:r>
         <w:rPr>
           <w:b/>
         </w:rPr>
-        <w:t>Change-Kultur</w:t>
+        <w:t>zentraler Anlaufpunkt</w:t>
+      </w:r>
+      <w:r>
+        <w:t xml:space="preserve"> für alle Veränderungen sollte analog der Kultur eine generelle Regelung für alle Services sein. </w:t>
+      </w:r>
+      <w:r>
+        <w:t>D</w:t>
+      </w:r>
+      <w:r>
+        <w:t xml:space="preserve">iese Funktion </w:t>
+      </w:r>
+      <w:r>
+        <w:t xml:space="preserve">wird </w:t>
+      </w:r>
+      <w:r>
+        <w:t>durch das Change Advisory Board (CAB) wahrgenommen</w:t>
       </w:r>
       <w:r>
         <w:t xml:space="preserve"> </w:t>
       </w:r>
-      <w:r>
-        <w:t xml:space="preserve">ein genereller Ansatz und in jedem Fall notwendig </w:t>
-      </w:r>
-      <w:r>
-        <w:t xml:space="preserve">um den Mehrwert des Change Management zu erreichen und sicherzustellen, dass eine Risikobewertung erfolgt. Ein Change-Prozess der nicht die </w:t>
-      </w:r>
-      <w:r>
-        <w:rPr>
-          <w:b/>
-        </w:rPr>
-        <w:t xml:space="preserve">Anforderungen der Stakeholder </w:t>
-      </w:r>
-      <w:r>
-        <w:t>berücksichtigt, wird am ehesten umgangen und somit ist die Einhaltung dieser Regelung ebenfalls universell gültig. Mit der richtigen kulturellen Einstellung sollten Stakeholder auch akzeptieren</w:t>
-      </w:r>
-      <w:r>
-        <w:t xml:space="preserve"> können</w:t>
-      </w:r>
-      <w:r>
-        <w:t xml:space="preserve">, dass es gewisse Prozessregelungen für Änderungen einzuhalten gilt, da sie letztendlich nur in deren Interesse gestaltet wurden. Hinsichtlich der </w:t>
-      </w:r>
-      <w:r>
-        <w:rPr>
-          <w:b/>
-        </w:rPr>
-        <w:t>Mehrwertbemessung</w:t>
-      </w:r>
-      <w:r>
-        <w:t xml:space="preserve"> lässt sich ebenfalls keine servicebezogene Unterscheidung, da nicht per se davon ausgegangen werden kann, das</w:t>
-      </w:r>
-      <w:r>
-        <w:t>s</w:t>
-      </w:r>
-      <w:r>
-        <w:t xml:space="preserve"> jede Veränderung sinnvoll</w:t>
-      </w:r>
-      <w:r>
-        <w:t xml:space="preserve"> bzw. unnütz</w:t>
-      </w:r>
-      <w:r>
-        <w:t xml:space="preserve"> ist, nur weil ein Service bestimmte Merkmale aufweist. Abhängig jedoch von der Mehrwertbemessung ist die </w:t>
-      </w:r>
-      <w:r>
-        <w:rPr>
-          <w:b/>
-        </w:rPr>
-        <w:t>Priorität</w:t>
-      </w:r>
-      <w:r>
-        <w:t xml:space="preserve"> einer Veränderung. Je höher der Nutzen, desto eher sollte die Veränderung herbeigeführt werden ergo desto höher sollte die Priorität einzustufen sein. Demzufolge sollten Services mit hohem Geschäftsnutzen oder strategischer Bedeutung bevorzugt im Sinne der Change-Bearbeitung werden.</w:t>
-      </w:r>
-      <w:r>
-        <w:t xml:space="preserve"> Sehr eng miteinander verbunden sind auch die Aspekte der </w:t>
-      </w:r>
-      <w:r>
-        <w:rPr>
-          <w:b/>
-        </w:rPr>
-        <w:t>Verantwortungsdefinition</w:t>
-      </w:r>
-      <w:r>
-        <w:t xml:space="preserve"> und der </w:t>
-      </w:r>
-      <w:r>
-        <w:rPr>
-          <w:b/>
-        </w:rPr>
-        <w:t>Verantwortungsauftrennung</w:t>
-      </w:r>
-      <w:r>
-        <w:t xml:space="preserve">. Je nach Service gelten andere Verantwortlichkeiten. So sollte bei einem wichtigen, in diesem Sinne zeitkritischen, Service keine Auftrennung der Verantwortung erfolgen, da dies potentiell zu Verzögerungen durch Abstimmungsprobleme und unterschiedlichen Zielstellungen führen kann. Demnach ist Abhängigkeit von der zeitlichen Kritikalität  die Verantwortungsdefinition zu gestalten. Die Verantwortungsdefinition und Verantwortungstrennung werden aufgrund dieses direkten Zusammenhangs im folgenden Text als Verantwortungstrennung zusammengefasst. Ein </w:t>
-      </w:r>
-      <w:r>
-        <w:rPr>
-          <w:b/>
-        </w:rPr>
-        <w:t>zentraler Anlaufpunkt</w:t>
-      </w:r>
-      <w:r>
-        <w:t xml:space="preserve"> für alle Veränderungen sollte analog der Kultur eine generelle Regelung für alle Services sein. </w:t>
-      </w:r>
-      <w:r>
-        <w:t xml:space="preserve">Typischerweise wird diese Funktion durch das </w:t>
-      </w:r>
-      <w:commentRangeStart w:id="73"/>
-      <w:r>
-        <w:t xml:space="preserve">Change Advisory Board (CAB) </w:t>
-      </w:r>
-      <w:commentRangeEnd w:id="73"/>
-      <w:r>
-        <w:rPr>
-          <w:rStyle w:val="Kommentarzeichen"/>
-        </w:rPr>
-        <w:commentReference w:id="73"/>
-      </w:r>
-      <w:r>
-        <w:t>wahrgenommen. Es prüft alle Veränderungen und gibt diese frei bzw. lehnt sie ab. Unterschieden werden hierfür mehrere Change-Typen um der verschiedenen Priorisierung gerecht zu werden</w:t>
+      <w:sdt>
+        <w:sdtPr>
+          <w:id w:val="-1312640850"/>
+          <w:citation/>
+        </w:sdtPr>
+        <w:sdtContent>
+          <w:r>
+            <w:fldChar w:fldCharType="begin"/>
+          </w:r>
+          <w:r>
+            <w:instrText xml:space="preserve">CITATION AXE11 \p "S. 80" \l 1031 </w:instrText>
+          </w:r>
+          <w:r>
+            <w:fldChar w:fldCharType="separate"/>
+          </w:r>
+          <w:r>
+            <w:rPr>
+              <w:noProof/>
+            </w:rPr>
+            <w:t>(AXELOS 2011, S. 80)</w:t>
+          </w:r>
+          <w:r>
+            <w:fldChar w:fldCharType="end"/>
+          </w:r>
+        </w:sdtContent>
+      </w:sdt>
+      <w:r>
+        <w:t>. Es prüft alle Veränderungen und gibt diese frei bzw. lehnt sie ab</w:t>
+      </w:r>
+      <w:sdt>
+        <w:sdtPr>
+          <w:id w:val="-1084692606"/>
+          <w:citation/>
+        </w:sdtPr>
+        <w:sdtContent>
+          <w:r>
+            <w:fldChar w:fldCharType="begin"/>
+          </w:r>
+          <w:r>
+            <w:instrText xml:space="preserve">CITATION AXE11 \p "S. 80" \l 1031 </w:instrText>
+          </w:r>
+          <w:r>
+            <w:fldChar w:fldCharType="separate"/>
+          </w:r>
+          <w:r>
+            <w:rPr>
+              <w:noProof/>
+            </w:rPr>
+            <w:t xml:space="preserve"> (AXELOS 2011, S. 80)</w:t>
+          </w:r>
+          <w:r>
+            <w:fldChar w:fldCharType="end"/>
+          </w:r>
+        </w:sdtContent>
+      </w:sdt>
+      <w:r>
+        <w:t>. Unterschieden werden hie</w:t>
+      </w:r>
+      <w:r>
+        <w:t>rfür mehrere Change-Typen um den</w:t>
+      </w:r>
+      <w:r>
+        <w:t xml:space="preserve"> verschiedenen Priorisierung gerecht zu werden</w:t>
       </w:r>
       <w:r>
         <w:t xml:space="preserve"> </w:t>
@@ -17389,79 +17586,292 @@
         <w:t xml:space="preserve">. </w:t>
       </w:r>
       <w:r>
-        <w:t>Die zentrale Funktion des CAB scheint</w:t>
-      </w:r>
-      <w:r>
-        <w:t xml:space="preserve"> der Unterscheidung hinsichtlich der Verantwortungstrennung zu widersprechen. Je</w:t>
-      </w:r>
+        <w:t xml:space="preserve">Die zentrale Funktion des CAB </w:t>
+      </w:r>
+      <w:r>
+        <w:t>führt eine weitere Verantwortungstrennung ein und birgt damit die Gefahr einer Zeitverzögerung</w:t>
+      </w:r>
+      <w:r>
+        <w:t xml:space="preserve">. Jedoch bedeutet ein zentraler Anlaufpunkt nicht, dass dieser </w:t>
+      </w:r>
+      <w:r>
+        <w:t xml:space="preserve">für jede </w:t>
+      </w:r>
+      <w:r>
+        <w:t xml:space="preserve">einzelne </w:t>
+      </w:r>
+      <w:r>
+        <w:t>Veränderung</w:t>
+      </w:r>
+      <w:r>
+        <w:t xml:space="preserve"> </w:t>
+      </w:r>
+      <w:r>
+        <w:t>aktiv werden muss</w:t>
+      </w:r>
+      <w:sdt>
+        <w:sdtPr>
+          <w:id w:val="-585225557"/>
+          <w:citation/>
+        </w:sdtPr>
+        <w:sdtContent>
+          <w:r>
+            <w:fldChar w:fldCharType="begin"/>
+          </w:r>
+          <w:r>
+            <w:instrText xml:space="preserve">CITATION AXE11 \p "S. 80" \l 1031 </w:instrText>
+          </w:r>
+          <w:r>
+            <w:fldChar w:fldCharType="separate"/>
+          </w:r>
+          <w:r>
+            <w:rPr>
+              <w:noProof/>
+            </w:rPr>
+            <w:t xml:space="preserve"> (AXELOS 2011, S. 80)</w:t>
+          </w:r>
+          <w:r>
+            <w:fldChar w:fldCharType="end"/>
+          </w:r>
+        </w:sdtContent>
+      </w:sdt>
+      <w:r>
+        <w:t xml:space="preserve">. </w:t>
+      </w:r>
+      <w:r>
+        <w:t>Über das Standard Change Konstrukt ist es möglich, die Freigabe für Veränderungen im Voraus zu erhalten, wenn dafür eine zuvor abgestimmtes Verfahren eingehalten wird.</w:t>
+      </w:r>
+      <w:r>
+        <w:t xml:space="preserve"> Demnach sollte bei zeitkritischen Services das Verfahren für die Veröffe</w:t>
+      </w:r>
+      <w:r>
+        <w:t xml:space="preserve">ntlichung von Releases </w:t>
+      </w:r>
+      <w:r>
+        <w:t xml:space="preserve">standardisiert </w:t>
+      </w:r>
+      <w:r>
+        <w:t>und als Standard Change registriert werden</w:t>
+      </w:r>
+      <w:r>
+        <w:t>.</w:t>
+      </w:r>
+      <w:r>
+        <w:t xml:space="preserve"> </w:t>
+      </w:r>
+      <w:r>
+        <w:t>Wie die Veröffentlichung prozessual und technisch</w:t>
+      </w:r>
+      <w:r>
+        <w:t xml:space="preserve"> konkret erfolgt, ist im Release </w:t>
+      </w:r>
+      <w:proofErr w:type="spellStart"/>
+      <w:r>
+        <w:t>and</w:t>
+      </w:r>
+      <w:proofErr w:type="spellEnd"/>
+      <w:r>
+        <w:t xml:space="preserve"> </w:t>
+      </w:r>
+      <w:proofErr w:type="spellStart"/>
+      <w:r>
+        <w:t>Deployment</w:t>
+      </w:r>
+      <w:proofErr w:type="spellEnd"/>
+      <w:r>
+        <w:t xml:space="preserve"> Management zu definieren (vgl. Kapitel </w:t>
+      </w:r>
+      <w:r>
+        <w:fldChar w:fldCharType="begin"/>
+      </w:r>
+      <w:r>
+        <w:instrText xml:space="preserve"> REF _Ref449366923 \r \h </w:instrText>
+      </w:r>
+      <w:r>
+        <w:fldChar w:fldCharType="separate"/>
+      </w:r>
+      <w:r>
+        <w:t>3.2.4</w:t>
+      </w:r>
+      <w:r>
+        <w:fldChar w:fldCharType="end"/>
+      </w:r>
+      <w:r>
+        <w:t>).</w:t>
+      </w:r>
+      <w:r>
+        <w:t xml:space="preserve"> </w:t>
+      </w:r>
+      <w:r>
+        <w:t>Das</w:t>
+      </w:r>
+      <w:r>
+        <w:t xml:space="preserve"> CAB als zentrale Anlaufstelle </w:t>
+      </w:r>
+      <w:r>
+        <w:t>dient weiterhin auch</w:t>
+      </w:r>
+      <w:r>
+        <w:t xml:space="preserve"> der </w:t>
+      </w:r>
+      <w:r>
+        <w:rPr>
+          <w:b/>
+        </w:rPr>
+        <w:t>Nachvollziehbarkeit</w:t>
+      </w:r>
+      <w:r>
+        <w:t xml:space="preserve"> </w:t>
+      </w:r>
+      <w:r>
+        <w:t>aller</w:t>
+      </w:r>
+      <w:r>
+        <w:t xml:space="preserve"> </w:t>
+      </w:r>
+      <w:proofErr w:type="spellStart"/>
+      <w:r>
+        <w:t>Changes</w:t>
+      </w:r>
+      <w:proofErr w:type="spellEnd"/>
+      <w:r>
+        <w:t xml:space="preserve">, da dort alle </w:t>
+      </w:r>
+      <w:r>
+        <w:t xml:space="preserve">Veränderungen </w:t>
+      </w:r>
+      <w:r>
+        <w:t>geprüft bzw. zumindest registriert werden.</w:t>
+      </w:r>
+      <w:r>
+        <w:t xml:space="preserve"> Diese Regelung ist </w:t>
+      </w:r>
+      <w:r>
+        <w:t xml:space="preserve">analog der Change-Kultur </w:t>
+      </w:r>
+      <w:r>
+        <w:t>un</w:t>
+      </w:r>
+      <w:r>
+        <w:t>abhängig von spe</w:t>
+      </w:r>
+      <w:r>
+        <w:t>zi</w:t>
+      </w:r>
+      <w:r>
+        <w:t>fi</w:t>
+      </w:r>
+      <w:r>
+        <w:t>sch</w:t>
+      </w:r>
+      <w:r>
+        <w:t>en Service-Merkmalen</w:t>
+      </w:r>
+      <w:r>
+        <w:t>.</w:t>
+      </w:r>
+      <w:r>
+        <w:t xml:space="preserve"> </w:t>
+      </w:r>
+      <w:r>
+        <w:t xml:space="preserve">Im Sinne der kontinuierlichen Verbesserung ist weiterhin generell sinnvoll die </w:t>
+      </w:r>
+      <w:r>
+        <w:rPr>
+          <w:b/>
+        </w:rPr>
+        <w:t>Effizienz und Effektivität</w:t>
+      </w:r>
+      <w:r>
+        <w:t xml:space="preserve"> der </w:t>
+      </w:r>
+      <w:proofErr w:type="spellStart"/>
+      <w:r>
+        <w:t>Changes</w:t>
+      </w:r>
+      <w:proofErr w:type="spellEnd"/>
+      <w:r>
+        <w:t xml:space="preserve"> zu betrachten. Der Aspekt des definierten </w:t>
+      </w:r>
+      <w:r>
+        <w:rPr>
+          <w:b/>
+        </w:rPr>
+        <w:t>Wartungsfenster</w:t>
+      </w:r>
+      <w:r>
+        <w:rPr>
+          <w:b/>
+        </w:rPr>
+        <w:t>s</w:t>
+      </w:r>
+      <w:r>
+        <w:t xml:space="preserve">, d. h. der feste Zeitraum und Zyklus in dem Änderungen an produktiven Systemen durchgeführt werden, ist in mehrerer Hinsicht abhängig vom betroffenen Service. Einerseits bedeutet ein festes Wartungsfenster die zeitliche Fixierung eines Veröffentlichungstermins. Dieser muss zum Release-Zyklus </w:t>
+      </w:r>
+      <w:r>
+        <w:t xml:space="preserve">aus dem TPS-Prozess </w:t>
+      </w:r>
+      <w:r>
+        <w:t>passen.</w:t>
+      </w:r>
+      <w:r>
+        <w:t xml:space="preserve"> Andererseits ist bei den Wartungsfenstern darauf zu achten, dass je nach Änderungsverfahren eine Serviceunterbrechung in die Folge ist, welche entweder zu geschäftsarmer Zeit erfolgen sollte, oder über entsprechende Verfahren ganz zu vermeiden ist.</w:t>
+      </w:r>
+    </w:p>
+    <w:p>
       <w:r>
         <w:lastRenderedPageBreak/>
-        <w:t>doch bedeutet ein zentraler Anlaufpunkt nicht, dass dieser Verantwortung</w:t>
-      </w:r>
-      <w:r>
-        <w:t xml:space="preserve"> für jede Veränderung</w:t>
-      </w:r>
-      <w:r>
-        <w:t xml:space="preserve"> übernehmen muss. </w:t>
-      </w:r>
-      <w:commentRangeStart w:id="74"/>
-      <w:r>
-        <w:t xml:space="preserve">Es reicht </w:t>
-      </w:r>
-      <w:r>
-        <w:t>aus das Prozedere für bestimmte Veränderungen zu standardisieren und ggf. zu automatisieren. Dadurch können auch umfangreichere Veränderungen als Routinetätigkeit eingestuft werden und erhalten somit nach einmaliger Prüfung den Status „</w:t>
-      </w:r>
-      <w:commentRangeStart w:id="75"/>
+        <w:t xml:space="preserve">Relevant für die Standardtypkonstruktion im Sinne des Change Management </w:t>
+      </w:r>
+      <w:r>
+        <w:t xml:space="preserve">ist damit die Nutzung von Standard </w:t>
+      </w:r>
       <w:proofErr w:type="spellStart"/>
       <w:r>
-        <w:t>pre-authorized</w:t>
-      </w:r>
-      <w:commentRangeEnd w:id="75"/>
+        <w:t>Changes</w:t>
+      </w:r>
       <w:proofErr w:type="spellEnd"/>
       <w:r>
-        <w:rPr>
-          <w:rStyle w:val="Kommentarzeichen"/>
-        </w:rPr>
-        <w:commentReference w:id="75"/>
-      </w:r>
-      <w:r>
-        <w:t>“ als Standard Change. Das bedeutet bei allen weiteren Veränderungen nach diesem Verfahren muss das CAB nur noch informativ beteiligt werden, z. B. durch die Dokumentation in einem Werkzeug. Dieses Vorgehen ist somit auch bei kompletten Releases anwendbar.</w:t>
-      </w:r>
-      <w:commentRangeEnd w:id="74"/>
-      <w:r>
-        <w:rPr>
-          <w:rStyle w:val="Kommentarzeichen"/>
-        </w:rPr>
-        <w:commentReference w:id="74"/>
-      </w:r>
-      <w:r>
-        <w:t xml:space="preserve"> Über das CAB als zentrale Anlaufstelle ist auch die Regelung der </w:t>
-      </w:r>
-      <w:r>
-        <w:rPr>
-          <w:b/>
-        </w:rPr>
-        <w:t>Nachvollziehbarkeit</w:t>
-      </w:r>
-      <w:r>
-        <w:t xml:space="preserve"> von </w:t>
+        <w:t xml:space="preserve"> und die spezifische Definition von Wartungsfenstern</w:t>
+      </w:r>
+      <w:r>
+        <w:t>.</w:t>
+      </w:r>
+    </w:p>
+    <w:p>
+      <w:pPr>
+        <w:pStyle w:val="berschrift3"/>
+      </w:pPr>
+      <w:bookmarkStart w:id="73" w:name="_Toc448153164"/>
+      <w:r>
+        <w:t xml:space="preserve">Service Asset </w:t>
       </w:r>
       <w:proofErr w:type="spellStart"/>
       <w:r>
-        <w:t>Changes</w:t>
+        <w:t>And</w:t>
       </w:r>
       <w:proofErr w:type="spellEnd"/>
       <w:r>
-        <w:t xml:space="preserve"> gegeben, da dort alle geprüft bzw. zumindest registriert werden.</w:t>
+        <w:t xml:space="preserve"> </w:t>
+      </w:r>
+      <w:proofErr w:type="spellStart"/>
+      <w:r>
+        <w:t>Configuration</w:t>
+      </w:r>
+      <w:bookmarkEnd w:id="73"/>
+      <w:proofErr w:type="spellEnd"/>
+      <w:r>
+        <w:t xml:space="preserve"> Management</w:t>
       </w:r>
     </w:p>
     <w:p>
       <w:pPr>
         <w:pStyle w:val="berschrift3"/>
       </w:pPr>
-      <w:bookmarkStart w:id="76" w:name="_Toc448153164"/>
-      <w:r>
-        <w:t xml:space="preserve">Service Asset </w:t>
+      <w:bookmarkStart w:id="74" w:name="_Toc448153165"/>
+      <w:bookmarkStart w:id="75" w:name="_Ref449366923"/>
+      <w:r>
+        <w:t xml:space="preserve">Release </w:t>
       </w:r>
       <w:proofErr w:type="spellStart"/>
       <w:r>
@@ -17473,7 +17883,34 @@
       </w:r>
       <w:proofErr w:type="spellStart"/>
       <w:r>
-        <w:t>Configuration</w:t>
+        <w:t>Deployment</w:t>
+      </w:r>
+      <w:proofErr w:type="spellEnd"/>
+      <w:r>
+        <w:t xml:space="preserve"> Management</w:t>
+      </w:r>
+      <w:bookmarkEnd w:id="74"/>
+      <w:bookmarkEnd w:id="75"/>
+    </w:p>
+    <w:p>
+      <w:pPr>
+        <w:pStyle w:val="berschrift3"/>
+      </w:pPr>
+      <w:bookmarkStart w:id="76" w:name="_Toc448153166"/>
+      <w:r>
+        <w:t xml:space="preserve">Service Validation </w:t>
+      </w:r>
+      <w:proofErr w:type="spellStart"/>
+      <w:r>
+        <w:t>And</w:t>
+      </w:r>
+      <w:proofErr w:type="spellEnd"/>
+      <w:r>
+        <w:t xml:space="preserve"> </w:t>
+      </w:r>
+      <w:proofErr w:type="spellStart"/>
+      <w:r>
+        <w:t>Testing</w:t>
       </w:r>
       <w:bookmarkEnd w:id="76"/>
       <w:proofErr w:type="spellEnd"/>
@@ -17482,25 +17919,18 @@
       <w:pPr>
         <w:pStyle w:val="berschrift3"/>
       </w:pPr>
-      <w:bookmarkStart w:id="77" w:name="_Toc448153165"/>
-      <w:r>
-        <w:t xml:space="preserve">Release </w:t>
-      </w:r>
-      <w:proofErr w:type="spellStart"/>
-      <w:r>
-        <w:t>And</w:t>
-      </w:r>
-      <w:proofErr w:type="spellEnd"/>
-      <w:r>
-        <w:t xml:space="preserve"> </w:t>
-      </w:r>
-      <w:proofErr w:type="spellStart"/>
-      <w:r>
-        <w:t>Deployment</w:t>
-      </w:r>
-      <w:proofErr w:type="spellEnd"/>
-      <w:r>
-        <w:t xml:space="preserve"> Management</w:t>
+      <w:bookmarkStart w:id="77" w:name="_Toc448153167"/>
+      <w:r>
+        <w:t>Change Eva</w:t>
+      </w:r>
+      <w:r>
+        <w:t>lu</w:t>
+      </w:r>
+      <w:r>
+        <w:t>a</w:t>
+      </w:r>
+      <w:r>
+        <w:t>tion</w:t>
       </w:r>
       <w:bookmarkEnd w:id="77"/>
     </w:p>
@@ -17508,60 +17938,18 @@
       <w:pPr>
         <w:pStyle w:val="berschrift3"/>
       </w:pPr>
-      <w:bookmarkStart w:id="78" w:name="_Toc448153166"/>
-      <w:r>
-        <w:t xml:space="preserve">Service Validation </w:t>
-      </w:r>
-      <w:proofErr w:type="spellStart"/>
-      <w:r>
-        <w:t>And</w:t>
-      </w:r>
-      <w:proofErr w:type="spellEnd"/>
-      <w:r>
-        <w:t xml:space="preserve"> </w:t>
-      </w:r>
-      <w:proofErr w:type="spellStart"/>
-      <w:r>
-        <w:t>Testing</w:t>
+      <w:bookmarkStart w:id="78" w:name="_Toc448153168"/>
+      <w:r>
+        <w:t>Knowledge Management</w:t>
       </w:r>
       <w:bookmarkEnd w:id="78"/>
-      <w:proofErr w:type="spellEnd"/>
-    </w:p>
-    <w:p>
-      <w:pPr>
-        <w:pStyle w:val="berschrift3"/>
-      </w:pPr>
-      <w:bookmarkStart w:id="79" w:name="_Toc448153167"/>
-      <w:r>
-        <w:t>Change Eva</w:t>
-      </w:r>
-      <w:r>
-        <w:t>lu</w:t>
-      </w:r>
-      <w:r>
-        <w:t>a</w:t>
-      </w:r>
-      <w:r>
-        <w:t>tion</w:t>
-      </w:r>
-      <w:bookmarkEnd w:id="79"/>
-    </w:p>
-    <w:p>
-      <w:pPr>
-        <w:pStyle w:val="berschrift3"/>
-      </w:pPr>
-      <w:bookmarkStart w:id="80" w:name="_Toc448153168"/>
-      <w:r>
-        <w:t>Knowledge Management</w:t>
-      </w:r>
-      <w:bookmarkEnd w:id="80"/>
     </w:p>
     <w:p>
       <w:pPr>
         <w:pStyle w:val="berschrift1"/>
       </w:pPr>
-      <w:bookmarkStart w:id="81" w:name="_Ref442963953"/>
-      <w:bookmarkStart w:id="82" w:name="_Toc448153169"/>
+      <w:bookmarkStart w:id="79" w:name="_Ref442963953"/>
+      <w:bookmarkStart w:id="80" w:name="_Toc448153169"/>
       <w:r>
         <w:lastRenderedPageBreak/>
         <w:t>Ko</w:t>
@@ -17572,25 +17960,58 @@
       <w:r>
         <w:t xml:space="preserve"> Risiken der Produktlebenszyklusphasen</w:t>
       </w:r>
+      <w:bookmarkEnd w:id="79"/>
+      <w:bookmarkEnd w:id="80"/>
+    </w:p>
+    <w:p>
+      <w:r>
+        <w:t>In Kapitel 3.1 erfolgte die Vorstellung der Risiken der einzelnen Produktlebenszyklusphasen und die Zusammenfassung zu unterschiedlichen Gruppen. Mögliche Risikobehandlungsmaßnahmen des Release-Managements wurden in Kapitel 3.2 vorgestellt. Dieses Kapitel beschäftigt sich mit der Zuordnung der Release-Management-Prozesse zu den Produktlebenszyklusgruppen anhand der zu behandelten Risiken. Dazu werden die Grundelemente der Release-Management-Prozesse je nach Bedingung hergeleitet, ausgewählt und beschrieben.</w:t>
+      </w:r>
+    </w:p>
+    <w:p>
+      <w:pPr>
+        <w:pStyle w:val="berschrift2"/>
+      </w:pPr>
+      <w:bookmarkStart w:id="81" w:name="_Toc448153170"/>
+      <w:proofErr w:type="spellStart"/>
+      <w:r>
+        <w:t>DevOps</w:t>
+      </w:r>
       <w:bookmarkEnd w:id="81"/>
+      <w:proofErr w:type="spellEnd"/>
+    </w:p>
+    <w:p>
+      <w:pPr>
+        <w:rPr>
+          <w:highlight w:val="yellow"/>
+        </w:rPr>
+      </w:pPr>
+      <w:bookmarkStart w:id="82" w:name="_Toc448153171"/>
+      <w:r>
+        <w:rPr>
+          <w:highlight w:val="yellow"/>
+        </w:rPr>
+        <w:t>(Entwicklung + Einführung)</w:t>
+      </w:r>
       <w:bookmarkEnd w:id="82"/>
     </w:p>
     <w:p>
       <w:r>
-        <w:t>In Kapitel 3.1 erfolgte die Vorstellung der Risiken der einzelnen Produktlebenszyklusphasen und die Zusammenfassung zu unterschiedlichen Gruppen. Mögliche Risikobehandlungsmaßnahmen des Release-Managements wurden in Kapitel 3.2 vorgestellt. Dieses Kapitel beschäftigt sich mit der Zuordnung der Release-Management-Prozesse zu den Produktlebenszyklusgruppen anhand der zu behandelten Risiken. Dazu werden die Grundelemente der Release-Management-Prozesse je nach Bedingung hergeleitet, ausgewählt und beschrieben.</w:t>
+        <w:rPr>
+          <w:highlight w:val="yellow"/>
+        </w:rPr>
+        <w:t>Risiko hoch, Zeitdruck hoch</w:t>
       </w:r>
     </w:p>
     <w:p>
       <w:pPr>
         <w:pStyle w:val="berschrift2"/>
       </w:pPr>
-      <w:bookmarkStart w:id="83" w:name="_Toc448153170"/>
-      <w:proofErr w:type="spellStart"/>
-      <w:r>
-        <w:t>DevOps</w:t>
+      <w:bookmarkStart w:id="83" w:name="_Toc448153172"/>
+      <w:r>
+        <w:t>Formell</w:t>
       </w:r>
       <w:bookmarkEnd w:id="83"/>
-      <w:proofErr w:type="spellEnd"/>
     </w:p>
     <w:p>
       <w:pPr>
@@ -17598,12 +18019,12 @@
           <w:highlight w:val="yellow"/>
         </w:rPr>
       </w:pPr>
-      <w:bookmarkStart w:id="84" w:name="_Toc448153171"/>
+      <w:bookmarkStart w:id="84" w:name="_Toc448153173"/>
       <w:r>
         <w:rPr>
           <w:highlight w:val="yellow"/>
         </w:rPr>
-        <w:t>(Entwicklung + Einführung)</w:t>
+        <w:t>(Reife + Wachstum)</w:t>
       </w:r>
       <w:bookmarkEnd w:id="84"/>
     </w:p>
@@ -17612,16 +18033,16 @@
         <w:rPr>
           <w:highlight w:val="yellow"/>
         </w:rPr>
-        <w:t>Risiko hoch, Zeitdruck hoch</w:t>
+        <w:t>Risiko hoch, Zeitdruck niedrig</w:t>
       </w:r>
     </w:p>
     <w:p>
       <w:pPr>
         <w:pStyle w:val="berschrift2"/>
       </w:pPr>
-      <w:bookmarkStart w:id="85" w:name="_Toc448153172"/>
-      <w:r>
-        <w:t>Formell</w:t>
+      <w:bookmarkStart w:id="85" w:name="_Toc448153174"/>
+      <w:r>
+        <w:t>Schlank</w:t>
       </w:r>
       <w:bookmarkEnd w:id="85"/>
     </w:p>
@@ -17631,12 +18052,12 @@
           <w:highlight w:val="yellow"/>
         </w:rPr>
       </w:pPr>
-      <w:bookmarkStart w:id="86" w:name="_Toc448153173"/>
+      <w:bookmarkStart w:id="86" w:name="_Toc448153175"/>
       <w:r>
         <w:rPr>
           <w:highlight w:val="yellow"/>
         </w:rPr>
-        <w:t>(Reife + Wachstum)</w:t>
+        <w:t>(Entsorgung)</w:t>
       </w:r>
       <w:bookmarkEnd w:id="86"/>
     </w:p>
@@ -17645,51 +18066,18 @@
         <w:rPr>
           <w:highlight w:val="yellow"/>
         </w:rPr>
-        <w:t>Risiko hoch, Zeitdruck niedrig</w:t>
+        <w:t>Risiko niedrig, Zeitdruck niedrig</w:t>
       </w:r>
     </w:p>
     <w:p>
       <w:pPr>
         <w:pStyle w:val="berschrift2"/>
       </w:pPr>
-      <w:bookmarkStart w:id="87" w:name="_Toc448153174"/>
-      <w:r>
-        <w:t>Schlank</w:t>
+      <w:bookmarkStart w:id="87" w:name="_Toc448153176"/>
+      <w:r>
+        <w:t>Zusammenfassung der Standardtypen</w:t>
       </w:r>
       <w:bookmarkEnd w:id="87"/>
-    </w:p>
-    <w:p>
-      <w:pPr>
-        <w:rPr>
-          <w:highlight w:val="yellow"/>
-        </w:rPr>
-      </w:pPr>
-      <w:bookmarkStart w:id="88" w:name="_Toc448153175"/>
-      <w:r>
-        <w:rPr>
-          <w:highlight w:val="yellow"/>
-        </w:rPr>
-        <w:t>(Entsorgung)</w:t>
-      </w:r>
-      <w:bookmarkEnd w:id="88"/>
-    </w:p>
-    <w:p>
-      <w:r>
-        <w:rPr>
-          <w:highlight w:val="yellow"/>
-        </w:rPr>
-        <w:t>Risiko niedrig, Zeitdruck niedrig</w:t>
-      </w:r>
-    </w:p>
-    <w:p>
-      <w:pPr>
-        <w:pStyle w:val="berschrift2"/>
-      </w:pPr>
-      <w:bookmarkStart w:id="89" w:name="_Toc448153176"/>
-      <w:r>
-        <w:t>Zusammenfassung der Standardtypen</w:t>
-      </w:r>
-      <w:bookmarkEnd w:id="89"/>
     </w:p>
     <w:tbl>
       <w:tblPr>
@@ -17710,7 +18098,7 @@
             <w:tcW w:w="1176" w:type="dxa"/>
           </w:tcPr>
           <w:p>
-            <w:commentRangeStart w:id="90"/>
+            <w:commentRangeStart w:id="88"/>
             <w:r>
               <w:t>Prozess</w:t>
             </w:r>
@@ -17908,7 +18296,7 @@
             </w:r>
           </w:p>
         </w:tc>
-        <w:commentRangeEnd w:id="90"/>
+        <w:commentRangeEnd w:id="88"/>
         <w:tc>
           <w:tcPr>
             <w:tcW w:w="1394" w:type="dxa"/>
@@ -17918,7 +18306,7 @@
               <w:rPr>
                 <w:rStyle w:val="Kommentarzeichen"/>
               </w:rPr>
-              <w:commentReference w:id="90"/>
+              <w:commentReference w:id="88"/>
             </w:r>
             <w:r>
               <w:t>normal</w:t>
@@ -17978,14 +18366,14 @@
       <w:pPr>
         <w:pStyle w:val="berschrift1"/>
       </w:pPr>
-      <w:bookmarkStart w:id="91" w:name="_Ref442964028"/>
-      <w:bookmarkStart w:id="92" w:name="_Toc448153177"/>
+      <w:bookmarkStart w:id="89" w:name="_Ref442964028"/>
+      <w:bookmarkStart w:id="90" w:name="_Toc448153177"/>
       <w:r>
         <w:lastRenderedPageBreak/>
         <w:t>Kritische Würdigung der Standardtypen</w:t>
       </w:r>
-      <w:bookmarkEnd w:id="91"/>
-      <w:bookmarkEnd w:id="92"/>
+      <w:bookmarkEnd w:id="89"/>
+      <w:bookmarkEnd w:id="90"/>
     </w:p>
     <w:p>
       <w:pPr>
@@ -18093,40 +18481,40 @@
       <w:pPr>
         <w:pStyle w:val="berschrift1"/>
       </w:pPr>
-      <w:bookmarkStart w:id="93" w:name="_Ref442964114"/>
-      <w:bookmarkStart w:id="94" w:name="_Toc448153178"/>
+      <w:bookmarkStart w:id="91" w:name="_Ref442964114"/>
+      <w:bookmarkStart w:id="92" w:name="_Toc448153178"/>
       <w:r>
         <w:lastRenderedPageBreak/>
         <w:t>Demonstration der Standardtypen am Fallbeispiel DPDHL Group</w:t>
       </w:r>
+      <w:bookmarkEnd w:id="91"/>
+      <w:bookmarkEnd w:id="92"/>
+    </w:p>
+    <w:p>
+      <w:r>
+        <w:t xml:space="preserve">TF CD + </w:t>
+      </w:r>
+      <w:proofErr w:type="spellStart"/>
+      <w:r>
+        <w:t>DevOps</w:t>
+      </w:r>
+      <w:proofErr w:type="spellEnd"/>
+      <w:r>
+        <w:t xml:space="preserve"> bei Postident</w:t>
+      </w:r>
+    </w:p>
+    <w:p>
+      <w:pPr>
+        <w:pStyle w:val="berschrift1"/>
+      </w:pPr>
+      <w:bookmarkStart w:id="93" w:name="_Ref442964164"/>
+      <w:bookmarkStart w:id="94" w:name="_Toc448153179"/>
+      <w:r>
+        <w:lastRenderedPageBreak/>
+        <w:t>Evaluation der Zielerreichung und Ausblick</w:t>
+      </w:r>
       <w:bookmarkEnd w:id="93"/>
       <w:bookmarkEnd w:id="94"/>
-    </w:p>
-    <w:p>
-      <w:r>
-        <w:t xml:space="preserve">TF CD + </w:t>
-      </w:r>
-      <w:proofErr w:type="spellStart"/>
-      <w:r>
-        <w:t>DevOps</w:t>
-      </w:r>
-      <w:proofErr w:type="spellEnd"/>
-      <w:r>
-        <w:t xml:space="preserve"> bei Postident</w:t>
-      </w:r>
-    </w:p>
-    <w:p>
-      <w:pPr>
-        <w:pStyle w:val="berschrift1"/>
-      </w:pPr>
-      <w:bookmarkStart w:id="95" w:name="_Ref442964164"/>
-      <w:bookmarkStart w:id="96" w:name="_Toc448153179"/>
-      <w:r>
-        <w:lastRenderedPageBreak/>
-        <w:t>Evaluation der Zielerreichung und Ausblick</w:t>
-      </w:r>
-      <w:bookmarkEnd w:id="95"/>
-      <w:bookmarkEnd w:id="96"/>
     </w:p>
     <w:p>
       <w:r>
@@ -18148,24 +18536,24 @@
           <w:cols w:space="708"/>
         </w:sectPr>
       </w:pPr>
-      <w:bookmarkStart w:id="97" w:name="_Toc415465643"/>
-      <w:bookmarkStart w:id="98" w:name="_Ref414785387"/>
-      <w:bookmarkStart w:id="99" w:name="_Ref418325438"/>
-      <w:bookmarkStart w:id="100" w:name="_Toc415465661"/>
-      <w:bookmarkStart w:id="101" w:name="_Toc410799451"/>
-      <w:bookmarkStart w:id="102" w:name="_Toc410799366"/>
-      <w:bookmarkStart w:id="103" w:name="_Toc410799446"/>
-      <w:bookmarkStart w:id="104" w:name="_Toc410799361"/>
-    </w:p>
-    <w:bookmarkEnd w:id="104" w:displacedByCustomXml="next"/>
-    <w:bookmarkEnd w:id="103" w:displacedByCustomXml="next"/>
+      <w:bookmarkStart w:id="95" w:name="_Toc410799361"/>
+      <w:bookmarkStart w:id="96" w:name="_Toc410799446"/>
+      <w:bookmarkStart w:id="97" w:name="_Toc410799366"/>
+      <w:bookmarkStart w:id="98" w:name="_Toc410799451"/>
+      <w:bookmarkStart w:id="99" w:name="_Toc415465661"/>
+      <w:bookmarkStart w:id="100" w:name="_Ref418325438"/>
+      <w:bookmarkStart w:id="101" w:name="_Ref414785387"/>
+      <w:bookmarkStart w:id="102" w:name="_Toc415465643"/>
+    </w:p>
     <w:bookmarkEnd w:id="102" w:displacedByCustomXml="next"/>
     <w:bookmarkEnd w:id="101" w:displacedByCustomXml="next"/>
     <w:bookmarkEnd w:id="100" w:displacedByCustomXml="next"/>
     <w:bookmarkEnd w:id="99" w:displacedByCustomXml="next"/>
     <w:bookmarkEnd w:id="98" w:displacedByCustomXml="next"/>
     <w:bookmarkEnd w:id="97" w:displacedByCustomXml="next"/>
-    <w:bookmarkStart w:id="105" w:name="_Toc448153180" w:displacedByCustomXml="next"/>
+    <w:bookmarkEnd w:id="96" w:displacedByCustomXml="next"/>
+    <w:bookmarkEnd w:id="95" w:displacedByCustomXml="next"/>
+    <w:bookmarkStart w:id="103" w:name="_Toc448153180" w:displacedByCustomXml="next"/>
     <w:sdt>
       <w:sdtPr>
         <w:rPr>
@@ -18187,7 +18575,7 @@
           <w:r>
             <w:t>Literaturverzeichnis</w:t>
           </w:r>
-          <w:bookmarkEnd w:id="105"/>
+          <w:bookmarkEnd w:id="103"/>
         </w:p>
         <w:sdt>
           <w:sdtPr>
@@ -19185,12 +19573,12 @@
       <w:pPr>
         <w:pStyle w:val="berschrift1ohneNummerierung"/>
       </w:pPr>
-      <w:bookmarkStart w:id="106" w:name="_Toc448153181"/>
+      <w:bookmarkStart w:id="104" w:name="_Toc448153181"/>
       <w:r>
         <w:lastRenderedPageBreak/>
         <w:t>Erklärung</w:t>
       </w:r>
-      <w:bookmarkEnd w:id="106"/>
+      <w:bookmarkEnd w:id="104"/>
     </w:p>
     <w:p>
       <w:pPr>
@@ -19223,7 +19611,7 @@
           </w:ffData>
         </w:fldChar>
       </w:r>
-      <w:bookmarkStart w:id="107" w:name="Text15"/>
+      <w:bookmarkStart w:id="105" w:name="Text15"/>
       <w:r>
         <w:instrText xml:space="preserve"> FORMTEXT </w:instrText>
       </w:r>
@@ -19239,7 +19627,7 @@
       <w:r>
         <w:fldChar w:fldCharType="end"/>
       </w:r>
-      <w:bookmarkEnd w:id="107"/>
+      <w:bookmarkEnd w:id="105"/>
     </w:p>
     <w:p>
       <w:pPr>
@@ -19272,7 +19660,7 @@
           </w:ffData>
         </w:fldChar>
       </w:r>
-      <w:bookmarkStart w:id="108" w:name="Text16"/>
+      <w:bookmarkStart w:id="106" w:name="Text16"/>
       <w:r>
         <w:instrText xml:space="preserve"> FORMTEXT </w:instrText>
       </w:r>
@@ -19288,7 +19676,7 @@
       <w:r>
         <w:fldChar w:fldCharType="end"/>
       </w:r>
-      <w:bookmarkEnd w:id="108"/>
+      <w:bookmarkEnd w:id="106"/>
     </w:p>
     <w:p>
       <w:pPr>
@@ -19318,7 +19706,7 @@
           </w:ffData>
         </w:fldChar>
       </w:r>
-      <w:bookmarkStart w:id="109" w:name="Text17"/>
+      <w:bookmarkStart w:id="107" w:name="Text17"/>
       <w:r>
         <w:instrText xml:space="preserve"> FORMTEXT </w:instrText>
       </w:r>
@@ -19334,7 +19722,7 @@
       <w:r>
         <w:fldChar w:fldCharType="end"/>
       </w:r>
-      <w:bookmarkEnd w:id="109"/>
+      <w:bookmarkEnd w:id="107"/>
     </w:p>
     <w:p>
       <w:pPr>
@@ -19510,7 +19898,7 @@
 
 <file path=word/comments.xml><?xml version="1.0" encoding="utf-8"?>
 <w:comments xmlns:wpc="http://schemas.microsoft.com/office/word/2010/wordprocessingCanvas" xmlns:mo="http://schemas.microsoft.com/office/mac/office/2008/main" xmlns:mc="http://schemas.openxmlformats.org/markup-compatibility/2006" xmlns:mv="urn:schemas-microsoft-com:mac:vml" xmlns:o="urn:schemas-microsoft-com:office:office" xmlns:r="http://schemas.openxmlformats.org/officeDocument/2006/relationships" xmlns:m="http://schemas.openxmlformats.org/officeDocument/2006/math" xmlns:v="urn:schemas-microsoft-com:vml" xmlns:wp14="http://schemas.microsoft.com/office/word/2010/wordprocessingDrawing" xmlns:wp="http://schemas.openxmlformats.org/drawingml/2006/wordprocessingDrawing" xmlns:w10="urn:schemas-microsoft-com:office:word" xmlns:w="http://schemas.openxmlformats.org/wordprocessingml/2006/main" xmlns:w14="http://schemas.microsoft.com/office/word/2010/wordml" xmlns:w15="http://schemas.microsoft.com/office/word/2012/wordml" xmlns:wpg="http://schemas.microsoft.com/office/word/2010/wordprocessingGroup" xmlns:wpi="http://schemas.microsoft.com/office/word/2010/wordprocessingInk" xmlns:wne="http://schemas.microsoft.com/office/word/2006/wordml" xmlns:wps="http://schemas.microsoft.com/office/word/2010/wordprocessingShape" mc:Ignorable="w14 w15 wp14">
-  <w:comment w:id="21" w:author="steve.lohr@gmx.de" w:date="2016-02-11T14:35:00Z" w:initials="s">
+  <w:comment w:id="20" w:author="steve.lohr@gmx.de" w:date="2016-02-11T14:35:00Z" w:initials="s">
     <w:p>
       <w:pPr>
         <w:pStyle w:val="Kommentartext"/>
@@ -19526,7 +19914,23 @@
       </w:r>
     </w:p>
   </w:comment>
-  <w:comment w:id="22" w:author="steve.lohr@gmx.de" w:date="2016-02-11T14:36:00Z" w:initials="s">
+  <w:comment w:id="21" w:author="steve.lohr@gmx.de" w:date="2016-02-11T14:36:00Z" w:initials="s">
+    <w:p>
+      <w:pPr>
+        <w:pStyle w:val="Kommentartext"/>
+      </w:pPr>
+      <w:r>
+        <w:rPr>
+          <w:rStyle w:val="Kommentarzeichen"/>
+        </w:rPr>
+        <w:annotationRef/>
+      </w:r>
+      <w:r>
+        <w:t>Quellen?</w:t>
+      </w:r>
+    </w:p>
+  </w:comment>
+  <w:comment w:id="22" w:author="steve.lohr@gmx.de" w:date="2016-02-11T14:37:00Z" w:initials="s">
     <w:p>
       <w:pPr>
         <w:pStyle w:val="Kommentartext"/>
@@ -19558,7 +19962,7 @@
       </w:r>
     </w:p>
   </w:comment>
-  <w:comment w:id="24" w:author="steve.lohr@gmx.de" w:date="2016-02-11T14:37:00Z" w:initials="s">
+  <w:comment w:id="24" w:author="steve.lohr@gmx.de" w:date="2016-02-11T14:38:00Z" w:initials="s">
     <w:p>
       <w:pPr>
         <w:pStyle w:val="Kommentartext"/>
@@ -19586,11 +19990,11 @@
         <w:annotationRef/>
       </w:r>
       <w:r>
-        <w:t>Quellen?</w:t>
+        <w:t>Quelle?</w:t>
       </w:r>
     </w:p>
   </w:comment>
-  <w:comment w:id="26" w:author="steve.lohr@gmx.de" w:date="2016-02-11T14:38:00Z" w:initials="s">
+  <w:comment w:id="26" w:author="steve.lohr@gmx.de" w:date="2016-02-11T14:39:00Z" w:initials="s">
     <w:p>
       <w:pPr>
         <w:pStyle w:val="Kommentartext"/>
@@ -19606,7 +20010,7 @@
       </w:r>
     </w:p>
   </w:comment>
-  <w:comment w:id="27" w:author="steve.lohr@gmx.de" w:date="2016-02-11T14:39:00Z" w:initials="s">
+  <w:comment w:id="50" w:author="steve lohr" w:date="2016-04-11T14:30:00Z" w:initials="s">
     <w:p>
       <w:pPr>
         <w:pStyle w:val="Kommentartext"/>
@@ -19618,11 +20022,11 @@
         <w:annotationRef/>
       </w:r>
       <w:r>
-        <w:t>Quelle?</w:t>
+        <w:t>Nicht vergessen!</w:t>
       </w:r>
     </w:p>
   </w:comment>
-  <w:comment w:id="51" w:author="steve lohr" w:date="2016-04-11T14:30:00Z" w:initials="s">
+  <w:comment w:id="51" w:author="steve lohr" w:date="2016-04-10T18:39:00Z" w:initials="s">
     <w:p>
       <w:pPr>
         <w:pStyle w:val="Kommentartext"/>
@@ -19634,11 +20038,11 @@
         <w:annotationRef/>
       </w:r>
       <w:r>
-        <w:t>Nicht vergessen!</w:t>
+        <w:t>Definieren und unterschiedliche Typen (Standard, Emergency, andere) beschreiben</w:t>
       </w:r>
     </w:p>
   </w:comment>
-  <w:comment w:id="52" w:author="steve lohr" w:date="2016-04-10T18:39:00Z" w:initials="s">
+  <w:comment w:id="64" w:author="steve lohr" w:date="2016-04-11T14:43:00Z" w:initials="s">
     <w:p>
       <w:pPr>
         <w:pStyle w:val="Kommentartext"/>
@@ -19650,11 +20054,11 @@
         <w:annotationRef/>
       </w:r>
       <w:r>
-        <w:t>Definieren und unterschiedliche Typen (Standard, Emergency, andere) beschreiben</w:t>
+        <w:t>ISO und COBIT ergänzen</w:t>
       </w:r>
     </w:p>
   </w:comment>
-  <w:comment w:id="65" w:author="steve lohr" w:date="2016-04-11T14:43:00Z" w:initials="s">
+  <w:comment w:id="68" w:author="steve lohr" w:date="2016-04-20T14:40:00Z" w:initials="s">
     <w:p>
       <w:pPr>
         <w:pStyle w:val="Kommentartext"/>
@@ -19666,11 +20070,19 @@
         <w:annotationRef/>
       </w:r>
       <w:r>
-        <w:t>ISO und COBIT ergänzen</w:t>
+        <w:t xml:space="preserve">Warum andere nicht? Einzelne </w:t>
+      </w:r>
+      <w:proofErr w:type="spellStart"/>
+      <w:r>
+        <w:t>herleitung</w:t>
+      </w:r>
+      <w:proofErr w:type="spellEnd"/>
+      <w:r>
+        <w:t xml:space="preserve"> zu jedem Punkt!</w:t>
       </w:r>
     </w:p>
   </w:comment>
-  <w:comment w:id="69" w:author="steve lohr" w:date="2016-04-20T14:40:00Z" w:initials="s">
+  <w:comment w:id="69" w:author="steve lohr" w:date="2016-04-18T17:33:00Z" w:initials="s">
     <w:p>
       <w:pPr>
         <w:pStyle w:val="Kommentartext"/>
@@ -19682,19 +20094,19 @@
         <w:annotationRef/>
       </w:r>
       <w:r>
-        <w:t xml:space="preserve">Warum andere nicht? Einzelne </w:t>
+        <w:t xml:space="preserve">Quelle </w:t>
       </w:r>
       <w:proofErr w:type="spellStart"/>
       <w:r>
-        <w:t>herleitung</w:t>
+        <w:t>Taylorisieriung</w:t>
       </w:r>
       <w:proofErr w:type="spellEnd"/>
       <w:r>
-        <w:t xml:space="preserve"> zu jedem Punkt!</w:t>
+        <w:t>?</w:t>
       </w:r>
     </w:p>
   </w:comment>
-  <w:comment w:id="70" w:author="steve lohr" w:date="2016-04-18T17:33:00Z" w:initials="s">
+  <w:comment w:id="70" w:author="steve lohr" w:date="2016-04-20T14:44:00Z" w:initials="s">
     <w:p>
       <w:pPr>
         <w:pStyle w:val="Kommentartext"/>
@@ -19706,94 +20118,11 @@
         <w:annotationRef/>
       </w:r>
       <w:r>
-        <w:t xml:space="preserve">Quelle </w:t>
-      </w:r>
-      <w:proofErr w:type="spellStart"/>
-      <w:r>
-        <w:t>Taylorisieriung</w:t>
-      </w:r>
-      <w:proofErr w:type="spellEnd"/>
-      <w:r>
-        <w:t>?</w:t>
+        <w:t>Ggf. doch aufnehmen z. B. Tests, Nachweise, Dokumentation</w:t>
       </w:r>
     </w:p>
   </w:comment>
-  <w:comment w:id="71" w:author="steve lohr" w:date="2016-04-20T14:44:00Z" w:initials="s">
-    <w:p>
-      <w:pPr>
-        <w:pStyle w:val="Kommentartext"/>
-      </w:pPr>
-      <w:r>
-        <w:rPr>
-          <w:rStyle w:val="Kommentarzeichen"/>
-        </w:rPr>
-        <w:annotationRef/>
-      </w:r>
-      <w:r>
-        <w:t>Ggf. doch aufnehmen z. B. Tests, Nachweise, Dokumentation</w:t>
-      </w:r>
-    </w:p>
-  </w:comment>
-  <w:comment w:id="73" w:author="steve lohr" w:date="2016-04-20T15:12:00Z" w:initials="s">
-    <w:p>
-      <w:pPr>
-        <w:pStyle w:val="Kommentartext"/>
-      </w:pPr>
-      <w:r>
-        <w:rPr>
-          <w:rStyle w:val="Kommentarzeichen"/>
-        </w:rPr>
-        <w:annotationRef/>
-      </w:r>
-      <w:r>
-        <w:rPr>
-          <w:rStyle w:val="Kommentarzeichen"/>
-        </w:rPr>
-        <w:t>Quelle</w:t>
-      </w:r>
-    </w:p>
-  </w:comment>
-  <w:comment w:id="75" w:author="steve lohr" w:date="2016-04-20T15:40:00Z" w:initials="s">
-    <w:p>
-      <w:pPr>
-        <w:pStyle w:val="Kommentartext"/>
-      </w:pPr>
-      <w:r>
-        <w:rPr>
-          <w:rStyle w:val="Kommentarzeichen"/>
-        </w:rPr>
-        <w:annotationRef/>
-      </w:r>
-      <w:r>
-        <w:t>Quelle</w:t>
-      </w:r>
-    </w:p>
-  </w:comment>
-  <w:comment w:id="74" w:author="steve lohr" w:date="2016-04-20T15:42:00Z" w:initials="s">
-    <w:p>
-      <w:pPr>
-        <w:pStyle w:val="Kommentartext"/>
-      </w:pPr>
-      <w:r>
-        <w:rPr>
-          <w:rStyle w:val="Kommentarzeichen"/>
-        </w:rPr>
-        <w:annotationRef/>
-      </w:r>
-      <w:r>
-        <w:t xml:space="preserve">Umstellen Standard-Change -&gt; </w:t>
-      </w:r>
-      <w:proofErr w:type="spellStart"/>
-      <w:r>
-        <w:t>pre-authorized</w:t>
-      </w:r>
-      <w:proofErr w:type="spellEnd"/>
-      <w:r>
-        <w:t xml:space="preserve"> -&gt; wie möglich bei Release?</w:t>
-      </w:r>
-    </w:p>
-  </w:comment>
-  <w:comment w:id="90" w:author="steve lohr" w:date="2016-04-11T14:56:00Z" w:initials="s">
+  <w:comment w:id="88" w:author="steve lohr" w:date="2016-04-11T14:56:00Z" w:initials="s">
     <w:p>
       <w:pPr>
         <w:pStyle w:val="Kommentartext"/>
@@ -19827,9 +20156,6 @@
   <w15:commentEx w15:paraId="77262617" w15:done="0"/>
   <w15:commentEx w15:paraId="75E3BCA3" w15:done="0"/>
   <w15:commentEx w15:paraId="327311D2" w15:done="0"/>
-  <w15:commentEx w15:paraId="0F235E92" w15:done="0"/>
-  <w15:commentEx w15:paraId="312CF324" w15:done="0"/>
-  <w15:commentEx w15:paraId="7812C8C2" w15:done="0"/>
   <w15:commentEx w15:paraId="59EB980E" w15:done="0"/>
 </w15:commentsEx>
 </file>
@@ -20048,7 +20374,7 @@
       <w:rPr>
         <w:noProof/>
       </w:rPr>
-      <w:t>29</w:t>
+      <w:t>31</w:t>
     </w:r>
     <w:r>
       <w:fldChar w:fldCharType="end"/>
@@ -20100,7 +20426,7 @@
       <w:rPr>
         <w:noProof/>
       </w:rPr>
-      <w:t>31</w:t>
+      <w:t>32</w:t>
     </w:r>
     <w:r>
       <w:fldChar w:fldCharType="end"/>
@@ -20213,7 +20539,7 @@
       <w:rPr>
         <w:noProof/>
       </w:rPr>
-      <w:t>I</w:t>
+      <w:t>II</w:t>
     </w:r>
     <w:r>
       <w:fldChar w:fldCharType="end"/>
@@ -20392,7 +20718,7 @@
         <w:rPr>
           <w:noProof/>
         </w:rPr>
-        <w:t>Einleitung</w:t>
+        <w:t>Entwurfsaspekte der Release-Management Standardtypen</w:t>
       </w:r>
     </w:fldSimple>
     <w:r>
@@ -20414,7 +20740,7 @@
       <w:rPr>
         <w:noProof/>
       </w:rPr>
-      <w:t>1</w:t>
+      <w:t>22</w:t>
     </w:r>
     <w:r>
       <w:fldChar w:fldCharType="end"/>
@@ -26251,7 +26577,7 @@
 </file>
 
 <file path=customXml/itemProps1.xml><?xml version="1.0" encoding="utf-8"?>
-<ds:datastoreItem xmlns:ds="http://schemas.openxmlformats.org/officeDocument/2006/customXml" ds:itemID="{DB000786-4BCD-8348-B727-92812531D404}">
+<ds:datastoreItem xmlns:ds="http://schemas.openxmlformats.org/officeDocument/2006/customXml" ds:itemID="{2FC04A51-D06F-F842-98DD-F5A00719B9FF}">
   <ds:schemaRefs>
     <ds:schemaRef ds:uri="http://schemas.openxmlformats.org/officeDocument/2006/bibliography"/>
   </ds:schemaRefs>

</xml_diff>

<commit_message>
Aufteilung Kapitel 3.1 und 3.2 zu 3 und 4
</commit_message>
<xml_diff>
--- a/Masterthesis_RMST_Steve_Lohr_MSC_WI2016.docx
+++ b/Masterthesis_RMST_Steve_Lohr_MSC_WI2016.docx
@@ -1079,7 +1079,7 @@
       <w:r>
         <w:fldChar w:fldCharType="separate"/>
       </w:r>
-      <w:hyperlink w:anchor="_Toc448153144" w:history="1">
+      <w:hyperlink w:anchor="_Toc449523743" w:history="1">
         <w:r>
           <w:rPr>
             <w:rStyle w:val="Link"/>
@@ -1102,7 +1102,7 @@
           <w:rPr>
             <w:webHidden/>
           </w:rPr>
-          <w:instrText xml:space="preserve"> PAGEREF _Toc448153144 \h </w:instrText>
+          <w:instrText xml:space="preserve"> PAGEREF _Toc449523743 \h </w:instrText>
         </w:r>
         <w:r>
           <w:rPr>
@@ -1139,7 +1139,7 @@
           <w:szCs w:val="24"/>
         </w:rPr>
       </w:pPr>
-      <w:hyperlink w:anchor="_Toc448153145" w:history="1">
+      <w:hyperlink w:anchor="_Toc449523744" w:history="1">
         <w:r>
           <w:rPr>
             <w:rStyle w:val="Link"/>
@@ -1162,7 +1162,7 @@
           <w:rPr>
             <w:webHidden/>
           </w:rPr>
-          <w:instrText xml:space="preserve"> PAGEREF _Toc448153145 \h </w:instrText>
+          <w:instrText xml:space="preserve"> PAGEREF _Toc449523744 \h </w:instrText>
         </w:r>
         <w:r>
           <w:rPr>
@@ -1199,7 +1199,7 @@
           <w:szCs w:val="24"/>
         </w:rPr>
       </w:pPr>
-      <w:hyperlink w:anchor="_Toc448153146" w:history="1">
+      <w:hyperlink w:anchor="_Toc449523745" w:history="1">
         <w:r>
           <w:rPr>
             <w:rStyle w:val="Link"/>
@@ -1223,7 +1223,7 @@
           <w:rPr>
             <w:webHidden/>
           </w:rPr>
-          <w:instrText xml:space="preserve"> PAGEREF _Toc448153146 \h </w:instrText>
+          <w:instrText xml:space="preserve"> PAGEREF _Toc449523745 \h </w:instrText>
         </w:r>
         <w:r>
           <w:rPr>
@@ -1260,7 +1260,7 @@
           <w:szCs w:val="24"/>
         </w:rPr>
       </w:pPr>
-      <w:hyperlink w:anchor="_Toc448153147" w:history="1">
+      <w:hyperlink w:anchor="_Toc449523746" w:history="1">
         <w:r>
           <w:rPr>
             <w:rStyle w:val="Link"/>
@@ -1298,7 +1298,7 @@
           <w:rPr>
             <w:webHidden/>
           </w:rPr>
-          <w:instrText xml:space="preserve"> PAGEREF _Toc448153147 \h </w:instrText>
+          <w:instrText xml:space="preserve"> PAGEREF _Toc449523746 \h </w:instrText>
         </w:r>
         <w:r>
           <w:rPr>
@@ -1335,7 +1335,7 @@
           <w:szCs w:val="24"/>
         </w:rPr>
       </w:pPr>
-      <w:hyperlink w:anchor="_Toc448153148" w:history="1">
+      <w:hyperlink w:anchor="_Toc449523747" w:history="1">
         <w:r>
           <w:rPr>
             <w:rStyle w:val="Link"/>
@@ -1373,7 +1373,7 @@
           <w:rPr>
             <w:webHidden/>
           </w:rPr>
-          <w:instrText xml:space="preserve"> PAGEREF _Toc448153148 \h </w:instrText>
+          <w:instrText xml:space="preserve"> PAGEREF _Toc449523747 \h </w:instrText>
         </w:r>
         <w:r>
           <w:rPr>
@@ -1409,7 +1409,7 @@
           <w:szCs w:val="24"/>
         </w:rPr>
       </w:pPr>
-      <w:hyperlink w:anchor="_Toc448153149" w:history="1">
+      <w:hyperlink w:anchor="_Toc449523748" w:history="1">
         <w:r>
           <w:rPr>
             <w:rStyle w:val="Link"/>
@@ -1446,7 +1446,7 @@
           <w:rPr>
             <w:webHidden/>
           </w:rPr>
-          <w:instrText xml:space="preserve"> PAGEREF _Toc448153149 \h </w:instrText>
+          <w:instrText xml:space="preserve"> PAGEREF _Toc449523748 \h </w:instrText>
         </w:r>
         <w:r>
           <w:rPr>
@@ -1482,7 +1482,7 @@
           <w:szCs w:val="24"/>
         </w:rPr>
       </w:pPr>
-      <w:hyperlink w:anchor="_Toc448153150" w:history="1">
+      <w:hyperlink w:anchor="_Toc449523749" w:history="1">
         <w:r>
           <w:rPr>
             <w:rStyle w:val="Link"/>
@@ -1519,7 +1519,7 @@
           <w:rPr>
             <w:webHidden/>
           </w:rPr>
-          <w:instrText xml:space="preserve"> PAGEREF _Toc448153150 \h </w:instrText>
+          <w:instrText xml:space="preserve"> PAGEREF _Toc449523749 \h </w:instrText>
         </w:r>
         <w:r>
           <w:rPr>
@@ -1555,7 +1555,7 @@
           <w:szCs w:val="24"/>
         </w:rPr>
       </w:pPr>
-      <w:hyperlink w:anchor="_Toc448153151" w:history="1">
+      <w:hyperlink w:anchor="_Toc449523750" w:history="1">
         <w:r>
           <w:rPr>
             <w:rStyle w:val="Link"/>
@@ -1592,7 +1592,7 @@
           <w:rPr>
             <w:webHidden/>
           </w:rPr>
-          <w:instrText xml:space="preserve"> PAGEREF _Toc448153151 \h </w:instrText>
+          <w:instrText xml:space="preserve"> PAGEREF _Toc449523750 \h </w:instrText>
         </w:r>
         <w:r>
           <w:rPr>
@@ -1628,7 +1628,7 @@
           <w:szCs w:val="24"/>
         </w:rPr>
       </w:pPr>
-      <w:hyperlink w:anchor="_Toc448153152" w:history="1">
+      <w:hyperlink w:anchor="_Toc449523751" w:history="1">
         <w:r>
           <w:rPr>
             <w:rStyle w:val="Link"/>
@@ -1665,7 +1665,7 @@
           <w:rPr>
             <w:webHidden/>
           </w:rPr>
-          <w:instrText xml:space="preserve"> PAGEREF _Toc448153152 \h </w:instrText>
+          <w:instrText xml:space="preserve"> PAGEREF _Toc449523751 \h </w:instrText>
         </w:r>
         <w:r>
           <w:rPr>
@@ -1702,7 +1702,7 @@
           <w:szCs w:val="24"/>
         </w:rPr>
       </w:pPr>
-      <w:hyperlink w:anchor="_Toc448153153" w:history="1">
+      <w:hyperlink w:anchor="_Toc449523752" w:history="1">
         <w:r>
           <w:rPr>
             <w:rStyle w:val="Link"/>
@@ -1722,7 +1722,7 @@
           <w:rPr>
             <w:rStyle w:val="Link"/>
           </w:rPr>
-          <w:t>Entwurfsaspekte der Release-Management Standardtypen</w:t>
+          <w:t>Risikotypen des Produktlebenszyklus</w:t>
         </w:r>
         <w:r>
           <w:rPr>
@@ -1740,7 +1740,7 @@
           <w:rPr>
             <w:webHidden/>
           </w:rPr>
-          <w:instrText xml:space="preserve"> PAGEREF _Toc448153153 \h </w:instrText>
+          <w:instrText xml:space="preserve"> PAGEREF _Toc449523752 \h </w:instrText>
         </w:r>
         <w:r>
           <w:rPr>
@@ -1776,7 +1776,7 @@
           <w:szCs w:val="24"/>
         </w:rPr>
       </w:pPr>
-      <w:hyperlink w:anchor="_Toc448153154" w:history="1">
+      <w:hyperlink w:anchor="_Toc449523753" w:history="1">
         <w:r>
           <w:rPr>
             <w:rStyle w:val="Link"/>
@@ -1795,7 +1795,7 @@
           <w:rPr>
             <w:rStyle w:val="Link"/>
           </w:rPr>
-          <w:t>Risiken innerhalb Produktlebenszyklusphasen</w:t>
+          <w:t>Entwicklung</w:t>
         </w:r>
         <w:r>
           <w:rPr>
@@ -1813,7 +1813,7 @@
           <w:rPr>
             <w:webHidden/>
           </w:rPr>
-          <w:instrText xml:space="preserve"> PAGEREF _Toc448153154 \h </w:instrText>
+          <w:instrText xml:space="preserve"> PAGEREF _Toc449523753 \h </w:instrText>
         </w:r>
         <w:r>
           <w:rPr>
@@ -1842,19 +1842,19 @@
     </w:p>
     <w:p>
       <w:pPr>
-        <w:pStyle w:val="Verzeichnis3"/>
+        <w:pStyle w:val="Verzeichnis2"/>
         <w:rPr>
           <w:rFonts w:asciiTheme="minorHAnsi" w:eastAsiaTheme="minorEastAsia" w:hAnsiTheme="minorHAnsi" w:cstheme="minorBidi"/>
           <w:sz w:val="24"/>
           <w:szCs w:val="24"/>
         </w:rPr>
       </w:pPr>
-      <w:hyperlink w:anchor="_Toc448153155" w:history="1">
+      <w:hyperlink w:anchor="_Toc449523754" w:history="1">
         <w:r>
           <w:rPr>
             <w:rStyle w:val="Link"/>
           </w:rPr>
-          <w:t>3.1.1</w:t>
+          <w:t>3.2</w:t>
         </w:r>
         <w:r>
           <w:rPr>
@@ -1868,7 +1868,7 @@
           <w:rPr>
             <w:rStyle w:val="Link"/>
           </w:rPr>
-          <w:t>Entwicklung</w:t>
+          <w:t>Einführung</w:t>
         </w:r>
         <w:r>
           <w:rPr>
@@ -1886,7 +1886,7 @@
           <w:rPr>
             <w:webHidden/>
           </w:rPr>
-          <w:instrText xml:space="preserve"> PAGEREF _Toc448153155 \h </w:instrText>
+          <w:instrText xml:space="preserve"> PAGEREF _Toc449523754 \h </w:instrText>
         </w:r>
         <w:r>
           <w:rPr>
@@ -1903,7 +1903,7 @@
           <w:rPr>
             <w:webHidden/>
           </w:rPr>
-          <w:t>16</w:t>
+          <w:t>17</w:t>
         </w:r>
         <w:r>
           <w:rPr>
@@ -1915,19 +1915,19 @@
     </w:p>
     <w:p>
       <w:pPr>
-        <w:pStyle w:val="Verzeichnis3"/>
+        <w:pStyle w:val="Verzeichnis2"/>
         <w:rPr>
           <w:rFonts w:asciiTheme="minorHAnsi" w:eastAsiaTheme="minorEastAsia" w:hAnsiTheme="minorHAnsi" w:cstheme="minorBidi"/>
           <w:sz w:val="24"/>
           <w:szCs w:val="24"/>
         </w:rPr>
       </w:pPr>
-      <w:hyperlink w:anchor="_Toc448153156" w:history="1">
+      <w:hyperlink w:anchor="_Toc449523755" w:history="1">
         <w:r>
           <w:rPr>
             <w:rStyle w:val="Link"/>
           </w:rPr>
-          <w:t>3.1.2</w:t>
+          <w:t>3.3</w:t>
         </w:r>
         <w:r>
           <w:rPr>
@@ -1941,7 +1941,7 @@
           <w:rPr>
             <w:rStyle w:val="Link"/>
           </w:rPr>
-          <w:t>Einführung</w:t>
+          <w:t>Wachstum</w:t>
         </w:r>
         <w:r>
           <w:rPr>
@@ -1959,7 +1959,7 @@
           <w:rPr>
             <w:webHidden/>
           </w:rPr>
-          <w:instrText xml:space="preserve"> PAGEREF _Toc448153156 \h </w:instrText>
+          <w:instrText xml:space="preserve"> PAGEREF _Toc449523755 \h </w:instrText>
         </w:r>
         <w:r>
           <w:rPr>
@@ -1988,19 +1988,19 @@
     </w:p>
     <w:p>
       <w:pPr>
-        <w:pStyle w:val="Verzeichnis3"/>
+        <w:pStyle w:val="Verzeichnis2"/>
         <w:rPr>
           <w:rFonts w:asciiTheme="minorHAnsi" w:eastAsiaTheme="minorEastAsia" w:hAnsiTheme="minorHAnsi" w:cstheme="minorBidi"/>
           <w:sz w:val="24"/>
           <w:szCs w:val="24"/>
         </w:rPr>
       </w:pPr>
-      <w:hyperlink w:anchor="_Toc448153157" w:history="1">
+      <w:hyperlink w:anchor="_Toc449523756" w:history="1">
         <w:r>
           <w:rPr>
             <w:rStyle w:val="Link"/>
           </w:rPr>
-          <w:t>3.1.3</w:t>
+          <w:t>3.4</w:t>
         </w:r>
         <w:r>
           <w:rPr>
@@ -2014,7 +2014,7 @@
           <w:rPr>
             <w:rStyle w:val="Link"/>
           </w:rPr>
-          <w:t>Wachstum</w:t>
+          <w:t>Reife</w:t>
         </w:r>
         <w:r>
           <w:rPr>
@@ -2032,7 +2032,7 @@
           <w:rPr>
             <w:webHidden/>
           </w:rPr>
-          <w:instrText xml:space="preserve"> PAGEREF _Toc448153157 \h </w:instrText>
+          <w:instrText xml:space="preserve"> PAGEREF _Toc449523756 \h </w:instrText>
         </w:r>
         <w:r>
           <w:rPr>
@@ -2049,7 +2049,7 @@
           <w:rPr>
             <w:webHidden/>
           </w:rPr>
-          <w:t>18</w:t>
+          <w:t>19</w:t>
         </w:r>
         <w:r>
           <w:rPr>
@@ -2061,19 +2061,19 @@
     </w:p>
     <w:p>
       <w:pPr>
-        <w:pStyle w:val="Verzeichnis3"/>
+        <w:pStyle w:val="Verzeichnis2"/>
         <w:rPr>
           <w:rFonts w:asciiTheme="minorHAnsi" w:eastAsiaTheme="minorEastAsia" w:hAnsiTheme="minorHAnsi" w:cstheme="minorBidi"/>
           <w:sz w:val="24"/>
           <w:szCs w:val="24"/>
         </w:rPr>
       </w:pPr>
-      <w:hyperlink w:anchor="_Toc448153158" w:history="1">
+      <w:hyperlink w:anchor="_Toc449523757" w:history="1">
         <w:r>
           <w:rPr>
             <w:rStyle w:val="Link"/>
           </w:rPr>
-          <w:t>3.1.4</w:t>
+          <w:t>3.5</w:t>
         </w:r>
         <w:r>
           <w:rPr>
@@ -2087,7 +2087,7 @@
           <w:rPr>
             <w:rStyle w:val="Link"/>
           </w:rPr>
-          <w:t>Reife</w:t>
+          <w:t>Entsorgung</w:t>
         </w:r>
         <w:r>
           <w:rPr>
@@ -2105,7 +2105,7 @@
           <w:rPr>
             <w:webHidden/>
           </w:rPr>
-          <w:instrText xml:space="preserve"> PAGEREF _Toc448153158 \h </w:instrText>
+          <w:instrText xml:space="preserve"> PAGEREF _Toc449523757 \h </w:instrText>
         </w:r>
         <w:r>
           <w:rPr>
@@ -2134,19 +2134,19 @@
     </w:p>
     <w:p>
       <w:pPr>
-        <w:pStyle w:val="Verzeichnis3"/>
+        <w:pStyle w:val="Verzeichnis2"/>
         <w:rPr>
           <w:rFonts w:asciiTheme="minorHAnsi" w:eastAsiaTheme="minorEastAsia" w:hAnsiTheme="minorHAnsi" w:cstheme="minorBidi"/>
           <w:sz w:val="24"/>
           <w:szCs w:val="24"/>
         </w:rPr>
       </w:pPr>
-      <w:hyperlink w:anchor="_Toc448153159" w:history="1">
+      <w:hyperlink w:anchor="_Toc449523758" w:history="1">
         <w:r>
           <w:rPr>
             <w:rStyle w:val="Link"/>
           </w:rPr>
-          <w:t>3.1.5</w:t>
+          <w:t>3.6</w:t>
         </w:r>
         <w:r>
           <w:rPr>
@@ -2160,7 +2160,7 @@
           <w:rPr>
             <w:rStyle w:val="Link"/>
           </w:rPr>
-          <w:t>Entsorgung</w:t>
+          <w:t>Zusammenfassung der Risiken der einzelnen Phasen</w:t>
         </w:r>
         <w:r>
           <w:rPr>
@@ -2178,7 +2178,7 @@
           <w:rPr>
             <w:webHidden/>
           </w:rPr>
-          <w:instrText xml:space="preserve"> PAGEREF _Toc448153159 \h </w:instrText>
+          <w:instrText xml:space="preserve"> PAGEREF _Toc449523758 \h </w:instrText>
         </w:r>
         <w:r>
           <w:rPr>
@@ -2195,664 +2195,7 @@
           <w:rPr>
             <w:webHidden/>
           </w:rPr>
-          <w:t>19</w:t>
-        </w:r>
-        <w:r>
-          <w:rPr>
-            <w:webHidden/>
-          </w:rPr>
-          <w:fldChar w:fldCharType="end"/>
-        </w:r>
-      </w:hyperlink>
-    </w:p>
-    <w:p>
-      <w:pPr>
-        <w:pStyle w:val="Verzeichnis3"/>
-        <w:rPr>
-          <w:rFonts w:asciiTheme="minorHAnsi" w:eastAsiaTheme="minorEastAsia" w:hAnsiTheme="minorHAnsi" w:cstheme="minorBidi"/>
-          <w:sz w:val="24"/>
-          <w:szCs w:val="24"/>
-        </w:rPr>
-      </w:pPr>
-      <w:hyperlink w:anchor="_Toc448153160" w:history="1">
-        <w:r>
-          <w:rPr>
-            <w:rStyle w:val="Link"/>
-          </w:rPr>
-          <w:t>3.1.6</w:t>
-        </w:r>
-        <w:r>
-          <w:rPr>
-            <w:rFonts w:asciiTheme="minorHAnsi" w:eastAsiaTheme="minorEastAsia" w:hAnsiTheme="minorHAnsi" w:cstheme="minorBidi"/>
-            <w:sz w:val="24"/>
-            <w:szCs w:val="24"/>
-          </w:rPr>
-          <w:tab/>
-        </w:r>
-        <w:r>
-          <w:rPr>
-            <w:rStyle w:val="Link"/>
-          </w:rPr>
-          <w:t>Zusammenfassung der Risiken der einzelnen Phasen</w:t>
-        </w:r>
-        <w:r>
-          <w:rPr>
-            <w:webHidden/>
-          </w:rPr>
-          <w:tab/>
-        </w:r>
-        <w:r>
-          <w:rPr>
-            <w:webHidden/>
-          </w:rPr>
-          <w:fldChar w:fldCharType="begin"/>
-        </w:r>
-        <w:r>
-          <w:rPr>
-            <w:webHidden/>
-          </w:rPr>
-          <w:instrText xml:space="preserve"> PAGEREF _Toc448153160 \h </w:instrText>
-        </w:r>
-        <w:r>
-          <w:rPr>
-            <w:webHidden/>
-          </w:rPr>
-        </w:r>
-        <w:r>
-          <w:rPr>
-            <w:webHidden/>
-          </w:rPr>
-          <w:fldChar w:fldCharType="separate"/>
-        </w:r>
-        <w:r>
-          <w:rPr>
-            <w:webHidden/>
-          </w:rPr>
           <w:t>20</w:t>
-        </w:r>
-        <w:r>
-          <w:rPr>
-            <w:webHidden/>
-          </w:rPr>
-          <w:fldChar w:fldCharType="end"/>
-        </w:r>
-      </w:hyperlink>
-    </w:p>
-    <w:p>
-      <w:pPr>
-        <w:pStyle w:val="Verzeichnis2"/>
-        <w:rPr>
-          <w:rFonts w:asciiTheme="minorHAnsi" w:eastAsiaTheme="minorEastAsia" w:hAnsiTheme="minorHAnsi" w:cstheme="minorBidi"/>
-          <w:sz w:val="24"/>
-          <w:szCs w:val="24"/>
-        </w:rPr>
-      </w:pPr>
-      <w:hyperlink w:anchor="_Toc448153161" w:history="1">
-        <w:r>
-          <w:rPr>
-            <w:rStyle w:val="Link"/>
-          </w:rPr>
-          <w:t>3.2</w:t>
-        </w:r>
-        <w:r>
-          <w:rPr>
-            <w:rFonts w:asciiTheme="minorHAnsi" w:eastAsiaTheme="minorEastAsia" w:hAnsiTheme="minorHAnsi" w:cstheme="minorBidi"/>
-            <w:sz w:val="24"/>
-            <w:szCs w:val="24"/>
-          </w:rPr>
-          <w:tab/>
-        </w:r>
-        <w:r>
-          <w:rPr>
-            <w:rStyle w:val="Link"/>
-          </w:rPr>
-          <w:t>Prozesse des Release-Managements zum Umgang mit Risiken</w:t>
-        </w:r>
-        <w:r>
-          <w:rPr>
-            <w:webHidden/>
-          </w:rPr>
-          <w:tab/>
-        </w:r>
-        <w:r>
-          <w:rPr>
-            <w:webHidden/>
-          </w:rPr>
-          <w:fldChar w:fldCharType="begin"/>
-        </w:r>
-        <w:r>
-          <w:rPr>
-            <w:webHidden/>
-          </w:rPr>
-          <w:instrText xml:space="preserve"> PAGEREF _Toc448153161 \h </w:instrText>
-        </w:r>
-        <w:r>
-          <w:rPr>
-            <w:webHidden/>
-          </w:rPr>
-        </w:r>
-        <w:r>
-          <w:rPr>
-            <w:webHidden/>
-          </w:rPr>
-          <w:fldChar w:fldCharType="separate"/>
-        </w:r>
-        <w:r>
-          <w:rPr>
-            <w:webHidden/>
-          </w:rPr>
-          <w:t>20</w:t>
-        </w:r>
-        <w:r>
-          <w:rPr>
-            <w:webHidden/>
-          </w:rPr>
-          <w:fldChar w:fldCharType="end"/>
-        </w:r>
-      </w:hyperlink>
-    </w:p>
-    <w:p>
-      <w:pPr>
-        <w:pStyle w:val="Verzeichnis3"/>
-        <w:rPr>
-          <w:rFonts w:asciiTheme="minorHAnsi" w:eastAsiaTheme="minorEastAsia" w:hAnsiTheme="minorHAnsi" w:cstheme="minorBidi"/>
-          <w:sz w:val="24"/>
-          <w:szCs w:val="24"/>
-        </w:rPr>
-      </w:pPr>
-      <w:hyperlink w:anchor="_Toc448153162" w:history="1">
-        <w:r>
-          <w:rPr>
-            <w:rStyle w:val="Link"/>
-          </w:rPr>
-          <w:t>3.2.1</w:t>
-        </w:r>
-        <w:r>
-          <w:rPr>
-            <w:rFonts w:asciiTheme="minorHAnsi" w:eastAsiaTheme="minorEastAsia" w:hAnsiTheme="minorHAnsi" w:cstheme="minorBidi"/>
-            <w:sz w:val="24"/>
-            <w:szCs w:val="24"/>
-          </w:rPr>
-          <w:tab/>
-        </w:r>
-        <w:r>
-          <w:rPr>
-            <w:rStyle w:val="Link"/>
-          </w:rPr>
-          <w:t xml:space="preserve">Transition Planning and Support </w:t>
-        </w:r>
-        <w:r>
-          <w:rPr>
-            <w:webHidden/>
-          </w:rPr>
-          <w:tab/>
-        </w:r>
-        <w:r>
-          <w:rPr>
-            <w:webHidden/>
-          </w:rPr>
-          <w:fldChar w:fldCharType="begin"/>
-        </w:r>
-        <w:r>
-          <w:rPr>
-            <w:webHidden/>
-          </w:rPr>
-          <w:instrText xml:space="preserve"> PAGEREF _Toc448153162 \h </w:instrText>
-        </w:r>
-        <w:r>
-          <w:rPr>
-            <w:webHidden/>
-          </w:rPr>
-        </w:r>
-        <w:r>
-          <w:rPr>
-            <w:webHidden/>
-          </w:rPr>
-          <w:fldChar w:fldCharType="separate"/>
-        </w:r>
-        <w:r>
-          <w:rPr>
-            <w:webHidden/>
-          </w:rPr>
-          <w:t>20</w:t>
-        </w:r>
-        <w:r>
-          <w:rPr>
-            <w:webHidden/>
-          </w:rPr>
-          <w:fldChar w:fldCharType="end"/>
-        </w:r>
-      </w:hyperlink>
-    </w:p>
-    <w:p>
-      <w:pPr>
-        <w:pStyle w:val="Verzeichnis3"/>
-        <w:rPr>
-          <w:rFonts w:asciiTheme="minorHAnsi" w:eastAsiaTheme="minorEastAsia" w:hAnsiTheme="minorHAnsi" w:cstheme="minorBidi"/>
-          <w:sz w:val="24"/>
-          <w:szCs w:val="24"/>
-        </w:rPr>
-      </w:pPr>
-      <w:hyperlink w:anchor="_Toc448153163" w:history="1">
-        <w:r>
-          <w:rPr>
-            <w:rStyle w:val="Link"/>
-          </w:rPr>
-          <w:t>3.2.2</w:t>
-        </w:r>
-        <w:r>
-          <w:rPr>
-            <w:rFonts w:asciiTheme="minorHAnsi" w:eastAsiaTheme="minorEastAsia" w:hAnsiTheme="minorHAnsi" w:cstheme="minorBidi"/>
-            <w:sz w:val="24"/>
-            <w:szCs w:val="24"/>
-          </w:rPr>
-          <w:tab/>
-        </w:r>
-        <w:r>
-          <w:rPr>
-            <w:rStyle w:val="Link"/>
-          </w:rPr>
-          <w:t>Change Management</w:t>
-        </w:r>
-        <w:r>
-          <w:rPr>
-            <w:webHidden/>
-          </w:rPr>
-          <w:tab/>
-        </w:r>
-        <w:r>
-          <w:rPr>
-            <w:webHidden/>
-          </w:rPr>
-          <w:fldChar w:fldCharType="begin"/>
-        </w:r>
-        <w:r>
-          <w:rPr>
-            <w:webHidden/>
-          </w:rPr>
-          <w:instrText xml:space="preserve"> PAGEREF _Toc448153163 \h </w:instrText>
-        </w:r>
-        <w:r>
-          <w:rPr>
-            <w:webHidden/>
-          </w:rPr>
-        </w:r>
-        <w:r>
-          <w:rPr>
-            <w:webHidden/>
-          </w:rPr>
-          <w:fldChar w:fldCharType="separate"/>
-        </w:r>
-        <w:r>
-          <w:rPr>
-            <w:webHidden/>
-          </w:rPr>
-          <w:t>21</w:t>
-        </w:r>
-        <w:r>
-          <w:rPr>
-            <w:webHidden/>
-          </w:rPr>
-          <w:fldChar w:fldCharType="end"/>
-        </w:r>
-      </w:hyperlink>
-    </w:p>
-    <w:p>
-      <w:pPr>
-        <w:pStyle w:val="Verzeichnis3"/>
-        <w:rPr>
-          <w:rFonts w:asciiTheme="minorHAnsi" w:eastAsiaTheme="minorEastAsia" w:hAnsiTheme="minorHAnsi" w:cstheme="minorBidi"/>
-          <w:sz w:val="24"/>
-          <w:szCs w:val="24"/>
-        </w:rPr>
-      </w:pPr>
-      <w:hyperlink w:anchor="_Toc448153164" w:history="1">
-        <w:r>
-          <w:rPr>
-            <w:rStyle w:val="Link"/>
-          </w:rPr>
-          <w:t>3.2.3</w:t>
-        </w:r>
-        <w:r>
-          <w:rPr>
-            <w:rFonts w:asciiTheme="minorHAnsi" w:eastAsiaTheme="minorEastAsia" w:hAnsiTheme="minorHAnsi" w:cstheme="minorBidi"/>
-            <w:sz w:val="24"/>
-            <w:szCs w:val="24"/>
-          </w:rPr>
-          <w:tab/>
-        </w:r>
-        <w:r>
-          <w:rPr>
-            <w:rStyle w:val="Link"/>
-          </w:rPr>
-          <w:t>Service Asset And Configuration</w:t>
-        </w:r>
-        <w:r>
-          <w:rPr>
-            <w:webHidden/>
-          </w:rPr>
-          <w:tab/>
-        </w:r>
-        <w:r>
-          <w:rPr>
-            <w:webHidden/>
-          </w:rPr>
-          <w:fldChar w:fldCharType="begin"/>
-        </w:r>
-        <w:r>
-          <w:rPr>
-            <w:webHidden/>
-          </w:rPr>
-          <w:instrText xml:space="preserve"> PAGEREF _Toc448153164 \h </w:instrText>
-        </w:r>
-        <w:r>
-          <w:rPr>
-            <w:webHidden/>
-          </w:rPr>
-        </w:r>
-        <w:r>
-          <w:rPr>
-            <w:webHidden/>
-          </w:rPr>
-          <w:fldChar w:fldCharType="separate"/>
-        </w:r>
-        <w:r>
-          <w:rPr>
-            <w:webHidden/>
-          </w:rPr>
-          <w:t>21</w:t>
-        </w:r>
-        <w:r>
-          <w:rPr>
-            <w:webHidden/>
-          </w:rPr>
-          <w:fldChar w:fldCharType="end"/>
-        </w:r>
-      </w:hyperlink>
-    </w:p>
-    <w:p>
-      <w:pPr>
-        <w:pStyle w:val="Verzeichnis3"/>
-        <w:rPr>
-          <w:rFonts w:asciiTheme="minorHAnsi" w:eastAsiaTheme="minorEastAsia" w:hAnsiTheme="minorHAnsi" w:cstheme="minorBidi"/>
-          <w:sz w:val="24"/>
-          <w:szCs w:val="24"/>
-        </w:rPr>
-      </w:pPr>
-      <w:hyperlink w:anchor="_Toc448153165" w:history="1">
-        <w:r>
-          <w:rPr>
-            <w:rStyle w:val="Link"/>
-          </w:rPr>
-          <w:t>3.2.4</w:t>
-        </w:r>
-        <w:r>
-          <w:rPr>
-            <w:rFonts w:asciiTheme="minorHAnsi" w:eastAsiaTheme="minorEastAsia" w:hAnsiTheme="minorHAnsi" w:cstheme="minorBidi"/>
-            <w:sz w:val="24"/>
-            <w:szCs w:val="24"/>
-          </w:rPr>
-          <w:tab/>
-        </w:r>
-        <w:r>
-          <w:rPr>
-            <w:rStyle w:val="Link"/>
-          </w:rPr>
-          <w:t>Release And Deployment Management</w:t>
-        </w:r>
-        <w:r>
-          <w:rPr>
-            <w:webHidden/>
-          </w:rPr>
-          <w:tab/>
-        </w:r>
-        <w:r>
-          <w:rPr>
-            <w:webHidden/>
-          </w:rPr>
-          <w:fldChar w:fldCharType="begin"/>
-        </w:r>
-        <w:r>
-          <w:rPr>
-            <w:webHidden/>
-          </w:rPr>
-          <w:instrText xml:space="preserve"> PAGEREF _Toc448153165 \h </w:instrText>
-        </w:r>
-        <w:r>
-          <w:rPr>
-            <w:webHidden/>
-          </w:rPr>
-        </w:r>
-        <w:r>
-          <w:rPr>
-            <w:webHidden/>
-          </w:rPr>
-          <w:fldChar w:fldCharType="separate"/>
-        </w:r>
-        <w:r>
-          <w:rPr>
-            <w:webHidden/>
-          </w:rPr>
-          <w:t>21</w:t>
-        </w:r>
-        <w:r>
-          <w:rPr>
-            <w:webHidden/>
-          </w:rPr>
-          <w:fldChar w:fldCharType="end"/>
-        </w:r>
-      </w:hyperlink>
-    </w:p>
-    <w:p>
-      <w:pPr>
-        <w:pStyle w:val="Verzeichnis3"/>
-        <w:rPr>
-          <w:rFonts w:asciiTheme="minorHAnsi" w:eastAsiaTheme="minorEastAsia" w:hAnsiTheme="minorHAnsi" w:cstheme="minorBidi"/>
-          <w:sz w:val="24"/>
-          <w:szCs w:val="24"/>
-        </w:rPr>
-      </w:pPr>
-      <w:hyperlink w:anchor="_Toc448153166" w:history="1">
-        <w:r>
-          <w:rPr>
-            <w:rStyle w:val="Link"/>
-          </w:rPr>
-          <w:t>3.2.5</w:t>
-        </w:r>
-        <w:r>
-          <w:rPr>
-            <w:rFonts w:asciiTheme="minorHAnsi" w:eastAsiaTheme="minorEastAsia" w:hAnsiTheme="minorHAnsi" w:cstheme="minorBidi"/>
-            <w:sz w:val="24"/>
-            <w:szCs w:val="24"/>
-          </w:rPr>
-          <w:tab/>
-        </w:r>
-        <w:r>
-          <w:rPr>
-            <w:rStyle w:val="Link"/>
-          </w:rPr>
-          <w:t>Service Validation And Testing</w:t>
-        </w:r>
-        <w:r>
-          <w:rPr>
-            <w:webHidden/>
-          </w:rPr>
-          <w:tab/>
-        </w:r>
-        <w:r>
-          <w:rPr>
-            <w:webHidden/>
-          </w:rPr>
-          <w:fldChar w:fldCharType="begin"/>
-        </w:r>
-        <w:r>
-          <w:rPr>
-            <w:webHidden/>
-          </w:rPr>
-          <w:instrText xml:space="preserve"> PAGEREF _Toc448153166 \h </w:instrText>
-        </w:r>
-        <w:r>
-          <w:rPr>
-            <w:webHidden/>
-          </w:rPr>
-        </w:r>
-        <w:r>
-          <w:rPr>
-            <w:webHidden/>
-          </w:rPr>
-          <w:fldChar w:fldCharType="separate"/>
-        </w:r>
-        <w:r>
-          <w:rPr>
-            <w:webHidden/>
-          </w:rPr>
-          <w:t>21</w:t>
-        </w:r>
-        <w:r>
-          <w:rPr>
-            <w:webHidden/>
-          </w:rPr>
-          <w:fldChar w:fldCharType="end"/>
-        </w:r>
-      </w:hyperlink>
-    </w:p>
-    <w:p>
-      <w:pPr>
-        <w:pStyle w:val="Verzeichnis3"/>
-        <w:rPr>
-          <w:rFonts w:asciiTheme="minorHAnsi" w:eastAsiaTheme="minorEastAsia" w:hAnsiTheme="minorHAnsi" w:cstheme="minorBidi"/>
-          <w:sz w:val="24"/>
-          <w:szCs w:val="24"/>
-        </w:rPr>
-      </w:pPr>
-      <w:hyperlink w:anchor="_Toc448153167" w:history="1">
-        <w:r>
-          <w:rPr>
-            <w:rStyle w:val="Link"/>
-          </w:rPr>
-          <w:t>3.2.6</w:t>
-        </w:r>
-        <w:r>
-          <w:rPr>
-            <w:rFonts w:asciiTheme="minorHAnsi" w:eastAsiaTheme="minorEastAsia" w:hAnsiTheme="minorHAnsi" w:cstheme="minorBidi"/>
-            <w:sz w:val="24"/>
-            <w:szCs w:val="24"/>
-          </w:rPr>
-          <w:tab/>
-        </w:r>
-        <w:r>
-          <w:rPr>
-            <w:rStyle w:val="Link"/>
-          </w:rPr>
-          <w:t>Change Evolution</w:t>
-        </w:r>
-        <w:r>
-          <w:rPr>
-            <w:webHidden/>
-          </w:rPr>
-          <w:tab/>
-        </w:r>
-        <w:r>
-          <w:rPr>
-            <w:webHidden/>
-          </w:rPr>
-          <w:fldChar w:fldCharType="begin"/>
-        </w:r>
-        <w:r>
-          <w:rPr>
-            <w:webHidden/>
-          </w:rPr>
-          <w:instrText xml:space="preserve"> PAGEREF _Toc448153167 \h </w:instrText>
-        </w:r>
-        <w:r>
-          <w:rPr>
-            <w:webHidden/>
-          </w:rPr>
-        </w:r>
-        <w:r>
-          <w:rPr>
-            <w:webHidden/>
-          </w:rPr>
-          <w:fldChar w:fldCharType="separate"/>
-        </w:r>
-        <w:r>
-          <w:rPr>
-            <w:webHidden/>
-          </w:rPr>
-          <w:t>21</w:t>
-        </w:r>
-        <w:r>
-          <w:rPr>
-            <w:webHidden/>
-          </w:rPr>
-          <w:fldChar w:fldCharType="end"/>
-        </w:r>
-      </w:hyperlink>
-    </w:p>
-    <w:p>
-      <w:pPr>
-        <w:pStyle w:val="Verzeichnis3"/>
-        <w:rPr>
-          <w:rFonts w:asciiTheme="minorHAnsi" w:eastAsiaTheme="minorEastAsia" w:hAnsiTheme="minorHAnsi" w:cstheme="minorBidi"/>
-          <w:sz w:val="24"/>
-          <w:szCs w:val="24"/>
-        </w:rPr>
-      </w:pPr>
-      <w:hyperlink w:anchor="_Toc448153168" w:history="1">
-        <w:r>
-          <w:rPr>
-            <w:rStyle w:val="Link"/>
-          </w:rPr>
-          <w:t>3.2.7</w:t>
-        </w:r>
-        <w:r>
-          <w:rPr>
-            <w:rFonts w:asciiTheme="minorHAnsi" w:eastAsiaTheme="minorEastAsia" w:hAnsiTheme="minorHAnsi" w:cstheme="minorBidi"/>
-            <w:sz w:val="24"/>
-            <w:szCs w:val="24"/>
-          </w:rPr>
-          <w:tab/>
-        </w:r>
-        <w:r>
-          <w:rPr>
-            <w:rStyle w:val="Link"/>
-          </w:rPr>
-          <w:t>Knowledge Management</w:t>
-        </w:r>
-        <w:r>
-          <w:rPr>
-            <w:webHidden/>
-          </w:rPr>
-          <w:tab/>
-        </w:r>
-        <w:r>
-          <w:rPr>
-            <w:webHidden/>
-          </w:rPr>
-          <w:fldChar w:fldCharType="begin"/>
-        </w:r>
-        <w:r>
-          <w:rPr>
-            <w:webHidden/>
-          </w:rPr>
-          <w:instrText xml:space="preserve"> PAGEREF _Toc448153168 \h </w:instrText>
-        </w:r>
-        <w:r>
-          <w:rPr>
-            <w:webHidden/>
-          </w:rPr>
-        </w:r>
-        <w:r>
-          <w:rPr>
-            <w:webHidden/>
-          </w:rPr>
-          <w:fldChar w:fldCharType="separate"/>
-        </w:r>
-        <w:r>
-          <w:rPr>
-            <w:webHidden/>
-          </w:rPr>
-          <w:t>21</w:t>
         </w:r>
         <w:r>
           <w:rPr>
@@ -2872,7 +2215,7 @@
           <w:szCs w:val="24"/>
         </w:rPr>
       </w:pPr>
-      <w:hyperlink w:anchor="_Toc448153169" w:history="1">
+      <w:hyperlink w:anchor="_Toc449523759" w:history="1">
         <w:r>
           <w:rPr>
             <w:rStyle w:val="Link"/>
@@ -2892,7 +2235,7 @@
           <w:rPr>
             <w:rStyle w:val="Link"/>
           </w:rPr>
-          <w:t>Konstruktion der Standardtypen zum Umgang mit den Risiken der Produktlebenszyklusphasen</w:t>
+          <w:t>Prozesse des Release-Managements zum Umgang mit Risiken</w:t>
         </w:r>
         <w:r>
           <w:rPr>
@@ -2910,7 +2253,7 @@
           <w:rPr>
             <w:webHidden/>
           </w:rPr>
-          <w:instrText xml:space="preserve"> PAGEREF _Toc448153169 \h </w:instrText>
+          <w:instrText xml:space="preserve"> PAGEREF _Toc449523759 \h </w:instrText>
         </w:r>
         <w:r>
           <w:rPr>
@@ -2927,7 +2270,7 @@
           <w:rPr>
             <w:webHidden/>
           </w:rPr>
-          <w:t>22</w:t>
+          <w:t>21</w:t>
         </w:r>
         <w:r>
           <w:rPr>
@@ -2946,7 +2289,7 @@
           <w:szCs w:val="24"/>
         </w:rPr>
       </w:pPr>
-      <w:hyperlink w:anchor="_Toc448153170" w:history="1">
+      <w:hyperlink w:anchor="_Toc449523760" w:history="1">
         <w:r>
           <w:rPr>
             <w:rStyle w:val="Link"/>
@@ -2965,7 +2308,7 @@
           <w:rPr>
             <w:rStyle w:val="Link"/>
           </w:rPr>
-          <w:t>DevOps</w:t>
+          <w:t>Transition Planning and Support</w:t>
         </w:r>
         <w:r>
           <w:rPr>
@@ -2983,7 +2326,7 @@
           <w:rPr>
             <w:webHidden/>
           </w:rPr>
-          <w:instrText xml:space="preserve"> PAGEREF _Toc448153170 \h </w:instrText>
+          <w:instrText xml:space="preserve"> PAGEREF _Toc449523760 \h </w:instrText>
         </w:r>
         <w:r>
           <w:rPr>
@@ -3000,7 +2343,7 @@
           <w:rPr>
             <w:webHidden/>
           </w:rPr>
-          <w:t>22</w:t>
+          <w:t>21</w:t>
         </w:r>
         <w:r>
           <w:rPr>
@@ -3019,12 +2362,26 @@
           <w:szCs w:val="24"/>
         </w:rPr>
       </w:pPr>
-      <w:hyperlink w:anchor="_Toc448153171" w:history="1">
+      <w:hyperlink w:anchor="_Toc449523761" w:history="1">
         <w:r>
           <w:rPr>
             <w:rStyle w:val="Link"/>
           </w:rPr>
-          <w:t>(Entwicklung + Einführung)</w:t>
+          <w:t>4.2</w:t>
+        </w:r>
+        <w:r>
+          <w:rPr>
+            <w:rFonts w:asciiTheme="minorHAnsi" w:eastAsiaTheme="minorEastAsia" w:hAnsiTheme="minorHAnsi" w:cstheme="minorBidi"/>
+            <w:sz w:val="24"/>
+            <w:szCs w:val="24"/>
+          </w:rPr>
+          <w:tab/>
+        </w:r>
+        <w:r>
+          <w:rPr>
+            <w:rStyle w:val="Link"/>
+          </w:rPr>
+          <w:t>Change Management</w:t>
         </w:r>
         <w:r>
           <w:rPr>
@@ -3042,7 +2399,7 @@
           <w:rPr>
             <w:webHidden/>
           </w:rPr>
-          <w:instrText xml:space="preserve"> PAGEREF _Toc448153171 \h </w:instrText>
+          <w:instrText xml:space="preserve"> PAGEREF _Toc449523761 \h </w:instrText>
         </w:r>
         <w:r>
           <w:rPr>
@@ -3059,7 +2416,7 @@
           <w:rPr>
             <w:webHidden/>
           </w:rPr>
-          <w:t>22</w:t>
+          <w:t>23</w:t>
         </w:r>
         <w:r>
           <w:rPr>
@@ -3078,12 +2435,12 @@
           <w:szCs w:val="24"/>
         </w:rPr>
       </w:pPr>
-      <w:hyperlink w:anchor="_Toc448153172" w:history="1">
+      <w:hyperlink w:anchor="_Toc449523762" w:history="1">
         <w:r>
           <w:rPr>
             <w:rStyle w:val="Link"/>
           </w:rPr>
-          <w:t>4.2</w:t>
+          <w:t>4.3</w:t>
         </w:r>
         <w:r>
           <w:rPr>
@@ -3097,7 +2454,7 @@
           <w:rPr>
             <w:rStyle w:val="Link"/>
           </w:rPr>
-          <w:t>Formell</w:t>
+          <w:t>Service Asset And Configuration Management</w:t>
         </w:r>
         <w:r>
           <w:rPr>
@@ -3115,7 +2472,7 @@
           <w:rPr>
             <w:webHidden/>
           </w:rPr>
-          <w:instrText xml:space="preserve"> PAGEREF _Toc448153172 \h </w:instrText>
+          <w:instrText xml:space="preserve"> PAGEREF _Toc449523762 \h </w:instrText>
         </w:r>
         <w:r>
           <w:rPr>
@@ -3132,7 +2489,7 @@
           <w:rPr>
             <w:webHidden/>
           </w:rPr>
-          <w:t>22</w:t>
+          <w:t>25</w:t>
         </w:r>
         <w:r>
           <w:rPr>
@@ -3151,12 +2508,26 @@
           <w:szCs w:val="24"/>
         </w:rPr>
       </w:pPr>
-      <w:hyperlink w:anchor="_Toc448153173" w:history="1">
+      <w:hyperlink w:anchor="_Toc449523763" w:history="1">
         <w:r>
           <w:rPr>
             <w:rStyle w:val="Link"/>
           </w:rPr>
-          <w:t>(Reife + Wachstum)</w:t>
+          <w:t>4.4</w:t>
+        </w:r>
+        <w:r>
+          <w:rPr>
+            <w:rFonts w:asciiTheme="minorHAnsi" w:eastAsiaTheme="minorEastAsia" w:hAnsiTheme="minorHAnsi" w:cstheme="minorBidi"/>
+            <w:sz w:val="24"/>
+            <w:szCs w:val="24"/>
+          </w:rPr>
+          <w:tab/>
+        </w:r>
+        <w:r>
+          <w:rPr>
+            <w:rStyle w:val="Link"/>
+          </w:rPr>
+          <w:t>Release And Deployment Management</w:t>
         </w:r>
         <w:r>
           <w:rPr>
@@ -3174,7 +2545,7 @@
           <w:rPr>
             <w:webHidden/>
           </w:rPr>
-          <w:instrText xml:space="preserve"> PAGEREF _Toc448153173 \h </w:instrText>
+          <w:instrText xml:space="preserve"> PAGEREF _Toc449523763 \h </w:instrText>
         </w:r>
         <w:r>
           <w:rPr>
@@ -3191,7 +2562,7 @@
           <w:rPr>
             <w:webHidden/>
           </w:rPr>
-          <w:t>22</w:t>
+          <w:t>25</w:t>
         </w:r>
         <w:r>
           <w:rPr>
@@ -3210,12 +2581,12 @@
           <w:szCs w:val="24"/>
         </w:rPr>
       </w:pPr>
-      <w:hyperlink w:anchor="_Toc448153174" w:history="1">
+      <w:hyperlink w:anchor="_Toc449523764" w:history="1">
         <w:r>
           <w:rPr>
             <w:rStyle w:val="Link"/>
           </w:rPr>
-          <w:t>4.3</w:t>
+          <w:t>4.5</w:t>
         </w:r>
         <w:r>
           <w:rPr>
@@ -3229,7 +2600,7 @@
           <w:rPr>
             <w:rStyle w:val="Link"/>
           </w:rPr>
-          <w:t>Schlank</w:t>
+          <w:t>Service Validation And Testing</w:t>
         </w:r>
         <w:r>
           <w:rPr>
@@ -3247,7 +2618,7 @@
           <w:rPr>
             <w:webHidden/>
           </w:rPr>
-          <w:instrText xml:space="preserve"> PAGEREF _Toc448153174 \h </w:instrText>
+          <w:instrText xml:space="preserve"> PAGEREF _Toc449523764 \h </w:instrText>
         </w:r>
         <w:r>
           <w:rPr>
@@ -3264,7 +2635,7 @@
           <w:rPr>
             <w:webHidden/>
           </w:rPr>
-          <w:t>22</w:t>
+          <w:t>25</w:t>
         </w:r>
         <w:r>
           <w:rPr>
@@ -3283,12 +2654,26 @@
           <w:szCs w:val="24"/>
         </w:rPr>
       </w:pPr>
-      <w:hyperlink w:anchor="_Toc448153175" w:history="1">
+      <w:hyperlink w:anchor="_Toc449523765" w:history="1">
         <w:r>
           <w:rPr>
             <w:rStyle w:val="Link"/>
           </w:rPr>
-          <w:t>(Entsorgung)</w:t>
+          <w:t>4.6</w:t>
+        </w:r>
+        <w:r>
+          <w:rPr>
+            <w:rFonts w:asciiTheme="minorHAnsi" w:eastAsiaTheme="minorEastAsia" w:hAnsiTheme="minorHAnsi" w:cstheme="minorBidi"/>
+            <w:sz w:val="24"/>
+            <w:szCs w:val="24"/>
+          </w:rPr>
+          <w:tab/>
+        </w:r>
+        <w:r>
+          <w:rPr>
+            <w:rStyle w:val="Link"/>
+          </w:rPr>
+          <w:t>Change Evaluation</w:t>
         </w:r>
         <w:r>
           <w:rPr>
@@ -3306,7 +2691,7 @@
           <w:rPr>
             <w:webHidden/>
           </w:rPr>
-          <w:instrText xml:space="preserve"> PAGEREF _Toc448153175 \h </w:instrText>
+          <w:instrText xml:space="preserve"> PAGEREF _Toc449523765 \h </w:instrText>
         </w:r>
         <w:r>
           <w:rPr>
@@ -3323,7 +2708,7 @@
           <w:rPr>
             <w:webHidden/>
           </w:rPr>
-          <w:t>22</w:t>
+          <w:t>25</w:t>
         </w:r>
         <w:r>
           <w:rPr>
@@ -3342,12 +2727,12 @@
           <w:szCs w:val="24"/>
         </w:rPr>
       </w:pPr>
-      <w:hyperlink w:anchor="_Toc448153176" w:history="1">
+      <w:hyperlink w:anchor="_Toc449523766" w:history="1">
         <w:r>
           <w:rPr>
             <w:rStyle w:val="Link"/>
           </w:rPr>
-          <w:t>4.4</w:t>
+          <w:t>4.7</w:t>
         </w:r>
         <w:r>
           <w:rPr>
@@ -3361,7 +2746,7 @@
           <w:rPr>
             <w:rStyle w:val="Link"/>
           </w:rPr>
-          <w:t>Zusammenfassung der Standardtypen</w:t>
+          <w:t>Knowledge Management</w:t>
         </w:r>
         <w:r>
           <w:rPr>
@@ -3379,7 +2764,7 @@
           <w:rPr>
             <w:webHidden/>
           </w:rPr>
-          <w:instrText xml:space="preserve"> PAGEREF _Toc448153176 \h </w:instrText>
+          <w:instrText xml:space="preserve"> PAGEREF _Toc449523766 \h </w:instrText>
         </w:r>
         <w:r>
           <w:rPr>
@@ -3396,7 +2781,7 @@
           <w:rPr>
             <w:webHidden/>
           </w:rPr>
-          <w:t>22</w:t>
+          <w:t>25</w:t>
         </w:r>
         <w:r>
           <w:rPr>
@@ -3416,7 +2801,7 @@
           <w:szCs w:val="24"/>
         </w:rPr>
       </w:pPr>
-      <w:hyperlink w:anchor="_Toc448153177" w:history="1">
+      <w:hyperlink w:anchor="_Toc449523767" w:history="1">
         <w:r>
           <w:rPr>
             <w:rStyle w:val="Link"/>
@@ -3436,7 +2821,7 @@
           <w:rPr>
             <w:rStyle w:val="Link"/>
           </w:rPr>
-          <w:t>Kritische Würdigung der Standardtypen</w:t>
+          <w:t>Konstruktion der Standardtypen zum Umgang mit den Risiken der Produktlebenszyklusphasen</w:t>
         </w:r>
         <w:r>
           <w:rPr>
@@ -3454,7 +2839,7 @@
           <w:rPr>
             <w:webHidden/>
           </w:rPr>
-          <w:instrText xml:space="preserve"> PAGEREF _Toc448153177 \h </w:instrText>
+          <w:instrText xml:space="preserve"> PAGEREF _Toc449523767 \h </w:instrText>
         </w:r>
         <w:r>
           <w:rPr>
@@ -3471,7 +2856,299 @@
           <w:rPr>
             <w:webHidden/>
           </w:rPr>
-          <w:t>23</w:t>
+          <w:t>26</w:t>
+        </w:r>
+        <w:r>
+          <w:rPr>
+            <w:webHidden/>
+          </w:rPr>
+          <w:fldChar w:fldCharType="end"/>
+        </w:r>
+      </w:hyperlink>
+    </w:p>
+    <w:p>
+      <w:pPr>
+        <w:pStyle w:val="Verzeichnis2"/>
+        <w:rPr>
+          <w:rFonts w:asciiTheme="minorHAnsi" w:eastAsiaTheme="minorEastAsia" w:hAnsiTheme="minorHAnsi" w:cstheme="minorBidi"/>
+          <w:sz w:val="24"/>
+          <w:szCs w:val="24"/>
+        </w:rPr>
+      </w:pPr>
+      <w:hyperlink w:anchor="_Toc449523768" w:history="1">
+        <w:r>
+          <w:rPr>
+            <w:rStyle w:val="Link"/>
+          </w:rPr>
+          <w:t>5.1</w:t>
+        </w:r>
+        <w:r>
+          <w:rPr>
+            <w:rFonts w:asciiTheme="minorHAnsi" w:eastAsiaTheme="minorEastAsia" w:hAnsiTheme="minorHAnsi" w:cstheme="minorBidi"/>
+            <w:sz w:val="24"/>
+            <w:szCs w:val="24"/>
+          </w:rPr>
+          <w:tab/>
+        </w:r>
+        <w:r>
+          <w:rPr>
+            <w:rStyle w:val="Link"/>
+          </w:rPr>
+          <w:t>DevOps</w:t>
+        </w:r>
+        <w:r>
+          <w:rPr>
+            <w:webHidden/>
+          </w:rPr>
+          <w:tab/>
+        </w:r>
+        <w:r>
+          <w:rPr>
+            <w:webHidden/>
+          </w:rPr>
+          <w:fldChar w:fldCharType="begin"/>
+        </w:r>
+        <w:r>
+          <w:rPr>
+            <w:webHidden/>
+          </w:rPr>
+          <w:instrText xml:space="preserve"> PAGEREF _Toc449523768 \h </w:instrText>
+        </w:r>
+        <w:r>
+          <w:rPr>
+            <w:webHidden/>
+          </w:rPr>
+        </w:r>
+        <w:r>
+          <w:rPr>
+            <w:webHidden/>
+          </w:rPr>
+          <w:fldChar w:fldCharType="separate"/>
+        </w:r>
+        <w:r>
+          <w:rPr>
+            <w:webHidden/>
+          </w:rPr>
+          <w:t>26</w:t>
+        </w:r>
+        <w:r>
+          <w:rPr>
+            <w:webHidden/>
+          </w:rPr>
+          <w:fldChar w:fldCharType="end"/>
+        </w:r>
+      </w:hyperlink>
+    </w:p>
+    <w:p>
+      <w:pPr>
+        <w:pStyle w:val="Verzeichnis2"/>
+        <w:rPr>
+          <w:rFonts w:asciiTheme="minorHAnsi" w:eastAsiaTheme="minorEastAsia" w:hAnsiTheme="minorHAnsi" w:cstheme="minorBidi"/>
+          <w:sz w:val="24"/>
+          <w:szCs w:val="24"/>
+        </w:rPr>
+      </w:pPr>
+      <w:hyperlink w:anchor="_Toc449523769" w:history="1">
+        <w:r>
+          <w:rPr>
+            <w:rStyle w:val="Link"/>
+          </w:rPr>
+          <w:t>5.2</w:t>
+        </w:r>
+        <w:r>
+          <w:rPr>
+            <w:rFonts w:asciiTheme="minorHAnsi" w:eastAsiaTheme="minorEastAsia" w:hAnsiTheme="minorHAnsi" w:cstheme="minorBidi"/>
+            <w:sz w:val="24"/>
+            <w:szCs w:val="24"/>
+          </w:rPr>
+          <w:tab/>
+        </w:r>
+        <w:r>
+          <w:rPr>
+            <w:rStyle w:val="Link"/>
+          </w:rPr>
+          <w:t>Formell</w:t>
+        </w:r>
+        <w:r>
+          <w:rPr>
+            <w:webHidden/>
+          </w:rPr>
+          <w:tab/>
+        </w:r>
+        <w:r>
+          <w:rPr>
+            <w:webHidden/>
+          </w:rPr>
+          <w:fldChar w:fldCharType="begin"/>
+        </w:r>
+        <w:r>
+          <w:rPr>
+            <w:webHidden/>
+          </w:rPr>
+          <w:instrText xml:space="preserve"> PAGEREF _Toc449523769 \h </w:instrText>
+        </w:r>
+        <w:r>
+          <w:rPr>
+            <w:webHidden/>
+          </w:rPr>
+        </w:r>
+        <w:r>
+          <w:rPr>
+            <w:webHidden/>
+          </w:rPr>
+          <w:fldChar w:fldCharType="separate"/>
+        </w:r>
+        <w:r>
+          <w:rPr>
+            <w:webHidden/>
+          </w:rPr>
+          <w:t>26</w:t>
+        </w:r>
+        <w:r>
+          <w:rPr>
+            <w:webHidden/>
+          </w:rPr>
+          <w:fldChar w:fldCharType="end"/>
+        </w:r>
+      </w:hyperlink>
+    </w:p>
+    <w:p>
+      <w:pPr>
+        <w:pStyle w:val="Verzeichnis2"/>
+        <w:rPr>
+          <w:rFonts w:asciiTheme="minorHAnsi" w:eastAsiaTheme="minorEastAsia" w:hAnsiTheme="minorHAnsi" w:cstheme="minorBidi"/>
+          <w:sz w:val="24"/>
+          <w:szCs w:val="24"/>
+        </w:rPr>
+      </w:pPr>
+      <w:hyperlink w:anchor="_Toc449523770" w:history="1">
+        <w:r>
+          <w:rPr>
+            <w:rStyle w:val="Link"/>
+          </w:rPr>
+          <w:t>5.3</w:t>
+        </w:r>
+        <w:r>
+          <w:rPr>
+            <w:rFonts w:asciiTheme="minorHAnsi" w:eastAsiaTheme="minorEastAsia" w:hAnsiTheme="minorHAnsi" w:cstheme="minorBidi"/>
+            <w:sz w:val="24"/>
+            <w:szCs w:val="24"/>
+          </w:rPr>
+          <w:tab/>
+        </w:r>
+        <w:r>
+          <w:rPr>
+            <w:rStyle w:val="Link"/>
+          </w:rPr>
+          <w:t>Schlank</w:t>
+        </w:r>
+        <w:r>
+          <w:rPr>
+            <w:webHidden/>
+          </w:rPr>
+          <w:tab/>
+        </w:r>
+        <w:r>
+          <w:rPr>
+            <w:webHidden/>
+          </w:rPr>
+          <w:fldChar w:fldCharType="begin"/>
+        </w:r>
+        <w:r>
+          <w:rPr>
+            <w:webHidden/>
+          </w:rPr>
+          <w:instrText xml:space="preserve"> PAGEREF _Toc449523770 \h </w:instrText>
+        </w:r>
+        <w:r>
+          <w:rPr>
+            <w:webHidden/>
+          </w:rPr>
+        </w:r>
+        <w:r>
+          <w:rPr>
+            <w:webHidden/>
+          </w:rPr>
+          <w:fldChar w:fldCharType="separate"/>
+        </w:r>
+        <w:r>
+          <w:rPr>
+            <w:webHidden/>
+          </w:rPr>
+          <w:t>26</w:t>
+        </w:r>
+        <w:r>
+          <w:rPr>
+            <w:webHidden/>
+          </w:rPr>
+          <w:fldChar w:fldCharType="end"/>
+        </w:r>
+      </w:hyperlink>
+    </w:p>
+    <w:p>
+      <w:pPr>
+        <w:pStyle w:val="Verzeichnis2"/>
+        <w:rPr>
+          <w:rFonts w:asciiTheme="minorHAnsi" w:eastAsiaTheme="minorEastAsia" w:hAnsiTheme="minorHAnsi" w:cstheme="minorBidi"/>
+          <w:sz w:val="24"/>
+          <w:szCs w:val="24"/>
+        </w:rPr>
+      </w:pPr>
+      <w:hyperlink w:anchor="_Toc449523771" w:history="1">
+        <w:r>
+          <w:rPr>
+            <w:rStyle w:val="Link"/>
+          </w:rPr>
+          <w:t>5.4</w:t>
+        </w:r>
+        <w:r>
+          <w:rPr>
+            <w:rFonts w:asciiTheme="minorHAnsi" w:eastAsiaTheme="minorEastAsia" w:hAnsiTheme="minorHAnsi" w:cstheme="minorBidi"/>
+            <w:sz w:val="24"/>
+            <w:szCs w:val="24"/>
+          </w:rPr>
+          <w:tab/>
+        </w:r>
+        <w:r>
+          <w:rPr>
+            <w:rStyle w:val="Link"/>
+          </w:rPr>
+          <w:t>Zusammenfassung der Standardtypen</w:t>
+        </w:r>
+        <w:r>
+          <w:rPr>
+            <w:webHidden/>
+          </w:rPr>
+          <w:tab/>
+        </w:r>
+        <w:r>
+          <w:rPr>
+            <w:webHidden/>
+          </w:rPr>
+          <w:fldChar w:fldCharType="begin"/>
+        </w:r>
+        <w:r>
+          <w:rPr>
+            <w:webHidden/>
+          </w:rPr>
+          <w:instrText xml:space="preserve"> PAGEREF _Toc449523771 \h </w:instrText>
+        </w:r>
+        <w:r>
+          <w:rPr>
+            <w:webHidden/>
+          </w:rPr>
+        </w:r>
+        <w:r>
+          <w:rPr>
+            <w:webHidden/>
+          </w:rPr>
+          <w:fldChar w:fldCharType="separate"/>
+        </w:r>
+        <w:r>
+          <w:rPr>
+            <w:webHidden/>
+          </w:rPr>
+          <w:t>26</w:t>
         </w:r>
         <w:r>
           <w:rPr>
@@ -3491,7 +3168,7 @@
           <w:szCs w:val="24"/>
         </w:rPr>
       </w:pPr>
-      <w:hyperlink w:anchor="_Toc448153178" w:history="1">
+      <w:hyperlink w:anchor="_Toc449523772" w:history="1">
         <w:r>
           <w:rPr>
             <w:rStyle w:val="Link"/>
@@ -3511,7 +3188,7 @@
           <w:rPr>
             <w:rStyle w:val="Link"/>
           </w:rPr>
-          <w:t>Demonstration der Standardtypen am Fallbeispiel DPDHL Group</w:t>
+          <w:t>Kritische Würdigung der Standardtypen</w:t>
         </w:r>
         <w:r>
           <w:rPr>
@@ -3529,7 +3206,7 @@
           <w:rPr>
             <w:webHidden/>
           </w:rPr>
-          <w:instrText xml:space="preserve"> PAGEREF _Toc448153178 \h </w:instrText>
+          <w:instrText xml:space="preserve"> PAGEREF _Toc449523772 \h </w:instrText>
         </w:r>
         <w:r>
           <w:rPr>
@@ -3546,7 +3223,7 @@
           <w:rPr>
             <w:webHidden/>
           </w:rPr>
-          <w:t>24</w:t>
+          <w:t>27</w:t>
         </w:r>
         <w:r>
           <w:rPr>
@@ -3566,7 +3243,7 @@
           <w:szCs w:val="24"/>
         </w:rPr>
       </w:pPr>
-      <w:hyperlink w:anchor="_Toc448153179" w:history="1">
+      <w:hyperlink w:anchor="_Toc449523773" w:history="1">
         <w:r>
           <w:rPr>
             <w:rStyle w:val="Link"/>
@@ -3586,7 +3263,7 @@
           <w:rPr>
             <w:rStyle w:val="Link"/>
           </w:rPr>
-          <w:t>Evaluation der Zielerreichung und Ausblick</w:t>
+          <w:t>Demonstration der Standardtypen am Fallbeispiel DPDHL Group</w:t>
         </w:r>
         <w:r>
           <w:rPr>
@@ -3604,7 +3281,7 @@
           <w:rPr>
             <w:webHidden/>
           </w:rPr>
-          <w:instrText xml:space="preserve"> PAGEREF _Toc448153179 \h </w:instrText>
+          <w:instrText xml:space="preserve"> PAGEREF _Toc449523773 \h </w:instrText>
         </w:r>
         <w:r>
           <w:rPr>
@@ -3621,7 +3298,7 @@
           <w:rPr>
             <w:webHidden/>
           </w:rPr>
-          <w:t>25</w:t>
+          <w:t>28</w:t>
         </w:r>
         <w:r>
           <w:rPr>
@@ -3641,7 +3318,7 @@
           <w:szCs w:val="24"/>
         </w:rPr>
       </w:pPr>
-      <w:hyperlink w:anchor="_Toc448153180" w:history="1">
+      <w:hyperlink w:anchor="_Toc449523774" w:history="1">
         <w:r>
           <w:rPr>
             <w:rStyle w:val="Link"/>
@@ -3661,7 +3338,7 @@
           <w:rPr>
             <w:rStyle w:val="Link"/>
           </w:rPr>
-          <w:t>Literaturverzeichnis</w:t>
+          <w:t>Evaluation der Zielerreichung und Ausblick</w:t>
         </w:r>
         <w:r>
           <w:rPr>
@@ -3679,7 +3356,7 @@
           <w:rPr>
             <w:webHidden/>
           </w:rPr>
-          <w:instrText xml:space="preserve"> PAGEREF _Toc448153180 \h </w:instrText>
+          <w:instrText xml:space="preserve"> PAGEREF _Toc449523774 \h </w:instrText>
         </w:r>
         <w:r>
           <w:rPr>
@@ -3696,7 +3373,7 @@
           <w:rPr>
             <w:webHidden/>
           </w:rPr>
-          <w:t>26</w:t>
+          <w:t>29</w:t>
         </w:r>
         <w:r>
           <w:rPr>
@@ -3716,11 +3393,86 @@
           <w:szCs w:val="24"/>
         </w:rPr>
       </w:pPr>
-      <w:hyperlink w:anchor="_Toc448153181" w:history="1">
+      <w:hyperlink w:anchor="_Toc449523775" w:history="1">
         <w:r>
           <w:rPr>
             <w:rStyle w:val="Link"/>
           </w:rPr>
+          <w:t>9</w:t>
+        </w:r>
+        <w:r>
+          <w:rPr>
+            <w:rFonts w:asciiTheme="minorHAnsi" w:eastAsiaTheme="minorEastAsia" w:hAnsiTheme="minorHAnsi" w:cstheme="minorBidi"/>
+            <w:b w:val="0"/>
+            <w:sz w:val="24"/>
+            <w:szCs w:val="24"/>
+          </w:rPr>
+          <w:tab/>
+        </w:r>
+        <w:r>
+          <w:rPr>
+            <w:rStyle w:val="Link"/>
+          </w:rPr>
+          <w:t>Literaturverzeichnis</w:t>
+        </w:r>
+        <w:r>
+          <w:rPr>
+            <w:webHidden/>
+          </w:rPr>
+          <w:tab/>
+        </w:r>
+        <w:r>
+          <w:rPr>
+            <w:webHidden/>
+          </w:rPr>
+          <w:fldChar w:fldCharType="begin"/>
+        </w:r>
+        <w:r>
+          <w:rPr>
+            <w:webHidden/>
+          </w:rPr>
+          <w:instrText xml:space="preserve"> PAGEREF _Toc449523775 \h </w:instrText>
+        </w:r>
+        <w:r>
+          <w:rPr>
+            <w:webHidden/>
+          </w:rPr>
+        </w:r>
+        <w:r>
+          <w:rPr>
+            <w:webHidden/>
+          </w:rPr>
+          <w:fldChar w:fldCharType="separate"/>
+        </w:r>
+        <w:r>
+          <w:rPr>
+            <w:webHidden/>
+          </w:rPr>
+          <w:t>30</w:t>
+        </w:r>
+        <w:r>
+          <w:rPr>
+            <w:webHidden/>
+          </w:rPr>
+          <w:fldChar w:fldCharType="end"/>
+        </w:r>
+      </w:hyperlink>
+    </w:p>
+    <w:p>
+      <w:pPr>
+        <w:pStyle w:val="Verzeichnis1"/>
+        <w:rPr>
+          <w:rFonts w:asciiTheme="minorHAnsi" w:eastAsiaTheme="minorEastAsia" w:hAnsiTheme="minorHAnsi" w:cstheme="minorBidi"/>
+          <w:b w:val="0"/>
+          <w:sz w:val="24"/>
+          <w:szCs w:val="24"/>
+        </w:rPr>
+      </w:pPr>
+      <w:hyperlink w:anchor="_Toc449523776" w:history="1">
+        <w:r>
+          <w:rPr>
+            <w:rStyle w:val="Link"/>
+          </w:rPr>
           <w:t>Erklärung</w:t>
         </w:r>
         <w:r>
@@ -3739,7 +3491,7 @@
           <w:rPr>
             <w:webHidden/>
           </w:rPr>
-          <w:instrText xml:space="preserve"> PAGEREF _Toc448153181 \h </w:instrText>
+          <w:instrText xml:space="preserve"> PAGEREF _Toc449523776 \h </w:instrText>
         </w:r>
         <w:r>
           <w:rPr>
@@ -3756,7 +3508,7 @@
           <w:rPr>
             <w:webHidden/>
           </w:rPr>
-          <w:t>28</w:t>
+          <w:t>32</w:t>
         </w:r>
         <w:r>
           <w:rPr>
@@ -3790,7 +3542,7 @@
       <w:pPr>
         <w:pStyle w:val="berschrift1ohneNummerierung"/>
       </w:pPr>
-      <w:bookmarkStart w:id="14" w:name="_Toc448153144"/>
+      <w:bookmarkStart w:id="14" w:name="_Toc449523743"/>
       <w:r>
         <w:lastRenderedPageBreak/>
         <w:t>A</w:t>
@@ -4078,7 +3830,7 @@
       <w:pPr>
         <w:pStyle w:val="berschrift1ohneNummerierung"/>
       </w:pPr>
-      <w:bookmarkStart w:id="15" w:name="_Toc448153145"/>
+      <w:bookmarkStart w:id="15" w:name="_Toc449523744"/>
       <w:r>
         <w:lastRenderedPageBreak/>
         <w:t>Tabellenverzeichnis</w:t>
@@ -4190,7 +3942,7 @@
           <w:lang w:val="en-US"/>
         </w:rPr>
       </w:pPr>
-      <w:bookmarkStart w:id="17" w:name="_Toc448153146"/>
+      <w:bookmarkStart w:id="17" w:name="_Toc449523745"/>
       <w:proofErr w:type="spellStart"/>
       <w:r>
         <w:rPr>
@@ -4658,7 +4410,7 @@
         <w:pStyle w:val="berschrift1"/>
       </w:pPr>
       <w:bookmarkStart w:id="18" w:name="_Ref445636100"/>
-      <w:bookmarkStart w:id="19" w:name="_Toc448153147"/>
+      <w:bookmarkStart w:id="19" w:name="_Toc449523746"/>
       <w:r>
         <w:lastRenderedPageBreak/>
         <w:t>Einleitung</w:t>
@@ -4721,7 +4473,15 @@
         <w:t>Dieser Grundsatz gilt auch für jede Unternehmung</w:t>
       </w:r>
       <w:r>
-        <w:t xml:space="preserve">, denn einerseits verändert sich stets deren Umwelt und andererseits müssen sie sich selbst verändern, um Wettbewerbsvorteile gegenüber der Konkurrenz zu erarbeiten und damit langfristig erfolgreich zu sein (vgl. Kapitel </w:t>
+        <w:t xml:space="preserve">, denn </w:t>
+      </w:r>
+      <w:bookmarkStart w:id="20" w:name="_GoBack"/>
+      <w:r>
+        <w:t xml:space="preserve">einerseits verändert sich stets deren Umwelt und andererseits müssen sie sich </w:t>
+      </w:r>
+      <w:bookmarkEnd w:id="20"/>
+      <w:r>
+        <w:t xml:space="preserve">selbst verändern, um Wettbewerbsvorteile gegenüber der Konkurrenz zu erarbeiten und damit langfristig erfolgreich zu sein (vgl. Kapitel </w:t>
       </w:r>
       <w:r>
         <w:fldChar w:fldCharType="begin"/>
@@ -4881,7 +4641,7 @@
       <w:r>
         <w:t xml:space="preserve">. </w:t>
       </w:r>
-      <w:commentRangeStart w:id="20"/>
+      <w:commentRangeStart w:id="21"/>
       <w:r>
         <w:t xml:space="preserve">Aufgrund der anhaltenden Digitalisierung hat die </w:t>
       </w:r>
@@ -4900,12 +4660,12 @@
       <w:r>
         <w:t>Einfluss auf diesen Zeitpunkt</w:t>
       </w:r>
-      <w:commentRangeEnd w:id="20"/>
+      <w:commentRangeEnd w:id="21"/>
       <w:r>
         <w:rPr>
           <w:rStyle w:val="Kommentarzeichen"/>
         </w:rPr>
-        <w:commentReference w:id="20"/>
+        <w:commentReference w:id="21"/>
       </w:r>
       <w:r>
         <w:t>.</w:t>
@@ -4913,7 +4673,7 @@
       <w:r>
         <w:t xml:space="preserve"> </w:t>
       </w:r>
-      <w:commentRangeStart w:id="21"/>
+      <w:commentRangeStart w:id="22"/>
       <w:r>
         <w:t xml:space="preserve">Kritische </w:t>
       </w:r>
@@ -4941,12 +4701,12 @@
       <w:r>
         <w:t>Release-Management</w:t>
       </w:r>
-      <w:commentRangeEnd w:id="21"/>
+      <w:commentRangeEnd w:id="22"/>
       <w:r>
         <w:rPr>
           <w:rStyle w:val="Kommentarzeichen"/>
         </w:rPr>
-        <w:commentReference w:id="21"/>
+        <w:commentReference w:id="22"/>
       </w:r>
       <w:r>
         <w:t>. A</w:t>
@@ -5064,7 +4824,7 @@
       <w:r>
         <w:t xml:space="preserve">. </w:t>
       </w:r>
-      <w:commentRangeStart w:id="22"/>
+      <w:commentRangeStart w:id="23"/>
       <w:r>
         <w:t xml:space="preserve">Die Softwareentwicklung findet in vielen Fällen jedoch isoliert vom IT-Service-Management und damit dem </w:t>
       </w:r>
@@ -5074,23 +4834,23 @@
       <w:r>
         <w:t xml:space="preserve"> statt, da nicht die Innovation, sondern die Stabilität im Vordergrund steht. </w:t>
       </w:r>
-      <w:commentRangeEnd w:id="22"/>
+      <w:commentRangeEnd w:id="23"/>
       <w:r>
         <w:rPr>
           <w:rStyle w:val="Kommentarzeichen"/>
         </w:rPr>
-        <w:commentReference w:id="22"/>
-      </w:r>
-      <w:commentRangeStart w:id="23"/>
+        <w:commentReference w:id="23"/>
+      </w:r>
+      <w:commentRangeStart w:id="24"/>
       <w:r>
         <w:t>Daher sind Prozesse und Abläufe im IT-Service-Management typischerweise nicht agil, sondern starr</w:t>
       </w:r>
-      <w:commentRangeEnd w:id="23"/>
+      <w:commentRangeEnd w:id="24"/>
       <w:r>
         <w:rPr>
           <w:rStyle w:val="Kommentarzeichen"/>
         </w:rPr>
-        <w:commentReference w:id="23"/>
+        <w:commentReference w:id="24"/>
       </w:r>
       <w:r>
         <w:t>. Diese Entkopplung</w:t>
@@ -5117,7 +4877,7 @@
       <w:r>
         <w:t>“ und daher zu einer schlechteren Wettbewerbsfähigkeit</w:t>
       </w:r>
-      <w:commentRangeStart w:id="24"/>
+      <w:commentRangeStart w:id="25"/>
       <w:r>
         <w:t>. Dieses Problem versucht der Ansatz „</w:t>
       </w:r>
@@ -5153,29 +4913,29 @@
       <w:r>
         <w:t>“) aufgehoben wird</w:t>
       </w:r>
-      <w:commentRangeEnd w:id="24"/>
+      <w:commentRangeEnd w:id="25"/>
       <w:r>
         <w:rPr>
           <w:rStyle w:val="Kommentarzeichen"/>
         </w:rPr>
-        <w:commentReference w:id="24"/>
+        <w:commentReference w:id="25"/>
       </w:r>
       <w:r>
         <w:t xml:space="preserve">. </w:t>
       </w:r>
-      <w:commentRangeStart w:id="25"/>
+      <w:commentRangeStart w:id="26"/>
       <w:r>
         <w:t>Neben einer tieferen Zusammenarbeit in einem Team, stehen Standardisierung und Automatisierung sowie der Abbau von Bürokratie im Fokus dieses Ansatzes.</w:t>
       </w:r>
       <w:r>
         <w:t xml:space="preserve"> </w:t>
       </w:r>
-      <w:commentRangeEnd w:id="25"/>
+      <w:commentRangeEnd w:id="26"/>
       <w:r>
         <w:rPr>
           <w:rStyle w:val="Kommentarzeichen"/>
         </w:rPr>
-        <w:commentReference w:id="25"/>
+        <w:commentReference w:id="26"/>
       </w:r>
       <w:r>
         <w:t xml:space="preserve">Die typischen </w:t>
@@ -5286,7 +5046,7 @@
       <w:r>
         <w:t xml:space="preserve">. </w:t>
       </w:r>
-      <w:commentRangeStart w:id="26"/>
+      <w:commentRangeStart w:id="27"/>
       <w:r>
         <w:t xml:space="preserve">Dadurch entsteht Unternehmen bei der Umsetzung von konkreten </w:t>
       </w:r>
@@ -5296,12 +5056,12 @@
       <w:r>
         <w:t xml:space="preserve"> Prozessen ein erhöhter Aufwand.</w:t>
       </w:r>
-      <w:commentRangeEnd w:id="26"/>
+      <w:commentRangeEnd w:id="27"/>
       <w:r>
         <w:rPr>
           <w:rStyle w:val="Kommentarzeichen"/>
         </w:rPr>
-        <w:commentReference w:id="26"/>
+        <w:commentReference w:id="27"/>
       </w:r>
     </w:p>
     <w:p>
@@ -5531,14 +5291,14 @@
       <w:pPr>
         <w:pStyle w:val="berschrift1"/>
       </w:pPr>
-      <w:bookmarkStart w:id="27" w:name="_Ref442963595"/>
-      <w:bookmarkStart w:id="28" w:name="_Toc448153148"/>
+      <w:bookmarkStart w:id="28" w:name="_Ref442963595"/>
+      <w:bookmarkStart w:id="29" w:name="_Toc449523747"/>
       <w:r>
         <w:lastRenderedPageBreak/>
         <w:t>Grundlagen</w:t>
       </w:r>
-      <w:bookmarkEnd w:id="27"/>
       <w:bookmarkEnd w:id="28"/>
+      <w:bookmarkEnd w:id="29"/>
     </w:p>
     <w:p>
       <w:r>
@@ -5567,8 +5327,8 @@
       <w:pPr>
         <w:pStyle w:val="berschrift2"/>
       </w:pPr>
-      <w:bookmarkStart w:id="29" w:name="_Ref445029358"/>
-      <w:bookmarkStart w:id="30" w:name="_Toc448153149"/>
+      <w:bookmarkStart w:id="30" w:name="_Ref445029358"/>
+      <w:bookmarkStart w:id="31" w:name="_Toc449523748"/>
       <w:r>
         <w:t>Innovation</w:t>
       </w:r>
@@ -5584,8 +5344,8 @@
       <w:r>
         <w:t>sicherung</w:t>
       </w:r>
-      <w:bookmarkEnd w:id="29"/>
       <w:bookmarkEnd w:id="30"/>
+      <w:bookmarkEnd w:id="31"/>
     </w:p>
     <w:p>
       <w:r>
@@ -6936,9 +6696,9 @@
         <w:pStyle w:val="Beschriftung"/>
         <w:spacing w:after="120" w:line="240" w:lineRule="auto"/>
       </w:pPr>
-      <w:bookmarkStart w:id="31" w:name="_Ref445566438"/>
-      <w:bookmarkStart w:id="32" w:name="_Ref444943110"/>
-      <w:bookmarkStart w:id="33" w:name="_Toc448149312"/>
+      <w:bookmarkStart w:id="32" w:name="_Ref445566438"/>
+      <w:bookmarkStart w:id="33" w:name="_Ref444943110"/>
+      <w:bookmarkStart w:id="34" w:name="_Toc448149312"/>
       <w:r>
         <w:rPr>
           <w:b/>
@@ -7013,7 +6773,7 @@
         </w:rPr>
         <w:fldChar w:fldCharType="end"/>
       </w:r>
-      <w:bookmarkEnd w:id="31"/>
+      <w:bookmarkEnd w:id="32"/>
       <w:r>
         <w:rPr>
           <w:b/>
@@ -7034,8 +6794,8 @@
         </w:rPr>
         <w:t xml:space="preserve"> Market</w:t>
       </w:r>
-      <w:bookmarkEnd w:id="32"/>
       <w:bookmarkEnd w:id="33"/>
+      <w:bookmarkEnd w:id="34"/>
     </w:p>
     <w:p>
       <w:pPr>
@@ -7481,11 +7241,11 @@
       <w:pPr>
         <w:pStyle w:val="berschrift2"/>
       </w:pPr>
-      <w:bookmarkStart w:id="34" w:name="_Ref445650448"/>
-      <w:bookmarkStart w:id="35" w:name="_Ref445650466"/>
-      <w:bookmarkStart w:id="36" w:name="_Ref445650514"/>
-      <w:bookmarkStart w:id="37" w:name="_Ref445650529"/>
-      <w:bookmarkStart w:id="38" w:name="_Toc448153150"/>
+      <w:bookmarkStart w:id="35" w:name="_Ref445650448"/>
+      <w:bookmarkStart w:id="36" w:name="_Ref445650466"/>
+      <w:bookmarkStart w:id="37" w:name="_Ref445650514"/>
+      <w:bookmarkStart w:id="38" w:name="_Ref445650529"/>
+      <w:bookmarkStart w:id="39" w:name="_Toc449523749"/>
       <w:r>
         <w:lastRenderedPageBreak/>
         <w:t>Innovationssteuerung</w:t>
@@ -7496,11 +7256,11 @@
       <w:r>
         <w:t>Management</w:t>
       </w:r>
-      <w:bookmarkEnd w:id="34"/>
       <w:bookmarkEnd w:id="35"/>
       <w:bookmarkEnd w:id="36"/>
       <w:bookmarkEnd w:id="37"/>
       <w:bookmarkEnd w:id="38"/>
+      <w:bookmarkEnd w:id="39"/>
     </w:p>
     <w:p>
       <w:r>
@@ -8264,13 +8024,13 @@
       <w:pPr>
         <w:pStyle w:val="berschrift2"/>
       </w:pPr>
-      <w:bookmarkStart w:id="39" w:name="_Ref445276009"/>
-      <w:bookmarkStart w:id="40" w:name="_Toc448153151"/>
+      <w:bookmarkStart w:id="40" w:name="_Ref445276009"/>
+      <w:bookmarkStart w:id="41" w:name="_Toc449523750"/>
       <w:r>
         <w:t>Der Produktlebenszyklus</w:t>
       </w:r>
-      <w:bookmarkEnd w:id="39"/>
       <w:bookmarkEnd w:id="40"/>
+      <w:bookmarkEnd w:id="41"/>
     </w:p>
     <w:p>
       <w:r>
@@ -8788,8 +8548,8 @@
           <w:b/>
         </w:rPr>
       </w:pPr>
-      <w:bookmarkStart w:id="41" w:name="_Ref446672107"/>
-      <w:bookmarkStart w:id="42" w:name="_Toc448149313"/>
+      <w:bookmarkStart w:id="42" w:name="_Ref446672107"/>
+      <w:bookmarkStart w:id="43" w:name="_Toc448149313"/>
       <w:r>
         <w:rPr>
           <w:b/>
@@ -8864,7 +8624,7 @@
         </w:rPr>
         <w:fldChar w:fldCharType="end"/>
       </w:r>
-      <w:bookmarkEnd w:id="41"/>
+      <w:bookmarkEnd w:id="42"/>
       <w:r>
         <w:rPr>
           <w:b/>
@@ -8877,7 +8637,7 @@
         </w:rPr>
         <w:t>harakteristische Produktlebenszyklen</w:t>
       </w:r>
-      <w:bookmarkEnd w:id="42"/>
+      <w:bookmarkEnd w:id="43"/>
     </w:p>
     <w:p>
       <w:pPr>
@@ -10614,8 +10374,8 @@
           <w:b/>
         </w:rPr>
       </w:pPr>
-      <w:bookmarkStart w:id="43" w:name="_Ref445303931"/>
-      <w:bookmarkStart w:id="44" w:name="_Toc448149319"/>
+      <w:bookmarkStart w:id="44" w:name="_Ref445303931"/>
+      <w:bookmarkStart w:id="45" w:name="_Toc448149319"/>
       <w:r>
         <w:rPr>
           <w:b/>
@@ -10690,14 +10450,14 @@
         </w:rPr>
         <w:fldChar w:fldCharType="end"/>
       </w:r>
-      <w:bookmarkEnd w:id="43"/>
+      <w:bookmarkEnd w:id="44"/>
       <w:r>
         <w:rPr>
           <w:b/>
         </w:rPr>
         <w:t>: Zuordnung der Produktlebenszyklusphasen</w:t>
       </w:r>
-      <w:bookmarkEnd w:id="44"/>
+      <w:bookmarkEnd w:id="45"/>
     </w:p>
     <w:p>
       <w:pPr>
@@ -10740,16 +10500,16 @@
       <w:pPr>
         <w:pStyle w:val="berschrift2"/>
       </w:pPr>
-      <w:bookmarkStart w:id="45" w:name="_Ref446517190"/>
-      <w:bookmarkStart w:id="46" w:name="_Toc448153152"/>
+      <w:bookmarkStart w:id="46" w:name="_Ref446517190"/>
+      <w:bookmarkStart w:id="47" w:name="_Toc449523751"/>
       <w:r>
         <w:t xml:space="preserve">Produktveröffentlichung durch Standards im </w:t>
       </w:r>
       <w:r>
         <w:t>Release-Management</w:t>
       </w:r>
-      <w:bookmarkEnd w:id="45"/>
       <w:bookmarkEnd w:id="46"/>
+      <w:bookmarkEnd w:id="47"/>
     </w:p>
     <w:p>
       <w:r>
@@ -11016,9 +10776,9 @@
           <w:b/>
         </w:rPr>
       </w:pPr>
-      <w:bookmarkStart w:id="47" w:name="_Ref445901269"/>
-      <w:bookmarkStart w:id="48" w:name="_Ref445031218"/>
-      <w:bookmarkStart w:id="49" w:name="_Toc448149314"/>
+      <w:bookmarkStart w:id="48" w:name="_Ref445901269"/>
+      <w:bookmarkStart w:id="49" w:name="_Ref445031218"/>
+      <w:bookmarkStart w:id="50" w:name="_Toc448149314"/>
       <w:r>
         <w:rPr>
           <w:b/>
@@ -11093,15 +10853,15 @@
         </w:rPr>
         <w:fldChar w:fldCharType="end"/>
       </w:r>
-      <w:bookmarkEnd w:id="47"/>
+      <w:bookmarkEnd w:id="48"/>
       <w:r>
         <w:rPr>
           <w:b/>
         </w:rPr>
         <w:t>: Zusammenhang Produkt zu Release</w:t>
       </w:r>
-      <w:bookmarkEnd w:id="48"/>
       <w:bookmarkEnd w:id="49"/>
+      <w:bookmarkEnd w:id="50"/>
     </w:p>
     <w:p>
       <w:pPr>
@@ -11507,7 +11267,7 @@
       <w:r>
         <w:t xml:space="preserve">Solch eine Konstellation wird </w:t>
       </w:r>
-      <w:commentRangeStart w:id="50"/>
+      <w:commentRangeStart w:id="51"/>
       <w:r>
         <w:t xml:space="preserve">in Kapitel </w:t>
       </w:r>
@@ -11529,12 +11289,12 @@
       <w:r>
         <w:t xml:space="preserve"> beschrieben</w:t>
       </w:r>
-      <w:commentRangeEnd w:id="50"/>
+      <w:commentRangeEnd w:id="51"/>
       <w:r>
         <w:rPr>
           <w:rStyle w:val="Kommentarzeichen"/>
         </w:rPr>
-        <w:commentReference w:id="50"/>
+        <w:commentReference w:id="51"/>
       </w:r>
       <w:r>
         <w:t xml:space="preserve">. </w:t>
@@ -12048,18 +11808,18 @@
       <w:r>
         <w:t>effizienter und effektiver Umgang mit Änderungen („</w:t>
       </w:r>
-      <w:commentRangeStart w:id="51"/>
+      <w:commentRangeStart w:id="52"/>
       <w:proofErr w:type="spellStart"/>
       <w:r>
         <w:t>Changes</w:t>
       </w:r>
-      <w:commentRangeEnd w:id="51"/>
+      <w:commentRangeEnd w:id="52"/>
       <w:proofErr w:type="spellEnd"/>
       <w:r>
         <w:rPr>
           <w:rStyle w:val="Kommentarzeichen"/>
         </w:rPr>
-        <w:commentReference w:id="51"/>
+        <w:commentReference w:id="52"/>
       </w:r>
       <w:r>
         <w:t>“)</w:t>
@@ -12928,8 +12688,8 @@
           <w:b/>
         </w:rPr>
       </w:pPr>
-      <w:bookmarkStart w:id="52" w:name="_Ref445907730"/>
-      <w:bookmarkStart w:id="53" w:name="_Toc448149315"/>
+      <w:bookmarkStart w:id="53" w:name="_Ref445907730"/>
+      <w:bookmarkStart w:id="54" w:name="_Toc448149315"/>
       <w:r>
         <w:rPr>
           <w:b/>
@@ -13004,14 +12764,14 @@
         </w:rPr>
         <w:fldChar w:fldCharType="end"/>
       </w:r>
-      <w:bookmarkEnd w:id="52"/>
+      <w:bookmarkEnd w:id="53"/>
       <w:r>
         <w:rPr>
           <w:b/>
         </w:rPr>
         <w:t>: Überblick ITIL</w:t>
       </w:r>
-      <w:bookmarkEnd w:id="53"/>
+      <w:bookmarkEnd w:id="54"/>
     </w:p>
     <w:p>
       <w:pPr>
@@ -13323,19 +13083,11 @@
       <w:pPr>
         <w:pStyle w:val="berschrift1"/>
       </w:pPr>
-      <w:bookmarkStart w:id="54" w:name="_Ref442963836"/>
-      <w:bookmarkStart w:id="55" w:name="_Toc448153153"/>
+      <w:bookmarkStart w:id="55" w:name="_Toc449523752"/>
       <w:r>
         <w:lastRenderedPageBreak/>
-        <w:t xml:space="preserve">Entwurfsaspekte der </w:t>
-      </w:r>
-      <w:r>
-        <w:t>Release-Management</w:t>
-      </w:r>
-      <w:r>
-        <w:t xml:space="preserve"> Standardtypen</w:t>
-      </w:r>
-      <w:bookmarkEnd w:id="54"/>
+        <w:t>Risikotypen des Produktlebenszyklus</w:t>
+      </w:r>
       <w:bookmarkEnd w:id="55"/>
     </w:p>
     <w:p>
@@ -13352,19 +13104,7 @@
         <w:t>Release</w:t>
       </w:r>
       <w:r>
-        <w:t xml:space="preserve">-Managements basieren. Diese werden daher als </w:t>
-      </w:r>
-      <w:r>
-        <w:t>Entwurfsaspekte</w:t>
-      </w:r>
-      <w:r>
-        <w:t xml:space="preserve"> bezeichnet.</w:t>
-      </w:r>
-      <w:r>
-        <w:t xml:space="preserve"> </w:t>
-      </w:r>
-      <w:r>
-        <w:t xml:space="preserve">Aufbauend auf den Ausführungen in Kapitel </w:t>
+        <w:t xml:space="preserve">-Managements basieren. Aufbauend auf den Ausführungen in Kapitel </w:t>
       </w:r>
       <w:r>
         <w:fldChar w:fldCharType="begin"/>
@@ -13385,100 +13125,13 @@
         <w:fldChar w:fldCharType="end"/>
       </w:r>
       <w:r>
-        <w:t xml:space="preserve"> erfolgt im ersten Teil dieses Kapitel eine übergreifende Betrachtung der Phasenunterschiede sowie eine detaillierte Beschreibung der einzelnen Phasen und deren spezifischen Risiken. Abgeschlossen wird das Teilkapitel mit einer Zusammenfassung der Risiken und möglicherweise einer Aggregation bei </w:t>
-      </w:r>
-      <w:r>
-        <w:t xml:space="preserve">aufgefallenen </w:t>
-      </w:r>
-      <w:r>
-        <w:t xml:space="preserve">Ähnlichkeiten. Im zweiten Teil des Kapitels werden die </w:t>
-      </w:r>
-      <w:r>
-        <w:t xml:space="preserve">im Kapitel </w:t>
-      </w:r>
-      <w:r>
-        <w:fldChar w:fldCharType="begin"/>
-      </w:r>
-      <w:r>
-        <w:instrText xml:space="preserve"> REF _Ref446517190 \r \h </w:instrText>
-      </w:r>
-      <w:r>
-        <w:fldChar w:fldCharType="separate"/>
-      </w:r>
-      <w:r>
-        <w:t>2.4</w:t>
-      </w:r>
-      <w:r>
-        <w:fldChar w:fldCharType="end"/>
-      </w:r>
-      <w:r>
-        <w:t xml:space="preserve"> angesprochenen </w:t>
-      </w:r>
-      <w:r>
-        <w:t>Prozesse</w:t>
-      </w:r>
-      <w:r>
-        <w:t xml:space="preserve"> des IT-</w:t>
-      </w:r>
-      <w:r>
-        <w:t>Release</w:t>
-      </w:r>
-      <w:r>
-        <w:t xml:space="preserve">-Managements detailliert vorgestellt. </w:t>
-      </w:r>
-    </w:p>
-    <w:p>
-      <w:pPr>
-        <w:pStyle w:val="berschrift2"/>
-      </w:pPr>
-      <w:bookmarkStart w:id="56" w:name="_Toc448153154"/>
-      <w:r>
-        <w:t xml:space="preserve">Risiken innerhalb </w:t>
-      </w:r>
-      <w:r>
-        <w:t>Produktlebenszyklusphasen</w:t>
-      </w:r>
-      <w:bookmarkEnd w:id="56"/>
-    </w:p>
-    <w:p>
-      <w:r>
-        <w:t xml:space="preserve">In Kapitel </w:t>
-      </w:r>
-      <w:r>
-        <w:fldChar w:fldCharType="begin"/>
-      </w:r>
-      <w:r>
-        <w:instrText xml:space="preserve"> REF _Ref445276009 \r \h </w:instrText>
-      </w:r>
-      <w:r>
-        <w:fldChar w:fldCharType="separate"/>
-      </w:r>
-      <w:r>
-        <w:t>2.3</w:t>
-      </w:r>
-      <w:r>
-        <w:fldChar w:fldCharType="end"/>
-      </w:r>
-      <w:r>
-        <w:t xml:space="preserve"> erfolgte eine Beschreibung der verschiedenen Produktlebenszyklusansätze</w:t>
-      </w:r>
-      <w:r>
-        <w:t>, die Vorstellung charakteristischer Umsatzverläufe</w:t>
-      </w:r>
-      <w:r>
-        <w:t xml:space="preserve"> und eine </w:t>
-      </w:r>
-      <w:r>
-        <w:t>Ableitung</w:t>
-      </w:r>
-      <w:r>
-        <w:t xml:space="preserve"> eine</w:t>
-      </w:r>
-      <w:r>
-        <w:t>s</w:t>
-      </w:r>
-      <w:r>
-        <w:t xml:space="preserve"> Basisproduktlebenszyklus. Ziel dieses Kapitels ist die Untersuchung der einzelnen Phasen auf spezifische Besonderheiten, um konkrete Risiken zu ermitteln. Charakteristisch für die einzelnen Phasen sind unterschiedliche Verläufe des Umsatzes</w:t>
+        <w:t xml:space="preserve"> erfolgt in diesem</w:t>
+      </w:r>
+      <w:r>
+        <w:t xml:space="preserve"> Kapitel </w:t>
+      </w:r>
+      <w:r>
+        <w:t>die Untersuchung der einzelnen Phasen auf spezifische Besonderheiten, um konkrete Risiken zu ermitteln. Charakteristisch für die einzelnen Phasen sind unterschiedliche Verläufe des Umsatzes</w:t>
       </w:r>
       <w:sdt>
         <w:sdtPr>
@@ -13536,7 +13189,53 @@
         </w:sdtContent>
       </w:sdt>
       <w:r>
-        <w:t>. Daher erfordert jede einzelne Phase ihre eigenen Aktivitäten in Bezug auf das Produkt und den Markt</w:t>
+        <w:t xml:space="preserve">. </w:t>
+      </w:r>
+    </w:p>
+    <w:p>
+      <w:pPr>
+        <w:rPr>
+          <w:highlight w:val="yellow"/>
+        </w:rPr>
+      </w:pPr>
+      <w:r>
+        <w:rPr>
+          <w:highlight w:val="yellow"/>
+        </w:rPr>
+        <w:t xml:space="preserve">Deckungsbeitrag Grafik von </w:t>
+      </w:r>
+      <w:proofErr w:type="spellStart"/>
+      <w:r>
+        <w:rPr>
+          <w:highlight w:val="yellow"/>
+        </w:rPr>
+        <w:t>Aumayr</w:t>
+      </w:r>
+      <w:proofErr w:type="spellEnd"/>
+      <w:r>
+        <w:rPr>
+          <w:highlight w:val="yellow"/>
+        </w:rPr>
+        <w:t xml:space="preserve"> über Phasen? Und oder </w:t>
+      </w:r>
+      <w:proofErr w:type="spellStart"/>
+      <w:r>
+        <w:rPr>
+          <w:highlight w:val="yellow"/>
+        </w:rPr>
+        <w:t>Lennertz</w:t>
+      </w:r>
+      <w:proofErr w:type="spellEnd"/>
+      <w:r>
+        <w:rPr>
+          <w:highlight w:val="yellow"/>
+        </w:rPr>
+        <w:t xml:space="preserve"> S. 20</w:t>
+      </w:r>
+    </w:p>
+    <w:p>
+      <w:r>
+        <w:t>Daher erfordert jede einzelne Phase ihre eigenen Aktivitäten in Bezug auf das Produkt und den Markt</w:t>
       </w:r>
       <w:sdt>
         <w:sdtPr>
@@ -13594,24 +13293,33 @@
         </w:sdtContent>
       </w:sdt>
       <w:r>
-        <w:t>.</w:t>
+        <w:t>. Abgeschlossen wird das K</w:t>
+      </w:r>
+      <w:r>
+        <w:t xml:space="preserve">apitel mit einer Zusammenfassung der Risiken und möglicherweise einer Aggregation bei </w:t>
+      </w:r>
+      <w:r>
+        <w:t xml:space="preserve">aufgefallenen </w:t>
+      </w:r>
+      <w:r>
+        <w:t xml:space="preserve">Ähnlichkeiten. </w:t>
+      </w:r>
+      <w:r>
+        <w:t>Diese bilden die Voraussetzung für die Untersuchung der Release-Managementprozesse im nächsten Hauptkapitel.</w:t>
       </w:r>
       <w:r>
         <w:t xml:space="preserve"> </w:t>
       </w:r>
-      <w:r>
-        <w:t>Die Untersuchung der einzelnen Phasen wird in den folgenden Kapiteln beschrieben und abschließend als Zusammenfassung dargestellt.</w:t>
-      </w:r>
-    </w:p>
-    <w:p>
-      <w:pPr>
-        <w:pStyle w:val="berschrift3"/>
-      </w:pPr>
-      <w:bookmarkStart w:id="57" w:name="_Toc448153155"/>
+    </w:p>
+    <w:p>
+      <w:pPr>
+        <w:pStyle w:val="berschrift2"/>
+      </w:pPr>
+      <w:bookmarkStart w:id="56" w:name="_Toc449523753"/>
       <w:r>
         <w:t>Entwicklung</w:t>
       </w:r>
-      <w:bookmarkEnd w:id="57"/>
+      <w:bookmarkEnd w:id="56"/>
     </w:p>
     <w:p>
       <w:r>
@@ -13767,11 +13475,7 @@
         <w:t>erfolgen</w:t>
       </w:r>
       <w:r>
-        <w:t>, um auch geis</w:t>
-      </w:r>
-      <w:r>
-        <w:lastRenderedPageBreak/>
-        <w:t>tige Mauern zu verhindern</w:t>
+        <w:t>, um auch geistige Mauern zu verhindern</w:t>
       </w:r>
       <w:sdt>
         <w:sdtPr>
@@ -14001,7 +13705,11 @@
         </w:sdtContent>
       </w:sdt>
       <w:r>
-        <w:t xml:space="preserve"> bezeichnet diesen Ablauf als Innovationsprozess. Entscheidend ist dabei die Flexibilität um auf unerwartete Entwicklungen reagieren zu können, da die Markt- und Wettbewerbssituation, vor allem bei Innovationen, mit einer hohen Unsicherheit verbunden ist </w:t>
+        <w:t xml:space="preserve"> bezeichnet diesen Ab</w:t>
+      </w:r>
+      <w:r>
+        <w:lastRenderedPageBreak/>
+        <w:t xml:space="preserve">lauf als Innovationsprozess. Entscheidend ist dabei die Flexibilität um auf unerwartete Entwicklungen reagieren zu können, da die Markt- und Wettbewerbssituation, vor allem bei Innovationen, mit einer hohen Unsicherheit verbunden ist </w:t>
       </w:r>
       <w:sdt>
         <w:sdtPr>
@@ -14387,14 +14095,13 @@
     </w:p>
     <w:p>
       <w:pPr>
-        <w:pStyle w:val="berschrift3"/>
-      </w:pPr>
-      <w:bookmarkStart w:id="58" w:name="_Toc448153156"/>
-      <w:r>
-        <w:lastRenderedPageBreak/>
+        <w:pStyle w:val="berschrift2"/>
+      </w:pPr>
+      <w:bookmarkStart w:id="57" w:name="_Toc449523754"/>
+      <w:r>
         <w:t>Einführung</w:t>
       </w:r>
-      <w:bookmarkEnd w:id="58"/>
+      <w:bookmarkEnd w:id="57"/>
     </w:p>
     <w:p>
       <w:r>
@@ -14541,7 +14248,11 @@
         <w:t xml:space="preserve"> entscheidet sich die zukünftige Entwicklung des Produkts auf dem Markt</w:t>
       </w:r>
       <w:r>
-        <w:t>, da die große Mehrheit diesen Referenzen folgt und es somit entweder</w:t>
+        <w:t>, da die große Mehrheit diesen Referenzen folgt und es somit ent</w:t>
+      </w:r>
+      <w:r>
+        <w:lastRenderedPageBreak/>
+        <w:t>weder</w:t>
       </w:r>
       <w:r>
         <w:t xml:space="preserve"> angenommen oder ein Flop</w:t>
@@ -14895,13 +14606,13 @@
     </w:p>
     <w:p>
       <w:pPr>
-        <w:pStyle w:val="berschrift3"/>
-      </w:pPr>
-      <w:bookmarkStart w:id="59" w:name="_Toc448153157"/>
+        <w:pStyle w:val="berschrift2"/>
+      </w:pPr>
+      <w:bookmarkStart w:id="58" w:name="_Toc449523755"/>
       <w:r>
         <w:t>Wachstum</w:t>
       </w:r>
-      <w:bookmarkEnd w:id="59"/>
+      <w:bookmarkEnd w:id="58"/>
     </w:p>
     <w:p>
       <w:r>
@@ -14984,11 +14695,7 @@
         <w:t xml:space="preserve"> </w:t>
       </w:r>
       <w:r>
-        <w:t xml:space="preserve">Die Aufbaukosten fallen an, da in dieser Phase die Ergänzung und Modifikation des Produkts sowie </w:t>
-      </w:r>
-      <w:r>
-        <w:lastRenderedPageBreak/>
-        <w:t xml:space="preserve">die Veröffentlichungen von unterschiedlichen Produktoptionen </w:t>
+        <w:t xml:space="preserve">Die Aufbaukosten fallen an, da in dieser Phase die Ergänzung und Modifikation des Produkts sowie die Veröffentlichungen von unterschiedlichen Produktoptionen </w:t>
       </w:r>
       <w:r>
         <w:t>notwendig wird, um das Z</w:t>
@@ -15186,13 +14893,14 @@
     </w:p>
     <w:p>
       <w:pPr>
-        <w:pStyle w:val="berschrift3"/>
-      </w:pPr>
-      <w:bookmarkStart w:id="60" w:name="_Toc448153158"/>
-      <w:r>
+        <w:pStyle w:val="berschrift2"/>
+      </w:pPr>
+      <w:bookmarkStart w:id="59" w:name="_Toc449523756"/>
+      <w:r>
+        <w:lastRenderedPageBreak/>
         <w:t>Reife</w:t>
       </w:r>
-      <w:bookmarkEnd w:id="60"/>
+      <w:bookmarkEnd w:id="59"/>
     </w:p>
     <w:p>
       <w:r>
@@ -15517,13 +15225,13 @@
     </w:p>
     <w:p>
       <w:pPr>
-        <w:pStyle w:val="berschrift3"/>
-      </w:pPr>
-      <w:bookmarkStart w:id="61" w:name="_Toc448153159"/>
+        <w:pStyle w:val="berschrift2"/>
+      </w:pPr>
+      <w:bookmarkStart w:id="60" w:name="_Toc449523757"/>
       <w:r>
         <w:t>Entsorgung</w:t>
       </w:r>
-      <w:bookmarkEnd w:id="61"/>
+      <w:bookmarkEnd w:id="60"/>
     </w:p>
     <w:p>
       <w:r>
@@ -15574,11 +15282,7 @@
         <w:t>Ziel ist der Abbau des Produkts und die Kostensenkung, da nur noch Nachzügler als Kunden gewonnen werden können</w:t>
       </w:r>
       <w:r>
-        <w:t xml:space="preserve">, da </w:t>
-      </w:r>
-      <w:r>
-        <w:lastRenderedPageBreak/>
-        <w:t>es nicht mehr konkurrenzfähig ist</w:t>
+        <w:t>, da es nicht mehr konkurrenzfähig ist</w:t>
       </w:r>
       <w:sdt>
         <w:sdtPr>
@@ -15836,13 +15540,14 @@
     </w:p>
     <w:p>
       <w:pPr>
-        <w:pStyle w:val="berschrift3"/>
-      </w:pPr>
-      <w:bookmarkStart w:id="62" w:name="_Toc448153160"/>
-      <w:r>
+        <w:pStyle w:val="berschrift2"/>
+      </w:pPr>
+      <w:bookmarkStart w:id="61" w:name="_Toc449523758"/>
+      <w:r>
+        <w:lastRenderedPageBreak/>
         <w:t>Zusammenfassung der Risiken der einzelnen Phasen</w:t>
       </w:r>
-      <w:bookmarkEnd w:id="62"/>
+      <w:bookmarkEnd w:id="61"/>
     </w:p>
     <w:p>
       <w:pPr>
@@ -15854,7 +15559,7 @@
         <w:rPr>
           <w:highlight w:val="yellow"/>
         </w:rPr>
-        <w:t>Ggf. Zusammenfassung Phasen aufgrund gleicher/ähnlicher Risiken</w:t>
+        <w:t>Kategorisierung der Risiken z. B. auf Zeit, Qualität, Kosten</w:t>
       </w:r>
     </w:p>
     <w:p>
@@ -15867,7 +15572,7 @@
         <w:rPr>
           <w:highlight w:val="yellow"/>
         </w:rPr>
-        <w:t>Kategorisierung der Risiken z. B. auf Zeit, Qualität, Kosten</w:t>
+        <w:t>Zuordnung Risikoprofil pro Phase</w:t>
       </w:r>
     </w:p>
     <w:p>
@@ -15880,41 +15585,13 @@
         <w:rPr>
           <w:highlight w:val="yellow"/>
         </w:rPr>
-        <w:t xml:space="preserve">Deckungsbeitrag Grafik von </w:t>
-      </w:r>
-      <w:proofErr w:type="spellStart"/>
+        <w:t>Zusammenfassung Phasen auf</w:t>
+      </w:r>
       <w:r>
         <w:rPr>
           <w:highlight w:val="yellow"/>
         </w:rPr>
-        <w:t>Aumayr</w:t>
-      </w:r>
-      <w:proofErr w:type="spellEnd"/>
-      <w:r>
-        <w:rPr>
-          <w:highlight w:val="yellow"/>
-        </w:rPr>
-        <w:t xml:space="preserve"> über Phasen?</w:t>
-      </w:r>
-      <w:r>
-        <w:rPr>
-          <w:highlight w:val="yellow"/>
-        </w:rPr>
-        <w:t xml:space="preserve"> Und oder </w:t>
-      </w:r>
-      <w:proofErr w:type="spellStart"/>
-      <w:r>
-        <w:rPr>
-          <w:highlight w:val="yellow"/>
-        </w:rPr>
-        <w:t>Lennertz</w:t>
-      </w:r>
-      <w:proofErr w:type="spellEnd"/>
-      <w:r>
-        <w:rPr>
-          <w:highlight w:val="yellow"/>
-        </w:rPr>
-        <w:t xml:space="preserve"> S. 20</w:t>
+        <w:t>grund gleicher/ähnlicher Risikoprofile</w:t>
       </w:r>
     </w:p>
     <w:p>
@@ -15942,6 +15619,12 @@
         <w:t>DevOps</w:t>
       </w:r>
       <w:proofErr w:type="spellEnd"/>
+      <w:r>
+        <w:rPr>
+          <w:highlight w:val="yellow"/>
+        </w:rPr>
+        <w:t>, da Risiko für Zeit und Qualität hoch, Kosten niedrig?</w:t>
+      </w:r>
     </w:p>
     <w:p>
       <w:pPr>
@@ -15963,24 +15646,25 @@
     </w:p>
     <w:p>
       <w:pPr>
-        <w:pStyle w:val="berschrift2"/>
-      </w:pPr>
-      <w:bookmarkStart w:id="63" w:name="_Toc448153161"/>
-      <w:commentRangeStart w:id="64"/>
-      <w:r>
+        <w:pStyle w:val="berschrift1"/>
+      </w:pPr>
+      <w:bookmarkStart w:id="62" w:name="_Toc449523759"/>
+      <w:commentRangeStart w:id="63"/>
+      <w:r>
+        <w:lastRenderedPageBreak/>
         <w:t>Prozesse</w:t>
       </w:r>
       <w:r>
         <w:t xml:space="preserve"> </w:t>
       </w:r>
-      <w:commentRangeEnd w:id="64"/>
+      <w:commentRangeEnd w:id="63"/>
       <w:r>
         <w:rPr>
           <w:rStyle w:val="Kommentarzeichen"/>
           <w:b w:val="0"/>
           <w:kern w:val="0"/>
         </w:rPr>
-        <w:commentReference w:id="64"/>
+        <w:commentReference w:id="63"/>
       </w:r>
       <w:r>
         <w:t xml:space="preserve">des </w:t>
@@ -15991,7 +15675,7 @@
       <w:r>
         <w:t>s zum Umgang mit Risiken</w:t>
       </w:r>
-      <w:bookmarkEnd w:id="63"/>
+      <w:bookmarkEnd w:id="62"/>
     </w:p>
     <w:p>
       <w:r>
@@ -16033,7 +15717,7 @@
       <w:r>
         <w:t xml:space="preserve"> Hierfür werden als Basis die Prozesse der ITIL Service Transition betrachtet und um Aspekte aus der ISO/IEC 20000 Norm sowie aus dem IT-Referenzmodell COBIT ergänzt. </w:t>
       </w:r>
-      <w:bookmarkStart w:id="65" w:name="_Ref446516759"/>
+      <w:bookmarkStart w:id="64" w:name="_Ref446516759"/>
       <w:r>
         <w:t>D</w:t>
       </w:r>
@@ -16068,41 +15752,66 @@
         <w:t xml:space="preserve"> Daraufhin erfolgt eine Betrachtung der Prozesse auf Ausgestaltungsmerkmale, die je nach Risikosituation unterschiedlich definiert werden müssen.</w:t>
       </w:r>
       <w:r>
-        <w:t xml:space="preserve"> Eine detaillierte Vorstellung kann aufgrund des Umfangs an dieser Stelle nicht erfolgen, dazu ist die Quellliteratur heranzuziehen. </w:t>
-      </w:r>
-    </w:p>
-    <w:p>
-      <w:pPr>
-        <w:pStyle w:val="berschrift3"/>
-      </w:pPr>
-      <w:bookmarkStart w:id="66" w:name="_Ref446517322"/>
-      <w:bookmarkStart w:id="67" w:name="_Toc448153162"/>
+        <w:t xml:space="preserve"> </w:t>
+      </w:r>
+      <w:r>
+        <w:t xml:space="preserve">Die Risikosituationen beziehen sich dabei auf die Erkenntnisse aus dem vorhergehenden Kapitel. </w:t>
+      </w:r>
+      <w:r>
+        <w:t xml:space="preserve">Eine detaillierte Vorstellung </w:t>
+      </w:r>
+      <w:r>
+        <w:t xml:space="preserve">der einzelnen Prozesse </w:t>
+      </w:r>
+      <w:r>
+        <w:t xml:space="preserve">kann aufgrund des Umfangs </w:t>
+      </w:r>
+      <w:r>
+        <w:t>an dieser Stelle nicht erfolgen. Dazu kann</w:t>
+      </w:r>
+      <w:r>
+        <w:t xml:space="preserve"> </w:t>
+      </w:r>
+      <w:r>
+        <w:t>die Quellliteratur herangezogen werden</w:t>
+      </w:r>
+      <w:r>
+        <w:t xml:space="preserve">. </w:t>
+      </w:r>
+    </w:p>
+    <w:p>
+      <w:pPr>
+        <w:pStyle w:val="berschrift2"/>
+      </w:pPr>
+      <w:bookmarkStart w:id="65" w:name="_Ref446517322"/>
+      <w:bookmarkStart w:id="66" w:name="_Toc449523760"/>
+      <w:bookmarkEnd w:id="64"/>
+      <w:r>
+        <w:t>T</w:t>
+      </w:r>
+      <w:r>
+        <w:t>r</w:t>
+      </w:r>
+      <w:r>
+        <w:t xml:space="preserve">ansition </w:t>
+      </w:r>
+      <w:proofErr w:type="spellStart"/>
+      <w:r>
+        <w:t>Planning</w:t>
+      </w:r>
+      <w:proofErr w:type="spellEnd"/>
+      <w:r>
+        <w:t xml:space="preserve"> </w:t>
+      </w:r>
+      <w:proofErr w:type="spellStart"/>
+      <w:r>
+        <w:t>and</w:t>
+      </w:r>
+      <w:proofErr w:type="spellEnd"/>
+      <w:r>
+        <w:t xml:space="preserve"> Support</w:t>
+      </w:r>
       <w:bookmarkEnd w:id="65"/>
-      <w:r>
-        <w:t>T</w:t>
-      </w:r>
-      <w:r>
-        <w:t>r</w:t>
-      </w:r>
-      <w:r>
-        <w:t xml:space="preserve">ansition </w:t>
-      </w:r>
-      <w:proofErr w:type="spellStart"/>
-      <w:r>
-        <w:t>Planning</w:t>
-      </w:r>
-      <w:proofErr w:type="spellEnd"/>
-      <w:r>
-        <w:t xml:space="preserve"> </w:t>
-      </w:r>
-      <w:proofErr w:type="spellStart"/>
-      <w:r>
-        <w:t>and</w:t>
-      </w:r>
-      <w:proofErr w:type="spellEnd"/>
-      <w:r>
-        <w:t xml:space="preserve"> Support</w:t>
-      </w:r>
       <w:bookmarkEnd w:id="66"/>
       <w:r>
         <w:rPr>
@@ -16112,7 +15821,6 @@
         </w:rPr>
         <w:t xml:space="preserve"> </w:t>
       </w:r>
-      <w:bookmarkEnd w:id="67"/>
     </w:p>
     <w:p>
       <w:r>
@@ -16173,11 +15881,7 @@
         </w:sdtContent>
       </w:sdt>
       <w:r>
-        <w:t xml:space="preserve">. Ziel ist es unter anderem die Veränderung innerhalb </w:t>
-      </w:r>
-      <w:r>
-        <w:lastRenderedPageBreak/>
-        <w:t>der geplanten Vorgaben hinsichtlich Kosten, Zeit und Qualität durchzuführen</w:t>
+        <w:t>. Ziel ist es unter anderem die Veränderung innerhalb der geplanten Vorgaben hinsichtlich Kosten, Zeit und Qualität durchzuführen</w:t>
       </w:r>
       <w:sdt>
         <w:sdtPr>
@@ -16421,6 +16125,7 @@
         </w:numPr>
       </w:pPr>
       <w:r>
+        <w:lastRenderedPageBreak/>
         <w:t>Kriterien und Berechtigungen für die Freigabe in spezifische Umgebungen</w:t>
       </w:r>
     </w:p>
@@ -16437,9 +16142,146 @@
       </w:r>
     </w:p>
     <w:p>
+      <w:commentRangeStart w:id="67"/>
+      <w:r>
+        <w:t>Einige dieser Aspekte sind relevant für die Konstruktion der Standardtypen, da sie je nach Produktlebenszyklusphase anders gestaltet werden sollten</w:t>
+      </w:r>
+      <w:commentRangeEnd w:id="67"/>
+      <w:r>
+        <w:rPr>
+          <w:rStyle w:val="Kommentarzeichen"/>
+        </w:rPr>
+        <w:commentReference w:id="67"/>
+      </w:r>
+      <w:r>
+        <w:t xml:space="preserve">. Von zentraler Bedeutung ist die Festlegung des </w:t>
+      </w:r>
+      <w:r>
+        <w:rPr>
+          <w:b/>
+        </w:rPr>
+        <w:t>Release-Zyklus</w:t>
+      </w:r>
+      <w:r>
+        <w:t>. Je größer der Abstand zwischen den Releases wi</w:t>
+      </w:r>
+      <w:r>
+        <w:t>rd, desto umfangreicher wird ein</w:t>
+      </w:r>
+      <w:r>
+        <w:t xml:space="preserve"> </w:t>
+      </w:r>
+      <w:r>
+        <w:t xml:space="preserve">einzelnes </w:t>
+      </w:r>
+      <w:r>
+        <w:t>Release hinsichtlich der umgesetzten Anforderungen und desto später kann das Feedback der Endkunden eingeholten werden</w:t>
+      </w:r>
+      <w:r>
+        <w:t xml:space="preserve"> – das Risiko einer Fehlentwicklung steigt</w:t>
+      </w:r>
+      <w:r>
+        <w:t xml:space="preserve"> (vgl. Kapitel 2.1).</w:t>
+      </w:r>
+      <w:r>
+        <w:t xml:space="preserve"> </w:t>
+      </w:r>
+      <w:r>
+        <w:t xml:space="preserve">Auch die Dauer bis eine notwendige Fehlerbehebung zur Verfügung gestellt werden kann </w:t>
+      </w:r>
+      <w:r>
+        <w:t>steigt und je nach Fehlerauswirkung sinkt die Kundenzufriedenheit bzw. entstehen erhöhte Prozesskosten. Der Testaufwand steigt aufgrund der größeren Komplexität ebenfalls sowie das Risiko einen Fehler zu übersehen und der Aufwand die Fehlerursache zu beheben</w:t>
+      </w:r>
+      <w:r>
+        <w:t xml:space="preserve">. Negativ </w:t>
+      </w:r>
+      <w:r>
+        <w:t>auf den zeitlichen Faktor wirkt</w:t>
+      </w:r>
+      <w:r>
+        <w:t xml:space="preserve"> sich </w:t>
+      </w:r>
+      <w:r>
+        <w:t>weiterhin</w:t>
+      </w:r>
+      <w:r>
+        <w:t xml:space="preserve"> der</w:t>
+      </w:r>
+      <w:r>
+        <w:t xml:space="preserve"> Asp</w:t>
+      </w:r>
+      <w:r>
+        <w:t>ekt der</w:t>
+      </w:r>
+      <w:r>
+        <w:t xml:space="preserve"> </w:t>
+      </w:r>
+      <w:r>
+        <w:rPr>
+          <w:b/>
+        </w:rPr>
+        <w:t>Rollen und Zuständigkeiten in den einzelnen Phasen</w:t>
+      </w:r>
+      <w:r>
+        <w:t>. Mit der Anzahl der beteiligten Personen an den Prüfungen und Freigaben steigt die Dauer bis zur Freigabe aufgrund von Wartezeiten, in denen niemand aktiv daran arbeitet</w:t>
+      </w:r>
+      <w:r>
+        <w:t xml:space="preserve">. </w:t>
+      </w:r>
       <w:commentRangeStart w:id="68"/>
       <w:r>
-        <w:t>Einige dieser Aspekte sind relevant für die Konstruktion der Standardtypen, da sie je nach Produktlebenszyklusphase anders gestaltet werden sollten</w:t>
+        <w:t>Typischerweise bedeutet</w:t>
+      </w:r>
+      <w:r>
+        <w:t xml:space="preserve"> eine Aufteilung</w:t>
+      </w:r>
+      <w:r>
+        <w:t xml:space="preserve"> der Verantwortung</w:t>
+      </w:r>
+      <w:r>
+        <w:t>, dass eine einzelne</w:t>
+      </w:r>
+      <w:r>
+        <w:t xml:space="preserve"> Person eine größere Anzahl von</w:t>
+      </w:r>
+      <w:r>
+        <w:t xml:space="preserve"> Services betreuen muss, da sie nur für einen kleineren Verantwortungsbereich</w:t>
+      </w:r>
+      <w:r>
+        <w:t xml:space="preserve"> pro Service</w:t>
+      </w:r>
+      <w:r>
+        <w:t xml:space="preserve"> zuständig ist.</w:t>
+      </w:r>
+      <w:r>
+        <w:t xml:space="preserve"> </w:t>
+      </w:r>
+      <w:r>
+        <w:t>Dies führt bei jedem Aufgabenwechsel zu höheren</w:t>
+      </w:r>
+      <w:r>
+        <w:t xml:space="preserve"> Einarbeitungszeiten.</w:t>
+      </w:r>
+      <w:r>
+        <w:t xml:space="preserve"> Verstärkt wird dieser Effekt durch Verständnisprobleme</w:t>
+      </w:r>
+      <w:r>
+        <w:t xml:space="preserve"> und eine geringe Bindung zum Produkt</w:t>
+      </w:r>
+      <w:r>
+        <w:t>, welche in einer Ablehnung resultieren</w:t>
+      </w:r>
+      <w:r>
+        <w:t xml:space="preserve"> und zu geringer Motivation führen</w:t>
+      </w:r>
+      <w:r>
+        <w:t xml:space="preserve"> können</w:t>
+      </w:r>
+      <w:r>
+        <w:t>.</w:t>
+      </w:r>
+      <w:r>
+        <w:t xml:space="preserve"> </w:t>
       </w:r>
       <w:commentRangeEnd w:id="68"/>
       <w:r>
@@ -16449,278 +16291,138 @@
         <w:commentReference w:id="68"/>
       </w:r>
       <w:r>
-        <w:t xml:space="preserve">. Von zentraler Bedeutung ist die Festlegung des </w:t>
-      </w:r>
+        <w:t>Der Faktor der</w:t>
+      </w:r>
+      <w:r>
+        <w:t xml:space="preserve"> </w:t>
+      </w:r>
+      <w:commentRangeStart w:id="69"/>
       <w:r>
         <w:rPr>
           <w:b/>
         </w:rPr>
+        <w:t>Kriterien</w:t>
+      </w:r>
+      <w:commentRangeEnd w:id="69"/>
+      <w:r>
+        <w:rPr>
+          <w:rStyle w:val="Kommentarzeichen"/>
+        </w:rPr>
+        <w:commentReference w:id="69"/>
+      </w:r>
+      <w:r>
+        <w:rPr>
+          <w:b/>
+        </w:rPr>
+        <w:t xml:space="preserve"> und </w:t>
+      </w:r>
+      <w:r>
+        <w:rPr>
+          <w:b/>
+        </w:rPr>
+        <w:t>Berechtigungen zur Freigabe</w:t>
+      </w:r>
+      <w:r>
+        <w:t xml:space="preserve"> </w:t>
+      </w:r>
+      <w:r>
+        <w:t>ist</w:t>
+      </w:r>
+      <w:r>
+        <w:t xml:space="preserve"> </w:t>
+      </w:r>
+      <w:r>
+        <w:t xml:space="preserve">direkt </w:t>
+      </w:r>
+      <w:r>
+        <w:t>abhängig von den entsprechenden Rollen</w:t>
+      </w:r>
+      <w:r>
+        <w:t xml:space="preserve"> und wird somit nicht gesondert betrachtet. </w:t>
+      </w:r>
+      <w:r>
+        <w:t xml:space="preserve">Ein positiver Aspekt der die Durchlaufzeit begünstigt ist die </w:t>
+      </w:r>
+      <w:r>
+        <w:rPr>
+          <w:b/>
+        </w:rPr>
+        <w:t>Automatisierung</w:t>
+      </w:r>
+      <w:r>
+        <w:t xml:space="preserve"> von</w:t>
+      </w:r>
+      <w:r>
+        <w:t xml:space="preserve"> Tätigkeiten. Dieser steht </w:t>
+      </w:r>
+      <w:r>
+        <w:t>eng mit dem Release-Zyklus in Verbindung, denn bei einer kurzen Durchlaufzeit und häufiger Wiederholung ist eine Automation unabdingba</w:t>
+      </w:r>
+      <w:r>
+        <w:t>r. Bei wenigen Releases mit</w:t>
+      </w:r>
+      <w:r>
+        <w:t xml:space="preserve"> größerem Veränderungsumfang und daraus resultierenden größeren Anpassungsbedarfen der Automatisierung ist diese </w:t>
+      </w:r>
+      <w:r>
+        <w:t xml:space="preserve">wiederum </w:t>
+      </w:r>
+      <w:r>
+        <w:t>zu überdenken.</w:t>
+      </w:r>
+      <w:r>
+        <w:t xml:space="preserve"> Daher wird die Automatisierung nich</w:t>
+      </w:r>
+      <w:r>
+        <w:t xml:space="preserve">t als einzelner Faktor, sondern </w:t>
+      </w:r>
+      <w:r>
+        <w:t>in Abhängigkeit vom Release-Zyklus gewertet.</w:t>
+      </w:r>
+      <w:r>
+        <w:t xml:space="preserve"> Zusammenfassend </w:t>
+      </w:r>
+      <w:r>
+        <w:t>sind für den TPS-Prozess</w:t>
+      </w:r>
+      <w:r>
+        <w:t xml:space="preserve"> die Aspekte des </w:t>
+      </w:r>
+      <w:r>
+        <w:rPr>
+          <w:b/>
+        </w:rPr>
         <w:t>Release-Zyklus</w:t>
       </w:r>
       <w:r>
-        <w:t>. Je größer der Abstand zwischen den Releases wi</w:t>
-      </w:r>
-      <w:r>
-        <w:t>rd, desto umfangreicher wird ein</w:t>
-      </w:r>
-      <w:r>
-        <w:t xml:space="preserve"> </w:t>
-      </w:r>
-      <w:r>
-        <w:t xml:space="preserve">einzelnes </w:t>
-      </w:r>
-      <w:r>
-        <w:t>Release hinsichtlich der umgesetzten Anforderungen und desto später kann das Feedback der Endkunden eingeholten werden</w:t>
-      </w:r>
-      <w:r>
-        <w:t xml:space="preserve"> – das Risiko einer Fehlentwicklung steigt</w:t>
-      </w:r>
-      <w:r>
-        <w:t xml:space="preserve"> (vgl. Kapitel 2.1).</w:t>
-      </w:r>
-      <w:r>
-        <w:t xml:space="preserve"> </w:t>
-      </w:r>
-      <w:r>
-        <w:t xml:space="preserve">Auch die Dauer bis eine notwendige Fehlerbehebung zur Verfügung gestellt werden kann </w:t>
-      </w:r>
-      <w:r>
-        <w:t>steigt und je nach Fehlerauswirkung sinkt die Kundenzufriedenheit bzw. entstehen erhöhte Prozesskosten. Der Testaufwand steigt aufgrund der größeren Komplexität ebenfalls sowie das Risiko einen Fehler zu übersehen und der Aufwand die Fehlerursache zu beheben</w:t>
-      </w:r>
-      <w:r>
-        <w:t xml:space="preserve">. Negativ </w:t>
-      </w:r>
-      <w:r>
-        <w:t>auf den zeitlichen Faktor wirkt</w:t>
-      </w:r>
-      <w:r>
-        <w:t xml:space="preserve"> sich </w:t>
-      </w:r>
-      <w:r>
-        <w:t>weiterhin</w:t>
-      </w:r>
-      <w:r>
-        <w:t xml:space="preserve"> der</w:t>
-      </w:r>
-      <w:r>
-        <w:t xml:space="preserve"> Asp</w:t>
-      </w:r>
-      <w:r>
-        <w:t>ekt der</w:t>
-      </w:r>
-      <w:r>
-        <w:t xml:space="preserve"> </w:t>
+        <w:t xml:space="preserve"> sowie der </w:t>
       </w:r>
       <w:r>
         <w:rPr>
           <w:b/>
         </w:rPr>
-        <w:t>Rollen und Zuständigkeiten in den einzelnen Phasen</w:t>
-      </w:r>
-      <w:r>
-        <w:t>. Mit der Anzahl der beteiligten Personen an den Prüfungen und Freigaben steigt die Dauer bis zur Freigabe aufgrund von Wartezeiten, in denen niemand aktiv daran arbeitet</w:t>
-      </w:r>
-      <w:r>
-        <w:t xml:space="preserve">. </w:t>
-      </w:r>
-      <w:commentRangeStart w:id="69"/>
-      <w:r>
-        <w:t>Typischerweise bedeutet</w:t>
-      </w:r>
-      <w:r>
-        <w:t xml:space="preserve"> eine Aufteilung</w:t>
-      </w:r>
-      <w:r>
-        <w:t xml:space="preserve"> der Verantwortung</w:t>
-      </w:r>
-      <w:r>
-        <w:t>, dass eine einzelne</w:t>
-      </w:r>
-      <w:r>
-        <w:t xml:space="preserve"> Person eine größere Anzahl von</w:t>
-      </w:r>
-      <w:r>
-        <w:t xml:space="preserve"> Services betreuen muss, da sie nur für einen kleineren Verantwortungsbereich</w:t>
-      </w:r>
-      <w:r>
-        <w:t xml:space="preserve"> pro Service</w:t>
-      </w:r>
-      <w:r>
-        <w:t xml:space="preserve"> zuständig ist.</w:t>
-      </w:r>
-      <w:r>
-        <w:t xml:space="preserve"> </w:t>
-      </w:r>
-      <w:r>
-        <w:t>Dies führt bei jedem Aufgabenwechsel zu höheren</w:t>
-      </w:r>
-      <w:r>
-        <w:t xml:space="preserve"> Einar</w:t>
-      </w:r>
+        <w:t>Freigabe</w:t>
+      </w:r>
+      <w:r>
+        <w:rPr>
+          <w:b/>
+        </w:rPr>
+        <w:t>rollen</w:t>
+      </w:r>
+      <w:r>
+        <w:t xml:space="preserve"> in Abhängigkeit von den Bedürfnissen zu definieren.</w:t>
+      </w:r>
+    </w:p>
+    <w:p>
+      <w:pPr>
+        <w:pStyle w:val="berschrift2"/>
+      </w:pPr>
+      <w:bookmarkStart w:id="70" w:name="_Toc449523761"/>
       <w:r>
         <w:lastRenderedPageBreak/>
-        <w:t>beitungszeiten.</w:t>
-      </w:r>
-      <w:r>
-        <w:t xml:space="preserve"> Verstärkt wird dieser Effekt durch Verständnisprobleme</w:t>
-      </w:r>
-      <w:r>
-        <w:t xml:space="preserve"> und eine geringe Bindung zum Produkt</w:t>
-      </w:r>
-      <w:r>
-        <w:t>, welche in einer Ablehnung resultieren</w:t>
-      </w:r>
-      <w:r>
-        <w:t xml:space="preserve"> und zu geringer Motivation führen</w:t>
-      </w:r>
-      <w:r>
-        <w:t xml:space="preserve"> können</w:t>
-      </w:r>
-      <w:r>
-        <w:t>.</w:t>
-      </w:r>
-      <w:r>
-        <w:t xml:space="preserve"> </w:t>
-      </w:r>
-      <w:commentRangeEnd w:id="69"/>
-      <w:r>
-        <w:rPr>
-          <w:rStyle w:val="Kommentarzeichen"/>
-        </w:rPr>
-        <w:commentReference w:id="69"/>
-      </w:r>
-      <w:r>
-        <w:t>Der Faktor der</w:t>
-      </w:r>
-      <w:r>
-        <w:t xml:space="preserve"> </w:t>
-      </w:r>
-      <w:commentRangeStart w:id="70"/>
-      <w:r>
-        <w:rPr>
-          <w:b/>
-        </w:rPr>
-        <w:t>Kriterien</w:t>
-      </w:r>
-      <w:commentRangeEnd w:id="70"/>
-      <w:r>
-        <w:rPr>
-          <w:rStyle w:val="Kommentarzeichen"/>
-        </w:rPr>
-        <w:commentReference w:id="70"/>
-      </w:r>
-      <w:r>
-        <w:rPr>
-          <w:b/>
-        </w:rPr>
-        <w:t xml:space="preserve"> und </w:t>
-      </w:r>
-      <w:r>
-        <w:rPr>
-          <w:b/>
-        </w:rPr>
-        <w:t>Berechtigungen zur Freigabe</w:t>
-      </w:r>
-      <w:r>
-        <w:t xml:space="preserve"> </w:t>
-      </w:r>
-      <w:r>
-        <w:t>ist</w:t>
-      </w:r>
-      <w:r>
-        <w:t xml:space="preserve"> </w:t>
-      </w:r>
-      <w:r>
-        <w:t xml:space="preserve">direkt </w:t>
-      </w:r>
-      <w:r>
-        <w:t>abhängig von den entsprechenden Rollen</w:t>
-      </w:r>
-      <w:r>
-        <w:t xml:space="preserve"> und wird somit nicht gesondert betrachtet. </w:t>
-      </w:r>
-      <w:r>
-        <w:t xml:space="preserve">Ein positiver Aspekt der die Durchlaufzeit begünstigt ist die </w:t>
-      </w:r>
-      <w:r>
-        <w:rPr>
-          <w:b/>
-        </w:rPr>
-        <w:t>Automatisierung</w:t>
-      </w:r>
-      <w:r>
-        <w:t xml:space="preserve"> von</w:t>
-      </w:r>
-      <w:r>
-        <w:t xml:space="preserve"> Tätigkeiten. Dieser steht </w:t>
-      </w:r>
-      <w:r>
-        <w:t>eng mit dem Release-Zyklus in Verbindung, denn bei einer kurzen Durchlaufzeit und häufiger Wiederholung ist eine Automation unabdingba</w:t>
-      </w:r>
-      <w:r>
-        <w:t>r. Bei wenigen Releases mit</w:t>
-      </w:r>
-      <w:r>
-        <w:t xml:space="preserve"> größerem Veränderungsumfang und daraus resultierenden größeren Anpassungsbedarfen der Automatisierung ist diese </w:t>
-      </w:r>
-      <w:r>
-        <w:t xml:space="preserve">wiederum </w:t>
-      </w:r>
-      <w:r>
-        <w:t>zu überdenken.</w:t>
-      </w:r>
-      <w:r>
-        <w:t xml:space="preserve"> Daher wird die Automatisierung nich</w:t>
-      </w:r>
-      <w:r>
-        <w:t xml:space="preserve">t als einzelner Faktor, sondern </w:t>
-      </w:r>
-      <w:r>
-        <w:t>in Abhängigkeit vom Release-Zyklus gewertet.</w:t>
-      </w:r>
-      <w:r>
-        <w:t xml:space="preserve"> Zusammenfassend </w:t>
-      </w:r>
-      <w:r>
-        <w:t>sind für den TPS-Prozess</w:t>
-      </w:r>
-      <w:r>
-        <w:t xml:space="preserve"> die Aspekte des </w:t>
-      </w:r>
-      <w:r>
-        <w:rPr>
-          <w:b/>
-        </w:rPr>
-        <w:t>Release-Zyklus</w:t>
-      </w:r>
-      <w:r>
-        <w:t xml:space="preserve"> sowie der </w:t>
-      </w:r>
-      <w:r>
-        <w:rPr>
-          <w:b/>
-        </w:rPr>
-        <w:t>Freigabe</w:t>
-      </w:r>
-      <w:r>
-        <w:rPr>
-          <w:b/>
-        </w:rPr>
-        <w:t>rollen</w:t>
-      </w:r>
-      <w:r>
-        <w:t xml:space="preserve"> in Abhängigkeit von den Bedürfnissen zu definieren.</w:t>
-      </w:r>
-    </w:p>
-    <w:p>
-      <w:pPr>
-        <w:pStyle w:val="berschrift3"/>
-      </w:pPr>
-      <w:bookmarkStart w:id="71" w:name="_Toc448153163"/>
-      <w:r>
         <w:t>Change Management</w:t>
       </w:r>
-      <w:bookmarkEnd w:id="71"/>
+      <w:bookmarkEnd w:id="70"/>
     </w:p>
     <w:p>
       <w:r>
@@ -16944,8 +16646,6 @@
       <w:r>
         <w:t>Changes</w:t>
       </w:r>
-      <w:bookmarkStart w:id="72" w:name="_GoBack"/>
-      <w:bookmarkEnd w:id="72"/>
       <w:proofErr w:type="spellEnd"/>
     </w:p>
     <w:p>
@@ -17071,7 +16771,6 @@
         </w:numPr>
       </w:pPr>
       <w:r>
-        <w:lastRenderedPageBreak/>
         <w:t xml:space="preserve">Messung der Effizienz und Effektivität von </w:t>
       </w:r>
       <w:proofErr w:type="spellStart"/>
@@ -17219,7 +16918,11 @@
         <w:t xml:space="preserve">kmale aufweist. Abhängig </w:t>
       </w:r>
       <w:r>
-        <w:t xml:space="preserve">von der Mehrwertbemessung ist die </w:t>
+        <w:t>von der Mehrwertbemes</w:t>
+      </w:r>
+      <w:r>
+        <w:lastRenderedPageBreak/>
+        <w:t xml:space="preserve">sung ist die </w:t>
       </w:r>
       <w:r>
         <w:rPr>
@@ -17342,11 +17045,7 @@
         <w:t>Zugriffsbeschränkung</w:t>
       </w:r>
       <w:r>
-        <w:t>, da diese von der jeweiligen Verantwortung der Personen abhängig sind. Prinzipiell sollten für alle Services derartige Beschränkungen fest</w:t>
-      </w:r>
-      <w:r>
-        <w:lastRenderedPageBreak/>
-        <w:t>gelegt werden.</w:t>
+        <w:t>, da diese von der jeweiligen Verantwortung der Personen abhängig sind. Prinzipiell sollten für alle Services derartige Beschränkungen festgelegt werden.</w:t>
       </w:r>
       <w:r>
         <w:t xml:space="preserve"> Ein </w:t>
@@ -17628,7 +17327,14 @@
             <w:rPr>
               <w:noProof/>
             </w:rPr>
-            <w:t xml:space="preserve"> (AXELOS 2011, S. 80)</w:t>
+            <w:t xml:space="preserve"> </w:t>
+          </w:r>
+          <w:r>
+            <w:rPr>
+              <w:noProof/>
+            </w:rPr>
+            <w:lastRenderedPageBreak/>
+            <w:t>(AXELOS 2011, S. 80)</w:t>
           </w:r>
           <w:r>
             <w:fldChar w:fldCharType="end"/>
@@ -17691,7 +17397,7 @@
         <w:fldChar w:fldCharType="separate"/>
       </w:r>
       <w:r>
-        <w:t>3.2.4</w:t>
+        <w:t>4.4</w:t>
       </w:r>
       <w:r>
         <w:fldChar w:fldCharType="end"/>
@@ -17820,7 +17526,6 @@
     </w:p>
     <w:p>
       <w:r>
-        <w:lastRenderedPageBreak/>
         <w:t xml:space="preserve">Relevant für die Standardtypkonstruktion im Sinne des Change Management </w:t>
       </w:r>
       <w:r>
@@ -17840,9 +17545,9 @@
     </w:p>
     <w:p>
       <w:pPr>
-        <w:pStyle w:val="berschrift3"/>
-      </w:pPr>
-      <w:bookmarkStart w:id="73" w:name="_Toc448153164"/>
+        <w:pStyle w:val="berschrift2"/>
+      </w:pPr>
+      <w:bookmarkStart w:id="71" w:name="_Toc449523762"/>
       <w:r>
         <w:t xml:space="preserve">Service Asset </w:t>
       </w:r>
@@ -17858,98 +17563,98 @@
       <w:r>
         <w:t>Configuration</w:t>
       </w:r>
+      <w:proofErr w:type="spellEnd"/>
+      <w:r>
+        <w:t xml:space="preserve"> Management</w:t>
+      </w:r>
+      <w:bookmarkEnd w:id="71"/>
+    </w:p>
+    <w:p>
+      <w:pPr>
+        <w:pStyle w:val="berschrift2"/>
+      </w:pPr>
+      <w:bookmarkStart w:id="72" w:name="_Ref449366923"/>
+      <w:bookmarkStart w:id="73" w:name="_Toc449523763"/>
+      <w:r>
+        <w:t xml:space="preserve">Release </w:t>
+      </w:r>
+      <w:proofErr w:type="spellStart"/>
+      <w:r>
+        <w:t>And</w:t>
+      </w:r>
+      <w:proofErr w:type="spellEnd"/>
+      <w:r>
+        <w:t xml:space="preserve"> </w:t>
+      </w:r>
+      <w:proofErr w:type="spellStart"/>
+      <w:r>
+        <w:t>Deployment</w:t>
+      </w:r>
+      <w:proofErr w:type="spellEnd"/>
+      <w:r>
+        <w:t xml:space="preserve"> Management</w:t>
+      </w:r>
+      <w:bookmarkEnd w:id="72"/>
       <w:bookmarkEnd w:id="73"/>
+    </w:p>
+    <w:p>
+      <w:pPr>
+        <w:pStyle w:val="berschrift2"/>
+      </w:pPr>
+      <w:bookmarkStart w:id="74" w:name="_Toc449523764"/>
+      <w:r>
+        <w:t xml:space="preserve">Service Validation </w:t>
+      </w:r>
+      <w:proofErr w:type="spellStart"/>
+      <w:r>
+        <w:t>And</w:t>
+      </w:r>
       <w:proofErr w:type="spellEnd"/>
       <w:r>
-        <w:t xml:space="preserve"> Management</w:t>
-      </w:r>
-    </w:p>
-    <w:p>
-      <w:pPr>
-        <w:pStyle w:val="berschrift3"/>
-      </w:pPr>
-      <w:bookmarkStart w:id="74" w:name="_Toc448153165"/>
-      <w:bookmarkStart w:id="75" w:name="_Ref449366923"/>
-      <w:r>
-        <w:t xml:space="preserve">Release </w:t>
+        <w:t xml:space="preserve"> </w:t>
       </w:r>
       <w:proofErr w:type="spellStart"/>
       <w:r>
-        <w:t>And</w:t>
-      </w:r>
+        <w:t>Testing</w:t>
+      </w:r>
+      <w:bookmarkEnd w:id="74"/>
       <w:proofErr w:type="spellEnd"/>
-      <w:r>
-        <w:t xml:space="preserve"> </w:t>
-      </w:r>
-      <w:proofErr w:type="spellStart"/>
-      <w:r>
-        <w:t>Deployment</w:t>
-      </w:r>
-      <w:proofErr w:type="spellEnd"/>
-      <w:r>
-        <w:t xml:space="preserve"> Management</w:t>
-      </w:r>
-      <w:bookmarkEnd w:id="74"/>
+    </w:p>
+    <w:p>
+      <w:pPr>
+        <w:pStyle w:val="berschrift2"/>
+      </w:pPr>
+      <w:bookmarkStart w:id="75" w:name="_Toc449523765"/>
+      <w:r>
+        <w:t>Change Eva</w:t>
+      </w:r>
+      <w:r>
+        <w:t>lu</w:t>
+      </w:r>
+      <w:r>
+        <w:t>a</w:t>
+      </w:r>
+      <w:r>
+        <w:t>tion</w:t>
+      </w:r>
       <w:bookmarkEnd w:id="75"/>
     </w:p>
     <w:p>
       <w:pPr>
-        <w:pStyle w:val="berschrift3"/>
-      </w:pPr>
-      <w:bookmarkStart w:id="76" w:name="_Toc448153166"/>
-      <w:r>
-        <w:t xml:space="preserve">Service Validation </w:t>
-      </w:r>
-      <w:proofErr w:type="spellStart"/>
-      <w:r>
-        <w:t>And</w:t>
-      </w:r>
-      <w:proofErr w:type="spellEnd"/>
-      <w:r>
-        <w:t xml:space="preserve"> </w:t>
-      </w:r>
-      <w:proofErr w:type="spellStart"/>
-      <w:r>
-        <w:t>Testing</w:t>
+        <w:pStyle w:val="berschrift2"/>
+      </w:pPr>
+      <w:bookmarkStart w:id="76" w:name="_Toc449523766"/>
+      <w:r>
+        <w:t>Knowledge Management</w:t>
       </w:r>
       <w:bookmarkEnd w:id="76"/>
-      <w:proofErr w:type="spellEnd"/>
-    </w:p>
-    <w:p>
-      <w:pPr>
-        <w:pStyle w:val="berschrift3"/>
-      </w:pPr>
-      <w:bookmarkStart w:id="77" w:name="_Toc448153167"/>
-      <w:r>
-        <w:t>Change Eva</w:t>
-      </w:r>
-      <w:r>
-        <w:t>lu</w:t>
-      </w:r>
-      <w:r>
-        <w:t>a</w:t>
-      </w:r>
-      <w:r>
-        <w:t>tion</w:t>
-      </w:r>
-      <w:bookmarkEnd w:id="77"/>
-    </w:p>
-    <w:p>
-      <w:pPr>
-        <w:pStyle w:val="berschrift3"/>
-      </w:pPr>
-      <w:bookmarkStart w:id="78" w:name="_Toc448153168"/>
-      <w:r>
-        <w:t>Knowledge Management</w:t>
-      </w:r>
-      <w:bookmarkEnd w:id="78"/>
     </w:p>
     <w:p>
       <w:pPr>
         <w:pStyle w:val="berschrift1"/>
       </w:pPr>
-      <w:bookmarkStart w:id="79" w:name="_Ref442963953"/>
-      <w:bookmarkStart w:id="80" w:name="_Toc448153169"/>
+      <w:bookmarkStart w:id="77" w:name="_Ref442963953"/>
+      <w:bookmarkStart w:id="78" w:name="_Toc449523767"/>
       <w:r>
         <w:lastRenderedPageBreak/>
         <w:t>Ko</w:t>
@@ -17960,25 +17665,108 @@
       <w:r>
         <w:t xml:space="preserve"> Risiken der Produktlebenszyklusphasen</w:t>
       </w:r>
+      <w:bookmarkEnd w:id="77"/>
+      <w:bookmarkEnd w:id="78"/>
+    </w:p>
+    <w:p>
+      <w:r>
+        <w:t>In Kapitel 3</w:t>
+      </w:r>
+      <w:r>
+        <w:t xml:space="preserve"> erfolgte die Vorstellung der Risiken der einzelnen Produktlebenszyklusphasen und die Zusammenfassung zu unterschiedlichen Gruppen. Mögliche Risikobehandlungsmaßnahmen des Release-M</w:t>
+      </w:r>
+      <w:r>
+        <w:t>anagements wurden in Kapitel 4</w:t>
+      </w:r>
+      <w:r>
+        <w:t xml:space="preserve"> vorgestellt. Dieses Kapitel beschäftigt sich mit der Zuordnung der Release-Management-Prozesse zu den Produktlebenszyklusgruppen anhand der zu behandelten Risiken. Dazu werden die </w:t>
+      </w:r>
+      <w:r>
+        <w:t xml:space="preserve">herausgearbeitet </w:t>
+      </w:r>
+      <w:r>
+        <w:t xml:space="preserve">Grundelemente der Release-Management-Prozesse je nach Bedingung </w:t>
+      </w:r>
+      <w:r>
+        <w:t>konkretisiert und</w:t>
+      </w:r>
+      <w:r>
+        <w:t xml:space="preserve"> beschrieben.</w:t>
+      </w:r>
+    </w:p>
+    <w:p>
+      <w:pPr>
+        <w:pStyle w:val="berschrift2"/>
+      </w:pPr>
+      <w:bookmarkStart w:id="79" w:name="_Toc449523768"/>
+      <w:proofErr w:type="spellStart"/>
+      <w:r>
+        <w:t>DevOps</w:t>
+      </w:r>
       <w:bookmarkEnd w:id="79"/>
+      <w:proofErr w:type="spellEnd"/>
+    </w:p>
+    <w:p>
+      <w:pPr>
+        <w:rPr>
+          <w:highlight w:val="yellow"/>
+        </w:rPr>
+      </w:pPr>
+      <w:r>
+        <w:rPr>
+          <w:highlight w:val="yellow"/>
+        </w:rPr>
+        <w:t>(Entwicklung + Einführung)</w:t>
+      </w:r>
+    </w:p>
+    <w:p>
+      <w:r>
+        <w:rPr>
+          <w:highlight w:val="yellow"/>
+        </w:rPr>
+        <w:t>Risiko hoch, Zeitdruck hoch</w:t>
+      </w:r>
+    </w:p>
+    <w:p>
+      <w:pPr>
+        <w:pStyle w:val="berschrift2"/>
+      </w:pPr>
+      <w:bookmarkStart w:id="80" w:name="_Toc449523769"/>
+      <w:r>
+        <w:t>Formell</w:t>
+      </w:r>
       <w:bookmarkEnd w:id="80"/>
     </w:p>
     <w:p>
-      <w:r>
-        <w:t>In Kapitel 3.1 erfolgte die Vorstellung der Risiken der einzelnen Produktlebenszyklusphasen und die Zusammenfassung zu unterschiedlichen Gruppen. Mögliche Risikobehandlungsmaßnahmen des Release-Managements wurden in Kapitel 3.2 vorgestellt. Dieses Kapitel beschäftigt sich mit der Zuordnung der Release-Management-Prozesse zu den Produktlebenszyklusgruppen anhand der zu behandelten Risiken. Dazu werden die Grundelemente der Release-Management-Prozesse je nach Bedingung hergeleitet, ausgewählt und beschrieben.</w:t>
+      <w:pPr>
+        <w:rPr>
+          <w:highlight w:val="yellow"/>
+        </w:rPr>
+      </w:pPr>
+      <w:r>
+        <w:rPr>
+          <w:highlight w:val="yellow"/>
+        </w:rPr>
+        <w:t>(Reife + Wachstum)</w:t>
+      </w:r>
+    </w:p>
+    <w:p>
+      <w:r>
+        <w:rPr>
+          <w:highlight w:val="yellow"/>
+        </w:rPr>
+        <w:t>Risiko hoch, Zeitdruck niedrig</w:t>
       </w:r>
     </w:p>
     <w:p>
       <w:pPr>
         <w:pStyle w:val="berschrift2"/>
       </w:pPr>
-      <w:bookmarkStart w:id="81" w:name="_Toc448153170"/>
-      <w:proofErr w:type="spellStart"/>
-      <w:r>
-        <w:t>DevOps</w:t>
+      <w:bookmarkStart w:id="81" w:name="_Toc449523770"/>
+      <w:r>
+        <w:t>Schlank</w:t>
       </w:r>
       <w:bookmarkEnd w:id="81"/>
-      <w:proofErr w:type="spellEnd"/>
     </w:p>
     <w:p>
       <w:pPr>
@@ -17986,98 +17774,30 @@
           <w:highlight w:val="yellow"/>
         </w:rPr>
       </w:pPr>
-      <w:bookmarkStart w:id="82" w:name="_Toc448153171"/>
       <w:r>
         <w:rPr>
           <w:highlight w:val="yellow"/>
         </w:rPr>
-        <w:t>(Entwicklung + Einführung)</w:t>
+        <w:t>(Entsorgung)</w:t>
+      </w:r>
+    </w:p>
+    <w:p>
+      <w:r>
+        <w:rPr>
+          <w:highlight w:val="yellow"/>
+        </w:rPr>
+        <w:t>Risiko niedrig, Zeitdruck niedrig</w:t>
+      </w:r>
+    </w:p>
+    <w:p>
+      <w:pPr>
+        <w:pStyle w:val="berschrift2"/>
+      </w:pPr>
+      <w:bookmarkStart w:id="82" w:name="_Toc449523771"/>
+      <w:r>
+        <w:t>Zusammenfassung der Standardtypen</w:t>
       </w:r>
       <w:bookmarkEnd w:id="82"/>
-    </w:p>
-    <w:p>
-      <w:r>
-        <w:rPr>
-          <w:highlight w:val="yellow"/>
-        </w:rPr>
-        <w:t>Risiko hoch, Zeitdruck hoch</w:t>
-      </w:r>
-    </w:p>
-    <w:p>
-      <w:pPr>
-        <w:pStyle w:val="berschrift2"/>
-      </w:pPr>
-      <w:bookmarkStart w:id="83" w:name="_Toc448153172"/>
-      <w:r>
-        <w:t>Formell</w:t>
-      </w:r>
-      <w:bookmarkEnd w:id="83"/>
-    </w:p>
-    <w:p>
-      <w:pPr>
-        <w:rPr>
-          <w:highlight w:val="yellow"/>
-        </w:rPr>
-      </w:pPr>
-      <w:bookmarkStart w:id="84" w:name="_Toc448153173"/>
-      <w:r>
-        <w:rPr>
-          <w:highlight w:val="yellow"/>
-        </w:rPr>
-        <w:t>(Reife + Wachstum)</w:t>
-      </w:r>
-      <w:bookmarkEnd w:id="84"/>
-    </w:p>
-    <w:p>
-      <w:r>
-        <w:rPr>
-          <w:highlight w:val="yellow"/>
-        </w:rPr>
-        <w:t>Risiko hoch, Zeitdruck niedrig</w:t>
-      </w:r>
-    </w:p>
-    <w:p>
-      <w:pPr>
-        <w:pStyle w:val="berschrift2"/>
-      </w:pPr>
-      <w:bookmarkStart w:id="85" w:name="_Toc448153174"/>
-      <w:r>
-        <w:t>Schlank</w:t>
-      </w:r>
-      <w:bookmarkEnd w:id="85"/>
-    </w:p>
-    <w:p>
-      <w:pPr>
-        <w:rPr>
-          <w:highlight w:val="yellow"/>
-        </w:rPr>
-      </w:pPr>
-      <w:bookmarkStart w:id="86" w:name="_Toc448153175"/>
-      <w:r>
-        <w:rPr>
-          <w:highlight w:val="yellow"/>
-        </w:rPr>
-        <w:t>(Entsorgung)</w:t>
-      </w:r>
-      <w:bookmarkEnd w:id="86"/>
-    </w:p>
-    <w:p>
-      <w:r>
-        <w:rPr>
-          <w:highlight w:val="yellow"/>
-        </w:rPr>
-        <w:t>Risiko niedrig, Zeitdruck niedrig</w:t>
-      </w:r>
-    </w:p>
-    <w:p>
-      <w:pPr>
-        <w:pStyle w:val="berschrift2"/>
-      </w:pPr>
-      <w:bookmarkStart w:id="87" w:name="_Toc448153176"/>
-      <w:r>
-        <w:t>Zusammenfassung der Standardtypen</w:t>
-      </w:r>
-      <w:bookmarkEnd w:id="87"/>
     </w:p>
     <w:tbl>
       <w:tblPr>
@@ -18090,7 +17810,7 @@
         <w:gridCol w:w="1884"/>
         <w:gridCol w:w="1422"/>
         <w:gridCol w:w="1394"/>
-        <w:gridCol w:w="1405"/>
+        <w:gridCol w:w="1394"/>
       </w:tblGrid>
       <w:tr>
         <w:tc>
@@ -18098,7 +17818,7 @@
             <w:tcW w:w="1176" w:type="dxa"/>
           </w:tcPr>
           <w:p>
-            <w:commentRangeStart w:id="88"/>
+            <w:commentRangeStart w:id="83"/>
             <w:r>
               <w:t>Prozess</w:t>
             </w:r>
@@ -18296,7 +18016,7 @@
             </w:r>
           </w:p>
         </w:tc>
-        <w:commentRangeEnd w:id="88"/>
+        <w:commentRangeEnd w:id="83"/>
         <w:tc>
           <w:tcPr>
             <w:tcW w:w="1394" w:type="dxa"/>
@@ -18306,7 +18026,7 @@
               <w:rPr>
                 <w:rStyle w:val="Kommentarzeichen"/>
               </w:rPr>
-              <w:commentReference w:id="88"/>
+              <w:commentReference w:id="83"/>
             </w:r>
             <w:r>
               <w:t>normal</w:t>
@@ -18366,14 +18086,14 @@
       <w:pPr>
         <w:pStyle w:val="berschrift1"/>
       </w:pPr>
-      <w:bookmarkStart w:id="89" w:name="_Ref442964028"/>
-      <w:bookmarkStart w:id="90" w:name="_Toc448153177"/>
+      <w:bookmarkStart w:id="84" w:name="_Ref442964028"/>
+      <w:bookmarkStart w:id="85" w:name="_Toc449523772"/>
       <w:r>
         <w:lastRenderedPageBreak/>
         <w:t>Kritische Würdigung der Standardtypen</w:t>
       </w:r>
-      <w:bookmarkEnd w:id="89"/>
-      <w:bookmarkEnd w:id="90"/>
+      <w:bookmarkEnd w:id="84"/>
+      <w:bookmarkEnd w:id="85"/>
     </w:p>
     <w:p>
       <w:pPr>
@@ -18468,12 +18188,68 @@
         </w:rPr>
         <w:t xml:space="preserve"> 296 ff.)</w:t>
       </w:r>
-    </w:p>
-    <w:p>
       <w:r>
         <w:rPr>
           <w:highlight w:val="yellow"/>
         </w:rPr>
+        <w:t xml:space="preserve">, </w:t>
+      </w:r>
+      <w:proofErr w:type="spellStart"/>
+      <w:r>
+        <w:rPr>
+          <w:highlight w:val="yellow"/>
+        </w:rPr>
+        <w:t>branche</w:t>
+      </w:r>
+      <w:proofErr w:type="spellEnd"/>
+      <w:r>
+        <w:rPr>
+          <w:highlight w:val="yellow"/>
+        </w:rPr>
+        <w:t xml:space="preserve">?, </w:t>
+      </w:r>
+      <w:proofErr w:type="spellStart"/>
+      <w:r>
+        <w:rPr>
+          <w:highlight w:val="yellow"/>
+        </w:rPr>
+        <w:t>endkunden</w:t>
+      </w:r>
+      <w:proofErr w:type="spellEnd"/>
+      <w:r>
+        <w:rPr>
+          <w:highlight w:val="yellow"/>
+        </w:rPr>
+        <w:t xml:space="preserve"> (</w:t>
+      </w:r>
+      <w:proofErr w:type="spellStart"/>
+      <w:r>
+        <w:rPr>
+          <w:highlight w:val="yellow"/>
+        </w:rPr>
+        <w:t>gk</w:t>
+      </w:r>
+      <w:proofErr w:type="spellEnd"/>
+      <w:r>
+        <w:rPr>
+          <w:highlight w:val="yellow"/>
+        </w:rPr>
+        <w:t xml:space="preserve">/PK) vs. Backendsystem, s. 1. Entwurf </w:t>
+      </w:r>
+      <w:proofErr w:type="spellStart"/>
+      <w:r>
+        <w:rPr>
+          <w:highlight w:val="yellow"/>
+        </w:rPr>
+        <w:t>Expose</w:t>
+      </w:r>
+      <w:proofErr w:type="spellEnd"/>
+    </w:p>
+    <w:p>
+      <w:r>
+        <w:rPr>
+          <w:highlight w:val="yellow"/>
+        </w:rPr>
         <w:t>Bei Monopolstellung nicht relevant da kein Konkurrenzdruck, jedoch jederzeit Gefahr Verlust dieser Stellung</w:t>
       </w:r>
     </w:p>
@@ -18481,14 +18257,14 @@
       <w:pPr>
         <w:pStyle w:val="berschrift1"/>
       </w:pPr>
-      <w:bookmarkStart w:id="91" w:name="_Ref442964114"/>
-      <w:bookmarkStart w:id="92" w:name="_Toc448153178"/>
+      <w:bookmarkStart w:id="86" w:name="_Ref442964114"/>
+      <w:bookmarkStart w:id="87" w:name="_Toc449523773"/>
       <w:r>
         <w:lastRenderedPageBreak/>
         <w:t>Demonstration der Standardtypen am Fallbeispiel DPDHL Group</w:t>
       </w:r>
-      <w:bookmarkEnd w:id="91"/>
-      <w:bookmarkEnd w:id="92"/>
+      <w:bookmarkEnd w:id="86"/>
+      <w:bookmarkEnd w:id="87"/>
     </w:p>
     <w:p>
       <w:r>
@@ -18507,14 +18283,14 @@
       <w:pPr>
         <w:pStyle w:val="berschrift1"/>
       </w:pPr>
-      <w:bookmarkStart w:id="93" w:name="_Ref442964164"/>
-      <w:bookmarkStart w:id="94" w:name="_Toc448153179"/>
+      <w:bookmarkStart w:id="88" w:name="_Ref442964164"/>
+      <w:bookmarkStart w:id="89" w:name="_Toc449523774"/>
       <w:r>
         <w:lastRenderedPageBreak/>
         <w:t>Evaluation der Zielerreichung und Ausblick</w:t>
       </w:r>
-      <w:bookmarkEnd w:id="93"/>
-      <w:bookmarkEnd w:id="94"/>
+      <w:bookmarkEnd w:id="88"/>
+      <w:bookmarkEnd w:id="89"/>
     </w:p>
     <w:p>
       <w:r>
@@ -18536,24 +18312,24 @@
           <w:cols w:space="708"/>
         </w:sectPr>
       </w:pPr>
-      <w:bookmarkStart w:id="95" w:name="_Toc410799361"/>
+      <w:bookmarkStart w:id="90" w:name="_Toc415465643"/>
+      <w:bookmarkStart w:id="91" w:name="_Ref414785387"/>
+      <w:bookmarkStart w:id="92" w:name="_Ref418325438"/>
+      <w:bookmarkStart w:id="93" w:name="_Toc415465661"/>
+      <w:bookmarkStart w:id="94" w:name="_Toc410799451"/>
+      <w:bookmarkStart w:id="95" w:name="_Toc410799366"/>
       <w:bookmarkStart w:id="96" w:name="_Toc410799446"/>
-      <w:bookmarkStart w:id="97" w:name="_Toc410799366"/>
-      <w:bookmarkStart w:id="98" w:name="_Toc410799451"/>
-      <w:bookmarkStart w:id="99" w:name="_Toc415465661"/>
-      <w:bookmarkStart w:id="100" w:name="_Ref418325438"/>
-      <w:bookmarkStart w:id="101" w:name="_Ref414785387"/>
-      <w:bookmarkStart w:id="102" w:name="_Toc415465643"/>
-    </w:p>
-    <w:bookmarkEnd w:id="102" w:displacedByCustomXml="next"/>
-    <w:bookmarkEnd w:id="101" w:displacedByCustomXml="next"/>
-    <w:bookmarkEnd w:id="100" w:displacedByCustomXml="next"/>
-    <w:bookmarkEnd w:id="99" w:displacedByCustomXml="next"/>
-    <w:bookmarkEnd w:id="98" w:displacedByCustomXml="next"/>
+      <w:bookmarkStart w:id="97" w:name="_Toc410799361"/>
+    </w:p>
     <w:bookmarkEnd w:id="97" w:displacedByCustomXml="next"/>
     <w:bookmarkEnd w:id="96" w:displacedByCustomXml="next"/>
     <w:bookmarkEnd w:id="95" w:displacedByCustomXml="next"/>
-    <w:bookmarkStart w:id="103" w:name="_Toc448153180" w:displacedByCustomXml="next"/>
+    <w:bookmarkEnd w:id="94" w:displacedByCustomXml="next"/>
+    <w:bookmarkEnd w:id="93" w:displacedByCustomXml="next"/>
+    <w:bookmarkEnd w:id="92" w:displacedByCustomXml="next"/>
+    <w:bookmarkEnd w:id="91" w:displacedByCustomXml="next"/>
+    <w:bookmarkEnd w:id="90" w:displacedByCustomXml="next"/>
+    <w:bookmarkStart w:id="98" w:name="_Toc449523775" w:displacedByCustomXml="next"/>
     <w:sdt>
       <w:sdtPr>
         <w:rPr>
@@ -18575,7 +18351,7 @@
           <w:r>
             <w:t>Literaturverzeichnis</w:t>
           </w:r>
-          <w:bookmarkEnd w:id="103"/>
+          <w:bookmarkEnd w:id="98"/>
         </w:p>
         <w:sdt>
           <w:sdtPr>
@@ -19573,12 +19349,12 @@
       <w:pPr>
         <w:pStyle w:val="berschrift1ohneNummerierung"/>
       </w:pPr>
-      <w:bookmarkStart w:id="104" w:name="_Toc448153181"/>
+      <w:bookmarkStart w:id="99" w:name="_Toc449523776"/>
       <w:r>
         <w:lastRenderedPageBreak/>
         <w:t>Erklärung</w:t>
       </w:r>
-      <w:bookmarkEnd w:id="104"/>
+      <w:bookmarkEnd w:id="99"/>
     </w:p>
     <w:p>
       <w:pPr>
@@ -19611,7 +19387,7 @@
           </w:ffData>
         </w:fldChar>
       </w:r>
-      <w:bookmarkStart w:id="105" w:name="Text15"/>
+      <w:bookmarkStart w:id="100" w:name="Text15"/>
       <w:r>
         <w:instrText xml:space="preserve"> FORMTEXT </w:instrText>
       </w:r>
@@ -19627,7 +19403,7 @@
       <w:r>
         <w:fldChar w:fldCharType="end"/>
       </w:r>
-      <w:bookmarkEnd w:id="105"/>
+      <w:bookmarkEnd w:id="100"/>
     </w:p>
     <w:p>
       <w:pPr>
@@ -19660,7 +19436,7 @@
           </w:ffData>
         </w:fldChar>
       </w:r>
-      <w:bookmarkStart w:id="106" w:name="Text16"/>
+      <w:bookmarkStart w:id="101" w:name="Text16"/>
       <w:r>
         <w:instrText xml:space="preserve"> FORMTEXT </w:instrText>
       </w:r>
@@ -19676,7 +19452,7 @@
       <w:r>
         <w:fldChar w:fldCharType="end"/>
       </w:r>
-      <w:bookmarkEnd w:id="106"/>
+      <w:bookmarkEnd w:id="101"/>
     </w:p>
     <w:p>
       <w:pPr>
@@ -19706,7 +19482,7 @@
           </w:ffData>
         </w:fldChar>
       </w:r>
-      <w:bookmarkStart w:id="107" w:name="Text17"/>
+      <w:bookmarkStart w:id="102" w:name="Text17"/>
       <w:r>
         <w:instrText xml:space="preserve"> FORMTEXT </w:instrText>
       </w:r>
@@ -19722,7 +19498,7 @@
       <w:r>
         <w:fldChar w:fldCharType="end"/>
       </w:r>
-      <w:bookmarkEnd w:id="107"/>
+      <w:bookmarkEnd w:id="102"/>
     </w:p>
     <w:p>
       <w:pPr>
@@ -19898,7 +19674,7 @@
 
 <file path=word/comments.xml><?xml version="1.0" encoding="utf-8"?>
 <w:comments xmlns:wpc="http://schemas.microsoft.com/office/word/2010/wordprocessingCanvas" xmlns:mo="http://schemas.microsoft.com/office/mac/office/2008/main" xmlns:mc="http://schemas.openxmlformats.org/markup-compatibility/2006" xmlns:mv="urn:schemas-microsoft-com:mac:vml" xmlns:o="urn:schemas-microsoft-com:office:office" xmlns:r="http://schemas.openxmlformats.org/officeDocument/2006/relationships" xmlns:m="http://schemas.openxmlformats.org/officeDocument/2006/math" xmlns:v="urn:schemas-microsoft-com:vml" xmlns:wp14="http://schemas.microsoft.com/office/word/2010/wordprocessingDrawing" xmlns:wp="http://schemas.openxmlformats.org/drawingml/2006/wordprocessingDrawing" xmlns:w10="urn:schemas-microsoft-com:office:word" xmlns:w="http://schemas.openxmlformats.org/wordprocessingml/2006/main" xmlns:w14="http://schemas.microsoft.com/office/word/2010/wordml" xmlns:w15="http://schemas.microsoft.com/office/word/2012/wordml" xmlns:wpg="http://schemas.microsoft.com/office/word/2010/wordprocessingGroup" xmlns:wpi="http://schemas.microsoft.com/office/word/2010/wordprocessingInk" xmlns:wne="http://schemas.microsoft.com/office/word/2006/wordml" xmlns:wps="http://schemas.microsoft.com/office/word/2010/wordprocessingShape" mc:Ignorable="w14 w15 wp14">
-  <w:comment w:id="20" w:author="steve.lohr@gmx.de" w:date="2016-02-11T14:35:00Z" w:initials="s">
+  <w:comment w:id="21" w:author="steve.lohr@gmx.de" w:date="2016-02-11T14:35:00Z" w:initials="s">
     <w:p>
       <w:pPr>
         <w:pStyle w:val="Kommentartext"/>
@@ -19914,23 +19690,7 @@
       </w:r>
     </w:p>
   </w:comment>
-  <w:comment w:id="21" w:author="steve.lohr@gmx.de" w:date="2016-02-11T14:36:00Z" w:initials="s">
-    <w:p>
-      <w:pPr>
-        <w:pStyle w:val="Kommentartext"/>
-      </w:pPr>
-      <w:r>
-        <w:rPr>
-          <w:rStyle w:val="Kommentarzeichen"/>
-        </w:rPr>
-        <w:annotationRef/>
-      </w:r>
-      <w:r>
-        <w:t>Quellen?</w:t>
-      </w:r>
-    </w:p>
-  </w:comment>
-  <w:comment w:id="22" w:author="steve.lohr@gmx.de" w:date="2016-02-11T14:37:00Z" w:initials="s">
+  <w:comment w:id="22" w:author="steve.lohr@gmx.de" w:date="2016-02-11T14:36:00Z" w:initials="s">
     <w:p>
       <w:pPr>
         <w:pStyle w:val="Kommentartext"/>
@@ -19962,7 +19722,7 @@
       </w:r>
     </w:p>
   </w:comment>
-  <w:comment w:id="24" w:author="steve.lohr@gmx.de" w:date="2016-02-11T14:38:00Z" w:initials="s">
+  <w:comment w:id="24" w:author="steve.lohr@gmx.de" w:date="2016-02-11T14:37:00Z" w:initials="s">
     <w:p>
       <w:pPr>
         <w:pStyle w:val="Kommentartext"/>
@@ -19990,11 +19750,27 @@
         <w:annotationRef/>
       </w:r>
       <w:r>
+        <w:t>Quellen?</w:t>
+      </w:r>
+    </w:p>
+  </w:comment>
+  <w:comment w:id="26" w:author="steve.lohr@gmx.de" w:date="2016-02-11T14:38:00Z" w:initials="s">
+    <w:p>
+      <w:pPr>
+        <w:pStyle w:val="Kommentartext"/>
+      </w:pPr>
+      <w:r>
+        <w:rPr>
+          <w:rStyle w:val="Kommentarzeichen"/>
+        </w:rPr>
+        <w:annotationRef/>
+      </w:r>
+      <w:r>
         <w:t>Quelle?</w:t>
       </w:r>
     </w:p>
   </w:comment>
-  <w:comment w:id="26" w:author="steve.lohr@gmx.de" w:date="2016-02-11T14:39:00Z" w:initials="s">
+  <w:comment w:id="27" w:author="steve.lohr@gmx.de" w:date="2016-02-11T14:39:00Z" w:initials="s">
     <w:p>
       <w:pPr>
         <w:pStyle w:val="Kommentartext"/>
@@ -20010,7 +19786,7 @@
       </w:r>
     </w:p>
   </w:comment>
-  <w:comment w:id="50" w:author="steve lohr" w:date="2016-04-11T14:30:00Z" w:initials="s">
+  <w:comment w:id="51" w:author="steve lohr" w:date="2016-04-11T14:30:00Z" w:initials="s">
     <w:p>
       <w:pPr>
         <w:pStyle w:val="Kommentartext"/>
@@ -20026,7 +19802,7 @@
       </w:r>
     </w:p>
   </w:comment>
-  <w:comment w:id="51" w:author="steve lohr" w:date="2016-04-10T18:39:00Z" w:initials="s">
+  <w:comment w:id="52" w:author="steve lohr" w:date="2016-04-10T18:39:00Z" w:initials="s">
     <w:p>
       <w:pPr>
         <w:pStyle w:val="Kommentartext"/>
@@ -20042,7 +19818,7 @@
       </w:r>
     </w:p>
   </w:comment>
-  <w:comment w:id="64" w:author="steve lohr" w:date="2016-04-11T14:43:00Z" w:initials="s">
+  <w:comment w:id="63" w:author="steve lohr" w:date="2016-04-11T14:43:00Z" w:initials="s">
     <w:p>
       <w:pPr>
         <w:pStyle w:val="Kommentartext"/>
@@ -20058,7 +19834,7 @@
       </w:r>
     </w:p>
   </w:comment>
-  <w:comment w:id="68" w:author="steve lohr" w:date="2016-04-20T14:40:00Z" w:initials="s">
+  <w:comment w:id="67" w:author="steve lohr" w:date="2016-04-20T14:40:00Z" w:initials="s">
     <w:p>
       <w:pPr>
         <w:pStyle w:val="Kommentartext"/>
@@ -20082,7 +19858,7 @@
       </w:r>
     </w:p>
   </w:comment>
-  <w:comment w:id="69" w:author="steve lohr" w:date="2016-04-18T17:33:00Z" w:initials="s">
+  <w:comment w:id="68" w:author="steve lohr" w:date="2016-04-18T17:33:00Z" w:initials="s">
     <w:p>
       <w:pPr>
         <w:pStyle w:val="Kommentartext"/>
@@ -20106,7 +19882,7 @@
       </w:r>
     </w:p>
   </w:comment>
-  <w:comment w:id="70" w:author="steve lohr" w:date="2016-04-20T14:44:00Z" w:initials="s">
+  <w:comment w:id="69" w:author="steve lohr" w:date="2016-04-20T14:44:00Z" w:initials="s">
     <w:p>
       <w:pPr>
         <w:pStyle w:val="Kommentartext"/>
@@ -20122,7 +19898,7 @@
       </w:r>
     </w:p>
   </w:comment>
-  <w:comment w:id="88" w:author="steve lohr" w:date="2016-04-11T14:56:00Z" w:initials="s">
+  <w:comment w:id="83" w:author="steve lohr" w:date="2016-04-11T14:56:00Z" w:initials="s">
     <w:p>
       <w:pPr>
         <w:pStyle w:val="Kommentartext"/>
@@ -20374,7 +20150,7 @@
       <w:rPr>
         <w:noProof/>
       </w:rPr>
-      <w:t>31</w:t>
+      <w:t>30</w:t>
     </w:r>
     <w:r>
       <w:fldChar w:fldCharType="end"/>
@@ -20539,7 +20315,7 @@
       <w:rPr>
         <w:noProof/>
       </w:rPr>
-      <w:t>II</w:t>
+      <w:t>I</w:t>
     </w:r>
     <w:r>
       <w:fldChar w:fldCharType="end"/>
@@ -20718,7 +20494,7 @@
         <w:rPr>
           <w:noProof/>
         </w:rPr>
-        <w:t>Entwurfsaspekte der Release-Management Standardtypen</w:t>
+        <w:t>Einleitung</w:t>
       </w:r>
     </w:fldSimple>
     <w:r>
@@ -20740,7 +20516,7 @@
       <w:rPr>
         <w:noProof/>
       </w:rPr>
-      <w:t>22</w:t>
+      <w:t>1</w:t>
     </w:r>
     <w:r>
       <w:fldChar w:fldCharType="end"/>
@@ -26577,7 +26353,7 @@
 </file>
 
 <file path=customXml/itemProps1.xml><?xml version="1.0" encoding="utf-8"?>
-<ds:datastoreItem xmlns:ds="http://schemas.openxmlformats.org/officeDocument/2006/customXml" ds:itemID="{2FC04A51-D06F-F842-98DD-F5A00719B9FF}">
+<ds:datastoreItem xmlns:ds="http://schemas.openxmlformats.org/officeDocument/2006/customXml" ds:itemID="{EECA3F96-0FEC-6243-91FE-34ABB8A05CA1}">
   <ds:schemaRefs>
     <ds:schemaRef ds:uri="http://schemas.openxmlformats.org/officeDocument/2006/bibliography"/>
   </ds:schemaRefs>

</xml_diff>

<commit_message>
SACM beschrieben und RDM angefangen (55%)
</commit_message>
<xml_diff>
--- a/Masterthesis_RMST_Steve_Lohr_MSC_WI2016.docx
+++ b/Masterthesis_RMST_Steve_Lohr_MSC_WI2016.docx
@@ -4473,15 +4473,12 @@
         <w:t>Dieser Grundsatz gilt auch für jede Unternehmung</w:t>
       </w:r>
       <w:r>
-        <w:t xml:space="preserve">, denn </w:t>
+        <w:t>, denn einerseits verändert sich stets deren Umwelt und andererseits müssen sie sich selbst verändern, um Wett</w:t>
       </w:r>
       <w:bookmarkStart w:id="20" w:name="_GoBack"/>
-      <w:r>
-        <w:t xml:space="preserve">einerseits verändert sich stets deren Umwelt und andererseits müssen sie sich </w:t>
-      </w:r>
       <w:bookmarkEnd w:id="20"/>
       <w:r>
-        <w:t xml:space="preserve">selbst verändern, um Wettbewerbsvorteile gegenüber der Konkurrenz zu erarbeiten und damit langfristig erfolgreich zu sein (vgl. Kapitel </w:t>
+        <w:t xml:space="preserve">bewerbsvorteile gegenüber der Konkurrenz zu erarbeiten und damit langfristig erfolgreich zu sein (vgl. Kapitel </w:t>
       </w:r>
       <w:r>
         <w:fldChar w:fldCharType="begin"/>
@@ -4741,7 +4738,18 @@
         <w:t>,</w:t>
       </w:r>
       <w:r>
-        <w:t xml:space="preserve"> mittlerweile etabliert </w:t>
+        <w:t xml:space="preserve"> mittlerweile </w:t>
+      </w:r>
+      <w:commentRangeStart w:id="23"/>
+      <w:r>
+        <w:t xml:space="preserve">etabliert </w:t>
+      </w:r>
+      <w:commentRangeEnd w:id="23"/>
+      <w:r>
+        <w:rPr>
+          <w:rStyle w:val="Kommentarzeichen"/>
+        </w:rPr>
+        <w:commentReference w:id="23"/>
       </w:r>
       <w:sdt>
         <w:sdtPr>
@@ -4824,7 +4832,7 @@
       <w:r>
         <w:t xml:space="preserve">. </w:t>
       </w:r>
-      <w:commentRangeStart w:id="23"/>
+      <w:commentRangeStart w:id="24"/>
       <w:r>
         <w:t xml:space="preserve">Die Softwareentwicklung findet in vielen Fällen jedoch isoliert vom IT-Service-Management und damit dem </w:t>
       </w:r>
@@ -4834,23 +4842,23 @@
       <w:r>
         <w:t xml:space="preserve"> statt, da nicht die Innovation, sondern die Stabilität im Vordergrund steht. </w:t>
       </w:r>
-      <w:commentRangeEnd w:id="23"/>
+      <w:commentRangeEnd w:id="24"/>
       <w:r>
         <w:rPr>
           <w:rStyle w:val="Kommentarzeichen"/>
         </w:rPr>
-        <w:commentReference w:id="23"/>
-      </w:r>
-      <w:commentRangeStart w:id="24"/>
+        <w:commentReference w:id="24"/>
+      </w:r>
+      <w:commentRangeStart w:id="25"/>
       <w:r>
         <w:t>Daher sind Prozesse und Abläufe im IT-Service-Management typischerweise nicht agil, sondern starr</w:t>
       </w:r>
-      <w:commentRangeEnd w:id="24"/>
+      <w:commentRangeEnd w:id="25"/>
       <w:r>
         <w:rPr>
           <w:rStyle w:val="Kommentarzeichen"/>
         </w:rPr>
-        <w:commentReference w:id="24"/>
+        <w:commentReference w:id="25"/>
       </w:r>
       <w:r>
         <w:t>. Diese Entkopplung</w:t>
@@ -4877,7 +4885,7 @@
       <w:r>
         <w:t>“ und daher zu einer schlechteren Wettbewerbsfähigkeit</w:t>
       </w:r>
-      <w:commentRangeStart w:id="25"/>
+      <w:commentRangeStart w:id="26"/>
       <w:r>
         <w:t>. Dieses Problem versucht der Ansatz „</w:t>
       </w:r>
@@ -4913,29 +4921,29 @@
       <w:r>
         <w:t>“) aufgehoben wird</w:t>
       </w:r>
-      <w:commentRangeEnd w:id="25"/>
+      <w:commentRangeEnd w:id="26"/>
       <w:r>
         <w:rPr>
           <w:rStyle w:val="Kommentarzeichen"/>
         </w:rPr>
-        <w:commentReference w:id="25"/>
+        <w:commentReference w:id="26"/>
       </w:r>
       <w:r>
         <w:t xml:space="preserve">. </w:t>
       </w:r>
-      <w:commentRangeStart w:id="26"/>
+      <w:commentRangeStart w:id="27"/>
       <w:r>
         <w:t>Neben einer tieferen Zusammenarbeit in einem Team, stehen Standardisierung und Automatisierung sowie der Abbau von Bürokratie im Fokus dieses Ansatzes.</w:t>
       </w:r>
       <w:r>
         <w:t xml:space="preserve"> </w:t>
       </w:r>
-      <w:commentRangeEnd w:id="26"/>
+      <w:commentRangeEnd w:id="27"/>
       <w:r>
         <w:rPr>
           <w:rStyle w:val="Kommentarzeichen"/>
         </w:rPr>
-        <w:commentReference w:id="26"/>
+        <w:commentReference w:id="27"/>
       </w:r>
       <w:r>
         <w:t xml:space="preserve">Die typischen </w:t>
@@ -5046,7 +5054,7 @@
       <w:r>
         <w:t xml:space="preserve">. </w:t>
       </w:r>
-      <w:commentRangeStart w:id="27"/>
+      <w:commentRangeStart w:id="28"/>
       <w:r>
         <w:t xml:space="preserve">Dadurch entsteht Unternehmen bei der Umsetzung von konkreten </w:t>
       </w:r>
@@ -5056,12 +5064,12 @@
       <w:r>
         <w:t xml:space="preserve"> Prozessen ein erhöhter Aufwand.</w:t>
       </w:r>
-      <w:commentRangeEnd w:id="27"/>
+      <w:commentRangeEnd w:id="28"/>
       <w:r>
         <w:rPr>
           <w:rStyle w:val="Kommentarzeichen"/>
         </w:rPr>
-        <w:commentReference w:id="27"/>
+        <w:commentReference w:id="28"/>
       </w:r>
     </w:p>
     <w:p>
@@ -5212,7 +5220,31 @@
         <w:fldChar w:fldCharType="end"/>
       </w:r>
       <w:r>
-        <w:t xml:space="preserve"> auf ihren speziellen Risiken untersucht. Außerdem werden die unterschiedlichen Methoden des Release-Managements vorgestellt. Die passende Zuordnung von Methoden zu Risiken und deren Kombination zu Standardtypen erfolgt dann in Kapitel </w:t>
+        <w:t xml:space="preserve"> </w:t>
+      </w:r>
+      <w:r>
+        <w:t>hinsichtlich ihrer</w:t>
+      </w:r>
+      <w:r>
+        <w:t xml:space="preserve"> speziellen Risiken </w:t>
+      </w:r>
+      <w:r>
+        <w:t>beleuchtet</w:t>
+      </w:r>
+      <w:r>
+        <w:t xml:space="preserve">. </w:t>
+      </w:r>
+      <w:r>
+        <w:t xml:space="preserve">Im darauffolgenden Kapitel </w:t>
+      </w:r>
+      <w:r>
+        <w:t>werden die unterschiedlichen Methoden des Release-Managements vorgestellt</w:t>
+      </w:r>
+      <w:r>
+        <w:t xml:space="preserve"> und auf Ihre Eignung zur Risikobehandlung untersucht</w:t>
+      </w:r>
+      <w:r>
+        <w:t xml:space="preserve">. Die passende Zuordnung von Methoden zu Risiken und deren Kombination zu Standardtypen erfolgt dann in Kapitel </w:t>
       </w:r>
       <w:r>
         <w:fldChar w:fldCharType="begin"/>
@@ -5224,13 +5256,13 @@
         <w:fldChar w:fldCharType="separate"/>
       </w:r>
       <w:r>
-        <w:t>4</w:t>
+        <w:t>5</w:t>
       </w:r>
       <w:r>
         <w:fldChar w:fldCharType="end"/>
       </w:r>
       <w:r>
-        <w:t xml:space="preserve">. Im drauffolgenden Kapitel </w:t>
+        <w:t xml:space="preserve">. Im Kapitel </w:t>
       </w:r>
       <w:r>
         <w:fldChar w:fldCharType="begin"/>
@@ -5242,13 +5274,22 @@
         <w:fldChar w:fldCharType="separate"/>
       </w:r>
       <w:r>
-        <w:t>5</w:t>
+        <w:t>6</w:t>
       </w:r>
       <w:r>
         <w:fldChar w:fldCharType="end"/>
       </w:r>
       <w:r>
-        <w:t xml:space="preserve"> werden die erarbeiteten Standardtypen bezüglich ihres Nutzens untersucht. In Kapitel </w:t>
+        <w:t xml:space="preserve"> werden die erarbeiteten Standardtypen bezüglich ihres Nutzens untersucht. </w:t>
+      </w:r>
+      <w:r>
+        <w:t>E</w:t>
+      </w:r>
+      <w:r>
+        <w:t>ine Demonstration der Anwendung eines Standardtyps am Praxisbeispiel der Deutschen Post DHL Group</w:t>
+      </w:r>
+      <w:r>
+        <w:t xml:space="preserve"> erfolgt in Kapitel </w:t>
       </w:r>
       <w:r>
         <w:fldChar w:fldCharType="begin"/>
@@ -5260,13 +5301,13 @@
         <w:fldChar w:fldCharType="separate"/>
       </w:r>
       <w:r>
-        <w:t>6</w:t>
+        <w:t>7</w:t>
       </w:r>
       <w:r>
         <w:fldChar w:fldCharType="end"/>
       </w:r>
       <w:r>
-        <w:t xml:space="preserve"> erfolgt eine Demonstration der Anwendung eines Standardtyps am Praxisbeispiel der Deutschen Post DHL Group. Im letzten Kapitel </w:t>
+        <w:t xml:space="preserve">. Im letzten Kapitel </w:t>
       </w:r>
       <w:r>
         <w:fldChar w:fldCharType="begin"/>
@@ -5278,7 +5319,7 @@
         <w:fldChar w:fldCharType="separate"/>
       </w:r>
       <w:r>
-        <w:t>7</w:t>
+        <w:t>8</w:t>
       </w:r>
       <w:r>
         <w:fldChar w:fldCharType="end"/>
@@ -5291,14 +5332,14 @@
       <w:pPr>
         <w:pStyle w:val="berschrift1"/>
       </w:pPr>
-      <w:bookmarkStart w:id="28" w:name="_Ref442963595"/>
-      <w:bookmarkStart w:id="29" w:name="_Toc449523747"/>
+      <w:bookmarkStart w:id="29" w:name="_Ref442963595"/>
+      <w:bookmarkStart w:id="30" w:name="_Toc449523747"/>
       <w:r>
         <w:lastRenderedPageBreak/>
         <w:t>Grundlagen</w:t>
       </w:r>
-      <w:bookmarkEnd w:id="28"/>
       <w:bookmarkEnd w:id="29"/>
+      <w:bookmarkEnd w:id="30"/>
     </w:p>
     <w:p>
       <w:r>
@@ -5327,8 +5368,8 @@
       <w:pPr>
         <w:pStyle w:val="berschrift2"/>
       </w:pPr>
-      <w:bookmarkStart w:id="30" w:name="_Ref445029358"/>
-      <w:bookmarkStart w:id="31" w:name="_Toc449523748"/>
+      <w:bookmarkStart w:id="31" w:name="_Ref445029358"/>
+      <w:bookmarkStart w:id="32" w:name="_Toc449523748"/>
       <w:r>
         <w:t>Innovation</w:t>
       </w:r>
@@ -5344,8 +5385,8 @@
       <w:r>
         <w:t>sicherung</w:t>
       </w:r>
-      <w:bookmarkEnd w:id="30"/>
       <w:bookmarkEnd w:id="31"/>
+      <w:bookmarkEnd w:id="32"/>
     </w:p>
     <w:p>
       <w:r>
@@ -6696,9 +6737,9 @@
         <w:pStyle w:val="Beschriftung"/>
         <w:spacing w:after="120" w:line="240" w:lineRule="auto"/>
       </w:pPr>
-      <w:bookmarkStart w:id="32" w:name="_Ref445566438"/>
-      <w:bookmarkStart w:id="33" w:name="_Ref444943110"/>
-      <w:bookmarkStart w:id="34" w:name="_Toc448149312"/>
+      <w:bookmarkStart w:id="33" w:name="_Ref445566438"/>
+      <w:bookmarkStart w:id="34" w:name="_Ref444943110"/>
+      <w:bookmarkStart w:id="35" w:name="_Toc448149312"/>
       <w:r>
         <w:rPr>
           <w:b/>
@@ -6773,7 +6814,7 @@
         </w:rPr>
         <w:fldChar w:fldCharType="end"/>
       </w:r>
-      <w:bookmarkEnd w:id="32"/>
+      <w:bookmarkEnd w:id="33"/>
       <w:r>
         <w:rPr>
           <w:b/>
@@ -6794,8 +6835,8 @@
         </w:rPr>
         <w:t xml:space="preserve"> Market</w:t>
       </w:r>
-      <w:bookmarkEnd w:id="33"/>
       <w:bookmarkEnd w:id="34"/>
+      <w:bookmarkEnd w:id="35"/>
     </w:p>
     <w:p>
       <w:pPr>
@@ -7241,11 +7282,11 @@
       <w:pPr>
         <w:pStyle w:val="berschrift2"/>
       </w:pPr>
-      <w:bookmarkStart w:id="35" w:name="_Ref445650448"/>
-      <w:bookmarkStart w:id="36" w:name="_Ref445650466"/>
-      <w:bookmarkStart w:id="37" w:name="_Ref445650514"/>
-      <w:bookmarkStart w:id="38" w:name="_Ref445650529"/>
-      <w:bookmarkStart w:id="39" w:name="_Toc449523749"/>
+      <w:bookmarkStart w:id="36" w:name="_Ref445650448"/>
+      <w:bookmarkStart w:id="37" w:name="_Ref445650466"/>
+      <w:bookmarkStart w:id="38" w:name="_Ref445650514"/>
+      <w:bookmarkStart w:id="39" w:name="_Ref445650529"/>
+      <w:bookmarkStart w:id="40" w:name="_Toc449523749"/>
       <w:r>
         <w:lastRenderedPageBreak/>
         <w:t>Innovationssteuerung</w:t>
@@ -7256,11 +7297,11 @@
       <w:r>
         <w:t>Management</w:t>
       </w:r>
-      <w:bookmarkEnd w:id="35"/>
       <w:bookmarkEnd w:id="36"/>
       <w:bookmarkEnd w:id="37"/>
       <w:bookmarkEnd w:id="38"/>
       <w:bookmarkEnd w:id="39"/>
+      <w:bookmarkEnd w:id="40"/>
     </w:p>
     <w:p>
       <w:r>
@@ -8024,13 +8065,13 @@
       <w:pPr>
         <w:pStyle w:val="berschrift2"/>
       </w:pPr>
-      <w:bookmarkStart w:id="40" w:name="_Ref445276009"/>
-      <w:bookmarkStart w:id="41" w:name="_Toc449523750"/>
+      <w:bookmarkStart w:id="41" w:name="_Ref445276009"/>
+      <w:bookmarkStart w:id="42" w:name="_Toc449523750"/>
       <w:r>
         <w:t>Der Produktlebenszyklus</w:t>
       </w:r>
-      <w:bookmarkEnd w:id="40"/>
       <w:bookmarkEnd w:id="41"/>
+      <w:bookmarkEnd w:id="42"/>
     </w:p>
     <w:p>
       <w:r>
@@ -8548,8 +8589,8 @@
           <w:b/>
         </w:rPr>
       </w:pPr>
-      <w:bookmarkStart w:id="42" w:name="_Ref446672107"/>
-      <w:bookmarkStart w:id="43" w:name="_Toc448149313"/>
+      <w:bookmarkStart w:id="43" w:name="_Ref446672107"/>
+      <w:bookmarkStart w:id="44" w:name="_Toc448149313"/>
       <w:r>
         <w:rPr>
           <w:b/>
@@ -8624,7 +8665,7 @@
         </w:rPr>
         <w:fldChar w:fldCharType="end"/>
       </w:r>
-      <w:bookmarkEnd w:id="42"/>
+      <w:bookmarkEnd w:id="43"/>
       <w:r>
         <w:rPr>
           <w:b/>
@@ -8637,7 +8678,7 @@
         </w:rPr>
         <w:t>harakteristische Produktlebenszyklen</w:t>
       </w:r>
-      <w:bookmarkEnd w:id="43"/>
+      <w:bookmarkEnd w:id="44"/>
     </w:p>
     <w:p>
       <w:pPr>
@@ -10374,8 +10415,8 @@
           <w:b/>
         </w:rPr>
       </w:pPr>
-      <w:bookmarkStart w:id="44" w:name="_Ref445303931"/>
-      <w:bookmarkStart w:id="45" w:name="_Toc448149319"/>
+      <w:bookmarkStart w:id="45" w:name="_Ref445303931"/>
+      <w:bookmarkStart w:id="46" w:name="_Toc448149319"/>
       <w:r>
         <w:rPr>
           <w:b/>
@@ -10450,14 +10491,14 @@
         </w:rPr>
         <w:fldChar w:fldCharType="end"/>
       </w:r>
-      <w:bookmarkEnd w:id="44"/>
+      <w:bookmarkEnd w:id="45"/>
       <w:r>
         <w:rPr>
           <w:b/>
         </w:rPr>
         <w:t>: Zuordnung der Produktlebenszyklusphasen</w:t>
       </w:r>
-      <w:bookmarkEnd w:id="45"/>
+      <w:bookmarkEnd w:id="46"/>
     </w:p>
     <w:p>
       <w:pPr>
@@ -10500,16 +10541,16 @@
       <w:pPr>
         <w:pStyle w:val="berschrift2"/>
       </w:pPr>
-      <w:bookmarkStart w:id="46" w:name="_Ref446517190"/>
-      <w:bookmarkStart w:id="47" w:name="_Toc449523751"/>
+      <w:bookmarkStart w:id="47" w:name="_Ref446517190"/>
+      <w:bookmarkStart w:id="48" w:name="_Toc449523751"/>
       <w:r>
         <w:t xml:space="preserve">Produktveröffentlichung durch Standards im </w:t>
       </w:r>
       <w:r>
         <w:t>Release-Management</w:t>
       </w:r>
-      <w:bookmarkEnd w:id="46"/>
       <w:bookmarkEnd w:id="47"/>
+      <w:bookmarkEnd w:id="48"/>
     </w:p>
     <w:p>
       <w:r>
@@ -10776,9 +10817,9 @@
           <w:b/>
         </w:rPr>
       </w:pPr>
-      <w:bookmarkStart w:id="48" w:name="_Ref445901269"/>
-      <w:bookmarkStart w:id="49" w:name="_Ref445031218"/>
-      <w:bookmarkStart w:id="50" w:name="_Toc448149314"/>
+      <w:bookmarkStart w:id="49" w:name="_Ref445901269"/>
+      <w:bookmarkStart w:id="50" w:name="_Ref445031218"/>
+      <w:bookmarkStart w:id="51" w:name="_Toc448149314"/>
       <w:r>
         <w:rPr>
           <w:b/>
@@ -10853,15 +10894,15 @@
         </w:rPr>
         <w:fldChar w:fldCharType="end"/>
       </w:r>
-      <w:bookmarkEnd w:id="48"/>
+      <w:bookmarkEnd w:id="49"/>
       <w:r>
         <w:rPr>
           <w:b/>
         </w:rPr>
         <w:t>: Zusammenhang Produkt zu Release</w:t>
       </w:r>
-      <w:bookmarkEnd w:id="49"/>
       <w:bookmarkEnd w:id="50"/>
+      <w:bookmarkEnd w:id="51"/>
     </w:p>
     <w:p>
       <w:pPr>
@@ -11267,7 +11308,7 @@
       <w:r>
         <w:t xml:space="preserve">Solch eine Konstellation wird </w:t>
       </w:r>
-      <w:commentRangeStart w:id="51"/>
+      <w:commentRangeStart w:id="52"/>
       <w:r>
         <w:t xml:space="preserve">in Kapitel </w:t>
       </w:r>
@@ -11289,12 +11330,12 @@
       <w:r>
         <w:t xml:space="preserve"> beschrieben</w:t>
       </w:r>
-      <w:commentRangeEnd w:id="51"/>
+      <w:commentRangeEnd w:id="52"/>
       <w:r>
         <w:rPr>
           <w:rStyle w:val="Kommentarzeichen"/>
         </w:rPr>
-        <w:commentReference w:id="51"/>
+        <w:commentReference w:id="52"/>
       </w:r>
       <w:r>
         <w:t xml:space="preserve">. </w:t>
@@ -11808,18 +11849,18 @@
       <w:r>
         <w:t>effizienter und effektiver Umgang mit Änderungen („</w:t>
       </w:r>
-      <w:commentRangeStart w:id="52"/>
+      <w:commentRangeStart w:id="53"/>
       <w:proofErr w:type="spellStart"/>
       <w:r>
         <w:t>Changes</w:t>
       </w:r>
-      <w:commentRangeEnd w:id="52"/>
+      <w:commentRangeEnd w:id="53"/>
       <w:proofErr w:type="spellEnd"/>
       <w:r>
         <w:rPr>
           <w:rStyle w:val="Kommentarzeichen"/>
         </w:rPr>
-        <w:commentReference w:id="52"/>
+        <w:commentReference w:id="53"/>
       </w:r>
       <w:r>
         <w:t>“)</w:t>
@@ -12688,8 +12729,8 @@
           <w:b/>
         </w:rPr>
       </w:pPr>
-      <w:bookmarkStart w:id="53" w:name="_Ref445907730"/>
-      <w:bookmarkStart w:id="54" w:name="_Toc448149315"/>
+      <w:bookmarkStart w:id="54" w:name="_Ref445907730"/>
+      <w:bookmarkStart w:id="55" w:name="_Toc448149315"/>
       <w:r>
         <w:rPr>
           <w:b/>
@@ -12764,14 +12805,14 @@
         </w:rPr>
         <w:fldChar w:fldCharType="end"/>
       </w:r>
-      <w:bookmarkEnd w:id="53"/>
+      <w:bookmarkEnd w:id="54"/>
       <w:r>
         <w:rPr>
           <w:b/>
         </w:rPr>
         <w:t>: Überblick ITIL</w:t>
       </w:r>
-      <w:bookmarkEnd w:id="54"/>
+      <w:bookmarkEnd w:id="55"/>
     </w:p>
     <w:p>
       <w:pPr>
@@ -13083,12 +13124,12 @@
       <w:pPr>
         <w:pStyle w:val="berschrift1"/>
       </w:pPr>
-      <w:bookmarkStart w:id="55" w:name="_Toc449523752"/>
+      <w:bookmarkStart w:id="56" w:name="_Toc449523752"/>
       <w:r>
         <w:lastRenderedPageBreak/>
         <w:t>Risikotypen des Produktlebenszyklus</w:t>
       </w:r>
-      <w:bookmarkEnd w:id="55"/>
+      <w:bookmarkEnd w:id="56"/>
     </w:p>
     <w:p>
       <w:r>
@@ -13315,11 +13356,11 @@
       <w:pPr>
         <w:pStyle w:val="berschrift2"/>
       </w:pPr>
-      <w:bookmarkStart w:id="56" w:name="_Toc449523753"/>
+      <w:bookmarkStart w:id="57" w:name="_Toc449523753"/>
       <w:r>
         <w:t>Entwicklung</w:t>
       </w:r>
-      <w:bookmarkEnd w:id="56"/>
+      <w:bookmarkEnd w:id="57"/>
     </w:p>
     <w:p>
       <w:r>
@@ -14097,11 +14138,11 @@
       <w:pPr>
         <w:pStyle w:val="berschrift2"/>
       </w:pPr>
-      <w:bookmarkStart w:id="57" w:name="_Toc449523754"/>
+      <w:bookmarkStart w:id="58" w:name="_Toc449523754"/>
       <w:r>
         <w:t>Einführung</w:t>
       </w:r>
-      <w:bookmarkEnd w:id="57"/>
+      <w:bookmarkEnd w:id="58"/>
     </w:p>
     <w:p>
       <w:r>
@@ -14608,11 +14649,11 @@
       <w:pPr>
         <w:pStyle w:val="berschrift2"/>
       </w:pPr>
-      <w:bookmarkStart w:id="58" w:name="_Toc449523755"/>
+      <w:bookmarkStart w:id="59" w:name="_Toc449523755"/>
       <w:r>
         <w:t>Wachstum</w:t>
       </w:r>
-      <w:bookmarkEnd w:id="58"/>
+      <w:bookmarkEnd w:id="59"/>
     </w:p>
     <w:p>
       <w:r>
@@ -14895,12 +14936,12 @@
       <w:pPr>
         <w:pStyle w:val="berschrift2"/>
       </w:pPr>
-      <w:bookmarkStart w:id="59" w:name="_Toc449523756"/>
+      <w:bookmarkStart w:id="60" w:name="_Toc449523756"/>
       <w:r>
         <w:lastRenderedPageBreak/>
         <w:t>Reife</w:t>
       </w:r>
-      <w:bookmarkEnd w:id="59"/>
+      <w:bookmarkEnd w:id="60"/>
     </w:p>
     <w:p>
       <w:r>
@@ -15227,11 +15268,11 @@
       <w:pPr>
         <w:pStyle w:val="berschrift2"/>
       </w:pPr>
-      <w:bookmarkStart w:id="60" w:name="_Toc449523757"/>
+      <w:bookmarkStart w:id="61" w:name="_Toc449523757"/>
       <w:r>
         <w:t>Entsorgung</w:t>
       </w:r>
-      <w:bookmarkEnd w:id="60"/>
+      <w:bookmarkEnd w:id="61"/>
     </w:p>
     <w:p>
       <w:r>
@@ -15542,12 +15583,12 @@
       <w:pPr>
         <w:pStyle w:val="berschrift2"/>
       </w:pPr>
-      <w:bookmarkStart w:id="61" w:name="_Toc449523758"/>
+      <w:bookmarkStart w:id="62" w:name="_Toc449523758"/>
       <w:r>
         <w:lastRenderedPageBreak/>
         <w:t>Zusammenfassung der Risiken der einzelnen Phasen</w:t>
       </w:r>
-      <w:bookmarkEnd w:id="61"/>
+      <w:bookmarkEnd w:id="62"/>
     </w:p>
     <w:p>
       <w:pPr>
@@ -15648,8 +15689,8 @@
       <w:pPr>
         <w:pStyle w:val="berschrift1"/>
       </w:pPr>
-      <w:bookmarkStart w:id="62" w:name="_Toc449523759"/>
-      <w:commentRangeStart w:id="63"/>
+      <w:bookmarkStart w:id="63" w:name="_Toc449523759"/>
+      <w:commentRangeStart w:id="64"/>
       <w:r>
         <w:lastRenderedPageBreak/>
         <w:t>Prozesse</w:t>
@@ -15657,14 +15698,14 @@
       <w:r>
         <w:t xml:space="preserve"> </w:t>
       </w:r>
-      <w:commentRangeEnd w:id="63"/>
+      <w:commentRangeEnd w:id="64"/>
       <w:r>
         <w:rPr>
           <w:rStyle w:val="Kommentarzeichen"/>
           <w:b w:val="0"/>
           <w:kern w:val="0"/>
         </w:rPr>
-        <w:commentReference w:id="63"/>
+        <w:commentReference w:id="64"/>
       </w:r>
       <w:r>
         <w:t xml:space="preserve">des </w:t>
@@ -15675,7 +15716,7 @@
       <w:r>
         <w:t>s zum Umgang mit Risiken</w:t>
       </w:r>
-      <w:bookmarkEnd w:id="62"/>
+      <w:bookmarkEnd w:id="63"/>
     </w:p>
     <w:p>
       <w:r>
@@ -15717,7 +15758,7 @@
       <w:r>
         <w:t xml:space="preserve"> Hierfür werden als Basis die Prozesse der ITIL Service Transition betrachtet und um Aspekte aus der ISO/IEC 20000 Norm sowie aus dem IT-Referenzmodell COBIT ergänzt. </w:t>
       </w:r>
-      <w:bookmarkStart w:id="64" w:name="_Ref446516759"/>
+      <w:bookmarkStart w:id="65" w:name="_Ref446516759"/>
       <w:r>
         <w:t>D</w:t>
       </w:r>
@@ -15778,14 +15819,17 @@
       <w:r>
         <w:t xml:space="preserve">. </w:t>
       </w:r>
+      <w:r>
+        <w:t>Abschließend erfolgt im Kapitel eine Zusammenfassung der Ergebnisse.</w:t>
+      </w:r>
     </w:p>
     <w:p>
       <w:pPr>
         <w:pStyle w:val="berschrift2"/>
       </w:pPr>
-      <w:bookmarkStart w:id="65" w:name="_Ref446517322"/>
-      <w:bookmarkStart w:id="66" w:name="_Toc449523760"/>
-      <w:bookmarkEnd w:id="64"/>
+      <w:bookmarkStart w:id="66" w:name="_Ref446517322"/>
+      <w:bookmarkStart w:id="67" w:name="_Toc449523760"/>
+      <w:bookmarkEnd w:id="65"/>
       <w:r>
         <w:t>T</w:t>
       </w:r>
@@ -15811,8 +15855,8 @@
       <w:r>
         <w:t xml:space="preserve"> Support</w:t>
       </w:r>
-      <w:bookmarkEnd w:id="65"/>
       <w:bookmarkEnd w:id="66"/>
+      <w:bookmarkEnd w:id="67"/>
       <w:r>
         <w:rPr>
           <w:rStyle w:val="Kommentarzeichen"/>
@@ -16109,6 +16153,7 @@
       </w:pPr>
       <w:proofErr w:type="spellStart"/>
       <w:r>
+        <w:lastRenderedPageBreak/>
         <w:t>Versionierung</w:t>
       </w:r>
       <w:proofErr w:type="spellEnd"/>
@@ -16125,7 +16170,6 @@
         </w:numPr>
       </w:pPr>
       <w:r>
-        <w:lastRenderedPageBreak/>
         <w:t>Kriterien und Berechtigungen für die Freigabe in spezifische Umgebungen</w:t>
       </w:r>
     </w:p>
@@ -16142,16 +16186,16 @@
       </w:r>
     </w:p>
     <w:p>
-      <w:commentRangeStart w:id="67"/>
+      <w:commentRangeStart w:id="68"/>
       <w:r>
         <w:t>Einige dieser Aspekte sind relevant für die Konstruktion der Standardtypen, da sie je nach Produktlebenszyklusphase anders gestaltet werden sollten</w:t>
       </w:r>
-      <w:commentRangeEnd w:id="67"/>
+      <w:commentRangeEnd w:id="68"/>
       <w:r>
         <w:rPr>
           <w:rStyle w:val="Kommentarzeichen"/>
         </w:rPr>
-        <w:commentReference w:id="67"/>
+        <w:commentReference w:id="68"/>
       </w:r>
       <w:r>
         <w:t xml:space="preserve">. Von zentraler Bedeutung ist die Festlegung des </w:t>
@@ -16228,7 +16272,7 @@
       <w:r>
         <w:t xml:space="preserve">. </w:t>
       </w:r>
-      <w:commentRangeStart w:id="68"/>
+      <w:commentRangeStart w:id="69"/>
       <w:r>
         <w:t>Typischerweise bedeutet</w:t>
       </w:r>
@@ -16283,12 +16327,12 @@
       <w:r>
         <w:t xml:space="preserve"> </w:t>
       </w:r>
-      <w:commentRangeEnd w:id="68"/>
+      <w:commentRangeEnd w:id="69"/>
       <w:r>
         <w:rPr>
           <w:rStyle w:val="Kommentarzeichen"/>
         </w:rPr>
-        <w:commentReference w:id="68"/>
+        <w:commentReference w:id="69"/>
       </w:r>
       <w:r>
         <w:t>Der Faktor der</w:t>
@@ -16296,19 +16340,19 @@
       <w:r>
         <w:t xml:space="preserve"> </w:t>
       </w:r>
-      <w:commentRangeStart w:id="69"/>
+      <w:commentRangeStart w:id="70"/>
       <w:r>
         <w:rPr>
           <w:b/>
         </w:rPr>
         <w:t>Kriterien</w:t>
       </w:r>
-      <w:commentRangeEnd w:id="69"/>
+      <w:commentRangeEnd w:id="70"/>
       <w:r>
         <w:rPr>
           <w:rStyle w:val="Kommentarzeichen"/>
         </w:rPr>
-        <w:commentReference w:id="69"/>
+        <w:commentReference w:id="70"/>
       </w:r>
       <w:r>
         <w:rPr>
@@ -16417,16 +16461,22 @@
       <w:pPr>
         <w:pStyle w:val="berschrift2"/>
       </w:pPr>
-      <w:bookmarkStart w:id="70" w:name="_Toc449523761"/>
+      <w:bookmarkStart w:id="71" w:name="_Toc449523761"/>
       <w:r>
         <w:lastRenderedPageBreak/>
         <w:t>Change Management</w:t>
       </w:r>
-      <w:bookmarkEnd w:id="70"/>
-    </w:p>
-    <w:p>
-      <w:r>
-        <w:t>Der Change Management Prozess dient der Steuerung des Lebenszyklus aller Veränderungen zur minimalen Beeinflussung der produktiven Services</w:t>
+      <w:bookmarkEnd w:id="71"/>
+    </w:p>
+    <w:p>
+      <w:r>
+        <w:t xml:space="preserve">Der Change Management </w:t>
+      </w:r>
+      <w:r>
+        <w:t xml:space="preserve">(CHM) </w:t>
+      </w:r>
+      <w:r>
+        <w:t>Prozess dient der Steuerung des Lebenszyklus aller Veränderungen zur minimalen Beeinflussung der produktiven Services</w:t>
       </w:r>
       <w:sdt>
         <w:sdtPr>
@@ -17547,7 +17597,7 @@
       <w:pPr>
         <w:pStyle w:val="berschrift2"/>
       </w:pPr>
-      <w:bookmarkStart w:id="71" w:name="_Toc449523762"/>
+      <w:bookmarkStart w:id="72" w:name="_Toc449523762"/>
       <w:r>
         <w:t xml:space="preserve">Service Asset </w:t>
       </w:r>
@@ -17567,14 +17617,446 @@
       <w:r>
         <w:t xml:space="preserve"> Management</w:t>
       </w:r>
-      <w:bookmarkEnd w:id="71"/>
+      <w:bookmarkEnd w:id="72"/>
+    </w:p>
+    <w:p>
+      <w:r>
+        <w:t xml:space="preserve">Mittels dem Service Asset </w:t>
+      </w:r>
+      <w:proofErr w:type="spellStart"/>
+      <w:r>
+        <w:t>And</w:t>
+      </w:r>
+      <w:proofErr w:type="spellEnd"/>
+      <w:r>
+        <w:t xml:space="preserve"> </w:t>
+      </w:r>
+      <w:proofErr w:type="spellStart"/>
+      <w:r>
+        <w:t>Configuration</w:t>
+      </w:r>
+      <w:proofErr w:type="spellEnd"/>
+      <w:r>
+        <w:t xml:space="preserve"> Management (SACM) Prozess wird sichergestellt, dass alle für die Serviceerbringung notwendigen Informationen zu allen </w:t>
+      </w:r>
+      <w:r>
+        <w:t xml:space="preserve">Elementen verlässlich und akkurat verwaltet werden und bei Bedarf zur Verfügung stehen </w:t>
+      </w:r>
+      <w:sdt>
+        <w:sdtPr>
+          <w:id w:val="1825396271"/>
+          <w:citation/>
+        </w:sdtPr>
+        <w:sdtContent>
+          <w:r>
+            <w:fldChar w:fldCharType="begin"/>
+          </w:r>
+          <w:r>
+            <w:instrText xml:space="preserve">CITATION AXE11 \p "S. 89 f." \l 1031 </w:instrText>
+          </w:r>
+          <w:r>
+            <w:fldChar w:fldCharType="separate"/>
+          </w:r>
+          <w:r>
+            <w:rPr>
+              <w:noProof/>
+            </w:rPr>
+            <w:t>(AXELOS 2011, S. 89 f.)</w:t>
+          </w:r>
+          <w:r>
+            <w:fldChar w:fldCharType="end"/>
+          </w:r>
+        </w:sdtContent>
+      </w:sdt>
+      <w:r>
+        <w:t>. Diese Informationen umfassen einerseits spezifische Details der Elemente sowie deren Beziehungen zueinander</w:t>
+      </w:r>
+      <w:sdt>
+        <w:sdtPr>
+          <w:id w:val="1484280900"/>
+          <w:citation/>
+        </w:sdtPr>
+        <w:sdtContent>
+          <w:r>
+            <w:fldChar w:fldCharType="begin"/>
+          </w:r>
+          <w:r>
+            <w:instrText xml:space="preserve">CITATION AXE11 \p "S. 90" \l 1031 </w:instrText>
+          </w:r>
+          <w:r>
+            <w:fldChar w:fldCharType="separate"/>
+          </w:r>
+          <w:r>
+            <w:rPr>
+              <w:noProof/>
+            </w:rPr>
+            <w:t xml:space="preserve"> (AXELOS 2011, S. 90)</w:t>
+          </w:r>
+          <w:r>
+            <w:fldChar w:fldCharType="end"/>
+          </w:r>
+        </w:sdtContent>
+      </w:sdt>
+      <w:r>
+        <w:t>. Das Hauptziel des SACM ist somit die Sicherstellung, dass alle Elemente über den kompletten Lebenszyklus ordnungsgemäß identifiziert und gepflegt sind</w:t>
+      </w:r>
+      <w:sdt>
+        <w:sdtPr>
+          <w:id w:val="1793484191"/>
+          <w:citation/>
+        </w:sdtPr>
+        <w:sdtContent>
+          <w:r>
+            <w:fldChar w:fldCharType="begin"/>
+          </w:r>
+          <w:r>
+            <w:instrText xml:space="preserve">CITATION AXE11 \p "S. 90" \l 1031 </w:instrText>
+          </w:r>
+          <w:r>
+            <w:fldChar w:fldCharType="separate"/>
+          </w:r>
+          <w:r>
+            <w:rPr>
+              <w:noProof/>
+            </w:rPr>
+            <w:t xml:space="preserve"> (AXELOS 2011, S. 90)</w:t>
+          </w:r>
+          <w:r>
+            <w:fldChar w:fldCharType="end"/>
+          </w:r>
+        </w:sdtContent>
+      </w:sdt>
+      <w:r>
+        <w:t xml:space="preserve">. Dazu wird ein </w:t>
+      </w:r>
+      <w:proofErr w:type="spellStart"/>
+      <w:r>
+        <w:t>Configuration</w:t>
+      </w:r>
+      <w:proofErr w:type="spellEnd"/>
+      <w:r>
+        <w:t xml:space="preserve"> Management System (CMS) benötigt, welches alle diese Informationen speichert und anderen ITIL-Prozessen zur Verfügung stellt</w:t>
+      </w:r>
+      <w:sdt>
+        <w:sdtPr>
+          <w:id w:val="-431973309"/>
+          <w:citation/>
+        </w:sdtPr>
+        <w:sdtContent>
+          <w:r>
+            <w:fldChar w:fldCharType="begin"/>
+          </w:r>
+          <w:r>
+            <w:instrText xml:space="preserve">CITATION AXE11 \p "S. 90" \l 1031 </w:instrText>
+          </w:r>
+          <w:r>
+            <w:fldChar w:fldCharType="separate"/>
+          </w:r>
+          <w:r>
+            <w:rPr>
+              <w:noProof/>
+            </w:rPr>
+            <w:t xml:space="preserve"> (AXELOS 2011, S. 90)</w:t>
+          </w:r>
+          <w:r>
+            <w:fldChar w:fldCharType="end"/>
+          </w:r>
+        </w:sdtContent>
+      </w:sdt>
+      <w:r>
+        <w:t xml:space="preserve">. Der Mehrwert von SACM liegt in der Transparenz über die Servicelandschaft, welche vor allem im Falle von Audits </w:t>
+      </w:r>
+      <w:r>
+        <w:t xml:space="preserve">zur Vermeidung von </w:t>
+      </w:r>
+      <w:r>
+        <w:t>Mehrkosten und Strafzahlun</w:t>
+      </w:r>
+      <w:r>
+        <w:lastRenderedPageBreak/>
+        <w:t xml:space="preserve">gen </w:t>
+      </w:r>
+      <w:r>
+        <w:t>führt</w:t>
+      </w:r>
+      <w:sdt>
+        <w:sdtPr>
+          <w:id w:val="-457267026"/>
+          <w:citation/>
+        </w:sdtPr>
+        <w:sdtContent>
+          <w:r>
+            <w:fldChar w:fldCharType="begin"/>
+          </w:r>
+          <w:r>
+            <w:instrText xml:space="preserve">CITATION AXE11 \p "S. 90" \l 1031 </w:instrText>
+          </w:r>
+          <w:r>
+            <w:fldChar w:fldCharType="separate"/>
+          </w:r>
+          <w:r>
+            <w:rPr>
+              <w:noProof/>
+            </w:rPr>
+            <w:t xml:space="preserve"> (AXELOS 2011, S. 90)</w:t>
+          </w:r>
+          <w:r>
+            <w:fldChar w:fldCharType="end"/>
+          </w:r>
+        </w:sdtContent>
+      </w:sdt>
+      <w:r>
+        <w:t xml:space="preserve">. Weiterhin führt diese Transparenz zu einer besseren Planbarkeit von Veränderungen sowie zu einer höheren Erfolgsquote bei deren </w:t>
+      </w:r>
+      <w:r>
+        <w:t>Durchführung</w:t>
+      </w:r>
+      <w:sdt>
+        <w:sdtPr>
+          <w:id w:val="-216049081"/>
+          <w:citation/>
+        </w:sdtPr>
+        <w:sdtContent>
+          <w:r>
+            <w:fldChar w:fldCharType="begin"/>
+          </w:r>
+          <w:r>
+            <w:instrText xml:space="preserve">CITATION AXE11 \p "S. 91" \l 1031 </w:instrText>
+          </w:r>
+          <w:r>
+            <w:fldChar w:fldCharType="separate"/>
+          </w:r>
+          <w:r>
+            <w:rPr>
+              <w:noProof/>
+            </w:rPr>
+            <w:t xml:space="preserve"> (AXELOS 2011, S. 91)</w:t>
+          </w:r>
+          <w:r>
+            <w:fldChar w:fldCharType="end"/>
+          </w:r>
+        </w:sdtContent>
+      </w:sdt>
+      <w:r>
+        <w:t>. Zudem</w:t>
+      </w:r>
+      <w:r>
+        <w:t xml:space="preserve"> ermöglicht SACM die Nachverfolgbarkeit von Veränderungen von der Anforderungserhebung bis zum veröffentlichten Release sowie die Kostenzuordnung auf Serviceebene</w:t>
+      </w:r>
+      <w:sdt>
+        <w:sdtPr>
+          <w:id w:val="-1345935312"/>
+          <w:citation/>
+        </w:sdtPr>
+        <w:sdtContent>
+          <w:r>
+            <w:fldChar w:fldCharType="begin"/>
+          </w:r>
+          <w:r>
+            <w:instrText xml:space="preserve">CITATION AXE11 \p "S. 91" \l 1031 </w:instrText>
+          </w:r>
+          <w:r>
+            <w:fldChar w:fldCharType="separate"/>
+          </w:r>
+          <w:r>
+            <w:rPr>
+              <w:noProof/>
+            </w:rPr>
+            <w:t xml:space="preserve"> (AXELOS 2011, S. 91)</w:t>
+          </w:r>
+          <w:r>
+            <w:fldChar w:fldCharType="end"/>
+          </w:r>
+        </w:sdtContent>
+      </w:sdt>
+      <w:r>
+        <w:t xml:space="preserve">. </w:t>
+      </w:r>
+      <w:r>
+        <w:t xml:space="preserve">Die Regularien für das SACM hängen stark von den CHM und Release </w:t>
+      </w:r>
+      <w:proofErr w:type="spellStart"/>
+      <w:r>
+        <w:t>And</w:t>
+      </w:r>
+      <w:proofErr w:type="spellEnd"/>
+      <w:r>
+        <w:t xml:space="preserve"> </w:t>
+      </w:r>
+      <w:proofErr w:type="spellStart"/>
+      <w:r>
+        <w:t>Deployment</w:t>
+      </w:r>
+      <w:proofErr w:type="spellEnd"/>
+      <w:r>
+        <w:t xml:space="preserve"> Management (RDM) Prozessen ab und lassen sich nicht unabhängig verallgemeinern</w:t>
+      </w:r>
+      <w:sdt>
+        <w:sdtPr>
+          <w:id w:val="1427466252"/>
+          <w:citation/>
+        </w:sdtPr>
+        <w:sdtContent>
+          <w:r>
+            <w:fldChar w:fldCharType="begin"/>
+          </w:r>
+          <w:r>
+            <w:instrText xml:space="preserve">CITATION AXE11 \p "S. 91" \l 1031 </w:instrText>
+          </w:r>
+          <w:r>
+            <w:fldChar w:fldCharType="separate"/>
+          </w:r>
+          <w:r>
+            <w:rPr>
+              <w:noProof/>
+            </w:rPr>
+            <w:t xml:space="preserve"> (AXELOS 2011, S. 91)</w:t>
+          </w:r>
+          <w:r>
+            <w:fldChar w:fldCharType="end"/>
+          </w:r>
+        </w:sdtContent>
+      </w:sdt>
+      <w:r>
+        <w:t>. Aufgrund des hohen Aufwands für das SACM ist bei der Ausgestaltung darauf zu achten, welcher Bedarf dafür tatsächlich vorherrscht und ob dieser ggf. nur bestimmte Elementtypen oder Services betrifft</w:t>
+      </w:r>
+      <w:sdt>
+        <w:sdtPr>
+          <w:id w:val="-1504039830"/>
+          <w:citation/>
+        </w:sdtPr>
+        <w:sdtContent>
+          <w:r>
+            <w:fldChar w:fldCharType="begin"/>
+          </w:r>
+          <w:r>
+            <w:instrText xml:space="preserve">CITATION AXE11 \p "S. 91" \l 1031 </w:instrText>
+          </w:r>
+          <w:r>
+            <w:fldChar w:fldCharType="separate"/>
+          </w:r>
+          <w:r>
+            <w:rPr>
+              <w:noProof/>
+            </w:rPr>
+            <w:t xml:space="preserve"> (AXELOS 2011, S. 91)</w:t>
+          </w:r>
+          <w:r>
+            <w:fldChar w:fldCharType="end"/>
+          </w:r>
+        </w:sdtContent>
+      </w:sdt>
+      <w:r>
+        <w:t>.</w:t>
+      </w:r>
+      <w:r>
+        <w:t xml:space="preserve"> Diese</w:t>
+      </w:r>
+      <w:r>
+        <w:t>r Bedarf</w:t>
+      </w:r>
+      <w:r>
+        <w:t xml:space="preserve"> bezieht sich vorwiegend auf </w:t>
+      </w:r>
+      <w:r>
+        <w:t xml:space="preserve">gesetzliche Regelungen in Abhängigkeit der jeweiligen Branche </w:t>
+      </w:r>
+      <w:r>
+        <w:t>bzw. des</w:t>
+      </w:r>
+      <w:r>
+        <w:t xml:space="preserve"> Marktes </w:t>
+      </w:r>
+      <w:r>
+        <w:t xml:space="preserve">und </w:t>
+      </w:r>
+      <w:r>
+        <w:t xml:space="preserve">der </w:t>
+      </w:r>
+      <w:r>
+        <w:t>genutzte</w:t>
+      </w:r>
+      <w:r>
+        <w:t xml:space="preserve">n Lizenzverträge </w:t>
+      </w:r>
+      <w:sdt>
+        <w:sdtPr>
+          <w:id w:val="-601424335"/>
+          <w:citation/>
+        </w:sdtPr>
+        <w:sdtContent>
+          <w:r>
+            <w:fldChar w:fldCharType="begin"/>
+          </w:r>
+          <w:r>
+            <w:instrText xml:space="preserve">CITATION AXE11 \p "S. 90 f." \l 1031 </w:instrText>
+          </w:r>
+          <w:r>
+            <w:fldChar w:fldCharType="separate"/>
+          </w:r>
+          <w:r>
+            <w:rPr>
+              <w:noProof/>
+            </w:rPr>
+            <w:t>(AXELOS 2011, S. 90 f.)</w:t>
+          </w:r>
+          <w:r>
+            <w:fldChar w:fldCharType="end"/>
+          </w:r>
+        </w:sdtContent>
+      </w:sdt>
+      <w:r>
+        <w:t>.</w:t>
+      </w:r>
+      <w:r>
+        <w:t xml:space="preserve"> </w:t>
+      </w:r>
+      <w:r>
+        <w:t>Daher besteht</w:t>
+      </w:r>
+      <w:r>
+        <w:t xml:space="preserve"> kein </w:t>
+      </w:r>
+      <w:r>
+        <w:t xml:space="preserve">erkennbarer </w:t>
+      </w:r>
+      <w:r>
+        <w:t>direkter Bezug zum Produktlebenszyklus</w:t>
+      </w:r>
+      <w:r>
+        <w:t>. Der</w:t>
+      </w:r>
+      <w:r>
+        <w:t xml:space="preserve"> Prozess</w:t>
+      </w:r>
+      <w:r>
+        <w:t xml:space="preserve"> wird </w:t>
+      </w:r>
+      <w:r>
+        <w:t xml:space="preserve">demnach </w:t>
+      </w:r>
+      <w:r>
+        <w:t xml:space="preserve">für die Standardtypen nicht </w:t>
+      </w:r>
+      <w:r>
+        <w:t>weiter</w:t>
+      </w:r>
+      <w:r>
+        <w:t xml:space="preserve"> betrachtet, d</w:t>
+      </w:r>
+      <w:r>
+        <w:t>a er unabhängig davon zu gestal</w:t>
+      </w:r>
+      <w:r>
+        <w:t>ten ist.</w:t>
+      </w:r>
     </w:p>
     <w:p>
       <w:pPr>
         <w:pStyle w:val="berschrift2"/>
       </w:pPr>
-      <w:bookmarkStart w:id="72" w:name="_Ref449366923"/>
-      <w:bookmarkStart w:id="73" w:name="_Toc449523763"/>
+      <w:bookmarkStart w:id="73" w:name="_Ref449366923"/>
+      <w:bookmarkStart w:id="74" w:name="_Toc449523763"/>
       <w:r>
         <w:t xml:space="preserve">Release </w:t>
       </w:r>
@@ -17594,14 +18076,894 @@
       <w:r>
         <w:t xml:space="preserve"> Management</w:t>
       </w:r>
-      <w:bookmarkEnd w:id="72"/>
       <w:bookmarkEnd w:id="73"/>
+      <w:bookmarkEnd w:id="74"/>
+    </w:p>
+    <w:p>
+      <w:r>
+        <w:t xml:space="preserve">Das Release </w:t>
+      </w:r>
+      <w:proofErr w:type="spellStart"/>
+      <w:r>
+        <w:t>And</w:t>
+      </w:r>
+      <w:proofErr w:type="spellEnd"/>
+      <w:r>
+        <w:t xml:space="preserve"> </w:t>
+      </w:r>
+      <w:proofErr w:type="spellStart"/>
+      <w:r>
+        <w:t>Deploy</w:t>
+      </w:r>
+      <w:proofErr w:type="spellEnd"/>
+      <w:r>
+        <w:t xml:space="preserve"> Management ist für die Planung und Steuerung des Baus, des Tests und der Installation von Releases verantwortlich</w:t>
+      </w:r>
+      <w:sdt>
+        <w:sdtPr>
+          <w:id w:val="242840596"/>
+          <w:citation/>
+        </w:sdtPr>
+        <w:sdtContent>
+          <w:r>
+            <w:fldChar w:fldCharType="begin"/>
+          </w:r>
+          <w:r>
+            <w:instrText xml:space="preserve">CITATION AXE11 \p "S. 114" \l 1031 </w:instrText>
+          </w:r>
+          <w:r>
+            <w:fldChar w:fldCharType="separate"/>
+          </w:r>
+          <w:r>
+            <w:rPr>
+              <w:noProof/>
+            </w:rPr>
+            <w:t xml:space="preserve"> (AXELOS 2011, S. 114)</w:t>
+          </w:r>
+          <w:r>
+            <w:fldChar w:fldCharType="end"/>
+          </w:r>
+        </w:sdtContent>
+      </w:sdt>
+      <w:r>
+        <w:t xml:space="preserve">. Es dient der Bereitstellung neuer Funktionalität gemäß der Geschäftsanforderungen, wobei die Integrität bestehender Services gesichert wird </w:t>
+      </w:r>
+      <w:sdt>
+        <w:sdtPr>
+          <w:id w:val="552587378"/>
+          <w:citation/>
+        </w:sdtPr>
+        <w:sdtContent>
+          <w:r>
+            <w:fldChar w:fldCharType="begin"/>
+          </w:r>
+          <w:r>
+            <w:instrText xml:space="preserve">CITATION AXE11 \p "S. 114" \l 1031 </w:instrText>
+          </w:r>
+          <w:r>
+            <w:fldChar w:fldCharType="separate"/>
+          </w:r>
+          <w:r>
+            <w:rPr>
+              <w:noProof/>
+            </w:rPr>
+            <w:t>(AXELOS 2011, S. 114)</w:t>
+          </w:r>
+          <w:r>
+            <w:fldChar w:fldCharType="end"/>
+          </w:r>
+        </w:sdtContent>
+      </w:sdt>
+      <w:r>
+        <w:t xml:space="preserve"> Daher ist es von zentraler Bedeutung für die Standardtypen des Release-Managements. Zielstellungen sind die Abstimmung von Release-Plänen, die Bereitstellung und Lagerung getesteter Release-Pakete, die Veröffentlichung der Releases auf die Produktionsumgebung und die Befähigung der Organisation die neuen Services zu betreuen</w:t>
+      </w:r>
+      <w:sdt>
+        <w:sdtPr>
+          <w:id w:val="-1533641610"/>
+          <w:citation/>
+        </w:sdtPr>
+        <w:sdtContent>
+          <w:r>
+            <w:fldChar w:fldCharType="begin"/>
+          </w:r>
+          <w:r>
+            <w:instrText xml:space="preserve">CITATION AXE11 \p "S. 114 f." \l 1031 </w:instrText>
+          </w:r>
+          <w:r>
+            <w:fldChar w:fldCharType="separate"/>
+          </w:r>
+          <w:r>
+            <w:rPr>
+              <w:noProof/>
+            </w:rPr>
+            <w:t xml:space="preserve"> (AXELOS 2011, S. 114 f.)</w:t>
+          </w:r>
+          <w:r>
+            <w:fldChar w:fldCharType="end"/>
+          </w:r>
+        </w:sdtContent>
+      </w:sdt>
+      <w:r>
+        <w:t xml:space="preserve">. Die eigentliche Testdurchführung wird hier sichergestellt, aber über den Service Validation </w:t>
+      </w:r>
+      <w:proofErr w:type="spellStart"/>
+      <w:r>
+        <w:t>And</w:t>
+      </w:r>
+      <w:proofErr w:type="spellEnd"/>
+      <w:r>
+        <w:t xml:space="preserve"> </w:t>
+      </w:r>
+      <w:proofErr w:type="spellStart"/>
+      <w:r>
+        <w:t>Testing</w:t>
+      </w:r>
+      <w:proofErr w:type="spellEnd"/>
+      <w:r>
+        <w:t xml:space="preserve"> (SVT) Prozess </w:t>
+      </w:r>
+      <w:r>
+        <w:t>vorgenommen</w:t>
+      </w:r>
+      <w:sdt>
+        <w:sdtPr>
+          <w:id w:val="-2137333598"/>
+          <w:citation/>
+        </w:sdtPr>
+        <w:sdtContent>
+          <w:r>
+            <w:fldChar w:fldCharType="begin"/>
+          </w:r>
+          <w:r>
+            <w:instrText xml:space="preserve">CITATION AXE11 \p "S. 115" \l 1031 </w:instrText>
+          </w:r>
+          <w:r>
+            <w:fldChar w:fldCharType="separate"/>
+          </w:r>
+          <w:r>
+            <w:rPr>
+              <w:noProof/>
+            </w:rPr>
+            <w:t xml:space="preserve"> (AXELOS 2011, S. 115)</w:t>
+          </w:r>
+          <w:r>
+            <w:fldChar w:fldCharType="end"/>
+          </w:r>
+        </w:sdtContent>
+      </w:sdt>
+      <w:r>
+        <w:t>.</w:t>
+      </w:r>
+      <w:r>
+        <w:t xml:space="preserve"> Der Mehrwert liegt in der schnellen Bereitstellung von Änderungen unter optimierten Kosten und Risiken sowie der Sicherstellung, dass der neue Service den Geschäftszielen zuträglich ist und nicht schadet</w:t>
+      </w:r>
+      <w:sdt>
+        <w:sdtPr>
+          <w:id w:val="-2065783676"/>
+          <w:citation/>
+        </w:sdtPr>
+        <w:sdtContent>
+          <w:r>
+            <w:fldChar w:fldCharType="begin"/>
+          </w:r>
+          <w:r>
+            <w:instrText xml:space="preserve">CITATION AXE11 \p "S. 115" \l 1031 </w:instrText>
+          </w:r>
+          <w:r>
+            <w:fldChar w:fldCharType="separate"/>
+          </w:r>
+          <w:r>
+            <w:rPr>
+              <w:noProof/>
+            </w:rPr>
+            <w:t xml:space="preserve"> (AXELOS 2011, S. 115)</w:t>
+          </w:r>
+          <w:r>
+            <w:fldChar w:fldCharType="end"/>
+          </w:r>
+        </w:sdtContent>
+      </w:sdt>
+      <w:r>
+        <w:t>. Dabei ist zu beachten, dass eine ausgewogene Balance zwischen Kosten, Stabilität und Agilität eingehalten wird</w:t>
+      </w:r>
+      <w:sdt>
+        <w:sdtPr>
+          <w:id w:val="-1376155159"/>
+          <w:citation/>
+        </w:sdtPr>
+        <w:sdtContent>
+          <w:r>
+            <w:fldChar w:fldCharType="begin"/>
+          </w:r>
+          <w:r>
+            <w:instrText xml:space="preserve">CITATION AXE11 \p "S. 115" \l 1031 </w:instrText>
+          </w:r>
+          <w:r>
+            <w:fldChar w:fldCharType="separate"/>
+          </w:r>
+          <w:r>
+            <w:rPr>
+              <w:noProof/>
+            </w:rPr>
+            <w:t xml:space="preserve"> (AXELOS 2011, S. 115)</w:t>
+          </w:r>
+          <w:r>
+            <w:fldChar w:fldCharType="end"/>
+          </w:r>
+        </w:sdtContent>
+      </w:sdt>
+      <w:r>
+        <w:t xml:space="preserve">. </w:t>
+      </w:r>
+      <w:r>
+        <w:t>Dies kann sich von Service zu Service unterscheiden</w:t>
+      </w:r>
+      <w:sdt>
+        <w:sdtPr>
+          <w:id w:val="944662296"/>
+          <w:citation/>
+        </w:sdtPr>
+        <w:sdtContent>
+          <w:r>
+            <w:fldChar w:fldCharType="begin"/>
+          </w:r>
+          <w:r>
+            <w:instrText xml:space="preserve">CITATION AXE11 \p "S. 115" \l 1031 </w:instrText>
+          </w:r>
+          <w:r>
+            <w:fldChar w:fldCharType="separate"/>
+          </w:r>
+          <w:r>
+            <w:rPr>
+              <w:noProof/>
+            </w:rPr>
+            <w:t xml:space="preserve"> (AXELOS 2011, S. 115)</w:t>
+          </w:r>
+          <w:r>
+            <w:fldChar w:fldCharType="end"/>
+          </w:r>
+        </w:sdtContent>
+      </w:sdt>
+      <w:r>
+        <w:t>. Für einen Service steht die Stabilität im Vordergrund für einen anderen dafür die Agilität</w:t>
+      </w:r>
+      <w:sdt>
+        <w:sdtPr>
+          <w:id w:val="778684412"/>
+          <w:citation/>
+        </w:sdtPr>
+        <w:sdtContent>
+          <w:r>
+            <w:fldChar w:fldCharType="begin"/>
+          </w:r>
+          <w:r>
+            <w:instrText xml:space="preserve">CITATION AXE11 \p "S. 115" \l 1031 </w:instrText>
+          </w:r>
+          <w:r>
+            <w:fldChar w:fldCharType="separate"/>
+          </w:r>
+          <w:r>
+            <w:rPr>
+              <w:noProof/>
+            </w:rPr>
+            <w:t xml:space="preserve"> (AXELOS 2011, S. 115)</w:t>
+          </w:r>
+          <w:r>
+            <w:fldChar w:fldCharType="end"/>
+          </w:r>
+        </w:sdtContent>
+      </w:sdt>
+      <w:r>
+        <w:t>.</w:t>
+      </w:r>
+      <w:r>
+        <w:t xml:space="preserve"> Aufgrund der Individualität in Abhängigkeit zum konkreten Service werden in ITIL keine konkreten Regeln aber zwei Beispiele genannt</w:t>
+      </w:r>
+      <w:sdt>
+        <w:sdtPr>
+          <w:id w:val="-2015754635"/>
+          <w:citation/>
+        </w:sdtPr>
+        <w:sdtContent>
+          <w:r>
+            <w:fldChar w:fldCharType="begin"/>
+          </w:r>
+          <w:r>
+            <w:instrText xml:space="preserve">CITATION AXE11 \p "S. 115" \l 1031 </w:instrText>
+          </w:r>
+          <w:r>
+            <w:fldChar w:fldCharType="separate"/>
+          </w:r>
+          <w:r>
+            <w:rPr>
+              <w:noProof/>
+            </w:rPr>
+            <w:t xml:space="preserve"> (AXELOS 2011, S. 115)</w:t>
+          </w:r>
+          <w:r>
+            <w:fldChar w:fldCharType="end"/>
+          </w:r>
+        </w:sdtContent>
+      </w:sdt>
+      <w:r>
+        <w:t>:</w:t>
+      </w:r>
+    </w:p>
+    <w:p>
+      <w:pPr>
+        <w:pStyle w:val="Listenabsatz"/>
+        <w:numPr>
+          <w:ilvl w:val="0"/>
+          <w:numId w:val="31"/>
+        </w:numPr>
+      </w:pPr>
+      <w:r>
+        <w:lastRenderedPageBreak/>
+        <w:t>Alle Veränderungen und Releases müssen vor der Veröffentlichung auf ihre Belastbarkeit getestet werden</w:t>
+      </w:r>
+    </w:p>
+    <w:p>
+      <w:pPr>
+        <w:pStyle w:val="Listenabsatz"/>
+        <w:numPr>
+          <w:ilvl w:val="0"/>
+          <w:numId w:val="31"/>
+        </w:numPr>
+      </w:pPr>
+      <w:r>
+        <w:t>Alle Veränderungen werden über ein jährliches Release veröffentlicht und zwischendurch dürfen nur kritische Fehler behoben werden</w:t>
+      </w:r>
+    </w:p>
+    <w:p>
+      <w:r>
+        <w:t xml:space="preserve">Die beiden Beispiele zeigen einen engen Bezug zum TPS-Prozess. Beide beziehen sich auf Kriterien zur Freigabe eines Releases hinsichtlich der notwendigen Tests bzw. des konkreten Ziels (vgl. Kapitel </w:t>
+      </w:r>
+      <w:r>
+        <w:fldChar w:fldCharType="begin"/>
+      </w:r>
+      <w:r>
+        <w:instrText xml:space="preserve"> REF _Ref446517322 \r \h </w:instrText>
+      </w:r>
+      <w:r>
+        <w:fldChar w:fldCharType="separate"/>
+      </w:r>
+      <w:r>
+        <w:t>4.1</w:t>
+      </w:r>
+      <w:r>
+        <w:fldChar w:fldCharType="end"/>
+      </w:r>
+      <w:r>
+        <w:t xml:space="preserve">). Das zweite Beispiel greift zudem noch den Release-Zyklus auf (vgl. Kapitel </w:t>
+      </w:r>
+      <w:r>
+        <w:fldChar w:fldCharType="begin"/>
+      </w:r>
+      <w:r>
+        <w:instrText xml:space="preserve"> REF _Ref446517322 \r \h </w:instrText>
+      </w:r>
+      <w:r>
+        <w:fldChar w:fldCharType="separate"/>
+      </w:r>
+      <w:r>
+        <w:t>4.1</w:t>
+      </w:r>
+      <w:r>
+        <w:fldChar w:fldCharType="end"/>
+      </w:r>
+      <w:r>
+        <w:t xml:space="preserve">). </w:t>
+      </w:r>
+    </w:p>
+    <w:p>
+      <w:r>
+        <w:t>Neben diesen Beispielen werden bzgl. des RDM-Prozess noch weitere relevante Differenzierungsmerkmale vorgestellt, welche je nach Service un</w:t>
+      </w:r>
+      <w:r>
+        <w:t>terschiedlich zu gestalten sind. Dazu gehört die Definition einer Release-Einheit, welche immer im ganzen veröffentlicht werden muss</w:t>
+      </w:r>
+      <w:sdt>
+        <w:sdtPr>
+          <w:id w:val="1443486305"/>
+          <w:citation/>
+        </w:sdtPr>
+        <w:sdtContent>
+          <w:r>
+            <w:fldChar w:fldCharType="begin"/>
+          </w:r>
+          <w:r>
+            <w:instrText xml:space="preserve">CITATION AXE11 \p "S. 116" \l 1031 </w:instrText>
+          </w:r>
+          <w:r>
+            <w:fldChar w:fldCharType="separate"/>
+          </w:r>
+          <w:r>
+            <w:rPr>
+              <w:noProof/>
+            </w:rPr>
+            <w:t xml:space="preserve"> (AXELOS 2011, S. 116)</w:t>
+          </w:r>
+          <w:r>
+            <w:fldChar w:fldCharType="end"/>
+          </w:r>
+        </w:sdtContent>
+      </w:sdt>
+      <w:r>
+        <w:t>. Ein kritischer Service darf möglicherweise nur komplett verändert werden, damit keine internen Kompatibilitätsprobleme auftreten</w:t>
+      </w:r>
+      <w:sdt>
+        <w:sdtPr>
+          <w:id w:val="-1372461739"/>
+          <w:citation/>
+        </w:sdtPr>
+        <w:sdtContent>
+          <w:r>
+            <w:fldChar w:fldCharType="begin"/>
+          </w:r>
+          <w:r>
+            <w:instrText xml:space="preserve">CITATION AXE11 \p "S. 116" \l 1031 </w:instrText>
+          </w:r>
+          <w:r>
+            <w:fldChar w:fldCharType="separate"/>
+          </w:r>
+          <w:r>
+            <w:rPr>
+              <w:noProof/>
+            </w:rPr>
+            <w:t xml:space="preserve"> (AXELOS 2011, S. 116)</w:t>
+          </w:r>
+          <w:r>
+            <w:fldChar w:fldCharType="end"/>
+          </w:r>
+        </w:sdtContent>
+      </w:sdt>
+      <w:r>
+        <w:t>. Für einen Internetauftritt könnte dagegen jede einzelne Webseite eine Release-Einheit sein</w:t>
+      </w:r>
+      <w:sdt>
+        <w:sdtPr>
+          <w:id w:val="821393550"/>
+          <w:citation/>
+        </w:sdtPr>
+        <w:sdtContent>
+          <w:r>
+            <w:fldChar w:fldCharType="begin"/>
+          </w:r>
+          <w:r>
+            <w:instrText xml:space="preserve">CITATION AXE11 \p "S. 116" \l 1031 </w:instrText>
+          </w:r>
+          <w:r>
+            <w:fldChar w:fldCharType="separate"/>
+          </w:r>
+          <w:r>
+            <w:rPr>
+              <w:noProof/>
+            </w:rPr>
+            <w:t xml:space="preserve"> (AXELOS 2011, S. 116)</w:t>
+          </w:r>
+          <w:r>
+            <w:fldChar w:fldCharType="end"/>
+          </w:r>
+        </w:sdtContent>
+      </w:sdt>
+      <w:r>
+        <w:t xml:space="preserve">. </w:t>
+      </w:r>
+      <w:r>
+        <w:t>Neben der Release-Einheit werden für den RDM-Prozess zudem zwei unterschiedliche Veröffentlichungsansätze beschrieben</w:t>
+      </w:r>
+      <w:sdt>
+        <w:sdtPr>
+          <w:id w:val="825472191"/>
+          <w:citation/>
+        </w:sdtPr>
+        <w:sdtContent>
+          <w:r>
+            <w:fldChar w:fldCharType="begin"/>
+          </w:r>
+          <w:r>
+            <w:instrText xml:space="preserve">CITATION AXE11 \p "S. 119" \l 1031 </w:instrText>
+          </w:r>
+          <w:r>
+            <w:fldChar w:fldCharType="separate"/>
+          </w:r>
+          <w:r>
+            <w:rPr>
+              <w:noProof/>
+            </w:rPr>
+            <w:t xml:space="preserve"> (AXELOS 2011, S. 119)</w:t>
+          </w:r>
+          <w:r>
+            <w:fldChar w:fldCharType="end"/>
+          </w:r>
+        </w:sdtContent>
+      </w:sdt>
+      <w:r>
+        <w:t>. In der „Big bang“-Variante erfolgt die Veröffentlichung des Releases auf alle Bestandteile und Nutzer gleichzeitig, um eine Systemkonsistenz sicherzustellen</w:t>
+      </w:r>
+      <w:sdt>
+        <w:sdtPr>
+          <w:id w:val="2053104747"/>
+          <w:citation/>
+        </w:sdtPr>
+        <w:sdtContent>
+          <w:r>
+            <w:fldChar w:fldCharType="begin"/>
+          </w:r>
+          <w:r>
+            <w:instrText xml:space="preserve">CITATION AXE11 \p "S. 119" \l 1031 </w:instrText>
+          </w:r>
+          <w:r>
+            <w:fldChar w:fldCharType="separate"/>
+          </w:r>
+          <w:r>
+            <w:rPr>
+              <w:noProof/>
+            </w:rPr>
+            <w:t xml:space="preserve"> (AXELOS 2011, S. 119)</w:t>
+          </w:r>
+          <w:r>
+            <w:fldChar w:fldCharType="end"/>
+          </w:r>
+        </w:sdtContent>
+      </w:sdt>
+      <w:r>
+        <w:t>. Im Gegensatz dazu wird im Phasenansatz das Release stufenweise an die einzelnen User verteilt</w:t>
+      </w:r>
+      <w:sdt>
+        <w:sdtPr>
+          <w:id w:val="1856539764"/>
+          <w:citation/>
+        </w:sdtPr>
+        <w:sdtContent>
+          <w:r>
+            <w:fldChar w:fldCharType="begin"/>
+          </w:r>
+          <w:r>
+            <w:instrText xml:space="preserve">CITATION AXE11 \p "S. 119" \l 1031 </w:instrText>
+          </w:r>
+          <w:r>
+            <w:fldChar w:fldCharType="separate"/>
+          </w:r>
+          <w:r>
+            <w:rPr>
+              <w:noProof/>
+            </w:rPr>
+            <w:t xml:space="preserve"> (AXELOS 2011, S. 119)</w:t>
+          </w:r>
+          <w:r>
+            <w:fldChar w:fldCharType="end"/>
+          </w:r>
+        </w:sdtContent>
+      </w:sdt>
+      <w:r>
+        <w:t>. Beide Ansätze haben dabei individuelle Vor- und Nachteile. Das „Big bang“-Release vermeidet die parallele Unterstützung von mehreren Versionen, lässt sich je nach Änderungskomponente aber gar nicht immer realisieren und kann im Fehlerfall das komplette Unternehmen negativ beeinflussen</w:t>
+      </w:r>
+      <w:sdt>
+        <w:sdtPr>
+          <w:id w:val="-1674870206"/>
+          <w:citation/>
+        </w:sdtPr>
+        <w:sdtContent>
+          <w:r>
+            <w:fldChar w:fldCharType="begin"/>
+          </w:r>
+          <w:r>
+            <w:instrText xml:space="preserve">CITATION AXE11 \p "S. 120" \l 1031 </w:instrText>
+          </w:r>
+          <w:r>
+            <w:fldChar w:fldCharType="separate"/>
+          </w:r>
+          <w:r>
+            <w:rPr>
+              <w:noProof/>
+            </w:rPr>
+            <w:t xml:space="preserve"> (AXELOS 2011, S. 120)</w:t>
+          </w:r>
+          <w:r>
+            <w:fldChar w:fldCharType="end"/>
+          </w:r>
+        </w:sdtContent>
+      </w:sdt>
+      <w:r>
+        <w:t xml:space="preserve">. </w:t>
+      </w:r>
+      <w:r>
+        <w:t>Über das stufenweise Verfahren würden Fehler nur einen Teil der Nutzer betreffen, jedoch dauert es bei diesem Ansatz auch entsprechend länger bis das Release vollständig verteilt wurde</w:t>
+      </w:r>
+      <w:sdt>
+        <w:sdtPr>
+          <w:id w:val="254864261"/>
+          <w:citation/>
+        </w:sdtPr>
+        <w:sdtContent>
+          <w:r>
+            <w:fldChar w:fldCharType="begin"/>
+          </w:r>
+          <w:r>
+            <w:instrText xml:space="preserve">CITATION AXE11 \p "S. 120" \l 1031 </w:instrText>
+          </w:r>
+          <w:r>
+            <w:fldChar w:fldCharType="separate"/>
+          </w:r>
+          <w:r>
+            <w:rPr>
+              <w:noProof/>
+            </w:rPr>
+            <w:t xml:space="preserve"> (AXELOS 2011, S. 120)</w:t>
+          </w:r>
+          <w:r>
+            <w:fldChar w:fldCharType="end"/>
+          </w:r>
+        </w:sdtContent>
+      </w:sdt>
+      <w:r>
+        <w:t>. Das dritte Differenzierungsmerkmal für den RDM-Prozess ist der Automationsgrad der Veröffentlichung</w:t>
+      </w:r>
+      <w:sdt>
+        <w:sdtPr>
+          <w:id w:val="-1947153504"/>
+          <w:citation/>
+        </w:sdtPr>
+        <w:sdtContent>
+          <w:r>
+            <w:fldChar w:fldCharType="begin"/>
+          </w:r>
+          <w:r>
+            <w:instrText xml:space="preserve">CITATION AXE11 \p "S. 121" \l 1031 </w:instrText>
+          </w:r>
+          <w:r>
+            <w:fldChar w:fldCharType="separate"/>
+          </w:r>
+          <w:r>
+            <w:rPr>
+              <w:noProof/>
+            </w:rPr>
+            <w:t xml:space="preserve"> (AXELOS 2011, S. 121)</w:t>
+          </w:r>
+          <w:r>
+            <w:fldChar w:fldCharType="end"/>
+          </w:r>
+        </w:sdtContent>
+      </w:sdt>
+      <w:r>
+        <w:t>. Die Automatisierung stellt die Konsistenz und die Wiederholbarkeit einer Release-Veröffentlichung sicher, ist jedoch nicht immer möglich oder kosteneffizient</w:t>
+      </w:r>
+      <w:sdt>
+        <w:sdtPr>
+          <w:id w:val="-1707946761"/>
+          <w:citation/>
+        </w:sdtPr>
+        <w:sdtContent>
+          <w:r>
+            <w:fldChar w:fldCharType="begin"/>
+          </w:r>
+          <w:r>
+            <w:instrText xml:space="preserve">CITATION AXE11 \p "S. 121" \l 1031 </w:instrText>
+          </w:r>
+          <w:r>
+            <w:fldChar w:fldCharType="separate"/>
+          </w:r>
+          <w:r>
+            <w:rPr>
+              <w:noProof/>
+            </w:rPr>
+            <w:t xml:space="preserve"> (AXELOS 2011, S. 121)</w:t>
+          </w:r>
+          <w:r>
+            <w:fldChar w:fldCharType="end"/>
+          </w:r>
+        </w:sdtContent>
+      </w:sdt>
+      <w:r>
+        <w:t>. Wenn jedoch zu viele manuelle Aktivitäten durchgeführt werden, ist dies ein Risiko für die Einhaltung der Zeit-, Qualitäts- und Kostenvorgaben, da sie länger dauern, fehleranfälliger sind und mehr Personalressourcen</w:t>
+      </w:r>
+      <w:r>
+        <w:t xml:space="preserve"> benötigen</w:t>
+      </w:r>
+      <w:sdt>
+        <w:sdtPr>
+          <w:id w:val="1234440465"/>
+          <w:citation/>
+        </w:sdtPr>
+        <w:sdtContent>
+          <w:r>
+            <w:fldChar w:fldCharType="begin"/>
+          </w:r>
+          <w:r>
+            <w:instrText xml:space="preserve">CITATION AXE11 \p "S. 121" \l 1031 </w:instrText>
+          </w:r>
+          <w:r>
+            <w:fldChar w:fldCharType="separate"/>
+          </w:r>
+          <w:r>
+            <w:rPr>
+              <w:noProof/>
+            </w:rPr>
+            <w:t xml:space="preserve"> (AXELOS 2011, S. 121)</w:t>
+          </w:r>
+          <w:r>
+            <w:fldChar w:fldCharType="end"/>
+          </w:r>
+        </w:sdtContent>
+      </w:sdt>
+      <w:r>
+        <w:t>. Die Automatisierung kann dabei unterschiedliche Aktivitäten unterstützen</w:t>
+      </w:r>
+      <w:sdt>
+        <w:sdtPr>
+          <w:id w:val="-825122476"/>
+          <w:citation/>
+        </w:sdtPr>
+        <w:sdtContent>
+          <w:r>
+            <w:fldChar w:fldCharType="begin"/>
+          </w:r>
+          <w:r>
+            <w:instrText xml:space="preserve">CITATION AXE11 \p "S. 121 f." \l 1031 </w:instrText>
+          </w:r>
+          <w:r>
+            <w:fldChar w:fldCharType="separate"/>
+          </w:r>
+          <w:r>
+            <w:rPr>
+              <w:noProof/>
+            </w:rPr>
+            <w:t xml:space="preserve"> (AXELOS 2011, S. 121 f.)</w:t>
+          </w:r>
+          <w:r>
+            <w:fldChar w:fldCharType="end"/>
+          </w:r>
+        </w:sdtContent>
+      </w:sdt>
+      <w:r>
+        <w:t>:</w:t>
+      </w:r>
+    </w:p>
+    <w:p>
+      <w:pPr>
+        <w:pStyle w:val="Listenabsatz"/>
+        <w:numPr>
+          <w:ilvl w:val="0"/>
+          <w:numId w:val="32"/>
+        </w:numPr>
+      </w:pPr>
+      <w:r>
+        <w:lastRenderedPageBreak/>
+        <w:t>Übersichtsscans der Systemumgebung</w:t>
+      </w:r>
+    </w:p>
+    <w:p>
+      <w:pPr>
+        <w:pStyle w:val="Listenabsatz"/>
+        <w:numPr>
+          <w:ilvl w:val="0"/>
+          <w:numId w:val="32"/>
+        </w:numPr>
+      </w:pPr>
+      <w:r>
+        <w:t>Bau und Paketierung der Software</w:t>
+      </w:r>
+    </w:p>
+    <w:p>
+      <w:pPr>
+        <w:pStyle w:val="Listenabsatz"/>
+        <w:numPr>
+          <w:ilvl w:val="0"/>
+          <w:numId w:val="32"/>
+        </w:numPr>
+      </w:pPr>
+      <w:r>
+        <w:t>Abgleich der Umgebung mit dem Sollzustand aus dem CMS</w:t>
+      </w:r>
+    </w:p>
+    <w:p>
+      <w:pPr>
+        <w:pStyle w:val="Listenabsatz"/>
+        <w:numPr>
+          <w:ilvl w:val="0"/>
+          <w:numId w:val="32"/>
+        </w:numPr>
+      </w:pPr>
+      <w:r>
+        <w:t>Aktualisierung der Daten im CMS</w:t>
+      </w:r>
+    </w:p>
+    <w:p>
+      <w:pPr>
+        <w:pStyle w:val="Listenabsatz"/>
+        <w:numPr>
+          <w:ilvl w:val="0"/>
+          <w:numId w:val="32"/>
+        </w:numPr>
+      </w:pPr>
+      <w:r>
+        <w:t>Installation der Software und Konfiguration der Systeme</w:t>
+      </w:r>
+    </w:p>
+    <w:p>
+      <w:r>
+        <w:t>Aufgrund der zentralen Bedeutung des RDM-Prozesses erfolgt eine kurze Beschreibung des Prozessablaufs, im Gegensatz zu den bisher vorgestellten Prozessen.</w:t>
+      </w:r>
+    </w:p>
+    <w:p>
+      <w:r>
+        <w:rPr>
+          <w:highlight w:val="yellow"/>
+        </w:rPr>
+        <w:t>122-134</w:t>
+      </w:r>
+    </w:p>
+    <w:p>
+      <w:pPr>
+        <w:rPr>
+          <w:highlight w:val="yellow"/>
+        </w:rPr>
+      </w:pPr>
+      <w:r>
+        <w:rPr>
+          <w:highlight w:val="yellow"/>
+        </w:rPr>
+        <w:t xml:space="preserve">Automatisierung </w:t>
+      </w:r>
+      <w:proofErr w:type="spellStart"/>
+      <w:r>
+        <w:rPr>
+          <w:highlight w:val="yellow"/>
+        </w:rPr>
+        <w:t>Konfig</w:t>
+      </w:r>
+      <w:proofErr w:type="spellEnd"/>
+      <w:r>
+        <w:rPr>
+          <w:highlight w:val="yellow"/>
+        </w:rPr>
+        <w:t xml:space="preserve"> + Infrastruktur</w:t>
+      </w:r>
+      <w:r>
+        <w:rPr>
+          <w:highlight w:val="yellow"/>
+        </w:rPr>
+        <w:t xml:space="preserve"> -&gt; zeit &amp; </w:t>
+      </w:r>
+      <w:proofErr w:type="spellStart"/>
+      <w:r>
+        <w:rPr>
+          <w:highlight w:val="yellow"/>
+        </w:rPr>
+        <w:t>qualität</w:t>
+      </w:r>
+      <w:proofErr w:type="spellEnd"/>
+    </w:p>
+    <w:p>
+      <w:r>
+        <w:rPr>
+          <w:highlight w:val="yellow"/>
+        </w:rPr>
+        <w:t xml:space="preserve">0-downtime </w:t>
+      </w:r>
+      <w:proofErr w:type="spellStart"/>
+      <w:r>
+        <w:rPr>
+          <w:highlight w:val="yellow"/>
+        </w:rPr>
+        <w:t>deployment</w:t>
+      </w:r>
+      <w:proofErr w:type="spellEnd"/>
+      <w:r>
+        <w:t xml:space="preserve"> -&gt; zeit &amp; </w:t>
+      </w:r>
+      <w:proofErr w:type="spellStart"/>
+      <w:r>
+        <w:t>qualität</w:t>
+      </w:r>
+      <w:proofErr w:type="spellEnd"/>
     </w:p>
     <w:p>
       <w:pPr>
         <w:pStyle w:val="berschrift2"/>
       </w:pPr>
-      <w:bookmarkStart w:id="74" w:name="_Toc449523764"/>
+      <w:bookmarkStart w:id="75" w:name="_Toc449523764"/>
       <w:r>
         <w:t xml:space="preserve">Service Validation </w:t>
       </w:r>
@@ -17617,14 +18979,52 @@
       <w:r>
         <w:t>Testing</w:t>
       </w:r>
-      <w:bookmarkEnd w:id="74"/>
+      <w:bookmarkEnd w:id="75"/>
       <w:proofErr w:type="spellEnd"/>
     </w:p>
     <w:p>
       <w:pPr>
+        <w:rPr>
+          <w:highlight w:val="yellow"/>
+        </w:rPr>
+      </w:pPr>
+      <w:r>
+        <w:rPr>
+          <w:highlight w:val="yellow"/>
+        </w:rPr>
+        <w:t>Welche Tests?</w:t>
+      </w:r>
+      <w:r>
+        <w:rPr>
+          <w:highlight w:val="yellow"/>
+        </w:rPr>
+        <w:t xml:space="preserve"> -&gt; </w:t>
+      </w:r>
+      <w:proofErr w:type="spellStart"/>
+      <w:r>
+        <w:rPr>
+          <w:highlight w:val="yellow"/>
+        </w:rPr>
+        <w:t>qualität</w:t>
+      </w:r>
+      <w:proofErr w:type="spellEnd"/>
+    </w:p>
+    <w:p>
+      <w:r>
+        <w:rPr>
+          <w:highlight w:val="yellow"/>
+        </w:rPr>
+        <w:t>Testautomatisierung</w:t>
+      </w:r>
+      <w:r>
+        <w:t xml:space="preserve"> -&gt; zeit</w:t>
+      </w:r>
+    </w:p>
+    <w:p>
+      <w:pPr>
         <w:pStyle w:val="berschrift2"/>
       </w:pPr>
-      <w:bookmarkStart w:id="75" w:name="_Toc449523765"/>
+      <w:bookmarkStart w:id="76" w:name="_Toc449523765"/>
       <w:r>
         <w:t>Change Eva</w:t>
       </w:r>
@@ -17637,24 +19037,251 @@
       <w:r>
         <w:t>tion</w:t>
       </w:r>
-      <w:bookmarkEnd w:id="75"/>
+      <w:bookmarkEnd w:id="76"/>
     </w:p>
     <w:p>
       <w:pPr>
         <w:pStyle w:val="berschrift2"/>
       </w:pPr>
-      <w:bookmarkStart w:id="76" w:name="_Toc449523766"/>
+      <w:bookmarkStart w:id="77" w:name="_Toc449523766"/>
       <w:r>
         <w:t>Knowledge Management</w:t>
       </w:r>
-      <w:bookmarkEnd w:id="76"/>
-    </w:p>
+      <w:bookmarkEnd w:id="77"/>
+    </w:p>
+    <w:p>
+      <w:pPr>
+        <w:pStyle w:val="berschrift2"/>
+      </w:pPr>
+      <w:r>
+        <w:t>Zusammenfassung der Release-Management Faktoren zur Risikobehandlung</w:t>
+      </w:r>
+    </w:p>
+    <w:tbl>
+      <w:tblPr>
+        <w:tblStyle w:val="Tabellenraster"/>
+        <w:tblW w:w="0" w:type="auto"/>
+        <w:tblLook w:val="04A0" w:firstRow="1" w:lastRow="0" w:firstColumn="1" w:lastColumn="0" w:noHBand="0" w:noVBand="1"/>
+      </w:tblPr>
+      <w:tblGrid>
+        <w:gridCol w:w="2786"/>
+        <w:gridCol w:w="2787"/>
+        <w:gridCol w:w="2787"/>
+      </w:tblGrid>
+      <w:tr>
+        <w:tc>
+          <w:tcPr>
+            <w:tcW w:w="2786" w:type="dxa"/>
+          </w:tcPr>
+          <w:p>
+            <w:pPr>
+              <w:rPr>
+                <w:highlight w:val="yellow"/>
+              </w:rPr>
+            </w:pPr>
+            <w:r>
+              <w:rPr>
+                <w:highlight w:val="yellow"/>
+              </w:rPr>
+              <w:t>Prozess</w:t>
+            </w:r>
+          </w:p>
+        </w:tc>
+        <w:tc>
+          <w:tcPr>
+            <w:tcW w:w="2787" w:type="dxa"/>
+          </w:tcPr>
+          <w:p>
+            <w:pPr>
+              <w:rPr>
+                <w:highlight w:val="yellow"/>
+              </w:rPr>
+            </w:pPr>
+            <w:r>
+              <w:rPr>
+                <w:highlight w:val="yellow"/>
+              </w:rPr>
+              <w:t>Risiko</w:t>
+            </w:r>
+          </w:p>
+        </w:tc>
+        <w:tc>
+          <w:tcPr>
+            <w:tcW w:w="2787" w:type="dxa"/>
+          </w:tcPr>
+          <w:p>
+            <w:pPr>
+              <w:rPr>
+                <w:highlight w:val="yellow"/>
+              </w:rPr>
+            </w:pPr>
+            <w:r>
+              <w:rPr>
+                <w:highlight w:val="yellow"/>
+              </w:rPr>
+              <w:t>Faktor</w:t>
+            </w:r>
+          </w:p>
+        </w:tc>
+      </w:tr>
+      <w:tr>
+        <w:tc>
+          <w:tcPr>
+            <w:tcW w:w="2786" w:type="dxa"/>
+          </w:tcPr>
+          <w:p>
+            <w:pPr>
+              <w:rPr>
+                <w:highlight w:val="yellow"/>
+              </w:rPr>
+            </w:pPr>
+            <w:r>
+              <w:rPr>
+                <w:highlight w:val="yellow"/>
+              </w:rPr>
+              <w:t>TPS</w:t>
+            </w:r>
+          </w:p>
+        </w:tc>
+        <w:tc>
+          <w:tcPr>
+            <w:tcW w:w="2787" w:type="dxa"/>
+          </w:tcPr>
+          <w:p>
+            <w:pPr>
+              <w:rPr>
+                <w:highlight w:val="yellow"/>
+              </w:rPr>
+            </w:pPr>
+            <w:r>
+              <w:rPr>
+                <w:highlight w:val="yellow"/>
+              </w:rPr>
+              <w:t>Zeit</w:t>
+            </w:r>
+          </w:p>
+        </w:tc>
+        <w:tc>
+          <w:tcPr>
+            <w:tcW w:w="2787" w:type="dxa"/>
+          </w:tcPr>
+          <w:p>
+            <w:pPr>
+              <w:rPr>
+                <w:highlight w:val="yellow"/>
+              </w:rPr>
+            </w:pPr>
+            <w:r>
+              <w:rPr>
+                <w:highlight w:val="yellow"/>
+              </w:rPr>
+              <w:t>Release-Zyklus</w:t>
+            </w:r>
+          </w:p>
+        </w:tc>
+      </w:tr>
+      <w:tr>
+        <w:tc>
+          <w:tcPr>
+            <w:tcW w:w="2786" w:type="dxa"/>
+          </w:tcPr>
+          <w:p>
+            <w:pPr>
+              <w:rPr>
+                <w:highlight w:val="yellow"/>
+              </w:rPr>
+            </w:pPr>
+            <w:r>
+              <w:rPr>
+                <w:highlight w:val="yellow"/>
+              </w:rPr>
+              <w:t>SACM</w:t>
+            </w:r>
+          </w:p>
+        </w:tc>
+        <w:tc>
+          <w:tcPr>
+            <w:tcW w:w="2787" w:type="dxa"/>
+          </w:tcPr>
+          <w:p>
+            <w:pPr>
+              <w:rPr>
+                <w:highlight w:val="yellow"/>
+              </w:rPr>
+            </w:pPr>
+            <w:r>
+              <w:rPr>
+                <w:highlight w:val="yellow"/>
+              </w:rPr>
+              <w:t>-</w:t>
+            </w:r>
+          </w:p>
+        </w:tc>
+        <w:tc>
+          <w:tcPr>
+            <w:tcW w:w="2787" w:type="dxa"/>
+          </w:tcPr>
+          <w:p>
+            <w:pPr>
+              <w:rPr>
+                <w:highlight w:val="yellow"/>
+              </w:rPr>
+            </w:pPr>
+            <w:r>
+              <w:rPr>
+                <w:highlight w:val="yellow"/>
+              </w:rPr>
+              <w:t>-</w:t>
+            </w:r>
+          </w:p>
+        </w:tc>
+      </w:tr>
+      <w:tr>
+        <w:tc>
+          <w:tcPr>
+            <w:tcW w:w="2786" w:type="dxa"/>
+          </w:tcPr>
+          <w:p>
+            <w:pPr>
+              <w:rPr>
+                <w:highlight w:val="yellow"/>
+              </w:rPr>
+            </w:pPr>
+          </w:p>
+        </w:tc>
+        <w:tc>
+          <w:tcPr>
+            <w:tcW w:w="2787" w:type="dxa"/>
+          </w:tcPr>
+          <w:p>
+            <w:pPr>
+              <w:rPr>
+                <w:highlight w:val="yellow"/>
+              </w:rPr>
+            </w:pPr>
+          </w:p>
+        </w:tc>
+        <w:tc>
+          <w:tcPr>
+            <w:tcW w:w="2787" w:type="dxa"/>
+          </w:tcPr>
+          <w:p>
+            <w:pPr>
+              <w:rPr>
+                <w:highlight w:val="yellow"/>
+              </w:rPr>
+            </w:pPr>
+          </w:p>
+        </w:tc>
+      </w:tr>
+    </w:tbl>
+    <w:p/>
     <w:p>
       <w:pPr>
         <w:pStyle w:val="berschrift1"/>
       </w:pPr>
-      <w:bookmarkStart w:id="77" w:name="_Ref442963953"/>
-      <w:bookmarkStart w:id="78" w:name="_Toc449523767"/>
+      <w:bookmarkStart w:id="78" w:name="_Ref442963953"/>
+      <w:bookmarkStart w:id="79" w:name="_Toc449523767"/>
       <w:r>
         <w:lastRenderedPageBreak/>
         <w:t>Ko</w:t>
@@ -17665,8 +19292,8 @@
       <w:r>
         <w:t xml:space="preserve"> Risiken der Produktlebenszyklusphasen</w:t>
       </w:r>
-      <w:bookmarkEnd w:id="77"/>
       <w:bookmarkEnd w:id="78"/>
+      <w:bookmarkEnd w:id="79"/>
     </w:p>
     <w:p>
       <w:r>
@@ -17698,12 +19325,12 @@
       <w:pPr>
         <w:pStyle w:val="berschrift2"/>
       </w:pPr>
-      <w:bookmarkStart w:id="79" w:name="_Toc449523768"/>
+      <w:bookmarkStart w:id="80" w:name="_Toc449523768"/>
       <w:proofErr w:type="spellStart"/>
       <w:r>
         <w:t>DevOps</w:t>
       </w:r>
-      <w:bookmarkEnd w:id="79"/>
+      <w:bookmarkEnd w:id="80"/>
       <w:proofErr w:type="spellEnd"/>
     </w:p>
     <w:p>
@@ -17731,11 +19358,11 @@
       <w:pPr>
         <w:pStyle w:val="berschrift2"/>
       </w:pPr>
-      <w:bookmarkStart w:id="80" w:name="_Toc449523769"/>
+      <w:bookmarkStart w:id="81" w:name="_Toc449523769"/>
       <w:r>
         <w:t>Formell</w:t>
       </w:r>
-      <w:bookmarkEnd w:id="80"/>
+      <w:bookmarkEnd w:id="81"/>
     </w:p>
     <w:p>
       <w:pPr>
@@ -17762,11 +19389,11 @@
       <w:pPr>
         <w:pStyle w:val="berschrift2"/>
       </w:pPr>
-      <w:bookmarkStart w:id="81" w:name="_Toc449523770"/>
+      <w:bookmarkStart w:id="82" w:name="_Toc449523770"/>
       <w:r>
         <w:t>Schlank</w:t>
       </w:r>
-      <w:bookmarkEnd w:id="81"/>
+      <w:bookmarkEnd w:id="82"/>
     </w:p>
     <w:p>
       <w:pPr>
@@ -17793,11 +19420,11 @@
       <w:pPr>
         <w:pStyle w:val="berschrift2"/>
       </w:pPr>
-      <w:bookmarkStart w:id="82" w:name="_Toc449523771"/>
+      <w:bookmarkStart w:id="83" w:name="_Toc449523771"/>
       <w:r>
         <w:t>Zusammenfassung der Standardtypen</w:t>
       </w:r>
-      <w:bookmarkEnd w:id="82"/>
+      <w:bookmarkEnd w:id="83"/>
     </w:p>
     <w:tbl>
       <w:tblPr>
@@ -17810,7 +19437,7 @@
         <w:gridCol w:w="1884"/>
         <w:gridCol w:w="1422"/>
         <w:gridCol w:w="1394"/>
-        <w:gridCol w:w="1394"/>
+        <w:gridCol w:w="1405"/>
       </w:tblGrid>
       <w:tr>
         <w:tc>
@@ -17818,7 +19445,7 @@
             <w:tcW w:w="1176" w:type="dxa"/>
           </w:tcPr>
           <w:p>
-            <w:commentRangeStart w:id="83"/>
+            <w:commentRangeStart w:id="84"/>
             <w:r>
               <w:t>Prozess</w:t>
             </w:r>
@@ -18016,7 +19643,7 @@
             </w:r>
           </w:p>
         </w:tc>
-        <w:commentRangeEnd w:id="83"/>
+        <w:commentRangeEnd w:id="84"/>
         <w:tc>
           <w:tcPr>
             <w:tcW w:w="1394" w:type="dxa"/>
@@ -18026,7 +19653,7 @@
               <w:rPr>
                 <w:rStyle w:val="Kommentarzeichen"/>
               </w:rPr>
-              <w:commentReference w:id="83"/>
+              <w:commentReference w:id="84"/>
             </w:r>
             <w:r>
               <w:t>normal</w:t>
@@ -18086,14 +19713,14 @@
       <w:pPr>
         <w:pStyle w:val="berschrift1"/>
       </w:pPr>
-      <w:bookmarkStart w:id="84" w:name="_Ref442964028"/>
-      <w:bookmarkStart w:id="85" w:name="_Toc449523772"/>
+      <w:bookmarkStart w:id="85" w:name="_Ref442964028"/>
+      <w:bookmarkStart w:id="86" w:name="_Toc449523772"/>
       <w:r>
         <w:lastRenderedPageBreak/>
         <w:t>Kritische Würdigung der Standardtypen</w:t>
       </w:r>
-      <w:bookmarkEnd w:id="84"/>
       <w:bookmarkEnd w:id="85"/>
+      <w:bookmarkEnd w:id="86"/>
     </w:p>
     <w:p>
       <w:pPr>
@@ -18244,12 +19871,18 @@
         <w:t>Expose</w:t>
       </w:r>
       <w:proofErr w:type="spellEnd"/>
-    </w:p>
-    <w:p>
       <w:r>
         <w:rPr>
           <w:highlight w:val="yellow"/>
         </w:rPr>
+        <w:t xml:space="preserve"> -&gt; SACM zeigt es</w:t>
+      </w:r>
+    </w:p>
+    <w:p>
+      <w:r>
+        <w:rPr>
+          <w:highlight w:val="yellow"/>
+        </w:rPr>
         <w:t>Bei Monopolstellung nicht relevant da kein Konkurrenzdruck, jedoch jederzeit Gefahr Verlust dieser Stellung</w:t>
       </w:r>
     </w:p>
@@ -18257,14 +19890,14 @@
       <w:pPr>
         <w:pStyle w:val="berschrift1"/>
       </w:pPr>
-      <w:bookmarkStart w:id="86" w:name="_Ref442964114"/>
-      <w:bookmarkStart w:id="87" w:name="_Toc449523773"/>
+      <w:bookmarkStart w:id="87" w:name="_Ref442964114"/>
+      <w:bookmarkStart w:id="88" w:name="_Toc449523773"/>
       <w:r>
         <w:lastRenderedPageBreak/>
         <w:t>Demonstration der Standardtypen am Fallbeispiel DPDHL Group</w:t>
       </w:r>
-      <w:bookmarkEnd w:id="86"/>
       <w:bookmarkEnd w:id="87"/>
+      <w:bookmarkEnd w:id="88"/>
     </w:p>
     <w:p>
       <w:r>
@@ -18283,14 +19916,14 @@
       <w:pPr>
         <w:pStyle w:val="berschrift1"/>
       </w:pPr>
-      <w:bookmarkStart w:id="88" w:name="_Ref442964164"/>
-      <w:bookmarkStart w:id="89" w:name="_Toc449523774"/>
+      <w:bookmarkStart w:id="89" w:name="_Ref442964164"/>
+      <w:bookmarkStart w:id="90" w:name="_Toc449523774"/>
       <w:r>
         <w:lastRenderedPageBreak/>
         <w:t>Evaluation der Zielerreichung und Ausblick</w:t>
       </w:r>
-      <w:bookmarkEnd w:id="88"/>
       <w:bookmarkEnd w:id="89"/>
+      <w:bookmarkEnd w:id="90"/>
     </w:p>
     <w:p>
       <w:r>
@@ -18312,15 +19945,16 @@
           <w:cols w:space="708"/>
         </w:sectPr>
       </w:pPr>
-      <w:bookmarkStart w:id="90" w:name="_Toc415465643"/>
-      <w:bookmarkStart w:id="91" w:name="_Ref414785387"/>
-      <w:bookmarkStart w:id="92" w:name="_Ref418325438"/>
-      <w:bookmarkStart w:id="93" w:name="_Toc415465661"/>
-      <w:bookmarkStart w:id="94" w:name="_Toc410799451"/>
-      <w:bookmarkStart w:id="95" w:name="_Toc410799366"/>
-      <w:bookmarkStart w:id="96" w:name="_Toc410799446"/>
-      <w:bookmarkStart w:id="97" w:name="_Toc410799361"/>
-    </w:p>
+      <w:bookmarkStart w:id="91" w:name="_Toc415465643"/>
+      <w:bookmarkStart w:id="92" w:name="_Ref414785387"/>
+      <w:bookmarkStart w:id="93" w:name="_Ref418325438"/>
+      <w:bookmarkStart w:id="94" w:name="_Toc415465661"/>
+      <w:bookmarkStart w:id="95" w:name="_Toc410799451"/>
+      <w:bookmarkStart w:id="96" w:name="_Toc410799366"/>
+      <w:bookmarkStart w:id="97" w:name="_Toc410799446"/>
+      <w:bookmarkStart w:id="98" w:name="_Toc410799361"/>
+    </w:p>
+    <w:bookmarkEnd w:id="98" w:displacedByCustomXml="next"/>
     <w:bookmarkEnd w:id="97" w:displacedByCustomXml="next"/>
     <w:bookmarkEnd w:id="96" w:displacedByCustomXml="next"/>
     <w:bookmarkEnd w:id="95" w:displacedByCustomXml="next"/>
@@ -18328,8 +19962,7 @@
     <w:bookmarkEnd w:id="93" w:displacedByCustomXml="next"/>
     <w:bookmarkEnd w:id="92" w:displacedByCustomXml="next"/>
     <w:bookmarkEnd w:id="91" w:displacedByCustomXml="next"/>
-    <w:bookmarkEnd w:id="90" w:displacedByCustomXml="next"/>
-    <w:bookmarkStart w:id="98" w:name="_Toc449523775" w:displacedByCustomXml="next"/>
+    <w:bookmarkStart w:id="99" w:name="_Toc449523775" w:displacedByCustomXml="next"/>
     <w:sdt>
       <w:sdtPr>
         <w:rPr>
@@ -18351,7 +19984,7 @@
           <w:r>
             <w:t>Literaturverzeichnis</w:t>
           </w:r>
-          <w:bookmarkEnd w:id="98"/>
+          <w:bookmarkEnd w:id="99"/>
         </w:p>
         <w:sdt>
           <w:sdtPr>
@@ -19349,12 +20982,12 @@
       <w:pPr>
         <w:pStyle w:val="berschrift1ohneNummerierung"/>
       </w:pPr>
-      <w:bookmarkStart w:id="99" w:name="_Toc449523776"/>
+      <w:bookmarkStart w:id="100" w:name="_Toc449523776"/>
       <w:r>
         <w:lastRenderedPageBreak/>
         <w:t>Erklärung</w:t>
       </w:r>
-      <w:bookmarkEnd w:id="99"/>
+      <w:bookmarkEnd w:id="100"/>
     </w:p>
     <w:p>
       <w:pPr>
@@ -19387,7 +21020,7 @@
           </w:ffData>
         </w:fldChar>
       </w:r>
-      <w:bookmarkStart w:id="100" w:name="Text15"/>
+      <w:bookmarkStart w:id="101" w:name="Text15"/>
       <w:r>
         <w:instrText xml:space="preserve"> FORMTEXT </w:instrText>
       </w:r>
@@ -19403,7 +21036,7 @@
       <w:r>
         <w:fldChar w:fldCharType="end"/>
       </w:r>
-      <w:bookmarkEnd w:id="100"/>
+      <w:bookmarkEnd w:id="101"/>
     </w:p>
     <w:p>
       <w:pPr>
@@ -19436,7 +21069,7 @@
           </w:ffData>
         </w:fldChar>
       </w:r>
-      <w:bookmarkStart w:id="101" w:name="Text16"/>
+      <w:bookmarkStart w:id="102" w:name="Text16"/>
       <w:r>
         <w:instrText xml:space="preserve"> FORMTEXT </w:instrText>
       </w:r>
@@ -19452,7 +21085,7 @@
       <w:r>
         <w:fldChar w:fldCharType="end"/>
       </w:r>
-      <w:bookmarkEnd w:id="101"/>
+      <w:bookmarkEnd w:id="102"/>
     </w:p>
     <w:p>
       <w:pPr>
@@ -19482,7 +21115,7 @@
           </w:ffData>
         </w:fldChar>
       </w:r>
-      <w:bookmarkStart w:id="102" w:name="Text17"/>
+      <w:bookmarkStart w:id="103" w:name="Text17"/>
       <w:r>
         <w:instrText xml:space="preserve"> FORMTEXT </w:instrText>
       </w:r>
@@ -19498,7 +21131,7 @@
       <w:r>
         <w:fldChar w:fldCharType="end"/>
       </w:r>
-      <w:bookmarkEnd w:id="102"/>
+      <w:bookmarkEnd w:id="103"/>
     </w:p>
     <w:p>
       <w:pPr>
@@ -19706,7 +21339,7 @@
       </w:r>
     </w:p>
   </w:comment>
-  <w:comment w:id="23" w:author="steve.lohr@gmx.de" w:date="2016-02-11T14:37:00Z" w:initials="s">
+  <w:comment w:id="23" w:author="steve lohr" w:date="2016-04-27T18:30:00Z" w:initials="s">
     <w:p>
       <w:pPr>
         <w:pStyle w:val="Kommentartext"/>
@@ -19718,7 +21351,7 @@
         <w:annotationRef/>
       </w:r>
       <w:r>
-        <w:t>Quellen?</w:t>
+        <w:t>Aus den 3 Zitaten eins machen</w:t>
       </w:r>
     </w:p>
   </w:comment>
@@ -19738,7 +21371,7 @@
       </w:r>
     </w:p>
   </w:comment>
-  <w:comment w:id="25" w:author="steve.lohr@gmx.de" w:date="2016-02-11T14:38:00Z" w:initials="s">
+  <w:comment w:id="25" w:author="steve.lohr@gmx.de" w:date="2016-02-11T14:37:00Z" w:initials="s">
     <w:p>
       <w:pPr>
         <w:pStyle w:val="Kommentartext"/>
@@ -19766,11 +21399,27 @@
         <w:annotationRef/>
       </w:r>
       <w:r>
+        <w:t>Quellen?</w:t>
+      </w:r>
+    </w:p>
+  </w:comment>
+  <w:comment w:id="27" w:author="steve.lohr@gmx.de" w:date="2016-02-11T14:38:00Z" w:initials="s">
+    <w:p>
+      <w:pPr>
+        <w:pStyle w:val="Kommentartext"/>
+      </w:pPr>
+      <w:r>
+        <w:rPr>
+          <w:rStyle w:val="Kommentarzeichen"/>
+        </w:rPr>
+        <w:annotationRef/>
+      </w:r>
+      <w:r>
         <w:t>Quelle?</w:t>
       </w:r>
     </w:p>
   </w:comment>
-  <w:comment w:id="27" w:author="steve.lohr@gmx.de" w:date="2016-02-11T14:39:00Z" w:initials="s">
+  <w:comment w:id="28" w:author="steve.lohr@gmx.de" w:date="2016-02-11T14:39:00Z" w:initials="s">
     <w:p>
       <w:pPr>
         <w:pStyle w:val="Kommentartext"/>
@@ -19786,7 +21435,7 @@
       </w:r>
     </w:p>
   </w:comment>
-  <w:comment w:id="51" w:author="steve lohr" w:date="2016-04-11T14:30:00Z" w:initials="s">
+  <w:comment w:id="52" w:author="steve lohr" w:date="2016-04-11T14:30:00Z" w:initials="s">
     <w:p>
       <w:pPr>
         <w:pStyle w:val="Kommentartext"/>
@@ -19802,7 +21451,7 @@
       </w:r>
     </w:p>
   </w:comment>
-  <w:comment w:id="52" w:author="steve lohr" w:date="2016-04-10T18:39:00Z" w:initials="s">
+  <w:comment w:id="53" w:author="steve lohr" w:date="2016-04-10T18:39:00Z" w:initials="s">
     <w:p>
       <w:pPr>
         <w:pStyle w:val="Kommentartext"/>
@@ -19818,7 +21467,7 @@
       </w:r>
     </w:p>
   </w:comment>
-  <w:comment w:id="63" w:author="steve lohr" w:date="2016-04-11T14:43:00Z" w:initials="s">
+  <w:comment w:id="64" w:author="steve lohr" w:date="2016-04-11T14:43:00Z" w:initials="s">
     <w:p>
       <w:pPr>
         <w:pStyle w:val="Kommentartext"/>
@@ -19834,7 +21483,7 @@
       </w:r>
     </w:p>
   </w:comment>
-  <w:comment w:id="67" w:author="steve lohr" w:date="2016-04-20T14:40:00Z" w:initials="s">
+  <w:comment w:id="68" w:author="steve lohr" w:date="2016-04-20T14:40:00Z" w:initials="s">
     <w:p>
       <w:pPr>
         <w:pStyle w:val="Kommentartext"/>
@@ -19858,7 +21507,7 @@
       </w:r>
     </w:p>
   </w:comment>
-  <w:comment w:id="68" w:author="steve lohr" w:date="2016-04-18T17:33:00Z" w:initials="s">
+  <w:comment w:id="69" w:author="steve lohr" w:date="2016-04-18T17:33:00Z" w:initials="s">
     <w:p>
       <w:pPr>
         <w:pStyle w:val="Kommentartext"/>
@@ -19882,7 +21531,7 @@
       </w:r>
     </w:p>
   </w:comment>
-  <w:comment w:id="69" w:author="steve lohr" w:date="2016-04-20T14:44:00Z" w:initials="s">
+  <w:comment w:id="70" w:author="steve lohr" w:date="2016-04-20T14:44:00Z" w:initials="s">
     <w:p>
       <w:pPr>
         <w:pStyle w:val="Kommentartext"/>
@@ -19898,7 +21547,7 @@
       </w:r>
     </w:p>
   </w:comment>
-  <w:comment w:id="83" w:author="steve lohr" w:date="2016-04-11T14:56:00Z" w:initials="s">
+  <w:comment w:id="84" w:author="steve lohr" w:date="2016-04-11T14:56:00Z" w:initials="s">
     <w:p>
       <w:pPr>
         <w:pStyle w:val="Kommentartext"/>
@@ -19921,6 +21570,7 @@
 <w15:commentsEx xmlns:wpc="http://schemas.microsoft.com/office/word/2010/wordprocessingCanvas" xmlns:mo="http://schemas.microsoft.com/office/mac/office/2008/main" xmlns:mc="http://schemas.openxmlformats.org/markup-compatibility/2006" xmlns:mv="urn:schemas-microsoft-com:mac:vml" xmlns:o="urn:schemas-microsoft-com:office:office" xmlns:r="http://schemas.openxmlformats.org/officeDocument/2006/relationships" xmlns:m="http://schemas.openxmlformats.org/officeDocument/2006/math" xmlns:v="urn:schemas-microsoft-com:vml" xmlns:wp14="http://schemas.microsoft.com/office/word/2010/wordprocessingDrawing" xmlns:wp="http://schemas.openxmlformats.org/drawingml/2006/wordprocessingDrawing" xmlns:w10="urn:schemas-microsoft-com:office:word" xmlns:w="http://schemas.openxmlformats.org/wordprocessingml/2006/main" xmlns:w14="http://schemas.microsoft.com/office/word/2010/wordml" xmlns:w15="http://schemas.microsoft.com/office/word/2012/wordml" xmlns:wpg="http://schemas.microsoft.com/office/word/2010/wordprocessingGroup" xmlns:wpi="http://schemas.microsoft.com/office/word/2010/wordprocessingInk" xmlns:wne="http://schemas.microsoft.com/office/word/2006/wordml" xmlns:wps="http://schemas.microsoft.com/office/word/2010/wordprocessingShape" mc:Ignorable="w14 w15 wp14">
   <w15:commentEx w15:paraId="46DF64F3" w15:done="0"/>
   <w15:commentEx w15:paraId="250ACCFB" w15:done="0"/>
+  <w15:commentEx w15:paraId="7EC6CE52" w15:done="0"/>
   <w15:commentEx w15:paraId="153963AC" w15:done="0"/>
   <w15:commentEx w15:paraId="2C1CF473" w15:done="0"/>
   <w15:commentEx w15:paraId="72E4F7F6" w15:done="0"/>
@@ -20150,7 +21800,7 @@
       <w:rPr>
         <w:noProof/>
       </w:rPr>
-      <w:t>30</w:t>
+      <w:t>33</w:t>
     </w:r>
     <w:r>
       <w:fldChar w:fldCharType="end"/>
@@ -20202,7 +21852,7 @@
       <w:rPr>
         <w:noProof/>
       </w:rPr>
-      <w:t>32</w:t>
+      <w:t>35</w:t>
     </w:r>
     <w:r>
       <w:fldChar w:fldCharType="end"/>
@@ -21106,6 +22756,119 @@
     </w:lvl>
   </w:abstractNum>
   <w:abstractNum w:abstractNumId="5">
+    <w:nsid w:val="1B4A2B89"/>
+    <w:multiLevelType w:val="hybridMultilevel"/>
+    <w:tmpl w:val="B52E2246"/>
+    <w:lvl w:ilvl="0" w:tplc="04070001">
+      <w:start w:val="1"/>
+      <w:numFmt w:val="bullet"/>
+      <w:lvlText w:val=""/>
+      <w:lvlJc w:val="left"/>
+      <w:pPr>
+        <w:ind w:left="720" w:hanging="360"/>
+      </w:pPr>
+      <w:rPr>
+        <w:rFonts w:ascii="Symbol" w:hAnsi="Symbol" w:hint="default"/>
+      </w:rPr>
+    </w:lvl>
+    <w:lvl w:ilvl="1" w:tplc="04070003" w:tentative="1">
+      <w:start w:val="1"/>
+      <w:numFmt w:val="bullet"/>
+      <w:lvlText w:val="o"/>
+      <w:lvlJc w:val="left"/>
+      <w:pPr>
+        <w:ind w:left="1440" w:hanging="360"/>
+      </w:pPr>
+      <w:rPr>
+        <w:rFonts w:ascii="Courier New" w:hAnsi="Courier New" w:cs="Courier New" w:hint="default"/>
+      </w:rPr>
+    </w:lvl>
+    <w:lvl w:ilvl="2" w:tplc="04070005" w:tentative="1">
+      <w:start w:val="1"/>
+      <w:numFmt w:val="bullet"/>
+      <w:lvlText w:val=""/>
+      <w:lvlJc w:val="left"/>
+      <w:pPr>
+        <w:ind w:left="2160" w:hanging="360"/>
+      </w:pPr>
+      <w:rPr>
+        <w:rFonts w:ascii="Wingdings" w:hAnsi="Wingdings" w:hint="default"/>
+      </w:rPr>
+    </w:lvl>
+    <w:lvl w:ilvl="3" w:tplc="04070001" w:tentative="1">
+      <w:start w:val="1"/>
+      <w:numFmt w:val="bullet"/>
+      <w:lvlText w:val=""/>
+      <w:lvlJc w:val="left"/>
+      <w:pPr>
+        <w:ind w:left="2880" w:hanging="360"/>
+      </w:pPr>
+      <w:rPr>
+        <w:rFonts w:ascii="Symbol" w:hAnsi="Symbol" w:hint="default"/>
+      </w:rPr>
+    </w:lvl>
+    <w:lvl w:ilvl="4" w:tplc="04070003" w:tentative="1">
+      <w:start w:val="1"/>
+      <w:numFmt w:val="bullet"/>
+      <w:lvlText w:val="o"/>
+      <w:lvlJc w:val="left"/>
+      <w:pPr>
+        <w:ind w:left="3600" w:hanging="360"/>
+      </w:pPr>
+      <w:rPr>
+        <w:rFonts w:ascii="Courier New" w:hAnsi="Courier New" w:cs="Courier New" w:hint="default"/>
+      </w:rPr>
+    </w:lvl>
+    <w:lvl w:ilvl="5" w:tplc="04070005" w:tentative="1">
+      <w:start w:val="1"/>
+      <w:numFmt w:val="bullet"/>
+      <w:lvlText w:val=""/>
+      <w:lvlJc w:val="left"/>
+      <w:pPr>
+        <w:ind w:left="4320" w:hanging="360"/>
+      </w:pPr>
+      <w:rPr>
+        <w:rFonts w:ascii="Wingdings" w:hAnsi="Wingdings" w:hint="default"/>
+      </w:rPr>
+    </w:lvl>
+    <w:lvl w:ilvl="6" w:tplc="04070001" w:tentative="1">
+      <w:start w:val="1"/>
+      <w:numFmt w:val="bullet"/>
+      <w:lvlText w:val=""/>
+      <w:lvlJc w:val="left"/>
+      <w:pPr>
+        <w:ind w:left="5040" w:hanging="360"/>
+      </w:pPr>
+      <w:rPr>
+        <w:rFonts w:ascii="Symbol" w:hAnsi="Symbol" w:hint="default"/>
+      </w:rPr>
+    </w:lvl>
+    <w:lvl w:ilvl="7" w:tplc="04070003" w:tentative="1">
+      <w:start w:val="1"/>
+      <w:numFmt w:val="bullet"/>
+      <w:lvlText w:val="o"/>
+      <w:lvlJc w:val="left"/>
+      <w:pPr>
+        <w:ind w:left="5760" w:hanging="360"/>
+      </w:pPr>
+      <w:rPr>
+        <w:rFonts w:ascii="Courier New" w:hAnsi="Courier New" w:cs="Courier New" w:hint="default"/>
+      </w:rPr>
+    </w:lvl>
+    <w:lvl w:ilvl="8" w:tplc="04070005" w:tentative="1">
+      <w:start w:val="1"/>
+      <w:numFmt w:val="bullet"/>
+      <w:lvlText w:val=""/>
+      <w:lvlJc w:val="left"/>
+      <w:pPr>
+        <w:ind w:left="6480" w:hanging="360"/>
+      </w:pPr>
+      <w:rPr>
+        <w:rFonts w:ascii="Wingdings" w:hAnsi="Wingdings" w:hint="default"/>
+      </w:rPr>
+    </w:lvl>
+  </w:abstractNum>
+  <w:abstractNum w:abstractNumId="6">
     <w:nsid w:val="1BB06EC5"/>
     <w:multiLevelType w:val="multilevel"/>
     <w:tmpl w:val="67E65744"/>
@@ -21252,7 +23015,7 @@
       </w:rPr>
     </w:lvl>
   </w:abstractNum>
-  <w:abstractNum w:abstractNumId="6">
+  <w:abstractNum w:abstractNumId="7">
     <w:nsid w:val="1BB117AC"/>
     <w:multiLevelType w:val="hybridMultilevel"/>
     <w:tmpl w:val="879008A8"/>
@@ -21365,7 +23128,7 @@
       </w:rPr>
     </w:lvl>
   </w:abstractNum>
-  <w:abstractNum w:abstractNumId="7">
+  <w:abstractNum w:abstractNumId="8">
     <w:nsid w:val="1D382534"/>
     <w:multiLevelType w:val="hybridMultilevel"/>
     <w:tmpl w:val="C7A8099E"/>
@@ -21478,7 +23241,7 @@
       </w:rPr>
     </w:lvl>
   </w:abstractNum>
-  <w:abstractNum w:abstractNumId="8">
+  <w:abstractNum w:abstractNumId="9">
     <w:nsid w:val="1E097FA2"/>
     <w:multiLevelType w:val="hybridMultilevel"/>
     <w:tmpl w:val="9FD073C2"/>
@@ -21591,7 +23354,7 @@
       </w:rPr>
     </w:lvl>
   </w:abstractNum>
-  <w:abstractNum w:abstractNumId="9">
+  <w:abstractNum w:abstractNumId="10">
     <w:nsid w:val="1FA24C17"/>
     <w:multiLevelType w:val="hybridMultilevel"/>
     <w:tmpl w:val="C6461AC6"/>
@@ -21677,7 +23440,7 @@
       </w:pPr>
     </w:lvl>
   </w:abstractNum>
-  <w:abstractNum w:abstractNumId="10">
+  <w:abstractNum w:abstractNumId="11">
     <w:nsid w:val="254D241D"/>
     <w:multiLevelType w:val="multilevel"/>
     <w:tmpl w:val="6A92E546"/>
@@ -21818,7 +23581,7 @@
       </w:rPr>
     </w:lvl>
   </w:abstractNum>
-  <w:abstractNum w:abstractNumId="11">
+  <w:abstractNum w:abstractNumId="12">
     <w:nsid w:val="26D87650"/>
     <w:multiLevelType w:val="hybridMultilevel"/>
     <w:tmpl w:val="80723084"/>
@@ -21931,7 +23694,120 @@
       </w:rPr>
     </w:lvl>
   </w:abstractNum>
-  <w:abstractNum w:abstractNumId="12">
+  <w:abstractNum w:abstractNumId="13">
+    <w:nsid w:val="27117E29"/>
+    <w:multiLevelType w:val="hybridMultilevel"/>
+    <w:tmpl w:val="5E160790"/>
+    <w:lvl w:ilvl="0" w:tplc="04070001">
+      <w:start w:val="1"/>
+      <w:numFmt w:val="bullet"/>
+      <w:lvlText w:val=""/>
+      <w:lvlJc w:val="left"/>
+      <w:pPr>
+        <w:ind w:left="720" w:hanging="360"/>
+      </w:pPr>
+      <w:rPr>
+        <w:rFonts w:ascii="Symbol" w:hAnsi="Symbol" w:hint="default"/>
+      </w:rPr>
+    </w:lvl>
+    <w:lvl w:ilvl="1" w:tplc="04070003" w:tentative="1">
+      <w:start w:val="1"/>
+      <w:numFmt w:val="bullet"/>
+      <w:lvlText w:val="o"/>
+      <w:lvlJc w:val="left"/>
+      <w:pPr>
+        <w:ind w:left="1440" w:hanging="360"/>
+      </w:pPr>
+      <w:rPr>
+        <w:rFonts w:ascii="Courier New" w:hAnsi="Courier New" w:cs="Courier New" w:hint="default"/>
+      </w:rPr>
+    </w:lvl>
+    <w:lvl w:ilvl="2" w:tplc="04070005" w:tentative="1">
+      <w:start w:val="1"/>
+      <w:numFmt w:val="bullet"/>
+      <w:lvlText w:val=""/>
+      <w:lvlJc w:val="left"/>
+      <w:pPr>
+        <w:ind w:left="2160" w:hanging="360"/>
+      </w:pPr>
+      <w:rPr>
+        <w:rFonts w:ascii="Wingdings" w:hAnsi="Wingdings" w:hint="default"/>
+      </w:rPr>
+    </w:lvl>
+    <w:lvl w:ilvl="3" w:tplc="04070001" w:tentative="1">
+      <w:start w:val="1"/>
+      <w:numFmt w:val="bullet"/>
+      <w:lvlText w:val=""/>
+      <w:lvlJc w:val="left"/>
+      <w:pPr>
+        <w:ind w:left="2880" w:hanging="360"/>
+      </w:pPr>
+      <w:rPr>
+        <w:rFonts w:ascii="Symbol" w:hAnsi="Symbol" w:hint="default"/>
+      </w:rPr>
+    </w:lvl>
+    <w:lvl w:ilvl="4" w:tplc="04070003" w:tentative="1">
+      <w:start w:val="1"/>
+      <w:numFmt w:val="bullet"/>
+      <w:lvlText w:val="o"/>
+      <w:lvlJc w:val="left"/>
+      <w:pPr>
+        <w:ind w:left="3600" w:hanging="360"/>
+      </w:pPr>
+      <w:rPr>
+        <w:rFonts w:ascii="Courier New" w:hAnsi="Courier New" w:cs="Courier New" w:hint="default"/>
+      </w:rPr>
+    </w:lvl>
+    <w:lvl w:ilvl="5" w:tplc="04070005" w:tentative="1">
+      <w:start w:val="1"/>
+      <w:numFmt w:val="bullet"/>
+      <w:lvlText w:val=""/>
+      <w:lvlJc w:val="left"/>
+      <w:pPr>
+        <w:ind w:left="4320" w:hanging="360"/>
+      </w:pPr>
+      <w:rPr>
+        <w:rFonts w:ascii="Wingdings" w:hAnsi="Wingdings" w:hint="default"/>
+      </w:rPr>
+    </w:lvl>
+    <w:lvl w:ilvl="6" w:tplc="04070001" w:tentative="1">
+      <w:start w:val="1"/>
+      <w:numFmt w:val="bullet"/>
+      <w:lvlText w:val=""/>
+      <w:lvlJc w:val="left"/>
+      <w:pPr>
+        <w:ind w:left="5040" w:hanging="360"/>
+      </w:pPr>
+      <w:rPr>
+        <w:rFonts w:ascii="Symbol" w:hAnsi="Symbol" w:hint="default"/>
+      </w:rPr>
+    </w:lvl>
+    <w:lvl w:ilvl="7" w:tplc="04070003" w:tentative="1">
+      <w:start w:val="1"/>
+      <w:numFmt w:val="bullet"/>
+      <w:lvlText w:val="o"/>
+      <w:lvlJc w:val="left"/>
+      <w:pPr>
+        <w:ind w:left="5760" w:hanging="360"/>
+      </w:pPr>
+      <w:rPr>
+        <w:rFonts w:ascii="Courier New" w:hAnsi="Courier New" w:cs="Courier New" w:hint="default"/>
+      </w:rPr>
+    </w:lvl>
+    <w:lvl w:ilvl="8" w:tplc="04070005" w:tentative="1">
+      <w:start w:val="1"/>
+      <w:numFmt w:val="bullet"/>
+      <w:lvlText w:val=""/>
+      <w:lvlJc w:val="left"/>
+      <w:pPr>
+        <w:ind w:left="6480" w:hanging="360"/>
+      </w:pPr>
+      <w:rPr>
+        <w:rFonts w:ascii="Wingdings" w:hAnsi="Wingdings" w:hint="default"/>
+      </w:rPr>
+    </w:lvl>
+  </w:abstractNum>
+  <w:abstractNum w:abstractNumId="14">
     <w:nsid w:val="2A070990"/>
     <w:multiLevelType w:val="multilevel"/>
     <w:tmpl w:val="0407001F"/>
@@ -22017,7 +23893,7 @@
       </w:pPr>
     </w:lvl>
   </w:abstractNum>
-  <w:abstractNum w:abstractNumId="13">
+  <w:abstractNum w:abstractNumId="15">
     <w:nsid w:val="32DE247A"/>
     <w:multiLevelType w:val="hybridMultilevel"/>
     <w:tmpl w:val="28CC6BC0"/>
@@ -22130,7 +24006,7 @@
       </w:rPr>
     </w:lvl>
   </w:abstractNum>
-  <w:abstractNum w:abstractNumId="14">
+  <w:abstractNum w:abstractNumId="16">
     <w:nsid w:val="365F0A97"/>
     <w:multiLevelType w:val="hybridMultilevel"/>
     <w:tmpl w:val="0DC0008E"/>
@@ -22243,7 +24119,7 @@
       </w:rPr>
     </w:lvl>
   </w:abstractNum>
-  <w:abstractNum w:abstractNumId="15">
+  <w:abstractNum w:abstractNumId="17">
     <w:nsid w:val="394F4277"/>
     <w:multiLevelType w:val="hybridMultilevel"/>
     <w:tmpl w:val="1662190C"/>
@@ -22356,7 +24232,7 @@
       </w:rPr>
     </w:lvl>
   </w:abstractNum>
-  <w:abstractNum w:abstractNumId="16">
+  <w:abstractNum w:abstractNumId="18">
     <w:nsid w:val="434732EE"/>
     <w:multiLevelType w:val="hybridMultilevel"/>
     <w:tmpl w:val="07243576"/>
@@ -22442,7 +24318,7 @@
       </w:pPr>
     </w:lvl>
   </w:abstractNum>
-  <w:abstractNum w:abstractNumId="17">
+  <w:abstractNum w:abstractNumId="19">
     <w:nsid w:val="43820C5C"/>
     <w:multiLevelType w:val="hybridMultilevel"/>
     <w:tmpl w:val="9FE0E468"/>
@@ -22555,7 +24431,7 @@
       </w:rPr>
     </w:lvl>
   </w:abstractNum>
-  <w:abstractNum w:abstractNumId="18">
+  <w:abstractNum w:abstractNumId="20">
     <w:nsid w:val="4CC56692"/>
     <w:multiLevelType w:val="hybridMultilevel"/>
     <w:tmpl w:val="66AE8C6A"/>
@@ -22696,7 +24572,7 @@
       </w:rPr>
     </w:lvl>
   </w:abstractNum>
-  <w:abstractNum w:abstractNumId="19">
+  <w:abstractNum w:abstractNumId="21">
     <w:nsid w:val="53424A07"/>
     <w:multiLevelType w:val="hybridMultilevel"/>
     <w:tmpl w:val="6902ED96"/>
@@ -22782,7 +24658,7 @@
       </w:pPr>
     </w:lvl>
   </w:abstractNum>
-  <w:abstractNum w:abstractNumId="20">
+  <w:abstractNum w:abstractNumId="22">
     <w:nsid w:val="5A437365"/>
     <w:multiLevelType w:val="hybridMultilevel"/>
     <w:tmpl w:val="12DA9416"/>
@@ -22894,7 +24770,7 @@
       </w:rPr>
     </w:lvl>
   </w:abstractNum>
-  <w:abstractNum w:abstractNumId="21">
+  <w:abstractNum w:abstractNumId="23">
     <w:nsid w:val="5FA9231B"/>
     <w:multiLevelType w:val="hybridMultilevel"/>
     <w:tmpl w:val="D43EE330"/>
@@ -23007,7 +24883,7 @@
       </w:rPr>
     </w:lvl>
   </w:abstractNum>
-  <w:abstractNum w:abstractNumId="22">
+  <w:abstractNum w:abstractNumId="24">
     <w:nsid w:val="60695E4F"/>
     <w:multiLevelType w:val="multilevel"/>
     <w:tmpl w:val="0407001F"/>
@@ -23093,7 +24969,7 @@
       </w:pPr>
     </w:lvl>
   </w:abstractNum>
-  <w:abstractNum w:abstractNumId="23">
+  <w:abstractNum w:abstractNumId="25">
     <w:nsid w:val="62385B8B"/>
     <w:multiLevelType w:val="hybridMultilevel"/>
     <w:tmpl w:val="4746A9D4"/>
@@ -23206,7 +25082,7 @@
       </w:rPr>
     </w:lvl>
   </w:abstractNum>
-  <w:abstractNum w:abstractNumId="24">
+  <w:abstractNum w:abstractNumId="26">
     <w:nsid w:val="66714D87"/>
     <w:multiLevelType w:val="multilevel"/>
     <w:tmpl w:val="0407001F"/>
@@ -23292,7 +25168,7 @@
       </w:pPr>
     </w:lvl>
   </w:abstractNum>
-  <w:abstractNum w:abstractNumId="25">
+  <w:abstractNum w:abstractNumId="27">
     <w:nsid w:val="69EC4C52"/>
     <w:multiLevelType w:val="hybridMultilevel"/>
     <w:tmpl w:val="40020078"/>
@@ -23378,7 +25254,120 @@
       </w:pPr>
     </w:lvl>
   </w:abstractNum>
-  <w:abstractNum w:abstractNumId="26">
+  <w:abstractNum w:abstractNumId="28">
+    <w:nsid w:val="6CB23ED1"/>
+    <w:multiLevelType w:val="hybridMultilevel"/>
+    <w:tmpl w:val="215634C6"/>
+    <w:lvl w:ilvl="0" w:tplc="04070001">
+      <w:start w:val="1"/>
+      <w:numFmt w:val="bullet"/>
+      <w:lvlText w:val=""/>
+      <w:lvlJc w:val="left"/>
+      <w:pPr>
+        <w:ind w:left="720" w:hanging="360"/>
+      </w:pPr>
+      <w:rPr>
+        <w:rFonts w:ascii="Symbol" w:hAnsi="Symbol" w:hint="default"/>
+      </w:rPr>
+    </w:lvl>
+    <w:lvl w:ilvl="1" w:tplc="04070003" w:tentative="1">
+      <w:start w:val="1"/>
+      <w:numFmt w:val="bullet"/>
+      <w:lvlText w:val="o"/>
+      <w:lvlJc w:val="left"/>
+      <w:pPr>
+        <w:ind w:left="1440" w:hanging="360"/>
+      </w:pPr>
+      <w:rPr>
+        <w:rFonts w:ascii="Courier New" w:hAnsi="Courier New" w:cs="Courier New" w:hint="default"/>
+      </w:rPr>
+    </w:lvl>
+    <w:lvl w:ilvl="2" w:tplc="04070005" w:tentative="1">
+      <w:start w:val="1"/>
+      <w:numFmt w:val="bullet"/>
+      <w:lvlText w:val=""/>
+      <w:lvlJc w:val="left"/>
+      <w:pPr>
+        <w:ind w:left="2160" w:hanging="360"/>
+      </w:pPr>
+      <w:rPr>
+        <w:rFonts w:ascii="Wingdings" w:hAnsi="Wingdings" w:hint="default"/>
+      </w:rPr>
+    </w:lvl>
+    <w:lvl w:ilvl="3" w:tplc="04070001" w:tentative="1">
+      <w:start w:val="1"/>
+      <w:numFmt w:val="bullet"/>
+      <w:lvlText w:val=""/>
+      <w:lvlJc w:val="left"/>
+      <w:pPr>
+        <w:ind w:left="2880" w:hanging="360"/>
+      </w:pPr>
+      <w:rPr>
+        <w:rFonts w:ascii="Symbol" w:hAnsi="Symbol" w:hint="default"/>
+      </w:rPr>
+    </w:lvl>
+    <w:lvl w:ilvl="4" w:tplc="04070003" w:tentative="1">
+      <w:start w:val="1"/>
+      <w:numFmt w:val="bullet"/>
+      <w:lvlText w:val="o"/>
+      <w:lvlJc w:val="left"/>
+      <w:pPr>
+        <w:ind w:left="3600" w:hanging="360"/>
+      </w:pPr>
+      <w:rPr>
+        <w:rFonts w:ascii="Courier New" w:hAnsi="Courier New" w:cs="Courier New" w:hint="default"/>
+      </w:rPr>
+    </w:lvl>
+    <w:lvl w:ilvl="5" w:tplc="04070005" w:tentative="1">
+      <w:start w:val="1"/>
+      <w:numFmt w:val="bullet"/>
+      <w:lvlText w:val=""/>
+      <w:lvlJc w:val="left"/>
+      <w:pPr>
+        <w:ind w:left="4320" w:hanging="360"/>
+      </w:pPr>
+      <w:rPr>
+        <w:rFonts w:ascii="Wingdings" w:hAnsi="Wingdings" w:hint="default"/>
+      </w:rPr>
+    </w:lvl>
+    <w:lvl w:ilvl="6" w:tplc="04070001" w:tentative="1">
+      <w:start w:val="1"/>
+      <w:numFmt w:val="bullet"/>
+      <w:lvlText w:val=""/>
+      <w:lvlJc w:val="left"/>
+      <w:pPr>
+        <w:ind w:left="5040" w:hanging="360"/>
+      </w:pPr>
+      <w:rPr>
+        <w:rFonts w:ascii="Symbol" w:hAnsi="Symbol" w:hint="default"/>
+      </w:rPr>
+    </w:lvl>
+    <w:lvl w:ilvl="7" w:tplc="04070003" w:tentative="1">
+      <w:start w:val="1"/>
+      <w:numFmt w:val="bullet"/>
+      <w:lvlText w:val="o"/>
+      <w:lvlJc w:val="left"/>
+      <w:pPr>
+        <w:ind w:left="5760" w:hanging="360"/>
+      </w:pPr>
+      <w:rPr>
+        <w:rFonts w:ascii="Courier New" w:hAnsi="Courier New" w:cs="Courier New" w:hint="default"/>
+      </w:rPr>
+    </w:lvl>
+    <w:lvl w:ilvl="8" w:tplc="04070005" w:tentative="1">
+      <w:start w:val="1"/>
+      <w:numFmt w:val="bullet"/>
+      <w:lvlText w:val=""/>
+      <w:lvlJc w:val="left"/>
+      <w:pPr>
+        <w:ind w:left="6480" w:hanging="360"/>
+      </w:pPr>
+      <w:rPr>
+        <w:rFonts w:ascii="Wingdings" w:hAnsi="Wingdings" w:hint="default"/>
+      </w:rPr>
+    </w:lvl>
+  </w:abstractNum>
+  <w:abstractNum w:abstractNumId="29">
     <w:nsid w:val="6F1E2F4F"/>
     <w:multiLevelType w:val="hybridMultilevel"/>
     <w:tmpl w:val="28B04A5E"/>
@@ -23464,7 +25453,7 @@
       </w:pPr>
     </w:lvl>
   </w:abstractNum>
-  <w:abstractNum w:abstractNumId="27">
+  <w:abstractNum w:abstractNumId="30">
     <w:nsid w:val="708A27C6"/>
     <w:multiLevelType w:val="multilevel"/>
     <w:tmpl w:val="AF445E78"/>
@@ -23577,7 +25566,7 @@
       </w:rPr>
     </w:lvl>
   </w:abstractNum>
-  <w:abstractNum w:abstractNumId="28">
+  <w:abstractNum w:abstractNumId="31">
     <w:nsid w:val="7572551B"/>
     <w:multiLevelType w:val="hybridMultilevel"/>
     <w:tmpl w:val="BE32195E"/>
@@ -23691,91 +25680,100 @@
     </w:lvl>
   </w:abstractNum>
   <w:num w:numId="1">
-    <w:abstractNumId w:val="10"/>
+    <w:abstractNumId w:val="11"/>
   </w:num>
   <w:num w:numId="2">
     <w:abstractNumId w:val="1"/>
   </w:num>
   <w:num w:numId="3">
-    <w:abstractNumId w:val="18"/>
+    <w:abstractNumId w:val="20"/>
   </w:num>
   <w:num w:numId="4">
-    <w:abstractNumId w:val="5"/>
+    <w:abstractNumId w:val="6"/>
   </w:num>
   <w:num w:numId="5">
-    <w:abstractNumId w:val="20"/>
+    <w:abstractNumId w:val="22"/>
   </w:num>
   <w:num w:numId="6">
     <w:abstractNumId w:val="2"/>
   </w:num>
   <w:num w:numId="7">
-    <w:abstractNumId w:val="15"/>
+    <w:abstractNumId w:val="17"/>
   </w:num>
   <w:num w:numId="8">
-    <w:abstractNumId w:val="25"/>
+    <w:abstractNumId w:val="27"/>
   </w:num>
   <w:num w:numId="9">
-    <w:abstractNumId w:val="21"/>
+    <w:abstractNumId w:val="23"/>
   </w:num>
   <w:num w:numId="10">
-    <w:abstractNumId w:val="6"/>
+    <w:abstractNumId w:val="7"/>
   </w:num>
   <w:num w:numId="11">
-    <w:abstractNumId w:val="12"/>
+    <w:abstractNumId w:val="14"/>
   </w:num>
   <w:num w:numId="12">
-    <w:abstractNumId w:val="14"/>
+    <w:abstractNumId w:val="16"/>
   </w:num>
   <w:num w:numId="13">
-    <w:abstractNumId w:val="26"/>
+    <w:abstractNumId w:val="29"/>
   </w:num>
   <w:num w:numId="14">
     <w:abstractNumId w:val="0"/>
   </w:num>
   <w:num w:numId="15">
-    <w:abstractNumId w:val="22"/>
+    <w:abstractNumId w:val="24"/>
   </w:num>
   <w:num w:numId="16">
-    <w:abstractNumId w:val="19"/>
+    <w:abstractNumId w:val="21"/>
   </w:num>
   <w:num w:numId="17">
-    <w:abstractNumId w:val="16"/>
+    <w:abstractNumId w:val="18"/>
   </w:num>
   <w:num w:numId="18">
     <w:abstractNumId w:val="4"/>
   </w:num>
   <w:num w:numId="19">
+    <w:abstractNumId w:val="10"/>
+  </w:num>
+  <w:num w:numId="20">
+    <w:abstractNumId w:val="8"/>
+  </w:num>
+  <w:num w:numId="21">
+    <w:abstractNumId w:val="25"/>
+  </w:num>
+  <w:num w:numId="22">
+    <w:abstractNumId w:val="26"/>
+  </w:num>
+  <w:num w:numId="23">
+    <w:abstractNumId w:val="30"/>
+  </w:num>
+  <w:num w:numId="24">
+    <w:abstractNumId w:val="19"/>
+  </w:num>
+  <w:num w:numId="25">
+    <w:abstractNumId w:val="31"/>
+  </w:num>
+  <w:num w:numId="26">
+    <w:abstractNumId w:val="12"/>
+  </w:num>
+  <w:num w:numId="27">
     <w:abstractNumId w:val="9"/>
   </w:num>
-  <w:num w:numId="20">
-    <w:abstractNumId w:val="7"/>
-  </w:num>
-  <w:num w:numId="21">
-    <w:abstractNumId w:val="23"/>
-  </w:num>
-  <w:num w:numId="22">
-    <w:abstractNumId w:val="24"/>
-  </w:num>
-  <w:num w:numId="23">
-    <w:abstractNumId w:val="27"/>
-  </w:num>
-  <w:num w:numId="24">
-    <w:abstractNumId w:val="17"/>
-  </w:num>
-  <w:num w:numId="25">
-    <w:abstractNumId w:val="28"/>
-  </w:num>
-  <w:num w:numId="26">
-    <w:abstractNumId w:val="11"/>
-  </w:num>
-  <w:num w:numId="27">
-    <w:abstractNumId w:val="8"/>
-  </w:num>
   <w:num w:numId="28">
-    <w:abstractNumId w:val="13"/>
+    <w:abstractNumId w:val="15"/>
   </w:num>
   <w:num w:numId="29">
     <w:abstractNumId w:val="3"/>
+  </w:num>
+  <w:num w:numId="30">
+    <w:abstractNumId w:val="5"/>
+  </w:num>
+  <w:num w:numId="31">
+    <w:abstractNumId w:val="13"/>
+  </w:num>
+  <w:num w:numId="32">
+    <w:abstractNumId w:val="28"/>
   </w:num>
   <w:numIdMacAtCleanup w:val="17"/>
 </w:numbering>
@@ -26353,7 +28351,7 @@
 </file>
 
 <file path=customXml/itemProps1.xml><?xml version="1.0" encoding="utf-8"?>
-<ds:datastoreItem xmlns:ds="http://schemas.openxmlformats.org/officeDocument/2006/customXml" ds:itemID="{EECA3F96-0FEC-6243-91FE-34ABB8A05CA1}">
+<ds:datastoreItem xmlns:ds="http://schemas.openxmlformats.org/officeDocument/2006/customXml" ds:itemID="{52E2CF3C-B1D7-644E-88AB-0C3B253EBA8F}">
   <ds:schemaRefs>
     <ds:schemaRef ds:uri="http://schemas.openxmlformats.org/officeDocument/2006/bibliography"/>
   </ds:schemaRefs>

</xml_diff>

<commit_message>
RDM fertig und AB-Test aufgenommen (58%)
</commit_message>
<xml_diff>
--- a/Masterthesis_RMST_Steve_Lohr_MSC_WI2016.docx
+++ b/Masterthesis_RMST_Steve_Lohr_MSC_WI2016.docx
@@ -4445,6 +4445,7 @@
           <w:id w:val="-575053470"/>
           <w:citation/>
         </w:sdtPr>
+        <w:sdtEndPr/>
         <w:sdtContent>
           <w:r>
             <w:fldChar w:fldCharType="begin"/>
@@ -4473,12 +4474,15 @@
         <w:t>Dieser Grundsatz gilt auch für jede Unternehmung</w:t>
       </w:r>
       <w:r>
-        <w:t>, denn einerseits verändert sich stets deren Umwelt und andererseits müssen sie sich selbst verändern, um Wett</w:t>
+        <w:t xml:space="preserve">, denn </w:t>
       </w:r>
       <w:bookmarkStart w:id="20" w:name="_GoBack"/>
+      <w:r>
+        <w:t xml:space="preserve">einerseits verändert sich stets deren Umwelt und andererseits müssen sie sich </w:t>
+      </w:r>
       <w:bookmarkEnd w:id="20"/>
       <w:r>
-        <w:t xml:space="preserve">bewerbsvorteile gegenüber der Konkurrenz zu erarbeiten und damit langfristig erfolgreich zu sein (vgl. Kapitel </w:t>
+        <w:t xml:space="preserve">selbst verändern, um Wettbewerbsvorteile gegenüber der Konkurrenz zu erarbeiten und damit langfristig erfolgreich zu sein (vgl. Kapitel </w:t>
       </w:r>
       <w:r>
         <w:fldChar w:fldCharType="begin"/>
@@ -4557,6 +4561,7 @@
           <w:id w:val="263423665"/>
           <w:citation/>
         </w:sdtPr>
+        <w:sdtEndPr/>
         <w:sdtContent>
           <w:r>
             <w:fldChar w:fldCharType="begin"/>
@@ -4614,6 +4619,7 @@
           <w:id w:val="1623197985"/>
           <w:citation/>
         </w:sdtPr>
+        <w:sdtEndPr/>
         <w:sdtContent>
           <w:r>
             <w:fldChar w:fldCharType="begin"/>
@@ -4664,6 +4670,32 @@
         </w:rPr>
         <w:commentReference w:id="21"/>
       </w:r>
+      <w:sdt>
+        <w:sdtPr>
+          <w:id w:val="-2056448368"/>
+          <w:citation/>
+        </w:sdtPr>
+        <w:sdtContent>
+          <w:r>
+            <w:fldChar w:fldCharType="begin"/>
+          </w:r>
+          <w:r>
+            <w:instrText xml:space="preserve">CITATION AXE11 \p "S. 63" \l 1031 </w:instrText>
+          </w:r>
+          <w:r>
+            <w:fldChar w:fldCharType="separate"/>
+          </w:r>
+          <w:r>
+            <w:rPr>
+              <w:noProof/>
+            </w:rPr>
+            <w:t xml:space="preserve"> (AXELOS 2011, S. 63)</w:t>
+          </w:r>
+          <w:r>
+            <w:fldChar w:fldCharType="end"/>
+          </w:r>
+        </w:sdtContent>
+      </w:sdt>
       <w:r>
         <w:t>.</w:t>
       </w:r>
@@ -4756,6 +4788,7 @@
           <w:id w:val="80795501"/>
           <w:citation/>
         </w:sdtPr>
+        <w:sdtEndPr/>
         <w:sdtContent>
           <w:r>
             <w:fldChar w:fldCharType="begin"/>
@@ -4782,6 +4815,7 @@
           <w:id w:val="-203868762"/>
           <w:citation/>
         </w:sdtPr>
+        <w:sdtEndPr/>
         <w:sdtContent>
           <w:r>
             <w:fldChar w:fldCharType="begin"/>
@@ -4808,6 +4842,7 @@
           <w:id w:val="1260172094"/>
           <w:citation/>
         </w:sdtPr>
+        <w:sdtEndPr/>
         <w:sdtContent>
           <w:r>
             <w:fldChar w:fldCharType="begin"/>
@@ -5006,7 +5041,11 @@
         <w:t xml:space="preserve">rozesse? </w:t>
       </w:r>
       <w:r>
-        <w:t>Wenn ja, anhand welcher Kriterien können diese individualisiert werden? Das Standardrahmenwerk für das IT-Service-Management</w:t>
+        <w:t>Wenn ja, anhand welcher Kriterien können diese individualisiert werden? Das Standardrahmenwerk für das IT-Service-</w:t>
+      </w:r>
+      <w:r>
+        <w:lastRenderedPageBreak/>
+        <w:t>Management</w:t>
       </w:r>
       <w:r>
         <w:t xml:space="preserve"> </w:t>
@@ -5024,7 +5063,6 @@
         <w:t xml:space="preserve"> und </w:t>
       </w:r>
       <w:r>
-        <w:lastRenderedPageBreak/>
         <w:t>die internationale Norm</w:t>
       </w:r>
       <w:r>
@@ -5414,6 +5452,7 @@
           <w:id w:val="1600142936"/>
           <w:citation/>
         </w:sdtPr>
+        <w:sdtEndPr/>
         <w:sdtContent>
           <w:r>
             <w:fldChar w:fldCharType="begin"/>
@@ -5461,6 +5500,7 @@
           <w:id w:val="-729604580"/>
           <w:citation/>
         </w:sdtPr>
+        <w:sdtEndPr/>
         <w:sdtContent>
           <w:r>
             <w:fldChar w:fldCharType="begin"/>
@@ -5490,6 +5530,7 @@
           <w:id w:val="-114982443"/>
           <w:citation/>
         </w:sdtPr>
+        <w:sdtEndPr/>
         <w:sdtContent>
           <w:r>
             <w:fldChar w:fldCharType="begin"/>
@@ -5601,6 +5642,7 @@
           <w:id w:val="341134837"/>
           <w:citation/>
         </w:sdtPr>
+        <w:sdtEndPr/>
         <w:sdtContent>
           <w:r>
             <w:fldChar w:fldCharType="begin"/>
@@ -5645,6 +5687,7 @@
           <w:id w:val="-1598319874"/>
           <w:citation/>
         </w:sdtPr>
+        <w:sdtEndPr/>
         <w:sdtContent>
           <w:r>
             <w:fldChar w:fldCharType="begin"/>
@@ -5680,6 +5723,7 @@
           <w:id w:val="1800109580"/>
           <w:citation/>
         </w:sdtPr>
+        <w:sdtEndPr/>
         <w:sdtContent>
           <w:r>
             <w:fldChar w:fldCharType="begin"/>
@@ -5715,6 +5759,7 @@
           <w:id w:val="285857331"/>
           <w:citation/>
         </w:sdtPr>
+        <w:sdtEndPr/>
         <w:sdtContent>
           <w:r>
             <w:fldChar w:fldCharType="begin"/>
@@ -5750,6 +5795,7 @@
           <w:id w:val="-864131950"/>
           <w:citation/>
         </w:sdtPr>
+        <w:sdtEndPr/>
         <w:sdtContent>
           <w:r>
             <w:fldChar w:fldCharType="begin"/>
@@ -5791,6 +5837,7 @@
           <w:id w:val="1763485499"/>
           <w:citation/>
         </w:sdtPr>
+        <w:sdtEndPr/>
         <w:sdtContent>
           <w:r>
             <w:fldChar w:fldCharType="begin"/>
@@ -5820,6 +5867,7 @@
           <w:id w:val="-785575953"/>
           <w:citation/>
         </w:sdtPr>
+        <w:sdtEndPr/>
         <w:sdtContent>
           <w:r>
             <w:fldChar w:fldCharType="begin"/>
@@ -5870,6 +5918,7 @@
           <w:id w:val="-2117286658"/>
           <w:citation/>
         </w:sdtPr>
+        <w:sdtEndPr/>
         <w:sdtContent>
           <w:r>
             <w:fldChar w:fldCharType="begin"/>
@@ -5911,6 +5960,7 @@
           <w:id w:val="752087668"/>
           <w:citation/>
         </w:sdtPr>
+        <w:sdtEndPr/>
         <w:sdtContent>
           <w:r>
             <w:fldChar w:fldCharType="begin"/>
@@ -5956,6 +6006,7 @@
           <w:id w:val="971326838"/>
           <w:citation/>
         </w:sdtPr>
+        <w:sdtEndPr/>
         <w:sdtContent>
           <w:r>
             <w:fldChar w:fldCharType="begin"/>
@@ -5988,6 +6039,7 @@
           <w:id w:val="-1992014642"/>
           <w:citation/>
         </w:sdtPr>
+        <w:sdtEndPr/>
         <w:sdtContent>
           <w:r>
             <w:fldChar w:fldCharType="begin"/>
@@ -6026,6 +6078,7 @@
           <w:id w:val="-92783309"/>
           <w:citation/>
         </w:sdtPr>
+        <w:sdtEndPr/>
         <w:sdtContent>
           <w:r>
             <w:fldChar w:fldCharType="begin"/>
@@ -6073,6 +6126,7 @@
           <w:id w:val="1001628043"/>
           <w:citation/>
         </w:sdtPr>
+        <w:sdtEndPr/>
         <w:sdtContent>
           <w:r>
             <w:fldChar w:fldCharType="begin"/>
@@ -6111,6 +6165,7 @@
           <w:id w:val="417526567"/>
           <w:citation/>
         </w:sdtPr>
+        <w:sdtEndPr/>
         <w:sdtContent>
           <w:r>
             <w:fldChar w:fldCharType="begin"/>
@@ -6143,6 +6198,7 @@
           <w:id w:val="-700857575"/>
           <w:citation/>
         </w:sdtPr>
+        <w:sdtEndPr/>
         <w:sdtContent>
           <w:r>
             <w:fldChar w:fldCharType="begin"/>
@@ -6172,6 +6228,7 @@
           <w:id w:val="215012241"/>
           <w:citation/>
         </w:sdtPr>
+        <w:sdtEndPr/>
         <w:sdtContent>
           <w:r>
             <w:fldChar w:fldCharType="begin"/>
@@ -6204,6 +6261,7 @@
           <w:id w:val="117877254"/>
           <w:citation/>
         </w:sdtPr>
+        <w:sdtEndPr/>
         <w:sdtContent>
           <w:r>
             <w:fldChar w:fldCharType="begin"/>
@@ -6233,6 +6291,7 @@
           <w:id w:val="2027906792"/>
           <w:citation/>
         </w:sdtPr>
+        <w:sdtEndPr/>
         <w:sdtContent>
           <w:r>
             <w:fldChar w:fldCharType="begin"/>
@@ -6268,6 +6327,7 @@
           <w:id w:val="-958412645"/>
           <w:citation/>
         </w:sdtPr>
+        <w:sdtEndPr/>
         <w:sdtContent>
           <w:r>
             <w:fldChar w:fldCharType="begin"/>
@@ -6303,6 +6363,7 @@
           <w:id w:val="465711371"/>
           <w:citation/>
         </w:sdtPr>
+        <w:sdtEndPr/>
         <w:sdtContent>
           <w:r>
             <w:fldChar w:fldCharType="begin"/>
@@ -6440,6 +6501,7 @@
           <w:id w:val="2123963623"/>
           <w:citation/>
         </w:sdtPr>
+        <w:sdtEndPr/>
         <w:sdtContent>
           <w:r>
             <w:fldChar w:fldCharType="begin"/>
@@ -6472,6 +6534,7 @@
           <w:id w:val="-2007735422"/>
           <w:citation/>
         </w:sdtPr>
+        <w:sdtEndPr/>
         <w:sdtContent>
           <w:r>
             <w:fldChar w:fldCharType="begin"/>
@@ -6522,6 +6585,7 @@
           <w:id w:val="-2092697073"/>
           <w:citation/>
         </w:sdtPr>
+        <w:sdtEndPr/>
         <w:sdtContent>
           <w:r>
             <w:fldChar w:fldCharType="begin"/>
@@ -6551,6 +6615,7 @@
           <w:id w:val="-903525362"/>
           <w:citation/>
         </w:sdtPr>
+        <w:sdtEndPr/>
         <w:sdtContent>
           <w:r>
             <w:fldChar w:fldCharType="begin"/>
@@ -6600,6 +6665,7 @@
           <w:id w:val="650873656"/>
           <w:citation/>
         </w:sdtPr>
+        <w:sdtEndPr/>
         <w:sdtContent>
           <w:r>
             <w:fldChar w:fldCharType="begin"/>
@@ -6850,6 +6916,7 @@
           <w:id w:val="752554807"/>
           <w:citation/>
         </w:sdtPr>
+        <w:sdtEndPr/>
         <w:sdtContent>
           <w:r>
             <w:fldChar w:fldCharType="begin"/>
@@ -6913,6 +6980,7 @@
           <w:id w:val="-2047207351"/>
           <w:citation/>
         </w:sdtPr>
+        <w:sdtEndPr/>
         <w:sdtContent>
           <w:r>
             <w:fldChar w:fldCharType="begin"/>
@@ -6957,6 +7025,7 @@
           <w:id w:val="-566645470"/>
           <w:citation/>
         </w:sdtPr>
+        <w:sdtEndPr/>
         <w:sdtContent>
           <w:r>
             <w:fldChar w:fldCharType="begin"/>
@@ -7015,6 +7084,7 @@
           <w:id w:val="-898667892"/>
           <w:citation/>
         </w:sdtPr>
+        <w:sdtEndPr/>
         <w:sdtContent>
           <w:r>
             <w:fldChar w:fldCharType="begin"/>
@@ -7050,6 +7120,7 @@
           <w:id w:val="1918904989"/>
           <w:citation/>
         </w:sdtPr>
+        <w:sdtEndPr/>
         <w:sdtContent>
           <w:r>
             <w:fldChar w:fldCharType="begin"/>
@@ -7132,6 +7203,7 @@
           <w:id w:val="-1633709539"/>
           <w:citation/>
         </w:sdtPr>
+        <w:sdtEndPr/>
         <w:sdtContent>
           <w:r>
             <w:fldChar w:fldCharType="begin"/>
@@ -7250,6 +7322,7 @@
           <w:id w:val="1910566641"/>
           <w:citation/>
         </w:sdtPr>
+        <w:sdtEndPr/>
         <w:sdtContent>
           <w:r>
             <w:fldChar w:fldCharType="begin"/>
@@ -7333,6 +7406,7 @@
           <w:id w:val="949669865"/>
           <w:citation/>
         </w:sdtPr>
+        <w:sdtEndPr/>
         <w:sdtContent>
           <w:r>
             <w:fldChar w:fldCharType="begin"/>
@@ -7362,6 +7436,7 @@
           <w:id w:val="168459376"/>
           <w:citation/>
         </w:sdtPr>
+        <w:sdtEndPr/>
         <w:sdtContent>
           <w:r>
             <w:fldChar w:fldCharType="begin"/>
@@ -7402,6 +7477,7 @@
           <w:id w:val="-1579739274"/>
           <w:citation/>
         </w:sdtPr>
+        <w:sdtEndPr/>
         <w:sdtContent>
           <w:r>
             <w:fldChar w:fldCharType="begin"/>
@@ -7434,6 +7510,7 @@
           <w:id w:val="857850833"/>
           <w:citation/>
         </w:sdtPr>
+        <w:sdtEndPr/>
         <w:sdtContent>
           <w:r>
             <w:fldChar w:fldCharType="begin"/>
@@ -7507,6 +7584,7 @@
           <w:id w:val="-1151213817"/>
           <w:citation/>
         </w:sdtPr>
+        <w:sdtEndPr/>
         <w:sdtContent>
           <w:r>
             <w:fldChar w:fldCharType="begin"/>
@@ -7536,6 +7614,7 @@
           <w:id w:val="-1610817912"/>
           <w:citation/>
         </w:sdtPr>
+        <w:sdtEndPr/>
         <w:sdtContent>
           <w:r>
             <w:fldChar w:fldCharType="begin"/>
@@ -7571,6 +7650,7 @@
           <w:id w:val="-299691733"/>
           <w:citation/>
         </w:sdtPr>
+        <w:sdtEndPr/>
         <w:sdtContent>
           <w:r>
             <w:fldChar w:fldCharType="begin"/>
@@ -7606,6 +7686,7 @@
           <w:id w:val="2004079113"/>
           <w:citation/>
         </w:sdtPr>
+        <w:sdtEndPr/>
         <w:sdtContent>
           <w:r>
             <w:fldChar w:fldCharType="begin"/>
@@ -7708,6 +7789,7 @@
           <w:id w:val="-1440987251"/>
           <w:citation/>
         </w:sdtPr>
+        <w:sdtEndPr/>
         <w:sdtContent>
           <w:r>
             <w:fldChar w:fldCharType="begin"/>
@@ -7737,6 +7819,7 @@
           <w:id w:val="240920413"/>
           <w:citation/>
         </w:sdtPr>
+        <w:sdtEndPr/>
         <w:sdtContent>
           <w:r>
             <w:fldChar w:fldCharType="begin"/>
@@ -7769,6 +7852,7 @@
           <w:id w:val="-790977137"/>
           <w:citation/>
         </w:sdtPr>
+        <w:sdtEndPr/>
         <w:sdtContent>
           <w:r>
             <w:fldChar w:fldCharType="begin"/>
@@ -7819,6 +7903,7 @@
           <w:id w:val="1976254535"/>
           <w:citation/>
         </w:sdtPr>
+        <w:sdtEndPr/>
         <w:sdtContent>
           <w:r>
             <w:fldChar w:fldCharType="begin"/>
@@ -7852,6 +7937,7 @@
           <w:id w:val="971638098"/>
           <w:citation/>
         </w:sdtPr>
+        <w:sdtEndPr/>
         <w:sdtContent>
           <w:r>
             <w:fldChar w:fldCharType="begin"/>
@@ -7887,6 +7973,7 @@
           <w:id w:val="1523504757"/>
           <w:citation/>
         </w:sdtPr>
+        <w:sdtEndPr/>
         <w:sdtContent>
           <w:r>
             <w:fldChar w:fldCharType="begin"/>
@@ -7933,6 +8020,7 @@
           <w:id w:val="1356697610"/>
           <w:citation/>
         </w:sdtPr>
+        <w:sdtEndPr/>
         <w:sdtContent>
           <w:r>
             <w:rPr>
@@ -7983,6 +8071,7 @@
           <w:id w:val="-1458330056"/>
           <w:citation/>
         </w:sdtPr>
+        <w:sdtEndPr/>
         <w:sdtContent>
           <w:r>
             <w:fldChar w:fldCharType="begin"/>
@@ -8082,6 +8171,7 @@
           <w:id w:val="510957537"/>
           <w:citation/>
         </w:sdtPr>
+        <w:sdtEndPr/>
         <w:sdtContent>
           <w:r>
             <w:fldChar w:fldCharType="begin"/>
@@ -8120,6 +8210,7 @@
           <w:id w:val="-1147890694"/>
           <w:citation/>
         </w:sdtPr>
+        <w:sdtEndPr/>
         <w:sdtContent>
           <w:r>
             <w:fldChar w:fldCharType="begin"/>
@@ -8155,6 +8246,7 @@
           <w:id w:val="1057831265"/>
           <w:citation/>
         </w:sdtPr>
+        <w:sdtEndPr/>
         <w:sdtContent>
           <w:r>
             <w:fldChar w:fldCharType="begin"/>
@@ -8214,6 +8306,7 @@
           <w:id w:val="1798172380"/>
           <w:citation/>
         </w:sdtPr>
+        <w:sdtEndPr/>
         <w:sdtContent>
           <w:r>
             <w:fldChar w:fldCharType="begin"/>
@@ -8264,6 +8357,7 @@
           <w:id w:val="760795137"/>
           <w:citation/>
         </w:sdtPr>
+        <w:sdtEndPr/>
         <w:sdtContent>
           <w:r>
             <w:fldChar w:fldCharType="begin"/>
@@ -8307,6 +8401,7 @@
           <w:id w:val="1701116273"/>
           <w:citation/>
         </w:sdtPr>
+        <w:sdtEndPr/>
         <w:sdtContent>
           <w:r>
             <w:fldChar w:fldCharType="begin"/>
@@ -8360,6 +8455,7 @@
           <w:id w:val="1779450143"/>
           <w:citation/>
         </w:sdtPr>
+        <w:sdtEndPr/>
         <w:sdtContent>
           <w:r>
             <w:fldChar w:fldCharType="begin"/>
@@ -8398,6 +8494,7 @@
           <w:id w:val="-1969816526"/>
           <w:citation/>
         </w:sdtPr>
+        <w:sdtEndPr/>
         <w:sdtContent>
           <w:r>
             <w:fldChar w:fldCharType="begin"/>
@@ -8444,6 +8541,7 @@
           <w:id w:val="1685481939"/>
           <w:citation/>
         </w:sdtPr>
+        <w:sdtEndPr/>
         <w:sdtContent>
           <w:r>
             <w:fldChar w:fldCharType="begin"/>
@@ -8693,6 +8791,7 @@
           <w:id w:val="969561403"/>
           <w:citation/>
         </w:sdtPr>
+        <w:sdtEndPr/>
         <w:sdtContent>
           <w:r>
             <w:fldChar w:fldCharType="begin"/>
@@ -8738,6 +8837,7 @@
           <w:id w:val="-1750731711"/>
           <w:citation/>
         </w:sdtPr>
+        <w:sdtEndPr/>
         <w:sdtContent>
           <w:r>
             <w:rPr>
@@ -8792,6 +8892,7 @@
           <w:id w:val="-441608895"/>
           <w:citation/>
         </w:sdtPr>
+        <w:sdtEndPr/>
         <w:sdtContent>
           <w:r>
             <w:fldChar w:fldCharType="begin"/>
@@ -8838,6 +8939,7 @@
           <w:id w:val="-1622831870"/>
           <w:citation/>
         </w:sdtPr>
+        <w:sdtEndPr/>
         <w:sdtContent>
           <w:r>
             <w:rPr>
@@ -9003,6 +9105,7 @@
           <w:id w:val="-957476983"/>
           <w:citation/>
         </w:sdtPr>
+        <w:sdtEndPr/>
         <w:sdtContent>
           <w:r>
             <w:fldChar w:fldCharType="begin"/>
@@ -9221,6 +9324,7 @@
           <w:id w:val="-1105736117"/>
           <w:citation/>
         </w:sdtPr>
+        <w:sdtEndPr/>
         <w:sdtContent>
           <w:r>
             <w:fldChar w:fldCharType="begin"/>
@@ -9341,6 +9445,7 @@
           <w:id w:val="2096826472"/>
           <w:citation/>
         </w:sdtPr>
+        <w:sdtEndPr/>
         <w:sdtContent>
           <w:r>
             <w:rPr>
@@ -9400,6 +9505,7 @@
           <w:id w:val="1784305227"/>
           <w:citation/>
         </w:sdtPr>
+        <w:sdtEndPr/>
         <w:sdtContent>
           <w:r>
             <w:rPr>
@@ -9477,6 +9583,7 @@
           <w:id w:val="-769236382"/>
           <w:citation/>
         </w:sdtPr>
+        <w:sdtEndPr/>
         <w:sdtContent>
           <w:r>
             <w:fldChar w:fldCharType="begin"/>
@@ -9532,6 +9639,7 @@
           <w:id w:val="-751882852"/>
           <w:citation/>
         </w:sdtPr>
+        <w:sdtEndPr/>
         <w:sdtContent>
           <w:r>
             <w:rPr>
@@ -9595,6 +9703,7 @@
           <w:id w:val="1295725790"/>
           <w:citation/>
         </w:sdtPr>
+        <w:sdtEndPr/>
         <w:sdtContent>
           <w:r>
             <w:rPr>
@@ -9654,6 +9763,7 @@
           <w:id w:val="1092742927"/>
           <w:citation/>
         </w:sdtPr>
+        <w:sdtEndPr/>
         <w:sdtContent>
           <w:r>
             <w:fldChar w:fldCharType="begin"/>
@@ -9734,6 +9844,7 @@
           <w:id w:val="1490742716"/>
           <w:citation/>
         </w:sdtPr>
+        <w:sdtEndPr/>
         <w:sdtContent>
           <w:r>
             <w:fldChar w:fldCharType="begin"/>
@@ -9777,6 +9888,7 @@
           <w:id w:val="811834918"/>
           <w:citation/>
         </w:sdtPr>
+        <w:sdtEndPr/>
         <w:sdtContent>
           <w:r>
             <w:rPr>
@@ -9836,6 +9948,7 @@
           <w:id w:val="-324440988"/>
           <w:citation/>
         </w:sdtPr>
+        <w:sdtEndPr/>
         <w:sdtContent>
           <w:r>
             <w:rPr>
@@ -10570,6 +10683,7 @@
           <w:id w:val="280849578"/>
           <w:citation/>
         </w:sdtPr>
+        <w:sdtEndPr/>
         <w:sdtContent>
           <w:r>
             <w:fldChar w:fldCharType="begin"/>
@@ -10675,6 +10789,7 @@
           <w:id w:val="2142383187"/>
           <w:citation/>
         </w:sdtPr>
+        <w:sdtEndPr/>
         <w:sdtContent>
           <w:r>
             <w:fldChar w:fldCharType="begin"/>
@@ -10916,6 +11031,7 @@
           <w:id w:val="1637683337"/>
           <w:citation/>
         </w:sdtPr>
+        <w:sdtEndPr/>
         <w:sdtContent>
           <w:r>
             <w:fldChar w:fldCharType="begin"/>
@@ -10953,6 +11069,7 @@
           <w:id w:val="544107464"/>
           <w:citation/>
         </w:sdtPr>
+        <w:sdtEndPr/>
         <w:sdtContent>
           <w:r>
             <w:fldChar w:fldCharType="begin"/>
@@ -10991,6 +11108,7 @@
           <w:id w:val="-1307706888"/>
           <w:citation/>
         </w:sdtPr>
+        <w:sdtEndPr/>
         <w:sdtContent>
           <w:r>
             <w:fldChar w:fldCharType="begin"/>
@@ -11068,6 +11186,7 @@
           <w:id w:val="-1107042840"/>
           <w:citation/>
         </w:sdtPr>
+        <w:sdtEndPr/>
         <w:sdtContent>
           <w:r>
             <w:fldChar w:fldCharType="begin"/>
@@ -11163,6 +11282,7 @@
           <w:id w:val="-747193259"/>
           <w:citation/>
         </w:sdtPr>
+        <w:sdtEndPr/>
         <w:sdtContent>
           <w:r>
             <w:fldChar w:fldCharType="begin"/>
@@ -11366,6 +11486,7 @@
           <w:id w:val="514422447"/>
           <w:citation/>
         </w:sdtPr>
+        <w:sdtEndPr/>
         <w:sdtContent>
           <w:r>
             <w:fldChar w:fldCharType="begin"/>
@@ -11401,6 +11522,7 @@
           <w:id w:val="-616528195"/>
           <w:citation/>
         </w:sdtPr>
+        <w:sdtEndPr/>
         <w:sdtContent>
           <w:r>
             <w:fldChar w:fldCharType="begin"/>
@@ -11436,6 +11558,7 @@
           <w:id w:val="-35968505"/>
           <w:citation/>
         </w:sdtPr>
+        <w:sdtEndPr/>
         <w:sdtContent>
           <w:r>
             <w:fldChar w:fldCharType="begin"/>
@@ -11486,6 +11609,7 @@
           <w:id w:val="-1589766208"/>
           <w:citation/>
         </w:sdtPr>
+        <w:sdtEndPr/>
         <w:sdtContent>
           <w:r>
             <w:fldChar w:fldCharType="begin"/>
@@ -11605,6 +11729,7 @@
           <w:id w:val="-1539806631"/>
           <w:citation/>
         </w:sdtPr>
+        <w:sdtEndPr/>
         <w:sdtContent>
           <w:r>
             <w:fldChar w:fldCharType="begin"/>
@@ -11634,6 +11759,7 @@
           <w:id w:val="2069297039"/>
           <w:citation/>
         </w:sdtPr>
+        <w:sdtEndPr/>
         <w:sdtContent>
           <w:r>
             <w:fldChar w:fldCharType="begin"/>
@@ -11666,6 +11792,7 @@
           <w:id w:val="556973668"/>
           <w:citation/>
         </w:sdtPr>
+        <w:sdtEndPr/>
         <w:sdtContent>
           <w:r>
             <w:fldChar w:fldCharType="begin"/>
@@ -11695,6 +11822,7 @@
           <w:id w:val="816690563"/>
           <w:citation/>
         </w:sdtPr>
+        <w:sdtEndPr/>
         <w:sdtContent>
           <w:r>
             <w:fldChar w:fldCharType="begin"/>
@@ -11740,6 +11868,7 @@
           <w:id w:val="496855251"/>
           <w:citation/>
         </w:sdtPr>
+        <w:sdtEndPr/>
         <w:sdtContent>
           <w:r>
             <w:fldChar w:fldCharType="begin"/>
@@ -11778,6 +11907,7 @@
           <w:id w:val="-1870677763"/>
           <w:citation/>
         </w:sdtPr>
+        <w:sdtEndPr/>
         <w:sdtContent>
           <w:r>
             <w:fldChar w:fldCharType="begin"/>
@@ -11813,6 +11943,7 @@
           <w:id w:val="1512560936"/>
           <w:citation/>
         </w:sdtPr>
+        <w:sdtEndPr/>
         <w:sdtContent>
           <w:r>
             <w:fldChar w:fldCharType="begin"/>
@@ -11912,6 +12043,7 @@
           <w:id w:val="858935803"/>
           <w:citation/>
         </w:sdtPr>
+        <w:sdtEndPr/>
         <w:sdtContent>
           <w:r>
             <w:fldChar w:fldCharType="begin"/>
@@ -11941,6 +12073,7 @@
           <w:id w:val="-1296140399"/>
           <w:citation/>
         </w:sdtPr>
+        <w:sdtEndPr/>
         <w:sdtContent>
           <w:r>
             <w:fldChar w:fldCharType="begin"/>
@@ -11970,6 +12103,7 @@
           <w:id w:val="654808952"/>
           <w:citation/>
         </w:sdtPr>
+        <w:sdtEndPr/>
         <w:sdtContent>
           <w:r>
             <w:fldChar w:fldCharType="begin"/>
@@ -11999,6 +12133,7 @@
           <w:id w:val="657962106"/>
           <w:citation/>
         </w:sdtPr>
+        <w:sdtEndPr/>
         <w:sdtContent>
           <w:r>
             <w:fldChar w:fldCharType="begin"/>
@@ -12247,6 +12382,7 @@
           <w:id w:val="-1891255466"/>
           <w:citation/>
         </w:sdtPr>
+        <w:sdtEndPr/>
         <w:sdtContent>
           <w:r>
             <w:fldChar w:fldCharType="begin"/>
@@ -12288,6 +12424,7 @@
           <w:id w:val="1236826137"/>
           <w:citation/>
         </w:sdtPr>
+        <w:sdtEndPr/>
         <w:sdtContent>
           <w:r>
             <w:fldChar w:fldCharType="begin"/>
@@ -12317,6 +12454,7 @@
           <w:id w:val="1264806880"/>
           <w:citation/>
         </w:sdtPr>
+        <w:sdtEndPr/>
         <w:sdtContent>
           <w:r>
             <w:fldChar w:fldCharType="begin"/>
@@ -12352,6 +12490,7 @@
           <w:id w:val="1519280251"/>
           <w:citation/>
         </w:sdtPr>
+        <w:sdtEndPr/>
         <w:sdtContent>
           <w:r>
             <w:fldChar w:fldCharType="begin"/>
@@ -12385,6 +12524,7 @@
           <w:id w:val="-559632092"/>
           <w:citation/>
         </w:sdtPr>
+        <w:sdtEndPr/>
         <w:sdtContent>
           <w:r>
             <w:fldChar w:fldCharType="begin"/>
@@ -12432,6 +12572,7 @@
           <w:id w:val="623573991"/>
           <w:citation/>
         </w:sdtPr>
+        <w:sdtEndPr/>
         <w:sdtContent>
           <w:r>
             <w:fldChar w:fldCharType="begin"/>
@@ -12826,6 +12967,7 @@
           <w:id w:val="645795433"/>
           <w:citation/>
         </w:sdtPr>
+        <w:sdtEndPr/>
         <w:sdtContent>
           <w:r>
             <w:fldChar w:fldCharType="begin"/>
@@ -12937,6 +13079,7 @@
           <w:id w:val="804508093"/>
           <w:citation/>
         </w:sdtPr>
+        <w:sdtEndPr/>
         <w:sdtContent>
           <w:r>
             <w:fldChar w:fldCharType="begin"/>
@@ -12977,6 +13120,7 @@
           <w:id w:val="-571963735"/>
           <w:citation/>
         </w:sdtPr>
+        <w:sdtEndPr/>
         <w:sdtContent>
           <w:r>
             <w:fldChar w:fldCharType="begin"/>
@@ -13026,6 +13170,7 @@
           <w:id w:val="-52083785"/>
           <w:citation/>
         </w:sdtPr>
+        <w:sdtEndPr/>
         <w:sdtContent>
           <w:r>
             <w:fldChar w:fldCharType="begin"/>
@@ -13061,6 +13206,7 @@
           <w:id w:val="-1566635998"/>
           <w:citation/>
         </w:sdtPr>
+        <w:sdtEndPr/>
         <w:sdtContent>
           <w:r>
             <w:fldChar w:fldCharType="begin"/>
@@ -13179,6 +13325,7 @@
           <w:id w:val="-1294364906"/>
           <w:citation/>
         </w:sdtPr>
+        <w:sdtEndPr/>
         <w:sdtContent>
           <w:r>
             <w:fldChar w:fldCharType="begin"/>
@@ -13208,6 +13355,7 @@
           <w:id w:val="1855688347"/>
           <w:citation/>
         </w:sdtPr>
+        <w:sdtEndPr/>
         <w:sdtContent>
           <w:r>
             <w:fldChar w:fldCharType="begin"/>
@@ -13283,6 +13431,7 @@
           <w:id w:val="691881377"/>
           <w:citation/>
         </w:sdtPr>
+        <w:sdtEndPr/>
         <w:sdtContent>
           <w:r>
             <w:fldChar w:fldCharType="begin"/>
@@ -13312,6 +13461,7 @@
           <w:id w:val="1023290297"/>
           <w:citation/>
         </w:sdtPr>
+        <w:sdtEndPr/>
         <w:sdtContent>
           <w:r>
             <w:fldChar w:fldCharType="begin"/>
@@ -13371,6 +13521,7 @@
           <w:id w:val="196591676"/>
           <w:citation/>
         </w:sdtPr>
+        <w:sdtEndPr/>
         <w:sdtContent>
           <w:r>
             <w:fldChar w:fldCharType="begin"/>
@@ -13403,6 +13554,7 @@
           <w:id w:val="-759524087"/>
           <w:citation/>
         </w:sdtPr>
+        <w:sdtEndPr/>
         <w:sdtContent>
           <w:r>
             <w:fldChar w:fldCharType="begin"/>
@@ -13432,6 +13584,7 @@
           <w:id w:val="1454909170"/>
           <w:citation/>
         </w:sdtPr>
+        <w:sdtEndPr/>
         <w:sdtContent>
           <w:r>
             <w:fldChar w:fldCharType="begin"/>
@@ -13482,6 +13635,7 @@
           <w:id w:val="1558519526"/>
           <w:citation/>
         </w:sdtPr>
+        <w:sdtEndPr/>
         <w:sdtContent>
           <w:r>
             <w:fldChar w:fldCharType="begin"/>
@@ -13523,6 +13677,7 @@
           <w:id w:val="-1543360623"/>
           <w:citation/>
         </w:sdtPr>
+        <w:sdtEndPr/>
         <w:sdtContent>
           <w:r>
             <w:fldChar w:fldCharType="begin"/>
@@ -13552,6 +13707,7 @@
           <w:id w:val="717091026"/>
           <w:citation/>
         </w:sdtPr>
+        <w:sdtEndPr/>
         <w:sdtContent>
           <w:r>
             <w:fldChar w:fldCharType="begin"/>
@@ -13590,6 +13746,7 @@
           <w:id w:val="269278503"/>
           <w:citation/>
         </w:sdtPr>
+        <w:sdtEndPr/>
         <w:sdtContent>
           <w:r>
             <w:fldChar w:fldCharType="begin"/>
@@ -13634,6 +13791,7 @@
           <w:id w:val="-1911375693"/>
           <w:citation/>
         </w:sdtPr>
+        <w:sdtEndPr/>
         <w:sdtContent>
           <w:r>
             <w:fldChar w:fldCharType="begin"/>
@@ -13666,6 +13824,7 @@
           <w:id w:val="639998414"/>
           <w:citation/>
         </w:sdtPr>
+        <w:sdtEndPr/>
         <w:sdtContent>
           <w:r>
             <w:fldChar w:fldCharType="begin"/>
@@ -13724,6 +13883,7 @@
           <w:id w:val="1467548056"/>
           <w:citation/>
         </w:sdtPr>
+        <w:sdtEndPr/>
         <w:sdtContent>
           <w:r>
             <w:fldChar w:fldCharType="begin"/>
@@ -13757,6 +13917,7 @@
           <w:id w:val="1158193512"/>
           <w:citation/>
         </w:sdtPr>
+        <w:sdtEndPr/>
         <w:sdtContent>
           <w:r>
             <w:fldChar w:fldCharType="begin"/>
@@ -13792,6 +13953,7 @@
           <w:id w:val="776989568"/>
           <w:citation/>
         </w:sdtPr>
+        <w:sdtEndPr/>
         <w:sdtContent>
           <w:r>
             <w:fldChar w:fldCharType="begin"/>
@@ -13841,6 +14003,7 @@
           <w:id w:val="-539444019"/>
           <w:citation/>
         </w:sdtPr>
+        <w:sdtEndPr/>
         <w:sdtContent>
           <w:r>
             <w:fldChar w:fldCharType="begin"/>
@@ -13881,6 +14044,7 @@
           <w:id w:val="484285476"/>
           <w:citation/>
         </w:sdtPr>
+        <w:sdtEndPr/>
         <w:sdtContent>
           <w:r>
             <w:fldChar w:fldCharType="begin"/>
@@ -13928,6 +14092,7 @@
           <w:id w:val="128138837"/>
           <w:citation/>
         </w:sdtPr>
+        <w:sdtEndPr/>
         <w:sdtContent>
           <w:r>
             <w:fldChar w:fldCharType="begin"/>
@@ -14007,6 +14172,7 @@
           <w:id w:val="-1397346552"/>
           <w:citation/>
         </w:sdtPr>
+        <w:sdtEndPr/>
         <w:sdtContent>
           <w:r>
             <w:fldChar w:fldCharType="begin"/>
@@ -14036,6 +14202,7 @@
           <w:id w:val="1119111644"/>
           <w:citation/>
         </w:sdtPr>
+        <w:sdtEndPr/>
         <w:sdtContent>
           <w:r>
             <w:fldChar w:fldCharType="begin"/>
@@ -14077,6 +14244,7 @@
           <w:id w:val="2080640896"/>
           <w:citation/>
         </w:sdtPr>
+        <w:sdtEndPr/>
         <w:sdtContent>
           <w:r>
             <w:fldChar w:fldCharType="begin"/>
@@ -14109,6 +14277,7 @@
           <w:id w:val="676466588"/>
           <w:citation/>
         </w:sdtPr>
+        <w:sdtEndPr/>
         <w:sdtContent>
           <w:r>
             <w:fldChar w:fldCharType="begin"/>
@@ -14156,6 +14325,7 @@
           <w:id w:val="886916588"/>
           <w:citation/>
         </w:sdtPr>
+        <w:sdtEndPr/>
         <w:sdtContent>
           <w:r>
             <w:fldChar w:fldCharType="begin"/>
@@ -14197,6 +14367,7 @@
           <w:id w:val="2124264449"/>
           <w:citation/>
         </w:sdtPr>
+        <w:sdtEndPr/>
         <w:sdtContent>
           <w:r>
             <w:fldChar w:fldCharType="begin"/>
@@ -14229,6 +14400,7 @@
           <w:id w:val="-321962978"/>
           <w:citation/>
         </w:sdtPr>
+        <w:sdtEndPr/>
         <w:sdtContent>
           <w:r>
             <w:fldChar w:fldCharType="begin"/>
@@ -14261,6 +14433,7 @@
           <w:id w:val="1747371355"/>
           <w:citation/>
         </w:sdtPr>
+        <w:sdtEndPr/>
         <w:sdtContent>
           <w:r>
             <w:fldChar w:fldCharType="begin"/>
@@ -14306,6 +14479,7 @@
           <w:id w:val="519051795"/>
           <w:citation/>
         </w:sdtPr>
+        <w:sdtEndPr/>
         <w:sdtContent>
           <w:r>
             <w:fldChar w:fldCharType="begin"/>
@@ -14341,6 +14515,7 @@
           <w:id w:val="-1032268117"/>
           <w:citation/>
         </w:sdtPr>
+        <w:sdtEndPr/>
         <w:sdtContent>
           <w:r>
             <w:fldChar w:fldCharType="begin"/>
@@ -14370,6 +14545,7 @@
           <w:id w:val="-1824422974"/>
           <w:citation/>
         </w:sdtPr>
+        <w:sdtEndPr/>
         <w:sdtContent>
           <w:r>
             <w:fldChar w:fldCharType="begin"/>
@@ -14402,6 +14578,7 @@
           <w:id w:val="-1624066719"/>
           <w:citation/>
         </w:sdtPr>
+        <w:sdtEndPr/>
         <w:sdtContent>
           <w:r>
             <w:fldChar w:fldCharType="begin"/>
@@ -14431,6 +14608,7 @@
           <w:id w:val="229976954"/>
           <w:citation/>
         </w:sdtPr>
+        <w:sdtEndPr/>
         <w:sdtContent>
           <w:r>
             <w:fldChar w:fldCharType="begin"/>
@@ -14481,6 +14659,7 @@
           <w:id w:val="781925154"/>
           <w:citation/>
         </w:sdtPr>
+        <w:sdtEndPr/>
         <w:sdtContent>
           <w:r>
             <w:fldChar w:fldCharType="begin"/>
@@ -14526,6 +14705,7 @@
           <w:id w:val="291486828"/>
           <w:citation/>
         </w:sdtPr>
+        <w:sdtEndPr/>
         <w:sdtContent>
           <w:r>
             <w:rPr>
@@ -14670,6 +14850,7 @@
           <w:id w:val="-1998870369"/>
           <w:citation/>
         </w:sdtPr>
+        <w:sdtEndPr/>
         <w:sdtContent>
           <w:r>
             <w:fldChar w:fldCharType="begin"/>
@@ -14708,6 +14889,7 @@
           <w:id w:val="-886112623"/>
           <w:citation/>
         </w:sdtPr>
+        <w:sdtEndPr/>
         <w:sdtContent>
           <w:r>
             <w:fldChar w:fldCharType="begin"/>
@@ -14749,6 +14931,7 @@
           <w:id w:val="1292715724"/>
           <w:citation/>
         </w:sdtPr>
+        <w:sdtEndPr/>
         <w:sdtContent>
           <w:r>
             <w:fldChar w:fldCharType="begin"/>
@@ -14778,6 +14961,7 @@
           <w:id w:val="1520886239"/>
           <w:citation/>
         </w:sdtPr>
+        <w:sdtEndPr/>
         <w:sdtContent>
           <w:r>
             <w:fldChar w:fldCharType="begin"/>
@@ -14822,6 +15006,7 @@
           <w:id w:val="-329528819"/>
           <w:citation/>
         </w:sdtPr>
+        <w:sdtEndPr/>
         <w:sdtContent>
           <w:r>
             <w:fldChar w:fldCharType="begin"/>
@@ -14857,6 +15042,7 @@
           <w:id w:val="1510791048"/>
           <w:citation/>
         </w:sdtPr>
+        <w:sdtEndPr/>
         <w:sdtContent>
           <w:r>
             <w:fldChar w:fldCharType="begin"/>
@@ -14886,6 +15072,7 @@
           <w:id w:val="-1724506621"/>
           <w:citation/>
         </w:sdtPr>
+        <w:sdtEndPr/>
         <w:sdtContent>
           <w:r>
             <w:fldChar w:fldCharType="begin"/>
@@ -14958,6 +15145,7 @@
           <w:id w:val="-810252064"/>
           <w:citation/>
         </w:sdtPr>
+        <w:sdtEndPr/>
         <w:sdtContent>
           <w:r>
             <w:fldChar w:fldCharType="begin"/>
@@ -14990,6 +15178,7 @@
           <w:id w:val="-497654895"/>
           <w:citation/>
         </w:sdtPr>
+        <w:sdtEndPr/>
         <w:sdtContent>
           <w:r>
             <w:fldChar w:fldCharType="begin"/>
@@ -15019,6 +15208,7 @@
           <w:id w:val="-1855262618"/>
           <w:citation/>
         </w:sdtPr>
+        <w:sdtEndPr/>
         <w:sdtContent>
           <w:r>
             <w:fldChar w:fldCharType="begin"/>
@@ -15051,6 +15241,7 @@
           <w:id w:val="1534081829"/>
           <w:citation/>
         </w:sdtPr>
+        <w:sdtEndPr/>
         <w:sdtContent>
           <w:r>
             <w:fldChar w:fldCharType="begin"/>
@@ -15098,6 +15289,7 @@
           <w:id w:val="-2142189657"/>
           <w:citation/>
         </w:sdtPr>
+        <w:sdtEndPr/>
         <w:sdtContent>
           <w:r>
             <w:fldChar w:fldCharType="begin"/>
@@ -15130,6 +15322,7 @@
           <w:id w:val="-676890199"/>
           <w:citation/>
         </w:sdtPr>
+        <w:sdtEndPr/>
         <w:sdtContent>
           <w:r>
             <w:fldChar w:fldCharType="begin"/>
@@ -15186,6 +15379,7 @@
           <w:id w:val="580027713"/>
           <w:citation/>
         </w:sdtPr>
+        <w:sdtEndPr/>
         <w:sdtContent>
           <w:r>
             <w:fldChar w:fldCharType="begin"/>
@@ -15218,6 +15412,7 @@
           <w:id w:val="1573384343"/>
           <w:citation/>
         </w:sdtPr>
+        <w:sdtEndPr/>
         <w:sdtContent>
           <w:r>
             <w:fldChar w:fldCharType="begin"/>
@@ -15295,6 +15490,7 @@
           <w:id w:val="1249075949"/>
           <w:citation/>
         </w:sdtPr>
+        <w:sdtEndPr/>
         <w:sdtContent>
           <w:r>
             <w:fldChar w:fldCharType="begin"/>
@@ -15330,6 +15526,7 @@
           <w:id w:val="673537305"/>
           <w:citation/>
         </w:sdtPr>
+        <w:sdtEndPr/>
         <w:sdtContent>
           <w:r>
             <w:fldChar w:fldCharType="begin"/>
@@ -15365,6 +15562,7 @@
           <w:id w:val="-91635904"/>
           <w:citation/>
         </w:sdtPr>
+        <w:sdtEndPr/>
         <w:sdtContent>
           <w:r>
             <w:fldChar w:fldCharType="begin"/>
@@ -15406,6 +15604,7 @@
           <w:id w:val="162898574"/>
           <w:citation/>
         </w:sdtPr>
+        <w:sdtEndPr/>
         <w:sdtContent>
           <w:r>
             <w:fldChar w:fldCharType="begin"/>
@@ -15435,6 +15634,7 @@
           <w:id w:val="1799870637"/>
           <w:citation/>
         </w:sdtPr>
+        <w:sdtEndPr/>
         <w:sdtContent>
           <w:r>
             <w:fldChar w:fldCharType="begin"/>
@@ -15467,6 +15667,7 @@
           <w:id w:val="2073071696"/>
           <w:citation/>
         </w:sdtPr>
+        <w:sdtEndPr/>
         <w:sdtContent>
           <w:r>
             <w:fldChar w:fldCharType="begin"/>
@@ -15517,6 +15718,7 @@
           <w:id w:val="-984315928"/>
           <w:citation/>
         </w:sdtPr>
+        <w:sdtEndPr/>
         <w:sdtContent>
           <w:r>
             <w:fldChar w:fldCharType="begin"/>
@@ -15546,6 +15748,7 @@
           <w:id w:val="-1782264180"/>
           <w:citation/>
         </w:sdtPr>
+        <w:sdtEndPr/>
         <w:sdtContent>
           <w:r>
             <w:fldChar w:fldCharType="begin"/>
@@ -15903,6 +16106,7 @@
           <w:id w:val="558301663"/>
           <w:citation/>
         </w:sdtPr>
+        <w:sdtEndPr/>
         <w:sdtContent>
           <w:r>
             <w:fldChar w:fldCharType="begin"/>
@@ -15932,6 +16136,7 @@
           <w:id w:val="77105146"/>
           <w:citation/>
         </w:sdtPr>
+        <w:sdtEndPr/>
         <w:sdtContent>
           <w:r>
             <w:fldChar w:fldCharType="begin"/>
@@ -15970,6 +16175,7 @@
           <w:id w:val="286321910"/>
           <w:citation/>
         </w:sdtPr>
+        <w:sdtEndPr/>
         <w:sdtContent>
           <w:r>
             <w:fldChar w:fldCharType="begin"/>
@@ -16002,6 +16208,7 @@
           <w:id w:val="-1200167755"/>
           <w:citation/>
         </w:sdtPr>
+        <w:sdtEndPr/>
         <w:sdtContent>
           <w:r>
             <w:fldChar w:fldCharType="begin"/>
@@ -16046,6 +16253,7 @@
           <w:id w:val="167292728"/>
           <w:citation/>
         </w:sdtPr>
+        <w:sdtEndPr/>
         <w:sdtContent>
           <w:r>
             <w:fldChar w:fldCharType="begin"/>
@@ -16483,6 +16691,7 @@
           <w:id w:val="489761824"/>
           <w:citation/>
         </w:sdtPr>
+        <w:sdtEndPr/>
         <w:sdtContent>
           <w:r>
             <w:fldChar w:fldCharType="begin"/>
@@ -16521,6 +16730,7 @@
           <w:id w:val="-1256593697"/>
           <w:citation/>
         </w:sdtPr>
+        <w:sdtEndPr/>
         <w:sdtContent>
           <w:r>
             <w:fldChar w:fldCharType="begin"/>
@@ -16556,6 +16766,7 @@
           <w:id w:val="-1653520898"/>
           <w:citation/>
         </w:sdtPr>
+        <w:sdtEndPr/>
         <w:sdtContent>
           <w:r>
             <w:fldChar w:fldCharType="begin"/>
@@ -16591,6 +16802,7 @@
           <w:id w:val="-1303778014"/>
           <w:citation/>
         </w:sdtPr>
+        <w:sdtEndPr/>
         <w:sdtContent>
           <w:r>
             <w:fldChar w:fldCharType="begin"/>
@@ -16620,6 +16832,7 @@
           <w:id w:val="1856995364"/>
           <w:citation/>
         </w:sdtPr>
+        <w:sdtEndPr/>
         <w:sdtContent>
           <w:r>
             <w:fldChar w:fldCharType="begin"/>
@@ -16892,6 +17105,7 @@
           <w:id w:val="934947432"/>
           <w:citation/>
         </w:sdtPr>
+        <w:sdtEndPr/>
         <w:sdtContent>
           <w:r>
             <w:fldChar w:fldCharType="begin"/>
@@ -17056,7 +17270,39 @@
         <w:t>nd</w:t>
       </w:r>
       <w:r>
-        <w:t>en Personen, können aber auch übergreifende Regelungen, wie z. B. ein generelles vier-Augen-Prinzip oder Budgetverantwortung eine Rolle spielen. Um unnötige Verzögerungen zu vermeiden, sollten aber die Verantwortlichkeiten nicht zu stark verteilt werden.</w:t>
+        <w:t>en Personen, können aber auch übergreifende Regelungen, wie z. B. ein generelles vier-Augen-Prinzip oder Budgetverantwortung eine Rolle spielen</w:t>
+      </w:r>
+      <w:r>
+        <w:t xml:space="preserve"> </w:t>
+      </w:r>
+      <w:sdt>
+        <w:sdtPr>
+          <w:id w:val="-535050389"/>
+          <w:citation/>
+        </w:sdtPr>
+        <w:sdtContent>
+          <w:r>
+            <w:fldChar w:fldCharType="begin"/>
+          </w:r>
+          <w:r>
+            <w:instrText xml:space="preserve">CITATION AXE11 \p "S. 68" \l 1031 </w:instrText>
+          </w:r>
+          <w:r>
+            <w:fldChar w:fldCharType="separate"/>
+          </w:r>
+          <w:r>
+            <w:rPr>
+              <w:noProof/>
+            </w:rPr>
+            <w:t>(AXELOS 2011, S. 68)</w:t>
+          </w:r>
+          <w:r>
+            <w:fldChar w:fldCharType="end"/>
+          </w:r>
+        </w:sdtContent>
+      </w:sdt>
+      <w:r>
+        <w:t>. Um unnötige Verzögerungen zu vermeiden, sollten aber die Verantwortlichkeiten nicht zu stark verteilt werden.</w:t>
       </w:r>
       <w:r>
         <w:t xml:space="preserve"> Verzögerungen können </w:t>
@@ -17129,6 +17375,7 @@
           <w:id w:val="-1312640850"/>
           <w:citation/>
         </w:sdtPr>
+        <w:sdtEndPr/>
         <w:sdtContent>
           <w:r>
             <w:fldChar w:fldCharType="begin"/>
@@ -17151,19 +17398,26 @@
         </w:sdtContent>
       </w:sdt>
       <w:r>
-        <w:t>. Es prüft alle Veränderungen und gibt diese frei bzw. lehnt sie ab</w:t>
+        <w:t>. Es prüft alle Veränderungen und gibt diese frei bzw. lehnt sie</w:t>
+      </w:r>
+      <w:r>
+        <w:t xml:space="preserve"> mit Hinweisen zur Verbesserung</w:t>
+      </w:r>
+      <w:r>
+        <w:t xml:space="preserve"> ab</w:t>
       </w:r>
       <w:sdt>
         <w:sdtPr>
           <w:id w:val="-1084692606"/>
           <w:citation/>
         </w:sdtPr>
+        <w:sdtEndPr/>
         <w:sdtContent>
           <w:r>
             <w:fldChar w:fldCharType="begin"/>
           </w:r>
           <w:r>
-            <w:instrText xml:space="preserve">CITATION AXE11 \p "S. 80" \l 1031 </w:instrText>
+            <w:instrText xml:space="preserve">CITATION AXE11 \p "S. 67, 80" \l 1031 </w:instrText>
           </w:r>
           <w:r>
             <w:fldChar w:fldCharType="separate"/>
@@ -17172,7 +17426,7 @@
             <w:rPr>
               <w:noProof/>
             </w:rPr>
-            <w:t xml:space="preserve"> (AXELOS 2011, S. 80)</w:t>
+            <w:t xml:space="preserve"> (AXELOS 2011, S. 67, 80)</w:t>
           </w:r>
           <w:r>
             <w:fldChar w:fldCharType="end"/>
@@ -17180,13 +17434,48 @@
         </w:sdtContent>
       </w:sdt>
       <w:r>
-        <w:t>. Unterschieden werden hie</w:t>
-      </w:r>
-      <w:r>
-        <w:t>rfür mehrere Change-Typen um den</w:t>
+        <w:t xml:space="preserve">. </w:t>
+      </w:r>
+      <w:r>
+        <w:t>Diese Funktion ist gerade dann wichtig, wenn verschiedene Veränderungsvorhaben in einer Dimension, z. B. hinsichtlich der benötigten personellen Ressourcen im Konflikt stehen oder andere Services von der Veränderung betroffen sind</w:t>
+      </w:r>
+      <w:sdt>
+        <w:sdtPr>
+          <w:id w:val="-1230612652"/>
+          <w:citation/>
+        </w:sdtPr>
+        <w:sdtContent>
+          <w:r>
+            <w:fldChar w:fldCharType="begin"/>
+          </w:r>
+          <w:r>
+            <w:instrText xml:space="preserve">CITATION AXE11 \p "S. 64" \l 1031 </w:instrText>
+          </w:r>
+          <w:r>
+            <w:fldChar w:fldCharType="separate"/>
+          </w:r>
+          <w:r>
+            <w:rPr>
+              <w:noProof/>
+            </w:rPr>
+            <w:t xml:space="preserve"> (AXELOS 2011, S. 64)</w:t>
+          </w:r>
+          <w:r>
+            <w:fldChar w:fldCharType="end"/>
+          </w:r>
+        </w:sdtContent>
+      </w:sdt>
+      <w:r>
+        <w:t>. U</w:t>
+      </w:r>
+      <w:r>
+        <w:t>m den</w:t>
       </w:r>
       <w:r>
         <w:t xml:space="preserve"> verschiedenen Priorisierung gerecht zu werden</w:t>
+      </w:r>
+      <w:r>
+        <w:t>, werden mehrere Change-Typen unterschieden</w:t>
       </w:r>
       <w:r>
         <w:t xml:space="preserve"> </w:t>
@@ -17196,6 +17485,7 @@
           <w:id w:val="1188721109"/>
           <w:citation/>
         </w:sdtPr>
+        <w:sdtEndPr/>
         <w:sdtContent>
           <w:r>
             <w:fldChar w:fldCharType="begin"/>
@@ -17236,6 +17526,7 @@
           <w:id w:val="332033337"/>
           <w:citation/>
         </w:sdtPr>
+        <w:sdtEndPr/>
         <w:sdtContent>
           <w:r>
             <w:fldChar w:fldCharType="begin"/>
@@ -17267,12 +17558,16 @@
       <w:proofErr w:type="spellEnd"/>
       <w:r>
         <w:t xml:space="preserve"> dagegen sind Veränderungen mit geringem Risiko, welche oft durchgeführt werden und als Routinetätigkeit angesehen werden können</w:t>
+      </w:r>
+      <w:r>
+        <w:t xml:space="preserve"> und demnach bevorzugt durchzuführen sind</w:t>
       </w:r>
       <w:sdt>
         <w:sdtPr>
           <w:id w:val="-1542744645"/>
           <w:citation/>
         </w:sdtPr>
+        <w:sdtEndPr/>
         <w:sdtContent>
           <w:r>
             <w:fldChar w:fldCharType="begin"/>
@@ -17287,7 +17582,14 @@
             <w:rPr>
               <w:noProof/>
             </w:rPr>
-            <w:t xml:space="preserve"> (AXELOS 2011, S. 65)</w:t>
+            <w:t xml:space="preserve"> (AXELOS 2011, </w:t>
+          </w:r>
+          <w:r>
+            <w:rPr>
+              <w:noProof/>
+            </w:rPr>
+            <w:lastRenderedPageBreak/>
+            <w:t>S. 65)</w:t>
           </w:r>
           <w:r>
             <w:fldChar w:fldCharType="end"/>
@@ -17295,7 +17597,10 @@
         </w:sdtContent>
       </w:sdt>
       <w:r>
-        <w:t xml:space="preserve">. Alle anderen Veränderungen werden als Normal </w:t>
+        <w:t xml:space="preserve">. </w:t>
+      </w:r>
+      <w:r>
+        <w:t xml:space="preserve">Alle anderen Veränderungen werden als Normal </w:t>
       </w:r>
       <w:proofErr w:type="spellStart"/>
       <w:r>
@@ -17310,6 +17615,7 @@
           <w:id w:val="-1378552887"/>
           <w:citation/>
         </w:sdtPr>
+        <w:sdtEndPr/>
         <w:sdtContent>
           <w:r>
             <w:fldChar w:fldCharType="begin"/>
@@ -17363,6 +17669,7 @@
           <w:id w:val="-585225557"/>
           <w:citation/>
         </w:sdtPr>
+        <w:sdtEndPr/>
         <w:sdtContent>
           <w:r>
             <w:fldChar w:fldCharType="begin"/>
@@ -17377,14 +17684,45 @@
             <w:rPr>
               <w:noProof/>
             </w:rPr>
-            <w:t xml:space="preserve"> </w:t>
+            <w:t xml:space="preserve"> (AXELOS 2011, S. 80)</w:t>
+          </w:r>
+          <w:r>
+            <w:fldChar w:fldCharType="end"/>
+          </w:r>
+        </w:sdtContent>
+      </w:sdt>
+      <w:r>
+        <w:t xml:space="preserve">. </w:t>
+      </w:r>
+      <w:r>
+        <w:t>Über das Standard Change Konstrukt ist es möglich, die Freigabe für Veränderungen</w:t>
+      </w:r>
+      <w:r>
+        <w:t>, wie z. B. Releases,</w:t>
+      </w:r>
+      <w:r>
+        <w:t xml:space="preserve"> im Voraus zu erhalten, wenn dafür eine zuvor abgestimmtes Verfahren eingehalten wird</w:t>
+      </w:r>
+      <w:sdt>
+        <w:sdtPr>
+          <w:id w:val="-990401516"/>
+          <w:citation/>
+        </w:sdtPr>
+        <w:sdtContent>
+          <w:r>
+            <w:fldChar w:fldCharType="begin"/>
+          </w:r>
+          <w:r>
+            <w:instrText xml:space="preserve">CITATION AXE11 \p "S. 69" \l 1031 </w:instrText>
+          </w:r>
+          <w:r>
+            <w:fldChar w:fldCharType="separate"/>
           </w:r>
           <w:r>
             <w:rPr>
               <w:noProof/>
             </w:rPr>
-            <w:lastRenderedPageBreak/>
-            <w:t>(AXELOS 2011, S. 80)</w:t>
+            <w:t xml:space="preserve"> (AXELOS 2011, S. 69)</w:t>
           </w:r>
           <w:r>
             <w:fldChar w:fldCharType="end"/>
@@ -17392,10 +17730,7 @@
         </w:sdtContent>
       </w:sdt>
       <w:r>
-        <w:t xml:space="preserve">. </w:t>
-      </w:r>
-      <w:r>
-        <w:t>Über das Standard Change Konstrukt ist es möglich, die Freigabe für Veränderungen im Voraus zu erhalten, wenn dafür eine zuvor abgestimmtes Verfahren eingehalten wird.</w:t>
+        <w:t>.</w:t>
       </w:r>
       <w:r>
         <w:t xml:space="preserve"> Demnach sollte bei zeitkritischen Services das Verfahren für die Veröffe</w:t>
@@ -17453,7 +17788,36 @@
         <w:fldChar w:fldCharType="end"/>
       </w:r>
       <w:r>
-        <w:t>).</w:t>
+        <w:t>)</w:t>
+      </w:r>
+      <w:sdt>
+        <w:sdtPr>
+          <w:id w:val="1109315551"/>
+          <w:citation/>
+        </w:sdtPr>
+        <w:sdtContent>
+          <w:r>
+            <w:fldChar w:fldCharType="begin"/>
+          </w:r>
+          <w:r>
+            <w:instrText xml:space="preserve">CITATION AXE11 \p "S. 79" \l 1031 </w:instrText>
+          </w:r>
+          <w:r>
+            <w:fldChar w:fldCharType="separate"/>
+          </w:r>
+          <w:r>
+            <w:rPr>
+              <w:noProof/>
+            </w:rPr>
+            <w:t xml:space="preserve"> (AXELOS 2011, S. 79)</w:t>
+          </w:r>
+          <w:r>
+            <w:fldChar w:fldCharType="end"/>
+          </w:r>
+        </w:sdtContent>
+      </w:sdt>
+      <w:r>
+        <w:t>.</w:t>
       </w:r>
       <w:r>
         <w:t xml:space="preserve"> </w:t>
@@ -17571,7 +17935,36 @@
         <w:t>passen.</w:t>
       </w:r>
       <w:r>
-        <w:t xml:space="preserve"> Andererseits ist bei den Wartungsfenstern darauf zu achten, dass je nach Änderungsverfahren eine Serviceunterbrechung in die Folge ist, welche entweder zu geschäftsarmer Zeit erfolgen sollte, oder über entsprechende Verfahren ganz zu vermeiden ist.</w:t>
+        <w:t xml:space="preserve"> Andererseits ist bei den Wartungsfenstern darauf zu achten, dass je nach Änderungsverfahren eine Serviceunterbrechung in die Folge ist, welche entweder zu geschäftsarmer Zeit erfolgen sollte, oder über entsprechende Verfahren ganz zu vermeiden ist</w:t>
+      </w:r>
+      <w:sdt>
+        <w:sdtPr>
+          <w:id w:val="-385104418"/>
+          <w:citation/>
+        </w:sdtPr>
+        <w:sdtContent>
+          <w:r>
+            <w:fldChar w:fldCharType="begin"/>
+          </w:r>
+          <w:r>
+            <w:instrText xml:space="preserve">CITATION AXE11 \p "S. 79" \l 1031 </w:instrText>
+          </w:r>
+          <w:r>
+            <w:fldChar w:fldCharType="separate"/>
+          </w:r>
+          <w:r>
+            <w:rPr>
+              <w:noProof/>
+            </w:rPr>
+            <w:t xml:space="preserve"> (AXELOS 2011, S. 79)</w:t>
+          </w:r>
+          <w:r>
+            <w:fldChar w:fldCharType="end"/>
+          </w:r>
+        </w:sdtContent>
+      </w:sdt>
+      <w:r>
+        <w:t>.</w:t>
       </w:r>
     </w:p>
     <w:p>
@@ -17647,6 +18040,7 @@
           <w:id w:val="1825396271"/>
           <w:citation/>
         </w:sdtPr>
+        <w:sdtEndPr/>
         <w:sdtContent>
           <w:r>
             <w:fldChar w:fldCharType="begin"/>
@@ -17676,6 +18070,7 @@
           <w:id w:val="1484280900"/>
           <w:citation/>
         </w:sdtPr>
+        <w:sdtEndPr/>
         <w:sdtContent>
           <w:r>
             <w:fldChar w:fldCharType="begin"/>
@@ -17698,13 +18093,18 @@
         </w:sdtContent>
       </w:sdt>
       <w:r>
-        <w:t>. Das Hauptziel des SACM ist somit die Sicherstellung, dass alle Elemente über den kompletten Lebenszyklus ordnungsgemäß identifiziert und gepflegt sind</w:t>
+        <w:t>. Das Hauptziel des SACM ist somit die Sicherstellung, dass alle Elemente über den kompletten Lebenszyklus ordnungsgemäß identifi</w:t>
+      </w:r>
+      <w:r>
+        <w:lastRenderedPageBreak/>
+        <w:t>ziert und gepflegt sind</w:t>
       </w:r>
       <w:sdt>
         <w:sdtPr>
           <w:id w:val="1793484191"/>
           <w:citation/>
         </w:sdtPr>
+        <w:sdtEndPr/>
         <w:sdtContent>
           <w:r>
             <w:fldChar w:fldCharType="begin"/>
@@ -17742,6 +18142,7 @@
           <w:id w:val="-431973309"/>
           <w:citation/>
         </w:sdtPr>
+        <w:sdtEndPr/>
         <w:sdtContent>
           <w:r>
             <w:fldChar w:fldCharType="begin"/>
@@ -17770,11 +18171,7 @@
         <w:t xml:space="preserve">zur Vermeidung von </w:t>
       </w:r>
       <w:r>
-        <w:t>Mehrkosten und Strafzahlun</w:t>
-      </w:r>
-      <w:r>
-        <w:lastRenderedPageBreak/>
-        <w:t xml:space="preserve">gen </w:t>
+        <w:t xml:space="preserve">Mehrkosten und Strafzahlungen </w:t>
       </w:r>
       <w:r>
         <w:t>führt</w:t>
@@ -17784,6 +18181,7 @@
           <w:id w:val="-457267026"/>
           <w:citation/>
         </w:sdtPr>
+        <w:sdtEndPr/>
         <w:sdtContent>
           <w:r>
             <w:fldChar w:fldCharType="begin"/>
@@ -17816,6 +18214,7 @@
           <w:id w:val="-216049081"/>
           <w:citation/>
         </w:sdtPr>
+        <w:sdtEndPr/>
         <w:sdtContent>
           <w:r>
             <w:fldChar w:fldCharType="begin"/>
@@ -17848,6 +18247,7 @@
           <w:id w:val="-1345935312"/>
           <w:citation/>
         </w:sdtPr>
+        <w:sdtEndPr/>
         <w:sdtContent>
           <w:r>
             <w:fldChar w:fldCharType="begin"/>
@@ -17896,6 +18296,7 @@
           <w:id w:val="1427466252"/>
           <w:citation/>
         </w:sdtPr>
+        <w:sdtEndPr/>
         <w:sdtContent>
           <w:r>
             <w:fldChar w:fldCharType="begin"/>
@@ -17925,6 +18326,7 @@
           <w:id w:val="-1504039830"/>
           <w:citation/>
         </w:sdtPr>
+        <w:sdtEndPr/>
         <w:sdtContent>
           <w:r>
             <w:fldChar w:fldCharType="begin"/>
@@ -17984,6 +18386,7 @@
           <w:id w:val="-601424335"/>
           <w:citation/>
         </w:sdtPr>
+        <w:sdtEndPr/>
         <w:sdtContent>
           <w:r>
             <w:fldChar w:fldCharType="begin"/>
@@ -18104,6 +18507,7 @@
           <w:id w:val="242840596"/>
           <w:citation/>
         </w:sdtPr>
+        <w:sdtEndPr/>
         <w:sdtContent>
           <w:r>
             <w:fldChar w:fldCharType="begin"/>
@@ -18133,6 +18537,7 @@
           <w:id w:val="552587378"/>
           <w:citation/>
         </w:sdtPr>
+        <w:sdtEndPr/>
         <w:sdtContent>
           <w:r>
             <w:fldChar w:fldCharType="begin"/>
@@ -18162,6 +18567,7 @@
           <w:id w:val="-1533641610"/>
           <w:citation/>
         </w:sdtPr>
+        <w:sdtEndPr/>
         <w:sdtContent>
           <w:r>
             <w:fldChar w:fldCharType="begin"/>
@@ -18210,6 +18616,7 @@
           <w:id w:val="-2137333598"/>
           <w:citation/>
         </w:sdtPr>
+        <w:sdtEndPr/>
         <w:sdtContent>
           <w:r>
             <w:fldChar w:fldCharType="begin"/>
@@ -18235,13 +18642,17 @@
         <w:t>.</w:t>
       </w:r>
       <w:r>
-        <w:t xml:space="preserve"> Der Mehrwert liegt in der schnellen Bereitstellung von Änderungen unter optimierten Kosten und Risiken sowie der Sicherstellung, dass der neue Service den Geschäftszielen zuträglich ist und nicht schadet</w:t>
+        <w:t xml:space="preserve"> Der Mehrwert liegt in der schnellen Bereitstellung von Änderungen unter optimierten Kosten und Risiken so</w:t>
+      </w:r>
+      <w:r>
+        <w:t>wie der Sicherstellung, dass dabei kein Schaden entsteht</w:t>
       </w:r>
       <w:sdt>
         <w:sdtPr>
           <w:id w:val="-2065783676"/>
           <w:citation/>
         </w:sdtPr>
+        <w:sdtEndPr/>
         <w:sdtContent>
           <w:r>
             <w:fldChar w:fldCharType="begin"/>
@@ -18271,6 +18682,7 @@
           <w:id w:val="-1376155159"/>
           <w:citation/>
         </w:sdtPr>
+        <w:sdtEndPr/>
         <w:sdtContent>
           <w:r>
             <w:fldChar w:fldCharType="begin"/>
@@ -18296,13 +18708,24 @@
         <w:t xml:space="preserve">. </w:t>
       </w:r>
       <w:r>
-        <w:t>Dies kann sich von Service zu Service unterscheiden</w:t>
+        <w:t>Dies</w:t>
+      </w:r>
+      <w:r>
+        <w:t>es Ver</w:t>
+      </w:r>
+      <w:r>
+        <w:lastRenderedPageBreak/>
+        <w:t>hältnis</w:t>
+      </w:r>
+      <w:r>
+        <w:t xml:space="preserve"> kann sich von Service zu Service unterscheiden</w:t>
       </w:r>
       <w:sdt>
         <w:sdtPr>
           <w:id w:val="944662296"/>
           <w:citation/>
         </w:sdtPr>
+        <w:sdtEndPr/>
         <w:sdtContent>
           <w:r>
             <w:fldChar w:fldCharType="begin"/>
@@ -18325,13 +18748,20 @@
         </w:sdtContent>
       </w:sdt>
       <w:r>
-        <w:t>. Für einen Service steht die Stabilität im Vordergrund für einen anderen dafür die Agilität</w:t>
+        <w:t>. Für einen Service steht die Stabilität im Vordergrund für einen anderen</w:t>
+      </w:r>
+      <w:r>
+        <w:t xml:space="preserve"> Service</w:t>
+      </w:r>
+      <w:r>
+        <w:t xml:space="preserve"> dafür die Agilität</w:t>
       </w:r>
       <w:sdt>
         <w:sdtPr>
           <w:id w:val="778684412"/>
           <w:citation/>
         </w:sdtPr>
+        <w:sdtEndPr/>
         <w:sdtContent>
           <w:r>
             <w:fldChar w:fldCharType="begin"/>
@@ -18364,6 +18794,7 @@
           <w:id w:val="-2015754635"/>
           <w:citation/>
         </w:sdtPr>
+        <w:sdtEndPr/>
         <w:sdtContent>
           <w:r>
             <w:fldChar w:fldCharType="begin"/>
@@ -18398,8 +18829,10 @@
         </w:numPr>
       </w:pPr>
       <w:r>
-        <w:lastRenderedPageBreak/>
         <w:t>Alle Veränderungen und Releases müssen vor der Veröffentlichung auf ihre Belastbarkeit getestet werden</w:t>
+      </w:r>
+      <w:r>
+        <w:t>.</w:t>
       </w:r>
     </w:p>
     <w:p>
@@ -18413,6 +18846,9 @@
       <w:r>
         <w:t>Alle Veränderungen werden über ein jährliches Release veröffentlicht und zwischendurch dürfen nur kritische Fehler behoben werden</w:t>
       </w:r>
+      <w:r>
+        <w:t>.</w:t>
+      </w:r>
     </w:p>
     <w:p>
       <w:r>
@@ -18467,6 +18903,7 @@
           <w:id w:val="1443486305"/>
           <w:citation/>
         </w:sdtPr>
+        <w:sdtEndPr/>
         <w:sdtContent>
           <w:r>
             <w:fldChar w:fldCharType="begin"/>
@@ -18496,6 +18933,7 @@
           <w:id w:val="-1372461739"/>
           <w:citation/>
         </w:sdtPr>
+        <w:sdtEndPr/>
         <w:sdtContent>
           <w:r>
             <w:fldChar w:fldCharType="begin"/>
@@ -18525,6 +18963,7 @@
           <w:id w:val="821393550"/>
           <w:citation/>
         </w:sdtPr>
+        <w:sdtEndPr/>
         <w:sdtContent>
           <w:r>
             <w:fldChar w:fldCharType="begin"/>
@@ -18557,6 +18996,7 @@
           <w:id w:val="825472191"/>
           <w:citation/>
         </w:sdtPr>
+        <w:sdtEndPr/>
         <w:sdtContent>
           <w:r>
             <w:fldChar w:fldCharType="begin"/>
@@ -18579,13 +19019,20 @@
         </w:sdtContent>
       </w:sdt>
       <w:r>
-        <w:t>. In der „Big bang“-Variante erfolgt die Veröffentlichung des Releases auf alle Bestandteile und Nutzer gleichzeitig, um eine Systemkonsistenz sicherzustellen</w:t>
+        <w:t xml:space="preserve">. In der „Big bang“-Variante erfolgt die Veröffentlichung des Releases auf alle Bestandteile und Nutzer gleichzeitig, um </w:t>
+      </w:r>
+      <w:r>
+        <w:t>die</w:t>
+      </w:r>
+      <w:r>
+        <w:t xml:space="preserve"> Systemkonsistenz sicherzustellen</w:t>
       </w:r>
       <w:sdt>
         <w:sdtPr>
           <w:id w:val="2053104747"/>
           <w:citation/>
         </w:sdtPr>
+        <w:sdtEndPr/>
         <w:sdtContent>
           <w:r>
             <w:fldChar w:fldCharType="begin"/>
@@ -18615,6 +19062,7 @@
           <w:id w:val="1856539764"/>
           <w:citation/>
         </w:sdtPr>
+        <w:sdtEndPr/>
         <w:sdtContent>
           <w:r>
             <w:fldChar w:fldCharType="begin"/>
@@ -18637,13 +19085,26 @@
         </w:sdtContent>
       </w:sdt>
       <w:r>
-        <w:t>. Beide Ansätze haben dabei individuelle Vor- und Nachteile. Das „Big bang“-Release vermeidet die parallele Unterstützung von mehreren Versionen, lässt sich je nach Änderungskomponente aber gar nicht immer realisieren und kann im Fehlerfall das komplette Unternehmen negativ beeinflussen</w:t>
+        <w:t xml:space="preserve">. Beide Ansätze haben </w:t>
+      </w:r>
+      <w:r>
+        <w:t>ihre</w:t>
+      </w:r>
+      <w:r>
+        <w:t xml:space="preserve"> individuelle</w:t>
+      </w:r>
+      <w:r>
+        <w:t>n</w:t>
+      </w:r>
+      <w:r>
+        <w:t xml:space="preserve"> Vor- und Nachteile. Das „Big bang“-Release vermeidet die parallele Unterstützung von mehreren Versionen, lässt sich je nach Änderungskomponente aber nicht immer realisieren und kann im Fehlerfall das komplette Unternehmen negativ beeinflussen</w:t>
       </w:r>
       <w:sdt>
         <w:sdtPr>
           <w:id w:val="-1674870206"/>
           <w:citation/>
         </w:sdtPr>
+        <w:sdtEndPr/>
         <w:sdtContent>
           <w:r>
             <w:fldChar w:fldCharType="begin"/>
@@ -18676,6 +19137,7 @@
           <w:id w:val="254864261"/>
           <w:citation/>
         </w:sdtPr>
+        <w:sdtEndPr/>
         <w:sdtContent>
           <w:r>
             <w:fldChar w:fldCharType="begin"/>
@@ -18698,13 +19160,111 @@
         </w:sdtContent>
       </w:sdt>
       <w:r>
-        <w:t>. Das dritte Differenzierungsmerkmal für den RDM-Prozess ist der Automationsgrad der Veröffentlichung</w:t>
+        <w:t xml:space="preserve">. </w:t>
+      </w:r>
+      <w:r>
+        <w:t>Eine besondere Phase im stufenweisen Release stellt der Pilot dar</w:t>
+      </w:r>
+      <w:sdt>
+        <w:sdtPr>
+          <w:id w:val="1428769095"/>
+          <w:citation/>
+        </w:sdtPr>
+        <w:sdtContent>
+          <w:r>
+            <w:fldChar w:fldCharType="begin"/>
+          </w:r>
+          <w:r>
+            <w:instrText xml:space="preserve">CITATION AXE11 \p "S. 129" \l 1031 </w:instrText>
+          </w:r>
+          <w:r>
+            <w:fldChar w:fldCharType="separate"/>
+          </w:r>
+          <w:r>
+            <w:rPr>
+              <w:noProof/>
+            </w:rPr>
+            <w:t xml:space="preserve"> (AXELOS 2011, S. 129)</w:t>
+          </w:r>
+          <w:r>
+            <w:fldChar w:fldCharType="end"/>
+          </w:r>
+        </w:sdtContent>
+      </w:sdt>
+      <w:r>
+        <w:t>. In der Pilotphase wird das neue Release nur einen definierten kleinen Nutzerkreis verteilt, um den Echteinsatz zu testen</w:t>
+      </w:r>
+      <w:sdt>
+        <w:sdtPr>
+          <w:id w:val="1594739331"/>
+          <w:citation/>
+        </w:sdtPr>
+        <w:sdtContent>
+          <w:r>
+            <w:fldChar w:fldCharType="begin"/>
+          </w:r>
+          <w:r>
+            <w:instrText xml:space="preserve">CITATION AXE11 \p "S. 129" \l 1031 </w:instrText>
+          </w:r>
+          <w:r>
+            <w:fldChar w:fldCharType="separate"/>
+          </w:r>
+          <w:r>
+            <w:rPr>
+              <w:noProof/>
+            </w:rPr>
+            <w:t xml:space="preserve"> (AXELOS 2011, S. 129)</w:t>
+          </w:r>
+          <w:r>
+            <w:fldChar w:fldCharType="end"/>
+          </w:r>
+        </w:sdtContent>
+      </w:sdt>
+      <w:r>
+        <w:t>. Prinzipiell eignet sich dieser Ansatz auch für den sogenannten A/B Test. Denn dabei werden Veränderun</w:t>
+      </w:r>
+      <w:r>
+        <w:lastRenderedPageBreak/>
+        <w:t>gen, wie z. B. neue Funktionen oder eine neue Oberfläche, nur an einen Teil der Endnutzer gegeben, um zu prüfen, wie die Veränderung von den unterschiedlichen Nutzern angenommen wird</w:t>
+      </w:r>
+      <w:sdt>
+        <w:sdtPr>
+          <w:id w:val="-830058257"/>
+          <w:citation/>
+        </w:sdtPr>
+        <w:sdtContent>
+          <w:r>
+            <w:fldChar w:fldCharType="begin"/>
+          </w:r>
+          <w:r>
+            <w:instrText xml:space="preserve">CITATION Koh \p "S. 4" \l 1031 </w:instrText>
+          </w:r>
+          <w:r>
+            <w:fldChar w:fldCharType="separate"/>
+          </w:r>
+          <w:r>
+            <w:rPr>
+              <w:noProof/>
+            </w:rPr>
+            <w:t xml:space="preserve"> (Kohavi und Longbotham 2015, S. 4)</w:t>
+          </w:r>
+          <w:r>
+            <w:fldChar w:fldCharType="end"/>
+          </w:r>
+        </w:sdtContent>
+      </w:sdt>
+      <w:r>
+        <w:t xml:space="preserve">. </w:t>
+      </w:r>
+      <w:r>
+        <w:t>Das dritte Differenzierungsmerkmal für den RDM-Prozess ist der Automationsgrad der Veröffentlichung</w:t>
       </w:r>
       <w:sdt>
         <w:sdtPr>
           <w:id w:val="-1947153504"/>
           <w:citation/>
         </w:sdtPr>
+        <w:sdtEndPr/>
         <w:sdtContent>
           <w:r>
             <w:fldChar w:fldCharType="begin"/>
@@ -18734,6 +19294,7 @@
           <w:id w:val="-1707946761"/>
           <w:citation/>
         </w:sdtPr>
+        <w:sdtEndPr/>
         <w:sdtContent>
           <w:r>
             <w:fldChar w:fldCharType="begin"/>
@@ -18766,6 +19327,7 @@
           <w:id w:val="1234440465"/>
           <w:citation/>
         </w:sdtPr>
+        <w:sdtEndPr/>
         <w:sdtContent>
           <w:r>
             <w:fldChar w:fldCharType="begin"/>
@@ -18788,19 +19350,32 @@
         </w:sdtContent>
       </w:sdt>
       <w:r>
-        <w:t>. Die Automatisierung kann dabei unterschiedliche Aktivitäten unterstützen</w:t>
+        <w:t xml:space="preserve">. Die Automatisierung kann </w:t>
+      </w:r>
+      <w:r>
+        <w:t>eine Vielzahl</w:t>
+      </w:r>
+      <w:r>
+        <w:t xml:space="preserve"> unterschiedliche</w:t>
+      </w:r>
+      <w:r>
+        <w:t>r</w:t>
+      </w:r>
+      <w:r>
+        <w:t xml:space="preserve"> Aktivitäten unterstützen</w:t>
       </w:r>
       <w:sdt>
         <w:sdtPr>
           <w:id w:val="-825122476"/>
           <w:citation/>
         </w:sdtPr>
+        <w:sdtEndPr/>
         <w:sdtContent>
           <w:r>
             <w:fldChar w:fldCharType="begin"/>
           </w:r>
           <w:r>
-            <w:instrText xml:space="preserve">CITATION AXE11 \p "S. 121 f." \l 1031 </w:instrText>
+            <w:instrText xml:space="preserve">CITATION AXE11 \p "S. 121 f.; 133" \l 1031 </w:instrText>
           </w:r>
           <w:r>
             <w:fldChar w:fldCharType="separate"/>
@@ -18809,7 +19384,7 @@
             <w:rPr>
               <w:noProof/>
             </w:rPr>
-            <w:t xml:space="preserve"> (AXELOS 2011, S. 121 f.)</w:t>
+            <w:t xml:space="preserve"> (AXELOS 2011, S. 121 f.; 133)</w:t>
           </w:r>
           <w:r>
             <w:fldChar w:fldCharType="end"/>
@@ -18829,7 +19404,6 @@
         </w:numPr>
       </w:pPr>
       <w:r>
-        <w:lastRenderedPageBreak/>
         <w:t>Übersichtsscans der Systemumgebung</w:t>
       </w:r>
     </w:p>
@@ -18883,81 +19457,244 @@
     </w:p>
     <w:p>
       <w:r>
-        <w:t>Aufgrund der zentralen Bedeutung des RDM-Prozesses erfolgt eine kurze Beschreibung des Prozessablaufs, im Gegensatz zu den bisher vorgestellten Prozessen.</w:t>
-      </w:r>
-    </w:p>
-    <w:p>
-      <w:r>
-        <w:rPr>
-          <w:highlight w:val="yellow"/>
-        </w:rPr>
-        <w:t>122-134</w:t>
-      </w:r>
-    </w:p>
-    <w:p>
-      <w:pPr>
-        <w:rPr>
-          <w:highlight w:val="yellow"/>
-        </w:rPr>
-      </w:pPr>
-      <w:r>
-        <w:rPr>
-          <w:highlight w:val="yellow"/>
-        </w:rPr>
-        <w:t xml:space="preserve">Automatisierung </w:t>
+        <w:t xml:space="preserve">Neben den genannten Entwurfsaspekten für RDM werden in ITIL noch zwei weitere Faktoren beschrieben, die </w:t>
       </w:r>
       <w:proofErr w:type="spellStart"/>
       <w:r>
-        <w:rPr>
-          <w:highlight w:val="yellow"/>
-        </w:rPr>
-        <w:t>Konfig</w:t>
+        <w:t>Remediation</w:t>
       </w:r>
       <w:proofErr w:type="spellEnd"/>
       <w:r>
-        <w:rPr>
-          <w:highlight w:val="yellow"/>
-        </w:rPr>
-        <w:t xml:space="preserve"> + Infrastruktur</w:t>
-      </w:r>
-      <w:r>
-        <w:rPr>
-          <w:highlight w:val="yellow"/>
-        </w:rPr>
-        <w:t xml:space="preserve"> -&gt; zeit &amp; </w:t>
+        <w:t xml:space="preserve"> und der Early Life Support</w:t>
+      </w:r>
+      <w:sdt>
+        <w:sdtPr>
+          <w:id w:val="-830833789"/>
+          <w:citation/>
+        </w:sdtPr>
+        <w:sdtContent>
+          <w:r>
+            <w:fldChar w:fldCharType="begin"/>
+          </w:r>
+          <w:r>
+            <w:instrText xml:space="preserve">CITATION AXE11 \p "S. 143" \l 1031 </w:instrText>
+          </w:r>
+          <w:r>
+            <w:fldChar w:fldCharType="separate"/>
+          </w:r>
+          <w:r>
+            <w:rPr>
+              <w:noProof/>
+            </w:rPr>
+            <w:t xml:space="preserve"> (AXELOS 2011, S. 143)</w:t>
+          </w:r>
+          <w:r>
+            <w:fldChar w:fldCharType="end"/>
+          </w:r>
+        </w:sdtContent>
+      </w:sdt>
+      <w:r>
+        <w:t xml:space="preserve">. Die </w:t>
       </w:r>
       <w:proofErr w:type="spellStart"/>
       <w:r>
-        <w:rPr>
-          <w:highlight w:val="yellow"/>
-        </w:rPr>
-        <w:t>qualität</w:t>
+        <w:t>Remediation</w:t>
       </w:r>
       <w:proofErr w:type="spellEnd"/>
-    </w:p>
-    <w:p>
-      <w:r>
-        <w:rPr>
-          <w:highlight w:val="yellow"/>
-        </w:rPr>
-        <w:t xml:space="preserve">0-downtime </w:t>
+      <w:r>
+        <w:t xml:space="preserve"> dient dazu einen Service wieder in einen definierten Zustand zu überführen, nachdem ein Release fehlgeschlagen ist, weil z. B. ein Fehler aufgetreten ist</w:t>
+      </w:r>
+      <w:sdt>
+        <w:sdtPr>
+          <w:id w:val="-835851679"/>
+          <w:citation/>
+        </w:sdtPr>
+        <w:sdtContent>
+          <w:r>
+            <w:fldChar w:fldCharType="begin"/>
+          </w:r>
+          <w:r>
+            <w:instrText xml:space="preserve">CITATION AXE11 \p "S. 143" \l 1031 </w:instrText>
+          </w:r>
+          <w:r>
+            <w:fldChar w:fldCharType="separate"/>
+          </w:r>
+          <w:r>
+            <w:rPr>
+              <w:noProof/>
+            </w:rPr>
+            <w:t xml:space="preserve"> (AXELOS 2011, S. 143)</w:t>
+          </w:r>
+          <w:r>
+            <w:fldChar w:fldCharType="end"/>
+          </w:r>
+        </w:sdtContent>
+      </w:sdt>
+      <w:r>
+        <w:t>. Typischerweise wird in solch einem Fall die Installation rückgängig gemacht, der sogenannte „back out“</w:t>
+      </w:r>
+      <w:sdt>
+        <w:sdtPr>
+          <w:id w:val="-821271033"/>
+          <w:citation/>
+        </w:sdtPr>
+        <w:sdtContent>
+          <w:r>
+            <w:fldChar w:fldCharType="begin"/>
+          </w:r>
+          <w:r>
+            <w:instrText xml:space="preserve">CITATION AXE11 \p "S. 143" \l 1031 </w:instrText>
+          </w:r>
+          <w:r>
+            <w:fldChar w:fldCharType="separate"/>
+          </w:r>
+          <w:r>
+            <w:rPr>
+              <w:noProof/>
+            </w:rPr>
+            <w:t xml:space="preserve"> (AXELOS 2011, S. 143)</w:t>
+          </w:r>
+          <w:r>
+            <w:fldChar w:fldCharType="end"/>
+          </w:r>
+        </w:sdtContent>
+      </w:sdt>
+      <w:r>
+        <w:t>. Da früher oder später die Installation aber sowieso wiederholt werden muss und möglicherweise der Fehler nicht nachgestellt werden kann, bietet sich auch die Fehleranalyse und Behebung über einen Emergency Change an</w:t>
+      </w:r>
+      <w:sdt>
+        <w:sdtPr>
+          <w:id w:val="-341549871"/>
+          <w:citation/>
+        </w:sdtPr>
+        <w:sdtContent>
+          <w:r>
+            <w:fldChar w:fldCharType="begin"/>
+          </w:r>
+          <w:r>
+            <w:instrText xml:space="preserve">CITATION AXE11 \p "S. 143" \l 1031 </w:instrText>
+          </w:r>
+          <w:r>
+            <w:fldChar w:fldCharType="separate"/>
+          </w:r>
+          <w:r>
+            <w:rPr>
+              <w:noProof/>
+            </w:rPr>
+            <w:t xml:space="preserve"> (AXELOS 2011, S. 143)</w:t>
+          </w:r>
+          <w:r>
+            <w:fldChar w:fldCharType="end"/>
+          </w:r>
+        </w:sdtContent>
+      </w:sdt>
+      <w:r>
+        <w:t>. Die Entscheidung zwischen den beiden Richtungen ist von mehreren Faktoren abhängig. Einerseits führt der „back out“ zur Verzögerung in der Bereitstellung des Releases und damit zu einem zeitlichen Risiko, andererseits führt der Betrieb im Fehlerzustand zu einem Qualitätsrisiko. Je nachdem welches Risiko überwiegt, ist demnach eine Entscheidung zu treffen. Der zweite genannte Faktor, der Early Life Support, beschreibt eine zweistufige Überführung in den Wirkbetrieb</w:t>
+      </w:r>
+      <w:sdt>
+        <w:sdtPr>
+          <w:id w:val="1763182992"/>
+          <w:citation/>
+        </w:sdtPr>
+        <w:sdtContent>
+          <w:r>
+            <w:fldChar w:fldCharType="begin"/>
+          </w:r>
+          <w:r>
+            <w:instrText xml:space="preserve">CITATION AXE11 \p "S. 143" \l 1031 </w:instrText>
+          </w:r>
+          <w:r>
+            <w:fldChar w:fldCharType="separate"/>
+          </w:r>
+          <w:r>
+            <w:rPr>
+              <w:noProof/>
+            </w:rPr>
+            <w:t xml:space="preserve"> (AXELOS 2011, S. 143)</w:t>
+          </w:r>
+          <w:r>
+            <w:fldChar w:fldCharType="end"/>
+          </w:r>
+        </w:sdtContent>
+      </w:sdt>
+      <w:r>
+        <w:t>. In der ersten Stufe nach der Veröffentlichung erfolgt die Betreuung durch Spezialisten, z. B. die Entwickler des Releases und erst nach der Erreichung von definierten Kriterien erfolgt der Verantwortungsübergang an die Standardeinheiten</w:t>
+      </w:r>
+      <w:sdt>
+        <w:sdtPr>
+          <w:id w:val="1279837969"/>
+          <w:citation/>
+        </w:sdtPr>
+        <w:sdtContent>
+          <w:r>
+            <w:fldChar w:fldCharType="begin"/>
+          </w:r>
+          <w:r>
+            <w:instrText xml:space="preserve">CITATION AXE11 \p "S. 143" \l 1031 </w:instrText>
+          </w:r>
+          <w:r>
+            <w:fldChar w:fldCharType="separate"/>
+          </w:r>
+          <w:r>
+            <w:rPr>
+              <w:noProof/>
+            </w:rPr>
+            <w:t xml:space="preserve"> (AXELOS 2011, S. 143)</w:t>
+          </w:r>
+          <w:r>
+            <w:fldChar w:fldCharType="end"/>
+          </w:r>
+        </w:sdtContent>
+      </w:sdt>
+      <w:r>
+        <w:t xml:space="preserve">. Durch die Phasen ist sichergestellt, dass Fehler aufgrund des speziellen </w:t>
+      </w:r>
+      <w:r>
+        <w:lastRenderedPageBreak/>
+        <w:t>Wissens schneller behoben werden können und die Standardeinheiten nicht durch unerwartete Probleme überfordert werden</w:t>
+      </w:r>
+      <w:sdt>
+        <w:sdtPr>
+          <w:id w:val="1998996036"/>
+          <w:citation/>
+        </w:sdtPr>
+        <w:sdtContent>
+          <w:r>
+            <w:fldChar w:fldCharType="begin"/>
+          </w:r>
+          <w:r>
+            <w:instrText xml:space="preserve">CITATION AXE11 \p "S. 143" \l 1031 </w:instrText>
+          </w:r>
+          <w:r>
+            <w:fldChar w:fldCharType="separate"/>
+          </w:r>
+          <w:r>
+            <w:rPr>
+              <w:noProof/>
+            </w:rPr>
+            <w:t xml:space="preserve"> (AXELOS 2011, S. 143)</w:t>
+          </w:r>
+          <w:r>
+            <w:fldChar w:fldCharType="end"/>
+          </w:r>
+        </w:sdtContent>
+      </w:sdt>
+      <w:r>
+        <w:t>. Der Einsatz der Speziallisten kann jedoch zu erhöhten Kosten gegenüber dem direkten Einsatz der Standardeinheiten führen, da diese möglicherweise einen höheren Stundensatz haben. Weiterhin werden Entwickler möglicherweise von der Bearbeitung neuer Releases abgehalten, da sie Fehler im alten Release beheben müssen. Der Einsatz und die Dauer des Early Life Supports muss demnach ebenfalls je nach Risikosituation abgewogen werden.</w:t>
+      </w:r>
+    </w:p>
+    <w:p>
+      <w:r>
+        <w:t xml:space="preserve">Für die Standardtypkonstruktion im Kontakt des RDM sind demnach die Aspekte der Release-Einheit, der Release-Methode, des Automatisierungsgrads, der </w:t>
       </w:r>
       <w:proofErr w:type="spellStart"/>
       <w:r>
-        <w:rPr>
-          <w:highlight w:val="yellow"/>
-        </w:rPr>
-        <w:t>deployment</w:t>
+        <w:t>Remediation</w:t>
       </w:r>
       <w:proofErr w:type="spellEnd"/>
       <w:r>
-        <w:t xml:space="preserve"> -&gt; zeit &amp; </w:t>
-      </w:r>
-      <w:proofErr w:type="spellStart"/>
-      <w:r>
-        <w:t>qualität</w:t>
-      </w:r>
-      <w:proofErr w:type="spellEnd"/>
+        <w:t xml:space="preserve"> und des Early Life Supports relevant.</w:t>
+      </w:r>
     </w:p>
     <w:p>
       <w:pPr>
@@ -19195,6 +19932,50 @@
               <w:rPr>
                 <w:highlight w:val="yellow"/>
               </w:rPr>
+              <w:t>CHM</w:t>
+            </w:r>
+          </w:p>
+        </w:tc>
+        <w:tc>
+          <w:tcPr>
+            <w:tcW w:w="2787" w:type="dxa"/>
+          </w:tcPr>
+          <w:p>
+            <w:pPr>
+              <w:rPr>
+                <w:highlight w:val="yellow"/>
+              </w:rPr>
+            </w:pPr>
+          </w:p>
+        </w:tc>
+        <w:tc>
+          <w:tcPr>
+            <w:tcW w:w="2787" w:type="dxa"/>
+          </w:tcPr>
+          <w:p>
+            <w:pPr>
+              <w:rPr>
+                <w:highlight w:val="yellow"/>
+              </w:rPr>
+            </w:pPr>
+          </w:p>
+        </w:tc>
+      </w:tr>
+      <w:tr>
+        <w:tc>
+          <w:tcPr>
+            <w:tcW w:w="2786" w:type="dxa"/>
+          </w:tcPr>
+          <w:p>
+            <w:pPr>
+              <w:rPr>
+                <w:highlight w:val="yellow"/>
+              </w:rPr>
+            </w:pPr>
+            <w:r>
+              <w:rPr>
+                <w:highlight w:val="yellow"/>
+              </w:rPr>
               <w:t>SACM</w:t>
             </w:r>
           </w:p>
@@ -19247,6 +20028,12 @@
                 <w:highlight w:val="yellow"/>
               </w:rPr>
             </w:pPr>
+            <w:r>
+              <w:rPr>
+                <w:highlight w:val="yellow"/>
+              </w:rPr>
+              <w:t>RDM</w:t>
+            </w:r>
           </w:p>
         </w:tc>
         <w:tc>
@@ -19271,6 +20058,66 @@
                 <w:highlight w:val="yellow"/>
               </w:rPr>
             </w:pPr>
+            <w:r>
+              <w:rPr>
+                <w:highlight w:val="yellow"/>
+              </w:rPr>
+              <w:t>Release-Einheit</w:t>
+            </w:r>
+          </w:p>
+          <w:p>
+            <w:pPr>
+              <w:rPr>
+                <w:highlight w:val="yellow"/>
+              </w:rPr>
+            </w:pPr>
+            <w:r>
+              <w:rPr>
+                <w:highlight w:val="yellow"/>
+              </w:rPr>
+              <w:t>Release-Methode</w:t>
+            </w:r>
+          </w:p>
+          <w:p>
+            <w:pPr>
+              <w:rPr>
+                <w:highlight w:val="yellow"/>
+              </w:rPr>
+            </w:pPr>
+            <w:r>
+              <w:rPr>
+                <w:highlight w:val="yellow"/>
+              </w:rPr>
+              <w:t>Automationsgrad</w:t>
+            </w:r>
+          </w:p>
+          <w:p>
+            <w:pPr>
+              <w:rPr>
+                <w:highlight w:val="yellow"/>
+              </w:rPr>
+            </w:pPr>
+            <w:proofErr w:type="spellStart"/>
+            <w:r>
+              <w:rPr>
+                <w:highlight w:val="yellow"/>
+              </w:rPr>
+              <w:t>Remediation</w:t>
+            </w:r>
+            <w:proofErr w:type="spellEnd"/>
+          </w:p>
+          <w:p>
+            <w:pPr>
+              <w:rPr>
+                <w:highlight w:val="yellow"/>
+              </w:rPr>
+            </w:pPr>
+            <w:r>
+              <w:rPr>
+                <w:highlight w:val="yellow"/>
+              </w:rPr>
+              <w:t>ELS</w:t>
+            </w:r>
           </w:p>
         </w:tc>
       </w:tr>
@@ -19309,7 +20156,13 @@
         <w:t xml:space="preserve"> vorgestellt. Dieses Kapitel beschäftigt sich mit der Zuordnung der Release-Management-Prozesse zu den Produktlebenszyklusgruppen anhand der zu behandelten Risiken. Dazu werden die </w:t>
       </w:r>
       <w:r>
-        <w:t xml:space="preserve">herausgearbeitet </w:t>
+        <w:t>herausgearbeitet</w:t>
+      </w:r>
+      <w:r>
+        <w:t>en</w:t>
+      </w:r>
+      <w:r>
+        <w:t xml:space="preserve"> </w:t>
       </w:r>
       <w:r>
         <w:t xml:space="preserve">Grundelemente der Release-Management-Prozesse je nach Bedingung </w:t>
@@ -19761,6 +20614,7 @@
           <w:id w:val="-851721241"/>
           <w:citation/>
         </w:sdtPr>
+        <w:sdtEndPr/>
         <w:sdtContent>
           <w:r>
             <w:rPr>
@@ -19833,6 +20687,68 @@
         <w:rPr>
           <w:highlight w:val="yellow"/>
         </w:rPr>
+        <w:t xml:space="preserve"> (</w:t>
+      </w:r>
+      <w:proofErr w:type="spellStart"/>
+      <w:r>
+        <w:rPr>
+          <w:highlight w:val="yellow"/>
+        </w:rPr>
+        <w:t>medizin</w:t>
+      </w:r>
+      <w:proofErr w:type="spellEnd"/>
+      <w:r>
+        <w:rPr>
+          <w:highlight w:val="yellow"/>
+        </w:rPr>
+        <w:t xml:space="preserve">, </w:t>
+      </w:r>
+      <w:proofErr w:type="spellStart"/>
+      <w:r>
+        <w:rPr>
+          <w:highlight w:val="yellow"/>
+        </w:rPr>
+        <w:t>atomkraftwerk</w:t>
+      </w:r>
+      <w:proofErr w:type="spellEnd"/>
+      <w:r>
+        <w:rPr>
+          <w:highlight w:val="yellow"/>
+        </w:rPr>
+        <w:t xml:space="preserve">, </w:t>
+      </w:r>
+      <w:proofErr w:type="spellStart"/>
+      <w:r>
+        <w:rPr>
+          <w:highlight w:val="yellow"/>
+        </w:rPr>
+        <w:t>raumfahrt</w:t>
+      </w:r>
+      <w:proofErr w:type="spellEnd"/>
+      <w:r>
+        <w:rPr>
+          <w:highlight w:val="yellow"/>
+        </w:rPr>
+        <w:t>/</w:t>
+      </w:r>
+      <w:proofErr w:type="spellStart"/>
+      <w:r>
+        <w:rPr>
+          <w:highlight w:val="yellow"/>
+        </w:rPr>
+        <w:t>luftfahrt</w:t>
+      </w:r>
+      <w:proofErr w:type="spellEnd"/>
+      <w:r>
+        <w:rPr>
+          <w:highlight w:val="yellow"/>
+        </w:rPr>
+        <w:t>)</w:t>
+      </w:r>
+      <w:r>
+        <w:rPr>
+          <w:highlight w:val="yellow"/>
+        </w:rPr>
         <w:t xml:space="preserve">?, </w:t>
       </w:r>
       <w:proofErr w:type="spellStart"/>
@@ -19875,7 +20791,56 @@
         <w:rPr>
           <w:highlight w:val="yellow"/>
         </w:rPr>
-        <w:t xml:space="preserve"> -&gt; SACM zeigt es</w:t>
+        <w:t xml:space="preserve"> -&gt; SACM zeigt dass es weitere relevante unterschiede gibt</w:t>
+      </w:r>
+    </w:p>
+    <w:p>
+      <w:pPr>
+        <w:rPr>
+          <w:highlight w:val="yellow"/>
+        </w:rPr>
+      </w:pPr>
+      <w:r>
+        <w:t xml:space="preserve">Schneller Zyklus nicht möglich bei </w:t>
+      </w:r>
+      <w:r>
+        <w:t xml:space="preserve">Schnittstellen, </w:t>
+      </w:r>
+      <w:r>
+        <w:t xml:space="preserve">externen </w:t>
+      </w:r>
+      <w:proofErr w:type="spellStart"/>
+      <w:r>
+        <w:t>zertifikate</w:t>
+      </w:r>
+      <w:r>
+        <w:t>n</w:t>
+      </w:r>
+      <w:proofErr w:type="spellEnd"/>
+      <w:r>
+        <w:t xml:space="preserve">, </w:t>
+      </w:r>
+      <w:r>
+        <w:t xml:space="preserve">besonderen </w:t>
+      </w:r>
+      <w:proofErr w:type="spellStart"/>
+      <w:r>
+        <w:t>nutzer</w:t>
+      </w:r>
+      <w:r>
+        <w:t>n</w:t>
+      </w:r>
+      <w:proofErr w:type="spellEnd"/>
+      <w:r>
+        <w:t xml:space="preserve"> („</w:t>
+      </w:r>
+      <w:proofErr w:type="spellStart"/>
+      <w:r>
+        <w:t>rentner</w:t>
+      </w:r>
+      <w:proofErr w:type="spellEnd"/>
+      <w:r>
+        <w:t>“)</w:t>
       </w:r>
     </w:p>
     <w:p>
@@ -19945,14 +20910,14 @@
           <w:cols w:space="708"/>
         </w:sectPr>
       </w:pPr>
-      <w:bookmarkStart w:id="91" w:name="_Toc415465643"/>
-      <w:bookmarkStart w:id="92" w:name="_Ref414785387"/>
-      <w:bookmarkStart w:id="93" w:name="_Ref418325438"/>
-      <w:bookmarkStart w:id="94" w:name="_Toc415465661"/>
-      <w:bookmarkStart w:id="95" w:name="_Toc410799451"/>
-      <w:bookmarkStart w:id="96" w:name="_Toc410799366"/>
-      <w:bookmarkStart w:id="97" w:name="_Toc410799446"/>
-      <w:bookmarkStart w:id="98" w:name="_Toc410799361"/>
+      <w:bookmarkStart w:id="91" w:name="_Toc410799361"/>
+      <w:bookmarkStart w:id="92" w:name="_Toc410799446"/>
+      <w:bookmarkStart w:id="93" w:name="_Toc410799366"/>
+      <w:bookmarkStart w:id="94" w:name="_Toc410799451"/>
+      <w:bookmarkStart w:id="95" w:name="_Toc415465661"/>
+      <w:bookmarkStart w:id="96" w:name="_Ref418325438"/>
+      <w:bookmarkStart w:id="97" w:name="_Ref414785387"/>
+      <w:bookmarkStart w:id="98" w:name="_Toc415465643"/>
     </w:p>
     <w:bookmarkEnd w:id="98" w:displacedByCustomXml="next"/>
     <w:bookmarkEnd w:id="97" w:displacedByCustomXml="next"/>
@@ -19976,6 +20941,7 @@
           <w:docPartUnique/>
         </w:docPartObj>
       </w:sdtPr>
+      <w:sdtEndPr/>
       <w:sdtContent>
         <w:p>
           <w:pPr>
@@ -19991,6 +20957,7 @@
             <w:id w:val="111145805"/>
             <w:bibliography/>
           </w:sdtPr>
+          <w:sdtEndPr/>
           <w:sdtContent>
             <w:p>
               <w:pPr>
@@ -21431,7 +22398,7 @@
         <w:annotationRef/>
       </w:r>
       <w:r>
-        <w:t>Quelle?</w:t>
+        <w:t>Quelle und am besten Beispiele!</w:t>
       </w:r>
     </w:p>
   </w:comment>
@@ -21800,7 +22767,7 @@
       <w:rPr>
         <w:noProof/>
       </w:rPr>
-      <w:t>33</w:t>
+      <w:t>35</w:t>
     </w:r>
     <w:r>
       <w:fldChar w:fldCharType="end"/>
@@ -21852,7 +22819,7 @@
       <w:rPr>
         <w:noProof/>
       </w:rPr>
-      <w:t>35</w:t>
+      <w:t>36</w:t>
     </w:r>
     <w:r>
       <w:fldChar w:fldCharType="end"/>
@@ -21965,7 +22932,7 @@
       <w:rPr>
         <w:noProof/>
       </w:rPr>
-      <w:t>I</w:t>
+      <w:t>II</w:t>
     </w:r>
     <w:r>
       <w:fldChar w:fldCharType="end"/>
@@ -22139,14 +23106,27 @@
         <w:tab w:val="right" w:pos="8222"/>
       </w:tabs>
     </w:pPr>
-    <w:fldSimple w:instr=" STYLEREF  &quot;Überschrift 1&quot; ">
-      <w:r>
-        <w:rPr>
-          <w:noProof/>
-        </w:rPr>
-        <w:t>Einleitung</w:t>
-      </w:r>
-    </w:fldSimple>
+    <w:r>
+      <w:fldChar w:fldCharType="begin"/>
+    </w:r>
+    <w:r>
+      <w:instrText xml:space="preserve"> STYLEREF  "Überschrift 1" </w:instrText>
+    </w:r>
+    <w:r>
+      <w:fldChar w:fldCharType="separate"/>
+    </w:r>
+    <w:r>
+      <w:rPr>
+        <w:noProof/>
+      </w:rPr>
+      <w:t>Einleitung</w:t>
+    </w:r>
+    <w:r>
+      <w:rPr>
+        <w:noProof/>
+      </w:rPr>
+      <w:fldChar w:fldCharType="end"/>
+    </w:r>
     <w:r>
       <w:tab/>
     </w:r>
@@ -27550,7 +28530,7 @@
         </b:NameList>
       </b:BookAuthor>
     </b:Author>
-    <b:RefOrder>17</b:RefOrder>
+    <b:RefOrder>18</b:RefOrder>
   </b:Source>
   <b:Source>
     <b:Tag>CSh99</b:Tag>
@@ -27575,7 +28555,7 @@
         </b:NameList>
       </b:Author>
     </b:Author>
-    <b:RefOrder>18</b:RefOrder>
+    <b:RefOrder>19</b:RefOrder>
   </b:Source>
   <b:Source>
     <b:Tag>WSc06</b:Tag>
@@ -27602,7 +28582,7 @@
     <b:DayAccessed>28</b:DayAccessed>
     <b:URL>http://www.perspektive-blau.de/wissen/0609a/0609a.htm</b:URL>
     <b:InternetSiteTitle>Perspektive Blau</b:InternetSiteTitle>
-    <b:RefOrder>19</b:RefOrder>
+    <b:RefOrder>20</b:RefOrder>
   </b:Source>
   <b:Source>
     <b:Tag>AWS92</b:Tag>
@@ -27622,7 +28602,7 @@
     <b:Year>1992</b:Year>
     <b:City>2. Aufl. Berlin</b:City>
     <b:Publisher>Springer</b:Publisher>
-    <b:RefOrder>20</b:RefOrder>
+    <b:RefOrder>21</b:RefOrder>
   </b:Source>
   <b:Source>
     <b:Tag>Rot98</b:Tag>
@@ -27652,7 +28632,7 @@
         </b:NameList>
       </b:Editor>
     </b:Author>
-    <b:RefOrder>21</b:RefOrder>
+    <b:RefOrder>22</b:RefOrder>
   </b:Source>
   <b:Source>
     <b:Tag>ORe05</b:Tag>
@@ -27674,7 +28654,7 @@
     <b:MonthAccessed>April</b:MonthAccessed>
     <b:DayAccessed>22</b:DayAccessed>
     <b:URL>http://www.oreilly.de/artikel/web20.html</b:URL>
-    <b:RefOrder>22</b:RefOrder>
+    <b:RefOrder>23</b:RefOrder>
   </b:Source>
   <b:Source>
     <b:Tag>TWM10</b:Tag>
@@ -27704,7 +28684,7 @@
     <b:Year>2010</b:Year>
     <b:Issue>3</b:Issue>
     <b:Pages>21-31</b:Pages>
-    <b:RefOrder>23</b:RefOrder>
+    <b:RefOrder>24</b:RefOrder>
   </b:Source>
   <b:Source>
     <b:Tag>KME89</b:Tag>
@@ -27726,7 +28706,7 @@
     <b:PeriodicalTitle>Acadamy of Management Review, Vol. 14, No. 4</b:PeriodicalTitle>
     <b:Pages>532-550</b:Pages>
     <b:JournalName>Acadamy of Management Review</b:JournalName>
-    <b:RefOrder>24</b:RefOrder>
+    <b:RefOrder>25</b:RefOrder>
   </b:Source>
   <b:Source>
     <b:Tag>UBa08</b:Tag>
@@ -27747,7 +28727,7 @@
     </b:Author>
     <b:Publisher>Gabler</b:Publisher>
     <b:Pages>15-36</b:Pages>
-    <b:RefOrder>25</b:RefOrder>
+    <b:RefOrder>26</b:RefOrder>
   </b:Source>
   <b:Source>
     <b:Tag>Bau09</b:Tag>
@@ -27781,7 +28761,7 @@
     <b:ConferenceName>Proceedings of the 42nd Annual Hawaii International Conference on System Sciences</b:ConferenceName>
     <b:City>Waikoloa, Hawaii</b:City>
     <b:Publisher>Computer Society Press</b:Publisher>
-    <b:RefOrder>26</b:RefOrder>
+    <b:RefOrder>27</b:RefOrder>
   </b:Source>
   <b:Source>
     <b:Tag>Pef06</b:Tag>
@@ -27810,7 +28790,7 @@
     <b:PeriodicalTitle>DESRIST</b:PeriodicalTitle>
     <b:Issue>03</b:Issue>
     <b:Pages>45-77</b:Pages>
-    <b:RefOrder>27</b:RefOrder>
+    <b:RefOrder>28</b:RefOrder>
   </b:Source>
   <b:Source>
     <b:Tag>Hor15</b:Tag>
@@ -27830,7 +28810,7 @@
     <b:YearAccessed>2015</b:YearAccessed>
     <b:MonthAccessed>10</b:MonthAccessed>
     <b:DayAccessed>24</b:DayAccessed>
-    <b:RefOrder>28</b:RefOrder>
+    <b:RefOrder>29</b:RefOrder>
   </b:Source>
   <b:Source>
     <b:Tag>Kim</b:Tag>
@@ -27878,7 +28858,7 @@
     </b:Author>
     <b:ThesisType>State of Scrum</b:ThesisType>
     <b:Title>The State of Scrum</b:Title>
-    <b:RefOrder>3</b:RefOrder>
+    <b:RefOrder>4</b:RefOrder>
   </b:Source>
   <b:Source>
     <b:Tag>Ham10</b:Tag>
@@ -27903,7 +28883,7 @@
     <b:YearAccessed>2015</b:YearAccessed>
     <b:MonthAccessed>10</b:MonthAccessed>
     <b:DayAccessed>24</b:DayAccessed>
-    <b:RefOrder>4</b:RefOrder>
+    <b:RefOrder>5</b:RefOrder>
   </b:Source>
   <b:Source>
     <b:Tag>Lan15</b:Tag>
@@ -27928,7 +28908,7 @@
     </b:Author>
     <b:PeriodicalTitle>Agil Software entwickeln</b:PeriodicalTitle>
     <b:Month>04</b:Month>
-    <b:RefOrder>5</b:RefOrder>
+    <b:RefOrder>6</b:RefOrder>
   </b:Source>
   <b:Source>
     <b:Tag>Hau07</b:Tag>
@@ -27952,7 +28932,7 @@
     <b:City>o. O.</b:City>
     <b:Publisher>Vahlen</b:Publisher>
     <b:Year>2007</b:Year>
-    <b:RefOrder>29</b:RefOrder>
+    <b:RefOrder>30</b:RefOrder>
   </b:Source>
   <b:Source>
     <b:Tag>ISO11</b:Tag>
@@ -28013,7 +28993,7 @@
         </b:NameList>
       </b:Author>
     </b:Author>
-    <b:RefOrder>13</b:RefOrder>
+    <b:RefOrder>3</b:RefOrder>
   </b:Source>
   <b:Source>
     <b:Tag>Har09</b:Tag>
@@ -28041,7 +29021,7 @@
     <b:City>o. O.</b:City>
     <b:Publisher>Beuth</b:Publisher>
     <b:Year>2009</b:Year>
-    <b:RefOrder>30</b:RefOrder>
+    <b:RefOrder>31</b:RefOrder>
   </b:Source>
   <b:Source>
     <b:Tag>Bah02</b:Tag>
@@ -28061,7 +29041,7 @@
     <b:City>Berlin</b:City>
     <b:Publisher>Beuth</b:Publisher>
     <b:Year>2002</b:Year>
-    <b:RefOrder>31</b:RefOrder>
+    <b:RefOrder>32</b:RefOrder>
   </b:Source>
   <b:Source>
     <b:Tag>Hum10</b:Tag>
@@ -28085,7 +29065,7 @@
     <b:City>Upper Saddle River</b:City>
     <b:Publisher>Addison Wesley</b:Publisher>
     <b:Year>2010</b:Year>
-    <b:RefOrder>32</b:RefOrder>
+    <b:RefOrder>33</b:RefOrder>
   </b:Source>
   <b:Source>
     <b:Tag>Kim132</b:Tag>
@@ -28113,7 +29093,7 @@
     <b:City>o. O.</b:City>
     <b:Publisher>It Revolution Press</b:Publisher>
     <b:Year>2013</b:Year>
-    <b:RefOrder>33</b:RefOrder>
+    <b:RefOrder>34</b:RefOrder>
   </b:Source>
   <b:Source>
     <b:Tag>Bau15</b:Tag>
@@ -28136,7 +29116,7 @@
     <b:Month>02</b:Month>
     <b:Day>27</b:Day>
     <b:Issue>02</b:Issue>
-    <b:RefOrder>34</b:RefOrder>
+    <b:RefOrder>35</b:RefOrder>
   </b:Source>
   <b:Source>
     <b:Tag>Omn15</b:Tag>
@@ -28155,7 +29135,7 @@
     <b:YearAccessed>2016</b:YearAccessed>
     <b:MonthAccessed>01</b:MonthAccessed>
     <b:DayAccessed>07</b:DayAccessed>
-    <b:RefOrder>35</b:RefOrder>
+    <b:RefOrder>36</b:RefOrder>
   </b:Source>
   <b:Source>
     <b:Tag>Her</b:Tag>
@@ -28192,7 +29172,7 @@
         </b:NameList>
       </b:Author>
     </b:Author>
-    <b:RefOrder>6</b:RefOrder>
+    <b:RefOrder>7</b:RefOrder>
   </b:Source>
   <b:Source>
     <b:Tag>Len06</b:Tag>
@@ -28213,7 +29193,7 @@
     <b:Publisher>Frankfurter Allgemeine Buch</b:Publisher>
     <b:Year>2006</b:Year>
     <b:Edition>1. Auflage</b:Edition>
-    <b:RefOrder>10</b:RefOrder>
+    <b:RefOrder>11</b:RefOrder>
   </b:Source>
   <b:Source>
     <b:Tag>Pic14</b:Tag>
@@ -28233,7 +29213,7 @@
     <b:City>Heidelberg</b:City>
     <b:Publisher>dpunkt</b:Publisher>
     <b:Year>2014</b:Year>
-    <b:RefOrder>12</b:RefOrder>
+    <b:RefOrder>13</b:RefOrder>
   </b:Source>
   <b:Source>
     <b:Tag>Aum09</b:Tag>
@@ -28255,7 +29235,7 @@
     <b:Publisher>Gabler</b:Publisher>
     <b:Year>2009</b:Year>
     <b:Edition>2. Auflage</b:Edition>
-    <b:RefOrder>8</b:RefOrder>
+    <b:RefOrder>9</b:RefOrder>
   </b:Source>
   <b:Source>
     <b:Tag>Sch97</b:Tag>
@@ -28277,7 +29257,7 @@
       </b:Author>
     </b:Author>
     <b:Edition>9. Auflage</b:Edition>
-    <b:RefOrder>7</b:RefOrder>
+    <b:RefOrder>8</b:RefOrder>
   </b:Source>
   <b:Source>
     <b:Tag>Dru06</b:Tag>
@@ -28299,7 +29279,7 @@
     <b:Publisher>HarperCollins e-books</b:Publisher>
     <b:Year>2009</b:Year>
     <b:Edition>Reprint 2009</b:Edition>
-    <b:RefOrder>9</b:RefOrder>
+    <b:RefOrder>10</b:RefOrder>
   </b:Source>
   <b:Source>
     <b:Tag>Chr00</b:Tag>
@@ -28320,7 +29300,7 @@
     <b:City>o. O.</b:City>
     <b:Publisher>Harvard Business Review Press</b:Publisher>
     <b:Year>2000</b:Year>
-    <b:RefOrder>11</b:RefOrder>
+    <b:RefOrder>12</b:RefOrder>
   </b:Source>
   <b:Source>
     <b:Tag>Bei151</b:Tag>
@@ -28347,11 +29327,39 @@
     <b:Edition>4. Auflage</b:Edition>
     <b:RefOrder>14</b:RefOrder>
   </b:Source>
+  <b:Source>
+    <b:Tag>Koh</b:Tag>
+    <b:SourceType>DocumentFromInternetSite</b:SourceType>
+    <b:Guid>{AF499A14-69D3-CF46-8B50-BD4098BE51EC}</b:Guid>
+    <b:Author>
+      <b:Author>
+        <b:NameList>
+          <b:Person>
+            <b:Last>Kohavi</b:Last>
+            <b:First>R.</b:First>
+          </b:Person>
+          <b:Person>
+            <b:Last>Longbotham</b:Last>
+            <b:First>R.</b:First>
+          </b:Person>
+        </b:NameList>
+      </b:Author>
+    </b:Author>
+    <b:Title>Cross entries for A/B Tests, Split Tests, and Randomized Experiments</b:Title>
+    <b:Year>2015</b:Year>
+    <b:URL>http://bit.ly/onlineControlledExperiments</b:URL>
+    <b:Month>April</b:Month>
+    <b:Day>25</b:Day>
+    <b:YearAccessed>2016</b:YearAccessed>
+    <b:MonthAccessed>Mai</b:MonthAccessed>
+    <b:DayAccessed>1</b:DayAccessed>
+    <b:RefOrder>17</b:RefOrder>
+  </b:Source>
 </b:Sources>
 </file>
 
 <file path=customXml/itemProps1.xml><?xml version="1.0" encoding="utf-8"?>
-<ds:datastoreItem xmlns:ds="http://schemas.openxmlformats.org/officeDocument/2006/customXml" ds:itemID="{52E2CF3C-B1D7-644E-88AB-0C3B253EBA8F}">
+<ds:datastoreItem xmlns:ds="http://schemas.openxmlformats.org/officeDocument/2006/customXml" ds:itemID="{DD5DAB9D-45F8-ED40-BB6E-F810DB3E4380}">
   <ds:schemaRefs>
     <ds:schemaRef ds:uri="http://schemas.openxmlformats.org/officeDocument/2006/bibliography"/>
   </ds:schemaRefs>

</xml_diff>

<commit_message>
Fehlerbehebungsabbildung für SVT ergänzt und Quelle hinzugefügt (65%)
</commit_message>
<xml_diff>
--- a/Masterthesis_RMST_Steve_Lohr_MSC_WI2016.docx
+++ b/Masterthesis_RMST_Steve_Lohr_MSC_WI2016.docx
@@ -1079,7 +1079,7 @@
       <w:r>
         <w:fldChar w:fldCharType="separate"/>
       </w:r>
-      <w:hyperlink w:anchor="_Toc449523743" w:history="1">
+      <w:hyperlink w:anchor="_Toc450314454" w:history="1">
         <w:r>
           <w:rPr>
             <w:rStyle w:val="Link"/>
@@ -1102,7 +1102,7 @@
           <w:rPr>
             <w:webHidden/>
           </w:rPr>
-          <w:instrText xml:space="preserve"> PAGEREF _Toc449523743 \h </w:instrText>
+          <w:instrText xml:space="preserve"> PAGEREF _Toc450314454 \h </w:instrText>
         </w:r>
         <w:r>
           <w:rPr>
@@ -1139,7 +1139,7 @@
           <w:szCs w:val="24"/>
         </w:rPr>
       </w:pPr>
-      <w:hyperlink w:anchor="_Toc449523744" w:history="1">
+      <w:hyperlink w:anchor="_Toc450314455" w:history="1">
         <w:r>
           <w:rPr>
             <w:rStyle w:val="Link"/>
@@ -1162,7 +1162,7 @@
           <w:rPr>
             <w:webHidden/>
           </w:rPr>
-          <w:instrText xml:space="preserve"> PAGEREF _Toc449523744 \h </w:instrText>
+          <w:instrText xml:space="preserve"> PAGEREF _Toc450314455 \h </w:instrText>
         </w:r>
         <w:r>
           <w:rPr>
@@ -1199,7 +1199,7 @@
           <w:szCs w:val="24"/>
         </w:rPr>
       </w:pPr>
-      <w:hyperlink w:anchor="_Toc449523745" w:history="1">
+      <w:hyperlink w:anchor="_Toc450314456" w:history="1">
         <w:r>
           <w:rPr>
             <w:rStyle w:val="Link"/>
@@ -1223,7 +1223,7 @@
           <w:rPr>
             <w:webHidden/>
           </w:rPr>
-          <w:instrText xml:space="preserve"> PAGEREF _Toc449523745 \h </w:instrText>
+          <w:instrText xml:space="preserve"> PAGEREF _Toc450314456 \h </w:instrText>
         </w:r>
         <w:r>
           <w:rPr>
@@ -1260,7 +1260,7 @@
           <w:szCs w:val="24"/>
         </w:rPr>
       </w:pPr>
-      <w:hyperlink w:anchor="_Toc449523746" w:history="1">
+      <w:hyperlink w:anchor="_Toc450314457" w:history="1">
         <w:r>
           <w:rPr>
             <w:rStyle w:val="Link"/>
@@ -1298,7 +1298,7 @@
           <w:rPr>
             <w:webHidden/>
           </w:rPr>
-          <w:instrText xml:space="preserve"> PAGEREF _Toc449523746 \h </w:instrText>
+          <w:instrText xml:space="preserve"> PAGEREF _Toc450314457 \h </w:instrText>
         </w:r>
         <w:r>
           <w:rPr>
@@ -1335,7 +1335,7 @@
           <w:szCs w:val="24"/>
         </w:rPr>
       </w:pPr>
-      <w:hyperlink w:anchor="_Toc449523747" w:history="1">
+      <w:hyperlink w:anchor="_Toc450314458" w:history="1">
         <w:r>
           <w:rPr>
             <w:rStyle w:val="Link"/>
@@ -1373,7 +1373,7 @@
           <w:rPr>
             <w:webHidden/>
           </w:rPr>
-          <w:instrText xml:space="preserve"> PAGEREF _Toc449523747 \h </w:instrText>
+          <w:instrText xml:space="preserve"> PAGEREF _Toc450314458 \h </w:instrText>
         </w:r>
         <w:r>
           <w:rPr>
@@ -1409,7 +1409,7 @@
           <w:szCs w:val="24"/>
         </w:rPr>
       </w:pPr>
-      <w:hyperlink w:anchor="_Toc449523748" w:history="1">
+      <w:hyperlink w:anchor="_Toc450314459" w:history="1">
         <w:r>
           <w:rPr>
             <w:rStyle w:val="Link"/>
@@ -1446,7 +1446,7 @@
           <w:rPr>
             <w:webHidden/>
           </w:rPr>
-          <w:instrText xml:space="preserve"> PAGEREF _Toc449523748 \h </w:instrText>
+          <w:instrText xml:space="preserve"> PAGEREF _Toc450314459 \h </w:instrText>
         </w:r>
         <w:r>
           <w:rPr>
@@ -1482,7 +1482,7 @@
           <w:szCs w:val="24"/>
         </w:rPr>
       </w:pPr>
-      <w:hyperlink w:anchor="_Toc449523749" w:history="1">
+      <w:hyperlink w:anchor="_Toc450314460" w:history="1">
         <w:r>
           <w:rPr>
             <w:rStyle w:val="Link"/>
@@ -1519,7 +1519,7 @@
           <w:rPr>
             <w:webHidden/>
           </w:rPr>
-          <w:instrText xml:space="preserve"> PAGEREF _Toc449523749 \h </w:instrText>
+          <w:instrText xml:space="preserve"> PAGEREF _Toc450314460 \h </w:instrText>
         </w:r>
         <w:r>
           <w:rPr>
@@ -1555,7 +1555,7 @@
           <w:szCs w:val="24"/>
         </w:rPr>
       </w:pPr>
-      <w:hyperlink w:anchor="_Toc449523750" w:history="1">
+      <w:hyperlink w:anchor="_Toc450314461" w:history="1">
         <w:r>
           <w:rPr>
             <w:rStyle w:val="Link"/>
@@ -1592,7 +1592,7 @@
           <w:rPr>
             <w:webHidden/>
           </w:rPr>
-          <w:instrText xml:space="preserve"> PAGEREF _Toc449523750 \h </w:instrText>
+          <w:instrText xml:space="preserve"> PAGEREF _Toc450314461 \h </w:instrText>
         </w:r>
         <w:r>
           <w:rPr>
@@ -1628,7 +1628,7 @@
           <w:szCs w:val="24"/>
         </w:rPr>
       </w:pPr>
-      <w:hyperlink w:anchor="_Toc449523751" w:history="1">
+      <w:hyperlink w:anchor="_Toc450314462" w:history="1">
         <w:r>
           <w:rPr>
             <w:rStyle w:val="Link"/>
@@ -1665,7 +1665,7 @@
           <w:rPr>
             <w:webHidden/>
           </w:rPr>
-          <w:instrText xml:space="preserve"> PAGEREF _Toc449523751 \h </w:instrText>
+          <w:instrText xml:space="preserve"> PAGEREF _Toc450314462 \h </w:instrText>
         </w:r>
         <w:r>
           <w:rPr>
@@ -1702,7 +1702,7 @@
           <w:szCs w:val="24"/>
         </w:rPr>
       </w:pPr>
-      <w:hyperlink w:anchor="_Toc449523752" w:history="1">
+      <w:hyperlink w:anchor="_Toc450314463" w:history="1">
         <w:r>
           <w:rPr>
             <w:rStyle w:val="Link"/>
@@ -1740,7 +1740,7 @@
           <w:rPr>
             <w:webHidden/>
           </w:rPr>
-          <w:instrText xml:space="preserve"> PAGEREF _Toc449523752 \h </w:instrText>
+          <w:instrText xml:space="preserve"> PAGEREF _Toc450314463 \h </w:instrText>
         </w:r>
         <w:r>
           <w:rPr>
@@ -1776,7 +1776,7 @@
           <w:szCs w:val="24"/>
         </w:rPr>
       </w:pPr>
-      <w:hyperlink w:anchor="_Toc449523753" w:history="1">
+      <w:hyperlink w:anchor="_Toc450314464" w:history="1">
         <w:r>
           <w:rPr>
             <w:rStyle w:val="Link"/>
@@ -1813,7 +1813,7 @@
           <w:rPr>
             <w:webHidden/>
           </w:rPr>
-          <w:instrText xml:space="preserve"> PAGEREF _Toc449523753 \h </w:instrText>
+          <w:instrText xml:space="preserve"> PAGEREF _Toc450314464 \h </w:instrText>
         </w:r>
         <w:r>
           <w:rPr>
@@ -1849,7 +1849,7 @@
           <w:szCs w:val="24"/>
         </w:rPr>
       </w:pPr>
-      <w:hyperlink w:anchor="_Toc449523754" w:history="1">
+      <w:hyperlink w:anchor="_Toc450314465" w:history="1">
         <w:r>
           <w:rPr>
             <w:rStyle w:val="Link"/>
@@ -1886,7 +1886,7 @@
           <w:rPr>
             <w:webHidden/>
           </w:rPr>
-          <w:instrText xml:space="preserve"> PAGEREF _Toc449523754 \h </w:instrText>
+          <w:instrText xml:space="preserve"> PAGEREF _Toc450314465 \h </w:instrText>
         </w:r>
         <w:r>
           <w:rPr>
@@ -1922,7 +1922,7 @@
           <w:szCs w:val="24"/>
         </w:rPr>
       </w:pPr>
-      <w:hyperlink w:anchor="_Toc449523755" w:history="1">
+      <w:hyperlink w:anchor="_Toc450314466" w:history="1">
         <w:r>
           <w:rPr>
             <w:rStyle w:val="Link"/>
@@ -1959,7 +1959,7 @@
           <w:rPr>
             <w:webHidden/>
           </w:rPr>
-          <w:instrText xml:space="preserve"> PAGEREF _Toc449523755 \h </w:instrText>
+          <w:instrText xml:space="preserve"> PAGEREF _Toc450314466 \h </w:instrText>
         </w:r>
         <w:r>
           <w:rPr>
@@ -1995,7 +1995,7 @@
           <w:szCs w:val="24"/>
         </w:rPr>
       </w:pPr>
-      <w:hyperlink w:anchor="_Toc449523756" w:history="1">
+      <w:hyperlink w:anchor="_Toc450314467" w:history="1">
         <w:r>
           <w:rPr>
             <w:rStyle w:val="Link"/>
@@ -2032,7 +2032,7 @@
           <w:rPr>
             <w:webHidden/>
           </w:rPr>
-          <w:instrText xml:space="preserve"> PAGEREF _Toc449523756 \h </w:instrText>
+          <w:instrText xml:space="preserve"> PAGEREF _Toc450314467 \h </w:instrText>
         </w:r>
         <w:r>
           <w:rPr>
@@ -2068,7 +2068,7 @@
           <w:szCs w:val="24"/>
         </w:rPr>
       </w:pPr>
-      <w:hyperlink w:anchor="_Toc449523757" w:history="1">
+      <w:hyperlink w:anchor="_Toc450314468" w:history="1">
         <w:r>
           <w:rPr>
             <w:rStyle w:val="Link"/>
@@ -2105,7 +2105,7 @@
           <w:rPr>
             <w:webHidden/>
           </w:rPr>
-          <w:instrText xml:space="preserve"> PAGEREF _Toc449523757 \h </w:instrText>
+          <w:instrText xml:space="preserve"> PAGEREF _Toc450314468 \h </w:instrText>
         </w:r>
         <w:r>
           <w:rPr>
@@ -2141,7 +2141,7 @@
           <w:szCs w:val="24"/>
         </w:rPr>
       </w:pPr>
-      <w:hyperlink w:anchor="_Toc449523758" w:history="1">
+      <w:hyperlink w:anchor="_Toc450314469" w:history="1">
         <w:r>
           <w:rPr>
             <w:rStyle w:val="Link"/>
@@ -2178,7 +2178,7 @@
           <w:rPr>
             <w:webHidden/>
           </w:rPr>
-          <w:instrText xml:space="preserve"> PAGEREF _Toc449523758 \h </w:instrText>
+          <w:instrText xml:space="preserve"> PAGEREF _Toc450314469 \h </w:instrText>
         </w:r>
         <w:r>
           <w:rPr>
@@ -2215,7 +2215,7 @@
           <w:szCs w:val="24"/>
         </w:rPr>
       </w:pPr>
-      <w:hyperlink w:anchor="_Toc449523759" w:history="1">
+      <w:hyperlink w:anchor="_Toc450314470" w:history="1">
         <w:r>
           <w:rPr>
             <w:rStyle w:val="Link"/>
@@ -2253,7 +2253,7 @@
           <w:rPr>
             <w:webHidden/>
           </w:rPr>
-          <w:instrText xml:space="preserve"> PAGEREF _Toc449523759 \h </w:instrText>
+          <w:instrText xml:space="preserve"> PAGEREF _Toc450314470 \h </w:instrText>
         </w:r>
         <w:r>
           <w:rPr>
@@ -2289,7 +2289,7 @@
           <w:szCs w:val="24"/>
         </w:rPr>
       </w:pPr>
-      <w:hyperlink w:anchor="_Toc449523760" w:history="1">
+      <w:hyperlink w:anchor="_Toc450314471" w:history="1">
         <w:r>
           <w:rPr>
             <w:rStyle w:val="Link"/>
@@ -2326,7 +2326,7 @@
           <w:rPr>
             <w:webHidden/>
           </w:rPr>
-          <w:instrText xml:space="preserve"> PAGEREF _Toc449523760 \h </w:instrText>
+          <w:instrText xml:space="preserve"> PAGEREF _Toc450314471 \h </w:instrText>
         </w:r>
         <w:r>
           <w:rPr>
@@ -2362,7 +2362,7 @@
           <w:szCs w:val="24"/>
         </w:rPr>
       </w:pPr>
-      <w:hyperlink w:anchor="_Toc449523761" w:history="1">
+      <w:hyperlink w:anchor="_Toc450314472" w:history="1">
         <w:r>
           <w:rPr>
             <w:rStyle w:val="Link"/>
@@ -2399,7 +2399,7 @@
           <w:rPr>
             <w:webHidden/>
           </w:rPr>
-          <w:instrText xml:space="preserve"> PAGEREF _Toc449523761 \h </w:instrText>
+          <w:instrText xml:space="preserve"> PAGEREF _Toc450314472 \h </w:instrText>
         </w:r>
         <w:r>
           <w:rPr>
@@ -2435,7 +2435,7 @@
           <w:szCs w:val="24"/>
         </w:rPr>
       </w:pPr>
-      <w:hyperlink w:anchor="_Toc449523762" w:history="1">
+      <w:hyperlink w:anchor="_Toc450314473" w:history="1">
         <w:r>
           <w:rPr>
             <w:rStyle w:val="Link"/>
@@ -2472,7 +2472,7 @@
           <w:rPr>
             <w:webHidden/>
           </w:rPr>
-          <w:instrText xml:space="preserve"> PAGEREF _Toc449523762 \h </w:instrText>
+          <w:instrText xml:space="preserve"> PAGEREF _Toc450314473 \h </w:instrText>
         </w:r>
         <w:r>
           <w:rPr>
@@ -2508,7 +2508,7 @@
           <w:szCs w:val="24"/>
         </w:rPr>
       </w:pPr>
-      <w:hyperlink w:anchor="_Toc449523763" w:history="1">
+      <w:hyperlink w:anchor="_Toc450314474" w:history="1">
         <w:r>
           <w:rPr>
             <w:rStyle w:val="Link"/>
@@ -2545,7 +2545,7 @@
           <w:rPr>
             <w:webHidden/>
           </w:rPr>
-          <w:instrText xml:space="preserve"> PAGEREF _Toc449523763 \h </w:instrText>
+          <w:instrText xml:space="preserve"> PAGEREF _Toc450314474 \h </w:instrText>
         </w:r>
         <w:r>
           <w:rPr>
@@ -2562,7 +2562,7 @@
           <w:rPr>
             <w:webHidden/>
           </w:rPr>
-          <w:t>25</w:t>
+          <w:t>26</w:t>
         </w:r>
         <w:r>
           <w:rPr>
@@ -2581,7 +2581,7 @@
           <w:szCs w:val="24"/>
         </w:rPr>
       </w:pPr>
-      <w:hyperlink w:anchor="_Toc449523764" w:history="1">
+      <w:hyperlink w:anchor="_Toc450314475" w:history="1">
         <w:r>
           <w:rPr>
             <w:rStyle w:val="Link"/>
@@ -2618,7 +2618,7 @@
           <w:rPr>
             <w:webHidden/>
           </w:rPr>
-          <w:instrText xml:space="preserve"> PAGEREF _Toc449523764 \h </w:instrText>
+          <w:instrText xml:space="preserve"> PAGEREF _Toc450314475 \h </w:instrText>
         </w:r>
         <w:r>
           <w:rPr>
@@ -2635,7 +2635,7 @@
           <w:rPr>
             <w:webHidden/>
           </w:rPr>
-          <w:t>25</w:t>
+          <w:t>29</w:t>
         </w:r>
         <w:r>
           <w:rPr>
@@ -2654,7 +2654,7 @@
           <w:szCs w:val="24"/>
         </w:rPr>
       </w:pPr>
-      <w:hyperlink w:anchor="_Toc449523765" w:history="1">
+      <w:hyperlink w:anchor="_Toc450314476" w:history="1">
         <w:r>
           <w:rPr>
             <w:rStyle w:val="Link"/>
@@ -2691,7 +2691,7 @@
           <w:rPr>
             <w:webHidden/>
           </w:rPr>
-          <w:instrText xml:space="preserve"> PAGEREF _Toc449523765 \h </w:instrText>
+          <w:instrText xml:space="preserve"> PAGEREF _Toc450314476 \h </w:instrText>
         </w:r>
         <w:r>
           <w:rPr>
@@ -2708,7 +2708,7 @@
           <w:rPr>
             <w:webHidden/>
           </w:rPr>
-          <w:t>25</w:t>
+          <w:t>32</w:t>
         </w:r>
         <w:r>
           <w:rPr>
@@ -2727,7 +2727,7 @@
           <w:szCs w:val="24"/>
         </w:rPr>
       </w:pPr>
-      <w:hyperlink w:anchor="_Toc449523766" w:history="1">
+      <w:hyperlink w:anchor="_Toc450314477" w:history="1">
         <w:r>
           <w:rPr>
             <w:rStyle w:val="Link"/>
@@ -2764,7 +2764,7 @@
           <w:rPr>
             <w:webHidden/>
           </w:rPr>
-          <w:instrText xml:space="preserve"> PAGEREF _Toc449523766 \h </w:instrText>
+          <w:instrText xml:space="preserve"> PAGEREF _Toc450314477 \h </w:instrText>
         </w:r>
         <w:r>
           <w:rPr>
@@ -2781,7 +2781,80 @@
           <w:rPr>
             <w:webHidden/>
           </w:rPr>
-          <w:t>25</w:t>
+          <w:t>32</w:t>
+        </w:r>
+        <w:r>
+          <w:rPr>
+            <w:webHidden/>
+          </w:rPr>
+          <w:fldChar w:fldCharType="end"/>
+        </w:r>
+      </w:hyperlink>
+    </w:p>
+    <w:p>
+      <w:pPr>
+        <w:pStyle w:val="Verzeichnis2"/>
+        <w:rPr>
+          <w:rFonts w:asciiTheme="minorHAnsi" w:eastAsiaTheme="minorEastAsia" w:hAnsiTheme="minorHAnsi" w:cstheme="minorBidi"/>
+          <w:sz w:val="24"/>
+          <w:szCs w:val="24"/>
+        </w:rPr>
+      </w:pPr>
+      <w:hyperlink w:anchor="_Toc450314478" w:history="1">
+        <w:r>
+          <w:rPr>
+            <w:rStyle w:val="Link"/>
+          </w:rPr>
+          <w:t>4.8</w:t>
+        </w:r>
+        <w:r>
+          <w:rPr>
+            <w:rFonts w:asciiTheme="minorHAnsi" w:eastAsiaTheme="minorEastAsia" w:hAnsiTheme="minorHAnsi" w:cstheme="minorBidi"/>
+            <w:sz w:val="24"/>
+            <w:szCs w:val="24"/>
+          </w:rPr>
+          <w:tab/>
+        </w:r>
+        <w:r>
+          <w:rPr>
+            <w:rStyle w:val="Link"/>
+          </w:rPr>
+          <w:t>Zusammenfassung der Release-Management Faktoren zur Risikobehandlung</w:t>
+        </w:r>
+        <w:r>
+          <w:rPr>
+            <w:webHidden/>
+          </w:rPr>
+          <w:tab/>
+        </w:r>
+        <w:r>
+          <w:rPr>
+            <w:webHidden/>
+          </w:rPr>
+          <w:fldChar w:fldCharType="begin"/>
+        </w:r>
+        <w:r>
+          <w:rPr>
+            <w:webHidden/>
+          </w:rPr>
+          <w:instrText xml:space="preserve"> PAGEREF _Toc450314478 \h </w:instrText>
+        </w:r>
+        <w:r>
+          <w:rPr>
+            <w:webHidden/>
+          </w:rPr>
+        </w:r>
+        <w:r>
+          <w:rPr>
+            <w:webHidden/>
+          </w:rPr>
+          <w:fldChar w:fldCharType="separate"/>
+        </w:r>
+        <w:r>
+          <w:rPr>
+            <w:webHidden/>
+          </w:rPr>
+          <w:t>32</w:t>
         </w:r>
         <w:r>
           <w:rPr>
@@ -2801,7 +2874,7 @@
           <w:szCs w:val="24"/>
         </w:rPr>
       </w:pPr>
-      <w:hyperlink w:anchor="_Toc449523767" w:history="1">
+      <w:hyperlink w:anchor="_Toc450314479" w:history="1">
         <w:r>
           <w:rPr>
             <w:rStyle w:val="Link"/>
@@ -2839,7 +2912,7 @@
           <w:rPr>
             <w:webHidden/>
           </w:rPr>
-          <w:instrText xml:space="preserve"> PAGEREF _Toc449523767 \h </w:instrText>
+          <w:instrText xml:space="preserve"> PAGEREF _Toc450314479 \h </w:instrText>
         </w:r>
         <w:r>
           <w:rPr>
@@ -2856,7 +2929,7 @@
           <w:rPr>
             <w:webHidden/>
           </w:rPr>
-          <w:t>26</w:t>
+          <w:t>34</w:t>
         </w:r>
         <w:r>
           <w:rPr>
@@ -2875,7 +2948,7 @@
           <w:szCs w:val="24"/>
         </w:rPr>
       </w:pPr>
-      <w:hyperlink w:anchor="_Toc449523768" w:history="1">
+      <w:hyperlink w:anchor="_Toc450314480" w:history="1">
         <w:r>
           <w:rPr>
             <w:rStyle w:val="Link"/>
@@ -2912,7 +2985,7 @@
           <w:rPr>
             <w:webHidden/>
           </w:rPr>
-          <w:instrText xml:space="preserve"> PAGEREF _Toc449523768 \h </w:instrText>
+          <w:instrText xml:space="preserve"> PAGEREF _Toc450314480 \h </w:instrText>
         </w:r>
         <w:r>
           <w:rPr>
@@ -2929,7 +3002,7 @@
           <w:rPr>
             <w:webHidden/>
           </w:rPr>
-          <w:t>26</w:t>
+          <w:t>34</w:t>
         </w:r>
         <w:r>
           <w:rPr>
@@ -2948,7 +3021,7 @@
           <w:szCs w:val="24"/>
         </w:rPr>
       </w:pPr>
-      <w:hyperlink w:anchor="_Toc449523769" w:history="1">
+      <w:hyperlink w:anchor="_Toc450314481" w:history="1">
         <w:r>
           <w:rPr>
             <w:rStyle w:val="Link"/>
@@ -2985,7 +3058,7 @@
           <w:rPr>
             <w:webHidden/>
           </w:rPr>
-          <w:instrText xml:space="preserve"> PAGEREF _Toc449523769 \h </w:instrText>
+          <w:instrText xml:space="preserve"> PAGEREF _Toc450314481 \h </w:instrText>
         </w:r>
         <w:r>
           <w:rPr>
@@ -3002,7 +3075,7 @@
           <w:rPr>
             <w:webHidden/>
           </w:rPr>
-          <w:t>26</w:t>
+          <w:t>34</w:t>
         </w:r>
         <w:r>
           <w:rPr>
@@ -3021,7 +3094,7 @@
           <w:szCs w:val="24"/>
         </w:rPr>
       </w:pPr>
-      <w:hyperlink w:anchor="_Toc449523770" w:history="1">
+      <w:hyperlink w:anchor="_Toc450314482" w:history="1">
         <w:r>
           <w:rPr>
             <w:rStyle w:val="Link"/>
@@ -3058,7 +3131,7 @@
           <w:rPr>
             <w:webHidden/>
           </w:rPr>
-          <w:instrText xml:space="preserve"> PAGEREF _Toc449523770 \h </w:instrText>
+          <w:instrText xml:space="preserve"> PAGEREF _Toc450314482 \h </w:instrText>
         </w:r>
         <w:r>
           <w:rPr>
@@ -3075,7 +3148,7 @@
           <w:rPr>
             <w:webHidden/>
           </w:rPr>
-          <w:t>26</w:t>
+          <w:t>34</w:t>
         </w:r>
         <w:r>
           <w:rPr>
@@ -3094,7 +3167,7 @@
           <w:szCs w:val="24"/>
         </w:rPr>
       </w:pPr>
-      <w:hyperlink w:anchor="_Toc449523771" w:history="1">
+      <w:hyperlink w:anchor="_Toc450314483" w:history="1">
         <w:r>
           <w:rPr>
             <w:rStyle w:val="Link"/>
@@ -3131,7 +3204,7 @@
           <w:rPr>
             <w:webHidden/>
           </w:rPr>
-          <w:instrText xml:space="preserve"> PAGEREF _Toc449523771 \h </w:instrText>
+          <w:instrText xml:space="preserve"> PAGEREF _Toc450314483 \h </w:instrText>
         </w:r>
         <w:r>
           <w:rPr>
@@ -3148,7 +3221,7 @@
           <w:rPr>
             <w:webHidden/>
           </w:rPr>
-          <w:t>26</w:t>
+          <w:t>34</w:t>
         </w:r>
         <w:r>
           <w:rPr>
@@ -3168,7 +3241,7 @@
           <w:szCs w:val="24"/>
         </w:rPr>
       </w:pPr>
-      <w:hyperlink w:anchor="_Toc449523772" w:history="1">
+      <w:hyperlink w:anchor="_Toc450314484" w:history="1">
         <w:r>
           <w:rPr>
             <w:rStyle w:val="Link"/>
@@ -3206,7 +3279,7 @@
           <w:rPr>
             <w:webHidden/>
           </w:rPr>
-          <w:instrText xml:space="preserve"> PAGEREF _Toc449523772 \h </w:instrText>
+          <w:instrText xml:space="preserve"> PAGEREF _Toc450314484 \h </w:instrText>
         </w:r>
         <w:r>
           <w:rPr>
@@ -3223,7 +3296,7 @@
           <w:rPr>
             <w:webHidden/>
           </w:rPr>
-          <w:t>27</w:t>
+          <w:t>35</w:t>
         </w:r>
         <w:r>
           <w:rPr>
@@ -3243,7 +3316,7 @@
           <w:szCs w:val="24"/>
         </w:rPr>
       </w:pPr>
-      <w:hyperlink w:anchor="_Toc449523773" w:history="1">
+      <w:hyperlink w:anchor="_Toc450314485" w:history="1">
         <w:r>
           <w:rPr>
             <w:rStyle w:val="Link"/>
@@ -3281,7 +3354,7 @@
           <w:rPr>
             <w:webHidden/>
           </w:rPr>
-          <w:instrText xml:space="preserve"> PAGEREF _Toc449523773 \h </w:instrText>
+          <w:instrText xml:space="preserve"> PAGEREF _Toc450314485 \h </w:instrText>
         </w:r>
         <w:r>
           <w:rPr>
@@ -3298,7 +3371,7 @@
           <w:rPr>
             <w:webHidden/>
           </w:rPr>
-          <w:t>28</w:t>
+          <w:t>36</w:t>
         </w:r>
         <w:r>
           <w:rPr>
@@ -3318,7 +3391,7 @@
           <w:szCs w:val="24"/>
         </w:rPr>
       </w:pPr>
-      <w:hyperlink w:anchor="_Toc449523774" w:history="1">
+      <w:hyperlink w:anchor="_Toc450314486" w:history="1">
         <w:r>
           <w:rPr>
             <w:rStyle w:val="Link"/>
@@ -3356,7 +3429,7 @@
           <w:rPr>
             <w:webHidden/>
           </w:rPr>
-          <w:instrText xml:space="preserve"> PAGEREF _Toc449523774 \h </w:instrText>
+          <w:instrText xml:space="preserve"> PAGEREF _Toc450314486 \h </w:instrText>
         </w:r>
         <w:r>
           <w:rPr>
@@ -3373,7 +3446,7 @@
           <w:rPr>
             <w:webHidden/>
           </w:rPr>
-          <w:t>29</w:t>
+          <w:t>37</w:t>
         </w:r>
         <w:r>
           <w:rPr>
@@ -3393,7 +3466,7 @@
           <w:szCs w:val="24"/>
         </w:rPr>
       </w:pPr>
-      <w:hyperlink w:anchor="_Toc449523775" w:history="1">
+      <w:hyperlink w:anchor="_Toc450314487" w:history="1">
         <w:r>
           <w:rPr>
             <w:rStyle w:val="Link"/>
@@ -3431,7 +3504,7 @@
           <w:rPr>
             <w:webHidden/>
           </w:rPr>
-          <w:instrText xml:space="preserve"> PAGEREF _Toc449523775 \h </w:instrText>
+          <w:instrText xml:space="preserve"> PAGEREF _Toc450314487 \h </w:instrText>
         </w:r>
         <w:r>
           <w:rPr>
@@ -3448,7 +3521,7 @@
           <w:rPr>
             <w:webHidden/>
           </w:rPr>
-          <w:t>30</w:t>
+          <w:t>38</w:t>
         </w:r>
         <w:r>
           <w:rPr>
@@ -3468,7 +3541,7 @@
           <w:szCs w:val="24"/>
         </w:rPr>
       </w:pPr>
-      <w:hyperlink w:anchor="_Toc449523776" w:history="1">
+      <w:hyperlink w:anchor="_Toc450314488" w:history="1">
         <w:r>
           <w:rPr>
             <w:rStyle w:val="Link"/>
@@ -3491,7 +3564,7 @@
           <w:rPr>
             <w:webHidden/>
           </w:rPr>
-          <w:instrText xml:space="preserve"> PAGEREF _Toc449523776 \h </w:instrText>
+          <w:instrText xml:space="preserve"> PAGEREF _Toc450314488 \h </w:instrText>
         </w:r>
         <w:r>
           <w:rPr>
@@ -3508,7 +3581,7 @@
           <w:rPr>
             <w:webHidden/>
           </w:rPr>
-          <w:t>32</w:t>
+          <w:t>40</w:t>
         </w:r>
         <w:r>
           <w:rPr>
@@ -3542,7 +3615,7 @@
       <w:pPr>
         <w:pStyle w:val="berschrift1ohneNummerierung"/>
       </w:pPr>
-      <w:bookmarkStart w:id="14" w:name="_Toc449523743"/>
+      <w:bookmarkStart w:id="14" w:name="_Toc450314454"/>
       <w:r>
         <w:lastRenderedPageBreak/>
         <w:t>A</w:t>
@@ -3582,7 +3655,6 @@
       </w:r>
       <w:r>
         <w:rPr>
-          <w:b/>
           <w:noProof/>
         </w:rPr>
         <w:t>Abbildung 2.1: Zusammenhang Time to Market</w:t>
@@ -3603,7 +3675,7 @@
         <w:rPr>
           <w:noProof/>
         </w:rPr>
-        <w:instrText xml:space="preserve"> PAGEREF _Toc448149312 \h </w:instrText>
+        <w:instrText xml:space="preserve"> PAGEREF _Toc450314437 \h </w:instrText>
       </w:r>
       <w:r>
         <w:rPr>
@@ -3641,7 +3713,6 @@
       </w:pPr>
       <w:r>
         <w:rPr>
-          <w:b/>
           <w:noProof/>
         </w:rPr>
         <w:t>Abbildung 2.2: Charakteristische Produktlebenszyklen</w:t>
@@ -3662,7 +3733,7 @@
         <w:rPr>
           <w:noProof/>
         </w:rPr>
-        <w:instrText xml:space="preserve"> PAGEREF _Toc448149313 \h </w:instrText>
+        <w:instrText xml:space="preserve"> PAGEREF _Toc450314438 \h </w:instrText>
       </w:r>
       <w:r>
         <w:rPr>
@@ -3700,7 +3771,6 @@
       </w:pPr>
       <w:r>
         <w:rPr>
-          <w:b/>
           <w:noProof/>
         </w:rPr>
         <w:t>Abbildung 2.3: Zusammenhang Produkt zu Release</w:t>
@@ -3721,7 +3791,7 @@
         <w:rPr>
           <w:noProof/>
         </w:rPr>
-        <w:instrText xml:space="preserve"> PAGEREF _Toc448149314 \h </w:instrText>
+        <w:instrText xml:space="preserve"> PAGEREF _Toc450314439 \h </w:instrText>
       </w:r>
       <w:r>
         <w:rPr>
@@ -3759,7 +3829,6 @@
       </w:pPr>
       <w:r>
         <w:rPr>
-          <w:b/>
           <w:noProof/>
         </w:rPr>
         <w:t>Abbildung 2.4: Überblick ITIL</w:t>
@@ -3780,7 +3849,7 @@
         <w:rPr>
           <w:noProof/>
         </w:rPr>
-        <w:instrText xml:space="preserve"> PAGEREF _Toc448149315 \h </w:instrText>
+        <w:instrText xml:space="preserve"> PAGEREF _Toc450314440 \h </w:instrText>
       </w:r>
       <w:r>
         <w:rPr>
@@ -3798,6 +3867,64 @@
           <w:noProof/>
         </w:rPr>
         <w:t>14</w:t>
+      </w:r>
+      <w:r>
+        <w:rPr>
+          <w:noProof/>
+        </w:rPr>
+        <w:fldChar w:fldCharType="end"/>
+      </w:r>
+    </w:p>
+    <w:p>
+      <w:pPr>
+        <w:pStyle w:val="Abbildungsverzeichnis"/>
+        <w:rPr>
+          <w:rFonts w:asciiTheme="minorHAnsi" w:eastAsiaTheme="minorEastAsia" w:hAnsiTheme="minorHAnsi" w:cstheme="minorBidi"/>
+          <w:noProof/>
+          <w:sz w:val="24"/>
+          <w:szCs w:val="24"/>
+        </w:rPr>
+      </w:pPr>
+      <w:r>
+        <w:rPr>
+          <w:noProof/>
+        </w:rPr>
+        <w:t>Abbildung 4.1: Fehlerbehebungskosten</w:t>
+      </w:r>
+      <w:r>
+        <w:rPr>
+          <w:noProof/>
+        </w:rPr>
+        <w:tab/>
+      </w:r>
+      <w:r>
+        <w:rPr>
+          <w:noProof/>
+        </w:rPr>
+        <w:fldChar w:fldCharType="begin"/>
+      </w:r>
+      <w:r>
+        <w:rPr>
+          <w:noProof/>
+        </w:rPr>
+        <w:instrText xml:space="preserve"> PAGEREF _Toc450314441 \h </w:instrText>
+      </w:r>
+      <w:r>
+        <w:rPr>
+          <w:noProof/>
+        </w:rPr>
+      </w:r>
+      <w:r>
+        <w:rPr>
+          <w:noProof/>
+        </w:rPr>
+        <w:fldChar w:fldCharType="separate"/>
+      </w:r>
+      <w:r>
+        <w:rPr>
+          <w:noProof/>
+        </w:rPr>
+        <w:t>31</w:t>
       </w:r>
       <w:r>
         <w:rPr>
@@ -3830,7 +3957,7 @@
       <w:pPr>
         <w:pStyle w:val="berschrift1ohneNummerierung"/>
       </w:pPr>
-      <w:bookmarkStart w:id="15" w:name="_Toc449523744"/>
+      <w:bookmarkStart w:id="15" w:name="_Toc450314455"/>
       <w:r>
         <w:lastRenderedPageBreak/>
         <w:t>Tabellenverzeichnis</w:t>
@@ -3858,7 +3985,6 @@
       </w:r>
       <w:r>
         <w:rPr>
-          <w:b/>
           <w:noProof/>
         </w:rPr>
         <w:t>Tabelle 2.1: Zuordnung der Produktlebenszyklusphasen</w:t>
@@ -3879,7 +4005,7 @@
         <w:rPr>
           <w:noProof/>
         </w:rPr>
-        <w:instrText xml:space="preserve"> PAGEREF _Toc448149319 \h </w:instrText>
+        <w:instrText xml:space="preserve"> PAGEREF _Toc450314445 \h </w:instrText>
       </w:r>
       <w:r>
         <w:rPr>
@@ -3942,7 +4068,7 @@
           <w:lang w:val="en-US"/>
         </w:rPr>
       </w:pPr>
-      <w:bookmarkStart w:id="17" w:name="_Toc449523745"/>
+      <w:bookmarkStart w:id="17" w:name="_Toc450314456"/>
       <w:proofErr w:type="spellStart"/>
       <w:r>
         <w:rPr>
@@ -4410,7 +4536,7 @@
         <w:pStyle w:val="berschrift1"/>
       </w:pPr>
       <w:bookmarkStart w:id="18" w:name="_Ref445636100"/>
-      <w:bookmarkStart w:id="19" w:name="_Toc449523746"/>
+      <w:bookmarkStart w:id="19" w:name="_Toc450314457"/>
       <w:r>
         <w:lastRenderedPageBreak/>
         <w:t>Einleitung</w:t>
@@ -4473,11 +4599,7 @@
         <w:t>Dieser Grundsatz gilt auch für jede Unternehmung</w:t>
       </w:r>
       <w:r>
-        <w:t>, denn einerseits verändert sich stets deren Umwelt und andererseits müssen sie sich selbst verändern, um Wettbewerbsvorteile gegenüber der Konkurrenz zu erarbei</w:t>
-      </w:r>
-      <w:bookmarkStart w:id="20" w:name="_GoBack"/>
-      <w:r>
-        <w:t xml:space="preserve">ten und damit langfristig erfolgreich zu sein (vgl. Kapitel </w:t>
+        <w:t xml:space="preserve">, denn einerseits verändert sich stets deren Umwelt und andererseits müssen sie sich selbst verändern, um Wettbewerbsvorteile gegenüber der Konkurrenz zu erarbeiten und damit langfristig erfolgreich zu sein (vgl. Kapitel </w:t>
       </w:r>
       <w:r>
         <w:fldChar w:fldCharType="begin"/>
@@ -4501,11 +4623,7 @@
         <w:t>Diese</w:t>
       </w:r>
       <w:r>
-        <w:t xml:space="preserve"> eigenen </w:t>
-      </w:r>
-      <w:bookmarkEnd w:id="20"/>
-      <w:r>
-        <w:t>Veränderungen erfolgen über Innovationen und werden über</w:t>
+        <w:t xml:space="preserve"> eigenen Veränderungen erfolgen über Innovationen und werden über</w:t>
       </w:r>
       <w:r>
         <w:t xml:space="preserve"> </w:t>
@@ -4641,7 +4759,7 @@
       <w:r>
         <w:t xml:space="preserve">. </w:t>
       </w:r>
-      <w:commentRangeStart w:id="21"/>
+      <w:commentRangeStart w:id="20"/>
       <w:r>
         <w:t xml:space="preserve">Aufgrund der anhaltenden Digitalisierung hat die </w:t>
       </w:r>
@@ -4660,12 +4778,12 @@
       <w:r>
         <w:t>Einfluss auf diesen Zeitpunkt</w:t>
       </w:r>
-      <w:commentRangeEnd w:id="21"/>
+      <w:commentRangeEnd w:id="20"/>
       <w:r>
         <w:rPr>
           <w:rStyle w:val="Kommentarzeichen"/>
         </w:rPr>
-        <w:commentReference w:id="21"/>
+        <w:commentReference w:id="20"/>
       </w:r>
       <w:sdt>
         <w:sdtPr>
@@ -4699,33 +4817,79 @@
       <w:r>
         <w:t xml:space="preserve"> </w:t>
       </w:r>
+      <w:commentRangeStart w:id="21"/>
+      <w:r>
+        <w:t xml:space="preserve">Kritische </w:t>
+      </w:r>
+      <w:r>
+        <w:t xml:space="preserve">zeitliche </w:t>
+      </w:r>
+      <w:r>
+        <w:t>Faktoren i</w:t>
+      </w:r>
+      <w:r>
+        <w:t>nnerhalb der IT</w:t>
+      </w:r>
+      <w:r>
+        <w:t xml:space="preserve"> sind </w:t>
+      </w:r>
+      <w:r>
+        <w:t xml:space="preserve">dabei </w:t>
+      </w:r>
+      <w:r>
+        <w:t xml:space="preserve">die </w:t>
+      </w:r>
+      <w:r>
+        <w:t xml:space="preserve">Softwareentwicklung und das </w:t>
+      </w:r>
+      <w:r>
+        <w:t>Release-Management</w:t>
+      </w:r>
+      <w:commentRangeEnd w:id="21"/>
+      <w:r>
+        <w:rPr>
+          <w:rStyle w:val="Kommentarzeichen"/>
+        </w:rPr>
+        <w:commentReference w:id="21"/>
+      </w:r>
+      <w:r>
+        <w:t>. A</w:t>
+      </w:r>
+      <w:r>
+        <w:t xml:space="preserve">ufgrund dieser Prämisse </w:t>
+      </w:r>
+      <w:r>
+        <w:t xml:space="preserve">sind </w:t>
+      </w:r>
+      <w:r>
+        <w:t xml:space="preserve">agile </w:t>
+      </w:r>
+      <w:r>
+        <w:t>Vorgehensweisen im Projekt-</w:t>
+      </w:r>
+      <w:r>
+        <w:t>Management der Softwareentwicklung,</w:t>
+      </w:r>
+      <w:r>
+        <w:t xml:space="preserve"> wie zum Beispiel</w:t>
+      </w:r>
+      <w:r>
+        <w:t xml:space="preserve"> </w:t>
+      </w:r>
+      <w:proofErr w:type="spellStart"/>
+      <w:r>
+        <w:t>Scrum</w:t>
+      </w:r>
+      <w:proofErr w:type="spellEnd"/>
+      <w:r>
+        <w:t>,</w:t>
+      </w:r>
+      <w:r>
+        <w:t xml:space="preserve"> mittlerweile </w:t>
+      </w:r>
       <w:commentRangeStart w:id="22"/>
       <w:r>
-        <w:t xml:space="preserve">Kritische </w:t>
-      </w:r>
-      <w:r>
-        <w:t xml:space="preserve">zeitliche </w:t>
-      </w:r>
-      <w:r>
-        <w:t>Faktoren i</w:t>
-      </w:r>
-      <w:r>
-        <w:t>nnerhalb der IT</w:t>
-      </w:r>
-      <w:r>
-        <w:t xml:space="preserve"> sind </w:t>
-      </w:r>
-      <w:r>
-        <w:t xml:space="preserve">dabei </w:t>
-      </w:r>
-      <w:r>
-        <w:t xml:space="preserve">die </w:t>
-      </w:r>
-      <w:r>
-        <w:t xml:space="preserve">Softwareentwicklung und das </w:t>
-      </w:r>
-      <w:r>
-        <w:t>Release-Management</w:t>
+        <w:t xml:space="preserve">etabliert </w:t>
       </w:r>
       <w:commentRangeEnd w:id="22"/>
       <w:r>
@@ -4733,52 +4897,6 @@
           <w:rStyle w:val="Kommentarzeichen"/>
         </w:rPr>
         <w:commentReference w:id="22"/>
-      </w:r>
-      <w:r>
-        <w:t>. A</w:t>
-      </w:r>
-      <w:r>
-        <w:t xml:space="preserve">ufgrund dieser Prämisse </w:t>
-      </w:r>
-      <w:r>
-        <w:t xml:space="preserve">sind </w:t>
-      </w:r>
-      <w:r>
-        <w:t xml:space="preserve">agile </w:t>
-      </w:r>
-      <w:r>
-        <w:t>Vorgehensweisen im Projekt-</w:t>
-      </w:r>
-      <w:r>
-        <w:t>Management der Softwareentwicklung,</w:t>
-      </w:r>
-      <w:r>
-        <w:t xml:space="preserve"> wie zum Beispiel</w:t>
-      </w:r>
-      <w:r>
-        <w:t xml:space="preserve"> </w:t>
-      </w:r>
-      <w:proofErr w:type="spellStart"/>
-      <w:r>
-        <w:t>Scrum</w:t>
-      </w:r>
-      <w:proofErr w:type="spellEnd"/>
-      <w:r>
-        <w:t>,</w:t>
-      </w:r>
-      <w:r>
-        <w:t xml:space="preserve"> mittlerweile </w:t>
-      </w:r>
-      <w:commentRangeStart w:id="23"/>
-      <w:r>
-        <w:t xml:space="preserve">etabliert </w:t>
-      </w:r>
-      <w:commentRangeEnd w:id="23"/>
-      <w:r>
-        <w:rPr>
-          <w:rStyle w:val="Kommentarzeichen"/>
-        </w:rPr>
-        <w:commentReference w:id="23"/>
       </w:r>
       <w:sdt>
         <w:sdtPr>
@@ -4861,15 +4979,26 @@
       <w:r>
         <w:t xml:space="preserve">. </w:t>
       </w:r>
+      <w:commentRangeStart w:id="23"/>
+      <w:r>
+        <w:t xml:space="preserve">Die Softwareentwicklung findet in vielen Fällen jedoch isoliert vom IT-Service-Management und damit dem </w:t>
+      </w:r>
+      <w:r>
+        <w:t>Release-Management</w:t>
+      </w:r>
+      <w:r>
+        <w:t xml:space="preserve"> statt, da nicht die Innovation, sondern die Stabilität im Vordergrund steht. </w:t>
+      </w:r>
+      <w:commentRangeEnd w:id="23"/>
+      <w:r>
+        <w:rPr>
+          <w:rStyle w:val="Kommentarzeichen"/>
+        </w:rPr>
+        <w:commentReference w:id="23"/>
+      </w:r>
       <w:commentRangeStart w:id="24"/>
       <w:r>
-        <w:t xml:space="preserve">Die Softwareentwicklung findet in vielen Fällen jedoch isoliert vom IT-Service-Management und damit dem </w:t>
-      </w:r>
-      <w:r>
-        <w:t>Release-Management</w:t>
-      </w:r>
-      <w:r>
-        <w:t xml:space="preserve"> statt, da nicht die Innovation, sondern die Stabilität im Vordergrund steht. </w:t>
+        <w:t>Daher sind Prozesse und Abläufe im IT-Service-Management typischerweise nicht agil, sondern starr</w:t>
       </w:r>
       <w:commentRangeEnd w:id="24"/>
       <w:r>
@@ -4878,9 +5007,66 @@
         </w:rPr>
         <w:commentReference w:id="24"/>
       </w:r>
+      <w:r>
+        <w:t>. Diese Entkopplung</w:t>
+      </w:r>
+      <w:r>
+        <w:t xml:space="preserve"> und Starre</w:t>
+      </w:r>
+      <w:r>
+        <w:t xml:space="preserve"> führt zu einer höheren „time </w:t>
+      </w:r>
+      <w:proofErr w:type="spellStart"/>
+      <w:r>
+        <w:t>to</w:t>
+      </w:r>
+      <w:proofErr w:type="spellEnd"/>
+      <w:r>
+        <w:t xml:space="preserve"> </w:t>
+      </w:r>
+      <w:proofErr w:type="spellStart"/>
+      <w:r>
+        <w:t>market</w:t>
+      </w:r>
+      <w:proofErr w:type="spellEnd"/>
+      <w:r>
+        <w:t>“ und daher zu einer schlechteren Wettbewerbsfähigkeit</w:t>
+      </w:r>
       <w:commentRangeStart w:id="25"/>
       <w:r>
-        <w:t>Daher sind Prozesse und Abläufe im IT-Service-Management typischerweise nicht agil, sondern starr</w:t>
+        <w:t>. Dieses Problem versucht der Ansatz „</w:t>
+      </w:r>
+      <w:proofErr w:type="spellStart"/>
+      <w:r>
+        <w:t>DevOps</w:t>
+      </w:r>
+      <w:proofErr w:type="spellEnd"/>
+      <w:r>
+        <w:t>“ zu lösen, in dem die Isolation zwischen Entwicklung („Development“ – „</w:t>
+      </w:r>
+      <w:proofErr w:type="spellStart"/>
+      <w:r>
+        <w:t>Dev</w:t>
+      </w:r>
+      <w:proofErr w:type="spellEnd"/>
+      <w:r>
+        <w:t>“) und IT-Service-Management („</w:t>
+      </w:r>
+      <w:proofErr w:type="spellStart"/>
+      <w:r>
+        <w:t>Operations</w:t>
+      </w:r>
+      <w:proofErr w:type="spellEnd"/>
+      <w:r>
+        <w:t>“ – „</w:t>
+      </w:r>
+      <w:proofErr w:type="spellStart"/>
+      <w:r>
+        <w:t>Ops</w:t>
+      </w:r>
+      <w:proofErr w:type="spellEnd"/>
+      <w:r>
+        <w:t>“) aufgehoben wird</w:t>
       </w:r>
       <w:commentRangeEnd w:id="25"/>
       <w:r>
@@ -4890,89 +5076,21 @@
         <w:commentReference w:id="25"/>
       </w:r>
       <w:r>
-        <w:t>. Diese Entkopplung</w:t>
-      </w:r>
-      <w:r>
-        <w:t xml:space="preserve"> und Starre</w:t>
-      </w:r>
-      <w:r>
-        <w:t xml:space="preserve"> führt zu einer höheren „time </w:t>
-      </w:r>
-      <w:proofErr w:type="spellStart"/>
-      <w:r>
-        <w:t>to</w:t>
-      </w:r>
-      <w:proofErr w:type="spellEnd"/>
+        <w:t xml:space="preserve">. </w:t>
+      </w:r>
+      <w:commentRangeStart w:id="26"/>
+      <w:r>
+        <w:t>Neben einer tieferen Zusammenarbeit in einem Team, stehen Standardisierung und Automatisierung sowie der Abbau von Bürokratie im Fokus dieses Ansatzes.</w:t>
+      </w:r>
       <w:r>
         <w:t xml:space="preserve"> </w:t>
       </w:r>
-      <w:proofErr w:type="spellStart"/>
-      <w:r>
-        <w:t>market</w:t>
-      </w:r>
-      <w:proofErr w:type="spellEnd"/>
-      <w:r>
-        <w:t>“ und daher zu einer schlechteren Wettbewerbsfähigkeit</w:t>
-      </w:r>
-      <w:commentRangeStart w:id="26"/>
-      <w:r>
-        <w:t>. Dieses Problem versucht der Ansatz „</w:t>
-      </w:r>
-      <w:proofErr w:type="spellStart"/>
-      <w:r>
-        <w:t>DevOps</w:t>
-      </w:r>
-      <w:proofErr w:type="spellEnd"/>
-      <w:r>
-        <w:t>“ zu lösen, in dem die Isolation zwischen Entwicklung („Development“ – „</w:t>
-      </w:r>
-      <w:proofErr w:type="spellStart"/>
-      <w:r>
-        <w:t>Dev</w:t>
-      </w:r>
-      <w:proofErr w:type="spellEnd"/>
-      <w:r>
-        <w:t>“) und IT-Service-Management („</w:t>
-      </w:r>
-      <w:proofErr w:type="spellStart"/>
-      <w:r>
-        <w:t>Operations</w:t>
-      </w:r>
-      <w:proofErr w:type="spellEnd"/>
-      <w:r>
-        <w:t>“ – „</w:t>
-      </w:r>
-      <w:proofErr w:type="spellStart"/>
-      <w:r>
-        <w:t>Ops</w:t>
-      </w:r>
-      <w:proofErr w:type="spellEnd"/>
-      <w:r>
-        <w:t>“) aufgehoben wird</w:t>
-      </w:r>
       <w:commentRangeEnd w:id="26"/>
       <w:r>
         <w:rPr>
           <w:rStyle w:val="Kommentarzeichen"/>
         </w:rPr>
         <w:commentReference w:id="26"/>
-      </w:r>
-      <w:r>
-        <w:t xml:space="preserve">. </w:t>
-      </w:r>
-      <w:commentRangeStart w:id="27"/>
-      <w:r>
-        <w:t>Neben einer tieferen Zusammenarbeit in einem Team, stehen Standardisierung und Automatisierung sowie der Abbau von Bürokratie im Fokus dieses Ansatzes.</w:t>
-      </w:r>
-      <w:r>
-        <w:t xml:space="preserve"> </w:t>
-      </w:r>
-      <w:commentRangeEnd w:id="27"/>
-      <w:r>
-        <w:rPr>
-          <w:rStyle w:val="Kommentarzeichen"/>
-        </w:rPr>
-        <w:commentReference w:id="27"/>
       </w:r>
       <w:r>
         <w:t xml:space="preserve">Die typischen </w:t>
@@ -5086,7 +5204,7 @@
       <w:r>
         <w:t xml:space="preserve">. </w:t>
       </w:r>
-      <w:commentRangeStart w:id="28"/>
+      <w:commentRangeStart w:id="27"/>
       <w:r>
         <w:t xml:space="preserve">Dadurch entsteht Unternehmen bei der Umsetzung von konkreten </w:t>
       </w:r>
@@ -5096,12 +5214,12 @@
       <w:r>
         <w:t xml:space="preserve"> Prozessen ein erhöhter Aufwand.</w:t>
       </w:r>
-      <w:commentRangeEnd w:id="28"/>
+      <w:commentRangeEnd w:id="27"/>
       <w:r>
         <w:rPr>
           <w:rStyle w:val="Kommentarzeichen"/>
         </w:rPr>
-        <w:commentReference w:id="28"/>
+        <w:commentReference w:id="27"/>
       </w:r>
     </w:p>
     <w:p>
@@ -5364,61 +5482,61 @@
       <w:pPr>
         <w:pStyle w:val="berschrift1"/>
       </w:pPr>
-      <w:bookmarkStart w:id="29" w:name="_Ref442963595"/>
-      <w:bookmarkStart w:id="30" w:name="_Toc449523747"/>
+      <w:bookmarkStart w:id="28" w:name="_Ref442963595"/>
+      <w:bookmarkStart w:id="29" w:name="_Toc450314458"/>
       <w:r>
         <w:lastRenderedPageBreak/>
         <w:t>Grundlagen</w:t>
       </w:r>
+      <w:bookmarkEnd w:id="28"/>
       <w:bookmarkEnd w:id="29"/>
+    </w:p>
+    <w:p>
+      <w:r>
+        <w:t>Zur Einführung in die Thematik und zur Etablierung eines einheitlichen Begriffsverständnisses werden in den folgenden Unterkapiteln die Begriffe Innovation, Produkt</w:t>
+      </w:r>
+      <w:r>
+        <w:t>-M</w:t>
+      </w:r>
+      <w:r>
+        <w:t xml:space="preserve">anagement, Produktlebenszyklus und Release-Management erläutert und in Zusammenhang gebracht. </w:t>
+      </w:r>
+      <w:r>
+        <w:t>Im Zuge dessen wird auch</w:t>
+      </w:r>
+      <w:r>
+        <w:t xml:space="preserve"> der für die spätere Risikoanalyse notwendige Produktlebenszyklus aus den unterschiedliche</w:t>
+      </w:r>
+      <w:r>
+        <w:t>n vorliegenden Beschreibungen her</w:t>
+      </w:r>
+      <w:r>
+        <w:t xml:space="preserve">geleitet. </w:t>
+      </w:r>
+    </w:p>
+    <w:p>
+      <w:pPr>
+        <w:pStyle w:val="berschrift2"/>
+      </w:pPr>
+      <w:bookmarkStart w:id="30" w:name="_Ref445029358"/>
+      <w:bookmarkStart w:id="31" w:name="_Toc450314459"/>
+      <w:r>
+        <w:t>Innovation</w:t>
+      </w:r>
+      <w:r>
+        <w:t xml:space="preserve"> </w:t>
+      </w:r>
+      <w:r>
+        <w:t>zur</w:t>
+      </w:r>
+      <w:r>
+        <w:t xml:space="preserve"> Existenz</w:t>
+      </w:r>
+      <w:r>
+        <w:t>sicherung</w:t>
+      </w:r>
       <w:bookmarkEnd w:id="30"/>
-    </w:p>
-    <w:p>
-      <w:r>
-        <w:t>Zur Einführung in die Thematik und zur Etablierung eines einheitlichen Begriffsverständnisses werden in den folgenden Unterkapiteln die Begriffe Innovation, Produkt</w:t>
-      </w:r>
-      <w:r>
-        <w:t>-M</w:t>
-      </w:r>
-      <w:r>
-        <w:t xml:space="preserve">anagement, Produktlebenszyklus und Release-Management erläutert und in Zusammenhang gebracht. </w:t>
-      </w:r>
-      <w:r>
-        <w:t>Im Zuge dessen wird auch</w:t>
-      </w:r>
-      <w:r>
-        <w:t xml:space="preserve"> der für die spätere Risikoanalyse notwendige Produktlebenszyklus aus den unterschiedliche</w:t>
-      </w:r>
-      <w:r>
-        <w:t>n vorliegenden Beschreibungen her</w:t>
-      </w:r>
-      <w:r>
-        <w:t xml:space="preserve">geleitet. </w:t>
-      </w:r>
-    </w:p>
-    <w:p>
-      <w:pPr>
-        <w:pStyle w:val="berschrift2"/>
-      </w:pPr>
-      <w:bookmarkStart w:id="31" w:name="_Ref445029358"/>
-      <w:bookmarkStart w:id="32" w:name="_Toc449523748"/>
-      <w:r>
-        <w:t>Innovation</w:t>
-      </w:r>
-      <w:r>
-        <w:t xml:space="preserve"> </w:t>
-      </w:r>
-      <w:r>
-        <w:t>zur</w:t>
-      </w:r>
-      <w:r>
-        <w:t xml:space="preserve"> Existenz</w:t>
-      </w:r>
-      <w:r>
-        <w:t>sicherung</w:t>
-      </w:r>
       <w:bookmarkEnd w:id="31"/>
-      <w:bookmarkEnd w:id="32"/>
     </w:p>
     <w:p>
       <w:r>
@@ -6767,135 +6885,91 @@
     <w:p>
       <w:pPr>
         <w:pStyle w:val="Beschriftung"/>
-        <w:spacing w:after="120" w:line="240" w:lineRule="auto"/>
-      </w:pPr>
-      <w:bookmarkStart w:id="33" w:name="_Ref445566438"/>
-      <w:bookmarkStart w:id="34" w:name="_Ref444943110"/>
-      <w:bookmarkStart w:id="35" w:name="_Toc448149312"/>
-      <w:r>
-        <w:rPr>
-          <w:b/>
-        </w:rPr>
+      </w:pPr>
+      <w:bookmarkStart w:id="32" w:name="_Ref445566438"/>
+      <w:bookmarkStart w:id="33" w:name="_Ref444943110"/>
+      <w:bookmarkStart w:id="34" w:name="_Toc450314437"/>
+      <w:r>
         <w:t xml:space="preserve">Abbildung </w:t>
       </w:r>
-      <w:r>
-        <w:rPr>
-          <w:b/>
-        </w:rPr>
-        <w:fldChar w:fldCharType="begin"/>
-      </w:r>
-      <w:r>
-        <w:rPr>
-          <w:b/>
-        </w:rPr>
-        <w:instrText xml:space="preserve"> STYLEREF 1 \s </w:instrText>
-      </w:r>
-      <w:r>
-        <w:rPr>
-          <w:b/>
-        </w:rPr>
-        <w:fldChar w:fldCharType="separate"/>
-      </w:r>
-      <w:r>
-        <w:rPr>
-          <w:b/>
-          <w:noProof/>
-        </w:rPr>
-        <w:t>2</w:t>
-      </w:r>
-      <w:r>
-        <w:rPr>
-          <w:b/>
-        </w:rPr>
-        <w:fldChar w:fldCharType="end"/>
-      </w:r>
-      <w:r>
-        <w:rPr>
-          <w:b/>
-        </w:rPr>
+      <w:fldSimple w:instr=" STYLEREF 1 \s ">
+        <w:r>
+          <w:t>2</w:t>
+        </w:r>
+      </w:fldSimple>
+      <w:r>
         <w:t>.</w:t>
       </w:r>
-      <w:r>
-        <w:rPr>
-          <w:b/>
-        </w:rPr>
-        <w:fldChar w:fldCharType="begin"/>
-      </w:r>
-      <w:r>
-        <w:rPr>
-          <w:b/>
-        </w:rPr>
-        <w:instrText xml:space="preserve"> SEQ Abbildung \* ARABIC \s 1 </w:instrText>
-      </w:r>
-      <w:r>
-        <w:rPr>
-          <w:b/>
-        </w:rPr>
-        <w:fldChar w:fldCharType="separate"/>
-      </w:r>
-      <w:r>
-        <w:rPr>
-          <w:b/>
-          <w:noProof/>
-        </w:rPr>
-        <w:t>1</w:t>
-      </w:r>
-      <w:r>
-        <w:rPr>
-          <w:b/>
-        </w:rPr>
-        <w:fldChar w:fldCharType="end"/>
+      <w:fldSimple w:instr=" SEQ Abbildung \* ARABIC \s 1 ">
+        <w:r>
+          <w:t>1</w:t>
+        </w:r>
+      </w:fldSimple>
+      <w:bookmarkEnd w:id="32"/>
+      <w:r>
+        <w:t xml:space="preserve">: Zusammenhang Time </w:t>
+      </w:r>
+      <w:proofErr w:type="spellStart"/>
+      <w:r>
+        <w:t>to</w:t>
+      </w:r>
+      <w:proofErr w:type="spellEnd"/>
+      <w:r>
+        <w:t xml:space="preserve"> Market</w:t>
       </w:r>
       <w:bookmarkEnd w:id="33"/>
-      <w:r>
-        <w:rPr>
-          <w:b/>
-        </w:rPr>
-        <w:t xml:space="preserve">: Zusammenhang Time </w:t>
-      </w:r>
-      <w:proofErr w:type="spellStart"/>
-      <w:r>
-        <w:rPr>
-          <w:b/>
-        </w:rPr>
-        <w:t>to</w:t>
-      </w:r>
-      <w:proofErr w:type="spellEnd"/>
-      <w:r>
-        <w:rPr>
-          <w:b/>
-        </w:rPr>
-        <w:t xml:space="preserve"> Market</w:t>
-      </w:r>
       <w:bookmarkEnd w:id="34"/>
-      <w:bookmarkEnd w:id="35"/>
     </w:p>
     <w:p>
       <w:pPr>
         <w:pStyle w:val="Beschriftung"/>
-      </w:pPr>
-      <w:r>
+        <w:rPr>
+          <w:b w:val="0"/>
+        </w:rPr>
+      </w:pPr>
+      <w:r>
+        <w:rPr>
+          <w:b w:val="0"/>
+        </w:rPr>
         <w:t xml:space="preserve">Quelle: in Anlehnung an </w:t>
       </w:r>
       <w:sdt>
         <w:sdtPr>
+          <w:rPr>
+            <w:b w:val="0"/>
+          </w:rPr>
           <w:id w:val="752554807"/>
           <w:citation/>
         </w:sdtPr>
         <w:sdtContent>
           <w:r>
+            <w:rPr>
+              <w:b w:val="0"/>
+            </w:rPr>
             <w:fldChar w:fldCharType="begin"/>
           </w:r>
           <w:r>
+            <w:rPr>
+              <w:b w:val="0"/>
+            </w:rPr>
             <w:instrText xml:space="preserve">CITATION Kai04 \p "S. 7" \l 1031 </w:instrText>
           </w:r>
           <w:r>
+            <w:rPr>
+              <w:b w:val="0"/>
+            </w:rPr>
             <w:fldChar w:fldCharType="separate"/>
           </w:r>
           <w:r>
+            <w:rPr>
+              <w:b w:val="0"/>
+            </w:rPr>
             <w:t>(Kairies 2004, S. 7)</w:t>
           </w:r>
           <w:r>
+            <w:rPr>
+              <w:b w:val="0"/>
+            </w:rPr>
             <w:fldChar w:fldCharType="end"/>
           </w:r>
         </w:sdtContent>
@@ -7314,11 +7388,11 @@
       <w:pPr>
         <w:pStyle w:val="berschrift2"/>
       </w:pPr>
-      <w:bookmarkStart w:id="36" w:name="_Ref445650448"/>
-      <w:bookmarkStart w:id="37" w:name="_Ref445650466"/>
-      <w:bookmarkStart w:id="38" w:name="_Ref445650514"/>
-      <w:bookmarkStart w:id="39" w:name="_Ref445650529"/>
-      <w:bookmarkStart w:id="40" w:name="_Toc449523749"/>
+      <w:bookmarkStart w:id="35" w:name="_Ref445650448"/>
+      <w:bookmarkStart w:id="36" w:name="_Ref445650466"/>
+      <w:bookmarkStart w:id="37" w:name="_Ref445650514"/>
+      <w:bookmarkStart w:id="38" w:name="_Ref445650529"/>
+      <w:bookmarkStart w:id="39" w:name="_Toc450314460"/>
       <w:r>
         <w:lastRenderedPageBreak/>
         <w:t>Innovationssteuerung</w:t>
@@ -7329,11 +7403,11 @@
       <w:r>
         <w:t>Management</w:t>
       </w:r>
+      <w:bookmarkEnd w:id="35"/>
       <w:bookmarkEnd w:id="36"/>
       <w:bookmarkEnd w:id="37"/>
       <w:bookmarkEnd w:id="38"/>
       <w:bookmarkEnd w:id="39"/>
-      <w:bookmarkEnd w:id="40"/>
     </w:p>
     <w:p>
       <w:r>
@@ -8097,13 +8171,13 @@
       <w:pPr>
         <w:pStyle w:val="berschrift2"/>
       </w:pPr>
-      <w:bookmarkStart w:id="41" w:name="_Ref445276009"/>
-      <w:bookmarkStart w:id="42" w:name="_Toc449523750"/>
+      <w:bookmarkStart w:id="40" w:name="_Ref445276009"/>
+      <w:bookmarkStart w:id="41" w:name="_Toc450314461"/>
       <w:r>
         <w:t>Der Produktlebenszyklus</w:t>
       </w:r>
+      <w:bookmarkEnd w:id="40"/>
       <w:bookmarkEnd w:id="41"/>
-      <w:bookmarkEnd w:id="42"/>
     </w:p>
     <w:p>
       <w:r>
@@ -8616,132 +8690,82 @@
     <w:p>
       <w:pPr>
         <w:pStyle w:val="Beschriftung"/>
-        <w:spacing w:after="120" w:line="240" w:lineRule="auto"/>
-        <w:rPr>
-          <w:b/>
-        </w:rPr>
-      </w:pPr>
-      <w:bookmarkStart w:id="43" w:name="_Ref446672107"/>
-      <w:bookmarkStart w:id="44" w:name="_Toc448149313"/>
-      <w:r>
-        <w:rPr>
-          <w:b/>
-        </w:rPr>
+      </w:pPr>
+      <w:bookmarkStart w:id="42" w:name="_Ref446672107"/>
+      <w:bookmarkStart w:id="43" w:name="_Toc450314438"/>
+      <w:r>
         <w:t xml:space="preserve">Abbildung </w:t>
       </w:r>
-      <w:r>
-        <w:rPr>
-          <w:b/>
-        </w:rPr>
-        <w:fldChar w:fldCharType="begin"/>
-      </w:r>
-      <w:r>
-        <w:rPr>
-          <w:b/>
-        </w:rPr>
-        <w:instrText xml:space="preserve"> STYLEREF 1 \s </w:instrText>
-      </w:r>
-      <w:r>
-        <w:rPr>
-          <w:b/>
-        </w:rPr>
-        <w:fldChar w:fldCharType="separate"/>
-      </w:r>
-      <w:r>
-        <w:rPr>
-          <w:b/>
-          <w:noProof/>
-        </w:rPr>
-        <w:t>2</w:t>
-      </w:r>
-      <w:r>
-        <w:rPr>
-          <w:b/>
-        </w:rPr>
-        <w:fldChar w:fldCharType="end"/>
-      </w:r>
-      <w:r>
-        <w:rPr>
-          <w:b/>
-        </w:rPr>
+      <w:fldSimple w:instr=" STYLEREF 1 \s ">
+        <w:r>
+          <w:t>2</w:t>
+        </w:r>
+      </w:fldSimple>
+      <w:r>
         <w:t>.</w:t>
       </w:r>
-      <w:r>
-        <w:rPr>
-          <w:b/>
-        </w:rPr>
-        <w:fldChar w:fldCharType="begin"/>
-      </w:r>
-      <w:r>
-        <w:rPr>
-          <w:b/>
-        </w:rPr>
-        <w:instrText xml:space="preserve"> SEQ Abbildung \* ARABIC \s 1 </w:instrText>
-      </w:r>
-      <w:r>
-        <w:rPr>
-          <w:b/>
-        </w:rPr>
-        <w:fldChar w:fldCharType="separate"/>
-      </w:r>
-      <w:r>
-        <w:rPr>
-          <w:b/>
-          <w:noProof/>
-        </w:rPr>
-        <w:t>2</w:t>
-      </w:r>
-      <w:r>
-        <w:rPr>
-          <w:b/>
-        </w:rPr>
-        <w:fldChar w:fldCharType="end"/>
+      <w:fldSimple w:instr=" SEQ Abbildung \* ARABIC \s 1 ">
+        <w:r>
+          <w:t>2</w:t>
+        </w:r>
+      </w:fldSimple>
+      <w:bookmarkEnd w:id="42"/>
+      <w:r>
+        <w:t>: Charakteristische Produktlebenszyklen</w:t>
       </w:r>
       <w:bookmarkEnd w:id="43"/>
-      <w:r>
-        <w:rPr>
-          <w:b/>
-        </w:rPr>
-        <w:t>: C</w:t>
-      </w:r>
-      <w:r>
-        <w:rPr>
-          <w:b/>
-        </w:rPr>
-        <w:t>harakteristische Produktlebenszyklen</w:t>
-      </w:r>
-      <w:bookmarkEnd w:id="44"/>
     </w:p>
     <w:p>
       <w:pPr>
         <w:pStyle w:val="Beschriftung"/>
-        <w:spacing w:line="240" w:lineRule="auto"/>
-      </w:pPr>
-      <w:r>
+        <w:rPr>
+          <w:b w:val="0"/>
+        </w:rPr>
+      </w:pPr>
+      <w:r>
+        <w:rPr>
+          <w:b w:val="0"/>
+        </w:rPr>
         <w:t xml:space="preserve">Quelle: in Anlehnung an </w:t>
       </w:r>
       <w:sdt>
         <w:sdtPr>
+          <w:rPr>
+            <w:b w:val="0"/>
+          </w:rPr>
           <w:id w:val="969561403"/>
           <w:citation/>
         </w:sdtPr>
         <w:sdtContent>
           <w:r>
+            <w:rPr>
+              <w:b w:val="0"/>
+            </w:rPr>
             <w:fldChar w:fldCharType="begin"/>
           </w:r>
           <w:r>
+            <w:rPr>
+              <w:b w:val="0"/>
+            </w:rPr>
             <w:instrText xml:space="preserve">CITATION Kai04 \p "S. 60 f." \l 1031 </w:instrText>
           </w:r>
           <w:r>
+            <w:rPr>
+              <w:b w:val="0"/>
+            </w:rPr>
             <w:fldChar w:fldCharType="separate"/>
           </w:r>
           <w:r>
             <w:rPr>
+              <w:b w:val="0"/>
               <w:noProof/>
             </w:rPr>
             <w:t>(Kairies 2004, S. 60 f.)</w:t>
           </w:r>
           <w:r>
+            <w:rPr>
+              <w:b w:val="0"/>
+            </w:rPr>
             <w:fldChar w:fldCharType="end"/>
           </w:r>
         </w:sdtContent>
@@ -10442,147 +10466,82 @@
     <w:p>
       <w:pPr>
         <w:pStyle w:val="Beschriftung"/>
-        <w:spacing w:after="120" w:line="240" w:lineRule="auto"/>
-        <w:rPr>
-          <w:b/>
-        </w:rPr>
-      </w:pPr>
-      <w:bookmarkStart w:id="45" w:name="_Ref445303931"/>
-      <w:bookmarkStart w:id="46" w:name="_Toc448149319"/>
-      <w:r>
-        <w:rPr>
-          <w:b/>
-        </w:rPr>
+      </w:pPr>
+      <w:bookmarkStart w:id="44" w:name="_Ref445303931"/>
+      <w:bookmarkStart w:id="45" w:name="_Toc450314445"/>
+      <w:r>
         <w:t xml:space="preserve">Tabelle </w:t>
       </w:r>
-      <w:r>
-        <w:rPr>
-          <w:b/>
-        </w:rPr>
+      <w:fldSimple w:instr=" STYLEREF 1 \s ">
+        <w:r>
+          <w:t>2</w:t>
+        </w:r>
+      </w:fldSimple>
+      <w:r>
+        <w:t>.</w:t>
+      </w:r>
+      <w:fldSimple w:instr=" SEQ Tabelle \* ARABIC \s 1 ">
+        <w:r>
+          <w:t>1</w:t>
+        </w:r>
+      </w:fldSimple>
+      <w:bookmarkEnd w:id="44"/>
+      <w:r>
+        <w:t>: Zuordnung der Produktlebenszyklusphasen</w:t>
+      </w:r>
+      <w:bookmarkEnd w:id="45"/>
+    </w:p>
+    <w:p>
+      <w:pPr>
+        <w:jc w:val="center"/>
+      </w:pPr>
+      <w:r>
+        <w:t>Quelle: eigene Tabelle</w:t>
+      </w:r>
+    </w:p>
+    <w:p>
+      <w:r>
+        <w:t>Eine besondere Bedeutung hat die Einführungsphase, da hier der Markteintritt erfolgt</w:t>
+      </w:r>
+      <w:r>
+        <w:t xml:space="preserve"> und somit die Pay-off-Zeit (vgl. Kapitel </w:t>
+      </w:r>
+      <w:r>
         <w:fldChar w:fldCharType="begin"/>
       </w:r>
       <w:r>
-        <w:rPr>
-          <w:b/>
-        </w:rPr>
-        <w:instrText xml:space="preserve"> STYLEREF 1 \s </w:instrText>
-      </w:r>
-      <w:r>
-        <w:rPr>
-          <w:b/>
-        </w:rPr>
+        <w:instrText xml:space="preserve"> REF _Ref445029358 \r \h </w:instrText>
+      </w:r>
+      <w:r>
         <w:fldChar w:fldCharType="separate"/>
       </w:r>
       <w:r>
-        <w:rPr>
-          <w:b/>
-          <w:noProof/>
-        </w:rPr>
-        <w:t>2</w:t>
-      </w:r>
-      <w:r>
-        <w:rPr>
-          <w:b/>
-        </w:rPr>
+        <w:t>2.1</w:t>
+      </w:r>
+      <w:r>
         <w:fldChar w:fldCharType="end"/>
       </w:r>
       <w:r>
-        <w:rPr>
-          <w:b/>
-        </w:rPr>
-        <w:t>.</w:t>
-      </w:r>
-      <w:r>
-        <w:rPr>
-          <w:b/>
-        </w:rPr>
-        <w:fldChar w:fldCharType="begin"/>
-      </w:r>
-      <w:r>
-        <w:rPr>
-          <w:b/>
-        </w:rPr>
-        <w:instrText xml:space="preserve"> SEQ Tabelle \* ARABIC \s 1 </w:instrText>
-      </w:r>
-      <w:r>
-        <w:rPr>
-          <w:b/>
-        </w:rPr>
-        <w:fldChar w:fldCharType="separate"/>
-      </w:r>
-      <w:r>
-        <w:rPr>
-          <w:b/>
-          <w:noProof/>
-        </w:rPr>
-        <w:t>1</w:t>
-      </w:r>
-      <w:r>
-        <w:rPr>
-          <w:b/>
-        </w:rPr>
-        <w:fldChar w:fldCharType="end"/>
-      </w:r>
-      <w:bookmarkEnd w:id="45"/>
-      <w:r>
-        <w:rPr>
-          <w:b/>
-        </w:rPr>
-        <w:t>: Zuordnung der Produktlebenszyklusphasen</w:t>
+        <w:t>). Die Steuerung der Einführung erfolgt</w:t>
+      </w:r>
+      <w:r>
+        <w:t xml:space="preserve"> über das sogenannte Release-Management, welches im folgenden Kapitel erläutert wird.</w:t>
+      </w:r>
+    </w:p>
+    <w:p>
+      <w:pPr>
+        <w:pStyle w:val="berschrift2"/>
+      </w:pPr>
+      <w:bookmarkStart w:id="46" w:name="_Ref446517190"/>
+      <w:bookmarkStart w:id="47" w:name="_Toc450314462"/>
+      <w:r>
+        <w:t xml:space="preserve">Produktveröffentlichung durch Standards im </w:t>
+      </w:r>
+      <w:r>
+        <w:t>Release-Management</w:t>
       </w:r>
       <w:bookmarkEnd w:id="46"/>
-    </w:p>
-    <w:p>
-      <w:pPr>
-        <w:jc w:val="center"/>
-      </w:pPr>
-      <w:r>
-        <w:t>Quelle: eigene Tabelle</w:t>
-      </w:r>
-    </w:p>
-    <w:p>
-      <w:r>
-        <w:t>Eine besondere Bedeutung hat die Einführungsphase, da hier der Markteintritt erfolgt</w:t>
-      </w:r>
-      <w:r>
-        <w:t xml:space="preserve"> und somit die Pay-off-Zeit (vgl. Kapitel </w:t>
-      </w:r>
-      <w:r>
-        <w:fldChar w:fldCharType="begin"/>
-      </w:r>
-      <w:r>
-        <w:instrText xml:space="preserve"> REF _Ref445029358 \r \h </w:instrText>
-      </w:r>
-      <w:r>
-        <w:fldChar w:fldCharType="separate"/>
-      </w:r>
-      <w:r>
-        <w:t>2.1</w:t>
-      </w:r>
-      <w:r>
-        <w:fldChar w:fldCharType="end"/>
-      </w:r>
-      <w:r>
-        <w:t>). Die Steuerung der Einführung erfolgt</w:t>
-      </w:r>
-      <w:r>
-        <w:t xml:space="preserve"> über das sogenannte Release-Management, welches im folgenden Kapitel erläutert wird.</w:t>
-      </w:r>
-    </w:p>
-    <w:p>
-      <w:pPr>
-        <w:pStyle w:val="berschrift2"/>
-      </w:pPr>
-      <w:bookmarkStart w:id="47" w:name="_Ref446517190"/>
-      <w:bookmarkStart w:id="48" w:name="_Toc449523751"/>
-      <w:r>
-        <w:t xml:space="preserve">Produktveröffentlichung durch Standards im </w:t>
-      </w:r>
-      <w:r>
-        <w:t>Release-Management</w:t>
-      </w:r>
       <w:bookmarkEnd w:id="47"/>
-      <w:bookmarkEnd w:id="48"/>
     </w:p>
     <w:p>
       <w:r>
@@ -10844,97 +10803,32 @@
     <w:p>
       <w:pPr>
         <w:pStyle w:val="Beschriftung"/>
-        <w:spacing w:after="120" w:line="240" w:lineRule="auto"/>
-        <w:rPr>
-          <w:b/>
-        </w:rPr>
-      </w:pPr>
-      <w:bookmarkStart w:id="49" w:name="_Ref445901269"/>
-      <w:bookmarkStart w:id="50" w:name="_Ref445031218"/>
-      <w:bookmarkStart w:id="51" w:name="_Toc448149314"/>
-      <w:r>
-        <w:rPr>
-          <w:b/>
-        </w:rPr>
+      </w:pPr>
+      <w:bookmarkStart w:id="48" w:name="_Ref445901269"/>
+      <w:bookmarkStart w:id="49" w:name="_Ref445031218"/>
+      <w:bookmarkStart w:id="50" w:name="_Toc450314439"/>
+      <w:r>
         <w:t xml:space="preserve">Abbildung </w:t>
       </w:r>
-      <w:r>
-        <w:rPr>
-          <w:b/>
-        </w:rPr>
-        <w:fldChar w:fldCharType="begin"/>
-      </w:r>
-      <w:r>
-        <w:rPr>
-          <w:b/>
-        </w:rPr>
-        <w:instrText xml:space="preserve"> STYLEREF 1 \s </w:instrText>
-      </w:r>
-      <w:r>
-        <w:rPr>
-          <w:b/>
-        </w:rPr>
-        <w:fldChar w:fldCharType="separate"/>
-      </w:r>
-      <w:r>
-        <w:rPr>
-          <w:b/>
-          <w:noProof/>
-        </w:rPr>
-        <w:t>2</w:t>
-      </w:r>
-      <w:r>
-        <w:rPr>
-          <w:b/>
-        </w:rPr>
-        <w:fldChar w:fldCharType="end"/>
-      </w:r>
-      <w:r>
-        <w:rPr>
-          <w:b/>
-        </w:rPr>
+      <w:fldSimple w:instr=" STYLEREF 1 \s ">
+        <w:r>
+          <w:t>2</w:t>
+        </w:r>
+      </w:fldSimple>
+      <w:r>
         <w:t>.</w:t>
       </w:r>
-      <w:r>
-        <w:rPr>
-          <w:b/>
-        </w:rPr>
-        <w:fldChar w:fldCharType="begin"/>
-      </w:r>
-      <w:r>
-        <w:rPr>
-          <w:b/>
-        </w:rPr>
-        <w:instrText xml:space="preserve"> SEQ Abbildung \* ARABIC \s 1 </w:instrText>
-      </w:r>
-      <w:r>
-        <w:rPr>
-          <w:b/>
-        </w:rPr>
-        <w:fldChar w:fldCharType="separate"/>
-      </w:r>
-      <w:r>
-        <w:rPr>
-          <w:b/>
-          <w:noProof/>
-        </w:rPr>
-        <w:t>3</w:t>
-      </w:r>
-      <w:r>
-        <w:rPr>
-          <w:b/>
-        </w:rPr>
-        <w:fldChar w:fldCharType="end"/>
+      <w:fldSimple w:instr=" SEQ Abbildung \* ARABIC \s 1 ">
+        <w:r>
+          <w:t>3</w:t>
+        </w:r>
+      </w:fldSimple>
+      <w:bookmarkEnd w:id="48"/>
+      <w:r>
+        <w:t>: Zusammenhang Produkt zu Release</w:t>
       </w:r>
       <w:bookmarkEnd w:id="49"/>
-      <w:r>
-        <w:rPr>
-          <w:b/>
-        </w:rPr>
-        <w:t>: Zusammenhang Produkt zu Release</w:t>
-      </w:r>
       <w:bookmarkEnd w:id="50"/>
-      <w:bookmarkEnd w:id="51"/>
     </w:p>
     <w:p>
       <w:pPr>
@@ -11340,7 +11234,7 @@
       <w:r>
         <w:t xml:space="preserve">Solch eine Konstellation wird </w:t>
       </w:r>
-      <w:commentRangeStart w:id="52"/>
+      <w:commentRangeStart w:id="51"/>
       <w:r>
         <w:t xml:space="preserve">in Kapitel </w:t>
       </w:r>
@@ -11362,12 +11256,12 @@
       <w:r>
         <w:t xml:space="preserve"> beschrieben</w:t>
       </w:r>
-      <w:commentRangeEnd w:id="52"/>
+      <w:commentRangeEnd w:id="51"/>
       <w:r>
         <w:rPr>
           <w:rStyle w:val="Kommentarzeichen"/>
         </w:rPr>
-        <w:commentReference w:id="52"/>
+        <w:commentReference w:id="51"/>
       </w:r>
       <w:r>
         <w:t xml:space="preserve">. </w:t>
@@ -11881,18 +11775,18 @@
       <w:r>
         <w:t>effizienter und effektiver Umgang mit Änderungen („</w:t>
       </w:r>
-      <w:commentRangeStart w:id="53"/>
+      <w:commentRangeStart w:id="52"/>
       <w:proofErr w:type="spellStart"/>
       <w:r>
         <w:t>Changes</w:t>
       </w:r>
-      <w:commentRangeEnd w:id="53"/>
+      <w:commentRangeEnd w:id="52"/>
       <w:proofErr w:type="spellEnd"/>
       <w:r>
         <w:rPr>
           <w:rStyle w:val="Kommentarzeichen"/>
         </w:rPr>
-        <w:commentReference w:id="53"/>
+        <w:commentReference w:id="52"/>
       </w:r>
       <w:r>
         <w:t>“)</w:t>
@@ -12756,125 +12650,82 @@
     <w:p>
       <w:pPr>
         <w:pStyle w:val="Beschriftung"/>
-        <w:spacing w:after="120" w:line="240" w:lineRule="auto"/>
-        <w:rPr>
-          <w:b/>
-        </w:rPr>
-      </w:pPr>
-      <w:bookmarkStart w:id="54" w:name="_Ref445907730"/>
-      <w:bookmarkStart w:id="55" w:name="_Toc448149315"/>
-      <w:r>
-        <w:rPr>
-          <w:b/>
-        </w:rPr>
+      </w:pPr>
+      <w:bookmarkStart w:id="53" w:name="_Ref445907730"/>
+      <w:bookmarkStart w:id="54" w:name="_Toc450314440"/>
+      <w:r>
         <w:t xml:space="preserve">Abbildung </w:t>
       </w:r>
-      <w:r>
-        <w:rPr>
-          <w:b/>
-        </w:rPr>
-        <w:fldChar w:fldCharType="begin"/>
-      </w:r>
-      <w:r>
-        <w:rPr>
-          <w:b/>
-        </w:rPr>
-        <w:instrText xml:space="preserve"> STYLEREF 1 \s </w:instrText>
-      </w:r>
-      <w:r>
-        <w:rPr>
-          <w:b/>
-        </w:rPr>
-        <w:fldChar w:fldCharType="separate"/>
-      </w:r>
-      <w:r>
-        <w:rPr>
-          <w:b/>
-          <w:noProof/>
-        </w:rPr>
-        <w:t>2</w:t>
-      </w:r>
-      <w:r>
-        <w:rPr>
-          <w:b/>
-        </w:rPr>
-        <w:fldChar w:fldCharType="end"/>
-      </w:r>
-      <w:r>
-        <w:rPr>
-          <w:b/>
-        </w:rPr>
+      <w:fldSimple w:instr=" STYLEREF 1 \s ">
+        <w:r>
+          <w:t>2</w:t>
+        </w:r>
+      </w:fldSimple>
+      <w:r>
         <w:t>.</w:t>
       </w:r>
-      <w:r>
-        <w:rPr>
-          <w:b/>
-        </w:rPr>
-        <w:fldChar w:fldCharType="begin"/>
-      </w:r>
-      <w:r>
-        <w:rPr>
-          <w:b/>
-        </w:rPr>
-        <w:instrText xml:space="preserve"> SEQ Abbildung \* ARABIC \s 1 </w:instrText>
-      </w:r>
-      <w:r>
-        <w:rPr>
-          <w:b/>
-        </w:rPr>
-        <w:fldChar w:fldCharType="separate"/>
-      </w:r>
-      <w:r>
-        <w:rPr>
-          <w:b/>
-          <w:noProof/>
-        </w:rPr>
-        <w:t>4</w:t>
-      </w:r>
-      <w:r>
-        <w:rPr>
-          <w:b/>
-        </w:rPr>
-        <w:fldChar w:fldCharType="end"/>
+      <w:fldSimple w:instr=" SEQ Abbildung \* ARABIC \s 1 ">
+        <w:r>
+          <w:t>4</w:t>
+        </w:r>
+      </w:fldSimple>
+      <w:bookmarkEnd w:id="53"/>
+      <w:r>
+        <w:t>: Überblick ITIL</w:t>
       </w:r>
       <w:bookmarkEnd w:id="54"/>
-      <w:r>
-        <w:rPr>
-          <w:b/>
-        </w:rPr>
-        <w:t>: Überblick ITIL</w:t>
-      </w:r>
-      <w:bookmarkEnd w:id="55"/>
     </w:p>
     <w:p>
       <w:pPr>
         <w:pStyle w:val="Beschriftung"/>
-      </w:pPr>
-      <w:r>
+        <w:rPr>
+          <w:b w:val="0"/>
+        </w:rPr>
+      </w:pPr>
+      <w:r>
+        <w:rPr>
+          <w:b w:val="0"/>
+        </w:rPr>
         <w:t xml:space="preserve">Quelle: in Anlehnung an </w:t>
       </w:r>
       <w:sdt>
         <w:sdtPr>
+          <w:rPr>
+            <w:b w:val="0"/>
+          </w:rPr>
           <w:id w:val="645795433"/>
           <w:citation/>
         </w:sdtPr>
         <w:sdtContent>
           <w:r>
+            <w:rPr>
+              <w:b w:val="0"/>
+            </w:rPr>
             <w:fldChar w:fldCharType="begin"/>
           </w:r>
           <w:r>
+            <w:rPr>
+              <w:b w:val="0"/>
+            </w:rPr>
             <w:instrText xml:space="preserve">CITATION AXE11 \p "S. 5" \l 1031 </w:instrText>
           </w:r>
           <w:r>
+            <w:rPr>
+              <w:b w:val="0"/>
+            </w:rPr>
             <w:fldChar w:fldCharType="separate"/>
           </w:r>
           <w:r>
             <w:rPr>
+              <w:b w:val="0"/>
               <w:noProof/>
             </w:rPr>
             <w:t>(AXELOS 2011, S. 5)</w:t>
           </w:r>
           <w:r>
+            <w:rPr>
+              <w:b w:val="0"/>
+            </w:rPr>
             <w:fldChar w:fldCharType="end"/>
           </w:r>
         </w:sdtContent>
@@ -13047,11 +12898,11 @@
       </w:r>
       <w:proofErr w:type="spellEnd"/>
       <w:r>
-        <w:t xml:space="preserve"> Manage</w:t>
+        <w:t xml:space="preserve"> Management aus ITIL findet sich in COBIT im Prozess „Managen der Abnahme und Über</w:t>
       </w:r>
       <w:r>
         <w:lastRenderedPageBreak/>
-        <w:t xml:space="preserve">ment aus ITIL findet sich in COBIT im Prozess „Managen der Abnahme und Überführung von Änderungen“ wieder </w:t>
+        <w:t xml:space="preserve">führung von Änderungen“ wieder </w:t>
       </w:r>
       <w:sdt>
         <w:sdtPr>
@@ -13156,12 +13007,12 @@
       <w:pPr>
         <w:pStyle w:val="berschrift1"/>
       </w:pPr>
-      <w:bookmarkStart w:id="56" w:name="_Toc449523752"/>
+      <w:bookmarkStart w:id="55" w:name="_Toc450314463"/>
       <w:r>
         <w:lastRenderedPageBreak/>
         <w:t>Risikotypen des Produktlebenszyklus</w:t>
       </w:r>
-      <w:bookmarkEnd w:id="56"/>
+      <w:bookmarkEnd w:id="55"/>
     </w:p>
     <w:p>
       <w:r>
@@ -13388,11 +13239,11 @@
       <w:pPr>
         <w:pStyle w:val="berschrift2"/>
       </w:pPr>
-      <w:bookmarkStart w:id="57" w:name="_Toc449523753"/>
+      <w:bookmarkStart w:id="56" w:name="_Toc450314464"/>
       <w:r>
         <w:t>Entwicklung</w:t>
       </w:r>
-      <w:bookmarkEnd w:id="57"/>
+      <w:bookmarkEnd w:id="56"/>
     </w:p>
     <w:p>
       <w:r>
@@ -14170,11 +14021,11 @@
       <w:pPr>
         <w:pStyle w:val="berschrift2"/>
       </w:pPr>
-      <w:bookmarkStart w:id="58" w:name="_Toc449523754"/>
+      <w:bookmarkStart w:id="57" w:name="_Toc450314465"/>
       <w:r>
         <w:t>Einführung</w:t>
       </w:r>
-      <w:bookmarkEnd w:id="58"/>
+      <w:bookmarkEnd w:id="57"/>
     </w:p>
     <w:p>
       <w:r>
@@ -14681,11 +14532,11 @@
       <w:pPr>
         <w:pStyle w:val="berschrift2"/>
       </w:pPr>
-      <w:bookmarkStart w:id="59" w:name="_Toc449523755"/>
+      <w:bookmarkStart w:id="58" w:name="_Toc450314466"/>
       <w:r>
         <w:t>Wachstum</w:t>
       </w:r>
-      <w:bookmarkEnd w:id="59"/>
+      <w:bookmarkEnd w:id="58"/>
     </w:p>
     <w:p>
       <w:r>
@@ -14968,12 +14819,12 @@
       <w:pPr>
         <w:pStyle w:val="berschrift2"/>
       </w:pPr>
-      <w:bookmarkStart w:id="60" w:name="_Toc449523756"/>
+      <w:bookmarkStart w:id="59" w:name="_Toc450314467"/>
       <w:r>
         <w:lastRenderedPageBreak/>
         <w:t>Reife</w:t>
       </w:r>
-      <w:bookmarkEnd w:id="60"/>
+      <w:bookmarkEnd w:id="59"/>
     </w:p>
     <w:p>
       <w:r>
@@ -15300,11 +15151,11 @@
       <w:pPr>
         <w:pStyle w:val="berschrift2"/>
       </w:pPr>
-      <w:bookmarkStart w:id="61" w:name="_Toc449523757"/>
+      <w:bookmarkStart w:id="60" w:name="_Toc450314468"/>
       <w:r>
         <w:t>Entsorgung</w:t>
       </w:r>
-      <w:bookmarkEnd w:id="61"/>
+      <w:bookmarkEnd w:id="60"/>
     </w:p>
     <w:p>
       <w:r>
@@ -15615,12 +15466,12 @@
       <w:pPr>
         <w:pStyle w:val="berschrift2"/>
       </w:pPr>
-      <w:bookmarkStart w:id="62" w:name="_Toc449523758"/>
+      <w:bookmarkStart w:id="61" w:name="_Toc450314469"/>
       <w:r>
         <w:lastRenderedPageBreak/>
         <w:t>Zusammenfassung der Risiken der einzelnen Phasen</w:t>
       </w:r>
-      <w:bookmarkEnd w:id="62"/>
+      <w:bookmarkEnd w:id="61"/>
     </w:p>
     <w:p>
       <w:pPr>
@@ -15721,8 +15572,8 @@
       <w:pPr>
         <w:pStyle w:val="berschrift1"/>
       </w:pPr>
-      <w:bookmarkStart w:id="63" w:name="_Toc449523759"/>
-      <w:commentRangeStart w:id="64"/>
+      <w:bookmarkStart w:id="62" w:name="_Toc450314470"/>
+      <w:commentRangeStart w:id="63"/>
       <w:r>
         <w:lastRenderedPageBreak/>
         <w:t>Prozesse</w:t>
@@ -15730,14 +15581,14 @@
       <w:r>
         <w:t xml:space="preserve"> </w:t>
       </w:r>
-      <w:commentRangeEnd w:id="64"/>
+      <w:commentRangeEnd w:id="63"/>
       <w:r>
         <w:rPr>
           <w:rStyle w:val="Kommentarzeichen"/>
           <w:b w:val="0"/>
           <w:kern w:val="0"/>
         </w:rPr>
-        <w:commentReference w:id="64"/>
+        <w:commentReference w:id="63"/>
       </w:r>
       <w:r>
         <w:t xml:space="preserve">des </w:t>
@@ -15748,7 +15599,7 @@
       <w:r>
         <w:t>s zum Umgang mit Risiken</w:t>
       </w:r>
-      <w:bookmarkEnd w:id="63"/>
+      <w:bookmarkEnd w:id="62"/>
     </w:p>
     <w:p>
       <w:r>
@@ -15790,7 +15641,7 @@
       <w:r>
         <w:t xml:space="preserve"> Hierfür werden als Basis die Prozesse der ITIL Service Transition betrachtet und um Aspekte aus der ISO/IEC 20000 Norm sowie aus dem IT-Referenzmodell COBIT ergänzt. </w:t>
       </w:r>
-      <w:bookmarkStart w:id="65" w:name="_Ref446516759"/>
+      <w:bookmarkStart w:id="64" w:name="_Ref446516759"/>
       <w:r>
         <w:t>D</w:t>
       </w:r>
@@ -15865,36 +15716,36 @@
       <w:pPr>
         <w:pStyle w:val="berschrift2"/>
       </w:pPr>
-      <w:bookmarkStart w:id="66" w:name="_Ref446517322"/>
-      <w:bookmarkStart w:id="67" w:name="_Toc449523760"/>
+      <w:bookmarkStart w:id="65" w:name="_Ref446517322"/>
+      <w:bookmarkStart w:id="66" w:name="_Toc450314471"/>
+      <w:bookmarkEnd w:id="64"/>
+      <w:r>
+        <w:t>T</w:t>
+      </w:r>
+      <w:r>
+        <w:t>r</w:t>
+      </w:r>
+      <w:r>
+        <w:t xml:space="preserve">ansition </w:t>
+      </w:r>
+      <w:proofErr w:type="spellStart"/>
+      <w:r>
+        <w:t>Planning</w:t>
+      </w:r>
+      <w:proofErr w:type="spellEnd"/>
+      <w:r>
+        <w:t xml:space="preserve"> </w:t>
+      </w:r>
+      <w:proofErr w:type="spellStart"/>
+      <w:r>
+        <w:t>and</w:t>
+      </w:r>
+      <w:proofErr w:type="spellEnd"/>
+      <w:r>
+        <w:t xml:space="preserve"> Support</w:t>
+      </w:r>
       <w:bookmarkEnd w:id="65"/>
-      <w:r>
-        <w:t>T</w:t>
-      </w:r>
-      <w:r>
-        <w:t>r</w:t>
-      </w:r>
-      <w:r>
-        <w:t xml:space="preserve">ansition </w:t>
-      </w:r>
-      <w:proofErr w:type="spellStart"/>
-      <w:r>
-        <w:t>Planning</w:t>
-      </w:r>
-      <w:proofErr w:type="spellEnd"/>
-      <w:r>
-        <w:t xml:space="preserve"> </w:t>
-      </w:r>
-      <w:proofErr w:type="spellStart"/>
-      <w:r>
-        <w:t>and</w:t>
-      </w:r>
-      <w:proofErr w:type="spellEnd"/>
-      <w:r>
-        <w:t xml:space="preserve"> Support</w:t>
-      </w:r>
       <w:bookmarkEnd w:id="66"/>
-      <w:bookmarkEnd w:id="67"/>
       <w:r>
         <w:rPr>
           <w:rStyle w:val="Kommentarzeichen"/>
@@ -16224,9 +16075,146 @@
       </w:r>
     </w:p>
     <w:p>
+      <w:commentRangeStart w:id="67"/>
+      <w:r>
+        <w:t>Einige dieser Aspekte sind relevant für die Konstruktion der Standardtypen, da sie je nach Produktlebenszyklusphase anders gestaltet werden sollten</w:t>
+      </w:r>
+      <w:commentRangeEnd w:id="67"/>
+      <w:r>
+        <w:rPr>
+          <w:rStyle w:val="Kommentarzeichen"/>
+        </w:rPr>
+        <w:commentReference w:id="67"/>
+      </w:r>
+      <w:r>
+        <w:t xml:space="preserve">. Von zentraler Bedeutung ist die Festlegung des </w:t>
+      </w:r>
+      <w:r>
+        <w:rPr>
+          <w:b/>
+        </w:rPr>
+        <w:t>Release-Zyklus</w:t>
+      </w:r>
+      <w:r>
+        <w:t>. Je größer der Abstand zwischen den Releases wi</w:t>
+      </w:r>
+      <w:r>
+        <w:t>rd, desto umfangreicher wird ein</w:t>
+      </w:r>
+      <w:r>
+        <w:t xml:space="preserve"> </w:t>
+      </w:r>
+      <w:r>
+        <w:t xml:space="preserve">einzelnes </w:t>
+      </w:r>
+      <w:r>
+        <w:t>Release hinsichtlich der umgesetzten Anforderungen und desto später kann das Feedback der Endkunden eingeholten werden</w:t>
+      </w:r>
+      <w:r>
+        <w:t xml:space="preserve"> – das Risiko einer Fehlentwicklung steigt</w:t>
+      </w:r>
+      <w:r>
+        <w:t xml:space="preserve"> (vgl. Kapitel 2.1).</w:t>
+      </w:r>
+      <w:r>
+        <w:t xml:space="preserve"> </w:t>
+      </w:r>
+      <w:r>
+        <w:t xml:space="preserve">Auch die Dauer bis eine notwendige Fehlerbehebung zur Verfügung gestellt werden kann </w:t>
+      </w:r>
+      <w:r>
+        <w:t>steigt und je nach Fehlerauswirkung sinkt die Kundenzufriedenheit bzw. entstehen erhöhte Prozesskosten. Der Testaufwand steigt aufgrund der größeren Komplexität ebenfalls sowie das Risiko einen Fehler zu übersehen und der Aufwand die Fehlerursache zu beheben</w:t>
+      </w:r>
+      <w:r>
+        <w:t xml:space="preserve">. Negativ </w:t>
+      </w:r>
+      <w:r>
+        <w:t>auf den zeitlichen Faktor wirkt</w:t>
+      </w:r>
+      <w:r>
+        <w:t xml:space="preserve"> sich </w:t>
+      </w:r>
+      <w:r>
+        <w:t>weiterhin</w:t>
+      </w:r>
+      <w:r>
+        <w:t xml:space="preserve"> der</w:t>
+      </w:r>
+      <w:r>
+        <w:t xml:space="preserve"> Asp</w:t>
+      </w:r>
+      <w:r>
+        <w:t>ekt der</w:t>
+      </w:r>
+      <w:r>
+        <w:t xml:space="preserve"> </w:t>
+      </w:r>
+      <w:r>
+        <w:rPr>
+          <w:b/>
+        </w:rPr>
+        <w:t>Rollen und Zuständigkeiten in den einzelnen Phasen</w:t>
+      </w:r>
+      <w:r>
+        <w:t>. Mit der Anzahl der beteiligten Personen an den Prüfungen und Freigaben steigt die Dauer bis zur Freigabe aufgrund von Wartezeiten, in denen niemand aktiv daran arbeitet</w:t>
+      </w:r>
+      <w:r>
+        <w:t xml:space="preserve">. </w:t>
+      </w:r>
       <w:commentRangeStart w:id="68"/>
       <w:r>
-        <w:t>Einige dieser Aspekte sind relevant für die Konstruktion der Standardtypen, da sie je nach Produktlebenszyklusphase anders gestaltet werden sollten</w:t>
+        <w:t>Typischerweise bedeutet</w:t>
+      </w:r>
+      <w:r>
+        <w:t xml:space="preserve"> eine Aufteilung</w:t>
+      </w:r>
+      <w:r>
+        <w:t xml:space="preserve"> der Verantwortung</w:t>
+      </w:r>
+      <w:r>
+        <w:t>, dass eine einzelne</w:t>
+      </w:r>
+      <w:r>
+        <w:t xml:space="preserve"> Person eine größere Anzahl von</w:t>
+      </w:r>
+      <w:r>
+        <w:t xml:space="preserve"> Services betreuen muss, da sie nur für einen kleineren Verantwortungsbereich</w:t>
+      </w:r>
+      <w:r>
+        <w:t xml:space="preserve"> pro Service</w:t>
+      </w:r>
+      <w:r>
+        <w:t xml:space="preserve"> zuständig ist.</w:t>
+      </w:r>
+      <w:r>
+        <w:t xml:space="preserve"> </w:t>
+      </w:r>
+      <w:r>
+        <w:t>Dies führt bei jedem Aufgabenwechsel zu höheren</w:t>
+      </w:r>
+      <w:r>
+        <w:t xml:space="preserve"> Einarbeitungszeiten.</w:t>
+      </w:r>
+      <w:r>
+        <w:t xml:space="preserve"> Verstärkt wird dieser Effekt durch Verständnisprobleme</w:t>
+      </w:r>
+      <w:r>
+        <w:t xml:space="preserve"> und eine geringe Bindung zum Produkt</w:t>
+      </w:r>
+      <w:r>
+        <w:t>, welche in einer Ablehnung resultieren</w:t>
+      </w:r>
+      <w:r>
+        <w:t xml:space="preserve"> und zu geringer Motivation führen</w:t>
+      </w:r>
+      <w:r>
+        <w:t xml:space="preserve"> können</w:t>
+      </w:r>
+      <w:r>
+        <w:t>.</w:t>
+      </w:r>
+      <w:r>
+        <w:t xml:space="preserve"> </w:t>
       </w:r>
       <w:commentRangeEnd w:id="68"/>
       <w:r>
@@ -16236,259 +16224,122 @@
         <w:commentReference w:id="68"/>
       </w:r>
       <w:r>
-        <w:t xml:space="preserve">. Von zentraler Bedeutung ist die Festlegung des </w:t>
-      </w:r>
+        <w:t>Der Faktor der</w:t>
+      </w:r>
+      <w:r>
+        <w:t xml:space="preserve"> </w:t>
+      </w:r>
+      <w:commentRangeStart w:id="69"/>
       <w:r>
         <w:rPr>
           <w:b/>
         </w:rPr>
+        <w:t>Kriterien</w:t>
+      </w:r>
+      <w:commentRangeEnd w:id="69"/>
+      <w:r>
+        <w:rPr>
+          <w:rStyle w:val="Kommentarzeichen"/>
+        </w:rPr>
+        <w:commentReference w:id="69"/>
+      </w:r>
+      <w:r>
+        <w:rPr>
+          <w:b/>
+        </w:rPr>
+        <w:t xml:space="preserve"> und </w:t>
+      </w:r>
+      <w:r>
+        <w:rPr>
+          <w:b/>
+        </w:rPr>
+        <w:t>Berechtigungen zur Freigabe</w:t>
+      </w:r>
+      <w:r>
+        <w:t xml:space="preserve"> </w:t>
+      </w:r>
+      <w:r>
+        <w:t>ist</w:t>
+      </w:r>
+      <w:r>
+        <w:t xml:space="preserve"> </w:t>
+      </w:r>
+      <w:r>
+        <w:t xml:space="preserve">direkt </w:t>
+      </w:r>
+      <w:r>
+        <w:t>abhängig von den entsprechenden Rollen</w:t>
+      </w:r>
+      <w:r>
+        <w:t xml:space="preserve"> und wird somit nicht gesondert betrachtet. </w:t>
+      </w:r>
+      <w:r>
+        <w:t xml:space="preserve">Ein positiver Aspekt der die Durchlaufzeit begünstigt ist die </w:t>
+      </w:r>
+      <w:r>
+        <w:rPr>
+          <w:b/>
+        </w:rPr>
+        <w:t>Automatisierung</w:t>
+      </w:r>
+      <w:r>
+        <w:t xml:space="preserve"> von</w:t>
+      </w:r>
+      <w:r>
+        <w:t xml:space="preserve"> Tätigkeiten. Dieser steht </w:t>
+      </w:r>
+      <w:r>
+        <w:t>eng mit dem Release-Zyklus in Verbindung, denn bei einer kurzen Durchlaufzeit und häufiger Wiederholung ist eine Automation unabdingba</w:t>
+      </w:r>
+      <w:r>
+        <w:t>r. Bei wenigen Releases mit</w:t>
+      </w:r>
+      <w:r>
+        <w:t xml:space="preserve"> größerem Veränderungsumfang und daraus resultierenden größeren Anpassungsbedarfen der Automatisierung ist diese </w:t>
+      </w:r>
+      <w:r>
+        <w:t xml:space="preserve">wiederum </w:t>
+      </w:r>
+      <w:r>
+        <w:t>zu überdenken.</w:t>
+      </w:r>
+      <w:r>
+        <w:t xml:space="preserve"> Daher wird die Automatisierung nich</w:t>
+      </w:r>
+      <w:r>
+        <w:t xml:space="preserve">t als einzelner Faktor, sondern </w:t>
+      </w:r>
+      <w:r>
+        <w:t>in Abhängigkeit vom Release-Zyklus gewertet.</w:t>
+      </w:r>
+      <w:r>
+        <w:t xml:space="preserve"> Zusammenfassend </w:t>
+      </w:r>
+      <w:r>
+        <w:t>sind für den TPS-Prozess</w:t>
+      </w:r>
+      <w:r>
+        <w:t xml:space="preserve"> die Aspekte des </w:t>
+      </w:r>
+      <w:r>
+        <w:rPr>
+          <w:b/>
+        </w:rPr>
         <w:t>Release-Zyklus</w:t>
       </w:r>
       <w:r>
-        <w:t>. Je größer der Abstand zwischen den Releases wi</w:t>
-      </w:r>
-      <w:r>
-        <w:t>rd, desto umfangreicher wird ein</w:t>
-      </w:r>
-      <w:r>
-        <w:t xml:space="preserve"> </w:t>
-      </w:r>
-      <w:r>
-        <w:t xml:space="preserve">einzelnes </w:t>
-      </w:r>
-      <w:r>
-        <w:t>Release hinsichtlich der umgesetzten Anforderungen und desto später kann das Feedback der Endkunden eingeholten werden</w:t>
-      </w:r>
-      <w:r>
-        <w:t xml:space="preserve"> – das Risiko einer Fehlentwicklung steigt</w:t>
-      </w:r>
-      <w:r>
-        <w:t xml:space="preserve"> (vgl. Kapitel 2.1).</w:t>
-      </w:r>
-      <w:r>
-        <w:t xml:space="preserve"> </w:t>
-      </w:r>
-      <w:r>
-        <w:t xml:space="preserve">Auch die Dauer bis eine notwendige Fehlerbehebung zur Verfügung gestellt werden kann </w:t>
-      </w:r>
-      <w:r>
-        <w:t>steigt und je nach Fehlerauswirkung sinkt die Kundenzufriedenheit bzw. entstehen erhöhte Prozesskosten. Der Testaufwand steigt aufgrund der größeren Komplexität ebenfalls sowie das Risiko einen Fehler zu übersehen und der Aufwand die Fehlerursache zu beheben</w:t>
-      </w:r>
-      <w:r>
-        <w:t xml:space="preserve">. Negativ </w:t>
-      </w:r>
-      <w:r>
-        <w:t>auf den zeitlichen Faktor wirkt</w:t>
-      </w:r>
-      <w:r>
-        <w:t xml:space="preserve"> sich </w:t>
-      </w:r>
-      <w:r>
-        <w:t>weiterhin</w:t>
-      </w:r>
-      <w:r>
-        <w:t xml:space="preserve"> der</w:t>
-      </w:r>
-      <w:r>
-        <w:t xml:space="preserve"> Asp</w:t>
-      </w:r>
-      <w:r>
-        <w:t>ekt der</w:t>
-      </w:r>
-      <w:r>
-        <w:t xml:space="preserve"> </w:t>
+        <w:t xml:space="preserve"> sowie der </w:t>
       </w:r>
       <w:r>
         <w:rPr>
           <w:b/>
         </w:rPr>
-        <w:t>Rollen und Zuständigkeiten in den einzelnen Phasen</w:t>
-      </w:r>
-      <w:r>
-        <w:t>. Mit der Anzahl der beteiligten Personen an den Prüfungen und Freigaben steigt die Dauer bis zur Freigabe aufgrund von Wartezeiten, in denen niemand aktiv daran arbeitet</w:t>
-      </w:r>
-      <w:r>
-        <w:t xml:space="preserve">. </w:t>
-      </w:r>
-      <w:commentRangeStart w:id="69"/>
-      <w:r>
-        <w:t>Typischerweise bedeutet</w:t>
-      </w:r>
-      <w:r>
-        <w:t xml:space="preserve"> eine Aufteilung</w:t>
-      </w:r>
-      <w:r>
-        <w:t xml:space="preserve"> der Verantwortung</w:t>
-      </w:r>
-      <w:r>
-        <w:t>, dass eine einzelne</w:t>
-      </w:r>
-      <w:r>
-        <w:t xml:space="preserve"> Person eine größere Anzahl von</w:t>
-      </w:r>
-      <w:r>
-        <w:t xml:space="preserve"> Services betreuen muss, da sie nur für einen kleineren Verantwortungsbereich</w:t>
-      </w:r>
-      <w:r>
-        <w:t xml:space="preserve"> pro Service</w:t>
-      </w:r>
-      <w:r>
-        <w:t xml:space="preserve"> zuständig ist.</w:t>
-      </w:r>
-      <w:r>
-        <w:t xml:space="preserve"> </w:t>
-      </w:r>
-      <w:r>
-        <w:t>Dies führt bei jedem Aufgabenwechsel zu höheren</w:t>
-      </w:r>
-      <w:r>
-        <w:t xml:space="preserve"> Einarbeitungszeiten.</w:t>
-      </w:r>
-      <w:r>
-        <w:t xml:space="preserve"> Verstärkt wird dieser Effekt durch Verständnisprobleme</w:t>
-      </w:r>
-      <w:r>
-        <w:t xml:space="preserve"> und eine geringe Bindung zum Produkt</w:t>
-      </w:r>
-      <w:r>
-        <w:t>, welche in einer Ablehnung resultieren</w:t>
-      </w:r>
-      <w:r>
-        <w:t xml:space="preserve"> und zu geringer Motivation führen</w:t>
-      </w:r>
-      <w:r>
-        <w:t xml:space="preserve"> können</w:t>
-      </w:r>
-      <w:r>
-        <w:t>.</w:t>
-      </w:r>
-      <w:r>
-        <w:t xml:space="preserve"> </w:t>
-      </w:r>
-      <w:commentRangeEnd w:id="69"/>
-      <w:r>
-        <w:rPr>
-          <w:rStyle w:val="Kommentarzeichen"/>
-        </w:rPr>
-        <w:commentReference w:id="69"/>
-      </w:r>
-      <w:r>
-        <w:t>Der Faktor der</w:t>
-      </w:r>
-      <w:r>
-        <w:t xml:space="preserve"> </w:t>
-      </w:r>
-      <w:commentRangeStart w:id="70"/>
+        <w:t>Freigabe</w:t>
+      </w:r>
       <w:r>
         <w:rPr>
           <w:b/>
         </w:rPr>
-        <w:t>Kriterien</w:t>
-      </w:r>
-      <w:commentRangeEnd w:id="70"/>
-      <w:r>
-        <w:rPr>
-          <w:rStyle w:val="Kommentarzeichen"/>
-        </w:rPr>
-        <w:commentReference w:id="70"/>
-      </w:r>
-      <w:r>
-        <w:rPr>
-          <w:b/>
-        </w:rPr>
-        <w:t xml:space="preserve"> und </w:t>
-      </w:r>
-      <w:r>
-        <w:rPr>
-          <w:b/>
-        </w:rPr>
-        <w:t>Berechtigungen zur Freigabe</w:t>
-      </w:r>
-      <w:r>
-        <w:t xml:space="preserve"> </w:t>
-      </w:r>
-      <w:r>
-        <w:t>ist</w:t>
-      </w:r>
-      <w:r>
-        <w:t xml:space="preserve"> </w:t>
-      </w:r>
-      <w:r>
-        <w:t xml:space="preserve">direkt </w:t>
-      </w:r>
-      <w:r>
-        <w:t>abhängig von den entsprechenden Rollen</w:t>
-      </w:r>
-      <w:r>
-        <w:t xml:space="preserve"> und wird somit nicht gesondert betrachtet. </w:t>
-      </w:r>
-      <w:r>
-        <w:t xml:space="preserve">Ein positiver Aspekt der die Durchlaufzeit begünstigt ist die </w:t>
-      </w:r>
-      <w:r>
-        <w:rPr>
-          <w:b/>
-        </w:rPr>
-        <w:t>Automatisierung</w:t>
-      </w:r>
-      <w:r>
-        <w:t xml:space="preserve"> von</w:t>
-      </w:r>
-      <w:r>
-        <w:t xml:space="preserve"> Tätigkeiten. Dieser steht </w:t>
-      </w:r>
-      <w:r>
-        <w:t>eng mit dem Release-Zyklus in Verbindung, denn bei einer kurzen Durchlaufzeit und häufiger Wiederholung ist eine Automation unabdingba</w:t>
-      </w:r>
-      <w:r>
-        <w:t>r. Bei wenigen Releases mit</w:t>
-      </w:r>
-      <w:r>
-        <w:t xml:space="preserve"> größerem Veränderungsumfang und daraus resultierenden größeren Anpassungsbedarfen der Automatisierung ist diese </w:t>
-      </w:r>
-      <w:r>
-        <w:t xml:space="preserve">wiederum </w:t>
-      </w:r>
-      <w:r>
-        <w:t>zu überdenken.</w:t>
-      </w:r>
-      <w:r>
-        <w:t xml:space="preserve"> Daher wird die Automatisierung nich</w:t>
-      </w:r>
-      <w:r>
-        <w:t xml:space="preserve">t als einzelner Faktor, sondern </w:t>
-      </w:r>
-      <w:r>
-        <w:t>in Abhängigkeit vom Release-Zyklus gewertet.</w:t>
-      </w:r>
-      <w:r>
-        <w:t xml:space="preserve"> Zusammenfassend </w:t>
-      </w:r>
-      <w:r>
-        <w:t>sind für den TPS-Prozess</w:t>
-      </w:r>
-      <w:r>
-        <w:t xml:space="preserve"> die Aspekte des </w:t>
-      </w:r>
-      <w:r>
-        <w:rPr>
-          <w:b/>
-        </w:rPr>
-        <w:t>Release-Zyklus</w:t>
-      </w:r>
-      <w:r>
-        <w:t xml:space="preserve"> sowie der </w:t>
-      </w:r>
-      <w:r>
-        <w:rPr>
-          <w:b/>
-        </w:rPr>
-        <w:t>Freigabe</w:t>
-      </w:r>
-      <w:r>
-        <w:rPr>
-          <w:b/>
-        </w:rPr>
         <w:t>rollen</w:t>
       </w:r>
       <w:r>
@@ -16499,12 +16350,12 @@
       <w:pPr>
         <w:pStyle w:val="berschrift2"/>
       </w:pPr>
-      <w:bookmarkStart w:id="71" w:name="_Toc449523761"/>
+      <w:bookmarkStart w:id="70" w:name="_Toc450314472"/>
       <w:r>
         <w:lastRenderedPageBreak/>
         <w:t>Change Management</w:t>
       </w:r>
-      <w:bookmarkEnd w:id="71"/>
+      <w:bookmarkEnd w:id="70"/>
     </w:p>
     <w:p>
       <w:r>
@@ -17802,7 +17653,7 @@
       <w:pPr>
         <w:pStyle w:val="berschrift2"/>
       </w:pPr>
-      <w:bookmarkStart w:id="72" w:name="_Toc449523762"/>
+      <w:bookmarkStart w:id="71" w:name="_Toc450314473"/>
       <w:r>
         <w:t xml:space="preserve">Service Asset </w:t>
       </w:r>
@@ -17822,7 +17673,7 @@
       <w:r>
         <w:t xml:space="preserve"> Management</w:t>
       </w:r>
-      <w:bookmarkEnd w:id="72"/>
+      <w:bookmarkEnd w:id="71"/>
     </w:p>
     <w:p>
       <w:r>
@@ -18260,8 +18111,8 @@
       <w:pPr>
         <w:pStyle w:val="berschrift2"/>
       </w:pPr>
-      <w:bookmarkStart w:id="73" w:name="_Ref449366923"/>
-      <w:bookmarkStart w:id="74" w:name="_Toc449523763"/>
+      <w:bookmarkStart w:id="72" w:name="_Ref449366923"/>
+      <w:bookmarkStart w:id="73" w:name="_Toc450314474"/>
       <w:r>
         <w:t xml:space="preserve">Release </w:t>
       </w:r>
@@ -18281,8 +18132,8 @@
       <w:r>
         <w:t xml:space="preserve"> Management</w:t>
       </w:r>
+      <w:bookmarkEnd w:id="72"/>
       <w:bookmarkEnd w:id="73"/>
-      <w:bookmarkEnd w:id="74"/>
     </w:p>
     <w:p>
       <w:r>
@@ -19487,7 +19338,7 @@
       <w:pPr>
         <w:pStyle w:val="berschrift2"/>
       </w:pPr>
-      <w:bookmarkStart w:id="75" w:name="_Toc449523764"/>
+      <w:bookmarkStart w:id="74" w:name="_Toc450314475"/>
       <w:r>
         <w:t xml:space="preserve">Service Validation </w:t>
       </w:r>
@@ -19503,7 +19354,7 @@
       <w:r>
         <w:t>Testing</w:t>
       </w:r>
-      <w:bookmarkEnd w:id="75"/>
+      <w:bookmarkEnd w:id="74"/>
       <w:proofErr w:type="spellEnd"/>
     </w:p>
     <w:p>
@@ -19761,7 +19612,7 @@
           <w:numId w:val="33"/>
         </w:numPr>
       </w:pPr>
-      <w:commentRangeStart w:id="76"/>
+      <w:commentRangeStart w:id="75"/>
       <w:r>
         <w:t>An der Testdurchführung sollen auch Nutzer und andere Stakeholder beteiligt werden.</w:t>
       </w:r>
@@ -19790,14 +19641,14 @@
         <w:t>Automatisierung der notwendigen Tätigkeiten bei komplexen und kritischen Systemen sowie bei tendenziell zeitkritischen Releases.</w:t>
       </w:r>
     </w:p>
-    <w:commentRangeEnd w:id="76"/>
+    <w:commentRangeEnd w:id="75"/>
     <w:p>
       <w:r>
         <w:rPr>
           <w:rStyle w:val="Kommentarzeichen"/>
         </w:rPr>
         <w:lastRenderedPageBreak/>
-        <w:commentReference w:id="76"/>
+        <w:commentReference w:id="75"/>
       </w:r>
       <w:r>
         <w:t xml:space="preserve">Die </w:t>
@@ -19931,38 +19782,308 @@
         <w:t xml:space="preserve"> </w:t>
       </w:r>
       <w:r>
-        <w:t xml:space="preserve">ist besonders bei Services mit einem hohen Qualitäts- und Zeitrisiko aber auch im Hinblick auf die Kosten relevant. Durch die frühzeitige Einbindung wird vermieden dass die Testaktivitäten, welche gewöhnlicher weise bei einem wasserfallmodellbasierten Projektvorgehen am Ende stehen, aufgrund von Verzögerungen in vorherigen Phasen reduziert werden oder ganz wegfallen. </w:t>
+        <w:t>ist besonders bei Services mit einem hohen Qualitäts- und Zeitrisiko aber auch im Hinblick auf die Kosten relevant. Durch die frühzeitige Einbindung wird vermieden dass die Testaktivitäten, welche gewöhnlicher weise bei einem wasserfallmodellbasierten Projektvorgehen am Ende stehen, aufgrund von Verzögerungen in vorherigen Phasen reduziert werden oder ganz wegfallen</w:t>
+      </w:r>
+      <w:sdt>
+        <w:sdtPr>
+          <w:id w:val="1971474556"/>
+          <w:citation/>
+        </w:sdtPr>
+        <w:sdtContent>
+          <w:r>
+            <w:fldChar w:fldCharType="begin"/>
+          </w:r>
+          <w:r>
+            <w:instrText xml:space="preserve">CITATION AXE11 \p "S. 174" \l 1031 </w:instrText>
+          </w:r>
+          <w:r>
+            <w:fldChar w:fldCharType="separate"/>
+          </w:r>
+          <w:r>
+            <w:rPr>
+              <w:noProof/>
+            </w:rPr>
+            <w:t xml:space="preserve"> (AXELOS 2011, S. 174)</w:t>
+          </w:r>
+          <w:r>
+            <w:fldChar w:fldCharType="end"/>
+          </w:r>
+        </w:sdtContent>
+      </w:sdt>
+      <w:r>
+        <w:t xml:space="preserve">. </w:t>
       </w:r>
       <w:r>
         <w:t xml:space="preserve">Dies kann sich dramatisch auf die Qualität auswirken, da der Endnutzer zum Tester des Releases wird. </w:t>
       </w:r>
       <w:r>
-        <w:t>Zeitlich ist die frühzeitige Integration dann wichtig, falls in einer späten Phase im Projekt</w:t>
-      </w:r>
-      <w:r>
-        <w:t xml:space="preserve"> oder im Wirkbe</w:t>
+        <w:t xml:space="preserve">Zeitlich ist die frühzeitige Integration dann wichtig, falls in einer späten Phase im </w:t>
       </w:r>
       <w:r>
         <w:lastRenderedPageBreak/>
-        <w:t>trieb</w:t>
-      </w:r>
-      <w:r>
-        <w:t xml:space="preserve"> ein Fehler gefunden wurde, der zu Beginn des Projekts gemacht wurde und ggf. einen kompletten Neubeginn erfordert. Solch eine Situation bedeutet dann natürlich auch erhöhte Kosten. Der Zusammenhang zwischen den Kosten zur Fehlerbehebung und dem Zeitpunkt der Fehlerentdeckung relativ zur Projektphase wird in </w:t>
-      </w:r>
-      <w:commentRangeStart w:id="77"/>
-      <w:r>
-        <w:t xml:space="preserve">Abbildung XYZ </w:t>
-      </w:r>
-      <w:commentRangeEnd w:id="77"/>
-      <w:r>
-        <w:rPr>
-          <w:rStyle w:val="Kommentarzeichen"/>
-        </w:rPr>
-        <w:commentReference w:id="77"/>
-      </w:r>
-      <w:r>
-        <w:t>zur Verdeutlichung dieses Sachverhalts dargestellt:</w:t>
-      </w:r>
+        <w:t>Projekt</w:t>
+      </w:r>
+      <w:r>
+        <w:t xml:space="preserve"> oder im Wirkbetrieb</w:t>
+      </w:r>
+      <w:r>
+        <w:t xml:space="preserve"> ein Fehler gefunden wurde, der zu Beginn des Projekts gemacht wurde und ggf. einen kompletten Neubeginn</w:t>
+      </w:r>
+      <w:r>
+        <w:t xml:space="preserve"> der Arbeiten</w:t>
+      </w:r>
+      <w:r>
+        <w:t xml:space="preserve"> erfordert. Solch eine Situation bedeutet dann natürlich auch erhöhte Kosten</w:t>
+      </w:r>
+      <w:sdt>
+        <w:sdtPr>
+          <w:id w:val="-396368903"/>
+          <w:citation/>
+        </w:sdtPr>
+        <w:sdtContent>
+          <w:r>
+            <w:fldChar w:fldCharType="begin"/>
+          </w:r>
+          <w:r>
+            <w:instrText xml:space="preserve">CITATION Len06 \p "S. 143 f." \l 1031 </w:instrText>
+          </w:r>
+          <w:r>
+            <w:fldChar w:fldCharType="separate"/>
+          </w:r>
+          <w:r>
+            <w:rPr>
+              <w:noProof/>
+            </w:rPr>
+            <w:t xml:space="preserve"> (Lennertz 2006, S. 143 f.)</w:t>
+          </w:r>
+          <w:r>
+            <w:fldChar w:fldCharType="end"/>
+          </w:r>
+        </w:sdtContent>
+      </w:sdt>
+      <w:r>
+        <w:t>. Der Zusammenhang zwischen den Kosten zur Fehlerbehebung und dem Zeitpunkt der Fehlerentdeckung relativ zur Pr</w:t>
+      </w:r>
+      <w:r>
+        <w:t xml:space="preserve">ojektphase wird in </w:t>
+      </w:r>
+      <w:r>
+        <w:fldChar w:fldCharType="begin"/>
+      </w:r>
+      <w:r>
+        <w:instrText xml:space="preserve"> REF _Ref450314400 \h </w:instrText>
+      </w:r>
+      <w:r>
+        <w:fldChar w:fldCharType="separate"/>
+      </w:r>
+      <w:r>
+        <w:t xml:space="preserve">Abbildung </w:t>
+      </w:r>
+      <w:r>
+        <w:rPr>
+          <w:noProof/>
+        </w:rPr>
+        <w:t>4</w:t>
+      </w:r>
+      <w:r>
+        <w:t>.</w:t>
+      </w:r>
+      <w:r>
+        <w:rPr>
+          <w:noProof/>
+        </w:rPr>
+        <w:t>1</w:t>
+      </w:r>
+      <w:r>
+        <w:fldChar w:fldCharType="end"/>
+      </w:r>
+      <w:r>
+        <w:t xml:space="preserve"> zur Verdeutlichung </w:t>
+      </w:r>
+      <w:r>
+        <w:t>dieses Sachverhalts dargestellt. In der Literatur gibt es jedoch auch kritische Stimmen, die diesen Zusammenhang aufgrund mangelhafter empirischer Nachweise</w:t>
+      </w:r>
+      <w:r>
+        <w:t xml:space="preserve"> in Frage stellen und als reine ideologische Auffassung bewerten</w:t>
+      </w:r>
+      <w:sdt>
+        <w:sdtPr>
+          <w:id w:val="-1757588865"/>
+          <w:citation/>
+        </w:sdtPr>
+        <w:sdtContent>
+          <w:r>
+            <w:fldChar w:fldCharType="begin"/>
+          </w:r>
+          <w:r>
+            <w:instrText xml:space="preserve">CITATION Bos15 \p "S. 87 ff." \l 1031 </w:instrText>
+          </w:r>
+          <w:r>
+            <w:fldChar w:fldCharType="separate"/>
+          </w:r>
+          <w:r>
+            <w:rPr>
+              <w:noProof/>
+            </w:rPr>
+            <w:t xml:space="preserve"> (Bossavit 2015, S. 87 ff.)</w:t>
+          </w:r>
+          <w:r>
+            <w:fldChar w:fldCharType="end"/>
+          </w:r>
+        </w:sdtContent>
+      </w:sdt>
+      <w:r>
+        <w:t xml:space="preserve">. Unabhängig </w:t>
+      </w:r>
+      <w:r>
+        <w:t>von konkreten Verhältniswerten</w:t>
+      </w:r>
+      <w:r>
+        <w:t xml:space="preserve"> scheint der generelle Zusammenhang logisch, da die textuelle Fehlerbehebung durch eine Prüfung der Anforderungsdefinition wesentlich kürzer scheint</w:t>
+      </w:r>
+      <w:r>
+        <w:t>,</w:t>
+      </w:r>
+      <w:r>
+        <w:t xml:space="preserve"> als die Fehlerbehebung im produktiven System, welche ggf. Architektur- oder Technologieveränderungen bedingt und alle durchgeführten </w:t>
+      </w:r>
+      <w:r>
+        <w:t xml:space="preserve">Aktivitäten wie z. B. </w:t>
+      </w:r>
+      <w:r>
+        <w:t>Tests erneut nach sich zieht</w:t>
+      </w:r>
+      <w:r>
+        <w:t xml:space="preserve"> sowie möglicherweise Umsatzverlust oder Entschädigungszahlungen bedeutet</w:t>
+      </w:r>
+      <w:r>
+        <w:t>.</w:t>
+      </w:r>
+    </w:p>
+    <w:p>
+      <w:pPr>
+        <w:keepNext/>
+      </w:pPr>
+      <w:r>
+        <w:rPr>
+          <w:noProof/>
+        </w:rPr>
+        <w:drawing>
+          <wp:inline distT="0" distB="0" distL="0" distR="0" wp14:anchorId="56060FF7" wp14:editId="00E91158">
+            <wp:extent cx="5120640" cy="3139440"/>
+            <wp:effectExtent l="0" t="0" r="0" b="10160"/>
+            <wp:docPr id="6" name="Bild 6"/>
+            <wp:cNvGraphicFramePr>
+              <a:graphicFrameLocks xmlns:a="http://schemas.openxmlformats.org/drawingml/2006/main" noChangeAspect="1"/>
+            </wp:cNvGraphicFramePr>
+            <a:graphic xmlns:a="http://schemas.openxmlformats.org/drawingml/2006/main">
+              <a:graphicData uri="http://schemas.openxmlformats.org/drawingml/2006/picture">
+                <pic:pic xmlns:pic="http://schemas.openxmlformats.org/drawingml/2006/picture">
+                  <pic:nvPicPr>
+                    <pic:cNvPr id="6" name="4_1_Fehlerbehebung.png"/>
+                    <pic:cNvPicPr/>
+                  </pic:nvPicPr>
+                  <pic:blipFill>
+                    <a:blip r:embed="rId26">
+                      <a:extLst>
+                        <a:ext uri="{28A0092B-C50C-407E-A947-70E740481C1C}">
+                          <a14:useLocalDpi xmlns:a14="http://schemas.microsoft.com/office/drawing/2010/main" val="0"/>
+                        </a:ext>
+                      </a:extLst>
+                    </a:blip>
+                    <a:stretch>
+                      <a:fillRect/>
+                    </a:stretch>
+                  </pic:blipFill>
+                  <pic:spPr>
+                    <a:xfrm>
+                      <a:off x="0" y="0"/>
+                      <a:ext cx="5120640" cy="3139440"/>
+                    </a:xfrm>
+                    <a:prstGeom prst="rect">
+                      <a:avLst/>
+                    </a:prstGeom>
+                  </pic:spPr>
+                </pic:pic>
+              </a:graphicData>
+            </a:graphic>
+          </wp:inline>
+        </w:drawing>
+      </w:r>
+    </w:p>
+    <w:p>
+      <w:pPr>
+        <w:pStyle w:val="Beschriftung"/>
+      </w:pPr>
+      <w:bookmarkStart w:id="76" w:name="_Ref450314400"/>
+      <w:bookmarkStart w:id="77" w:name="_Toc450314441"/>
+      <w:r>
+        <w:t xml:space="preserve">Abbildung </w:t>
+      </w:r>
+      <w:fldSimple w:instr=" STYLEREF 1 \s ">
+        <w:r>
+          <w:rPr>
+            <w:noProof/>
+          </w:rPr>
+          <w:t>4</w:t>
+        </w:r>
+      </w:fldSimple>
+      <w:r>
+        <w:t>.</w:t>
+      </w:r>
+      <w:fldSimple w:instr=" SEQ Abbildung \* ARABIC \s 1 ">
+        <w:r>
+          <w:rPr>
+            <w:noProof/>
+          </w:rPr>
+          <w:t>1</w:t>
+        </w:r>
+      </w:fldSimple>
+      <w:bookmarkEnd w:id="76"/>
+      <w:r>
+        <w:t>: Fehlerbehebungskosten</w:t>
+      </w:r>
+      <w:bookmarkEnd w:id="77"/>
+    </w:p>
+    <w:p>
+      <w:pPr>
+        <w:jc w:val="center"/>
+      </w:pPr>
+      <w:r>
+        <w:t xml:space="preserve">Quelle: </w:t>
+      </w:r>
+      <w:r>
+        <w:t>in Anlehnung an</w:t>
+      </w:r>
+      <w:r>
+        <w:t xml:space="preserve"> </w:t>
+      </w:r>
+      <w:sdt>
+        <w:sdtPr>
+          <w:id w:val="1240291551"/>
+          <w:citation/>
+        </w:sdtPr>
+        <w:sdtContent>
+          <w:r>
+            <w:fldChar w:fldCharType="begin"/>
+          </w:r>
+          <w:r>
+            <w:instrText xml:space="preserve">CITATION Boe76 \p "S. 1228" \l 1031 </w:instrText>
+          </w:r>
+          <w:r>
+            <w:fldChar w:fldCharType="separate"/>
+          </w:r>
+          <w:r>
+            <w:rPr>
+              <w:noProof/>
+            </w:rPr>
+            <w:t>(Boehm 1976, S. 1228)</w:t>
+          </w:r>
+          <w:r>
+            <w:fldChar w:fldCharType="end"/>
+          </w:r>
+        </w:sdtContent>
+      </w:sdt>
     </w:p>
     <w:p>
       <w:r>
@@ -19981,6 +20102,7 @@
     <w:p>
       <w:commentRangeStart w:id="78"/>
       <w:r>
+        <w:lastRenderedPageBreak/>
         <w:t>Die Testdurchführung ist weiterhin von verschiedenen Faktoren abhängig</w:t>
       </w:r>
       <w:sdt>
@@ -20337,7 +20459,7 @@
       <w:pPr>
         <w:pStyle w:val="berschrift2"/>
       </w:pPr>
-      <w:bookmarkStart w:id="80" w:name="_Toc449523765"/>
+      <w:bookmarkStart w:id="80" w:name="_Toc450314476"/>
       <w:commentRangeEnd w:id="79"/>
       <w:r>
         <w:rPr>
@@ -20345,7 +20467,6 @@
           <w:b w:val="0"/>
           <w:kern w:val="0"/>
         </w:rPr>
-        <w:lastRenderedPageBreak/>
         <w:commentReference w:id="79"/>
       </w:r>
       <w:r>
@@ -20366,7 +20487,7 @@
       <w:pPr>
         <w:pStyle w:val="berschrift2"/>
       </w:pPr>
-      <w:bookmarkStart w:id="81" w:name="_Toc449523766"/>
+      <w:bookmarkStart w:id="81" w:name="_Toc450314477"/>
       <w:r>
         <w:t>Knowledge Management</w:t>
       </w:r>
@@ -20376,9 +20497,11 @@
       <w:pPr>
         <w:pStyle w:val="berschrift2"/>
       </w:pPr>
+      <w:bookmarkStart w:id="82" w:name="_Toc450314478"/>
       <w:r>
         <w:t>Zusammenfassung der Release-Management Faktoren zur Risikobehandlung</w:t>
       </w:r>
+      <w:bookmarkEnd w:id="82"/>
     </w:p>
     <w:tbl>
       <w:tblPr>
@@ -20458,7 +20581,7 @@
                 <w:highlight w:val="yellow"/>
               </w:rPr>
             </w:pPr>
-            <w:commentRangeStart w:id="82"/>
+            <w:commentRangeStart w:id="83"/>
             <w:r>
               <w:rPr>
                 <w:highlight w:val="yellow"/>
@@ -20501,12 +20624,12 @@
               </w:rPr>
               <w:t>Release-Zyklus</w:t>
             </w:r>
-            <w:commentRangeEnd w:id="82"/>
+            <w:commentRangeEnd w:id="83"/>
             <w:r>
               <w:rPr>
                 <w:rStyle w:val="Kommentarzeichen"/>
               </w:rPr>
-              <w:commentReference w:id="82"/>
+              <w:commentReference w:id="83"/>
             </w:r>
           </w:p>
         </w:tc>
@@ -20526,6 +20649,7 @@
               <w:rPr>
                 <w:highlight w:val="yellow"/>
               </w:rPr>
+              <w:lastRenderedPageBreak/>
               <w:t>CHM</w:t>
             </w:r>
           </w:p>
@@ -20643,6 +20767,7 @@
                 <w:highlight w:val="yellow"/>
               </w:rPr>
             </w:pPr>
+            <w:bookmarkStart w:id="84" w:name="_GoBack"/>
             <w:r>
               <w:rPr>
                 <w:highlight w:val="yellow"/>
@@ -20736,6 +20861,7 @@
           </w:p>
         </w:tc>
       </w:tr>
+      <w:bookmarkEnd w:id="84"/>
       <w:tr>
         <w:tc>
           <w:tcPr>
@@ -20786,8 +20912,8 @@
       <w:pPr>
         <w:pStyle w:val="berschrift1"/>
       </w:pPr>
-      <w:bookmarkStart w:id="83" w:name="_Ref442963953"/>
-      <w:bookmarkStart w:id="84" w:name="_Toc449523767"/>
+      <w:bookmarkStart w:id="85" w:name="_Ref442963953"/>
+      <w:bookmarkStart w:id="86" w:name="_Toc450314479"/>
       <w:r>
         <w:lastRenderedPageBreak/>
         <w:t>Ko</w:t>
@@ -20798,8 +20924,8 @@
       <w:r>
         <w:t xml:space="preserve"> Risiken der Produktlebenszyklusphasen</w:t>
       </w:r>
-      <w:bookmarkEnd w:id="83"/>
-      <w:bookmarkEnd w:id="84"/>
+      <w:bookmarkEnd w:id="85"/>
+      <w:bookmarkEnd w:id="86"/>
     </w:p>
     <w:p>
       <w:r>
@@ -20837,12 +20963,12 @@
       <w:pPr>
         <w:pStyle w:val="berschrift2"/>
       </w:pPr>
-      <w:bookmarkStart w:id="85" w:name="_Toc449523768"/>
+      <w:bookmarkStart w:id="87" w:name="_Toc450314480"/>
       <w:proofErr w:type="spellStart"/>
       <w:r>
         <w:t>DevOps</w:t>
       </w:r>
-      <w:bookmarkEnd w:id="85"/>
+      <w:bookmarkEnd w:id="87"/>
       <w:proofErr w:type="spellEnd"/>
     </w:p>
     <w:p>
@@ -20870,11 +20996,11 @@
       <w:pPr>
         <w:pStyle w:val="berschrift2"/>
       </w:pPr>
-      <w:bookmarkStart w:id="86" w:name="_Toc449523769"/>
+      <w:bookmarkStart w:id="88" w:name="_Toc450314481"/>
       <w:r>
         <w:t>Formell</w:t>
       </w:r>
-      <w:bookmarkEnd w:id="86"/>
+      <w:bookmarkEnd w:id="88"/>
     </w:p>
     <w:p>
       <w:pPr>
@@ -20901,11 +21027,11 @@
       <w:pPr>
         <w:pStyle w:val="berschrift2"/>
       </w:pPr>
-      <w:bookmarkStart w:id="87" w:name="_Toc449523770"/>
+      <w:bookmarkStart w:id="89" w:name="_Toc450314482"/>
       <w:r>
         <w:t>Schlank</w:t>
       </w:r>
-      <w:bookmarkEnd w:id="87"/>
+      <w:bookmarkEnd w:id="89"/>
     </w:p>
     <w:p>
       <w:pPr>
@@ -20932,11 +21058,11 @@
       <w:pPr>
         <w:pStyle w:val="berschrift2"/>
       </w:pPr>
-      <w:bookmarkStart w:id="88" w:name="_Toc449523771"/>
+      <w:bookmarkStart w:id="90" w:name="_Toc450314483"/>
       <w:r>
         <w:t>Zusammenfassung der Standardtypen</w:t>
       </w:r>
-      <w:bookmarkEnd w:id="88"/>
+      <w:bookmarkEnd w:id="90"/>
     </w:p>
     <w:tbl>
       <w:tblPr>
@@ -20949,7 +21075,7 @@
         <w:gridCol w:w="1884"/>
         <w:gridCol w:w="1422"/>
         <w:gridCol w:w="1394"/>
-        <w:gridCol w:w="1405"/>
+        <w:gridCol w:w="1394"/>
       </w:tblGrid>
       <w:tr>
         <w:tc>
@@ -20957,7 +21083,7 @@
             <w:tcW w:w="1176" w:type="dxa"/>
           </w:tcPr>
           <w:p>
-            <w:commentRangeStart w:id="89"/>
+            <w:commentRangeStart w:id="91"/>
             <w:r>
               <w:t>Prozess</w:t>
             </w:r>
@@ -21155,7 +21281,7 @@
             </w:r>
           </w:p>
         </w:tc>
-        <w:commentRangeEnd w:id="89"/>
+        <w:commentRangeEnd w:id="91"/>
         <w:tc>
           <w:tcPr>
             <w:tcW w:w="1394" w:type="dxa"/>
@@ -21165,7 +21291,7 @@
               <w:rPr>
                 <w:rStyle w:val="Kommentarzeichen"/>
               </w:rPr>
-              <w:commentReference w:id="89"/>
+              <w:commentReference w:id="91"/>
             </w:r>
             <w:r>
               <w:t>normal</w:t>
@@ -21225,14 +21351,14 @@
       <w:pPr>
         <w:pStyle w:val="berschrift1"/>
       </w:pPr>
-      <w:bookmarkStart w:id="90" w:name="_Ref442964028"/>
-      <w:bookmarkStart w:id="91" w:name="_Toc449523772"/>
+      <w:bookmarkStart w:id="92" w:name="_Ref442964028"/>
+      <w:bookmarkStart w:id="93" w:name="_Toc450314484"/>
       <w:r>
         <w:lastRenderedPageBreak/>
         <w:t>Kritische Würdigung der Standardtypen</w:t>
       </w:r>
-      <w:bookmarkEnd w:id="90"/>
-      <w:bookmarkEnd w:id="91"/>
+      <w:bookmarkEnd w:id="92"/>
+      <w:bookmarkEnd w:id="93"/>
     </w:p>
     <w:p>
       <w:pPr>
@@ -21575,14 +21701,14 @@
       <w:pPr>
         <w:pStyle w:val="berschrift1"/>
       </w:pPr>
-      <w:bookmarkStart w:id="92" w:name="_Ref442964114"/>
-      <w:bookmarkStart w:id="93" w:name="_Toc449523773"/>
+      <w:bookmarkStart w:id="94" w:name="_Ref442964114"/>
+      <w:bookmarkStart w:id="95" w:name="_Toc450314485"/>
       <w:r>
         <w:lastRenderedPageBreak/>
         <w:t>Demonstration der Standardtypen am Fallbeispiel DPDHL Group</w:t>
       </w:r>
-      <w:bookmarkEnd w:id="92"/>
-      <w:bookmarkEnd w:id="93"/>
+      <w:bookmarkEnd w:id="94"/>
+      <w:bookmarkEnd w:id="95"/>
     </w:p>
     <w:p>
       <w:r>
@@ -21601,14 +21727,14 @@
       <w:pPr>
         <w:pStyle w:val="berschrift1"/>
       </w:pPr>
-      <w:bookmarkStart w:id="94" w:name="_Ref442964164"/>
-      <w:bookmarkStart w:id="95" w:name="_Toc449523774"/>
+      <w:bookmarkStart w:id="96" w:name="_Ref442964164"/>
+      <w:bookmarkStart w:id="97" w:name="_Toc450314486"/>
       <w:r>
         <w:lastRenderedPageBreak/>
         <w:t>Evaluation der Zielerreichung und Ausblick</w:t>
       </w:r>
-      <w:bookmarkEnd w:id="94"/>
-      <w:bookmarkEnd w:id="95"/>
+      <w:bookmarkEnd w:id="96"/>
+      <w:bookmarkEnd w:id="97"/>
     </w:p>
     <w:p>
       <w:r>
@@ -21623,31 +21749,31 @@
     <w:p>
       <w:pPr>
         <w:sectPr>
-          <w:headerReference w:type="default" r:id="rId26"/>
+          <w:headerReference w:type="default" r:id="rId27"/>
           <w:pgSz w:w="11906" w:h="16838"/>
           <w:pgMar w:top="1134" w:right="1418" w:bottom="1134" w:left="2268" w:header="709" w:footer="709" w:gutter="0"/>
           <w:pgNumType w:start="1"/>
           <w:cols w:space="708"/>
         </w:sectPr>
       </w:pPr>
-      <w:bookmarkStart w:id="96" w:name="_Toc415465643"/>
-      <w:bookmarkStart w:id="97" w:name="_Ref414785387"/>
-      <w:bookmarkStart w:id="98" w:name="_Ref418325438"/>
-      <w:bookmarkStart w:id="99" w:name="_Toc415465661"/>
-      <w:bookmarkStart w:id="100" w:name="_Toc410799451"/>
-      <w:bookmarkStart w:id="101" w:name="_Toc410799366"/>
-      <w:bookmarkStart w:id="102" w:name="_Toc410799446"/>
-      <w:bookmarkStart w:id="103" w:name="_Toc410799361"/>
-    </w:p>
+      <w:bookmarkStart w:id="98" w:name="_Toc410799361"/>
+      <w:bookmarkStart w:id="99" w:name="_Toc410799446"/>
+      <w:bookmarkStart w:id="100" w:name="_Toc410799366"/>
+      <w:bookmarkStart w:id="101" w:name="_Toc410799451"/>
+      <w:bookmarkStart w:id="102" w:name="_Toc415465661"/>
+      <w:bookmarkStart w:id="103" w:name="_Ref418325438"/>
+      <w:bookmarkStart w:id="104" w:name="_Ref414785387"/>
+      <w:bookmarkStart w:id="105" w:name="_Toc415465643"/>
+    </w:p>
+    <w:bookmarkEnd w:id="105" w:displacedByCustomXml="next"/>
+    <w:bookmarkEnd w:id="104" w:displacedByCustomXml="next"/>
     <w:bookmarkEnd w:id="103" w:displacedByCustomXml="next"/>
     <w:bookmarkEnd w:id="102" w:displacedByCustomXml="next"/>
     <w:bookmarkEnd w:id="101" w:displacedByCustomXml="next"/>
     <w:bookmarkEnd w:id="100" w:displacedByCustomXml="next"/>
     <w:bookmarkEnd w:id="99" w:displacedByCustomXml="next"/>
     <w:bookmarkEnd w:id="98" w:displacedByCustomXml="next"/>
-    <w:bookmarkEnd w:id="97" w:displacedByCustomXml="next"/>
-    <w:bookmarkEnd w:id="96" w:displacedByCustomXml="next"/>
-    <w:bookmarkStart w:id="104" w:name="_Toc449523775" w:displacedByCustomXml="next"/>
+    <w:bookmarkStart w:id="106" w:name="_Toc450314487" w:displacedByCustomXml="next"/>
     <w:sdt>
       <w:sdtPr>
         <w:rPr>
@@ -21669,7 +21795,7 @@
           <w:r>
             <w:t>Literaturverzeichnis</w:t>
           </w:r>
-          <w:bookmarkEnd w:id="104"/>
+          <w:bookmarkEnd w:id="106"/>
         </w:p>
         <w:sdt>
           <w:sdtPr>
@@ -22654,8 +22780,8 @@
       <w:pPr>
         <w:jc w:val="left"/>
         <w:sectPr>
-          <w:headerReference w:type="even" r:id="rId27"/>
-          <w:headerReference w:type="default" r:id="rId28"/>
+          <w:headerReference w:type="even" r:id="rId28"/>
+          <w:headerReference w:type="default" r:id="rId29"/>
           <w:type w:val="continuous"/>
           <w:pgSz w:w="11906" w:h="16838"/>
           <w:pgMar w:top="1134" w:right="1418" w:bottom="1134" w:left="2268" w:header="708" w:footer="708" w:gutter="0"/>
@@ -22667,12 +22793,12 @@
       <w:pPr>
         <w:pStyle w:val="berschrift1ohneNummerierung"/>
       </w:pPr>
-      <w:bookmarkStart w:id="105" w:name="_Toc449523776"/>
+      <w:bookmarkStart w:id="107" w:name="_Toc450314488"/>
       <w:r>
         <w:lastRenderedPageBreak/>
         <w:t>Erklärung</w:t>
       </w:r>
-      <w:bookmarkEnd w:id="105"/>
+      <w:bookmarkEnd w:id="107"/>
     </w:p>
     <w:p>
       <w:pPr>
@@ -22705,7 +22831,7 @@
           </w:ffData>
         </w:fldChar>
       </w:r>
-      <w:bookmarkStart w:id="106" w:name="Text15"/>
+      <w:bookmarkStart w:id="108" w:name="Text15"/>
       <w:r>
         <w:instrText xml:space="preserve"> FORMTEXT </w:instrText>
       </w:r>
@@ -22721,7 +22847,7 @@
       <w:r>
         <w:fldChar w:fldCharType="end"/>
       </w:r>
-      <w:bookmarkEnd w:id="106"/>
+      <w:bookmarkEnd w:id="108"/>
     </w:p>
     <w:p>
       <w:pPr>
@@ -22754,7 +22880,7 @@
           </w:ffData>
         </w:fldChar>
       </w:r>
-      <w:bookmarkStart w:id="107" w:name="Text16"/>
+      <w:bookmarkStart w:id="109" w:name="Text16"/>
       <w:r>
         <w:instrText xml:space="preserve"> FORMTEXT </w:instrText>
       </w:r>
@@ -22770,7 +22896,7 @@
       <w:r>
         <w:fldChar w:fldCharType="end"/>
       </w:r>
-      <w:bookmarkEnd w:id="107"/>
+      <w:bookmarkEnd w:id="109"/>
     </w:p>
     <w:p>
       <w:pPr>
@@ -22800,7 +22926,7 @@
           </w:ffData>
         </w:fldChar>
       </w:r>
-      <w:bookmarkStart w:id="108" w:name="Text17"/>
+      <w:bookmarkStart w:id="110" w:name="Text17"/>
       <w:r>
         <w:instrText xml:space="preserve"> FORMTEXT </w:instrText>
       </w:r>
@@ -22816,7 +22942,7 @@
       <w:r>
         <w:fldChar w:fldCharType="end"/>
       </w:r>
-      <w:bookmarkEnd w:id="108"/>
+      <w:bookmarkEnd w:id="110"/>
     </w:p>
     <w:p>
       <w:pPr>
@@ -22981,7 +23107,7 @@
       </w:r>
     </w:p>
     <w:sectPr>
-      <w:headerReference w:type="default" r:id="rId29"/>
+      <w:headerReference w:type="default" r:id="rId30"/>
       <w:pgSz w:w="11906" w:h="16838"/>
       <w:pgMar w:top="1134" w:right="1418" w:bottom="1134" w:left="2268" w:header="708" w:footer="708" w:gutter="0"/>
       <w:cols w:space="708"/>
@@ -22992,7 +23118,7 @@
 
 <file path=word/comments.xml><?xml version="1.0" encoding="utf-8"?>
 <w:comments xmlns:wpc="http://schemas.microsoft.com/office/word/2010/wordprocessingCanvas" xmlns:mo="http://schemas.microsoft.com/office/mac/office/2008/main" xmlns:mc="http://schemas.openxmlformats.org/markup-compatibility/2006" xmlns:mv="urn:schemas-microsoft-com:mac:vml" xmlns:o="urn:schemas-microsoft-com:office:office" xmlns:r="http://schemas.openxmlformats.org/officeDocument/2006/relationships" xmlns:m="http://schemas.openxmlformats.org/officeDocument/2006/math" xmlns:v="urn:schemas-microsoft-com:vml" xmlns:wp14="http://schemas.microsoft.com/office/word/2010/wordprocessingDrawing" xmlns:wp="http://schemas.openxmlformats.org/drawingml/2006/wordprocessingDrawing" xmlns:w10="urn:schemas-microsoft-com:office:word" xmlns:w="http://schemas.openxmlformats.org/wordprocessingml/2006/main" xmlns:w14="http://schemas.microsoft.com/office/word/2010/wordml" xmlns:w15="http://schemas.microsoft.com/office/word/2012/wordml" xmlns:wpg="http://schemas.microsoft.com/office/word/2010/wordprocessingGroup" xmlns:wpi="http://schemas.microsoft.com/office/word/2010/wordprocessingInk" xmlns:wne="http://schemas.microsoft.com/office/word/2006/wordml" xmlns:wps="http://schemas.microsoft.com/office/word/2010/wordprocessingShape" mc:Ignorable="w14 w15 wp14">
-  <w:comment w:id="21" w:author="steve.lohr@gmx.de" w:date="2016-02-11T14:35:00Z" w:initials="s">
+  <w:comment w:id="20" w:author="steve.lohr@gmx.de" w:date="2016-02-11T14:35:00Z" w:initials="s">
     <w:p>
       <w:pPr>
         <w:pStyle w:val="Kommentartext"/>
@@ -23008,7 +23134,7 @@
       </w:r>
     </w:p>
   </w:comment>
-  <w:comment w:id="22" w:author="steve.lohr@gmx.de" w:date="2016-02-11T14:36:00Z" w:initials="s">
+  <w:comment w:id="21" w:author="steve.lohr@gmx.de" w:date="2016-02-11T14:36:00Z" w:initials="s">
     <w:p>
       <w:pPr>
         <w:pStyle w:val="Kommentartext"/>
@@ -23024,7 +23150,7 @@
       </w:r>
     </w:p>
   </w:comment>
-  <w:comment w:id="23" w:author="steve lohr" w:date="2016-04-27T18:30:00Z" w:initials="s">
+  <w:comment w:id="22" w:author="steve lohr" w:date="2016-04-27T18:30:00Z" w:initials="s">
     <w:p>
       <w:pPr>
         <w:pStyle w:val="Kommentartext"/>
@@ -23037,6 +23163,22 @@
       </w:r>
       <w:r>
         <w:t>Aus den 3 Zitaten eins machen</w:t>
+      </w:r>
+    </w:p>
+  </w:comment>
+  <w:comment w:id="23" w:author="steve.lohr@gmx.de" w:date="2016-02-11T14:37:00Z" w:initials="s">
+    <w:p>
+      <w:pPr>
+        <w:pStyle w:val="Kommentartext"/>
+      </w:pPr>
+      <w:r>
+        <w:rPr>
+          <w:rStyle w:val="Kommentarzeichen"/>
+        </w:rPr>
+        <w:annotationRef/>
+      </w:r>
+      <w:r>
+        <w:t>Quellen?</w:t>
       </w:r>
     </w:p>
   </w:comment>
@@ -23056,7 +23198,7 @@
       </w:r>
     </w:p>
   </w:comment>
-  <w:comment w:id="25" w:author="steve.lohr@gmx.de" w:date="2016-02-11T14:37:00Z" w:initials="s">
+  <w:comment w:id="25" w:author="steve.lohr@gmx.de" w:date="2016-02-11T14:38:00Z" w:initials="s">
     <w:p>
       <w:pPr>
         <w:pStyle w:val="Kommentartext"/>
@@ -23084,11 +23226,11 @@
         <w:annotationRef/>
       </w:r>
       <w:r>
-        <w:t>Quellen?</w:t>
+        <w:t>Quelle?</w:t>
       </w:r>
     </w:p>
   </w:comment>
-  <w:comment w:id="27" w:author="steve.lohr@gmx.de" w:date="2016-02-11T14:38:00Z" w:initials="s">
+  <w:comment w:id="27" w:author="steve.lohr@gmx.de" w:date="2016-02-11T14:39:00Z" w:initials="s">
     <w:p>
       <w:pPr>
         <w:pStyle w:val="Kommentartext"/>
@@ -23100,11 +23242,11 @@
         <w:annotationRef/>
       </w:r>
       <w:r>
-        <w:t>Quelle?</w:t>
+        <w:t>Quelle und am besten Beispiele!</w:t>
       </w:r>
     </w:p>
   </w:comment>
-  <w:comment w:id="28" w:author="steve.lohr@gmx.de" w:date="2016-02-11T14:39:00Z" w:initials="s">
+  <w:comment w:id="51" w:author="steve lohr" w:date="2016-04-11T14:30:00Z" w:initials="s">
     <w:p>
       <w:pPr>
         <w:pStyle w:val="Kommentartext"/>
@@ -23116,11 +23258,11 @@
         <w:annotationRef/>
       </w:r>
       <w:r>
-        <w:t>Quelle und am besten Beispiele!</w:t>
+        <w:t>Nicht vergessen!</w:t>
       </w:r>
     </w:p>
   </w:comment>
-  <w:comment w:id="52" w:author="steve lohr" w:date="2016-04-11T14:30:00Z" w:initials="s">
+  <w:comment w:id="52" w:author="steve lohr" w:date="2016-04-10T18:39:00Z" w:initials="s">
     <w:p>
       <w:pPr>
         <w:pStyle w:val="Kommentartext"/>
@@ -23132,11 +23274,11 @@
         <w:annotationRef/>
       </w:r>
       <w:r>
-        <w:t>Nicht vergessen!</w:t>
+        <w:t>Definieren und unterschiedliche Typen (Standard, Emergency, andere) beschreiben</w:t>
       </w:r>
     </w:p>
   </w:comment>
-  <w:comment w:id="53" w:author="steve lohr" w:date="2016-04-10T18:39:00Z" w:initials="s">
+  <w:comment w:id="63" w:author="steve lohr" w:date="2016-04-11T14:43:00Z" w:initials="s">
     <w:p>
       <w:pPr>
         <w:pStyle w:val="Kommentartext"/>
@@ -23148,11 +23290,11 @@
         <w:annotationRef/>
       </w:r>
       <w:r>
-        <w:t>Definieren und unterschiedliche Typen (Standard, Emergency, andere) beschreiben</w:t>
+        <w:t>ISO und COBIT ergänzen</w:t>
       </w:r>
     </w:p>
   </w:comment>
-  <w:comment w:id="64" w:author="steve lohr" w:date="2016-04-11T14:43:00Z" w:initials="s">
+  <w:comment w:id="67" w:author="steve lohr" w:date="2016-04-20T14:40:00Z" w:initials="s">
     <w:p>
       <w:pPr>
         <w:pStyle w:val="Kommentartext"/>
@@ -23164,11 +23306,19 @@
         <w:annotationRef/>
       </w:r>
       <w:r>
-        <w:t>ISO und COBIT ergänzen</w:t>
+        <w:t xml:space="preserve">Warum andere nicht? Einzelne </w:t>
+      </w:r>
+      <w:proofErr w:type="spellStart"/>
+      <w:r>
+        <w:t>herleitung</w:t>
+      </w:r>
+      <w:proofErr w:type="spellEnd"/>
+      <w:r>
+        <w:t xml:space="preserve"> zu jedem Punkt!</w:t>
       </w:r>
     </w:p>
   </w:comment>
-  <w:comment w:id="68" w:author="steve lohr" w:date="2016-04-20T14:40:00Z" w:initials="s">
+  <w:comment w:id="68" w:author="steve lohr" w:date="2016-04-18T17:33:00Z" w:initials="s">
     <w:p>
       <w:pPr>
         <w:pStyle w:val="Kommentartext"/>
@@ -23180,19 +23330,19 @@
         <w:annotationRef/>
       </w:r>
       <w:r>
-        <w:t xml:space="preserve">Warum andere nicht? Einzelne </w:t>
+        <w:t xml:space="preserve">Quelle </w:t>
       </w:r>
       <w:proofErr w:type="spellStart"/>
       <w:r>
-        <w:t>herleitung</w:t>
+        <w:t>Taylorisieriung</w:t>
       </w:r>
       <w:proofErr w:type="spellEnd"/>
       <w:r>
-        <w:t xml:space="preserve"> zu jedem Punkt!</w:t>
+        <w:t>?</w:t>
       </w:r>
     </w:p>
   </w:comment>
-  <w:comment w:id="69" w:author="steve lohr" w:date="2016-04-18T17:33:00Z" w:initials="s">
+  <w:comment w:id="69" w:author="steve lohr" w:date="2016-04-20T14:44:00Z" w:initials="s">
     <w:p>
       <w:pPr>
         <w:pStyle w:val="Kommentartext"/>
@@ -23204,77 +23354,37 @@
         <w:annotationRef/>
       </w:r>
       <w:r>
-        <w:t xml:space="preserve">Quelle </w:t>
+        <w:t>Ggf. doch aufnehmen z. B. Tests, Nachweise, Dokumentation</w:t>
+      </w:r>
+    </w:p>
+  </w:comment>
+  <w:comment w:id="75" w:author="steve lohr" w:date="2016-05-05T17:15:00Z" w:initials="s">
+    <w:p>
+      <w:pPr>
+        <w:pStyle w:val="Kommentartext"/>
+      </w:pPr>
+      <w:r>
+        <w:rPr>
+          <w:rStyle w:val="Kommentarzeichen"/>
+        </w:rPr>
+        <w:annotationRef/>
+      </w:r>
+      <w:r>
+        <w:rPr>
+          <w:rStyle w:val="Kommentarzeichen"/>
+        </w:rPr>
+        <w:annotationRef/>
+      </w:r>
+      <w:r>
+        <w:t xml:space="preserve">Analyse und Auswertung hinsichtlich Risiken und Beschreibung </w:t>
       </w:r>
       <w:proofErr w:type="spellStart"/>
       <w:r>
-        <w:t>Taylorisieriung</w:t>
+        <w:t>Servicespefizisch</w:t>
       </w:r>
       <w:proofErr w:type="spellEnd"/>
       <w:r>
-        <w:t>?</w:t>
-      </w:r>
-    </w:p>
-  </w:comment>
-  <w:comment w:id="70" w:author="steve lohr" w:date="2016-04-20T14:44:00Z" w:initials="s">
-    <w:p>
-      <w:pPr>
-        <w:pStyle w:val="Kommentartext"/>
-      </w:pPr>
-      <w:r>
-        <w:rPr>
-          <w:rStyle w:val="Kommentarzeichen"/>
-        </w:rPr>
-        <w:annotationRef/>
-      </w:r>
-      <w:r>
-        <w:t>Ggf. doch aufnehmen z. B. Tests, Nachweise, Dokumentation</w:t>
-      </w:r>
-    </w:p>
-  </w:comment>
-  <w:comment w:id="76" w:author="steve lohr" w:date="2016-05-05T17:15:00Z" w:initials="s">
-    <w:p>
-      <w:pPr>
-        <w:pStyle w:val="Kommentartext"/>
-      </w:pPr>
-      <w:r>
-        <w:rPr>
-          <w:rStyle w:val="Kommentarzeichen"/>
-        </w:rPr>
-        <w:annotationRef/>
-      </w:r>
-      <w:r>
-        <w:rPr>
-          <w:rStyle w:val="Kommentarzeichen"/>
-        </w:rPr>
-        <w:annotationRef/>
-      </w:r>
-      <w:r>
-        <w:t xml:space="preserve">Analyse und Auswertung hinsichtlich Risiken und Beschreibung </w:t>
-      </w:r>
-      <w:proofErr w:type="spellStart"/>
-      <w:r>
-        <w:t>Servicespefizisch</w:t>
-      </w:r>
-      <w:proofErr w:type="spellEnd"/>
-      <w:r>
         <w:t xml:space="preserve"> oder Allgemein</w:t>
-      </w:r>
-    </w:p>
-  </w:comment>
-  <w:comment w:id="77" w:author="steve lohr" w:date="2016-05-05T17:10:00Z" w:initials="s">
-    <w:p>
-      <w:pPr>
-        <w:pStyle w:val="Kommentartext"/>
-      </w:pPr>
-      <w:r>
-        <w:rPr>
-          <w:rStyle w:val="Kommentarzeichen"/>
-        </w:rPr>
-        <w:annotationRef/>
-      </w:r>
-      <w:r>
-        <w:t>Suchen, abmalen und einbringen</w:t>
       </w:r>
     </w:p>
   </w:comment>
@@ -23318,7 +23428,7 @@
       </w:r>
     </w:p>
   </w:comment>
-  <w:comment w:id="82" w:author="steve lohr" w:date="2016-05-05T15:39:00Z" w:initials="s">
+  <w:comment w:id="83" w:author="steve lohr" w:date="2016-05-05T15:39:00Z" w:initials="s">
     <w:p>
       <w:pPr>
         <w:pStyle w:val="Kommentartext"/>
@@ -23342,7 +23452,7 @@
       </w:r>
     </w:p>
   </w:comment>
-  <w:comment w:id="89" w:author="steve lohr" w:date="2016-04-11T14:56:00Z" w:initials="s">
+  <w:comment w:id="91" w:author="steve lohr" w:date="2016-04-11T14:56:00Z" w:initials="s">
     <w:p>
       <w:pPr>
         <w:pStyle w:val="Kommentartext"/>
@@ -23378,7 +23488,6 @@
   <w15:commentEx w15:paraId="75E3BCA3" w15:done="0"/>
   <w15:commentEx w15:paraId="327311D2" w15:done="0"/>
   <w15:commentEx w15:paraId="4C01EC7E" w15:done="0"/>
-  <w15:commentEx w15:paraId="7D7B5516" w15:done="0"/>
   <w15:commentEx w15:paraId="61767135" w15:done="0"/>
   <w15:commentEx w15:paraId="7C6A6434" w15:done="0"/>
   <w15:commentEx w15:paraId="46593701" w15:done="0"/>
@@ -23600,7 +23709,7 @@
       <w:rPr>
         <w:noProof/>
       </w:rPr>
-      <w:t>37</w:t>
+      <w:t>38</w:t>
     </w:r>
     <w:r>
       <w:fldChar w:fldCharType="end"/>
@@ -23652,7 +23761,7 @@
       <w:rPr>
         <w:noProof/>
       </w:rPr>
-      <w:t>39</w:t>
+      <w:t>40</w:t>
     </w:r>
     <w:r>
       <w:fldChar w:fldCharType="end"/>
@@ -23966,7 +24075,7 @@
       <w:rPr>
         <w:noProof/>
       </w:rPr>
-      <w:t>1</w:t>
+      <w:t>2</w:t>
     </w:r>
     <w:r>
       <w:fldChar w:fldCharType="end"/>
@@ -28581,11 +28690,14 @@
     <w:basedOn w:val="Standard"/>
     <w:next w:val="Standard"/>
     <w:qFormat/>
-    <w:rsid w:val="00F30DA8"/>
+    <w:rsid w:val="00CD6296"/>
     <w:pPr>
-      <w:spacing w:after="240"/>
+      <w:spacing w:line="240" w:lineRule="auto"/>
       <w:jc w:val="center"/>
     </w:pPr>
+    <w:rPr>
+      <w:b/>
+    </w:rPr>
   </w:style>
   <w:style w:type="paragraph" w:styleId="Literaturverzeichnis">
     <w:name w:val="Bibliography"/>
@@ -29014,7 +29126,7 @@
       <w:spacing w:before="0"/>
     </w:pPr>
     <w:rPr>
-      <w:b/>
+      <w:b w:val="0"/>
     </w:rPr>
   </w:style>
   <w:style w:type="paragraph" w:customStyle="1" w:styleId="berschrift1nichtimVerzeichnis">
@@ -29698,7 +29810,7 @@
         </b:NameList>
       </b:BookAuthor>
     </b:Author>
-    <b:RefOrder>18</b:RefOrder>
+    <b:RefOrder>20</b:RefOrder>
   </b:Source>
   <b:Source>
     <b:Tag>CSh99</b:Tag>
@@ -29723,7 +29835,7 @@
         </b:NameList>
       </b:Author>
     </b:Author>
-    <b:RefOrder>19</b:RefOrder>
+    <b:RefOrder>21</b:RefOrder>
   </b:Source>
   <b:Source>
     <b:Tag>WSc06</b:Tag>
@@ -29750,7 +29862,7 @@
     <b:DayAccessed>28</b:DayAccessed>
     <b:URL>http://www.perspektive-blau.de/wissen/0609a/0609a.htm</b:URL>
     <b:InternetSiteTitle>Perspektive Blau</b:InternetSiteTitle>
-    <b:RefOrder>20</b:RefOrder>
+    <b:RefOrder>22</b:RefOrder>
   </b:Source>
   <b:Source>
     <b:Tag>AWS92</b:Tag>
@@ -29770,7 +29882,7 @@
     <b:Year>1992</b:Year>
     <b:City>2. Aufl. Berlin</b:City>
     <b:Publisher>Springer</b:Publisher>
-    <b:RefOrder>21</b:RefOrder>
+    <b:RefOrder>23</b:RefOrder>
   </b:Source>
   <b:Source>
     <b:Tag>Rot98</b:Tag>
@@ -29800,7 +29912,7 @@
         </b:NameList>
       </b:Editor>
     </b:Author>
-    <b:RefOrder>22</b:RefOrder>
+    <b:RefOrder>24</b:RefOrder>
   </b:Source>
   <b:Source>
     <b:Tag>ORe05</b:Tag>
@@ -29822,7 +29934,7 @@
     <b:MonthAccessed>April</b:MonthAccessed>
     <b:DayAccessed>22</b:DayAccessed>
     <b:URL>http://www.oreilly.de/artikel/web20.html</b:URL>
-    <b:RefOrder>23</b:RefOrder>
+    <b:RefOrder>25</b:RefOrder>
   </b:Source>
   <b:Source>
     <b:Tag>TWM10</b:Tag>
@@ -29852,7 +29964,7 @@
     <b:Year>2010</b:Year>
     <b:Issue>3</b:Issue>
     <b:Pages>21-31</b:Pages>
-    <b:RefOrder>24</b:RefOrder>
+    <b:RefOrder>26</b:RefOrder>
   </b:Source>
   <b:Source>
     <b:Tag>KME89</b:Tag>
@@ -29874,7 +29986,7 @@
     <b:PeriodicalTitle>Acadamy of Management Review, Vol. 14, No. 4</b:PeriodicalTitle>
     <b:Pages>532-550</b:Pages>
     <b:JournalName>Acadamy of Management Review</b:JournalName>
-    <b:RefOrder>25</b:RefOrder>
+    <b:RefOrder>27</b:RefOrder>
   </b:Source>
   <b:Source>
     <b:Tag>UBa08</b:Tag>
@@ -29895,7 +30007,7 @@
     </b:Author>
     <b:Publisher>Gabler</b:Publisher>
     <b:Pages>15-36</b:Pages>
-    <b:RefOrder>26</b:RefOrder>
+    <b:RefOrder>28</b:RefOrder>
   </b:Source>
   <b:Source>
     <b:Tag>Bau09</b:Tag>
@@ -29929,7 +30041,7 @@
     <b:ConferenceName>Proceedings of the 42nd Annual Hawaii International Conference on System Sciences</b:ConferenceName>
     <b:City>Waikoloa, Hawaii</b:City>
     <b:Publisher>Computer Society Press</b:Publisher>
-    <b:RefOrder>27</b:RefOrder>
+    <b:RefOrder>29</b:RefOrder>
   </b:Source>
   <b:Source>
     <b:Tag>Pef06</b:Tag>
@@ -29958,7 +30070,7 @@
     <b:PeriodicalTitle>DESRIST</b:PeriodicalTitle>
     <b:Issue>03</b:Issue>
     <b:Pages>45-77</b:Pages>
-    <b:RefOrder>28</b:RefOrder>
+    <b:RefOrder>30</b:RefOrder>
   </b:Source>
   <b:Source>
     <b:Tag>Hor15</b:Tag>
@@ -29978,7 +30090,7 @@
     <b:YearAccessed>2015</b:YearAccessed>
     <b:MonthAccessed>10</b:MonthAccessed>
     <b:DayAccessed>24</b:DayAccessed>
-    <b:RefOrder>29</b:RefOrder>
+    <b:RefOrder>31</b:RefOrder>
   </b:Source>
   <b:Source>
     <b:Tag>Kim</b:Tag>
@@ -30100,7 +30212,7 @@
     <b:City>o. O.</b:City>
     <b:Publisher>Vahlen</b:Publisher>
     <b:Year>2007</b:Year>
-    <b:RefOrder>30</b:RefOrder>
+    <b:RefOrder>32</b:RefOrder>
   </b:Source>
   <b:Source>
     <b:Tag>ISO11</b:Tag>
@@ -30189,7 +30301,7 @@
     <b:City>o. O.</b:City>
     <b:Publisher>Beuth</b:Publisher>
     <b:Year>2009</b:Year>
-    <b:RefOrder>31</b:RefOrder>
+    <b:RefOrder>33</b:RefOrder>
   </b:Source>
   <b:Source>
     <b:Tag>Bah02</b:Tag>
@@ -30209,7 +30321,7 @@
     <b:City>Berlin</b:City>
     <b:Publisher>Beuth</b:Publisher>
     <b:Year>2002</b:Year>
-    <b:RefOrder>32</b:RefOrder>
+    <b:RefOrder>34</b:RefOrder>
   </b:Source>
   <b:Source>
     <b:Tag>Hum10</b:Tag>
@@ -30233,7 +30345,7 @@
     <b:City>Upper Saddle River</b:City>
     <b:Publisher>Addison Wesley</b:Publisher>
     <b:Year>2010</b:Year>
-    <b:RefOrder>33</b:RefOrder>
+    <b:RefOrder>35</b:RefOrder>
   </b:Source>
   <b:Source>
     <b:Tag>Kim132</b:Tag>
@@ -30261,7 +30373,7 @@
     <b:City>o. O.</b:City>
     <b:Publisher>It Revolution Press</b:Publisher>
     <b:Year>2013</b:Year>
-    <b:RefOrder>34</b:RefOrder>
+    <b:RefOrder>36</b:RefOrder>
   </b:Source>
   <b:Source>
     <b:Tag>Bau15</b:Tag>
@@ -30284,7 +30396,7 @@
     <b:Month>02</b:Month>
     <b:Day>27</b:Day>
     <b:Issue>02</b:Issue>
-    <b:RefOrder>35</b:RefOrder>
+    <b:RefOrder>37</b:RefOrder>
   </b:Source>
   <b:Source>
     <b:Tag>Omn15</b:Tag>
@@ -30303,7 +30415,7 @@
     <b:YearAccessed>2016</b:YearAccessed>
     <b:MonthAccessed>01</b:MonthAccessed>
     <b:DayAccessed>07</b:DayAccessed>
-    <b:RefOrder>36</b:RefOrder>
+    <b:RefOrder>38</b:RefOrder>
   </b:Source>
   <b:Source>
     <b:Tag>Her</b:Tag>
@@ -30523,11 +30635,53 @@
     <b:DayAccessed>1</b:DayAccessed>
     <b:RefOrder>17</b:RefOrder>
   </b:Source>
+  <b:Source>
+    <b:Tag>Bos15</b:Tag>
+    <b:SourceType>Book</b:SourceType>
+    <b:Guid>{72E9BE60-6F2F-E448-A49E-EED2523D1938}</b:Guid>
+    <b:Author>
+      <b:Author>
+        <b:NameList>
+          <b:Person>
+            <b:Last>Bossavit</b:Last>
+            <b:First>Laurent</b:First>
+          </b:Person>
+        </b:NameList>
+      </b:Author>
+    </b:Author>
+    <b:Title>The Leprechauns of Software Engineering</b:Title>
+    <b:City>o. O.</b:City>
+    <b:Publisher>Leanpub</b:Publisher>
+    <b:Year>2015</b:Year>
+    <b:RefOrder>18</b:RefOrder>
+  </b:Source>
+  <b:Source>
+    <b:Tag>Boe76</b:Tag>
+    <b:SourceType>JournalArticle</b:SourceType>
+    <b:Guid>{118569FA-ACAB-CE41-BF83-4662CA6E8908}</b:Guid>
+    <b:Title>Software Engineering</b:Title>
+    <b:Year>1976</b:Year>
+    <b:Pages>1226-1241</b:Pages>
+    <b:JournalName>IEEE Transactions On Computers</b:JournalName>
+    <b:Issue>12</b:Issue>
+    <b:Author>
+      <b:Author>
+        <b:NameList>
+          <b:Person>
+            <b:Last>Boehm</b:Last>
+            <b:First>B.</b:First>
+            <b:Middle>W.</b:Middle>
+          </b:Person>
+        </b:NameList>
+      </b:Author>
+    </b:Author>
+    <b:RefOrder>19</b:RefOrder>
+  </b:Source>
 </b:Sources>
 </file>
 
 <file path=customXml/itemProps1.xml><?xml version="1.0" encoding="utf-8"?>
-<ds:datastoreItem xmlns:ds="http://schemas.openxmlformats.org/officeDocument/2006/customXml" ds:itemID="{25CD3513-8799-6148-9725-21AD8D7A4E86}">
+<ds:datastoreItem xmlns:ds="http://schemas.openxmlformats.org/officeDocument/2006/customXml" ds:itemID="{11F9DE52-629A-CA41-9854-C458C3D5D9F8}">
   <ds:schemaRefs>
     <ds:schemaRef ds:uri="http://schemas.openxmlformats.org/officeDocument/2006/bibliography"/>
   </ds:schemaRefs>

</xml_diff>

<commit_message>
SVT abgeschlossen und CHE begonnen (68%)
</commit_message>
<xml_diff>
--- a/Masterthesis_RMST_Steve_Lohr_MSC_WI2016.docx
+++ b/Masterthesis_RMST_Steve_Lohr_MSC_WI2016.docx
@@ -4321,7 +4321,13 @@
         <w:ind w:left="0" w:firstLine="0"/>
       </w:pPr>
       <w:r>
-        <w:t>KM</w:t>
+        <w:t>K</w:t>
+      </w:r>
+      <w:r>
+        <w:t>L</w:t>
+      </w:r>
+      <w:r>
+        <w:t>M</w:t>
       </w:r>
       <w:r>
         <w:tab/>
@@ -4492,6 +4498,7 @@
           <w:cols w:space="708"/>
         </w:sectPr>
       </w:pPr>
+      <w:bookmarkStart w:id="18" w:name="_GoBack"/>
       <w:r>
         <w:t>USP</w:t>
       </w:r>
@@ -4535,14 +4542,15 @@
       <w:pPr>
         <w:pStyle w:val="berschrift1"/>
       </w:pPr>
-      <w:bookmarkStart w:id="18" w:name="_Ref445636100"/>
-      <w:bookmarkStart w:id="19" w:name="_Toc450314457"/>
+      <w:bookmarkStart w:id="19" w:name="_Ref445636100"/>
+      <w:bookmarkStart w:id="20" w:name="_Toc450314457"/>
+      <w:bookmarkEnd w:id="18"/>
       <w:r>
         <w:lastRenderedPageBreak/>
         <w:t>Einleitung</w:t>
       </w:r>
-      <w:bookmarkEnd w:id="18"/>
       <w:bookmarkEnd w:id="19"/>
+      <w:bookmarkEnd w:id="20"/>
     </w:p>
     <w:p>
       <w:r>
@@ -4759,7 +4767,7 @@
       <w:r>
         <w:t xml:space="preserve">. </w:t>
       </w:r>
-      <w:commentRangeStart w:id="20"/>
+      <w:commentRangeStart w:id="21"/>
       <w:r>
         <w:t xml:space="preserve">Aufgrund der anhaltenden Digitalisierung hat die </w:t>
       </w:r>
@@ -4778,12 +4786,12 @@
       <w:r>
         <w:t>Einfluss auf diesen Zeitpunkt</w:t>
       </w:r>
-      <w:commentRangeEnd w:id="20"/>
+      <w:commentRangeEnd w:id="21"/>
       <w:r>
         <w:rPr>
           <w:rStyle w:val="Kommentarzeichen"/>
         </w:rPr>
-        <w:commentReference w:id="20"/>
+        <w:commentReference w:id="21"/>
       </w:r>
       <w:sdt>
         <w:sdtPr>
@@ -4817,7 +4825,7 @@
       <w:r>
         <w:t xml:space="preserve"> </w:t>
       </w:r>
-      <w:commentRangeStart w:id="21"/>
+      <w:commentRangeStart w:id="22"/>
       <w:r>
         <w:t xml:space="preserve">Kritische </w:t>
       </w:r>
@@ -4845,12 +4853,12 @@
       <w:r>
         <w:t>Release-Management</w:t>
       </w:r>
-      <w:commentRangeEnd w:id="21"/>
+      <w:commentRangeEnd w:id="22"/>
       <w:r>
         <w:rPr>
           <w:rStyle w:val="Kommentarzeichen"/>
         </w:rPr>
-        <w:commentReference w:id="21"/>
+        <w:commentReference w:id="22"/>
       </w:r>
       <w:r>
         <w:t>. A</w:t>
@@ -4887,16 +4895,16 @@
       <w:r>
         <w:t xml:space="preserve"> mittlerweile </w:t>
       </w:r>
-      <w:commentRangeStart w:id="22"/>
+      <w:commentRangeStart w:id="23"/>
       <w:r>
         <w:t xml:space="preserve">etabliert </w:t>
       </w:r>
-      <w:commentRangeEnd w:id="22"/>
+      <w:commentRangeEnd w:id="23"/>
       <w:r>
         <w:rPr>
           <w:rStyle w:val="Kommentarzeichen"/>
         </w:rPr>
-        <w:commentReference w:id="22"/>
+        <w:commentReference w:id="23"/>
       </w:r>
       <w:sdt>
         <w:sdtPr>
@@ -4979,7 +4987,7 @@
       <w:r>
         <w:t xml:space="preserve">. </w:t>
       </w:r>
-      <w:commentRangeStart w:id="23"/>
+      <w:commentRangeStart w:id="24"/>
       <w:r>
         <w:t xml:space="preserve">Die Softwareentwicklung findet in vielen Fällen jedoch isoliert vom IT-Service-Management und damit dem </w:t>
       </w:r>
@@ -4989,23 +4997,23 @@
       <w:r>
         <w:t xml:space="preserve"> statt, da nicht die Innovation, sondern die Stabilität im Vordergrund steht. </w:t>
       </w:r>
-      <w:commentRangeEnd w:id="23"/>
+      <w:commentRangeEnd w:id="24"/>
       <w:r>
         <w:rPr>
           <w:rStyle w:val="Kommentarzeichen"/>
         </w:rPr>
-        <w:commentReference w:id="23"/>
-      </w:r>
-      <w:commentRangeStart w:id="24"/>
+        <w:commentReference w:id="24"/>
+      </w:r>
+      <w:commentRangeStart w:id="25"/>
       <w:r>
         <w:t>Daher sind Prozesse und Abläufe im IT-Service-Management typischerweise nicht agil, sondern starr</w:t>
       </w:r>
-      <w:commentRangeEnd w:id="24"/>
+      <w:commentRangeEnd w:id="25"/>
       <w:r>
         <w:rPr>
           <w:rStyle w:val="Kommentarzeichen"/>
         </w:rPr>
-        <w:commentReference w:id="24"/>
+        <w:commentReference w:id="25"/>
       </w:r>
       <w:r>
         <w:t>. Diese Entkopplung</w:t>
@@ -5032,7 +5040,7 @@
       <w:r>
         <w:t>“ und daher zu einer schlechteren Wettbewerbsfähigkeit</w:t>
       </w:r>
-      <w:commentRangeStart w:id="25"/>
+      <w:commentRangeStart w:id="26"/>
       <w:r>
         <w:t>. Dieses Problem versucht der Ansatz „</w:t>
       </w:r>
@@ -5068,29 +5076,29 @@
       <w:r>
         <w:t>“) aufgehoben wird</w:t>
       </w:r>
-      <w:commentRangeEnd w:id="25"/>
+      <w:commentRangeEnd w:id="26"/>
       <w:r>
         <w:rPr>
           <w:rStyle w:val="Kommentarzeichen"/>
         </w:rPr>
-        <w:commentReference w:id="25"/>
+        <w:commentReference w:id="26"/>
       </w:r>
       <w:r>
         <w:t xml:space="preserve">. </w:t>
       </w:r>
-      <w:commentRangeStart w:id="26"/>
+      <w:commentRangeStart w:id="27"/>
       <w:r>
         <w:t>Neben einer tieferen Zusammenarbeit in einem Team, stehen Standardisierung und Automatisierung sowie der Abbau von Bürokratie im Fokus dieses Ansatzes.</w:t>
       </w:r>
       <w:r>
         <w:t xml:space="preserve"> </w:t>
       </w:r>
-      <w:commentRangeEnd w:id="26"/>
+      <w:commentRangeEnd w:id="27"/>
       <w:r>
         <w:rPr>
           <w:rStyle w:val="Kommentarzeichen"/>
         </w:rPr>
-        <w:commentReference w:id="26"/>
+        <w:commentReference w:id="27"/>
       </w:r>
       <w:r>
         <w:t xml:space="preserve">Die typischen </w:t>
@@ -5204,7 +5212,7 @@
       <w:r>
         <w:t xml:space="preserve">. </w:t>
       </w:r>
-      <w:commentRangeStart w:id="27"/>
+      <w:commentRangeStart w:id="28"/>
       <w:r>
         <w:t xml:space="preserve">Dadurch entsteht Unternehmen bei der Umsetzung von konkreten </w:t>
       </w:r>
@@ -5214,12 +5222,12 @@
       <w:r>
         <w:t xml:space="preserve"> Prozessen ein erhöhter Aufwand.</w:t>
       </w:r>
-      <w:commentRangeEnd w:id="27"/>
+      <w:commentRangeEnd w:id="28"/>
       <w:r>
         <w:rPr>
           <w:rStyle w:val="Kommentarzeichen"/>
         </w:rPr>
-        <w:commentReference w:id="27"/>
+        <w:commentReference w:id="28"/>
       </w:r>
     </w:p>
     <w:p>
@@ -5482,14 +5490,14 @@
       <w:pPr>
         <w:pStyle w:val="berschrift1"/>
       </w:pPr>
-      <w:bookmarkStart w:id="28" w:name="_Ref442963595"/>
-      <w:bookmarkStart w:id="29" w:name="_Toc450314458"/>
+      <w:bookmarkStart w:id="29" w:name="_Ref442963595"/>
+      <w:bookmarkStart w:id="30" w:name="_Toc450314458"/>
       <w:r>
         <w:lastRenderedPageBreak/>
         <w:t>Grundlagen</w:t>
       </w:r>
-      <w:bookmarkEnd w:id="28"/>
       <w:bookmarkEnd w:id="29"/>
+      <w:bookmarkEnd w:id="30"/>
     </w:p>
     <w:p>
       <w:r>
@@ -5518,8 +5526,8 @@
       <w:pPr>
         <w:pStyle w:val="berschrift2"/>
       </w:pPr>
-      <w:bookmarkStart w:id="30" w:name="_Ref445029358"/>
-      <w:bookmarkStart w:id="31" w:name="_Toc450314459"/>
+      <w:bookmarkStart w:id="31" w:name="_Ref445029358"/>
+      <w:bookmarkStart w:id="32" w:name="_Toc450314459"/>
       <w:r>
         <w:t>Innovation</w:t>
       </w:r>
@@ -5535,8 +5543,8 @@
       <w:r>
         <w:t>sicherung</w:t>
       </w:r>
-      <w:bookmarkEnd w:id="30"/>
       <w:bookmarkEnd w:id="31"/>
+      <w:bookmarkEnd w:id="32"/>
     </w:p>
     <w:p>
       <w:r>
@@ -6886,9 +6894,9 @@
       <w:pPr>
         <w:pStyle w:val="Beschriftung"/>
       </w:pPr>
-      <w:bookmarkStart w:id="32" w:name="_Ref445566438"/>
-      <w:bookmarkStart w:id="33" w:name="_Ref444943110"/>
-      <w:bookmarkStart w:id="34" w:name="_Toc450314437"/>
+      <w:bookmarkStart w:id="33" w:name="_Ref445566438"/>
+      <w:bookmarkStart w:id="34" w:name="_Ref444943110"/>
+      <w:bookmarkStart w:id="35" w:name="_Toc450314437"/>
       <w:r>
         <w:t xml:space="preserve">Abbildung </w:t>
       </w:r>
@@ -6905,7 +6913,7 @@
           <w:t>1</w:t>
         </w:r>
       </w:fldSimple>
-      <w:bookmarkEnd w:id="32"/>
+      <w:bookmarkEnd w:id="33"/>
       <w:r>
         <w:t xml:space="preserve">: Zusammenhang Time </w:t>
       </w:r>
@@ -6917,8 +6925,8 @@
       <w:r>
         <w:t xml:space="preserve"> Market</w:t>
       </w:r>
-      <w:bookmarkEnd w:id="33"/>
       <w:bookmarkEnd w:id="34"/>
+      <w:bookmarkEnd w:id="35"/>
     </w:p>
     <w:p>
       <w:pPr>
@@ -7388,11 +7396,11 @@
       <w:pPr>
         <w:pStyle w:val="berschrift2"/>
       </w:pPr>
-      <w:bookmarkStart w:id="35" w:name="_Ref445650448"/>
-      <w:bookmarkStart w:id="36" w:name="_Ref445650466"/>
-      <w:bookmarkStart w:id="37" w:name="_Ref445650514"/>
-      <w:bookmarkStart w:id="38" w:name="_Ref445650529"/>
-      <w:bookmarkStart w:id="39" w:name="_Toc450314460"/>
+      <w:bookmarkStart w:id="36" w:name="_Ref445650448"/>
+      <w:bookmarkStart w:id="37" w:name="_Ref445650466"/>
+      <w:bookmarkStart w:id="38" w:name="_Ref445650514"/>
+      <w:bookmarkStart w:id="39" w:name="_Ref445650529"/>
+      <w:bookmarkStart w:id="40" w:name="_Toc450314460"/>
       <w:r>
         <w:lastRenderedPageBreak/>
         <w:t>Innovationssteuerung</w:t>
@@ -7403,11 +7411,11 @@
       <w:r>
         <w:t>Management</w:t>
       </w:r>
-      <w:bookmarkEnd w:id="35"/>
       <w:bookmarkEnd w:id="36"/>
       <w:bookmarkEnd w:id="37"/>
       <w:bookmarkEnd w:id="38"/>
       <w:bookmarkEnd w:id="39"/>
+      <w:bookmarkEnd w:id="40"/>
     </w:p>
     <w:p>
       <w:r>
@@ -8171,13 +8179,13 @@
       <w:pPr>
         <w:pStyle w:val="berschrift2"/>
       </w:pPr>
-      <w:bookmarkStart w:id="40" w:name="_Ref445276009"/>
-      <w:bookmarkStart w:id="41" w:name="_Toc450314461"/>
+      <w:bookmarkStart w:id="41" w:name="_Ref445276009"/>
+      <w:bookmarkStart w:id="42" w:name="_Toc450314461"/>
       <w:r>
         <w:t>Der Produktlebenszyklus</w:t>
       </w:r>
-      <w:bookmarkEnd w:id="40"/>
       <w:bookmarkEnd w:id="41"/>
+      <w:bookmarkEnd w:id="42"/>
     </w:p>
     <w:p>
       <w:r>
@@ -8691,8 +8699,8 @@
       <w:pPr>
         <w:pStyle w:val="Beschriftung"/>
       </w:pPr>
-      <w:bookmarkStart w:id="42" w:name="_Ref446672107"/>
-      <w:bookmarkStart w:id="43" w:name="_Toc450314438"/>
+      <w:bookmarkStart w:id="43" w:name="_Ref446672107"/>
+      <w:bookmarkStart w:id="44" w:name="_Toc450314438"/>
       <w:r>
         <w:t xml:space="preserve">Abbildung </w:t>
       </w:r>
@@ -8709,11 +8717,11 @@
           <w:t>2</w:t>
         </w:r>
       </w:fldSimple>
-      <w:bookmarkEnd w:id="42"/>
+      <w:bookmarkEnd w:id="43"/>
       <w:r>
         <w:t>: Charakteristische Produktlebenszyklen</w:t>
       </w:r>
-      <w:bookmarkEnd w:id="43"/>
+      <w:bookmarkEnd w:id="44"/>
     </w:p>
     <w:p>
       <w:pPr>
@@ -10467,8 +10475,8 @@
       <w:pPr>
         <w:pStyle w:val="Beschriftung"/>
       </w:pPr>
-      <w:bookmarkStart w:id="44" w:name="_Ref445303931"/>
-      <w:bookmarkStart w:id="45" w:name="_Toc450314445"/>
+      <w:bookmarkStart w:id="45" w:name="_Ref445303931"/>
+      <w:bookmarkStart w:id="46" w:name="_Toc450314445"/>
       <w:r>
         <w:t xml:space="preserve">Tabelle </w:t>
       </w:r>
@@ -10485,11 +10493,11 @@
           <w:t>1</w:t>
         </w:r>
       </w:fldSimple>
-      <w:bookmarkEnd w:id="44"/>
+      <w:bookmarkEnd w:id="45"/>
       <w:r>
         <w:t>: Zuordnung der Produktlebenszyklusphasen</w:t>
       </w:r>
-      <w:bookmarkEnd w:id="45"/>
+      <w:bookmarkEnd w:id="46"/>
     </w:p>
     <w:p>
       <w:pPr>
@@ -10532,16 +10540,16 @@
       <w:pPr>
         <w:pStyle w:val="berschrift2"/>
       </w:pPr>
-      <w:bookmarkStart w:id="46" w:name="_Ref446517190"/>
-      <w:bookmarkStart w:id="47" w:name="_Toc450314462"/>
+      <w:bookmarkStart w:id="47" w:name="_Ref446517190"/>
+      <w:bookmarkStart w:id="48" w:name="_Toc450314462"/>
       <w:r>
         <w:t xml:space="preserve">Produktveröffentlichung durch Standards im </w:t>
       </w:r>
       <w:r>
         <w:t>Release-Management</w:t>
       </w:r>
-      <w:bookmarkEnd w:id="46"/>
       <w:bookmarkEnd w:id="47"/>
+      <w:bookmarkEnd w:id="48"/>
     </w:p>
     <w:p>
       <w:r>
@@ -10804,9 +10812,9 @@
       <w:pPr>
         <w:pStyle w:val="Beschriftung"/>
       </w:pPr>
-      <w:bookmarkStart w:id="48" w:name="_Ref445901269"/>
-      <w:bookmarkStart w:id="49" w:name="_Ref445031218"/>
-      <w:bookmarkStart w:id="50" w:name="_Toc450314439"/>
+      <w:bookmarkStart w:id="49" w:name="_Ref445901269"/>
+      <w:bookmarkStart w:id="50" w:name="_Ref445031218"/>
+      <w:bookmarkStart w:id="51" w:name="_Toc450314439"/>
       <w:r>
         <w:t xml:space="preserve">Abbildung </w:t>
       </w:r>
@@ -10823,12 +10831,12 @@
           <w:t>3</w:t>
         </w:r>
       </w:fldSimple>
-      <w:bookmarkEnd w:id="48"/>
+      <w:bookmarkEnd w:id="49"/>
       <w:r>
         <w:t>: Zusammenhang Produkt zu Release</w:t>
       </w:r>
-      <w:bookmarkEnd w:id="49"/>
       <w:bookmarkEnd w:id="50"/>
+      <w:bookmarkEnd w:id="51"/>
     </w:p>
     <w:p>
       <w:pPr>
@@ -11234,7 +11242,7 @@
       <w:r>
         <w:t xml:space="preserve">Solch eine Konstellation wird </w:t>
       </w:r>
-      <w:commentRangeStart w:id="51"/>
+      <w:commentRangeStart w:id="52"/>
       <w:r>
         <w:t xml:space="preserve">in Kapitel </w:t>
       </w:r>
@@ -11256,12 +11264,12 @@
       <w:r>
         <w:t xml:space="preserve"> beschrieben</w:t>
       </w:r>
-      <w:commentRangeEnd w:id="51"/>
+      <w:commentRangeEnd w:id="52"/>
       <w:r>
         <w:rPr>
           <w:rStyle w:val="Kommentarzeichen"/>
         </w:rPr>
-        <w:commentReference w:id="51"/>
+        <w:commentReference w:id="52"/>
       </w:r>
       <w:r>
         <w:t xml:space="preserve">. </w:t>
@@ -11775,18 +11783,18 @@
       <w:r>
         <w:t>effizienter und effektiver Umgang mit Änderungen („</w:t>
       </w:r>
-      <w:commentRangeStart w:id="52"/>
+      <w:commentRangeStart w:id="53"/>
       <w:proofErr w:type="spellStart"/>
       <w:r>
         <w:t>Changes</w:t>
       </w:r>
-      <w:commentRangeEnd w:id="52"/>
+      <w:commentRangeEnd w:id="53"/>
       <w:proofErr w:type="spellEnd"/>
       <w:r>
         <w:rPr>
           <w:rStyle w:val="Kommentarzeichen"/>
         </w:rPr>
-        <w:commentReference w:id="52"/>
+        <w:commentReference w:id="53"/>
       </w:r>
       <w:r>
         <w:t>“)</w:t>
@@ -12651,8 +12659,8 @@
       <w:pPr>
         <w:pStyle w:val="Beschriftung"/>
       </w:pPr>
-      <w:bookmarkStart w:id="53" w:name="_Ref445907730"/>
-      <w:bookmarkStart w:id="54" w:name="_Toc450314440"/>
+      <w:bookmarkStart w:id="54" w:name="_Ref445907730"/>
+      <w:bookmarkStart w:id="55" w:name="_Toc450314440"/>
       <w:r>
         <w:t xml:space="preserve">Abbildung </w:t>
       </w:r>
@@ -12669,11 +12677,11 @@
           <w:t>4</w:t>
         </w:r>
       </w:fldSimple>
-      <w:bookmarkEnd w:id="53"/>
+      <w:bookmarkEnd w:id="54"/>
       <w:r>
         <w:t>: Überblick ITIL</w:t>
       </w:r>
-      <w:bookmarkEnd w:id="54"/>
+      <w:bookmarkEnd w:id="55"/>
     </w:p>
     <w:p>
       <w:pPr>
@@ -13007,12 +13015,12 @@
       <w:pPr>
         <w:pStyle w:val="berschrift1"/>
       </w:pPr>
-      <w:bookmarkStart w:id="55" w:name="_Toc450314463"/>
+      <w:bookmarkStart w:id="56" w:name="_Toc450314463"/>
       <w:r>
         <w:lastRenderedPageBreak/>
         <w:t>Risikotypen des Produktlebenszyklus</w:t>
       </w:r>
-      <w:bookmarkEnd w:id="55"/>
+      <w:bookmarkEnd w:id="56"/>
     </w:p>
     <w:p>
       <w:r>
@@ -13239,11 +13247,11 @@
       <w:pPr>
         <w:pStyle w:val="berschrift2"/>
       </w:pPr>
-      <w:bookmarkStart w:id="56" w:name="_Toc450314464"/>
+      <w:bookmarkStart w:id="57" w:name="_Toc450314464"/>
       <w:r>
         <w:t>Entwicklung</w:t>
       </w:r>
-      <w:bookmarkEnd w:id="56"/>
+      <w:bookmarkEnd w:id="57"/>
     </w:p>
     <w:p>
       <w:r>
@@ -14021,11 +14029,11 @@
       <w:pPr>
         <w:pStyle w:val="berschrift2"/>
       </w:pPr>
-      <w:bookmarkStart w:id="57" w:name="_Toc450314465"/>
+      <w:bookmarkStart w:id="58" w:name="_Toc450314465"/>
       <w:r>
         <w:t>Einführung</w:t>
       </w:r>
-      <w:bookmarkEnd w:id="57"/>
+      <w:bookmarkEnd w:id="58"/>
     </w:p>
     <w:p>
       <w:r>
@@ -14532,11 +14540,11 @@
       <w:pPr>
         <w:pStyle w:val="berschrift2"/>
       </w:pPr>
-      <w:bookmarkStart w:id="58" w:name="_Toc450314466"/>
+      <w:bookmarkStart w:id="59" w:name="_Toc450314466"/>
       <w:r>
         <w:t>Wachstum</w:t>
       </w:r>
-      <w:bookmarkEnd w:id="58"/>
+      <w:bookmarkEnd w:id="59"/>
     </w:p>
     <w:p>
       <w:r>
@@ -14819,12 +14827,12 @@
       <w:pPr>
         <w:pStyle w:val="berschrift2"/>
       </w:pPr>
-      <w:bookmarkStart w:id="59" w:name="_Toc450314467"/>
+      <w:bookmarkStart w:id="60" w:name="_Toc450314467"/>
       <w:r>
         <w:lastRenderedPageBreak/>
         <w:t>Reife</w:t>
       </w:r>
-      <w:bookmarkEnd w:id="59"/>
+      <w:bookmarkEnd w:id="60"/>
     </w:p>
     <w:p>
       <w:r>
@@ -15151,11 +15159,11 @@
       <w:pPr>
         <w:pStyle w:val="berschrift2"/>
       </w:pPr>
-      <w:bookmarkStart w:id="60" w:name="_Toc450314468"/>
+      <w:bookmarkStart w:id="61" w:name="_Toc450314468"/>
       <w:r>
         <w:t>Entsorgung</w:t>
       </w:r>
-      <w:bookmarkEnd w:id="60"/>
+      <w:bookmarkEnd w:id="61"/>
     </w:p>
     <w:p>
       <w:r>
@@ -15466,12 +15474,12 @@
       <w:pPr>
         <w:pStyle w:val="berschrift2"/>
       </w:pPr>
-      <w:bookmarkStart w:id="61" w:name="_Toc450314469"/>
+      <w:bookmarkStart w:id="62" w:name="_Toc450314469"/>
       <w:r>
         <w:lastRenderedPageBreak/>
         <w:t>Zusammenfassung der Risiken der einzelnen Phasen</w:t>
       </w:r>
-      <w:bookmarkEnd w:id="61"/>
+      <w:bookmarkEnd w:id="62"/>
     </w:p>
     <w:p>
       <w:pPr>
@@ -15572,38 +15580,88 @@
       <w:pPr>
         <w:pStyle w:val="berschrift1"/>
       </w:pPr>
-      <w:bookmarkStart w:id="62" w:name="_Toc450314470"/>
-      <w:commentRangeStart w:id="63"/>
+      <w:bookmarkStart w:id="63" w:name="_Toc450314470"/>
       <w:r>
         <w:lastRenderedPageBreak/>
         <w:t>Prozesse</w:t>
       </w:r>
       <w:r>
+        <w:t xml:space="preserve"> des </w:t>
+      </w:r>
+      <w:r>
+        <w:t>Release-Management</w:t>
+      </w:r>
+      <w:r>
+        <w:t>s zum Umgang mit Risiken</w:t>
+      </w:r>
+      <w:bookmarkEnd w:id="63"/>
+    </w:p>
+    <w:p>
+      <w:r>
+        <w:t xml:space="preserve">Das Release-Management wurde bereits in Kapitel </w:t>
+      </w:r>
+      <w:r>
+        <w:fldChar w:fldCharType="begin"/>
+      </w:r>
+      <w:r>
+        <w:instrText xml:space="preserve"> REF _Ref446517190 \r \h </w:instrText>
+      </w:r>
+      <w:r>
+        <w:fldChar w:fldCharType="separate"/>
+      </w:r>
+      <w:r>
+        <w:t>2.4</w:t>
+      </w:r>
+      <w:r>
+        <w:fldChar w:fldCharType="end"/>
+      </w:r>
+      <w:r>
+        <w:t xml:space="preserve"> vorgestellt.</w:t>
+      </w:r>
+      <w:r>
         <w:t xml:space="preserve"> </w:t>
       </w:r>
-      <w:commentRangeEnd w:id="63"/>
+      <w:r>
+        <w:t xml:space="preserve">Ziel dieses Kapitels ist es, die unterschiedlichen </w:t>
+      </w:r>
+      <w:r>
+        <w:t>Prozesse</w:t>
+      </w:r>
+      <w:r>
+        <w:t xml:space="preserve"> zur Steue</w:t>
+      </w:r>
+      <w:r>
+        <w:t>rung des Release-Managements hinsichtlich der Möglichkeiten zur Risikobehandlung zu untersuchen.</w:t>
+      </w:r>
+      <w:r>
+        <w:t xml:space="preserve"> Hierfür werden als Basis die Prozesse der ITIL Service Transition betrachtet und um Aspekte aus der </w:t>
+      </w:r>
+      <w:commentRangeStart w:id="64"/>
+      <w:r>
+        <w:t>ISO/IEC 20000 Norm sowie aus dem IT-Referenzmodell COBIT ergänzt</w:t>
+      </w:r>
+      <w:commentRangeEnd w:id="64"/>
       <w:r>
         <w:rPr>
           <w:rStyle w:val="Kommentarzeichen"/>
-          <w:b w:val="0"/>
-          <w:kern w:val="0"/>
-        </w:rPr>
-        <w:commentReference w:id="63"/>
-      </w:r>
-      <w:r>
-        <w:t xml:space="preserve">des </w:t>
-      </w:r>
-      <w:r>
-        <w:t>Release-Management</w:t>
-      </w:r>
-      <w:r>
-        <w:t>s zum Umgang mit Risiken</w:t>
-      </w:r>
-      <w:bookmarkEnd w:id="62"/>
-    </w:p>
-    <w:p>
-      <w:r>
-        <w:t xml:space="preserve">Das Release-Management wurde bereits in Kapitel </w:t>
+        </w:rPr>
+        <w:commentReference w:id="64"/>
+      </w:r>
+      <w:r>
+        <w:t xml:space="preserve">. </w:t>
+      </w:r>
+      <w:bookmarkStart w:id="65" w:name="_Ref446516759"/>
+      <w:r>
+        <w:t>D</w:t>
+      </w:r>
+      <w:r>
+        <w:t>azu werden d</w:t>
+      </w:r>
+      <w:r>
+        <w:t>ie</w:t>
+      </w:r>
+      <w:r>
+        <w:t xml:space="preserve"> bereits in Kapitel </w:t>
       </w:r>
       <w:r>
         <w:fldChar w:fldCharType="begin"/>
@@ -15621,131 +15679,82 @@
         <w:fldChar w:fldCharType="end"/>
       </w:r>
       <w:r>
-        <w:t xml:space="preserve"> vorgestellt.</w:t>
+        <w:t xml:space="preserve"> genannt</w:t>
+      </w:r>
+      <w:r>
+        <w:t>en</w:t>
+      </w:r>
+      <w:r>
+        <w:t xml:space="preserve"> Prozesse hinsichtlich dem Zweck, den Zielen, dem Mehrwert sowie den Grundgedanken beschrieben.</w:t>
+      </w:r>
+      <w:r>
+        <w:t xml:space="preserve"> Daraufhin erfolgt eine Betrachtung der Prozesse auf Ausgestaltungsmerkmale, die je nach Risikosituation unterschiedlich definiert werden müssen.</w:t>
       </w:r>
       <w:r>
         <w:t xml:space="preserve"> </w:t>
       </w:r>
       <w:r>
-        <w:t xml:space="preserve">Ziel dieses Kapitels ist es, die unterschiedlichen </w:t>
-      </w:r>
-      <w:r>
-        <w:t>Prozesse</w:t>
-      </w:r>
-      <w:r>
-        <w:t xml:space="preserve"> zur Steue</w:t>
-      </w:r>
-      <w:r>
-        <w:t>rung des Release-Managements hinsichtlich der Möglichkeiten zur Risikobehandlung zu untersuchen.</w:t>
-      </w:r>
-      <w:r>
-        <w:t xml:space="preserve"> Hierfür werden als Basis die Prozesse der ITIL Service Transition betrachtet und um Aspekte aus der ISO/IEC 20000 Norm sowie aus dem IT-Referenzmodell COBIT ergänzt. </w:t>
-      </w:r>
-      <w:bookmarkStart w:id="64" w:name="_Ref446516759"/>
-      <w:r>
-        <w:t>D</w:t>
-      </w:r>
-      <w:r>
-        <w:t>azu werden d</w:t>
-      </w:r>
-      <w:r>
-        <w:t>ie</w:t>
-      </w:r>
-      <w:r>
-        <w:t xml:space="preserve"> bereits in Kapitel </w:t>
-      </w:r>
-      <w:r>
-        <w:fldChar w:fldCharType="begin"/>
-      </w:r>
-      <w:r>
-        <w:instrText xml:space="preserve"> REF _Ref446517190 \r \h </w:instrText>
-      </w:r>
-      <w:r>
-        <w:fldChar w:fldCharType="separate"/>
-      </w:r>
-      <w:r>
-        <w:t>2.4</w:t>
-      </w:r>
-      <w:r>
-        <w:fldChar w:fldCharType="end"/>
-      </w:r>
-      <w:r>
-        <w:t xml:space="preserve"> genannt</w:t>
-      </w:r>
-      <w:r>
-        <w:t>en</w:t>
-      </w:r>
-      <w:r>
-        <w:t xml:space="preserve"> Prozesse hinsichtlich dem Zweck, den Zielen, dem Mehrwert sowie den Grundgedanken beschrieben.</w:t>
-      </w:r>
-      <w:r>
-        <w:t xml:space="preserve"> Daraufhin erfolgt eine Betrachtung der Prozesse auf Ausgestaltungsmerkmale, die je nach Risikosituation unterschiedlich definiert werden müssen.</w:t>
+        <w:t xml:space="preserve">Die Risikosituationen beziehen sich dabei auf die Erkenntnisse aus dem vorhergehenden Kapitel. </w:t>
+      </w:r>
+      <w:r>
+        <w:t xml:space="preserve">Eine detaillierte Vorstellung </w:t>
+      </w:r>
+      <w:r>
+        <w:t xml:space="preserve">der einzelnen Prozesse </w:t>
+      </w:r>
+      <w:r>
+        <w:t xml:space="preserve">kann aufgrund des Umfangs </w:t>
+      </w:r>
+      <w:r>
+        <w:t>an dieser Stelle nicht erfolgen. Dazu kann</w:t>
       </w:r>
       <w:r>
         <w:t xml:space="preserve"> </w:t>
       </w:r>
       <w:r>
-        <w:t xml:space="preserve">Die Risikosituationen beziehen sich dabei auf die Erkenntnisse aus dem vorhergehenden Kapitel. </w:t>
-      </w:r>
-      <w:r>
-        <w:t xml:space="preserve">Eine detaillierte Vorstellung </w:t>
-      </w:r>
-      <w:r>
-        <w:t xml:space="preserve">der einzelnen Prozesse </w:t>
-      </w:r>
-      <w:r>
-        <w:t xml:space="preserve">kann aufgrund des Umfangs </w:t>
-      </w:r>
-      <w:r>
-        <w:t>an dieser Stelle nicht erfolgen. Dazu kann</w:t>
-      </w:r>
+        <w:t>die Quellliteratur herangezogen werden</w:t>
+      </w:r>
+      <w:r>
+        <w:t xml:space="preserve">. </w:t>
+      </w:r>
+      <w:r>
+        <w:t>Abschließend erfolgt im Kapitel eine Zusammenfassung der Ergebnisse.</w:t>
+      </w:r>
+    </w:p>
+    <w:p>
+      <w:pPr>
+        <w:pStyle w:val="berschrift2"/>
+      </w:pPr>
+      <w:bookmarkStart w:id="66" w:name="_Ref446517322"/>
+      <w:bookmarkStart w:id="67" w:name="_Toc450314471"/>
+      <w:bookmarkEnd w:id="65"/>
+      <w:r>
+        <w:t>T</w:t>
+      </w:r>
+      <w:r>
+        <w:t>r</w:t>
+      </w:r>
+      <w:r>
+        <w:t xml:space="preserve">ansition </w:t>
+      </w:r>
+      <w:proofErr w:type="spellStart"/>
+      <w:r>
+        <w:t>Planning</w:t>
+      </w:r>
+      <w:proofErr w:type="spellEnd"/>
       <w:r>
         <w:t xml:space="preserve"> </w:t>
       </w:r>
-      <w:r>
-        <w:t>die Quellliteratur herangezogen werden</w:t>
-      </w:r>
-      <w:r>
-        <w:t xml:space="preserve">. </w:t>
-      </w:r>
-      <w:r>
-        <w:t>Abschließend erfolgt im Kapitel eine Zusammenfassung der Ergebnisse.</w:t>
-      </w:r>
-    </w:p>
-    <w:p>
-      <w:pPr>
-        <w:pStyle w:val="berschrift2"/>
-      </w:pPr>
-      <w:bookmarkStart w:id="65" w:name="_Ref446517322"/>
-      <w:bookmarkStart w:id="66" w:name="_Toc450314471"/>
-      <w:bookmarkEnd w:id="64"/>
-      <w:r>
-        <w:t>T</w:t>
-      </w:r>
-      <w:r>
-        <w:t>r</w:t>
-      </w:r>
-      <w:r>
-        <w:t xml:space="preserve">ansition </w:t>
-      </w:r>
       <w:proofErr w:type="spellStart"/>
       <w:r>
-        <w:t>Planning</w:t>
+        <w:t>and</w:t>
       </w:r>
       <w:proofErr w:type="spellEnd"/>
       <w:r>
-        <w:t xml:space="preserve"> </w:t>
-      </w:r>
-      <w:proofErr w:type="spellStart"/>
-      <w:r>
-        <w:t>and</w:t>
-      </w:r>
-      <w:proofErr w:type="spellEnd"/>
-      <w:r>
         <w:t xml:space="preserve"> Support</w:t>
       </w:r>
-      <w:bookmarkEnd w:id="65"/>
       <w:bookmarkEnd w:id="66"/>
+      <w:bookmarkEnd w:id="67"/>
       <w:r>
         <w:rPr>
           <w:rStyle w:val="Kommentarzeichen"/>
@@ -16075,16 +16084,16 @@
       </w:r>
     </w:p>
     <w:p>
-      <w:commentRangeStart w:id="67"/>
+      <w:commentRangeStart w:id="68"/>
       <w:r>
         <w:t>Einige dieser Aspekte sind relevant für die Konstruktion der Standardtypen, da sie je nach Produktlebenszyklusphase anders gestaltet werden sollten</w:t>
       </w:r>
-      <w:commentRangeEnd w:id="67"/>
+      <w:commentRangeEnd w:id="68"/>
       <w:r>
         <w:rPr>
           <w:rStyle w:val="Kommentarzeichen"/>
         </w:rPr>
-        <w:commentReference w:id="67"/>
+        <w:commentReference w:id="68"/>
       </w:r>
       <w:r>
         <w:t xml:space="preserve">. Von zentraler Bedeutung ist die Festlegung des </w:t>
@@ -16161,7 +16170,7 @@
       <w:r>
         <w:t xml:space="preserve">. </w:t>
       </w:r>
-      <w:commentRangeStart w:id="68"/>
+      <w:commentRangeStart w:id="69"/>
       <w:r>
         <w:t>Typischerweise bedeutet</w:t>
       </w:r>
@@ -16216,12 +16225,12 @@
       <w:r>
         <w:t xml:space="preserve"> </w:t>
       </w:r>
-      <w:commentRangeEnd w:id="68"/>
+      <w:commentRangeEnd w:id="69"/>
       <w:r>
         <w:rPr>
           <w:rStyle w:val="Kommentarzeichen"/>
         </w:rPr>
-        <w:commentReference w:id="68"/>
+        <w:commentReference w:id="69"/>
       </w:r>
       <w:r>
         <w:t>Der Faktor der</w:t>
@@ -16229,19 +16238,19 @@
       <w:r>
         <w:t xml:space="preserve"> </w:t>
       </w:r>
-      <w:commentRangeStart w:id="69"/>
+      <w:commentRangeStart w:id="70"/>
       <w:r>
         <w:rPr>
           <w:b/>
         </w:rPr>
         <w:t>Kriterien</w:t>
       </w:r>
-      <w:commentRangeEnd w:id="69"/>
+      <w:commentRangeEnd w:id="70"/>
       <w:r>
         <w:rPr>
           <w:rStyle w:val="Kommentarzeichen"/>
         </w:rPr>
-        <w:commentReference w:id="69"/>
+        <w:commentReference w:id="70"/>
       </w:r>
       <w:r>
         <w:rPr>
@@ -16350,12 +16359,18 @@
       <w:pPr>
         <w:pStyle w:val="berschrift2"/>
       </w:pPr>
-      <w:bookmarkStart w:id="70" w:name="_Toc450314472"/>
+      <w:bookmarkStart w:id="71" w:name="_Toc450314472"/>
+      <w:bookmarkStart w:id="72" w:name="_Ref450406185"/>
+      <w:bookmarkStart w:id="73" w:name="_Ref450406361"/>
+      <w:bookmarkStart w:id="74" w:name="_Ref450406746"/>
       <w:r>
         <w:lastRenderedPageBreak/>
         <w:t>Change Management</w:t>
       </w:r>
-      <w:bookmarkEnd w:id="70"/>
+      <w:bookmarkEnd w:id="71"/>
+      <w:bookmarkEnd w:id="72"/>
+      <w:bookmarkEnd w:id="73"/>
+      <w:bookmarkEnd w:id="74"/>
     </w:p>
     <w:p>
       <w:r>
@@ -17653,7 +17668,7 @@
       <w:pPr>
         <w:pStyle w:val="berschrift2"/>
       </w:pPr>
-      <w:bookmarkStart w:id="71" w:name="_Toc450314473"/>
+      <w:bookmarkStart w:id="75" w:name="_Toc450314473"/>
       <w:r>
         <w:t xml:space="preserve">Service Asset </w:t>
       </w:r>
@@ -17673,7 +17688,7 @@
       <w:r>
         <w:t xml:space="preserve"> Management</w:t>
       </w:r>
-      <w:bookmarkEnd w:id="71"/>
+      <w:bookmarkEnd w:id="75"/>
     </w:p>
     <w:p>
       <w:r>
@@ -18111,8 +18126,8 @@
       <w:pPr>
         <w:pStyle w:val="berschrift2"/>
       </w:pPr>
-      <w:bookmarkStart w:id="72" w:name="_Ref449366923"/>
-      <w:bookmarkStart w:id="73" w:name="_Toc450314474"/>
+      <w:bookmarkStart w:id="76" w:name="_Ref449366923"/>
+      <w:bookmarkStart w:id="77" w:name="_Toc450314474"/>
       <w:r>
         <w:t xml:space="preserve">Release </w:t>
       </w:r>
@@ -18132,8 +18147,8 @@
       <w:r>
         <w:t xml:space="preserve"> Management</w:t>
       </w:r>
-      <w:bookmarkEnd w:id="72"/>
-      <w:bookmarkEnd w:id="73"/>
+      <w:bookmarkEnd w:id="76"/>
+      <w:bookmarkEnd w:id="77"/>
     </w:p>
     <w:p>
       <w:r>
@@ -19338,7 +19353,7 @@
       <w:pPr>
         <w:pStyle w:val="berschrift2"/>
       </w:pPr>
-      <w:bookmarkStart w:id="74" w:name="_Toc450314475"/>
+      <w:bookmarkStart w:id="78" w:name="_Toc450314475"/>
       <w:r>
         <w:t xml:space="preserve">Service Validation </w:t>
       </w:r>
@@ -19354,7 +19369,7 @@
       <w:r>
         <w:t>Testing</w:t>
       </w:r>
-      <w:bookmarkEnd w:id="74"/>
+      <w:bookmarkEnd w:id="78"/>
       <w:proofErr w:type="spellEnd"/>
     </w:p>
     <w:p>
@@ -19462,7 +19477,13 @@
         </w:sdtContent>
       </w:sdt>
       <w:r>
-        <w:t xml:space="preserve">. Zu beachten ist dabei, dass die Testdurchführung nur ein gewisses Vertrauen aber </w:t>
+        <w:t>. Zu beachten ist dabei, dass die Testdurchführung nur ein gewisses Vertrauen</w:t>
+      </w:r>
+      <w:r>
+        <w:t>,</w:t>
+      </w:r>
+      <w:r>
+        <w:t xml:space="preserve"> aber </w:t>
       </w:r>
       <w:r>
         <w:t>k</w:t>
@@ -19612,7 +19633,6 @@
           <w:numId w:val="33"/>
         </w:numPr>
       </w:pPr>
-      <w:commentRangeStart w:id="75"/>
       <w:r>
         <w:t>An der Testdurchführung sollen auch Nutzer und andere Stakeholder beteiligt werden.</w:t>
       </w:r>
@@ -19641,16 +19661,9 @@
         <w:t>Automatisierung der notwendigen Tätigkeiten bei komplexen und kritischen Systemen sowie bei tendenziell zeitkritischen Releases.</w:t>
       </w:r>
     </w:p>
-    <w:commentRangeEnd w:id="75"/>
-    <w:p>
-      <w:r>
-        <w:rPr>
-          <w:rStyle w:val="Kommentarzeichen"/>
-        </w:rPr>
+    <w:p>
+      <w:r>
         <w:lastRenderedPageBreak/>
-        <w:commentReference w:id="75"/>
-      </w:r>
-      <w:r>
         <w:t xml:space="preserve">Die </w:t>
       </w:r>
       <w:r>
@@ -19663,7 +19676,31 @@
         <w:t xml:space="preserve"> wird zwar in ITIL als generelle Richtlinie beschrieben, ist aber individuell zu</w:t>
       </w:r>
       <w:r>
-        <w:t xml:space="preserve"> betrachten, da es Einfluss auf die Dauer und Kosten eines Releases hat. Die Dauer steigt, da der Tester sich erst mit dem Release vertraut machen muss und dafür von den Entwicklern geschult werden muss. Weiterhin kann er Fehler nicht selbst beheben, so dass der Entwickler im Fehlerfall die Testdurchführung nachvollziehen können muss und sicher daher trotzdem mit den Tests beschäftigen muss. Da der Tester das System möglicherweise trotz intensiver Schulung nicht vollständig versteht, kann es zur fehlerhaften Testdurchführung kommen, deren Testergebnisse nicht valide sind. Dazu kommt der Kommunikationsmehraufwand aufgrund der höheren Anzahl der Beteiligten. Sollte ein Service eher einem zeitlichen Risiko unterliegen, kann es demnach sinnvoll sein die Testdurchführung und Entwicklung zu bündeln. Die </w:t>
+        <w:t xml:space="preserve"> betrachten, da es Einfluss auf die Dauer und Kosten eines Releases hat. Die Dauer steigt, da </w:t>
+      </w:r>
+      <w:r>
+        <w:t>ein separater</w:t>
+      </w:r>
+      <w:r>
+        <w:t xml:space="preserve"> Tester sich erst mit dem Release vertraut machen muss und dafür von den Entwicklern geschult werden muss. Weiterhin kann </w:t>
+      </w:r>
+      <w:r>
+        <w:t>d</w:t>
+      </w:r>
+      <w:r>
+        <w:t>er</w:t>
+      </w:r>
+      <w:r>
+        <w:t xml:space="preserve"> Tester</w:t>
+      </w:r>
+      <w:r>
+        <w:t xml:space="preserve"> Fehler nicht selbst beheben, so dass der Entwickler im Fehlerfall die Testdurchführung nachvollziehen können muss und sicher daher trotzdem mit den Tests beschäftigen muss. Da der Tester das System möglicherweise trotz intensiver Schulung nicht vollständig versteht, kann es zur fehlerhaften Testdurchführung kommen, deren Testergebnisse nicht valide sind. Dazu kommt der Kommunikationsmehraufwand aufgrund der höheren Anzahl der Beteiligten. Sollte ein Service eher einem zeitlichen Risiko unterliegen, kann es demnach sinnvoll sein die Tes</w:t>
+      </w:r>
+      <w:r>
+        <w:t>tdurchführung und Entwicklung nicht zu trennen</w:t>
+      </w:r>
+      <w:r>
+        <w:t xml:space="preserve">. Die </w:t>
       </w:r>
       <w:r>
         <w:rPr>
@@ -19817,11 +19854,11 @@
         <w:t xml:space="preserve">Dies kann sich dramatisch auf die Qualität auswirken, da der Endnutzer zum Tester des Releases wird. </w:t>
       </w:r>
       <w:r>
-        <w:t xml:space="preserve">Zeitlich ist die frühzeitige Integration dann wichtig, falls in einer späten Phase im </w:t>
+        <w:t>Zeitlich ist die frühzeitige Integration dann wich</w:t>
       </w:r>
       <w:r>
         <w:lastRenderedPageBreak/>
-        <w:t>Projekt</w:t>
+        <w:t>tig, falls in einer späten Phase im Projekt</w:t>
       </w:r>
       <w:r>
         <w:t xml:space="preserve"> oder im Wirkbetrieb</w:t>
@@ -19939,7 +19976,13 @@
         <w:t>von konkreten Verhältniswerten</w:t>
       </w:r>
       <w:r>
-        <w:t xml:space="preserve"> scheint der generelle Zusammenhang logisch, da die textuelle Fehlerbehebung durch eine Prüfung der Anforderungsdefinition wesentlich kürzer scheint</w:t>
+        <w:t xml:space="preserve"> scheint der generelle Zusammenhang logisch, da die textuelle Fehlerbehebung durch eine Pr</w:t>
+      </w:r>
+      <w:r>
+        <w:t>üfung der Anforderungsdokumentation</w:t>
+      </w:r>
+      <w:r>
+        <w:t xml:space="preserve"> wesentlich kürzer scheint</w:t>
       </w:r>
       <w:r>
         <w:t>,</w:t>
@@ -20015,8 +20058,8 @@
       <w:pPr>
         <w:pStyle w:val="Beschriftung"/>
       </w:pPr>
-      <w:bookmarkStart w:id="76" w:name="_Ref450314400"/>
-      <w:bookmarkStart w:id="77" w:name="_Toc450314441"/>
+      <w:bookmarkStart w:id="79" w:name="_Ref450314400"/>
+      <w:bookmarkStart w:id="80" w:name="_Toc450314441"/>
       <w:r>
         <w:t xml:space="preserve">Abbildung </w:t>
       </w:r>
@@ -20039,11 +20082,11 @@
           <w:t>1</w:t>
         </w:r>
       </w:fldSimple>
-      <w:bookmarkEnd w:id="76"/>
+      <w:bookmarkEnd w:id="79"/>
       <w:r>
         <w:t>: Fehlerbehebungskosten</w:t>
       </w:r>
-      <w:bookmarkEnd w:id="77"/>
+      <w:bookmarkEnd w:id="80"/>
     </w:p>
     <w:p>
       <w:pPr>
@@ -20098,16 +20141,100 @@
       <w:r>
         <w:t xml:space="preserve"> ist prinzipiell eine generelle Richtlinie, welche für alle Services gilt, wobei natürlich jeder Service ein individuelles Risikoprofil vorweist. Diese Richtlinie unterstreicht zugleich den Bedarf von Standardtypen, da sie zu generisch ist, aber auch den Ansatz hinsichtlich der Risiken aus den Lebenszyklusphasen, da es risikobasiert erfolgen soll.</w:t>
       </w:r>
-    </w:p>
-    <w:p>
-      <w:commentRangeStart w:id="78"/>
+      <w:r>
+        <w:t xml:space="preserve"> Die </w:t>
+      </w:r>
+      <w:r>
+        <w:rPr>
+          <w:b/>
+        </w:rPr>
+        <w:t>Teilnahme der Nutzer an den Tests</w:t>
+      </w:r>
+      <w:r>
+        <w:t xml:space="preserve"> dient der Tauglichkeitsbetrachtung des neuen Relea</w:t>
+      </w:r>
       <w:r>
         <w:lastRenderedPageBreak/>
-        <w:t>Die Testdurchführung ist weiterhin von verschiedenen Faktoren abhängig</w:t>
+        <w:t xml:space="preserve">ses. Einerseits bedeutet die Beteiligung weiterer Personen erhöhte Kosten, aufgrund des zeitlichen Aufwands, andererseits kann es eine höhere Qualität bringen, da die Nutzer möglicherweise eine andere Perspektive als z. B. ein Entwickler oder Tester haben. Zu beachten ist auf jeden Fall die zeitliche Dimension, da die Beteiligung weiterer </w:t>
+      </w:r>
+      <w:r>
+        <w:t xml:space="preserve">Personen </w:t>
+      </w:r>
+      <w:r>
+        <w:t xml:space="preserve">sich auf die Dauer der Tests negativ auswirken kann, wenn sie nicht parallelisiert werden können. Der </w:t>
+      </w:r>
+      <w:r>
+        <w:rPr>
+          <w:b/>
+        </w:rPr>
+        <w:t>Einsatz von Mess- und Überwachungssystemen</w:t>
+      </w:r>
+      <w:r>
+        <w:t xml:space="preserve"> bei den Tests ist in </w:t>
+      </w:r>
+      <w:r>
+        <w:t>Ab</w:t>
+      </w:r>
+      <w:r>
+        <w:t>hängigkeit vom konkreten Test</w:t>
+      </w:r>
+      <w:r>
+        <w:t xml:space="preserve"> </w:t>
+      </w:r>
+      <w:r>
+        <w:t>vorzusehen</w:t>
+      </w:r>
+      <w:r>
+        <w:t>.</w:t>
+      </w:r>
+      <w:r>
+        <w:t xml:space="preserve"> </w:t>
+      </w:r>
+      <w:r>
+        <w:t>B</w:t>
+      </w:r>
+      <w:r>
+        <w:t xml:space="preserve">ei </w:t>
+      </w:r>
+      <w:r>
+        <w:t>Lasttests</w:t>
+      </w:r>
+      <w:r>
+        <w:t xml:space="preserve"> </w:t>
+      </w:r>
+      <w:r>
+        <w:t xml:space="preserve">ist die Nutzung für die Vergleichbarkeit von Testläufen </w:t>
+      </w:r>
+      <w:r>
+        <w:t xml:space="preserve">entscheidend, </w:t>
+      </w:r>
+      <w:r>
+        <w:t>da</w:t>
+      </w:r>
+      <w:r>
+        <w:t xml:space="preserve"> ohne Metriken, wie z. B. </w:t>
+      </w:r>
+      <w:r>
+        <w:t>der Transaktionsdurchsatz</w:t>
+      </w:r>
+      <w:r>
+        <w:t xml:space="preserve"> oder </w:t>
+      </w:r>
+      <w:r>
+        <w:t>die Netzwerkauslastung</w:t>
+      </w:r>
+      <w:r>
+        <w:t xml:space="preserve"> </w:t>
+      </w:r>
+      <w:r>
+        <w:t xml:space="preserve">die Ergebnisse nicht </w:t>
+      </w:r>
+      <w:r>
+        <w:t>objektiv auswertbar wären</w:t>
       </w:r>
       <w:sdt>
         <w:sdtPr>
-          <w:id w:val="-40135120"/>
+          <w:id w:val="-2099864856"/>
           <w:citation/>
         </w:sdtPr>
         <w:sdtContent>
@@ -20115,6 +20242,47 @@
             <w:fldChar w:fldCharType="begin"/>
           </w:r>
           <w:r>
+            <w:instrText xml:space="preserve">CITATION AXE11 \p "S. 164" \l 1031 </w:instrText>
+          </w:r>
+          <w:r>
+            <w:fldChar w:fldCharType="separate"/>
+          </w:r>
+          <w:r>
+            <w:rPr>
+              <w:noProof/>
+            </w:rPr>
+            <w:t xml:space="preserve"> (AXELOS 2011, S. 164)</w:t>
+          </w:r>
+          <w:r>
+            <w:fldChar w:fldCharType="end"/>
+          </w:r>
+        </w:sdtContent>
+      </w:sdt>
+      <w:r>
+        <w:t>. Aber auch bei funktionalen Tests, welche nur die fachliche Korrektheit einer Transaktion prüfen, können Messwerte wie diese hilfreich sein, um zum Beispiel eine Fehlerbehebung mit negativen Auswirkungen auf die Antwortzeit aufzudecken.</w:t>
+      </w:r>
+      <w:r>
+        <w:t xml:space="preserve"> Die Einhaltung der Richtlinie ist demnach nur indirekt abhängig vom Service, da es direkt von </w:t>
+      </w:r>
+      <w:r>
+        <w:t xml:space="preserve">den </w:t>
+      </w:r>
+      <w:r>
+        <w:t>durchzuführenden Tests abhängig ist, welche je nach Qualitätsverständnis</w:t>
+      </w:r>
+      <w:r>
+        <w:t xml:space="preserve"> und Vorgaben aus dem Risiko-Management des Unternehmens abgeleitet werden</w:t>
+      </w:r>
+      <w:sdt>
+        <w:sdtPr>
+          <w:id w:val="-1455932487"/>
+          <w:citation/>
+        </w:sdtPr>
+        <w:sdtContent>
+          <w:r>
+            <w:fldChar w:fldCharType="begin"/>
+          </w:r>
+          <w:r>
             <w:instrText xml:space="preserve">CITATION AXE11 \p "S. 152" \l 1031 </w:instrText>
           </w:r>
           <w:r>
@@ -20125,6 +20293,339 @@
               <w:noProof/>
             </w:rPr>
             <w:t xml:space="preserve"> (AXELOS 2011, S. 152)</w:t>
+          </w:r>
+          <w:r>
+            <w:fldChar w:fldCharType="end"/>
+          </w:r>
+        </w:sdtContent>
+      </w:sdt>
+      <w:r>
+        <w:t>.</w:t>
+      </w:r>
+      <w:r>
+        <w:t xml:space="preserve"> Neben den bereits genannten Testverfahren werden in ITIL noch viele Andere genannt</w:t>
+      </w:r>
+      <w:sdt>
+        <w:sdtPr>
+          <w:id w:val="-978683289"/>
+          <w:citation/>
+        </w:sdtPr>
+        <w:sdtContent>
+          <w:r>
+            <w:fldChar w:fldCharType="begin"/>
+          </w:r>
+          <w:r>
+            <w:instrText xml:space="preserve">CITATION AXE11 \p "S. 161" \l 1031 </w:instrText>
+          </w:r>
+          <w:r>
+            <w:fldChar w:fldCharType="separate"/>
+          </w:r>
+          <w:r>
+            <w:rPr>
+              <w:noProof/>
+            </w:rPr>
+            <w:t xml:space="preserve"> (AXELOS 2011, S. 161)</w:t>
+          </w:r>
+          <w:r>
+            <w:fldChar w:fldCharType="end"/>
+          </w:r>
+        </w:sdtContent>
+      </w:sdt>
+      <w:r>
+        <w:t xml:space="preserve">. Eine Vorstellung der Genannten oder der Weiteren ist an dieser Stelle nicht wertstiftend und würde den Umfang der Ausarbeitung überschreiten, daher wird auf die Fachliteratur verwiesen. </w:t>
+      </w:r>
+      <w:r>
+        <w:t xml:space="preserve">Die Vorgabe hinsichtlich der </w:t>
+      </w:r>
+      <w:r>
+        <w:rPr>
+          <w:b/>
+        </w:rPr>
+        <w:t>Automation der Testaktivitäten</w:t>
+      </w:r>
+      <w:r>
+        <w:t xml:space="preserve"> wird in ITIL selbst schon spezifisch an konkrete Risiken gebunden</w:t>
+      </w:r>
+      <w:sdt>
+        <w:sdtPr>
+          <w:id w:val="-397293503"/>
+          <w:citation/>
+        </w:sdtPr>
+        <w:sdtContent>
+          <w:r>
+            <w:fldChar w:fldCharType="begin"/>
+          </w:r>
+          <w:r>
+            <w:instrText xml:space="preserve">CITATION AXE11 \p "S. 151" \l 1031 </w:instrText>
+          </w:r>
+          <w:r>
+            <w:fldChar w:fldCharType="separate"/>
+          </w:r>
+          <w:r>
+            <w:rPr>
+              <w:noProof/>
+            </w:rPr>
+            <w:t xml:space="preserve"> (AXELOS 2011, S. 151)</w:t>
+          </w:r>
+          <w:r>
+            <w:fldChar w:fldCharType="end"/>
+          </w:r>
+        </w:sdtContent>
+      </w:sdt>
+      <w:r>
+        <w:t xml:space="preserve">. Demnach ist vor allem bei komplexen, geschäftskritischen oder bei zeitkritischen Services die </w:t>
+      </w:r>
+      <w:r>
+        <w:t>Testa</w:t>
+      </w:r>
+      <w:r>
+        <w:t>utomatisierung einzusetzen</w:t>
+      </w:r>
+      <w:sdt>
+        <w:sdtPr>
+          <w:id w:val="1706370055"/>
+          <w:citation/>
+        </w:sdtPr>
+        <w:sdtContent>
+          <w:r>
+            <w:fldChar w:fldCharType="begin"/>
+          </w:r>
+          <w:r>
+            <w:instrText xml:space="preserve">CITATION AXE11 \p "S. 151 f." \l 1031 </w:instrText>
+          </w:r>
+          <w:r>
+            <w:fldChar w:fldCharType="separate"/>
+          </w:r>
+          <w:r>
+            <w:rPr>
+              <w:noProof/>
+            </w:rPr>
+            <w:t xml:space="preserve"> (AXELOS 2011, S. 151 f.)</w:t>
+          </w:r>
+          <w:r>
+            <w:fldChar w:fldCharType="end"/>
+          </w:r>
+        </w:sdtContent>
+      </w:sdt>
+      <w:r>
+        <w:t>.</w:t>
+      </w:r>
+      <w:r>
+        <w:t xml:space="preserve"> Hinsichtlich der Testa</w:t>
+      </w:r>
+      <w:r>
+        <w:t>utomatisierung gelten hierbei die gleichen Ausführungen wie bei der Wiederverwendbarkeit von Testartefakten oder der Automatisierung von Aktivitäten im RDM-Prozess</w:t>
+      </w:r>
+      <w:r>
+        <w:t xml:space="preserve"> (vgl. Kapitel </w:t>
+      </w:r>
+      <w:r>
+        <w:fldChar w:fldCharType="begin"/>
+      </w:r>
+      <w:r>
+        <w:instrText xml:space="preserve"> REF _Ref449366923 \r \h </w:instrText>
+      </w:r>
+      <w:r>
+        <w:fldChar w:fldCharType="separate"/>
+      </w:r>
+      <w:r>
+        <w:t>4.4</w:t>
+      </w:r>
+      <w:r>
+        <w:fldChar w:fldCharType="end"/>
+      </w:r>
+      <w:r>
+        <w:t>).</w:t>
+      </w:r>
+    </w:p>
+    <w:p>
+      <w:pPr>
+        <w:pStyle w:val="berschrift2"/>
+      </w:pPr>
+      <w:bookmarkStart w:id="81" w:name="_Toc450314476"/>
+      <w:r>
+        <w:t>Change Eva</w:t>
+      </w:r>
+      <w:r>
+        <w:t>lu</w:t>
+      </w:r>
+      <w:r>
+        <w:t>a</w:t>
+      </w:r>
+      <w:r>
+        <w:t>tion</w:t>
+      </w:r>
+      <w:bookmarkEnd w:id="81"/>
+    </w:p>
+    <w:p>
+      <w:r>
+        <w:t xml:space="preserve">Der Change Evaluation (